<commit_message>
Added kester's bonus write up.
</commit_message>
<xml_diff>
--- a/Report/TEAM05_Final_Report.docx
+++ b/Report/TEAM05_Final_Report.docx
@@ -435,9 +435,27 @@
             <w:vAlign w:val="center"/>
           </w:tcPr>
           <w:p>
-            <w:r>
-              <w:t>Adinda Ayu Savitri</w:t>
-            </w:r>
+            <w:proofErr w:type="spellStart"/>
+            <w:r>
+              <w:t>Adinda</w:t>
+            </w:r>
+            <w:proofErr w:type="spellEnd"/>
+            <w:r>
+              <w:t xml:space="preserve"> </w:t>
+            </w:r>
+            <w:proofErr w:type="spellStart"/>
+            <w:r>
+              <w:t>Ayu</w:t>
+            </w:r>
+            <w:proofErr w:type="spellEnd"/>
+            <w:r>
+              <w:t xml:space="preserve"> </w:t>
+            </w:r>
+            <w:proofErr w:type="spellStart"/>
+            <w:r>
+              <w:t>Savitri</w:t>
+            </w:r>
+            <w:proofErr w:type="spellEnd"/>
           </w:p>
         </w:tc>
         <w:tc>
@@ -497,9 +515,27 @@
                 <w:rFonts w:cs="Arial"/>
               </w:rPr>
             </w:pPr>
-            <w:r>
-              <w:t>Hisyam Nursaid Indrakesuma</w:t>
-            </w:r>
+            <w:proofErr w:type="spellStart"/>
+            <w:r>
+              <w:t>Hisyam</w:t>
+            </w:r>
+            <w:proofErr w:type="spellEnd"/>
+            <w:r>
+              <w:t xml:space="preserve"> </w:t>
+            </w:r>
+            <w:proofErr w:type="spellStart"/>
+            <w:r>
+              <w:t>Nursaid</w:t>
+            </w:r>
+            <w:proofErr w:type="spellEnd"/>
+            <w:r>
+              <w:t xml:space="preserve"> </w:t>
+            </w:r>
+            <w:proofErr w:type="spellStart"/>
+            <w:r>
+              <w:t>Indrakesuma</w:t>
+            </w:r>
+            <w:proofErr w:type="spellEnd"/>
           </w:p>
         </w:tc>
         <w:tc>
@@ -577,12 +613,28 @@
                 <w:rFonts w:cs="Arial"/>
               </w:rPr>
             </w:pPr>
+            <w:proofErr w:type="spellStart"/>
             <w:r>
               <w:rPr>
                 <w:rFonts w:cs="Arial"/>
               </w:rPr>
-              <w:t>Lacie Fan Yuxin</w:t>
-            </w:r>
+              <w:t>Lacie</w:t>
+            </w:r>
+            <w:proofErr w:type="spellEnd"/>
+            <w:r>
+              <w:rPr>
+                <w:rFonts w:cs="Arial"/>
+              </w:rPr>
+              <w:t xml:space="preserve"> Fan </w:t>
+            </w:r>
+            <w:proofErr w:type="spellStart"/>
+            <w:r>
+              <w:rPr>
+                <w:rFonts w:cs="Arial"/>
+              </w:rPr>
+              <w:t>Yuxin</w:t>
+            </w:r>
+            <w:proofErr w:type="spellEnd"/>
           </w:p>
         </w:tc>
         <w:tc>
@@ -695,12 +747,28 @@
                 <w:rFonts w:cs="Arial"/>
               </w:rPr>
             </w:pPr>
+            <w:proofErr w:type="spellStart"/>
             <w:r>
               <w:rPr>
                 <w:rFonts w:cs="Arial"/>
               </w:rPr>
-              <w:t>Ipsita Mohapatra</w:t>
-            </w:r>
+              <w:t>Ipsita</w:t>
+            </w:r>
+            <w:proofErr w:type="spellEnd"/>
+            <w:r>
+              <w:rPr>
+                <w:rFonts w:cs="Arial"/>
+              </w:rPr>
+              <w:t xml:space="preserve"> </w:t>
+            </w:r>
+            <w:proofErr w:type="spellStart"/>
+            <w:r>
+              <w:rPr>
+                <w:rFonts w:cs="Arial"/>
+              </w:rPr>
+              <w:t>Mohapatra</w:t>
+            </w:r>
+            <w:proofErr w:type="spellEnd"/>
           </w:p>
         </w:tc>
         <w:tc>
@@ -782,8 +850,16 @@
               <w:rPr>
                 <w:rFonts w:cs="Arial"/>
               </w:rPr>
-              <w:t>Steven Kester Yuwono</w:t>
-            </w:r>
+              <w:t xml:space="preserve">Steven Kester </w:t>
+            </w:r>
+            <w:proofErr w:type="spellStart"/>
+            <w:r>
+              <w:rPr>
+                <w:rFonts w:cs="Arial"/>
+              </w:rPr>
+              <w:t>Yuwono</w:t>
+            </w:r>
+            <w:proofErr w:type="spellEnd"/>
           </w:p>
         </w:tc>
         <w:tc>
@@ -861,11 +937,19 @@
                 <w:rFonts w:cs="Arial"/>
               </w:rPr>
             </w:pPr>
+            <w:proofErr w:type="spellStart"/>
             <w:r>
               <w:rPr>
                 <w:rFonts w:cs="Arial"/>
               </w:rPr>
-              <w:t>Yohanes Lim</w:t>
+              <w:t>Yohanes</w:t>
+            </w:r>
+            <w:proofErr w:type="spellEnd"/>
+            <w:r>
+              <w:rPr>
+                <w:rFonts w:cs="Arial"/>
+              </w:rPr>
+              <w:t xml:space="preserve"> Lim</w:t>
             </w:r>
           </w:p>
         </w:tc>
@@ -2710,8 +2794,13 @@
     </w:p>
     <w:p/>
     <w:p>
-      <w:r>
-        <w:t xml:space="preserve">CodeParser works by evaluating each line of the given source code. It creates AST Node, set the pointers </w:t>
+      <w:proofErr w:type="spellStart"/>
+      <w:r>
+        <w:t>CodeParser</w:t>
+      </w:r>
+      <w:proofErr w:type="spellEnd"/>
+      <w:r>
+        <w:t xml:space="preserve"> works by evaluating each line of the given source code. It creates AST Node, set the pointers </w:t>
       </w:r>
       <w:r>
         <w:t>accordingly;</w:t>
@@ -2722,7 +2811,15 @@
     </w:p>
     <w:p>
       <w:r>
-        <w:t>The attributes in PKB (the tables) will then be used by Query evaluator to answer queries. Testing for CodeParser is done by checking the content of each table, whether it has set the values properly, and check the content of each node in the AST, whether it matches the correct AST.</w:t>
+        <w:t xml:space="preserve">The attributes in PKB (the tables) will then be used by Query evaluator to answer queries. Testing for </w:t>
+      </w:r>
+      <w:proofErr w:type="spellStart"/>
+      <w:r>
+        <w:t>CodeParser</w:t>
+      </w:r>
+      <w:proofErr w:type="spellEnd"/>
+      <w:r>
+        <w:t xml:space="preserve"> is done by checking the content of each table, whether it has set the values properly, and check the content of each node in the AST, whether it matches the correct AST.</w:t>
       </w:r>
     </w:p>
     <w:p>
@@ -2788,11 +2885,21 @@
         <w:t>Figure 3</w:t>
       </w:r>
       <w:r>
-        <w:t xml:space="preserve"> shows the sequence diagram of query evaluation process.  This diagram was useful in demarcating the responsibilities of each PQL group member. For example, QueryEvaluator directly assumes that the Query it receives is valid and syntactically correct. Therefore it is the responsibility of </w:t>
-      </w:r>
+        <w:t xml:space="preserve"> shows the sequence diagram of query evaluation process.  This diagram was useful in demarcating the responsibilities of each PQL group member. For example, </w:t>
+      </w:r>
+      <w:proofErr w:type="spellStart"/>
+      <w:r>
+        <w:t>QueryEvaluator</w:t>
+      </w:r>
+      <w:proofErr w:type="spellEnd"/>
+      <w:r>
+        <w:t xml:space="preserve"> directly assumes that the Query it receives is valid and syntactically correct. Therefore it is the responsibility of </w:t>
+      </w:r>
+      <w:proofErr w:type="spellStart"/>
       <w:r>
         <w:t>QueryParser</w:t>
       </w:r>
+      <w:proofErr w:type="spellEnd"/>
       <w:r>
         <w:t xml:space="preserve"> to validate each query before passing it to the evaluator. </w:t>
       </w:r>
@@ -2859,7 +2966,31 @@
         <w:jc w:val="both"/>
       </w:pPr>
       <w:r>
-        <w:t xml:space="preserve">This diagram also helps to keep track of the dependencies between components. This is especially useful during debugging process of integration testing. When QueryProcessor fails to return the correct result, the team knows that the errors could come from at least three places, i.e. QueryParser, QueryEvaluator, and PKB. </w:t>
+        <w:t xml:space="preserve">This diagram also helps to keep track of the dependencies between components. This is especially useful during debugging process of integration testing. When </w:t>
+      </w:r>
+      <w:proofErr w:type="spellStart"/>
+      <w:r>
+        <w:t>QueryProcessor</w:t>
+      </w:r>
+      <w:proofErr w:type="spellEnd"/>
+      <w:r>
+        <w:t xml:space="preserve"> fails to return the correct result, the team knows that the errors could come from at least three places, i.e. </w:t>
+      </w:r>
+      <w:proofErr w:type="spellStart"/>
+      <w:r>
+        <w:t>QueryParser</w:t>
+      </w:r>
+      <w:proofErr w:type="spellEnd"/>
+      <w:r>
+        <w:t xml:space="preserve">, </w:t>
+      </w:r>
+      <w:proofErr w:type="spellStart"/>
+      <w:r>
+        <w:t>QueryEvaluator</w:t>
+      </w:r>
+      <w:proofErr w:type="spellEnd"/>
+      <w:r>
+        <w:t xml:space="preserve">, and PKB. </w:t>
       </w:r>
     </w:p>
     <w:p>
@@ -2927,10 +3058,27 @@
         <w:t>*/</w:t>
       </w:r>
     </w:p>
+    <w:p/>
+    <w:p/>
+    <w:p/>
     <w:p>
       <w:pPr>
         <w:pStyle w:val="Heading3"/>
       </w:pPr>
+    </w:p>
+    <w:p>
+      <w:pPr>
+        <w:ind w:left="2160"/>
+        <w:rPr>
+          <w:rFonts w:asciiTheme="majorHAnsi" w:eastAsiaTheme="majorEastAsia" w:hAnsiTheme="majorHAnsi" w:cstheme="majorBidi"/>
+          <w:smallCaps/>
+          <w:color w:val="1F497D" w:themeColor="text2"/>
+          <w:spacing w:val="20"/>
+        </w:rPr>
+      </w:pPr>
+      <w:r>
+        <w:br w:type="page"/>
+      </w:r>
     </w:p>
     <w:p>
       <w:pPr>
@@ -2940,22 +3088,32 @@
           <w:numId w:val="31"/>
         </w:numPr>
       </w:pPr>
-      <w:bookmarkStart w:id="5" w:name="_Toc402387727"/>
-      <w:r>
-        <w:t>Extensions</w:t>
-      </w:r>
-      <w:bookmarkEnd w:id="5"/>
-      <w:r>
-        <w:t xml:space="preserve"> </w:t>
-      </w:r>
-      <w:r>
-        <w:t xml:space="preserve"> </w:t>
-      </w:r>
+      <w:r>
+        <w:lastRenderedPageBreak/>
+        <w:t>B</w:t>
+      </w:r>
+      <w:r>
+        <w:t>onus Feature</w:t>
+      </w:r>
+      <w:r>
+        <w:t xml:space="preserve"> 1</w:t>
+      </w:r>
+      <w:r>
+        <w:t xml:space="preserve">: Flexible </w:t>
+      </w:r>
+      <w:proofErr w:type="spellStart"/>
+      <w:r>
+        <w:t>CodeParser</w:t>
+      </w:r>
+      <w:proofErr w:type="spellEnd"/>
       <w:r>
         <w:br/>
       </w:r>
     </w:p>
     <w:p>
+      <w:pPr>
+        <w:jc w:val="both"/>
+      </w:pPr>
       <w:r>
         <w:t>/*</w:t>
       </w:r>
@@ -2970,6 +3128,2779 @@
         <w:t>*/</w:t>
       </w:r>
       <w:r>
+        <w:br/>
+      </w:r>
+      <w:r>
+        <w:t>Our Static Program Analyser (SPA) has been extended beyond its call of duty. The extended (extra) features will be explained in more details below:</w:t>
+      </w:r>
+    </w:p>
+    <w:p>
+      <w:pPr>
+        <w:spacing w:after="120"/>
+        <w:jc w:val="both"/>
+      </w:pPr>
+      <w:r>
+        <w:rPr>
+          <w:noProof/>
+        </w:rPr>
+        <w:pict>
+          <v:shapetype id="_x0000_t202" coordsize="21600,21600" o:spt="202" path="m,l,21600r21600,l21600,xe">
+            <v:stroke joinstyle="miter"/>
+            <v:path gradientshapeok="t" o:connecttype="rect"/>
+          </v:shapetype>
+          <v:shape id="Text Box 1" o:spid="_x0000_s1029" type="#_x0000_t202" style="position:absolute;left:0;text-align:left;margin-left:-11.2pt;margin-top:152.4pt;width:489pt;height:145.5pt;z-index:251659264;visibility:visible;mso-wrap-style:square;mso-wrap-distance-left:9pt;mso-wrap-distance-top:0;mso-wrap-distance-right:9pt;mso-wrap-distance-bottom:0;mso-position-horizontal-relative:margin;mso-position-vertical-relative:margin;v-text-anchor:top" o:gfxdata="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" fillcolor="white [3201]" strokecolor="#548dd4 [1951]" strokeweight=".5pt">
+            <v:textbox style="mso-next-textbox:#Text Box 1">
+              <w:txbxContent>
+                <w:p>
+                  <w:pPr>
+                    <w:pStyle w:val="NoSpacing"/>
+                    <w:rPr>
+                      <w:rFonts w:ascii="Consolas" w:hAnsi="Consolas" w:cs="Consolas"/>
+                      <w:sz w:val="20"/>
+                      <w:szCs w:val="20"/>
+                    </w:rPr>
+                  </w:pPr>
+                  <w:proofErr w:type="gramStart"/>
+                  <w:r>
+                    <w:rPr>
+                      <w:rFonts w:ascii="Consolas" w:hAnsi="Consolas" w:cs="Consolas"/>
+                      <w:sz w:val="20"/>
+                      <w:szCs w:val="20"/>
+                    </w:rPr>
+                    <w:t>procedure</w:t>
+                  </w:r>
+                  <w:proofErr w:type="gramEnd"/>
+                  <w:r>
+                    <w:rPr>
+                      <w:rFonts w:ascii="Consolas" w:hAnsi="Consolas" w:cs="Consolas"/>
+                      <w:sz w:val="20"/>
+                      <w:szCs w:val="20"/>
+                    </w:rPr>
+                    <w:t xml:space="preserve"> Orchid {</w:t>
+                  </w:r>
+                </w:p>
+                <w:p>
+                  <w:pPr>
+                    <w:pStyle w:val="NoSpacing"/>
+                    <w:rPr>
+                      <w:rFonts w:ascii="Consolas" w:hAnsi="Consolas" w:cs="Consolas"/>
+                      <w:sz w:val="20"/>
+                      <w:szCs w:val="20"/>
+                    </w:rPr>
+                  </w:pPr>
+                  <w:r>
+                    <w:rPr>
+                      <w:rFonts w:ascii="Consolas" w:hAnsi="Consolas" w:cs="Consolas"/>
+                      <w:sz w:val="20"/>
+                      <w:szCs w:val="20"/>
+                    </w:rPr>
+                    <w:tab/>
+                  </w:r>
+                  <w:proofErr w:type="gramStart"/>
+                  <w:r>
+                    <w:rPr>
+                      <w:rFonts w:ascii="Consolas" w:hAnsi="Consolas" w:cs="Consolas"/>
+                      <w:sz w:val="20"/>
+                      <w:szCs w:val="20"/>
+                    </w:rPr>
+                    <w:t>while</w:t>
+                  </w:r>
+                  <w:proofErr w:type="gramEnd"/>
+                  <w:r>
+                    <w:rPr>
+                      <w:rFonts w:ascii="Consolas" w:hAnsi="Consolas" w:cs="Consolas"/>
+                      <w:sz w:val="20"/>
+                      <w:szCs w:val="20"/>
+                    </w:rPr>
+                    <w:t xml:space="preserve"> </w:t>
+                  </w:r>
+                  <w:proofErr w:type="spellStart"/>
+                  <w:r>
+                    <w:rPr>
+                      <w:rFonts w:ascii="Consolas" w:hAnsi="Consolas" w:cs="Consolas"/>
+                      <w:sz w:val="20"/>
+                      <w:szCs w:val="20"/>
+                    </w:rPr>
+                    <w:t>idx</w:t>
+                  </w:r>
+                  <w:proofErr w:type="spellEnd"/>
+                  <w:r>
+                    <w:rPr>
+                      <w:rFonts w:ascii="Consolas" w:hAnsi="Consolas" w:cs="Consolas"/>
+                      <w:sz w:val="20"/>
+                      <w:szCs w:val="20"/>
+                    </w:rPr>
+                    <w:t xml:space="preserve"> {</w:t>
+                  </w:r>
+                </w:p>
+                <w:p>
+                  <w:pPr>
+                    <w:pStyle w:val="NoSpacing"/>
+                    <w:rPr>
+                      <w:rFonts w:ascii="Consolas" w:hAnsi="Consolas" w:cs="Consolas"/>
+                      <w:sz w:val="20"/>
+                      <w:szCs w:val="20"/>
+                    </w:rPr>
+                  </w:pPr>
+                  <w:r>
+                    <w:rPr>
+                      <w:rFonts w:ascii="Consolas" w:hAnsi="Consolas" w:cs="Consolas"/>
+                      <w:sz w:val="20"/>
+                      <w:szCs w:val="20"/>
+                    </w:rPr>
+                    <w:tab/>
+                  </w:r>
+                  <w:r>
+                    <w:rPr>
+                      <w:rFonts w:ascii="Consolas" w:hAnsi="Consolas" w:cs="Consolas"/>
+                      <w:sz w:val="20"/>
+                      <w:szCs w:val="20"/>
+                    </w:rPr>
+                    <w:tab/>
+                    <w:t>y = z*3 + 2*x;</w:t>
+                  </w:r>
+                </w:p>
+                <w:p>
+                  <w:pPr>
+                    <w:pStyle w:val="NoSpacing"/>
+                    <w:rPr>
+                      <w:rFonts w:ascii="Consolas" w:hAnsi="Consolas" w:cs="Consolas"/>
+                      <w:sz w:val="20"/>
+                      <w:szCs w:val="20"/>
+                    </w:rPr>
+                  </w:pPr>
+                  <w:r>
+                    <w:rPr>
+                      <w:rFonts w:ascii="Consolas" w:hAnsi="Consolas" w:cs="Consolas"/>
+                      <w:sz w:val="20"/>
+                      <w:szCs w:val="20"/>
+                    </w:rPr>
+                    <w:tab/>
+                  </w:r>
+                  <w:r>
+                    <w:rPr>
+                      <w:rFonts w:ascii="Consolas" w:hAnsi="Consolas" w:cs="Consolas"/>
+                      <w:sz w:val="20"/>
+                      <w:szCs w:val="20"/>
+                    </w:rPr>
+                    <w:tab/>
+                  </w:r>
+                  <w:proofErr w:type="gramStart"/>
+                  <w:r>
+                    <w:rPr>
+                      <w:rFonts w:ascii="Consolas" w:hAnsi="Consolas" w:cs="Consolas"/>
+                      <w:sz w:val="20"/>
+                      <w:szCs w:val="20"/>
+                    </w:rPr>
+                    <w:t>call</w:t>
+                  </w:r>
+                  <w:proofErr w:type="gramEnd"/>
+                  <w:r>
+                    <w:rPr>
+                      <w:rFonts w:ascii="Consolas" w:hAnsi="Consolas" w:cs="Consolas"/>
+                      <w:sz w:val="20"/>
+                      <w:szCs w:val="20"/>
+                    </w:rPr>
+                    <w:t xml:space="preserve"> Tulip;</w:t>
+                  </w:r>
+                </w:p>
+                <w:p>
+                  <w:pPr>
+                    <w:pStyle w:val="NoSpacing"/>
+                    <w:rPr>
+                      <w:rFonts w:ascii="Consolas" w:hAnsi="Consolas" w:cs="Consolas"/>
+                      <w:sz w:val="20"/>
+                      <w:szCs w:val="20"/>
+                    </w:rPr>
+                  </w:pPr>
+                  <w:r>
+                    <w:rPr>
+                      <w:rFonts w:ascii="Consolas" w:hAnsi="Consolas" w:cs="Consolas"/>
+                      <w:sz w:val="20"/>
+                      <w:szCs w:val="20"/>
+                    </w:rPr>
+                    <w:tab/>
+                  </w:r>
+                  <w:r>
+                    <w:rPr>
+                      <w:rFonts w:ascii="Consolas" w:hAnsi="Consolas" w:cs="Consolas"/>
+                      <w:sz w:val="20"/>
+                      <w:szCs w:val="20"/>
+                    </w:rPr>
+                    <w:tab/>
+                  </w:r>
+                  <w:proofErr w:type="spellStart"/>
+                  <w:proofErr w:type="gramStart"/>
+                  <w:r>
+                    <w:rPr>
+                      <w:rFonts w:ascii="Consolas" w:hAnsi="Consolas" w:cs="Consolas"/>
+                      <w:sz w:val="20"/>
+                      <w:szCs w:val="20"/>
+                    </w:rPr>
+                    <w:t>idx</w:t>
+                  </w:r>
+                  <w:proofErr w:type="spellEnd"/>
+                  <w:proofErr w:type="gramEnd"/>
+                  <w:r>
+                    <w:rPr>
+                      <w:rFonts w:ascii="Consolas" w:hAnsi="Consolas" w:cs="Consolas"/>
+                      <w:sz w:val="20"/>
+                      <w:szCs w:val="20"/>
+                    </w:rPr>
+                    <w:t xml:space="preserve"> = </w:t>
+                  </w:r>
+                  <w:proofErr w:type="spellStart"/>
+                  <w:r>
+                    <w:rPr>
+                      <w:rFonts w:ascii="Consolas" w:hAnsi="Consolas" w:cs="Consolas"/>
+                      <w:sz w:val="20"/>
+                      <w:szCs w:val="20"/>
+                    </w:rPr>
+                    <w:t>idx</w:t>
+                  </w:r>
+                  <w:proofErr w:type="spellEnd"/>
+                  <w:r>
+                    <w:rPr>
+                      <w:rFonts w:ascii="Consolas" w:hAnsi="Consolas" w:cs="Consolas"/>
+                      <w:sz w:val="20"/>
+                      <w:szCs w:val="20"/>
+                    </w:rPr>
+                    <w:t xml:space="preserve"> - 1; }</w:t>
+                  </w:r>
+                </w:p>
+                <w:p>
+                  <w:pPr>
+                    <w:pStyle w:val="NoSpacing"/>
+                    <w:rPr>
+                      <w:rFonts w:ascii="Consolas" w:hAnsi="Consolas" w:cs="Consolas"/>
+                      <w:sz w:val="20"/>
+                      <w:szCs w:val="20"/>
+                    </w:rPr>
+                  </w:pPr>
+                  <w:r>
+                    <w:rPr>
+                      <w:rFonts w:ascii="Consolas" w:hAnsi="Consolas" w:cs="Consolas"/>
+                      <w:sz w:val="20"/>
+                      <w:szCs w:val="20"/>
+                    </w:rPr>
+                    <w:tab/>
+                    <w:t xml:space="preserve">z = z + y + </w:t>
+                  </w:r>
+                  <w:proofErr w:type="spellStart"/>
+                  <w:r>
+                    <w:rPr>
+                      <w:rFonts w:ascii="Consolas" w:hAnsi="Consolas" w:cs="Consolas"/>
+                      <w:sz w:val="20"/>
+                      <w:szCs w:val="20"/>
+                    </w:rPr>
+                    <w:t>idx</w:t>
+                  </w:r>
+                  <w:proofErr w:type="spellEnd"/>
+                  <w:proofErr w:type="gramStart"/>
+                  <w:r>
+                    <w:rPr>
+                      <w:rFonts w:ascii="Consolas" w:hAnsi="Consolas" w:cs="Consolas"/>
+                      <w:sz w:val="20"/>
+                      <w:szCs w:val="20"/>
+                    </w:rPr>
+                    <w:t>; }</w:t>
+                  </w:r>
+                  <w:proofErr w:type="gramEnd"/>
+                </w:p>
+                <w:p>
+                  <w:pPr>
+                    <w:pStyle w:val="NoSpacing"/>
+                    <w:rPr>
+                      <w:rFonts w:ascii="Consolas" w:hAnsi="Consolas" w:cs="Consolas"/>
+                      <w:sz w:val="20"/>
+                      <w:szCs w:val="20"/>
+                    </w:rPr>
+                  </w:pPr>
+                </w:p>
+                <w:p>
+                  <w:pPr>
+                    <w:pStyle w:val="NoSpacing"/>
+                    <w:rPr>
+                      <w:rFonts w:ascii="Consolas" w:hAnsi="Consolas" w:cs="Consolas"/>
+                      <w:sz w:val="20"/>
+                      <w:szCs w:val="20"/>
+                    </w:rPr>
+                  </w:pPr>
+                  <w:proofErr w:type="gramStart"/>
+                  <w:r>
+                    <w:rPr>
+                      <w:rFonts w:ascii="Consolas" w:hAnsi="Consolas" w:cs="Consolas"/>
+                      <w:sz w:val="20"/>
+                      <w:szCs w:val="20"/>
+                    </w:rPr>
+                    <w:t>procedure</w:t>
+                  </w:r>
+                  <w:proofErr w:type="gramEnd"/>
+                  <w:r>
+                    <w:rPr>
+                      <w:rFonts w:ascii="Consolas" w:hAnsi="Consolas" w:cs="Consolas"/>
+                      <w:sz w:val="20"/>
+                      <w:szCs w:val="20"/>
+                    </w:rPr>
+                    <w:t xml:space="preserve"> Lily {</w:t>
+                  </w:r>
+                </w:p>
+                <w:p>
+                  <w:pPr>
+                    <w:pStyle w:val="NoSpacing"/>
+                    <w:rPr>
+                      <w:rFonts w:ascii="Consolas" w:hAnsi="Consolas" w:cs="Consolas"/>
+                      <w:sz w:val="20"/>
+                      <w:szCs w:val="20"/>
+                    </w:rPr>
+                  </w:pPr>
+                  <w:r>
+                    <w:rPr>
+                      <w:rFonts w:ascii="Consolas" w:hAnsi="Consolas" w:cs="Consolas"/>
+                      <w:sz w:val="20"/>
+                      <w:szCs w:val="20"/>
+                    </w:rPr>
+                    <w:tab/>
+                  </w:r>
+                  <w:proofErr w:type="gramStart"/>
+                  <w:r>
+                    <w:rPr>
+                      <w:rFonts w:ascii="Consolas" w:hAnsi="Consolas" w:cs="Consolas"/>
+                      <w:sz w:val="20"/>
+                      <w:szCs w:val="20"/>
+                    </w:rPr>
+                    <w:t>while</w:t>
+                  </w:r>
+                  <w:proofErr w:type="gramEnd"/>
+                  <w:r>
+                    <w:rPr>
+                      <w:rFonts w:ascii="Consolas" w:hAnsi="Consolas" w:cs="Consolas"/>
+                      <w:sz w:val="20"/>
+                      <w:szCs w:val="20"/>
+                    </w:rPr>
+                    <w:t xml:space="preserve"> v {</w:t>
+                  </w:r>
+                </w:p>
+                <w:p>
+                  <w:pPr>
+                    <w:pStyle w:val="NoSpacing"/>
+                    <w:rPr>
+                      <w:rFonts w:ascii="Consolas" w:hAnsi="Consolas" w:cs="Consolas"/>
+                      <w:sz w:val="20"/>
+                      <w:szCs w:val="20"/>
+                    </w:rPr>
+                  </w:pPr>
+                  <w:r>
+                    <w:rPr>
+                      <w:rFonts w:ascii="Consolas" w:hAnsi="Consolas" w:cs="Consolas"/>
+                      <w:sz w:val="20"/>
+                      <w:szCs w:val="20"/>
+                    </w:rPr>
+                    <w:tab/>
+                  </w:r>
+                  <w:r>
+                    <w:rPr>
+                      <w:rFonts w:ascii="Consolas" w:hAnsi="Consolas" w:cs="Consolas"/>
+                      <w:sz w:val="20"/>
+                      <w:szCs w:val="20"/>
+                    </w:rPr>
+                    <w:tab/>
+                    <w:t>y = x + y</w:t>
+                  </w:r>
+                  <w:proofErr w:type="gramStart"/>
+                  <w:r>
+                    <w:rPr>
+                      <w:rFonts w:ascii="Consolas" w:hAnsi="Consolas" w:cs="Consolas"/>
+                      <w:sz w:val="20"/>
+                      <w:szCs w:val="20"/>
+                    </w:rPr>
+                    <w:t>; }</w:t>
+                  </w:r>
+                  <w:proofErr w:type="gramEnd"/>
+                </w:p>
+                <w:p>
+                  <w:pPr>
+                    <w:pStyle w:val="NoSpacing"/>
+                    <w:rPr>
+                      <w:rFonts w:ascii="Consolas" w:hAnsi="Consolas" w:cs="Consolas"/>
+                      <w:sz w:val="20"/>
+                      <w:szCs w:val="20"/>
+                    </w:rPr>
+                  </w:pPr>
+                  <w:r>
+                    <w:rPr>
+                      <w:rFonts w:ascii="Consolas" w:hAnsi="Consolas" w:cs="Consolas"/>
+                      <w:sz w:val="20"/>
+                      <w:szCs w:val="20"/>
+                    </w:rPr>
+                    <w:tab/>
+                    <w:t>x = y + x</w:t>
+                  </w:r>
+                  <w:proofErr w:type="gramStart"/>
+                  <w:r>
+                    <w:rPr>
+                      <w:rFonts w:ascii="Consolas" w:hAnsi="Consolas" w:cs="Consolas"/>
+                      <w:sz w:val="20"/>
+                      <w:szCs w:val="20"/>
+                    </w:rPr>
+                    <w:t>; }</w:t>
+                  </w:r>
+                  <w:proofErr w:type="gramEnd"/>
+                </w:p>
+                <w:p/>
+              </w:txbxContent>
+            </v:textbox>
+            <w10:wrap type="square" anchorx="margin" anchory="margin"/>
+          </v:shape>
+        </w:pict>
+      </w:r>
+      <w:r>
+        <w:t xml:space="preserve">The source code tested for the </w:t>
+      </w:r>
+      <w:proofErr w:type="gramStart"/>
+      <w:r>
+        <w:t>SPA,</w:t>
+      </w:r>
+      <w:proofErr w:type="gramEnd"/>
+      <w:r>
+        <w:t xml:space="preserve"> is defined to be in standardized format and neatly arranged. They have regular and consistent spacing, indentation, tabs, and </w:t>
+      </w:r>
+      <w:proofErr w:type="spellStart"/>
+      <w:r>
+        <w:t>endline</w:t>
+      </w:r>
+      <w:proofErr w:type="spellEnd"/>
+      <w:r>
+        <w:t xml:space="preserve"> characters. Please refer to the example below:</w:t>
+      </w:r>
+    </w:p>
+    <w:p>
+      <w:pPr>
+        <w:pStyle w:val="NoSpacing"/>
+        <w:rPr>
+          <w:sz w:val="12"/>
+          <w:szCs w:val="12"/>
+        </w:rPr>
+      </w:pPr>
+    </w:p>
+    <w:p>
+      <w:pPr>
+        <w:jc w:val="both"/>
+      </w:pPr>
+      <w:r>
+        <w:rPr>
+          <w:noProof/>
+        </w:rPr>
+        <w:pict>
+          <v:shape id="Text Box 5" o:spid="_x0000_s1028" type="#_x0000_t202" style="position:absolute;left:0;text-align:left;margin-left:-11.2pt;margin-top:403.95pt;width:489pt;height:261pt;z-index:251660288;visibility:visible;mso-wrap-style:square;mso-height-percent:0;mso-wrap-distance-left:9pt;mso-wrap-distance-top:0;mso-wrap-distance-right:9pt;mso-wrap-distance-bottom:0;mso-position-horizontal-relative:margin;mso-position-vertical-relative:margin;mso-height-percent:0;mso-height-relative:margin;v-text-anchor:top" o:gfxdata="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" fillcolor="white [3201]" strokecolor="#548dd4 [1951]" strokeweight=".5pt">
+            <v:textbox style="mso-next-textbox:#Text Box 5">
+              <w:txbxContent>
+                <w:p>
+                  <w:pPr>
+                    <w:pStyle w:val="NoSpacing"/>
+                    <w:rPr>
+                      <w:rFonts w:ascii="Consolas" w:hAnsi="Consolas" w:cs="Consolas"/>
+                      <w:sz w:val="20"/>
+                      <w:szCs w:val="20"/>
+                    </w:rPr>
+                  </w:pPr>
+                  <w:proofErr w:type="gramStart"/>
+                  <w:r>
+                    <w:rPr>
+                      <w:rFonts w:ascii="Consolas" w:hAnsi="Consolas" w:cs="Consolas"/>
+                      <w:sz w:val="20"/>
+                      <w:szCs w:val="20"/>
+                    </w:rPr>
+                    <w:t>procedure</w:t>
+                  </w:r>
+                  <w:proofErr w:type="gramEnd"/>
+                  <w:r>
+                    <w:rPr>
+                      <w:rFonts w:ascii="Consolas" w:hAnsi="Consolas" w:cs="Consolas"/>
+                      <w:sz w:val="20"/>
+                      <w:szCs w:val="20"/>
+                    </w:rPr>
+                    <w:t xml:space="preserve"> </w:t>
+                  </w:r>
+                  <w:r>
+                    <w:rPr>
+                      <w:rFonts w:ascii="Consolas" w:hAnsi="Consolas" w:cs="Consolas"/>
+                      <w:sz w:val="20"/>
+                      <w:szCs w:val="20"/>
+                    </w:rPr>
+                    <w:t xml:space="preserve">          </w:t>
+                  </w:r>
+                  <w:r>
+                    <w:rPr>
+                      <w:rFonts w:ascii="Consolas" w:hAnsi="Consolas" w:cs="Consolas"/>
+                      <w:sz w:val="20"/>
+                      <w:szCs w:val="20"/>
+                    </w:rPr>
+                    <w:t xml:space="preserve">Orchid </w:t>
+                  </w:r>
+                </w:p>
+                <w:p>
+                  <w:pPr>
+                    <w:pStyle w:val="NoSpacing"/>
+                    <w:rPr>
+                      <w:rFonts w:ascii="Consolas" w:hAnsi="Consolas" w:cs="Consolas"/>
+                      <w:sz w:val="20"/>
+                      <w:szCs w:val="20"/>
+                    </w:rPr>
+                  </w:pPr>
+                </w:p>
+                <w:p>
+                  <w:pPr>
+                    <w:pStyle w:val="NoSpacing"/>
+                    <w:rPr>
+                      <w:rFonts w:ascii="Consolas" w:hAnsi="Consolas" w:cs="Consolas"/>
+                      <w:sz w:val="20"/>
+                      <w:szCs w:val="20"/>
+                    </w:rPr>
+                  </w:pPr>
+                </w:p>
+                <w:p>
+                  <w:pPr>
+                    <w:pStyle w:val="NoSpacing"/>
+                    <w:rPr>
+                      <w:rFonts w:ascii="Consolas" w:hAnsi="Consolas" w:cs="Consolas"/>
+                      <w:sz w:val="20"/>
+                      <w:szCs w:val="20"/>
+                    </w:rPr>
+                  </w:pPr>
+                  <w:r>
+                    <w:rPr>
+                      <w:rFonts w:ascii="Consolas" w:hAnsi="Consolas" w:cs="Consolas"/>
+                      <w:sz w:val="20"/>
+                      <w:szCs w:val="20"/>
+                    </w:rPr>
+                    <w:t>{</w:t>
+                  </w:r>
+                </w:p>
+                <w:p>
+                  <w:pPr>
+                    <w:pStyle w:val="NoSpacing"/>
+                    <w:rPr>
+                      <w:rFonts w:ascii="Consolas" w:hAnsi="Consolas" w:cs="Consolas"/>
+                      <w:sz w:val="20"/>
+                      <w:szCs w:val="20"/>
+                    </w:rPr>
+                  </w:pPr>
+                  <w:proofErr w:type="gramStart"/>
+                  <w:r>
+                    <w:rPr>
+                      <w:rFonts w:ascii="Consolas" w:hAnsi="Consolas" w:cs="Consolas"/>
+                      <w:sz w:val="20"/>
+                      <w:szCs w:val="20"/>
+                    </w:rPr>
+                    <w:t>w</w:t>
+                  </w:r>
+                  <w:r>
+                    <w:rPr>
+                      <w:rFonts w:ascii="Consolas" w:hAnsi="Consolas" w:cs="Consolas"/>
+                      <w:sz w:val="20"/>
+                      <w:szCs w:val="20"/>
+                    </w:rPr>
+                    <w:t>hile</w:t>
+                  </w:r>
+                  <w:proofErr w:type="gramEnd"/>
+                  <w:r>
+                    <w:rPr>
+                      <w:rFonts w:ascii="Consolas" w:hAnsi="Consolas" w:cs="Consolas"/>
+                      <w:sz w:val="20"/>
+                      <w:szCs w:val="20"/>
+                    </w:rPr>
+                    <w:t xml:space="preserve">     </w:t>
+                  </w:r>
+                  <w:r>
+                    <w:rPr>
+                      <w:rFonts w:ascii="Consolas" w:hAnsi="Consolas" w:cs="Consolas"/>
+                      <w:sz w:val="20"/>
+                      <w:szCs w:val="20"/>
+                    </w:rPr>
+                    <w:t xml:space="preserve"> </w:t>
+                  </w:r>
+                  <w:proofErr w:type="spellStart"/>
+                  <w:r>
+                    <w:rPr>
+                      <w:rFonts w:ascii="Consolas" w:hAnsi="Consolas" w:cs="Consolas"/>
+                      <w:sz w:val="20"/>
+                      <w:szCs w:val="20"/>
+                    </w:rPr>
+                    <w:t>idx</w:t>
+                  </w:r>
+                  <w:proofErr w:type="spellEnd"/>
+                  <w:r>
+                    <w:rPr>
+                      <w:rFonts w:ascii="Consolas" w:hAnsi="Consolas" w:cs="Consolas"/>
+                      <w:sz w:val="20"/>
+                      <w:szCs w:val="20"/>
+                    </w:rPr>
+                    <w:t xml:space="preserve"> </w:t>
+                  </w:r>
+                  <w:r>
+                    <w:rPr>
+                      <w:rFonts w:ascii="Consolas" w:hAnsi="Consolas" w:cs="Consolas"/>
+                      <w:sz w:val="20"/>
+                      <w:szCs w:val="20"/>
+                    </w:rPr>
+                    <w:t xml:space="preserve">   </w:t>
+                  </w:r>
+                  <w:r>
+                    <w:rPr>
+                      <w:rFonts w:ascii="Consolas" w:hAnsi="Consolas" w:cs="Consolas"/>
+                      <w:sz w:val="20"/>
+                      <w:szCs w:val="20"/>
+                    </w:rPr>
+                    <w:t>{</w:t>
+                  </w:r>
+                </w:p>
+                <w:p>
+                  <w:pPr>
+                    <w:pStyle w:val="NoSpacing"/>
+                    <w:rPr>
+                      <w:rFonts w:ascii="Consolas" w:hAnsi="Consolas" w:cs="Consolas"/>
+                      <w:sz w:val="20"/>
+                      <w:szCs w:val="20"/>
+                    </w:rPr>
+                  </w:pPr>
+                </w:p>
+                <w:p>
+                  <w:pPr>
+                    <w:pStyle w:val="NoSpacing"/>
+                    <w:rPr>
+                      <w:rFonts w:ascii="Consolas" w:hAnsi="Consolas" w:cs="Consolas"/>
+                      <w:sz w:val="20"/>
+                      <w:szCs w:val="20"/>
+                    </w:rPr>
+                  </w:pPr>
+                  <w:r>
+                    <w:rPr>
+                      <w:rFonts w:ascii="Consolas" w:hAnsi="Consolas" w:cs="Consolas"/>
+                      <w:sz w:val="20"/>
+                      <w:szCs w:val="20"/>
+                    </w:rPr>
+                    <w:tab/>
+                  </w:r>
+                  <w:r>
+                    <w:rPr>
+                      <w:rFonts w:ascii="Consolas" w:hAnsi="Consolas" w:cs="Consolas"/>
+                      <w:sz w:val="20"/>
+                      <w:szCs w:val="20"/>
+                    </w:rPr>
+                    <w:tab/>
+                    <w:t>y = z</w:t>
+                  </w:r>
+                  <w:r>
+                    <w:rPr>
+                      <w:rFonts w:ascii="Consolas" w:hAnsi="Consolas" w:cs="Consolas"/>
+                      <w:sz w:val="20"/>
+                      <w:szCs w:val="20"/>
+                    </w:rPr>
+                    <w:t xml:space="preserve">      </w:t>
+                  </w:r>
+                  <w:r>
+                    <w:rPr>
+                      <w:rFonts w:ascii="Consolas" w:hAnsi="Consolas" w:cs="Consolas"/>
+                      <w:sz w:val="20"/>
+                      <w:szCs w:val="20"/>
+                    </w:rPr>
+                    <w:t>*3 + 2*</w:t>
+                  </w:r>
+                  <w:r>
+                    <w:rPr>
+                      <w:rFonts w:ascii="Consolas" w:hAnsi="Consolas" w:cs="Consolas"/>
+                      <w:sz w:val="20"/>
+                      <w:szCs w:val="20"/>
+                    </w:rPr>
+                    <w:t xml:space="preserve">   </w:t>
+                  </w:r>
+                  <w:r>
+                    <w:rPr>
+                      <w:rFonts w:ascii="Consolas" w:hAnsi="Consolas" w:cs="Consolas"/>
+                      <w:sz w:val="20"/>
+                      <w:szCs w:val="20"/>
+                    </w:rPr>
+                    <w:t>x</w:t>
+                  </w:r>
+                  <w:r>
+                    <w:rPr>
+                      <w:rFonts w:ascii="Consolas" w:hAnsi="Consolas" w:cs="Consolas"/>
+                      <w:sz w:val="20"/>
+                      <w:szCs w:val="20"/>
+                    </w:rPr>
+                    <w:t xml:space="preserve">    </w:t>
+                  </w:r>
+                  <w:r>
+                    <w:rPr>
+                      <w:rFonts w:ascii="Consolas" w:hAnsi="Consolas" w:cs="Consolas"/>
+                      <w:sz w:val="20"/>
+                      <w:szCs w:val="20"/>
+                    </w:rPr>
+                    <w:t>;</w:t>
+                  </w:r>
+                </w:p>
+                <w:p>
+                  <w:pPr>
+                    <w:pStyle w:val="NoSpacing"/>
+                    <w:rPr>
+                      <w:rFonts w:ascii="Consolas" w:hAnsi="Consolas" w:cs="Consolas"/>
+                      <w:sz w:val="20"/>
+                      <w:szCs w:val="20"/>
+                    </w:rPr>
+                  </w:pPr>
+                  <w:r>
+                    <w:rPr>
+                      <w:rFonts w:ascii="Consolas" w:hAnsi="Consolas" w:cs="Consolas"/>
+                      <w:sz w:val="20"/>
+                      <w:szCs w:val="20"/>
+                    </w:rPr>
+                    <w:tab/>
+                  </w:r>
+                  <w:r>
+                    <w:rPr>
+                      <w:rFonts w:ascii="Consolas" w:hAnsi="Consolas" w:cs="Consolas"/>
+                      <w:sz w:val="20"/>
+                      <w:szCs w:val="20"/>
+                    </w:rPr>
+                    <w:tab/>
+                  </w:r>
+                  <w:proofErr w:type="gramStart"/>
+                  <w:r>
+                    <w:rPr>
+                      <w:rFonts w:ascii="Consolas" w:hAnsi="Consolas" w:cs="Consolas"/>
+                      <w:sz w:val="20"/>
+                      <w:szCs w:val="20"/>
+                    </w:rPr>
+                    <w:t>call</w:t>
+                  </w:r>
+                  <w:proofErr w:type="gramEnd"/>
+                  <w:r>
+                    <w:rPr>
+                      <w:rFonts w:ascii="Consolas" w:hAnsi="Consolas" w:cs="Consolas"/>
+                      <w:sz w:val="20"/>
+                      <w:szCs w:val="20"/>
+                    </w:rPr>
+                    <w:t xml:space="preserve"> </w:t>
+                  </w:r>
+                  <w:r>
+                    <w:rPr>
+                      <w:rFonts w:ascii="Consolas" w:hAnsi="Consolas" w:cs="Consolas"/>
+                      <w:sz w:val="20"/>
+                      <w:szCs w:val="20"/>
+                    </w:rPr>
+                    <w:t xml:space="preserve">      </w:t>
+                  </w:r>
+                  <w:r>
+                    <w:rPr>
+                      <w:rFonts w:ascii="Consolas" w:hAnsi="Consolas" w:cs="Consolas"/>
+                      <w:sz w:val="20"/>
+                      <w:szCs w:val="20"/>
+                    </w:rPr>
+                    <w:t>Tulip</w:t>
+                  </w:r>
+                  <w:r>
+                    <w:rPr>
+                      <w:rFonts w:ascii="Consolas" w:hAnsi="Consolas" w:cs="Consolas"/>
+                      <w:sz w:val="20"/>
+                      <w:szCs w:val="20"/>
+                    </w:rPr>
+                    <w:t xml:space="preserve">    </w:t>
+                  </w:r>
+                  <w:r>
+                    <w:rPr>
+                      <w:rFonts w:ascii="Consolas" w:hAnsi="Consolas" w:cs="Consolas"/>
+                      <w:sz w:val="20"/>
+                      <w:szCs w:val="20"/>
+                    </w:rPr>
+                    <w:t>;</w:t>
+                  </w:r>
+                </w:p>
+                <w:p>
+                  <w:pPr>
+                    <w:pStyle w:val="NoSpacing"/>
+                    <w:rPr>
+                      <w:rFonts w:ascii="Consolas" w:hAnsi="Consolas" w:cs="Consolas"/>
+                      <w:sz w:val="20"/>
+                      <w:szCs w:val="20"/>
+                    </w:rPr>
+                  </w:pPr>
+                </w:p>
+                <w:p>
+                  <w:pPr>
+                    <w:pStyle w:val="NoSpacing"/>
+                    <w:rPr>
+                      <w:rFonts w:ascii="Consolas" w:hAnsi="Consolas" w:cs="Consolas"/>
+                      <w:sz w:val="20"/>
+                      <w:szCs w:val="20"/>
+                    </w:rPr>
+                  </w:pPr>
+                  <w:r>
+                    <w:rPr>
+                      <w:rFonts w:ascii="Consolas" w:hAnsi="Consolas" w:cs="Consolas"/>
+                      <w:sz w:val="20"/>
+                      <w:szCs w:val="20"/>
+                    </w:rPr>
+                    <w:tab/>
+                  </w:r>
+                  <w:r>
+                    <w:rPr>
+                      <w:rFonts w:ascii="Consolas" w:hAnsi="Consolas" w:cs="Consolas"/>
+                      <w:sz w:val="20"/>
+                      <w:szCs w:val="20"/>
+                    </w:rPr>
+                    <w:tab/>
+                  </w:r>
+                  <w:proofErr w:type="spellStart"/>
+                  <w:proofErr w:type="gramStart"/>
+                  <w:r>
+                    <w:rPr>
+                      <w:rFonts w:ascii="Consolas" w:hAnsi="Consolas" w:cs="Consolas"/>
+                      <w:sz w:val="20"/>
+                      <w:szCs w:val="20"/>
+                    </w:rPr>
+                    <w:t>idx</w:t>
+                  </w:r>
+                  <w:proofErr w:type="spellEnd"/>
+                  <w:proofErr w:type="gramEnd"/>
+                  <w:r>
+                    <w:rPr>
+                      <w:rFonts w:ascii="Consolas" w:hAnsi="Consolas" w:cs="Consolas"/>
+                      <w:sz w:val="20"/>
+                      <w:szCs w:val="20"/>
+                    </w:rPr>
+                    <w:t xml:space="preserve">   </w:t>
+                  </w:r>
+                  <w:r>
+                    <w:rPr>
+                      <w:rFonts w:ascii="Consolas" w:hAnsi="Consolas" w:cs="Consolas"/>
+                      <w:sz w:val="20"/>
+                      <w:szCs w:val="20"/>
+                    </w:rPr>
+                    <w:t xml:space="preserve"> = </w:t>
+                  </w:r>
+                  <w:r>
+                    <w:rPr>
+                      <w:rFonts w:ascii="Consolas" w:hAnsi="Consolas" w:cs="Consolas"/>
+                      <w:sz w:val="20"/>
+                      <w:szCs w:val="20"/>
+                    </w:rPr>
+                    <w:t xml:space="preserve">   </w:t>
+                  </w:r>
+                  <w:proofErr w:type="spellStart"/>
+                  <w:r>
+                    <w:rPr>
+                      <w:rFonts w:ascii="Consolas" w:hAnsi="Consolas" w:cs="Consolas"/>
+                      <w:sz w:val="20"/>
+                      <w:szCs w:val="20"/>
+                    </w:rPr>
+                    <w:t>idx</w:t>
+                  </w:r>
+                  <w:proofErr w:type="spellEnd"/>
+                  <w:r>
+                    <w:rPr>
+                      <w:rFonts w:ascii="Consolas" w:hAnsi="Consolas" w:cs="Consolas"/>
+                      <w:sz w:val="20"/>
+                      <w:szCs w:val="20"/>
+                    </w:rPr>
+                    <w:t xml:space="preserve">            -1;</w:t>
+                  </w:r>
+                </w:p>
+                <w:p>
+                  <w:pPr>
+                    <w:pStyle w:val="NoSpacing"/>
+                    <w:rPr>
+                      <w:rFonts w:ascii="Consolas" w:hAnsi="Consolas" w:cs="Consolas"/>
+                      <w:sz w:val="20"/>
+                      <w:szCs w:val="20"/>
+                    </w:rPr>
+                  </w:pPr>
+                </w:p>
+                <w:p>
+                  <w:pPr>
+                    <w:pStyle w:val="NoSpacing"/>
+                    <w:rPr>
+                      <w:rFonts w:ascii="Consolas" w:hAnsi="Consolas" w:cs="Consolas"/>
+                      <w:sz w:val="20"/>
+                      <w:szCs w:val="20"/>
+                    </w:rPr>
+                  </w:pPr>
+                  <w:r>
+                    <w:rPr>
+                      <w:rFonts w:ascii="Consolas" w:hAnsi="Consolas" w:cs="Consolas"/>
+                      <w:sz w:val="20"/>
+                      <w:szCs w:val="20"/>
+                    </w:rPr>
+                    <w:t>}</w:t>
+                  </w:r>
+                </w:p>
+                <w:p>
+                  <w:pPr>
+                    <w:pStyle w:val="NoSpacing"/>
+                    <w:rPr>
+                      <w:rFonts w:ascii="Consolas" w:hAnsi="Consolas" w:cs="Consolas"/>
+                      <w:sz w:val="20"/>
+                      <w:szCs w:val="20"/>
+                    </w:rPr>
+                  </w:pPr>
+                </w:p>
+                <w:p>
+                  <w:pPr>
+                    <w:pStyle w:val="NoSpacing"/>
+                    <w:ind w:left="1440" w:firstLine="720"/>
+                    <w:rPr>
+                      <w:rFonts w:ascii="Consolas" w:hAnsi="Consolas" w:cs="Consolas"/>
+                      <w:sz w:val="20"/>
+                      <w:szCs w:val="20"/>
+                    </w:rPr>
+                  </w:pPr>
+                  <w:r>
+                    <w:rPr>
+                      <w:rFonts w:ascii="Consolas" w:hAnsi="Consolas" w:cs="Consolas"/>
+                      <w:sz w:val="20"/>
+                      <w:szCs w:val="20"/>
+                    </w:rPr>
+                    <w:t>z=</w:t>
+                  </w:r>
+                  <w:proofErr w:type="spellStart"/>
+                  <w:r>
+                    <w:rPr>
+                      <w:rFonts w:ascii="Consolas" w:hAnsi="Consolas" w:cs="Consolas"/>
+                      <w:sz w:val="20"/>
+                      <w:szCs w:val="20"/>
+                    </w:rPr>
+                    <w:t>z+y+idx</w:t>
+                  </w:r>
+                  <w:proofErr w:type="spellEnd"/>
+                  <w:r>
+                    <w:rPr>
+                      <w:rFonts w:ascii="Consolas" w:hAnsi="Consolas" w:cs="Consolas"/>
+                      <w:sz w:val="20"/>
+                      <w:szCs w:val="20"/>
+                    </w:rPr>
+                    <w:t>;</w:t>
+                  </w:r>
+                </w:p>
+                <w:p>
+                  <w:pPr>
+                    <w:pStyle w:val="NoSpacing"/>
+                    <w:rPr>
+                      <w:rFonts w:ascii="Consolas" w:hAnsi="Consolas" w:cs="Consolas"/>
+                      <w:sz w:val="20"/>
+                      <w:szCs w:val="20"/>
+                    </w:rPr>
+                  </w:pPr>
+                  <w:r>
+                    <w:rPr>
+                      <w:rFonts w:ascii="Consolas" w:hAnsi="Consolas" w:cs="Consolas"/>
+                      <w:sz w:val="20"/>
+                      <w:szCs w:val="20"/>
+                    </w:rPr>
+                    <w:t>}</w:t>
+                  </w:r>
+                </w:p>
+                <w:p>
+                  <w:pPr>
+                    <w:pStyle w:val="NoSpacing"/>
+                    <w:rPr>
+                      <w:rFonts w:ascii="Consolas" w:hAnsi="Consolas" w:cs="Consolas"/>
+                      <w:sz w:val="20"/>
+                      <w:szCs w:val="20"/>
+                    </w:rPr>
+                  </w:pPr>
+                </w:p>
+                <w:p>
+                  <w:pPr>
+                    <w:pStyle w:val="NoSpacing"/>
+                    <w:rPr>
+                      <w:rFonts w:ascii="Consolas" w:hAnsi="Consolas" w:cs="Consolas"/>
+                      <w:sz w:val="20"/>
+                      <w:szCs w:val="20"/>
+                    </w:rPr>
+                  </w:pPr>
+                  <w:proofErr w:type="gramStart"/>
+                  <w:r>
+                    <w:rPr>
+                      <w:rFonts w:ascii="Consolas" w:hAnsi="Consolas" w:cs="Consolas"/>
+                      <w:sz w:val="20"/>
+                      <w:szCs w:val="20"/>
+                    </w:rPr>
+                    <w:t>procedure</w:t>
+                  </w:r>
+                  <w:proofErr w:type="gramEnd"/>
+                  <w:r>
+                    <w:rPr>
+                      <w:rFonts w:ascii="Consolas" w:hAnsi="Consolas" w:cs="Consolas"/>
+                      <w:sz w:val="20"/>
+                      <w:szCs w:val="20"/>
+                    </w:rPr>
+                    <w:t xml:space="preserve"> Lily</w:t>
+                  </w:r>
+                  <w:r>
+                    <w:rPr>
+                      <w:rFonts w:ascii="Consolas" w:hAnsi="Consolas" w:cs="Consolas"/>
+                      <w:sz w:val="20"/>
+                      <w:szCs w:val="20"/>
+                    </w:rPr>
+                    <w:t>{</w:t>
+                  </w:r>
+                </w:p>
+                <w:p>
+                  <w:pPr>
+                    <w:pStyle w:val="NoSpacing"/>
+                    <w:rPr>
+                      <w:rFonts w:ascii="Consolas" w:hAnsi="Consolas" w:cs="Consolas"/>
+                      <w:sz w:val="20"/>
+                      <w:szCs w:val="20"/>
+                    </w:rPr>
+                  </w:pPr>
+                  <w:r>
+                    <w:rPr>
+                      <w:rFonts w:ascii="Consolas" w:hAnsi="Consolas" w:cs="Consolas"/>
+                      <w:sz w:val="20"/>
+                      <w:szCs w:val="20"/>
+                    </w:rPr>
+                    <w:tab/>
+                  </w:r>
+                  <w:r>
+                    <w:rPr>
+                      <w:rFonts w:ascii="Consolas" w:hAnsi="Consolas" w:cs="Consolas"/>
+                      <w:sz w:val="20"/>
+                      <w:szCs w:val="20"/>
+                    </w:rPr>
+                    <w:tab/>
+                  </w:r>
+                  <w:r>
+                    <w:rPr>
+                      <w:rFonts w:ascii="Consolas" w:hAnsi="Consolas" w:cs="Consolas"/>
+                      <w:sz w:val="20"/>
+                      <w:szCs w:val="20"/>
+                    </w:rPr>
+                    <w:tab/>
+                  </w:r>
+                  <w:r>
+                    <w:rPr>
+                      <w:rFonts w:ascii="Consolas" w:hAnsi="Consolas" w:cs="Consolas"/>
+                      <w:sz w:val="20"/>
+                      <w:szCs w:val="20"/>
+                    </w:rPr>
+                    <w:tab/>
+                  </w:r>
+                  <w:proofErr w:type="gramStart"/>
+                  <w:r>
+                    <w:rPr>
+                      <w:rFonts w:ascii="Consolas" w:hAnsi="Consolas" w:cs="Consolas"/>
+                      <w:sz w:val="20"/>
+                      <w:szCs w:val="20"/>
+                    </w:rPr>
+                    <w:t>while</w:t>
+                  </w:r>
+                  <w:proofErr w:type="gramEnd"/>
+                  <w:r>
+                    <w:rPr>
+                      <w:rFonts w:ascii="Consolas" w:hAnsi="Consolas" w:cs="Consolas"/>
+                      <w:sz w:val="20"/>
+                      <w:szCs w:val="20"/>
+                    </w:rPr>
+                    <w:t xml:space="preserve"> v</w:t>
+                  </w:r>
+                  <w:r>
+                    <w:rPr>
+                      <w:rFonts w:ascii="Consolas" w:hAnsi="Consolas" w:cs="Consolas"/>
+                      <w:sz w:val="20"/>
+                      <w:szCs w:val="20"/>
+                    </w:rPr>
+                    <w:t>{</w:t>
+                  </w:r>
+                </w:p>
+                <w:p>
+                  <w:pPr>
+                    <w:pStyle w:val="NoSpacing"/>
+                    <w:rPr>
+                      <w:rFonts w:ascii="Consolas" w:hAnsi="Consolas" w:cs="Consolas"/>
+                      <w:sz w:val="20"/>
+                      <w:szCs w:val="20"/>
+                    </w:rPr>
+                  </w:pPr>
+                </w:p>
+                <w:p>
+                  <w:pPr>
+                    <w:pStyle w:val="NoSpacing"/>
+                    <w:rPr>
+                      <w:rFonts w:ascii="Consolas" w:hAnsi="Consolas" w:cs="Consolas"/>
+                      <w:sz w:val="20"/>
+                      <w:szCs w:val="20"/>
+                    </w:rPr>
+                  </w:pPr>
+                  <w:r>
+                    <w:rPr>
+                      <w:rFonts w:ascii="Consolas" w:hAnsi="Consolas" w:cs="Consolas"/>
+                      <w:sz w:val="20"/>
+                      <w:szCs w:val="20"/>
+                    </w:rPr>
+                    <w:tab/>
+                  </w:r>
+                  <w:r>
+                    <w:rPr>
+                      <w:rFonts w:ascii="Consolas" w:hAnsi="Consolas" w:cs="Consolas"/>
+                      <w:sz w:val="20"/>
+                      <w:szCs w:val="20"/>
+                    </w:rPr>
+                    <w:tab/>
+                  </w:r>
+                  <w:r>
+                    <w:rPr>
+                      <w:rFonts w:ascii="Consolas" w:hAnsi="Consolas" w:cs="Consolas"/>
+                      <w:sz w:val="20"/>
+                      <w:szCs w:val="20"/>
+                    </w:rPr>
+                    <w:tab/>
+                    <w:t>y           =x              + y          ;</w:t>
+                  </w:r>
+                  <w:r>
+                    <w:rPr>
+                      <w:rFonts w:ascii="Consolas" w:hAnsi="Consolas" w:cs="Consolas"/>
+                      <w:sz w:val="20"/>
+                      <w:szCs w:val="20"/>
+                    </w:rPr>
+                    <w:t>}</w:t>
+                  </w:r>
+                </w:p>
+                <w:p>
+                  <w:pPr>
+                    <w:pStyle w:val="NoSpacing"/>
+                    <w:rPr>
+                      <w:rFonts w:ascii="Consolas" w:hAnsi="Consolas" w:cs="Consolas"/>
+                      <w:sz w:val="20"/>
+                      <w:szCs w:val="20"/>
+                    </w:rPr>
+                  </w:pPr>
+                  <w:r>
+                    <w:rPr>
+                      <w:rFonts w:ascii="Consolas" w:hAnsi="Consolas" w:cs="Consolas"/>
+                      <w:sz w:val="20"/>
+                      <w:szCs w:val="20"/>
+                    </w:rPr>
+                    <w:t xml:space="preserve">x = y + </w:t>
+                  </w:r>
+                  <w:proofErr w:type="gramStart"/>
+                  <w:r>
+                    <w:rPr>
+                      <w:rFonts w:ascii="Consolas" w:hAnsi="Consolas" w:cs="Consolas"/>
+                      <w:sz w:val="20"/>
+                      <w:szCs w:val="20"/>
+                    </w:rPr>
+                    <w:t>x;</w:t>
+                  </w:r>
+                  <w:proofErr w:type="gramEnd"/>
+                  <w:r>
+                    <w:rPr>
+                      <w:rFonts w:ascii="Consolas" w:hAnsi="Consolas" w:cs="Consolas"/>
+                      <w:sz w:val="20"/>
+                      <w:szCs w:val="20"/>
+                    </w:rPr>
+                    <w:t>}</w:t>
+                  </w:r>
+                  <w:r>
+                    <w:rPr>
+                      <w:rFonts w:ascii="Consolas" w:hAnsi="Consolas" w:cs="Consolas"/>
+                      <w:sz w:val="20"/>
+                      <w:szCs w:val="20"/>
+                    </w:rPr>
+                    <w:br w:type="page"/>
+                  </w:r>
+                </w:p>
+                <w:p/>
+              </w:txbxContent>
+            </v:textbox>
+            <w10:wrap type="square" anchorx="margin" anchory="margin"/>
+          </v:shape>
+        </w:pict>
+      </w:r>
+      <w:r>
+        <w:t xml:space="preserve">However, our SPA source code parser is very flexible. It is able to detect erroneous and inconsistent spaces, tabs, </w:t>
+      </w:r>
+      <w:proofErr w:type="spellStart"/>
+      <w:r>
+        <w:t>endline</w:t>
+      </w:r>
+      <w:proofErr w:type="spellEnd"/>
+      <w:r>
+        <w:t xml:space="preserve"> characters and erroneous close curly brackets. A flexible </w:t>
+      </w:r>
+      <w:proofErr w:type="spellStart"/>
+      <w:r>
+        <w:t>CodeParser</w:t>
+      </w:r>
+      <w:proofErr w:type="spellEnd"/>
+      <w:r>
+        <w:t xml:space="preserve"> is one of our extended features, as it is not required to build one for this project. To demonstrate the ability of our </w:t>
+      </w:r>
+      <w:proofErr w:type="spellStart"/>
+      <w:r>
+        <w:t>CodeParser</w:t>
+      </w:r>
+      <w:proofErr w:type="spellEnd"/>
+      <w:r>
+        <w:t>, please refer to the example below (which will have the same information/result as the example above):</w:t>
+      </w:r>
+    </w:p>
+    <w:p>
+      <w:pPr>
+        <w:rPr>
+          <w:b/>
+        </w:rPr>
+      </w:pPr>
+    </w:p>
+    <w:p>
+      <w:pPr>
+        <w:pStyle w:val="Heading3"/>
+        <w:numPr>
+          <w:ilvl w:val="2"/>
+          <w:numId w:val="31"/>
+        </w:numPr>
+      </w:pPr>
+      <w:r>
+        <w:lastRenderedPageBreak/>
+        <w:t xml:space="preserve">Bonus Feature: Flexible </w:t>
+      </w:r>
+      <w:proofErr w:type="spellStart"/>
+      <w:r>
+        <w:t>QueryParser</w:t>
+      </w:r>
+      <w:proofErr w:type="spellEnd"/>
+    </w:p>
+    <w:p>
+      <w:pPr>
+        <w:jc w:val="both"/>
+      </w:pPr>
+      <w:r>
+        <w:rPr>
+          <w:noProof/>
+        </w:rPr>
+        <w:pict>
+          <v:shape id="Text Box 6" o:spid="_x0000_s1027" type="#_x0000_t202" style="position:absolute;left:0;text-align:left;margin-left:0;margin-top:80.25pt;width:489pt;height:80.25pt;z-index:251661312;visibility:visible;mso-wrap-style:square;mso-height-percent:0;mso-wrap-distance-left:9pt;mso-wrap-distance-top:0;mso-wrap-distance-right:9pt;mso-wrap-distance-bottom:0;mso-position-horizontal:absolute;mso-position-horizontal-relative:margin;mso-position-vertical:absolute;mso-position-vertical-relative:margin;mso-height-percent:0;mso-height-relative:margin;v-text-anchor:top" o:gfxdata="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" fillcolor="white [3201]" strokecolor="#548dd4 [1951]" strokeweight=".5pt">
+            <v:textbox>
+              <w:txbxContent>
+                <w:p>
+                  <w:pPr>
+                    <w:pStyle w:val="NoSpacing"/>
+                    <w:rPr>
+                      <w:rFonts w:ascii="Consolas" w:hAnsi="Consolas" w:cs="Consolas"/>
+                      <w:sz w:val="20"/>
+                      <w:szCs w:val="20"/>
+                    </w:rPr>
+                  </w:pPr>
+                  <w:proofErr w:type="gramStart"/>
+                  <w:r>
+                    <w:rPr>
+                      <w:rFonts w:ascii="Consolas" w:hAnsi="Consolas" w:cs="Consolas"/>
+                      <w:sz w:val="20"/>
+                      <w:szCs w:val="20"/>
+                    </w:rPr>
+                    <w:t>if</w:t>
+                  </w:r>
+                  <w:proofErr w:type="gramEnd"/>
+                  <w:r>
+                    <w:rPr>
+                      <w:rFonts w:ascii="Consolas" w:hAnsi="Consolas" w:cs="Consolas"/>
+                      <w:sz w:val="20"/>
+                      <w:szCs w:val="20"/>
+                    </w:rPr>
+                    <w:t xml:space="preserve"> </w:t>
+                  </w:r>
+                  <w:proofErr w:type="spellStart"/>
+                  <w:r>
+                    <w:rPr>
+                      <w:rFonts w:ascii="Consolas" w:hAnsi="Consolas" w:cs="Consolas"/>
+                      <w:sz w:val="20"/>
+                      <w:szCs w:val="20"/>
+                    </w:rPr>
+                    <w:t>ifstat</w:t>
+                  </w:r>
+                  <w:proofErr w:type="spellEnd"/>
+                  <w:r>
+                    <w:rPr>
+                      <w:rFonts w:ascii="Consolas" w:hAnsi="Consolas" w:cs="Consolas"/>
+                      <w:sz w:val="20"/>
+                      <w:szCs w:val="20"/>
+                    </w:rPr>
+                    <w:t>;</w:t>
+                  </w:r>
+                  <w:r>
+                    <w:rPr>
+                      <w:rFonts w:ascii="Consolas" w:hAnsi="Consolas" w:cs="Consolas"/>
+                      <w:sz w:val="20"/>
+                      <w:szCs w:val="20"/>
+                    </w:rPr>
+                    <w:t xml:space="preserve"> </w:t>
+                  </w:r>
+                  <w:r>
+                    <w:rPr>
+                      <w:rFonts w:ascii="Consolas" w:hAnsi="Consolas" w:cs="Consolas"/>
+                      <w:sz w:val="20"/>
+                      <w:szCs w:val="20"/>
+                    </w:rPr>
+                    <w:t xml:space="preserve">Select </w:t>
+                  </w:r>
+                  <w:proofErr w:type="spellStart"/>
+                  <w:r>
+                    <w:rPr>
+                      <w:rFonts w:ascii="Consolas" w:hAnsi="Consolas" w:cs="Consolas"/>
+                      <w:sz w:val="20"/>
+                      <w:szCs w:val="20"/>
+                    </w:rPr>
+                    <w:t>ifstat</w:t>
+                  </w:r>
+                  <w:proofErr w:type="spellEnd"/>
+                  <w:r>
+                    <w:rPr>
+                      <w:rFonts w:ascii="Consolas" w:hAnsi="Consolas" w:cs="Consolas"/>
+                      <w:sz w:val="20"/>
+                      <w:szCs w:val="20"/>
+                    </w:rPr>
+                    <w:t xml:space="preserve"> such that Follows* (</w:t>
+                  </w:r>
+                  <w:proofErr w:type="spellStart"/>
+                  <w:r>
+                    <w:rPr>
+                      <w:rFonts w:ascii="Consolas" w:hAnsi="Consolas" w:cs="Consolas"/>
+                      <w:sz w:val="20"/>
+                      <w:szCs w:val="20"/>
+                    </w:rPr>
+                    <w:t>ifstat</w:t>
+                  </w:r>
+                  <w:proofErr w:type="spellEnd"/>
+                  <w:r>
+                    <w:rPr>
+                      <w:rFonts w:ascii="Consolas" w:hAnsi="Consolas" w:cs="Consolas"/>
+                      <w:sz w:val="20"/>
+                      <w:szCs w:val="20"/>
+                    </w:rPr>
+                    <w:t>, 17)</w:t>
+                  </w:r>
+                </w:p>
+                <w:p>
+                  <w:pPr>
+                    <w:pStyle w:val="NoSpacing"/>
+                    <w:rPr>
+                      <w:rFonts w:ascii="Consolas" w:hAnsi="Consolas" w:cs="Consolas"/>
+                      <w:sz w:val="20"/>
+                      <w:szCs w:val="20"/>
+                    </w:rPr>
+                  </w:pPr>
+                </w:p>
+                <w:p>
+                  <w:pPr>
+                    <w:pStyle w:val="NoSpacing"/>
+                    <w:rPr>
+                      <w:rFonts w:ascii="Consolas" w:hAnsi="Consolas" w:cs="Consolas"/>
+                      <w:sz w:val="20"/>
+                      <w:szCs w:val="20"/>
+                    </w:rPr>
+                  </w:pPr>
+                  <w:proofErr w:type="gramStart"/>
+                  <w:r>
+                    <w:rPr>
+                      <w:rFonts w:ascii="Consolas" w:hAnsi="Consolas" w:cs="Consolas"/>
+                      <w:sz w:val="20"/>
+                      <w:szCs w:val="20"/>
+                    </w:rPr>
+                    <w:t>assign</w:t>
+                  </w:r>
+                  <w:proofErr w:type="gramEnd"/>
+                  <w:r>
+                    <w:rPr>
+                      <w:rFonts w:ascii="Consolas" w:hAnsi="Consolas" w:cs="Consolas"/>
+                      <w:sz w:val="20"/>
+                      <w:szCs w:val="20"/>
+                    </w:rPr>
+                    <w:t xml:space="preserve"> a; </w:t>
+                  </w:r>
+                  <w:r>
+                    <w:rPr>
+                      <w:rFonts w:ascii="Consolas" w:hAnsi="Consolas" w:cs="Consolas"/>
+                      <w:sz w:val="20"/>
+                      <w:szCs w:val="20"/>
+                    </w:rPr>
+                    <w:t>Select a such that Modifie</w:t>
+                  </w:r>
+                  <w:r>
+                    <w:rPr>
+                      <w:rFonts w:ascii="Consolas" w:hAnsi="Consolas" w:cs="Consolas"/>
+                      <w:sz w:val="20"/>
+                      <w:szCs w:val="20"/>
+                    </w:rPr>
+                    <w:t>s (a, "</w:t>
+                  </w:r>
+                  <w:proofErr w:type="spellStart"/>
+                  <w:r>
+                    <w:rPr>
+                      <w:rFonts w:ascii="Consolas" w:hAnsi="Consolas" w:cs="Consolas"/>
+                      <w:sz w:val="20"/>
+                      <w:szCs w:val="20"/>
+                    </w:rPr>
+                    <w:t>idx</w:t>
+                  </w:r>
+                  <w:proofErr w:type="spellEnd"/>
+                  <w:r>
+                    <w:rPr>
+                      <w:rFonts w:ascii="Consolas" w:hAnsi="Consolas" w:cs="Consolas"/>
+                      <w:sz w:val="20"/>
+                      <w:szCs w:val="20"/>
+                    </w:rPr>
+                    <w:t>") and Uses (a, "</w:t>
+                  </w:r>
+                  <w:proofErr w:type="spellStart"/>
+                  <w:r>
+                    <w:rPr>
+                      <w:rFonts w:ascii="Consolas" w:hAnsi="Consolas" w:cs="Consolas"/>
+                      <w:sz w:val="20"/>
+                      <w:szCs w:val="20"/>
+                    </w:rPr>
+                    <w:t>idx</w:t>
+                  </w:r>
+                  <w:proofErr w:type="spellEnd"/>
+                  <w:r>
+                    <w:rPr>
+                      <w:rFonts w:ascii="Consolas" w:hAnsi="Consolas" w:cs="Consolas"/>
+                      <w:sz w:val="20"/>
+                      <w:szCs w:val="20"/>
+                    </w:rPr>
+                    <w:t>")</w:t>
+                  </w:r>
+                </w:p>
+                <w:p>
+                  <w:pPr>
+                    <w:pStyle w:val="NoSpacing"/>
+                    <w:rPr>
+                      <w:rFonts w:ascii="Consolas" w:hAnsi="Consolas" w:cs="Consolas"/>
+                      <w:sz w:val="20"/>
+                      <w:szCs w:val="20"/>
+                    </w:rPr>
+                  </w:pPr>
+                </w:p>
+                <w:p>
+                  <w:pPr>
+                    <w:pStyle w:val="NoSpacing"/>
+                    <w:rPr>
+                      <w:rFonts w:ascii="Consolas" w:hAnsi="Consolas" w:cs="Consolas"/>
+                      <w:sz w:val="20"/>
+                      <w:szCs w:val="20"/>
+                    </w:rPr>
+                  </w:pPr>
+                  <w:proofErr w:type="gramStart"/>
+                  <w:r>
+                    <w:rPr>
+                      <w:rFonts w:ascii="Consolas" w:hAnsi="Consolas" w:cs="Consolas"/>
+                      <w:sz w:val="20"/>
+                      <w:szCs w:val="20"/>
+                    </w:rPr>
+                    <w:t>assign</w:t>
+                  </w:r>
+                  <w:proofErr w:type="gramEnd"/>
+                  <w:r>
+                    <w:rPr>
+                      <w:rFonts w:ascii="Consolas" w:hAnsi="Consolas" w:cs="Consolas"/>
+                      <w:sz w:val="20"/>
+                      <w:szCs w:val="20"/>
+                    </w:rPr>
+                    <w:t xml:space="preserve"> a; while w; </w:t>
+                  </w:r>
+                  <w:r>
+                    <w:rPr>
+                      <w:rFonts w:ascii="Consolas" w:hAnsi="Consolas" w:cs="Consolas"/>
+                      <w:sz w:val="20"/>
+                      <w:szCs w:val="20"/>
+                    </w:rPr>
+                    <w:t>Select a such that Modifies (a, "</w:t>
+                  </w:r>
+                  <w:proofErr w:type="spellStart"/>
+                  <w:r>
+                    <w:rPr>
+                      <w:rFonts w:ascii="Consolas" w:hAnsi="Consolas" w:cs="Consolas"/>
+                      <w:sz w:val="20"/>
+                      <w:szCs w:val="20"/>
+                    </w:rPr>
+                    <w:t>idx</w:t>
+                  </w:r>
+                  <w:proofErr w:type="spellEnd"/>
+                  <w:r>
+                    <w:rPr>
+                      <w:rFonts w:ascii="Consolas" w:hAnsi="Consolas" w:cs="Consolas"/>
+                      <w:sz w:val="20"/>
+                      <w:szCs w:val="20"/>
+                    </w:rPr>
+                    <w:t>") and Uses (a, "</w:t>
+                  </w:r>
+                  <w:proofErr w:type="spellStart"/>
+                  <w:r>
+                    <w:rPr>
+                      <w:rFonts w:ascii="Consolas" w:hAnsi="Consolas" w:cs="Consolas"/>
+                      <w:sz w:val="20"/>
+                      <w:szCs w:val="20"/>
+                    </w:rPr>
+                    <w:t>idx</w:t>
+                  </w:r>
+                  <w:proofErr w:type="spellEnd"/>
+                  <w:r>
+                    <w:rPr>
+                      <w:rFonts w:ascii="Consolas" w:hAnsi="Consolas" w:cs="Consolas"/>
+                      <w:sz w:val="20"/>
+                      <w:szCs w:val="20"/>
+                    </w:rPr>
+                    <w:t>") and Follows (15, a) and Parent* (w, a)</w:t>
+                  </w:r>
+                </w:p>
+                <w:p>
+                  <w:pPr>
+                    <w:pStyle w:val="NoSpacing"/>
+                    <w:rPr>
+                      <w:rFonts w:ascii="Consolas" w:hAnsi="Consolas" w:cs="Consolas"/>
+                      <w:sz w:val="20"/>
+                      <w:szCs w:val="20"/>
+                    </w:rPr>
+                  </w:pPr>
+                </w:p>
+                <w:p/>
+              </w:txbxContent>
+            </v:textbox>
+            <w10:wrap type="square" anchorx="margin" anchory="margin"/>
+          </v:shape>
+        </w:pict>
+      </w:r>
+      <w:r>
+        <w:t>The queries being tested with SPA in this module are defined to be in standard format. They have regular and consistent lowercase/uppercase command, spacing, and characters. Please refer to the sample standard query below:</w:t>
+      </w:r>
+    </w:p>
+    <w:p>
+      <w:pPr>
+        <w:pStyle w:val="NoSpacing"/>
+        <w:rPr>
+          <w:rFonts w:ascii="Consolas" w:hAnsi="Consolas" w:cs="Consolas"/>
+          <w:sz w:val="20"/>
+          <w:szCs w:val="20"/>
+        </w:rPr>
+      </w:pPr>
+    </w:p>
+    <w:p>
+      <w:pPr>
+        <w:jc w:val="both"/>
+      </w:pPr>
+      <w:r>
+        <w:rPr>
+          <w:noProof/>
+        </w:rPr>
+        <w:pict>
+          <v:shape id="Text Box 8" o:spid="_x0000_s1026" type="#_x0000_t202" style="position:absolute;left:0;text-align:left;margin-left:0;margin-top:274.9pt;width:489pt;height:90.75pt;z-index:251662336;visibility:visible;mso-wrap-style:square;mso-height-percent:0;mso-wrap-distance-left:9pt;mso-wrap-distance-top:0;mso-wrap-distance-right:9pt;mso-wrap-distance-bottom:0;mso-position-horizontal-relative:margin;mso-position-vertical-relative:margin;mso-height-percent:0;mso-height-relative:margin;v-text-anchor:top" o:gfxdata="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" fillcolor="white [3201]" strokecolor="#548dd4 [1951]" strokeweight=".5pt">
+            <v:textbox>
+              <w:txbxContent>
+                <w:p>
+                  <w:pPr>
+                    <w:pStyle w:val="NoSpacing"/>
+                    <w:rPr>
+                      <w:rFonts w:ascii="Consolas" w:hAnsi="Consolas" w:cs="Consolas"/>
+                      <w:sz w:val="20"/>
+                      <w:szCs w:val="20"/>
+                    </w:rPr>
+                  </w:pPr>
+                  <w:r>
+                    <w:rPr>
+                      <w:rFonts w:ascii="Consolas" w:hAnsi="Consolas" w:cs="Consolas"/>
+                      <w:sz w:val="20"/>
+                      <w:szCs w:val="20"/>
+                    </w:rPr>
+                    <w:t>If</w:t>
+                  </w:r>
+                  <w:r>
+                    <w:rPr>
+                      <w:rFonts w:ascii="Consolas" w:hAnsi="Consolas" w:cs="Consolas"/>
+                      <w:sz w:val="20"/>
+                      <w:szCs w:val="20"/>
+                    </w:rPr>
+                    <w:t xml:space="preserve">   </w:t>
+                  </w:r>
+                  <w:r>
+                    <w:rPr>
+                      <w:rFonts w:ascii="Consolas" w:hAnsi="Consolas" w:cs="Consolas"/>
+                      <w:sz w:val="20"/>
+                      <w:szCs w:val="20"/>
+                    </w:rPr>
+                    <w:t xml:space="preserve"> </w:t>
+                  </w:r>
+                  <w:proofErr w:type="spellStart"/>
+                  <w:r>
+                    <w:rPr>
+                      <w:rFonts w:ascii="Consolas" w:hAnsi="Consolas" w:cs="Consolas"/>
+                      <w:sz w:val="20"/>
+                      <w:szCs w:val="20"/>
+                    </w:rPr>
+                    <w:t>ifstat</w:t>
+                  </w:r>
+                  <w:proofErr w:type="spellEnd"/>
+                  <w:r>
+                    <w:rPr>
+                      <w:rFonts w:ascii="Consolas" w:hAnsi="Consolas" w:cs="Consolas"/>
+                      <w:sz w:val="20"/>
+                      <w:szCs w:val="20"/>
+                    </w:rPr>
+                    <w:t xml:space="preserve">    </w:t>
+                  </w:r>
+                  <w:r>
+                    <w:rPr>
+                      <w:rFonts w:ascii="Consolas" w:hAnsi="Consolas" w:cs="Consolas"/>
+                      <w:sz w:val="20"/>
+                      <w:szCs w:val="20"/>
+                    </w:rPr>
+                    <w:t>;</w:t>
+                  </w:r>
+                  <w:r>
+                    <w:rPr>
+                      <w:rFonts w:ascii="Consolas" w:hAnsi="Consolas" w:cs="Consolas"/>
+                      <w:sz w:val="20"/>
+                      <w:szCs w:val="20"/>
+                    </w:rPr>
+                    <w:t xml:space="preserve"> </w:t>
+                  </w:r>
+                  <w:r>
+                    <w:rPr>
+                      <w:rFonts w:ascii="Consolas" w:hAnsi="Consolas" w:cs="Consolas"/>
+                      <w:sz w:val="20"/>
+                      <w:szCs w:val="20"/>
+                    </w:rPr>
+                    <w:t>Select</w:t>
+                  </w:r>
+                  <w:r>
+                    <w:rPr>
+                      <w:rFonts w:ascii="Consolas" w:hAnsi="Consolas" w:cs="Consolas"/>
+                      <w:sz w:val="20"/>
+                      <w:szCs w:val="20"/>
+                    </w:rPr>
+                    <w:t xml:space="preserve">    </w:t>
+                  </w:r>
+                  <w:r>
+                    <w:rPr>
+                      <w:rFonts w:ascii="Consolas" w:hAnsi="Consolas" w:cs="Consolas"/>
+                      <w:sz w:val="20"/>
+                      <w:szCs w:val="20"/>
+                    </w:rPr>
+                    <w:t xml:space="preserve"> </w:t>
+                  </w:r>
+                  <w:proofErr w:type="spellStart"/>
+                  <w:r>
+                    <w:rPr>
+                      <w:rFonts w:ascii="Consolas" w:hAnsi="Consolas" w:cs="Consolas"/>
+                      <w:sz w:val="20"/>
+                      <w:szCs w:val="20"/>
+                    </w:rPr>
+                    <w:t>ifstat</w:t>
+                  </w:r>
+                  <w:proofErr w:type="spellEnd"/>
+                  <w:r>
+                    <w:rPr>
+                      <w:rFonts w:ascii="Consolas" w:hAnsi="Consolas" w:cs="Consolas"/>
+                      <w:sz w:val="20"/>
+                      <w:szCs w:val="20"/>
+                    </w:rPr>
+                    <w:t xml:space="preserve"> </w:t>
+                  </w:r>
+                  <w:r>
+                    <w:rPr>
+                      <w:rFonts w:ascii="Consolas" w:hAnsi="Consolas" w:cs="Consolas"/>
+                      <w:sz w:val="20"/>
+                      <w:szCs w:val="20"/>
+                    </w:rPr>
+                    <w:t xml:space="preserve">   </w:t>
+                  </w:r>
+                  <w:r>
+                    <w:rPr>
+                      <w:rFonts w:ascii="Consolas" w:hAnsi="Consolas" w:cs="Consolas"/>
+                      <w:sz w:val="20"/>
+                      <w:szCs w:val="20"/>
+                    </w:rPr>
+                    <w:t xml:space="preserve">such </w:t>
+                  </w:r>
+                  <w:r>
+                    <w:rPr>
+                      <w:rFonts w:ascii="Consolas" w:hAnsi="Consolas" w:cs="Consolas"/>
+                      <w:sz w:val="20"/>
+                      <w:szCs w:val="20"/>
+                    </w:rPr>
+                    <w:t xml:space="preserve">  </w:t>
+                  </w:r>
+                  <w:r>
+                    <w:rPr>
+                      <w:rFonts w:ascii="Consolas" w:hAnsi="Consolas" w:cs="Consolas"/>
+                      <w:sz w:val="20"/>
+                      <w:szCs w:val="20"/>
+                    </w:rPr>
+                    <w:t xml:space="preserve">that </w:t>
+                  </w:r>
+                  <w:r>
+                    <w:rPr>
+                      <w:rFonts w:ascii="Consolas" w:hAnsi="Consolas" w:cs="Consolas"/>
+                      <w:sz w:val="20"/>
+                      <w:szCs w:val="20"/>
+                    </w:rPr>
+                    <w:t xml:space="preserve">  </w:t>
+                  </w:r>
+                  <w:r>
+                    <w:rPr>
+                      <w:rFonts w:ascii="Consolas" w:hAnsi="Consolas" w:cs="Consolas"/>
+                      <w:sz w:val="20"/>
+                      <w:szCs w:val="20"/>
+                    </w:rPr>
+                    <w:t>Follows*</w:t>
+                  </w:r>
+                  <w:r>
+                    <w:rPr>
+                      <w:rFonts w:ascii="Consolas" w:hAnsi="Consolas" w:cs="Consolas"/>
+                      <w:sz w:val="20"/>
+                      <w:szCs w:val="20"/>
+                    </w:rPr>
+                    <w:t xml:space="preserve">  </w:t>
+                  </w:r>
+                  <w:r>
+                    <w:rPr>
+                      <w:rFonts w:ascii="Consolas" w:hAnsi="Consolas" w:cs="Consolas"/>
+                      <w:sz w:val="20"/>
+                      <w:szCs w:val="20"/>
+                    </w:rPr>
+                    <w:t xml:space="preserve"> (</w:t>
+                  </w:r>
+                  <w:r>
+                    <w:rPr>
+                      <w:rFonts w:ascii="Consolas" w:hAnsi="Consolas" w:cs="Consolas"/>
+                      <w:sz w:val="20"/>
+                      <w:szCs w:val="20"/>
+                    </w:rPr>
+                    <w:t xml:space="preserve">   </w:t>
+                  </w:r>
+                  <w:r>
+                    <w:rPr>
+                      <w:rFonts w:ascii="Consolas" w:hAnsi="Consolas" w:cs="Consolas"/>
+                      <w:sz w:val="20"/>
+                      <w:szCs w:val="20"/>
+                    </w:rPr>
+                    <w:t>ifstat</w:t>
+                  </w:r>
+                  <w:proofErr w:type="gramStart"/>
+                  <w:r>
+                    <w:rPr>
+                      <w:rFonts w:ascii="Consolas" w:hAnsi="Consolas" w:cs="Consolas"/>
+                      <w:sz w:val="20"/>
+                      <w:szCs w:val="20"/>
+                    </w:rPr>
+                    <w:t>,17</w:t>
+                  </w:r>
+                  <w:proofErr w:type="gramEnd"/>
+                  <w:r>
+                    <w:rPr>
+                      <w:rFonts w:ascii="Consolas" w:hAnsi="Consolas" w:cs="Consolas"/>
+                      <w:sz w:val="20"/>
+                      <w:szCs w:val="20"/>
+                    </w:rPr>
+                    <w:t>)</w:t>
+                  </w:r>
+                </w:p>
+                <w:p>
+                  <w:pPr>
+                    <w:pStyle w:val="NoSpacing"/>
+                    <w:rPr>
+                      <w:rFonts w:ascii="Consolas" w:hAnsi="Consolas" w:cs="Consolas"/>
+                      <w:sz w:val="20"/>
+                      <w:szCs w:val="20"/>
+                    </w:rPr>
+                  </w:pPr>
+                </w:p>
+                <w:p>
+                  <w:pPr>
+                    <w:pStyle w:val="NoSpacing"/>
+                    <w:rPr>
+                      <w:rFonts w:ascii="Consolas" w:hAnsi="Consolas" w:cs="Consolas"/>
+                      <w:sz w:val="20"/>
+                      <w:szCs w:val="20"/>
+                    </w:rPr>
+                  </w:pPr>
+                  <w:proofErr w:type="gramStart"/>
+                  <w:r>
+                    <w:rPr>
+                      <w:rFonts w:ascii="Consolas" w:hAnsi="Consolas" w:cs="Consolas"/>
+                      <w:sz w:val="20"/>
+                      <w:szCs w:val="20"/>
+                    </w:rPr>
+                    <w:t>assign</w:t>
+                  </w:r>
+                  <w:proofErr w:type="gramEnd"/>
+                  <w:r>
+                    <w:rPr>
+                      <w:rFonts w:ascii="Consolas" w:hAnsi="Consolas" w:cs="Consolas"/>
+                      <w:sz w:val="20"/>
+                      <w:szCs w:val="20"/>
+                    </w:rPr>
+                    <w:t xml:space="preserve"> </w:t>
+                  </w:r>
+                  <w:proofErr w:type="spellStart"/>
+                  <w:r>
+                    <w:rPr>
+                      <w:rFonts w:ascii="Consolas" w:hAnsi="Consolas" w:cs="Consolas"/>
+                      <w:sz w:val="20"/>
+                      <w:szCs w:val="20"/>
+                    </w:rPr>
+                    <w:t>a;</w:t>
+                  </w:r>
+                  <w:r>
+                    <w:rPr>
+                      <w:rFonts w:ascii="Consolas" w:hAnsi="Consolas" w:cs="Consolas"/>
+                      <w:sz w:val="20"/>
+                      <w:szCs w:val="20"/>
+                    </w:rPr>
+                    <w:t>Select</w:t>
+                  </w:r>
+                  <w:proofErr w:type="spellEnd"/>
+                  <w:r>
+                    <w:rPr>
+                      <w:rFonts w:ascii="Consolas" w:hAnsi="Consolas" w:cs="Consolas"/>
+                      <w:sz w:val="20"/>
+                      <w:szCs w:val="20"/>
+                    </w:rPr>
+                    <w:t xml:space="preserve"> a such that Modifie</w:t>
+                  </w:r>
+                  <w:r>
+                    <w:rPr>
+                      <w:rFonts w:ascii="Consolas" w:hAnsi="Consolas" w:cs="Consolas"/>
+                      <w:sz w:val="20"/>
+                      <w:szCs w:val="20"/>
+                    </w:rPr>
+                    <w:t>s(a,"</w:t>
+                  </w:r>
+                  <w:proofErr w:type="spellStart"/>
+                  <w:r>
+                    <w:rPr>
+                      <w:rFonts w:ascii="Consolas" w:hAnsi="Consolas" w:cs="Consolas"/>
+                      <w:sz w:val="20"/>
+                      <w:szCs w:val="20"/>
+                    </w:rPr>
+                    <w:t>idx</w:t>
+                  </w:r>
+                  <w:proofErr w:type="spellEnd"/>
+                  <w:r>
+                    <w:rPr>
+                      <w:rFonts w:ascii="Consolas" w:hAnsi="Consolas" w:cs="Consolas"/>
+                      <w:sz w:val="20"/>
+                      <w:szCs w:val="20"/>
+                    </w:rPr>
+                    <w:t>") and Uses(a,"</w:t>
+                  </w:r>
+                  <w:proofErr w:type="spellStart"/>
+                  <w:r>
+                    <w:rPr>
+                      <w:rFonts w:ascii="Consolas" w:hAnsi="Consolas" w:cs="Consolas"/>
+                      <w:sz w:val="20"/>
+                      <w:szCs w:val="20"/>
+                    </w:rPr>
+                    <w:t>idx</w:t>
+                  </w:r>
+                  <w:proofErr w:type="spellEnd"/>
+                  <w:r>
+                    <w:rPr>
+                      <w:rFonts w:ascii="Consolas" w:hAnsi="Consolas" w:cs="Consolas"/>
+                      <w:sz w:val="20"/>
+                      <w:szCs w:val="20"/>
+                    </w:rPr>
+                    <w:t>")</w:t>
+                  </w:r>
+                </w:p>
+                <w:p>
+                  <w:pPr>
+                    <w:pStyle w:val="NoSpacing"/>
+                    <w:rPr>
+                      <w:rFonts w:ascii="Consolas" w:hAnsi="Consolas" w:cs="Consolas"/>
+                      <w:sz w:val="20"/>
+                      <w:szCs w:val="20"/>
+                    </w:rPr>
+                  </w:pPr>
+                </w:p>
+                <w:p>
+                  <w:pPr>
+                    <w:pStyle w:val="NoSpacing"/>
+                    <w:rPr>
+                      <w:rFonts w:ascii="Consolas" w:hAnsi="Consolas" w:cs="Consolas"/>
+                      <w:sz w:val="20"/>
+                      <w:szCs w:val="20"/>
+                    </w:rPr>
+                  </w:pPr>
+                  <w:proofErr w:type="gramStart"/>
+                  <w:r>
+                    <w:rPr>
+                      <w:rFonts w:ascii="Consolas" w:hAnsi="Consolas" w:cs="Consolas"/>
+                      <w:sz w:val="20"/>
+                      <w:szCs w:val="20"/>
+                    </w:rPr>
+                    <w:t>assign</w:t>
+                  </w:r>
+                  <w:proofErr w:type="gramEnd"/>
+                  <w:r>
+                    <w:rPr>
+                      <w:rFonts w:ascii="Consolas" w:hAnsi="Consolas" w:cs="Consolas"/>
+                      <w:sz w:val="20"/>
+                      <w:szCs w:val="20"/>
+                    </w:rPr>
+                    <w:t xml:space="preserve">     a   ;    while   w    ; Select     a such that </w:t>
+                  </w:r>
+                  <w:r>
+                    <w:rPr>
+                      <w:rFonts w:ascii="Consolas" w:hAnsi="Consolas" w:cs="Consolas"/>
+                      <w:sz w:val="20"/>
+                      <w:szCs w:val="20"/>
+                    </w:rPr>
+                    <w:t>Modifies (a,</w:t>
+                  </w:r>
+                  <w:r>
+                    <w:rPr>
+                      <w:rFonts w:ascii="Consolas" w:hAnsi="Consolas" w:cs="Consolas"/>
+                      <w:sz w:val="20"/>
+                      <w:szCs w:val="20"/>
+                    </w:rPr>
+                    <w:t xml:space="preserve">  </w:t>
+                  </w:r>
+                  <w:r>
+                    <w:rPr>
+                      <w:rFonts w:ascii="Consolas" w:hAnsi="Consolas" w:cs="Consolas"/>
+                      <w:sz w:val="20"/>
+                      <w:szCs w:val="20"/>
+                    </w:rPr>
+                    <w:t xml:space="preserve"> "</w:t>
+                  </w:r>
+                  <w:proofErr w:type="spellStart"/>
+                  <w:r>
+                    <w:rPr>
+                      <w:rFonts w:ascii="Consolas" w:hAnsi="Consolas" w:cs="Consolas"/>
+                      <w:sz w:val="20"/>
+                      <w:szCs w:val="20"/>
+                    </w:rPr>
+                    <w:t>idx</w:t>
+                  </w:r>
+                  <w:proofErr w:type="spellEnd"/>
+                  <w:r>
+                    <w:rPr>
+                      <w:rFonts w:ascii="Consolas" w:hAnsi="Consolas" w:cs="Consolas"/>
+                      <w:sz w:val="20"/>
+                      <w:szCs w:val="20"/>
+                    </w:rPr>
+                    <w:t>"</w:t>
+                  </w:r>
+                  <w:r>
+                    <w:rPr>
+                      <w:rFonts w:ascii="Consolas" w:hAnsi="Consolas" w:cs="Consolas"/>
+                      <w:sz w:val="20"/>
+                      <w:szCs w:val="20"/>
+                    </w:rPr>
+                    <w:t xml:space="preserve">   </w:t>
+                  </w:r>
+                  <w:r>
+                    <w:rPr>
+                      <w:rFonts w:ascii="Consolas" w:hAnsi="Consolas" w:cs="Consolas"/>
+                      <w:sz w:val="20"/>
+                      <w:szCs w:val="20"/>
+                    </w:rPr>
+                    <w:t>) and Uses</w:t>
+                  </w:r>
+                  <w:r>
+                    <w:rPr>
+                      <w:rFonts w:ascii="Consolas" w:hAnsi="Consolas" w:cs="Consolas"/>
+                      <w:sz w:val="20"/>
+                      <w:szCs w:val="20"/>
+                    </w:rPr>
+                    <w:t xml:space="preserve">   </w:t>
+                  </w:r>
+                  <w:r>
+                    <w:rPr>
+                      <w:rFonts w:ascii="Consolas" w:hAnsi="Consolas" w:cs="Consolas"/>
+                      <w:sz w:val="20"/>
+                      <w:szCs w:val="20"/>
+                    </w:rPr>
+                    <w:t xml:space="preserve"> (</w:t>
+                  </w:r>
+                  <w:r>
+                    <w:rPr>
+                      <w:rFonts w:ascii="Consolas" w:hAnsi="Consolas" w:cs="Consolas"/>
+                      <w:sz w:val="20"/>
+                      <w:szCs w:val="20"/>
+                    </w:rPr>
+                    <w:t xml:space="preserve">   </w:t>
+                  </w:r>
+                  <w:r>
+                    <w:rPr>
+                      <w:rFonts w:ascii="Consolas" w:hAnsi="Consolas" w:cs="Consolas"/>
+                      <w:sz w:val="20"/>
+                      <w:szCs w:val="20"/>
+                    </w:rPr>
+                    <w:t>a</w:t>
+                  </w:r>
+                  <w:r>
+                    <w:rPr>
+                      <w:rFonts w:ascii="Consolas" w:hAnsi="Consolas" w:cs="Consolas"/>
+                      <w:sz w:val="20"/>
+                      <w:szCs w:val="20"/>
+                    </w:rPr>
+                    <w:t xml:space="preserve">  </w:t>
+                  </w:r>
+                  <w:r>
+                    <w:rPr>
+                      <w:rFonts w:ascii="Consolas" w:hAnsi="Consolas" w:cs="Consolas"/>
+                      <w:sz w:val="20"/>
+                      <w:szCs w:val="20"/>
+                    </w:rPr>
+                    <w:t>,</w:t>
+                  </w:r>
+                  <w:r>
+                    <w:rPr>
+                      <w:rFonts w:ascii="Consolas" w:hAnsi="Consolas" w:cs="Consolas"/>
+                      <w:sz w:val="20"/>
+                      <w:szCs w:val="20"/>
+                    </w:rPr>
+                    <w:t xml:space="preserve">   </w:t>
+                  </w:r>
+                  <w:r>
+                    <w:rPr>
+                      <w:rFonts w:ascii="Consolas" w:hAnsi="Consolas" w:cs="Consolas"/>
+                      <w:sz w:val="20"/>
+                      <w:szCs w:val="20"/>
+                    </w:rPr>
+                    <w:t xml:space="preserve"> "</w:t>
+                  </w:r>
+                  <w:proofErr w:type="spellStart"/>
+                  <w:r>
+                    <w:rPr>
+                      <w:rFonts w:ascii="Consolas" w:hAnsi="Consolas" w:cs="Consolas"/>
+                      <w:sz w:val="20"/>
+                      <w:szCs w:val="20"/>
+                    </w:rPr>
+                    <w:t>idx</w:t>
+                  </w:r>
+                  <w:proofErr w:type="spellEnd"/>
+                  <w:r>
+                    <w:rPr>
+                      <w:rFonts w:ascii="Consolas" w:hAnsi="Consolas" w:cs="Consolas"/>
+                      <w:sz w:val="20"/>
+                      <w:szCs w:val="20"/>
+                    </w:rPr>
+                    <w:t xml:space="preserve">") </w:t>
+                  </w:r>
+                  <w:r>
+                    <w:rPr>
+                      <w:rFonts w:ascii="Consolas" w:hAnsi="Consolas" w:cs="Consolas"/>
+                      <w:sz w:val="20"/>
+                      <w:szCs w:val="20"/>
+                    </w:rPr>
+                    <w:t xml:space="preserve">    </w:t>
+                  </w:r>
+                  <w:r>
+                    <w:rPr>
+                      <w:rFonts w:ascii="Consolas" w:hAnsi="Consolas" w:cs="Consolas"/>
+                      <w:sz w:val="20"/>
+                      <w:szCs w:val="20"/>
+                    </w:rPr>
+                    <w:t>and</w:t>
+                  </w:r>
+                  <w:r>
+                    <w:rPr>
+                      <w:rFonts w:ascii="Consolas" w:hAnsi="Consolas" w:cs="Consolas"/>
+                      <w:sz w:val="20"/>
+                      <w:szCs w:val="20"/>
+                    </w:rPr>
+                    <w:t xml:space="preserve">      </w:t>
+                  </w:r>
+                  <w:r>
+                    <w:rPr>
+                      <w:rFonts w:ascii="Consolas" w:hAnsi="Consolas" w:cs="Consolas"/>
+                      <w:sz w:val="20"/>
+                      <w:szCs w:val="20"/>
+                    </w:rPr>
+                    <w:t xml:space="preserve"> Follows</w:t>
+                  </w:r>
+                  <w:r>
+                    <w:rPr>
+                      <w:rFonts w:ascii="Consolas" w:hAnsi="Consolas" w:cs="Consolas"/>
+                      <w:sz w:val="20"/>
+                      <w:szCs w:val="20"/>
+                    </w:rPr>
+                    <w:t xml:space="preserve">     </w:t>
+                  </w:r>
+                  <w:r>
+                    <w:rPr>
+                      <w:rFonts w:ascii="Consolas" w:hAnsi="Consolas" w:cs="Consolas"/>
+                      <w:sz w:val="20"/>
+                      <w:szCs w:val="20"/>
+                    </w:rPr>
+                    <w:t xml:space="preserve"> (15, a) </w:t>
+                  </w:r>
+                  <w:r>
+                    <w:rPr>
+                      <w:rFonts w:ascii="Consolas" w:hAnsi="Consolas" w:cs="Consolas"/>
+                      <w:sz w:val="20"/>
+                      <w:szCs w:val="20"/>
+                    </w:rPr>
+                    <w:t xml:space="preserve">   </w:t>
+                  </w:r>
+                  <w:r>
+                    <w:rPr>
+                      <w:rFonts w:ascii="Consolas" w:hAnsi="Consolas" w:cs="Consolas"/>
+                      <w:sz w:val="20"/>
+                      <w:szCs w:val="20"/>
+                    </w:rPr>
+                    <w:t>and</w:t>
+                  </w:r>
+                  <w:r>
+                    <w:rPr>
+                      <w:rFonts w:ascii="Consolas" w:hAnsi="Consolas" w:cs="Consolas"/>
+                      <w:sz w:val="20"/>
+                      <w:szCs w:val="20"/>
+                    </w:rPr>
+                    <w:t xml:space="preserve">   </w:t>
+                  </w:r>
+                  <w:r>
+                    <w:rPr>
+                      <w:rFonts w:ascii="Consolas" w:hAnsi="Consolas" w:cs="Consolas"/>
+                      <w:sz w:val="20"/>
+                      <w:szCs w:val="20"/>
+                    </w:rPr>
+                    <w:t xml:space="preserve"> Parent* </w:t>
+                  </w:r>
+                  <w:r>
+                    <w:rPr>
+                      <w:rFonts w:ascii="Consolas" w:hAnsi="Consolas" w:cs="Consolas"/>
+                      <w:sz w:val="20"/>
+                      <w:szCs w:val="20"/>
+                    </w:rPr>
+                    <w:t xml:space="preserve">    </w:t>
+                  </w:r>
+                  <w:r>
+                    <w:rPr>
+                      <w:rFonts w:ascii="Consolas" w:hAnsi="Consolas" w:cs="Consolas"/>
+                      <w:sz w:val="20"/>
+                      <w:szCs w:val="20"/>
+                    </w:rPr>
+                    <w:t>(</w:t>
+                  </w:r>
+                  <w:r>
+                    <w:rPr>
+                      <w:rFonts w:ascii="Consolas" w:hAnsi="Consolas" w:cs="Consolas"/>
+                      <w:sz w:val="20"/>
+                      <w:szCs w:val="20"/>
+                    </w:rPr>
+                    <w:t xml:space="preserve">   </w:t>
+                  </w:r>
+                  <w:r>
+                    <w:rPr>
+                      <w:rFonts w:ascii="Consolas" w:hAnsi="Consolas" w:cs="Consolas"/>
+                      <w:sz w:val="20"/>
+                      <w:szCs w:val="20"/>
+                    </w:rPr>
+                    <w:t>w</w:t>
+                  </w:r>
+                  <w:r>
+                    <w:rPr>
+                      <w:rFonts w:ascii="Consolas" w:hAnsi="Consolas" w:cs="Consolas"/>
+                      <w:sz w:val="20"/>
+                      <w:szCs w:val="20"/>
+                    </w:rPr>
+                    <w:t xml:space="preserve">   </w:t>
+                  </w:r>
+                  <w:r>
+                    <w:rPr>
+                      <w:rFonts w:ascii="Consolas" w:hAnsi="Consolas" w:cs="Consolas"/>
+                      <w:sz w:val="20"/>
+                      <w:szCs w:val="20"/>
+                    </w:rPr>
+                    <w:t xml:space="preserve">, </w:t>
+                  </w:r>
+                  <w:r>
+                    <w:rPr>
+                      <w:rFonts w:ascii="Consolas" w:hAnsi="Consolas" w:cs="Consolas"/>
+                      <w:sz w:val="20"/>
+                      <w:szCs w:val="20"/>
+                    </w:rPr>
+                    <w:t xml:space="preserve">  </w:t>
+                  </w:r>
+                  <w:r>
+                    <w:rPr>
+                      <w:rFonts w:ascii="Consolas" w:hAnsi="Consolas" w:cs="Consolas"/>
+                      <w:sz w:val="20"/>
+                      <w:szCs w:val="20"/>
+                    </w:rPr>
+                    <w:t>a</w:t>
+                  </w:r>
+                  <w:r>
+                    <w:rPr>
+                      <w:rFonts w:ascii="Consolas" w:hAnsi="Consolas" w:cs="Consolas"/>
+                      <w:sz w:val="20"/>
+                      <w:szCs w:val="20"/>
+                    </w:rPr>
+                    <w:t xml:space="preserve">   </w:t>
+                  </w:r>
+                  <w:r>
+                    <w:rPr>
+                      <w:rFonts w:ascii="Consolas" w:hAnsi="Consolas" w:cs="Consolas"/>
+                      <w:sz w:val="20"/>
+                      <w:szCs w:val="20"/>
+                    </w:rPr>
+                    <w:t>)</w:t>
+                  </w:r>
+                  <w:r>
+                    <w:rPr>
+                      <w:rFonts w:ascii="Consolas" w:hAnsi="Consolas" w:cs="Consolas"/>
+                      <w:sz w:val="20"/>
+                      <w:szCs w:val="20"/>
+                    </w:rPr>
+                    <w:t xml:space="preserve">   </w:t>
+                  </w:r>
+                </w:p>
+                <w:p>
+                  <w:pPr>
+                    <w:pStyle w:val="NoSpacing"/>
+                    <w:rPr>
+                      <w:rFonts w:ascii="Consolas" w:hAnsi="Consolas" w:cs="Consolas"/>
+                      <w:sz w:val="20"/>
+                      <w:szCs w:val="20"/>
+                    </w:rPr>
+                  </w:pPr>
+                </w:p>
+                <w:p/>
+              </w:txbxContent>
+            </v:textbox>
+            <w10:wrap type="square" anchorx="margin" anchory="margin"/>
+          </v:shape>
+        </w:pict>
+      </w:r>
+      <w:r>
+        <w:t xml:space="preserve">However, our SPA </w:t>
+      </w:r>
+      <w:proofErr w:type="spellStart"/>
+      <w:r>
+        <w:t>QueryParser</w:t>
+      </w:r>
+      <w:proofErr w:type="spellEnd"/>
+      <w:r>
+        <w:t xml:space="preserve"> is very flexible and able to detect queries with inconsistent/extra spaces and lowercase/uppercase clauses. It is not required to build a flexible </w:t>
+      </w:r>
+      <w:proofErr w:type="spellStart"/>
+      <w:r>
+        <w:t>QueryParser</w:t>
+      </w:r>
+      <w:proofErr w:type="spellEnd"/>
+      <w:r>
+        <w:t xml:space="preserve"> for this project. To demonstrate the ability of our </w:t>
+      </w:r>
+      <w:proofErr w:type="spellStart"/>
+      <w:r>
+        <w:t>QueryParser</w:t>
+      </w:r>
+      <w:proofErr w:type="spellEnd"/>
+      <w:r>
+        <w:t>, please refer to the example below (which will have the same information/result as the example above):</w:t>
+      </w:r>
+    </w:p>
+    <w:p>
+      <w:pPr>
+        <w:rPr>
+          <w:rFonts w:ascii="Consolas" w:hAnsi="Consolas" w:cs="Consolas"/>
+          <w:sz w:val="20"/>
+          <w:szCs w:val="20"/>
+        </w:rPr>
+      </w:pPr>
+    </w:p>
+    <w:p>
+      <w:pPr>
+        <w:ind w:left="2160"/>
+        <w:rPr>
+          <w:rFonts w:asciiTheme="majorHAnsi" w:eastAsiaTheme="majorEastAsia" w:hAnsiTheme="majorHAnsi" w:cstheme="majorBidi"/>
+          <w:smallCaps/>
+          <w:color w:val="1F497D" w:themeColor="text2"/>
+          <w:spacing w:val="20"/>
+        </w:rPr>
+      </w:pPr>
+      <w:r>
+        <w:br w:type="page"/>
+      </w:r>
+    </w:p>
+    <w:p>
+      <w:pPr>
+        <w:pStyle w:val="Heading3"/>
+        <w:numPr>
+          <w:ilvl w:val="2"/>
+          <w:numId w:val="31"/>
+        </w:numPr>
+      </w:pPr>
+      <w:r>
+        <w:lastRenderedPageBreak/>
+        <w:t>Highly</w:t>
+      </w:r>
+      <w:r>
+        <w:t xml:space="preserve"> Organised Repository</w:t>
+      </w:r>
+    </w:p>
+    <w:p>
+      <w:pPr>
+        <w:jc w:val="both"/>
+      </w:pPr>
+      <w:r>
+        <w:t xml:space="preserve">Our codes and files in the repository are very organized. We follow standard team naming conventions and structure the directory in the repository to make sure every team member understands and has easy access. </w:t>
+      </w:r>
+    </w:p>
+    <w:p>
+      <w:pPr>
+        <w:jc w:val="center"/>
+      </w:pPr>
+      <w:r>
+        <w:rPr>
+          <w:noProof/>
+          <w:lang w:eastAsia="en-SG"/>
+        </w:rPr>
+        <w:drawing>
+          <wp:inline distT="0" distB="0" distL="0" distR="0" wp14:anchorId="147FB279" wp14:editId="01EE904C">
+            <wp:extent cx="5943600" cy="3080385"/>
+            <wp:effectExtent l="0" t="0" r="0" b="5715"/>
+            <wp:docPr id="9" name="Picture 9"/>
+            <wp:cNvGraphicFramePr>
+              <a:graphicFrameLocks xmlns:a="http://schemas.openxmlformats.org/drawingml/2006/main" noChangeAspect="1"/>
+            </wp:cNvGraphicFramePr>
+            <a:graphic xmlns:a="http://schemas.openxmlformats.org/drawingml/2006/main">
+              <a:graphicData uri="http://schemas.openxmlformats.org/drawingml/2006/picture">
+                <pic:pic xmlns:pic="http://schemas.openxmlformats.org/drawingml/2006/picture">
+                  <pic:nvPicPr>
+                    <pic:cNvPr id="0" name=""/>
+                    <pic:cNvPicPr/>
+                  </pic:nvPicPr>
+                  <pic:blipFill>
+                    <a:blip r:embed="rId14"/>
+                    <a:stretch>
+                      <a:fillRect/>
+                    </a:stretch>
+                  </pic:blipFill>
+                  <pic:spPr>
+                    <a:xfrm>
+                      <a:off x="0" y="0"/>
+                      <a:ext cx="5943600" cy="3080385"/>
+                    </a:xfrm>
+                    <a:prstGeom prst="rect">
+                      <a:avLst/>
+                    </a:prstGeom>
+                  </pic:spPr>
+                </pic:pic>
+              </a:graphicData>
+            </a:graphic>
+          </wp:inline>
+        </w:drawing>
+      </w:r>
+    </w:p>
+    <w:p>
+      <w:pPr>
+        <w:jc w:val="both"/>
+      </w:pPr>
+      <w:r>
+        <w:t xml:space="preserve">Appropriate milestones and issues are also tracked and reported regularly to achieve any goals or/and objectives. </w:t>
+      </w:r>
+    </w:p>
+    <w:p>
+      <w:pPr>
+        <w:jc w:val="center"/>
+      </w:pPr>
+      <w:r>
+        <w:rPr>
+          <w:noProof/>
+          <w:lang w:eastAsia="en-SG"/>
+        </w:rPr>
+        <w:drawing>
+          <wp:inline distT="0" distB="0" distL="0" distR="0" wp14:anchorId="55F40564" wp14:editId="0D7FC3A5">
+            <wp:extent cx="5943600" cy="3080385"/>
+            <wp:effectExtent l="0" t="0" r="0" b="5715"/>
+            <wp:docPr id="10" name="Picture 10"/>
+            <wp:cNvGraphicFramePr>
+              <a:graphicFrameLocks xmlns:a="http://schemas.openxmlformats.org/drawingml/2006/main" noChangeAspect="1"/>
+            </wp:cNvGraphicFramePr>
+            <a:graphic xmlns:a="http://schemas.openxmlformats.org/drawingml/2006/main">
+              <a:graphicData uri="http://schemas.openxmlformats.org/drawingml/2006/picture">
+                <pic:pic xmlns:pic="http://schemas.openxmlformats.org/drawingml/2006/picture">
+                  <pic:nvPicPr>
+                    <pic:cNvPr id="0" name=""/>
+                    <pic:cNvPicPr/>
+                  </pic:nvPicPr>
+                  <pic:blipFill>
+                    <a:blip r:embed="rId15"/>
+                    <a:stretch>
+                      <a:fillRect/>
+                    </a:stretch>
+                  </pic:blipFill>
+                  <pic:spPr>
+                    <a:xfrm>
+                      <a:off x="0" y="0"/>
+                      <a:ext cx="5943600" cy="3080385"/>
+                    </a:xfrm>
+                    <a:prstGeom prst="rect">
+                      <a:avLst/>
+                    </a:prstGeom>
+                  </pic:spPr>
+                </pic:pic>
+              </a:graphicData>
+            </a:graphic>
+          </wp:inline>
+        </w:drawing>
+      </w:r>
+    </w:p>
+    <w:p>
+      <w:pPr>
+        <w:jc w:val="center"/>
+      </w:pPr>
+      <w:r>
+        <w:rPr>
+          <w:noProof/>
+          <w:lang w:eastAsia="en-SG"/>
+        </w:rPr>
+        <w:lastRenderedPageBreak/>
+        <w:drawing>
+          <wp:inline distT="0" distB="0" distL="0" distR="0" wp14:anchorId="6E13BB16" wp14:editId="05FD2492">
+            <wp:extent cx="5943600" cy="3080385"/>
+            <wp:effectExtent l="0" t="0" r="0" b="5715"/>
+            <wp:docPr id="11" name="Picture 11"/>
+            <wp:cNvGraphicFramePr>
+              <a:graphicFrameLocks xmlns:a="http://schemas.openxmlformats.org/drawingml/2006/main" noChangeAspect="1"/>
+            </wp:cNvGraphicFramePr>
+            <a:graphic xmlns:a="http://schemas.openxmlformats.org/drawingml/2006/main">
+              <a:graphicData uri="http://schemas.openxmlformats.org/drawingml/2006/picture">
+                <pic:pic xmlns:pic="http://schemas.openxmlformats.org/drawingml/2006/picture">
+                  <pic:nvPicPr>
+                    <pic:cNvPr id="0" name=""/>
+                    <pic:cNvPicPr/>
+                  </pic:nvPicPr>
+                  <pic:blipFill>
+                    <a:blip r:embed="rId16"/>
+                    <a:stretch>
+                      <a:fillRect/>
+                    </a:stretch>
+                  </pic:blipFill>
+                  <pic:spPr>
+                    <a:xfrm>
+                      <a:off x="0" y="0"/>
+                      <a:ext cx="5943600" cy="3080385"/>
+                    </a:xfrm>
+                    <a:prstGeom prst="rect">
+                      <a:avLst/>
+                    </a:prstGeom>
+                  </pic:spPr>
+                </pic:pic>
+              </a:graphicData>
+            </a:graphic>
+          </wp:inline>
+        </w:drawing>
+      </w:r>
+    </w:p>
+    <w:p>
+      <w:pPr>
+        <w:jc w:val="both"/>
+      </w:pPr>
+      <w:bookmarkStart w:id="5" w:name="_GoBack"/>
+      <w:bookmarkEnd w:id="5"/>
+      <w:r>
+        <w:t xml:space="preserve">Every commit related to certain issues or milestones will be tagged and linked to the issue for easy tracking and reference in the future. It is also used to monitor the progress of any issues and the SPA system as a whole. </w:t>
+      </w:r>
+      <w:proofErr w:type="spellStart"/>
+      <w:r>
+        <w:t>Github</w:t>
+      </w:r>
+      <w:proofErr w:type="spellEnd"/>
+      <w:r>
+        <w:t xml:space="preserve"> features such as milestones, issue tracker with assignees, milestones, and issue category (bugs, testing, documentation, enhancement, </w:t>
+      </w:r>
+      <w:proofErr w:type="spellStart"/>
+      <w:r>
+        <w:t>etc</w:t>
+      </w:r>
+      <w:proofErr w:type="spellEnd"/>
+      <w:r>
+        <w:t xml:space="preserve">) are highly utilized by our team. </w:t>
+      </w:r>
+    </w:p>
+    <w:p>
+      <w:pPr>
+        <w:jc w:val="center"/>
+      </w:pPr>
+      <w:r>
+        <w:rPr>
+          <w:noProof/>
+          <w:lang w:eastAsia="en-SG"/>
+        </w:rPr>
+        <w:drawing>
+          <wp:inline distT="0" distB="0" distL="0" distR="0" wp14:anchorId="47B0FF49" wp14:editId="6C3E6411">
+            <wp:extent cx="5943600" cy="2439035"/>
+            <wp:effectExtent l="0" t="0" r="0" b="0"/>
+            <wp:docPr id="12" name="Picture 12"/>
+            <wp:cNvGraphicFramePr>
+              <a:graphicFrameLocks xmlns:a="http://schemas.openxmlformats.org/drawingml/2006/main" noChangeAspect="1"/>
+            </wp:cNvGraphicFramePr>
+            <a:graphic xmlns:a="http://schemas.openxmlformats.org/drawingml/2006/main">
+              <a:graphicData uri="http://schemas.openxmlformats.org/drawingml/2006/picture">
+                <pic:pic xmlns:pic="http://schemas.openxmlformats.org/drawingml/2006/picture">
+                  <pic:nvPicPr>
+                    <pic:cNvPr id="0" name=""/>
+                    <pic:cNvPicPr/>
+                  </pic:nvPicPr>
+                  <pic:blipFill>
+                    <a:blip r:embed="rId17"/>
+                    <a:stretch>
+                      <a:fillRect/>
+                    </a:stretch>
+                  </pic:blipFill>
+                  <pic:spPr>
+                    <a:xfrm>
+                      <a:off x="0" y="0"/>
+                      <a:ext cx="5943600" cy="2439035"/>
+                    </a:xfrm>
+                    <a:prstGeom prst="rect">
+                      <a:avLst/>
+                    </a:prstGeom>
+                  </pic:spPr>
+                </pic:pic>
+              </a:graphicData>
+            </a:graphic>
+          </wp:inline>
+        </w:drawing>
+      </w:r>
+    </w:p>
+    <w:p>
+      <w:pPr>
+        <w:jc w:val="center"/>
+      </w:pPr>
+      <w:r>
+        <w:rPr>
+          <w:noProof/>
+          <w:lang w:eastAsia="en-SG"/>
+        </w:rPr>
+        <w:lastRenderedPageBreak/>
+        <w:drawing>
+          <wp:inline distT="0" distB="0" distL="0" distR="0" wp14:anchorId="631E0BD0" wp14:editId="12B82500">
+            <wp:extent cx="5943600" cy="4535805"/>
+            <wp:effectExtent l="0" t="0" r="0" b="0"/>
+            <wp:docPr id="13" name="Picture 13"/>
+            <wp:cNvGraphicFramePr>
+              <a:graphicFrameLocks xmlns:a="http://schemas.openxmlformats.org/drawingml/2006/main" noChangeAspect="1"/>
+            </wp:cNvGraphicFramePr>
+            <a:graphic xmlns:a="http://schemas.openxmlformats.org/drawingml/2006/main">
+              <a:graphicData uri="http://schemas.openxmlformats.org/drawingml/2006/picture">
+                <pic:pic xmlns:pic="http://schemas.openxmlformats.org/drawingml/2006/picture">
+                  <pic:nvPicPr>
+                    <pic:cNvPr id="0" name=""/>
+                    <pic:cNvPicPr/>
+                  </pic:nvPicPr>
+                  <pic:blipFill>
+                    <a:blip r:embed="rId18"/>
+                    <a:stretch>
+                      <a:fillRect/>
+                    </a:stretch>
+                  </pic:blipFill>
+                  <pic:spPr>
+                    <a:xfrm>
+                      <a:off x="0" y="0"/>
+                      <a:ext cx="5943600" cy="4535805"/>
+                    </a:xfrm>
+                    <a:prstGeom prst="rect">
+                      <a:avLst/>
+                    </a:prstGeom>
+                  </pic:spPr>
+                </pic:pic>
+              </a:graphicData>
+            </a:graphic>
+          </wp:inline>
+        </w:drawing>
+      </w:r>
+    </w:p>
+    <w:p>
+      <w:pPr>
+        <w:jc w:val="both"/>
+      </w:pPr>
+    </w:p>
+    <w:p>
+      <w:pPr>
+        <w:jc w:val="both"/>
+      </w:pPr>
+      <w:r>
+        <w:t xml:space="preserve">Our API and code is also well-documented. Every detail of the code is described clearly, showing and explaining all methods, attributes, and inheritance diagram whenever applicable. </w:t>
+      </w:r>
+    </w:p>
+    <w:p>
+      <w:pPr>
+        <w:jc w:val="center"/>
+      </w:pPr>
+      <w:r>
+        <w:rPr>
+          <w:noProof/>
+          <w:lang w:eastAsia="en-SG"/>
+        </w:rPr>
+        <w:lastRenderedPageBreak/>
+        <w:drawing>
+          <wp:inline distT="0" distB="0" distL="0" distR="0" wp14:anchorId="1E034D4E" wp14:editId="7FB95CA9">
+            <wp:extent cx="5943600" cy="4889500"/>
+            <wp:effectExtent l="0" t="0" r="0" b="6350"/>
+            <wp:docPr id="14" name="Picture 14"/>
+            <wp:cNvGraphicFramePr>
+              <a:graphicFrameLocks xmlns:a="http://schemas.openxmlformats.org/drawingml/2006/main" noChangeAspect="1"/>
+            </wp:cNvGraphicFramePr>
+            <a:graphic xmlns:a="http://schemas.openxmlformats.org/drawingml/2006/main">
+              <a:graphicData uri="http://schemas.openxmlformats.org/drawingml/2006/picture">
+                <pic:pic xmlns:pic="http://schemas.openxmlformats.org/drawingml/2006/picture">
+                  <pic:nvPicPr>
+                    <pic:cNvPr id="0" name=""/>
+                    <pic:cNvPicPr/>
+                  </pic:nvPicPr>
+                  <pic:blipFill>
+                    <a:blip r:embed="rId19"/>
+                    <a:stretch>
+                      <a:fillRect/>
+                    </a:stretch>
+                  </pic:blipFill>
+                  <pic:spPr>
+                    <a:xfrm>
+                      <a:off x="0" y="0"/>
+                      <a:ext cx="5943600" cy="4889500"/>
+                    </a:xfrm>
+                    <a:prstGeom prst="rect">
+                      <a:avLst/>
+                    </a:prstGeom>
+                  </pic:spPr>
+                </pic:pic>
+              </a:graphicData>
+            </a:graphic>
+          </wp:inline>
+        </w:drawing>
+      </w:r>
+    </w:p>
+    <w:p>
+      <w:pPr>
+        <w:jc w:val="both"/>
+      </w:pPr>
+      <w:r>
+        <w:t>In conclusion, our progress in building this project is thoroughly tracked and documented so that anyone in the future will be able to understand project with ease.</w:t>
+      </w:r>
+    </w:p>
+    <w:p>
+      <w:pPr>
+        <w:spacing w:after="80"/>
+      </w:pPr>
+      <w:r>
+        <w:t>Our project is hosted on GitHub, and the website links are as follows:</w:t>
+      </w:r>
+    </w:p>
+    <w:p>
+      <w:pPr>
+        <w:pStyle w:val="ListParagraph"/>
+        <w:numPr>
+          <w:ilvl w:val="0"/>
+          <w:numId w:val="32"/>
+        </w:numPr>
+        <w:tabs>
+          <w:tab w:val="left" w:pos="2127"/>
+        </w:tabs>
+      </w:pPr>
+      <w:r>
+        <w:t>Repository</w:t>
+      </w:r>
+      <w:r>
+        <w:tab/>
+        <w:t xml:space="preserve">: </w:t>
+      </w:r>
+      <w:hyperlink r:id="rId20" w:history="1">
+        <w:r>
+          <w:rPr>
+            <w:rStyle w:val="Hyperlink"/>
+          </w:rPr>
+          <w:t>https://github.com/yulonglong/Static-Code-Analyzer</w:t>
+        </w:r>
+      </w:hyperlink>
+    </w:p>
+    <w:p>
+      <w:pPr>
+        <w:pStyle w:val="ListParagraph"/>
+        <w:numPr>
+          <w:ilvl w:val="0"/>
+          <w:numId w:val="32"/>
+        </w:numPr>
+        <w:tabs>
+          <w:tab w:val="left" w:pos="2127"/>
+        </w:tabs>
+      </w:pPr>
+      <w:r>
+        <w:t>Issue tracker</w:t>
+      </w:r>
+      <w:r>
+        <w:tab/>
+        <w:t xml:space="preserve">: </w:t>
+      </w:r>
+      <w:hyperlink r:id="rId21" w:history="1">
+        <w:r>
+          <w:rPr>
+            <w:rStyle w:val="Hyperlink"/>
+          </w:rPr>
+          <w:t>https://github.com/yulonglong/Static-Code-Analyzer/issues</w:t>
+        </w:r>
+      </w:hyperlink>
+    </w:p>
+    <w:p>
+      <w:pPr>
+        <w:pStyle w:val="ListParagraph"/>
+        <w:numPr>
+          <w:ilvl w:val="0"/>
+          <w:numId w:val="32"/>
+        </w:numPr>
+        <w:tabs>
+          <w:tab w:val="left" w:pos="2127"/>
+        </w:tabs>
+      </w:pPr>
+      <w:r>
+        <w:t>Milestones</w:t>
+      </w:r>
+      <w:r>
+        <w:tab/>
+        <w:t xml:space="preserve">: </w:t>
+      </w:r>
+      <w:hyperlink r:id="rId22" w:history="1">
+        <w:r>
+          <w:rPr>
+            <w:rStyle w:val="Hyperlink"/>
+          </w:rPr>
+          <w:t>https://github.com/yulonglong/Static-Code-Analyzer/milestones</w:t>
+        </w:r>
+      </w:hyperlink>
+    </w:p>
+    <w:p>
+      <w:pPr>
+        <w:pStyle w:val="ListParagraph"/>
+        <w:numPr>
+          <w:ilvl w:val="0"/>
+          <w:numId w:val="32"/>
+        </w:numPr>
+        <w:tabs>
+          <w:tab w:val="left" w:pos="2127"/>
+        </w:tabs>
+      </w:pPr>
+      <w:r>
+        <w:t>Commits</w:t>
+      </w:r>
+      <w:r>
+        <w:tab/>
+        <w:t xml:space="preserve">: </w:t>
+      </w:r>
+      <w:hyperlink r:id="rId23" w:history="1">
+        <w:r>
+          <w:rPr>
+            <w:rStyle w:val="Hyperlink"/>
+          </w:rPr>
+          <w:t>https://github.com/yulonglong/Static-Code-Analyzer/commits/master</w:t>
+        </w:r>
+      </w:hyperlink>
+    </w:p>
+    <w:p>
+      <w:r>
         <w:br w:type="page"/>
       </w:r>
     </w:p>
@@ -2977,7 +5908,7 @@
       <w:pPr>
         <w:pStyle w:val="Heading2"/>
         <w:sectPr>
-          <w:footerReference w:type="default" r:id="rId14"/>
+          <w:footerReference w:type="default" r:id="rId24"/>
           <w:pgSz w:w="11906" w:h="16838"/>
           <w:pgMar w:top="1440" w:right="1440" w:bottom="1440" w:left="1440" w:header="708" w:footer="708" w:gutter="0"/>
           <w:cols w:space="708"/>
@@ -3207,7 +6138,27 @@
           <w:sz w:val="22"/>
           <w:szCs w:val="22"/>
         </w:rPr>
-        <w:t xml:space="preserve">Follow guidelines in Handbook Section 10.2 to analyze, justify and document detailed design decisions. Pay attention to clarity of the description (check hints in Section 10.2). </w:t>
+        <w:t xml:space="preserve">Follow guidelines in Handbook Section 10.2 to </w:t>
+      </w:r>
+      <w:proofErr w:type="spellStart"/>
+      <w:r>
+        <w:rPr>
+          <w:rFonts w:ascii="Times New Roman" w:hAnsi="Times New Roman" w:cs="Times New Roman"/>
+          <w:color w:val="000000"/>
+          <w:sz w:val="22"/>
+          <w:szCs w:val="22"/>
+        </w:rPr>
+        <w:t>analyze</w:t>
+      </w:r>
+      <w:proofErr w:type="spellEnd"/>
+      <w:r>
+        <w:rPr>
+          <w:rFonts w:ascii="Times New Roman" w:hAnsi="Times New Roman" w:cs="Times New Roman"/>
+          <w:color w:val="000000"/>
+          <w:sz w:val="22"/>
+          <w:szCs w:val="22"/>
+        </w:rPr>
+        <w:t xml:space="preserve">, justify and document detailed design decisions. Pay attention to clarity of the description (check hints in Section 10.2). </w:t>
       </w:r>
     </w:p>
     <w:p>
@@ -3413,7 +6364,27 @@
           <w:sz w:val="22"/>
           <w:szCs w:val="22"/>
         </w:rPr>
-        <w:t xml:space="preserve">Follow guidelines in Handbook Section 10.2 to analyze, justify and document detailed design decisions. Pay attention to clarity of the description (check hints in Section 10.2). </w:t>
+        <w:t xml:space="preserve">Follow guidelines in Handbook Section 10.2 to </w:t>
+      </w:r>
+      <w:proofErr w:type="spellStart"/>
+      <w:r>
+        <w:rPr>
+          <w:rFonts w:ascii="Times New Roman" w:hAnsi="Times New Roman" w:cs="Times New Roman"/>
+          <w:color w:val="000000"/>
+          <w:sz w:val="22"/>
+          <w:szCs w:val="22"/>
+        </w:rPr>
+        <w:t>analyze</w:t>
+      </w:r>
+      <w:proofErr w:type="spellEnd"/>
+      <w:r>
+        <w:rPr>
+          <w:rFonts w:ascii="Times New Roman" w:hAnsi="Times New Roman" w:cs="Times New Roman"/>
+          <w:color w:val="000000"/>
+          <w:sz w:val="22"/>
+          <w:szCs w:val="22"/>
+        </w:rPr>
+        <w:t xml:space="preserve">, justify and document detailed design decisions. Pay attention to clarity of the description (check hints in Section 10.2). </w:t>
       </w:r>
     </w:p>
     <w:p>
@@ -3599,7 +6570,27 @@
           <w:sz w:val="22"/>
           <w:szCs w:val="22"/>
         </w:rPr>
-        <w:t xml:space="preserve">Follow guidelines in Handbook Section 10.2 to analyze, justify and document detailed design decisions. Pay attention to clarity of the description (check hints in Section 10.2). </w:t>
+        <w:t xml:space="preserve">Follow guidelines in Handbook Section 10.2 to </w:t>
+      </w:r>
+      <w:proofErr w:type="spellStart"/>
+      <w:r>
+        <w:rPr>
+          <w:rFonts w:ascii="Times New Roman" w:hAnsi="Times New Roman" w:cs="Times New Roman"/>
+          <w:color w:val="000000"/>
+          <w:sz w:val="22"/>
+          <w:szCs w:val="22"/>
+        </w:rPr>
+        <w:t>analyze</w:t>
+      </w:r>
+      <w:proofErr w:type="spellEnd"/>
+      <w:r>
+        <w:rPr>
+          <w:rFonts w:ascii="Times New Roman" w:hAnsi="Times New Roman" w:cs="Times New Roman"/>
+          <w:color w:val="000000"/>
+          <w:sz w:val="22"/>
+          <w:szCs w:val="22"/>
+        </w:rPr>
+        <w:t xml:space="preserve">, justify and document detailed design decisions. Pay attention to clarity of the description (check hints in Section 10.2). </w:t>
       </w:r>
     </w:p>
     <w:p>
@@ -3815,7 +6806,15 @@
         <w:jc w:val="both"/>
       </w:pPr>
       <w:r>
-        <w:t xml:space="preserve">Query Processor calls QueryParser to create a Query object from the given query string. </w:t>
+        <w:t xml:space="preserve">Query Processor calls </w:t>
+      </w:r>
+      <w:proofErr w:type="spellStart"/>
+      <w:r>
+        <w:t>QueryParser</w:t>
+      </w:r>
+      <w:proofErr w:type="spellEnd"/>
+      <w:r>
+        <w:t xml:space="preserve"> to create a Query object from the given query string. </w:t>
       </w:r>
     </w:p>
     <w:p>
@@ -3829,7 +6828,15 @@
         <w:jc w:val="both"/>
       </w:pPr>
       <w:r>
-        <w:t xml:space="preserve">Query Processor then passes the Query object to the QueryEvaluator. </w:t>
+        <w:t xml:space="preserve">Query Processor then passes the Query object to the </w:t>
+      </w:r>
+      <w:proofErr w:type="spellStart"/>
+      <w:r>
+        <w:t>QueryEvaluator</w:t>
+      </w:r>
+      <w:proofErr w:type="spellEnd"/>
+      <w:r>
+        <w:t xml:space="preserve">. </w:t>
       </w:r>
     </w:p>
     <w:p>
@@ -3929,7 +6936,27 @@
           <w:sz w:val="22"/>
           <w:szCs w:val="22"/>
         </w:rPr>
-        <w:t xml:space="preserve">Describe query validation rules, only in case there is some difference as compared to what you described in your previous assignment. An example of query validation rule is: “checking if all relationships have correct number and types of arguments, as defined in PQL definition in Handbook”. DO NOT provide procedural description (pseudocode) of how Query Pre-processor checks the rules. </w:t>
+        <w:t>Describe query validation rules, only in case there is some difference as compared to what you described in your previous assignment. An example of query validation rule is: “checking if all relationships have correct number and types of arguments, as defined in PQL definition in Handbook”. DO NOT provide procedural description (</w:t>
+      </w:r>
+      <w:proofErr w:type="spellStart"/>
+      <w:r>
+        <w:rPr>
+          <w:rFonts w:ascii="Times New Roman" w:hAnsi="Times New Roman" w:cs="Times New Roman"/>
+          <w:color w:val="000000"/>
+          <w:sz w:val="22"/>
+          <w:szCs w:val="22"/>
+        </w:rPr>
+        <w:t>pseudocode</w:t>
+      </w:r>
+      <w:proofErr w:type="spellEnd"/>
+      <w:r>
+        <w:rPr>
+          <w:rFonts w:ascii="Times New Roman" w:hAnsi="Times New Roman" w:cs="Times New Roman"/>
+          <w:color w:val="000000"/>
+          <w:sz w:val="22"/>
+          <w:szCs w:val="22"/>
+        </w:rPr>
+        <w:t xml:space="preserve">) of how Query Pre-processor checks the rules. </w:t>
       </w:r>
     </w:p>
     <w:p>
@@ -3989,7 +7016,27 @@
           <w:sz w:val="22"/>
           <w:szCs w:val="22"/>
         </w:rPr>
-        <w:t xml:space="preserve">Follow guidelines in Handbook Section 10.2 to analyze, justify and document detailed design decisions. Pay attention to clarity of the description (check hints in Section 10.2). </w:t>
+        <w:t xml:space="preserve">Follow guidelines in Handbook Section 10.2 to </w:t>
+      </w:r>
+      <w:proofErr w:type="spellStart"/>
+      <w:r>
+        <w:rPr>
+          <w:rFonts w:ascii="Times New Roman" w:hAnsi="Times New Roman" w:cs="Times New Roman"/>
+          <w:color w:val="000000"/>
+          <w:sz w:val="22"/>
+          <w:szCs w:val="22"/>
+        </w:rPr>
+        <w:t>analyze</w:t>
+      </w:r>
+      <w:proofErr w:type="spellEnd"/>
+      <w:r>
+        <w:rPr>
+          <w:rFonts w:ascii="Times New Roman" w:hAnsi="Times New Roman" w:cs="Times New Roman"/>
+          <w:color w:val="000000"/>
+          <w:sz w:val="22"/>
+          <w:szCs w:val="22"/>
+        </w:rPr>
+        <w:t xml:space="preserve">, justify and document detailed design decisions. Pay attention to clarity of the description (check hints in Section 10.2). </w:t>
       </w:r>
     </w:p>
     <w:p>
@@ -4503,6 +7550,7 @@
         </w:rPr>
         <w:tab/>
       </w:r>
+      <w:proofErr w:type="spellStart"/>
       <w:r>
         <w:rPr>
           <w:rFonts w:ascii="Times New Roman" w:hAnsi="Times New Roman" w:cs="Times New Roman"/>
@@ -4510,7 +7558,17 @@
           <w:sz w:val="22"/>
           <w:szCs w:val="22"/>
         </w:rPr>
-        <w:t xml:space="preserve">ceeding TWO pages). </w:t>
+        <w:t>ceeding</w:t>
+      </w:r>
+      <w:proofErr w:type="spellEnd"/>
+      <w:r>
+        <w:rPr>
+          <w:rFonts w:ascii="Times New Roman" w:hAnsi="Times New Roman" w:cs="Times New Roman"/>
+          <w:color w:val="000000"/>
+          <w:sz w:val="22"/>
+          <w:szCs w:val="22"/>
+        </w:rPr>
+        <w:t xml:space="preserve"> TWO pages). </w:t>
       </w:r>
     </w:p>
     <w:p>
@@ -4687,7 +7745,15 @@
         <w:spacing w:line="276" w:lineRule="auto"/>
       </w:pPr>
       <w:r>
-        <w:t xml:space="preserve">Use CamelCase </w:t>
+        <w:t xml:space="preserve">Use </w:t>
+      </w:r>
+      <w:proofErr w:type="spellStart"/>
+      <w:r>
+        <w:t>CamelCase</w:t>
+      </w:r>
+      <w:proofErr w:type="spellEnd"/>
+      <w:r>
+        <w:t xml:space="preserve"> </w:t>
       </w:r>
     </w:p>
     <w:p>
@@ -4986,7 +8052,27 @@
           <w:sz w:val="22"/>
           <w:szCs w:val="22"/>
         </w:rPr>
-        <w:t xml:space="preserve">b) incremental development, </w:t>
+        <w:t xml:space="preserve">b) </w:t>
+      </w:r>
+      <w:proofErr w:type="gramStart"/>
+      <w:r>
+        <w:rPr>
+          <w:rFonts w:ascii="Times New Roman" w:hAnsi="Times New Roman" w:cs="Times New Roman"/>
+          <w:color w:val="000000"/>
+          <w:sz w:val="22"/>
+          <w:szCs w:val="22"/>
+        </w:rPr>
+        <w:t>incremental</w:t>
+      </w:r>
+      <w:proofErr w:type="gramEnd"/>
+      <w:r>
+        <w:rPr>
+          <w:rFonts w:ascii="Times New Roman" w:hAnsi="Times New Roman" w:cs="Times New Roman"/>
+          <w:color w:val="000000"/>
+          <w:sz w:val="22"/>
+          <w:szCs w:val="22"/>
+        </w:rPr>
+        <w:t xml:space="preserve"> development, </w:t>
       </w:r>
     </w:p>
     <w:p>
@@ -5009,7 +8095,27 @@
           <w:sz w:val="22"/>
           <w:szCs w:val="22"/>
         </w:rPr>
-        <w:t xml:space="preserve">c) complexity of the SPA problem and program solution, </w:t>
+        <w:t xml:space="preserve">c) </w:t>
+      </w:r>
+      <w:proofErr w:type="gramStart"/>
+      <w:r>
+        <w:rPr>
+          <w:rFonts w:ascii="Times New Roman" w:hAnsi="Times New Roman" w:cs="Times New Roman"/>
+          <w:color w:val="000000"/>
+          <w:sz w:val="22"/>
+          <w:szCs w:val="22"/>
+        </w:rPr>
+        <w:t>complexity</w:t>
+      </w:r>
+      <w:proofErr w:type="gramEnd"/>
+      <w:r>
+        <w:rPr>
+          <w:rFonts w:ascii="Times New Roman" w:hAnsi="Times New Roman" w:cs="Times New Roman"/>
+          <w:color w:val="000000"/>
+          <w:sz w:val="22"/>
+          <w:szCs w:val="22"/>
+        </w:rPr>
+        <w:t xml:space="preserve"> of the SPA problem and program solution, </w:t>
       </w:r>
     </w:p>
     <w:p>
@@ -5032,7 +8138,27 @@
           <w:sz w:val="22"/>
           <w:szCs w:val="22"/>
         </w:rPr>
-        <w:t xml:space="preserve">d) what did work well? </w:t>
+        <w:t xml:space="preserve">d) </w:t>
+      </w:r>
+      <w:proofErr w:type="gramStart"/>
+      <w:r>
+        <w:rPr>
+          <w:rFonts w:ascii="Times New Roman" w:hAnsi="Times New Roman" w:cs="Times New Roman"/>
+          <w:color w:val="000000"/>
+          <w:sz w:val="22"/>
+          <w:szCs w:val="22"/>
+        </w:rPr>
+        <w:t>what</w:t>
+      </w:r>
+      <w:proofErr w:type="gramEnd"/>
+      <w:r>
+        <w:rPr>
+          <w:rFonts w:ascii="Times New Roman" w:hAnsi="Times New Roman" w:cs="Times New Roman"/>
+          <w:color w:val="000000"/>
+          <w:sz w:val="22"/>
+          <w:szCs w:val="22"/>
+        </w:rPr>
+        <w:t xml:space="preserve"> did work well? </w:t>
       </w:r>
     </w:p>
     <w:p>
@@ -5055,7 +8181,27 @@
           <w:sz w:val="22"/>
           <w:szCs w:val="22"/>
         </w:rPr>
-        <w:t xml:space="preserve">e) what did not work well? </w:t>
+        <w:t xml:space="preserve">e) </w:t>
+      </w:r>
+      <w:proofErr w:type="gramStart"/>
+      <w:r>
+        <w:rPr>
+          <w:rFonts w:ascii="Times New Roman" w:hAnsi="Times New Roman" w:cs="Times New Roman"/>
+          <w:color w:val="000000"/>
+          <w:sz w:val="22"/>
+          <w:szCs w:val="22"/>
+        </w:rPr>
+        <w:t>what</w:t>
+      </w:r>
+      <w:proofErr w:type="gramEnd"/>
+      <w:r>
+        <w:rPr>
+          <w:rFonts w:ascii="Times New Roman" w:hAnsi="Times New Roman" w:cs="Times New Roman"/>
+          <w:color w:val="000000"/>
+          <w:sz w:val="22"/>
+          <w:szCs w:val="22"/>
+        </w:rPr>
+        <w:t xml:space="preserve"> did not work well? </w:t>
       </w:r>
     </w:p>
     <w:p>
@@ -5078,7 +8224,27 @@
           <w:sz w:val="22"/>
           <w:szCs w:val="22"/>
         </w:rPr>
-        <w:t xml:space="preserve">f) what did you learn in this project course? </w:t>
+        <w:t xml:space="preserve">f) </w:t>
+      </w:r>
+      <w:proofErr w:type="gramStart"/>
+      <w:r>
+        <w:rPr>
+          <w:rFonts w:ascii="Times New Roman" w:hAnsi="Times New Roman" w:cs="Times New Roman"/>
+          <w:color w:val="000000"/>
+          <w:sz w:val="22"/>
+          <w:szCs w:val="22"/>
+        </w:rPr>
+        <w:t>what</w:t>
+      </w:r>
+      <w:proofErr w:type="gramEnd"/>
+      <w:r>
+        <w:rPr>
+          <w:rFonts w:ascii="Times New Roman" w:hAnsi="Times New Roman" w:cs="Times New Roman"/>
+          <w:color w:val="000000"/>
+          <w:sz w:val="22"/>
+          <w:szCs w:val="22"/>
+        </w:rPr>
+        <w:t xml:space="preserve"> did you learn in this project course? </w:t>
       </w:r>
     </w:p>
     <w:p>
@@ -5345,8 +8511,6 @@
         </w:rPr>
         <w:t>9. Comment on Handbook</w:t>
       </w:r>
-      <w:bookmarkStart w:id="28" w:name="_GoBack"/>
-      <w:bookmarkEnd w:id="28"/>
     </w:p>
     <w:p>
       <w:pPr>
@@ -5369,21 +8533,29 @@
         <w:pStyle w:val="Heading1"/>
         <w:jc w:val="center"/>
       </w:pPr>
-      <w:bookmarkStart w:id="29" w:name="_Toc402387742"/>
+      <w:bookmarkStart w:id="28" w:name="_Toc402387742"/>
       <w:r>
         <w:lastRenderedPageBreak/>
         <w:t>6. API</w:t>
       </w:r>
       <w:bookmarkEnd w:id="27"/>
-      <w:bookmarkEnd w:id="29"/>
-    </w:p>
-    <w:p>
-      <w:r>
-        <w:t xml:space="preserve">Please view our Doxygen at: </w:t>
-      </w:r>
-    </w:p>
-    <w:p>
-      <w:hyperlink r:id="rId15" w:history="1">
+      <w:bookmarkEnd w:id="28"/>
+    </w:p>
+    <w:p>
+      <w:r>
+        <w:t xml:space="preserve">Please view our </w:t>
+      </w:r>
+      <w:proofErr w:type="spellStart"/>
+      <w:r>
+        <w:t>Doxygen</w:t>
+      </w:r>
+      <w:proofErr w:type="spellEnd"/>
+      <w:r>
+        <w:t xml:space="preserve"> at: </w:t>
+      </w:r>
+    </w:p>
+    <w:p>
+      <w:hyperlink r:id="rId25" w:history="1">
         <w:r>
           <w:rPr>
             <w:rStyle w:val="Hyperlink"/>
@@ -5467,7 +8639,7 @@
           <w:rPr>
             <w:noProof/>
           </w:rPr>
-          <w:t>16</w:t>
+          <w:t>13</w:t>
         </w:r>
         <w:r>
           <w:rPr>
@@ -5781,6 +8953,119 @@
     </w:lvl>
   </w:abstractNum>
   <w:abstractNum w:abstractNumId="3">
+    <w:nsid w:val="0F637F24"/>
+    <w:multiLevelType w:val="hybridMultilevel"/>
+    <w:tmpl w:val="CE6CAD80"/>
+    <w:lvl w:ilvl="0" w:tplc="48090001">
+      <w:start w:val="1"/>
+      <w:numFmt w:val="bullet"/>
+      <w:lvlText w:val=""/>
+      <w:lvlJc w:val="left"/>
+      <w:pPr>
+        <w:ind w:left="720" w:hanging="360"/>
+      </w:pPr>
+      <w:rPr>
+        <w:rFonts w:ascii="Symbol" w:hAnsi="Symbol" w:hint="default"/>
+      </w:rPr>
+    </w:lvl>
+    <w:lvl w:ilvl="1" w:tplc="48090003" w:tentative="1">
+      <w:start w:val="1"/>
+      <w:numFmt w:val="bullet"/>
+      <w:lvlText w:val="o"/>
+      <w:lvlJc w:val="left"/>
+      <w:pPr>
+        <w:ind w:left="1440" w:hanging="360"/>
+      </w:pPr>
+      <w:rPr>
+        <w:rFonts w:ascii="Courier New" w:hAnsi="Courier New" w:cs="Courier New" w:hint="default"/>
+      </w:rPr>
+    </w:lvl>
+    <w:lvl w:ilvl="2" w:tplc="48090005" w:tentative="1">
+      <w:start w:val="1"/>
+      <w:numFmt w:val="bullet"/>
+      <w:lvlText w:val=""/>
+      <w:lvlJc w:val="left"/>
+      <w:pPr>
+        <w:ind w:left="2160" w:hanging="360"/>
+      </w:pPr>
+      <w:rPr>
+        <w:rFonts w:ascii="Wingdings" w:hAnsi="Wingdings" w:hint="default"/>
+      </w:rPr>
+    </w:lvl>
+    <w:lvl w:ilvl="3" w:tplc="48090001" w:tentative="1">
+      <w:start w:val="1"/>
+      <w:numFmt w:val="bullet"/>
+      <w:lvlText w:val=""/>
+      <w:lvlJc w:val="left"/>
+      <w:pPr>
+        <w:ind w:left="2880" w:hanging="360"/>
+      </w:pPr>
+      <w:rPr>
+        <w:rFonts w:ascii="Symbol" w:hAnsi="Symbol" w:hint="default"/>
+      </w:rPr>
+    </w:lvl>
+    <w:lvl w:ilvl="4" w:tplc="48090003" w:tentative="1">
+      <w:start w:val="1"/>
+      <w:numFmt w:val="bullet"/>
+      <w:lvlText w:val="o"/>
+      <w:lvlJc w:val="left"/>
+      <w:pPr>
+        <w:ind w:left="3600" w:hanging="360"/>
+      </w:pPr>
+      <w:rPr>
+        <w:rFonts w:ascii="Courier New" w:hAnsi="Courier New" w:cs="Courier New" w:hint="default"/>
+      </w:rPr>
+    </w:lvl>
+    <w:lvl w:ilvl="5" w:tplc="48090005" w:tentative="1">
+      <w:start w:val="1"/>
+      <w:numFmt w:val="bullet"/>
+      <w:lvlText w:val=""/>
+      <w:lvlJc w:val="left"/>
+      <w:pPr>
+        <w:ind w:left="4320" w:hanging="360"/>
+      </w:pPr>
+      <w:rPr>
+        <w:rFonts w:ascii="Wingdings" w:hAnsi="Wingdings" w:hint="default"/>
+      </w:rPr>
+    </w:lvl>
+    <w:lvl w:ilvl="6" w:tplc="48090001" w:tentative="1">
+      <w:start w:val="1"/>
+      <w:numFmt w:val="bullet"/>
+      <w:lvlText w:val=""/>
+      <w:lvlJc w:val="left"/>
+      <w:pPr>
+        <w:ind w:left="5040" w:hanging="360"/>
+      </w:pPr>
+      <w:rPr>
+        <w:rFonts w:ascii="Symbol" w:hAnsi="Symbol" w:hint="default"/>
+      </w:rPr>
+    </w:lvl>
+    <w:lvl w:ilvl="7" w:tplc="48090003" w:tentative="1">
+      <w:start w:val="1"/>
+      <w:numFmt w:val="bullet"/>
+      <w:lvlText w:val="o"/>
+      <w:lvlJc w:val="left"/>
+      <w:pPr>
+        <w:ind w:left="5760" w:hanging="360"/>
+      </w:pPr>
+      <w:rPr>
+        <w:rFonts w:ascii="Courier New" w:hAnsi="Courier New" w:cs="Courier New" w:hint="default"/>
+      </w:rPr>
+    </w:lvl>
+    <w:lvl w:ilvl="8" w:tplc="48090005" w:tentative="1">
+      <w:start w:val="1"/>
+      <w:numFmt w:val="bullet"/>
+      <w:lvlText w:val=""/>
+      <w:lvlJc w:val="left"/>
+      <w:pPr>
+        <w:ind w:left="6480" w:hanging="360"/>
+      </w:pPr>
+      <w:rPr>
+        <w:rFonts w:ascii="Wingdings" w:hAnsi="Wingdings" w:hint="default"/>
+      </w:rPr>
+    </w:lvl>
+  </w:abstractNum>
+  <w:abstractNum w:abstractNumId="4">
     <w:nsid w:val="0FEC79AC"/>
     <w:multiLevelType w:val="hybridMultilevel"/>
     <w:tmpl w:val="FA7E5B2C"/>
@@ -5869,7 +9154,120 @@
       </w:pPr>
     </w:lvl>
   </w:abstractNum>
-  <w:abstractNum w:abstractNumId="4">
+  <w:abstractNum w:abstractNumId="5">
+    <w:nsid w:val="149E171F"/>
+    <w:multiLevelType w:val="multilevel"/>
+    <w:tmpl w:val="81E810EE"/>
+    <w:lvl w:ilvl="0">
+      <w:start w:val="5"/>
+      <w:numFmt w:val="decimal"/>
+      <w:lvlText w:val="%1."/>
+      <w:lvlJc w:val="left"/>
+      <w:pPr>
+        <w:ind w:left="510" w:hanging="510"/>
+      </w:pPr>
+      <w:rPr>
+        <w:rFonts w:hint="default"/>
+      </w:rPr>
+    </w:lvl>
+    <w:lvl w:ilvl="1">
+      <w:start w:val="1"/>
+      <w:numFmt w:val="decimal"/>
+      <w:lvlText w:val="%1.%2."/>
+      <w:lvlJc w:val="left"/>
+      <w:pPr>
+        <w:ind w:left="720" w:hanging="720"/>
+      </w:pPr>
+      <w:rPr>
+        <w:rFonts w:hint="default"/>
+      </w:rPr>
+    </w:lvl>
+    <w:lvl w:ilvl="2">
+      <w:start w:val="1"/>
+      <w:numFmt w:val="decimal"/>
+      <w:lvlText w:val="%1.%2.%3."/>
+      <w:lvlJc w:val="left"/>
+      <w:pPr>
+        <w:ind w:left="1080" w:hanging="1080"/>
+      </w:pPr>
+      <w:rPr>
+        <w:rFonts w:hint="default"/>
+      </w:rPr>
+    </w:lvl>
+    <w:lvl w:ilvl="3">
+      <w:start w:val="1"/>
+      <w:numFmt w:val="decimal"/>
+      <w:lvlText w:val="%1.%2.%3.%4."/>
+      <w:lvlJc w:val="left"/>
+      <w:pPr>
+        <w:ind w:left="1440" w:hanging="1440"/>
+      </w:pPr>
+      <w:rPr>
+        <w:rFonts w:hint="default"/>
+      </w:rPr>
+    </w:lvl>
+    <w:lvl w:ilvl="4">
+      <w:start w:val="1"/>
+      <w:numFmt w:val="decimal"/>
+      <w:lvlText w:val="%1.%2.%3.%4.%5."/>
+      <w:lvlJc w:val="left"/>
+      <w:pPr>
+        <w:ind w:left="1440" w:hanging="1440"/>
+      </w:pPr>
+      <w:rPr>
+        <w:rFonts w:hint="default"/>
+      </w:rPr>
+    </w:lvl>
+    <w:lvl w:ilvl="5">
+      <w:start w:val="1"/>
+      <w:numFmt w:val="decimal"/>
+      <w:lvlText w:val="%1.%2.%3.%4.%5.%6."/>
+      <w:lvlJc w:val="left"/>
+      <w:pPr>
+        <w:ind w:left="1800" w:hanging="1800"/>
+      </w:pPr>
+      <w:rPr>
+        <w:rFonts w:hint="default"/>
+      </w:rPr>
+    </w:lvl>
+    <w:lvl w:ilvl="6">
+      <w:start w:val="1"/>
+      <w:numFmt w:val="decimal"/>
+      <w:lvlText w:val="%1.%2.%3.%4.%5.%6.%7."/>
+      <w:lvlJc w:val="left"/>
+      <w:pPr>
+        <w:ind w:left="2160" w:hanging="2160"/>
+      </w:pPr>
+      <w:rPr>
+        <w:rFonts w:hint="default"/>
+      </w:rPr>
+    </w:lvl>
+    <w:lvl w:ilvl="7">
+      <w:start w:val="1"/>
+      <w:numFmt w:val="decimal"/>
+      <w:lvlText w:val="%1.%2.%3.%4.%5.%6.%7.%8."/>
+      <w:lvlJc w:val="left"/>
+      <w:pPr>
+        <w:ind w:left="2520" w:hanging="2520"/>
+      </w:pPr>
+      <w:rPr>
+        <w:rFonts w:hint="default"/>
+      </w:rPr>
+    </w:lvl>
+    <w:lvl w:ilvl="8">
+      <w:start w:val="1"/>
+      <w:numFmt w:val="decimal"/>
+      <w:lvlText w:val="%1.%2.%3.%4.%5.%6.%7.%8.%9."/>
+      <w:lvlJc w:val="left"/>
+      <w:pPr>
+        <w:ind w:left="2520" w:hanging="2520"/>
+      </w:pPr>
+      <w:rPr>
+        <w:rFonts w:hint="default"/>
+      </w:rPr>
+    </w:lvl>
+  </w:abstractNum>
+  <w:abstractNum w:abstractNumId="6">
     <w:nsid w:val="15C85BE3"/>
     <w:multiLevelType w:val="multilevel"/>
     <w:tmpl w:val="95A43F8E"/>
@@ -5982,7 +9380,7 @@
       </w:rPr>
     </w:lvl>
   </w:abstractNum>
-  <w:abstractNum w:abstractNumId="5">
+  <w:abstractNum w:abstractNumId="7">
     <w:nsid w:val="1974262B"/>
     <w:multiLevelType w:val="hybridMultilevel"/>
     <w:tmpl w:val="BA18B04E"/>
@@ -6071,7 +9469,7 @@
       </w:pPr>
     </w:lvl>
   </w:abstractNum>
-  <w:abstractNum w:abstractNumId="6">
+  <w:abstractNum w:abstractNumId="8">
     <w:nsid w:val="1DCE0EF5"/>
     <w:multiLevelType w:val="hybridMultilevel"/>
     <w:tmpl w:val="BA18B04E"/>
@@ -6160,7 +9558,7 @@
       </w:pPr>
     </w:lvl>
   </w:abstractNum>
-  <w:abstractNum w:abstractNumId="7">
+  <w:abstractNum w:abstractNumId="9">
     <w:nsid w:val="20EE7CCD"/>
     <w:multiLevelType w:val="multilevel"/>
     <w:tmpl w:val="182E1D82"/>
@@ -6282,7 +9680,7 @@
       </w:rPr>
     </w:lvl>
   </w:abstractNum>
-  <w:abstractNum w:abstractNumId="8">
+  <w:abstractNum w:abstractNumId="10">
     <w:nsid w:val="217429D2"/>
     <w:multiLevelType w:val="hybridMultilevel"/>
     <w:tmpl w:val="1CE4CF06"/>
@@ -6371,7 +9769,7 @@
       </w:pPr>
     </w:lvl>
   </w:abstractNum>
-  <w:abstractNum w:abstractNumId="9">
+  <w:abstractNum w:abstractNumId="11">
     <w:nsid w:val="230352A4"/>
     <w:multiLevelType w:val="hybridMultilevel"/>
     <w:tmpl w:val="40FEDFFC"/>
@@ -6460,7 +9858,7 @@
       </w:pPr>
     </w:lvl>
   </w:abstractNum>
-  <w:abstractNum w:abstractNumId="10">
+  <w:abstractNum w:abstractNumId="12">
     <w:nsid w:val="23715806"/>
     <w:multiLevelType w:val="multilevel"/>
     <w:tmpl w:val="FA94A8A2"/>
@@ -6581,7 +9979,7 @@
       </w:rPr>
     </w:lvl>
   </w:abstractNum>
-  <w:abstractNum w:abstractNumId="11">
+  <w:abstractNum w:abstractNumId="13">
     <w:nsid w:val="24022286"/>
     <w:multiLevelType w:val="multilevel"/>
     <w:tmpl w:val="6F8A86A2"/>
@@ -6702,7 +10100,7 @@
       </w:rPr>
     </w:lvl>
   </w:abstractNum>
-  <w:abstractNum w:abstractNumId="12">
+  <w:abstractNum w:abstractNumId="14">
     <w:nsid w:val="24F5116D"/>
     <w:multiLevelType w:val="hybridMultilevel"/>
     <w:tmpl w:val="763E8D18"/>
@@ -6815,7 +10213,7 @@
       </w:rPr>
     </w:lvl>
   </w:abstractNum>
-  <w:abstractNum w:abstractNumId="13">
+  <w:abstractNum w:abstractNumId="15">
     <w:nsid w:val="27146369"/>
     <w:multiLevelType w:val="multilevel"/>
     <w:tmpl w:val="E9203240"/>
@@ -6937,7 +10335,7 @@
       </w:rPr>
     </w:lvl>
   </w:abstractNum>
-  <w:abstractNum w:abstractNumId="14">
+  <w:abstractNum w:abstractNumId="16">
     <w:nsid w:val="279D6B53"/>
     <w:multiLevelType w:val="hybridMultilevel"/>
     <w:tmpl w:val="CB9226BE"/>
@@ -7026,7 +10424,7 @@
       </w:pPr>
     </w:lvl>
   </w:abstractNum>
-  <w:abstractNum w:abstractNumId="15">
+  <w:abstractNum w:abstractNumId="17">
     <w:nsid w:val="2A007A62"/>
     <w:multiLevelType w:val="multilevel"/>
     <w:tmpl w:val="B5E6E66A"/>
@@ -7139,7 +10537,7 @@
       </w:rPr>
     </w:lvl>
   </w:abstractNum>
-  <w:abstractNum w:abstractNumId="16">
+  <w:abstractNum w:abstractNumId="18">
     <w:nsid w:val="2D5317AD"/>
     <w:multiLevelType w:val="hybridMultilevel"/>
     <w:tmpl w:val="DE9A3BF6"/>
@@ -7252,7 +10650,7 @@
       </w:rPr>
     </w:lvl>
   </w:abstractNum>
-  <w:abstractNum w:abstractNumId="17">
+  <w:abstractNum w:abstractNumId="19">
     <w:nsid w:val="397F6A3C"/>
     <w:multiLevelType w:val="hybridMultilevel"/>
     <w:tmpl w:val="2F96F46C"/>
@@ -7341,7 +10739,7 @@
       </w:pPr>
     </w:lvl>
   </w:abstractNum>
-  <w:abstractNum w:abstractNumId="18">
+  <w:abstractNum w:abstractNumId="20">
     <w:nsid w:val="3E5E573B"/>
     <w:multiLevelType w:val="multilevel"/>
     <w:tmpl w:val="FA124794"/>
@@ -7462,7 +10860,7 @@
       </w:rPr>
     </w:lvl>
   </w:abstractNum>
-  <w:abstractNum w:abstractNumId="19">
+  <w:abstractNum w:abstractNumId="21">
     <w:nsid w:val="43666A0E"/>
     <w:multiLevelType w:val="multilevel"/>
     <w:tmpl w:val="7DEAE26A"/>
@@ -7583,7 +10981,7 @@
       </w:rPr>
     </w:lvl>
   </w:abstractNum>
-  <w:abstractNum w:abstractNumId="20">
+  <w:abstractNum w:abstractNumId="22">
     <w:nsid w:val="519879FF"/>
     <w:multiLevelType w:val="multilevel"/>
     <w:tmpl w:val="FCC00804"/>
@@ -7696,7 +11094,7 @@
       </w:rPr>
     </w:lvl>
   </w:abstractNum>
-  <w:abstractNum w:abstractNumId="21">
+  <w:abstractNum w:abstractNumId="23">
     <w:nsid w:val="55D34F44"/>
     <w:multiLevelType w:val="hybridMultilevel"/>
     <w:tmpl w:val="E7D69810"/>
@@ -7809,7 +11207,7 @@
       </w:rPr>
     </w:lvl>
   </w:abstractNum>
-  <w:abstractNum w:abstractNumId="22">
+  <w:abstractNum w:abstractNumId="24">
     <w:nsid w:val="635B6575"/>
     <w:multiLevelType w:val="hybridMultilevel"/>
     <w:tmpl w:val="96B4218E"/>
@@ -7898,7 +11296,7 @@
       </w:pPr>
     </w:lvl>
   </w:abstractNum>
-  <w:abstractNum w:abstractNumId="23">
+  <w:abstractNum w:abstractNumId="25">
     <w:nsid w:val="69734164"/>
     <w:multiLevelType w:val="multilevel"/>
     <w:tmpl w:val="BE2A073E"/>
@@ -8011,7 +11409,7 @@
       </w:rPr>
     </w:lvl>
   </w:abstractNum>
-  <w:abstractNum w:abstractNumId="24">
+  <w:abstractNum w:abstractNumId="26">
     <w:nsid w:val="6A644E46"/>
     <w:multiLevelType w:val="hybridMultilevel"/>
     <w:tmpl w:val="35323C42"/>
@@ -8124,7 +11522,7 @@
       </w:rPr>
     </w:lvl>
   </w:abstractNum>
-  <w:abstractNum w:abstractNumId="25">
+  <w:abstractNum w:abstractNumId="27">
     <w:nsid w:val="6B561B24"/>
     <w:multiLevelType w:val="hybridMultilevel"/>
     <w:tmpl w:val="855CAAEA"/>
@@ -8213,7 +11611,7 @@
       </w:pPr>
     </w:lvl>
   </w:abstractNum>
-  <w:abstractNum w:abstractNumId="26">
+  <w:abstractNum w:abstractNumId="28">
     <w:nsid w:val="6CEC6ACA"/>
     <w:multiLevelType w:val="hybridMultilevel"/>
     <w:tmpl w:val="B062527A"/>
@@ -8302,7 +11700,7 @@
       </w:pPr>
     </w:lvl>
   </w:abstractNum>
-  <w:abstractNum w:abstractNumId="27">
+  <w:abstractNum w:abstractNumId="29">
     <w:nsid w:val="6E59180E"/>
     <w:multiLevelType w:val="hybridMultilevel"/>
     <w:tmpl w:val="AC907B8E"/>
@@ -8391,7 +11789,7 @@
       </w:pPr>
     </w:lvl>
   </w:abstractNum>
-  <w:abstractNum w:abstractNumId="28">
+  <w:abstractNum w:abstractNumId="30">
     <w:nsid w:val="7D6A3270"/>
     <w:multiLevelType w:val="hybridMultilevel"/>
     <w:tmpl w:val="5CD821D6"/>
@@ -8478,67 +11876,67 @@
     </w:lvl>
   </w:abstractNum>
   <w:num w:numId="1">
+    <w:abstractNumId w:val="23"/>
+  </w:num>
+  <w:num w:numId="2">
     <w:abstractNumId w:val="21"/>
   </w:num>
-  <w:num w:numId="2">
-    <w:abstractNumId w:val="19"/>
-  </w:num>
   <w:num w:numId="3">
-    <w:abstractNumId w:val="10"/>
+    <w:abstractNumId w:val="12"/>
   </w:num>
   <w:num w:numId="4">
-    <w:abstractNumId w:val="6"/>
+    <w:abstractNumId w:val="8"/>
   </w:num>
   <w:num w:numId="5">
-    <w:abstractNumId w:val="5"/>
+    <w:abstractNumId w:val="7"/>
   </w:num>
   <w:num w:numId="6">
     <w:abstractNumId w:val="0"/>
   </w:num>
   <w:num w:numId="7">
-    <w:abstractNumId w:val="21"/>
+    <w:abstractNumId w:val="23"/>
   </w:num>
   <w:num w:numId="8">
-    <w:abstractNumId w:val="9"/>
+    <w:abstractNumId w:val="11"/>
   </w:num>
   <w:num w:numId="9">
+    <w:abstractNumId w:val="15"/>
+  </w:num>
+  <w:num w:numId="10">
+    <w:abstractNumId w:val="10"/>
+  </w:num>
+  <w:num w:numId="11">
+    <w:abstractNumId w:val="14"/>
+  </w:num>
+  <w:num w:numId="12">
+    <w:abstractNumId w:val="4"/>
+  </w:num>
+  <w:num w:numId="13">
     <w:abstractNumId w:val="13"/>
   </w:num>
-  <w:num w:numId="10">
-    <w:abstractNumId w:val="8"/>
-  </w:num>
-  <w:num w:numId="11">
-    <w:abstractNumId w:val="12"/>
-  </w:num>
-  <w:num w:numId="12">
-    <w:abstractNumId w:val="3"/>
-  </w:num>
-  <w:num w:numId="13">
-    <w:abstractNumId w:val="11"/>
-  </w:num>
   <w:num w:numId="14">
-    <w:abstractNumId w:val="14"/>
+    <w:abstractNumId w:val="16"/>
   </w:num>
   <w:num w:numId="15">
-    <w:abstractNumId w:val="18"/>
+    <w:abstractNumId w:val="20"/>
   </w:num>
   <w:num w:numId="16">
     <w:abstractNumId w:val="2"/>
   </w:num>
   <w:num w:numId="17">
-    <w:abstractNumId w:val="26"/>
+    <w:abstractNumId w:val="28"/>
   </w:num>
   <w:num w:numId="18">
-    <w:abstractNumId w:val="22"/>
+    <w:abstractNumId w:val="24"/>
   </w:num>
   <w:num w:numId="19">
-    <w:abstractNumId w:val="7"/>
+    <w:abstractNumId w:val="9"/>
   </w:num>
   <w:num w:numId="20">
-    <w:abstractNumId w:val="15"/>
+    <w:abstractNumId w:val="17"/>
   </w:num>
   <w:num w:numId="21">
-    <w:abstractNumId w:val="19"/>
+    <w:abstractNumId w:val="21"/>
     <w:lvlOverride w:ilvl="0">
       <w:startOverride w:val="1"/>
     </w:lvlOverride>
@@ -8568,34 +11966,40 @@
     </w:lvlOverride>
   </w:num>
   <w:num w:numId="22">
-    <w:abstractNumId w:val="24"/>
+    <w:abstractNumId w:val="26"/>
   </w:num>
   <w:num w:numId="23">
-    <w:abstractNumId w:val="27"/>
+    <w:abstractNumId w:val="29"/>
   </w:num>
   <w:num w:numId="24">
-    <w:abstractNumId w:val="28"/>
+    <w:abstractNumId w:val="30"/>
   </w:num>
   <w:num w:numId="25">
-    <w:abstractNumId w:val="16"/>
+    <w:abstractNumId w:val="18"/>
   </w:num>
   <w:num w:numId="26">
-    <w:abstractNumId w:val="17"/>
+    <w:abstractNumId w:val="19"/>
   </w:num>
   <w:num w:numId="27">
     <w:abstractNumId w:val="1"/>
   </w:num>
   <w:num w:numId="28">
+    <w:abstractNumId w:val="27"/>
+  </w:num>
+  <w:num w:numId="29">
     <w:abstractNumId w:val="25"/>
   </w:num>
-  <w:num w:numId="29">
-    <w:abstractNumId w:val="23"/>
-  </w:num>
   <w:num w:numId="30">
-    <w:abstractNumId w:val="20"/>
+    <w:abstractNumId w:val="22"/>
   </w:num>
   <w:num w:numId="31">
-    <w:abstractNumId w:val="4"/>
+    <w:abstractNumId w:val="6"/>
+  </w:num>
+  <w:num w:numId="32">
+    <w:abstractNumId w:val="3"/>
+  </w:num>
+  <w:num w:numId="33">
+    <w:abstractNumId w:val="5"/>
   </w:num>
 </w:numbering>
 </file>
@@ -11356,7 +14760,7 @@
 </file>
 
 <file path=customXml/itemProps2.xml><?xml version="1.0" encoding="utf-8"?>
-<ds:datastoreItem xmlns:ds="http://schemas.openxmlformats.org/officeDocument/2006/customXml" ds:itemID="{8F12FB07-9301-4B26-8F98-5830CA6DAF52}">
+<ds:datastoreItem xmlns:ds="http://schemas.openxmlformats.org/officeDocument/2006/customXml" ds:itemID="{D7969C69-823D-48FC-8182-5319DE1E106D}">
   <ds:schemaRefs>
     <ds:schemaRef ds:uri="http://schemas.openxmlformats.org/officeDocument/2006/bibliography"/>
   </ds:schemaRefs>

</xml_diff>

<commit_message>
Amended Kester's part on bonus features.
</commit_message>
<xml_diff>
--- a/Report/TEAM05_Final_Report.docx
+++ b/Report/TEAM05_Final_Report.docx
@@ -435,27 +435,9 @@
             <w:vAlign w:val="center"/>
           </w:tcPr>
           <w:p>
-            <w:proofErr w:type="spellStart"/>
-            <w:r>
-              <w:t>Adinda</w:t>
-            </w:r>
-            <w:proofErr w:type="spellEnd"/>
-            <w:r>
-              <w:t xml:space="preserve"> </w:t>
-            </w:r>
-            <w:proofErr w:type="spellStart"/>
-            <w:r>
-              <w:t>Ayu</w:t>
-            </w:r>
-            <w:proofErr w:type="spellEnd"/>
-            <w:r>
-              <w:t xml:space="preserve"> </w:t>
-            </w:r>
-            <w:proofErr w:type="spellStart"/>
-            <w:r>
-              <w:t>Savitri</w:t>
-            </w:r>
-            <w:proofErr w:type="spellEnd"/>
+            <w:r>
+              <w:t>Adinda Ayu Savitri</w:t>
+            </w:r>
           </w:p>
         </w:tc>
         <w:tc>
@@ -515,27 +497,9 @@
                 <w:rFonts w:cs="Arial"/>
               </w:rPr>
             </w:pPr>
-            <w:proofErr w:type="spellStart"/>
-            <w:r>
-              <w:t>Hisyam</w:t>
-            </w:r>
-            <w:proofErr w:type="spellEnd"/>
-            <w:r>
-              <w:t xml:space="preserve"> </w:t>
-            </w:r>
-            <w:proofErr w:type="spellStart"/>
-            <w:r>
-              <w:t>Nursaid</w:t>
-            </w:r>
-            <w:proofErr w:type="spellEnd"/>
-            <w:r>
-              <w:t xml:space="preserve"> </w:t>
-            </w:r>
-            <w:proofErr w:type="spellStart"/>
-            <w:r>
-              <w:t>Indrakesuma</w:t>
-            </w:r>
-            <w:proofErr w:type="spellEnd"/>
+            <w:r>
+              <w:t>Hisyam Nursaid Indrakesuma</w:t>
+            </w:r>
           </w:p>
         </w:tc>
         <w:tc>
@@ -613,28 +577,12 @@
                 <w:rFonts w:cs="Arial"/>
               </w:rPr>
             </w:pPr>
-            <w:proofErr w:type="spellStart"/>
             <w:r>
               <w:rPr>
                 <w:rFonts w:cs="Arial"/>
               </w:rPr>
-              <w:t>Lacie</w:t>
-            </w:r>
-            <w:proofErr w:type="spellEnd"/>
-            <w:r>
-              <w:rPr>
-                <w:rFonts w:cs="Arial"/>
-              </w:rPr>
-              <w:t xml:space="preserve"> Fan </w:t>
-            </w:r>
-            <w:proofErr w:type="spellStart"/>
-            <w:r>
-              <w:rPr>
-                <w:rFonts w:cs="Arial"/>
-              </w:rPr>
-              <w:t>Yuxin</w:t>
-            </w:r>
-            <w:proofErr w:type="spellEnd"/>
+              <w:t>Lacie Fan Yuxin</w:t>
+            </w:r>
           </w:p>
         </w:tc>
         <w:tc>
@@ -747,28 +695,12 @@
                 <w:rFonts w:cs="Arial"/>
               </w:rPr>
             </w:pPr>
-            <w:proofErr w:type="spellStart"/>
             <w:r>
               <w:rPr>
                 <w:rFonts w:cs="Arial"/>
               </w:rPr>
-              <w:t>Ipsita</w:t>
-            </w:r>
-            <w:proofErr w:type="spellEnd"/>
-            <w:r>
-              <w:rPr>
-                <w:rFonts w:cs="Arial"/>
-              </w:rPr>
-              <w:t xml:space="preserve"> </w:t>
-            </w:r>
-            <w:proofErr w:type="spellStart"/>
-            <w:r>
-              <w:rPr>
-                <w:rFonts w:cs="Arial"/>
-              </w:rPr>
-              <w:t>Mohapatra</w:t>
-            </w:r>
-            <w:proofErr w:type="spellEnd"/>
+              <w:t>Ipsita Mohapatra</w:t>
+            </w:r>
           </w:p>
         </w:tc>
         <w:tc>
@@ -850,16 +782,8 @@
               <w:rPr>
                 <w:rFonts w:cs="Arial"/>
               </w:rPr>
-              <w:t xml:space="preserve">Steven Kester </w:t>
-            </w:r>
-            <w:proofErr w:type="spellStart"/>
-            <w:r>
-              <w:rPr>
-                <w:rFonts w:cs="Arial"/>
-              </w:rPr>
-              <w:t>Yuwono</w:t>
-            </w:r>
-            <w:proofErr w:type="spellEnd"/>
+              <w:t>Steven Kester Yuwono</w:t>
+            </w:r>
           </w:p>
         </w:tc>
         <w:tc>
@@ -937,19 +861,11 @@
                 <w:rFonts w:cs="Arial"/>
               </w:rPr>
             </w:pPr>
-            <w:proofErr w:type="spellStart"/>
             <w:r>
               <w:rPr>
                 <w:rFonts w:cs="Arial"/>
               </w:rPr>
-              <w:t>Yohanes</w:t>
-            </w:r>
-            <w:proofErr w:type="spellEnd"/>
-            <w:r>
-              <w:rPr>
-                <w:rFonts w:cs="Arial"/>
-              </w:rPr>
-              <w:t xml:space="preserve"> Lim</w:t>
+              <w:t>Yohanes Lim</w:t>
             </w:r>
           </w:p>
         </w:tc>
@@ -1017,12 +933,7 @@
             <w:pStyle w:val="TOCHeading"/>
           </w:pPr>
           <w:r>
-            <w:t>Conte</w:t>
-          </w:r>
-          <w:bookmarkStart w:id="0" w:name="_GoBack"/>
-          <w:bookmarkEnd w:id="0"/>
-          <w:r>
-            <w:t>nts</w:t>
+            <w:t>Contents</w:t>
           </w:r>
         </w:p>
         <w:p>
@@ -3016,12 +2927,12 @@
         <w:ind w:left="0" w:firstLine="0"/>
         <w:jc w:val="center"/>
       </w:pPr>
-      <w:bookmarkStart w:id="1" w:name="_Toc402389959"/>
+      <w:bookmarkStart w:id="0" w:name="_Toc402389959"/>
       <w:r>
         <w:lastRenderedPageBreak/>
         <w:t>SPA</w:t>
       </w:r>
-      <w:bookmarkEnd w:id="1"/>
+      <w:bookmarkEnd w:id="0"/>
     </w:p>
     <w:p>
       <w:pPr>
@@ -3051,11 +2962,11 @@
           <w:numId w:val="31"/>
         </w:numPr>
       </w:pPr>
-      <w:bookmarkStart w:id="2" w:name="_Toc402389960"/>
+      <w:bookmarkStart w:id="1" w:name="_Toc402389960"/>
       <w:r>
         <w:t>Architecture</w:t>
       </w:r>
-      <w:bookmarkEnd w:id="2"/>
+      <w:bookmarkEnd w:id="1"/>
       <w:r>
         <w:tab/>
       </w:r>
@@ -3151,12 +3062,12 @@
           <w:numId w:val="31"/>
         </w:numPr>
       </w:pPr>
-      <w:bookmarkStart w:id="3" w:name="_Toc402389961"/>
+      <w:bookmarkStart w:id="2" w:name="_Toc402389961"/>
       <w:r>
         <w:lastRenderedPageBreak/>
         <w:t>Interaction</w:t>
       </w:r>
-      <w:bookmarkEnd w:id="3"/>
+      <w:bookmarkEnd w:id="2"/>
       <w:r>
         <w:t xml:space="preserve"> </w:t>
       </w:r>
@@ -3203,13 +3114,8 @@
     </w:p>
     <w:p/>
     <w:p>
-      <w:proofErr w:type="spellStart"/>
-      <w:r>
-        <w:t>CodeParser</w:t>
-      </w:r>
-      <w:proofErr w:type="spellEnd"/>
-      <w:r>
-        <w:t xml:space="preserve"> works by evaluating each line of the given source code. It creates AST Node, set the pointers </w:t>
+      <w:r>
+        <w:t xml:space="preserve">CodeParser works by evaluating each line of the given source code. It creates AST Node, set the pointers </w:t>
       </w:r>
       <w:r>
         <w:t>accordingly;</w:t>
@@ -3220,15 +3126,7 @@
     </w:p>
     <w:p>
       <w:r>
-        <w:t xml:space="preserve">The attributes in PKB (the tables) will then be used by Query evaluator to answer queries. Testing for </w:t>
-      </w:r>
-      <w:proofErr w:type="spellStart"/>
-      <w:r>
-        <w:t>CodeParser</w:t>
-      </w:r>
-      <w:proofErr w:type="spellEnd"/>
-      <w:r>
-        <w:t xml:space="preserve"> is done by checking the content of each table, whether it has set the values properly, and check the content of each node in the AST, whether it matches the correct AST.</w:t>
+        <w:t>The attributes in PKB (the tables) will then be used by Query evaluator to answer queries. Testing for CodeParser is done by checking the content of each table, whether it has set the values properly, and check the content of each node in the AST, whether it matches the correct AST.</w:t>
       </w:r>
     </w:p>
     <w:p>
@@ -3294,21 +3192,11 @@
         <w:t>Figure 3</w:t>
       </w:r>
       <w:r>
-        <w:t xml:space="preserve"> shows the sequence diagram of query evaluation process.  This diagram was useful in demarcating the responsibilities of each PQL group member. For example, </w:t>
-      </w:r>
-      <w:proofErr w:type="spellStart"/>
-      <w:r>
-        <w:t>QueryEvaluator</w:t>
-      </w:r>
-      <w:proofErr w:type="spellEnd"/>
-      <w:r>
-        <w:t xml:space="preserve"> directly assumes that the Query it receives is valid and syntactically correct. Therefore it is the responsibility of </w:t>
-      </w:r>
-      <w:proofErr w:type="spellStart"/>
+        <w:t xml:space="preserve"> shows the sequence diagram of query evaluation process.  This diagram was useful in demarcating the responsibilities of each PQL group member. For example, QueryEvaluator directly assumes that the Query it receives is valid and syntactically correct. Therefore it is the responsibility of </w:t>
+      </w:r>
       <w:r>
         <w:t>QueryParser</w:t>
       </w:r>
-      <w:proofErr w:type="spellEnd"/>
       <w:r>
         <w:t xml:space="preserve"> to validate each query before passing it to the evaluator. </w:t>
       </w:r>
@@ -3375,31 +3263,7 @@
         <w:jc w:val="both"/>
       </w:pPr>
       <w:r>
-        <w:t xml:space="preserve">This diagram also helps to keep track of the dependencies between components. This is especially useful during debugging process of integration testing. When </w:t>
-      </w:r>
-      <w:proofErr w:type="spellStart"/>
-      <w:r>
-        <w:t>QueryProcessor</w:t>
-      </w:r>
-      <w:proofErr w:type="spellEnd"/>
-      <w:r>
-        <w:t xml:space="preserve"> fails to return the correct result, the team knows that the errors could come from at least three places, i.e. </w:t>
-      </w:r>
-      <w:proofErr w:type="spellStart"/>
-      <w:r>
-        <w:t>QueryParser</w:t>
-      </w:r>
-      <w:proofErr w:type="spellEnd"/>
-      <w:r>
-        <w:t xml:space="preserve">, </w:t>
-      </w:r>
-      <w:proofErr w:type="spellStart"/>
-      <w:r>
-        <w:t>QueryEvaluator</w:t>
-      </w:r>
-      <w:proofErr w:type="spellEnd"/>
-      <w:r>
-        <w:t xml:space="preserve">, and PKB. </w:t>
+        <w:t xml:space="preserve">This diagram also helps to keep track of the dependencies between components. This is especially useful during debugging process of integration testing. When QueryProcessor fails to return the correct result, the team knows that the errors could come from at least three places, i.e. QueryParser, QueryEvaluator, and PKB. </w:t>
       </w:r>
     </w:p>
     <w:p>
@@ -3420,12 +3284,12 @@
         <w:ind w:left="0" w:firstLine="0"/>
         <w:jc w:val="center"/>
       </w:pPr>
-      <w:bookmarkStart w:id="4" w:name="_Toc402389962"/>
+      <w:bookmarkStart w:id="3" w:name="_Toc402389962"/>
       <w:r>
         <w:lastRenderedPageBreak/>
         <w:t>Summary of Achievements</w:t>
       </w:r>
-      <w:bookmarkEnd w:id="4"/>
+      <w:bookmarkEnd w:id="3"/>
     </w:p>
     <w:p>
       <w:pPr>
@@ -3435,11 +3299,11 @@
           <w:numId w:val="31"/>
         </w:numPr>
       </w:pPr>
-      <w:bookmarkStart w:id="5" w:name="_Toc402389963"/>
+      <w:bookmarkStart w:id="4" w:name="_Toc402389963"/>
       <w:r>
         <w:t>Basic SPA</w:t>
       </w:r>
-      <w:bookmarkEnd w:id="5"/>
+      <w:bookmarkEnd w:id="4"/>
       <w:r>
         <w:t xml:space="preserve"> </w:t>
       </w:r>
@@ -3494,7 +3358,7 @@
           <w:numId w:val="31"/>
         </w:numPr>
       </w:pPr>
-      <w:bookmarkStart w:id="6" w:name="_Toc402389964"/>
+      <w:bookmarkStart w:id="5" w:name="_Toc402389964"/>
       <w:r>
         <w:rPr>
           <w:rStyle w:val="Heading2Char"/>
@@ -3517,24 +3381,23 @@
         </w:rPr>
         <w:t>s</w:t>
       </w:r>
-      <w:bookmarkEnd w:id="6"/>
-    </w:p>
-    <w:p>
-      <w:pPr>
-        <w:jc w:val="both"/>
-      </w:pPr>
-      <w:r>
-        <w:t>/*</w:t>
-      </w:r>
-      <w:r>
-        <w:rPr>
-          <w:b/>
-          <w:color w:val="FF0000"/>
-        </w:rPr>
-        <w:t>KESTER</w:t>
-      </w:r>
-      <w:r>
-        <w:t>*/</w:t>
+      <w:bookmarkEnd w:id="5"/>
+    </w:p>
+    <w:p>
+      <w:r>
+        <w:t>We have extended the features of SPA beyond its call of duty.</w:t>
+      </w:r>
+      <w:r>
+        <w:t xml:space="preserve"> The </w:t>
+      </w:r>
+      <w:r>
+        <w:t>features wi</w:t>
+      </w:r>
+      <w:r>
+        <w:t xml:space="preserve">ll be explained in more detail </w:t>
+      </w:r>
+      <w:r>
+        <w:t>below:</w:t>
       </w:r>
     </w:p>
     <w:p>
@@ -3548,33 +3411,23 @@
           <w:rStyle w:val="Heading3Char"/>
         </w:rPr>
       </w:pPr>
-      <w:bookmarkStart w:id="7" w:name="_Toc402389965"/>
+      <w:bookmarkStart w:id="6" w:name="_Toc402389965"/>
       <w:r>
         <w:rPr>
           <w:rStyle w:val="Heading3Char"/>
         </w:rPr>
-        <w:t xml:space="preserve">Flexible </w:t>
-      </w:r>
-      <w:proofErr w:type="spellStart"/>
-      <w:r>
-        <w:rPr>
-          <w:rStyle w:val="Heading3Char"/>
-        </w:rPr>
-        <w:t>CodeParser</w:t>
-      </w:r>
-      <w:bookmarkEnd w:id="7"/>
-      <w:proofErr w:type="spellEnd"/>
-    </w:p>
-    <w:p>
-      <w:r>
-        <w:t>Our Static Program Analyser (SPA) has been extended beyond its call of duty. The extended (extra) features will be explained in more details below:</w:t>
-      </w:r>
+        <w:t>Flexible CodeParser</w:t>
+      </w:r>
+      <w:bookmarkEnd w:id="6"/>
     </w:p>
     <w:p>
       <w:pPr>
         <w:spacing w:after="120"/>
         <w:jc w:val="both"/>
       </w:pPr>
+      <w:r>
+        <w:t xml:space="preserve">According to the handbook, </w:t>
+      </w:r>
       <w:r>
         <w:rPr>
           <w:noProof/>
@@ -3596,23 +3449,13 @@
                       <w:szCs w:val="20"/>
                     </w:rPr>
                   </w:pPr>
-                  <w:proofErr w:type="gramStart"/>
                   <w:r>
                     <w:rPr>
                       <w:rFonts w:ascii="Consolas" w:hAnsi="Consolas" w:cs="Consolas"/>
                       <w:sz w:val="20"/>
                       <w:szCs w:val="20"/>
                     </w:rPr>
-                    <w:t>procedure</w:t>
-                  </w:r>
-                  <w:proofErr w:type="gramEnd"/>
-                  <w:r>
-                    <w:rPr>
-                      <w:rFonts w:ascii="Consolas" w:hAnsi="Consolas" w:cs="Consolas"/>
-                      <w:sz w:val="20"/>
-                      <w:szCs w:val="20"/>
-                    </w:rPr>
-                    <w:t xml:space="preserve"> Orchid {</w:t>
+                    <w:t>procedure Orchid {</w:t>
                   </w:r>
                 </w:p>
                 <w:p>
@@ -3631,42 +3474,7 @@
                       <w:szCs w:val="20"/>
                     </w:rPr>
                     <w:tab/>
-                  </w:r>
-                  <w:proofErr w:type="gramStart"/>
-                  <w:r>
-                    <w:rPr>
-                      <w:rFonts w:ascii="Consolas" w:hAnsi="Consolas" w:cs="Consolas"/>
-                      <w:sz w:val="20"/>
-                      <w:szCs w:val="20"/>
-                    </w:rPr>
-                    <w:t>while</w:t>
-                  </w:r>
-                  <w:proofErr w:type="gramEnd"/>
-                  <w:r>
-                    <w:rPr>
-                      <w:rFonts w:ascii="Consolas" w:hAnsi="Consolas" w:cs="Consolas"/>
-                      <w:sz w:val="20"/>
-                      <w:szCs w:val="20"/>
-                    </w:rPr>
-                    <w:t xml:space="preserve"> </w:t>
-                  </w:r>
-                  <w:proofErr w:type="spellStart"/>
-                  <w:r>
-                    <w:rPr>
-                      <w:rFonts w:ascii="Consolas" w:hAnsi="Consolas" w:cs="Consolas"/>
-                      <w:sz w:val="20"/>
-                      <w:szCs w:val="20"/>
-                    </w:rPr>
-                    <w:t>idx</w:t>
-                  </w:r>
-                  <w:proofErr w:type="spellEnd"/>
-                  <w:r>
-                    <w:rPr>
-                      <w:rFonts w:ascii="Consolas" w:hAnsi="Consolas" w:cs="Consolas"/>
-                      <w:sz w:val="20"/>
-                      <w:szCs w:val="20"/>
-                    </w:rPr>
-                    <w:t xml:space="preserve"> {</w:t>
+                    <w:t>while idx {</w:t>
                   </w:r>
                 </w:p>
                 <w:p>
@@ -3720,24 +3528,7 @@
                       <w:szCs w:val="20"/>
                     </w:rPr>
                     <w:tab/>
-                  </w:r>
-                  <w:proofErr w:type="gramStart"/>
-                  <w:r>
-                    <w:rPr>
-                      <w:rFonts w:ascii="Consolas" w:hAnsi="Consolas" w:cs="Consolas"/>
-                      <w:sz w:val="20"/>
-                      <w:szCs w:val="20"/>
-                    </w:rPr>
-                    <w:t>call</w:t>
-                  </w:r>
-                  <w:proofErr w:type="gramEnd"/>
-                  <w:r>
-                    <w:rPr>
-                      <w:rFonts w:ascii="Consolas" w:hAnsi="Consolas" w:cs="Consolas"/>
-                      <w:sz w:val="20"/>
-                      <w:szCs w:val="20"/>
-                    </w:rPr>
-                    <w:t xml:space="preserve"> Tulip;</w:t>
+                    <w:t>call Tulip;</w:t>
                   </w:r>
                 </w:p>
                 <w:p>
@@ -3764,44 +3555,7 @@
                       <w:szCs w:val="20"/>
                     </w:rPr>
                     <w:tab/>
-                  </w:r>
-                  <w:proofErr w:type="spellStart"/>
-                  <w:proofErr w:type="gramStart"/>
-                  <w:r>
-                    <w:rPr>
-                      <w:rFonts w:ascii="Consolas" w:hAnsi="Consolas" w:cs="Consolas"/>
-                      <w:sz w:val="20"/>
-                      <w:szCs w:val="20"/>
-                    </w:rPr>
-                    <w:t>idx</w:t>
-                  </w:r>
-                  <w:proofErr w:type="spellEnd"/>
-                  <w:proofErr w:type="gramEnd"/>
-                  <w:r>
-                    <w:rPr>
-                      <w:rFonts w:ascii="Consolas" w:hAnsi="Consolas" w:cs="Consolas"/>
-                      <w:sz w:val="20"/>
-                      <w:szCs w:val="20"/>
-                    </w:rPr>
-                    <w:t xml:space="preserve"> = </w:t>
-                  </w:r>
-                  <w:proofErr w:type="spellStart"/>
-                  <w:r>
-                    <w:rPr>
-                      <w:rFonts w:ascii="Consolas" w:hAnsi="Consolas" w:cs="Consolas"/>
-                      <w:sz w:val="20"/>
-                      <w:szCs w:val="20"/>
-                    </w:rPr>
-                    <w:t>idx</w:t>
-                  </w:r>
-                  <w:proofErr w:type="spellEnd"/>
-                  <w:r>
-                    <w:rPr>
-                      <w:rFonts w:ascii="Consolas" w:hAnsi="Consolas" w:cs="Consolas"/>
-                      <w:sz w:val="20"/>
-                      <w:szCs w:val="20"/>
-                    </w:rPr>
-                    <w:t xml:space="preserve"> - 1; }</w:t>
+                    <w:t>idx = idx - 1; }</w:t>
                   </w:r>
                 </w:p>
                 <w:p>
@@ -3820,28 +3574,8 @@
                       <w:szCs w:val="20"/>
                     </w:rPr>
                     <w:tab/>
-                    <w:t xml:space="preserve">z = z + y + </w:t>
+                    <w:t>z = z + y + idx; }</w:t>
                   </w:r>
-                  <w:proofErr w:type="spellStart"/>
-                  <w:r>
-                    <w:rPr>
-                      <w:rFonts w:ascii="Consolas" w:hAnsi="Consolas" w:cs="Consolas"/>
-                      <w:sz w:val="20"/>
-                      <w:szCs w:val="20"/>
-                    </w:rPr>
-                    <w:t>idx</w:t>
-                  </w:r>
-                  <w:proofErr w:type="spellEnd"/>
-                  <w:proofErr w:type="gramStart"/>
-                  <w:r>
-                    <w:rPr>
-                      <w:rFonts w:ascii="Consolas" w:hAnsi="Consolas" w:cs="Consolas"/>
-                      <w:sz w:val="20"/>
-                      <w:szCs w:val="20"/>
-                    </w:rPr>
-                    <w:t>; }</w:t>
-                  </w:r>
-                  <w:proofErr w:type="gramEnd"/>
                 </w:p>
                 <w:p>
                   <w:pPr>
@@ -3862,23 +3596,13 @@
                       <w:szCs w:val="20"/>
                     </w:rPr>
                   </w:pPr>
-                  <w:proofErr w:type="gramStart"/>
                   <w:r>
                     <w:rPr>
                       <w:rFonts w:ascii="Consolas" w:hAnsi="Consolas" w:cs="Consolas"/>
                       <w:sz w:val="20"/>
                       <w:szCs w:val="20"/>
                     </w:rPr>
-                    <w:t>procedure</w:t>
-                  </w:r>
-                  <w:proofErr w:type="gramEnd"/>
-                  <w:r>
-                    <w:rPr>
-                      <w:rFonts w:ascii="Consolas" w:hAnsi="Consolas" w:cs="Consolas"/>
-                      <w:sz w:val="20"/>
-                      <w:szCs w:val="20"/>
-                    </w:rPr>
-                    <w:t xml:space="preserve"> Lily {</w:t>
+                    <w:t>procedure Lily {</w:t>
                   </w:r>
                 </w:p>
                 <w:p>
@@ -3897,24 +3621,7 @@
                       <w:szCs w:val="20"/>
                     </w:rPr>
                     <w:tab/>
-                  </w:r>
-                  <w:proofErr w:type="gramStart"/>
-                  <w:r>
-                    <w:rPr>
-                      <w:rFonts w:ascii="Consolas" w:hAnsi="Consolas" w:cs="Consolas"/>
-                      <w:sz w:val="20"/>
-                      <w:szCs w:val="20"/>
-                    </w:rPr>
-                    <w:t>while</w:t>
-                  </w:r>
-                  <w:proofErr w:type="gramEnd"/>
-                  <w:r>
-                    <w:rPr>
-                      <w:rFonts w:ascii="Consolas" w:hAnsi="Consolas" w:cs="Consolas"/>
-                      <w:sz w:val="20"/>
-                      <w:szCs w:val="20"/>
-                    </w:rPr>
-                    <w:t xml:space="preserve"> v {</w:t>
+                    <w:t>while v {</w:t>
                   </w:r>
                 </w:p>
                 <w:p>
@@ -3941,18 +3648,8 @@
                       <w:szCs w:val="20"/>
                     </w:rPr>
                     <w:tab/>
-                    <w:t>y = x + y</w:t>
+                    <w:t>y = x + y; }</w:t>
                   </w:r>
-                  <w:proofErr w:type="gramStart"/>
-                  <w:r>
-                    <w:rPr>
-                      <w:rFonts w:ascii="Consolas" w:hAnsi="Consolas" w:cs="Consolas"/>
-                      <w:sz w:val="20"/>
-                      <w:szCs w:val="20"/>
-                    </w:rPr>
-                    <w:t>; }</w:t>
-                  </w:r>
-                  <w:proofErr w:type="gramEnd"/>
                 </w:p>
                 <w:p>
                   <w:pPr>
@@ -3970,18 +3667,8 @@
                       <w:szCs w:val="20"/>
                     </w:rPr>
                     <w:tab/>
-                    <w:t>x = y + x</w:t>
+                    <w:t>x = y + x; }</w:t>
                   </w:r>
-                  <w:proofErr w:type="gramStart"/>
-                  <w:r>
-                    <w:rPr>
-                      <w:rFonts w:ascii="Consolas" w:hAnsi="Consolas" w:cs="Consolas"/>
-                      <w:sz w:val="20"/>
-                      <w:szCs w:val="20"/>
-                    </w:rPr>
-                    <w:t>; }</w:t>
-                  </w:r>
-                  <w:proofErr w:type="gramEnd"/>
                 </w:p>
                 <w:p/>
               </w:txbxContent>
@@ -3991,23 +3678,22 @@
         </w:pict>
       </w:r>
       <w:r>
-        <w:t xml:space="preserve">The source code tested for the </w:t>
-      </w:r>
-      <w:proofErr w:type="gramStart"/>
-      <w:r>
-        <w:t>SPA,</w:t>
-      </w:r>
-      <w:proofErr w:type="gramEnd"/>
-      <w:r>
-        <w:t xml:space="preserve"> is defined to be in standardized format and neatly arranged. They have regular and consistent spacing, indentation, tabs, and </w:t>
-      </w:r>
-      <w:proofErr w:type="spellStart"/>
-      <w:r>
-        <w:t>endline</w:t>
-      </w:r>
-      <w:proofErr w:type="spellEnd"/>
-      <w:r>
-        <w:t xml:space="preserve"> characters. Please refer to the example below:</w:t>
+        <w:t>t</w:t>
+      </w:r>
+      <w:r>
+        <w:t xml:space="preserve">he source code </w:t>
+      </w:r>
+      <w:r>
+        <w:t xml:space="preserve">that is to be </w:t>
+      </w:r>
+      <w:r>
+        <w:t xml:space="preserve">tested </w:t>
+      </w:r>
+      <w:r>
+        <w:t>against our</w:t>
+      </w:r>
+      <w:r>
+        <w:t xml:space="preserve"> SPA, is defined to be in standardized format and neatly arranged. They have regular and consistent spacing, indentation, tabs, and endline characters. Please refer to the example below:</w:t>
       </w:r>
     </w:p>
     <w:p>
@@ -4040,23 +3726,13 @@
                       <w:szCs w:val="20"/>
                     </w:rPr>
                   </w:pPr>
-                  <w:proofErr w:type="gramStart"/>
                   <w:r>
                     <w:rPr>
                       <w:rFonts w:ascii="Consolas" w:hAnsi="Consolas" w:cs="Consolas"/>
                       <w:sz w:val="20"/>
                       <w:szCs w:val="20"/>
                     </w:rPr>
-                    <w:t>procedure</w:t>
-                  </w:r>
-                  <w:proofErr w:type="gramEnd"/>
-                  <w:r>
-                    <w:rPr>
-                      <w:rFonts w:ascii="Consolas" w:hAnsi="Consolas" w:cs="Consolas"/>
-                      <w:sz w:val="20"/>
-                      <w:szCs w:val="20"/>
-                    </w:rPr>
-                    <w:t xml:space="preserve"> </w:t>
+                    <w:t xml:space="preserve">procedure </w:t>
                   </w:r>
                   <w:r>
                     <w:rPr>
@@ -4122,7 +3798,6 @@
                       <w:szCs w:val="20"/>
                     </w:rPr>
                   </w:pPr>
-                  <w:proofErr w:type="gramStart"/>
                   <w:r>
                     <w:rPr>
                       <w:rFonts w:ascii="Consolas" w:hAnsi="Consolas" w:cs="Consolas"/>
@@ -4139,7 +3814,6 @@
                     </w:rPr>
                     <w:t>hile</w:t>
                   </w:r>
-                  <w:proofErr w:type="gramEnd"/>
                   <w:r>
                     <w:rPr>
                       <w:rFonts w:ascii="Consolas" w:hAnsi="Consolas" w:cs="Consolas"/>
@@ -4154,25 +3828,7 @@
                       <w:sz w:val="20"/>
                       <w:szCs w:val="20"/>
                     </w:rPr>
-                    <w:t xml:space="preserve"> </w:t>
-                  </w:r>
-                  <w:proofErr w:type="spellStart"/>
-                  <w:r>
-                    <w:rPr>
-                      <w:rFonts w:ascii="Consolas" w:hAnsi="Consolas" w:cs="Consolas"/>
-                      <w:sz w:val="20"/>
-                      <w:szCs w:val="20"/>
-                    </w:rPr>
-                    <w:t>idx</w:t>
-                  </w:r>
-                  <w:proofErr w:type="spellEnd"/>
-                  <w:r>
-                    <w:rPr>
-                      <w:rFonts w:ascii="Consolas" w:hAnsi="Consolas" w:cs="Consolas"/>
-                      <w:sz w:val="20"/>
-                      <w:szCs w:val="20"/>
-                    </w:rPr>
-                    <w:t xml:space="preserve"> </w:t>
+                    <w:t xml:space="preserve"> idx </w:t>
                   </w:r>
                   <w:r>
                     <w:rPr>
@@ -4300,24 +3956,7 @@
                       <w:szCs w:val="20"/>
                     </w:rPr>
                     <w:tab/>
-                  </w:r>
-                  <w:proofErr w:type="gramStart"/>
-                  <w:r>
-                    <w:rPr>
-                      <w:rFonts w:ascii="Consolas" w:hAnsi="Consolas" w:cs="Consolas"/>
-                      <w:sz w:val="20"/>
-                      <w:szCs w:val="20"/>
-                    </w:rPr>
-                    <w:t>call</w:t>
-                  </w:r>
-                  <w:proofErr w:type="gramEnd"/>
-                  <w:r>
-                    <w:rPr>
-                      <w:rFonts w:ascii="Consolas" w:hAnsi="Consolas" w:cs="Consolas"/>
-                      <w:sz w:val="20"/>
-                      <w:szCs w:val="20"/>
-                    </w:rPr>
-                    <w:t xml:space="preserve"> </w:t>
+                    <w:t xml:space="preserve">call </w:t>
                   </w:r>
                   <w:r>
                     <w:rPr>
@@ -4386,19 +4025,8 @@
                       <w:szCs w:val="20"/>
                     </w:rPr>
                     <w:tab/>
-                  </w:r>
-                  <w:proofErr w:type="spellStart"/>
-                  <w:proofErr w:type="gramStart"/>
-                  <w:r>
-                    <w:rPr>
-                      <w:rFonts w:ascii="Consolas" w:hAnsi="Consolas" w:cs="Consolas"/>
-                      <w:sz w:val="20"/>
-                      <w:szCs w:val="20"/>
-                    </w:rPr>
                     <w:t>idx</w:t>
                   </w:r>
-                  <w:proofErr w:type="spellEnd"/>
-                  <w:proofErr w:type="gramEnd"/>
                   <w:r>
                     <w:rPr>
                       <w:rFonts w:ascii="Consolas" w:hAnsi="Consolas" w:cs="Consolas"/>
@@ -4421,25 +4049,7 @@
                       <w:sz w:val="20"/>
                       <w:szCs w:val="20"/>
                     </w:rPr>
-                    <w:t xml:space="preserve">   </w:t>
-                  </w:r>
-                  <w:proofErr w:type="spellStart"/>
-                  <w:r>
-                    <w:rPr>
-                      <w:rFonts w:ascii="Consolas" w:hAnsi="Consolas" w:cs="Consolas"/>
-                      <w:sz w:val="20"/>
-                      <w:szCs w:val="20"/>
-                    </w:rPr>
-                    <w:t>idx</w:t>
-                  </w:r>
-                  <w:proofErr w:type="spellEnd"/>
-                  <w:r>
-                    <w:rPr>
-                      <w:rFonts w:ascii="Consolas" w:hAnsi="Consolas" w:cs="Consolas"/>
-                      <w:sz w:val="20"/>
-                      <w:szCs w:val="20"/>
-                    </w:rPr>
-                    <w:t xml:space="preserve">            -1;</w:t>
+                    <w:t xml:space="preserve">   idx            -1;</w:t>
                   </w:r>
                 </w:p>
                 <w:p>
@@ -4496,25 +4106,7 @@
                       <w:sz w:val="20"/>
                       <w:szCs w:val="20"/>
                     </w:rPr>
-                    <w:t>z=</w:t>
-                  </w:r>
-                  <w:proofErr w:type="spellStart"/>
-                  <w:r>
-                    <w:rPr>
-                      <w:rFonts w:ascii="Consolas" w:hAnsi="Consolas" w:cs="Consolas"/>
-                      <w:sz w:val="20"/>
-                      <w:szCs w:val="20"/>
-                    </w:rPr>
-                    <w:t>z+y+idx</w:t>
-                  </w:r>
-                  <w:proofErr w:type="spellEnd"/>
-                  <w:r>
-                    <w:rPr>
-                      <w:rFonts w:ascii="Consolas" w:hAnsi="Consolas" w:cs="Consolas"/>
-                      <w:sz w:val="20"/>
-                      <w:szCs w:val="20"/>
-                    </w:rPr>
-                    <w:t>;</w:t>
+                    <w:t>z=z+y+idx;</w:t>
                   </w:r>
                 </w:p>
                 <w:p>
@@ -4554,23 +4146,13 @@
                       <w:szCs w:val="20"/>
                     </w:rPr>
                   </w:pPr>
-                  <w:proofErr w:type="gramStart"/>
                   <w:r>
                     <w:rPr>
                       <w:rFonts w:ascii="Consolas" w:hAnsi="Consolas" w:cs="Consolas"/>
                       <w:sz w:val="20"/>
                       <w:szCs w:val="20"/>
                     </w:rPr>
-                    <w:t>procedure</w:t>
-                  </w:r>
-                  <w:proofErr w:type="gramEnd"/>
-                  <w:r>
-                    <w:rPr>
-                      <w:rFonts w:ascii="Consolas" w:hAnsi="Consolas" w:cs="Consolas"/>
-                      <w:sz w:val="20"/>
-                      <w:szCs w:val="20"/>
-                    </w:rPr>
-                    <w:t xml:space="preserve"> Lily</w:t>
+                    <w:t>procedure Lily</w:t>
                   </w:r>
                   <w:r>
                     <w:rPr>
@@ -4621,24 +4203,7 @@
                       <w:szCs w:val="20"/>
                     </w:rPr>
                     <w:tab/>
-                  </w:r>
-                  <w:proofErr w:type="gramStart"/>
-                  <w:r>
-                    <w:rPr>
-                      <w:rFonts w:ascii="Consolas" w:hAnsi="Consolas" w:cs="Consolas"/>
-                      <w:sz w:val="20"/>
-                      <w:szCs w:val="20"/>
-                    </w:rPr>
-                    <w:t>while</w:t>
-                  </w:r>
-                  <w:proofErr w:type="gramEnd"/>
-                  <w:r>
-                    <w:rPr>
-                      <w:rFonts w:ascii="Consolas" w:hAnsi="Consolas" w:cs="Consolas"/>
-                      <w:sz w:val="20"/>
-                      <w:szCs w:val="20"/>
-                    </w:rPr>
-                    <w:t xml:space="preserve"> v</w:t>
+                    <w:t>while v</w:t>
                   </w:r>
                   <w:r>
                     <w:rPr>
@@ -4717,18 +4282,8 @@
                       <w:sz w:val="20"/>
                       <w:szCs w:val="20"/>
                     </w:rPr>
-                    <w:t xml:space="preserve">x = y + </w:t>
+                    <w:t>x = y + x;</w:t>
                   </w:r>
-                  <w:proofErr w:type="gramStart"/>
-                  <w:r>
-                    <w:rPr>
-                      <w:rFonts w:ascii="Consolas" w:hAnsi="Consolas" w:cs="Consolas"/>
-                      <w:sz w:val="20"/>
-                      <w:szCs w:val="20"/>
-                    </w:rPr>
-                    <w:t>x;</w:t>
-                  </w:r>
-                  <w:proofErr w:type="gramEnd"/>
                   <w:r>
                     <w:rPr>
                       <w:rFonts w:ascii="Consolas" w:hAnsi="Consolas" w:cs="Consolas"/>
@@ -4754,31 +4309,52 @@
         </w:pict>
       </w:r>
       <w:r>
-        <w:t xml:space="preserve">However, our SPA source code parser is very flexible. It is able to detect erroneous and inconsistent spaces, tabs, </w:t>
-      </w:r>
-      <w:proofErr w:type="spellStart"/>
-      <w:r>
-        <w:t>endline</w:t>
-      </w:r>
-      <w:proofErr w:type="spellEnd"/>
-      <w:r>
-        <w:t xml:space="preserve"> characters and erroneous close curly brackets. A flexible </w:t>
-      </w:r>
-      <w:proofErr w:type="spellStart"/>
-      <w:r>
-        <w:t>CodeParser</w:t>
-      </w:r>
-      <w:proofErr w:type="spellEnd"/>
-      <w:r>
-        <w:t xml:space="preserve"> is one of our extended features, as it is not required to build one for this project. To demonstrate the ability of our </w:t>
-      </w:r>
-      <w:proofErr w:type="spellStart"/>
-      <w:r>
-        <w:t>CodeParser</w:t>
-      </w:r>
-      <w:proofErr w:type="spellEnd"/>
-      <w:r>
-        <w:t>, please refer to the example below (which will have the same information/result as the example above):</w:t>
+        <w:t>However, our SPA source code parser is very flexible. It is able to detect erroneous and inconsistent spaces, tabs, endline characters and erroneous close curly brackets. A flexible CodeParser is</w:t>
+      </w:r>
+      <w:r>
+        <w:t>, thus,</w:t>
+      </w:r>
+      <w:r>
+        <w:t xml:space="preserve"> one of our </w:t>
+      </w:r>
+      <w:r>
+        <w:t>bonus</w:t>
+      </w:r>
+      <w:r>
+        <w:t xml:space="preserve"> features, as it </w:t>
+      </w:r>
+      <w:r>
+        <w:t>was not required for us to have in the basic SPA</w:t>
+      </w:r>
+      <w:r>
+        <w:t>. To demonstrate this</w:t>
+      </w:r>
+      <w:r>
+        <w:t xml:space="preserve"> ability, please refer to the example</w:t>
+      </w:r>
+      <w:r>
+        <w:t xml:space="preserve"> below (which will have the same extracted information</w:t>
+      </w:r>
+      <w:r>
+        <w:t xml:space="preserve"> as the code fragment above</w:t>
+      </w:r>
+      <w:r>
+        <w:t>):</w:t>
+      </w:r>
+    </w:p>
+    <w:p>
+      <w:pPr>
+        <w:ind w:left="2160"/>
+        <w:rPr>
+          <w:rFonts w:asciiTheme="majorHAnsi" w:eastAsiaTheme="majorEastAsia" w:hAnsiTheme="majorHAnsi" w:cstheme="majorBidi"/>
+          <w:smallCaps/>
+          <w:color w:val="1F497D" w:themeColor="text2"/>
+          <w:spacing w:val="20"/>
+        </w:rPr>
+      </w:pPr>
+      <w:bookmarkStart w:id="7" w:name="_Toc402389966"/>
+      <w:r>
+        <w:br w:type="page"/>
       </w:r>
     </w:p>
     <w:p>
@@ -4789,17 +4365,11 @@
           <w:numId w:val="31"/>
         </w:numPr>
       </w:pPr>
-      <w:bookmarkStart w:id="8" w:name="_Toc402389966"/>
       <w:r>
         <w:lastRenderedPageBreak/>
-        <w:t xml:space="preserve">Flexible </w:t>
-      </w:r>
-      <w:proofErr w:type="spellStart"/>
-      <w:r>
-        <w:t>QueryParser</w:t>
-      </w:r>
-      <w:bookmarkEnd w:id="8"/>
-      <w:proofErr w:type="spellEnd"/>
+        <w:t>Flexible QueryParser</w:t>
+      </w:r>
+      <w:bookmarkEnd w:id="7"/>
     </w:p>
     <w:p>
       <w:pPr>
@@ -4822,41 +4392,13 @@
                       <w:szCs w:val="20"/>
                     </w:rPr>
                   </w:pPr>
-                  <w:proofErr w:type="gramStart"/>
                   <w:r>
                     <w:rPr>
                       <w:rFonts w:ascii="Consolas" w:hAnsi="Consolas" w:cs="Consolas"/>
                       <w:sz w:val="20"/>
                       <w:szCs w:val="20"/>
                     </w:rPr>
-                    <w:t>if</w:t>
-                  </w:r>
-                  <w:proofErr w:type="gramEnd"/>
-                  <w:r>
-                    <w:rPr>
-                      <w:rFonts w:ascii="Consolas" w:hAnsi="Consolas" w:cs="Consolas"/>
-                      <w:sz w:val="20"/>
-                      <w:szCs w:val="20"/>
-                    </w:rPr>
-                    <w:t xml:space="preserve"> </w:t>
-                  </w:r>
-                  <w:proofErr w:type="spellStart"/>
-                  <w:r>
-                    <w:rPr>
-                      <w:rFonts w:ascii="Consolas" w:hAnsi="Consolas" w:cs="Consolas"/>
-                      <w:sz w:val="20"/>
-                      <w:szCs w:val="20"/>
-                    </w:rPr>
-                    <w:t>ifstat</w:t>
-                  </w:r>
-                  <w:proofErr w:type="spellEnd"/>
-                  <w:r>
-                    <w:rPr>
-                      <w:rFonts w:ascii="Consolas" w:hAnsi="Consolas" w:cs="Consolas"/>
-                      <w:sz w:val="20"/>
-                      <w:szCs w:val="20"/>
-                    </w:rPr>
-                    <w:t>;</w:t>
+                    <w:t>if ifstat;</w:t>
                   </w:r>
                   <w:r>
                     <w:rPr>
@@ -4872,43 +4414,7 @@
                       <w:sz w:val="20"/>
                       <w:szCs w:val="20"/>
                     </w:rPr>
-                    <w:t xml:space="preserve">Select </w:t>
-                  </w:r>
-                  <w:proofErr w:type="spellStart"/>
-                  <w:r>
-                    <w:rPr>
-                      <w:rFonts w:ascii="Consolas" w:hAnsi="Consolas" w:cs="Consolas"/>
-                      <w:sz w:val="20"/>
-                      <w:szCs w:val="20"/>
-                    </w:rPr>
-                    <w:t>ifstat</w:t>
-                  </w:r>
-                  <w:proofErr w:type="spellEnd"/>
-                  <w:r>
-                    <w:rPr>
-                      <w:rFonts w:ascii="Consolas" w:hAnsi="Consolas" w:cs="Consolas"/>
-                      <w:sz w:val="20"/>
-                      <w:szCs w:val="20"/>
-                    </w:rPr>
-                    <w:t xml:space="preserve"> such that Follows* (</w:t>
-                  </w:r>
-                  <w:proofErr w:type="spellStart"/>
-                  <w:r>
-                    <w:rPr>
-                      <w:rFonts w:ascii="Consolas" w:hAnsi="Consolas" w:cs="Consolas"/>
-                      <w:sz w:val="20"/>
-                      <w:szCs w:val="20"/>
-                    </w:rPr>
-                    <w:t>ifstat</w:t>
-                  </w:r>
-                  <w:proofErr w:type="spellEnd"/>
-                  <w:r>
-                    <w:rPr>
-                      <w:rFonts w:ascii="Consolas" w:hAnsi="Consolas" w:cs="Consolas"/>
-                      <w:sz w:val="20"/>
-                      <w:szCs w:val="20"/>
-                    </w:rPr>
-                    <w:t>, 17)</w:t>
+                    <w:t>Select ifstat such that Follows* (ifstat, 17)</w:t>
                   </w:r>
                 </w:p>
                 <w:p>
@@ -4930,23 +4436,13 @@
                       <w:szCs w:val="20"/>
                     </w:rPr>
                   </w:pPr>
-                  <w:proofErr w:type="gramStart"/>
                   <w:r>
                     <w:rPr>
                       <w:rFonts w:ascii="Consolas" w:hAnsi="Consolas" w:cs="Consolas"/>
                       <w:sz w:val="20"/>
                       <w:szCs w:val="20"/>
                     </w:rPr>
-                    <w:t>assign</w:t>
-                  </w:r>
-                  <w:proofErr w:type="gramEnd"/>
-                  <w:r>
-                    <w:rPr>
-                      <w:rFonts w:ascii="Consolas" w:hAnsi="Consolas" w:cs="Consolas"/>
-                      <w:sz w:val="20"/>
-                      <w:szCs w:val="20"/>
-                    </w:rPr>
-                    <w:t xml:space="preserve"> a; </w:t>
+                    <w:t xml:space="preserve">assign a; </w:t>
                   </w:r>
                   <w:r>
                     <w:rPr>
@@ -4962,43 +4458,7 @@
                       <w:sz w:val="20"/>
                       <w:szCs w:val="20"/>
                     </w:rPr>
-                    <w:t>s (a, "</w:t>
-                  </w:r>
-                  <w:proofErr w:type="spellStart"/>
-                  <w:r>
-                    <w:rPr>
-                      <w:rFonts w:ascii="Consolas" w:hAnsi="Consolas" w:cs="Consolas"/>
-                      <w:sz w:val="20"/>
-                      <w:szCs w:val="20"/>
-                    </w:rPr>
-                    <w:t>idx</w:t>
-                  </w:r>
-                  <w:proofErr w:type="spellEnd"/>
-                  <w:r>
-                    <w:rPr>
-                      <w:rFonts w:ascii="Consolas" w:hAnsi="Consolas" w:cs="Consolas"/>
-                      <w:sz w:val="20"/>
-                      <w:szCs w:val="20"/>
-                    </w:rPr>
-                    <w:t>") and Uses (a, "</w:t>
-                  </w:r>
-                  <w:proofErr w:type="spellStart"/>
-                  <w:r>
-                    <w:rPr>
-                      <w:rFonts w:ascii="Consolas" w:hAnsi="Consolas" w:cs="Consolas"/>
-                      <w:sz w:val="20"/>
-                      <w:szCs w:val="20"/>
-                    </w:rPr>
-                    <w:t>idx</w:t>
-                  </w:r>
-                  <w:proofErr w:type="spellEnd"/>
-                  <w:r>
-                    <w:rPr>
-                      <w:rFonts w:ascii="Consolas" w:hAnsi="Consolas" w:cs="Consolas"/>
-                      <w:sz w:val="20"/>
-                      <w:szCs w:val="20"/>
-                    </w:rPr>
-                    <w:t>")</w:t>
+                    <w:t>s (a, "idx") and Uses (a, "idx")</w:t>
                   </w:r>
                 </w:p>
                 <w:p>
@@ -5020,23 +4480,13 @@
                       <w:szCs w:val="20"/>
                     </w:rPr>
                   </w:pPr>
-                  <w:proofErr w:type="gramStart"/>
                   <w:r>
                     <w:rPr>
                       <w:rFonts w:ascii="Consolas" w:hAnsi="Consolas" w:cs="Consolas"/>
                       <w:sz w:val="20"/>
                       <w:szCs w:val="20"/>
                     </w:rPr>
-                    <w:t>assign</w:t>
-                  </w:r>
-                  <w:proofErr w:type="gramEnd"/>
-                  <w:r>
-                    <w:rPr>
-                      <w:rFonts w:ascii="Consolas" w:hAnsi="Consolas" w:cs="Consolas"/>
-                      <w:sz w:val="20"/>
-                      <w:szCs w:val="20"/>
-                    </w:rPr>
-                    <w:t xml:space="preserve"> a; while w; </w:t>
+                    <w:t xml:space="preserve">assign a; while w; </w:t>
                   </w:r>
                   <w:r>
                     <w:rPr>
@@ -5044,43 +4494,7 @@
                       <w:sz w:val="20"/>
                       <w:szCs w:val="20"/>
                     </w:rPr>
-                    <w:t>Select a such that Modifies (a, "</w:t>
-                  </w:r>
-                  <w:proofErr w:type="spellStart"/>
-                  <w:r>
-                    <w:rPr>
-                      <w:rFonts w:ascii="Consolas" w:hAnsi="Consolas" w:cs="Consolas"/>
-                      <w:sz w:val="20"/>
-                      <w:szCs w:val="20"/>
-                    </w:rPr>
-                    <w:t>idx</w:t>
-                  </w:r>
-                  <w:proofErr w:type="spellEnd"/>
-                  <w:r>
-                    <w:rPr>
-                      <w:rFonts w:ascii="Consolas" w:hAnsi="Consolas" w:cs="Consolas"/>
-                      <w:sz w:val="20"/>
-                      <w:szCs w:val="20"/>
-                    </w:rPr>
-                    <w:t>") and Uses (a, "</w:t>
-                  </w:r>
-                  <w:proofErr w:type="spellStart"/>
-                  <w:r>
-                    <w:rPr>
-                      <w:rFonts w:ascii="Consolas" w:hAnsi="Consolas" w:cs="Consolas"/>
-                      <w:sz w:val="20"/>
-                      <w:szCs w:val="20"/>
-                    </w:rPr>
-                    <w:t>idx</w:t>
-                  </w:r>
-                  <w:proofErr w:type="spellEnd"/>
-                  <w:r>
-                    <w:rPr>
-                      <w:rFonts w:ascii="Consolas" w:hAnsi="Consolas" w:cs="Consolas"/>
-                      <w:sz w:val="20"/>
-                      <w:szCs w:val="20"/>
-                    </w:rPr>
-                    <w:t>") and Follows (15, a) and Parent* (w, a)</w:t>
+                    <w:t>Select a such that Modifies (a, "idx") and Uses (a, "idx") and Follows (15, a) and Parent* (w, a)</w:t>
                   </w:r>
                 </w:p>
                 <w:p>
@@ -5101,7 +4515,19 @@
         </w:pict>
       </w:r>
       <w:r>
-        <w:t>The queries being tested with SPA in this module are defined to be in standard format. They have regular and consistent lowercase/uppercase command, spacing, and characters. Please refer to the sample standard query below:</w:t>
+        <w:t xml:space="preserve">The queries </w:t>
+      </w:r>
+      <w:r>
+        <w:t>that are to be tested against basic</w:t>
+      </w:r>
+      <w:r>
+        <w:t xml:space="preserve"> SPA are defined to be in</w:t>
+      </w:r>
+      <w:r>
+        <w:t xml:space="preserve"> a</w:t>
+      </w:r>
+      <w:r>
+        <w:t xml:space="preserve"> standard format. They have regular and consistent lowercase/uppercase command, spacing, and characters. Please refer to the sample standard query below:</w:t>
       </w:r>
     </w:p>
     <w:p>
@@ -5157,18 +4583,8 @@
                       <w:sz w:val="20"/>
                       <w:szCs w:val="20"/>
                     </w:rPr>
-                    <w:t xml:space="preserve"> </w:t>
+                    <w:t xml:space="preserve"> ifstat</w:t>
                   </w:r>
-                  <w:proofErr w:type="spellStart"/>
-                  <w:r>
-                    <w:rPr>
-                      <w:rFonts w:ascii="Consolas" w:hAnsi="Consolas" w:cs="Consolas"/>
-                      <w:sz w:val="20"/>
-                      <w:szCs w:val="20"/>
-                    </w:rPr>
-                    <w:t>ifstat</w:t>
-                  </w:r>
-                  <w:proofErr w:type="spellEnd"/>
                   <w:r>
                     <w:rPr>
                       <w:rFonts w:ascii="Consolas" w:hAnsi="Consolas" w:cs="Consolas"/>
@@ -5215,25 +4631,7 @@
                       <w:sz w:val="20"/>
                       <w:szCs w:val="20"/>
                     </w:rPr>
-                    <w:t xml:space="preserve"> </w:t>
-                  </w:r>
-                  <w:proofErr w:type="spellStart"/>
-                  <w:r>
-                    <w:rPr>
-                      <w:rFonts w:ascii="Consolas" w:hAnsi="Consolas" w:cs="Consolas"/>
-                      <w:sz w:val="20"/>
-                      <w:szCs w:val="20"/>
-                    </w:rPr>
-                    <w:t>ifstat</w:t>
-                  </w:r>
-                  <w:proofErr w:type="spellEnd"/>
-                  <w:r>
-                    <w:rPr>
-                      <w:rFonts w:ascii="Consolas" w:hAnsi="Consolas" w:cs="Consolas"/>
-                      <w:sz w:val="20"/>
-                      <w:szCs w:val="20"/>
-                    </w:rPr>
-                    <w:t xml:space="preserve"> </w:t>
+                    <w:t xml:space="preserve"> ifstat </w:t>
                   </w:r>
                   <w:r>
                     <w:rPr>
@@ -5313,25 +4711,7 @@
                       <w:sz w:val="20"/>
                       <w:szCs w:val="20"/>
                     </w:rPr>
-                    <w:t>ifstat</w:t>
-                  </w:r>
-                  <w:proofErr w:type="gramStart"/>
-                  <w:r>
-                    <w:rPr>
-                      <w:rFonts w:ascii="Consolas" w:hAnsi="Consolas" w:cs="Consolas"/>
-                      <w:sz w:val="20"/>
-                      <w:szCs w:val="20"/>
-                    </w:rPr>
-                    <w:t>,17</w:t>
-                  </w:r>
-                  <w:proofErr w:type="gramEnd"/>
-                  <w:r>
-                    <w:rPr>
-                      <w:rFonts w:ascii="Consolas" w:hAnsi="Consolas" w:cs="Consolas"/>
-                      <w:sz w:val="20"/>
-                      <w:szCs w:val="20"/>
-                    </w:rPr>
-                    <w:t>)</w:t>
+                    <w:t>ifstat,17)</w:t>
                   </w:r>
                 </w:p>
                 <w:p>
@@ -5353,32 +4733,13 @@
                       <w:szCs w:val="20"/>
                     </w:rPr>
                   </w:pPr>
-                  <w:proofErr w:type="gramStart"/>
                   <w:r>
                     <w:rPr>
                       <w:rFonts w:ascii="Consolas" w:hAnsi="Consolas" w:cs="Consolas"/>
                       <w:sz w:val="20"/>
                       <w:szCs w:val="20"/>
                     </w:rPr>
-                    <w:t>assign</w:t>
-                  </w:r>
-                  <w:proofErr w:type="gramEnd"/>
-                  <w:r>
-                    <w:rPr>
-                      <w:rFonts w:ascii="Consolas" w:hAnsi="Consolas" w:cs="Consolas"/>
-                      <w:sz w:val="20"/>
-                      <w:szCs w:val="20"/>
-                    </w:rPr>
-                    <w:t xml:space="preserve"> </w:t>
-                  </w:r>
-                  <w:proofErr w:type="spellStart"/>
-                  <w:r>
-                    <w:rPr>
-                      <w:rFonts w:ascii="Consolas" w:hAnsi="Consolas" w:cs="Consolas"/>
-                      <w:sz w:val="20"/>
-                      <w:szCs w:val="20"/>
-                    </w:rPr>
-                    <w:t>a;</w:t>
+                    <w:t>assign a;</w:t>
                   </w:r>
                   <w:r>
                     <w:rPr>
@@ -5386,16 +4747,7 @@
                       <w:sz w:val="20"/>
                       <w:szCs w:val="20"/>
                     </w:rPr>
-                    <w:t>Select</w:t>
-                  </w:r>
-                  <w:proofErr w:type="spellEnd"/>
-                  <w:r>
-                    <w:rPr>
-                      <w:rFonts w:ascii="Consolas" w:hAnsi="Consolas" w:cs="Consolas"/>
-                      <w:sz w:val="20"/>
-                      <w:szCs w:val="20"/>
-                    </w:rPr>
-                    <w:t xml:space="preserve"> a such that Modifie</w:t>
+                    <w:t>Select a such that Modifie</w:t>
                   </w:r>
                   <w:r>
                     <w:rPr>
@@ -5403,43 +4755,7 @@
                       <w:sz w:val="20"/>
                       <w:szCs w:val="20"/>
                     </w:rPr>
-                    <w:t>s(a,"</w:t>
-                  </w:r>
-                  <w:proofErr w:type="spellStart"/>
-                  <w:r>
-                    <w:rPr>
-                      <w:rFonts w:ascii="Consolas" w:hAnsi="Consolas" w:cs="Consolas"/>
-                      <w:sz w:val="20"/>
-                      <w:szCs w:val="20"/>
-                    </w:rPr>
-                    <w:t>idx</w:t>
-                  </w:r>
-                  <w:proofErr w:type="spellEnd"/>
-                  <w:r>
-                    <w:rPr>
-                      <w:rFonts w:ascii="Consolas" w:hAnsi="Consolas" w:cs="Consolas"/>
-                      <w:sz w:val="20"/>
-                      <w:szCs w:val="20"/>
-                    </w:rPr>
-                    <w:t>") and Uses(a,"</w:t>
-                  </w:r>
-                  <w:proofErr w:type="spellStart"/>
-                  <w:r>
-                    <w:rPr>
-                      <w:rFonts w:ascii="Consolas" w:hAnsi="Consolas" w:cs="Consolas"/>
-                      <w:sz w:val="20"/>
-                      <w:szCs w:val="20"/>
-                    </w:rPr>
-                    <w:t>idx</w:t>
-                  </w:r>
-                  <w:proofErr w:type="spellEnd"/>
-                  <w:r>
-                    <w:rPr>
-                      <w:rFonts w:ascii="Consolas" w:hAnsi="Consolas" w:cs="Consolas"/>
-                      <w:sz w:val="20"/>
-                      <w:szCs w:val="20"/>
-                    </w:rPr>
-                    <w:t>")</w:t>
+                    <w:t>s(a,"idx") and Uses(a,"idx")</w:t>
                   </w:r>
                 </w:p>
                 <w:p>
@@ -5461,23 +4777,13 @@
                       <w:szCs w:val="20"/>
                     </w:rPr>
                   </w:pPr>
-                  <w:proofErr w:type="gramStart"/>
                   <w:r>
                     <w:rPr>
                       <w:rFonts w:ascii="Consolas" w:hAnsi="Consolas" w:cs="Consolas"/>
                       <w:sz w:val="20"/>
                       <w:szCs w:val="20"/>
                     </w:rPr>
-                    <w:t>assign</w:t>
-                  </w:r>
-                  <w:proofErr w:type="gramEnd"/>
-                  <w:r>
-                    <w:rPr>
-                      <w:rFonts w:ascii="Consolas" w:hAnsi="Consolas" w:cs="Consolas"/>
-                      <w:sz w:val="20"/>
-                      <w:szCs w:val="20"/>
-                    </w:rPr>
-                    <w:t xml:space="preserve">     a   ;    while   w    ; Select     a such that </w:t>
+                    <w:t xml:space="preserve">assign     a   ;    while   w    ; Select     a such that </w:t>
                   </w:r>
                   <w:r>
                     <w:rPr>
@@ -5501,25 +4807,7 @@
                       <w:sz w:val="20"/>
                       <w:szCs w:val="20"/>
                     </w:rPr>
-                    <w:t xml:space="preserve"> "</w:t>
-                  </w:r>
-                  <w:proofErr w:type="spellStart"/>
-                  <w:r>
-                    <w:rPr>
-                      <w:rFonts w:ascii="Consolas" w:hAnsi="Consolas" w:cs="Consolas"/>
-                      <w:sz w:val="20"/>
-                      <w:szCs w:val="20"/>
-                    </w:rPr>
-                    <w:t>idx</w:t>
-                  </w:r>
-                  <w:proofErr w:type="spellEnd"/>
-                  <w:r>
-                    <w:rPr>
-                      <w:rFonts w:ascii="Consolas" w:hAnsi="Consolas" w:cs="Consolas"/>
-                      <w:sz w:val="20"/>
-                      <w:szCs w:val="20"/>
-                    </w:rPr>
-                    <w:t>"</w:t>
+                    <w:t xml:space="preserve"> "idx"</w:t>
                   </w:r>
                   <w:r>
                     <w:rPr>
@@ -5599,25 +4887,7 @@
                       <w:sz w:val="20"/>
                       <w:szCs w:val="20"/>
                     </w:rPr>
-                    <w:t xml:space="preserve"> "</w:t>
-                  </w:r>
-                  <w:proofErr w:type="spellStart"/>
-                  <w:r>
-                    <w:rPr>
-                      <w:rFonts w:ascii="Consolas" w:hAnsi="Consolas" w:cs="Consolas"/>
-                      <w:sz w:val="20"/>
-                      <w:szCs w:val="20"/>
-                    </w:rPr>
-                    <w:t>idx</w:t>
-                  </w:r>
-                  <w:proofErr w:type="spellEnd"/>
-                  <w:r>
-                    <w:rPr>
-                      <w:rFonts w:ascii="Consolas" w:hAnsi="Consolas" w:cs="Consolas"/>
-                      <w:sz w:val="20"/>
-                      <w:szCs w:val="20"/>
-                    </w:rPr>
-                    <w:t xml:space="preserve">") </w:t>
+                    <w:t xml:space="preserve"> "idx") </w:t>
                   </w:r>
                   <w:r>
                     <w:rPr>
@@ -5806,31 +5076,25 @@
         </w:pict>
       </w:r>
       <w:r>
-        <w:t xml:space="preserve">However, our SPA </w:t>
-      </w:r>
-      <w:proofErr w:type="spellStart"/>
-      <w:r>
-        <w:t>QueryParser</w:t>
-      </w:r>
-      <w:proofErr w:type="spellEnd"/>
-      <w:r>
-        <w:t xml:space="preserve"> is very flexible and able to detect queries with inconsistent/extra spaces and lowercase/uppercase clauses. It is not required to build a flexible </w:t>
-      </w:r>
-      <w:proofErr w:type="spellStart"/>
-      <w:r>
-        <w:t>QueryParser</w:t>
-      </w:r>
-      <w:proofErr w:type="spellEnd"/>
-      <w:r>
-        <w:t xml:space="preserve"> for this project. To demonstrate the ability of our </w:t>
-      </w:r>
-      <w:proofErr w:type="spellStart"/>
-      <w:r>
-        <w:t>QueryParser</w:t>
-      </w:r>
-      <w:proofErr w:type="spellEnd"/>
-      <w:r>
-        <w:t>, please refer to the example below (which will have the same information/result as the example above):</w:t>
+        <w:t>However, our QueryParser is very flexible and</w:t>
+      </w:r>
+      <w:r>
+        <w:t xml:space="preserve"> is</w:t>
+      </w:r>
+      <w:r>
+        <w:t xml:space="preserve"> able to detect queries with inconsistent/extra spaces and lowercase/uppercase clauses. </w:t>
+      </w:r>
+      <w:r>
+        <w:t>As it was not required for us to have such flexibility for CS3202’s basic SPA, we have this advanced feature</w:t>
+      </w:r>
+      <w:r>
+        <w:t>. To demonstrate th</w:t>
+      </w:r>
+      <w:r>
+        <w:t>is</w:t>
+      </w:r>
+      <w:r>
+        <w:t xml:space="preserve"> ability, please refer to the example below (which will have the same information/result as the example above):</w:t>
       </w:r>
     </w:p>
     <w:p>
@@ -5864,19 +5128,25 @@
           <w:numId w:val="31"/>
         </w:numPr>
       </w:pPr>
-      <w:bookmarkStart w:id="9" w:name="_Toc402389967"/>
+      <w:bookmarkStart w:id="8" w:name="_Toc402389967"/>
       <w:r>
         <w:lastRenderedPageBreak/>
         <w:t>Highly Organised Repository</w:t>
       </w:r>
-      <w:bookmarkEnd w:id="9"/>
+      <w:bookmarkEnd w:id="8"/>
     </w:p>
     <w:p>
       <w:pPr>
         <w:jc w:val="both"/>
       </w:pPr>
       <w:r>
-        <w:t xml:space="preserve">Our codes and files in the repository are very organized. We follow standard team naming conventions and structure the directory in the repository to make sure every team member understands and has easy access. </w:t>
+        <w:t>In our shared repository, our code, report files and directories are very well organised. We do this by following s</w:t>
+      </w:r>
+      <w:r>
+        <w:t>tandard naming conventions</w:t>
+      </w:r>
+      <w:r>
+        <w:t xml:space="preserve"> and following a structured hierarchy such that each team member has fast and easy access. </w:t>
       </w:r>
     </w:p>
     <w:p>
@@ -6031,23 +5301,25 @@
         <w:jc w:val="both"/>
       </w:pPr>
       <w:r>
-        <w:t xml:space="preserve">Every commit related to certain issues or milestones will be tagged and linked to the issue for easy tracking and reference in the future. It is also used to monitor the progress of any issues and the SPA system as a whole. </w:t>
-      </w:r>
-      <w:proofErr w:type="spellStart"/>
-      <w:r>
-        <w:t>Github</w:t>
-      </w:r>
-      <w:proofErr w:type="spellEnd"/>
-      <w:r>
-        <w:t xml:space="preserve"> features such as milestones, issue tracker with assignees, milestones, and issue category (bugs, testing, documentation, enhancement, </w:t>
-      </w:r>
-      <w:proofErr w:type="spellStart"/>
-      <w:r>
-        <w:t>etc</w:t>
-      </w:r>
-      <w:proofErr w:type="spellEnd"/>
-      <w:r>
-        <w:t xml:space="preserve">) are highly utilized by our team. </w:t>
+        <w:t xml:space="preserve">Every commit related to certain issues or milestones </w:t>
+      </w:r>
+      <w:r>
+        <w:t>was</w:t>
+      </w:r>
+      <w:r>
+        <w:t xml:space="preserve"> tagged and linked to the issue for easy tracking and reference in the future. It </w:t>
+      </w:r>
+      <w:r>
+        <w:t>was</w:t>
+      </w:r>
+      <w:r>
+        <w:t xml:space="preserve"> also used to monitor the progress of any issues and the SPA system as a whole. Github features such as milestones, issue tracker with assignees, milestones, and issue category (bugs, testing, documentation, enhancement, etc) </w:t>
+      </w:r>
+      <w:r>
+        <w:t xml:space="preserve">were highly useful for our project management process. </w:t>
+      </w:r>
+      <w:r>
+        <w:t xml:space="preserve"> </w:t>
       </w:r>
     </w:p>
     <w:p>
@@ -6147,13 +5419,11 @@
       <w:pPr>
         <w:jc w:val="both"/>
       </w:pPr>
-    </w:p>
-    <w:p>
-      <w:pPr>
-        <w:jc w:val="both"/>
-      </w:pPr>
-      <w:r>
-        <w:t xml:space="preserve">Our API and code is also well-documented. Every detail of the code is described clearly, showing and explaining all methods, attributes, and inheritance diagram whenever applicable. </w:t>
+      <w:r>
+        <w:t xml:space="preserve">Overall, our code and API are well-documented and in sync with each other. </w:t>
+      </w:r>
+      <w:r>
+        <w:t xml:space="preserve">Every detail of the code is described clearly, showing and explaining all methods, attributes, and inheritance diagram whenever applicable. </w:t>
       </w:r>
     </w:p>
     <w:p>
@@ -6208,7 +5478,25 @@
         <w:jc w:val="both"/>
       </w:pPr>
       <w:r>
-        <w:t>In conclusion, our progress in building this project is thoroughly tracked and documented so that anyone in the future will be able to understand project with ease.</w:t>
+        <w:t>Overall, o</w:t>
+      </w:r>
+      <w:r>
+        <w:t xml:space="preserve">ur progress in building this project </w:t>
+      </w:r>
+      <w:r>
+        <w:t>was</w:t>
+      </w:r>
+      <w:r>
+        <w:t xml:space="preserve"> </w:t>
+      </w:r>
+      <w:r>
+        <w:t xml:space="preserve">conscientiously and </w:t>
+      </w:r>
+      <w:r>
+        <w:t xml:space="preserve">thoroughly tracked and documented so that </w:t>
+      </w:r>
+      <w:r>
+        <w:t xml:space="preserve">any new addition to the team could understand the project. Also, by posting and tracking issues, we can determine who tackled what. </w:t>
       </w:r>
     </w:p>
     <w:p>
@@ -6216,7 +5504,19 @@
         <w:spacing w:after="80"/>
       </w:pPr>
       <w:r>
-        <w:t>Our project is hosted on GitHub, and the website links are as follows:</w:t>
+        <w:t xml:space="preserve">Our project is </w:t>
+      </w:r>
+      <w:r>
+        <w:t xml:space="preserve">currently </w:t>
+      </w:r>
+      <w:r>
+        <w:t xml:space="preserve">hosted on GitHub, and the </w:t>
+      </w:r>
+      <w:r>
+        <w:t>relevant</w:t>
+      </w:r>
+      <w:r>
+        <w:t xml:space="preserve"> links are as follows:</w:t>
       </w:r>
     </w:p>
     <w:p>
@@ -6352,11 +5652,13 @@
           <w:numId w:val="31"/>
         </w:numPr>
       </w:pPr>
-      <w:bookmarkStart w:id="10" w:name="_Toc402389968"/>
+      <w:bookmarkStart w:id="9" w:name="_Toc402389968"/>
       <w:r>
         <w:lastRenderedPageBreak/>
         <w:t>Project Plan</w:t>
       </w:r>
+      <w:bookmarkStart w:id="10" w:name="_GoBack"/>
+      <w:bookmarkEnd w:id="9"/>
       <w:bookmarkEnd w:id="10"/>
     </w:p>
     <w:p>
@@ -6572,27 +5874,7 @@
           <w:sz w:val="22"/>
           <w:szCs w:val="22"/>
         </w:rPr>
-        <w:t xml:space="preserve">Follow guidelines in Handbook Section 10.2 to </w:t>
-      </w:r>
-      <w:proofErr w:type="spellStart"/>
-      <w:r>
-        <w:rPr>
-          <w:rFonts w:ascii="Times New Roman" w:hAnsi="Times New Roman" w:cs="Times New Roman"/>
-          <w:color w:val="000000"/>
-          <w:sz w:val="22"/>
-          <w:szCs w:val="22"/>
-        </w:rPr>
-        <w:t>analyze</w:t>
-      </w:r>
-      <w:proofErr w:type="spellEnd"/>
-      <w:r>
-        <w:rPr>
-          <w:rFonts w:ascii="Times New Roman" w:hAnsi="Times New Roman" w:cs="Times New Roman"/>
-          <w:color w:val="000000"/>
-          <w:sz w:val="22"/>
-          <w:szCs w:val="22"/>
-        </w:rPr>
-        <w:t xml:space="preserve">, justify and document detailed design decisions. Pay attention to clarity of the description (check hints in Section 10.2). </w:t>
+        <w:t xml:space="preserve">Follow guidelines in Handbook Section 10.2 to analyze, justify and document detailed design decisions. Pay attention to clarity of the description (check hints in Section 10.2). </w:t>
       </w:r>
     </w:p>
     <w:p>
@@ -6795,27 +6077,7 @@
           <w:sz w:val="22"/>
           <w:szCs w:val="22"/>
         </w:rPr>
-        <w:t xml:space="preserve">Follow guidelines in Handbook Section 10.2 to </w:t>
-      </w:r>
-      <w:proofErr w:type="spellStart"/>
-      <w:r>
-        <w:rPr>
-          <w:rFonts w:ascii="Times New Roman" w:hAnsi="Times New Roman" w:cs="Times New Roman"/>
-          <w:color w:val="000000"/>
-          <w:sz w:val="22"/>
-          <w:szCs w:val="22"/>
-        </w:rPr>
-        <w:t>analyze</w:t>
-      </w:r>
-      <w:proofErr w:type="spellEnd"/>
-      <w:r>
-        <w:rPr>
-          <w:rFonts w:ascii="Times New Roman" w:hAnsi="Times New Roman" w:cs="Times New Roman"/>
-          <w:color w:val="000000"/>
-          <w:sz w:val="22"/>
-          <w:szCs w:val="22"/>
-        </w:rPr>
-        <w:t xml:space="preserve">, justify and document detailed design decisions. Pay attention to clarity of the description (check hints in Section 10.2). </w:t>
+        <w:t xml:space="preserve">Follow guidelines in Handbook Section 10.2 to analyze, justify and document detailed design decisions. Pay attention to clarity of the description (check hints in Section 10.2). </w:t>
       </w:r>
     </w:p>
     <w:p>
@@ -7007,27 +6269,7 @@
           <w:sz w:val="22"/>
           <w:szCs w:val="22"/>
         </w:rPr>
-        <w:t xml:space="preserve">Follow guidelines in Handbook Section 10.2 to </w:t>
-      </w:r>
-      <w:proofErr w:type="spellStart"/>
-      <w:r>
-        <w:rPr>
-          <w:rFonts w:ascii="Times New Roman" w:hAnsi="Times New Roman" w:cs="Times New Roman"/>
-          <w:color w:val="000000"/>
-          <w:sz w:val="22"/>
-          <w:szCs w:val="22"/>
-        </w:rPr>
-        <w:t>analyze</w:t>
-      </w:r>
-      <w:proofErr w:type="spellEnd"/>
-      <w:r>
-        <w:rPr>
-          <w:rFonts w:ascii="Times New Roman" w:hAnsi="Times New Roman" w:cs="Times New Roman"/>
-          <w:color w:val="000000"/>
-          <w:sz w:val="22"/>
-          <w:szCs w:val="22"/>
-        </w:rPr>
-        <w:t xml:space="preserve">, justify and document detailed design decisions. Pay attention to clarity of the description (check hints in Section 10.2). </w:t>
+        <w:t xml:space="preserve">Follow guidelines in Handbook Section 10.2 to analyze, justify and document detailed design decisions. Pay attention to clarity of the description (check hints in Section 10.2). </w:t>
       </w:r>
     </w:p>
     <w:p>
@@ -7246,15 +6488,7 @@
         <w:jc w:val="both"/>
       </w:pPr>
       <w:r>
-        <w:t xml:space="preserve">Query Processor calls </w:t>
-      </w:r>
-      <w:proofErr w:type="spellStart"/>
-      <w:r>
-        <w:t>QueryParser</w:t>
-      </w:r>
-      <w:proofErr w:type="spellEnd"/>
-      <w:r>
-        <w:t xml:space="preserve"> to create a Query object from the given query string. </w:t>
+        <w:t xml:space="preserve">Query Processor calls QueryParser to create a Query object from the given query string. </w:t>
       </w:r>
     </w:p>
     <w:p>
@@ -7268,15 +6502,7 @@
         <w:jc w:val="both"/>
       </w:pPr>
       <w:r>
-        <w:t xml:space="preserve">Query Processor then passes the Query object to the </w:t>
-      </w:r>
-      <w:proofErr w:type="spellStart"/>
-      <w:r>
-        <w:t>QueryEvaluator</w:t>
-      </w:r>
-      <w:proofErr w:type="spellEnd"/>
-      <w:r>
-        <w:t xml:space="preserve">. </w:t>
+        <w:t xml:space="preserve">Query Processor then passes the Query object to the QueryEvaluator. </w:t>
       </w:r>
     </w:p>
     <w:p>
@@ -7376,19 +6602,22 @@
           <w:sz w:val="22"/>
           <w:szCs w:val="22"/>
         </w:rPr>
-        <w:t>Describe query validation rules, only in case there is some difference as compared to what you described in your previous assignment. An example of query validation rule is: “checking if all relationships have correct number and types of arguments, as defined in PQL definition in Handbook”. DO NOT provide procedural description (</w:t>
-      </w:r>
-      <w:proofErr w:type="spellStart"/>
-      <w:r>
+        <w:t xml:space="preserve">Describe query validation rules, only in case there is some difference as compared to what you described in your previous assignment. An example of query validation rule is: “checking if all relationships have correct number and types of arguments, as defined in PQL definition in Handbook”. DO NOT provide procedural description (pseudocode) of how Query Pre-processor checks the rules. </w:t>
+      </w:r>
+    </w:p>
+    <w:p>
+      <w:pPr>
+        <w:autoSpaceDE w:val="0"/>
+        <w:autoSpaceDN w:val="0"/>
+        <w:adjustRightInd w:val="0"/>
+        <w:spacing w:after="0" w:line="240" w:lineRule="auto"/>
         <w:rPr>
           <w:rFonts w:ascii="Times New Roman" w:hAnsi="Times New Roman" w:cs="Times New Roman"/>
           <w:color w:val="000000"/>
           <w:sz w:val="22"/>
           <w:szCs w:val="22"/>
         </w:rPr>
-        <w:t>pseudocode</w:t>
-      </w:r>
-      <w:proofErr w:type="spellEnd"/>
+      </w:pPr>
       <w:r>
         <w:rPr>
           <w:rFonts w:ascii="Times New Roman" w:hAnsi="Times New Roman" w:cs="Times New Roman"/>
@@ -7396,7 +6625,7 @@
           <w:sz w:val="22"/>
           <w:szCs w:val="22"/>
         </w:rPr>
-        <w:t xml:space="preserve">) of how Query Pre-processor checks the rules. </w:t>
+        <w:t>If you use table-driven approach to query validation – show the structure of your tables.</w:t>
       </w:r>
     </w:p>
     <w:p>
@@ -7412,71 +6641,28 @@
           <w:szCs w:val="22"/>
         </w:rPr>
       </w:pPr>
-      <w:r>
+    </w:p>
+    <w:p>
+      <w:pPr>
+        <w:autoSpaceDE w:val="0"/>
+        <w:autoSpaceDN w:val="0"/>
+        <w:adjustRightInd w:val="0"/>
+        <w:spacing w:after="0" w:line="240" w:lineRule="auto"/>
         <w:rPr>
           <w:rFonts w:ascii="Times New Roman" w:hAnsi="Times New Roman" w:cs="Times New Roman"/>
           <w:color w:val="000000"/>
           <w:sz w:val="22"/>
           <w:szCs w:val="22"/>
         </w:rPr>
-        <w:t>If you use table-driven approach to query validation – show the structure of your tables.</w:t>
-      </w:r>
-    </w:p>
-    <w:p>
-      <w:pPr>
-        <w:autoSpaceDE w:val="0"/>
-        <w:autoSpaceDN w:val="0"/>
-        <w:adjustRightInd w:val="0"/>
-        <w:spacing w:after="0" w:line="240" w:lineRule="auto"/>
+      </w:pPr>
+      <w:r>
         <w:rPr>
           <w:rFonts w:ascii="Times New Roman" w:hAnsi="Times New Roman" w:cs="Times New Roman"/>
           <w:color w:val="000000"/>
           <w:sz w:val="22"/>
           <w:szCs w:val="22"/>
         </w:rPr>
-      </w:pPr>
-    </w:p>
-    <w:p>
-      <w:pPr>
-        <w:autoSpaceDE w:val="0"/>
-        <w:autoSpaceDN w:val="0"/>
-        <w:adjustRightInd w:val="0"/>
-        <w:spacing w:after="0" w:line="240" w:lineRule="auto"/>
-        <w:rPr>
-          <w:rFonts w:ascii="Times New Roman" w:hAnsi="Times New Roman" w:cs="Times New Roman"/>
-          <w:color w:val="000000"/>
-          <w:sz w:val="22"/>
-          <w:szCs w:val="22"/>
-        </w:rPr>
-      </w:pPr>
-      <w:r>
-        <w:rPr>
-          <w:rFonts w:ascii="Times New Roman" w:hAnsi="Times New Roman" w:cs="Times New Roman"/>
-          <w:color w:val="000000"/>
-          <w:sz w:val="22"/>
-          <w:szCs w:val="22"/>
-        </w:rPr>
-        <w:t xml:space="preserve">Follow guidelines in Handbook Section 10.2 to </w:t>
-      </w:r>
-      <w:proofErr w:type="spellStart"/>
-      <w:r>
-        <w:rPr>
-          <w:rFonts w:ascii="Times New Roman" w:hAnsi="Times New Roman" w:cs="Times New Roman"/>
-          <w:color w:val="000000"/>
-          <w:sz w:val="22"/>
-          <w:szCs w:val="22"/>
-        </w:rPr>
-        <w:t>analyze</w:t>
-      </w:r>
-      <w:proofErr w:type="spellEnd"/>
-      <w:r>
-        <w:rPr>
-          <w:rFonts w:ascii="Times New Roman" w:hAnsi="Times New Roman" w:cs="Times New Roman"/>
-          <w:color w:val="000000"/>
-          <w:sz w:val="22"/>
-          <w:szCs w:val="22"/>
-        </w:rPr>
-        <w:t xml:space="preserve">, justify and document detailed design decisions. Pay attention to clarity of the description (check hints in Section 10.2). </w:t>
+        <w:t xml:space="preserve">Follow guidelines in Handbook Section 10.2 to analyze, justify and document detailed design decisions. Pay attention to clarity of the description (check hints in Section 10.2). </w:t>
       </w:r>
     </w:p>
     <w:p>
@@ -7983,7 +7169,6 @@
         </w:rPr>
         <w:tab/>
       </w:r>
-      <w:proofErr w:type="spellStart"/>
       <w:r>
         <w:rPr>
           <w:rFonts w:ascii="Times New Roman" w:hAnsi="Times New Roman" w:cs="Times New Roman"/>
@@ -7991,17 +7176,7 @@
           <w:sz w:val="22"/>
           <w:szCs w:val="22"/>
         </w:rPr>
-        <w:t>ceeding</w:t>
-      </w:r>
-      <w:proofErr w:type="spellEnd"/>
-      <w:r>
-        <w:rPr>
-          <w:rFonts w:ascii="Times New Roman" w:hAnsi="Times New Roman" w:cs="Times New Roman"/>
-          <w:color w:val="000000"/>
-          <w:sz w:val="22"/>
-          <w:szCs w:val="22"/>
-        </w:rPr>
-        <w:t xml:space="preserve"> TWO pages). </w:t>
+        <w:t xml:space="preserve">ceeding TWO pages). </w:t>
       </w:r>
     </w:p>
     <w:p>
@@ -8174,15 +7349,7 @@
         <w:spacing w:line="276" w:lineRule="auto"/>
       </w:pPr>
       <w:r>
-        <w:t xml:space="preserve">Use </w:t>
-      </w:r>
-      <w:proofErr w:type="spellStart"/>
-      <w:r>
-        <w:t>CamelCase</w:t>
-      </w:r>
-      <w:proofErr w:type="spellEnd"/>
-      <w:r>
-        <w:t xml:space="preserve"> </w:t>
+        <w:t xml:space="preserve">Use CamelCase </w:t>
       </w:r>
     </w:p>
     <w:p>
@@ -8484,19 +7651,22 @@
           <w:sz w:val="22"/>
           <w:szCs w:val="22"/>
         </w:rPr>
-        <w:t xml:space="preserve">b) </w:t>
-      </w:r>
-      <w:proofErr w:type="gramStart"/>
-      <w:r>
+        <w:t xml:space="preserve">b) incremental development, </w:t>
+      </w:r>
+    </w:p>
+    <w:p>
+      <w:pPr>
+        <w:autoSpaceDE w:val="0"/>
+        <w:autoSpaceDN w:val="0"/>
+        <w:adjustRightInd w:val="0"/>
+        <w:spacing w:after="0" w:line="240" w:lineRule="auto"/>
         <w:rPr>
           <w:rFonts w:ascii="Times New Roman" w:hAnsi="Times New Roman" w:cs="Times New Roman"/>
           <w:color w:val="000000"/>
           <w:sz w:val="22"/>
           <w:szCs w:val="22"/>
         </w:rPr>
-        <w:t>incremental</w:t>
-      </w:r>
-      <w:proofErr w:type="gramEnd"/>
+      </w:pPr>
       <w:r>
         <w:rPr>
           <w:rFonts w:ascii="Times New Roman" w:hAnsi="Times New Roman" w:cs="Times New Roman"/>
@@ -8504,7 +7674,7 @@
           <w:sz w:val="22"/>
           <w:szCs w:val="22"/>
         </w:rPr>
-        <w:t xml:space="preserve"> development, </w:t>
+        <w:t xml:space="preserve">c) complexity of the SPA problem and program solution, </w:t>
       </w:r>
     </w:p>
     <w:p>
@@ -8527,19 +7697,22 @@
           <w:sz w:val="22"/>
           <w:szCs w:val="22"/>
         </w:rPr>
-        <w:t xml:space="preserve">c) </w:t>
-      </w:r>
-      <w:proofErr w:type="gramStart"/>
-      <w:r>
+        <w:t xml:space="preserve">d) what did work well? </w:t>
+      </w:r>
+    </w:p>
+    <w:p>
+      <w:pPr>
+        <w:autoSpaceDE w:val="0"/>
+        <w:autoSpaceDN w:val="0"/>
+        <w:adjustRightInd w:val="0"/>
+        <w:spacing w:after="0" w:line="240" w:lineRule="auto"/>
         <w:rPr>
           <w:rFonts w:ascii="Times New Roman" w:hAnsi="Times New Roman" w:cs="Times New Roman"/>
           <w:color w:val="000000"/>
           <w:sz w:val="22"/>
           <w:szCs w:val="22"/>
         </w:rPr>
-        <w:t>complexity</w:t>
-      </w:r>
-      <w:proofErr w:type="gramEnd"/>
+      </w:pPr>
       <w:r>
         <w:rPr>
           <w:rFonts w:ascii="Times New Roman" w:hAnsi="Times New Roman" w:cs="Times New Roman"/>
@@ -8547,7 +7720,7 @@
           <w:sz w:val="22"/>
           <w:szCs w:val="22"/>
         </w:rPr>
-        <w:t xml:space="preserve"> of the SPA problem and program solution, </w:t>
+        <w:t xml:space="preserve">e) what did not work well? </w:t>
       </w:r>
     </w:p>
     <w:p>
@@ -8570,113 +7743,7 @@
           <w:sz w:val="22"/>
           <w:szCs w:val="22"/>
         </w:rPr>
-        <w:t xml:space="preserve">d) </w:t>
-      </w:r>
-      <w:proofErr w:type="gramStart"/>
-      <w:r>
-        <w:rPr>
-          <w:rFonts w:ascii="Times New Roman" w:hAnsi="Times New Roman" w:cs="Times New Roman"/>
-          <w:color w:val="000000"/>
-          <w:sz w:val="22"/>
-          <w:szCs w:val="22"/>
-        </w:rPr>
-        <w:t>what</w:t>
-      </w:r>
-      <w:proofErr w:type="gramEnd"/>
-      <w:r>
-        <w:rPr>
-          <w:rFonts w:ascii="Times New Roman" w:hAnsi="Times New Roman" w:cs="Times New Roman"/>
-          <w:color w:val="000000"/>
-          <w:sz w:val="22"/>
-          <w:szCs w:val="22"/>
-        </w:rPr>
-        <w:t xml:space="preserve"> did work well? </w:t>
-      </w:r>
-    </w:p>
-    <w:p>
-      <w:pPr>
-        <w:autoSpaceDE w:val="0"/>
-        <w:autoSpaceDN w:val="0"/>
-        <w:adjustRightInd w:val="0"/>
-        <w:spacing w:after="0" w:line="240" w:lineRule="auto"/>
-        <w:rPr>
-          <w:rFonts w:ascii="Times New Roman" w:hAnsi="Times New Roman" w:cs="Times New Roman"/>
-          <w:color w:val="000000"/>
-          <w:sz w:val="22"/>
-          <w:szCs w:val="22"/>
-        </w:rPr>
-      </w:pPr>
-      <w:r>
-        <w:rPr>
-          <w:rFonts w:ascii="Times New Roman" w:hAnsi="Times New Roman" w:cs="Times New Roman"/>
-          <w:color w:val="000000"/>
-          <w:sz w:val="22"/>
-          <w:szCs w:val="22"/>
-        </w:rPr>
-        <w:t xml:space="preserve">e) </w:t>
-      </w:r>
-      <w:proofErr w:type="gramStart"/>
-      <w:r>
-        <w:rPr>
-          <w:rFonts w:ascii="Times New Roman" w:hAnsi="Times New Roman" w:cs="Times New Roman"/>
-          <w:color w:val="000000"/>
-          <w:sz w:val="22"/>
-          <w:szCs w:val="22"/>
-        </w:rPr>
-        <w:t>what</w:t>
-      </w:r>
-      <w:proofErr w:type="gramEnd"/>
-      <w:r>
-        <w:rPr>
-          <w:rFonts w:ascii="Times New Roman" w:hAnsi="Times New Roman" w:cs="Times New Roman"/>
-          <w:color w:val="000000"/>
-          <w:sz w:val="22"/>
-          <w:szCs w:val="22"/>
-        </w:rPr>
-        <w:t xml:space="preserve"> did not work well? </w:t>
-      </w:r>
-    </w:p>
-    <w:p>
-      <w:pPr>
-        <w:autoSpaceDE w:val="0"/>
-        <w:autoSpaceDN w:val="0"/>
-        <w:adjustRightInd w:val="0"/>
-        <w:spacing w:after="0" w:line="240" w:lineRule="auto"/>
-        <w:rPr>
-          <w:rFonts w:ascii="Times New Roman" w:hAnsi="Times New Roman" w:cs="Times New Roman"/>
-          <w:color w:val="000000"/>
-          <w:sz w:val="22"/>
-          <w:szCs w:val="22"/>
-        </w:rPr>
-      </w:pPr>
-      <w:r>
-        <w:rPr>
-          <w:rFonts w:ascii="Times New Roman" w:hAnsi="Times New Roman" w:cs="Times New Roman"/>
-          <w:color w:val="000000"/>
-          <w:sz w:val="22"/>
-          <w:szCs w:val="22"/>
-        </w:rPr>
-        <w:t xml:space="preserve">f) </w:t>
-      </w:r>
-      <w:proofErr w:type="gramStart"/>
-      <w:r>
-        <w:rPr>
-          <w:rFonts w:ascii="Times New Roman" w:hAnsi="Times New Roman" w:cs="Times New Roman"/>
-          <w:color w:val="000000"/>
-          <w:sz w:val="22"/>
-          <w:szCs w:val="22"/>
-        </w:rPr>
-        <w:t>what</w:t>
-      </w:r>
-      <w:proofErr w:type="gramEnd"/>
-      <w:r>
-        <w:rPr>
-          <w:rFonts w:ascii="Times New Roman" w:hAnsi="Times New Roman" w:cs="Times New Roman"/>
-          <w:color w:val="000000"/>
-          <w:sz w:val="22"/>
-          <w:szCs w:val="22"/>
-        </w:rPr>
-        <w:t xml:space="preserve"> did you learn in this project course? </w:t>
+        <w:t xml:space="preserve">f) what did you learn in this project course? </w:t>
       </w:r>
     </w:p>
     <w:p>
@@ -8978,15 +8045,7 @@
     </w:p>
     <w:p>
       <w:r>
-        <w:t xml:space="preserve">Please view our </w:t>
-      </w:r>
-      <w:proofErr w:type="spellStart"/>
-      <w:r>
-        <w:t>Doxygen</w:t>
-      </w:r>
-      <w:proofErr w:type="spellEnd"/>
-      <w:r>
-        <w:t xml:space="preserve"> at: </w:t>
+        <w:t xml:space="preserve">Please view our Doxygen at: </w:t>
       </w:r>
     </w:p>
     <w:p>
@@ -9074,7 +8133,7 @@
           <w:rPr>
             <w:noProof/>
           </w:rPr>
-          <w:t>2</w:t>
+          <w:t>11</w:t>
         </w:r>
         <w:r>
           <w:rPr>
@@ -15629,7 +14688,7 @@
 </file>
 
 <file path=customXml/itemProps2.xml><?xml version="1.0" encoding="utf-8"?>
-<ds:datastoreItem xmlns:ds="http://schemas.openxmlformats.org/officeDocument/2006/customXml" ds:itemID="{70001FC9-6B9A-4D3B-B68A-3D838D1DCABF}">
+<ds:datastoreItem xmlns:ds="http://schemas.openxmlformats.org/officeDocument/2006/customXml" ds:itemID="{E397B85F-A29C-40C4-8CF7-4D71575F63FC}">
   <ds:schemaRefs>
     <ds:schemaRef ds:uri="http://schemas.openxmlformats.org/officeDocument/2006/bibliography"/>
   </ds:schemaRefs>

</xml_diff>

<commit_message>
Added CodeParser Final Report #127
</commit_message>
<xml_diff>
--- a/Report/TEAM05_Final_Report.docx
+++ b/Report/TEAM05_Final_Report.docx
@@ -577,11 +577,19 @@
                 <w:rFonts w:cs="Arial"/>
               </w:rPr>
             </w:pPr>
+            <w:proofErr w:type="spellStart"/>
             <w:r>
               <w:rPr>
                 <w:rFonts w:cs="Arial"/>
               </w:rPr>
-              <w:t>Lacie Fan Yuxin</w:t>
+              <w:t>Lacie</w:t>
+            </w:r>
+            <w:proofErr w:type="spellEnd"/>
+            <w:r>
+              <w:rPr>
+                <w:rFonts w:cs="Arial"/>
+              </w:rPr>
+              <w:t xml:space="preserve"> Fan Yuxin</w:t>
             </w:r>
           </w:p>
         </w:tc>
@@ -3114,8 +3122,13 @@
     </w:p>
     <w:p/>
     <w:p>
-      <w:r>
-        <w:t xml:space="preserve">CodeParser works by evaluating each line of the given source code. It creates AST Node, set the pointers </w:t>
+      <w:proofErr w:type="spellStart"/>
+      <w:r>
+        <w:t>CodeParser</w:t>
+      </w:r>
+      <w:proofErr w:type="spellEnd"/>
+      <w:r>
+        <w:t xml:space="preserve"> works by evaluating each line of the given source code. It creates AST Node, set the pointers </w:t>
       </w:r>
       <w:r>
         <w:t>accordingly;</w:t>
@@ -3126,7 +3139,15 @@
     </w:p>
     <w:p>
       <w:r>
-        <w:t>The attributes in PKB (the tables) will then be used by Query evaluator to answer queries. Testing for CodeParser is done by checking the content of each table, whether it has set the values properly, and check the content of each node in the AST, whether it matches the correct AST.</w:t>
+        <w:t xml:space="preserve">The attributes in PKB (the tables) will then be used by Query evaluator to answer queries. Testing for </w:t>
+      </w:r>
+      <w:proofErr w:type="spellStart"/>
+      <w:r>
+        <w:t>CodeParser</w:t>
+      </w:r>
+      <w:proofErr w:type="spellEnd"/>
+      <w:r>
+        <w:t xml:space="preserve"> is done by checking the content of each table, whether it has set the values properly, and check the content of each node in the AST, whether it matches the correct AST.</w:t>
       </w:r>
     </w:p>
     <w:p>
@@ -3192,11 +3213,21 @@
         <w:t>Figure 3</w:t>
       </w:r>
       <w:r>
-        <w:t xml:space="preserve"> shows the sequence diagram of query evaluation process.  This diagram was useful in demarcating the responsibilities of each PQL group member. For example, QueryEvaluator directly assumes that the Query it receives is valid and syntactically correct. Therefore it is the responsibility of </w:t>
-      </w:r>
+        <w:t xml:space="preserve"> shows the sequence diagram of query evaluation process.  This diagram was useful in demarcating the responsibilities of each PQL group member. For example, </w:t>
+      </w:r>
+      <w:proofErr w:type="spellStart"/>
+      <w:r>
+        <w:t>QueryEvaluator</w:t>
+      </w:r>
+      <w:proofErr w:type="spellEnd"/>
+      <w:r>
+        <w:t xml:space="preserve"> directly assumes that the Query it receives is valid and syntactically correct. Therefore it is the responsibility of </w:t>
+      </w:r>
+      <w:proofErr w:type="spellStart"/>
       <w:r>
         <w:t>QueryParser</w:t>
       </w:r>
+      <w:proofErr w:type="spellEnd"/>
       <w:r>
         <w:t xml:space="preserve"> to validate each query before passing it to the evaluator. </w:t>
       </w:r>
@@ -3263,7 +3294,31 @@
         <w:jc w:val="both"/>
       </w:pPr>
       <w:r>
-        <w:t xml:space="preserve">This diagram also helps to keep track of the dependencies between components. This is especially useful during debugging process of integration testing. When QueryProcessor fails to return the correct result, the team knows that the errors could come from at least three places, i.e. QueryParser, QueryEvaluator, and PKB. </w:t>
+        <w:t xml:space="preserve">This diagram also helps to keep track of the dependencies between components. This is especially useful during debugging process of integration testing. When </w:t>
+      </w:r>
+      <w:proofErr w:type="spellStart"/>
+      <w:r>
+        <w:t>QueryProcessor</w:t>
+      </w:r>
+      <w:proofErr w:type="spellEnd"/>
+      <w:r>
+        <w:t xml:space="preserve"> fails to return the correct result, the team knows that the errors could come from at least three places, i.e. </w:t>
+      </w:r>
+      <w:proofErr w:type="spellStart"/>
+      <w:r>
+        <w:t>QueryParser</w:t>
+      </w:r>
+      <w:proofErr w:type="spellEnd"/>
+      <w:r>
+        <w:t xml:space="preserve">, </w:t>
+      </w:r>
+      <w:proofErr w:type="spellStart"/>
+      <w:r>
+        <w:t>QueryEvaluator</w:t>
+      </w:r>
+      <w:proofErr w:type="spellEnd"/>
+      <w:r>
+        <w:t xml:space="preserve">, and PKB. </w:t>
       </w:r>
     </w:p>
     <w:p>
@@ -3416,9 +3471,17 @@
         <w:rPr>
           <w:rStyle w:val="Heading3Char"/>
         </w:rPr>
-        <w:t>Flexible CodeParser</w:t>
+        <w:t xml:space="preserve">Flexible </w:t>
+      </w:r>
+      <w:proofErr w:type="spellStart"/>
+      <w:r>
+        <w:rPr>
+          <w:rStyle w:val="Heading3Char"/>
+        </w:rPr>
+        <w:t>CodeParser</w:t>
       </w:r>
       <w:bookmarkEnd w:id="6"/>
+      <w:proofErr w:type="spellEnd"/>
     </w:p>
     <w:p>
       <w:pPr>
@@ -3449,13 +3512,23 @@
                       <w:szCs w:val="20"/>
                     </w:rPr>
                   </w:pPr>
-                  <w:r>
-                    <w:rPr>
-                      <w:rFonts w:ascii="Consolas" w:hAnsi="Consolas" w:cs="Consolas"/>
-                      <w:sz w:val="20"/>
-                      <w:szCs w:val="20"/>
-                    </w:rPr>
-                    <w:t>procedure Orchid {</w:t>
+                  <w:proofErr w:type="gramStart"/>
+                  <w:r>
+                    <w:rPr>
+                      <w:rFonts w:ascii="Consolas" w:hAnsi="Consolas" w:cs="Consolas"/>
+                      <w:sz w:val="20"/>
+                      <w:szCs w:val="20"/>
+                    </w:rPr>
+                    <w:t>procedure</w:t>
+                  </w:r>
+                  <w:proofErr w:type="gramEnd"/>
+                  <w:r>
+                    <w:rPr>
+                      <w:rFonts w:ascii="Consolas" w:hAnsi="Consolas" w:cs="Consolas"/>
+                      <w:sz w:val="20"/>
+                      <w:szCs w:val="20"/>
+                    </w:rPr>
+                    <w:t xml:space="preserve"> Orchid {</w:t>
                   </w:r>
                 </w:p>
                 <w:p>
@@ -3474,7 +3547,42 @@
                       <w:szCs w:val="20"/>
                     </w:rPr>
                     <w:tab/>
-                    <w:t>while idx {</w:t>
+                  </w:r>
+                  <w:proofErr w:type="gramStart"/>
+                  <w:r>
+                    <w:rPr>
+                      <w:rFonts w:ascii="Consolas" w:hAnsi="Consolas" w:cs="Consolas"/>
+                      <w:sz w:val="20"/>
+                      <w:szCs w:val="20"/>
+                    </w:rPr>
+                    <w:t>while</w:t>
+                  </w:r>
+                  <w:proofErr w:type="gramEnd"/>
+                  <w:r>
+                    <w:rPr>
+                      <w:rFonts w:ascii="Consolas" w:hAnsi="Consolas" w:cs="Consolas"/>
+                      <w:sz w:val="20"/>
+                      <w:szCs w:val="20"/>
+                    </w:rPr>
+                    <w:t xml:space="preserve"> </w:t>
+                  </w:r>
+                  <w:proofErr w:type="spellStart"/>
+                  <w:r>
+                    <w:rPr>
+                      <w:rFonts w:ascii="Consolas" w:hAnsi="Consolas" w:cs="Consolas"/>
+                      <w:sz w:val="20"/>
+                      <w:szCs w:val="20"/>
+                    </w:rPr>
+                    <w:t>idx</w:t>
+                  </w:r>
+                  <w:proofErr w:type="spellEnd"/>
+                  <w:r>
+                    <w:rPr>
+                      <w:rFonts w:ascii="Consolas" w:hAnsi="Consolas" w:cs="Consolas"/>
+                      <w:sz w:val="20"/>
+                      <w:szCs w:val="20"/>
+                    </w:rPr>
+                    <w:t xml:space="preserve"> {</w:t>
                   </w:r>
                 </w:p>
                 <w:p>
@@ -3528,7 +3636,24 @@
                       <w:szCs w:val="20"/>
                     </w:rPr>
                     <w:tab/>
-                    <w:t>call Tulip;</w:t>
+                  </w:r>
+                  <w:proofErr w:type="gramStart"/>
+                  <w:r>
+                    <w:rPr>
+                      <w:rFonts w:ascii="Consolas" w:hAnsi="Consolas" w:cs="Consolas"/>
+                      <w:sz w:val="20"/>
+                      <w:szCs w:val="20"/>
+                    </w:rPr>
+                    <w:t>call</w:t>
+                  </w:r>
+                  <w:proofErr w:type="gramEnd"/>
+                  <w:r>
+                    <w:rPr>
+                      <w:rFonts w:ascii="Consolas" w:hAnsi="Consolas" w:cs="Consolas"/>
+                      <w:sz w:val="20"/>
+                      <w:szCs w:val="20"/>
+                    </w:rPr>
+                    <w:t xml:space="preserve"> Tulip;</w:t>
                   </w:r>
                 </w:p>
                 <w:p>
@@ -3555,7 +3680,44 @@
                       <w:szCs w:val="20"/>
                     </w:rPr>
                     <w:tab/>
-                    <w:t>idx = idx - 1; }</w:t>
+                  </w:r>
+                  <w:proofErr w:type="spellStart"/>
+                  <w:proofErr w:type="gramStart"/>
+                  <w:r>
+                    <w:rPr>
+                      <w:rFonts w:ascii="Consolas" w:hAnsi="Consolas" w:cs="Consolas"/>
+                      <w:sz w:val="20"/>
+                      <w:szCs w:val="20"/>
+                    </w:rPr>
+                    <w:t>idx</w:t>
+                  </w:r>
+                  <w:proofErr w:type="spellEnd"/>
+                  <w:proofErr w:type="gramEnd"/>
+                  <w:r>
+                    <w:rPr>
+                      <w:rFonts w:ascii="Consolas" w:hAnsi="Consolas" w:cs="Consolas"/>
+                      <w:sz w:val="20"/>
+                      <w:szCs w:val="20"/>
+                    </w:rPr>
+                    <w:t xml:space="preserve"> = </w:t>
+                  </w:r>
+                  <w:proofErr w:type="spellStart"/>
+                  <w:r>
+                    <w:rPr>
+                      <w:rFonts w:ascii="Consolas" w:hAnsi="Consolas" w:cs="Consolas"/>
+                      <w:sz w:val="20"/>
+                      <w:szCs w:val="20"/>
+                    </w:rPr>
+                    <w:t>idx</w:t>
+                  </w:r>
+                  <w:proofErr w:type="spellEnd"/>
+                  <w:r>
+                    <w:rPr>
+                      <w:rFonts w:ascii="Consolas" w:hAnsi="Consolas" w:cs="Consolas"/>
+                      <w:sz w:val="20"/>
+                      <w:szCs w:val="20"/>
+                    </w:rPr>
+                    <w:t xml:space="preserve"> - 1; }</w:t>
                   </w:r>
                 </w:p>
                 <w:p>
@@ -3574,8 +3736,28 @@
                       <w:szCs w:val="20"/>
                     </w:rPr>
                     <w:tab/>
-                    <w:t>z = z + y + idx; }</w:t>
-                  </w:r>
+                    <w:t xml:space="preserve">z = z + y + </w:t>
+                  </w:r>
+                  <w:proofErr w:type="spellStart"/>
+                  <w:r>
+                    <w:rPr>
+                      <w:rFonts w:ascii="Consolas" w:hAnsi="Consolas" w:cs="Consolas"/>
+                      <w:sz w:val="20"/>
+                      <w:szCs w:val="20"/>
+                    </w:rPr>
+                    <w:t>idx</w:t>
+                  </w:r>
+                  <w:proofErr w:type="spellEnd"/>
+                  <w:proofErr w:type="gramStart"/>
+                  <w:r>
+                    <w:rPr>
+                      <w:rFonts w:ascii="Consolas" w:hAnsi="Consolas" w:cs="Consolas"/>
+                      <w:sz w:val="20"/>
+                      <w:szCs w:val="20"/>
+                    </w:rPr>
+                    <w:t>; }</w:t>
+                  </w:r>
+                  <w:proofErr w:type="gramEnd"/>
                 </w:p>
                 <w:p>
                   <w:pPr>
@@ -3596,13 +3778,23 @@
                       <w:szCs w:val="20"/>
                     </w:rPr>
                   </w:pPr>
-                  <w:r>
-                    <w:rPr>
-                      <w:rFonts w:ascii="Consolas" w:hAnsi="Consolas" w:cs="Consolas"/>
-                      <w:sz w:val="20"/>
-                      <w:szCs w:val="20"/>
-                    </w:rPr>
-                    <w:t>procedure Lily {</w:t>
+                  <w:proofErr w:type="gramStart"/>
+                  <w:r>
+                    <w:rPr>
+                      <w:rFonts w:ascii="Consolas" w:hAnsi="Consolas" w:cs="Consolas"/>
+                      <w:sz w:val="20"/>
+                      <w:szCs w:val="20"/>
+                    </w:rPr>
+                    <w:t>procedure</w:t>
+                  </w:r>
+                  <w:proofErr w:type="gramEnd"/>
+                  <w:r>
+                    <w:rPr>
+                      <w:rFonts w:ascii="Consolas" w:hAnsi="Consolas" w:cs="Consolas"/>
+                      <w:sz w:val="20"/>
+                      <w:szCs w:val="20"/>
+                    </w:rPr>
+                    <w:t xml:space="preserve"> Lily {</w:t>
                   </w:r>
                 </w:p>
                 <w:p>
@@ -3621,7 +3813,24 @@
                       <w:szCs w:val="20"/>
                     </w:rPr>
                     <w:tab/>
-                    <w:t>while v {</w:t>
+                  </w:r>
+                  <w:proofErr w:type="gramStart"/>
+                  <w:r>
+                    <w:rPr>
+                      <w:rFonts w:ascii="Consolas" w:hAnsi="Consolas" w:cs="Consolas"/>
+                      <w:sz w:val="20"/>
+                      <w:szCs w:val="20"/>
+                    </w:rPr>
+                    <w:t>while</w:t>
+                  </w:r>
+                  <w:proofErr w:type="gramEnd"/>
+                  <w:r>
+                    <w:rPr>
+                      <w:rFonts w:ascii="Consolas" w:hAnsi="Consolas" w:cs="Consolas"/>
+                      <w:sz w:val="20"/>
+                      <w:szCs w:val="20"/>
+                    </w:rPr>
+                    <w:t xml:space="preserve"> v {</w:t>
                   </w:r>
                 </w:p>
                 <w:p>
@@ -3648,8 +3857,18 @@
                       <w:szCs w:val="20"/>
                     </w:rPr>
                     <w:tab/>
-                    <w:t>y = x + y; }</w:t>
-                  </w:r>
+                    <w:t>y = x + y</w:t>
+                  </w:r>
+                  <w:proofErr w:type="gramStart"/>
+                  <w:r>
+                    <w:rPr>
+                      <w:rFonts w:ascii="Consolas" w:hAnsi="Consolas" w:cs="Consolas"/>
+                      <w:sz w:val="20"/>
+                      <w:szCs w:val="20"/>
+                    </w:rPr>
+                    <w:t>; }</w:t>
+                  </w:r>
+                  <w:proofErr w:type="gramEnd"/>
                 </w:p>
                 <w:p>
                   <w:pPr>
@@ -3667,8 +3886,18 @@
                       <w:szCs w:val="20"/>
                     </w:rPr>
                     <w:tab/>
-                    <w:t>x = y + x; }</w:t>
-                  </w:r>
+                    <w:t>x = y + x</w:t>
+                  </w:r>
+                  <w:proofErr w:type="gramStart"/>
+                  <w:r>
+                    <w:rPr>
+                      <w:rFonts w:ascii="Consolas" w:hAnsi="Consolas" w:cs="Consolas"/>
+                      <w:sz w:val="20"/>
+                      <w:szCs w:val="20"/>
+                    </w:rPr>
+                    <w:t>; }</w:t>
+                  </w:r>
+                  <w:proofErr w:type="gramEnd"/>
                 </w:p>
                 <w:p/>
               </w:txbxContent>
@@ -3693,7 +3922,15 @@
         <w:t>against our</w:t>
       </w:r>
       <w:r>
-        <w:t xml:space="preserve"> SPA, is defined to be in standardized format and neatly arranged. They have regular and consistent spacing, indentation, tabs, and endline characters. Please refer to the example below:</w:t>
+        <w:t xml:space="preserve"> SPA, is defined to be in standardized format and neatly arranged. They have regular and consistent spacing, indentation, tabs, and </w:t>
+      </w:r>
+      <w:proofErr w:type="spellStart"/>
+      <w:r>
+        <w:t>endline</w:t>
+      </w:r>
+      <w:proofErr w:type="spellEnd"/>
+      <w:r>
+        <w:t xml:space="preserve"> characters. Please refer to the example below:</w:t>
       </w:r>
     </w:p>
     <w:p>
@@ -3726,13 +3963,23 @@
                       <w:szCs w:val="20"/>
                     </w:rPr>
                   </w:pPr>
-                  <w:r>
-                    <w:rPr>
-                      <w:rFonts w:ascii="Consolas" w:hAnsi="Consolas" w:cs="Consolas"/>
-                      <w:sz w:val="20"/>
-                      <w:szCs w:val="20"/>
-                    </w:rPr>
-                    <w:t xml:space="preserve">procedure </w:t>
+                  <w:proofErr w:type="gramStart"/>
+                  <w:r>
+                    <w:rPr>
+                      <w:rFonts w:ascii="Consolas" w:hAnsi="Consolas" w:cs="Consolas"/>
+                      <w:sz w:val="20"/>
+                      <w:szCs w:val="20"/>
+                    </w:rPr>
+                    <w:t>procedure</w:t>
+                  </w:r>
+                  <w:proofErr w:type="gramEnd"/>
+                  <w:r>
+                    <w:rPr>
+                      <w:rFonts w:ascii="Consolas" w:hAnsi="Consolas" w:cs="Consolas"/>
+                      <w:sz w:val="20"/>
+                      <w:szCs w:val="20"/>
+                    </w:rPr>
+                    <w:t xml:space="preserve"> </w:t>
                   </w:r>
                   <w:r>
                     <w:rPr>
@@ -3798,6 +4045,7 @@
                       <w:szCs w:val="20"/>
                     </w:rPr>
                   </w:pPr>
+                  <w:proofErr w:type="gramStart"/>
                   <w:r>
                     <w:rPr>
                       <w:rFonts w:ascii="Consolas" w:hAnsi="Consolas" w:cs="Consolas"/>
@@ -3814,6 +4062,7 @@
                     </w:rPr>
                     <w:t>hile</w:t>
                   </w:r>
+                  <w:proofErr w:type="gramEnd"/>
                   <w:r>
                     <w:rPr>
                       <w:rFonts w:ascii="Consolas" w:hAnsi="Consolas" w:cs="Consolas"/>
@@ -3828,7 +4077,25 @@
                       <w:sz w:val="20"/>
                       <w:szCs w:val="20"/>
                     </w:rPr>
-                    <w:t xml:space="preserve"> idx </w:t>
+                    <w:t xml:space="preserve"> </w:t>
+                  </w:r>
+                  <w:proofErr w:type="spellStart"/>
+                  <w:r>
+                    <w:rPr>
+                      <w:rFonts w:ascii="Consolas" w:hAnsi="Consolas" w:cs="Consolas"/>
+                      <w:sz w:val="20"/>
+                      <w:szCs w:val="20"/>
+                    </w:rPr>
+                    <w:t>idx</w:t>
+                  </w:r>
+                  <w:proofErr w:type="spellEnd"/>
+                  <w:r>
+                    <w:rPr>
+                      <w:rFonts w:ascii="Consolas" w:hAnsi="Consolas" w:cs="Consolas"/>
+                      <w:sz w:val="20"/>
+                      <w:szCs w:val="20"/>
+                    </w:rPr>
+                    <w:t xml:space="preserve"> </w:t>
                   </w:r>
                   <w:r>
                     <w:rPr>
@@ -3956,7 +4223,24 @@
                       <w:szCs w:val="20"/>
                     </w:rPr>
                     <w:tab/>
-                    <w:t xml:space="preserve">call </w:t>
+                  </w:r>
+                  <w:proofErr w:type="gramStart"/>
+                  <w:r>
+                    <w:rPr>
+                      <w:rFonts w:ascii="Consolas" w:hAnsi="Consolas" w:cs="Consolas"/>
+                      <w:sz w:val="20"/>
+                      <w:szCs w:val="20"/>
+                    </w:rPr>
+                    <w:t>call</w:t>
+                  </w:r>
+                  <w:proofErr w:type="gramEnd"/>
+                  <w:r>
+                    <w:rPr>
+                      <w:rFonts w:ascii="Consolas" w:hAnsi="Consolas" w:cs="Consolas"/>
+                      <w:sz w:val="20"/>
+                      <w:szCs w:val="20"/>
+                    </w:rPr>
+                    <w:t xml:space="preserve"> </w:t>
                   </w:r>
                   <w:r>
                     <w:rPr>
@@ -4025,8 +4309,19 @@
                       <w:szCs w:val="20"/>
                     </w:rPr>
                     <w:tab/>
+                  </w:r>
+                  <w:proofErr w:type="spellStart"/>
+                  <w:proofErr w:type="gramStart"/>
+                  <w:r>
+                    <w:rPr>
+                      <w:rFonts w:ascii="Consolas" w:hAnsi="Consolas" w:cs="Consolas"/>
+                      <w:sz w:val="20"/>
+                      <w:szCs w:val="20"/>
+                    </w:rPr>
                     <w:t>idx</w:t>
                   </w:r>
+                  <w:proofErr w:type="spellEnd"/>
+                  <w:proofErr w:type="gramEnd"/>
                   <w:r>
                     <w:rPr>
                       <w:rFonts w:ascii="Consolas" w:hAnsi="Consolas" w:cs="Consolas"/>
@@ -4049,7 +4344,25 @@
                       <w:sz w:val="20"/>
                       <w:szCs w:val="20"/>
                     </w:rPr>
-                    <w:t xml:space="preserve">   idx            -1;</w:t>
+                    <w:t xml:space="preserve">   </w:t>
+                  </w:r>
+                  <w:proofErr w:type="spellStart"/>
+                  <w:r>
+                    <w:rPr>
+                      <w:rFonts w:ascii="Consolas" w:hAnsi="Consolas" w:cs="Consolas"/>
+                      <w:sz w:val="20"/>
+                      <w:szCs w:val="20"/>
+                    </w:rPr>
+                    <w:t>idx</w:t>
+                  </w:r>
+                  <w:proofErr w:type="spellEnd"/>
+                  <w:r>
+                    <w:rPr>
+                      <w:rFonts w:ascii="Consolas" w:hAnsi="Consolas" w:cs="Consolas"/>
+                      <w:sz w:val="20"/>
+                      <w:szCs w:val="20"/>
+                    </w:rPr>
+                    <w:t xml:space="preserve">            -1;</w:t>
                   </w:r>
                 </w:p>
                 <w:p>
@@ -4106,7 +4419,25 @@
                       <w:sz w:val="20"/>
                       <w:szCs w:val="20"/>
                     </w:rPr>
-                    <w:t>z=z+y+idx;</w:t>
+                    <w:t>z=</w:t>
+                  </w:r>
+                  <w:proofErr w:type="spellStart"/>
+                  <w:r>
+                    <w:rPr>
+                      <w:rFonts w:ascii="Consolas" w:hAnsi="Consolas" w:cs="Consolas"/>
+                      <w:sz w:val="20"/>
+                      <w:szCs w:val="20"/>
+                    </w:rPr>
+                    <w:t>z+y+idx</w:t>
+                  </w:r>
+                  <w:proofErr w:type="spellEnd"/>
+                  <w:r>
+                    <w:rPr>
+                      <w:rFonts w:ascii="Consolas" w:hAnsi="Consolas" w:cs="Consolas"/>
+                      <w:sz w:val="20"/>
+                      <w:szCs w:val="20"/>
+                    </w:rPr>
+                    <w:t>;</w:t>
                   </w:r>
                 </w:p>
                 <w:p>
@@ -4146,13 +4477,23 @@
                       <w:szCs w:val="20"/>
                     </w:rPr>
                   </w:pPr>
-                  <w:r>
-                    <w:rPr>
-                      <w:rFonts w:ascii="Consolas" w:hAnsi="Consolas" w:cs="Consolas"/>
-                      <w:sz w:val="20"/>
-                      <w:szCs w:val="20"/>
-                    </w:rPr>
-                    <w:t>procedure Lily</w:t>
+                  <w:proofErr w:type="gramStart"/>
+                  <w:r>
+                    <w:rPr>
+                      <w:rFonts w:ascii="Consolas" w:hAnsi="Consolas" w:cs="Consolas"/>
+                      <w:sz w:val="20"/>
+                      <w:szCs w:val="20"/>
+                    </w:rPr>
+                    <w:t>procedure</w:t>
+                  </w:r>
+                  <w:proofErr w:type="gramEnd"/>
+                  <w:r>
+                    <w:rPr>
+                      <w:rFonts w:ascii="Consolas" w:hAnsi="Consolas" w:cs="Consolas"/>
+                      <w:sz w:val="20"/>
+                      <w:szCs w:val="20"/>
+                    </w:rPr>
+                    <w:t xml:space="preserve"> Lily</w:t>
                   </w:r>
                   <w:r>
                     <w:rPr>
@@ -4203,7 +4544,24 @@
                       <w:szCs w:val="20"/>
                     </w:rPr>
                     <w:tab/>
-                    <w:t>while v</w:t>
+                  </w:r>
+                  <w:proofErr w:type="gramStart"/>
+                  <w:r>
+                    <w:rPr>
+                      <w:rFonts w:ascii="Consolas" w:hAnsi="Consolas" w:cs="Consolas"/>
+                      <w:sz w:val="20"/>
+                      <w:szCs w:val="20"/>
+                    </w:rPr>
+                    <w:t>while</w:t>
+                  </w:r>
+                  <w:proofErr w:type="gramEnd"/>
+                  <w:r>
+                    <w:rPr>
+                      <w:rFonts w:ascii="Consolas" w:hAnsi="Consolas" w:cs="Consolas"/>
+                      <w:sz w:val="20"/>
+                      <w:szCs w:val="20"/>
+                    </w:rPr>
+                    <w:t xml:space="preserve"> v</w:t>
                   </w:r>
                   <w:r>
                     <w:rPr>
@@ -4282,8 +4640,18 @@
                       <w:sz w:val="20"/>
                       <w:szCs w:val="20"/>
                     </w:rPr>
-                    <w:t>x = y + x;</w:t>
-                  </w:r>
+                    <w:t xml:space="preserve">x = y + </w:t>
+                  </w:r>
+                  <w:proofErr w:type="gramStart"/>
+                  <w:r>
+                    <w:rPr>
+                      <w:rFonts w:ascii="Consolas" w:hAnsi="Consolas" w:cs="Consolas"/>
+                      <w:sz w:val="20"/>
+                      <w:szCs w:val="20"/>
+                    </w:rPr>
+                    <w:t>x;</w:t>
+                  </w:r>
+                  <w:proofErr w:type="gramEnd"/>
                   <w:r>
                     <w:rPr>
                       <w:rFonts w:ascii="Consolas" w:hAnsi="Consolas" w:cs="Consolas"/>
@@ -4309,7 +4677,23 @@
         </w:pict>
       </w:r>
       <w:r>
-        <w:t>However, our SPA source code parser is very flexible. It is able to detect erroneous and inconsistent spaces, tabs, endline characters and erroneous close curly brackets. A flexible CodeParser is</w:t>
+        <w:t xml:space="preserve">However, our SPA source code parser is very flexible. It is able to detect erroneous and inconsistent spaces, tabs, </w:t>
+      </w:r>
+      <w:proofErr w:type="spellStart"/>
+      <w:r>
+        <w:t>endline</w:t>
+      </w:r>
+      <w:proofErr w:type="spellEnd"/>
+      <w:r>
+        <w:t xml:space="preserve"> characters and erroneous close curly brackets. A flexible </w:t>
+      </w:r>
+      <w:proofErr w:type="spellStart"/>
+      <w:r>
+        <w:t>CodeParser</w:t>
+      </w:r>
+      <w:proofErr w:type="spellEnd"/>
+      <w:r>
+        <w:t xml:space="preserve"> is</w:t>
       </w:r>
       <w:r>
         <w:t>, thus,</w:t>
@@ -4367,9 +4751,14 @@
       </w:pPr>
       <w:r>
         <w:lastRenderedPageBreak/>
-        <w:t>Flexible QueryParser</w:t>
+        <w:t xml:space="preserve">Flexible </w:t>
+      </w:r>
+      <w:proofErr w:type="spellStart"/>
+      <w:r>
+        <w:t>QueryParser</w:t>
       </w:r>
       <w:bookmarkEnd w:id="7"/>
+      <w:proofErr w:type="spellEnd"/>
     </w:p>
     <w:p>
       <w:pPr>
@@ -4392,14 +4781,16 @@
                       <w:szCs w:val="20"/>
                     </w:rPr>
                   </w:pPr>
-                  <w:r>
-                    <w:rPr>
-                      <w:rFonts w:ascii="Consolas" w:hAnsi="Consolas" w:cs="Consolas"/>
-                      <w:sz w:val="20"/>
-                      <w:szCs w:val="20"/>
-                    </w:rPr>
-                    <w:t>if ifstat;</w:t>
-                  </w:r>
+                  <w:proofErr w:type="gramStart"/>
+                  <w:r>
+                    <w:rPr>
+                      <w:rFonts w:ascii="Consolas" w:hAnsi="Consolas" w:cs="Consolas"/>
+                      <w:sz w:val="20"/>
+                      <w:szCs w:val="20"/>
+                    </w:rPr>
+                    <w:t>if</w:t>
+                  </w:r>
+                  <w:proofErr w:type="gramEnd"/>
                   <w:r>
                     <w:rPr>
                       <w:rFonts w:ascii="Consolas" w:hAnsi="Consolas" w:cs="Consolas"/>
@@ -4408,13 +4799,75 @@
                     </w:rPr>
                     <w:t xml:space="preserve"> </w:t>
                   </w:r>
-                  <w:r>
-                    <w:rPr>
-                      <w:rFonts w:ascii="Consolas" w:hAnsi="Consolas" w:cs="Consolas"/>
-                      <w:sz w:val="20"/>
-                      <w:szCs w:val="20"/>
-                    </w:rPr>
-                    <w:t>Select ifstat such that Follows* (ifstat, 17)</w:t>
+                  <w:proofErr w:type="spellStart"/>
+                  <w:r>
+                    <w:rPr>
+                      <w:rFonts w:ascii="Consolas" w:hAnsi="Consolas" w:cs="Consolas"/>
+                      <w:sz w:val="20"/>
+                      <w:szCs w:val="20"/>
+                    </w:rPr>
+                    <w:t>ifstat</w:t>
+                  </w:r>
+                  <w:proofErr w:type="spellEnd"/>
+                  <w:r>
+                    <w:rPr>
+                      <w:rFonts w:ascii="Consolas" w:hAnsi="Consolas" w:cs="Consolas"/>
+                      <w:sz w:val="20"/>
+                      <w:szCs w:val="20"/>
+                    </w:rPr>
+                    <w:t>;</w:t>
+                  </w:r>
+                  <w:r>
+                    <w:rPr>
+                      <w:rFonts w:ascii="Consolas" w:hAnsi="Consolas" w:cs="Consolas"/>
+                      <w:sz w:val="20"/>
+                      <w:szCs w:val="20"/>
+                    </w:rPr>
+                    <w:t xml:space="preserve"> </w:t>
+                  </w:r>
+                  <w:r>
+                    <w:rPr>
+                      <w:rFonts w:ascii="Consolas" w:hAnsi="Consolas" w:cs="Consolas"/>
+                      <w:sz w:val="20"/>
+                      <w:szCs w:val="20"/>
+                    </w:rPr>
+                    <w:t xml:space="preserve">Select </w:t>
+                  </w:r>
+                  <w:proofErr w:type="spellStart"/>
+                  <w:r>
+                    <w:rPr>
+                      <w:rFonts w:ascii="Consolas" w:hAnsi="Consolas" w:cs="Consolas"/>
+                      <w:sz w:val="20"/>
+                      <w:szCs w:val="20"/>
+                    </w:rPr>
+                    <w:t>ifstat</w:t>
+                  </w:r>
+                  <w:proofErr w:type="spellEnd"/>
+                  <w:r>
+                    <w:rPr>
+                      <w:rFonts w:ascii="Consolas" w:hAnsi="Consolas" w:cs="Consolas"/>
+                      <w:sz w:val="20"/>
+                      <w:szCs w:val="20"/>
+                    </w:rPr>
+                    <w:t xml:space="preserve"> such that Follows* (</w:t>
+                  </w:r>
+                  <w:proofErr w:type="spellStart"/>
+                  <w:r>
+                    <w:rPr>
+                      <w:rFonts w:ascii="Consolas" w:hAnsi="Consolas" w:cs="Consolas"/>
+                      <w:sz w:val="20"/>
+                      <w:szCs w:val="20"/>
+                    </w:rPr>
+                    <w:t>ifstat</w:t>
+                  </w:r>
+                  <w:proofErr w:type="spellEnd"/>
+                  <w:r>
+                    <w:rPr>
+                      <w:rFonts w:ascii="Consolas" w:hAnsi="Consolas" w:cs="Consolas"/>
+                      <w:sz w:val="20"/>
+                      <w:szCs w:val="20"/>
+                    </w:rPr>
+                    <w:t>, 17)</w:t>
                   </w:r>
                 </w:p>
                 <w:p>
@@ -4436,13 +4889,23 @@
                       <w:szCs w:val="20"/>
                     </w:rPr>
                   </w:pPr>
-                  <w:r>
-                    <w:rPr>
-                      <w:rFonts w:ascii="Consolas" w:hAnsi="Consolas" w:cs="Consolas"/>
-                      <w:sz w:val="20"/>
-                      <w:szCs w:val="20"/>
-                    </w:rPr>
-                    <w:t xml:space="preserve">assign a; </w:t>
+                  <w:proofErr w:type="gramStart"/>
+                  <w:r>
+                    <w:rPr>
+                      <w:rFonts w:ascii="Consolas" w:hAnsi="Consolas" w:cs="Consolas"/>
+                      <w:sz w:val="20"/>
+                      <w:szCs w:val="20"/>
+                    </w:rPr>
+                    <w:t>assign</w:t>
+                  </w:r>
+                  <w:proofErr w:type="gramEnd"/>
+                  <w:r>
+                    <w:rPr>
+                      <w:rFonts w:ascii="Consolas" w:hAnsi="Consolas" w:cs="Consolas"/>
+                      <w:sz w:val="20"/>
+                      <w:szCs w:val="20"/>
+                    </w:rPr>
+                    <w:t xml:space="preserve"> a; </w:t>
                   </w:r>
                   <w:r>
                     <w:rPr>
@@ -4458,7 +4921,43 @@
                       <w:sz w:val="20"/>
                       <w:szCs w:val="20"/>
                     </w:rPr>
-                    <w:t>s (a, "idx") and Uses (a, "idx")</w:t>
+                    <w:t>s (a, "</w:t>
+                  </w:r>
+                  <w:proofErr w:type="spellStart"/>
+                  <w:r>
+                    <w:rPr>
+                      <w:rFonts w:ascii="Consolas" w:hAnsi="Consolas" w:cs="Consolas"/>
+                      <w:sz w:val="20"/>
+                      <w:szCs w:val="20"/>
+                    </w:rPr>
+                    <w:t>idx</w:t>
+                  </w:r>
+                  <w:proofErr w:type="spellEnd"/>
+                  <w:r>
+                    <w:rPr>
+                      <w:rFonts w:ascii="Consolas" w:hAnsi="Consolas" w:cs="Consolas"/>
+                      <w:sz w:val="20"/>
+                      <w:szCs w:val="20"/>
+                    </w:rPr>
+                    <w:t>") and Uses (a, "</w:t>
+                  </w:r>
+                  <w:proofErr w:type="spellStart"/>
+                  <w:r>
+                    <w:rPr>
+                      <w:rFonts w:ascii="Consolas" w:hAnsi="Consolas" w:cs="Consolas"/>
+                      <w:sz w:val="20"/>
+                      <w:szCs w:val="20"/>
+                    </w:rPr>
+                    <w:t>idx</w:t>
+                  </w:r>
+                  <w:proofErr w:type="spellEnd"/>
+                  <w:r>
+                    <w:rPr>
+                      <w:rFonts w:ascii="Consolas" w:hAnsi="Consolas" w:cs="Consolas"/>
+                      <w:sz w:val="20"/>
+                      <w:szCs w:val="20"/>
+                    </w:rPr>
+                    <w:t>")</w:t>
                   </w:r>
                 </w:p>
                 <w:p>
@@ -4480,21 +4979,67 @@
                       <w:szCs w:val="20"/>
                     </w:rPr>
                   </w:pPr>
-                  <w:r>
-                    <w:rPr>
-                      <w:rFonts w:ascii="Consolas" w:hAnsi="Consolas" w:cs="Consolas"/>
-                      <w:sz w:val="20"/>
-                      <w:szCs w:val="20"/>
-                    </w:rPr>
-                    <w:t xml:space="preserve">assign a; while w; </w:t>
-                  </w:r>
-                  <w:r>
-                    <w:rPr>
-                      <w:rFonts w:ascii="Consolas" w:hAnsi="Consolas" w:cs="Consolas"/>
-                      <w:sz w:val="20"/>
-                      <w:szCs w:val="20"/>
-                    </w:rPr>
-                    <w:t>Select a such that Modifies (a, "idx") and Uses (a, "idx") and Follows (15, a) and Parent* (w, a)</w:t>
+                  <w:proofErr w:type="gramStart"/>
+                  <w:r>
+                    <w:rPr>
+                      <w:rFonts w:ascii="Consolas" w:hAnsi="Consolas" w:cs="Consolas"/>
+                      <w:sz w:val="20"/>
+                      <w:szCs w:val="20"/>
+                    </w:rPr>
+                    <w:t>assign</w:t>
+                  </w:r>
+                  <w:proofErr w:type="gramEnd"/>
+                  <w:r>
+                    <w:rPr>
+                      <w:rFonts w:ascii="Consolas" w:hAnsi="Consolas" w:cs="Consolas"/>
+                      <w:sz w:val="20"/>
+                      <w:szCs w:val="20"/>
+                    </w:rPr>
+                    <w:t xml:space="preserve"> a; while w; </w:t>
+                  </w:r>
+                  <w:r>
+                    <w:rPr>
+                      <w:rFonts w:ascii="Consolas" w:hAnsi="Consolas" w:cs="Consolas"/>
+                      <w:sz w:val="20"/>
+                      <w:szCs w:val="20"/>
+                    </w:rPr>
+                    <w:t>Select a such that Modifies (a, "</w:t>
+                  </w:r>
+                  <w:proofErr w:type="spellStart"/>
+                  <w:r>
+                    <w:rPr>
+                      <w:rFonts w:ascii="Consolas" w:hAnsi="Consolas" w:cs="Consolas"/>
+                      <w:sz w:val="20"/>
+                      <w:szCs w:val="20"/>
+                    </w:rPr>
+                    <w:t>idx</w:t>
+                  </w:r>
+                  <w:proofErr w:type="spellEnd"/>
+                  <w:r>
+                    <w:rPr>
+                      <w:rFonts w:ascii="Consolas" w:hAnsi="Consolas" w:cs="Consolas"/>
+                      <w:sz w:val="20"/>
+                      <w:szCs w:val="20"/>
+                    </w:rPr>
+                    <w:t>") and Uses (a, "</w:t>
+                  </w:r>
+                  <w:proofErr w:type="spellStart"/>
+                  <w:r>
+                    <w:rPr>
+                      <w:rFonts w:ascii="Consolas" w:hAnsi="Consolas" w:cs="Consolas"/>
+                      <w:sz w:val="20"/>
+                      <w:szCs w:val="20"/>
+                    </w:rPr>
+                    <w:t>idx</w:t>
+                  </w:r>
+                  <w:proofErr w:type="spellEnd"/>
+                  <w:r>
+                    <w:rPr>
+                      <w:rFonts w:ascii="Consolas" w:hAnsi="Consolas" w:cs="Consolas"/>
+                      <w:sz w:val="20"/>
+                      <w:szCs w:val="20"/>
+                    </w:rPr>
+                    <w:t>") and Follows (15, a) and Parent* (w, a)</w:t>
                   </w:r>
                 </w:p>
                 <w:p>
@@ -4583,8 +5128,18 @@
                       <w:sz w:val="20"/>
                       <w:szCs w:val="20"/>
                     </w:rPr>
-                    <w:t xml:space="preserve"> ifstat</w:t>
-                  </w:r>
+                    <w:t xml:space="preserve"> </w:t>
+                  </w:r>
+                  <w:proofErr w:type="spellStart"/>
+                  <w:r>
+                    <w:rPr>
+                      <w:rFonts w:ascii="Consolas" w:hAnsi="Consolas" w:cs="Consolas"/>
+                      <w:sz w:val="20"/>
+                      <w:szCs w:val="20"/>
+                    </w:rPr>
+                    <w:t>ifstat</w:t>
+                  </w:r>
+                  <w:proofErr w:type="spellEnd"/>
                   <w:r>
                     <w:rPr>
                       <w:rFonts w:ascii="Consolas" w:hAnsi="Consolas" w:cs="Consolas"/>
@@ -4631,7 +5186,25 @@
                       <w:sz w:val="20"/>
                       <w:szCs w:val="20"/>
                     </w:rPr>
-                    <w:t xml:space="preserve"> ifstat </w:t>
+                    <w:t xml:space="preserve"> </w:t>
+                  </w:r>
+                  <w:proofErr w:type="spellStart"/>
+                  <w:r>
+                    <w:rPr>
+                      <w:rFonts w:ascii="Consolas" w:hAnsi="Consolas" w:cs="Consolas"/>
+                      <w:sz w:val="20"/>
+                      <w:szCs w:val="20"/>
+                    </w:rPr>
+                    <w:t>ifstat</w:t>
+                  </w:r>
+                  <w:proofErr w:type="spellEnd"/>
+                  <w:r>
+                    <w:rPr>
+                      <w:rFonts w:ascii="Consolas" w:hAnsi="Consolas" w:cs="Consolas"/>
+                      <w:sz w:val="20"/>
+                      <w:szCs w:val="20"/>
+                    </w:rPr>
+                    <w:t xml:space="preserve"> </w:t>
                   </w:r>
                   <w:r>
                     <w:rPr>
@@ -4711,7 +5284,25 @@
                       <w:sz w:val="20"/>
                       <w:szCs w:val="20"/>
                     </w:rPr>
-                    <w:t>ifstat,17)</w:t>
+                    <w:t>ifstat</w:t>
+                  </w:r>
+                  <w:proofErr w:type="gramStart"/>
+                  <w:r>
+                    <w:rPr>
+                      <w:rFonts w:ascii="Consolas" w:hAnsi="Consolas" w:cs="Consolas"/>
+                      <w:sz w:val="20"/>
+                      <w:szCs w:val="20"/>
+                    </w:rPr>
+                    <w:t>,17</w:t>
+                  </w:r>
+                  <w:proofErr w:type="gramEnd"/>
+                  <w:r>
+                    <w:rPr>
+                      <w:rFonts w:ascii="Consolas" w:hAnsi="Consolas" w:cs="Consolas"/>
+                      <w:sz w:val="20"/>
+                      <w:szCs w:val="20"/>
+                    </w:rPr>
+                    <w:t>)</w:t>
                   </w:r>
                 </w:p>
                 <w:p>
@@ -4733,29 +5324,93 @@
                       <w:szCs w:val="20"/>
                     </w:rPr>
                   </w:pPr>
-                  <w:r>
-                    <w:rPr>
-                      <w:rFonts w:ascii="Consolas" w:hAnsi="Consolas" w:cs="Consolas"/>
-                      <w:sz w:val="20"/>
-                      <w:szCs w:val="20"/>
-                    </w:rPr>
-                    <w:t>assign a;</w:t>
-                  </w:r>
-                  <w:r>
-                    <w:rPr>
-                      <w:rFonts w:ascii="Consolas" w:hAnsi="Consolas" w:cs="Consolas"/>
-                      <w:sz w:val="20"/>
-                      <w:szCs w:val="20"/>
-                    </w:rPr>
-                    <w:t>Select a such that Modifie</w:t>
-                  </w:r>
-                  <w:r>
-                    <w:rPr>
-                      <w:rFonts w:ascii="Consolas" w:hAnsi="Consolas" w:cs="Consolas"/>
-                      <w:sz w:val="20"/>
-                      <w:szCs w:val="20"/>
-                    </w:rPr>
-                    <w:t>s(a,"idx") and Uses(a,"idx")</w:t>
+                  <w:proofErr w:type="gramStart"/>
+                  <w:r>
+                    <w:rPr>
+                      <w:rFonts w:ascii="Consolas" w:hAnsi="Consolas" w:cs="Consolas"/>
+                      <w:sz w:val="20"/>
+                      <w:szCs w:val="20"/>
+                    </w:rPr>
+                    <w:t>assign</w:t>
+                  </w:r>
+                  <w:proofErr w:type="gramEnd"/>
+                  <w:r>
+                    <w:rPr>
+                      <w:rFonts w:ascii="Consolas" w:hAnsi="Consolas" w:cs="Consolas"/>
+                      <w:sz w:val="20"/>
+                      <w:szCs w:val="20"/>
+                    </w:rPr>
+                    <w:t xml:space="preserve"> </w:t>
+                  </w:r>
+                  <w:proofErr w:type="spellStart"/>
+                  <w:r>
+                    <w:rPr>
+                      <w:rFonts w:ascii="Consolas" w:hAnsi="Consolas" w:cs="Consolas"/>
+                      <w:sz w:val="20"/>
+                      <w:szCs w:val="20"/>
+                    </w:rPr>
+                    <w:t>a;</w:t>
+                  </w:r>
+                  <w:r>
+                    <w:rPr>
+                      <w:rFonts w:ascii="Consolas" w:hAnsi="Consolas" w:cs="Consolas"/>
+                      <w:sz w:val="20"/>
+                      <w:szCs w:val="20"/>
+                    </w:rPr>
+                    <w:t>Select</w:t>
+                  </w:r>
+                  <w:proofErr w:type="spellEnd"/>
+                  <w:r>
+                    <w:rPr>
+                      <w:rFonts w:ascii="Consolas" w:hAnsi="Consolas" w:cs="Consolas"/>
+                      <w:sz w:val="20"/>
+                      <w:szCs w:val="20"/>
+                    </w:rPr>
+                    <w:t xml:space="preserve"> a such that Modifie</w:t>
+                  </w:r>
+                  <w:r>
+                    <w:rPr>
+                      <w:rFonts w:ascii="Consolas" w:hAnsi="Consolas" w:cs="Consolas"/>
+                      <w:sz w:val="20"/>
+                      <w:szCs w:val="20"/>
+                    </w:rPr>
+                    <w:t>s(a,"</w:t>
+                  </w:r>
+                  <w:proofErr w:type="spellStart"/>
+                  <w:r>
+                    <w:rPr>
+                      <w:rFonts w:ascii="Consolas" w:hAnsi="Consolas" w:cs="Consolas"/>
+                      <w:sz w:val="20"/>
+                      <w:szCs w:val="20"/>
+                    </w:rPr>
+                    <w:t>idx</w:t>
+                  </w:r>
+                  <w:proofErr w:type="spellEnd"/>
+                  <w:r>
+                    <w:rPr>
+                      <w:rFonts w:ascii="Consolas" w:hAnsi="Consolas" w:cs="Consolas"/>
+                      <w:sz w:val="20"/>
+                      <w:szCs w:val="20"/>
+                    </w:rPr>
+                    <w:t>") and Uses(a,"</w:t>
+                  </w:r>
+                  <w:proofErr w:type="spellStart"/>
+                  <w:r>
+                    <w:rPr>
+                      <w:rFonts w:ascii="Consolas" w:hAnsi="Consolas" w:cs="Consolas"/>
+                      <w:sz w:val="20"/>
+                      <w:szCs w:val="20"/>
+                    </w:rPr>
+                    <w:t>idx</w:t>
+                  </w:r>
+                  <w:proofErr w:type="spellEnd"/>
+                  <w:r>
+                    <w:rPr>
+                      <w:rFonts w:ascii="Consolas" w:hAnsi="Consolas" w:cs="Consolas"/>
+                      <w:sz w:val="20"/>
+                      <w:szCs w:val="20"/>
+                    </w:rPr>
+                    <w:t>")</w:t>
                   </w:r>
                 </w:p>
                 <w:p>
@@ -4777,13 +5432,23 @@
                       <w:szCs w:val="20"/>
                     </w:rPr>
                   </w:pPr>
-                  <w:r>
-                    <w:rPr>
-                      <w:rFonts w:ascii="Consolas" w:hAnsi="Consolas" w:cs="Consolas"/>
-                      <w:sz w:val="20"/>
-                      <w:szCs w:val="20"/>
-                    </w:rPr>
-                    <w:t xml:space="preserve">assign     a   ;    while   w    ; Select     a such that </w:t>
+                  <w:proofErr w:type="gramStart"/>
+                  <w:r>
+                    <w:rPr>
+                      <w:rFonts w:ascii="Consolas" w:hAnsi="Consolas" w:cs="Consolas"/>
+                      <w:sz w:val="20"/>
+                      <w:szCs w:val="20"/>
+                    </w:rPr>
+                    <w:t>assign</w:t>
+                  </w:r>
+                  <w:proofErr w:type="gramEnd"/>
+                  <w:r>
+                    <w:rPr>
+                      <w:rFonts w:ascii="Consolas" w:hAnsi="Consolas" w:cs="Consolas"/>
+                      <w:sz w:val="20"/>
+                      <w:szCs w:val="20"/>
+                    </w:rPr>
+                    <w:t xml:space="preserve">     a   ;    while   w    ; Select     a such that </w:t>
                   </w:r>
                   <w:r>
                     <w:rPr>
@@ -4807,7 +5472,25 @@
                       <w:sz w:val="20"/>
                       <w:szCs w:val="20"/>
                     </w:rPr>
-                    <w:t xml:space="preserve"> "idx"</w:t>
+                    <w:t xml:space="preserve"> "</w:t>
+                  </w:r>
+                  <w:proofErr w:type="spellStart"/>
+                  <w:r>
+                    <w:rPr>
+                      <w:rFonts w:ascii="Consolas" w:hAnsi="Consolas" w:cs="Consolas"/>
+                      <w:sz w:val="20"/>
+                      <w:szCs w:val="20"/>
+                    </w:rPr>
+                    <w:t>idx</w:t>
+                  </w:r>
+                  <w:proofErr w:type="spellEnd"/>
+                  <w:r>
+                    <w:rPr>
+                      <w:rFonts w:ascii="Consolas" w:hAnsi="Consolas" w:cs="Consolas"/>
+                      <w:sz w:val="20"/>
+                      <w:szCs w:val="20"/>
+                    </w:rPr>
+                    <w:t>"</w:t>
                   </w:r>
                   <w:r>
                     <w:rPr>
@@ -4887,7 +5570,25 @@
                       <w:sz w:val="20"/>
                       <w:szCs w:val="20"/>
                     </w:rPr>
-                    <w:t xml:space="preserve"> "idx") </w:t>
+                    <w:t xml:space="preserve"> "</w:t>
+                  </w:r>
+                  <w:proofErr w:type="spellStart"/>
+                  <w:r>
+                    <w:rPr>
+                      <w:rFonts w:ascii="Consolas" w:hAnsi="Consolas" w:cs="Consolas"/>
+                      <w:sz w:val="20"/>
+                      <w:szCs w:val="20"/>
+                    </w:rPr>
+                    <w:t>idx</w:t>
+                  </w:r>
+                  <w:proofErr w:type="spellEnd"/>
+                  <w:r>
+                    <w:rPr>
+                      <w:rFonts w:ascii="Consolas" w:hAnsi="Consolas" w:cs="Consolas"/>
+                      <w:sz w:val="20"/>
+                      <w:szCs w:val="20"/>
+                    </w:rPr>
+                    <w:t xml:space="preserve">") </w:t>
                   </w:r>
                   <w:r>
                     <w:rPr>
@@ -5076,7 +5777,15 @@
         </w:pict>
       </w:r>
       <w:r>
-        <w:t>However, our QueryParser is very flexible and</w:t>
+        <w:t xml:space="preserve">However, our </w:t>
+      </w:r>
+      <w:proofErr w:type="spellStart"/>
+      <w:r>
+        <w:t>QueryParser</w:t>
+      </w:r>
+      <w:proofErr w:type="spellEnd"/>
+      <w:r>
+        <w:t xml:space="preserve"> is very flexible and</w:t>
       </w:r>
       <w:r>
         <w:t xml:space="preserve"> is</w:t>
@@ -5313,7 +6022,23 @@
         <w:t>was</w:t>
       </w:r>
       <w:r>
-        <w:t xml:space="preserve"> also used to monitor the progress of any issues and the SPA system as a whole. Github features such as milestones, issue tracker with assignees, milestones, and issue category (bugs, testing, documentation, enhancement, etc) </w:t>
+        <w:t xml:space="preserve"> also used to monitor the progress of any issues and the SPA system as a whole. </w:t>
+      </w:r>
+      <w:proofErr w:type="spellStart"/>
+      <w:r>
+        <w:t>Github</w:t>
+      </w:r>
+      <w:proofErr w:type="spellEnd"/>
+      <w:r>
+        <w:t xml:space="preserve"> features such as milestones, issue tracker with assignees, milestones, and issue category (bugs, testing, documentation, enhancement, </w:t>
+      </w:r>
+      <w:proofErr w:type="spellStart"/>
+      <w:r>
+        <w:t>etc</w:t>
+      </w:r>
+      <w:proofErr w:type="spellEnd"/>
+      <w:r>
+        <w:t xml:space="preserve">) </w:t>
       </w:r>
       <w:r>
         <w:t xml:space="preserve">were highly useful for our project management process. </w:t>
@@ -5510,7 +6235,15 @@
         <w:t xml:space="preserve">currently </w:t>
       </w:r>
       <w:r>
-        <w:t xml:space="preserve">hosted on GitHub, and the </w:t>
+        <w:t xml:space="preserve">hosted on </w:t>
+      </w:r>
+      <w:proofErr w:type="spellStart"/>
+      <w:r>
+        <w:t>GitHub</w:t>
+      </w:r>
+      <w:proofErr w:type="spellEnd"/>
+      <w:r>
+        <w:t xml:space="preserve">, and the </w:t>
       </w:r>
       <w:r>
         <w:t>relevant</w:t>
@@ -5657,9 +6390,7 @@
         <w:lastRenderedPageBreak/>
         <w:t>Project Plan</w:t>
       </w:r>
-      <w:bookmarkStart w:id="10" w:name="_GoBack"/>
       <w:bookmarkEnd w:id="9"/>
-      <w:bookmarkEnd w:id="10"/>
     </w:p>
     <w:p>
       <w:r>
@@ -5728,7 +6459,7 @@
       <w:pPr>
         <w:pStyle w:val="Heading2"/>
       </w:pPr>
-      <w:bookmarkStart w:id="11" w:name="_Toc402389969"/>
+      <w:bookmarkStart w:id="10" w:name="_Toc402389969"/>
       <w:r>
         <w:t>3.1.</w:t>
       </w:r>
@@ -5741,7 +6472,7 @@
       <w:r>
         <w:t>For Whole Project</w:t>
       </w:r>
-      <w:bookmarkEnd w:id="11"/>
+      <w:bookmarkEnd w:id="10"/>
     </w:p>
     <w:p>
       <w:pPr>
@@ -5758,7 +6489,7 @@
           <w:docGrid w:linePitch="360"/>
         </w:sectPr>
       </w:pPr>
-      <w:bookmarkStart w:id="12" w:name="_Toc402389970"/>
+      <w:bookmarkStart w:id="11" w:name="_Toc402389970"/>
       <w:r>
         <w:t>3.2.</w:t>
       </w:r>
@@ -5783,13 +6514,13 @@
       <w:r>
         <w:t>ems</w:t>
       </w:r>
-      <w:bookmarkEnd w:id="12"/>
+      <w:bookmarkEnd w:id="11"/>
     </w:p>
     <w:p>
       <w:pPr>
         <w:pStyle w:val="Heading1"/>
       </w:pPr>
-      <w:bookmarkStart w:id="13" w:name="_Toc402389971"/>
+      <w:bookmarkStart w:id="12" w:name="_Toc402389971"/>
       <w:r>
         <w:lastRenderedPageBreak/>
         <w:t>4.</w:t>
@@ -5800,187 +6531,429 @@
       <w:r>
         <w:t>Components</w:t>
       </w:r>
+      <w:bookmarkEnd w:id="12"/>
+    </w:p>
+    <w:p>
+      <w:pPr>
+        <w:pStyle w:val="Heading2"/>
+      </w:pPr>
+      <w:bookmarkStart w:id="13" w:name="_Toc384845072"/>
+      <w:bookmarkStart w:id="14" w:name="_Toc385275806"/>
+      <w:bookmarkStart w:id="15" w:name="_Toc402389972"/>
+      <w:r>
+        <w:t>4</w:t>
+      </w:r>
+      <w:r>
+        <w:t>.1</w:t>
+      </w:r>
+      <w:r>
+        <w:t>.</w:t>
+      </w:r>
+      <w:r>
+        <w:tab/>
+      </w:r>
+      <w:r>
+        <w:t>Code P</w:t>
+      </w:r>
+      <w:r>
+        <w:t>arser</w:t>
+      </w:r>
       <w:bookmarkEnd w:id="13"/>
-    </w:p>
-    <w:p>
-      <w:pPr>
-        <w:pStyle w:val="Heading2"/>
-      </w:pPr>
-      <w:bookmarkStart w:id="14" w:name="_Toc384845072"/>
-      <w:bookmarkStart w:id="15" w:name="_Toc385275806"/>
-      <w:bookmarkStart w:id="16" w:name="_Toc402389972"/>
-      <w:r>
-        <w:t>4</w:t>
-      </w:r>
-      <w:r>
-        <w:t>.1</w:t>
-      </w:r>
-      <w:r>
-        <w:t>.</w:t>
-      </w:r>
-      <w:r>
-        <w:tab/>
-      </w:r>
-      <w:r>
-        <w:t>Code P</w:t>
-      </w:r>
-      <w:r>
-        <w:t>arser</w:t>
-      </w:r>
       <w:bookmarkEnd w:id="14"/>
       <w:bookmarkEnd w:id="15"/>
+      <w:r>
+        <w:br/>
+      </w:r>
+    </w:p>
+    <w:p>
+      <w:pPr>
+        <w:jc w:val="both"/>
+      </w:pPr>
+      <w:r>
+        <w:t>Code Parser’s main functions are to read in the source code, build the AST, and set the tables (</w:t>
+      </w:r>
+      <w:proofErr w:type="spellStart"/>
+      <w:r>
+        <w:t>VarTable</w:t>
+      </w:r>
+      <w:proofErr w:type="spellEnd"/>
+      <w:r>
+        <w:t xml:space="preserve">, </w:t>
+      </w:r>
+      <w:proofErr w:type="spellStart"/>
+      <w:r>
+        <w:t>ProcTable</w:t>
+      </w:r>
+      <w:proofErr w:type="spellEnd"/>
+      <w:r>
+        <w:t xml:space="preserve">, </w:t>
+      </w:r>
+      <w:proofErr w:type="spellStart"/>
+      <w:r>
+        <w:t>TypeTable</w:t>
+      </w:r>
+      <w:proofErr w:type="spellEnd"/>
+      <w:r>
+        <w:t>, Follows, Parent, Modifies, Uses) in PKB according to the input source code.</w:t>
+      </w:r>
+    </w:p>
+    <w:p>
+      <w:pPr>
+        <w:jc w:val="both"/>
+      </w:pPr>
+      <w:r>
+        <w:t>To build the AST, Code Parser depends on the implementation of node, which is the node structure being used to build AST. A node ca</w:t>
+      </w:r>
+      <w:r>
+        <w:t>n have many children, thus</w:t>
+      </w:r>
+      <w:r>
+        <w:t xml:space="preserve"> we decided to use NODE_PTR_LIST </w:t>
+      </w:r>
+      <w:r>
+        <w:t xml:space="preserve">(C++ vector) </w:t>
+      </w:r>
+      <w:r>
+        <w:t>for dynamic storage of the children pointers, rather than array with fixed size.</w:t>
+      </w:r>
+    </w:p>
+    <w:p>
+      <w:pPr>
+        <w:jc w:val="both"/>
+      </w:pPr>
+      <w:r>
+        <w:t>Code Parser keeps track of every relevant parent of each node being built, by storing pointers to their parents. For example when there is a while statement, a pointer to the while statement will be stored and then link all the children to their parent node.</w:t>
+      </w:r>
+    </w:p>
+    <w:p>
+      <w:pPr>
+        <w:jc w:val="both"/>
+      </w:pPr>
+      <w:r>
+        <w:t>Code Parser works by tokenizing the source c</w:t>
+      </w:r>
+      <w:r>
+        <w:t xml:space="preserve">ode as string line by line, </w:t>
+      </w:r>
+      <w:r>
+        <w:t xml:space="preserve">detecting the tokens </w:t>
+      </w:r>
+      <w:r>
+        <w:t>in</w:t>
+      </w:r>
+      <w:r>
+        <w:t xml:space="preserve"> each line, </w:t>
+      </w:r>
+      <w:bookmarkStart w:id="16" w:name="_GoBack"/>
       <w:bookmarkEnd w:id="16"/>
       <w:r>
-        <w:br/>
-      </w:r>
-    </w:p>
-    <w:p>
-      <w:r>
-        <w:t>/*</w:t>
-      </w:r>
-      <w:r>
-        <w:rPr>
-          <w:b/>
-          <w:color w:val="FF0000"/>
-        </w:rPr>
-        <w:t>KESTER</w:t>
-      </w:r>
-      <w:r>
-        <w:t xml:space="preserve"> </w:t>
-      </w:r>
-    </w:p>
-    <w:p>
-      <w:r>
-        <w:t>PLEASE REMOVE THIS COMMENT</w:t>
-      </w:r>
-    </w:p>
-    <w:p>
-      <w:pPr>
-        <w:autoSpaceDE w:val="0"/>
-        <w:autoSpaceDN w:val="0"/>
-        <w:adjustRightInd w:val="0"/>
-        <w:spacing w:after="0" w:line="240" w:lineRule="auto"/>
-        <w:rPr>
-          <w:rFonts w:ascii="Times New Roman" w:hAnsi="Times New Roman" w:cs="Times New Roman"/>
-          <w:color w:val="000000"/>
-          <w:sz w:val="22"/>
-          <w:szCs w:val="22"/>
-        </w:rPr>
-      </w:pPr>
-      <w:r>
-        <w:rPr>
-          <w:rFonts w:ascii="Times New Roman" w:hAnsi="Times New Roman" w:cs="Times New Roman"/>
-          <w:color w:val="000000"/>
-          <w:sz w:val="22"/>
-          <w:szCs w:val="22"/>
-        </w:rPr>
-        <w:t xml:space="preserve">Follow guidelines in Handbook Section 10.2 to analyze, justify and document detailed design decisions. Pay attention to clarity of the description (check hints in Section 10.2). </w:t>
-      </w:r>
-    </w:p>
-    <w:p>
-      <w:pPr>
-        <w:autoSpaceDE w:val="0"/>
-        <w:autoSpaceDN w:val="0"/>
-        <w:adjustRightInd w:val="0"/>
-        <w:spacing w:after="0" w:line="240" w:lineRule="auto"/>
-        <w:rPr>
-          <w:rFonts w:ascii="Times New Roman" w:hAnsi="Times New Roman" w:cs="Times New Roman"/>
-          <w:color w:val="000000"/>
-          <w:sz w:val="22"/>
-          <w:szCs w:val="22"/>
-        </w:rPr>
-      </w:pPr>
-      <w:r>
-        <w:rPr>
-          <w:rFonts w:ascii="Times New Roman" w:hAnsi="Times New Roman" w:cs="Times New Roman"/>
-          <w:color w:val="000000"/>
-          <w:sz w:val="22"/>
-          <w:szCs w:val="22"/>
-        </w:rPr>
-        <w:t xml:space="preserve">If you applied design patterns, document them in this section: </w:t>
-      </w:r>
-    </w:p>
-    <w:p>
-      <w:pPr>
-        <w:autoSpaceDE w:val="0"/>
-        <w:autoSpaceDN w:val="0"/>
-        <w:adjustRightInd w:val="0"/>
-        <w:spacing w:after="0" w:line="240" w:lineRule="auto"/>
-        <w:rPr>
-          <w:rFonts w:ascii="Times New Roman" w:hAnsi="Times New Roman" w:cs="Times New Roman"/>
-          <w:color w:val="000000"/>
-          <w:sz w:val="22"/>
-          <w:szCs w:val="22"/>
-        </w:rPr>
-      </w:pPr>
-      <w:r>
-        <w:rPr>
-          <w:rFonts w:ascii="Times New Roman" w:hAnsi="Times New Roman" w:cs="Times New Roman"/>
-          <w:color w:val="000000"/>
-          <w:sz w:val="22"/>
-          <w:szCs w:val="22"/>
-        </w:rPr>
-        <w:t>a) Explain the design problem and pattern you applied</w:t>
-      </w:r>
-    </w:p>
-    <w:p>
-      <w:pPr>
-        <w:autoSpaceDE w:val="0"/>
-        <w:autoSpaceDN w:val="0"/>
-        <w:adjustRightInd w:val="0"/>
-        <w:spacing w:after="47" w:line="240" w:lineRule="auto"/>
-        <w:rPr>
-          <w:rFonts w:ascii="Times New Roman" w:hAnsi="Times New Roman" w:cs="Times New Roman"/>
-          <w:color w:val="000000"/>
-          <w:sz w:val="22"/>
-          <w:szCs w:val="22"/>
-        </w:rPr>
-      </w:pPr>
-      <w:r>
-        <w:rPr>
-          <w:rFonts w:ascii="Times New Roman" w:hAnsi="Times New Roman" w:cs="Times New Roman"/>
-          <w:color w:val="000000"/>
-          <w:sz w:val="22"/>
-          <w:szCs w:val="22"/>
-        </w:rPr>
-        <w:t>b)</w:t>
-      </w:r>
-      <w:r>
-        <w:rPr>
-          <w:rFonts w:ascii="Times New Roman" w:hAnsi="Times New Roman" w:cs="Times New Roman"/>
-          <w:color w:val="000000"/>
-          <w:sz w:val="22"/>
-          <w:szCs w:val="22"/>
-        </w:rPr>
-        <w:t xml:space="preserve"> Document expected benefits and costs of applying a design pattern </w:t>
-      </w:r>
-    </w:p>
-    <w:p>
-      <w:pPr>
-        <w:autoSpaceDE w:val="0"/>
-        <w:autoSpaceDN w:val="0"/>
-        <w:adjustRightInd w:val="0"/>
-        <w:spacing w:after="0" w:line="240" w:lineRule="auto"/>
-        <w:rPr>
-          <w:rFonts w:ascii="Times New Roman" w:hAnsi="Times New Roman" w:cs="Times New Roman"/>
-          <w:color w:val="000000"/>
-          <w:sz w:val="22"/>
-          <w:szCs w:val="22"/>
-        </w:rPr>
-      </w:pPr>
-      <w:r>
-        <w:rPr>
-          <w:rFonts w:ascii="Times New Roman" w:hAnsi="Times New Roman" w:cs="Times New Roman"/>
-          <w:color w:val="000000"/>
-          <w:sz w:val="22"/>
-          <w:szCs w:val="22"/>
-        </w:rPr>
-        <w:t xml:space="preserve">c) Document the actual benefits and costs of a design pattern that you experienced in the project after applying it. </w:t>
-      </w:r>
-    </w:p>
-    <w:p>
-      <w:r>
-        <w:t>*/</w:t>
+        <w:t>generating the types, program lines, and setting the tables accordingly.</w:t>
+      </w:r>
+    </w:p>
+    <w:p>
+      <w:pPr>
+        <w:jc w:val="both"/>
+      </w:pPr>
+      <w:r>
+        <w:t>For an assignment statement, Code Parser will convert the expression from infix to postfix, and then create the expression tree.</w:t>
+      </w:r>
+    </w:p>
+    <w:p>
+      <w:pPr>
+        <w:jc w:val="both"/>
+      </w:pPr>
+      <w:r>
+        <w:t>Code Parser does its validation by keeping track of the curly brackets (i.e. “{</w:t>
+      </w:r>
+      <w:proofErr w:type="gramStart"/>
+      <w:r>
+        <w:t>“ and</w:t>
+      </w:r>
+      <w:proofErr w:type="gramEnd"/>
+      <w:r>
+        <w:t xml:space="preserve"> “}” ). It keeps track of the number currently present open curly bracket, “{“. When Code Parser encounters an open curly bracket, it will push it to a stack. When it encounters a closed curly bracket, it will pop from the stack.</w:t>
+      </w:r>
+    </w:p>
+    <w:p>
+      <w:pPr>
+        <w:jc w:val="both"/>
+      </w:pPr>
+      <w:r>
+        <w:t>When Code Parser reaches the end of the source code, it will return invalid if the stack is not empty, or if Code Parser is trying to pop from an empty stack. It means there is a mismatch in the number of curly brackets.</w:t>
+      </w:r>
+    </w:p>
+    <w:p>
+      <w:pPr>
+        <w:jc w:val="both"/>
+      </w:pPr>
+      <w:r>
+        <w:t>When the stack is empty, Code Parser will accept a line which defines a procedure. If it encounters any other statement while the stack is empty, it will return invalid.</w:t>
+      </w:r>
+    </w:p>
+    <w:p>
+      <w:pPr>
+        <w:jc w:val="both"/>
+      </w:pPr>
+      <w:r>
+        <w:t xml:space="preserve">Example: </w:t>
+      </w:r>
+    </w:p>
+    <w:p>
+      <w:pPr>
+        <w:jc w:val="both"/>
+      </w:pPr>
+      <w:r>
+        <w:t>Source code (source1.txt):</w:t>
+      </w:r>
+    </w:p>
+    <w:p>
+      <w:pPr>
+        <w:pStyle w:val="codeStyle"/>
+      </w:pPr>
+      <w:proofErr w:type="gramStart"/>
+      <w:r>
+        <w:t>procedure</w:t>
+      </w:r>
+      <w:proofErr w:type="gramEnd"/>
+      <w:r>
+        <w:t xml:space="preserve"> Mini {</w:t>
+      </w:r>
+    </w:p>
+    <w:p>
+      <w:pPr>
+        <w:pStyle w:val="codeStyle"/>
+      </w:pPr>
+      <w:r>
+        <w:t>A1 = 29;</w:t>
+      </w:r>
+    </w:p>
+    <w:p>
+      <w:pPr>
+        <w:pStyle w:val="codeStyle"/>
+      </w:pPr>
+      <w:r>
+        <w:t>a1 = 31;</w:t>
+      </w:r>
+    </w:p>
+    <w:p>
+      <w:pPr>
+        <w:pStyle w:val="codeStyle"/>
+      </w:pPr>
+      <w:proofErr w:type="spellStart"/>
+      <w:r>
+        <w:t>i</w:t>
+      </w:r>
+      <w:proofErr w:type="spellEnd"/>
+      <w:r>
+        <w:t xml:space="preserve"> = 51</w:t>
+      </w:r>
+      <w:proofErr w:type="gramStart"/>
+      <w:r>
+        <w:t>; }</w:t>
+      </w:r>
+      <w:proofErr w:type="gramEnd"/>
+    </w:p>
+    <w:p/>
+    <w:p/>
+    <w:p>
+      <w:pPr>
+        <w:jc w:val="both"/>
+      </w:pPr>
+      <w:r>
+        <w:lastRenderedPageBreak/>
+        <w:t>The following describes how the Code Parser parses the above SIMPLE program:</w:t>
+      </w:r>
+    </w:p>
+    <w:p>
+      <w:pPr>
+        <w:pStyle w:val="ListParagraph"/>
+        <w:numPr>
+          <w:ilvl w:val="0"/>
+          <w:numId w:val="10"/>
+        </w:numPr>
+        <w:jc w:val="both"/>
+      </w:pPr>
+      <w:r>
+        <w:t xml:space="preserve">Code Parser starts reading the source code at line </w:t>
+      </w:r>
+      <w:proofErr w:type="gramStart"/>
+      <w:r>
+        <w:t>1,</w:t>
+      </w:r>
+      <w:proofErr w:type="gramEnd"/>
+      <w:r>
+        <w:t xml:space="preserve"> it will check whether the stack is empty. If the stack is empty, it will be expecting a procedure declaration.</w:t>
+      </w:r>
+    </w:p>
+    <w:p>
+      <w:pPr>
+        <w:pStyle w:val="ListParagraph"/>
+        <w:numPr>
+          <w:ilvl w:val="0"/>
+          <w:numId w:val="10"/>
+        </w:numPr>
+        <w:jc w:val="both"/>
+      </w:pPr>
+      <w:r>
+        <w:t xml:space="preserve">It then parses procedure Mini, creates an </w:t>
+      </w:r>
+      <w:proofErr w:type="spellStart"/>
+      <w:r>
+        <w:t>ASTNode</w:t>
+      </w:r>
+      <w:proofErr w:type="spellEnd"/>
+      <w:r>
+        <w:t>, sets it as root, and pushes the curly bracket “{</w:t>
+      </w:r>
+      <w:proofErr w:type="gramStart"/>
+      <w:r>
+        <w:t>“ into</w:t>
+      </w:r>
+      <w:proofErr w:type="gramEnd"/>
+      <w:r>
+        <w:t xml:space="preserve"> the stack. Insert “Mini” into the </w:t>
+      </w:r>
+      <w:proofErr w:type="spellStart"/>
+      <w:r>
+        <w:t>ProcTable</w:t>
+      </w:r>
+      <w:proofErr w:type="spellEnd"/>
+      <w:r>
+        <w:t>.</w:t>
+      </w:r>
+    </w:p>
+    <w:p>
+      <w:pPr>
+        <w:pStyle w:val="ListParagraph"/>
+        <w:numPr>
+          <w:ilvl w:val="0"/>
+          <w:numId w:val="10"/>
+        </w:numPr>
+        <w:jc w:val="both"/>
+      </w:pPr>
+      <w:r>
+        <w:t>At line 2, Code Parser tokenizes and checks the type of statement. Since it starts with a variable, it detects the statement as an assignment statement.</w:t>
+      </w:r>
+    </w:p>
+    <w:p>
+      <w:pPr>
+        <w:pStyle w:val="ListParagraph"/>
+        <w:numPr>
+          <w:ilvl w:val="0"/>
+          <w:numId w:val="10"/>
+        </w:numPr>
+        <w:jc w:val="both"/>
+      </w:pPr>
+      <w:r>
+        <w:t>Code Parser will check if there exists a semicolon at the end of the line because it is compulsory to have a semi colon at the end of an assignment statement. If it exists, it will create a node containing “=”, and link “A1” as the first child. The expression on the right hand side will be converted into a postfix expression, and then build the expression tree.</w:t>
+      </w:r>
+    </w:p>
+    <w:p>
+      <w:pPr>
+        <w:pStyle w:val="ListParagraph"/>
+        <w:numPr>
+          <w:ilvl w:val="0"/>
+          <w:numId w:val="10"/>
+        </w:numPr>
+        <w:jc w:val="both"/>
+      </w:pPr>
+      <w:r>
+        <w:t>Code Parser will link the root of the expression tree as the second child of “=”, and then link the “=” to its parent, which in this case, is “procedure Mini”.</w:t>
+      </w:r>
+    </w:p>
+    <w:p>
+      <w:pPr>
+        <w:pStyle w:val="ListParagraph"/>
+        <w:numPr>
+          <w:ilvl w:val="0"/>
+          <w:numId w:val="10"/>
+        </w:numPr>
+        <w:jc w:val="both"/>
+      </w:pPr>
+      <w:r>
+        <w:t xml:space="preserve">Code Parser will also set the </w:t>
+      </w:r>
+      <w:proofErr w:type="spellStart"/>
+      <w:r>
+        <w:t>VarTable</w:t>
+      </w:r>
+      <w:proofErr w:type="spellEnd"/>
+      <w:r>
+        <w:t xml:space="preserve">, Modifies, Uses, Follows, and Parent accordingly, in this case, it will set Modifies (line 1, and variable A1), and insert A1 into the </w:t>
+      </w:r>
+      <w:proofErr w:type="spellStart"/>
+      <w:r>
+        <w:t>VarTable</w:t>
+      </w:r>
+      <w:proofErr w:type="spellEnd"/>
+      <w:r>
+        <w:t>.</w:t>
+      </w:r>
+    </w:p>
+    <w:p>
+      <w:pPr>
+        <w:pStyle w:val="ListParagraph"/>
+        <w:numPr>
+          <w:ilvl w:val="0"/>
+          <w:numId w:val="10"/>
+        </w:numPr>
+        <w:jc w:val="both"/>
+      </w:pPr>
+      <w:r>
+        <w:t>At line 3, it detects that it is an assignment statement, and repeat step 4 to 6.</w:t>
+      </w:r>
+    </w:p>
+    <w:p>
+      <w:pPr>
+        <w:pStyle w:val="ListParagraph"/>
+        <w:numPr>
+          <w:ilvl w:val="0"/>
+          <w:numId w:val="10"/>
+        </w:numPr>
+        <w:jc w:val="both"/>
+      </w:pPr>
+      <w:r>
+        <w:t>At line 4, it detects that it is an assignment statement, and repeat step 4 to 6. In addition, Code Parser detects a closed curly bracket. Therefore, Code Parser will pop the stack.</w:t>
+      </w:r>
+    </w:p>
+    <w:p>
+      <w:pPr>
+        <w:pStyle w:val="ListParagraph"/>
+        <w:numPr>
+          <w:ilvl w:val="0"/>
+          <w:numId w:val="10"/>
+        </w:numPr>
+        <w:jc w:val="both"/>
+      </w:pPr>
+      <w:r>
+        <w:t>End of source code is reached. It will now check whether the stack is empty.</w:t>
+      </w:r>
+    </w:p>
+    <w:p>
+      <w:pPr>
+        <w:pStyle w:val="ListParagraph"/>
+        <w:numPr>
+          <w:ilvl w:val="0"/>
+          <w:numId w:val="10"/>
+        </w:numPr>
+        <w:jc w:val="both"/>
+      </w:pPr>
+      <w:r>
+        <w:t>Since the stack is empty, and there is no violation of the rules stated earlier. Code Parser has built the AST successfully and stored the design abstractions in the relevant tables.</w:t>
+      </w:r>
+    </w:p>
+    <w:p/>
+    <w:p>
+      <w:pPr>
+        <w:jc w:val="both"/>
+      </w:pPr>
+      <w:proofErr w:type="spellStart"/>
+      <w:r>
+        <w:t>CodeParser’s</w:t>
+      </w:r>
+      <w:proofErr w:type="spellEnd"/>
+      <w:r>
+        <w:t xml:space="preserve"> Unit testing is done by checking the content of each table, whether it has set the tables properly, and by checking the contents of each node in the AST, whether it matches the expected AST.</w:t>
       </w:r>
     </w:p>
     <w:p/>
@@ -6077,7 +7050,27 @@
           <w:sz w:val="22"/>
           <w:szCs w:val="22"/>
         </w:rPr>
-        <w:t xml:space="preserve">Follow guidelines in Handbook Section 10.2 to analyze, justify and document detailed design decisions. Pay attention to clarity of the description (check hints in Section 10.2). </w:t>
+        <w:t xml:space="preserve">Follow guidelines in Handbook Section 10.2 to </w:t>
+      </w:r>
+      <w:proofErr w:type="spellStart"/>
+      <w:r>
+        <w:rPr>
+          <w:rFonts w:ascii="Times New Roman" w:hAnsi="Times New Roman" w:cs="Times New Roman"/>
+          <w:color w:val="000000"/>
+          <w:sz w:val="22"/>
+          <w:szCs w:val="22"/>
+        </w:rPr>
+        <w:t>analyze</w:t>
+      </w:r>
+      <w:proofErr w:type="spellEnd"/>
+      <w:r>
+        <w:rPr>
+          <w:rFonts w:ascii="Times New Roman" w:hAnsi="Times New Roman" w:cs="Times New Roman"/>
+          <w:color w:val="000000"/>
+          <w:sz w:val="22"/>
+          <w:szCs w:val="22"/>
+        </w:rPr>
+        <w:t xml:space="preserve">, justify and document detailed design decisions. Pay attention to clarity of the description (check hints in Section 10.2). </w:t>
       </w:r>
     </w:p>
     <w:p>
@@ -6269,7 +7262,27 @@
           <w:sz w:val="22"/>
           <w:szCs w:val="22"/>
         </w:rPr>
-        <w:t xml:space="preserve">Follow guidelines in Handbook Section 10.2 to analyze, justify and document detailed design decisions. Pay attention to clarity of the description (check hints in Section 10.2). </w:t>
+        <w:t xml:space="preserve">Follow guidelines in Handbook Section 10.2 to </w:t>
+      </w:r>
+      <w:proofErr w:type="spellStart"/>
+      <w:r>
+        <w:rPr>
+          <w:rFonts w:ascii="Times New Roman" w:hAnsi="Times New Roman" w:cs="Times New Roman"/>
+          <w:color w:val="000000"/>
+          <w:sz w:val="22"/>
+          <w:szCs w:val="22"/>
+        </w:rPr>
+        <w:t>analyze</w:t>
+      </w:r>
+      <w:proofErr w:type="spellEnd"/>
+      <w:r>
+        <w:rPr>
+          <w:rFonts w:ascii="Times New Roman" w:hAnsi="Times New Roman" w:cs="Times New Roman"/>
+          <w:color w:val="000000"/>
+          <w:sz w:val="22"/>
+          <w:szCs w:val="22"/>
+        </w:rPr>
+        <w:t xml:space="preserve">, justify and document detailed design decisions. Pay attention to clarity of the description (check hints in Section 10.2). </w:t>
       </w:r>
     </w:p>
     <w:p>
@@ -6488,7 +7501,15 @@
         <w:jc w:val="both"/>
       </w:pPr>
       <w:r>
-        <w:t xml:space="preserve">Query Processor calls QueryParser to create a Query object from the given query string. </w:t>
+        <w:t xml:space="preserve">Query Processor calls </w:t>
+      </w:r>
+      <w:proofErr w:type="spellStart"/>
+      <w:r>
+        <w:t>QueryParser</w:t>
+      </w:r>
+      <w:proofErr w:type="spellEnd"/>
+      <w:r>
+        <w:t xml:space="preserve"> to create a Query object from the given query string. </w:t>
       </w:r>
     </w:p>
     <w:p>
@@ -6502,7 +7523,15 @@
         <w:jc w:val="both"/>
       </w:pPr>
       <w:r>
-        <w:t xml:space="preserve">Query Processor then passes the Query object to the QueryEvaluator. </w:t>
+        <w:t xml:space="preserve">Query Processor then passes the Query object to the </w:t>
+      </w:r>
+      <w:proofErr w:type="spellStart"/>
+      <w:r>
+        <w:t>QueryEvaluator</w:t>
+      </w:r>
+      <w:proofErr w:type="spellEnd"/>
+      <w:r>
+        <w:t xml:space="preserve">. </w:t>
       </w:r>
     </w:p>
     <w:p>
@@ -6602,7 +7631,27 @@
           <w:sz w:val="22"/>
           <w:szCs w:val="22"/>
         </w:rPr>
-        <w:t xml:space="preserve">Describe query validation rules, only in case there is some difference as compared to what you described in your previous assignment. An example of query validation rule is: “checking if all relationships have correct number and types of arguments, as defined in PQL definition in Handbook”. DO NOT provide procedural description (pseudocode) of how Query Pre-processor checks the rules. </w:t>
+        <w:t>Describe query validation rules, only in case there is some difference as compared to what you described in your previous assignment. An example of query validation rule is: “checking if all relationships have correct number and types of arguments, as defined in PQL definition in Handbook”. DO NOT provide procedural description (</w:t>
+      </w:r>
+      <w:proofErr w:type="spellStart"/>
+      <w:r>
+        <w:rPr>
+          <w:rFonts w:ascii="Times New Roman" w:hAnsi="Times New Roman" w:cs="Times New Roman"/>
+          <w:color w:val="000000"/>
+          <w:sz w:val="22"/>
+          <w:szCs w:val="22"/>
+        </w:rPr>
+        <w:t>pseudocode</w:t>
+      </w:r>
+      <w:proofErr w:type="spellEnd"/>
+      <w:r>
+        <w:rPr>
+          <w:rFonts w:ascii="Times New Roman" w:hAnsi="Times New Roman" w:cs="Times New Roman"/>
+          <w:color w:val="000000"/>
+          <w:sz w:val="22"/>
+          <w:szCs w:val="22"/>
+        </w:rPr>
+        <w:t xml:space="preserve">) of how Query Pre-processor checks the rules. </w:t>
       </w:r>
     </w:p>
     <w:p>
@@ -6662,7 +7711,27 @@
           <w:sz w:val="22"/>
           <w:szCs w:val="22"/>
         </w:rPr>
-        <w:t xml:space="preserve">Follow guidelines in Handbook Section 10.2 to analyze, justify and document detailed design decisions. Pay attention to clarity of the description (check hints in Section 10.2). </w:t>
+        <w:t xml:space="preserve">Follow guidelines in Handbook Section 10.2 to </w:t>
+      </w:r>
+      <w:proofErr w:type="spellStart"/>
+      <w:r>
+        <w:rPr>
+          <w:rFonts w:ascii="Times New Roman" w:hAnsi="Times New Roman" w:cs="Times New Roman"/>
+          <w:color w:val="000000"/>
+          <w:sz w:val="22"/>
+          <w:szCs w:val="22"/>
+        </w:rPr>
+        <w:t>analyze</w:t>
+      </w:r>
+      <w:proofErr w:type="spellEnd"/>
+      <w:r>
+        <w:rPr>
+          <w:rFonts w:ascii="Times New Roman" w:hAnsi="Times New Roman" w:cs="Times New Roman"/>
+          <w:color w:val="000000"/>
+          <w:sz w:val="22"/>
+          <w:szCs w:val="22"/>
+        </w:rPr>
+        <w:t xml:space="preserve">, justify and document detailed design decisions. Pay attention to clarity of the description (check hints in Section 10.2). </w:t>
       </w:r>
     </w:p>
     <w:p>
@@ -7169,6 +8238,7 @@
         </w:rPr>
         <w:tab/>
       </w:r>
+      <w:proofErr w:type="spellStart"/>
       <w:r>
         <w:rPr>
           <w:rFonts w:ascii="Times New Roman" w:hAnsi="Times New Roman" w:cs="Times New Roman"/>
@@ -7176,7 +8246,17 @@
           <w:sz w:val="22"/>
           <w:szCs w:val="22"/>
         </w:rPr>
-        <w:t xml:space="preserve">ceeding TWO pages). </w:t>
+        <w:t>ceeding</w:t>
+      </w:r>
+      <w:proofErr w:type="spellEnd"/>
+      <w:r>
+        <w:rPr>
+          <w:rFonts w:ascii="Times New Roman" w:hAnsi="Times New Roman" w:cs="Times New Roman"/>
+          <w:color w:val="000000"/>
+          <w:sz w:val="22"/>
+          <w:szCs w:val="22"/>
+        </w:rPr>
+        <w:t xml:space="preserve"> TWO pages). </w:t>
       </w:r>
     </w:p>
     <w:p>
@@ -7349,7 +8429,15 @@
         <w:spacing w:line="276" w:lineRule="auto"/>
       </w:pPr>
       <w:r>
-        <w:t xml:space="preserve">Use CamelCase </w:t>
+        <w:t xml:space="preserve">Use </w:t>
+      </w:r>
+      <w:proofErr w:type="spellStart"/>
+      <w:r>
+        <w:t>CamelCase</w:t>
+      </w:r>
+      <w:proofErr w:type="spellEnd"/>
+      <w:r>
+        <w:t xml:space="preserve"> </w:t>
       </w:r>
     </w:p>
     <w:p>
@@ -7651,7 +8739,27 @@
           <w:sz w:val="22"/>
           <w:szCs w:val="22"/>
         </w:rPr>
-        <w:t xml:space="preserve">b) incremental development, </w:t>
+        <w:t xml:space="preserve">b) </w:t>
+      </w:r>
+      <w:proofErr w:type="gramStart"/>
+      <w:r>
+        <w:rPr>
+          <w:rFonts w:ascii="Times New Roman" w:hAnsi="Times New Roman" w:cs="Times New Roman"/>
+          <w:color w:val="000000"/>
+          <w:sz w:val="22"/>
+          <w:szCs w:val="22"/>
+        </w:rPr>
+        <w:t>incremental</w:t>
+      </w:r>
+      <w:proofErr w:type="gramEnd"/>
+      <w:r>
+        <w:rPr>
+          <w:rFonts w:ascii="Times New Roman" w:hAnsi="Times New Roman" w:cs="Times New Roman"/>
+          <w:color w:val="000000"/>
+          <w:sz w:val="22"/>
+          <w:szCs w:val="22"/>
+        </w:rPr>
+        <w:t xml:space="preserve"> development, </w:t>
       </w:r>
     </w:p>
     <w:p>
@@ -7674,7 +8782,27 @@
           <w:sz w:val="22"/>
           <w:szCs w:val="22"/>
         </w:rPr>
-        <w:t xml:space="preserve">c) complexity of the SPA problem and program solution, </w:t>
+        <w:t xml:space="preserve">c) </w:t>
+      </w:r>
+      <w:proofErr w:type="gramStart"/>
+      <w:r>
+        <w:rPr>
+          <w:rFonts w:ascii="Times New Roman" w:hAnsi="Times New Roman" w:cs="Times New Roman"/>
+          <w:color w:val="000000"/>
+          <w:sz w:val="22"/>
+          <w:szCs w:val="22"/>
+        </w:rPr>
+        <w:t>complexity</w:t>
+      </w:r>
+      <w:proofErr w:type="gramEnd"/>
+      <w:r>
+        <w:rPr>
+          <w:rFonts w:ascii="Times New Roman" w:hAnsi="Times New Roman" w:cs="Times New Roman"/>
+          <w:color w:val="000000"/>
+          <w:sz w:val="22"/>
+          <w:szCs w:val="22"/>
+        </w:rPr>
+        <w:t xml:space="preserve"> of the SPA problem and program solution, </w:t>
       </w:r>
     </w:p>
     <w:p>
@@ -7697,7 +8825,27 @@
           <w:sz w:val="22"/>
           <w:szCs w:val="22"/>
         </w:rPr>
-        <w:t xml:space="preserve">d) what did work well? </w:t>
+        <w:t xml:space="preserve">d) </w:t>
+      </w:r>
+      <w:proofErr w:type="gramStart"/>
+      <w:r>
+        <w:rPr>
+          <w:rFonts w:ascii="Times New Roman" w:hAnsi="Times New Roman" w:cs="Times New Roman"/>
+          <w:color w:val="000000"/>
+          <w:sz w:val="22"/>
+          <w:szCs w:val="22"/>
+        </w:rPr>
+        <w:t>what</w:t>
+      </w:r>
+      <w:proofErr w:type="gramEnd"/>
+      <w:r>
+        <w:rPr>
+          <w:rFonts w:ascii="Times New Roman" w:hAnsi="Times New Roman" w:cs="Times New Roman"/>
+          <w:color w:val="000000"/>
+          <w:sz w:val="22"/>
+          <w:szCs w:val="22"/>
+        </w:rPr>
+        <w:t xml:space="preserve"> did work well? </w:t>
       </w:r>
     </w:p>
     <w:p>
@@ -7720,7 +8868,27 @@
           <w:sz w:val="22"/>
           <w:szCs w:val="22"/>
         </w:rPr>
-        <w:t xml:space="preserve">e) what did not work well? </w:t>
+        <w:t xml:space="preserve">e) </w:t>
+      </w:r>
+      <w:proofErr w:type="gramStart"/>
+      <w:r>
+        <w:rPr>
+          <w:rFonts w:ascii="Times New Roman" w:hAnsi="Times New Roman" w:cs="Times New Roman"/>
+          <w:color w:val="000000"/>
+          <w:sz w:val="22"/>
+          <w:szCs w:val="22"/>
+        </w:rPr>
+        <w:t>what</w:t>
+      </w:r>
+      <w:proofErr w:type="gramEnd"/>
+      <w:r>
+        <w:rPr>
+          <w:rFonts w:ascii="Times New Roman" w:hAnsi="Times New Roman" w:cs="Times New Roman"/>
+          <w:color w:val="000000"/>
+          <w:sz w:val="22"/>
+          <w:szCs w:val="22"/>
+        </w:rPr>
+        <w:t xml:space="preserve"> did not work well? </w:t>
       </w:r>
     </w:p>
     <w:p>
@@ -7743,7 +8911,27 @@
           <w:sz w:val="22"/>
           <w:szCs w:val="22"/>
         </w:rPr>
-        <w:t xml:space="preserve">f) what did you learn in this project course? </w:t>
+        <w:t xml:space="preserve">f) </w:t>
+      </w:r>
+      <w:proofErr w:type="gramStart"/>
+      <w:r>
+        <w:rPr>
+          <w:rFonts w:ascii="Times New Roman" w:hAnsi="Times New Roman" w:cs="Times New Roman"/>
+          <w:color w:val="000000"/>
+          <w:sz w:val="22"/>
+          <w:szCs w:val="22"/>
+        </w:rPr>
+        <w:t>what</w:t>
+      </w:r>
+      <w:proofErr w:type="gramEnd"/>
+      <w:r>
+        <w:rPr>
+          <w:rFonts w:ascii="Times New Roman" w:hAnsi="Times New Roman" w:cs="Times New Roman"/>
+          <w:color w:val="000000"/>
+          <w:sz w:val="22"/>
+          <w:szCs w:val="22"/>
+        </w:rPr>
+        <w:t xml:space="preserve"> did you learn in this project course? </w:t>
       </w:r>
     </w:p>
     <w:p>
@@ -8045,7 +9233,15 @@
     </w:p>
     <w:p>
       <w:r>
-        <w:t xml:space="preserve">Please view our Doxygen at: </w:t>
+        <w:t xml:space="preserve">Please view our </w:t>
+      </w:r>
+      <w:proofErr w:type="spellStart"/>
+      <w:r>
+        <w:t>Doxygen</w:t>
+      </w:r>
+      <w:proofErr w:type="spellEnd"/>
+      <w:r>
+        <w:t xml:space="preserve"> at: </w:t>
       </w:r>
     </w:p>
     <w:p>
@@ -8133,7 +9329,7 @@
           <w:rPr>
             <w:noProof/>
           </w:rPr>
-          <w:t>11</w:t>
+          <w:t>16</w:t>
         </w:r>
         <w:r>
           <w:rPr>
@@ -12894,6 +14090,7 @@
       <w:spacing w:after="0" w:line="240" w:lineRule="auto"/>
     </w:pPr>
     <w:tblPr>
+      <w:tblInd w:w="0" w:type="dxa"/>
       <w:tblBorders>
         <w:top w:val="single" w:sz="4" w:space="0" w:color="auto"/>
         <w:left w:val="single" w:sz="4" w:space="0" w:color="auto"/>
@@ -12902,6 +14099,12 @@
         <w:insideH w:val="single" w:sz="4" w:space="0" w:color="auto"/>
         <w:insideV w:val="single" w:sz="4" w:space="0" w:color="auto"/>
       </w:tblBorders>
+      <w:tblCellMar>
+        <w:top w:w="0" w:type="dxa"/>
+        <w:left w:w="108" w:type="dxa"/>
+        <w:bottom w:w="0" w:type="dxa"/>
+        <w:right w:w="108" w:type="dxa"/>
+      </w:tblCellMar>
     </w:tblPr>
   </w:style>
   <w:style w:type="character" w:styleId="CommentReference">
@@ -13135,6 +14338,7 @@
     <w:tblPr>
       <w:tblStyleRowBandSize w:val="1"/>
       <w:tblStyleColBandSize w:val="1"/>
+      <w:tblInd w:w="0" w:type="dxa"/>
       <w:tblBorders>
         <w:top w:val="single" w:sz="4" w:space="0" w:color="B8CCE4" w:themeColor="accent1" w:themeTint="66"/>
         <w:left w:val="single" w:sz="4" w:space="0" w:color="B8CCE4" w:themeColor="accent1" w:themeTint="66"/>
@@ -13143,6 +14347,12 @@
         <w:insideH w:val="single" w:sz="4" w:space="0" w:color="B8CCE4" w:themeColor="accent1" w:themeTint="66"/>
         <w:insideV w:val="single" w:sz="4" w:space="0" w:color="B8CCE4" w:themeColor="accent1" w:themeTint="66"/>
       </w:tblBorders>
+      <w:tblCellMar>
+        <w:top w:w="0" w:type="dxa"/>
+        <w:left w:w="108" w:type="dxa"/>
+        <w:bottom w:w="0" w:type="dxa"/>
+        <w:right w:w="108" w:type="dxa"/>
+      </w:tblCellMar>
     </w:tblPr>
     <w:tblStylePr w:type="firstRow">
       <w:rPr>
@@ -14146,6 +15356,7 @@
       <w:spacing w:after="0" w:line="240" w:lineRule="auto"/>
     </w:pPr>
     <w:tblPr>
+      <w:tblInd w:w="0" w:type="dxa"/>
       <w:tblBorders>
         <w:top w:val="single" w:sz="4" w:space="0" w:color="auto"/>
         <w:left w:val="single" w:sz="4" w:space="0" w:color="auto"/>
@@ -14154,6 +15365,12 @@
         <w:insideH w:val="single" w:sz="4" w:space="0" w:color="auto"/>
         <w:insideV w:val="single" w:sz="4" w:space="0" w:color="auto"/>
       </w:tblBorders>
+      <w:tblCellMar>
+        <w:top w:w="0" w:type="dxa"/>
+        <w:left w:w="108" w:type="dxa"/>
+        <w:bottom w:w="0" w:type="dxa"/>
+        <w:right w:w="108" w:type="dxa"/>
+      </w:tblCellMar>
     </w:tblPr>
   </w:style>
   <w:style w:type="character" w:styleId="CommentReference">
@@ -14688,7 +15905,7 @@
 </file>
 
 <file path=customXml/itemProps2.xml><?xml version="1.0" encoding="utf-8"?>
-<ds:datastoreItem xmlns:ds="http://schemas.openxmlformats.org/officeDocument/2006/customXml" ds:itemID="{E397B85F-A29C-40C4-8CF7-4D71575F63FC}">
+<ds:datastoreItem xmlns:ds="http://schemas.openxmlformats.org/officeDocument/2006/customXml" ds:itemID="{B604C520-7325-4201-B6DE-38467A9A577F}">
   <ds:schemaRefs>
     <ds:schemaRef ds:uri="http://schemas.openxmlformats.org/officeDocument/2006/bibliography"/>
   </ds:schemaRefs>

</xml_diff>

<commit_message>
Added QueryParser Final Report #128
</commit_message>
<xml_diff>
--- a/Report/TEAM05_Final_Report.docx
+++ b/Report/TEAM05_Final_Report.docx
@@ -6642,12 +6642,7 @@
         <w:t>in</w:t>
       </w:r>
       <w:r>
-        <w:t xml:space="preserve"> each line, </w:t>
-      </w:r>
-      <w:bookmarkStart w:id="16" w:name="_GoBack"/>
-      <w:bookmarkEnd w:id="16"/>
-      <w:r>
-        <w:t>generating the types, program lines, and setting the tables accordingly.</w:t>
+        <w:t xml:space="preserve"> each line, generating the types, program lines, and setting the tables accordingly.</w:t>
       </w:r>
     </w:p>
     <w:p>
@@ -6971,8 +6966,8 @@
           <w:szCs w:val="28"/>
         </w:rPr>
       </w:pPr>
-      <w:bookmarkStart w:id="17" w:name="_Toc384845073"/>
-      <w:bookmarkStart w:id="18" w:name="_Toc385275807"/>
+      <w:bookmarkStart w:id="16" w:name="_Toc384845073"/>
+      <w:bookmarkStart w:id="17" w:name="_Toc385275807"/>
       <w:r>
         <w:br w:type="page"/>
       </w:r>
@@ -6981,7 +6976,7 @@
       <w:pPr>
         <w:pStyle w:val="Heading2"/>
       </w:pPr>
-      <w:bookmarkStart w:id="19" w:name="_Toc402389973"/>
+      <w:bookmarkStart w:id="18" w:name="_Toc402389973"/>
       <w:r>
         <w:lastRenderedPageBreak/>
         <w:t>4.2.</w:t>
@@ -6992,12 +6987,12 @@
       <w:r>
         <w:t>P</w:t>
       </w:r>
+      <w:bookmarkEnd w:id="16"/>
       <w:bookmarkEnd w:id="17"/>
+      <w:r>
+        <w:t>KB</w:t>
+      </w:r>
       <w:bookmarkEnd w:id="18"/>
-      <w:r>
-        <w:t>KB</w:t>
-      </w:r>
-      <w:bookmarkEnd w:id="19"/>
     </w:p>
     <w:p>
       <w:pPr>
@@ -7007,8 +7002,8 @@
           <w:color w:val="auto"/>
         </w:rPr>
       </w:pPr>
-      <w:bookmarkStart w:id="20" w:name="_Toc384845074"/>
-      <w:bookmarkStart w:id="21" w:name="_Toc385275808"/>
+      <w:bookmarkStart w:id="19" w:name="_Toc384845074"/>
+      <w:bookmarkStart w:id="20" w:name="_Toc385275808"/>
     </w:p>
     <w:p>
       <w:r>
@@ -7208,7 +7203,7 @@
       <w:pPr>
         <w:pStyle w:val="Heading2"/>
       </w:pPr>
-      <w:bookmarkStart w:id="22" w:name="_Toc402389974"/>
+      <w:bookmarkStart w:id="21" w:name="_Toc402389974"/>
       <w:r>
         <w:lastRenderedPageBreak/>
         <w:t>4.3.</w:t>
@@ -7219,7 +7214,7 @@
       <w:r>
         <w:t>Design Extractor</w:t>
       </w:r>
-      <w:bookmarkEnd w:id="22"/>
+      <w:bookmarkEnd w:id="21"/>
     </w:p>
     <w:p/>
     <w:p>
@@ -7411,7 +7406,7 @@
         <w:pStyle w:val="Heading2"/>
         <w:jc w:val="both"/>
       </w:pPr>
-      <w:bookmarkStart w:id="23" w:name="_Toc402389975"/>
+      <w:bookmarkStart w:id="22" w:name="_Toc402389975"/>
       <w:r>
         <w:lastRenderedPageBreak/>
         <w:t>4</w:t>
@@ -7425,9 +7420,9 @@
       <w:r>
         <w:t xml:space="preserve"> Query Processor</w:t>
       </w:r>
+      <w:bookmarkEnd w:id="19"/>
       <w:bookmarkEnd w:id="20"/>
-      <w:bookmarkEnd w:id="21"/>
-      <w:bookmarkEnd w:id="23"/>
+      <w:bookmarkEnd w:id="22"/>
     </w:p>
     <w:p>
       <w:pPr>
@@ -7445,7 +7440,7 @@
         <w:pStyle w:val="Heading3"/>
         <w:jc w:val="both"/>
       </w:pPr>
-      <w:bookmarkStart w:id="24" w:name="_Toc402389976"/>
+      <w:bookmarkStart w:id="23" w:name="_Toc402389976"/>
       <w:r>
         <w:t>4</w:t>
       </w:r>
@@ -7461,7 +7456,7 @@
       <w:r>
         <w:t>rocessor</w:t>
       </w:r>
-      <w:bookmarkEnd w:id="24"/>
+      <w:bookmarkEnd w:id="23"/>
     </w:p>
     <w:p>
       <w:r>
@@ -7579,7 +7574,7 @@
         <w:pStyle w:val="Heading3"/>
         <w:jc w:val="both"/>
       </w:pPr>
-      <w:bookmarkStart w:id="25" w:name="_Toc402389977"/>
+      <w:bookmarkStart w:id="24" w:name="_Toc402389977"/>
       <w:r>
         <w:t>4</w:t>
       </w:r>
@@ -7589,272 +7584,3570 @@
       <w:r>
         <w:t>.2 Query Parser</w:t>
       </w:r>
+      <w:bookmarkEnd w:id="24"/>
+    </w:p>
+    <w:p>
+      <w:pPr>
+        <w:jc w:val="both"/>
+      </w:pPr>
+      <w:r>
+        <w:t xml:space="preserve">Query parser has two major functionalities: query validation and query parsing, and they are implemented as functions in the </w:t>
+      </w:r>
+      <w:proofErr w:type="spellStart"/>
+      <w:r>
+        <w:rPr>
+          <w:b/>
+        </w:rPr>
+        <w:t>QueryParser</w:t>
+      </w:r>
+      <w:proofErr w:type="spellEnd"/>
+      <w:r>
+        <w:t xml:space="preserve"> class. The controller calls query validator to check if the given query is syntactically correct. If it is, query controller will then parse the query by calling the query parser.</w:t>
+      </w:r>
+    </w:p>
+    <w:p>
+      <w:pPr>
+        <w:jc w:val="both"/>
+        <w:rPr>
+          <w:rFonts w:ascii="Cambria" w:hAnsi="Cambria"/>
+          <w:b/>
+        </w:rPr>
+      </w:pPr>
+      <w:r>
+        <w:rPr>
+          <w:rFonts w:ascii="Cambria" w:hAnsi="Cambria"/>
+          <w:b/>
+        </w:rPr>
+        <w:t>Query Validation</w:t>
+      </w:r>
+      <w:r>
+        <w:rPr>
+          <w:rFonts w:ascii="Cambria" w:hAnsi="Cambria"/>
+          <w:b/>
+        </w:rPr>
+        <w:t xml:space="preserve"> (Grammar check)</w:t>
+      </w:r>
+    </w:p>
+    <w:p>
+      <w:r>
+        <w:rPr>
+          <w:b/>
+        </w:rPr>
+        <w:t>Query validation</w:t>
+      </w:r>
+      <w:r>
+        <w:t xml:space="preserve"> is done using regular expression method using the grammar rules written in the handbook. </w:t>
+      </w:r>
+    </w:p>
+    <w:p>
+      <w:pPr>
+        <w:jc w:val="both"/>
+      </w:pPr>
+      <w:r>
+        <w:t>We have considered</w:t>
+      </w:r>
+      <w:r>
+        <w:t xml:space="preserve"> the option</w:t>
+      </w:r>
+      <w:r>
+        <w:t xml:space="preserve"> to validate while parsing the query (tokens), but decided to use regular expression to validate the query first then parse</w:t>
+      </w:r>
+      <w:r>
+        <w:t xml:space="preserve"> afterwards</w:t>
+      </w:r>
+      <w:r>
+        <w:t>, because of the following reasons:</w:t>
+      </w:r>
+    </w:p>
+    <w:p>
+      <w:pPr>
+        <w:pStyle w:val="ListParagraph"/>
+        <w:numPr>
+          <w:ilvl w:val="0"/>
+          <w:numId w:val="23"/>
+        </w:numPr>
+      </w:pPr>
+      <w:r>
+        <w:t>The code is much neater and simpler</w:t>
+      </w:r>
+    </w:p>
+    <w:p>
+      <w:pPr>
+        <w:pStyle w:val="ListParagraph"/>
+        <w:numPr>
+          <w:ilvl w:val="0"/>
+          <w:numId w:val="23"/>
+        </w:numPr>
+      </w:pPr>
+      <w:r>
+        <w:t>It is simpler to define the book grammar rule in regex, hence less prone to mistakes</w:t>
+      </w:r>
+    </w:p>
+    <w:p>
+      <w:pPr>
+        <w:pStyle w:val="ListParagraph"/>
+        <w:numPr>
+          <w:ilvl w:val="0"/>
+          <w:numId w:val="23"/>
+        </w:numPr>
+      </w:pPr>
+      <w:r>
+        <w:t>It is faster to detect errors rather than parsing and validating (especially if the error is towards the end of the query)</w:t>
+      </w:r>
+    </w:p>
+    <w:p>
+      <w:pPr>
+        <w:pStyle w:val="ListParagraph"/>
+        <w:numPr>
+          <w:ilvl w:val="0"/>
+          <w:numId w:val="23"/>
+        </w:numPr>
+      </w:pPr>
+      <w:r>
+        <w:t>Query parsing becomes simpler if we already know the exact possible format of the string query that needs to be parsed.</w:t>
+      </w:r>
+    </w:p>
+    <w:p>
+      <w:pPr>
+        <w:jc w:val="both"/>
+      </w:pPr>
+      <w:r>
+        <w:t xml:space="preserve">All types of queries have been defined in a static string, following the grammar rules in the textbook. The strings are then used to validate the queries using regular expression, where </w:t>
+      </w:r>
+      <w:r>
+        <w:lastRenderedPageBreak/>
+        <w:t>the definitions earlier are used. It is very convenient because the grammar rules</w:t>
+      </w:r>
+      <w:r>
+        <w:t xml:space="preserve"> format</w:t>
+      </w:r>
+      <w:r>
+        <w:t xml:space="preserve"> in the book is </w:t>
+      </w:r>
+      <w:r>
+        <w:t>very similar</w:t>
+      </w:r>
+      <w:r>
+        <w:t xml:space="preserve"> to a regex grammar rules.</w:t>
+      </w:r>
+    </w:p>
+    <w:p>
+      <w:pPr>
+        <w:jc w:val="both"/>
+      </w:pPr>
+      <w:r>
+        <w:t xml:space="preserve">As an example, consider this valid query </w:t>
+      </w:r>
+    </w:p>
+    <w:p>
+      <w:pPr>
+        <w:jc w:val="both"/>
+      </w:pPr>
+      <w:proofErr w:type="gramStart"/>
+      <w:r>
+        <w:t>assign</w:t>
+      </w:r>
+      <w:proofErr w:type="gramEnd"/>
+      <w:r>
+        <w:t xml:space="preserve"> a; while w; Select a such that Follows(w, a) pattern a (“x”, _”</w:t>
+      </w:r>
+      <w:proofErr w:type="spellStart"/>
+      <w:r>
+        <w:t>x+y</w:t>
+      </w:r>
+      <w:proofErr w:type="spellEnd"/>
+      <w:r>
+        <w:t>”_)</w:t>
+      </w:r>
+    </w:p>
+    <w:p>
+      <w:pPr>
+        <w:jc w:val="both"/>
+      </w:pPr>
+      <w:r>
+        <w:t xml:space="preserve">Query validator will first break down the query into statements, separated by semicolon. The query above will be broken down into three statements: </w:t>
+      </w:r>
+    </w:p>
+    <w:p>
+      <w:pPr>
+        <w:pStyle w:val="ListParagraph"/>
+        <w:numPr>
+          <w:ilvl w:val="0"/>
+          <w:numId w:val="21"/>
+        </w:numPr>
+      </w:pPr>
+      <w:r>
+        <w:t>assign a</w:t>
+      </w:r>
+    </w:p>
+    <w:p>
+      <w:pPr>
+        <w:pStyle w:val="ListParagraph"/>
+        <w:numPr>
+          <w:ilvl w:val="0"/>
+          <w:numId w:val="21"/>
+        </w:numPr>
+      </w:pPr>
+      <w:r>
+        <w:t>while w</w:t>
+      </w:r>
+    </w:p>
+    <w:p>
+      <w:pPr>
+        <w:pStyle w:val="ListParagraph"/>
+        <w:numPr>
+          <w:ilvl w:val="0"/>
+          <w:numId w:val="21"/>
+        </w:numPr>
+      </w:pPr>
+      <w:r>
+        <w:t>Select a such that Follows(w, a) pattern a (“x”, _”</w:t>
+      </w:r>
+      <w:proofErr w:type="spellStart"/>
+      <w:r>
+        <w:t>x+y</w:t>
+      </w:r>
+      <w:proofErr w:type="spellEnd"/>
+      <w:r>
+        <w:t>”_)</w:t>
+      </w:r>
+    </w:p>
+    <w:p>
+      <w:pPr>
+        <w:jc w:val="both"/>
+      </w:pPr>
+      <w:r>
+        <w:t>The validator will then use regular expression to check the validity of the statement and retrieve the tokens. Valid declaration statements</w:t>
+      </w:r>
+      <w:r>
+        <w:t xml:space="preserve"> (design-entity)</w:t>
+      </w:r>
+      <w:r>
+        <w:t xml:space="preserve"> will be </w:t>
+      </w:r>
+      <w:r>
+        <w:t>stored</w:t>
+      </w:r>
+      <w:r>
+        <w:t xml:space="preserve"> into a map with the synonym as the key and its type as the value. This map is called the synonym map and will be used later by the parsing function. In this example, the synonym-map will look as follows:</w:t>
+      </w:r>
+    </w:p>
+    <w:tbl>
+      <w:tblPr>
+        <w:tblStyle w:val="TableGrid"/>
+        <w:tblW w:w="0" w:type="auto"/>
+        <w:jc w:val="center"/>
+        <w:tblLook w:val="04A0" w:firstRow="1" w:lastRow="0" w:firstColumn="1" w:lastColumn="0" w:noHBand="0" w:noVBand="1"/>
+      </w:tblPr>
+      <w:tblGrid>
+        <w:gridCol w:w="1516"/>
+        <w:gridCol w:w="1516"/>
+      </w:tblGrid>
+      <w:tr>
+        <w:trPr>
+          <w:trHeight w:val="275"/>
+          <w:jc w:val="center"/>
+        </w:trPr>
+        <w:tc>
+          <w:tcPr>
+            <w:tcW w:w="1516" w:type="dxa"/>
+            <w:tcBorders>
+              <w:top w:val="single" w:sz="4" w:space="0" w:color="auto"/>
+              <w:left w:val="single" w:sz="4" w:space="0" w:color="auto"/>
+              <w:bottom w:val="single" w:sz="4" w:space="0" w:color="auto"/>
+              <w:right w:val="single" w:sz="4" w:space="0" w:color="auto"/>
+            </w:tcBorders>
+            <w:vAlign w:val="center"/>
+            <w:hideMark/>
+          </w:tcPr>
+          <w:p>
+            <w:r>
+              <w:t>Synonym</w:t>
+            </w:r>
+          </w:p>
+        </w:tc>
+        <w:tc>
+          <w:tcPr>
+            <w:tcW w:w="1516" w:type="dxa"/>
+            <w:tcBorders>
+              <w:top w:val="single" w:sz="4" w:space="0" w:color="auto"/>
+              <w:left w:val="single" w:sz="4" w:space="0" w:color="auto"/>
+              <w:bottom w:val="single" w:sz="4" w:space="0" w:color="auto"/>
+              <w:right w:val="single" w:sz="4" w:space="0" w:color="auto"/>
+            </w:tcBorders>
+            <w:vAlign w:val="center"/>
+            <w:hideMark/>
+          </w:tcPr>
+          <w:p>
+            <w:r>
+              <w:t>Type</w:t>
+            </w:r>
+          </w:p>
+        </w:tc>
+      </w:tr>
+      <w:tr>
+        <w:trPr>
+          <w:trHeight w:val="275"/>
+          <w:jc w:val="center"/>
+        </w:trPr>
+        <w:tc>
+          <w:tcPr>
+            <w:tcW w:w="1516" w:type="dxa"/>
+            <w:tcBorders>
+              <w:top w:val="single" w:sz="4" w:space="0" w:color="auto"/>
+              <w:left w:val="single" w:sz="4" w:space="0" w:color="auto"/>
+              <w:bottom w:val="single" w:sz="4" w:space="0" w:color="auto"/>
+              <w:right w:val="single" w:sz="4" w:space="0" w:color="auto"/>
+            </w:tcBorders>
+            <w:vAlign w:val="center"/>
+          </w:tcPr>
+          <w:p>
+            <w:r>
+              <w:t>BOOLEAN</w:t>
+            </w:r>
+          </w:p>
+        </w:tc>
+        <w:tc>
+          <w:tcPr>
+            <w:tcW w:w="1516" w:type="dxa"/>
+            <w:tcBorders>
+              <w:top w:val="single" w:sz="4" w:space="0" w:color="auto"/>
+              <w:left w:val="single" w:sz="4" w:space="0" w:color="auto"/>
+              <w:bottom w:val="single" w:sz="4" w:space="0" w:color="auto"/>
+              <w:right w:val="single" w:sz="4" w:space="0" w:color="auto"/>
+            </w:tcBorders>
+            <w:vAlign w:val="center"/>
+          </w:tcPr>
+          <w:p>
+            <w:r>
+              <w:t>BOOLEAN</w:t>
+            </w:r>
+          </w:p>
+        </w:tc>
+      </w:tr>
+      <w:tr>
+        <w:trPr>
+          <w:trHeight w:val="288"/>
+          <w:jc w:val="center"/>
+        </w:trPr>
+        <w:tc>
+          <w:tcPr>
+            <w:tcW w:w="1516" w:type="dxa"/>
+            <w:tcBorders>
+              <w:top w:val="single" w:sz="4" w:space="0" w:color="auto"/>
+              <w:left w:val="single" w:sz="4" w:space="0" w:color="auto"/>
+              <w:bottom w:val="single" w:sz="4" w:space="0" w:color="auto"/>
+              <w:right w:val="single" w:sz="4" w:space="0" w:color="auto"/>
+            </w:tcBorders>
+            <w:vAlign w:val="center"/>
+          </w:tcPr>
+          <w:p>
+            <w:r>
+              <w:t>a</w:t>
+            </w:r>
+          </w:p>
+        </w:tc>
+        <w:tc>
+          <w:tcPr>
+            <w:tcW w:w="1516" w:type="dxa"/>
+            <w:tcBorders>
+              <w:top w:val="single" w:sz="4" w:space="0" w:color="auto"/>
+              <w:left w:val="single" w:sz="4" w:space="0" w:color="auto"/>
+              <w:bottom w:val="single" w:sz="4" w:space="0" w:color="auto"/>
+              <w:right w:val="single" w:sz="4" w:space="0" w:color="auto"/>
+            </w:tcBorders>
+            <w:vAlign w:val="center"/>
+          </w:tcPr>
+          <w:p>
+            <w:r>
+              <w:t>ASSIGN</w:t>
+            </w:r>
+          </w:p>
+        </w:tc>
+      </w:tr>
+      <w:tr>
+        <w:trPr>
+          <w:trHeight w:val="288"/>
+          <w:jc w:val="center"/>
+        </w:trPr>
+        <w:tc>
+          <w:tcPr>
+            <w:tcW w:w="1516" w:type="dxa"/>
+            <w:tcBorders>
+              <w:top w:val="single" w:sz="4" w:space="0" w:color="auto"/>
+              <w:left w:val="single" w:sz="4" w:space="0" w:color="auto"/>
+              <w:bottom w:val="single" w:sz="4" w:space="0" w:color="auto"/>
+              <w:right w:val="single" w:sz="4" w:space="0" w:color="auto"/>
+            </w:tcBorders>
+            <w:vAlign w:val="center"/>
+          </w:tcPr>
+          <w:p>
+            <w:r>
+              <w:t>w</w:t>
+            </w:r>
+          </w:p>
+        </w:tc>
+        <w:tc>
+          <w:tcPr>
+            <w:tcW w:w="1516" w:type="dxa"/>
+            <w:tcBorders>
+              <w:top w:val="single" w:sz="4" w:space="0" w:color="auto"/>
+              <w:left w:val="single" w:sz="4" w:space="0" w:color="auto"/>
+              <w:bottom w:val="single" w:sz="4" w:space="0" w:color="auto"/>
+              <w:right w:val="single" w:sz="4" w:space="0" w:color="auto"/>
+            </w:tcBorders>
+            <w:vAlign w:val="center"/>
+          </w:tcPr>
+          <w:p>
+            <w:r>
+              <w:t>WHILE</w:t>
+            </w:r>
+          </w:p>
+        </w:tc>
+      </w:tr>
+    </w:tbl>
+    <w:p>
+      <w:pPr>
+        <w:spacing w:after="0"/>
+      </w:pPr>
+    </w:p>
+    <w:p>
+      <w:pPr>
+        <w:jc w:val="both"/>
+      </w:pPr>
+      <w:r>
+        <w:t>This map enables easy look up when the query evaluator evaluates the query. Note that the BOOLEAN type always exists in the synonym table because user can use “BOOLEAN” in his select statement without any declaration.</w:t>
+      </w:r>
+    </w:p>
+    <w:p>
+      <w:pPr>
+        <w:jc w:val="both"/>
+      </w:pPr>
+      <w:r>
+        <w:t>Select statement will be</w:t>
+      </w:r>
+      <w:r>
+        <w:t xml:space="preserve"> broken down into such-that, with, or pattern</w:t>
+      </w:r>
+      <w:r>
+        <w:t xml:space="preserve"> clauses, whose parameters will be checked against the grammar rule.</w:t>
+      </w:r>
+    </w:p>
+    <w:p>
+      <w:pPr>
+        <w:jc w:val="both"/>
+      </w:pPr>
+      <w:r>
+        <w:t>Consider statement number 3 from the example above. Query validator will use regular expression to check the validity of the statement and retrieve the appropriate tokens.</w:t>
+      </w:r>
+    </w:p>
+    <w:p>
+      <w:pPr>
+        <w:jc w:val="both"/>
+      </w:pPr>
+      <w:r>
+        <w:t xml:space="preserve">If the regular expression matching fails, (for example, the number of arguments in the clause is not exactly two) the validator will instantly terminate and declare the query invalid. In the case where statement is valid, all the tokens from the select statement will be stored in a vector, </w:t>
+      </w:r>
+      <w:proofErr w:type="spellStart"/>
+      <w:r>
+        <w:rPr>
+          <w:i/>
+        </w:rPr>
+        <w:t>selectStatement</w:t>
+      </w:r>
+      <w:proofErr w:type="spellEnd"/>
+      <w:r>
+        <w:t>. This vector will be accessed by the parsing</w:t>
+      </w:r>
+      <w:r>
+        <w:t xml:space="preserve"> </w:t>
+      </w:r>
+      <w:r>
+        <w:t xml:space="preserve">function later on. For efficiency, the </w:t>
+      </w:r>
+      <w:proofErr w:type="spellStart"/>
+      <w:r>
+        <w:rPr>
+          <w:i/>
+        </w:rPr>
+        <w:t>selectStatement</w:t>
+      </w:r>
+      <w:proofErr w:type="spellEnd"/>
+      <w:r>
+        <w:rPr>
+          <w:i/>
+        </w:rPr>
+        <w:t xml:space="preserve"> </w:t>
+      </w:r>
+      <w:r>
+        <w:t>vector will only contain relevant tokens from the statement. Therefore, the unnecessary syntactic punctuation will be removed.</w:t>
+      </w:r>
+    </w:p>
+    <w:p>
+      <w:r>
+        <w:t xml:space="preserve">From the example above, the value of </w:t>
+      </w:r>
+      <w:proofErr w:type="spellStart"/>
+      <w:proofErr w:type="gramStart"/>
+      <w:r>
+        <w:rPr>
+          <w:i/>
+        </w:rPr>
+        <w:t>selectStatement</w:t>
+      </w:r>
+      <w:proofErr w:type="spellEnd"/>
+      <w:r>
+        <w:rPr>
+          <w:i/>
+        </w:rPr>
+        <w:t>[</w:t>
+      </w:r>
+      <w:proofErr w:type="gramEnd"/>
+      <w:r>
+        <w:rPr>
+          <w:i/>
+        </w:rPr>
+        <w:t xml:space="preserve">] (dynamic array, </w:t>
+      </w:r>
+      <w:proofErr w:type="spellStart"/>
+      <w:r>
+        <w:rPr>
+          <w:i/>
+        </w:rPr>
+        <w:t>c++</w:t>
+      </w:r>
+      <w:proofErr w:type="spellEnd"/>
+      <w:r>
+        <w:rPr>
+          <w:i/>
+        </w:rPr>
+        <w:t xml:space="preserve"> vector)</w:t>
+      </w:r>
+      <w:r>
+        <w:t xml:space="preserve"> will be:</w:t>
+      </w:r>
+    </w:p>
+    <w:tbl>
+      <w:tblPr>
+        <w:tblStyle w:val="TableGrid"/>
+        <w:tblW w:w="9172" w:type="dxa"/>
+        <w:tblLook w:val="04A0" w:firstRow="1" w:lastRow="0" w:firstColumn="1" w:lastColumn="0" w:noHBand="0" w:noVBand="1"/>
+      </w:tblPr>
+      <w:tblGrid>
+        <w:gridCol w:w="827"/>
+        <w:gridCol w:w="766"/>
+        <w:gridCol w:w="810"/>
+        <w:gridCol w:w="804"/>
+        <w:gridCol w:w="955"/>
+        <w:gridCol w:w="774"/>
+        <w:gridCol w:w="767"/>
+        <w:gridCol w:w="948"/>
+        <w:gridCol w:w="767"/>
+        <w:gridCol w:w="765"/>
+        <w:gridCol w:w="989"/>
+      </w:tblGrid>
+      <w:tr>
+        <w:trPr>
+          <w:trHeight w:val="371"/>
+        </w:trPr>
+        <w:tc>
+          <w:tcPr>
+            <w:tcW w:w="827" w:type="dxa"/>
+            <w:tcBorders>
+              <w:top w:val="single" w:sz="4" w:space="0" w:color="auto"/>
+              <w:left w:val="single" w:sz="4" w:space="0" w:color="auto"/>
+              <w:bottom w:val="single" w:sz="4" w:space="0" w:color="auto"/>
+              <w:right w:val="single" w:sz="4" w:space="0" w:color="auto"/>
+            </w:tcBorders>
+            <w:vAlign w:val="center"/>
+            <w:hideMark/>
+          </w:tcPr>
+          <w:p>
+            <w:r>
+              <w:t>Select</w:t>
+            </w:r>
+          </w:p>
+        </w:tc>
+        <w:tc>
+          <w:tcPr>
+            <w:tcW w:w="766" w:type="dxa"/>
+            <w:tcBorders>
+              <w:top w:val="single" w:sz="4" w:space="0" w:color="auto"/>
+              <w:left w:val="single" w:sz="4" w:space="0" w:color="auto"/>
+              <w:bottom w:val="single" w:sz="4" w:space="0" w:color="auto"/>
+              <w:right w:val="single" w:sz="4" w:space="0" w:color="auto"/>
+            </w:tcBorders>
+            <w:vAlign w:val="center"/>
+            <w:hideMark/>
+          </w:tcPr>
+          <w:p>
+            <w:r>
+              <w:t>a</w:t>
+            </w:r>
+          </w:p>
+        </w:tc>
+        <w:tc>
+          <w:tcPr>
+            <w:tcW w:w="810" w:type="dxa"/>
+            <w:tcBorders>
+              <w:top w:val="single" w:sz="4" w:space="0" w:color="auto"/>
+              <w:left w:val="single" w:sz="4" w:space="0" w:color="auto"/>
+              <w:bottom w:val="single" w:sz="4" w:space="0" w:color="auto"/>
+              <w:right w:val="single" w:sz="4" w:space="0" w:color="auto"/>
+            </w:tcBorders>
+            <w:vAlign w:val="center"/>
+            <w:hideMark/>
+          </w:tcPr>
+          <w:p>
+            <w:r>
+              <w:t>such</w:t>
+            </w:r>
+          </w:p>
+        </w:tc>
+        <w:tc>
+          <w:tcPr>
+            <w:tcW w:w="804" w:type="dxa"/>
+            <w:tcBorders>
+              <w:top w:val="single" w:sz="4" w:space="0" w:color="auto"/>
+              <w:left w:val="single" w:sz="4" w:space="0" w:color="auto"/>
+              <w:bottom w:val="single" w:sz="4" w:space="0" w:color="auto"/>
+              <w:right w:val="single" w:sz="4" w:space="0" w:color="auto"/>
+            </w:tcBorders>
+            <w:vAlign w:val="center"/>
+            <w:hideMark/>
+          </w:tcPr>
+          <w:p>
+            <w:r>
+              <w:t>that</w:t>
+            </w:r>
+          </w:p>
+        </w:tc>
+        <w:tc>
+          <w:tcPr>
+            <w:tcW w:w="955" w:type="dxa"/>
+            <w:tcBorders>
+              <w:top w:val="single" w:sz="4" w:space="0" w:color="auto"/>
+              <w:left w:val="single" w:sz="4" w:space="0" w:color="auto"/>
+              <w:bottom w:val="single" w:sz="4" w:space="0" w:color="auto"/>
+              <w:right w:val="single" w:sz="4" w:space="0" w:color="auto"/>
+            </w:tcBorders>
+            <w:vAlign w:val="center"/>
+            <w:hideMark/>
+          </w:tcPr>
+          <w:p>
+            <w:r>
+              <w:t>Follows</w:t>
+            </w:r>
+          </w:p>
+        </w:tc>
+        <w:tc>
+          <w:tcPr>
+            <w:tcW w:w="774" w:type="dxa"/>
+            <w:tcBorders>
+              <w:top w:val="single" w:sz="4" w:space="0" w:color="auto"/>
+              <w:left w:val="single" w:sz="4" w:space="0" w:color="auto"/>
+              <w:bottom w:val="single" w:sz="4" w:space="0" w:color="auto"/>
+              <w:right w:val="single" w:sz="4" w:space="0" w:color="auto"/>
+            </w:tcBorders>
+            <w:vAlign w:val="center"/>
+            <w:hideMark/>
+          </w:tcPr>
+          <w:p>
+            <w:r>
+              <w:t>w</w:t>
+            </w:r>
+          </w:p>
+        </w:tc>
+        <w:tc>
+          <w:tcPr>
+            <w:tcW w:w="767" w:type="dxa"/>
+            <w:tcBorders>
+              <w:top w:val="single" w:sz="4" w:space="0" w:color="auto"/>
+              <w:left w:val="single" w:sz="4" w:space="0" w:color="auto"/>
+              <w:bottom w:val="single" w:sz="4" w:space="0" w:color="auto"/>
+              <w:right w:val="single" w:sz="4" w:space="0" w:color="auto"/>
+            </w:tcBorders>
+            <w:vAlign w:val="center"/>
+            <w:hideMark/>
+          </w:tcPr>
+          <w:p>
+            <w:r>
+              <w:t>a</w:t>
+            </w:r>
+          </w:p>
+        </w:tc>
+        <w:tc>
+          <w:tcPr>
+            <w:tcW w:w="948" w:type="dxa"/>
+            <w:tcBorders>
+              <w:top w:val="single" w:sz="4" w:space="0" w:color="auto"/>
+              <w:left w:val="single" w:sz="4" w:space="0" w:color="auto"/>
+              <w:bottom w:val="single" w:sz="4" w:space="0" w:color="auto"/>
+              <w:right w:val="single" w:sz="4" w:space="0" w:color="auto"/>
+            </w:tcBorders>
+            <w:vAlign w:val="center"/>
+            <w:hideMark/>
+          </w:tcPr>
+          <w:p>
+            <w:r>
+              <w:t>pattern</w:t>
+            </w:r>
+          </w:p>
+        </w:tc>
+        <w:tc>
+          <w:tcPr>
+            <w:tcW w:w="767" w:type="dxa"/>
+            <w:tcBorders>
+              <w:top w:val="single" w:sz="4" w:space="0" w:color="auto"/>
+              <w:left w:val="single" w:sz="4" w:space="0" w:color="auto"/>
+              <w:bottom w:val="single" w:sz="4" w:space="0" w:color="auto"/>
+              <w:right w:val="single" w:sz="4" w:space="0" w:color="auto"/>
+            </w:tcBorders>
+            <w:vAlign w:val="center"/>
+          </w:tcPr>
+          <w:p>
+            <w:r>
+              <w:t>a</w:t>
+            </w:r>
+          </w:p>
+        </w:tc>
+        <w:tc>
+          <w:tcPr>
+            <w:tcW w:w="765" w:type="dxa"/>
+            <w:tcBorders>
+              <w:top w:val="single" w:sz="4" w:space="0" w:color="auto"/>
+              <w:left w:val="single" w:sz="4" w:space="0" w:color="auto"/>
+              <w:bottom w:val="single" w:sz="4" w:space="0" w:color="auto"/>
+              <w:right w:val="single" w:sz="4" w:space="0" w:color="auto"/>
+            </w:tcBorders>
+            <w:vAlign w:val="center"/>
+            <w:hideMark/>
+          </w:tcPr>
+          <w:p>
+            <w:r>
+              <w:t>x</w:t>
+            </w:r>
+          </w:p>
+        </w:tc>
+        <w:tc>
+          <w:tcPr>
+            <w:tcW w:w="989" w:type="dxa"/>
+            <w:tcBorders>
+              <w:top w:val="single" w:sz="4" w:space="0" w:color="auto"/>
+              <w:left w:val="single" w:sz="4" w:space="0" w:color="auto"/>
+              <w:bottom w:val="single" w:sz="4" w:space="0" w:color="auto"/>
+              <w:right w:val="single" w:sz="4" w:space="0" w:color="auto"/>
+            </w:tcBorders>
+            <w:vAlign w:val="center"/>
+            <w:hideMark/>
+          </w:tcPr>
+          <w:p>
+            <w:r>
+              <w:t>_”</w:t>
+            </w:r>
+            <w:proofErr w:type="spellStart"/>
+            <w:r>
+              <w:t>x+y</w:t>
+            </w:r>
+            <w:proofErr w:type="spellEnd"/>
+            <w:r>
+              <w:t>”_</w:t>
+            </w:r>
+          </w:p>
+        </w:tc>
+      </w:tr>
+    </w:tbl>
+    <w:p>
+      <w:pPr>
+        <w:rPr>
+          <w:b/>
+        </w:rPr>
+      </w:pPr>
+      <w:r>
+        <w:rPr>
+          <w:b/>
+        </w:rPr>
+        <w:br w:type="page"/>
+      </w:r>
+    </w:p>
+    <w:p>
+      <w:pPr>
+        <w:rPr>
+          <w:rFonts w:ascii="Cambria" w:hAnsi="Cambria"/>
+          <w:b/>
+        </w:rPr>
+      </w:pPr>
+      <w:r>
+        <w:rPr>
+          <w:rFonts w:ascii="Cambria" w:hAnsi="Cambria"/>
+          <w:b/>
+        </w:rPr>
+        <w:lastRenderedPageBreak/>
+        <w:t>Query Parsing</w:t>
+      </w:r>
+      <w:r>
+        <w:rPr>
+          <w:rFonts w:ascii="Cambria" w:hAnsi="Cambria"/>
+          <w:b/>
+        </w:rPr>
+        <w:t xml:space="preserve"> </w:t>
+      </w:r>
+      <w:r>
+        <w:rPr>
+          <w:rFonts w:ascii="Cambria" w:hAnsi="Cambria"/>
+          <w:b/>
+        </w:rPr>
+        <w:t>(</w:t>
+      </w:r>
+      <w:r>
+        <w:rPr>
+          <w:rFonts w:ascii="Cambria" w:hAnsi="Cambria"/>
+          <w:b/>
+        </w:rPr>
+        <w:t>Semantic</w:t>
+      </w:r>
+      <w:r>
+        <w:rPr>
+          <w:rFonts w:ascii="Cambria" w:hAnsi="Cambria"/>
+          <w:b/>
+        </w:rPr>
+        <w:t xml:space="preserve"> check</w:t>
+      </w:r>
+      <w:r>
+        <w:rPr>
+          <w:rFonts w:ascii="Cambria" w:hAnsi="Cambria"/>
+          <w:b/>
+        </w:rPr>
+        <w:t>)</w:t>
+      </w:r>
+      <w:bookmarkStart w:id="25" w:name="_GoBack"/>
       <w:bookmarkEnd w:id="25"/>
     </w:p>
     <w:p>
-      <w:r>
-        <w:t>/*</w:t>
-      </w:r>
-      <w:r>
+      <w:pPr>
+        <w:jc w:val="both"/>
+      </w:pPr>
+      <w:r>
+        <w:t xml:space="preserve">The parser processes the </w:t>
+      </w:r>
+      <w:proofErr w:type="spellStart"/>
+      <w:r>
+        <w:rPr>
+          <w:i/>
+        </w:rPr>
+        <w:t>selectStatement</w:t>
+      </w:r>
+      <w:proofErr w:type="spellEnd"/>
+      <w:r>
+        <w:t xml:space="preserve"> vector from the earlier. The </w:t>
+      </w:r>
+      <w:proofErr w:type="spellStart"/>
+      <w:r>
+        <w:rPr>
+          <w:i/>
+        </w:rPr>
+        <w:t>selectStatement</w:t>
+      </w:r>
+      <w:proofErr w:type="spellEnd"/>
+      <w:r>
+        <w:t xml:space="preserve"> vector will be processed to construct a Query object with the following structure.</w:t>
+      </w:r>
+    </w:p>
+    <w:tbl>
+      <w:tblPr>
+        <w:tblStyle w:val="TableGrid"/>
+        <w:tblW w:w="0" w:type="auto"/>
+        <w:jc w:val="center"/>
+        <w:tblLook w:val="04A0" w:firstRow="1" w:lastRow="0" w:firstColumn="1" w:lastColumn="0" w:noHBand="0" w:noVBand="1"/>
+      </w:tblPr>
+      <w:tblGrid>
+        <w:gridCol w:w="5337"/>
+      </w:tblGrid>
+      <w:tr>
+        <w:trPr>
+          <w:trHeight w:val="295"/>
+          <w:jc w:val="center"/>
+        </w:trPr>
+        <w:tc>
+          <w:tcPr>
+            <w:tcW w:w="5337" w:type="dxa"/>
+            <w:tcBorders>
+              <w:top w:val="single" w:sz="4" w:space="0" w:color="auto"/>
+              <w:left w:val="single" w:sz="4" w:space="0" w:color="auto"/>
+              <w:bottom w:val="single" w:sz="4" w:space="0" w:color="auto"/>
+              <w:right w:val="single" w:sz="4" w:space="0" w:color="auto"/>
+            </w:tcBorders>
+            <w:vAlign w:val="center"/>
+            <w:hideMark/>
+          </w:tcPr>
+          <w:p>
+            <w:pPr>
+              <w:rPr>
+                <w:b/>
+              </w:rPr>
+            </w:pPr>
+            <w:r>
+              <w:rPr>
+                <w:b/>
+              </w:rPr>
+              <w:t>Query</w:t>
+            </w:r>
+          </w:p>
+        </w:tc>
+      </w:tr>
+      <w:tr>
+        <w:trPr>
+          <w:trHeight w:val="613"/>
+          <w:jc w:val="center"/>
+        </w:trPr>
+        <w:tc>
+          <w:tcPr>
+            <w:tcW w:w="5337" w:type="dxa"/>
+            <w:tcBorders>
+              <w:top w:val="single" w:sz="4" w:space="0" w:color="auto"/>
+              <w:left w:val="single" w:sz="4" w:space="0" w:color="auto"/>
+              <w:bottom w:val="single" w:sz="4" w:space="0" w:color="auto"/>
+              <w:right w:val="single" w:sz="4" w:space="0" w:color="auto"/>
+            </w:tcBorders>
+            <w:vAlign w:val="center"/>
+            <w:hideMark/>
+          </w:tcPr>
+          <w:p>
+            <w:pPr>
+              <w:tabs>
+                <w:tab w:val="left" w:pos="2897"/>
+              </w:tabs>
+            </w:pPr>
+            <w:r>
+              <w:rPr>
+                <w:i/>
+              </w:rPr>
+              <w:t>vector&lt;string&gt;</w:t>
+            </w:r>
+            <w:r>
+              <w:rPr>
+                <w:i/>
+              </w:rPr>
+              <w:tab/>
+            </w:r>
+            <w:r>
+              <w:t>selected-synonym</w:t>
+            </w:r>
+          </w:p>
+          <w:p>
+            <w:pPr>
+              <w:tabs>
+                <w:tab w:val="left" w:pos="2897"/>
+              </w:tabs>
+              <w:rPr>
+                <w:b/>
+              </w:rPr>
+            </w:pPr>
+            <w:r>
+              <w:rPr>
+                <w:i/>
+              </w:rPr>
+              <w:t>vector&lt;Relationship&gt;</w:t>
+            </w:r>
+            <w:r>
+              <w:t xml:space="preserve"> </w:t>
+            </w:r>
+            <w:r>
+              <w:tab/>
+              <w:t>relationship-vector</w:t>
+            </w:r>
+          </w:p>
+          <w:p>
+            <w:pPr>
+              <w:tabs>
+                <w:tab w:val="left" w:pos="2897"/>
+              </w:tabs>
+            </w:pPr>
+            <w:r>
+              <w:rPr>
+                <w:i/>
+              </w:rPr>
+              <w:t xml:space="preserve">map&lt;string, synonym-type&gt; </w:t>
+            </w:r>
+            <w:r>
+              <w:rPr>
+                <w:i/>
+              </w:rPr>
+              <w:tab/>
+            </w:r>
+            <w:r>
+              <w:t>synonym-table</w:t>
+            </w:r>
+          </w:p>
+        </w:tc>
+      </w:tr>
+    </w:tbl>
+    <w:p>
+      <w:pPr>
+        <w:jc w:val="both"/>
         <w:rPr>
           <w:b/>
-          <w:color w:val="FF0000"/>
-        </w:rPr>
-        <w:t>KESTER</w:t>
-      </w:r>
+        </w:rPr>
+      </w:pPr>
+    </w:p>
+    <w:p>
+      <w:pPr>
+        <w:jc w:val="both"/>
+      </w:pPr>
+      <w:r>
+        <w:t xml:space="preserve">Since each query can contain many select clauses, the selected synonyms and clauses are stored inside a vector for scalability purposes. All the synonyms present in the </w:t>
+      </w:r>
+      <w:r>
+        <w:rPr>
+          <w:i/>
+        </w:rPr>
+        <w:t>select</w:t>
+      </w:r>
+      <w:r>
+        <w:rPr>
+          <w:i/>
+        </w:rPr>
+        <w:t>ed-synonym</w:t>
+      </w:r>
+      <w:r>
+        <w:t xml:space="preserve"> vector will be detected and validated once again on whether they have been declared earlier. If it is not declared, the query is invalid and </w:t>
+      </w:r>
+      <w:proofErr w:type="spellStart"/>
+      <w:r>
+        <w:rPr>
+          <w:b/>
+        </w:rPr>
+        <w:t>QueryParser</w:t>
+      </w:r>
+      <w:proofErr w:type="spellEnd"/>
+      <w:r>
+        <w:t xml:space="preserve"> will indicate and return invalid. The string vector will then be stored in a </w:t>
+      </w:r>
+      <w:r>
+        <w:rPr>
+          <w:b/>
+        </w:rPr>
+        <w:t>Query</w:t>
+      </w:r>
+      <w:r>
+        <w:t xml:space="preserve"> class.</w:t>
+      </w:r>
+    </w:p>
+    <w:p>
+      <w:pPr>
+        <w:jc w:val="both"/>
+      </w:pPr>
+      <w:r>
+        <w:t xml:space="preserve">The synonym map that was created earlier will also be included in the </w:t>
+      </w:r>
+      <w:r>
+        <w:rPr>
+          <w:b/>
+        </w:rPr>
+        <w:t>Query</w:t>
+      </w:r>
+      <w:r>
+        <w:t xml:space="preserve"> object. Both such-that and pattern clauses will be stored as another object, </w:t>
+      </w:r>
+      <w:r>
+        <w:rPr>
+          <w:b/>
+        </w:rPr>
+        <w:t>Relationship</w:t>
+      </w:r>
+      <w:r>
+        <w:t>, as the following.</w:t>
+      </w:r>
+    </w:p>
+    <w:p>
+      <w:pPr>
+        <w:jc w:val="both"/>
+      </w:pPr>
+    </w:p>
+    <w:tbl>
+      <w:tblPr>
+        <w:tblStyle w:val="TableGrid"/>
+        <w:tblW w:w="0" w:type="auto"/>
+        <w:jc w:val="center"/>
+        <w:tblLook w:val="04A0" w:firstRow="1" w:lastRow="0" w:firstColumn="1" w:lastColumn="0" w:noHBand="0" w:noVBand="1"/>
+      </w:tblPr>
+      <w:tblGrid>
+        <w:gridCol w:w="3733"/>
+      </w:tblGrid>
+      <w:tr>
+        <w:trPr>
+          <w:trHeight w:val="318"/>
+          <w:jc w:val="center"/>
+        </w:trPr>
+        <w:tc>
+          <w:tcPr>
+            <w:tcW w:w="3733" w:type="dxa"/>
+            <w:tcBorders>
+              <w:top w:val="single" w:sz="4" w:space="0" w:color="auto"/>
+              <w:left w:val="single" w:sz="4" w:space="0" w:color="auto"/>
+              <w:bottom w:val="single" w:sz="4" w:space="0" w:color="auto"/>
+              <w:right w:val="single" w:sz="4" w:space="0" w:color="auto"/>
+            </w:tcBorders>
+            <w:vAlign w:val="center"/>
+            <w:hideMark/>
+          </w:tcPr>
+          <w:p>
+            <w:pPr>
+              <w:rPr>
+                <w:b/>
+              </w:rPr>
+            </w:pPr>
+            <w:r>
+              <w:rPr>
+                <w:b/>
+              </w:rPr>
+              <w:t>Relationship</w:t>
+            </w:r>
+          </w:p>
+        </w:tc>
+      </w:tr>
+      <w:tr>
+        <w:trPr>
+          <w:trHeight w:val="651"/>
+          <w:jc w:val="center"/>
+        </w:trPr>
+        <w:tc>
+          <w:tcPr>
+            <w:tcW w:w="3733" w:type="dxa"/>
+            <w:tcBorders>
+              <w:top w:val="single" w:sz="4" w:space="0" w:color="auto"/>
+              <w:left w:val="single" w:sz="4" w:space="0" w:color="auto"/>
+              <w:bottom w:val="single" w:sz="4" w:space="0" w:color="auto"/>
+              <w:right w:val="single" w:sz="4" w:space="0" w:color="auto"/>
+            </w:tcBorders>
+            <w:vAlign w:val="center"/>
+            <w:hideMark/>
+          </w:tcPr>
+          <w:p>
+            <w:pPr>
+              <w:tabs>
+                <w:tab w:val="left" w:pos="1716"/>
+              </w:tabs>
+            </w:pPr>
+            <w:proofErr w:type="spellStart"/>
+            <w:r>
+              <w:rPr>
+                <w:i/>
+              </w:rPr>
+              <w:t>enum</w:t>
+            </w:r>
+            <w:proofErr w:type="spellEnd"/>
+            <w:r>
+              <w:tab/>
+              <w:t>relationship-type</w:t>
+            </w:r>
+          </w:p>
+          <w:p>
+            <w:pPr>
+              <w:tabs>
+                <w:tab w:val="left" w:pos="1716"/>
+              </w:tabs>
+            </w:pPr>
+            <w:proofErr w:type="spellStart"/>
+            <w:r>
+              <w:rPr>
+                <w:i/>
+              </w:rPr>
+              <w:t>enum</w:t>
+            </w:r>
+            <w:proofErr w:type="spellEnd"/>
+            <w:r>
+              <w:rPr>
+                <w:i/>
+              </w:rPr>
+              <w:tab/>
+            </w:r>
+            <w:r>
+              <w:t>token-type</w:t>
+            </w:r>
+          </w:p>
+          <w:p>
+            <w:pPr>
+              <w:tabs>
+                <w:tab w:val="left" w:pos="1716"/>
+              </w:tabs>
+            </w:pPr>
+            <w:r>
+              <w:rPr>
+                <w:i/>
+              </w:rPr>
+              <w:t>string</w:t>
+            </w:r>
+            <w:r>
+              <w:tab/>
+              <w:t>token1</w:t>
+            </w:r>
+          </w:p>
+          <w:p>
+            <w:pPr>
+              <w:tabs>
+                <w:tab w:val="left" w:pos="1716"/>
+              </w:tabs>
+            </w:pPr>
+            <w:r>
+              <w:rPr>
+                <w:i/>
+              </w:rPr>
+              <w:t>string</w:t>
+            </w:r>
+            <w:r>
+              <w:tab/>
+              <w:t>token2</w:t>
+            </w:r>
+          </w:p>
+          <w:p>
+            <w:pPr>
+              <w:tabs>
+                <w:tab w:val="left" w:pos="1716"/>
+              </w:tabs>
+            </w:pPr>
+            <w:proofErr w:type="spellStart"/>
+            <w:r>
+              <w:rPr>
+                <w:i/>
+              </w:rPr>
+              <w:t>TokenType</w:t>
+            </w:r>
+            <w:proofErr w:type="spellEnd"/>
+            <w:r>
+              <w:tab/>
+              <w:t>token1-type</w:t>
+            </w:r>
+          </w:p>
+          <w:p>
+            <w:pPr>
+              <w:tabs>
+                <w:tab w:val="left" w:pos="1716"/>
+              </w:tabs>
+            </w:pPr>
+            <w:proofErr w:type="spellStart"/>
+            <w:r>
+              <w:rPr>
+                <w:i/>
+              </w:rPr>
+              <w:t>TokenType</w:t>
+            </w:r>
+            <w:proofErr w:type="spellEnd"/>
+            <w:r>
+              <w:tab/>
+              <w:t>token2-type</w:t>
+            </w:r>
+          </w:p>
+          <w:p>
+            <w:pPr>
+              <w:tabs>
+                <w:tab w:val="left" w:pos="1716"/>
+              </w:tabs>
+            </w:pPr>
+            <w:r>
+              <w:rPr>
+                <w:i/>
+              </w:rPr>
+              <w:t>string</w:t>
+            </w:r>
+            <w:r>
+              <w:tab/>
+              <w:t>pattern-synonym</w:t>
+            </w:r>
+          </w:p>
+        </w:tc>
+      </w:tr>
+    </w:tbl>
+    <w:p/>
+    <w:p>
+      <w:pPr>
+        <w:jc w:val="both"/>
+      </w:pPr>
+      <w:r>
+        <w:rPr>
+          <w:b/>
+        </w:rPr>
+        <w:t>Relationship</w:t>
+      </w:r>
+      <w:r>
+        <w:t xml:space="preserve"> arguments will also be semantically checked to determine if they are valid. For example, both arguments in Follows clause have to be a statement (i.e. </w:t>
+      </w:r>
+      <w:proofErr w:type="spellStart"/>
+      <w:r>
+        <w:t>stmt</w:t>
+      </w:r>
+      <w:proofErr w:type="spellEnd"/>
+      <w:r>
+        <w:t>, while, if, assign, call). If the arguments contain a constant synonym (e.g. constant c; while w; Select w such that Follows (</w:t>
+      </w:r>
+      <w:proofErr w:type="spellStart"/>
+      <w:r>
+        <w:t>c</w:t>
+      </w:r>
+      <w:proofErr w:type="gramStart"/>
+      <w:r>
+        <w:t>,w</w:t>
+      </w:r>
+      <w:proofErr w:type="spellEnd"/>
+      <w:proofErr w:type="gramEnd"/>
+      <w:r>
+        <w:t xml:space="preserve">), then </w:t>
+      </w:r>
+      <w:proofErr w:type="spellStart"/>
+      <w:r>
+        <w:rPr>
+          <w:b/>
+        </w:rPr>
+        <w:t>QueryParser</w:t>
+      </w:r>
+      <w:proofErr w:type="spellEnd"/>
+      <w:r>
+        <w:t xml:space="preserve"> will detect the error and return invalid.</w:t>
+      </w:r>
+    </w:p>
+    <w:p>
+      <w:pPr>
+        <w:jc w:val="both"/>
+      </w:pPr>
+      <w:r>
+        <w:t xml:space="preserve">The types of the tokens/arguments are detected by </w:t>
+      </w:r>
+      <w:proofErr w:type="spellStart"/>
+      <w:r>
+        <w:rPr>
+          <w:b/>
+        </w:rPr>
+        <w:t>QueryParser</w:t>
+      </w:r>
+      <w:proofErr w:type="spellEnd"/>
+      <w:r>
+        <w:t xml:space="preserve"> and store them in the </w:t>
+      </w:r>
+      <w:r>
+        <w:rPr>
+          <w:b/>
+        </w:rPr>
+        <w:t>Relationship</w:t>
+      </w:r>
+      <w:r>
+        <w:t xml:space="preserve"> class. For example, if the token is “Second”, then its type will be IDENTIFIER, if the token is 1, then its type will be INTEGER, and if the token is w, then its type will be SYNONYM.</w:t>
+      </w:r>
+    </w:p>
+    <w:p>
+      <w:pPr>
+        <w:jc w:val="both"/>
+      </w:pPr>
+      <w:r>
+        <w:t>From the valid example above, the select-statement vector will be processed to produce the following.</w:t>
+      </w:r>
+    </w:p>
+    <w:tbl>
+      <w:tblPr>
+        <w:tblStyle w:val="TableGrid"/>
+        <w:tblW w:w="0" w:type="auto"/>
+        <w:jc w:val="center"/>
+        <w:tblLook w:val="04A0" w:firstRow="1" w:lastRow="0" w:firstColumn="1" w:lastColumn="0" w:noHBand="0" w:noVBand="1"/>
+      </w:tblPr>
+      <w:tblGrid>
+        <w:gridCol w:w="2215"/>
+        <w:gridCol w:w="2215"/>
+      </w:tblGrid>
+      <w:tr>
+        <w:trPr>
+          <w:trHeight w:val="318"/>
+          <w:jc w:val="center"/>
+        </w:trPr>
+        <w:tc>
+          <w:tcPr>
+            <w:tcW w:w="4430" w:type="dxa"/>
+            <w:gridSpan w:val="2"/>
+            <w:tcBorders>
+              <w:top w:val="single" w:sz="4" w:space="0" w:color="auto"/>
+              <w:left w:val="single" w:sz="4" w:space="0" w:color="auto"/>
+              <w:bottom w:val="single" w:sz="4" w:space="0" w:color="auto"/>
+              <w:right w:val="single" w:sz="4" w:space="0" w:color="auto"/>
+            </w:tcBorders>
+            <w:vAlign w:val="center"/>
+            <w:hideMark/>
+          </w:tcPr>
+          <w:p>
+            <w:pPr>
+              <w:rPr>
+                <w:b/>
+              </w:rPr>
+            </w:pPr>
+            <w:r>
+              <w:rPr>
+                <w:b/>
+              </w:rPr>
+              <w:lastRenderedPageBreak/>
+              <w:t>Query</w:t>
+            </w:r>
+          </w:p>
+        </w:tc>
+      </w:tr>
+      <w:tr>
+        <w:trPr>
+          <w:trHeight w:val="318"/>
+          <w:jc w:val="center"/>
+        </w:trPr>
+        <w:tc>
+          <w:tcPr>
+            <w:tcW w:w="2215" w:type="dxa"/>
+            <w:tcBorders>
+              <w:top w:val="single" w:sz="4" w:space="0" w:color="auto"/>
+              <w:left w:val="single" w:sz="4" w:space="0" w:color="auto"/>
+              <w:bottom w:val="single" w:sz="4" w:space="0" w:color="auto"/>
+              <w:right w:val="single" w:sz="4" w:space="0" w:color="auto"/>
+            </w:tcBorders>
+            <w:vAlign w:val="center"/>
+            <w:hideMark/>
+          </w:tcPr>
+          <w:p>
+            <w:r>
+              <w:t>selected-synonym</w:t>
+            </w:r>
+          </w:p>
+        </w:tc>
+        <w:tc>
+          <w:tcPr>
+            <w:tcW w:w="2215" w:type="dxa"/>
+            <w:tcBorders>
+              <w:top w:val="single" w:sz="4" w:space="0" w:color="auto"/>
+              <w:left w:val="single" w:sz="4" w:space="0" w:color="auto"/>
+              <w:bottom w:val="single" w:sz="4" w:space="0" w:color="auto"/>
+              <w:right w:val="single" w:sz="4" w:space="0" w:color="auto"/>
+            </w:tcBorders>
+            <w:vAlign w:val="center"/>
+            <w:hideMark/>
+          </w:tcPr>
+          <w:p>
+            <w:r>
+              <w:t>a</w:t>
+            </w:r>
+          </w:p>
+        </w:tc>
+      </w:tr>
+      <w:tr>
+        <w:trPr>
+          <w:trHeight w:val="318"/>
+          <w:jc w:val="center"/>
+        </w:trPr>
+        <w:tc>
+          <w:tcPr>
+            <w:tcW w:w="2215" w:type="dxa"/>
+            <w:tcBorders>
+              <w:top w:val="single" w:sz="4" w:space="0" w:color="auto"/>
+              <w:left w:val="single" w:sz="4" w:space="0" w:color="auto"/>
+              <w:bottom w:val="single" w:sz="4" w:space="0" w:color="auto"/>
+              <w:right w:val="single" w:sz="4" w:space="0" w:color="auto"/>
+            </w:tcBorders>
+            <w:vAlign w:val="center"/>
+            <w:hideMark/>
+          </w:tcPr>
+          <w:p>
+            <w:r>
+              <w:t>relationships</w:t>
+            </w:r>
+          </w:p>
+        </w:tc>
+        <w:tc>
+          <w:tcPr>
+            <w:tcW w:w="2215" w:type="dxa"/>
+            <w:tcBorders>
+              <w:top w:val="single" w:sz="4" w:space="0" w:color="auto"/>
+              <w:left w:val="single" w:sz="4" w:space="0" w:color="auto"/>
+              <w:bottom w:val="single" w:sz="4" w:space="0" w:color="auto"/>
+              <w:right w:val="single" w:sz="4" w:space="0" w:color="auto"/>
+            </w:tcBorders>
+            <w:vAlign w:val="center"/>
+            <w:hideMark/>
+          </w:tcPr>
+          <w:p>
+            <w:r>
+              <w:t xml:space="preserve"> [rel1, rel2]</w:t>
+            </w:r>
+          </w:p>
+        </w:tc>
+      </w:tr>
+      <w:tr>
+        <w:trPr>
+          <w:trHeight w:val="318"/>
+          <w:jc w:val="center"/>
+        </w:trPr>
+        <w:tc>
+          <w:tcPr>
+            <w:tcW w:w="2215" w:type="dxa"/>
+            <w:tcBorders>
+              <w:top w:val="single" w:sz="4" w:space="0" w:color="auto"/>
+              <w:left w:val="single" w:sz="4" w:space="0" w:color="auto"/>
+              <w:bottom w:val="single" w:sz="4" w:space="0" w:color="auto"/>
+              <w:right w:val="single" w:sz="4" w:space="0" w:color="auto"/>
+            </w:tcBorders>
+            <w:vAlign w:val="center"/>
+            <w:hideMark/>
+          </w:tcPr>
+          <w:p>
+            <w:r>
+              <w:t>synonym-table</w:t>
+            </w:r>
+          </w:p>
+        </w:tc>
+        <w:tc>
+          <w:tcPr>
+            <w:tcW w:w="2215" w:type="dxa"/>
+            <w:tcBorders>
+              <w:top w:val="single" w:sz="4" w:space="0" w:color="auto"/>
+              <w:left w:val="single" w:sz="4" w:space="0" w:color="auto"/>
+              <w:bottom w:val="single" w:sz="4" w:space="0" w:color="auto"/>
+              <w:right w:val="single" w:sz="4" w:space="0" w:color="auto"/>
+            </w:tcBorders>
+            <w:vAlign w:val="center"/>
+            <w:hideMark/>
+          </w:tcPr>
+          <w:p>
+            <w:r>
+              <w:t>map1</w:t>
+            </w:r>
+          </w:p>
+        </w:tc>
+      </w:tr>
+    </w:tbl>
+    <w:p/>
+    <w:tbl>
+      <w:tblPr>
+        <w:tblStyle w:val="TableGrid"/>
+        <w:tblW w:w="0" w:type="auto"/>
+        <w:jc w:val="center"/>
+        <w:tblLook w:val="04A0" w:firstRow="1" w:lastRow="0" w:firstColumn="1" w:lastColumn="0" w:noHBand="0" w:noVBand="1"/>
+      </w:tblPr>
+      <w:tblGrid>
+        <w:gridCol w:w="2289"/>
+        <w:gridCol w:w="2279"/>
+      </w:tblGrid>
+      <w:tr>
+        <w:trPr>
+          <w:trHeight w:val="172"/>
+          <w:jc w:val="center"/>
+        </w:trPr>
+        <w:tc>
+          <w:tcPr>
+            <w:tcW w:w="4568" w:type="dxa"/>
+            <w:gridSpan w:val="2"/>
+            <w:tcBorders>
+              <w:top w:val="single" w:sz="4" w:space="0" w:color="auto"/>
+              <w:left w:val="single" w:sz="4" w:space="0" w:color="auto"/>
+              <w:bottom w:val="single" w:sz="4" w:space="0" w:color="auto"/>
+              <w:right w:val="single" w:sz="4" w:space="0" w:color="auto"/>
+            </w:tcBorders>
+            <w:vAlign w:val="center"/>
+            <w:hideMark/>
+          </w:tcPr>
+          <w:p>
+            <w:pPr>
+              <w:rPr>
+                <w:b/>
+              </w:rPr>
+            </w:pPr>
+            <w:r>
+              <w:rPr>
+                <w:b/>
+              </w:rPr>
+              <w:t>rel1</w:t>
+            </w:r>
+          </w:p>
+        </w:tc>
+      </w:tr>
+      <w:tr>
+        <w:trPr>
+          <w:trHeight w:val="350"/>
+          <w:jc w:val="center"/>
+        </w:trPr>
+        <w:tc>
+          <w:tcPr>
+            <w:tcW w:w="2289" w:type="dxa"/>
+            <w:tcBorders>
+              <w:top w:val="single" w:sz="4" w:space="0" w:color="auto"/>
+              <w:left w:val="single" w:sz="4" w:space="0" w:color="auto"/>
+              <w:bottom w:val="single" w:sz="4" w:space="0" w:color="auto"/>
+              <w:right w:val="single" w:sz="4" w:space="0" w:color="auto"/>
+            </w:tcBorders>
+            <w:vAlign w:val="center"/>
+            <w:hideMark/>
+          </w:tcPr>
+          <w:p>
+            <w:r>
+              <w:t>relationship-type</w:t>
+            </w:r>
+          </w:p>
+        </w:tc>
+        <w:tc>
+          <w:tcPr>
+            <w:tcW w:w="2279" w:type="dxa"/>
+            <w:tcBorders>
+              <w:top w:val="single" w:sz="4" w:space="0" w:color="auto"/>
+              <w:left w:val="single" w:sz="4" w:space="0" w:color="auto"/>
+              <w:bottom w:val="single" w:sz="4" w:space="0" w:color="auto"/>
+              <w:right w:val="single" w:sz="4" w:space="0" w:color="auto"/>
+            </w:tcBorders>
+            <w:vAlign w:val="center"/>
+            <w:hideMark/>
+          </w:tcPr>
+          <w:p>
+            <w:r>
+              <w:t>FOLLOWS</w:t>
+            </w:r>
+          </w:p>
+        </w:tc>
+      </w:tr>
+      <w:tr>
+        <w:trPr>
+          <w:trHeight w:val="350"/>
+          <w:jc w:val="center"/>
+        </w:trPr>
+        <w:tc>
+          <w:tcPr>
+            <w:tcW w:w="2289" w:type="dxa"/>
+            <w:tcBorders>
+              <w:top w:val="single" w:sz="4" w:space="0" w:color="auto"/>
+              <w:left w:val="single" w:sz="4" w:space="0" w:color="auto"/>
+              <w:bottom w:val="single" w:sz="4" w:space="0" w:color="auto"/>
+              <w:right w:val="single" w:sz="4" w:space="0" w:color="auto"/>
+            </w:tcBorders>
+            <w:vAlign w:val="center"/>
+            <w:hideMark/>
+          </w:tcPr>
+          <w:p>
+            <w:r>
+              <w:t>token1</w:t>
+            </w:r>
+          </w:p>
+        </w:tc>
+        <w:tc>
+          <w:tcPr>
+            <w:tcW w:w="2279" w:type="dxa"/>
+            <w:tcBorders>
+              <w:top w:val="single" w:sz="4" w:space="0" w:color="auto"/>
+              <w:left w:val="single" w:sz="4" w:space="0" w:color="auto"/>
+              <w:bottom w:val="single" w:sz="4" w:space="0" w:color="auto"/>
+              <w:right w:val="single" w:sz="4" w:space="0" w:color="auto"/>
+            </w:tcBorders>
+            <w:vAlign w:val="center"/>
+            <w:hideMark/>
+          </w:tcPr>
+          <w:p>
+            <w:r>
+              <w:t>w</w:t>
+            </w:r>
+          </w:p>
+        </w:tc>
+      </w:tr>
+      <w:tr>
+        <w:trPr>
+          <w:trHeight w:val="350"/>
+          <w:jc w:val="center"/>
+        </w:trPr>
+        <w:tc>
+          <w:tcPr>
+            <w:tcW w:w="2289" w:type="dxa"/>
+            <w:tcBorders>
+              <w:top w:val="single" w:sz="4" w:space="0" w:color="auto"/>
+              <w:left w:val="single" w:sz="4" w:space="0" w:color="auto"/>
+              <w:bottom w:val="single" w:sz="4" w:space="0" w:color="auto"/>
+              <w:right w:val="single" w:sz="4" w:space="0" w:color="auto"/>
+            </w:tcBorders>
+            <w:vAlign w:val="center"/>
+            <w:hideMark/>
+          </w:tcPr>
+          <w:p>
+            <w:r>
+              <w:t>token2</w:t>
+            </w:r>
+          </w:p>
+        </w:tc>
+        <w:tc>
+          <w:tcPr>
+            <w:tcW w:w="2279" w:type="dxa"/>
+            <w:tcBorders>
+              <w:top w:val="single" w:sz="4" w:space="0" w:color="auto"/>
+              <w:left w:val="single" w:sz="4" w:space="0" w:color="auto"/>
+              <w:bottom w:val="single" w:sz="4" w:space="0" w:color="auto"/>
+              <w:right w:val="single" w:sz="4" w:space="0" w:color="auto"/>
+            </w:tcBorders>
+            <w:vAlign w:val="center"/>
+            <w:hideMark/>
+          </w:tcPr>
+          <w:p>
+            <w:r>
+              <w:t>a</w:t>
+            </w:r>
+          </w:p>
+        </w:tc>
+      </w:tr>
+      <w:tr>
+        <w:trPr>
+          <w:trHeight w:val="350"/>
+          <w:jc w:val="center"/>
+        </w:trPr>
+        <w:tc>
+          <w:tcPr>
+            <w:tcW w:w="2289" w:type="dxa"/>
+            <w:tcBorders>
+              <w:top w:val="single" w:sz="4" w:space="0" w:color="auto"/>
+              <w:left w:val="single" w:sz="4" w:space="0" w:color="auto"/>
+              <w:bottom w:val="single" w:sz="4" w:space="0" w:color="auto"/>
+              <w:right w:val="single" w:sz="4" w:space="0" w:color="auto"/>
+            </w:tcBorders>
+            <w:vAlign w:val="center"/>
+          </w:tcPr>
+          <w:p>
+            <w:r>
+              <w:t>token1-type</w:t>
+            </w:r>
+          </w:p>
+        </w:tc>
+        <w:tc>
+          <w:tcPr>
+            <w:tcW w:w="2279" w:type="dxa"/>
+            <w:tcBorders>
+              <w:top w:val="single" w:sz="4" w:space="0" w:color="auto"/>
+              <w:left w:val="single" w:sz="4" w:space="0" w:color="auto"/>
+              <w:bottom w:val="single" w:sz="4" w:space="0" w:color="auto"/>
+              <w:right w:val="single" w:sz="4" w:space="0" w:color="auto"/>
+            </w:tcBorders>
+            <w:vAlign w:val="center"/>
+          </w:tcPr>
+          <w:p>
+            <w:r>
+              <w:t>SYNONYM</w:t>
+            </w:r>
+          </w:p>
+        </w:tc>
+      </w:tr>
+      <w:tr>
+        <w:trPr>
+          <w:trHeight w:val="350"/>
+          <w:jc w:val="center"/>
+        </w:trPr>
+        <w:tc>
+          <w:tcPr>
+            <w:tcW w:w="2289" w:type="dxa"/>
+            <w:tcBorders>
+              <w:top w:val="single" w:sz="4" w:space="0" w:color="auto"/>
+              <w:left w:val="single" w:sz="4" w:space="0" w:color="auto"/>
+              <w:bottom w:val="single" w:sz="4" w:space="0" w:color="auto"/>
+              <w:right w:val="single" w:sz="4" w:space="0" w:color="auto"/>
+            </w:tcBorders>
+            <w:vAlign w:val="center"/>
+          </w:tcPr>
+          <w:p>
+            <w:r>
+              <w:t>token2-type</w:t>
+            </w:r>
+          </w:p>
+        </w:tc>
+        <w:tc>
+          <w:tcPr>
+            <w:tcW w:w="2279" w:type="dxa"/>
+            <w:tcBorders>
+              <w:top w:val="single" w:sz="4" w:space="0" w:color="auto"/>
+              <w:left w:val="single" w:sz="4" w:space="0" w:color="auto"/>
+              <w:bottom w:val="single" w:sz="4" w:space="0" w:color="auto"/>
+              <w:right w:val="single" w:sz="4" w:space="0" w:color="auto"/>
+            </w:tcBorders>
+            <w:vAlign w:val="center"/>
+          </w:tcPr>
+          <w:p>
+            <w:r>
+              <w:t>SYNONYM</w:t>
+            </w:r>
+          </w:p>
+        </w:tc>
+      </w:tr>
+    </w:tbl>
+    <w:p/>
+    <w:tbl>
+      <w:tblPr>
+        <w:tblStyle w:val="TableGrid"/>
+        <w:tblW w:w="0" w:type="auto"/>
+        <w:jc w:val="center"/>
+        <w:tblLook w:val="04A0" w:firstRow="1" w:lastRow="0" w:firstColumn="1" w:lastColumn="0" w:noHBand="0" w:noVBand="1"/>
+      </w:tblPr>
+      <w:tblGrid>
+        <w:gridCol w:w="2289"/>
+        <w:gridCol w:w="2280"/>
+      </w:tblGrid>
+      <w:tr>
+        <w:trPr>
+          <w:trHeight w:val="148"/>
+          <w:jc w:val="center"/>
+        </w:trPr>
+        <w:tc>
+          <w:tcPr>
+            <w:tcW w:w="4569" w:type="dxa"/>
+            <w:gridSpan w:val="2"/>
+            <w:tcBorders>
+              <w:top w:val="single" w:sz="4" w:space="0" w:color="auto"/>
+              <w:left w:val="single" w:sz="4" w:space="0" w:color="auto"/>
+              <w:bottom w:val="single" w:sz="4" w:space="0" w:color="auto"/>
+              <w:right w:val="single" w:sz="4" w:space="0" w:color="auto"/>
+            </w:tcBorders>
+            <w:vAlign w:val="center"/>
+            <w:hideMark/>
+          </w:tcPr>
+          <w:p>
+            <w:pPr>
+              <w:rPr>
+                <w:b/>
+              </w:rPr>
+            </w:pPr>
+            <w:r>
+              <w:rPr>
+                <w:b/>
+              </w:rPr>
+              <w:t>rel2</w:t>
+            </w:r>
+          </w:p>
+        </w:tc>
+      </w:tr>
+      <w:tr>
+        <w:trPr>
+          <w:trHeight w:val="302"/>
+          <w:jc w:val="center"/>
+        </w:trPr>
+        <w:tc>
+          <w:tcPr>
+            <w:tcW w:w="2289" w:type="dxa"/>
+            <w:tcBorders>
+              <w:top w:val="single" w:sz="4" w:space="0" w:color="auto"/>
+              <w:left w:val="single" w:sz="4" w:space="0" w:color="auto"/>
+              <w:bottom w:val="single" w:sz="4" w:space="0" w:color="auto"/>
+              <w:right w:val="single" w:sz="4" w:space="0" w:color="auto"/>
+            </w:tcBorders>
+            <w:vAlign w:val="center"/>
+            <w:hideMark/>
+          </w:tcPr>
+          <w:p>
+            <w:r>
+              <w:t>relationship-type</w:t>
+            </w:r>
+          </w:p>
+        </w:tc>
+        <w:tc>
+          <w:tcPr>
+            <w:tcW w:w="2280" w:type="dxa"/>
+            <w:tcBorders>
+              <w:top w:val="single" w:sz="4" w:space="0" w:color="auto"/>
+              <w:left w:val="single" w:sz="4" w:space="0" w:color="auto"/>
+              <w:bottom w:val="single" w:sz="4" w:space="0" w:color="auto"/>
+              <w:right w:val="single" w:sz="4" w:space="0" w:color="auto"/>
+            </w:tcBorders>
+            <w:vAlign w:val="center"/>
+            <w:hideMark/>
+          </w:tcPr>
+          <w:p>
+            <w:r>
+              <w:t>PATTERN</w:t>
+            </w:r>
+          </w:p>
+        </w:tc>
+      </w:tr>
+      <w:tr>
+        <w:trPr>
+          <w:trHeight w:val="302"/>
+          <w:jc w:val="center"/>
+        </w:trPr>
+        <w:tc>
+          <w:tcPr>
+            <w:tcW w:w="2289" w:type="dxa"/>
+            <w:tcBorders>
+              <w:top w:val="single" w:sz="4" w:space="0" w:color="auto"/>
+              <w:left w:val="single" w:sz="4" w:space="0" w:color="auto"/>
+              <w:bottom w:val="single" w:sz="4" w:space="0" w:color="auto"/>
+              <w:right w:val="single" w:sz="4" w:space="0" w:color="auto"/>
+            </w:tcBorders>
+            <w:vAlign w:val="center"/>
+            <w:hideMark/>
+          </w:tcPr>
+          <w:p>
+            <w:r>
+              <w:t>token1</w:t>
+            </w:r>
+          </w:p>
+        </w:tc>
+        <w:tc>
+          <w:tcPr>
+            <w:tcW w:w="2280" w:type="dxa"/>
+            <w:tcBorders>
+              <w:top w:val="single" w:sz="4" w:space="0" w:color="auto"/>
+              <w:left w:val="single" w:sz="4" w:space="0" w:color="auto"/>
+              <w:bottom w:val="single" w:sz="4" w:space="0" w:color="auto"/>
+              <w:right w:val="single" w:sz="4" w:space="0" w:color="auto"/>
+            </w:tcBorders>
+            <w:vAlign w:val="center"/>
+            <w:hideMark/>
+          </w:tcPr>
+          <w:p>
+            <w:r>
+              <w:t>“x”</w:t>
+            </w:r>
+          </w:p>
+        </w:tc>
+      </w:tr>
+      <w:tr>
+        <w:trPr>
+          <w:trHeight w:val="302"/>
+          <w:jc w:val="center"/>
+        </w:trPr>
+        <w:tc>
+          <w:tcPr>
+            <w:tcW w:w="2289" w:type="dxa"/>
+            <w:tcBorders>
+              <w:top w:val="single" w:sz="4" w:space="0" w:color="auto"/>
+              <w:left w:val="single" w:sz="4" w:space="0" w:color="auto"/>
+              <w:bottom w:val="single" w:sz="4" w:space="0" w:color="auto"/>
+              <w:right w:val="single" w:sz="4" w:space="0" w:color="auto"/>
+            </w:tcBorders>
+            <w:vAlign w:val="center"/>
+            <w:hideMark/>
+          </w:tcPr>
+          <w:p>
+            <w:r>
+              <w:t>token2</w:t>
+            </w:r>
+          </w:p>
+        </w:tc>
+        <w:tc>
+          <w:tcPr>
+            <w:tcW w:w="2280" w:type="dxa"/>
+            <w:tcBorders>
+              <w:top w:val="single" w:sz="4" w:space="0" w:color="auto"/>
+              <w:left w:val="single" w:sz="4" w:space="0" w:color="auto"/>
+              <w:bottom w:val="single" w:sz="4" w:space="0" w:color="auto"/>
+              <w:right w:val="single" w:sz="4" w:space="0" w:color="auto"/>
+            </w:tcBorders>
+            <w:vAlign w:val="center"/>
+            <w:hideMark/>
+          </w:tcPr>
+          <w:p>
+            <w:r>
+              <w:t>_”</w:t>
+            </w:r>
+            <w:proofErr w:type="spellStart"/>
+            <w:r>
+              <w:t>x+y</w:t>
+            </w:r>
+            <w:proofErr w:type="spellEnd"/>
+            <w:r>
+              <w:t>”_</w:t>
+            </w:r>
+          </w:p>
+        </w:tc>
+      </w:tr>
+      <w:tr>
+        <w:trPr>
+          <w:trHeight w:val="302"/>
+          <w:jc w:val="center"/>
+        </w:trPr>
+        <w:tc>
+          <w:tcPr>
+            <w:tcW w:w="2289" w:type="dxa"/>
+            <w:tcBorders>
+              <w:top w:val="single" w:sz="4" w:space="0" w:color="auto"/>
+              <w:left w:val="single" w:sz="4" w:space="0" w:color="auto"/>
+              <w:bottom w:val="single" w:sz="4" w:space="0" w:color="auto"/>
+              <w:right w:val="single" w:sz="4" w:space="0" w:color="auto"/>
+            </w:tcBorders>
+            <w:vAlign w:val="center"/>
+          </w:tcPr>
+          <w:p>
+            <w:r>
+              <w:t>token1-type</w:t>
+            </w:r>
+          </w:p>
+        </w:tc>
+        <w:tc>
+          <w:tcPr>
+            <w:tcW w:w="2280" w:type="dxa"/>
+            <w:tcBorders>
+              <w:top w:val="single" w:sz="4" w:space="0" w:color="auto"/>
+              <w:left w:val="single" w:sz="4" w:space="0" w:color="auto"/>
+              <w:bottom w:val="single" w:sz="4" w:space="0" w:color="auto"/>
+              <w:right w:val="single" w:sz="4" w:space="0" w:color="auto"/>
+            </w:tcBorders>
+            <w:vAlign w:val="center"/>
+          </w:tcPr>
+          <w:p>
+            <w:r>
+              <w:t>IDENTIFIER</w:t>
+            </w:r>
+          </w:p>
+        </w:tc>
+      </w:tr>
+      <w:tr>
+        <w:trPr>
+          <w:trHeight w:val="302"/>
+          <w:jc w:val="center"/>
+        </w:trPr>
+        <w:tc>
+          <w:tcPr>
+            <w:tcW w:w="2289" w:type="dxa"/>
+            <w:tcBorders>
+              <w:top w:val="single" w:sz="4" w:space="0" w:color="auto"/>
+              <w:left w:val="single" w:sz="4" w:space="0" w:color="auto"/>
+              <w:bottom w:val="single" w:sz="4" w:space="0" w:color="auto"/>
+              <w:right w:val="single" w:sz="4" w:space="0" w:color="auto"/>
+            </w:tcBorders>
+            <w:vAlign w:val="center"/>
+          </w:tcPr>
+          <w:p>
+            <w:r>
+              <w:t>token2-type</w:t>
+            </w:r>
+          </w:p>
+        </w:tc>
+        <w:tc>
+          <w:tcPr>
+            <w:tcW w:w="2280" w:type="dxa"/>
+            <w:tcBorders>
+              <w:top w:val="single" w:sz="4" w:space="0" w:color="auto"/>
+              <w:left w:val="single" w:sz="4" w:space="0" w:color="auto"/>
+              <w:bottom w:val="single" w:sz="4" w:space="0" w:color="auto"/>
+              <w:right w:val="single" w:sz="4" w:space="0" w:color="auto"/>
+            </w:tcBorders>
+            <w:vAlign w:val="center"/>
+          </w:tcPr>
+          <w:p>
+            <w:r>
+              <w:t>UNDERSCOREEXPR</w:t>
+            </w:r>
+          </w:p>
+        </w:tc>
+      </w:tr>
+      <w:tr>
+        <w:trPr>
+          <w:trHeight w:val="302"/>
+          <w:jc w:val="center"/>
+        </w:trPr>
+        <w:tc>
+          <w:tcPr>
+            <w:tcW w:w="2289" w:type="dxa"/>
+            <w:tcBorders>
+              <w:top w:val="single" w:sz="4" w:space="0" w:color="auto"/>
+              <w:left w:val="single" w:sz="4" w:space="0" w:color="auto"/>
+              <w:bottom w:val="single" w:sz="4" w:space="0" w:color="auto"/>
+              <w:right w:val="single" w:sz="4" w:space="0" w:color="auto"/>
+            </w:tcBorders>
+            <w:vAlign w:val="center"/>
+          </w:tcPr>
+          <w:p>
+            <w:r>
+              <w:t>pattern-synonym</w:t>
+            </w:r>
+          </w:p>
+        </w:tc>
+        <w:tc>
+          <w:tcPr>
+            <w:tcW w:w="2280" w:type="dxa"/>
+            <w:tcBorders>
+              <w:top w:val="single" w:sz="4" w:space="0" w:color="auto"/>
+              <w:left w:val="single" w:sz="4" w:space="0" w:color="auto"/>
+              <w:bottom w:val="single" w:sz="4" w:space="0" w:color="auto"/>
+              <w:right w:val="single" w:sz="4" w:space="0" w:color="auto"/>
+            </w:tcBorders>
+            <w:vAlign w:val="center"/>
+          </w:tcPr>
+          <w:p>
+            <w:r>
+              <w:t>a</w:t>
+            </w:r>
+          </w:p>
+        </w:tc>
+      </w:tr>
+    </w:tbl>
+    <w:p/>
+    <w:tbl>
+      <w:tblPr>
+        <w:tblStyle w:val="TableGrid"/>
+        <w:tblpPr w:leftFromText="180" w:rightFromText="180" w:vertAnchor="text" w:tblpXSpec="center" w:tblpY="1"/>
+        <w:tblOverlap w:val="never"/>
+        <w:tblW w:w="0" w:type="auto"/>
+        <w:tblLook w:val="04A0" w:firstRow="1" w:lastRow="0" w:firstColumn="1" w:lastColumn="0" w:noHBand="0" w:noVBand="1"/>
+      </w:tblPr>
+      <w:tblGrid>
+        <w:gridCol w:w="1516"/>
+        <w:gridCol w:w="1516"/>
+      </w:tblGrid>
+      <w:tr>
+        <w:trPr>
+          <w:trHeight w:val="275"/>
+        </w:trPr>
+        <w:tc>
+          <w:tcPr>
+            <w:tcW w:w="3032" w:type="dxa"/>
+            <w:gridSpan w:val="2"/>
+            <w:tcBorders>
+              <w:top w:val="single" w:sz="4" w:space="0" w:color="auto"/>
+              <w:left w:val="single" w:sz="4" w:space="0" w:color="auto"/>
+              <w:bottom w:val="single" w:sz="4" w:space="0" w:color="auto"/>
+              <w:right w:val="single" w:sz="4" w:space="0" w:color="auto"/>
+            </w:tcBorders>
+            <w:vAlign w:val="center"/>
+            <w:hideMark/>
+          </w:tcPr>
+          <w:p>
+            <w:pPr>
+              <w:rPr>
+                <w:b/>
+              </w:rPr>
+            </w:pPr>
+            <w:r>
+              <w:rPr>
+                <w:b/>
+              </w:rPr>
+              <w:t>map</w:t>
+            </w:r>
+          </w:p>
+        </w:tc>
+      </w:tr>
+      <w:tr>
+        <w:trPr>
+          <w:trHeight w:val="275"/>
+        </w:trPr>
+        <w:tc>
+          <w:tcPr>
+            <w:tcW w:w="1516" w:type="dxa"/>
+            <w:tcBorders>
+              <w:top w:val="single" w:sz="4" w:space="0" w:color="auto"/>
+              <w:left w:val="single" w:sz="4" w:space="0" w:color="auto"/>
+              <w:bottom w:val="single" w:sz="4" w:space="0" w:color="auto"/>
+              <w:right w:val="single" w:sz="4" w:space="0" w:color="auto"/>
+            </w:tcBorders>
+            <w:vAlign w:val="center"/>
+            <w:hideMark/>
+          </w:tcPr>
+          <w:p>
+            <w:r>
+              <w:t>Synonym</w:t>
+            </w:r>
+          </w:p>
+        </w:tc>
+        <w:tc>
+          <w:tcPr>
+            <w:tcW w:w="1516" w:type="dxa"/>
+            <w:tcBorders>
+              <w:top w:val="single" w:sz="4" w:space="0" w:color="auto"/>
+              <w:left w:val="single" w:sz="4" w:space="0" w:color="auto"/>
+              <w:bottom w:val="single" w:sz="4" w:space="0" w:color="auto"/>
+              <w:right w:val="single" w:sz="4" w:space="0" w:color="auto"/>
+            </w:tcBorders>
+            <w:vAlign w:val="center"/>
+            <w:hideMark/>
+          </w:tcPr>
+          <w:p>
+            <w:r>
+              <w:t>Type</w:t>
+            </w:r>
+          </w:p>
+        </w:tc>
+      </w:tr>
+      <w:tr>
+        <w:trPr>
+          <w:trHeight w:val="275"/>
+        </w:trPr>
+        <w:tc>
+          <w:tcPr>
+            <w:tcW w:w="1516" w:type="dxa"/>
+            <w:tcBorders>
+              <w:top w:val="single" w:sz="4" w:space="0" w:color="auto"/>
+              <w:left w:val="single" w:sz="4" w:space="0" w:color="auto"/>
+              <w:bottom w:val="single" w:sz="4" w:space="0" w:color="auto"/>
+              <w:right w:val="single" w:sz="4" w:space="0" w:color="auto"/>
+            </w:tcBorders>
+            <w:vAlign w:val="center"/>
+            <w:hideMark/>
+          </w:tcPr>
+          <w:p>
+            <w:r>
+              <w:t>a</w:t>
+            </w:r>
+          </w:p>
+        </w:tc>
+        <w:tc>
+          <w:tcPr>
+            <w:tcW w:w="1516" w:type="dxa"/>
+            <w:tcBorders>
+              <w:top w:val="single" w:sz="4" w:space="0" w:color="auto"/>
+              <w:left w:val="single" w:sz="4" w:space="0" w:color="auto"/>
+              <w:bottom w:val="single" w:sz="4" w:space="0" w:color="auto"/>
+              <w:right w:val="single" w:sz="4" w:space="0" w:color="auto"/>
+            </w:tcBorders>
+            <w:vAlign w:val="center"/>
+            <w:hideMark/>
+          </w:tcPr>
+          <w:p>
+            <w:r>
+              <w:t>ASSIGN</w:t>
+            </w:r>
+          </w:p>
+        </w:tc>
+      </w:tr>
+      <w:tr>
+        <w:trPr>
+          <w:trHeight w:val="288"/>
+        </w:trPr>
+        <w:tc>
+          <w:tcPr>
+            <w:tcW w:w="1516" w:type="dxa"/>
+            <w:tcBorders>
+              <w:top w:val="single" w:sz="4" w:space="0" w:color="auto"/>
+              <w:left w:val="single" w:sz="4" w:space="0" w:color="auto"/>
+              <w:bottom w:val="single" w:sz="4" w:space="0" w:color="auto"/>
+              <w:right w:val="single" w:sz="4" w:space="0" w:color="auto"/>
+            </w:tcBorders>
+            <w:vAlign w:val="center"/>
+            <w:hideMark/>
+          </w:tcPr>
+          <w:p>
+            <w:r>
+              <w:t>w</w:t>
+            </w:r>
+          </w:p>
+        </w:tc>
+        <w:tc>
+          <w:tcPr>
+            <w:tcW w:w="1516" w:type="dxa"/>
+            <w:tcBorders>
+              <w:top w:val="single" w:sz="4" w:space="0" w:color="auto"/>
+              <w:left w:val="single" w:sz="4" w:space="0" w:color="auto"/>
+              <w:bottom w:val="single" w:sz="4" w:space="0" w:color="auto"/>
+              <w:right w:val="single" w:sz="4" w:space="0" w:color="auto"/>
+            </w:tcBorders>
+            <w:vAlign w:val="center"/>
+            <w:hideMark/>
+          </w:tcPr>
+          <w:p>
+            <w:r>
+              <w:t>WHILE</w:t>
+            </w:r>
+          </w:p>
+        </w:tc>
+      </w:tr>
+      <w:tr>
+        <w:trPr>
+          <w:trHeight w:val="288"/>
+        </w:trPr>
+        <w:tc>
+          <w:tcPr>
+            <w:tcW w:w="1516" w:type="dxa"/>
+            <w:tcBorders>
+              <w:top w:val="single" w:sz="4" w:space="0" w:color="auto"/>
+              <w:left w:val="single" w:sz="4" w:space="0" w:color="auto"/>
+              <w:bottom w:val="single" w:sz="4" w:space="0" w:color="auto"/>
+              <w:right w:val="single" w:sz="4" w:space="0" w:color="auto"/>
+            </w:tcBorders>
+            <w:vAlign w:val="center"/>
+            <w:hideMark/>
+          </w:tcPr>
+          <w:p>
+            <w:r>
+              <w:t>BOOLEAN</w:t>
+            </w:r>
+          </w:p>
+        </w:tc>
+        <w:tc>
+          <w:tcPr>
+            <w:tcW w:w="1516" w:type="dxa"/>
+            <w:tcBorders>
+              <w:top w:val="single" w:sz="4" w:space="0" w:color="auto"/>
+              <w:left w:val="single" w:sz="4" w:space="0" w:color="auto"/>
+              <w:bottom w:val="single" w:sz="4" w:space="0" w:color="auto"/>
+              <w:right w:val="single" w:sz="4" w:space="0" w:color="auto"/>
+            </w:tcBorders>
+            <w:vAlign w:val="center"/>
+            <w:hideMark/>
+          </w:tcPr>
+          <w:p>
+            <w:r>
+              <w:t>BOOLEAN</w:t>
+            </w:r>
+          </w:p>
+        </w:tc>
+      </w:tr>
+    </w:tbl>
+    <w:p>
+      <w:r>
+        <w:br w:type="textWrapping" w:clear="all"/>
+      </w:r>
+    </w:p>
+    <w:p>
+      <w:pPr>
+        <w:jc w:val="both"/>
+      </w:pPr>
+      <w:r>
+        <w:t>When the controller calls the parsing function, the function will return a query object. This object will then be passed to query evaluator.</w:t>
+      </w:r>
+    </w:p>
+    <w:p>
+      <w:pPr>
+        <w:jc w:val="both"/>
+      </w:pPr>
+    </w:p>
+    <w:p>
+      <w:pPr>
+        <w:jc w:val="both"/>
+        <w:rPr>
+          <w:b/>
+        </w:rPr>
+      </w:pPr>
+      <w:r>
+        <w:rPr>
+          <w:b/>
+        </w:rPr>
+        <w:t>With-clause</w:t>
+      </w:r>
+    </w:p>
+    <w:p>
+      <w:pPr>
+        <w:jc w:val="both"/>
+      </w:pPr>
+      <w:r>
+        <w:t>For with-clause, Query Parser with detect the conditions whether they are valid.</w:t>
+      </w:r>
+    </w:p>
+    <w:p>
+      <w:pPr>
+        <w:jc w:val="both"/>
+      </w:pPr>
+      <w:r>
+        <w:t>For example:</w:t>
+      </w:r>
+    </w:p>
+    <w:p>
+      <w:pPr>
+        <w:jc w:val="both"/>
+      </w:pPr>
+      <w:r>
+        <w:t xml:space="preserve">procedure </w:t>
+      </w:r>
+      <w:proofErr w:type="spellStart"/>
+      <w:r>
+        <w:t>p</w:t>
+      </w:r>
+      <w:proofErr w:type="gramStart"/>
+      <w:r>
+        <w:t>,q</w:t>
+      </w:r>
+      <w:proofErr w:type="spellEnd"/>
+      <w:proofErr w:type="gramEnd"/>
+      <w:r>
+        <w:t>; Select q such that Calls (</w:t>
+      </w:r>
+      <w:proofErr w:type="spellStart"/>
+      <w:r>
+        <w:t>p,q</w:t>
+      </w:r>
+      <w:proofErr w:type="spellEnd"/>
+      <w:r>
+        <w:t xml:space="preserve">) with </w:t>
+      </w:r>
+      <w:proofErr w:type="spellStart"/>
+      <w:r>
+        <w:t>p.procName</w:t>
+      </w:r>
+      <w:proofErr w:type="spellEnd"/>
+      <w:r>
+        <w:t>=”Second”</w:t>
+      </w:r>
+    </w:p>
+    <w:p>
+      <w:pPr>
+        <w:jc w:val="both"/>
+      </w:pPr>
+      <w:proofErr w:type="spellStart"/>
+      <w:r>
+        <w:t>p.procName</w:t>
+      </w:r>
+      <w:proofErr w:type="spellEnd"/>
       <w:r>
         <w:t xml:space="preserve"> </w:t>
       </w:r>
-    </w:p>
-    <w:p>
-      <w:r>
-        <w:t>PLEASE REMOVE THIS COMMENT</w:t>
-      </w:r>
-    </w:p>
-    <w:p>
-      <w:pPr>
-        <w:autoSpaceDE w:val="0"/>
-        <w:autoSpaceDN w:val="0"/>
-        <w:adjustRightInd w:val="0"/>
-        <w:spacing w:after="0" w:line="240" w:lineRule="auto"/>
-        <w:rPr>
-          <w:rFonts w:ascii="Times New Roman" w:hAnsi="Times New Roman" w:cs="Times New Roman"/>
-          <w:color w:val="000000"/>
-          <w:sz w:val="22"/>
-          <w:szCs w:val="22"/>
-        </w:rPr>
-      </w:pPr>
-      <w:r>
-        <w:rPr>
-          <w:rFonts w:ascii="Times New Roman" w:hAnsi="Times New Roman" w:cs="Times New Roman"/>
-          <w:color w:val="000000"/>
-          <w:sz w:val="22"/>
-          <w:szCs w:val="22"/>
-        </w:rPr>
-        <w:t>Describe query validation rules, only in case there is some difference as compared to what you described in your previous assignment. An example of query validation rule is: “checking if all relationships have correct number and types of arguments, as defined in PQL definition in Handbook”. DO NOT provide procedural description (</w:t>
+      <w:proofErr w:type="gramStart"/>
+      <w:r>
+        <w:t>= ”</w:t>
+      </w:r>
+      <w:proofErr w:type="gramEnd"/>
+      <w:r>
+        <w:t xml:space="preserve">Second” will be parsed into two parts, left-hand-side and right-hand-side. Right-hand-side includes “Second” and will be stored in token2/argument-2 in a relationship object. Left-hand-side includes </w:t>
       </w:r>
       <w:proofErr w:type="spellStart"/>
       <w:r>
-        <w:rPr>
-          <w:rFonts w:ascii="Times New Roman" w:hAnsi="Times New Roman" w:cs="Times New Roman"/>
-          <w:color w:val="000000"/>
-          <w:sz w:val="22"/>
-          <w:szCs w:val="22"/>
-        </w:rPr>
-        <w:t>pseudocode</w:t>
+        <w:t>p.procName</w:t>
       </w:r>
       <w:proofErr w:type="spellEnd"/>
       <w:r>
-        <w:rPr>
-          <w:rFonts w:ascii="Times New Roman" w:hAnsi="Times New Roman" w:cs="Times New Roman"/>
-          <w:color w:val="000000"/>
-          <w:sz w:val="22"/>
-          <w:szCs w:val="22"/>
-        </w:rPr>
-        <w:t xml:space="preserve">) of how Query Pre-processor checks the rules. </w:t>
-      </w:r>
-    </w:p>
-    <w:p>
-      <w:pPr>
-        <w:autoSpaceDE w:val="0"/>
-        <w:autoSpaceDN w:val="0"/>
-        <w:adjustRightInd w:val="0"/>
-        <w:spacing w:after="0" w:line="240" w:lineRule="auto"/>
-        <w:rPr>
-          <w:rFonts w:ascii="Times New Roman" w:hAnsi="Times New Roman" w:cs="Times New Roman"/>
-          <w:color w:val="000000"/>
-          <w:sz w:val="22"/>
-          <w:szCs w:val="22"/>
-        </w:rPr>
-      </w:pPr>
-      <w:r>
-        <w:rPr>
-          <w:rFonts w:ascii="Times New Roman" w:hAnsi="Times New Roman" w:cs="Times New Roman"/>
-          <w:color w:val="000000"/>
-          <w:sz w:val="22"/>
-          <w:szCs w:val="22"/>
-        </w:rPr>
-        <w:t>If you use table-driven approach to query validation – show the structure of your tables.</w:t>
-      </w:r>
-    </w:p>
-    <w:p>
-      <w:pPr>
-        <w:autoSpaceDE w:val="0"/>
-        <w:autoSpaceDN w:val="0"/>
-        <w:adjustRightInd w:val="0"/>
-        <w:spacing w:after="0" w:line="240" w:lineRule="auto"/>
-        <w:rPr>
-          <w:rFonts w:ascii="Times New Roman" w:hAnsi="Times New Roman" w:cs="Times New Roman"/>
-          <w:color w:val="000000"/>
-          <w:sz w:val="22"/>
-          <w:szCs w:val="22"/>
-        </w:rPr>
-      </w:pPr>
-    </w:p>
-    <w:p>
-      <w:pPr>
-        <w:autoSpaceDE w:val="0"/>
-        <w:autoSpaceDN w:val="0"/>
-        <w:adjustRightInd w:val="0"/>
-        <w:spacing w:after="0" w:line="240" w:lineRule="auto"/>
-        <w:rPr>
-          <w:rFonts w:ascii="Times New Roman" w:hAnsi="Times New Roman" w:cs="Times New Roman"/>
-          <w:color w:val="000000"/>
-          <w:sz w:val="22"/>
-          <w:szCs w:val="22"/>
-        </w:rPr>
-      </w:pPr>
-      <w:r>
-        <w:rPr>
-          <w:rFonts w:ascii="Times New Roman" w:hAnsi="Times New Roman" w:cs="Times New Roman"/>
-          <w:color w:val="000000"/>
-          <w:sz w:val="22"/>
-          <w:szCs w:val="22"/>
-        </w:rPr>
-        <w:t xml:space="preserve">Follow guidelines in Handbook Section 10.2 to </w:t>
+        <w:t xml:space="preserve"> and will be stored in token1/argument-1 if </w:t>
+      </w:r>
+      <w:r>
+        <w:lastRenderedPageBreak/>
+        <w:t xml:space="preserve">token is valid. Synonym p will be checked against the map whether it exists. Since the attribute name is </w:t>
       </w:r>
       <w:proofErr w:type="spellStart"/>
       <w:r>
-        <w:rPr>
-          <w:rFonts w:ascii="Times New Roman" w:hAnsi="Times New Roman" w:cs="Times New Roman"/>
-          <w:color w:val="000000"/>
-          <w:sz w:val="22"/>
-          <w:szCs w:val="22"/>
-        </w:rPr>
-        <w:t>analyze</w:t>
+        <w:t>procName</w:t>
       </w:r>
       <w:proofErr w:type="spellEnd"/>
       <w:r>
-        <w:rPr>
-          <w:rFonts w:ascii="Times New Roman" w:hAnsi="Times New Roman" w:cs="Times New Roman"/>
-          <w:color w:val="000000"/>
-          <w:sz w:val="22"/>
-          <w:szCs w:val="22"/>
-        </w:rPr>
-        <w:t xml:space="preserve">, justify and document detailed design decisions. Pay attention to clarity of the description (check hints in Section 10.2). </w:t>
-      </w:r>
-    </w:p>
-    <w:p>
-      <w:pPr>
-        <w:autoSpaceDE w:val="0"/>
-        <w:autoSpaceDN w:val="0"/>
-        <w:adjustRightInd w:val="0"/>
-        <w:spacing w:after="0" w:line="240" w:lineRule="auto"/>
-        <w:rPr>
-          <w:rFonts w:ascii="Times New Roman" w:hAnsi="Times New Roman" w:cs="Times New Roman"/>
-          <w:color w:val="000000"/>
-          <w:sz w:val="22"/>
-          <w:szCs w:val="22"/>
-        </w:rPr>
-      </w:pPr>
-      <w:r>
-        <w:rPr>
-          <w:rFonts w:ascii="Times New Roman" w:hAnsi="Times New Roman" w:cs="Times New Roman"/>
-          <w:color w:val="000000"/>
-          <w:sz w:val="22"/>
-          <w:szCs w:val="22"/>
-        </w:rPr>
-        <w:t xml:space="preserve">If you applied design patterns, document them in this section: </w:t>
-      </w:r>
-    </w:p>
-    <w:p>
-      <w:pPr>
-        <w:autoSpaceDE w:val="0"/>
-        <w:autoSpaceDN w:val="0"/>
-        <w:adjustRightInd w:val="0"/>
-        <w:spacing w:after="0" w:line="240" w:lineRule="auto"/>
-        <w:rPr>
-          <w:rFonts w:ascii="Times New Roman" w:hAnsi="Times New Roman" w:cs="Times New Roman"/>
-          <w:color w:val="000000"/>
-          <w:sz w:val="22"/>
-          <w:szCs w:val="22"/>
-        </w:rPr>
-      </w:pPr>
-      <w:r>
-        <w:rPr>
-          <w:rFonts w:ascii="Times New Roman" w:hAnsi="Times New Roman" w:cs="Times New Roman"/>
-          <w:color w:val="000000"/>
-          <w:sz w:val="22"/>
-          <w:szCs w:val="22"/>
-        </w:rPr>
-        <w:t>a) Explain the design problem and pattern you applied</w:t>
-      </w:r>
-    </w:p>
-    <w:p>
-      <w:pPr>
-        <w:autoSpaceDE w:val="0"/>
-        <w:autoSpaceDN w:val="0"/>
-        <w:adjustRightInd w:val="0"/>
-        <w:spacing w:after="47" w:line="240" w:lineRule="auto"/>
-        <w:rPr>
-          <w:rFonts w:ascii="Times New Roman" w:hAnsi="Times New Roman" w:cs="Times New Roman"/>
-          <w:color w:val="000000"/>
-          <w:sz w:val="22"/>
-          <w:szCs w:val="22"/>
-        </w:rPr>
-      </w:pPr>
-      <w:r>
-        <w:rPr>
-          <w:rFonts w:ascii="Times New Roman" w:hAnsi="Times New Roman" w:cs="Times New Roman"/>
-          <w:color w:val="000000"/>
-          <w:sz w:val="22"/>
-          <w:szCs w:val="22"/>
-        </w:rPr>
-        <w:t>b)</w:t>
-      </w:r>
-      <w:r>
-        <w:rPr>
-          <w:rFonts w:ascii="Times New Roman" w:hAnsi="Times New Roman" w:cs="Times New Roman"/>
-          <w:color w:val="000000"/>
-          <w:sz w:val="22"/>
-          <w:szCs w:val="22"/>
-        </w:rPr>
-        <w:t xml:space="preserve"> Document expected benefits and costs of applying a design pattern </w:t>
-      </w:r>
-    </w:p>
-    <w:p>
-      <w:pPr>
-        <w:autoSpaceDE w:val="0"/>
-        <w:autoSpaceDN w:val="0"/>
-        <w:adjustRightInd w:val="0"/>
-        <w:spacing w:after="0" w:line="240" w:lineRule="auto"/>
-        <w:rPr>
-          <w:rFonts w:ascii="Times New Roman" w:hAnsi="Times New Roman" w:cs="Times New Roman"/>
-          <w:color w:val="000000"/>
-          <w:sz w:val="22"/>
-          <w:szCs w:val="22"/>
-        </w:rPr>
-      </w:pPr>
-      <w:r>
-        <w:rPr>
-          <w:rFonts w:ascii="Times New Roman" w:hAnsi="Times New Roman" w:cs="Times New Roman"/>
-          <w:color w:val="000000"/>
-          <w:sz w:val="22"/>
-          <w:szCs w:val="22"/>
-        </w:rPr>
-        <w:t xml:space="preserve">c) Document the actual benefits and costs of a design pattern that you experienced in the project after applying it. </w:t>
-      </w:r>
-    </w:p>
-    <w:p>
-      <w:pPr>
-        <w:autoSpaceDE w:val="0"/>
-        <w:autoSpaceDN w:val="0"/>
-        <w:adjustRightInd w:val="0"/>
-        <w:spacing w:after="0" w:line="240" w:lineRule="auto"/>
-        <w:rPr>
-          <w:rFonts w:ascii="Times New Roman" w:hAnsi="Times New Roman" w:cs="Times New Roman"/>
-          <w:color w:val="000000"/>
-          <w:sz w:val="22"/>
-          <w:szCs w:val="22"/>
-        </w:rPr>
-      </w:pPr>
-    </w:p>
-    <w:p>
-      <w:r>
-        <w:t>*/</w:t>
-      </w:r>
-    </w:p>
-    <w:p/>
+        <w:t xml:space="preserve">, it will also be checked on whether it is of type procedure. </w:t>
+      </w:r>
+    </w:p>
+    <w:p>
+      <w:pPr>
+        <w:jc w:val="both"/>
+      </w:pPr>
+      <w:r>
+        <w:t>Left-hand-side and right-hand-side will be checked on whether they are of the same type, either character strings or integers. If they are of different type, return invalid.</w:t>
+      </w:r>
+    </w:p>
+    <w:p>
+      <w:pPr>
+        <w:jc w:val="both"/>
+      </w:pPr>
+      <w:r>
+        <w:t>If it passes both validations, then the query is valid and stored in the relationship below:</w:t>
+      </w:r>
+    </w:p>
+    <w:tbl>
+      <w:tblPr>
+        <w:tblStyle w:val="TableGrid"/>
+        <w:tblW w:w="0" w:type="auto"/>
+        <w:jc w:val="center"/>
+        <w:tblLook w:val="04A0" w:firstRow="1" w:lastRow="0" w:firstColumn="1" w:lastColumn="0" w:noHBand="0" w:noVBand="1"/>
+      </w:tblPr>
+      <w:tblGrid>
+        <w:gridCol w:w="2289"/>
+        <w:gridCol w:w="2280"/>
+      </w:tblGrid>
+      <w:tr>
+        <w:trPr>
+          <w:trHeight w:val="148"/>
+          <w:jc w:val="center"/>
+        </w:trPr>
+        <w:tc>
+          <w:tcPr>
+            <w:tcW w:w="4569" w:type="dxa"/>
+            <w:gridSpan w:val="2"/>
+            <w:tcBorders>
+              <w:top w:val="single" w:sz="4" w:space="0" w:color="auto"/>
+              <w:left w:val="single" w:sz="4" w:space="0" w:color="auto"/>
+              <w:bottom w:val="single" w:sz="4" w:space="0" w:color="auto"/>
+              <w:right w:val="single" w:sz="4" w:space="0" w:color="auto"/>
+            </w:tcBorders>
+            <w:vAlign w:val="center"/>
+            <w:hideMark/>
+          </w:tcPr>
+          <w:p>
+            <w:pPr>
+              <w:jc w:val="both"/>
+              <w:rPr>
+                <w:b/>
+              </w:rPr>
+            </w:pPr>
+            <w:r>
+              <w:rPr>
+                <w:b/>
+              </w:rPr>
+              <w:t>rel2</w:t>
+            </w:r>
+          </w:p>
+        </w:tc>
+      </w:tr>
+      <w:tr>
+        <w:trPr>
+          <w:trHeight w:val="302"/>
+          <w:jc w:val="center"/>
+        </w:trPr>
+        <w:tc>
+          <w:tcPr>
+            <w:tcW w:w="2289" w:type="dxa"/>
+            <w:tcBorders>
+              <w:top w:val="single" w:sz="4" w:space="0" w:color="auto"/>
+              <w:left w:val="single" w:sz="4" w:space="0" w:color="auto"/>
+              <w:bottom w:val="single" w:sz="4" w:space="0" w:color="auto"/>
+              <w:right w:val="single" w:sz="4" w:space="0" w:color="auto"/>
+            </w:tcBorders>
+            <w:vAlign w:val="center"/>
+            <w:hideMark/>
+          </w:tcPr>
+          <w:p>
+            <w:pPr>
+              <w:jc w:val="both"/>
+            </w:pPr>
+            <w:r>
+              <w:t>relationship-type</w:t>
+            </w:r>
+          </w:p>
+        </w:tc>
+        <w:tc>
+          <w:tcPr>
+            <w:tcW w:w="2280" w:type="dxa"/>
+            <w:tcBorders>
+              <w:top w:val="single" w:sz="4" w:space="0" w:color="auto"/>
+              <w:left w:val="single" w:sz="4" w:space="0" w:color="auto"/>
+              <w:bottom w:val="single" w:sz="4" w:space="0" w:color="auto"/>
+              <w:right w:val="single" w:sz="4" w:space="0" w:color="auto"/>
+            </w:tcBorders>
+            <w:vAlign w:val="center"/>
+            <w:hideMark/>
+          </w:tcPr>
+          <w:p>
+            <w:pPr>
+              <w:jc w:val="both"/>
+            </w:pPr>
+            <w:r>
+              <w:t>WITH</w:t>
+            </w:r>
+          </w:p>
+        </w:tc>
+      </w:tr>
+      <w:tr>
+        <w:trPr>
+          <w:trHeight w:val="302"/>
+          <w:jc w:val="center"/>
+        </w:trPr>
+        <w:tc>
+          <w:tcPr>
+            <w:tcW w:w="2289" w:type="dxa"/>
+            <w:tcBorders>
+              <w:top w:val="single" w:sz="4" w:space="0" w:color="auto"/>
+              <w:left w:val="single" w:sz="4" w:space="0" w:color="auto"/>
+              <w:bottom w:val="single" w:sz="4" w:space="0" w:color="auto"/>
+              <w:right w:val="single" w:sz="4" w:space="0" w:color="auto"/>
+            </w:tcBorders>
+            <w:vAlign w:val="center"/>
+            <w:hideMark/>
+          </w:tcPr>
+          <w:p>
+            <w:pPr>
+              <w:jc w:val="both"/>
+            </w:pPr>
+            <w:r>
+              <w:t>token1</w:t>
+            </w:r>
+          </w:p>
+        </w:tc>
+        <w:tc>
+          <w:tcPr>
+            <w:tcW w:w="2280" w:type="dxa"/>
+            <w:tcBorders>
+              <w:top w:val="single" w:sz="4" w:space="0" w:color="auto"/>
+              <w:left w:val="single" w:sz="4" w:space="0" w:color="auto"/>
+              <w:bottom w:val="single" w:sz="4" w:space="0" w:color="auto"/>
+              <w:right w:val="single" w:sz="4" w:space="0" w:color="auto"/>
+            </w:tcBorders>
+            <w:vAlign w:val="center"/>
+            <w:hideMark/>
+          </w:tcPr>
+          <w:p>
+            <w:pPr>
+              <w:jc w:val="both"/>
+            </w:pPr>
+            <w:r>
+              <w:t>p</w:t>
+            </w:r>
+          </w:p>
+        </w:tc>
+      </w:tr>
+      <w:tr>
+        <w:trPr>
+          <w:trHeight w:val="302"/>
+          <w:jc w:val="center"/>
+        </w:trPr>
+        <w:tc>
+          <w:tcPr>
+            <w:tcW w:w="2289" w:type="dxa"/>
+            <w:tcBorders>
+              <w:top w:val="single" w:sz="4" w:space="0" w:color="auto"/>
+              <w:left w:val="single" w:sz="4" w:space="0" w:color="auto"/>
+              <w:bottom w:val="single" w:sz="4" w:space="0" w:color="auto"/>
+              <w:right w:val="single" w:sz="4" w:space="0" w:color="auto"/>
+            </w:tcBorders>
+            <w:vAlign w:val="center"/>
+            <w:hideMark/>
+          </w:tcPr>
+          <w:p>
+            <w:pPr>
+              <w:jc w:val="both"/>
+            </w:pPr>
+            <w:r>
+              <w:t>token2</w:t>
+            </w:r>
+          </w:p>
+        </w:tc>
+        <w:tc>
+          <w:tcPr>
+            <w:tcW w:w="2280" w:type="dxa"/>
+            <w:tcBorders>
+              <w:top w:val="single" w:sz="4" w:space="0" w:color="auto"/>
+              <w:left w:val="single" w:sz="4" w:space="0" w:color="auto"/>
+              <w:bottom w:val="single" w:sz="4" w:space="0" w:color="auto"/>
+              <w:right w:val="single" w:sz="4" w:space="0" w:color="auto"/>
+            </w:tcBorders>
+            <w:vAlign w:val="center"/>
+            <w:hideMark/>
+          </w:tcPr>
+          <w:p>
+            <w:pPr>
+              <w:jc w:val="both"/>
+            </w:pPr>
+            <w:r>
+              <w:t>“Second”</w:t>
+            </w:r>
+          </w:p>
+        </w:tc>
+      </w:tr>
+      <w:tr>
+        <w:trPr>
+          <w:trHeight w:val="302"/>
+          <w:jc w:val="center"/>
+        </w:trPr>
+        <w:tc>
+          <w:tcPr>
+            <w:tcW w:w="2289" w:type="dxa"/>
+            <w:tcBorders>
+              <w:top w:val="single" w:sz="4" w:space="0" w:color="auto"/>
+              <w:left w:val="single" w:sz="4" w:space="0" w:color="auto"/>
+              <w:bottom w:val="single" w:sz="4" w:space="0" w:color="auto"/>
+              <w:right w:val="single" w:sz="4" w:space="0" w:color="auto"/>
+            </w:tcBorders>
+            <w:vAlign w:val="center"/>
+          </w:tcPr>
+          <w:p>
+            <w:pPr>
+              <w:jc w:val="both"/>
+            </w:pPr>
+            <w:r>
+              <w:t>token1-type</w:t>
+            </w:r>
+          </w:p>
+        </w:tc>
+        <w:tc>
+          <w:tcPr>
+            <w:tcW w:w="2280" w:type="dxa"/>
+            <w:tcBorders>
+              <w:top w:val="single" w:sz="4" w:space="0" w:color="auto"/>
+              <w:left w:val="single" w:sz="4" w:space="0" w:color="auto"/>
+              <w:bottom w:val="single" w:sz="4" w:space="0" w:color="auto"/>
+              <w:right w:val="single" w:sz="4" w:space="0" w:color="auto"/>
+            </w:tcBorders>
+            <w:vAlign w:val="center"/>
+          </w:tcPr>
+          <w:p>
+            <w:pPr>
+              <w:jc w:val="both"/>
+            </w:pPr>
+            <w:r>
+              <w:t>SYNONYM</w:t>
+            </w:r>
+          </w:p>
+        </w:tc>
+      </w:tr>
+      <w:tr>
+        <w:trPr>
+          <w:trHeight w:val="302"/>
+          <w:jc w:val="center"/>
+        </w:trPr>
+        <w:tc>
+          <w:tcPr>
+            <w:tcW w:w="2289" w:type="dxa"/>
+            <w:tcBorders>
+              <w:top w:val="single" w:sz="4" w:space="0" w:color="auto"/>
+              <w:left w:val="single" w:sz="4" w:space="0" w:color="auto"/>
+              <w:bottom w:val="single" w:sz="4" w:space="0" w:color="auto"/>
+              <w:right w:val="single" w:sz="4" w:space="0" w:color="auto"/>
+            </w:tcBorders>
+            <w:vAlign w:val="center"/>
+          </w:tcPr>
+          <w:p>
+            <w:pPr>
+              <w:jc w:val="both"/>
+            </w:pPr>
+            <w:r>
+              <w:t>token2-type</w:t>
+            </w:r>
+          </w:p>
+        </w:tc>
+        <w:tc>
+          <w:tcPr>
+            <w:tcW w:w="2280" w:type="dxa"/>
+            <w:tcBorders>
+              <w:top w:val="single" w:sz="4" w:space="0" w:color="auto"/>
+              <w:left w:val="single" w:sz="4" w:space="0" w:color="auto"/>
+              <w:bottom w:val="single" w:sz="4" w:space="0" w:color="auto"/>
+              <w:right w:val="single" w:sz="4" w:space="0" w:color="auto"/>
+            </w:tcBorders>
+            <w:vAlign w:val="center"/>
+          </w:tcPr>
+          <w:p>
+            <w:pPr>
+              <w:jc w:val="both"/>
+            </w:pPr>
+            <w:r>
+              <w:t>IDENTIFIER</w:t>
+            </w:r>
+          </w:p>
+        </w:tc>
+      </w:tr>
+    </w:tbl>
+    <w:p>
+      <w:pPr>
+        <w:jc w:val="both"/>
+      </w:pPr>
+    </w:p>
+    <w:p>
+      <w:pPr>
+        <w:jc w:val="both"/>
+      </w:pPr>
+      <w:r>
+        <w:t>“</w:t>
+      </w:r>
+      <w:proofErr w:type="spellStart"/>
+      <w:proofErr w:type="gramStart"/>
+      <w:r>
+        <w:t>procName</w:t>
+      </w:r>
+      <w:proofErr w:type="spellEnd"/>
+      <w:proofErr w:type="gramEnd"/>
+      <w:r>
+        <w:t>” is not stored because it is known that a synonym of type procedure can only have “</w:t>
+      </w:r>
+      <w:proofErr w:type="spellStart"/>
+      <w:r>
+        <w:t>procName</w:t>
+      </w:r>
+      <w:proofErr w:type="spellEnd"/>
+      <w:r>
+        <w:t>” as its attribute name.</w:t>
+      </w:r>
+    </w:p>
+    <w:p>
+      <w:pPr>
+        <w:jc w:val="both"/>
+      </w:pPr>
+      <w:r>
+        <w:t>However, for special cases when the synonym is of type call. There will be another attribute to represent whether call refers to the procedure name (</w:t>
+      </w:r>
+      <w:proofErr w:type="spellStart"/>
+      <w:r>
+        <w:t>c.procName</w:t>
+      </w:r>
+      <w:proofErr w:type="spellEnd"/>
+      <w:r>
+        <w:t>) or statement number (</w:t>
+      </w:r>
+      <w:proofErr w:type="spellStart"/>
+      <w:r>
+        <w:t>stmt</w:t>
+      </w:r>
+      <w:proofErr w:type="spellEnd"/>
+      <w:r>
+        <w:t xml:space="preserve">#). </w:t>
+      </w:r>
+      <w:proofErr w:type="spellStart"/>
+      <w:r>
+        <w:rPr>
+          <w:b/>
+        </w:rPr>
+        <w:t>QueryEvaluator</w:t>
+      </w:r>
+      <w:proofErr w:type="spellEnd"/>
+      <w:r>
+        <w:t xml:space="preserve"> will then check the additional attribute before evaluating the clause.</w:t>
+      </w:r>
+    </w:p>
+    <w:p>
+      <w:pPr>
+        <w:jc w:val="both"/>
+      </w:pPr>
+    </w:p>
+    <w:p>
+      <w:pPr>
+        <w:jc w:val="both"/>
+        <w:rPr>
+          <w:b/>
+        </w:rPr>
+      </w:pPr>
+      <w:r>
+        <w:rPr>
+          <w:b/>
+        </w:rPr>
+        <w:t>Multiple Clauses</w:t>
+      </w:r>
+    </w:p>
+    <w:p>
+      <w:pPr>
+        <w:jc w:val="both"/>
+      </w:pPr>
+      <w:r>
+        <w:t>For multiple clauses (such that, pattern, with), Query Parser works by keeping the previous clause keyword (e.g. “pattern”, or “with”), and use it to detect the clause type when it encounters “and”.</w:t>
+      </w:r>
+    </w:p>
+    <w:p>
+      <w:pPr>
+        <w:jc w:val="both"/>
+      </w:pPr>
+      <w:r>
+        <w:t>For example:</w:t>
+      </w:r>
+    </w:p>
+    <w:p>
+      <w:pPr>
+        <w:jc w:val="both"/>
+      </w:pPr>
+      <w:proofErr w:type="gramStart"/>
+      <w:r>
+        <w:t>assign</w:t>
+      </w:r>
+      <w:proofErr w:type="gramEnd"/>
+      <w:r>
+        <w:t xml:space="preserve"> a; Select a pattern a(_,_) and a(“x”,_”</w:t>
+      </w:r>
+      <w:proofErr w:type="spellStart"/>
+      <w:r>
+        <w:t>x+y</w:t>
+      </w:r>
+      <w:proofErr w:type="spellEnd"/>
+      <w:r>
+        <w:t>”_);</w:t>
+      </w:r>
+    </w:p>
+    <w:p>
+      <w:pPr>
+        <w:jc w:val="both"/>
+      </w:pPr>
+      <w:r>
+        <w:t>Parser will detect the first clause and store in the relationship class accordingly</w:t>
+      </w:r>
+    </w:p>
+    <w:tbl>
+      <w:tblPr>
+        <w:tblStyle w:val="TableGrid"/>
+        <w:tblW w:w="0" w:type="auto"/>
+        <w:jc w:val="center"/>
+        <w:tblLook w:val="04A0" w:firstRow="1" w:lastRow="0" w:firstColumn="1" w:lastColumn="0" w:noHBand="0" w:noVBand="1"/>
+      </w:tblPr>
+      <w:tblGrid>
+        <w:gridCol w:w="2289"/>
+        <w:gridCol w:w="2280"/>
+      </w:tblGrid>
+      <w:tr>
+        <w:trPr>
+          <w:trHeight w:val="148"/>
+          <w:jc w:val="center"/>
+        </w:trPr>
+        <w:tc>
+          <w:tcPr>
+            <w:tcW w:w="4569" w:type="dxa"/>
+            <w:gridSpan w:val="2"/>
+            <w:tcBorders>
+              <w:top w:val="single" w:sz="4" w:space="0" w:color="auto"/>
+              <w:left w:val="single" w:sz="4" w:space="0" w:color="auto"/>
+              <w:bottom w:val="single" w:sz="4" w:space="0" w:color="auto"/>
+              <w:right w:val="single" w:sz="4" w:space="0" w:color="auto"/>
+            </w:tcBorders>
+            <w:vAlign w:val="center"/>
+            <w:hideMark/>
+          </w:tcPr>
+          <w:p>
+            <w:pPr>
+              <w:jc w:val="both"/>
+              <w:rPr>
+                <w:b/>
+              </w:rPr>
+            </w:pPr>
+            <w:r>
+              <w:rPr>
+                <w:b/>
+              </w:rPr>
+              <w:t>rel1</w:t>
+            </w:r>
+          </w:p>
+        </w:tc>
+      </w:tr>
+      <w:tr>
+        <w:trPr>
+          <w:trHeight w:val="302"/>
+          <w:jc w:val="center"/>
+        </w:trPr>
+        <w:tc>
+          <w:tcPr>
+            <w:tcW w:w="2289" w:type="dxa"/>
+            <w:tcBorders>
+              <w:top w:val="single" w:sz="4" w:space="0" w:color="auto"/>
+              <w:left w:val="single" w:sz="4" w:space="0" w:color="auto"/>
+              <w:bottom w:val="single" w:sz="4" w:space="0" w:color="auto"/>
+              <w:right w:val="single" w:sz="4" w:space="0" w:color="auto"/>
+            </w:tcBorders>
+            <w:vAlign w:val="center"/>
+            <w:hideMark/>
+          </w:tcPr>
+          <w:p>
+            <w:pPr>
+              <w:jc w:val="both"/>
+            </w:pPr>
+            <w:r>
+              <w:t>relationship-type</w:t>
+            </w:r>
+          </w:p>
+        </w:tc>
+        <w:tc>
+          <w:tcPr>
+            <w:tcW w:w="2280" w:type="dxa"/>
+            <w:tcBorders>
+              <w:top w:val="single" w:sz="4" w:space="0" w:color="auto"/>
+              <w:left w:val="single" w:sz="4" w:space="0" w:color="auto"/>
+              <w:bottom w:val="single" w:sz="4" w:space="0" w:color="auto"/>
+              <w:right w:val="single" w:sz="4" w:space="0" w:color="auto"/>
+            </w:tcBorders>
+            <w:vAlign w:val="center"/>
+            <w:hideMark/>
+          </w:tcPr>
+          <w:p>
+            <w:pPr>
+              <w:jc w:val="both"/>
+            </w:pPr>
+            <w:r>
+              <w:t>PATTERN</w:t>
+            </w:r>
+          </w:p>
+        </w:tc>
+      </w:tr>
+      <w:tr>
+        <w:trPr>
+          <w:trHeight w:val="302"/>
+          <w:jc w:val="center"/>
+        </w:trPr>
+        <w:tc>
+          <w:tcPr>
+            <w:tcW w:w="2289" w:type="dxa"/>
+            <w:tcBorders>
+              <w:top w:val="single" w:sz="4" w:space="0" w:color="auto"/>
+              <w:left w:val="single" w:sz="4" w:space="0" w:color="auto"/>
+              <w:bottom w:val="single" w:sz="4" w:space="0" w:color="auto"/>
+              <w:right w:val="single" w:sz="4" w:space="0" w:color="auto"/>
+            </w:tcBorders>
+            <w:vAlign w:val="center"/>
+            <w:hideMark/>
+          </w:tcPr>
+          <w:p>
+            <w:pPr>
+              <w:jc w:val="both"/>
+            </w:pPr>
+            <w:r>
+              <w:t>token1</w:t>
+            </w:r>
+          </w:p>
+        </w:tc>
+        <w:tc>
+          <w:tcPr>
+            <w:tcW w:w="2280" w:type="dxa"/>
+            <w:tcBorders>
+              <w:top w:val="single" w:sz="4" w:space="0" w:color="auto"/>
+              <w:left w:val="single" w:sz="4" w:space="0" w:color="auto"/>
+              <w:bottom w:val="single" w:sz="4" w:space="0" w:color="auto"/>
+              <w:right w:val="single" w:sz="4" w:space="0" w:color="auto"/>
+            </w:tcBorders>
+            <w:vAlign w:val="center"/>
+            <w:hideMark/>
+          </w:tcPr>
+          <w:p>
+            <w:pPr>
+              <w:jc w:val="both"/>
+            </w:pPr>
+            <w:r>
+              <w:t>_</w:t>
+            </w:r>
+          </w:p>
+        </w:tc>
+      </w:tr>
+      <w:tr>
+        <w:trPr>
+          <w:trHeight w:val="302"/>
+          <w:jc w:val="center"/>
+        </w:trPr>
+        <w:tc>
+          <w:tcPr>
+            <w:tcW w:w="2289" w:type="dxa"/>
+            <w:tcBorders>
+              <w:top w:val="single" w:sz="4" w:space="0" w:color="auto"/>
+              <w:left w:val="single" w:sz="4" w:space="0" w:color="auto"/>
+              <w:bottom w:val="single" w:sz="4" w:space="0" w:color="auto"/>
+              <w:right w:val="single" w:sz="4" w:space="0" w:color="auto"/>
+            </w:tcBorders>
+            <w:vAlign w:val="center"/>
+            <w:hideMark/>
+          </w:tcPr>
+          <w:p>
+            <w:pPr>
+              <w:jc w:val="both"/>
+            </w:pPr>
+            <w:r>
+              <w:t>token2</w:t>
+            </w:r>
+          </w:p>
+        </w:tc>
+        <w:tc>
+          <w:tcPr>
+            <w:tcW w:w="2280" w:type="dxa"/>
+            <w:tcBorders>
+              <w:top w:val="single" w:sz="4" w:space="0" w:color="auto"/>
+              <w:left w:val="single" w:sz="4" w:space="0" w:color="auto"/>
+              <w:bottom w:val="single" w:sz="4" w:space="0" w:color="auto"/>
+              <w:right w:val="single" w:sz="4" w:space="0" w:color="auto"/>
+            </w:tcBorders>
+            <w:vAlign w:val="center"/>
+            <w:hideMark/>
+          </w:tcPr>
+          <w:p>
+            <w:pPr>
+              <w:jc w:val="both"/>
+            </w:pPr>
+            <w:r>
+              <w:t>_</w:t>
+            </w:r>
+          </w:p>
+        </w:tc>
+      </w:tr>
+      <w:tr>
+        <w:trPr>
+          <w:trHeight w:val="302"/>
+          <w:jc w:val="center"/>
+        </w:trPr>
+        <w:tc>
+          <w:tcPr>
+            <w:tcW w:w="2289" w:type="dxa"/>
+            <w:tcBorders>
+              <w:top w:val="single" w:sz="4" w:space="0" w:color="auto"/>
+              <w:left w:val="single" w:sz="4" w:space="0" w:color="auto"/>
+              <w:bottom w:val="single" w:sz="4" w:space="0" w:color="auto"/>
+              <w:right w:val="single" w:sz="4" w:space="0" w:color="auto"/>
+            </w:tcBorders>
+            <w:vAlign w:val="center"/>
+          </w:tcPr>
+          <w:p>
+            <w:pPr>
+              <w:jc w:val="both"/>
+            </w:pPr>
+            <w:r>
+              <w:t>token1-type</w:t>
+            </w:r>
+          </w:p>
+        </w:tc>
+        <w:tc>
+          <w:tcPr>
+            <w:tcW w:w="2280" w:type="dxa"/>
+            <w:tcBorders>
+              <w:top w:val="single" w:sz="4" w:space="0" w:color="auto"/>
+              <w:left w:val="single" w:sz="4" w:space="0" w:color="auto"/>
+              <w:bottom w:val="single" w:sz="4" w:space="0" w:color="auto"/>
+              <w:right w:val="single" w:sz="4" w:space="0" w:color="auto"/>
+            </w:tcBorders>
+            <w:vAlign w:val="center"/>
+          </w:tcPr>
+          <w:p>
+            <w:pPr>
+              <w:jc w:val="both"/>
+            </w:pPr>
+            <w:r>
+              <w:t>UNDERSCORE</w:t>
+            </w:r>
+          </w:p>
+        </w:tc>
+      </w:tr>
+      <w:tr>
+        <w:trPr>
+          <w:trHeight w:val="302"/>
+          <w:jc w:val="center"/>
+        </w:trPr>
+        <w:tc>
+          <w:tcPr>
+            <w:tcW w:w="2289" w:type="dxa"/>
+            <w:tcBorders>
+              <w:top w:val="single" w:sz="4" w:space="0" w:color="auto"/>
+              <w:left w:val="single" w:sz="4" w:space="0" w:color="auto"/>
+              <w:bottom w:val="single" w:sz="4" w:space="0" w:color="auto"/>
+              <w:right w:val="single" w:sz="4" w:space="0" w:color="auto"/>
+            </w:tcBorders>
+            <w:vAlign w:val="center"/>
+          </w:tcPr>
+          <w:p>
+            <w:pPr>
+              <w:jc w:val="both"/>
+            </w:pPr>
+            <w:r>
+              <w:t>token2-type</w:t>
+            </w:r>
+          </w:p>
+        </w:tc>
+        <w:tc>
+          <w:tcPr>
+            <w:tcW w:w="2280" w:type="dxa"/>
+            <w:tcBorders>
+              <w:top w:val="single" w:sz="4" w:space="0" w:color="auto"/>
+              <w:left w:val="single" w:sz="4" w:space="0" w:color="auto"/>
+              <w:bottom w:val="single" w:sz="4" w:space="0" w:color="auto"/>
+              <w:right w:val="single" w:sz="4" w:space="0" w:color="auto"/>
+            </w:tcBorders>
+            <w:vAlign w:val="center"/>
+          </w:tcPr>
+          <w:p>
+            <w:pPr>
+              <w:jc w:val="both"/>
+            </w:pPr>
+            <w:r>
+              <w:t>UNDERSCORE</w:t>
+            </w:r>
+          </w:p>
+        </w:tc>
+      </w:tr>
+      <w:tr>
+        <w:trPr>
+          <w:trHeight w:val="302"/>
+          <w:jc w:val="center"/>
+        </w:trPr>
+        <w:tc>
+          <w:tcPr>
+            <w:tcW w:w="2289" w:type="dxa"/>
+            <w:tcBorders>
+              <w:top w:val="single" w:sz="4" w:space="0" w:color="auto"/>
+              <w:left w:val="single" w:sz="4" w:space="0" w:color="auto"/>
+              <w:bottom w:val="single" w:sz="4" w:space="0" w:color="auto"/>
+              <w:right w:val="single" w:sz="4" w:space="0" w:color="auto"/>
+            </w:tcBorders>
+            <w:vAlign w:val="center"/>
+          </w:tcPr>
+          <w:p>
+            <w:pPr>
+              <w:jc w:val="both"/>
+            </w:pPr>
+            <w:r>
+              <w:t>pattern-synonym</w:t>
+            </w:r>
+          </w:p>
+        </w:tc>
+        <w:tc>
+          <w:tcPr>
+            <w:tcW w:w="2280" w:type="dxa"/>
+            <w:tcBorders>
+              <w:top w:val="single" w:sz="4" w:space="0" w:color="auto"/>
+              <w:left w:val="single" w:sz="4" w:space="0" w:color="auto"/>
+              <w:bottom w:val="single" w:sz="4" w:space="0" w:color="auto"/>
+              <w:right w:val="single" w:sz="4" w:space="0" w:color="auto"/>
+            </w:tcBorders>
+            <w:vAlign w:val="center"/>
+          </w:tcPr>
+          <w:p>
+            <w:pPr>
+              <w:jc w:val="both"/>
+            </w:pPr>
+            <w:r>
+              <w:t>a</w:t>
+            </w:r>
+          </w:p>
+        </w:tc>
+      </w:tr>
+    </w:tbl>
+    <w:p>
+      <w:pPr>
+        <w:jc w:val="both"/>
+      </w:pPr>
+    </w:p>
+    <w:p>
+      <w:pPr>
+        <w:jc w:val="both"/>
+      </w:pPr>
+      <w:r>
+        <w:lastRenderedPageBreak/>
+        <w:t xml:space="preserve">It also keeps track of the last relationship-type. Therefore, when Query Parser reaches the word “and”, it knows that it will be parsing a pattern clause again, translating the “and” keyword into “pattern”. Query Parser will then validate and parse accordingly with respect of the clause </w:t>
+      </w:r>
+      <w:proofErr w:type="gramStart"/>
+      <w:r>
+        <w:t>type,</w:t>
+      </w:r>
+      <w:proofErr w:type="gramEnd"/>
+      <w:r>
+        <w:t xml:space="preserve"> in this case it is “pattern”.</w:t>
+      </w:r>
+    </w:p>
+    <w:tbl>
+      <w:tblPr>
+        <w:tblStyle w:val="TableGrid"/>
+        <w:tblW w:w="0" w:type="auto"/>
+        <w:jc w:val="center"/>
+        <w:tblLook w:val="04A0" w:firstRow="1" w:lastRow="0" w:firstColumn="1" w:lastColumn="0" w:noHBand="0" w:noVBand="1"/>
+      </w:tblPr>
+      <w:tblGrid>
+        <w:gridCol w:w="2289"/>
+        <w:gridCol w:w="2280"/>
+      </w:tblGrid>
+      <w:tr>
+        <w:trPr>
+          <w:trHeight w:val="148"/>
+          <w:jc w:val="center"/>
+        </w:trPr>
+        <w:tc>
+          <w:tcPr>
+            <w:tcW w:w="4569" w:type="dxa"/>
+            <w:gridSpan w:val="2"/>
+            <w:tcBorders>
+              <w:top w:val="single" w:sz="4" w:space="0" w:color="auto"/>
+              <w:left w:val="single" w:sz="4" w:space="0" w:color="auto"/>
+              <w:bottom w:val="single" w:sz="4" w:space="0" w:color="auto"/>
+              <w:right w:val="single" w:sz="4" w:space="0" w:color="auto"/>
+            </w:tcBorders>
+            <w:vAlign w:val="center"/>
+            <w:hideMark/>
+          </w:tcPr>
+          <w:p>
+            <w:pPr>
+              <w:jc w:val="both"/>
+              <w:rPr>
+                <w:b/>
+              </w:rPr>
+            </w:pPr>
+            <w:r>
+              <w:rPr>
+                <w:b/>
+              </w:rPr>
+              <w:t>rel2</w:t>
+            </w:r>
+          </w:p>
+        </w:tc>
+      </w:tr>
+      <w:tr>
+        <w:trPr>
+          <w:trHeight w:val="302"/>
+          <w:jc w:val="center"/>
+        </w:trPr>
+        <w:tc>
+          <w:tcPr>
+            <w:tcW w:w="2289" w:type="dxa"/>
+            <w:tcBorders>
+              <w:top w:val="single" w:sz="4" w:space="0" w:color="auto"/>
+              <w:left w:val="single" w:sz="4" w:space="0" w:color="auto"/>
+              <w:bottom w:val="single" w:sz="4" w:space="0" w:color="auto"/>
+              <w:right w:val="single" w:sz="4" w:space="0" w:color="auto"/>
+            </w:tcBorders>
+            <w:vAlign w:val="center"/>
+            <w:hideMark/>
+          </w:tcPr>
+          <w:p>
+            <w:pPr>
+              <w:jc w:val="both"/>
+            </w:pPr>
+            <w:r>
+              <w:t>relationship-type</w:t>
+            </w:r>
+          </w:p>
+        </w:tc>
+        <w:tc>
+          <w:tcPr>
+            <w:tcW w:w="2280" w:type="dxa"/>
+            <w:tcBorders>
+              <w:top w:val="single" w:sz="4" w:space="0" w:color="auto"/>
+              <w:left w:val="single" w:sz="4" w:space="0" w:color="auto"/>
+              <w:bottom w:val="single" w:sz="4" w:space="0" w:color="auto"/>
+              <w:right w:val="single" w:sz="4" w:space="0" w:color="auto"/>
+            </w:tcBorders>
+            <w:vAlign w:val="center"/>
+            <w:hideMark/>
+          </w:tcPr>
+          <w:p>
+            <w:pPr>
+              <w:jc w:val="both"/>
+            </w:pPr>
+            <w:r>
+              <w:t>PATTERN</w:t>
+            </w:r>
+          </w:p>
+        </w:tc>
+      </w:tr>
+      <w:tr>
+        <w:trPr>
+          <w:trHeight w:val="302"/>
+          <w:jc w:val="center"/>
+        </w:trPr>
+        <w:tc>
+          <w:tcPr>
+            <w:tcW w:w="2289" w:type="dxa"/>
+            <w:tcBorders>
+              <w:top w:val="single" w:sz="4" w:space="0" w:color="auto"/>
+              <w:left w:val="single" w:sz="4" w:space="0" w:color="auto"/>
+              <w:bottom w:val="single" w:sz="4" w:space="0" w:color="auto"/>
+              <w:right w:val="single" w:sz="4" w:space="0" w:color="auto"/>
+            </w:tcBorders>
+            <w:vAlign w:val="center"/>
+            <w:hideMark/>
+          </w:tcPr>
+          <w:p>
+            <w:pPr>
+              <w:jc w:val="both"/>
+            </w:pPr>
+            <w:r>
+              <w:t>token1</w:t>
+            </w:r>
+          </w:p>
+        </w:tc>
+        <w:tc>
+          <w:tcPr>
+            <w:tcW w:w="2280" w:type="dxa"/>
+            <w:tcBorders>
+              <w:top w:val="single" w:sz="4" w:space="0" w:color="auto"/>
+              <w:left w:val="single" w:sz="4" w:space="0" w:color="auto"/>
+              <w:bottom w:val="single" w:sz="4" w:space="0" w:color="auto"/>
+              <w:right w:val="single" w:sz="4" w:space="0" w:color="auto"/>
+            </w:tcBorders>
+            <w:vAlign w:val="center"/>
+            <w:hideMark/>
+          </w:tcPr>
+          <w:p>
+            <w:pPr>
+              <w:jc w:val="both"/>
+            </w:pPr>
+            <w:r>
+              <w:t>“x”</w:t>
+            </w:r>
+          </w:p>
+        </w:tc>
+      </w:tr>
+      <w:tr>
+        <w:trPr>
+          <w:trHeight w:val="302"/>
+          <w:jc w:val="center"/>
+        </w:trPr>
+        <w:tc>
+          <w:tcPr>
+            <w:tcW w:w="2289" w:type="dxa"/>
+            <w:tcBorders>
+              <w:top w:val="single" w:sz="4" w:space="0" w:color="auto"/>
+              <w:left w:val="single" w:sz="4" w:space="0" w:color="auto"/>
+              <w:bottom w:val="single" w:sz="4" w:space="0" w:color="auto"/>
+              <w:right w:val="single" w:sz="4" w:space="0" w:color="auto"/>
+            </w:tcBorders>
+            <w:vAlign w:val="center"/>
+            <w:hideMark/>
+          </w:tcPr>
+          <w:p>
+            <w:pPr>
+              <w:jc w:val="both"/>
+            </w:pPr>
+            <w:r>
+              <w:t>token2</w:t>
+            </w:r>
+          </w:p>
+        </w:tc>
+        <w:tc>
+          <w:tcPr>
+            <w:tcW w:w="2280" w:type="dxa"/>
+            <w:tcBorders>
+              <w:top w:val="single" w:sz="4" w:space="0" w:color="auto"/>
+              <w:left w:val="single" w:sz="4" w:space="0" w:color="auto"/>
+              <w:bottom w:val="single" w:sz="4" w:space="0" w:color="auto"/>
+              <w:right w:val="single" w:sz="4" w:space="0" w:color="auto"/>
+            </w:tcBorders>
+            <w:vAlign w:val="center"/>
+            <w:hideMark/>
+          </w:tcPr>
+          <w:p>
+            <w:pPr>
+              <w:jc w:val="both"/>
+            </w:pPr>
+            <w:r>
+              <w:t>_”</w:t>
+            </w:r>
+            <w:proofErr w:type="spellStart"/>
+            <w:r>
+              <w:t>x+y</w:t>
+            </w:r>
+            <w:proofErr w:type="spellEnd"/>
+            <w:r>
+              <w:t>”_</w:t>
+            </w:r>
+          </w:p>
+        </w:tc>
+      </w:tr>
+      <w:tr>
+        <w:trPr>
+          <w:trHeight w:val="302"/>
+          <w:jc w:val="center"/>
+        </w:trPr>
+        <w:tc>
+          <w:tcPr>
+            <w:tcW w:w="2289" w:type="dxa"/>
+            <w:tcBorders>
+              <w:top w:val="single" w:sz="4" w:space="0" w:color="auto"/>
+              <w:left w:val="single" w:sz="4" w:space="0" w:color="auto"/>
+              <w:bottom w:val="single" w:sz="4" w:space="0" w:color="auto"/>
+              <w:right w:val="single" w:sz="4" w:space="0" w:color="auto"/>
+            </w:tcBorders>
+            <w:vAlign w:val="center"/>
+          </w:tcPr>
+          <w:p>
+            <w:pPr>
+              <w:jc w:val="both"/>
+            </w:pPr>
+            <w:r>
+              <w:t>token1-type</w:t>
+            </w:r>
+          </w:p>
+        </w:tc>
+        <w:tc>
+          <w:tcPr>
+            <w:tcW w:w="2280" w:type="dxa"/>
+            <w:tcBorders>
+              <w:top w:val="single" w:sz="4" w:space="0" w:color="auto"/>
+              <w:left w:val="single" w:sz="4" w:space="0" w:color="auto"/>
+              <w:bottom w:val="single" w:sz="4" w:space="0" w:color="auto"/>
+              <w:right w:val="single" w:sz="4" w:space="0" w:color="auto"/>
+            </w:tcBorders>
+            <w:vAlign w:val="center"/>
+          </w:tcPr>
+          <w:p>
+            <w:pPr>
+              <w:jc w:val="both"/>
+            </w:pPr>
+            <w:r>
+              <w:t>IDENTIFIER</w:t>
+            </w:r>
+          </w:p>
+        </w:tc>
+      </w:tr>
+      <w:tr>
+        <w:trPr>
+          <w:trHeight w:val="302"/>
+          <w:jc w:val="center"/>
+        </w:trPr>
+        <w:tc>
+          <w:tcPr>
+            <w:tcW w:w="2289" w:type="dxa"/>
+            <w:tcBorders>
+              <w:top w:val="single" w:sz="4" w:space="0" w:color="auto"/>
+              <w:left w:val="single" w:sz="4" w:space="0" w:color="auto"/>
+              <w:bottom w:val="single" w:sz="4" w:space="0" w:color="auto"/>
+              <w:right w:val="single" w:sz="4" w:space="0" w:color="auto"/>
+            </w:tcBorders>
+            <w:vAlign w:val="center"/>
+          </w:tcPr>
+          <w:p>
+            <w:pPr>
+              <w:jc w:val="both"/>
+            </w:pPr>
+            <w:r>
+              <w:t>token2-type</w:t>
+            </w:r>
+          </w:p>
+        </w:tc>
+        <w:tc>
+          <w:tcPr>
+            <w:tcW w:w="2280" w:type="dxa"/>
+            <w:tcBorders>
+              <w:top w:val="single" w:sz="4" w:space="0" w:color="auto"/>
+              <w:left w:val="single" w:sz="4" w:space="0" w:color="auto"/>
+              <w:bottom w:val="single" w:sz="4" w:space="0" w:color="auto"/>
+              <w:right w:val="single" w:sz="4" w:space="0" w:color="auto"/>
+            </w:tcBorders>
+            <w:vAlign w:val="center"/>
+          </w:tcPr>
+          <w:p>
+            <w:pPr>
+              <w:jc w:val="both"/>
+            </w:pPr>
+            <w:r>
+              <w:t>UNDERSCOREEXPR</w:t>
+            </w:r>
+          </w:p>
+        </w:tc>
+      </w:tr>
+      <w:tr>
+        <w:trPr>
+          <w:trHeight w:val="302"/>
+          <w:jc w:val="center"/>
+        </w:trPr>
+        <w:tc>
+          <w:tcPr>
+            <w:tcW w:w="2289" w:type="dxa"/>
+            <w:tcBorders>
+              <w:top w:val="single" w:sz="4" w:space="0" w:color="auto"/>
+              <w:left w:val="single" w:sz="4" w:space="0" w:color="auto"/>
+              <w:bottom w:val="single" w:sz="4" w:space="0" w:color="auto"/>
+              <w:right w:val="single" w:sz="4" w:space="0" w:color="auto"/>
+            </w:tcBorders>
+            <w:vAlign w:val="center"/>
+          </w:tcPr>
+          <w:p>
+            <w:pPr>
+              <w:jc w:val="both"/>
+            </w:pPr>
+            <w:r>
+              <w:t>pattern-synonym</w:t>
+            </w:r>
+          </w:p>
+        </w:tc>
+        <w:tc>
+          <w:tcPr>
+            <w:tcW w:w="2280" w:type="dxa"/>
+            <w:tcBorders>
+              <w:top w:val="single" w:sz="4" w:space="0" w:color="auto"/>
+              <w:left w:val="single" w:sz="4" w:space="0" w:color="auto"/>
+              <w:bottom w:val="single" w:sz="4" w:space="0" w:color="auto"/>
+              <w:right w:val="single" w:sz="4" w:space="0" w:color="auto"/>
+            </w:tcBorders>
+            <w:vAlign w:val="center"/>
+          </w:tcPr>
+          <w:p>
+            <w:pPr>
+              <w:jc w:val="both"/>
+            </w:pPr>
+            <w:r>
+              <w:t>a</w:t>
+            </w:r>
+          </w:p>
+        </w:tc>
+      </w:tr>
+    </w:tbl>
+    <w:p>
+      <w:pPr>
+        <w:jc w:val="both"/>
+        <w:rPr>
+          <w:b/>
+        </w:rPr>
+      </w:pPr>
+    </w:p>
+    <w:p>
+      <w:r>
+        <w:t xml:space="preserve">Both relationships will then be stored in a </w:t>
+      </w:r>
+      <w:r>
+        <w:rPr>
+          <w:b/>
+        </w:rPr>
+        <w:t>Query</w:t>
+      </w:r>
+      <w:r>
+        <w:t xml:space="preserve"> class and passed to </w:t>
+      </w:r>
+      <w:proofErr w:type="spellStart"/>
+      <w:r>
+        <w:rPr>
+          <w:b/>
+        </w:rPr>
+        <w:t>QueryEvaluator</w:t>
+      </w:r>
+      <w:proofErr w:type="spellEnd"/>
+      <w:r>
+        <w:t>.</w:t>
+      </w:r>
+    </w:p>
     <w:p>
       <w:pPr>
         <w:ind w:left="2160"/>
@@ -9329,7 +12622,7 @@
           <w:rPr>
             <w:noProof/>
           </w:rPr>
-          <w:t>16</w:t>
+          <w:t>20</w:t>
         </w:r>
         <w:r>
           <w:rPr>
@@ -15905,7 +19198,7 @@
 </file>
 
 <file path=customXml/itemProps2.xml><?xml version="1.0" encoding="utf-8"?>
-<ds:datastoreItem xmlns:ds="http://schemas.openxmlformats.org/officeDocument/2006/customXml" ds:itemID="{B604C520-7325-4201-B6DE-38467A9A577F}">
+<ds:datastoreItem xmlns:ds="http://schemas.openxmlformats.org/officeDocument/2006/customXml" ds:itemID="{CEC1DDBA-012D-4899-AFC9-676FDBCB74EE}">
   <ds:schemaRefs>
     <ds:schemaRef ds:uri="http://schemas.openxmlformats.org/officeDocument/2006/bibliography"/>
   </ds:schemaRefs>

</xml_diff>

<commit_message>
Project Evaluation Final Report #129
</commit_message>
<xml_diff>
--- a/Report/TEAM05_Final_Report.docx
+++ b/Report/TEAM05_Final_Report.docx
@@ -589,8 +589,16 @@
               <w:rPr>
                 <w:rFonts w:cs="Arial"/>
               </w:rPr>
-              <w:t xml:space="preserve"> Fan Yuxin</w:t>
-            </w:r>
+              <w:t xml:space="preserve"> Fan </w:t>
+            </w:r>
+            <w:proofErr w:type="spellStart"/>
+            <w:r>
+              <w:rPr>
+                <w:rFonts w:cs="Arial"/>
+              </w:rPr>
+              <w:t>Yuxin</w:t>
+            </w:r>
+            <w:proofErr w:type="spellEnd"/>
           </w:p>
         </w:tc>
         <w:tc>
@@ -3101,6 +3109,16 @@
       </w:r>
     </w:p>
     <w:p>
+      <w:r>
+        <w:t xml:space="preserve">Please change the diagrams as necessary to factor in the changes we made in CS3202. </w:t>
+      </w:r>
+    </w:p>
+    <w:p>
+      <w:r>
+        <w:t>Also, include more UML diagrams that were used in project planning or testing plan!</w:t>
+      </w:r>
+    </w:p>
+    <w:p>
       <w:pPr>
         <w:rPr>
           <w:sz w:val="22"/>
@@ -3156,6 +3174,7 @@
           <w:noProof/>
           <w:lang w:eastAsia="en-SG"/>
         </w:rPr>
+        <w:lastRenderedPageBreak/>
         <w:drawing>
           <wp:inline distT="0" distB="0" distL="0" distR="0">
             <wp:extent cx="5731510" cy="4501515"/>
@@ -3209,7 +3228,6 @@
     </w:p>
     <w:p>
       <w:r>
-        <w:lastRenderedPageBreak/>
         <w:t>Figure 3</w:t>
       </w:r>
       <w:r>
@@ -3238,6 +3256,7 @@
           <w:noProof/>
           <w:lang w:eastAsia="en-SG"/>
         </w:rPr>
+        <w:lastRenderedPageBreak/>
         <w:drawing>
           <wp:inline distT="0" distB="0" distL="0" distR="0">
             <wp:extent cx="5731510" cy="3871595"/>
@@ -6235,15 +6254,7 @@
         <w:t xml:space="preserve">currently </w:t>
       </w:r>
       <w:r>
-        <w:t xml:space="preserve">hosted on </w:t>
-      </w:r>
-      <w:proofErr w:type="spellStart"/>
-      <w:r>
-        <w:t>GitHub</w:t>
-      </w:r>
-      <w:proofErr w:type="spellEnd"/>
-      <w:r>
-        <w:t xml:space="preserve">, and the </w:t>
+        <w:t xml:space="preserve">hosted on GitHub, and the </w:t>
       </w:r>
       <w:r>
         <w:t>relevant</w:t>
@@ -8420,8 +8431,6 @@
         </w:rPr>
         <w:t>)</w:t>
       </w:r>
-      <w:bookmarkStart w:id="25" w:name="_GoBack"/>
-      <w:bookmarkEnd w:id="25"/>
     </w:p>
     <w:p>
       <w:pPr>
@@ -10751,7 +10760,7 @@
               <w:jc w:val="both"/>
             </w:pPr>
             <w:r>
-              <w:t>a</w:t>
+              <w:t>A</w:t>
             </w:r>
           </w:p>
         </w:tc>
@@ -11166,7 +11175,7 @@
       <w:pPr>
         <w:pStyle w:val="Heading3"/>
       </w:pPr>
-      <w:bookmarkStart w:id="26" w:name="_Toc402389978"/>
+      <w:bookmarkStart w:id="25" w:name="_Toc402389978"/>
       <w:r>
         <w:lastRenderedPageBreak/>
         <w:t>4</w:t>
@@ -11180,10 +11189,10 @@
         </w:rPr>
         <w:t>Query Evaluator</w:t>
       </w:r>
-      <w:bookmarkEnd w:id="26"/>
-    </w:p>
-    <w:p>
-      <w:bookmarkStart w:id="27" w:name="_Toc385276381"/>
+      <w:bookmarkEnd w:id="25"/>
+    </w:p>
+    <w:p>
+      <w:bookmarkStart w:id="26" w:name="_Toc385276381"/>
       <w:r>
         <w:t>/*</w:t>
       </w:r>
@@ -11451,7 +11460,7 @@
       <w:r>
         <w:br w:type="page"/>
       </w:r>
-      <w:bookmarkStart w:id="28" w:name="_Toc402389979"/>
+      <w:bookmarkStart w:id="27" w:name="_Toc402389979"/>
       <w:r>
         <w:lastRenderedPageBreak/>
         <w:t>5.</w:t>
@@ -11462,8 +11471,8 @@
       <w:r>
         <w:t>Testing</w:t>
       </w:r>
+      <w:bookmarkEnd w:id="26"/>
       <w:bookmarkEnd w:id="27"/>
-      <w:bookmarkEnd w:id="28"/>
     </w:p>
     <w:p/>
     <w:p>
@@ -11570,7 +11579,7 @@
       <w:pPr>
         <w:pStyle w:val="Heading1"/>
       </w:pPr>
-      <w:bookmarkStart w:id="29" w:name="_Toc402389980"/>
+      <w:bookmarkStart w:id="28" w:name="_Toc402389980"/>
       <w:r>
         <w:lastRenderedPageBreak/>
         <w:t xml:space="preserve">6. </w:t>
@@ -11581,7 +11590,7 @@
       <w:r>
         <w:t>Coding Standards</w:t>
       </w:r>
-      <w:bookmarkEnd w:id="29"/>
+      <w:bookmarkEnd w:id="28"/>
     </w:p>
     <w:p>
       <w:pPr>
@@ -11899,7 +11908,7 @@
       <w:r>
         <w:br w:type="page"/>
       </w:r>
-      <w:bookmarkStart w:id="30" w:name="_Toc402389981"/>
+      <w:bookmarkStart w:id="29" w:name="_Toc402389981"/>
       <w:r>
         <w:lastRenderedPageBreak/>
         <w:t>7.</w:t>
@@ -11910,56 +11919,35 @@
       <w:r>
         <w:t>Project Evaluation</w:t>
       </w:r>
-      <w:bookmarkEnd w:id="30"/>
-    </w:p>
-    <w:p>
-      <w:pPr>
-        <w:rPr>
-          <w:rFonts w:ascii="Calibri" w:hAnsi="Calibri" w:cs="Calibri"/>
-          <w:color w:val="000000"/>
-        </w:rPr>
-      </w:pPr>
-      <w:r>
-        <w:rPr>
-          <w:rFonts w:ascii="Calibri" w:hAnsi="Calibri" w:cs="Calibri"/>
-          <w:color w:val="000000"/>
-        </w:rPr>
+      <w:bookmarkEnd w:id="29"/>
+    </w:p>
+    <w:p>
+      <w:r>
         <w:t>/*</w:t>
       </w:r>
       <w:r>
         <w:rPr>
-          <w:rFonts w:ascii="Calibri" w:hAnsi="Calibri" w:cs="Calibri"/>
           <w:b/>
           <w:color w:val="FF0000"/>
         </w:rPr>
         <w:t>YOLIM</w:t>
       </w:r>
       <w:r>
-        <w:rPr>
-          <w:rFonts w:ascii="Calibri" w:hAnsi="Calibri" w:cs="Calibri"/>
-          <w:color w:val="000000"/>
-        </w:rPr>
         <w:t xml:space="preserve"> */</w:t>
       </w:r>
     </w:p>
     <w:p>
       <w:pPr>
-        <w:autoSpaceDE w:val="0"/>
-        <w:autoSpaceDN w:val="0"/>
-        <w:adjustRightInd w:val="0"/>
-        <w:spacing w:after="0" w:line="240" w:lineRule="auto"/>
         <w:rPr>
           <w:rFonts w:ascii="Times New Roman" w:hAnsi="Times New Roman" w:cs="Times New Roman"/>
-          <w:color w:val="000000"/>
           <w:sz w:val="22"/>
           <w:szCs w:val="22"/>
         </w:rPr>
       </w:pPr>
-      <w:bookmarkStart w:id="31" w:name="_Toc401562721"/>
+      <w:bookmarkStart w:id="30" w:name="_Toc401562721"/>
       <w:r>
         <w:rPr>
           <w:rFonts w:ascii="Times New Roman" w:hAnsi="Times New Roman" w:cs="Times New Roman"/>
-          <w:color w:val="000000"/>
           <w:sz w:val="22"/>
           <w:szCs w:val="22"/>
         </w:rPr>
@@ -11968,13 +11956,8 @@
     </w:p>
     <w:p>
       <w:pPr>
-        <w:autoSpaceDE w:val="0"/>
-        <w:autoSpaceDN w:val="0"/>
-        <w:adjustRightInd w:val="0"/>
-        <w:spacing w:after="0" w:line="240" w:lineRule="auto"/>
         <w:rPr>
           <w:rFonts w:ascii="Times New Roman" w:hAnsi="Times New Roman" w:cs="Times New Roman"/>
-          <w:color w:val="000000"/>
           <w:sz w:val="22"/>
           <w:szCs w:val="22"/>
         </w:rPr>
@@ -11982,7 +11965,6 @@
       <w:r>
         <w:rPr>
           <w:rFonts w:ascii="Times New Roman" w:hAnsi="Times New Roman" w:cs="Times New Roman"/>
-          <w:color w:val="000000"/>
           <w:sz w:val="22"/>
           <w:szCs w:val="22"/>
         </w:rPr>
@@ -11991,13 +11973,8 @@
     </w:p>
     <w:p>
       <w:pPr>
-        <w:autoSpaceDE w:val="0"/>
-        <w:autoSpaceDN w:val="0"/>
-        <w:adjustRightInd w:val="0"/>
-        <w:spacing w:after="0" w:line="240" w:lineRule="auto"/>
         <w:rPr>
           <w:rFonts w:ascii="Times New Roman" w:hAnsi="Times New Roman" w:cs="Times New Roman"/>
-          <w:color w:val="000000"/>
           <w:sz w:val="22"/>
           <w:szCs w:val="22"/>
         </w:rPr>
@@ -12005,7 +11982,6 @@
       <w:r>
         <w:rPr>
           <w:rFonts w:ascii="Times New Roman" w:hAnsi="Times New Roman" w:cs="Times New Roman"/>
-          <w:color w:val="000000"/>
           <w:sz w:val="22"/>
           <w:szCs w:val="22"/>
         </w:rPr>
@@ -12014,13 +11990,8 @@
     </w:p>
     <w:p>
       <w:pPr>
-        <w:autoSpaceDE w:val="0"/>
-        <w:autoSpaceDN w:val="0"/>
-        <w:adjustRightInd w:val="0"/>
-        <w:spacing w:after="0" w:line="240" w:lineRule="auto"/>
         <w:rPr>
           <w:rFonts w:ascii="Times New Roman" w:hAnsi="Times New Roman" w:cs="Times New Roman"/>
-          <w:color w:val="000000"/>
           <w:sz w:val="22"/>
           <w:szCs w:val="22"/>
         </w:rPr>
@@ -12028,7 +11999,6 @@
       <w:r>
         <w:rPr>
           <w:rFonts w:ascii="Times New Roman" w:hAnsi="Times New Roman" w:cs="Times New Roman"/>
-          <w:color w:val="000000"/>
           <w:sz w:val="22"/>
           <w:szCs w:val="22"/>
         </w:rPr>
@@ -12038,7 +12008,6 @@
       <w:r>
         <w:rPr>
           <w:rFonts w:ascii="Times New Roman" w:hAnsi="Times New Roman" w:cs="Times New Roman"/>
-          <w:color w:val="000000"/>
           <w:sz w:val="22"/>
           <w:szCs w:val="22"/>
         </w:rPr>
@@ -12048,7 +12017,6 @@
       <w:r>
         <w:rPr>
           <w:rFonts w:ascii="Times New Roman" w:hAnsi="Times New Roman" w:cs="Times New Roman"/>
-          <w:color w:val="000000"/>
           <w:sz w:val="22"/>
           <w:szCs w:val="22"/>
         </w:rPr>
@@ -12057,13 +12025,8 @@
     </w:p>
     <w:p>
       <w:pPr>
-        <w:autoSpaceDE w:val="0"/>
-        <w:autoSpaceDN w:val="0"/>
-        <w:adjustRightInd w:val="0"/>
-        <w:spacing w:after="0" w:line="240" w:lineRule="auto"/>
         <w:rPr>
           <w:rFonts w:ascii="Times New Roman" w:hAnsi="Times New Roman" w:cs="Times New Roman"/>
-          <w:color w:val="000000"/>
           <w:sz w:val="22"/>
           <w:szCs w:val="22"/>
         </w:rPr>
@@ -12071,7 +12034,6 @@
       <w:r>
         <w:rPr>
           <w:rFonts w:ascii="Times New Roman" w:hAnsi="Times New Roman" w:cs="Times New Roman"/>
-          <w:color w:val="000000"/>
           <w:sz w:val="22"/>
           <w:szCs w:val="22"/>
         </w:rPr>
@@ -12081,7 +12043,6 @@
       <w:r>
         <w:rPr>
           <w:rFonts w:ascii="Times New Roman" w:hAnsi="Times New Roman" w:cs="Times New Roman"/>
-          <w:color w:val="000000"/>
           <w:sz w:val="22"/>
           <w:szCs w:val="22"/>
         </w:rPr>
@@ -12091,7 +12052,6 @@
       <w:r>
         <w:rPr>
           <w:rFonts w:ascii="Times New Roman" w:hAnsi="Times New Roman" w:cs="Times New Roman"/>
-          <w:color w:val="000000"/>
           <w:sz w:val="22"/>
           <w:szCs w:val="22"/>
         </w:rPr>
@@ -12100,13 +12060,8 @@
     </w:p>
     <w:p>
       <w:pPr>
-        <w:autoSpaceDE w:val="0"/>
-        <w:autoSpaceDN w:val="0"/>
-        <w:adjustRightInd w:val="0"/>
-        <w:spacing w:after="0" w:line="240" w:lineRule="auto"/>
         <w:rPr>
           <w:rFonts w:ascii="Times New Roman" w:hAnsi="Times New Roman" w:cs="Times New Roman"/>
-          <w:color w:val="000000"/>
           <w:sz w:val="22"/>
           <w:szCs w:val="22"/>
         </w:rPr>
@@ -12114,7 +12069,6 @@
       <w:r>
         <w:rPr>
           <w:rFonts w:ascii="Times New Roman" w:hAnsi="Times New Roman" w:cs="Times New Roman"/>
-          <w:color w:val="000000"/>
           <w:sz w:val="22"/>
           <w:szCs w:val="22"/>
         </w:rPr>
@@ -12124,7 +12078,6 @@
       <w:r>
         <w:rPr>
           <w:rFonts w:ascii="Times New Roman" w:hAnsi="Times New Roman" w:cs="Times New Roman"/>
-          <w:color w:val="000000"/>
           <w:sz w:val="22"/>
           <w:szCs w:val="22"/>
         </w:rPr>
@@ -12134,7 +12087,6 @@
       <w:r>
         <w:rPr>
           <w:rFonts w:ascii="Times New Roman" w:hAnsi="Times New Roman" w:cs="Times New Roman"/>
-          <w:color w:val="000000"/>
           <w:sz w:val="22"/>
           <w:szCs w:val="22"/>
         </w:rPr>
@@ -12143,13 +12095,8 @@
     </w:p>
     <w:p>
       <w:pPr>
-        <w:autoSpaceDE w:val="0"/>
-        <w:autoSpaceDN w:val="0"/>
-        <w:adjustRightInd w:val="0"/>
-        <w:spacing w:after="0" w:line="240" w:lineRule="auto"/>
         <w:rPr>
           <w:rFonts w:ascii="Times New Roman" w:hAnsi="Times New Roman" w:cs="Times New Roman"/>
-          <w:color w:val="000000"/>
           <w:sz w:val="22"/>
           <w:szCs w:val="22"/>
         </w:rPr>
@@ -12157,7 +12104,6 @@
       <w:r>
         <w:rPr>
           <w:rFonts w:ascii="Times New Roman" w:hAnsi="Times New Roman" w:cs="Times New Roman"/>
-          <w:color w:val="000000"/>
           <w:sz w:val="22"/>
           <w:szCs w:val="22"/>
         </w:rPr>
@@ -12167,7 +12113,6 @@
       <w:r>
         <w:rPr>
           <w:rFonts w:ascii="Times New Roman" w:hAnsi="Times New Roman" w:cs="Times New Roman"/>
-          <w:color w:val="000000"/>
           <w:sz w:val="22"/>
           <w:szCs w:val="22"/>
         </w:rPr>
@@ -12177,7 +12122,6 @@
       <w:r>
         <w:rPr>
           <w:rFonts w:ascii="Times New Roman" w:hAnsi="Times New Roman" w:cs="Times New Roman"/>
-          <w:color w:val="000000"/>
           <w:sz w:val="22"/>
           <w:szCs w:val="22"/>
         </w:rPr>
@@ -12186,13 +12130,8 @@
     </w:p>
     <w:p>
       <w:pPr>
-        <w:autoSpaceDE w:val="0"/>
-        <w:autoSpaceDN w:val="0"/>
-        <w:adjustRightInd w:val="0"/>
-        <w:spacing w:after="0" w:line="240" w:lineRule="auto"/>
         <w:rPr>
           <w:rFonts w:ascii="Times New Roman" w:hAnsi="Times New Roman" w:cs="Times New Roman"/>
-          <w:color w:val="000000"/>
           <w:sz w:val="22"/>
           <w:szCs w:val="22"/>
         </w:rPr>
@@ -12200,7 +12139,6 @@
       <w:r>
         <w:rPr>
           <w:rFonts w:ascii="Times New Roman" w:hAnsi="Times New Roman" w:cs="Times New Roman"/>
-          <w:color w:val="000000"/>
           <w:sz w:val="22"/>
           <w:szCs w:val="22"/>
         </w:rPr>
@@ -12210,7 +12148,6 @@
       <w:r>
         <w:rPr>
           <w:rFonts w:ascii="Times New Roman" w:hAnsi="Times New Roman" w:cs="Times New Roman"/>
-          <w:color w:val="000000"/>
           <w:sz w:val="22"/>
           <w:szCs w:val="22"/>
         </w:rPr>
@@ -12220,7 +12157,6 @@
       <w:r>
         <w:rPr>
           <w:rFonts w:ascii="Times New Roman" w:hAnsi="Times New Roman" w:cs="Times New Roman"/>
-          <w:color w:val="000000"/>
           <w:sz w:val="22"/>
           <w:szCs w:val="22"/>
         </w:rPr>
@@ -12229,13 +12165,8 @@
     </w:p>
     <w:p>
       <w:pPr>
-        <w:autoSpaceDE w:val="0"/>
-        <w:autoSpaceDN w:val="0"/>
-        <w:adjustRightInd w:val="0"/>
-        <w:spacing w:after="0" w:line="240" w:lineRule="auto"/>
         <w:rPr>
           <w:rFonts w:ascii="Times New Roman" w:hAnsi="Times New Roman" w:cs="Times New Roman"/>
-          <w:color w:val="000000"/>
           <w:sz w:val="22"/>
           <w:szCs w:val="22"/>
         </w:rPr>
@@ -12243,7 +12174,6 @@
       <w:r>
         <w:rPr>
           <w:rFonts w:ascii="Times New Roman" w:hAnsi="Times New Roman" w:cs="Times New Roman"/>
-          <w:color w:val="000000"/>
           <w:sz w:val="22"/>
           <w:szCs w:val="22"/>
         </w:rPr>
@@ -12252,13 +12182,8 @@
     </w:p>
     <w:p>
       <w:pPr>
-        <w:autoSpaceDE w:val="0"/>
-        <w:autoSpaceDN w:val="0"/>
-        <w:adjustRightInd w:val="0"/>
-        <w:spacing w:after="0" w:line="240" w:lineRule="auto"/>
         <w:rPr>
           <w:rFonts w:ascii="Times New Roman" w:hAnsi="Times New Roman" w:cs="Times New Roman"/>
-          <w:color w:val="000000"/>
           <w:sz w:val="22"/>
           <w:szCs w:val="22"/>
         </w:rPr>
@@ -12266,7 +12191,6 @@
       <w:r>
         <w:rPr>
           <w:rFonts w:ascii="Times New Roman" w:hAnsi="Times New Roman" w:cs="Times New Roman"/>
-          <w:color w:val="000000"/>
           <w:sz w:val="22"/>
           <w:szCs w:val="22"/>
         </w:rPr>
@@ -12275,13 +12199,8 @@
     </w:p>
     <w:p>
       <w:pPr>
-        <w:autoSpaceDE w:val="0"/>
-        <w:autoSpaceDN w:val="0"/>
-        <w:adjustRightInd w:val="0"/>
-        <w:spacing w:after="0" w:line="240" w:lineRule="auto"/>
         <w:rPr>
           <w:rFonts w:ascii="Times New Roman" w:hAnsi="Times New Roman" w:cs="Times New Roman"/>
-          <w:color w:val="000000"/>
           <w:sz w:val="22"/>
           <w:szCs w:val="22"/>
         </w:rPr>
@@ -12289,7 +12208,6 @@
       <w:r>
         <w:rPr>
           <w:rFonts w:ascii="Times New Roman" w:hAnsi="Times New Roman" w:cs="Times New Roman"/>
-          <w:color w:val="000000"/>
           <w:sz w:val="22"/>
           <w:szCs w:val="22"/>
         </w:rPr>
@@ -12298,13 +12216,8 @@
     </w:p>
     <w:p>
       <w:pPr>
-        <w:autoSpaceDE w:val="0"/>
-        <w:autoSpaceDN w:val="0"/>
-        <w:adjustRightInd w:val="0"/>
-        <w:spacing w:after="0" w:line="240" w:lineRule="auto"/>
         <w:rPr>
           <w:rFonts w:ascii="Times New Roman" w:hAnsi="Times New Roman" w:cs="Times New Roman"/>
-          <w:color w:val="000000"/>
           <w:sz w:val="22"/>
           <w:szCs w:val="22"/>
         </w:rPr>
@@ -12312,7 +12225,6 @@
       <w:r>
         <w:rPr>
           <w:rFonts w:ascii="Times New Roman" w:hAnsi="Times New Roman" w:cs="Times New Roman"/>
-          <w:color w:val="000000"/>
           <w:sz w:val="22"/>
           <w:szCs w:val="22"/>
         </w:rPr>
@@ -12321,13 +12233,8 @@
     </w:p>
     <w:p>
       <w:pPr>
-        <w:autoSpaceDE w:val="0"/>
-        <w:autoSpaceDN w:val="0"/>
-        <w:adjustRightInd w:val="0"/>
-        <w:spacing w:after="0" w:line="240" w:lineRule="auto"/>
         <w:rPr>
           <w:rFonts w:ascii="Times New Roman" w:hAnsi="Times New Roman" w:cs="Times New Roman"/>
-          <w:color w:val="000000"/>
           <w:sz w:val="22"/>
           <w:szCs w:val="22"/>
         </w:rPr>
@@ -12335,57 +12242,32 @@
     </w:p>
     <w:p>
       <w:pPr>
-        <w:autoSpaceDE w:val="0"/>
-        <w:autoSpaceDN w:val="0"/>
-        <w:adjustRightInd w:val="0"/>
-        <w:spacing w:after="0" w:line="240" w:lineRule="auto"/>
         <w:rPr>
           <w:rFonts w:ascii="Times New Roman" w:hAnsi="Times New Roman" w:cs="Times New Roman"/>
-          <w:color w:val="000000"/>
           <w:sz w:val="22"/>
           <w:szCs w:val="22"/>
         </w:rPr>
       </w:pPr>
     </w:p>
     <w:p>
-      <w:pPr>
-        <w:rPr>
-          <w:rFonts w:ascii="Calibri" w:hAnsi="Calibri" w:cs="Calibri"/>
-          <w:color w:val="000000"/>
-        </w:rPr>
-      </w:pPr>
-      <w:r>
-        <w:rPr>
-          <w:rFonts w:ascii="Calibri" w:hAnsi="Calibri" w:cs="Calibri"/>
-          <w:color w:val="000000"/>
-        </w:rPr>
+      <w:r>
         <w:t>/*</w:t>
       </w:r>
       <w:r>
         <w:rPr>
-          <w:rFonts w:ascii="Calibri" w:hAnsi="Calibri" w:cs="Calibri"/>
           <w:b/>
           <w:color w:val="FF0000"/>
         </w:rPr>
         <w:t>IPSITA</w:t>
       </w:r>
       <w:r>
-        <w:rPr>
-          <w:rFonts w:ascii="Calibri" w:hAnsi="Calibri" w:cs="Calibri"/>
-          <w:color w:val="000000"/>
-        </w:rPr>
         <w:t xml:space="preserve"> */</w:t>
       </w:r>
     </w:p>
     <w:p>
       <w:pPr>
-        <w:autoSpaceDE w:val="0"/>
-        <w:autoSpaceDN w:val="0"/>
-        <w:adjustRightInd w:val="0"/>
-        <w:spacing w:after="0" w:line="240" w:lineRule="auto"/>
         <w:rPr>
           <w:rFonts w:ascii="Times New Roman" w:hAnsi="Times New Roman" w:cs="Times New Roman"/>
-          <w:color w:val="000000"/>
           <w:sz w:val="22"/>
           <w:szCs w:val="22"/>
         </w:rPr>
@@ -12393,7 +12275,6 @@
       <w:r>
         <w:rPr>
           <w:rFonts w:ascii="Times New Roman" w:hAnsi="Times New Roman" w:cs="Times New Roman"/>
-          <w:color w:val="000000"/>
           <w:sz w:val="22"/>
           <w:szCs w:val="22"/>
         </w:rPr>
@@ -12402,13 +12283,9 @@
     </w:p>
     <w:p>
       <w:pPr>
-        <w:autoSpaceDE w:val="0"/>
-        <w:autoSpaceDN w:val="0"/>
-        <w:adjustRightInd w:val="0"/>
-        <w:spacing w:after="0" w:line="240" w:lineRule="auto"/>
+        <w:jc w:val="both"/>
         <w:rPr>
           <w:rFonts w:ascii="Times New Roman" w:hAnsi="Times New Roman" w:cs="Times New Roman"/>
-          <w:color w:val="000000"/>
           <w:sz w:val="22"/>
           <w:szCs w:val="22"/>
         </w:rPr>
@@ -12416,22 +12293,17 @@
       <w:r>
         <w:rPr>
           <w:rFonts w:ascii="Times New Roman" w:hAnsi="Times New Roman" w:cs="Times New Roman"/>
-          <w:color w:val="000000"/>
           <w:sz w:val="22"/>
           <w:szCs w:val="22"/>
         </w:rPr>
-        <w:t xml:space="preserve">6. What advice would you give to the students who will take this course in the future? </w:t>
-      </w:r>
-    </w:p>
-    <w:p>
-      <w:pPr>
-        <w:autoSpaceDE w:val="0"/>
-        <w:autoSpaceDN w:val="0"/>
-        <w:adjustRightInd w:val="0"/>
-        <w:spacing w:after="0" w:line="240" w:lineRule="auto"/>
+        <w:t xml:space="preserve">Time Management </w:t>
+      </w:r>
+    </w:p>
+    <w:p>
+      <w:pPr>
+        <w:jc w:val="both"/>
         <w:rPr>
           <w:rFonts w:ascii="Times New Roman" w:hAnsi="Times New Roman" w:cs="Times New Roman"/>
-          <w:color w:val="000000"/>
           <w:sz w:val="22"/>
           <w:szCs w:val="22"/>
         </w:rPr>
@@ -12439,73 +12311,291 @@
       <w:r>
         <w:rPr>
           <w:rFonts w:ascii="Times New Roman" w:hAnsi="Times New Roman" w:cs="Times New Roman"/>
-          <w:color w:val="000000"/>
           <w:sz w:val="22"/>
           <w:szCs w:val="22"/>
         </w:rPr>
-        <w:t xml:space="preserve">7. Suggest how we could improve this project course. </w:t>
-      </w:r>
-    </w:p>
-    <w:p>
-      <w:pPr>
-        <w:autoSpaceDE w:val="0"/>
-        <w:autoSpaceDN w:val="0"/>
-        <w:adjustRightInd w:val="0"/>
-        <w:spacing w:after="0" w:line="240" w:lineRule="auto"/>
+        <w:t xml:space="preserve">We learnt the importance of doing your own allocated work properly and on time so as not to slow down the progress of the entire team. </w:t>
+      </w:r>
+      <w:r>
         <w:rPr>
           <w:rFonts w:ascii="Times New Roman" w:hAnsi="Times New Roman" w:cs="Times New Roman"/>
-          <w:color w:val="000000"/>
           <w:sz w:val="22"/>
           <w:szCs w:val="22"/>
         </w:rPr>
-      </w:pPr>
+        <w:t xml:space="preserve">Not only that, we learnt that </w:t>
+      </w:r>
       <w:r>
         <w:rPr>
           <w:rFonts w:ascii="Times New Roman" w:hAnsi="Times New Roman" w:cs="Times New Roman"/>
-          <w:color w:val="000000"/>
           <w:sz w:val="22"/>
           <w:szCs w:val="22"/>
         </w:rPr>
-        <w:t xml:space="preserve">8. Discuss any other experiences. </w:t>
-      </w:r>
-    </w:p>
-    <w:p>
-      <w:pPr>
-        <w:autoSpaceDE w:val="0"/>
-        <w:autoSpaceDN w:val="0"/>
-        <w:adjustRightInd w:val="0"/>
-        <w:spacing w:after="0" w:line="240" w:lineRule="auto"/>
+        <w:t xml:space="preserve">although the iterations were different in their requirements, they were similar in the duties each of the team members had to execute. For example, </w:t>
+      </w:r>
+      <w:proofErr w:type="spellStart"/>
+      <w:r>
         <w:rPr>
           <w:rFonts w:ascii="Times New Roman" w:hAnsi="Times New Roman" w:cs="Times New Roman"/>
-          <w:color w:val="000000"/>
           <w:sz w:val="22"/>
           <w:szCs w:val="22"/>
         </w:rPr>
-      </w:pPr>
+        <w:t>Adinda</w:t>
+      </w:r>
+      <w:proofErr w:type="spellEnd"/>
       <w:r>
         <w:rPr>
           <w:rFonts w:ascii="Times New Roman" w:hAnsi="Times New Roman" w:cs="Times New Roman"/>
-          <w:color w:val="000000"/>
           <w:sz w:val="22"/>
           <w:szCs w:val="22"/>
         </w:rPr>
+        <w:t xml:space="preserve"> was to write the test cases for the upcoming iteration at the beginning. Then, each of the other team members was supposed to work on their individual components requirements for that iteration. Following that, Kester, the designated tester, ran these test cases. After that</w:t>
+      </w:r>
+      <w:r>
+        <w:rPr>
+          <w:rFonts w:ascii="Times New Roman" w:hAnsi="Times New Roman" w:cs="Times New Roman"/>
+          <w:sz w:val="22"/>
+          <w:szCs w:val="22"/>
+        </w:rPr>
+        <w:t>,</w:t>
+      </w:r>
+      <w:r>
+        <w:rPr>
+          <w:rFonts w:ascii="Times New Roman" w:hAnsi="Times New Roman" w:cs="Times New Roman"/>
+          <w:sz w:val="22"/>
+          <w:szCs w:val="22"/>
+        </w:rPr>
+        <w:t xml:space="preserve"> debugging was done by the respective team members as necessary.  </w:t>
+      </w:r>
+    </w:p>
+    <w:p>
+      <w:pPr>
+        <w:rPr>
+          <w:rFonts w:ascii="Times New Roman" w:hAnsi="Times New Roman" w:cs="Times New Roman"/>
+          <w:sz w:val="22"/>
+          <w:szCs w:val="22"/>
+        </w:rPr>
+      </w:pPr>
+      <w:r>
+        <w:rPr>
+          <w:rFonts w:ascii="Times New Roman" w:hAnsi="Times New Roman" w:cs="Times New Roman"/>
+          <w:sz w:val="22"/>
+          <w:szCs w:val="22"/>
+        </w:rPr>
+        <w:t xml:space="preserve">6. What advice would you give to the students who will take this course in the future? </w:t>
+      </w:r>
+    </w:p>
+    <w:p>
+      <w:pPr>
+        <w:rPr>
+          <w:rFonts w:ascii="Times New Roman" w:hAnsi="Times New Roman" w:cs="Times New Roman"/>
+          <w:sz w:val="22"/>
+          <w:szCs w:val="22"/>
+        </w:rPr>
+      </w:pPr>
+      <w:r>
+        <w:rPr>
+          <w:rFonts w:ascii="Times New Roman" w:hAnsi="Times New Roman" w:cs="Times New Roman"/>
+          <w:sz w:val="22"/>
+          <w:szCs w:val="22"/>
+        </w:rPr>
+        <w:t>It is important to delega</w:t>
+      </w:r>
+      <w:r>
+        <w:rPr>
+          <w:rFonts w:ascii="Times New Roman" w:hAnsi="Times New Roman" w:cs="Times New Roman"/>
+          <w:sz w:val="22"/>
+          <w:szCs w:val="22"/>
+        </w:rPr>
+        <w:t>te clear duties from the start and be</w:t>
+      </w:r>
+      <w:r>
+        <w:rPr>
+          <w:rFonts w:ascii="Times New Roman" w:hAnsi="Times New Roman" w:cs="Times New Roman"/>
+          <w:sz w:val="22"/>
+          <w:szCs w:val="22"/>
+        </w:rPr>
+        <w:t xml:space="preserve"> </w:t>
+      </w:r>
+      <w:r>
+        <w:rPr>
+          <w:rFonts w:ascii="Times New Roman" w:hAnsi="Times New Roman" w:cs="Times New Roman"/>
+          <w:sz w:val="22"/>
+          <w:szCs w:val="22"/>
+        </w:rPr>
+        <w:t>disciplined enough to do one’s own duties well for each iteration. M</w:t>
+      </w:r>
+      <w:r>
+        <w:rPr>
+          <w:rFonts w:ascii="Times New Roman" w:hAnsi="Times New Roman" w:cs="Times New Roman"/>
+          <w:sz w:val="22"/>
+          <w:szCs w:val="22"/>
+        </w:rPr>
+        <w:t xml:space="preserve">oreover, students should start </w:t>
+      </w:r>
+      <w:proofErr w:type="spellStart"/>
+      <w:r>
+        <w:rPr>
+          <w:rFonts w:ascii="Times New Roman" w:hAnsi="Times New Roman" w:cs="Times New Roman"/>
+          <w:sz w:val="22"/>
+          <w:szCs w:val="22"/>
+        </w:rPr>
+        <w:t>Autotester</w:t>
+      </w:r>
+      <w:proofErr w:type="spellEnd"/>
+      <w:r>
+        <w:rPr>
+          <w:rFonts w:ascii="Times New Roman" w:hAnsi="Times New Roman" w:cs="Times New Roman"/>
+          <w:sz w:val="22"/>
+          <w:szCs w:val="22"/>
+        </w:rPr>
+        <w:t xml:space="preserve"> testing quite a few days before the end of the iteration to allow sufficient time to debug. </w:t>
+      </w:r>
+    </w:p>
+    <w:p>
+      <w:pPr>
+        <w:rPr>
+          <w:rFonts w:ascii="Times New Roman" w:hAnsi="Times New Roman" w:cs="Times New Roman"/>
+          <w:sz w:val="22"/>
+          <w:szCs w:val="22"/>
+        </w:rPr>
+      </w:pPr>
+      <w:r>
+        <w:rPr>
+          <w:rFonts w:ascii="Times New Roman" w:hAnsi="Times New Roman" w:cs="Times New Roman"/>
+          <w:sz w:val="22"/>
+          <w:szCs w:val="22"/>
+        </w:rPr>
+        <w:t xml:space="preserve">7. </w:t>
+      </w:r>
+      <w:r>
+        <w:rPr>
+          <w:rFonts w:ascii="Times New Roman" w:hAnsi="Times New Roman" w:cs="Times New Roman"/>
+          <w:sz w:val="22"/>
+          <w:szCs w:val="22"/>
+        </w:rPr>
+        <w:t xml:space="preserve">Suggest how we could improve this project course. </w:t>
+      </w:r>
+    </w:p>
+    <w:p>
+      <w:pPr>
+        <w:rPr>
+          <w:rFonts w:ascii="Times New Roman" w:hAnsi="Times New Roman" w:cs="Times New Roman"/>
+          <w:sz w:val="22"/>
+          <w:szCs w:val="22"/>
+        </w:rPr>
+      </w:pPr>
+      <w:r>
+        <w:rPr>
+          <w:rFonts w:ascii="Times New Roman" w:hAnsi="Times New Roman" w:cs="Times New Roman"/>
+          <w:sz w:val="22"/>
+          <w:szCs w:val="22"/>
+        </w:rPr>
+        <w:lastRenderedPageBreak/>
+        <w:t xml:space="preserve">This course could be improved by asking the students to submit their code at various midpoints so that the progress could be monitored more closely. Also, I suggest that </w:t>
+      </w:r>
+      <w:r>
+        <w:rPr>
+          <w:rFonts w:ascii="Times New Roman" w:hAnsi="Times New Roman" w:cs="Times New Roman"/>
+          <w:sz w:val="22"/>
+          <w:szCs w:val="22"/>
+        </w:rPr>
+        <w:t xml:space="preserve">there could be a greater percentage for another individual component in the final grade which could be </w:t>
+      </w:r>
+      <w:proofErr w:type="gramStart"/>
+      <w:r>
+        <w:rPr>
+          <w:rFonts w:ascii="Times New Roman" w:hAnsi="Times New Roman" w:cs="Times New Roman"/>
+          <w:sz w:val="22"/>
+          <w:szCs w:val="22"/>
+        </w:rPr>
+        <w:t>more fair</w:t>
+      </w:r>
+      <w:proofErr w:type="gramEnd"/>
+      <w:r>
+        <w:rPr>
+          <w:rFonts w:ascii="Times New Roman" w:hAnsi="Times New Roman" w:cs="Times New Roman"/>
+          <w:sz w:val="22"/>
+          <w:szCs w:val="22"/>
+        </w:rPr>
+        <w:t xml:space="preserve"> to each team member in terms of effort they put in. </w:t>
+      </w:r>
+      <w:r>
+        <w:rPr>
+          <w:rFonts w:ascii="Times New Roman" w:hAnsi="Times New Roman" w:cs="Times New Roman"/>
+          <w:sz w:val="22"/>
+          <w:szCs w:val="22"/>
+        </w:rPr>
+        <w:t xml:space="preserve">This component could either be code related or related to testing or related to testing us on the new relationships for the extension. </w:t>
+      </w:r>
+    </w:p>
+    <w:p>
+      <w:pPr>
+        <w:rPr>
+          <w:rFonts w:ascii="Times New Roman" w:hAnsi="Times New Roman" w:cs="Times New Roman"/>
+          <w:sz w:val="22"/>
+          <w:szCs w:val="22"/>
+        </w:rPr>
+      </w:pPr>
+      <w:r>
+        <w:rPr>
+          <w:rFonts w:ascii="Times New Roman" w:hAnsi="Times New Roman" w:cs="Times New Roman"/>
+          <w:sz w:val="22"/>
+          <w:szCs w:val="22"/>
+        </w:rPr>
+        <w:t xml:space="preserve">8. Discuss any other experiences. </w:t>
+      </w:r>
+    </w:p>
+    <w:p>
+      <w:pPr>
+        <w:rPr>
+          <w:rFonts w:ascii="Times New Roman" w:hAnsi="Times New Roman" w:cs="Times New Roman"/>
+          <w:sz w:val="22"/>
+          <w:szCs w:val="22"/>
+        </w:rPr>
+      </w:pPr>
+      <w:r>
+        <w:rPr>
+          <w:rFonts w:ascii="Times New Roman" w:hAnsi="Times New Roman" w:cs="Times New Roman"/>
+          <w:sz w:val="22"/>
+          <w:szCs w:val="22"/>
+        </w:rPr>
+        <w:t>-</w:t>
+      </w:r>
+      <w:bookmarkStart w:id="31" w:name="_GoBack"/>
+      <w:bookmarkEnd w:id="31"/>
+    </w:p>
+    <w:p>
+      <w:pPr>
+        <w:rPr>
+          <w:rFonts w:ascii="Times New Roman" w:hAnsi="Times New Roman" w:cs="Times New Roman"/>
+          <w:sz w:val="22"/>
+          <w:szCs w:val="22"/>
+        </w:rPr>
+      </w:pPr>
+      <w:r>
+        <w:rPr>
+          <w:rFonts w:ascii="Times New Roman" w:hAnsi="Times New Roman" w:cs="Times New Roman"/>
+          <w:sz w:val="22"/>
+          <w:szCs w:val="22"/>
+        </w:rPr>
         <w:t>9. Comment on Handbook</w:t>
       </w:r>
     </w:p>
     <w:p>
       <w:pPr>
-        <w:ind w:left="2160"/>
-        <w:rPr>
-          <w:rFonts w:asciiTheme="majorHAnsi" w:eastAsiaTheme="majorEastAsia" w:hAnsiTheme="majorHAnsi" w:cstheme="majorBidi"/>
-          <w:smallCaps/>
-          <w:color w:val="0F243E" w:themeColor="text2" w:themeShade="7F"/>
-          <w:spacing w:val="20"/>
-          <w:sz w:val="40"/>
-          <w:szCs w:val="32"/>
-        </w:rPr>
-      </w:pPr>
-      <w:r>
-        <w:br w:type="page"/>
+        <w:rPr>
+          <w:rFonts w:ascii="Times New Roman" w:hAnsi="Times New Roman" w:cs="Times New Roman"/>
+          <w:sz w:val="22"/>
+          <w:szCs w:val="22"/>
+        </w:rPr>
+      </w:pPr>
+      <w:r>
+        <w:rPr>
+          <w:rFonts w:ascii="Times New Roman" w:hAnsi="Times New Roman" w:cs="Times New Roman"/>
+          <w:sz w:val="22"/>
+          <w:szCs w:val="22"/>
+        </w:rPr>
+        <w:t xml:space="preserve">The Handbook is concise but it could provide more test case examples to give a more comprehensive explanation. Also, it could include more explanation on special corner cases or rules that we might miss. </w:t>
       </w:r>
     </w:p>
     <w:p>
@@ -12515,13 +12605,12 @@
       </w:pPr>
       <w:bookmarkStart w:id="32" w:name="_Toc402389982"/>
       <w:r>
-        <w:lastRenderedPageBreak/>
         <w:t>8</w:t>
       </w:r>
       <w:r>
         <w:t>. API</w:t>
       </w:r>
-      <w:bookmarkEnd w:id="31"/>
+      <w:bookmarkEnd w:id="30"/>
       <w:bookmarkEnd w:id="32"/>
     </w:p>
     <w:p>
@@ -12622,7 +12711,7 @@
           <w:rPr>
             <w:noProof/>
           </w:rPr>
-          <w:t>20</w:t>
+          <w:t>30</w:t>
         </w:r>
         <w:r>
           <w:rPr>
@@ -17383,7 +17472,6 @@
       <w:spacing w:after="0" w:line="240" w:lineRule="auto"/>
     </w:pPr>
     <w:tblPr>
-      <w:tblInd w:w="0" w:type="dxa"/>
       <w:tblBorders>
         <w:top w:val="single" w:sz="4" w:space="0" w:color="auto"/>
         <w:left w:val="single" w:sz="4" w:space="0" w:color="auto"/>
@@ -17392,12 +17480,6 @@
         <w:insideH w:val="single" w:sz="4" w:space="0" w:color="auto"/>
         <w:insideV w:val="single" w:sz="4" w:space="0" w:color="auto"/>
       </w:tblBorders>
-      <w:tblCellMar>
-        <w:top w:w="0" w:type="dxa"/>
-        <w:left w:w="108" w:type="dxa"/>
-        <w:bottom w:w="0" w:type="dxa"/>
-        <w:right w:w="108" w:type="dxa"/>
-      </w:tblCellMar>
     </w:tblPr>
   </w:style>
   <w:style w:type="character" w:styleId="CommentReference">
@@ -17631,7 +17713,6 @@
     <w:tblPr>
       <w:tblStyleRowBandSize w:val="1"/>
       <w:tblStyleColBandSize w:val="1"/>
-      <w:tblInd w:w="0" w:type="dxa"/>
       <w:tblBorders>
         <w:top w:val="single" w:sz="4" w:space="0" w:color="B8CCE4" w:themeColor="accent1" w:themeTint="66"/>
         <w:left w:val="single" w:sz="4" w:space="0" w:color="B8CCE4" w:themeColor="accent1" w:themeTint="66"/>
@@ -17640,12 +17721,6 @@
         <w:insideH w:val="single" w:sz="4" w:space="0" w:color="B8CCE4" w:themeColor="accent1" w:themeTint="66"/>
         <w:insideV w:val="single" w:sz="4" w:space="0" w:color="B8CCE4" w:themeColor="accent1" w:themeTint="66"/>
       </w:tblBorders>
-      <w:tblCellMar>
-        <w:top w:w="0" w:type="dxa"/>
-        <w:left w:w="108" w:type="dxa"/>
-        <w:bottom w:w="0" w:type="dxa"/>
-        <w:right w:w="108" w:type="dxa"/>
-      </w:tblCellMar>
     </w:tblPr>
     <w:tblStylePr w:type="firstRow">
       <w:rPr>
@@ -18649,7 +18724,6 @@
       <w:spacing w:after="0" w:line="240" w:lineRule="auto"/>
     </w:pPr>
     <w:tblPr>
-      <w:tblInd w:w="0" w:type="dxa"/>
       <w:tblBorders>
         <w:top w:val="single" w:sz="4" w:space="0" w:color="auto"/>
         <w:left w:val="single" w:sz="4" w:space="0" w:color="auto"/>
@@ -18658,12 +18732,6 @@
         <w:insideH w:val="single" w:sz="4" w:space="0" w:color="auto"/>
         <w:insideV w:val="single" w:sz="4" w:space="0" w:color="auto"/>
       </w:tblBorders>
-      <w:tblCellMar>
-        <w:top w:w="0" w:type="dxa"/>
-        <w:left w:w="108" w:type="dxa"/>
-        <w:bottom w:w="0" w:type="dxa"/>
-        <w:right w:w="108" w:type="dxa"/>
-      </w:tblCellMar>
     </w:tblPr>
   </w:style>
   <w:style w:type="character" w:styleId="CommentReference">
@@ -19198,7 +19266,7 @@
 </file>
 
 <file path=customXml/itemProps2.xml><?xml version="1.0" encoding="utf-8"?>
-<ds:datastoreItem xmlns:ds="http://schemas.openxmlformats.org/officeDocument/2006/customXml" ds:itemID="{CEC1DDBA-012D-4899-AFC9-676FDBCB74EE}">
+<ds:datastoreItem xmlns:ds="http://schemas.openxmlformats.org/officeDocument/2006/customXml" ds:itemID="{0DF3048A-C64B-495C-888F-8E27D40F859F}">
   <ds:schemaRefs>
     <ds:schemaRef ds:uri="http://schemas.openxmlformats.org/officeDocument/2006/bibliography"/>
   </ds:schemaRefs>

</xml_diff>

<commit_message>
Coding Standards Final Report #130
</commit_message>
<xml_diff>
--- a/Report/TEAM05_Final_Report.docx
+++ b/Report/TEAM05_Final_Report.docx
@@ -973,7 +973,7 @@
           <w:r>
             <w:fldChar w:fldCharType="separate"/>
           </w:r>
-          <w:hyperlink w:anchor="_Toc402389959" w:history="1">
+          <w:hyperlink w:anchor="_Toc402470350" w:history="1">
             <w:r>
               <w:rPr>
                 <w:rStyle w:val="Hyperlink"/>
@@ -1014,7 +1014,7 @@
                 <w:noProof/>
                 <w:webHidden/>
               </w:rPr>
-              <w:instrText xml:space="preserve"> PAGEREF _Toc402389959 \h </w:instrText>
+              <w:instrText xml:space="preserve"> PAGEREF _Toc402470350 \h </w:instrText>
             </w:r>
             <w:r>
               <w:rPr>
@@ -1057,7 +1057,7 @@
               <w:lang w:val="en-SG" w:eastAsia="en-SG"/>
             </w:rPr>
           </w:pPr>
-          <w:hyperlink w:anchor="_Toc402389960" w:history="1">
+          <w:hyperlink w:anchor="_Toc402470351" w:history="1">
             <w:r>
               <w:rPr>
                 <w:rStyle w:val="Hyperlink"/>
@@ -1098,7 +1098,7 @@
                 <w:noProof/>
                 <w:webHidden/>
               </w:rPr>
-              <w:instrText xml:space="preserve"> PAGEREF _Toc402389960 \h </w:instrText>
+              <w:instrText xml:space="preserve"> PAGEREF _Toc402470351 \h </w:instrText>
             </w:r>
             <w:r>
               <w:rPr>
@@ -1141,7 +1141,7 @@
               <w:lang w:val="en-SG" w:eastAsia="en-SG"/>
             </w:rPr>
           </w:pPr>
-          <w:hyperlink w:anchor="_Toc402389961" w:history="1">
+          <w:hyperlink w:anchor="_Toc402470352" w:history="1">
             <w:r>
               <w:rPr>
                 <w:rStyle w:val="Hyperlink"/>
@@ -1182,7 +1182,7 @@
                 <w:noProof/>
                 <w:webHidden/>
               </w:rPr>
-              <w:instrText xml:space="preserve"> PAGEREF _Toc402389961 \h </w:instrText>
+              <w:instrText xml:space="preserve"> PAGEREF _Toc402470352 \h </w:instrText>
             </w:r>
             <w:r>
               <w:rPr>
@@ -1225,7 +1225,7 @@
               <w:lang w:val="en-SG" w:eastAsia="en-SG"/>
             </w:rPr>
           </w:pPr>
-          <w:hyperlink w:anchor="_Toc402389962" w:history="1">
+          <w:hyperlink w:anchor="_Toc402470353" w:history="1">
             <w:r>
               <w:rPr>
                 <w:rStyle w:val="Hyperlink"/>
@@ -1266,7 +1266,7 @@
                 <w:noProof/>
                 <w:webHidden/>
               </w:rPr>
-              <w:instrText xml:space="preserve"> PAGEREF _Toc402389962 \h </w:instrText>
+              <w:instrText xml:space="preserve"> PAGEREF _Toc402470353 \h </w:instrText>
             </w:r>
             <w:r>
               <w:rPr>
@@ -1286,7 +1286,7 @@
                 <w:noProof/>
                 <w:webHidden/>
               </w:rPr>
-              <w:t>6</w:t>
+              <w:t>7</w:t>
             </w:r>
             <w:r>
               <w:rPr>
@@ -1309,7 +1309,7 @@
               <w:lang w:val="en-SG" w:eastAsia="en-SG"/>
             </w:rPr>
           </w:pPr>
-          <w:hyperlink w:anchor="_Toc402389963" w:history="1">
+          <w:hyperlink w:anchor="_Toc402470354" w:history="1">
             <w:r>
               <w:rPr>
                 <w:rStyle w:val="Hyperlink"/>
@@ -1350,7 +1350,7 @@
                 <w:noProof/>
                 <w:webHidden/>
               </w:rPr>
-              <w:instrText xml:space="preserve"> PAGEREF _Toc402389963 \h </w:instrText>
+              <w:instrText xml:space="preserve"> PAGEREF _Toc402470354 \h </w:instrText>
             </w:r>
             <w:r>
               <w:rPr>
@@ -1370,7 +1370,7 @@
                 <w:noProof/>
                 <w:webHidden/>
               </w:rPr>
-              <w:t>6</w:t>
+              <w:t>7</w:t>
             </w:r>
             <w:r>
               <w:rPr>
@@ -1393,7 +1393,7 @@
               <w:lang w:val="en-SG" w:eastAsia="en-SG"/>
             </w:rPr>
           </w:pPr>
-          <w:hyperlink w:anchor="_Toc402389964" w:history="1">
+          <w:hyperlink w:anchor="_Toc402470355" w:history="1">
             <w:r>
               <w:rPr>
                 <w:rStyle w:val="Hyperlink"/>
@@ -1434,7 +1434,7 @@
                 <w:noProof/>
                 <w:webHidden/>
               </w:rPr>
-              <w:instrText xml:space="preserve"> PAGEREF _Toc402389964 \h </w:instrText>
+              <w:instrText xml:space="preserve"> PAGEREF _Toc402470355 \h </w:instrText>
             </w:r>
             <w:r>
               <w:rPr>
@@ -1454,7 +1454,7 @@
                 <w:noProof/>
                 <w:webHidden/>
               </w:rPr>
-              <w:t>7</w:t>
+              <w:t>8</w:t>
             </w:r>
             <w:r>
               <w:rPr>
@@ -1477,7 +1477,7 @@
               <w:lang w:val="en-SG" w:eastAsia="en-SG"/>
             </w:rPr>
           </w:pPr>
-          <w:hyperlink w:anchor="_Toc402389965" w:history="1">
+          <w:hyperlink w:anchor="_Toc402470356" w:history="1">
             <w:r>
               <w:rPr>
                 <w:rStyle w:val="Hyperlink"/>
@@ -1518,7 +1518,7 @@
                 <w:noProof/>
                 <w:webHidden/>
               </w:rPr>
-              <w:instrText xml:space="preserve"> PAGEREF _Toc402389965 \h </w:instrText>
+              <w:instrText xml:space="preserve"> PAGEREF _Toc402470356 \h </w:instrText>
             </w:r>
             <w:r>
               <w:rPr>
@@ -1538,7 +1538,7 @@
                 <w:noProof/>
                 <w:webHidden/>
               </w:rPr>
-              <w:t>7</w:t>
+              <w:t>8</w:t>
             </w:r>
             <w:r>
               <w:rPr>
@@ -1561,7 +1561,7 @@
               <w:lang w:val="en-SG" w:eastAsia="en-SG"/>
             </w:rPr>
           </w:pPr>
-          <w:hyperlink w:anchor="_Toc402389966" w:history="1">
+          <w:hyperlink w:anchor="_Toc402470357" w:history="1">
             <w:r>
               <w:rPr>
                 <w:rStyle w:val="Hyperlink"/>
@@ -1602,7 +1602,7 @@
                 <w:noProof/>
                 <w:webHidden/>
               </w:rPr>
-              <w:instrText xml:space="preserve"> PAGEREF _Toc402389966 \h </w:instrText>
+              <w:instrText xml:space="preserve"> PAGEREF _Toc402470357 \h </w:instrText>
             </w:r>
             <w:r>
               <w:rPr>
@@ -1622,7 +1622,7 @@
                 <w:noProof/>
                 <w:webHidden/>
               </w:rPr>
-              <w:t>8</w:t>
+              <w:t>9</w:t>
             </w:r>
             <w:r>
               <w:rPr>
@@ -1645,7 +1645,7 @@
               <w:lang w:val="en-SG" w:eastAsia="en-SG"/>
             </w:rPr>
           </w:pPr>
-          <w:hyperlink w:anchor="_Toc402389967" w:history="1">
+          <w:hyperlink w:anchor="_Toc402470358" w:history="1">
             <w:r>
               <w:rPr>
                 <w:rStyle w:val="Hyperlink"/>
@@ -1686,7 +1686,7 @@
                 <w:noProof/>
                 <w:webHidden/>
               </w:rPr>
-              <w:instrText xml:space="preserve"> PAGEREF _Toc402389967 \h </w:instrText>
+              <w:instrText xml:space="preserve"> PAGEREF _Toc402470358 \h </w:instrText>
             </w:r>
             <w:r>
               <w:rPr>
@@ -1706,7 +1706,7 @@
                 <w:noProof/>
                 <w:webHidden/>
               </w:rPr>
-              <w:t>9</w:t>
+              <w:t>10</w:t>
             </w:r>
             <w:r>
               <w:rPr>
@@ -1729,7 +1729,7 @@
               <w:lang w:val="en-SG" w:eastAsia="en-SG"/>
             </w:rPr>
           </w:pPr>
-          <w:hyperlink w:anchor="_Toc402389968" w:history="1">
+          <w:hyperlink w:anchor="_Toc402470359" w:history="1">
             <w:r>
               <w:rPr>
                 <w:rStyle w:val="Hyperlink"/>
@@ -1770,7 +1770,7 @@
                 <w:noProof/>
                 <w:webHidden/>
               </w:rPr>
-              <w:instrText xml:space="preserve"> PAGEREF _Toc402389968 \h </w:instrText>
+              <w:instrText xml:space="preserve"> PAGEREF _Toc402470359 \h </w:instrText>
             </w:r>
             <w:r>
               <w:rPr>
@@ -1790,7 +1790,7 @@
                 <w:noProof/>
                 <w:webHidden/>
               </w:rPr>
-              <w:t>13</w:t>
+              <w:t>14</w:t>
             </w:r>
             <w:r>
               <w:rPr>
@@ -1813,7 +1813,7 @@
               <w:lang w:val="en-SG" w:eastAsia="en-SG"/>
             </w:rPr>
           </w:pPr>
-          <w:hyperlink w:anchor="_Toc402389969" w:history="1">
+          <w:hyperlink w:anchor="_Toc402470360" w:history="1">
             <w:r>
               <w:rPr>
                 <w:rStyle w:val="Hyperlink"/>
@@ -1854,7 +1854,7 @@
                 <w:noProof/>
                 <w:webHidden/>
               </w:rPr>
-              <w:instrText xml:space="preserve"> PAGEREF _Toc402389969 \h </w:instrText>
+              <w:instrText xml:space="preserve"> PAGEREF _Toc402470360 \h </w:instrText>
             </w:r>
             <w:r>
               <w:rPr>
@@ -1874,7 +1874,7 @@
                 <w:noProof/>
                 <w:webHidden/>
               </w:rPr>
-              <w:t>13</w:t>
+              <w:t>14</w:t>
             </w:r>
             <w:r>
               <w:rPr>
@@ -1897,7 +1897,7 @@
               <w:lang w:val="en-SG" w:eastAsia="en-SG"/>
             </w:rPr>
           </w:pPr>
-          <w:hyperlink w:anchor="_Toc402389970" w:history="1">
+          <w:hyperlink w:anchor="_Toc402470361" w:history="1">
             <w:r>
               <w:rPr>
                 <w:rStyle w:val="Hyperlink"/>
@@ -1938,7 +1938,7 @@
                 <w:noProof/>
                 <w:webHidden/>
               </w:rPr>
-              <w:instrText xml:space="preserve"> PAGEREF _Toc402389970 \h </w:instrText>
+              <w:instrText xml:space="preserve"> PAGEREF _Toc402470361 \h </w:instrText>
             </w:r>
             <w:r>
               <w:rPr>
@@ -1958,7 +1958,7 @@
                 <w:noProof/>
                 <w:webHidden/>
               </w:rPr>
-              <w:t>13</w:t>
+              <w:t>14</w:t>
             </w:r>
             <w:r>
               <w:rPr>
@@ -1981,7 +1981,7 @@
               <w:lang w:val="en-SG" w:eastAsia="en-SG"/>
             </w:rPr>
           </w:pPr>
-          <w:hyperlink w:anchor="_Toc402389971" w:history="1">
+          <w:hyperlink w:anchor="_Toc402470362" w:history="1">
             <w:r>
               <w:rPr>
                 <w:rStyle w:val="Hyperlink"/>
@@ -2022,7 +2022,7 @@
                 <w:noProof/>
                 <w:webHidden/>
               </w:rPr>
-              <w:instrText xml:space="preserve"> PAGEREF _Toc402389971 \h </w:instrText>
+              <w:instrText xml:space="preserve"> PAGEREF _Toc402470362 \h </w:instrText>
             </w:r>
             <w:r>
               <w:rPr>
@@ -2042,7 +2042,7 @@
                 <w:noProof/>
                 <w:webHidden/>
               </w:rPr>
-              <w:t>14</w:t>
+              <w:t>15</w:t>
             </w:r>
             <w:r>
               <w:rPr>
@@ -2065,7 +2065,7 @@
               <w:lang w:val="en-SG" w:eastAsia="en-SG"/>
             </w:rPr>
           </w:pPr>
-          <w:hyperlink w:anchor="_Toc402389972" w:history="1">
+          <w:hyperlink w:anchor="_Toc402470363" w:history="1">
             <w:r>
               <w:rPr>
                 <w:rStyle w:val="Hyperlink"/>
@@ -2106,7 +2106,7 @@
                 <w:noProof/>
                 <w:webHidden/>
               </w:rPr>
-              <w:instrText xml:space="preserve"> PAGEREF _Toc402389972 \h </w:instrText>
+              <w:instrText xml:space="preserve"> PAGEREF _Toc402470363 \h </w:instrText>
             </w:r>
             <w:r>
               <w:rPr>
@@ -2126,7 +2126,7 @@
                 <w:noProof/>
                 <w:webHidden/>
               </w:rPr>
-              <w:t>14</w:t>
+              <w:t>15</w:t>
             </w:r>
             <w:r>
               <w:rPr>
@@ -2149,7 +2149,7 @@
               <w:lang w:val="en-SG" w:eastAsia="en-SG"/>
             </w:rPr>
           </w:pPr>
-          <w:hyperlink w:anchor="_Toc402389973" w:history="1">
+          <w:hyperlink w:anchor="_Toc402470364" w:history="1">
             <w:r>
               <w:rPr>
                 <w:rStyle w:val="Hyperlink"/>
@@ -2190,7 +2190,7 @@
                 <w:noProof/>
                 <w:webHidden/>
               </w:rPr>
-              <w:instrText xml:space="preserve"> PAGEREF _Toc402389973 \h </w:instrText>
+              <w:instrText xml:space="preserve"> PAGEREF _Toc402470364 \h </w:instrText>
             </w:r>
             <w:r>
               <w:rPr>
@@ -2210,7 +2210,7 @@
                 <w:noProof/>
                 <w:webHidden/>
               </w:rPr>
-              <w:t>15</w:t>
+              <w:t>17</w:t>
             </w:r>
             <w:r>
               <w:rPr>
@@ -2233,7 +2233,7 @@
               <w:lang w:val="en-SG" w:eastAsia="en-SG"/>
             </w:rPr>
           </w:pPr>
-          <w:hyperlink w:anchor="_Toc402389974" w:history="1">
+          <w:hyperlink w:anchor="_Toc402470365" w:history="1">
             <w:r>
               <w:rPr>
                 <w:rStyle w:val="Hyperlink"/>
@@ -2274,7 +2274,7 @@
                 <w:noProof/>
                 <w:webHidden/>
               </w:rPr>
-              <w:instrText xml:space="preserve"> PAGEREF _Toc402389974 \h </w:instrText>
+              <w:instrText xml:space="preserve"> PAGEREF _Toc402470365 \h </w:instrText>
             </w:r>
             <w:r>
               <w:rPr>
@@ -2294,7 +2294,7 @@
                 <w:noProof/>
                 <w:webHidden/>
               </w:rPr>
-              <w:t>16</w:t>
+              <w:t>18</w:t>
             </w:r>
             <w:r>
               <w:rPr>
@@ -2316,7 +2316,7 @@
               <w:lang w:val="en-SG" w:eastAsia="en-SG"/>
             </w:rPr>
           </w:pPr>
-          <w:hyperlink w:anchor="_Toc402389975" w:history="1">
+          <w:hyperlink w:anchor="_Toc402470366" w:history="1">
             <w:r>
               <w:rPr>
                 <w:rStyle w:val="Hyperlink"/>
@@ -2343,7 +2343,7 @@
                 <w:noProof/>
                 <w:webHidden/>
               </w:rPr>
-              <w:instrText xml:space="preserve"> PAGEREF _Toc402389975 \h </w:instrText>
+              <w:instrText xml:space="preserve"> PAGEREF _Toc402470366 \h </w:instrText>
             </w:r>
             <w:r>
               <w:rPr>
@@ -2363,7 +2363,7 @@
                 <w:noProof/>
                 <w:webHidden/>
               </w:rPr>
-              <w:t>17</w:t>
+              <w:t>19</w:t>
             </w:r>
             <w:r>
               <w:rPr>
@@ -2385,7 +2385,7 @@
               <w:lang w:val="en-SG" w:eastAsia="en-SG"/>
             </w:rPr>
           </w:pPr>
-          <w:hyperlink w:anchor="_Toc402389976" w:history="1">
+          <w:hyperlink w:anchor="_Toc402470367" w:history="1">
             <w:r>
               <w:rPr>
                 <w:rStyle w:val="Hyperlink"/>
@@ -2412,7 +2412,7 @@
                 <w:noProof/>
                 <w:webHidden/>
               </w:rPr>
-              <w:instrText xml:space="preserve"> PAGEREF _Toc402389976 \h </w:instrText>
+              <w:instrText xml:space="preserve"> PAGEREF _Toc402470367 \h </w:instrText>
             </w:r>
             <w:r>
               <w:rPr>
@@ -2432,7 +2432,7 @@
                 <w:noProof/>
                 <w:webHidden/>
               </w:rPr>
-              <w:t>17</w:t>
+              <w:t>19</w:t>
             </w:r>
             <w:r>
               <w:rPr>
@@ -2454,7 +2454,7 @@
               <w:lang w:val="en-SG" w:eastAsia="en-SG"/>
             </w:rPr>
           </w:pPr>
-          <w:hyperlink w:anchor="_Toc402389977" w:history="1">
+          <w:hyperlink w:anchor="_Toc402470368" w:history="1">
             <w:r>
               <w:rPr>
                 <w:rStyle w:val="Hyperlink"/>
@@ -2481,7 +2481,7 @@
                 <w:noProof/>
                 <w:webHidden/>
               </w:rPr>
-              <w:instrText xml:space="preserve"> PAGEREF _Toc402389977 \h </w:instrText>
+              <w:instrText xml:space="preserve"> PAGEREF _Toc402470368 \h </w:instrText>
             </w:r>
             <w:r>
               <w:rPr>
@@ -2501,7 +2501,7 @@
                 <w:noProof/>
                 <w:webHidden/>
               </w:rPr>
-              <w:t>17</w:t>
+              <w:t>19</w:t>
             </w:r>
             <w:r>
               <w:rPr>
@@ -2523,7 +2523,7 @@
               <w:lang w:val="en-SG" w:eastAsia="en-SG"/>
             </w:rPr>
           </w:pPr>
-          <w:hyperlink w:anchor="_Toc402389978" w:history="1">
+          <w:hyperlink w:anchor="_Toc402470369" w:history="1">
             <w:r>
               <w:rPr>
                 <w:rStyle w:val="Hyperlink"/>
@@ -2550,7 +2550,7 @@
                 <w:noProof/>
                 <w:webHidden/>
               </w:rPr>
-              <w:instrText xml:space="preserve"> PAGEREF _Toc402389978 \h </w:instrText>
+              <w:instrText xml:space="preserve"> PAGEREF _Toc402470369 \h </w:instrText>
             </w:r>
             <w:r>
               <w:rPr>
@@ -2570,7 +2570,7 @@
                 <w:noProof/>
                 <w:webHidden/>
               </w:rPr>
-              <w:t>18</w:t>
+              <w:t>25</w:t>
             </w:r>
             <w:r>
               <w:rPr>
@@ -2593,7 +2593,7 @@
               <w:lang w:val="en-SG" w:eastAsia="en-SG"/>
             </w:rPr>
           </w:pPr>
-          <w:hyperlink w:anchor="_Toc402389979" w:history="1">
+          <w:hyperlink w:anchor="_Toc402470370" w:history="1">
             <w:r>
               <w:rPr>
                 <w:rStyle w:val="Hyperlink"/>
@@ -2634,7 +2634,7 @@
                 <w:noProof/>
                 <w:webHidden/>
               </w:rPr>
-              <w:instrText xml:space="preserve"> PAGEREF _Toc402389979 \h </w:instrText>
+              <w:instrText xml:space="preserve"> PAGEREF _Toc402470370 \h </w:instrText>
             </w:r>
             <w:r>
               <w:rPr>
@@ -2654,7 +2654,7 @@
                 <w:noProof/>
                 <w:webHidden/>
               </w:rPr>
-              <w:t>20</w:t>
+              <w:t>27</w:t>
             </w:r>
             <w:r>
               <w:rPr>
@@ -2677,7 +2677,7 @@
               <w:lang w:val="en-SG" w:eastAsia="en-SG"/>
             </w:rPr>
           </w:pPr>
-          <w:hyperlink w:anchor="_Toc402389980" w:history="1">
+          <w:hyperlink w:anchor="_Toc402470371" w:history="1">
             <w:r>
               <w:rPr>
                 <w:rStyle w:val="Hyperlink"/>
@@ -2697,7 +2697,21 @@
                 <w:rStyle w:val="Hyperlink"/>
                 <w:noProof/>
               </w:rPr>
-              <w:t>Coding Standards</w:t>
+              <w:t>Codi</w:t>
+            </w:r>
+            <w:r>
+              <w:rPr>
+                <w:rStyle w:val="Hyperlink"/>
+                <w:noProof/>
+              </w:rPr>
+              <w:t>n</w:t>
+            </w:r>
+            <w:r>
+              <w:rPr>
+                <w:rStyle w:val="Hyperlink"/>
+                <w:noProof/>
+              </w:rPr>
+              <w:t>g Standards</w:t>
             </w:r>
             <w:r>
               <w:rPr>
@@ -2718,7 +2732,7 @@
                 <w:noProof/>
                 <w:webHidden/>
               </w:rPr>
-              <w:instrText xml:space="preserve"> PAGEREF _Toc402389980 \h </w:instrText>
+              <w:instrText xml:space="preserve"> PAGEREF _Toc402470371 \h </w:instrText>
             </w:r>
             <w:r>
               <w:rPr>
@@ -2738,7 +2752,7 @@
                 <w:noProof/>
                 <w:webHidden/>
               </w:rPr>
-              <w:t>21</w:t>
+              <w:t>28</w:t>
             </w:r>
             <w:r>
               <w:rPr>
@@ -2761,7 +2775,7 @@
               <w:lang w:val="en-SG" w:eastAsia="en-SG"/>
             </w:rPr>
           </w:pPr>
-          <w:hyperlink w:anchor="_Toc402389981" w:history="1">
+          <w:hyperlink w:anchor="_Toc402470372" w:history="1">
             <w:r>
               <w:rPr>
                 <w:rStyle w:val="Hyperlink"/>
@@ -2802,7 +2816,7 @@
                 <w:noProof/>
                 <w:webHidden/>
               </w:rPr>
-              <w:instrText xml:space="preserve"> PAGEREF _Toc402389981 \h </w:instrText>
+              <w:instrText xml:space="preserve"> PAGEREF _Toc402470372 \h </w:instrText>
             </w:r>
             <w:r>
               <w:rPr>
@@ -2822,7 +2836,7 @@
                 <w:noProof/>
                 <w:webHidden/>
               </w:rPr>
-              <w:t>22</w:t>
+              <w:t>29</w:t>
             </w:r>
             <w:r>
               <w:rPr>
@@ -2844,7 +2858,7 @@
               <w:lang w:val="en-SG" w:eastAsia="en-SG"/>
             </w:rPr>
           </w:pPr>
-          <w:hyperlink w:anchor="_Toc402389982" w:history="1">
+          <w:hyperlink w:anchor="_Toc402470373" w:history="1">
             <w:r>
               <w:rPr>
                 <w:rStyle w:val="Hyperlink"/>
@@ -2871,7 +2885,7 @@
                 <w:noProof/>
                 <w:webHidden/>
               </w:rPr>
-              <w:instrText xml:space="preserve"> PAGEREF _Toc402389982 \h </w:instrText>
+              <w:instrText xml:space="preserve"> PAGEREF _Toc402470373 \h </w:instrText>
             </w:r>
             <w:r>
               <w:rPr>
@@ -2891,7 +2905,7 @@
                 <w:noProof/>
                 <w:webHidden/>
               </w:rPr>
-              <w:t>23</w:t>
+              <w:t>30</w:t>
             </w:r>
             <w:r>
               <w:rPr>
@@ -2943,7 +2957,7 @@
         <w:ind w:left="0" w:firstLine="0"/>
         <w:jc w:val="center"/>
       </w:pPr>
-      <w:bookmarkStart w:id="0" w:name="_Toc402389959"/>
+      <w:bookmarkStart w:id="0" w:name="_Toc402470350"/>
       <w:r>
         <w:lastRenderedPageBreak/>
         <w:t>SPA</w:t>
@@ -2978,7 +2992,7 @@
           <w:numId w:val="31"/>
         </w:numPr>
       </w:pPr>
-      <w:bookmarkStart w:id="1" w:name="_Toc402389960"/>
+      <w:bookmarkStart w:id="1" w:name="_Toc402470351"/>
       <w:r>
         <w:t>Architecture</w:t>
       </w:r>
@@ -3078,7 +3092,7 @@
           <w:numId w:val="31"/>
         </w:numPr>
       </w:pPr>
-      <w:bookmarkStart w:id="2" w:name="_Toc402389961"/>
+      <w:bookmarkStart w:id="2" w:name="_Toc402470352"/>
       <w:r>
         <w:lastRenderedPageBreak/>
         <w:t>Interaction</w:t>
@@ -3358,7 +3372,7 @@
         <w:ind w:left="0" w:firstLine="0"/>
         <w:jc w:val="center"/>
       </w:pPr>
-      <w:bookmarkStart w:id="3" w:name="_Toc402389962"/>
+      <w:bookmarkStart w:id="3" w:name="_Toc402470353"/>
       <w:r>
         <w:lastRenderedPageBreak/>
         <w:t>Summary of Achievements</w:t>
@@ -3373,7 +3387,7 @@
           <w:numId w:val="31"/>
         </w:numPr>
       </w:pPr>
-      <w:bookmarkStart w:id="4" w:name="_Toc402389963"/>
+      <w:bookmarkStart w:id="4" w:name="_Toc402470354"/>
       <w:r>
         <w:t>Basic SPA</w:t>
       </w:r>
@@ -3432,7 +3446,7 @@
           <w:numId w:val="31"/>
         </w:numPr>
       </w:pPr>
-      <w:bookmarkStart w:id="5" w:name="_Toc402389964"/>
+      <w:bookmarkStart w:id="5" w:name="_Toc402470355"/>
       <w:r>
         <w:rPr>
           <w:rStyle w:val="Heading2Char"/>
@@ -3485,7 +3499,7 @@
           <w:rStyle w:val="Heading3Char"/>
         </w:rPr>
       </w:pPr>
-      <w:bookmarkStart w:id="6" w:name="_Toc402389965"/>
+      <w:bookmarkStart w:id="6" w:name="_Toc402470356"/>
       <w:r>
         <w:rPr>
           <w:rStyle w:val="Heading3Char"/>
@@ -4755,7 +4769,6 @@
           <w:spacing w:val="20"/>
         </w:rPr>
       </w:pPr>
-      <w:bookmarkStart w:id="7" w:name="_Toc402389966"/>
       <w:r>
         <w:br w:type="page"/>
       </w:r>
@@ -4768,6 +4781,7 @@
           <w:numId w:val="31"/>
         </w:numPr>
       </w:pPr>
+      <w:bookmarkStart w:id="7" w:name="_Toc402470357"/>
       <w:r>
         <w:lastRenderedPageBreak/>
         <w:t xml:space="preserve">Flexible </w:t>
@@ -5856,7 +5870,7 @@
           <w:numId w:val="31"/>
         </w:numPr>
       </w:pPr>
-      <w:bookmarkStart w:id="8" w:name="_Toc402389967"/>
+      <w:bookmarkStart w:id="8" w:name="_Toc402470358"/>
       <w:r>
         <w:lastRenderedPageBreak/>
         <w:t>Highly Organised Repository</w:t>
@@ -6396,7 +6410,7 @@
           <w:numId w:val="31"/>
         </w:numPr>
       </w:pPr>
-      <w:bookmarkStart w:id="9" w:name="_Toc402389968"/>
+      <w:bookmarkStart w:id="9" w:name="_Toc402470359"/>
       <w:r>
         <w:lastRenderedPageBreak/>
         <w:t>Project Plan</w:t>
@@ -6470,7 +6484,7 @@
       <w:pPr>
         <w:pStyle w:val="Heading2"/>
       </w:pPr>
-      <w:bookmarkStart w:id="10" w:name="_Toc402389969"/>
+      <w:bookmarkStart w:id="10" w:name="_Toc402470360"/>
       <w:r>
         <w:t>3.1.</w:t>
       </w:r>
@@ -6500,7 +6514,7 @@
           <w:docGrid w:linePitch="360"/>
         </w:sectPr>
       </w:pPr>
-      <w:bookmarkStart w:id="11" w:name="_Toc402389970"/>
+      <w:bookmarkStart w:id="11" w:name="_Toc402470361"/>
       <w:r>
         <w:t>3.2.</w:t>
       </w:r>
@@ -6531,7 +6545,7 @@
       <w:pPr>
         <w:pStyle w:val="Heading1"/>
       </w:pPr>
-      <w:bookmarkStart w:id="12" w:name="_Toc402389971"/>
+      <w:bookmarkStart w:id="12" w:name="_Toc402470362"/>
       <w:r>
         <w:lastRenderedPageBreak/>
         <w:t>4.</w:t>
@@ -6550,7 +6564,7 @@
       </w:pPr>
       <w:bookmarkStart w:id="13" w:name="_Toc384845072"/>
       <w:bookmarkStart w:id="14" w:name="_Toc385275806"/>
-      <w:bookmarkStart w:id="15" w:name="_Toc402389972"/>
+      <w:bookmarkStart w:id="15" w:name="_Toc402470363"/>
       <w:r>
         <w:t>4</w:t>
       </w:r>
@@ -6987,7 +7001,7 @@
       <w:pPr>
         <w:pStyle w:val="Heading2"/>
       </w:pPr>
-      <w:bookmarkStart w:id="18" w:name="_Toc402389973"/>
+      <w:bookmarkStart w:id="18" w:name="_Toc402470364"/>
       <w:r>
         <w:lastRenderedPageBreak/>
         <w:t>4.2.</w:t>
@@ -7214,7 +7228,7 @@
       <w:pPr>
         <w:pStyle w:val="Heading2"/>
       </w:pPr>
-      <w:bookmarkStart w:id="21" w:name="_Toc402389974"/>
+      <w:bookmarkStart w:id="21" w:name="_Toc402470365"/>
       <w:r>
         <w:lastRenderedPageBreak/>
         <w:t>4.3.</w:t>
@@ -7417,7 +7431,7 @@
         <w:pStyle w:val="Heading2"/>
         <w:jc w:val="both"/>
       </w:pPr>
-      <w:bookmarkStart w:id="22" w:name="_Toc402389975"/>
+      <w:bookmarkStart w:id="22" w:name="_Toc402470366"/>
       <w:r>
         <w:lastRenderedPageBreak/>
         <w:t>4</w:t>
@@ -7451,7 +7465,7 @@
         <w:pStyle w:val="Heading3"/>
         <w:jc w:val="both"/>
       </w:pPr>
-      <w:bookmarkStart w:id="23" w:name="_Toc402389976"/>
+      <w:bookmarkStart w:id="23" w:name="_Toc402470367"/>
       <w:r>
         <w:t>4</w:t>
       </w:r>
@@ -7585,7 +7599,7 @@
         <w:pStyle w:val="Heading3"/>
         <w:jc w:val="both"/>
       </w:pPr>
-      <w:bookmarkStart w:id="24" w:name="_Toc402389977"/>
+      <w:bookmarkStart w:id="24" w:name="_Toc402470368"/>
       <w:r>
         <w:t>4</w:t>
       </w:r>
@@ -11175,7 +11189,7 @@
       <w:pPr>
         <w:pStyle w:val="Heading3"/>
       </w:pPr>
-      <w:bookmarkStart w:id="25" w:name="_Toc402389978"/>
+      <w:bookmarkStart w:id="25" w:name="_Toc402470369"/>
       <w:r>
         <w:lastRenderedPageBreak/>
         <w:t>4</w:t>
@@ -11460,7 +11474,7 @@
       <w:r>
         <w:br w:type="page"/>
       </w:r>
-      <w:bookmarkStart w:id="27" w:name="_Toc402389979"/>
+      <w:bookmarkStart w:id="27" w:name="_Toc402470370"/>
       <w:r>
         <w:lastRenderedPageBreak/>
         <w:t>5.</w:t>
@@ -11579,7 +11593,7 @@
       <w:pPr>
         <w:pStyle w:val="Heading1"/>
       </w:pPr>
-      <w:bookmarkStart w:id="28" w:name="_Toc402389980"/>
+      <w:bookmarkStart w:id="28" w:name="_Toc402470371"/>
       <w:r>
         <w:lastRenderedPageBreak/>
         <w:t xml:space="preserve">6. </w:t>
@@ -11596,58 +11610,28 @@
       <w:pPr>
         <w:pStyle w:val="Default"/>
         <w:spacing w:line="276" w:lineRule="auto"/>
-      </w:pPr>
-    </w:p>
-    <w:p>
-      <w:pPr>
-        <w:pStyle w:val="Default"/>
-        <w:spacing w:line="276" w:lineRule="auto"/>
-      </w:pPr>
-      <w:r>
-        <w:t>/*</w:t>
-      </w:r>
-      <w:r>
-        <w:rPr>
-          <w:b/>
-          <w:color w:val="FF0000"/>
-        </w:rPr>
-        <w:t>IPSITA</w:t>
-      </w:r>
-      <w:r>
-        <w:t xml:space="preserve"> </w:t>
-      </w:r>
-    </w:p>
-    <w:p>
-      <w:pPr>
-        <w:pStyle w:val="Default"/>
-        <w:spacing w:line="276" w:lineRule="auto"/>
-      </w:pPr>
-      <w:r>
-        <w:t xml:space="preserve">Include experiences </w:t>
-      </w:r>
-    </w:p>
-    <w:p>
-      <w:pPr>
-        <w:pStyle w:val="Default"/>
-        <w:spacing w:line="276" w:lineRule="auto"/>
-      </w:pPr>
-      <w:r>
-        <w:t>*/</w:t>
-      </w:r>
-    </w:p>
-    <w:p>
-      <w:pPr>
-        <w:pStyle w:val="Default"/>
-        <w:spacing w:line="276" w:lineRule="auto"/>
-      </w:pPr>
-    </w:p>
-    <w:p>
-      <w:pPr>
-        <w:pStyle w:val="Default"/>
-        <w:spacing w:line="276" w:lineRule="auto"/>
-      </w:pPr>
-      <w:r>
-        <w:t xml:space="preserve">Our team members adopted similar coding standards which are adjusted appropriately and respectively according to the design specifications of various components. Some of the coding standards that the components possess are listed below: </w:t>
+        <w:jc w:val="both"/>
+      </w:pPr>
+      <w:r>
+        <w:t xml:space="preserve">Our </w:t>
+      </w:r>
+      <w:r>
+        <w:t xml:space="preserve">entire </w:t>
+      </w:r>
+      <w:r>
+        <w:t>team adopted si</w:t>
+      </w:r>
+      <w:r>
+        <w:t>milar coding standards to maintain a common coding quality</w:t>
+      </w:r>
+      <w:r>
+        <w:t xml:space="preserve">. Some of the coding standards </w:t>
+      </w:r>
+      <w:r>
+        <w:t>are listed below</w:t>
+      </w:r>
+      <w:r>
+        <w:t xml:space="preserve">: </w:t>
       </w:r>
     </w:p>
     <w:p>
@@ -11679,7 +11663,22 @@
         <w:spacing w:line="276" w:lineRule="auto"/>
       </w:pPr>
       <w:r>
-        <w:t xml:space="preserve">a. Indication of code segments </w:t>
+        <w:t>Use it to i</w:t>
+      </w:r>
+      <w:r>
+        <w:t>ndica</w:t>
+      </w:r>
+      <w:r>
+        <w:t>te</w:t>
+      </w:r>
+      <w:r>
+        <w:t xml:space="preserve"> </w:t>
+      </w:r>
+      <w:r>
+        <w:t xml:space="preserve">different </w:t>
+      </w:r>
+      <w:r>
+        <w:t xml:space="preserve">code segments </w:t>
       </w:r>
     </w:p>
     <w:p>
@@ -11871,7 +11870,28 @@
         <w:spacing w:line="276" w:lineRule="auto"/>
       </w:pPr>
       <w:r>
-        <w:t xml:space="preserve">The correspondence between the abstract and concrete APIs was enhanced by doing the following: </w:t>
+        <w:t xml:space="preserve">The correspondence between the abstract </w:t>
+      </w:r>
+      <w:r>
+        <w:t xml:space="preserve">APIs </w:t>
+      </w:r>
+      <w:r>
+        <w:t xml:space="preserve">and </w:t>
+      </w:r>
+      <w:r>
+        <w:t xml:space="preserve">the </w:t>
+      </w:r>
+      <w:r>
+        <w:t xml:space="preserve">concrete APIs was </w:t>
+      </w:r>
+      <w:r>
+        <w:t>improved</w:t>
+      </w:r>
+      <w:r>
+        <w:t xml:space="preserve"> by</w:t>
+      </w:r>
+      <w:r>
+        <w:t xml:space="preserve">: </w:t>
       </w:r>
     </w:p>
     <w:p>
@@ -11884,7 +11904,19 @@
         <w:spacing w:after="15" w:line="276" w:lineRule="auto"/>
       </w:pPr>
       <w:r>
-        <w:t xml:space="preserve">The abstract APIs provides the interface for the concrete APIs </w:t>
+        <w:t>Ensuring that the abstract APIs provide</w:t>
+      </w:r>
+      <w:r>
+        <w:t xml:space="preserve"> </w:t>
+      </w:r>
+      <w:r>
+        <w:t xml:space="preserve">an </w:t>
+      </w:r>
+      <w:r>
+        <w:t xml:space="preserve">interface for the concrete APIs </w:t>
+      </w:r>
+      <w:r>
+        <w:t>to be built upon.</w:t>
       </w:r>
     </w:p>
     <w:p>
@@ -11897,7 +11929,45 @@
         <w:spacing w:after="15" w:line="276" w:lineRule="auto"/>
       </w:pPr>
       <w:r>
-        <w:t xml:space="preserve">Making abstract APIs as comprehensive as possible a. Offering an Extensive description of the abstract APIs b. Specifying the complete parameters needed for the function </w:t>
+        <w:t xml:space="preserve">Making abstract APIs as comprehensive as possible </w:t>
+      </w:r>
+      <w:r>
+        <w:t>by:</w:t>
+      </w:r>
+    </w:p>
+    <w:p>
+      <w:pPr>
+        <w:pStyle w:val="Default"/>
+        <w:numPr>
+          <w:ilvl w:val="1"/>
+          <w:numId w:val="18"/>
+        </w:numPr>
+        <w:spacing w:after="15" w:line="276" w:lineRule="auto"/>
+      </w:pPr>
+      <w:r>
+        <w:t>Offering an e</w:t>
+      </w:r>
+      <w:r>
+        <w:t>xtensive desc</w:t>
+      </w:r>
+      <w:r>
+        <w:t xml:space="preserve">ription and responsibility </w:t>
+      </w:r>
+      <w:r>
+        <w:t>of the abstract API</w:t>
+      </w:r>
+    </w:p>
+    <w:p>
+      <w:pPr>
+        <w:pStyle w:val="Default"/>
+        <w:numPr>
+          <w:ilvl w:val="1"/>
+          <w:numId w:val="18"/>
+        </w:numPr>
+        <w:spacing w:after="15" w:line="276" w:lineRule="auto"/>
+      </w:pPr>
+      <w:r>
+        <w:t xml:space="preserve">Specifying the complete parameters needed for the function </w:t>
       </w:r>
     </w:p>
     <w:p>
@@ -11905,10 +11975,12 @@
         <w:pStyle w:val="Heading1"/>
         <w:jc w:val="center"/>
       </w:pPr>
+      <w:bookmarkStart w:id="29" w:name="_GoBack"/>
+      <w:bookmarkEnd w:id="29"/>
       <w:r>
         <w:br w:type="page"/>
       </w:r>
-      <w:bookmarkStart w:id="29" w:name="_Toc402389981"/>
+      <w:bookmarkStart w:id="30" w:name="_Toc402470372"/>
       <w:r>
         <w:lastRenderedPageBreak/>
         <w:t>7.</w:t>
@@ -11919,7 +11991,7 @@
       <w:r>
         <w:t>Project Evaluation</w:t>
       </w:r>
-      <w:bookmarkEnd w:id="29"/>
+      <w:bookmarkEnd w:id="30"/>
     </w:p>
     <w:p>
       <w:r>
@@ -11944,7 +12016,7 @@
           <w:szCs w:val="22"/>
         </w:rPr>
       </w:pPr>
-      <w:bookmarkStart w:id="30" w:name="_Toc401562721"/>
+      <w:bookmarkStart w:id="31" w:name="_Toc401562721"/>
       <w:r>
         <w:rPr>
           <w:rFonts w:ascii="Times New Roman" w:hAnsi="Times New Roman" w:cs="Times New Roman"/>
@@ -12239,33 +12311,18 @@
           <w:szCs w:val="22"/>
         </w:rPr>
       </w:pPr>
-    </w:p>
-    <w:p>
-      <w:pPr>
+      <w:r>
         <w:rPr>
           <w:rFonts w:ascii="Times New Roman" w:hAnsi="Times New Roman" w:cs="Times New Roman"/>
           <w:sz w:val="22"/>
           <w:szCs w:val="22"/>
         </w:rPr>
-      </w:pPr>
-    </w:p>
-    <w:p>
-      <w:r>
-        <w:t>/*</w:t>
-      </w:r>
-      <w:r>
-        <w:rPr>
-          <w:b/>
-          <w:color w:val="FF0000"/>
-        </w:rPr>
-        <w:t>IPSITA</w:t>
-      </w:r>
-      <w:r>
-        <w:t xml:space="preserve"> */</w:t>
-      </w:r>
-    </w:p>
-    <w:p>
-      <w:pPr>
+        <w:t xml:space="preserve">5. What management lessons have you learned? </w:t>
+      </w:r>
+    </w:p>
+    <w:p>
+      <w:pPr>
+        <w:jc w:val="both"/>
         <w:rPr>
           <w:rFonts w:ascii="Times New Roman" w:hAnsi="Times New Roman" w:cs="Times New Roman"/>
           <w:sz w:val="22"/>
@@ -12278,7 +12335,7 @@
           <w:sz w:val="22"/>
           <w:szCs w:val="22"/>
         </w:rPr>
-        <w:t xml:space="preserve">5. What management lessons have you learned? </w:t>
+        <w:t xml:space="preserve">Time Management </w:t>
       </w:r>
     </w:p>
     <w:p>
@@ -12296,75 +12353,74 @@
           <w:sz w:val="22"/>
           <w:szCs w:val="22"/>
         </w:rPr>
-        <w:t xml:space="preserve">Time Management </w:t>
-      </w:r>
-    </w:p>
-    <w:p>
-      <w:pPr>
-        <w:jc w:val="both"/>
+        <w:t xml:space="preserve">We learnt the importance of doing your own allocated work properly and on time so as not to slow down the progress of the entire team. </w:t>
+      </w:r>
+      <w:r>
         <w:rPr>
           <w:rFonts w:ascii="Times New Roman" w:hAnsi="Times New Roman" w:cs="Times New Roman"/>
           <w:sz w:val="22"/>
           <w:szCs w:val="22"/>
         </w:rPr>
-      </w:pPr>
+        <w:t xml:space="preserve">Not only that, we learnt that </w:t>
+      </w:r>
       <w:r>
         <w:rPr>
           <w:rFonts w:ascii="Times New Roman" w:hAnsi="Times New Roman" w:cs="Times New Roman"/>
           <w:sz w:val="22"/>
           <w:szCs w:val="22"/>
         </w:rPr>
-        <w:t xml:space="preserve">We learnt the importance of doing your own allocated work properly and on time so as not to slow down the progress of the entire team. </w:t>
-      </w:r>
+        <w:t xml:space="preserve">although the iterations were different in their requirements, they were similar in the duties each of the team members had to execute. For example, </w:t>
+      </w:r>
+      <w:proofErr w:type="spellStart"/>
       <w:r>
         <w:rPr>
           <w:rFonts w:ascii="Times New Roman" w:hAnsi="Times New Roman" w:cs="Times New Roman"/>
           <w:sz w:val="22"/>
           <w:szCs w:val="22"/>
         </w:rPr>
-        <w:t xml:space="preserve">Not only that, we learnt that </w:t>
-      </w:r>
+        <w:t>Adinda</w:t>
+      </w:r>
+      <w:proofErr w:type="spellEnd"/>
       <w:r>
         <w:rPr>
           <w:rFonts w:ascii="Times New Roman" w:hAnsi="Times New Roman" w:cs="Times New Roman"/>
           <w:sz w:val="22"/>
           <w:szCs w:val="22"/>
         </w:rPr>
-        <w:t xml:space="preserve">although the iterations were different in their requirements, they were similar in the duties each of the team members had to execute. For example, </w:t>
-      </w:r>
-      <w:proofErr w:type="spellStart"/>
+        <w:t xml:space="preserve"> was to write the test cases for the upcoming iteration at the beginning. Then, each of the other team members was supposed to work on their individual components requirements for that iteration. Following that, Kester, the designated tester, ran these test cases. After that</w:t>
+      </w:r>
       <w:r>
         <w:rPr>
           <w:rFonts w:ascii="Times New Roman" w:hAnsi="Times New Roman" w:cs="Times New Roman"/>
           <w:sz w:val="22"/>
           <w:szCs w:val="22"/>
         </w:rPr>
-        <w:t>Adinda</w:t>
-      </w:r>
-      <w:proofErr w:type="spellEnd"/>
+        <w:t>,</w:t>
+      </w:r>
       <w:r>
         <w:rPr>
           <w:rFonts w:ascii="Times New Roman" w:hAnsi="Times New Roman" w:cs="Times New Roman"/>
           <w:sz w:val="22"/>
           <w:szCs w:val="22"/>
         </w:rPr>
-        <w:t xml:space="preserve"> was to write the test cases for the upcoming iteration at the beginning. Then, each of the other team members was supposed to work on their individual components requirements for that iteration. Following that, Kester, the designated tester, ran these test cases. After that</w:t>
-      </w:r>
-      <w:r>
+        <w:t xml:space="preserve"> debugging was done by the respective team members as necessary.  </w:t>
+      </w:r>
+    </w:p>
+    <w:p>
+      <w:pPr>
         <w:rPr>
           <w:rFonts w:ascii="Times New Roman" w:hAnsi="Times New Roman" w:cs="Times New Roman"/>
           <w:sz w:val="22"/>
           <w:szCs w:val="22"/>
         </w:rPr>
-        <w:t>,</w:t>
-      </w:r>
+      </w:pPr>
       <w:r>
         <w:rPr>
           <w:rFonts w:ascii="Times New Roman" w:hAnsi="Times New Roman" w:cs="Times New Roman"/>
           <w:sz w:val="22"/>
           <w:szCs w:val="22"/>
         </w:rPr>
-        <w:t xml:space="preserve"> debugging was done by the respective team members as necessary.  </w:t>
+        <w:t xml:space="preserve">6. What advice would you give to the students who will take this course in the future? </w:t>
       </w:r>
     </w:p>
     <w:p>
@@ -12381,24 +12437,23 @@
           <w:sz w:val="22"/>
           <w:szCs w:val="22"/>
         </w:rPr>
-        <w:t xml:space="preserve">6. What advice would you give to the students who will take this course in the future? </w:t>
-      </w:r>
-    </w:p>
-    <w:p>
-      <w:pPr>
+        <w:t>It is important to delega</w:t>
+      </w:r>
+      <w:r>
         <w:rPr>
           <w:rFonts w:ascii="Times New Roman" w:hAnsi="Times New Roman" w:cs="Times New Roman"/>
           <w:sz w:val="22"/>
           <w:szCs w:val="22"/>
         </w:rPr>
-      </w:pPr>
+        <w:t>te clear duties from the start and be</w:t>
+      </w:r>
       <w:r>
         <w:rPr>
           <w:rFonts w:ascii="Times New Roman" w:hAnsi="Times New Roman" w:cs="Times New Roman"/>
           <w:sz w:val="22"/>
           <w:szCs w:val="22"/>
         </w:rPr>
-        <w:t>It is important to delega</w:t>
+        <w:t xml:space="preserve"> </w:t>
       </w:r>
       <w:r>
         <w:rPr>
@@ -12406,7 +12461,7 @@
           <w:sz w:val="22"/>
           <w:szCs w:val="22"/>
         </w:rPr>
-        <w:t>te clear duties from the start and be</w:t>
+        <w:t>disciplined enough to do one’s own duties well for each iteration. M</w:t>
       </w:r>
       <w:r>
         <w:rPr>
@@ -12414,118 +12469,119 @@
           <w:sz w:val="22"/>
           <w:szCs w:val="22"/>
         </w:rPr>
-        <w:t xml:space="preserve"> </w:t>
-      </w:r>
+        <w:t xml:space="preserve">oreover, students should start </w:t>
+      </w:r>
+      <w:proofErr w:type="spellStart"/>
       <w:r>
         <w:rPr>
           <w:rFonts w:ascii="Times New Roman" w:hAnsi="Times New Roman" w:cs="Times New Roman"/>
           <w:sz w:val="22"/>
           <w:szCs w:val="22"/>
         </w:rPr>
-        <w:t>disciplined enough to do one’s own duties well for each iteration. M</w:t>
-      </w:r>
+        <w:t>Autotester</w:t>
+      </w:r>
+      <w:proofErr w:type="spellEnd"/>
       <w:r>
         <w:rPr>
           <w:rFonts w:ascii="Times New Roman" w:hAnsi="Times New Roman" w:cs="Times New Roman"/>
           <w:sz w:val="22"/>
           <w:szCs w:val="22"/>
         </w:rPr>
-        <w:t xml:space="preserve">oreover, students should start </w:t>
-      </w:r>
-      <w:proofErr w:type="spellStart"/>
-      <w:r>
+        <w:t xml:space="preserve"> testing quite a few days before the end of the iteration to allow sufficient time to debug. </w:t>
+      </w:r>
+    </w:p>
+    <w:p>
+      <w:pPr>
         <w:rPr>
           <w:rFonts w:ascii="Times New Roman" w:hAnsi="Times New Roman" w:cs="Times New Roman"/>
           <w:sz w:val="22"/>
           <w:szCs w:val="22"/>
         </w:rPr>
-        <w:t>Autotester</w:t>
-      </w:r>
-      <w:proofErr w:type="spellEnd"/>
+      </w:pPr>
       <w:r>
         <w:rPr>
           <w:rFonts w:ascii="Times New Roman" w:hAnsi="Times New Roman" w:cs="Times New Roman"/>
           <w:sz w:val="22"/>
           <w:szCs w:val="22"/>
         </w:rPr>
-        <w:t xml:space="preserve"> testing quite a few days before the end of the iteration to allow sufficient time to debug. </w:t>
-      </w:r>
-    </w:p>
-    <w:p>
-      <w:pPr>
+        <w:t xml:space="preserve">7. </w:t>
+      </w:r>
+      <w:r>
         <w:rPr>
           <w:rFonts w:ascii="Times New Roman" w:hAnsi="Times New Roman" w:cs="Times New Roman"/>
           <w:sz w:val="22"/>
           <w:szCs w:val="22"/>
         </w:rPr>
-      </w:pPr>
-      <w:r>
+        <w:t xml:space="preserve">Suggest how we could improve this project course. </w:t>
+      </w:r>
+    </w:p>
+    <w:p>
+      <w:pPr>
         <w:rPr>
           <w:rFonts w:ascii="Times New Roman" w:hAnsi="Times New Roman" w:cs="Times New Roman"/>
           <w:sz w:val="22"/>
           <w:szCs w:val="22"/>
         </w:rPr>
-        <w:t xml:space="preserve">7. </w:t>
-      </w:r>
+      </w:pPr>
       <w:r>
         <w:rPr>
           <w:rFonts w:ascii="Times New Roman" w:hAnsi="Times New Roman" w:cs="Times New Roman"/>
           <w:sz w:val="22"/>
           <w:szCs w:val="22"/>
         </w:rPr>
-        <w:t xml:space="preserve">Suggest how we could improve this project course. </w:t>
-      </w:r>
-    </w:p>
-    <w:p>
-      <w:pPr>
+        <w:t xml:space="preserve">This course could be improved by asking the students to submit their code at various midpoints so that the progress could be monitored more closely. Also, I suggest that </w:t>
+      </w:r>
+      <w:r>
         <w:rPr>
           <w:rFonts w:ascii="Times New Roman" w:hAnsi="Times New Roman" w:cs="Times New Roman"/>
           <w:sz w:val="22"/>
           <w:szCs w:val="22"/>
         </w:rPr>
-      </w:pPr>
+        <w:t xml:space="preserve">there could be a greater percentage for another individual component in the final grade which could be </w:t>
+      </w:r>
+      <w:proofErr w:type="gramStart"/>
       <w:r>
         <w:rPr>
           <w:rFonts w:ascii="Times New Roman" w:hAnsi="Times New Roman" w:cs="Times New Roman"/>
           <w:sz w:val="22"/>
           <w:szCs w:val="22"/>
         </w:rPr>
-        <w:lastRenderedPageBreak/>
-        <w:t xml:space="preserve">This course could be improved by asking the students to submit their code at various midpoints so that the progress could be monitored more closely. Also, I suggest that </w:t>
-      </w:r>
+        <w:t>more fair</w:t>
+      </w:r>
+      <w:proofErr w:type="gramEnd"/>
       <w:r>
         <w:rPr>
           <w:rFonts w:ascii="Times New Roman" w:hAnsi="Times New Roman" w:cs="Times New Roman"/>
           <w:sz w:val="22"/>
           <w:szCs w:val="22"/>
         </w:rPr>
-        <w:t xml:space="preserve">there could be a greater percentage for another individual component in the final grade which could be </w:t>
-      </w:r>
-      <w:proofErr w:type="gramStart"/>
+        <w:t xml:space="preserve"> to each team member in terms of effort they put in. </w:t>
+      </w:r>
       <w:r>
         <w:rPr>
           <w:rFonts w:ascii="Times New Roman" w:hAnsi="Times New Roman" w:cs="Times New Roman"/>
           <w:sz w:val="22"/>
           <w:szCs w:val="22"/>
         </w:rPr>
-        <w:t>more fair</w:t>
-      </w:r>
-      <w:proofErr w:type="gramEnd"/>
-      <w:r>
+        <w:t xml:space="preserve">This component could either be code related or related to testing or related to testing us on the new relationships for the extension. </w:t>
+      </w:r>
+    </w:p>
+    <w:p>
+      <w:pPr>
         <w:rPr>
           <w:rFonts w:ascii="Times New Roman" w:hAnsi="Times New Roman" w:cs="Times New Roman"/>
           <w:sz w:val="22"/>
           <w:szCs w:val="22"/>
         </w:rPr>
-        <w:t xml:space="preserve"> to each team member in terms of effort they put in. </w:t>
-      </w:r>
+      </w:pPr>
       <w:r>
         <w:rPr>
           <w:rFonts w:ascii="Times New Roman" w:hAnsi="Times New Roman" w:cs="Times New Roman"/>
           <w:sz w:val="22"/>
           <w:szCs w:val="22"/>
         </w:rPr>
-        <w:t xml:space="preserve">This component could either be code related or related to testing or related to testing us on the new relationships for the extension. </w:t>
+        <w:lastRenderedPageBreak/>
+        <w:t xml:space="preserve">8. Discuss any other experiences. </w:t>
       </w:r>
     </w:p>
     <w:p>
@@ -12542,7 +12598,7 @@
           <w:sz w:val="22"/>
           <w:szCs w:val="22"/>
         </w:rPr>
-        <w:t xml:space="preserve">8. Discuss any other experiences. </w:t>
+        <w:t>-</w:t>
       </w:r>
     </w:p>
     <w:p>
@@ -12559,10 +12615,8 @@
           <w:sz w:val="22"/>
           <w:szCs w:val="22"/>
         </w:rPr>
-        <w:t>-</w:t>
-      </w:r>
-      <w:bookmarkStart w:id="31" w:name="_GoBack"/>
-      <w:bookmarkEnd w:id="31"/>
+        <w:t>9. Comment on Handbook</w:t>
+      </w:r>
     </w:p>
     <w:p>
       <w:pPr>
@@ -12578,23 +12632,6 @@
           <w:sz w:val="22"/>
           <w:szCs w:val="22"/>
         </w:rPr>
-        <w:t>9. Comment on Handbook</w:t>
-      </w:r>
-    </w:p>
-    <w:p>
-      <w:pPr>
-        <w:rPr>
-          <w:rFonts w:ascii="Times New Roman" w:hAnsi="Times New Roman" w:cs="Times New Roman"/>
-          <w:sz w:val="22"/>
-          <w:szCs w:val="22"/>
-        </w:rPr>
-      </w:pPr>
-      <w:r>
-        <w:rPr>
-          <w:rFonts w:ascii="Times New Roman" w:hAnsi="Times New Roman" w:cs="Times New Roman"/>
-          <w:sz w:val="22"/>
-          <w:szCs w:val="22"/>
-        </w:rPr>
         <w:t xml:space="preserve">The Handbook is concise but it could provide more test case examples to give a more comprehensive explanation. Also, it could include more explanation on special corner cases or rules that we might miss. </w:t>
       </w:r>
     </w:p>
@@ -12603,14 +12640,14 @@
         <w:pStyle w:val="Heading1"/>
         <w:jc w:val="center"/>
       </w:pPr>
-      <w:bookmarkStart w:id="32" w:name="_Toc402389982"/>
+      <w:bookmarkStart w:id="32" w:name="_Toc402470373"/>
       <w:r>
         <w:t>8</w:t>
       </w:r>
       <w:r>
         <w:t>. API</w:t>
       </w:r>
-      <w:bookmarkEnd w:id="30"/>
+      <w:bookmarkEnd w:id="31"/>
       <w:bookmarkEnd w:id="32"/>
     </w:p>
     <w:p>
@@ -12711,7 +12748,7 @@
           <w:rPr>
             <w:noProof/>
           </w:rPr>
-          <w:t>30</w:t>
+          <w:t>27</w:t>
         </w:r>
         <w:r>
           <w:rPr>
@@ -15628,7 +15665,7 @@
         <w:rFonts w:hint="default"/>
       </w:rPr>
     </w:lvl>
-    <w:lvl w:ilvl="1" w:tplc="48090019" w:tentative="1">
+    <w:lvl w:ilvl="1" w:tplc="48090019">
       <w:start w:val="1"/>
       <w:numFmt w:val="lowerLetter"/>
       <w:lvlText w:val="%2."/>
@@ -19266,7 +19303,7 @@
 </file>
 
 <file path=customXml/itemProps2.xml><?xml version="1.0" encoding="utf-8"?>
-<ds:datastoreItem xmlns:ds="http://schemas.openxmlformats.org/officeDocument/2006/customXml" ds:itemID="{0DF3048A-C64B-495C-888F-8E27D40F859F}">
+<ds:datastoreItem xmlns:ds="http://schemas.openxmlformats.org/officeDocument/2006/customXml" ds:itemID="{7036226D-2036-456B-AA11-3271202ED958}">
   <ds:schemaRefs>
     <ds:schemaRef ds:uri="http://schemas.openxmlformats.org/officeDocument/2006/bibliography"/>
   </ds:schemaRefs>

</xml_diff>

<commit_message>
Design Extractor Final Report #131
</commit_message>
<xml_diff>
--- a/Report/TEAM05_Final_Report.docx
+++ b/Report/TEAM05_Final_Report.docx
@@ -973,7 +973,7 @@
           <w:r>
             <w:fldChar w:fldCharType="separate"/>
           </w:r>
-          <w:hyperlink w:anchor="_Toc402470350" w:history="1">
+          <w:hyperlink w:anchor="_Toc402471056" w:history="1">
             <w:r>
               <w:rPr>
                 <w:rStyle w:val="Hyperlink"/>
@@ -1014,7 +1014,7 @@
                 <w:noProof/>
                 <w:webHidden/>
               </w:rPr>
-              <w:instrText xml:space="preserve"> PAGEREF _Toc402470350 \h </w:instrText>
+              <w:instrText xml:space="preserve"> PAGEREF _Toc402471056 \h </w:instrText>
             </w:r>
             <w:r>
               <w:rPr>
@@ -1057,7 +1057,7 @@
               <w:lang w:val="en-SG" w:eastAsia="en-SG"/>
             </w:rPr>
           </w:pPr>
-          <w:hyperlink w:anchor="_Toc402470351" w:history="1">
+          <w:hyperlink w:anchor="_Toc402471057" w:history="1">
             <w:r>
               <w:rPr>
                 <w:rStyle w:val="Hyperlink"/>
@@ -1098,7 +1098,7 @@
                 <w:noProof/>
                 <w:webHidden/>
               </w:rPr>
-              <w:instrText xml:space="preserve"> PAGEREF _Toc402470351 \h </w:instrText>
+              <w:instrText xml:space="preserve"> PAGEREF _Toc402471057 \h </w:instrText>
             </w:r>
             <w:r>
               <w:rPr>
@@ -1141,7 +1141,7 @@
               <w:lang w:val="en-SG" w:eastAsia="en-SG"/>
             </w:rPr>
           </w:pPr>
-          <w:hyperlink w:anchor="_Toc402470352" w:history="1">
+          <w:hyperlink w:anchor="_Toc402471058" w:history="1">
             <w:r>
               <w:rPr>
                 <w:rStyle w:val="Hyperlink"/>
@@ -1182,7 +1182,7 @@
                 <w:noProof/>
                 <w:webHidden/>
               </w:rPr>
-              <w:instrText xml:space="preserve"> PAGEREF _Toc402470352 \h </w:instrText>
+              <w:instrText xml:space="preserve"> PAGEREF _Toc402471058 \h </w:instrText>
             </w:r>
             <w:r>
               <w:rPr>
@@ -1225,7 +1225,7 @@
               <w:lang w:val="en-SG" w:eastAsia="en-SG"/>
             </w:rPr>
           </w:pPr>
-          <w:hyperlink w:anchor="_Toc402470353" w:history="1">
+          <w:hyperlink w:anchor="_Toc402471059" w:history="1">
             <w:r>
               <w:rPr>
                 <w:rStyle w:val="Hyperlink"/>
@@ -1266,7 +1266,7 @@
                 <w:noProof/>
                 <w:webHidden/>
               </w:rPr>
-              <w:instrText xml:space="preserve"> PAGEREF _Toc402470353 \h </w:instrText>
+              <w:instrText xml:space="preserve"> PAGEREF _Toc402471059 \h </w:instrText>
             </w:r>
             <w:r>
               <w:rPr>
@@ -1309,7 +1309,7 @@
               <w:lang w:val="en-SG" w:eastAsia="en-SG"/>
             </w:rPr>
           </w:pPr>
-          <w:hyperlink w:anchor="_Toc402470354" w:history="1">
+          <w:hyperlink w:anchor="_Toc402471060" w:history="1">
             <w:r>
               <w:rPr>
                 <w:rStyle w:val="Hyperlink"/>
@@ -1350,7 +1350,7 @@
                 <w:noProof/>
                 <w:webHidden/>
               </w:rPr>
-              <w:instrText xml:space="preserve"> PAGEREF _Toc402470354 \h </w:instrText>
+              <w:instrText xml:space="preserve"> PAGEREF _Toc402471060 \h </w:instrText>
             </w:r>
             <w:r>
               <w:rPr>
@@ -1393,7 +1393,7 @@
               <w:lang w:val="en-SG" w:eastAsia="en-SG"/>
             </w:rPr>
           </w:pPr>
-          <w:hyperlink w:anchor="_Toc402470355" w:history="1">
+          <w:hyperlink w:anchor="_Toc402471061" w:history="1">
             <w:r>
               <w:rPr>
                 <w:rStyle w:val="Hyperlink"/>
@@ -1434,7 +1434,7 @@
                 <w:noProof/>
                 <w:webHidden/>
               </w:rPr>
-              <w:instrText xml:space="preserve"> PAGEREF _Toc402470355 \h </w:instrText>
+              <w:instrText xml:space="preserve"> PAGEREF _Toc402471061 \h </w:instrText>
             </w:r>
             <w:r>
               <w:rPr>
@@ -1477,7 +1477,7 @@
               <w:lang w:val="en-SG" w:eastAsia="en-SG"/>
             </w:rPr>
           </w:pPr>
-          <w:hyperlink w:anchor="_Toc402470356" w:history="1">
+          <w:hyperlink w:anchor="_Toc402471062" w:history="1">
             <w:r>
               <w:rPr>
                 <w:rStyle w:val="Hyperlink"/>
@@ -1518,7 +1518,7 @@
                 <w:noProof/>
                 <w:webHidden/>
               </w:rPr>
-              <w:instrText xml:space="preserve"> PAGEREF _Toc402470356 \h </w:instrText>
+              <w:instrText xml:space="preserve"> PAGEREF _Toc402471062 \h </w:instrText>
             </w:r>
             <w:r>
               <w:rPr>
@@ -1561,7 +1561,7 @@
               <w:lang w:val="en-SG" w:eastAsia="en-SG"/>
             </w:rPr>
           </w:pPr>
-          <w:hyperlink w:anchor="_Toc402470357" w:history="1">
+          <w:hyperlink w:anchor="_Toc402471063" w:history="1">
             <w:r>
               <w:rPr>
                 <w:rStyle w:val="Hyperlink"/>
@@ -1602,7 +1602,7 @@
                 <w:noProof/>
                 <w:webHidden/>
               </w:rPr>
-              <w:instrText xml:space="preserve"> PAGEREF _Toc402470357 \h </w:instrText>
+              <w:instrText xml:space="preserve"> PAGEREF _Toc402471063 \h </w:instrText>
             </w:r>
             <w:r>
               <w:rPr>
@@ -1645,7 +1645,7 @@
               <w:lang w:val="en-SG" w:eastAsia="en-SG"/>
             </w:rPr>
           </w:pPr>
-          <w:hyperlink w:anchor="_Toc402470358" w:history="1">
+          <w:hyperlink w:anchor="_Toc402471064" w:history="1">
             <w:r>
               <w:rPr>
                 <w:rStyle w:val="Hyperlink"/>
@@ -1686,7 +1686,7 @@
                 <w:noProof/>
                 <w:webHidden/>
               </w:rPr>
-              <w:instrText xml:space="preserve"> PAGEREF _Toc402470358 \h </w:instrText>
+              <w:instrText xml:space="preserve"> PAGEREF _Toc402471064 \h </w:instrText>
             </w:r>
             <w:r>
               <w:rPr>
@@ -1729,7 +1729,7 @@
               <w:lang w:val="en-SG" w:eastAsia="en-SG"/>
             </w:rPr>
           </w:pPr>
-          <w:hyperlink w:anchor="_Toc402470359" w:history="1">
+          <w:hyperlink w:anchor="_Toc402471065" w:history="1">
             <w:r>
               <w:rPr>
                 <w:rStyle w:val="Hyperlink"/>
@@ -1770,7 +1770,7 @@
                 <w:noProof/>
                 <w:webHidden/>
               </w:rPr>
-              <w:instrText xml:space="preserve"> PAGEREF _Toc402470359 \h </w:instrText>
+              <w:instrText xml:space="preserve"> PAGEREF _Toc402471065 \h </w:instrText>
             </w:r>
             <w:r>
               <w:rPr>
@@ -1813,7 +1813,7 @@
               <w:lang w:val="en-SG" w:eastAsia="en-SG"/>
             </w:rPr>
           </w:pPr>
-          <w:hyperlink w:anchor="_Toc402470360" w:history="1">
+          <w:hyperlink w:anchor="_Toc402471066" w:history="1">
             <w:r>
               <w:rPr>
                 <w:rStyle w:val="Hyperlink"/>
@@ -1854,7 +1854,7 @@
                 <w:noProof/>
                 <w:webHidden/>
               </w:rPr>
-              <w:instrText xml:space="preserve"> PAGEREF _Toc402470360 \h </w:instrText>
+              <w:instrText xml:space="preserve"> PAGEREF _Toc402471066 \h </w:instrText>
             </w:r>
             <w:r>
               <w:rPr>
@@ -1897,7 +1897,7 @@
               <w:lang w:val="en-SG" w:eastAsia="en-SG"/>
             </w:rPr>
           </w:pPr>
-          <w:hyperlink w:anchor="_Toc402470361" w:history="1">
+          <w:hyperlink w:anchor="_Toc402471067" w:history="1">
             <w:r>
               <w:rPr>
                 <w:rStyle w:val="Hyperlink"/>
@@ -1938,7 +1938,7 @@
                 <w:noProof/>
                 <w:webHidden/>
               </w:rPr>
-              <w:instrText xml:space="preserve"> PAGEREF _Toc402470361 \h </w:instrText>
+              <w:instrText xml:space="preserve"> PAGEREF _Toc402471067 \h </w:instrText>
             </w:r>
             <w:r>
               <w:rPr>
@@ -1981,7 +1981,7 @@
               <w:lang w:val="en-SG" w:eastAsia="en-SG"/>
             </w:rPr>
           </w:pPr>
-          <w:hyperlink w:anchor="_Toc402470362" w:history="1">
+          <w:hyperlink w:anchor="_Toc402471068" w:history="1">
             <w:r>
               <w:rPr>
                 <w:rStyle w:val="Hyperlink"/>
@@ -2022,7 +2022,7 @@
                 <w:noProof/>
                 <w:webHidden/>
               </w:rPr>
-              <w:instrText xml:space="preserve"> PAGEREF _Toc402470362 \h </w:instrText>
+              <w:instrText xml:space="preserve"> PAGEREF _Toc402471068 \h </w:instrText>
             </w:r>
             <w:r>
               <w:rPr>
@@ -2065,7 +2065,7 @@
               <w:lang w:val="en-SG" w:eastAsia="en-SG"/>
             </w:rPr>
           </w:pPr>
-          <w:hyperlink w:anchor="_Toc402470363" w:history="1">
+          <w:hyperlink w:anchor="_Toc402471069" w:history="1">
             <w:r>
               <w:rPr>
                 <w:rStyle w:val="Hyperlink"/>
@@ -2106,7 +2106,7 @@
                 <w:noProof/>
                 <w:webHidden/>
               </w:rPr>
-              <w:instrText xml:space="preserve"> PAGEREF _Toc402470363 \h </w:instrText>
+              <w:instrText xml:space="preserve"> PAGEREF _Toc402471069 \h </w:instrText>
             </w:r>
             <w:r>
               <w:rPr>
@@ -2149,7 +2149,7 @@
               <w:lang w:val="en-SG" w:eastAsia="en-SG"/>
             </w:rPr>
           </w:pPr>
-          <w:hyperlink w:anchor="_Toc402470364" w:history="1">
+          <w:hyperlink w:anchor="_Toc402471070" w:history="1">
             <w:r>
               <w:rPr>
                 <w:rStyle w:val="Hyperlink"/>
@@ -2190,7 +2190,7 @@
                 <w:noProof/>
                 <w:webHidden/>
               </w:rPr>
-              <w:instrText xml:space="preserve"> PAGEREF _Toc402470364 \h </w:instrText>
+              <w:instrText xml:space="preserve"> PAGEREF _Toc402471070 \h </w:instrText>
             </w:r>
             <w:r>
               <w:rPr>
@@ -2233,7 +2233,7 @@
               <w:lang w:val="en-SG" w:eastAsia="en-SG"/>
             </w:rPr>
           </w:pPr>
-          <w:hyperlink w:anchor="_Toc402470365" w:history="1">
+          <w:hyperlink w:anchor="_Toc402471071" w:history="1">
             <w:r>
               <w:rPr>
                 <w:rStyle w:val="Hyperlink"/>
@@ -2274,7 +2274,7 @@
                 <w:noProof/>
                 <w:webHidden/>
               </w:rPr>
-              <w:instrText xml:space="preserve"> PAGEREF _Toc402470365 \h </w:instrText>
+              <w:instrText xml:space="preserve"> PAGEREF _Toc402471071 \h </w:instrText>
             </w:r>
             <w:r>
               <w:rPr>
@@ -2316,7 +2316,7 @@
               <w:lang w:val="en-SG" w:eastAsia="en-SG"/>
             </w:rPr>
           </w:pPr>
-          <w:hyperlink w:anchor="_Toc402470366" w:history="1">
+          <w:hyperlink w:anchor="_Toc402471072" w:history="1">
             <w:r>
               <w:rPr>
                 <w:rStyle w:val="Hyperlink"/>
@@ -2343,7 +2343,7 @@
                 <w:noProof/>
                 <w:webHidden/>
               </w:rPr>
-              <w:instrText xml:space="preserve"> PAGEREF _Toc402470366 \h </w:instrText>
+              <w:instrText xml:space="preserve"> PAGEREF _Toc402471072 \h </w:instrText>
             </w:r>
             <w:r>
               <w:rPr>
@@ -2385,7 +2385,7 @@
               <w:lang w:val="en-SG" w:eastAsia="en-SG"/>
             </w:rPr>
           </w:pPr>
-          <w:hyperlink w:anchor="_Toc402470367" w:history="1">
+          <w:hyperlink w:anchor="_Toc402471073" w:history="1">
             <w:r>
               <w:rPr>
                 <w:rStyle w:val="Hyperlink"/>
@@ -2412,7 +2412,7 @@
                 <w:noProof/>
                 <w:webHidden/>
               </w:rPr>
-              <w:instrText xml:space="preserve"> PAGEREF _Toc402470367 \h </w:instrText>
+              <w:instrText xml:space="preserve"> PAGEREF _Toc402471073 \h </w:instrText>
             </w:r>
             <w:r>
               <w:rPr>
@@ -2454,7 +2454,7 @@
               <w:lang w:val="en-SG" w:eastAsia="en-SG"/>
             </w:rPr>
           </w:pPr>
-          <w:hyperlink w:anchor="_Toc402470368" w:history="1">
+          <w:hyperlink w:anchor="_Toc402471074" w:history="1">
             <w:r>
               <w:rPr>
                 <w:rStyle w:val="Hyperlink"/>
@@ -2481,7 +2481,7 @@
                 <w:noProof/>
                 <w:webHidden/>
               </w:rPr>
-              <w:instrText xml:space="preserve"> PAGEREF _Toc402470368 \h </w:instrText>
+              <w:instrText xml:space="preserve"> PAGEREF _Toc402471074 \h </w:instrText>
             </w:r>
             <w:r>
               <w:rPr>
@@ -2523,7 +2523,7 @@
               <w:lang w:val="en-SG" w:eastAsia="en-SG"/>
             </w:rPr>
           </w:pPr>
-          <w:hyperlink w:anchor="_Toc402470369" w:history="1">
+          <w:hyperlink w:anchor="_Toc402471075" w:history="1">
             <w:r>
               <w:rPr>
                 <w:rStyle w:val="Hyperlink"/>
@@ -2550,7 +2550,7 @@
                 <w:noProof/>
                 <w:webHidden/>
               </w:rPr>
-              <w:instrText xml:space="preserve"> PAGEREF _Toc402470369 \h </w:instrText>
+              <w:instrText xml:space="preserve"> PAGEREF _Toc402471075 \h </w:instrText>
             </w:r>
             <w:r>
               <w:rPr>
@@ -2593,7 +2593,7 @@
               <w:lang w:val="en-SG" w:eastAsia="en-SG"/>
             </w:rPr>
           </w:pPr>
-          <w:hyperlink w:anchor="_Toc402470370" w:history="1">
+          <w:hyperlink w:anchor="_Toc402471076" w:history="1">
             <w:r>
               <w:rPr>
                 <w:rStyle w:val="Hyperlink"/>
@@ -2634,7 +2634,7 @@
                 <w:noProof/>
                 <w:webHidden/>
               </w:rPr>
-              <w:instrText xml:space="preserve"> PAGEREF _Toc402470370 \h </w:instrText>
+              <w:instrText xml:space="preserve"> PAGEREF _Toc402471076 \h </w:instrText>
             </w:r>
             <w:r>
               <w:rPr>
@@ -2677,7 +2677,7 @@
               <w:lang w:val="en-SG" w:eastAsia="en-SG"/>
             </w:rPr>
           </w:pPr>
-          <w:hyperlink w:anchor="_Toc402470371" w:history="1">
+          <w:hyperlink w:anchor="_Toc402471077" w:history="1">
             <w:r>
               <w:rPr>
                 <w:rStyle w:val="Hyperlink"/>
@@ -2697,21 +2697,7 @@
                 <w:rStyle w:val="Hyperlink"/>
                 <w:noProof/>
               </w:rPr>
-              <w:t>Codi</w:t>
-            </w:r>
-            <w:r>
-              <w:rPr>
-                <w:rStyle w:val="Hyperlink"/>
-                <w:noProof/>
-              </w:rPr>
-              <w:t>n</w:t>
-            </w:r>
-            <w:r>
-              <w:rPr>
-                <w:rStyle w:val="Hyperlink"/>
-                <w:noProof/>
-              </w:rPr>
-              <w:t>g Standards</w:t>
+              <w:t>Coding Standards</w:t>
             </w:r>
             <w:r>
               <w:rPr>
@@ -2732,7 +2718,7 @@
                 <w:noProof/>
                 <w:webHidden/>
               </w:rPr>
-              <w:instrText xml:space="preserve"> PAGEREF _Toc402470371 \h </w:instrText>
+              <w:instrText xml:space="preserve"> PAGEREF _Toc402471077 \h </w:instrText>
             </w:r>
             <w:r>
               <w:rPr>
@@ -2775,7 +2761,7 @@
               <w:lang w:val="en-SG" w:eastAsia="en-SG"/>
             </w:rPr>
           </w:pPr>
-          <w:hyperlink w:anchor="_Toc402470372" w:history="1">
+          <w:hyperlink w:anchor="_Toc402471078" w:history="1">
             <w:r>
               <w:rPr>
                 <w:rStyle w:val="Hyperlink"/>
@@ -2816,7 +2802,7 @@
                 <w:noProof/>
                 <w:webHidden/>
               </w:rPr>
-              <w:instrText xml:space="preserve"> PAGEREF _Toc402470372 \h </w:instrText>
+              <w:instrText xml:space="preserve"> PAGEREF _Toc402471078 \h </w:instrText>
             </w:r>
             <w:r>
               <w:rPr>
@@ -2851,6 +2837,7 @@
           <w:pPr>
             <w:pStyle w:val="TOC1"/>
             <w:tabs>
+              <w:tab w:val="left" w:pos="440"/>
               <w:tab w:val="right" w:leader="dot" w:pos="9016"/>
             </w:tabs>
             <w:rPr>
@@ -2858,13 +2845,27 @@
               <w:lang w:val="en-SG" w:eastAsia="en-SG"/>
             </w:rPr>
           </w:pPr>
-          <w:hyperlink w:anchor="_Toc402470373" w:history="1">
+          <w:hyperlink w:anchor="_Toc402471079" w:history="1">
             <w:r>
               <w:rPr>
                 <w:rStyle w:val="Hyperlink"/>
                 <w:noProof/>
               </w:rPr>
-              <w:t>8. API</w:t>
+              <w:t>8.</w:t>
+            </w:r>
+            <w:r>
+              <w:rPr>
+                <w:noProof/>
+                <w:lang w:val="en-SG" w:eastAsia="en-SG"/>
+              </w:rPr>
+              <w:tab/>
+            </w:r>
+            <w:r>
+              <w:rPr>
+                <w:rStyle w:val="Hyperlink"/>
+                <w:noProof/>
+              </w:rPr>
+              <w:t>API</w:t>
             </w:r>
             <w:r>
               <w:rPr>
@@ -2885,7 +2886,7 @@
                 <w:noProof/>
                 <w:webHidden/>
               </w:rPr>
-              <w:instrText xml:space="preserve"> PAGEREF _Toc402470373 \h </w:instrText>
+              <w:instrText xml:space="preserve"> PAGEREF _Toc402471079 \h </w:instrText>
             </w:r>
             <w:r>
               <w:rPr>
@@ -2957,7 +2958,7 @@
         <w:ind w:left="0" w:firstLine="0"/>
         <w:jc w:val="center"/>
       </w:pPr>
-      <w:bookmarkStart w:id="0" w:name="_Toc402470350"/>
+      <w:bookmarkStart w:id="0" w:name="_Toc402471056"/>
       <w:r>
         <w:lastRenderedPageBreak/>
         <w:t>SPA</w:t>
@@ -2992,7 +2993,7 @@
           <w:numId w:val="31"/>
         </w:numPr>
       </w:pPr>
-      <w:bookmarkStart w:id="1" w:name="_Toc402470351"/>
+      <w:bookmarkStart w:id="1" w:name="_Toc402471057"/>
       <w:r>
         <w:t>Architecture</w:t>
       </w:r>
@@ -3092,7 +3093,7 @@
           <w:numId w:val="31"/>
         </w:numPr>
       </w:pPr>
-      <w:bookmarkStart w:id="2" w:name="_Toc402470352"/>
+      <w:bookmarkStart w:id="2" w:name="_Toc402471058"/>
       <w:r>
         <w:lastRenderedPageBreak/>
         <w:t>Interaction</w:t>
@@ -3372,7 +3373,7 @@
         <w:ind w:left="0" w:firstLine="0"/>
         <w:jc w:val="center"/>
       </w:pPr>
-      <w:bookmarkStart w:id="3" w:name="_Toc402470353"/>
+      <w:bookmarkStart w:id="3" w:name="_Toc402471059"/>
       <w:r>
         <w:lastRenderedPageBreak/>
         <w:t>Summary of Achievements</w:t>
@@ -3387,7 +3388,7 @@
           <w:numId w:val="31"/>
         </w:numPr>
       </w:pPr>
-      <w:bookmarkStart w:id="4" w:name="_Toc402470354"/>
+      <w:bookmarkStart w:id="4" w:name="_Toc402471060"/>
       <w:r>
         <w:t>Basic SPA</w:t>
       </w:r>
@@ -3446,7 +3447,7 @@
           <w:numId w:val="31"/>
         </w:numPr>
       </w:pPr>
-      <w:bookmarkStart w:id="5" w:name="_Toc402470355"/>
+      <w:bookmarkStart w:id="5" w:name="_Toc402471061"/>
       <w:r>
         <w:rPr>
           <w:rStyle w:val="Heading2Char"/>
@@ -3499,7 +3500,7 @@
           <w:rStyle w:val="Heading3Char"/>
         </w:rPr>
       </w:pPr>
-      <w:bookmarkStart w:id="6" w:name="_Toc402470356"/>
+      <w:bookmarkStart w:id="6" w:name="_Toc402471062"/>
       <w:r>
         <w:rPr>
           <w:rStyle w:val="Heading3Char"/>
@@ -4781,7 +4782,7 @@
           <w:numId w:val="31"/>
         </w:numPr>
       </w:pPr>
-      <w:bookmarkStart w:id="7" w:name="_Toc402470357"/>
+      <w:bookmarkStart w:id="7" w:name="_Toc402471063"/>
       <w:r>
         <w:lastRenderedPageBreak/>
         <w:t xml:space="preserve">Flexible </w:t>
@@ -5870,7 +5871,7 @@
           <w:numId w:val="31"/>
         </w:numPr>
       </w:pPr>
-      <w:bookmarkStart w:id="8" w:name="_Toc402470358"/>
+      <w:bookmarkStart w:id="8" w:name="_Toc402471064"/>
       <w:r>
         <w:lastRenderedPageBreak/>
         <w:t>Highly Organised Repository</w:t>
@@ -6410,7 +6411,7 @@
           <w:numId w:val="31"/>
         </w:numPr>
       </w:pPr>
-      <w:bookmarkStart w:id="9" w:name="_Toc402470359"/>
+      <w:bookmarkStart w:id="9" w:name="_Toc402471065"/>
       <w:r>
         <w:lastRenderedPageBreak/>
         <w:t>Project Plan</w:t>
@@ -6484,7 +6485,7 @@
       <w:pPr>
         <w:pStyle w:val="Heading2"/>
       </w:pPr>
-      <w:bookmarkStart w:id="10" w:name="_Toc402470360"/>
+      <w:bookmarkStart w:id="10" w:name="_Toc402471066"/>
       <w:r>
         <w:t>3.1.</w:t>
       </w:r>
@@ -6514,7 +6515,7 @@
           <w:docGrid w:linePitch="360"/>
         </w:sectPr>
       </w:pPr>
-      <w:bookmarkStart w:id="11" w:name="_Toc402470361"/>
+      <w:bookmarkStart w:id="11" w:name="_Toc402471067"/>
       <w:r>
         <w:t>3.2.</w:t>
       </w:r>
@@ -6545,7 +6546,7 @@
       <w:pPr>
         <w:pStyle w:val="Heading1"/>
       </w:pPr>
-      <w:bookmarkStart w:id="12" w:name="_Toc402470362"/>
+      <w:bookmarkStart w:id="12" w:name="_Toc402471068"/>
       <w:r>
         <w:lastRenderedPageBreak/>
         <w:t>4.</w:t>
@@ -6564,7 +6565,7 @@
       </w:pPr>
       <w:bookmarkStart w:id="13" w:name="_Toc384845072"/>
       <w:bookmarkStart w:id="14" w:name="_Toc385275806"/>
-      <w:bookmarkStart w:id="15" w:name="_Toc402470363"/>
+      <w:bookmarkStart w:id="15" w:name="_Toc402471069"/>
       <w:r>
         <w:t>4</w:t>
       </w:r>
@@ -7001,7 +7002,7 @@
       <w:pPr>
         <w:pStyle w:val="Heading2"/>
       </w:pPr>
-      <w:bookmarkStart w:id="18" w:name="_Toc402470364"/>
+      <w:bookmarkStart w:id="18" w:name="_Toc402471070"/>
       <w:r>
         <w:lastRenderedPageBreak/>
         <w:t>4.2.</w:t>
@@ -7227,8 +7228,9 @@
     <w:p>
       <w:pPr>
         <w:pStyle w:val="Heading2"/>
-      </w:pPr>
-      <w:bookmarkStart w:id="21" w:name="_Toc402470365"/>
+        <w:jc w:val="both"/>
+      </w:pPr>
+      <w:bookmarkStart w:id="21" w:name="_Toc402471071"/>
       <w:r>
         <w:lastRenderedPageBreak/>
         <w:t>4.3.</w:t>
@@ -7241,189 +7243,928 @@
       </w:r>
       <w:bookmarkEnd w:id="21"/>
     </w:p>
-    <w:p/>
-    <w:p>
-      <w:r>
-        <w:t>/*</w:t>
-      </w:r>
-      <w:r>
-        <w:rPr>
-          <w:b/>
-          <w:color w:val="FF0000"/>
-        </w:rPr>
-        <w:t>IPSITA</w:t>
+    <w:p>
+      <w:pPr>
+        <w:jc w:val="both"/>
+      </w:pPr>
+      <w:r>
+        <w:t xml:space="preserve">The main role of the design extractor is to extract relationships about the SIMPLE program that could not be extracted in the one-time parsing done by the Code Parser. This includes: </w:t>
+      </w:r>
+    </w:p>
+    <w:p>
+      <w:pPr>
+        <w:pStyle w:val="ListParagraph"/>
+        <w:numPr>
+          <w:ilvl w:val="1"/>
+          <w:numId w:val="12"/>
+        </w:numPr>
+        <w:ind w:left="709" w:hanging="425"/>
+        <w:jc w:val="both"/>
+      </w:pPr>
+      <w:r>
+        <w:t>Extracting information about Modifies and Uses for procedures and for program lines that are calls statements</w:t>
+      </w:r>
+    </w:p>
+    <w:p>
+      <w:pPr>
+        <w:pStyle w:val="ListParagraph"/>
+        <w:numPr>
+          <w:ilvl w:val="1"/>
+          <w:numId w:val="12"/>
+        </w:numPr>
+        <w:ind w:left="709" w:hanging="425"/>
+        <w:jc w:val="both"/>
+      </w:pPr>
+      <w:r>
+        <w:t>Building the Control Flow Graph (CFG) from the AST and subsequently storing it in the PKB and storing the Next relationship in the PKB</w:t>
+      </w:r>
+    </w:p>
+    <w:p>
+      <w:pPr>
+        <w:pStyle w:val="Heading3"/>
+        <w:jc w:val="both"/>
+      </w:pPr>
+      <w:bookmarkStart w:id="22" w:name="_Toc399682496"/>
+      <w:r>
+        <w:t>4</w:t>
+      </w:r>
+      <w:r>
+        <w:t>.3.1. Extracting Relationships</w:t>
+      </w:r>
+      <w:bookmarkEnd w:id="22"/>
+    </w:p>
+    <w:p>
+      <w:pPr>
+        <w:jc w:val="both"/>
+      </w:pPr>
+      <w:r>
+        <w:t xml:space="preserve">The following shows the steps required to extract relationships like Modifies and Uses for multiple procedures in a single SIMPLE program: </w:t>
+      </w:r>
+    </w:p>
+    <w:p>
+      <w:pPr>
+        <w:pStyle w:val="ListParagraph"/>
+        <w:numPr>
+          <w:ilvl w:val="0"/>
+          <w:numId w:val="24"/>
+        </w:numPr>
+        <w:jc w:val="both"/>
+      </w:pPr>
+      <w:r>
+        <w:t>Obtain the Calls Table from the PKB. An example of the calls Table is shown below where procedure with index 0 calls procedure with index 1 from program line 3 and procedure with index 4 calls procedure with index 3 from program line 21.</w:t>
+      </w:r>
+    </w:p>
+    <w:p>
+      <w:pPr>
+        <w:pStyle w:val="ListParagraph"/>
+        <w:ind w:left="784"/>
+      </w:pPr>
+      <w:r>
+        <w:t xml:space="preserve">0 </w:t>
+      </w:r>
+      <w:r>
+        <w:sym w:font="Wingdings" w:char="F0E0"/>
+      </w:r>
+      <w:r>
+        <w:t xml:space="preserve"> (1, 3) (4, 5)</w:t>
+      </w:r>
+      <w:r>
+        <w:br/>
+        <w:t xml:space="preserve">1 </w:t>
+      </w:r>
+      <w:r>
+        <w:sym w:font="Wingdings" w:char="F0E0"/>
+      </w:r>
+      <w:r>
+        <w:t xml:space="preserve"> (2, 8) (3, 10)</w:t>
+      </w:r>
+      <w:r>
+        <w:br/>
+        <w:t xml:space="preserve">2 </w:t>
+      </w:r>
+      <w:r>
+        <w:sym w:font="Wingdings" w:char="F0E0"/>
+      </w:r>
+      <w:r>
+        <w:br/>
+        <w:t xml:space="preserve">3 </w:t>
+      </w:r>
+      <w:r>
+        <w:sym w:font="Wingdings" w:char="F0E0"/>
+      </w:r>
+      <w:r>
+        <w:br/>
+        <w:t xml:space="preserve">4 </w:t>
+      </w:r>
+      <w:r>
+        <w:sym w:font="Wingdings" w:char="F0E0"/>
+      </w:r>
+      <w:r>
+        <w:t xml:space="preserve"> (3, 21)</w:t>
+      </w:r>
+    </w:p>
+    <w:p>
+      <w:pPr>
+        <w:pStyle w:val="ListParagraph"/>
+        <w:ind w:left="784"/>
+        <w:jc w:val="both"/>
+      </w:pPr>
+      <w:r>
+        <w:t>This translates into a Calls Tree as follows where the nodes represent procedure indices and the edges represent the program line at which there is a calls statement.</w:t>
+      </w:r>
+    </w:p>
+    <w:p>
+      <w:pPr>
+        <w:pStyle w:val="ListParagraph"/>
+        <w:ind w:left="784"/>
+        <w:jc w:val="both"/>
+      </w:pPr>
+      <w:r>
+        <w:rPr>
+          <w:noProof/>
+        </w:rPr>
+        <w:pict>
+          <v:shape id="Text Box 2" o:spid="_x0000_s1032" type="#_x0000_t202" style="position:absolute;left:0;text-align:left;margin-left:180.55pt;margin-top:29.8pt;width:18.25pt;height:19.7pt;z-index:251664384;visibility:visible;mso-width-relative:margin;mso-height-relative:margin" o:gfxdata="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" filled="f" stroked="f">
+            <v:textbox>
+              <w:txbxContent>
+                <w:p/>
+              </w:txbxContent>
+            </v:textbox>
+          </v:shape>
+        </w:pict>
       </w:r>
       <w:r>
         <w:t xml:space="preserve"> </w:t>
       </w:r>
-    </w:p>
-    <w:p>
-      <w:r>
-        <w:t>PLEASE REMOVE THIS COMMENT</w:t>
-      </w:r>
-    </w:p>
-    <w:p>
-      <w:pPr>
-        <w:autoSpaceDE w:val="0"/>
-        <w:autoSpaceDN w:val="0"/>
-        <w:adjustRightInd w:val="0"/>
-        <w:spacing w:after="0" w:line="240" w:lineRule="auto"/>
-        <w:rPr>
-          <w:rFonts w:ascii="Times New Roman" w:hAnsi="Times New Roman" w:cs="Times New Roman"/>
-          <w:color w:val="000000"/>
-          <w:sz w:val="22"/>
-          <w:szCs w:val="22"/>
-        </w:rPr>
-      </w:pPr>
-      <w:r>
-        <w:rPr>
-          <w:rFonts w:ascii="Times New Roman" w:hAnsi="Times New Roman" w:cs="Times New Roman"/>
-          <w:color w:val="000000"/>
-          <w:sz w:val="22"/>
-          <w:szCs w:val="22"/>
-        </w:rPr>
-        <w:t xml:space="preserve">Follow guidelines in Handbook Section 10.2 to </w:t>
+      <w:r>
+        <w:rPr>
+          <w:noProof/>
+          <w:lang w:eastAsia="en-SG"/>
+        </w:rPr>
+        <w:drawing>
+          <wp:inline distT="0" distB="0" distL="0" distR="0" wp14:anchorId="3F7BEBD2" wp14:editId="1012A525">
+            <wp:extent cx="2251710" cy="1624330"/>
+            <wp:effectExtent l="0" t="0" r="0" b="0"/>
+            <wp:docPr id="41" name="Picture 41"/>
+            <wp:cNvGraphicFramePr>
+              <a:graphicFrameLocks xmlns:a="http://schemas.openxmlformats.org/drawingml/2006/main" noChangeAspect="1"/>
+            </wp:cNvGraphicFramePr>
+            <a:graphic xmlns:a="http://schemas.openxmlformats.org/drawingml/2006/main">
+              <a:graphicData uri="http://schemas.openxmlformats.org/drawingml/2006/picture">
+                <pic:pic xmlns:pic="http://schemas.openxmlformats.org/drawingml/2006/picture">
+                  <pic:nvPicPr>
+                    <pic:cNvPr id="0" name="Picture 1"/>
+                    <pic:cNvPicPr>
+                      <a:picLocks noChangeAspect="1" noChangeArrowheads="1"/>
+                    </pic:cNvPicPr>
+                  </pic:nvPicPr>
+                  <pic:blipFill>
+                    <a:blip r:embed="rId25" cstate="print">
+                      <a:extLst>
+                        <a:ext uri="{28A0092B-C50C-407E-A947-70E740481C1C}">
+                          <a14:useLocalDpi xmlns:a14="http://schemas.microsoft.com/office/drawing/2010/main" val="0"/>
+                        </a:ext>
+                      </a:extLst>
+                    </a:blip>
+                    <a:srcRect/>
+                    <a:stretch>
+                      <a:fillRect/>
+                    </a:stretch>
+                  </pic:blipFill>
+                  <pic:spPr bwMode="auto">
+                    <a:xfrm>
+                      <a:off x="0" y="0"/>
+                      <a:ext cx="2251710" cy="1624330"/>
+                    </a:xfrm>
+                    <a:prstGeom prst="rect">
+                      <a:avLst/>
+                    </a:prstGeom>
+                    <a:noFill/>
+                    <a:ln>
+                      <a:noFill/>
+                    </a:ln>
+                  </pic:spPr>
+                </pic:pic>
+              </a:graphicData>
+            </a:graphic>
+          </wp:inline>
+        </w:drawing>
+      </w:r>
+    </w:p>
+    <w:p>
+      <w:pPr>
+        <w:pStyle w:val="ListParagraph"/>
+        <w:numPr>
+          <w:ilvl w:val="0"/>
+          <w:numId w:val="24"/>
+        </w:numPr>
+        <w:jc w:val="both"/>
+      </w:pPr>
+      <w:r>
+        <w:t>Run Depth First Search (DFS) on the Calls table</w:t>
+      </w:r>
+      <w:r>
+        <w:t xml:space="preserve"> (</w:t>
+      </w:r>
+      <w:r>
+        <w:t>Note: There can be cycles in the graph</w:t>
+      </w:r>
+      <w:r>
+        <w:t>)</w:t>
+      </w:r>
+      <w:r>
+        <w:t xml:space="preserve"> in order to obtain a topological sort order of the procedure indices in a queue (below) which starts on the left. Each Queue contains a procedure index and a vector of program lines in which the procedure is called either directly or indirectly.</w:t>
+      </w:r>
+    </w:p>
+    <w:p>
+      <w:pPr>
+        <w:ind w:left="424" w:firstLine="285"/>
+        <w:rPr>
+          <w:sz w:val="20"/>
+        </w:rPr>
+      </w:pPr>
+      <w:r>
+        <w:rPr>
+          <w:sz w:val="18"/>
+        </w:rPr>
+        <w:t>______________________________________________________________________________________</w:t>
+      </w:r>
+      <w:r>
+        <w:rPr>
+          <w:sz w:val="18"/>
+          <w:szCs w:val="18"/>
+        </w:rPr>
+        <w:t>_</w:t>
+      </w:r>
+      <w:r>
+        <w:rPr>
+          <w:sz w:val="18"/>
+          <w:szCs w:val="18"/>
+        </w:rPr>
+        <w:t>_____</w:t>
+      </w:r>
+    </w:p>
+    <w:p>
+      <w:pPr>
+        <w:pStyle w:val="ListParagraph"/>
+        <w:ind w:left="784"/>
+        <w:rPr>
+          <w:sz w:val="20"/>
+        </w:rPr>
+      </w:pPr>
+      <w:r>
+        <w:t>(2, [3, 8])</w:t>
+      </w:r>
+      <w:r>
+        <w:tab/>
+        <w:t>(3, [3, 10])</w:t>
+      </w:r>
+      <w:r>
+        <w:tab/>
+        <w:t xml:space="preserve">(1, [3]) </w:t>
+      </w:r>
+      <w:r>
+        <w:tab/>
+      </w:r>
+      <w:r>
+        <w:tab/>
+        <w:t xml:space="preserve">(3, [5, 21]) </w:t>
+      </w:r>
+      <w:r>
+        <w:tab/>
+        <w:t xml:space="preserve">(4, [5]) </w:t>
+      </w:r>
+      <w:r>
+        <w:tab/>
+      </w:r>
+      <w:r>
+        <w:tab/>
+        <w:t>(0, [ ])</w:t>
+      </w:r>
+      <w:r>
+        <w:br/>
+      </w:r>
+      <w:r>
+        <w:rPr>
+          <w:sz w:val="18"/>
+        </w:rPr>
+        <w:t>________________________________________________________________________________________</w:t>
+      </w:r>
+      <w:r>
+        <w:rPr>
+          <w:sz w:val="18"/>
+        </w:rPr>
+        <w:t>___</w:t>
+      </w:r>
+    </w:p>
+    <w:p>
+      <w:pPr>
+        <w:pStyle w:val="ListParagraph"/>
+        <w:numPr>
+          <w:ilvl w:val="0"/>
+          <w:numId w:val="24"/>
+        </w:numPr>
+        <w:jc w:val="both"/>
+      </w:pPr>
+      <w:r>
+        <w:t xml:space="preserve">Starting from the head of the queue, find all the variables that are modified and all the variables that are used in the procedure. For each of the program lines in the Queue Item, set these program lines (p) to modify and use the respective variables. </w:t>
+      </w:r>
+      <w:r>
+        <w:lastRenderedPageBreak/>
+        <w:t xml:space="preserve">For each of the program lines (p), if they are contained in another container statement (c), then set these program lines (c) to modify and use the respective variables too.  </w:t>
+      </w:r>
+    </w:p>
+    <w:p>
+      <w:pPr>
+        <w:pStyle w:val="Heading3"/>
+      </w:pPr>
+      <w:bookmarkStart w:id="23" w:name="_Toc399682497"/>
+      <w:r>
+        <w:t>4</w:t>
+      </w:r>
+      <w:r>
+        <w:t>.3.2. Bu</w:t>
+      </w:r>
+      <w:r>
+        <w:t>ilding CFG</w:t>
+      </w:r>
+      <w:bookmarkEnd w:id="23"/>
+    </w:p>
+    <w:p>
+      <w:r>
+        <w:t xml:space="preserve">Given the AST, the following shows the pseudo code to build the CFG. Then, the CFG is traversed and the Next relationships are stored in the PKB’s Next table. </w:t>
+      </w:r>
+    </w:p>
+    <w:p>
+      <w:r>
+        <w:t>Here are the steps taken to build a CFG:</w:t>
+      </w:r>
+    </w:p>
+    <w:p>
+      <w:pPr>
+        <w:pStyle w:val="ListParagraph"/>
+        <w:numPr>
+          <w:ilvl w:val="0"/>
+          <w:numId w:val="40"/>
+        </w:numPr>
+        <w:spacing w:line="240" w:lineRule="auto"/>
+      </w:pPr>
+      <w:r>
+        <w:t xml:space="preserve">Maintain a </w:t>
       </w:r>
       <w:proofErr w:type="spellStart"/>
       <w:r>
-        <w:rPr>
-          <w:rFonts w:ascii="Times New Roman" w:hAnsi="Times New Roman" w:cs="Times New Roman"/>
-          <w:color w:val="000000"/>
-          <w:sz w:val="22"/>
-          <w:szCs w:val="22"/>
-        </w:rPr>
-        <w:t>analyze</w:t>
+        <w:t>currCFGNode</w:t>
       </w:r>
       <w:proofErr w:type="spellEnd"/>
       <w:r>
-        <w:rPr>
-          <w:rFonts w:ascii="Times New Roman" w:hAnsi="Times New Roman" w:cs="Times New Roman"/>
-          <w:color w:val="000000"/>
-          <w:sz w:val="22"/>
-          <w:szCs w:val="22"/>
-        </w:rPr>
-        <w:t xml:space="preserve">, justify and document detailed design decisions. Pay attention to clarity of the description (check hints in Section 10.2). </w:t>
-      </w:r>
-    </w:p>
-    <w:p>
-      <w:pPr>
-        <w:autoSpaceDE w:val="0"/>
-        <w:autoSpaceDN w:val="0"/>
-        <w:adjustRightInd w:val="0"/>
-        <w:spacing w:after="0" w:line="240" w:lineRule="auto"/>
-        <w:rPr>
-          <w:rFonts w:ascii="Times New Roman" w:hAnsi="Times New Roman" w:cs="Times New Roman"/>
-          <w:color w:val="000000"/>
-          <w:sz w:val="22"/>
-          <w:szCs w:val="22"/>
-        </w:rPr>
-      </w:pPr>
-      <w:r>
-        <w:rPr>
-          <w:rFonts w:ascii="Times New Roman" w:hAnsi="Times New Roman" w:cs="Times New Roman"/>
-          <w:color w:val="000000"/>
-          <w:sz w:val="22"/>
-          <w:szCs w:val="22"/>
-        </w:rPr>
-        <w:t xml:space="preserve">If you applied design patterns, document them in this section: </w:t>
-      </w:r>
-    </w:p>
-    <w:p>
-      <w:pPr>
-        <w:autoSpaceDE w:val="0"/>
-        <w:autoSpaceDN w:val="0"/>
-        <w:adjustRightInd w:val="0"/>
-        <w:spacing w:after="0" w:line="240" w:lineRule="auto"/>
-        <w:rPr>
-          <w:rFonts w:ascii="Times New Roman" w:hAnsi="Times New Roman" w:cs="Times New Roman"/>
-          <w:color w:val="000000"/>
-          <w:sz w:val="22"/>
-          <w:szCs w:val="22"/>
-        </w:rPr>
-      </w:pPr>
-      <w:r>
-        <w:rPr>
-          <w:rFonts w:ascii="Times New Roman" w:hAnsi="Times New Roman" w:cs="Times New Roman"/>
-          <w:color w:val="000000"/>
-          <w:sz w:val="22"/>
-          <w:szCs w:val="22"/>
-        </w:rPr>
-        <w:t>a) Explain the design problem and pattern you applied</w:t>
-      </w:r>
-    </w:p>
-    <w:p>
-      <w:pPr>
-        <w:autoSpaceDE w:val="0"/>
-        <w:autoSpaceDN w:val="0"/>
-        <w:adjustRightInd w:val="0"/>
-        <w:spacing w:after="47" w:line="240" w:lineRule="auto"/>
-        <w:rPr>
-          <w:rFonts w:ascii="Times New Roman" w:hAnsi="Times New Roman" w:cs="Times New Roman"/>
-          <w:color w:val="000000"/>
-          <w:sz w:val="22"/>
-          <w:szCs w:val="22"/>
-        </w:rPr>
-      </w:pPr>
-      <w:r>
-        <w:rPr>
-          <w:rFonts w:ascii="Times New Roman" w:hAnsi="Times New Roman" w:cs="Times New Roman"/>
-          <w:color w:val="000000"/>
-          <w:sz w:val="22"/>
-          <w:szCs w:val="22"/>
-        </w:rPr>
-        <w:t>b)</w:t>
-      </w:r>
-      <w:r>
-        <w:rPr>
-          <w:rFonts w:ascii="Times New Roman" w:hAnsi="Times New Roman" w:cs="Times New Roman"/>
-          <w:color w:val="000000"/>
-          <w:sz w:val="22"/>
-          <w:szCs w:val="22"/>
-        </w:rPr>
-        <w:t xml:space="preserve"> Document expected benefits and costs of applying a design pattern </w:t>
-      </w:r>
-    </w:p>
-    <w:p>
-      <w:pPr>
-        <w:autoSpaceDE w:val="0"/>
-        <w:autoSpaceDN w:val="0"/>
-        <w:adjustRightInd w:val="0"/>
-        <w:spacing w:after="0" w:line="240" w:lineRule="auto"/>
-        <w:rPr>
-          <w:rFonts w:ascii="Times New Roman" w:hAnsi="Times New Roman" w:cs="Times New Roman"/>
-          <w:color w:val="000000"/>
-          <w:sz w:val="22"/>
-          <w:szCs w:val="22"/>
-        </w:rPr>
-      </w:pPr>
-      <w:r>
-        <w:rPr>
-          <w:rFonts w:ascii="Times New Roman" w:hAnsi="Times New Roman" w:cs="Times New Roman"/>
-          <w:color w:val="000000"/>
-          <w:sz w:val="22"/>
-          <w:szCs w:val="22"/>
-        </w:rPr>
-        <w:t xml:space="preserve">c) Document the actual benefits and costs of a design pattern that you experienced in the project after applying it. </w:t>
-      </w:r>
-    </w:p>
-    <w:p>
-      <w:r>
-        <w:t>*/</w:t>
-      </w:r>
-    </w:p>
-    <w:p>
-      <w:pPr>
-        <w:rPr>
-          <w:rFonts w:asciiTheme="majorHAnsi" w:eastAsiaTheme="majorEastAsia" w:hAnsiTheme="majorHAnsi" w:cstheme="majorBidi"/>
-          <w:smallCaps/>
-          <w:color w:val="17365D" w:themeColor="text2" w:themeShade="BF"/>
-          <w:spacing w:val="20"/>
-          <w:sz w:val="28"/>
-          <w:szCs w:val="28"/>
-        </w:rPr>
-      </w:pPr>
-      <w:r>
-        <w:br w:type="page"/>
+        <w:t xml:space="preserve"> pointer.</w:t>
+      </w:r>
+    </w:p>
+    <w:p>
+      <w:pPr>
+        <w:pStyle w:val="ListParagraph"/>
+        <w:numPr>
+          <w:ilvl w:val="0"/>
+          <w:numId w:val="40"/>
+        </w:numPr>
+        <w:spacing w:line="240" w:lineRule="auto"/>
+      </w:pPr>
+      <w:r>
+        <w:t xml:space="preserve">Create a CFG Root. </w:t>
+      </w:r>
+    </w:p>
+    <w:p>
+      <w:pPr>
+        <w:pStyle w:val="ListParagraph"/>
+        <w:numPr>
+          <w:ilvl w:val="0"/>
+          <w:numId w:val="40"/>
+        </w:numPr>
+        <w:spacing w:line="240" w:lineRule="auto"/>
+      </w:pPr>
+      <w:r>
+        <w:t>Iteratively traverse each of the procedure type nodes in AST.</w:t>
+      </w:r>
+    </w:p>
+    <w:p>
+      <w:pPr>
+        <w:pStyle w:val="ListParagraph"/>
+        <w:numPr>
+          <w:ilvl w:val="1"/>
+          <w:numId w:val="40"/>
+        </w:numPr>
+        <w:spacing w:line="240" w:lineRule="auto"/>
+      </w:pPr>
+      <w:r>
+        <w:t xml:space="preserve">For each node, update the </w:t>
+      </w:r>
+      <w:proofErr w:type="spellStart"/>
+      <w:r>
+        <w:t>currASTNode</w:t>
+      </w:r>
+      <w:proofErr w:type="spellEnd"/>
+      <w:r>
+        <w:t xml:space="preserve"> and </w:t>
+      </w:r>
+      <w:proofErr w:type="spellStart"/>
+      <w:r>
+        <w:t>currCFGNode</w:t>
+      </w:r>
+      <w:proofErr w:type="spellEnd"/>
+      <w:r>
+        <w:t xml:space="preserve">. Then create a CFG for </w:t>
+      </w:r>
+      <w:proofErr w:type="spellStart"/>
+      <w:r>
+        <w:t>stmtLst</w:t>
+      </w:r>
+      <w:proofErr w:type="spellEnd"/>
+      <w:r>
+        <w:t xml:space="preserve"> using the </w:t>
+      </w:r>
+      <w:proofErr w:type="spellStart"/>
+      <w:r>
+        <w:t>currASTNode</w:t>
+      </w:r>
+      <w:proofErr w:type="spellEnd"/>
+      <w:r>
+        <w:t>.</w:t>
+      </w:r>
+    </w:p>
+    <w:p>
+      <w:pPr>
+        <w:spacing w:line="240" w:lineRule="auto"/>
+      </w:pPr>
+      <w:r>
+        <w:t xml:space="preserve">Here are the steps taken to create a CFG for </w:t>
+      </w:r>
+      <w:proofErr w:type="spellStart"/>
+      <w:r>
+        <w:t>stmtLst</w:t>
+      </w:r>
+      <w:proofErr w:type="spellEnd"/>
+      <w:r>
+        <w:t>:</w:t>
+      </w:r>
+    </w:p>
+    <w:p>
+      <w:pPr>
+        <w:pStyle w:val="ListParagraph"/>
+        <w:numPr>
+          <w:ilvl w:val="0"/>
+          <w:numId w:val="41"/>
+        </w:numPr>
+        <w:spacing w:line="240" w:lineRule="auto"/>
+      </w:pPr>
+      <w:r>
+        <w:t xml:space="preserve"> </w:t>
+      </w:r>
+      <w:r>
+        <w:t>Iteratively, traverse the children AST nodes and do the following:</w:t>
+      </w:r>
+    </w:p>
+    <w:p>
+      <w:pPr>
+        <w:pStyle w:val="ListParagraph"/>
+        <w:numPr>
+          <w:ilvl w:val="1"/>
+          <w:numId w:val="41"/>
+        </w:numPr>
+        <w:spacing w:line="240" w:lineRule="auto"/>
+      </w:pPr>
+      <w:r>
+        <w:t>If type is ASSIGN, create CFG for Assign.</w:t>
+      </w:r>
+    </w:p>
+    <w:p>
+      <w:pPr>
+        <w:pStyle w:val="ListParagraph"/>
+        <w:numPr>
+          <w:ilvl w:val="1"/>
+          <w:numId w:val="41"/>
+        </w:numPr>
+        <w:spacing w:line="240" w:lineRule="auto"/>
+      </w:pPr>
+      <w:r>
+        <w:t xml:space="preserve">If type is </w:t>
+      </w:r>
+      <w:r>
+        <w:t>CALL</w:t>
+      </w:r>
+      <w:r>
+        <w:t xml:space="preserve">, create CFG for </w:t>
+      </w:r>
+      <w:r>
+        <w:t>Call</w:t>
+      </w:r>
+      <w:r>
+        <w:t>.</w:t>
+      </w:r>
+    </w:p>
+    <w:p>
+      <w:pPr>
+        <w:pStyle w:val="ListParagraph"/>
+        <w:numPr>
+          <w:ilvl w:val="1"/>
+          <w:numId w:val="41"/>
+        </w:numPr>
+        <w:spacing w:line="240" w:lineRule="auto"/>
+      </w:pPr>
+      <w:r>
+        <w:t xml:space="preserve">If type is </w:t>
+      </w:r>
+      <w:r>
+        <w:t>WHILE</w:t>
+      </w:r>
+      <w:r>
+        <w:t xml:space="preserve">, create CFG for </w:t>
+      </w:r>
+      <w:proofErr w:type="spellStart"/>
+      <w:proofErr w:type="gramStart"/>
+      <w:r>
+        <w:t>While</w:t>
+      </w:r>
+      <w:proofErr w:type="spellEnd"/>
+      <w:proofErr w:type="gramEnd"/>
+      <w:r>
+        <w:t>.</w:t>
+      </w:r>
+    </w:p>
+    <w:p>
+      <w:pPr>
+        <w:pStyle w:val="ListParagraph"/>
+        <w:numPr>
+          <w:ilvl w:val="1"/>
+          <w:numId w:val="41"/>
+        </w:numPr>
+        <w:spacing w:line="240" w:lineRule="auto"/>
+      </w:pPr>
+      <w:r>
+        <w:t xml:space="preserve">If type is </w:t>
+      </w:r>
+      <w:r>
+        <w:t>IF, create CFG for If</w:t>
+      </w:r>
+      <w:r>
+        <w:t>.</w:t>
+      </w:r>
+      <w:r>
+        <w:t xml:space="preserve"> </w:t>
+      </w:r>
+    </w:p>
+    <w:p>
+      <w:pPr>
+        <w:spacing w:line="240" w:lineRule="auto"/>
+      </w:pPr>
+      <w:r>
+        <w:t>To create CFG for Assign</w:t>
+      </w:r>
+      <w:r>
+        <w:t xml:space="preserve"> or Call</w:t>
+      </w:r>
+      <w:r>
+        <w:t xml:space="preserve">, just create a new node and attach to existing CFG. </w:t>
+      </w:r>
+    </w:p>
+    <w:p>
+      <w:pPr>
+        <w:spacing w:line="240" w:lineRule="auto"/>
+      </w:pPr>
+      <w:r>
+        <w:t xml:space="preserve">To create CFG for </w:t>
+      </w:r>
+      <w:proofErr w:type="spellStart"/>
+      <w:proofErr w:type="gramStart"/>
+      <w:r>
+        <w:t>While</w:t>
+      </w:r>
+      <w:proofErr w:type="spellEnd"/>
+      <w:proofErr w:type="gramEnd"/>
+      <w:r>
+        <w:t>, the steps are:</w:t>
+      </w:r>
+    </w:p>
+    <w:p>
+      <w:pPr>
+        <w:pStyle w:val="ListParagraph"/>
+        <w:numPr>
+          <w:ilvl w:val="0"/>
+          <w:numId w:val="42"/>
+        </w:numPr>
+        <w:spacing w:line="240" w:lineRule="auto"/>
+      </w:pPr>
+      <w:r>
+        <w:t>Create a new node and attach to existing CFG.</w:t>
+      </w:r>
+    </w:p>
+    <w:p>
+      <w:pPr>
+        <w:pStyle w:val="ListParagraph"/>
+        <w:numPr>
+          <w:ilvl w:val="0"/>
+          <w:numId w:val="42"/>
+        </w:numPr>
+        <w:spacing w:line="240" w:lineRule="auto"/>
+      </w:pPr>
+      <w:r>
+        <w:t xml:space="preserve">Save a pointer to the </w:t>
+      </w:r>
+      <w:proofErr w:type="spellStart"/>
+      <w:r>
+        <w:t>currCFGNode</w:t>
+      </w:r>
+      <w:proofErr w:type="spellEnd"/>
+      <w:r>
+        <w:t xml:space="preserve">. This is the </w:t>
+      </w:r>
+      <w:proofErr w:type="spellStart"/>
+      <w:r>
+        <w:t>toNode</w:t>
+      </w:r>
+      <w:proofErr w:type="spellEnd"/>
+      <w:r>
+        <w:t xml:space="preserve"> for the backwards pointer of the while loop in the CFG that is to be set later. </w:t>
+      </w:r>
+    </w:p>
+    <w:p>
+      <w:pPr>
+        <w:pStyle w:val="ListParagraph"/>
+        <w:numPr>
+          <w:ilvl w:val="0"/>
+          <w:numId w:val="42"/>
+        </w:numPr>
+        <w:spacing w:line="240" w:lineRule="auto"/>
+      </w:pPr>
+      <w:r>
+        <w:t xml:space="preserve">Create the CFG for </w:t>
+      </w:r>
+      <w:proofErr w:type="spellStart"/>
+      <w:r>
+        <w:t>stmtLst</w:t>
+      </w:r>
+      <w:proofErr w:type="spellEnd"/>
+      <w:r>
+        <w:t xml:space="preserve">. </w:t>
+      </w:r>
+    </w:p>
+    <w:p>
+      <w:pPr>
+        <w:pStyle w:val="ListParagraph"/>
+        <w:numPr>
+          <w:ilvl w:val="0"/>
+          <w:numId w:val="42"/>
+        </w:numPr>
+        <w:spacing w:line="240" w:lineRule="auto"/>
+      </w:pPr>
+      <w:r>
+        <w:t xml:space="preserve">Find the </w:t>
+      </w:r>
+      <w:proofErr w:type="spellStart"/>
+      <w:r>
+        <w:t>fromNode</w:t>
+      </w:r>
+      <w:proofErr w:type="spellEnd"/>
+      <w:r>
+        <w:t xml:space="preserve"> for the backwards pointer by running DFS on the currently created CFG. </w:t>
+      </w:r>
+    </w:p>
+    <w:p>
+      <w:pPr>
+        <w:pStyle w:val="ListParagraph"/>
+        <w:numPr>
+          <w:ilvl w:val="0"/>
+          <w:numId w:val="42"/>
+        </w:numPr>
+        <w:spacing w:line="240" w:lineRule="auto"/>
+      </w:pPr>
+      <w:r>
+        <w:t xml:space="preserve">Create a link from the </w:t>
+      </w:r>
+      <w:proofErr w:type="spellStart"/>
+      <w:r>
+        <w:t>fr</w:t>
+      </w:r>
+      <w:r>
+        <w:t>omNode</w:t>
+      </w:r>
+      <w:proofErr w:type="spellEnd"/>
+      <w:r>
+        <w:t xml:space="preserve"> to the </w:t>
+      </w:r>
+      <w:proofErr w:type="spellStart"/>
+      <w:r>
+        <w:t>toNode</w:t>
+      </w:r>
+      <w:proofErr w:type="spellEnd"/>
+      <w:r>
+        <w:t xml:space="preserve"> in the CFG.</w:t>
+      </w:r>
+    </w:p>
+    <w:p>
+      <w:pPr>
+        <w:pStyle w:val="ListParagraph"/>
+        <w:numPr>
+          <w:ilvl w:val="0"/>
+          <w:numId w:val="42"/>
+        </w:numPr>
+        <w:spacing w:line="240" w:lineRule="auto"/>
+      </w:pPr>
+      <w:r>
+        <w:t xml:space="preserve">Update </w:t>
+      </w:r>
+      <w:proofErr w:type="spellStart"/>
+      <w:r>
+        <w:t>currCFGNode</w:t>
+      </w:r>
+      <w:proofErr w:type="spellEnd"/>
+      <w:r>
+        <w:t>.</w:t>
+      </w:r>
+    </w:p>
+    <w:p>
+      <w:pPr>
+        <w:spacing w:line="240" w:lineRule="auto"/>
+      </w:pPr>
+      <w:r>
+        <w:t>To create CFG for If, the steps are:</w:t>
+      </w:r>
+    </w:p>
+    <w:p>
+      <w:pPr>
+        <w:pStyle w:val="ListParagraph"/>
+        <w:numPr>
+          <w:ilvl w:val="0"/>
+          <w:numId w:val="43"/>
+        </w:numPr>
+        <w:spacing w:line="240" w:lineRule="auto"/>
+      </w:pPr>
+      <w:r>
+        <w:t>Create a new node and attach to existing CFG.</w:t>
+      </w:r>
+    </w:p>
+    <w:p>
+      <w:pPr>
+        <w:pStyle w:val="ListParagraph"/>
+        <w:numPr>
+          <w:ilvl w:val="0"/>
+          <w:numId w:val="43"/>
+        </w:numPr>
+        <w:spacing w:line="240" w:lineRule="auto"/>
+      </w:pPr>
+      <w:r>
+        <w:t xml:space="preserve">For the </w:t>
+      </w:r>
+      <w:proofErr w:type="spellStart"/>
+      <w:r>
+        <w:t>then</w:t>
+      </w:r>
+      <w:proofErr w:type="gramStart"/>
+      <w:r>
+        <w:t>:stmtLst</w:t>
+      </w:r>
+      <w:proofErr w:type="spellEnd"/>
+      <w:proofErr w:type="gramEnd"/>
+      <w:r>
+        <w:t xml:space="preserve">, create CFG for </w:t>
+      </w:r>
+      <w:proofErr w:type="spellStart"/>
+      <w:r>
+        <w:t>stmtLst</w:t>
+      </w:r>
+      <w:proofErr w:type="spellEnd"/>
+      <w:r>
+        <w:t xml:space="preserve">. </w:t>
+      </w:r>
+    </w:p>
+    <w:p>
+      <w:pPr>
+        <w:pStyle w:val="ListParagraph"/>
+        <w:numPr>
+          <w:ilvl w:val="0"/>
+          <w:numId w:val="43"/>
+        </w:numPr>
+        <w:spacing w:line="240" w:lineRule="auto"/>
+      </w:pPr>
+      <w:r>
+        <w:t xml:space="preserve">Store a pointer to the </w:t>
+      </w:r>
+      <w:proofErr w:type="spellStart"/>
+      <w:r>
+        <w:t>currCFGNode</w:t>
+      </w:r>
+      <w:proofErr w:type="spellEnd"/>
+      <w:r>
+        <w:t xml:space="preserve">. This is a leaf node that is to be connected to a dummy -1 node later. </w:t>
+      </w:r>
+    </w:p>
+    <w:p>
+      <w:pPr>
+        <w:pStyle w:val="ListParagraph"/>
+        <w:numPr>
+          <w:ilvl w:val="0"/>
+          <w:numId w:val="43"/>
+        </w:numPr>
+        <w:spacing w:line="240" w:lineRule="auto"/>
+      </w:pPr>
+      <w:r>
+        <w:t xml:space="preserve">For the </w:t>
+      </w:r>
+      <w:proofErr w:type="spellStart"/>
+      <w:r>
+        <w:t>else</w:t>
+      </w:r>
+      <w:proofErr w:type="gramStart"/>
+      <w:r>
+        <w:t>:stmtLst</w:t>
+      </w:r>
+      <w:proofErr w:type="spellEnd"/>
+      <w:proofErr w:type="gramEnd"/>
+      <w:r>
+        <w:t xml:space="preserve">, create a CFG for </w:t>
+      </w:r>
+      <w:proofErr w:type="spellStart"/>
+      <w:r>
+        <w:t>stmtLst</w:t>
+      </w:r>
+      <w:proofErr w:type="spellEnd"/>
+      <w:r>
+        <w:t xml:space="preserve">. </w:t>
+      </w:r>
+    </w:p>
+    <w:p>
+      <w:pPr>
+        <w:pStyle w:val="ListParagraph"/>
+        <w:numPr>
+          <w:ilvl w:val="0"/>
+          <w:numId w:val="43"/>
+        </w:numPr>
+        <w:spacing w:line="240" w:lineRule="auto"/>
+      </w:pPr>
+      <w:r>
+        <w:t xml:space="preserve">Store a pointer to the </w:t>
+      </w:r>
+      <w:proofErr w:type="spellStart"/>
+      <w:r>
+        <w:t>currCFGNode</w:t>
+      </w:r>
+      <w:proofErr w:type="spellEnd"/>
+      <w:r>
+        <w:t>. This is another leaf node.</w:t>
+      </w:r>
+    </w:p>
+    <w:p>
+      <w:pPr>
+        <w:pStyle w:val="ListParagraph"/>
+        <w:numPr>
+          <w:ilvl w:val="0"/>
+          <w:numId w:val="43"/>
+        </w:numPr>
+        <w:spacing w:line="240" w:lineRule="auto"/>
+      </w:pPr>
+      <w:r>
+        <w:t>Create a dummy -1 node that is connecte</w:t>
+      </w:r>
+      <w:r>
+        <w:t>d to both these leaf nodes.</w:t>
+      </w:r>
+    </w:p>
+    <w:p>
+      <w:pPr>
+        <w:pStyle w:val="ListParagraph"/>
+        <w:numPr>
+          <w:ilvl w:val="0"/>
+          <w:numId w:val="43"/>
+        </w:numPr>
+        <w:spacing w:line="240" w:lineRule="auto"/>
+      </w:pPr>
+      <w:r>
+        <w:t xml:space="preserve">Update </w:t>
+      </w:r>
+      <w:proofErr w:type="spellStart"/>
+      <w:r>
+        <w:t>currCFGNode</w:t>
+      </w:r>
+      <w:proofErr w:type="spellEnd"/>
+      <w:r>
+        <w:t>.</w:t>
+      </w:r>
+    </w:p>
+    <w:p>
+      <w:pPr>
+        <w:spacing w:line="240" w:lineRule="auto"/>
+      </w:pPr>
+      <w:r>
+        <w:t>After building the CFG, traverse the CFG and set the Next relationship in the PKB</w:t>
+      </w:r>
+      <w:r>
+        <w:t>’s Next table</w:t>
+      </w:r>
+      <w:r>
+        <w:t xml:space="preserve"> using the appropriate method. </w:t>
+      </w:r>
+      <w:r>
+        <w:t xml:space="preserve">This would allow the Query Evaluator to easily access the Next information without traversing the CFG. </w:t>
       </w:r>
     </w:p>
     <w:p>
@@ -7431,7 +8172,9 @@
         <w:pStyle w:val="Heading2"/>
         <w:jc w:val="both"/>
       </w:pPr>
-      <w:bookmarkStart w:id="22" w:name="_Toc402470366"/>
+      <w:bookmarkStart w:id="24" w:name="_Toc402471072"/>
+      <w:bookmarkStart w:id="25" w:name="_GoBack"/>
+      <w:bookmarkEnd w:id="25"/>
       <w:r>
         <w:lastRenderedPageBreak/>
         <w:t>4</w:t>
@@ -7447,7 +8190,7 @@
       </w:r>
       <w:bookmarkEnd w:id="19"/>
       <w:bookmarkEnd w:id="20"/>
-      <w:bookmarkEnd w:id="22"/>
+      <w:bookmarkEnd w:id="24"/>
     </w:p>
     <w:p>
       <w:pPr>
@@ -7465,7 +8208,7 @@
         <w:pStyle w:val="Heading3"/>
         <w:jc w:val="both"/>
       </w:pPr>
-      <w:bookmarkStart w:id="23" w:name="_Toc402470367"/>
+      <w:bookmarkStart w:id="26" w:name="_Toc402471073"/>
       <w:r>
         <w:t>4</w:t>
       </w:r>
@@ -7481,7 +8224,7 @@
       <w:r>
         <w:t>rocessor</w:t>
       </w:r>
-      <w:bookmarkEnd w:id="23"/>
+      <w:bookmarkEnd w:id="26"/>
     </w:p>
     <w:p>
       <w:r>
@@ -7599,7 +8342,7 @@
         <w:pStyle w:val="Heading3"/>
         <w:jc w:val="both"/>
       </w:pPr>
-      <w:bookmarkStart w:id="24" w:name="_Toc402470368"/>
+      <w:bookmarkStart w:id="27" w:name="_Toc402471074"/>
       <w:r>
         <w:t>4</w:t>
       </w:r>
@@ -7609,7 +8352,7 @@
       <w:r>
         <w:t>.2 Query Parser</w:t>
       </w:r>
-      <w:bookmarkEnd w:id="24"/>
+      <w:bookmarkEnd w:id="27"/>
     </w:p>
     <w:p>
       <w:pPr>
@@ -11189,7 +11932,7 @@
       <w:pPr>
         <w:pStyle w:val="Heading3"/>
       </w:pPr>
-      <w:bookmarkStart w:id="25" w:name="_Toc402470369"/>
+      <w:bookmarkStart w:id="28" w:name="_Toc402471075"/>
       <w:r>
         <w:lastRenderedPageBreak/>
         <w:t>4</w:t>
@@ -11203,10 +11946,10 @@
         </w:rPr>
         <w:t>Query Evaluator</w:t>
       </w:r>
-      <w:bookmarkEnd w:id="25"/>
-    </w:p>
-    <w:p>
-      <w:bookmarkStart w:id="26" w:name="_Toc385276381"/>
+      <w:bookmarkEnd w:id="28"/>
+    </w:p>
+    <w:p>
+      <w:bookmarkStart w:id="29" w:name="_Toc385276381"/>
       <w:r>
         <w:t>/*</w:t>
       </w:r>
@@ -11474,7 +12217,7 @@
       <w:r>
         <w:br w:type="page"/>
       </w:r>
-      <w:bookmarkStart w:id="27" w:name="_Toc402470370"/>
+      <w:bookmarkStart w:id="30" w:name="_Toc402471076"/>
       <w:r>
         <w:lastRenderedPageBreak/>
         <w:t>5.</w:t>
@@ -11485,8 +12228,8 @@
       <w:r>
         <w:t>Testing</w:t>
       </w:r>
-      <w:bookmarkEnd w:id="26"/>
-      <w:bookmarkEnd w:id="27"/>
+      <w:bookmarkEnd w:id="29"/>
+      <w:bookmarkEnd w:id="30"/>
     </w:p>
     <w:p/>
     <w:p>
@@ -11593,7 +12336,7 @@
       <w:pPr>
         <w:pStyle w:val="Heading1"/>
       </w:pPr>
-      <w:bookmarkStart w:id="28" w:name="_Toc402470371"/>
+      <w:bookmarkStart w:id="31" w:name="_Toc402471077"/>
       <w:r>
         <w:lastRenderedPageBreak/>
         <w:t xml:space="preserve">6. </w:t>
@@ -11604,7 +12347,7 @@
       <w:r>
         <w:t>Coding Standards</w:t>
       </w:r>
-      <w:bookmarkEnd w:id="28"/>
+      <w:bookmarkEnd w:id="31"/>
     </w:p>
     <w:p>
       <w:pPr>
@@ -11975,12 +12718,10 @@
         <w:pStyle w:val="Heading1"/>
         <w:jc w:val="center"/>
       </w:pPr>
-      <w:bookmarkStart w:id="29" w:name="_GoBack"/>
-      <w:bookmarkEnd w:id="29"/>
       <w:r>
         <w:br w:type="page"/>
       </w:r>
-      <w:bookmarkStart w:id="30" w:name="_Toc402470372"/>
+      <w:bookmarkStart w:id="32" w:name="_Toc402471078"/>
       <w:r>
         <w:lastRenderedPageBreak/>
         <w:t>7.</w:t>
@@ -11991,7 +12732,7 @@
       <w:r>
         <w:t>Project Evaluation</w:t>
       </w:r>
-      <w:bookmarkEnd w:id="30"/>
+      <w:bookmarkEnd w:id="32"/>
     </w:p>
     <w:p>
       <w:r>
@@ -12016,7 +12757,7 @@
           <w:szCs w:val="22"/>
         </w:rPr>
       </w:pPr>
-      <w:bookmarkStart w:id="31" w:name="_Toc401562721"/>
+      <w:bookmarkStart w:id="33" w:name="_Toc401562721"/>
       <w:r>
         <w:rPr>
           <w:rFonts w:ascii="Times New Roman" w:hAnsi="Times New Roman" w:cs="Times New Roman"/>
@@ -12311,100 +13052,105 @@
           <w:szCs w:val="22"/>
         </w:rPr>
       </w:pPr>
-      <w:r>
+    </w:p>
+    <w:p>
+      <w:pPr>
         <w:rPr>
           <w:rFonts w:ascii="Times New Roman" w:hAnsi="Times New Roman" w:cs="Times New Roman"/>
           <w:sz w:val="22"/>
           <w:szCs w:val="22"/>
         </w:rPr>
-        <w:t xml:space="preserve">5. What management lessons have you learned? </w:t>
-      </w:r>
-    </w:p>
-    <w:p>
-      <w:pPr>
-        <w:jc w:val="both"/>
+      </w:pPr>
+    </w:p>
+    <w:p>
+      <w:pPr>
         <w:rPr>
           <w:rFonts w:ascii="Times New Roman" w:hAnsi="Times New Roman" w:cs="Times New Roman"/>
           <w:sz w:val="22"/>
           <w:szCs w:val="22"/>
         </w:rPr>
       </w:pPr>
-      <w:r>
+    </w:p>
+    <w:p>
+      <w:pPr>
         <w:rPr>
           <w:rFonts w:ascii="Times New Roman" w:hAnsi="Times New Roman" w:cs="Times New Roman"/>
           <w:sz w:val="22"/>
           <w:szCs w:val="22"/>
         </w:rPr>
-        <w:t xml:space="preserve">Time Management </w:t>
-      </w:r>
-    </w:p>
-    <w:p>
-      <w:pPr>
-        <w:jc w:val="both"/>
+      </w:pPr>
+    </w:p>
+    <w:p>
+      <w:pPr>
         <w:rPr>
           <w:rFonts w:ascii="Times New Roman" w:hAnsi="Times New Roman" w:cs="Times New Roman"/>
           <w:sz w:val="22"/>
           <w:szCs w:val="22"/>
         </w:rPr>
       </w:pPr>
-      <w:r>
+    </w:p>
+    <w:p>
+      <w:pPr>
         <w:rPr>
           <w:rFonts w:ascii="Times New Roman" w:hAnsi="Times New Roman" w:cs="Times New Roman"/>
           <w:sz w:val="22"/>
           <w:szCs w:val="22"/>
         </w:rPr>
-        <w:t xml:space="preserve">We learnt the importance of doing your own allocated work properly and on time so as not to slow down the progress of the entire team. </w:t>
-      </w:r>
-      <w:r>
+      </w:pPr>
+    </w:p>
+    <w:p>
+      <w:pPr>
         <w:rPr>
           <w:rFonts w:ascii="Times New Roman" w:hAnsi="Times New Roman" w:cs="Times New Roman"/>
           <w:sz w:val="22"/>
           <w:szCs w:val="22"/>
         </w:rPr>
-        <w:t xml:space="preserve">Not only that, we learnt that </w:t>
-      </w:r>
-      <w:r>
+      </w:pPr>
+    </w:p>
+    <w:p>
+      <w:pPr>
         <w:rPr>
           <w:rFonts w:ascii="Times New Roman" w:hAnsi="Times New Roman" w:cs="Times New Roman"/>
           <w:sz w:val="22"/>
           <w:szCs w:val="22"/>
         </w:rPr>
-        <w:t xml:space="preserve">although the iterations were different in their requirements, they were similar in the duties each of the team members had to execute. For example, </w:t>
-      </w:r>
-      <w:proofErr w:type="spellStart"/>
-      <w:r>
+      </w:pPr>
+    </w:p>
+    <w:p>
+      <w:pPr>
         <w:rPr>
           <w:rFonts w:ascii="Times New Roman" w:hAnsi="Times New Roman" w:cs="Times New Roman"/>
           <w:sz w:val="22"/>
           <w:szCs w:val="22"/>
         </w:rPr>
-        <w:t>Adinda</w:t>
-      </w:r>
-      <w:proofErr w:type="spellEnd"/>
-      <w:r>
+      </w:pPr>
+    </w:p>
+    <w:p>
+      <w:pPr>
         <w:rPr>
           <w:rFonts w:ascii="Times New Roman" w:hAnsi="Times New Roman" w:cs="Times New Roman"/>
           <w:sz w:val="22"/>
           <w:szCs w:val="22"/>
         </w:rPr>
-        <w:t xml:space="preserve"> was to write the test cases for the upcoming iteration at the beginning. Then, each of the other team members was supposed to work on their individual components requirements for that iteration. Following that, Kester, the designated tester, ran these test cases. After that</w:t>
-      </w:r>
-      <w:r>
+      </w:pPr>
+    </w:p>
+    <w:p>
+      <w:pPr>
         <w:rPr>
           <w:rFonts w:ascii="Times New Roman" w:hAnsi="Times New Roman" w:cs="Times New Roman"/>
           <w:sz w:val="22"/>
           <w:szCs w:val="22"/>
         </w:rPr>
-        <w:t>,</w:t>
-      </w:r>
-      <w:r>
+      </w:pPr>
+    </w:p>
+    <w:p>
+      <w:pPr>
         <w:rPr>
           <w:rFonts w:ascii="Times New Roman" w:hAnsi="Times New Roman" w:cs="Times New Roman"/>
           <w:sz w:val="22"/>
           <w:szCs w:val="22"/>
         </w:rPr>
-        <w:t xml:space="preserve"> debugging was done by the respective team members as necessary.  </w:t>
-      </w:r>
+      </w:pPr>
     </w:p>
     <w:p>
       <w:pPr>
@@ -12414,14 +13160,15 @@
           <w:szCs w:val="22"/>
         </w:rPr>
       </w:pPr>
-      <w:r>
+    </w:p>
+    <w:p>
+      <w:pPr>
         <w:rPr>
           <w:rFonts w:ascii="Times New Roman" w:hAnsi="Times New Roman" w:cs="Times New Roman"/>
           <w:sz w:val="22"/>
           <w:szCs w:val="22"/>
         </w:rPr>
-        <w:t xml:space="preserve">6. What advice would you give to the students who will take this course in the future? </w:t>
-      </w:r>
+      </w:pPr>
     </w:p>
     <w:p>
       <w:pPr>
@@ -12431,191 +13178,193 @@
           <w:szCs w:val="22"/>
         </w:rPr>
       </w:pPr>
-      <w:r>
+    </w:p>
+    <w:p>
+      <w:pPr>
         <w:rPr>
           <w:rFonts w:ascii="Times New Roman" w:hAnsi="Times New Roman" w:cs="Times New Roman"/>
           <w:sz w:val="22"/>
           <w:szCs w:val="22"/>
         </w:rPr>
-        <w:t>It is important to delega</w:t>
-      </w:r>
+      </w:pPr>
       <w:r>
         <w:rPr>
           <w:rFonts w:ascii="Times New Roman" w:hAnsi="Times New Roman" w:cs="Times New Roman"/>
           <w:sz w:val="22"/>
           <w:szCs w:val="22"/>
         </w:rPr>
-        <w:t>te clear duties from the start and be</w:t>
-      </w:r>
-      <w:r>
+        <w:lastRenderedPageBreak/>
+        <w:t xml:space="preserve">5. What management lessons have you learned? </w:t>
+      </w:r>
+    </w:p>
+    <w:p>
+      <w:pPr>
+        <w:jc w:val="both"/>
         <w:rPr>
           <w:rFonts w:ascii="Times New Roman" w:hAnsi="Times New Roman" w:cs="Times New Roman"/>
           <w:sz w:val="22"/>
           <w:szCs w:val="22"/>
         </w:rPr>
-        <w:t xml:space="preserve"> </w:t>
-      </w:r>
+      </w:pPr>
       <w:r>
         <w:rPr>
           <w:rFonts w:ascii="Times New Roman" w:hAnsi="Times New Roman" w:cs="Times New Roman"/>
           <w:sz w:val="22"/>
           <w:szCs w:val="22"/>
         </w:rPr>
-        <w:t>disciplined enough to do one’s own duties well for each iteration. M</w:t>
-      </w:r>
-      <w:r>
+        <w:t xml:space="preserve">Time Management </w:t>
+      </w:r>
+    </w:p>
+    <w:p>
+      <w:pPr>
+        <w:jc w:val="both"/>
         <w:rPr>
           <w:rFonts w:ascii="Times New Roman" w:hAnsi="Times New Roman" w:cs="Times New Roman"/>
           <w:sz w:val="22"/>
           <w:szCs w:val="22"/>
         </w:rPr>
-        <w:t xml:space="preserve">oreover, students should start </w:t>
-      </w:r>
-      <w:proofErr w:type="spellStart"/>
+      </w:pPr>
       <w:r>
         <w:rPr>
           <w:rFonts w:ascii="Times New Roman" w:hAnsi="Times New Roman" w:cs="Times New Roman"/>
           <w:sz w:val="22"/>
           <w:szCs w:val="22"/>
         </w:rPr>
-        <w:t>Autotester</w:t>
-      </w:r>
-      <w:proofErr w:type="spellEnd"/>
+        <w:t xml:space="preserve">We learnt the importance of doing your own allocated work properly and on time so as not to slow down the progress of the entire team. </w:t>
+      </w:r>
       <w:r>
         <w:rPr>
           <w:rFonts w:ascii="Times New Roman" w:hAnsi="Times New Roman" w:cs="Times New Roman"/>
           <w:sz w:val="22"/>
           <w:szCs w:val="22"/>
         </w:rPr>
-        <w:t xml:space="preserve"> testing quite a few days before the end of the iteration to allow sufficient time to debug. </w:t>
-      </w:r>
-    </w:p>
-    <w:p>
-      <w:pPr>
+        <w:t xml:space="preserve">Not only that, we learnt that </w:t>
+      </w:r>
+      <w:r>
         <w:rPr>
           <w:rFonts w:ascii="Times New Roman" w:hAnsi="Times New Roman" w:cs="Times New Roman"/>
           <w:sz w:val="22"/>
           <w:szCs w:val="22"/>
         </w:rPr>
-      </w:pPr>
+        <w:t xml:space="preserve">although the iterations were different in their requirements, they were similar in the duties each of the team members had to execute. For example, </w:t>
+      </w:r>
+      <w:proofErr w:type="spellStart"/>
       <w:r>
         <w:rPr>
           <w:rFonts w:ascii="Times New Roman" w:hAnsi="Times New Roman" w:cs="Times New Roman"/>
           <w:sz w:val="22"/>
           <w:szCs w:val="22"/>
         </w:rPr>
-        <w:t xml:space="preserve">7. </w:t>
-      </w:r>
+        <w:t>Adinda</w:t>
+      </w:r>
+      <w:proofErr w:type="spellEnd"/>
       <w:r>
         <w:rPr>
           <w:rFonts w:ascii="Times New Roman" w:hAnsi="Times New Roman" w:cs="Times New Roman"/>
           <w:sz w:val="22"/>
           <w:szCs w:val="22"/>
         </w:rPr>
-        <w:t xml:space="preserve">Suggest how we could improve this project course. </w:t>
-      </w:r>
-    </w:p>
-    <w:p>
-      <w:pPr>
+        <w:t xml:space="preserve"> was to write the test cases for the upcoming iteration at the beginning. Then, each of the other team members was supposed to work on their individual components requirements for that iteration. Following that, Kester, the designated tester, ran these test cases. After that</w:t>
+      </w:r>
+      <w:r>
         <w:rPr>
           <w:rFonts w:ascii="Times New Roman" w:hAnsi="Times New Roman" w:cs="Times New Roman"/>
           <w:sz w:val="22"/>
           <w:szCs w:val="22"/>
         </w:rPr>
-      </w:pPr>
+        <w:t>,</w:t>
+      </w:r>
       <w:r>
         <w:rPr>
           <w:rFonts w:ascii="Times New Roman" w:hAnsi="Times New Roman" w:cs="Times New Roman"/>
           <w:sz w:val="22"/>
           <w:szCs w:val="22"/>
         </w:rPr>
-        <w:t xml:space="preserve">This course could be improved by asking the students to submit their code at various midpoints so that the progress could be monitored more closely. Also, I suggest that </w:t>
-      </w:r>
-      <w:r>
+        <w:t xml:space="preserve"> debugging was done by the respective team members as necessary.  </w:t>
+      </w:r>
+    </w:p>
+    <w:p>
+      <w:pPr>
         <w:rPr>
           <w:rFonts w:ascii="Times New Roman" w:hAnsi="Times New Roman" w:cs="Times New Roman"/>
           <w:sz w:val="22"/>
           <w:szCs w:val="22"/>
         </w:rPr>
-        <w:t xml:space="preserve">there could be a greater percentage for another individual component in the final grade which could be </w:t>
-      </w:r>
-      <w:proofErr w:type="gramStart"/>
+      </w:pPr>
       <w:r>
         <w:rPr>
           <w:rFonts w:ascii="Times New Roman" w:hAnsi="Times New Roman" w:cs="Times New Roman"/>
           <w:sz w:val="22"/>
           <w:szCs w:val="22"/>
         </w:rPr>
-        <w:t>more fair</w:t>
-      </w:r>
-      <w:proofErr w:type="gramEnd"/>
-      <w:r>
+        <w:t xml:space="preserve">6. What advice would you give to the students who will take this course in the future? </w:t>
+      </w:r>
+    </w:p>
+    <w:p>
+      <w:pPr>
         <w:rPr>
           <w:rFonts w:ascii="Times New Roman" w:hAnsi="Times New Roman" w:cs="Times New Roman"/>
           <w:sz w:val="22"/>
           <w:szCs w:val="22"/>
         </w:rPr>
-        <w:t xml:space="preserve"> to each team member in terms of effort they put in. </w:t>
-      </w:r>
+      </w:pPr>
       <w:r>
         <w:rPr>
           <w:rFonts w:ascii="Times New Roman" w:hAnsi="Times New Roman" w:cs="Times New Roman"/>
           <w:sz w:val="22"/>
           <w:szCs w:val="22"/>
         </w:rPr>
-        <w:t xml:space="preserve">This component could either be code related or related to testing or related to testing us on the new relationships for the extension. </w:t>
-      </w:r>
-    </w:p>
-    <w:p>
-      <w:pPr>
+        <w:t>It is important to delega</w:t>
+      </w:r>
+      <w:r>
         <w:rPr>
           <w:rFonts w:ascii="Times New Roman" w:hAnsi="Times New Roman" w:cs="Times New Roman"/>
           <w:sz w:val="22"/>
           <w:szCs w:val="22"/>
         </w:rPr>
-      </w:pPr>
+        <w:t>te clear duties from the start and be</w:t>
+      </w:r>
       <w:r>
         <w:rPr>
           <w:rFonts w:ascii="Times New Roman" w:hAnsi="Times New Roman" w:cs="Times New Roman"/>
           <w:sz w:val="22"/>
           <w:szCs w:val="22"/>
         </w:rPr>
-        <w:lastRenderedPageBreak/>
-        <w:t xml:space="preserve">8. Discuss any other experiences. </w:t>
-      </w:r>
-    </w:p>
-    <w:p>
-      <w:pPr>
+        <w:t xml:space="preserve"> </w:t>
+      </w:r>
+      <w:r>
         <w:rPr>
           <w:rFonts w:ascii="Times New Roman" w:hAnsi="Times New Roman" w:cs="Times New Roman"/>
           <w:sz w:val="22"/>
           <w:szCs w:val="22"/>
         </w:rPr>
-      </w:pPr>
+        <w:t>disciplined enough to do one’s own duties well for each iteration. M</w:t>
+      </w:r>
       <w:r>
         <w:rPr>
           <w:rFonts w:ascii="Times New Roman" w:hAnsi="Times New Roman" w:cs="Times New Roman"/>
           <w:sz w:val="22"/>
           <w:szCs w:val="22"/>
         </w:rPr>
-        <w:t>-</w:t>
-      </w:r>
-    </w:p>
-    <w:p>
-      <w:pPr>
+        <w:t xml:space="preserve">oreover, students should start </w:t>
+      </w:r>
+      <w:proofErr w:type="spellStart"/>
+      <w:r>
         <w:rPr>
           <w:rFonts w:ascii="Times New Roman" w:hAnsi="Times New Roman" w:cs="Times New Roman"/>
           <w:sz w:val="22"/>
           <w:szCs w:val="22"/>
         </w:rPr>
-      </w:pPr>
+        <w:t>Autotester</w:t>
+      </w:r>
+      <w:proofErr w:type="spellEnd"/>
       <w:r>
         <w:rPr>
           <w:rFonts w:ascii="Times New Roman" w:hAnsi="Times New Roman" w:cs="Times New Roman"/>
           <w:sz w:val="22"/>
           <w:szCs w:val="22"/>
         </w:rPr>
-        <w:t>9. Comment on Handbook</w:t>
+        <w:t xml:space="preserve"> testing quite a few days before the end of the iteration to allow sufficient time to debug. </w:t>
       </w:r>
     </w:p>
     <w:p>
@@ -12632,23 +13381,152 @@
           <w:sz w:val="22"/>
           <w:szCs w:val="22"/>
         </w:rPr>
+        <w:t xml:space="preserve">7. </w:t>
+      </w:r>
+      <w:r>
+        <w:rPr>
+          <w:rFonts w:ascii="Times New Roman" w:hAnsi="Times New Roman" w:cs="Times New Roman"/>
+          <w:sz w:val="22"/>
+          <w:szCs w:val="22"/>
+        </w:rPr>
+        <w:t xml:space="preserve">Suggest how we could improve this project course. </w:t>
+      </w:r>
+    </w:p>
+    <w:p>
+      <w:pPr>
+        <w:rPr>
+          <w:rFonts w:ascii="Times New Roman" w:hAnsi="Times New Roman" w:cs="Times New Roman"/>
+          <w:sz w:val="22"/>
+          <w:szCs w:val="22"/>
+        </w:rPr>
+      </w:pPr>
+      <w:r>
+        <w:rPr>
+          <w:rFonts w:ascii="Times New Roman" w:hAnsi="Times New Roman" w:cs="Times New Roman"/>
+          <w:sz w:val="22"/>
+          <w:szCs w:val="22"/>
+        </w:rPr>
+        <w:t xml:space="preserve">This course could be improved by asking the students to submit their code at various midpoints so that the progress could be monitored more closely. Also, I suggest that </w:t>
+      </w:r>
+      <w:r>
+        <w:rPr>
+          <w:rFonts w:ascii="Times New Roman" w:hAnsi="Times New Roman" w:cs="Times New Roman"/>
+          <w:sz w:val="22"/>
+          <w:szCs w:val="22"/>
+        </w:rPr>
+        <w:t xml:space="preserve">there could be a greater percentage for another individual component in the final grade which could be </w:t>
+      </w:r>
+      <w:proofErr w:type="gramStart"/>
+      <w:r>
+        <w:rPr>
+          <w:rFonts w:ascii="Times New Roman" w:hAnsi="Times New Roman" w:cs="Times New Roman"/>
+          <w:sz w:val="22"/>
+          <w:szCs w:val="22"/>
+        </w:rPr>
+        <w:t>more fair</w:t>
+      </w:r>
+      <w:proofErr w:type="gramEnd"/>
+      <w:r>
+        <w:rPr>
+          <w:rFonts w:ascii="Times New Roman" w:hAnsi="Times New Roman" w:cs="Times New Roman"/>
+          <w:sz w:val="22"/>
+          <w:szCs w:val="22"/>
+        </w:rPr>
+        <w:t xml:space="preserve"> to each team member in terms of effort they put in. </w:t>
+      </w:r>
+      <w:r>
+        <w:rPr>
+          <w:rFonts w:ascii="Times New Roman" w:hAnsi="Times New Roman" w:cs="Times New Roman"/>
+          <w:sz w:val="22"/>
+          <w:szCs w:val="22"/>
+        </w:rPr>
+        <w:t xml:space="preserve">This component could either be code related or related to testing or related to testing us on the new relationships for the extension. </w:t>
+      </w:r>
+    </w:p>
+    <w:p>
+      <w:pPr>
+        <w:rPr>
+          <w:rFonts w:ascii="Times New Roman" w:hAnsi="Times New Roman" w:cs="Times New Roman"/>
+          <w:sz w:val="22"/>
+          <w:szCs w:val="22"/>
+        </w:rPr>
+      </w:pPr>
+      <w:r>
+        <w:rPr>
+          <w:rFonts w:ascii="Times New Roman" w:hAnsi="Times New Roman" w:cs="Times New Roman"/>
+          <w:sz w:val="22"/>
+          <w:szCs w:val="22"/>
+        </w:rPr>
+        <w:t xml:space="preserve">8. Discuss any other experiences. </w:t>
+      </w:r>
+    </w:p>
+    <w:p>
+      <w:pPr>
+        <w:rPr>
+          <w:rFonts w:ascii="Times New Roman" w:hAnsi="Times New Roman" w:cs="Times New Roman"/>
+          <w:sz w:val="22"/>
+          <w:szCs w:val="22"/>
+        </w:rPr>
+      </w:pPr>
+      <w:r>
+        <w:rPr>
+          <w:rFonts w:ascii="Times New Roman" w:hAnsi="Times New Roman" w:cs="Times New Roman"/>
+          <w:sz w:val="22"/>
+          <w:szCs w:val="22"/>
+        </w:rPr>
+        <w:t>-</w:t>
+      </w:r>
+    </w:p>
+    <w:p>
+      <w:pPr>
+        <w:rPr>
+          <w:rFonts w:ascii="Times New Roman" w:hAnsi="Times New Roman" w:cs="Times New Roman"/>
+          <w:sz w:val="22"/>
+          <w:szCs w:val="22"/>
+        </w:rPr>
+      </w:pPr>
+      <w:r>
+        <w:rPr>
+          <w:rFonts w:ascii="Times New Roman" w:hAnsi="Times New Roman" w:cs="Times New Roman"/>
+          <w:sz w:val="22"/>
+          <w:szCs w:val="22"/>
+        </w:rPr>
+        <w:t>9. Comment on Handbook</w:t>
+      </w:r>
+    </w:p>
+    <w:p>
+      <w:pPr>
+        <w:rPr>
+          <w:rFonts w:ascii="Times New Roman" w:hAnsi="Times New Roman" w:cs="Times New Roman"/>
+          <w:sz w:val="22"/>
+          <w:szCs w:val="22"/>
+        </w:rPr>
+      </w:pPr>
+      <w:r>
+        <w:rPr>
+          <w:rFonts w:ascii="Times New Roman" w:hAnsi="Times New Roman" w:cs="Times New Roman"/>
+          <w:sz w:val="22"/>
+          <w:szCs w:val="22"/>
+        </w:rPr>
         <w:t xml:space="preserve">The Handbook is concise but it could provide more test case examples to give a more comprehensive explanation. Also, it could include more explanation on special corner cases or rules that we might miss. </w:t>
       </w:r>
     </w:p>
     <w:p>
       <w:pPr>
         <w:pStyle w:val="Heading1"/>
+        <w:numPr>
+          <w:ilvl w:val="0"/>
+          <w:numId w:val="38"/>
+        </w:numPr>
+        <w:ind w:left="0" w:firstLine="0"/>
         <w:jc w:val="center"/>
       </w:pPr>
-      <w:bookmarkStart w:id="32" w:name="_Toc402470373"/>
-      <w:r>
-        <w:t>8</w:t>
-      </w:r>
-      <w:r>
-        <w:t>. API</w:t>
-      </w:r>
-      <w:bookmarkEnd w:id="31"/>
-      <w:bookmarkEnd w:id="32"/>
+      <w:bookmarkStart w:id="34" w:name="_Toc402471079"/>
+      <w:r>
+        <w:t>API</w:t>
+      </w:r>
+      <w:bookmarkEnd w:id="33"/>
+      <w:bookmarkEnd w:id="34"/>
     </w:p>
     <w:p>
       <w:r>
@@ -12664,7 +13542,7 @@
       </w:r>
     </w:p>
     <w:p>
-      <w:hyperlink r:id="rId25" w:history="1">
+      <w:hyperlink r:id="rId26" w:history="1">
         <w:r>
           <w:rPr>
             <w:rStyle w:val="Hyperlink"/>
@@ -12748,7 +13626,7 @@
           <w:rPr>
             <w:noProof/>
           </w:rPr>
-          <w:t>27</w:t>
+          <w:t>31</w:t>
         </w:r>
         <w:r>
           <w:rPr>
@@ -13321,7 +14199,7 @@
         <w:rFonts w:hint="default"/>
       </w:rPr>
     </w:lvl>
-    <w:lvl w:ilvl="1" w:tplc="48090019" w:tentative="1">
+    <w:lvl w:ilvl="1" w:tplc="48090019">
       <w:start w:val="1"/>
       <w:numFmt w:val="lowerLetter"/>
       <w:lvlText w:val="%2."/>
@@ -14980,6 +15858,95 @@
     </w:lvl>
   </w:abstractNum>
   <w:abstractNum w:abstractNumId="21">
+    <w:nsid w:val="3A5A4A2C"/>
+    <w:multiLevelType w:val="hybridMultilevel"/>
+    <w:tmpl w:val="BABE7B78"/>
+    <w:lvl w:ilvl="0" w:tplc="4809000F">
+      <w:start w:val="1"/>
+      <w:numFmt w:val="decimal"/>
+      <w:lvlText w:val="%1."/>
+      <w:lvlJc w:val="left"/>
+      <w:pPr>
+        <w:ind w:left="720" w:hanging="360"/>
+      </w:pPr>
+      <w:rPr>
+        <w:rFonts w:hint="default"/>
+      </w:rPr>
+    </w:lvl>
+    <w:lvl w:ilvl="1" w:tplc="48090019">
+      <w:start w:val="1"/>
+      <w:numFmt w:val="lowerLetter"/>
+      <w:lvlText w:val="%2."/>
+      <w:lvlJc w:val="left"/>
+      <w:pPr>
+        <w:ind w:left="1440" w:hanging="360"/>
+      </w:pPr>
+    </w:lvl>
+    <w:lvl w:ilvl="2" w:tplc="4809001B" w:tentative="1">
+      <w:start w:val="1"/>
+      <w:numFmt w:val="lowerRoman"/>
+      <w:lvlText w:val="%3."/>
+      <w:lvlJc w:val="right"/>
+      <w:pPr>
+        <w:ind w:left="2160" w:hanging="180"/>
+      </w:pPr>
+    </w:lvl>
+    <w:lvl w:ilvl="3" w:tplc="4809000F" w:tentative="1">
+      <w:start w:val="1"/>
+      <w:numFmt w:val="decimal"/>
+      <w:lvlText w:val="%4."/>
+      <w:lvlJc w:val="left"/>
+      <w:pPr>
+        <w:ind w:left="2880" w:hanging="360"/>
+      </w:pPr>
+    </w:lvl>
+    <w:lvl w:ilvl="4" w:tplc="48090019" w:tentative="1">
+      <w:start w:val="1"/>
+      <w:numFmt w:val="lowerLetter"/>
+      <w:lvlText w:val="%5."/>
+      <w:lvlJc w:val="left"/>
+      <w:pPr>
+        <w:ind w:left="3600" w:hanging="360"/>
+      </w:pPr>
+    </w:lvl>
+    <w:lvl w:ilvl="5" w:tplc="4809001B" w:tentative="1">
+      <w:start w:val="1"/>
+      <w:numFmt w:val="lowerRoman"/>
+      <w:lvlText w:val="%6."/>
+      <w:lvlJc w:val="right"/>
+      <w:pPr>
+        <w:ind w:left="4320" w:hanging="180"/>
+      </w:pPr>
+    </w:lvl>
+    <w:lvl w:ilvl="6" w:tplc="4809000F" w:tentative="1">
+      <w:start w:val="1"/>
+      <w:numFmt w:val="decimal"/>
+      <w:lvlText w:val="%7."/>
+      <w:lvlJc w:val="left"/>
+      <w:pPr>
+        <w:ind w:left="5040" w:hanging="360"/>
+      </w:pPr>
+    </w:lvl>
+    <w:lvl w:ilvl="7" w:tplc="48090019" w:tentative="1">
+      <w:start w:val="1"/>
+      <w:numFmt w:val="lowerLetter"/>
+      <w:lvlText w:val="%8."/>
+      <w:lvlJc w:val="left"/>
+      <w:pPr>
+        <w:ind w:left="5760" w:hanging="360"/>
+      </w:pPr>
+    </w:lvl>
+    <w:lvl w:ilvl="8" w:tplc="4809001B" w:tentative="1">
+      <w:start w:val="1"/>
+      <w:numFmt w:val="lowerRoman"/>
+      <w:lvlText w:val="%9."/>
+      <w:lvlJc w:val="right"/>
+      <w:pPr>
+        <w:ind w:left="6480" w:hanging="180"/>
+      </w:pPr>
+    </w:lvl>
+  </w:abstractNum>
+  <w:abstractNum w:abstractNumId="22">
     <w:nsid w:val="3E5E573B"/>
     <w:multiLevelType w:val="multilevel"/>
     <w:tmpl w:val="FA124794"/>
@@ -15100,7 +16067,7 @@
       </w:rPr>
     </w:lvl>
   </w:abstractNum>
-  <w:abstractNum w:abstractNumId="22">
+  <w:abstractNum w:abstractNumId="23">
     <w:nsid w:val="43666A0E"/>
     <w:multiLevelType w:val="multilevel"/>
     <w:tmpl w:val="7DEAE26A"/>
@@ -15221,7 +16188,96 @@
       </w:rPr>
     </w:lvl>
   </w:abstractNum>
-  <w:abstractNum w:abstractNumId="23">
+  <w:abstractNum w:abstractNumId="24">
+    <w:nsid w:val="4F5F2F09"/>
+    <w:multiLevelType w:val="hybridMultilevel"/>
+    <w:tmpl w:val="F33E577C"/>
+    <w:lvl w:ilvl="0" w:tplc="A470D7E4">
+      <w:start w:val="8"/>
+      <w:numFmt w:val="decimal"/>
+      <w:lvlText w:val="%1."/>
+      <w:lvlJc w:val="left"/>
+      <w:pPr>
+        <w:ind w:left="1080" w:hanging="720"/>
+      </w:pPr>
+      <w:rPr>
+        <w:rFonts w:hint="default"/>
+      </w:rPr>
+    </w:lvl>
+    <w:lvl w:ilvl="1" w:tplc="48090019" w:tentative="1">
+      <w:start w:val="1"/>
+      <w:numFmt w:val="lowerLetter"/>
+      <w:lvlText w:val="%2."/>
+      <w:lvlJc w:val="left"/>
+      <w:pPr>
+        <w:ind w:left="1440" w:hanging="360"/>
+      </w:pPr>
+    </w:lvl>
+    <w:lvl w:ilvl="2" w:tplc="4809001B" w:tentative="1">
+      <w:start w:val="1"/>
+      <w:numFmt w:val="lowerRoman"/>
+      <w:lvlText w:val="%3."/>
+      <w:lvlJc w:val="right"/>
+      <w:pPr>
+        <w:ind w:left="2160" w:hanging="180"/>
+      </w:pPr>
+    </w:lvl>
+    <w:lvl w:ilvl="3" w:tplc="4809000F" w:tentative="1">
+      <w:start w:val="1"/>
+      <w:numFmt w:val="decimal"/>
+      <w:lvlText w:val="%4."/>
+      <w:lvlJc w:val="left"/>
+      <w:pPr>
+        <w:ind w:left="2880" w:hanging="360"/>
+      </w:pPr>
+    </w:lvl>
+    <w:lvl w:ilvl="4" w:tplc="48090019" w:tentative="1">
+      <w:start w:val="1"/>
+      <w:numFmt w:val="lowerLetter"/>
+      <w:lvlText w:val="%5."/>
+      <w:lvlJc w:val="left"/>
+      <w:pPr>
+        <w:ind w:left="3600" w:hanging="360"/>
+      </w:pPr>
+    </w:lvl>
+    <w:lvl w:ilvl="5" w:tplc="4809001B" w:tentative="1">
+      <w:start w:val="1"/>
+      <w:numFmt w:val="lowerRoman"/>
+      <w:lvlText w:val="%6."/>
+      <w:lvlJc w:val="right"/>
+      <w:pPr>
+        <w:ind w:left="4320" w:hanging="180"/>
+      </w:pPr>
+    </w:lvl>
+    <w:lvl w:ilvl="6" w:tplc="4809000F" w:tentative="1">
+      <w:start w:val="1"/>
+      <w:numFmt w:val="decimal"/>
+      <w:lvlText w:val="%7."/>
+      <w:lvlJc w:val="left"/>
+      <w:pPr>
+        <w:ind w:left="5040" w:hanging="360"/>
+      </w:pPr>
+    </w:lvl>
+    <w:lvl w:ilvl="7" w:tplc="48090019" w:tentative="1">
+      <w:start w:val="1"/>
+      <w:numFmt w:val="lowerLetter"/>
+      <w:lvlText w:val="%8."/>
+      <w:lvlJc w:val="left"/>
+      <w:pPr>
+        <w:ind w:left="5760" w:hanging="360"/>
+      </w:pPr>
+    </w:lvl>
+    <w:lvl w:ilvl="8" w:tplc="4809001B" w:tentative="1">
+      <w:start w:val="1"/>
+      <w:numFmt w:val="lowerRoman"/>
+      <w:lvlText w:val="%9."/>
+      <w:lvlJc w:val="right"/>
+      <w:pPr>
+        <w:ind w:left="6480" w:hanging="180"/>
+      </w:pPr>
+    </w:lvl>
+  </w:abstractNum>
+  <w:abstractNum w:abstractNumId="25">
     <w:nsid w:val="519879FF"/>
     <w:multiLevelType w:val="multilevel"/>
     <w:tmpl w:val="FCC00804"/>
@@ -15334,7 +16390,96 @@
       </w:rPr>
     </w:lvl>
   </w:abstractNum>
-  <w:abstractNum w:abstractNumId="24">
+  <w:abstractNum w:abstractNumId="26">
+    <w:nsid w:val="55CB20D8"/>
+    <w:multiLevelType w:val="hybridMultilevel"/>
+    <w:tmpl w:val="9384B5CE"/>
+    <w:lvl w:ilvl="0" w:tplc="4809000F">
+      <w:start w:val="1"/>
+      <w:numFmt w:val="decimal"/>
+      <w:lvlText w:val="%1."/>
+      <w:lvlJc w:val="left"/>
+      <w:pPr>
+        <w:ind w:left="720" w:hanging="360"/>
+      </w:pPr>
+      <w:rPr>
+        <w:rFonts w:hint="default"/>
+      </w:rPr>
+    </w:lvl>
+    <w:lvl w:ilvl="1" w:tplc="48090019" w:tentative="1">
+      <w:start w:val="1"/>
+      <w:numFmt w:val="lowerLetter"/>
+      <w:lvlText w:val="%2."/>
+      <w:lvlJc w:val="left"/>
+      <w:pPr>
+        <w:ind w:left="1440" w:hanging="360"/>
+      </w:pPr>
+    </w:lvl>
+    <w:lvl w:ilvl="2" w:tplc="4809001B" w:tentative="1">
+      <w:start w:val="1"/>
+      <w:numFmt w:val="lowerRoman"/>
+      <w:lvlText w:val="%3."/>
+      <w:lvlJc w:val="right"/>
+      <w:pPr>
+        <w:ind w:left="2160" w:hanging="180"/>
+      </w:pPr>
+    </w:lvl>
+    <w:lvl w:ilvl="3" w:tplc="4809000F" w:tentative="1">
+      <w:start w:val="1"/>
+      <w:numFmt w:val="decimal"/>
+      <w:lvlText w:val="%4."/>
+      <w:lvlJc w:val="left"/>
+      <w:pPr>
+        <w:ind w:left="2880" w:hanging="360"/>
+      </w:pPr>
+    </w:lvl>
+    <w:lvl w:ilvl="4" w:tplc="48090019" w:tentative="1">
+      <w:start w:val="1"/>
+      <w:numFmt w:val="lowerLetter"/>
+      <w:lvlText w:val="%5."/>
+      <w:lvlJc w:val="left"/>
+      <w:pPr>
+        <w:ind w:left="3600" w:hanging="360"/>
+      </w:pPr>
+    </w:lvl>
+    <w:lvl w:ilvl="5" w:tplc="4809001B" w:tentative="1">
+      <w:start w:val="1"/>
+      <w:numFmt w:val="lowerRoman"/>
+      <w:lvlText w:val="%6."/>
+      <w:lvlJc w:val="right"/>
+      <w:pPr>
+        <w:ind w:left="4320" w:hanging="180"/>
+      </w:pPr>
+    </w:lvl>
+    <w:lvl w:ilvl="6" w:tplc="4809000F" w:tentative="1">
+      <w:start w:val="1"/>
+      <w:numFmt w:val="decimal"/>
+      <w:lvlText w:val="%7."/>
+      <w:lvlJc w:val="left"/>
+      <w:pPr>
+        <w:ind w:left="5040" w:hanging="360"/>
+      </w:pPr>
+    </w:lvl>
+    <w:lvl w:ilvl="7" w:tplc="48090019" w:tentative="1">
+      <w:start w:val="1"/>
+      <w:numFmt w:val="lowerLetter"/>
+      <w:lvlText w:val="%8."/>
+      <w:lvlJc w:val="left"/>
+      <w:pPr>
+        <w:ind w:left="5760" w:hanging="360"/>
+      </w:pPr>
+    </w:lvl>
+    <w:lvl w:ilvl="8" w:tplc="4809001B" w:tentative="1">
+      <w:start w:val="1"/>
+      <w:numFmt w:val="lowerRoman"/>
+      <w:lvlText w:val="%9."/>
+      <w:lvlJc w:val="right"/>
+      <w:pPr>
+        <w:ind w:left="6480" w:hanging="180"/>
+      </w:pPr>
+    </w:lvl>
+  </w:abstractNum>
+  <w:abstractNum w:abstractNumId="27">
     <w:nsid w:val="55D34F44"/>
     <w:multiLevelType w:val="hybridMultilevel"/>
     <w:tmpl w:val="E7D69810"/>
@@ -15447,7 +16592,7 @@
       </w:rPr>
     </w:lvl>
   </w:abstractNum>
-  <w:abstractNum w:abstractNumId="25">
+  <w:abstractNum w:abstractNumId="28">
     <w:nsid w:val="5A594F3E"/>
     <w:multiLevelType w:val="multilevel"/>
     <w:tmpl w:val="94DAD6BC"/>
@@ -15560,7 +16705,7 @@
       </w:rPr>
     </w:lvl>
   </w:abstractNum>
-  <w:abstractNum w:abstractNumId="26">
+  <w:abstractNum w:abstractNumId="29">
     <w:nsid w:val="5AB3411A"/>
     <w:multiLevelType w:val="hybridMultilevel"/>
     <w:tmpl w:val="94C48624"/>
@@ -15649,7 +16794,96 @@
       </w:pPr>
     </w:lvl>
   </w:abstractNum>
-  <w:abstractNum w:abstractNumId="27">
+  <w:abstractNum w:abstractNumId="30">
+    <w:nsid w:val="5DC75E45"/>
+    <w:multiLevelType w:val="hybridMultilevel"/>
+    <w:tmpl w:val="0B3EC7BC"/>
+    <w:lvl w:ilvl="0" w:tplc="4809000F">
+      <w:start w:val="1"/>
+      <w:numFmt w:val="decimal"/>
+      <w:lvlText w:val="%1."/>
+      <w:lvlJc w:val="left"/>
+      <w:pPr>
+        <w:ind w:left="720" w:hanging="360"/>
+      </w:pPr>
+      <w:rPr>
+        <w:rFonts w:hint="default"/>
+      </w:rPr>
+    </w:lvl>
+    <w:lvl w:ilvl="1" w:tplc="48090019" w:tentative="1">
+      <w:start w:val="1"/>
+      <w:numFmt w:val="lowerLetter"/>
+      <w:lvlText w:val="%2."/>
+      <w:lvlJc w:val="left"/>
+      <w:pPr>
+        <w:ind w:left="1440" w:hanging="360"/>
+      </w:pPr>
+    </w:lvl>
+    <w:lvl w:ilvl="2" w:tplc="4809001B" w:tentative="1">
+      <w:start w:val="1"/>
+      <w:numFmt w:val="lowerRoman"/>
+      <w:lvlText w:val="%3."/>
+      <w:lvlJc w:val="right"/>
+      <w:pPr>
+        <w:ind w:left="2160" w:hanging="180"/>
+      </w:pPr>
+    </w:lvl>
+    <w:lvl w:ilvl="3" w:tplc="4809000F" w:tentative="1">
+      <w:start w:val="1"/>
+      <w:numFmt w:val="decimal"/>
+      <w:lvlText w:val="%4."/>
+      <w:lvlJc w:val="left"/>
+      <w:pPr>
+        <w:ind w:left="2880" w:hanging="360"/>
+      </w:pPr>
+    </w:lvl>
+    <w:lvl w:ilvl="4" w:tplc="48090019" w:tentative="1">
+      <w:start w:val="1"/>
+      <w:numFmt w:val="lowerLetter"/>
+      <w:lvlText w:val="%5."/>
+      <w:lvlJc w:val="left"/>
+      <w:pPr>
+        <w:ind w:left="3600" w:hanging="360"/>
+      </w:pPr>
+    </w:lvl>
+    <w:lvl w:ilvl="5" w:tplc="4809001B" w:tentative="1">
+      <w:start w:val="1"/>
+      <w:numFmt w:val="lowerRoman"/>
+      <w:lvlText w:val="%6."/>
+      <w:lvlJc w:val="right"/>
+      <w:pPr>
+        <w:ind w:left="4320" w:hanging="180"/>
+      </w:pPr>
+    </w:lvl>
+    <w:lvl w:ilvl="6" w:tplc="4809000F" w:tentative="1">
+      <w:start w:val="1"/>
+      <w:numFmt w:val="decimal"/>
+      <w:lvlText w:val="%7."/>
+      <w:lvlJc w:val="left"/>
+      <w:pPr>
+        <w:ind w:left="5040" w:hanging="360"/>
+      </w:pPr>
+    </w:lvl>
+    <w:lvl w:ilvl="7" w:tplc="48090019" w:tentative="1">
+      <w:start w:val="1"/>
+      <w:numFmt w:val="lowerLetter"/>
+      <w:lvlText w:val="%8."/>
+      <w:lvlJc w:val="left"/>
+      <w:pPr>
+        <w:ind w:left="5760" w:hanging="360"/>
+      </w:pPr>
+    </w:lvl>
+    <w:lvl w:ilvl="8" w:tplc="4809001B" w:tentative="1">
+      <w:start w:val="1"/>
+      <w:numFmt w:val="lowerRoman"/>
+      <w:lvlText w:val="%9."/>
+      <w:lvlJc w:val="right"/>
+      <w:pPr>
+        <w:ind w:left="6480" w:hanging="180"/>
+      </w:pPr>
+    </w:lvl>
+  </w:abstractNum>
+  <w:abstractNum w:abstractNumId="31">
     <w:nsid w:val="635B6575"/>
     <w:multiLevelType w:val="hybridMultilevel"/>
     <w:tmpl w:val="96B4218E"/>
@@ -15738,7 +16972,96 @@
       </w:pPr>
     </w:lvl>
   </w:abstractNum>
-  <w:abstractNum w:abstractNumId="28">
+  <w:abstractNum w:abstractNumId="32">
+    <w:nsid w:val="676B5359"/>
+    <w:multiLevelType w:val="hybridMultilevel"/>
+    <w:tmpl w:val="F5569FC0"/>
+    <w:lvl w:ilvl="0" w:tplc="4809000F">
+      <w:start w:val="1"/>
+      <w:numFmt w:val="decimal"/>
+      <w:lvlText w:val="%1."/>
+      <w:lvlJc w:val="left"/>
+      <w:pPr>
+        <w:ind w:left="720" w:hanging="360"/>
+      </w:pPr>
+      <w:rPr>
+        <w:rFonts w:hint="default"/>
+      </w:rPr>
+    </w:lvl>
+    <w:lvl w:ilvl="1" w:tplc="48090019">
+      <w:start w:val="1"/>
+      <w:numFmt w:val="lowerLetter"/>
+      <w:lvlText w:val="%2."/>
+      <w:lvlJc w:val="left"/>
+      <w:pPr>
+        <w:ind w:left="1440" w:hanging="360"/>
+      </w:pPr>
+    </w:lvl>
+    <w:lvl w:ilvl="2" w:tplc="4809001B" w:tentative="1">
+      <w:start w:val="1"/>
+      <w:numFmt w:val="lowerRoman"/>
+      <w:lvlText w:val="%3."/>
+      <w:lvlJc w:val="right"/>
+      <w:pPr>
+        <w:ind w:left="2160" w:hanging="180"/>
+      </w:pPr>
+    </w:lvl>
+    <w:lvl w:ilvl="3" w:tplc="4809000F" w:tentative="1">
+      <w:start w:val="1"/>
+      <w:numFmt w:val="decimal"/>
+      <w:lvlText w:val="%4."/>
+      <w:lvlJc w:val="left"/>
+      <w:pPr>
+        <w:ind w:left="2880" w:hanging="360"/>
+      </w:pPr>
+    </w:lvl>
+    <w:lvl w:ilvl="4" w:tplc="48090019" w:tentative="1">
+      <w:start w:val="1"/>
+      <w:numFmt w:val="lowerLetter"/>
+      <w:lvlText w:val="%5."/>
+      <w:lvlJc w:val="left"/>
+      <w:pPr>
+        <w:ind w:left="3600" w:hanging="360"/>
+      </w:pPr>
+    </w:lvl>
+    <w:lvl w:ilvl="5" w:tplc="4809001B" w:tentative="1">
+      <w:start w:val="1"/>
+      <w:numFmt w:val="lowerRoman"/>
+      <w:lvlText w:val="%6."/>
+      <w:lvlJc w:val="right"/>
+      <w:pPr>
+        <w:ind w:left="4320" w:hanging="180"/>
+      </w:pPr>
+    </w:lvl>
+    <w:lvl w:ilvl="6" w:tplc="4809000F" w:tentative="1">
+      <w:start w:val="1"/>
+      <w:numFmt w:val="decimal"/>
+      <w:lvlText w:val="%7."/>
+      <w:lvlJc w:val="left"/>
+      <w:pPr>
+        <w:ind w:left="5040" w:hanging="360"/>
+      </w:pPr>
+    </w:lvl>
+    <w:lvl w:ilvl="7" w:tplc="48090019" w:tentative="1">
+      <w:start w:val="1"/>
+      <w:numFmt w:val="lowerLetter"/>
+      <w:lvlText w:val="%8."/>
+      <w:lvlJc w:val="left"/>
+      <w:pPr>
+        <w:ind w:left="5760" w:hanging="360"/>
+      </w:pPr>
+    </w:lvl>
+    <w:lvl w:ilvl="8" w:tplc="4809001B" w:tentative="1">
+      <w:start w:val="1"/>
+      <w:numFmt w:val="lowerRoman"/>
+      <w:lvlText w:val="%9."/>
+      <w:lvlJc w:val="right"/>
+      <w:pPr>
+        <w:ind w:left="6480" w:hanging="180"/>
+      </w:pPr>
+    </w:lvl>
+  </w:abstractNum>
+  <w:abstractNum w:abstractNumId="33">
     <w:nsid w:val="69734164"/>
     <w:multiLevelType w:val="multilevel"/>
     <w:tmpl w:val="BE2A073E"/>
@@ -15851,7 +17174,7 @@
       </w:rPr>
     </w:lvl>
   </w:abstractNum>
-  <w:abstractNum w:abstractNumId="29">
+  <w:abstractNum w:abstractNumId="34">
     <w:nsid w:val="6A644E46"/>
     <w:multiLevelType w:val="hybridMultilevel"/>
     <w:tmpl w:val="35323C42"/>
@@ -15964,7 +17287,7 @@
       </w:rPr>
     </w:lvl>
   </w:abstractNum>
-  <w:abstractNum w:abstractNumId="30">
+  <w:abstractNum w:abstractNumId="35">
     <w:nsid w:val="6B561B24"/>
     <w:multiLevelType w:val="hybridMultilevel"/>
     <w:tmpl w:val="855CAAEA"/>
@@ -16053,7 +17376,7 @@
       </w:pPr>
     </w:lvl>
   </w:abstractNum>
-  <w:abstractNum w:abstractNumId="31">
+  <w:abstractNum w:abstractNumId="36">
     <w:nsid w:val="6CEC6ACA"/>
     <w:multiLevelType w:val="hybridMultilevel"/>
     <w:tmpl w:val="B062527A"/>
@@ -16142,7 +17465,7 @@
       </w:pPr>
     </w:lvl>
   </w:abstractNum>
-  <w:abstractNum w:abstractNumId="32">
+  <w:abstractNum w:abstractNumId="37">
     <w:nsid w:val="6E59180E"/>
     <w:multiLevelType w:val="hybridMultilevel"/>
     <w:tmpl w:val="AC907B8E"/>
@@ -16231,7 +17554,7 @@
       </w:pPr>
     </w:lvl>
   </w:abstractNum>
-  <w:abstractNum w:abstractNumId="33">
+  <w:abstractNum w:abstractNumId="38">
     <w:nsid w:val="714A7206"/>
     <w:multiLevelType w:val="hybridMultilevel"/>
     <w:tmpl w:val="71EE520E"/>
@@ -16320,7 +17643,96 @@
       </w:pPr>
     </w:lvl>
   </w:abstractNum>
-  <w:abstractNum w:abstractNumId="34">
+  <w:abstractNum w:abstractNumId="39">
+    <w:nsid w:val="7AB006B7"/>
+    <w:multiLevelType w:val="hybridMultilevel"/>
+    <w:tmpl w:val="03A87EB8"/>
+    <w:lvl w:ilvl="0" w:tplc="4809000F">
+      <w:start w:val="1"/>
+      <w:numFmt w:val="decimal"/>
+      <w:lvlText w:val="%1."/>
+      <w:lvlJc w:val="left"/>
+      <w:pPr>
+        <w:ind w:left="720" w:hanging="360"/>
+      </w:pPr>
+      <w:rPr>
+        <w:rFonts w:hint="default"/>
+      </w:rPr>
+    </w:lvl>
+    <w:lvl w:ilvl="1" w:tplc="48090019" w:tentative="1">
+      <w:start w:val="1"/>
+      <w:numFmt w:val="lowerLetter"/>
+      <w:lvlText w:val="%2."/>
+      <w:lvlJc w:val="left"/>
+      <w:pPr>
+        <w:ind w:left="1440" w:hanging="360"/>
+      </w:pPr>
+    </w:lvl>
+    <w:lvl w:ilvl="2" w:tplc="4809001B" w:tentative="1">
+      <w:start w:val="1"/>
+      <w:numFmt w:val="lowerRoman"/>
+      <w:lvlText w:val="%3."/>
+      <w:lvlJc w:val="right"/>
+      <w:pPr>
+        <w:ind w:left="2160" w:hanging="180"/>
+      </w:pPr>
+    </w:lvl>
+    <w:lvl w:ilvl="3" w:tplc="4809000F" w:tentative="1">
+      <w:start w:val="1"/>
+      <w:numFmt w:val="decimal"/>
+      <w:lvlText w:val="%4."/>
+      <w:lvlJc w:val="left"/>
+      <w:pPr>
+        <w:ind w:left="2880" w:hanging="360"/>
+      </w:pPr>
+    </w:lvl>
+    <w:lvl w:ilvl="4" w:tplc="48090019" w:tentative="1">
+      <w:start w:val="1"/>
+      <w:numFmt w:val="lowerLetter"/>
+      <w:lvlText w:val="%5."/>
+      <w:lvlJc w:val="left"/>
+      <w:pPr>
+        <w:ind w:left="3600" w:hanging="360"/>
+      </w:pPr>
+    </w:lvl>
+    <w:lvl w:ilvl="5" w:tplc="4809001B" w:tentative="1">
+      <w:start w:val="1"/>
+      <w:numFmt w:val="lowerRoman"/>
+      <w:lvlText w:val="%6."/>
+      <w:lvlJc w:val="right"/>
+      <w:pPr>
+        <w:ind w:left="4320" w:hanging="180"/>
+      </w:pPr>
+    </w:lvl>
+    <w:lvl w:ilvl="6" w:tplc="4809000F" w:tentative="1">
+      <w:start w:val="1"/>
+      <w:numFmt w:val="decimal"/>
+      <w:lvlText w:val="%7."/>
+      <w:lvlJc w:val="left"/>
+      <w:pPr>
+        <w:ind w:left="5040" w:hanging="360"/>
+      </w:pPr>
+    </w:lvl>
+    <w:lvl w:ilvl="7" w:tplc="48090019" w:tentative="1">
+      <w:start w:val="1"/>
+      <w:numFmt w:val="lowerLetter"/>
+      <w:lvlText w:val="%8."/>
+      <w:lvlJc w:val="left"/>
+      <w:pPr>
+        <w:ind w:left="5760" w:hanging="360"/>
+      </w:pPr>
+    </w:lvl>
+    <w:lvl w:ilvl="8" w:tplc="4809001B" w:tentative="1">
+      <w:start w:val="1"/>
+      <w:numFmt w:val="lowerRoman"/>
+      <w:lvlText w:val="%9."/>
+      <w:lvlJc w:val="right"/>
+      <w:pPr>
+        <w:ind w:left="6480" w:hanging="180"/>
+      </w:pPr>
+    </w:lvl>
+  </w:abstractNum>
+  <w:abstractNum w:abstractNumId="40">
     <w:nsid w:val="7D6A3270"/>
     <w:multiLevelType w:val="hybridMultilevel"/>
     <w:tmpl w:val="5CD821D6"/>
@@ -16407,10 +17819,10 @@
     </w:lvl>
   </w:abstractNum>
   <w:num w:numId="1">
-    <w:abstractNumId w:val="24"/>
+    <w:abstractNumId w:val="27"/>
   </w:num>
   <w:num w:numId="2">
-    <w:abstractNumId w:val="22"/>
+    <w:abstractNumId w:val="23"/>
   </w:num>
   <w:num w:numId="3">
     <w:abstractNumId w:val="13"/>
@@ -16425,7 +17837,7 @@
     <w:abstractNumId w:val="1"/>
   </w:num>
   <w:num w:numId="7">
-    <w:abstractNumId w:val="24"/>
+    <w:abstractNumId w:val="27"/>
   </w:num>
   <w:num w:numId="8">
     <w:abstractNumId w:val="12"/>
@@ -16449,16 +17861,16 @@
     <w:abstractNumId w:val="17"/>
   </w:num>
   <w:num w:numId="15">
-    <w:abstractNumId w:val="21"/>
+    <w:abstractNumId w:val="22"/>
   </w:num>
   <w:num w:numId="16">
     <w:abstractNumId w:val="3"/>
   </w:num>
   <w:num w:numId="17">
-    <w:abstractNumId w:val="31"/>
+    <w:abstractNumId w:val="36"/>
   </w:num>
   <w:num w:numId="18">
-    <w:abstractNumId w:val="27"/>
+    <w:abstractNumId w:val="31"/>
   </w:num>
   <w:num w:numId="19">
     <w:abstractNumId w:val="10"/>
@@ -16467,7 +17879,7 @@
     <w:abstractNumId w:val="18"/>
   </w:num>
   <w:num w:numId="21">
-    <w:abstractNumId w:val="22"/>
+    <w:abstractNumId w:val="23"/>
     <w:lvlOverride w:ilvl="0">
       <w:startOverride w:val="1"/>
     </w:lvlOverride>
@@ -16497,13 +17909,13 @@
     </w:lvlOverride>
   </w:num>
   <w:num w:numId="22">
-    <w:abstractNumId w:val="29"/>
+    <w:abstractNumId w:val="34"/>
   </w:num>
   <w:num w:numId="23">
-    <w:abstractNumId w:val="32"/>
+    <w:abstractNumId w:val="37"/>
   </w:num>
   <w:num w:numId="24">
-    <w:abstractNumId w:val="34"/>
+    <w:abstractNumId w:val="40"/>
   </w:num>
   <w:num w:numId="25">
     <w:abstractNumId w:val="19"/>
@@ -16515,13 +17927,13 @@
     <w:abstractNumId w:val="2"/>
   </w:num>
   <w:num w:numId="28">
-    <w:abstractNumId w:val="30"/>
+    <w:abstractNumId w:val="35"/>
   </w:num>
   <w:num w:numId="29">
-    <w:abstractNumId w:val="28"/>
+    <w:abstractNumId w:val="33"/>
   </w:num>
   <w:num w:numId="30">
-    <w:abstractNumId w:val="23"/>
+    <w:abstractNumId w:val="25"/>
   </w:num>
   <w:num w:numId="31">
     <w:abstractNumId w:val="7"/>
@@ -16533,16 +17945,34 @@
     <w:abstractNumId w:val="6"/>
   </w:num>
   <w:num w:numId="34">
-    <w:abstractNumId w:val="33"/>
+    <w:abstractNumId w:val="38"/>
   </w:num>
   <w:num w:numId="35">
-    <w:abstractNumId w:val="26"/>
+    <w:abstractNumId w:val="29"/>
   </w:num>
   <w:num w:numId="36">
-    <w:abstractNumId w:val="25"/>
+    <w:abstractNumId w:val="28"/>
   </w:num>
   <w:num w:numId="37">
     <w:abstractNumId w:val="0"/>
+  </w:num>
+  <w:num w:numId="38">
+    <w:abstractNumId w:val="24"/>
+  </w:num>
+  <w:num w:numId="39">
+    <w:abstractNumId w:val="26"/>
+  </w:num>
+  <w:num w:numId="40">
+    <w:abstractNumId w:val="32"/>
+  </w:num>
+  <w:num w:numId="41">
+    <w:abstractNumId w:val="21"/>
+  </w:num>
+  <w:num w:numId="42">
+    <w:abstractNumId w:val="30"/>
+  </w:num>
+  <w:num w:numId="43">
+    <w:abstractNumId w:val="39"/>
   </w:num>
 </w:numbering>
 </file>
@@ -19303,7 +20733,7 @@
 </file>
 
 <file path=customXml/itemProps2.xml><?xml version="1.0" encoding="utf-8"?>
-<ds:datastoreItem xmlns:ds="http://schemas.openxmlformats.org/officeDocument/2006/customXml" ds:itemID="{7036226D-2036-456B-AA11-3271202ED958}">
+<ds:datastoreItem xmlns:ds="http://schemas.openxmlformats.org/officeDocument/2006/customXml" ds:itemID="{8675A183-D061-4CED-887D-66A77F508F38}">
   <ds:schemaRefs>
     <ds:schemaRef ds:uri="http://schemas.openxmlformats.org/officeDocument/2006/bibliography"/>
   </ds:schemaRefs>

</xml_diff>

<commit_message>
Added Summary of Achievements Basic SPA #132
</commit_message>
<xml_diff>
--- a/Report/TEAM05_Final_Report.docx
+++ b/Report/TEAM05_Final_Report.docx
@@ -951,6 +951,8 @@
           <w:r>
             <w:t>Contents</w:t>
           </w:r>
+          <w:bookmarkStart w:id="0" w:name="_GoBack"/>
+          <w:bookmarkEnd w:id="0"/>
         </w:p>
         <w:p>
           <w:pPr>
@@ -973,7 +975,7 @@
           <w:r>
             <w:fldChar w:fldCharType="separate"/>
           </w:r>
-          <w:hyperlink w:anchor="_Toc402471056" w:history="1">
+          <w:hyperlink w:anchor="_Toc402473720" w:history="1">
             <w:r>
               <w:rPr>
                 <w:rStyle w:val="Hyperlink"/>
@@ -1014,7 +1016,7 @@
                 <w:noProof/>
                 <w:webHidden/>
               </w:rPr>
-              <w:instrText xml:space="preserve"> PAGEREF _Toc402471056 \h </w:instrText>
+              <w:instrText xml:space="preserve"> PAGEREF _Toc402473720 \h </w:instrText>
             </w:r>
             <w:r>
               <w:rPr>
@@ -1057,7 +1059,7 @@
               <w:lang w:val="en-SG" w:eastAsia="en-SG"/>
             </w:rPr>
           </w:pPr>
-          <w:hyperlink w:anchor="_Toc402471057" w:history="1">
+          <w:hyperlink w:anchor="_Toc402473721" w:history="1">
             <w:r>
               <w:rPr>
                 <w:rStyle w:val="Hyperlink"/>
@@ -1098,7 +1100,7 @@
                 <w:noProof/>
                 <w:webHidden/>
               </w:rPr>
-              <w:instrText xml:space="preserve"> PAGEREF _Toc402471057 \h </w:instrText>
+              <w:instrText xml:space="preserve"> PAGEREF _Toc402473721 \h </w:instrText>
             </w:r>
             <w:r>
               <w:rPr>
@@ -1141,7 +1143,7 @@
               <w:lang w:val="en-SG" w:eastAsia="en-SG"/>
             </w:rPr>
           </w:pPr>
-          <w:hyperlink w:anchor="_Toc402471058" w:history="1">
+          <w:hyperlink w:anchor="_Toc402473722" w:history="1">
             <w:r>
               <w:rPr>
                 <w:rStyle w:val="Hyperlink"/>
@@ -1182,7 +1184,7 @@
                 <w:noProof/>
                 <w:webHidden/>
               </w:rPr>
-              <w:instrText xml:space="preserve"> PAGEREF _Toc402471058 \h </w:instrText>
+              <w:instrText xml:space="preserve"> PAGEREF _Toc402473722 \h </w:instrText>
             </w:r>
             <w:r>
               <w:rPr>
@@ -1225,7 +1227,7 @@
               <w:lang w:val="en-SG" w:eastAsia="en-SG"/>
             </w:rPr>
           </w:pPr>
-          <w:hyperlink w:anchor="_Toc402471059" w:history="1">
+          <w:hyperlink w:anchor="_Toc402473723" w:history="1">
             <w:r>
               <w:rPr>
                 <w:rStyle w:val="Hyperlink"/>
@@ -1266,7 +1268,7 @@
                 <w:noProof/>
                 <w:webHidden/>
               </w:rPr>
-              <w:instrText xml:space="preserve"> PAGEREF _Toc402471059 \h </w:instrText>
+              <w:instrText xml:space="preserve"> PAGEREF _Toc402473723 \h </w:instrText>
             </w:r>
             <w:r>
               <w:rPr>
@@ -1309,7 +1311,7 @@
               <w:lang w:val="en-SG" w:eastAsia="en-SG"/>
             </w:rPr>
           </w:pPr>
-          <w:hyperlink w:anchor="_Toc402471060" w:history="1">
+          <w:hyperlink w:anchor="_Toc402473724" w:history="1">
             <w:r>
               <w:rPr>
                 <w:rStyle w:val="Hyperlink"/>
@@ -1350,7 +1352,7 @@
                 <w:noProof/>
                 <w:webHidden/>
               </w:rPr>
-              <w:instrText xml:space="preserve"> PAGEREF _Toc402471060 \h </w:instrText>
+              <w:instrText xml:space="preserve"> PAGEREF _Toc402473724 \h </w:instrText>
             </w:r>
             <w:r>
               <w:rPr>
@@ -1393,7 +1395,7 @@
               <w:lang w:val="en-SG" w:eastAsia="en-SG"/>
             </w:rPr>
           </w:pPr>
-          <w:hyperlink w:anchor="_Toc402471061" w:history="1">
+          <w:hyperlink w:anchor="_Toc402473725" w:history="1">
             <w:r>
               <w:rPr>
                 <w:rStyle w:val="Hyperlink"/>
@@ -1434,7 +1436,7 @@
                 <w:noProof/>
                 <w:webHidden/>
               </w:rPr>
-              <w:instrText xml:space="preserve"> PAGEREF _Toc402471061 \h </w:instrText>
+              <w:instrText xml:space="preserve"> PAGEREF _Toc402473725 \h </w:instrText>
             </w:r>
             <w:r>
               <w:rPr>
@@ -1477,7 +1479,7 @@
               <w:lang w:val="en-SG" w:eastAsia="en-SG"/>
             </w:rPr>
           </w:pPr>
-          <w:hyperlink w:anchor="_Toc402471062" w:history="1">
+          <w:hyperlink w:anchor="_Toc402473726" w:history="1">
             <w:r>
               <w:rPr>
                 <w:rStyle w:val="Hyperlink"/>
@@ -1518,7 +1520,7 @@
                 <w:noProof/>
                 <w:webHidden/>
               </w:rPr>
-              <w:instrText xml:space="preserve"> PAGEREF _Toc402471062 \h </w:instrText>
+              <w:instrText xml:space="preserve"> PAGEREF _Toc402473726 \h </w:instrText>
             </w:r>
             <w:r>
               <w:rPr>
@@ -1561,7 +1563,7 @@
               <w:lang w:val="en-SG" w:eastAsia="en-SG"/>
             </w:rPr>
           </w:pPr>
-          <w:hyperlink w:anchor="_Toc402471063" w:history="1">
+          <w:hyperlink w:anchor="_Toc402473727" w:history="1">
             <w:r>
               <w:rPr>
                 <w:rStyle w:val="Hyperlink"/>
@@ -1602,7 +1604,7 @@
                 <w:noProof/>
                 <w:webHidden/>
               </w:rPr>
-              <w:instrText xml:space="preserve"> PAGEREF _Toc402471063 \h </w:instrText>
+              <w:instrText xml:space="preserve"> PAGEREF _Toc402473727 \h </w:instrText>
             </w:r>
             <w:r>
               <w:rPr>
@@ -1645,7 +1647,7 @@
               <w:lang w:val="en-SG" w:eastAsia="en-SG"/>
             </w:rPr>
           </w:pPr>
-          <w:hyperlink w:anchor="_Toc402471064" w:history="1">
+          <w:hyperlink w:anchor="_Toc402473728" w:history="1">
             <w:r>
               <w:rPr>
                 <w:rStyle w:val="Hyperlink"/>
@@ -1686,7 +1688,7 @@
                 <w:noProof/>
                 <w:webHidden/>
               </w:rPr>
-              <w:instrText xml:space="preserve"> PAGEREF _Toc402471064 \h </w:instrText>
+              <w:instrText xml:space="preserve"> PAGEREF _Toc402473728 \h </w:instrText>
             </w:r>
             <w:r>
               <w:rPr>
@@ -1729,7 +1731,7 @@
               <w:lang w:val="en-SG" w:eastAsia="en-SG"/>
             </w:rPr>
           </w:pPr>
-          <w:hyperlink w:anchor="_Toc402471065" w:history="1">
+          <w:hyperlink w:anchor="_Toc402473729" w:history="1">
             <w:r>
               <w:rPr>
                 <w:rStyle w:val="Hyperlink"/>
@@ -1770,7 +1772,7 @@
                 <w:noProof/>
                 <w:webHidden/>
               </w:rPr>
-              <w:instrText xml:space="preserve"> PAGEREF _Toc402471065 \h </w:instrText>
+              <w:instrText xml:space="preserve"> PAGEREF _Toc402473729 \h </w:instrText>
             </w:r>
             <w:r>
               <w:rPr>
@@ -1813,7 +1815,7 @@
               <w:lang w:val="en-SG" w:eastAsia="en-SG"/>
             </w:rPr>
           </w:pPr>
-          <w:hyperlink w:anchor="_Toc402471066" w:history="1">
+          <w:hyperlink w:anchor="_Toc402473730" w:history="1">
             <w:r>
               <w:rPr>
                 <w:rStyle w:val="Hyperlink"/>
@@ -1854,7 +1856,7 @@
                 <w:noProof/>
                 <w:webHidden/>
               </w:rPr>
-              <w:instrText xml:space="preserve"> PAGEREF _Toc402471066 \h </w:instrText>
+              <w:instrText xml:space="preserve"> PAGEREF _Toc402473730 \h </w:instrText>
             </w:r>
             <w:r>
               <w:rPr>
@@ -1897,7 +1899,7 @@
               <w:lang w:val="en-SG" w:eastAsia="en-SG"/>
             </w:rPr>
           </w:pPr>
-          <w:hyperlink w:anchor="_Toc402471067" w:history="1">
+          <w:hyperlink w:anchor="_Toc402473731" w:history="1">
             <w:r>
               <w:rPr>
                 <w:rStyle w:val="Hyperlink"/>
@@ -1938,7 +1940,7 @@
                 <w:noProof/>
                 <w:webHidden/>
               </w:rPr>
-              <w:instrText xml:space="preserve"> PAGEREF _Toc402471067 \h </w:instrText>
+              <w:instrText xml:space="preserve"> PAGEREF _Toc402473731 \h </w:instrText>
             </w:r>
             <w:r>
               <w:rPr>
@@ -1981,7 +1983,7 @@
               <w:lang w:val="en-SG" w:eastAsia="en-SG"/>
             </w:rPr>
           </w:pPr>
-          <w:hyperlink w:anchor="_Toc402471068" w:history="1">
+          <w:hyperlink w:anchor="_Toc402473732" w:history="1">
             <w:r>
               <w:rPr>
                 <w:rStyle w:val="Hyperlink"/>
@@ -2022,7 +2024,7 @@
                 <w:noProof/>
                 <w:webHidden/>
               </w:rPr>
-              <w:instrText xml:space="preserve"> PAGEREF _Toc402471068 \h </w:instrText>
+              <w:instrText xml:space="preserve"> PAGEREF _Toc402473732 \h </w:instrText>
             </w:r>
             <w:r>
               <w:rPr>
@@ -2065,7 +2067,7 @@
               <w:lang w:val="en-SG" w:eastAsia="en-SG"/>
             </w:rPr>
           </w:pPr>
-          <w:hyperlink w:anchor="_Toc402471069" w:history="1">
+          <w:hyperlink w:anchor="_Toc402473733" w:history="1">
             <w:r>
               <w:rPr>
                 <w:rStyle w:val="Hyperlink"/>
@@ -2106,7 +2108,7 @@
                 <w:noProof/>
                 <w:webHidden/>
               </w:rPr>
-              <w:instrText xml:space="preserve"> PAGEREF _Toc402471069 \h </w:instrText>
+              <w:instrText xml:space="preserve"> PAGEREF _Toc402473733 \h </w:instrText>
             </w:r>
             <w:r>
               <w:rPr>
@@ -2149,7 +2151,7 @@
               <w:lang w:val="en-SG" w:eastAsia="en-SG"/>
             </w:rPr>
           </w:pPr>
-          <w:hyperlink w:anchor="_Toc402471070" w:history="1">
+          <w:hyperlink w:anchor="_Toc402473734" w:history="1">
             <w:r>
               <w:rPr>
                 <w:rStyle w:val="Hyperlink"/>
@@ -2190,7 +2192,7 @@
                 <w:noProof/>
                 <w:webHidden/>
               </w:rPr>
-              <w:instrText xml:space="preserve"> PAGEREF _Toc402471070 \h </w:instrText>
+              <w:instrText xml:space="preserve"> PAGEREF _Toc402473734 \h </w:instrText>
             </w:r>
             <w:r>
               <w:rPr>
@@ -2233,7 +2235,7 @@
               <w:lang w:val="en-SG" w:eastAsia="en-SG"/>
             </w:rPr>
           </w:pPr>
-          <w:hyperlink w:anchor="_Toc402471071" w:history="1">
+          <w:hyperlink w:anchor="_Toc402473735" w:history="1">
             <w:r>
               <w:rPr>
                 <w:rStyle w:val="Hyperlink"/>
@@ -2274,7 +2276,7 @@
                 <w:noProof/>
                 <w:webHidden/>
               </w:rPr>
-              <w:instrText xml:space="preserve"> PAGEREF _Toc402471071 \h </w:instrText>
+              <w:instrText xml:space="preserve"> PAGEREF _Toc402473735 \h </w:instrText>
             </w:r>
             <w:r>
               <w:rPr>
@@ -2295,6 +2297,144 @@
                 <w:webHidden/>
               </w:rPr>
               <w:t>18</w:t>
+            </w:r>
+            <w:r>
+              <w:rPr>
+                <w:noProof/>
+                <w:webHidden/>
+              </w:rPr>
+              <w:fldChar w:fldCharType="end"/>
+            </w:r>
+          </w:hyperlink>
+        </w:p>
+        <w:p>
+          <w:pPr>
+            <w:pStyle w:val="TOC3"/>
+            <w:tabs>
+              <w:tab w:val="right" w:leader="dot" w:pos="9016"/>
+            </w:tabs>
+            <w:rPr>
+              <w:noProof/>
+              <w:lang w:val="en-SG" w:eastAsia="en-SG"/>
+            </w:rPr>
+          </w:pPr>
+          <w:hyperlink w:anchor="_Toc402473736" w:history="1">
+            <w:r>
+              <w:rPr>
+                <w:rStyle w:val="Hyperlink"/>
+                <w:noProof/>
+              </w:rPr>
+              <w:t>4.3.1. Extracting Relationships</w:t>
+            </w:r>
+            <w:r>
+              <w:rPr>
+                <w:noProof/>
+                <w:webHidden/>
+              </w:rPr>
+              <w:tab/>
+            </w:r>
+            <w:r>
+              <w:rPr>
+                <w:noProof/>
+                <w:webHidden/>
+              </w:rPr>
+              <w:fldChar w:fldCharType="begin"/>
+            </w:r>
+            <w:r>
+              <w:rPr>
+                <w:noProof/>
+                <w:webHidden/>
+              </w:rPr>
+              <w:instrText xml:space="preserve"> PAGEREF _Toc402473736 \h </w:instrText>
+            </w:r>
+            <w:r>
+              <w:rPr>
+                <w:noProof/>
+                <w:webHidden/>
+              </w:rPr>
+            </w:r>
+            <w:r>
+              <w:rPr>
+                <w:noProof/>
+                <w:webHidden/>
+              </w:rPr>
+              <w:fldChar w:fldCharType="separate"/>
+            </w:r>
+            <w:r>
+              <w:rPr>
+                <w:noProof/>
+                <w:webHidden/>
+              </w:rPr>
+              <w:t>18</w:t>
+            </w:r>
+            <w:r>
+              <w:rPr>
+                <w:noProof/>
+                <w:webHidden/>
+              </w:rPr>
+              <w:fldChar w:fldCharType="end"/>
+            </w:r>
+          </w:hyperlink>
+        </w:p>
+        <w:p>
+          <w:pPr>
+            <w:pStyle w:val="TOC3"/>
+            <w:tabs>
+              <w:tab w:val="right" w:leader="dot" w:pos="9016"/>
+            </w:tabs>
+            <w:rPr>
+              <w:noProof/>
+              <w:lang w:val="en-SG" w:eastAsia="en-SG"/>
+            </w:rPr>
+          </w:pPr>
+          <w:hyperlink w:anchor="_Toc402473737" w:history="1">
+            <w:r>
+              <w:rPr>
+                <w:rStyle w:val="Hyperlink"/>
+                <w:noProof/>
+              </w:rPr>
+              <w:t>4.3.2. Building CFG</w:t>
+            </w:r>
+            <w:r>
+              <w:rPr>
+                <w:noProof/>
+                <w:webHidden/>
+              </w:rPr>
+              <w:tab/>
+            </w:r>
+            <w:r>
+              <w:rPr>
+                <w:noProof/>
+                <w:webHidden/>
+              </w:rPr>
+              <w:fldChar w:fldCharType="begin"/>
+            </w:r>
+            <w:r>
+              <w:rPr>
+                <w:noProof/>
+                <w:webHidden/>
+              </w:rPr>
+              <w:instrText xml:space="preserve"> PAGEREF _Toc402473737 \h </w:instrText>
+            </w:r>
+            <w:r>
+              <w:rPr>
+                <w:noProof/>
+                <w:webHidden/>
+              </w:rPr>
+            </w:r>
+            <w:r>
+              <w:rPr>
+                <w:noProof/>
+                <w:webHidden/>
+              </w:rPr>
+              <w:fldChar w:fldCharType="separate"/>
+            </w:r>
+            <w:r>
+              <w:rPr>
+                <w:noProof/>
+                <w:webHidden/>
+              </w:rPr>
+              <w:t>19</w:t>
             </w:r>
             <w:r>
               <w:rPr>
@@ -2316,7 +2456,7 @@
               <w:lang w:val="en-SG" w:eastAsia="en-SG"/>
             </w:rPr>
           </w:pPr>
-          <w:hyperlink w:anchor="_Toc402471072" w:history="1">
+          <w:hyperlink w:anchor="_Toc402473738" w:history="1">
             <w:r>
               <w:rPr>
                 <w:rStyle w:val="Hyperlink"/>
@@ -2343,7 +2483,7 @@
                 <w:noProof/>
                 <w:webHidden/>
               </w:rPr>
-              <w:instrText xml:space="preserve"> PAGEREF _Toc402471072 \h </w:instrText>
+              <w:instrText xml:space="preserve"> PAGEREF _Toc402473738 \h </w:instrText>
             </w:r>
             <w:r>
               <w:rPr>
@@ -2363,7 +2503,7 @@
                 <w:noProof/>
                 <w:webHidden/>
               </w:rPr>
-              <w:t>19</w:t>
+              <w:t>20</w:t>
             </w:r>
             <w:r>
               <w:rPr>
@@ -2385,7 +2525,7 @@
               <w:lang w:val="en-SG" w:eastAsia="en-SG"/>
             </w:rPr>
           </w:pPr>
-          <w:hyperlink w:anchor="_Toc402471073" w:history="1">
+          <w:hyperlink w:anchor="_Toc402473739" w:history="1">
             <w:r>
               <w:rPr>
                 <w:rStyle w:val="Hyperlink"/>
@@ -2412,7 +2552,7 @@
                 <w:noProof/>
                 <w:webHidden/>
               </w:rPr>
-              <w:instrText xml:space="preserve"> PAGEREF _Toc402471073 \h </w:instrText>
+              <w:instrText xml:space="preserve"> PAGEREF _Toc402473739 \h </w:instrText>
             </w:r>
             <w:r>
               <w:rPr>
@@ -2432,7 +2572,7 @@
                 <w:noProof/>
                 <w:webHidden/>
               </w:rPr>
-              <w:t>19</w:t>
+              <w:t>20</w:t>
             </w:r>
             <w:r>
               <w:rPr>
@@ -2454,7 +2594,7 @@
               <w:lang w:val="en-SG" w:eastAsia="en-SG"/>
             </w:rPr>
           </w:pPr>
-          <w:hyperlink w:anchor="_Toc402471074" w:history="1">
+          <w:hyperlink w:anchor="_Toc402473740" w:history="1">
             <w:r>
               <w:rPr>
                 <w:rStyle w:val="Hyperlink"/>
@@ -2481,7 +2621,7 @@
                 <w:noProof/>
                 <w:webHidden/>
               </w:rPr>
-              <w:instrText xml:space="preserve"> PAGEREF _Toc402471074 \h </w:instrText>
+              <w:instrText xml:space="preserve"> PAGEREF _Toc402473740 \h </w:instrText>
             </w:r>
             <w:r>
               <w:rPr>
@@ -2501,7 +2641,7 @@
                 <w:noProof/>
                 <w:webHidden/>
               </w:rPr>
-              <w:t>19</w:t>
+              <w:t>20</w:t>
             </w:r>
             <w:r>
               <w:rPr>
@@ -2523,7 +2663,7 @@
               <w:lang w:val="en-SG" w:eastAsia="en-SG"/>
             </w:rPr>
           </w:pPr>
-          <w:hyperlink w:anchor="_Toc402471075" w:history="1">
+          <w:hyperlink w:anchor="_Toc402473741" w:history="1">
             <w:r>
               <w:rPr>
                 <w:rStyle w:val="Hyperlink"/>
@@ -2550,7 +2690,7 @@
                 <w:noProof/>
                 <w:webHidden/>
               </w:rPr>
-              <w:instrText xml:space="preserve"> PAGEREF _Toc402471075 \h </w:instrText>
+              <w:instrText xml:space="preserve"> PAGEREF _Toc402473741 \h </w:instrText>
             </w:r>
             <w:r>
               <w:rPr>
@@ -2570,7 +2710,7 @@
                 <w:noProof/>
                 <w:webHidden/>
               </w:rPr>
-              <w:t>25</w:t>
+              <w:t>26</w:t>
             </w:r>
             <w:r>
               <w:rPr>
@@ -2593,7 +2733,7 @@
               <w:lang w:val="en-SG" w:eastAsia="en-SG"/>
             </w:rPr>
           </w:pPr>
-          <w:hyperlink w:anchor="_Toc402471076" w:history="1">
+          <w:hyperlink w:anchor="_Toc402473742" w:history="1">
             <w:r>
               <w:rPr>
                 <w:rStyle w:val="Hyperlink"/>
@@ -2634,7 +2774,7 @@
                 <w:noProof/>
                 <w:webHidden/>
               </w:rPr>
-              <w:instrText xml:space="preserve"> PAGEREF _Toc402471076 \h </w:instrText>
+              <w:instrText xml:space="preserve"> PAGEREF _Toc402473742 \h </w:instrText>
             </w:r>
             <w:r>
               <w:rPr>
@@ -2654,7 +2794,7 @@
                 <w:noProof/>
                 <w:webHidden/>
               </w:rPr>
-              <w:t>27</w:t>
+              <w:t>28</w:t>
             </w:r>
             <w:r>
               <w:rPr>
@@ -2677,7 +2817,7 @@
               <w:lang w:val="en-SG" w:eastAsia="en-SG"/>
             </w:rPr>
           </w:pPr>
-          <w:hyperlink w:anchor="_Toc402471077" w:history="1">
+          <w:hyperlink w:anchor="_Toc402473743" w:history="1">
             <w:r>
               <w:rPr>
                 <w:rStyle w:val="Hyperlink"/>
@@ -2718,7 +2858,7 @@
                 <w:noProof/>
                 <w:webHidden/>
               </w:rPr>
-              <w:instrText xml:space="preserve"> PAGEREF _Toc402471077 \h </w:instrText>
+              <w:instrText xml:space="preserve"> PAGEREF _Toc402473743 \h </w:instrText>
             </w:r>
             <w:r>
               <w:rPr>
@@ -2738,7 +2878,7 @@
                 <w:noProof/>
                 <w:webHidden/>
               </w:rPr>
-              <w:t>28</w:t>
+              <w:t>29</w:t>
             </w:r>
             <w:r>
               <w:rPr>
@@ -2761,7 +2901,7 @@
               <w:lang w:val="en-SG" w:eastAsia="en-SG"/>
             </w:rPr>
           </w:pPr>
-          <w:hyperlink w:anchor="_Toc402471078" w:history="1">
+          <w:hyperlink w:anchor="_Toc402473744" w:history="1">
             <w:r>
               <w:rPr>
                 <w:rStyle w:val="Hyperlink"/>
@@ -2802,7 +2942,7 @@
                 <w:noProof/>
                 <w:webHidden/>
               </w:rPr>
-              <w:instrText xml:space="preserve"> PAGEREF _Toc402471078 \h </w:instrText>
+              <w:instrText xml:space="preserve"> PAGEREF _Toc402473744 \h </w:instrText>
             </w:r>
             <w:r>
               <w:rPr>
@@ -2822,7 +2962,7 @@
                 <w:noProof/>
                 <w:webHidden/>
               </w:rPr>
-              <w:t>29</w:t>
+              <w:t>30</w:t>
             </w:r>
             <w:r>
               <w:rPr>
@@ -2845,7 +2985,7 @@
               <w:lang w:val="en-SG" w:eastAsia="en-SG"/>
             </w:rPr>
           </w:pPr>
-          <w:hyperlink w:anchor="_Toc402471079" w:history="1">
+          <w:hyperlink w:anchor="_Toc402473745" w:history="1">
             <w:r>
               <w:rPr>
                 <w:rStyle w:val="Hyperlink"/>
@@ -2886,7 +3026,7 @@
                 <w:noProof/>
                 <w:webHidden/>
               </w:rPr>
-              <w:instrText xml:space="preserve"> PAGEREF _Toc402471079 \h </w:instrText>
+              <w:instrText xml:space="preserve"> PAGEREF _Toc402473745 \h </w:instrText>
             </w:r>
             <w:r>
               <w:rPr>
@@ -2906,7 +3046,7 @@
                 <w:noProof/>
                 <w:webHidden/>
               </w:rPr>
-              <w:t>30</w:t>
+              <w:t>31</w:t>
             </w:r>
             <w:r>
               <w:rPr>
@@ -2958,12 +3098,12 @@
         <w:ind w:left="0" w:firstLine="0"/>
         <w:jc w:val="center"/>
       </w:pPr>
-      <w:bookmarkStart w:id="0" w:name="_Toc402471056"/>
+      <w:bookmarkStart w:id="1" w:name="_Toc402473720"/>
       <w:r>
         <w:lastRenderedPageBreak/>
         <w:t>SPA</w:t>
       </w:r>
-      <w:bookmarkEnd w:id="0"/>
+      <w:bookmarkEnd w:id="1"/>
     </w:p>
     <w:p>
       <w:pPr>
@@ -2993,11 +3133,11 @@
           <w:numId w:val="31"/>
         </w:numPr>
       </w:pPr>
-      <w:bookmarkStart w:id="1" w:name="_Toc402471057"/>
+      <w:bookmarkStart w:id="2" w:name="_Toc402473721"/>
       <w:r>
         <w:t>Architecture</w:t>
       </w:r>
-      <w:bookmarkEnd w:id="1"/>
+      <w:bookmarkEnd w:id="2"/>
       <w:r>
         <w:tab/>
       </w:r>
@@ -3093,12 +3233,12 @@
           <w:numId w:val="31"/>
         </w:numPr>
       </w:pPr>
-      <w:bookmarkStart w:id="2" w:name="_Toc402471058"/>
+      <w:bookmarkStart w:id="3" w:name="_Toc402473722"/>
       <w:r>
         <w:lastRenderedPageBreak/>
         <w:t>Interaction</w:t>
       </w:r>
-      <w:bookmarkEnd w:id="2"/>
+      <w:bookmarkEnd w:id="3"/>
       <w:r>
         <w:t xml:space="preserve"> </w:t>
       </w:r>
@@ -3126,6 +3266,19 @@
     <w:p>
       <w:r>
         <w:t xml:space="preserve">Please change the diagrams as necessary to factor in the changes we made in CS3202. </w:t>
+      </w:r>
+    </w:p>
+    <w:p>
+      <w:r>
+        <w:t xml:space="preserve">Look at </w:t>
+      </w:r>
+      <w:proofErr w:type="spellStart"/>
+      <w:r>
+        <w:t>pg</w:t>
+      </w:r>
+      <w:proofErr w:type="spellEnd"/>
+      <w:r>
+        <w:t xml:space="preserve"> 67 of handbook. </w:t>
       </w:r>
     </w:p>
     <w:p>
@@ -3266,6 +3419,23 @@
       </w:r>
     </w:p>
     <w:p>
+      <w:pPr>
+        <w:tabs>
+          <w:tab w:val="left" w:pos="1384"/>
+        </w:tabs>
+      </w:pPr>
+      <w:r>
+        <w:tab/>
+      </w:r>
+    </w:p>
+    <w:p>
+      <w:pPr>
+        <w:tabs>
+          <w:tab w:val="left" w:pos="1384"/>
+        </w:tabs>
+      </w:pPr>
+    </w:p>
+    <w:p>
       <w:r>
         <w:rPr>
           <w:noProof/>
@@ -3373,12 +3543,12 @@
         <w:ind w:left="0" w:firstLine="0"/>
         <w:jc w:val="center"/>
       </w:pPr>
-      <w:bookmarkStart w:id="3" w:name="_Toc402471059"/>
+      <w:bookmarkStart w:id="4" w:name="_Toc402473723"/>
       <w:r>
         <w:lastRenderedPageBreak/>
         <w:t>Summary of Achievements</w:t>
       </w:r>
-      <w:bookmarkEnd w:id="3"/>
+      <w:bookmarkEnd w:id="4"/>
     </w:p>
     <w:p>
       <w:pPr>
@@ -3388,11 +3558,11 @@
           <w:numId w:val="31"/>
         </w:numPr>
       </w:pPr>
-      <w:bookmarkStart w:id="4" w:name="_Toc402471060"/>
+      <w:bookmarkStart w:id="5" w:name="_Toc402473724"/>
       <w:r>
         <w:t>Basic SPA</w:t>
       </w:r>
-      <w:bookmarkEnd w:id="4"/>
+      <w:bookmarkEnd w:id="5"/>
       <w:r>
         <w:t xml:space="preserve"> </w:t>
       </w:r>
@@ -3404,22 +3574,138 @@
     </w:p>
     <w:p>
       <w:r>
-        <w:t>/*</w:t>
-      </w:r>
-      <w:r>
-        <w:rPr>
-          <w:b/>
-          <w:color w:val="FF0000"/>
-        </w:rPr>
-        <w:t>IPSITA</w:t>
-      </w:r>
-      <w:r>
-        <w:t>*/</w:t>
-      </w:r>
-    </w:p>
-    <w:p/>
-    <w:p/>
-    <w:p/>
+        <w:t xml:space="preserve">All the required functionalities for </w:t>
+      </w:r>
+      <w:r>
+        <w:t xml:space="preserve">Iteration 1-3 were implemented. These include: </w:t>
+      </w:r>
+    </w:p>
+    <w:p>
+      <w:pPr>
+        <w:pStyle w:val="ListParagraph"/>
+        <w:numPr>
+          <w:ilvl w:val="0"/>
+          <w:numId w:val="44"/>
+        </w:numPr>
+      </w:pPr>
+      <w:r>
+        <w:t>All the grammar rules for the SIMPLE source program as outlined on Page 103 of the Handbook.</w:t>
+      </w:r>
+    </w:p>
+    <w:p>
+      <w:pPr>
+        <w:pStyle w:val="ListParagraph"/>
+        <w:numPr>
+          <w:ilvl w:val="0"/>
+          <w:numId w:val="44"/>
+        </w:numPr>
+      </w:pPr>
+      <w:r>
+        <w:t xml:space="preserve">All the grammar rules for the PQL as described </w:t>
+      </w:r>
+      <w:r>
+        <w:t>on Page 98-101</w:t>
+      </w:r>
+      <w:r>
+        <w:t xml:space="preserve"> of the Handbook.</w:t>
+      </w:r>
+    </w:p>
+    <w:p>
+      <w:pPr>
+        <w:pStyle w:val="ListParagraph"/>
+        <w:numPr>
+          <w:ilvl w:val="0"/>
+          <w:numId w:val="44"/>
+        </w:numPr>
+      </w:pPr>
+      <w:r>
+        <w:t>All the relationships are extracted and can be queried using PQL. These include:</w:t>
+      </w:r>
+    </w:p>
+    <w:p>
+      <w:pPr>
+        <w:pStyle w:val="ListParagraph"/>
+        <w:numPr>
+          <w:ilvl w:val="1"/>
+          <w:numId w:val="44"/>
+        </w:numPr>
+      </w:pPr>
+      <w:r>
+        <w:t>Calls and Calls*</w:t>
+      </w:r>
+    </w:p>
+    <w:p>
+      <w:pPr>
+        <w:pStyle w:val="ListParagraph"/>
+        <w:numPr>
+          <w:ilvl w:val="1"/>
+          <w:numId w:val="44"/>
+        </w:numPr>
+      </w:pPr>
+      <w:r>
+        <w:t>Modifies</w:t>
+      </w:r>
+    </w:p>
+    <w:p>
+      <w:pPr>
+        <w:pStyle w:val="ListParagraph"/>
+        <w:numPr>
+          <w:ilvl w:val="1"/>
+          <w:numId w:val="44"/>
+        </w:numPr>
+      </w:pPr>
+      <w:r>
+        <w:t>Uses</w:t>
+      </w:r>
+    </w:p>
+    <w:p>
+      <w:pPr>
+        <w:pStyle w:val="ListParagraph"/>
+        <w:numPr>
+          <w:ilvl w:val="1"/>
+          <w:numId w:val="44"/>
+        </w:numPr>
+      </w:pPr>
+      <w:r>
+        <w:t>Parent and Parent*</w:t>
+      </w:r>
+    </w:p>
+    <w:p>
+      <w:pPr>
+        <w:pStyle w:val="ListParagraph"/>
+        <w:numPr>
+          <w:ilvl w:val="1"/>
+          <w:numId w:val="44"/>
+        </w:numPr>
+      </w:pPr>
+      <w:r>
+        <w:t>Follows and Follows*</w:t>
+      </w:r>
+    </w:p>
+    <w:p>
+      <w:pPr>
+        <w:pStyle w:val="ListParagraph"/>
+        <w:numPr>
+          <w:ilvl w:val="1"/>
+          <w:numId w:val="44"/>
+        </w:numPr>
+      </w:pPr>
+      <w:r>
+        <w:t>Next and Next*</w:t>
+      </w:r>
+    </w:p>
+    <w:p>
+      <w:pPr>
+        <w:pStyle w:val="ListParagraph"/>
+        <w:numPr>
+          <w:ilvl w:val="1"/>
+          <w:numId w:val="44"/>
+        </w:numPr>
+      </w:pPr>
+      <w:r>
+        <w:t>Affects and Affects*</w:t>
+      </w:r>
+    </w:p>
     <w:p>
       <w:pPr>
         <w:pStyle w:val="Heading3"/>
@@ -3427,7 +3713,6 @@
     </w:p>
     <w:p>
       <w:pPr>
-        <w:ind w:left="2160"/>
         <w:rPr>
           <w:rFonts w:asciiTheme="majorHAnsi" w:eastAsiaTheme="majorEastAsia" w:hAnsiTheme="majorHAnsi" w:cstheme="majorBidi"/>
           <w:smallCaps/>
@@ -3447,7 +3732,7 @@
           <w:numId w:val="31"/>
         </w:numPr>
       </w:pPr>
-      <w:bookmarkStart w:id="5" w:name="_Toc402471061"/>
+      <w:bookmarkStart w:id="6" w:name="_Toc402473725"/>
       <w:r>
         <w:rPr>
           <w:rStyle w:val="Heading2Char"/>
@@ -3470,7 +3755,7 @@
         </w:rPr>
         <w:t>s</w:t>
       </w:r>
-      <w:bookmarkEnd w:id="5"/>
+      <w:bookmarkEnd w:id="6"/>
     </w:p>
     <w:p>
       <w:r>
@@ -3500,7 +3785,7 @@
           <w:rStyle w:val="Heading3Char"/>
         </w:rPr>
       </w:pPr>
-      <w:bookmarkStart w:id="6" w:name="_Toc402471062"/>
+      <w:bookmarkStart w:id="7" w:name="_Toc402473726"/>
       <w:r>
         <w:rPr>
           <w:rStyle w:val="Heading3Char"/>
@@ -3514,7 +3799,7 @@
         </w:rPr>
         <w:t>CodeParser</w:t>
       </w:r>
-      <w:bookmarkEnd w:id="6"/>
+      <w:bookmarkEnd w:id="7"/>
       <w:proofErr w:type="spellEnd"/>
     </w:p>
     <w:p>
@@ -4782,7 +5067,7 @@
           <w:numId w:val="31"/>
         </w:numPr>
       </w:pPr>
-      <w:bookmarkStart w:id="7" w:name="_Toc402471063"/>
+      <w:bookmarkStart w:id="8" w:name="_Toc402473727"/>
       <w:r>
         <w:lastRenderedPageBreak/>
         <w:t xml:space="preserve">Flexible </w:t>
@@ -4791,7 +5076,7 @@
       <w:r>
         <w:t>QueryParser</w:t>
       </w:r>
-      <w:bookmarkEnd w:id="7"/>
+      <w:bookmarkEnd w:id="8"/>
       <w:proofErr w:type="spellEnd"/>
     </w:p>
     <w:p>
@@ -5871,12 +6156,12 @@
           <w:numId w:val="31"/>
         </w:numPr>
       </w:pPr>
-      <w:bookmarkStart w:id="8" w:name="_Toc402471064"/>
+      <w:bookmarkStart w:id="9" w:name="_Toc402473728"/>
       <w:r>
         <w:lastRenderedPageBreak/>
         <w:t>Highly Organised Repository</w:t>
       </w:r>
-      <w:bookmarkEnd w:id="8"/>
+      <w:bookmarkEnd w:id="9"/>
     </w:p>
     <w:p>
       <w:pPr>
@@ -6411,12 +6696,12 @@
           <w:numId w:val="31"/>
         </w:numPr>
       </w:pPr>
-      <w:bookmarkStart w:id="9" w:name="_Toc402471065"/>
+      <w:bookmarkStart w:id="10" w:name="_Toc402473729"/>
       <w:r>
         <w:lastRenderedPageBreak/>
         <w:t>Project Plan</w:t>
       </w:r>
-      <w:bookmarkEnd w:id="9"/>
+      <w:bookmarkEnd w:id="10"/>
     </w:p>
     <w:p>
       <w:r>
@@ -6485,7 +6770,7 @@
       <w:pPr>
         <w:pStyle w:val="Heading2"/>
       </w:pPr>
-      <w:bookmarkStart w:id="10" w:name="_Toc402471066"/>
+      <w:bookmarkStart w:id="11" w:name="_Toc402473730"/>
       <w:r>
         <w:t>3.1.</w:t>
       </w:r>
@@ -6498,7 +6783,7 @@
       <w:r>
         <w:t>For Whole Project</w:t>
       </w:r>
-      <w:bookmarkEnd w:id="10"/>
+      <w:bookmarkEnd w:id="11"/>
     </w:p>
     <w:p>
       <w:pPr>
@@ -6515,7 +6800,7 @@
           <w:docGrid w:linePitch="360"/>
         </w:sectPr>
       </w:pPr>
-      <w:bookmarkStart w:id="11" w:name="_Toc402471067"/>
+      <w:bookmarkStart w:id="12" w:name="_Toc402473731"/>
       <w:r>
         <w:t>3.2.</w:t>
       </w:r>
@@ -6540,13 +6825,13 @@
       <w:r>
         <w:t>ems</w:t>
       </w:r>
-      <w:bookmarkEnd w:id="11"/>
+      <w:bookmarkEnd w:id="12"/>
     </w:p>
     <w:p>
       <w:pPr>
         <w:pStyle w:val="Heading1"/>
       </w:pPr>
-      <w:bookmarkStart w:id="12" w:name="_Toc402471068"/>
+      <w:bookmarkStart w:id="13" w:name="_Toc402473732"/>
       <w:r>
         <w:lastRenderedPageBreak/>
         <w:t>4.</w:t>
@@ -6557,15 +6842,15 @@
       <w:r>
         <w:t>Components</w:t>
       </w:r>
-      <w:bookmarkEnd w:id="12"/>
+      <w:bookmarkEnd w:id="13"/>
     </w:p>
     <w:p>
       <w:pPr>
         <w:pStyle w:val="Heading2"/>
       </w:pPr>
-      <w:bookmarkStart w:id="13" w:name="_Toc384845072"/>
-      <w:bookmarkStart w:id="14" w:name="_Toc385275806"/>
-      <w:bookmarkStart w:id="15" w:name="_Toc402471069"/>
+      <w:bookmarkStart w:id="14" w:name="_Toc384845072"/>
+      <w:bookmarkStart w:id="15" w:name="_Toc385275806"/>
+      <w:bookmarkStart w:id="16" w:name="_Toc402473733"/>
       <w:r>
         <w:t>4</w:t>
       </w:r>
@@ -6584,9 +6869,9 @@
       <w:r>
         <w:t>arser</w:t>
       </w:r>
-      <w:bookmarkEnd w:id="13"/>
       <w:bookmarkEnd w:id="14"/>
       <w:bookmarkEnd w:id="15"/>
+      <w:bookmarkEnd w:id="16"/>
       <w:r>
         <w:br/>
       </w:r>
@@ -6992,8 +7277,8 @@
           <w:szCs w:val="28"/>
         </w:rPr>
       </w:pPr>
-      <w:bookmarkStart w:id="16" w:name="_Toc384845073"/>
-      <w:bookmarkStart w:id="17" w:name="_Toc385275807"/>
+      <w:bookmarkStart w:id="17" w:name="_Toc384845073"/>
+      <w:bookmarkStart w:id="18" w:name="_Toc385275807"/>
       <w:r>
         <w:br w:type="page"/>
       </w:r>
@@ -7002,7 +7287,7 @@
       <w:pPr>
         <w:pStyle w:val="Heading2"/>
       </w:pPr>
-      <w:bookmarkStart w:id="18" w:name="_Toc402471070"/>
+      <w:bookmarkStart w:id="19" w:name="_Toc402473734"/>
       <w:r>
         <w:lastRenderedPageBreak/>
         <w:t>4.2.</w:t>
@@ -7013,12 +7298,12 @@
       <w:r>
         <w:t>P</w:t>
       </w:r>
-      <w:bookmarkEnd w:id="16"/>
       <w:bookmarkEnd w:id="17"/>
+      <w:bookmarkEnd w:id="18"/>
       <w:r>
         <w:t>KB</w:t>
       </w:r>
-      <w:bookmarkEnd w:id="18"/>
+      <w:bookmarkEnd w:id="19"/>
     </w:p>
     <w:p>
       <w:pPr>
@@ -7028,8 +7313,8 @@
           <w:color w:val="auto"/>
         </w:rPr>
       </w:pPr>
-      <w:bookmarkStart w:id="19" w:name="_Toc384845074"/>
-      <w:bookmarkStart w:id="20" w:name="_Toc385275808"/>
+      <w:bookmarkStart w:id="20" w:name="_Toc384845074"/>
+      <w:bookmarkStart w:id="21" w:name="_Toc385275808"/>
     </w:p>
     <w:p>
       <w:r>
@@ -7230,7 +7515,7 @@
         <w:pStyle w:val="Heading2"/>
         <w:jc w:val="both"/>
       </w:pPr>
-      <w:bookmarkStart w:id="21" w:name="_Toc402471071"/>
+      <w:bookmarkStart w:id="22" w:name="_Toc402473735"/>
       <w:r>
         <w:lastRenderedPageBreak/>
         <w:t>4.3.</w:t>
@@ -7241,7 +7526,7 @@
       <w:r>
         <w:t>Design Extractor</w:t>
       </w:r>
-      <w:bookmarkEnd w:id="21"/>
+      <w:bookmarkEnd w:id="22"/>
     </w:p>
     <w:p>
       <w:pPr>
@@ -7284,14 +7569,16 @@
         <w:pStyle w:val="Heading3"/>
         <w:jc w:val="both"/>
       </w:pPr>
-      <w:bookmarkStart w:id="22" w:name="_Toc399682496"/>
+      <w:bookmarkStart w:id="23" w:name="_Toc399682496"/>
+      <w:bookmarkStart w:id="24" w:name="_Toc402473736"/>
       <w:r>
         <w:t>4</w:t>
       </w:r>
       <w:r>
         <w:t>.3.1. Extracting Relationships</w:t>
       </w:r>
-      <w:bookmarkEnd w:id="22"/>
+      <w:bookmarkEnd w:id="23"/>
+      <w:bookmarkEnd w:id="24"/>
     </w:p>
     <w:p>
       <w:pPr>
@@ -7578,7 +7865,8 @@
       <w:pPr>
         <w:pStyle w:val="Heading3"/>
       </w:pPr>
-      <w:bookmarkStart w:id="23" w:name="_Toc399682497"/>
+      <w:bookmarkStart w:id="25" w:name="_Toc399682497"/>
+      <w:bookmarkStart w:id="26" w:name="_Toc402473737"/>
       <w:r>
         <w:t>4</w:t>
       </w:r>
@@ -7588,7 +7876,8 @@
       <w:r>
         <w:t>ilding CFG</w:t>
       </w:r>
-      <w:bookmarkEnd w:id="23"/>
+      <w:bookmarkEnd w:id="25"/>
+      <w:bookmarkEnd w:id="26"/>
     </w:p>
     <w:p>
       <w:r>
@@ -7747,13 +8036,7 @@
         <w:spacing w:line="240" w:lineRule="auto"/>
       </w:pPr>
       <w:r>
-        <w:t xml:space="preserve">If type is </w:t>
-      </w:r>
-      <w:r>
-        <w:t>CALL</w:t>
-      </w:r>
-      <w:r>
-        <w:t xml:space="preserve">, create CFG for </w:t>
+        <w:t xml:space="preserve">If type is CALL, create CFG for </w:t>
       </w:r>
       <w:r>
         <w:t>Call</w:t>
@@ -7772,13 +8055,7 @@
         <w:spacing w:line="240" w:lineRule="auto"/>
       </w:pPr>
       <w:r>
-        <w:t xml:space="preserve">If type is </w:t>
-      </w:r>
-      <w:r>
-        <w:t>WHILE</w:t>
-      </w:r>
-      <w:r>
-        <w:t xml:space="preserve">, create CFG for </w:t>
+        <w:t xml:space="preserve">If type is WHILE, create CFG for </w:t>
       </w:r>
       <w:proofErr w:type="spellStart"/>
       <w:proofErr w:type="gramStart"/>
@@ -7807,10 +8084,7 @@
         <w:t>IF, create CFG for If</w:t>
       </w:r>
       <w:r>
-        <w:t>.</w:t>
-      </w:r>
-      <w:r>
-        <w:t xml:space="preserve"> </w:t>
+        <w:t xml:space="preserve">. </w:t>
       </w:r>
     </w:p>
     <w:p>
@@ -8172,9 +8446,7 @@
         <w:pStyle w:val="Heading2"/>
         <w:jc w:val="both"/>
       </w:pPr>
-      <w:bookmarkStart w:id="24" w:name="_Toc402471072"/>
-      <w:bookmarkStart w:id="25" w:name="_GoBack"/>
-      <w:bookmarkEnd w:id="25"/>
+      <w:bookmarkStart w:id="27" w:name="_Toc402473738"/>
       <w:r>
         <w:lastRenderedPageBreak/>
         <w:t>4</w:t>
@@ -8188,9 +8460,9 @@
       <w:r>
         <w:t xml:space="preserve"> Query Processor</w:t>
       </w:r>
-      <w:bookmarkEnd w:id="19"/>
       <w:bookmarkEnd w:id="20"/>
-      <w:bookmarkEnd w:id="24"/>
+      <w:bookmarkEnd w:id="21"/>
+      <w:bookmarkEnd w:id="27"/>
     </w:p>
     <w:p>
       <w:pPr>
@@ -8208,7 +8480,7 @@
         <w:pStyle w:val="Heading3"/>
         <w:jc w:val="both"/>
       </w:pPr>
-      <w:bookmarkStart w:id="26" w:name="_Toc402471073"/>
+      <w:bookmarkStart w:id="28" w:name="_Toc402473739"/>
       <w:r>
         <w:t>4</w:t>
       </w:r>
@@ -8224,7 +8496,7 @@
       <w:r>
         <w:t>rocessor</w:t>
       </w:r>
-      <w:bookmarkEnd w:id="26"/>
+      <w:bookmarkEnd w:id="28"/>
     </w:p>
     <w:p>
       <w:r>
@@ -8342,7 +8614,7 @@
         <w:pStyle w:val="Heading3"/>
         <w:jc w:val="both"/>
       </w:pPr>
-      <w:bookmarkStart w:id="27" w:name="_Toc402471074"/>
+      <w:bookmarkStart w:id="29" w:name="_Toc402473740"/>
       <w:r>
         <w:t>4</w:t>
       </w:r>
@@ -8352,7 +8624,7 @@
       <w:r>
         <w:t>.2 Query Parser</w:t>
       </w:r>
-      <w:bookmarkEnd w:id="27"/>
+      <w:bookmarkEnd w:id="29"/>
     </w:p>
     <w:p>
       <w:pPr>
@@ -11932,7 +12204,7 @@
       <w:pPr>
         <w:pStyle w:val="Heading3"/>
       </w:pPr>
-      <w:bookmarkStart w:id="28" w:name="_Toc402471075"/>
+      <w:bookmarkStart w:id="30" w:name="_Toc402473741"/>
       <w:r>
         <w:lastRenderedPageBreak/>
         <w:t>4</w:t>
@@ -11946,10 +12218,10 @@
         </w:rPr>
         <w:t>Query Evaluator</w:t>
       </w:r>
-      <w:bookmarkEnd w:id="28"/>
-    </w:p>
-    <w:p>
-      <w:bookmarkStart w:id="29" w:name="_Toc385276381"/>
+      <w:bookmarkEnd w:id="30"/>
+    </w:p>
+    <w:p>
+      <w:bookmarkStart w:id="31" w:name="_Toc385276381"/>
       <w:r>
         <w:t>/*</w:t>
       </w:r>
@@ -11967,6 +12239,11 @@
     <w:p>
       <w:r>
         <w:t>PLEASE REMOVE THIS COMMENT</w:t>
+      </w:r>
+    </w:p>
+    <w:p>
+      <w:r>
+        <w:t>Look at page 64-66 of handbook.</w:t>
       </w:r>
     </w:p>
     <w:p>
@@ -12105,6 +12382,11 @@
       </w:r>
     </w:p>
     <w:p>
+      <w:r>
+        <w:t>Look at page 64-66 of handbook.</w:t>
+      </w:r>
+    </w:p>
+    <w:p>
       <w:pPr>
         <w:autoSpaceDE w:val="0"/>
         <w:autoSpaceDN w:val="0"/>
@@ -12217,7 +12499,7 @@
       <w:r>
         <w:br w:type="page"/>
       </w:r>
-      <w:bookmarkStart w:id="30" w:name="_Toc402471076"/>
+      <w:bookmarkStart w:id="32" w:name="_Toc402473742"/>
       <w:r>
         <w:lastRenderedPageBreak/>
         <w:t>5.</w:t>
@@ -12228,8 +12510,8 @@
       <w:r>
         <w:t>Testing</w:t>
       </w:r>
-      <w:bookmarkEnd w:id="29"/>
-      <w:bookmarkEnd w:id="30"/>
+      <w:bookmarkEnd w:id="31"/>
+      <w:bookmarkEnd w:id="32"/>
     </w:p>
     <w:p/>
     <w:p>
@@ -12336,7 +12618,7 @@
       <w:pPr>
         <w:pStyle w:val="Heading1"/>
       </w:pPr>
-      <w:bookmarkStart w:id="31" w:name="_Toc402471077"/>
+      <w:bookmarkStart w:id="33" w:name="_Toc402473743"/>
       <w:r>
         <w:lastRenderedPageBreak/>
         <w:t xml:space="preserve">6. </w:t>
@@ -12347,7 +12629,7 @@
       <w:r>
         <w:t>Coding Standards</w:t>
       </w:r>
-      <w:bookmarkEnd w:id="31"/>
+      <w:bookmarkEnd w:id="33"/>
     </w:p>
     <w:p>
       <w:pPr>
@@ -12721,7 +13003,7 @@
       <w:r>
         <w:br w:type="page"/>
       </w:r>
-      <w:bookmarkStart w:id="32" w:name="_Toc402471078"/>
+      <w:bookmarkStart w:id="34" w:name="_Toc402473744"/>
       <w:r>
         <w:lastRenderedPageBreak/>
         <w:t>7.</w:t>
@@ -12732,7 +13014,7 @@
       <w:r>
         <w:t>Project Evaluation</w:t>
       </w:r>
-      <w:bookmarkEnd w:id="32"/>
+      <w:bookmarkEnd w:id="34"/>
     </w:p>
     <w:p>
       <w:r>
@@ -12757,7 +13039,7 @@
           <w:szCs w:val="22"/>
         </w:rPr>
       </w:pPr>
-      <w:bookmarkStart w:id="33" w:name="_Toc401562721"/>
+      <w:bookmarkStart w:id="35" w:name="_Toc401562721"/>
       <w:r>
         <w:rPr>
           <w:rFonts w:ascii="Times New Roman" w:hAnsi="Times New Roman" w:cs="Times New Roman"/>
@@ -13521,12 +13803,12 @@
         <w:ind w:left="0" w:firstLine="0"/>
         <w:jc w:val="center"/>
       </w:pPr>
-      <w:bookmarkStart w:id="34" w:name="_Toc402471079"/>
+      <w:bookmarkStart w:id="36" w:name="_Toc402473745"/>
       <w:r>
         <w:t>API</w:t>
       </w:r>
-      <w:bookmarkEnd w:id="33"/>
-      <w:bookmarkEnd w:id="34"/>
+      <w:bookmarkEnd w:id="35"/>
+      <w:bookmarkEnd w:id="36"/>
     </w:p>
     <w:p>
       <w:r>
@@ -13626,7 +13908,7 @@
           <w:rPr>
             <w:noProof/>
           </w:rPr>
-          <w:t>31</w:t>
+          <w:t>2</w:t>
         </w:r>
         <w:r>
           <w:rPr>
@@ -14588,6 +14870,92 @@
     </w:lvl>
   </w:abstractNum>
   <w:abstractNum w:abstractNumId="9">
+    <w:nsid w:val="1D6972C3"/>
+    <w:multiLevelType w:val="hybridMultilevel"/>
+    <w:tmpl w:val="E9CAA562"/>
+    <w:lvl w:ilvl="0" w:tplc="4809000F">
+      <w:start w:val="1"/>
+      <w:numFmt w:val="decimal"/>
+      <w:lvlText w:val="%1."/>
+      <w:lvlJc w:val="left"/>
+      <w:pPr>
+        <w:ind w:left="720" w:hanging="360"/>
+      </w:pPr>
+    </w:lvl>
+    <w:lvl w:ilvl="1" w:tplc="48090019">
+      <w:start w:val="1"/>
+      <w:numFmt w:val="lowerLetter"/>
+      <w:lvlText w:val="%2."/>
+      <w:lvlJc w:val="left"/>
+      <w:pPr>
+        <w:ind w:left="1440" w:hanging="360"/>
+      </w:pPr>
+    </w:lvl>
+    <w:lvl w:ilvl="2" w:tplc="4809001B" w:tentative="1">
+      <w:start w:val="1"/>
+      <w:numFmt w:val="lowerRoman"/>
+      <w:lvlText w:val="%3."/>
+      <w:lvlJc w:val="right"/>
+      <w:pPr>
+        <w:ind w:left="2160" w:hanging="180"/>
+      </w:pPr>
+    </w:lvl>
+    <w:lvl w:ilvl="3" w:tplc="4809000F" w:tentative="1">
+      <w:start w:val="1"/>
+      <w:numFmt w:val="decimal"/>
+      <w:lvlText w:val="%4."/>
+      <w:lvlJc w:val="left"/>
+      <w:pPr>
+        <w:ind w:left="2880" w:hanging="360"/>
+      </w:pPr>
+    </w:lvl>
+    <w:lvl w:ilvl="4" w:tplc="48090019" w:tentative="1">
+      <w:start w:val="1"/>
+      <w:numFmt w:val="lowerLetter"/>
+      <w:lvlText w:val="%5."/>
+      <w:lvlJc w:val="left"/>
+      <w:pPr>
+        <w:ind w:left="3600" w:hanging="360"/>
+      </w:pPr>
+    </w:lvl>
+    <w:lvl w:ilvl="5" w:tplc="4809001B" w:tentative="1">
+      <w:start w:val="1"/>
+      <w:numFmt w:val="lowerRoman"/>
+      <w:lvlText w:val="%6."/>
+      <w:lvlJc w:val="right"/>
+      <w:pPr>
+        <w:ind w:left="4320" w:hanging="180"/>
+      </w:pPr>
+    </w:lvl>
+    <w:lvl w:ilvl="6" w:tplc="4809000F" w:tentative="1">
+      <w:start w:val="1"/>
+      <w:numFmt w:val="decimal"/>
+      <w:lvlText w:val="%7."/>
+      <w:lvlJc w:val="left"/>
+      <w:pPr>
+        <w:ind w:left="5040" w:hanging="360"/>
+      </w:pPr>
+    </w:lvl>
+    <w:lvl w:ilvl="7" w:tplc="48090019" w:tentative="1">
+      <w:start w:val="1"/>
+      <w:numFmt w:val="lowerLetter"/>
+      <w:lvlText w:val="%8."/>
+      <w:lvlJc w:val="left"/>
+      <w:pPr>
+        <w:ind w:left="5760" w:hanging="360"/>
+      </w:pPr>
+    </w:lvl>
+    <w:lvl w:ilvl="8" w:tplc="4809001B" w:tentative="1">
+      <w:start w:val="1"/>
+      <w:numFmt w:val="lowerRoman"/>
+      <w:lvlText w:val="%9."/>
+      <w:lvlJc w:val="right"/>
+      <w:pPr>
+        <w:ind w:left="6480" w:hanging="180"/>
+      </w:pPr>
+    </w:lvl>
+  </w:abstractNum>
+  <w:abstractNum w:abstractNumId="10">
     <w:nsid w:val="1DCE0EF5"/>
     <w:multiLevelType w:val="hybridMultilevel"/>
     <w:tmpl w:val="BA18B04E"/>
@@ -14676,7 +15044,7 @@
       </w:pPr>
     </w:lvl>
   </w:abstractNum>
-  <w:abstractNum w:abstractNumId="10">
+  <w:abstractNum w:abstractNumId="11">
     <w:nsid w:val="20EE7CCD"/>
     <w:multiLevelType w:val="multilevel"/>
     <w:tmpl w:val="182E1D82"/>
@@ -14798,7 +15166,7 @@
       </w:rPr>
     </w:lvl>
   </w:abstractNum>
-  <w:abstractNum w:abstractNumId="11">
+  <w:abstractNum w:abstractNumId="12">
     <w:nsid w:val="217429D2"/>
     <w:multiLevelType w:val="hybridMultilevel"/>
     <w:tmpl w:val="1CE4CF06"/>
@@ -14887,7 +15255,7 @@
       </w:pPr>
     </w:lvl>
   </w:abstractNum>
-  <w:abstractNum w:abstractNumId="12">
+  <w:abstractNum w:abstractNumId="13">
     <w:nsid w:val="230352A4"/>
     <w:multiLevelType w:val="hybridMultilevel"/>
     <w:tmpl w:val="40FEDFFC"/>
@@ -14976,7 +15344,7 @@
       </w:pPr>
     </w:lvl>
   </w:abstractNum>
-  <w:abstractNum w:abstractNumId="13">
+  <w:abstractNum w:abstractNumId="14">
     <w:nsid w:val="23715806"/>
     <w:multiLevelType w:val="multilevel"/>
     <w:tmpl w:val="FA94A8A2"/>
@@ -15097,7 +15465,7 @@
       </w:rPr>
     </w:lvl>
   </w:abstractNum>
-  <w:abstractNum w:abstractNumId="14">
+  <w:abstractNum w:abstractNumId="15">
     <w:nsid w:val="24022286"/>
     <w:multiLevelType w:val="multilevel"/>
     <w:tmpl w:val="6F8A86A2"/>
@@ -15218,7 +15586,7 @@
       </w:rPr>
     </w:lvl>
   </w:abstractNum>
-  <w:abstractNum w:abstractNumId="15">
+  <w:abstractNum w:abstractNumId="16">
     <w:nsid w:val="24F5116D"/>
     <w:multiLevelType w:val="hybridMultilevel"/>
     <w:tmpl w:val="763E8D18"/>
@@ -15331,7 +15699,7 @@
       </w:rPr>
     </w:lvl>
   </w:abstractNum>
-  <w:abstractNum w:abstractNumId="16">
+  <w:abstractNum w:abstractNumId="17">
     <w:nsid w:val="27146369"/>
     <w:multiLevelType w:val="multilevel"/>
     <w:tmpl w:val="E9203240"/>
@@ -15453,7 +15821,7 @@
       </w:rPr>
     </w:lvl>
   </w:abstractNum>
-  <w:abstractNum w:abstractNumId="17">
+  <w:abstractNum w:abstractNumId="18">
     <w:nsid w:val="279D6B53"/>
     <w:multiLevelType w:val="hybridMultilevel"/>
     <w:tmpl w:val="CB9226BE"/>
@@ -15542,7 +15910,7 @@
       </w:pPr>
     </w:lvl>
   </w:abstractNum>
-  <w:abstractNum w:abstractNumId="18">
+  <w:abstractNum w:abstractNumId="19">
     <w:nsid w:val="2A007A62"/>
     <w:multiLevelType w:val="multilevel"/>
     <w:tmpl w:val="B5E6E66A"/>
@@ -15655,7 +16023,7 @@
       </w:rPr>
     </w:lvl>
   </w:abstractNum>
-  <w:abstractNum w:abstractNumId="19">
+  <w:abstractNum w:abstractNumId="20">
     <w:nsid w:val="2D5317AD"/>
     <w:multiLevelType w:val="hybridMultilevel"/>
     <w:tmpl w:val="DE9A3BF6"/>
@@ -15768,7 +16136,7 @@
       </w:rPr>
     </w:lvl>
   </w:abstractNum>
-  <w:abstractNum w:abstractNumId="20">
+  <w:abstractNum w:abstractNumId="21">
     <w:nsid w:val="397F6A3C"/>
     <w:multiLevelType w:val="hybridMultilevel"/>
     <w:tmpl w:val="2F96F46C"/>
@@ -15857,7 +16225,7 @@
       </w:pPr>
     </w:lvl>
   </w:abstractNum>
-  <w:abstractNum w:abstractNumId="21">
+  <w:abstractNum w:abstractNumId="22">
     <w:nsid w:val="3A5A4A2C"/>
     <w:multiLevelType w:val="hybridMultilevel"/>
     <w:tmpl w:val="BABE7B78"/>
@@ -15946,7 +16314,7 @@
       </w:pPr>
     </w:lvl>
   </w:abstractNum>
-  <w:abstractNum w:abstractNumId="22">
+  <w:abstractNum w:abstractNumId="23">
     <w:nsid w:val="3E5E573B"/>
     <w:multiLevelType w:val="multilevel"/>
     <w:tmpl w:val="FA124794"/>
@@ -16067,7 +16435,7 @@
       </w:rPr>
     </w:lvl>
   </w:abstractNum>
-  <w:abstractNum w:abstractNumId="23">
+  <w:abstractNum w:abstractNumId="24">
     <w:nsid w:val="43666A0E"/>
     <w:multiLevelType w:val="multilevel"/>
     <w:tmpl w:val="7DEAE26A"/>
@@ -16188,7 +16556,7 @@
       </w:rPr>
     </w:lvl>
   </w:abstractNum>
-  <w:abstractNum w:abstractNumId="24">
+  <w:abstractNum w:abstractNumId="25">
     <w:nsid w:val="4F5F2F09"/>
     <w:multiLevelType w:val="hybridMultilevel"/>
     <w:tmpl w:val="F33E577C"/>
@@ -16277,7 +16645,7 @@
       </w:pPr>
     </w:lvl>
   </w:abstractNum>
-  <w:abstractNum w:abstractNumId="25">
+  <w:abstractNum w:abstractNumId="26">
     <w:nsid w:val="519879FF"/>
     <w:multiLevelType w:val="multilevel"/>
     <w:tmpl w:val="FCC00804"/>
@@ -16390,7 +16758,7 @@
       </w:rPr>
     </w:lvl>
   </w:abstractNum>
-  <w:abstractNum w:abstractNumId="26">
+  <w:abstractNum w:abstractNumId="27">
     <w:nsid w:val="55CB20D8"/>
     <w:multiLevelType w:val="hybridMultilevel"/>
     <w:tmpl w:val="9384B5CE"/>
@@ -16479,7 +16847,7 @@
       </w:pPr>
     </w:lvl>
   </w:abstractNum>
-  <w:abstractNum w:abstractNumId="27">
+  <w:abstractNum w:abstractNumId="28">
     <w:nsid w:val="55D34F44"/>
     <w:multiLevelType w:val="hybridMultilevel"/>
     <w:tmpl w:val="E7D69810"/>
@@ -16592,7 +16960,7 @@
       </w:rPr>
     </w:lvl>
   </w:abstractNum>
-  <w:abstractNum w:abstractNumId="28">
+  <w:abstractNum w:abstractNumId="29">
     <w:nsid w:val="5A594F3E"/>
     <w:multiLevelType w:val="multilevel"/>
     <w:tmpl w:val="94DAD6BC"/>
@@ -16705,7 +17073,7 @@
       </w:rPr>
     </w:lvl>
   </w:abstractNum>
-  <w:abstractNum w:abstractNumId="29">
+  <w:abstractNum w:abstractNumId="30">
     <w:nsid w:val="5AB3411A"/>
     <w:multiLevelType w:val="hybridMultilevel"/>
     <w:tmpl w:val="94C48624"/>
@@ -16794,7 +17162,7 @@
       </w:pPr>
     </w:lvl>
   </w:abstractNum>
-  <w:abstractNum w:abstractNumId="30">
+  <w:abstractNum w:abstractNumId="31">
     <w:nsid w:val="5DC75E45"/>
     <w:multiLevelType w:val="hybridMultilevel"/>
     <w:tmpl w:val="0B3EC7BC"/>
@@ -16883,7 +17251,7 @@
       </w:pPr>
     </w:lvl>
   </w:abstractNum>
-  <w:abstractNum w:abstractNumId="31">
+  <w:abstractNum w:abstractNumId="32">
     <w:nsid w:val="635B6575"/>
     <w:multiLevelType w:val="hybridMultilevel"/>
     <w:tmpl w:val="96B4218E"/>
@@ -16972,7 +17340,7 @@
       </w:pPr>
     </w:lvl>
   </w:abstractNum>
-  <w:abstractNum w:abstractNumId="32">
+  <w:abstractNum w:abstractNumId="33">
     <w:nsid w:val="676B5359"/>
     <w:multiLevelType w:val="hybridMultilevel"/>
     <w:tmpl w:val="F5569FC0"/>
@@ -17061,7 +17429,7 @@
       </w:pPr>
     </w:lvl>
   </w:abstractNum>
-  <w:abstractNum w:abstractNumId="33">
+  <w:abstractNum w:abstractNumId="34">
     <w:nsid w:val="69734164"/>
     <w:multiLevelType w:val="multilevel"/>
     <w:tmpl w:val="BE2A073E"/>
@@ -17174,7 +17542,7 @@
       </w:rPr>
     </w:lvl>
   </w:abstractNum>
-  <w:abstractNum w:abstractNumId="34">
+  <w:abstractNum w:abstractNumId="35">
     <w:nsid w:val="6A644E46"/>
     <w:multiLevelType w:val="hybridMultilevel"/>
     <w:tmpl w:val="35323C42"/>
@@ -17287,7 +17655,7 @@
       </w:rPr>
     </w:lvl>
   </w:abstractNum>
-  <w:abstractNum w:abstractNumId="35">
+  <w:abstractNum w:abstractNumId="36">
     <w:nsid w:val="6B561B24"/>
     <w:multiLevelType w:val="hybridMultilevel"/>
     <w:tmpl w:val="855CAAEA"/>
@@ -17376,7 +17744,7 @@
       </w:pPr>
     </w:lvl>
   </w:abstractNum>
-  <w:abstractNum w:abstractNumId="36">
+  <w:abstractNum w:abstractNumId="37">
     <w:nsid w:val="6CEC6ACA"/>
     <w:multiLevelType w:val="hybridMultilevel"/>
     <w:tmpl w:val="B062527A"/>
@@ -17465,7 +17833,7 @@
       </w:pPr>
     </w:lvl>
   </w:abstractNum>
-  <w:abstractNum w:abstractNumId="37">
+  <w:abstractNum w:abstractNumId="38">
     <w:nsid w:val="6E59180E"/>
     <w:multiLevelType w:val="hybridMultilevel"/>
     <w:tmpl w:val="AC907B8E"/>
@@ -17554,7 +17922,7 @@
       </w:pPr>
     </w:lvl>
   </w:abstractNum>
-  <w:abstractNum w:abstractNumId="38">
+  <w:abstractNum w:abstractNumId="39">
     <w:nsid w:val="714A7206"/>
     <w:multiLevelType w:val="hybridMultilevel"/>
     <w:tmpl w:val="71EE520E"/>
@@ -17643,7 +18011,7 @@
       </w:pPr>
     </w:lvl>
   </w:abstractNum>
-  <w:abstractNum w:abstractNumId="39">
+  <w:abstractNum w:abstractNumId="40">
     <w:nsid w:val="7AB006B7"/>
     <w:multiLevelType w:val="hybridMultilevel"/>
     <w:tmpl w:val="03A87EB8"/>
@@ -17732,7 +18100,7 @@
       </w:pPr>
     </w:lvl>
   </w:abstractNum>
-  <w:abstractNum w:abstractNumId="40">
+  <w:abstractNum w:abstractNumId="41">
     <w:nsid w:val="7D6A3270"/>
     <w:multiLevelType w:val="hybridMultilevel"/>
     <w:tmpl w:val="5CD821D6"/>
@@ -17819,16 +18187,16 @@
     </w:lvl>
   </w:abstractNum>
   <w:num w:numId="1">
-    <w:abstractNumId w:val="27"/>
+    <w:abstractNumId w:val="28"/>
   </w:num>
   <w:num w:numId="2">
-    <w:abstractNumId w:val="23"/>
+    <w:abstractNumId w:val="24"/>
   </w:num>
   <w:num w:numId="3">
-    <w:abstractNumId w:val="13"/>
+    <w:abstractNumId w:val="14"/>
   </w:num>
   <w:num w:numId="4">
-    <w:abstractNumId w:val="9"/>
+    <w:abstractNumId w:val="10"/>
   </w:num>
   <w:num w:numId="5">
     <w:abstractNumId w:val="8"/>
@@ -17837,49 +18205,49 @@
     <w:abstractNumId w:val="1"/>
   </w:num>
   <w:num w:numId="7">
-    <w:abstractNumId w:val="27"/>
+    <w:abstractNumId w:val="28"/>
   </w:num>
   <w:num w:numId="8">
+    <w:abstractNumId w:val="13"/>
+  </w:num>
+  <w:num w:numId="9">
+    <w:abstractNumId w:val="17"/>
+  </w:num>
+  <w:num w:numId="10">
     <w:abstractNumId w:val="12"/>
   </w:num>
-  <w:num w:numId="9">
+  <w:num w:numId="11">
     <w:abstractNumId w:val="16"/>
-  </w:num>
-  <w:num w:numId="10">
-    <w:abstractNumId w:val="11"/>
-  </w:num>
-  <w:num w:numId="11">
-    <w:abstractNumId w:val="15"/>
   </w:num>
   <w:num w:numId="12">
     <w:abstractNumId w:val="5"/>
   </w:num>
   <w:num w:numId="13">
-    <w:abstractNumId w:val="14"/>
+    <w:abstractNumId w:val="15"/>
   </w:num>
   <w:num w:numId="14">
-    <w:abstractNumId w:val="17"/>
+    <w:abstractNumId w:val="18"/>
   </w:num>
   <w:num w:numId="15">
-    <w:abstractNumId w:val="22"/>
+    <w:abstractNumId w:val="23"/>
   </w:num>
   <w:num w:numId="16">
     <w:abstractNumId w:val="3"/>
   </w:num>
   <w:num w:numId="17">
-    <w:abstractNumId w:val="36"/>
+    <w:abstractNumId w:val="37"/>
   </w:num>
   <w:num w:numId="18">
-    <w:abstractNumId w:val="31"/>
+    <w:abstractNumId w:val="32"/>
   </w:num>
   <w:num w:numId="19">
-    <w:abstractNumId w:val="10"/>
+    <w:abstractNumId w:val="11"/>
   </w:num>
   <w:num w:numId="20">
-    <w:abstractNumId w:val="18"/>
+    <w:abstractNumId w:val="19"/>
   </w:num>
   <w:num w:numId="21">
-    <w:abstractNumId w:val="23"/>
+    <w:abstractNumId w:val="24"/>
     <w:lvlOverride w:ilvl="0">
       <w:startOverride w:val="1"/>
     </w:lvlOverride>
@@ -17909,31 +18277,31 @@
     </w:lvlOverride>
   </w:num>
   <w:num w:numId="22">
-    <w:abstractNumId w:val="34"/>
+    <w:abstractNumId w:val="35"/>
   </w:num>
   <w:num w:numId="23">
-    <w:abstractNumId w:val="37"/>
+    <w:abstractNumId w:val="38"/>
   </w:num>
   <w:num w:numId="24">
-    <w:abstractNumId w:val="40"/>
+    <w:abstractNumId w:val="41"/>
   </w:num>
   <w:num w:numId="25">
-    <w:abstractNumId w:val="19"/>
+    <w:abstractNumId w:val="20"/>
   </w:num>
   <w:num w:numId="26">
-    <w:abstractNumId w:val="20"/>
+    <w:abstractNumId w:val="21"/>
   </w:num>
   <w:num w:numId="27">
     <w:abstractNumId w:val="2"/>
   </w:num>
   <w:num w:numId="28">
-    <w:abstractNumId w:val="35"/>
+    <w:abstractNumId w:val="36"/>
   </w:num>
   <w:num w:numId="29">
-    <w:abstractNumId w:val="33"/>
+    <w:abstractNumId w:val="34"/>
   </w:num>
   <w:num w:numId="30">
-    <w:abstractNumId w:val="25"/>
+    <w:abstractNumId w:val="26"/>
   </w:num>
   <w:num w:numId="31">
     <w:abstractNumId w:val="7"/>
@@ -17945,34 +18313,37 @@
     <w:abstractNumId w:val="6"/>
   </w:num>
   <w:num w:numId="34">
-    <w:abstractNumId w:val="38"/>
+    <w:abstractNumId w:val="39"/>
   </w:num>
   <w:num w:numId="35">
-    <w:abstractNumId w:val="29"/>
+    <w:abstractNumId w:val="30"/>
   </w:num>
   <w:num w:numId="36">
-    <w:abstractNumId w:val="28"/>
+    <w:abstractNumId w:val="29"/>
   </w:num>
   <w:num w:numId="37">
     <w:abstractNumId w:val="0"/>
   </w:num>
   <w:num w:numId="38">
-    <w:abstractNumId w:val="24"/>
+    <w:abstractNumId w:val="25"/>
   </w:num>
   <w:num w:numId="39">
-    <w:abstractNumId w:val="26"/>
+    <w:abstractNumId w:val="27"/>
   </w:num>
   <w:num w:numId="40">
-    <w:abstractNumId w:val="32"/>
+    <w:abstractNumId w:val="33"/>
   </w:num>
   <w:num w:numId="41">
-    <w:abstractNumId w:val="21"/>
+    <w:abstractNumId w:val="22"/>
   </w:num>
   <w:num w:numId="42">
-    <w:abstractNumId w:val="30"/>
+    <w:abstractNumId w:val="31"/>
   </w:num>
   <w:num w:numId="43">
-    <w:abstractNumId w:val="39"/>
+    <w:abstractNumId w:val="40"/>
+  </w:num>
+  <w:num w:numId="44">
+    <w:abstractNumId w:val="9"/>
   </w:num>
 </w:numbering>
 </file>
@@ -20733,7 +21104,7 @@
 </file>
 
 <file path=customXml/itemProps2.xml><?xml version="1.0" encoding="utf-8"?>
-<ds:datastoreItem xmlns:ds="http://schemas.openxmlformats.org/officeDocument/2006/customXml" ds:itemID="{8675A183-D061-4CED-887D-66A77F508F38}">
+<ds:datastoreItem xmlns:ds="http://schemas.openxmlformats.org/officeDocument/2006/customXml" ds:itemID="{9A0CCDAF-4E46-4DB0-8188-20FAA1059E53}">
   <ds:schemaRefs>
     <ds:schemaRef ds:uri="http://schemas.openxmlformats.org/officeDocument/2006/bibliography"/>
   </ds:schemaRefs>

</xml_diff>

<commit_message>
Amended Summary of Achievements Final Report #132
</commit_message>
<xml_diff>
--- a/Report/TEAM05_Final_Report.docx
+++ b/Report/TEAM05_Final_Report.docx
@@ -951,8 +951,6 @@
           <w:r>
             <w:t>Contents</w:t>
           </w:r>
-          <w:bookmarkStart w:id="0" w:name="_GoBack"/>
-          <w:bookmarkEnd w:id="0"/>
         </w:p>
         <w:p>
           <w:pPr>
@@ -3098,12 +3096,12 @@
         <w:ind w:left="0" w:firstLine="0"/>
         <w:jc w:val="center"/>
       </w:pPr>
-      <w:bookmarkStart w:id="1" w:name="_Toc402473720"/>
+      <w:bookmarkStart w:id="0" w:name="_Toc402473720"/>
       <w:r>
         <w:lastRenderedPageBreak/>
         <w:t>SPA</w:t>
       </w:r>
-      <w:bookmarkEnd w:id="1"/>
+      <w:bookmarkEnd w:id="0"/>
     </w:p>
     <w:p>
       <w:pPr>
@@ -3133,11 +3131,11 @@
           <w:numId w:val="31"/>
         </w:numPr>
       </w:pPr>
-      <w:bookmarkStart w:id="2" w:name="_Toc402473721"/>
+      <w:bookmarkStart w:id="1" w:name="_Toc402473721"/>
       <w:r>
         <w:t>Architecture</w:t>
       </w:r>
-      <w:bookmarkEnd w:id="2"/>
+      <w:bookmarkEnd w:id="1"/>
       <w:r>
         <w:tab/>
       </w:r>
@@ -3233,12 +3231,12 @@
           <w:numId w:val="31"/>
         </w:numPr>
       </w:pPr>
-      <w:bookmarkStart w:id="3" w:name="_Toc402473722"/>
+      <w:bookmarkStart w:id="2" w:name="_Toc402473722"/>
       <w:r>
         <w:lastRenderedPageBreak/>
         <w:t>Interaction</w:t>
       </w:r>
-      <w:bookmarkEnd w:id="3"/>
+      <w:bookmarkEnd w:id="2"/>
       <w:r>
         <w:t xml:space="preserve"> </w:t>
       </w:r>
@@ -3543,12 +3541,12 @@
         <w:ind w:left="0" w:firstLine="0"/>
         <w:jc w:val="center"/>
       </w:pPr>
-      <w:bookmarkStart w:id="4" w:name="_Toc402473723"/>
+      <w:bookmarkStart w:id="3" w:name="_Toc402473723"/>
       <w:r>
         <w:lastRenderedPageBreak/>
         <w:t>Summary of Achievements</w:t>
       </w:r>
-      <w:bookmarkEnd w:id="4"/>
+      <w:bookmarkEnd w:id="3"/>
     </w:p>
     <w:p>
       <w:pPr>
@@ -3558,11 +3556,11 @@
           <w:numId w:val="31"/>
         </w:numPr>
       </w:pPr>
-      <w:bookmarkStart w:id="5" w:name="_Toc402473724"/>
+      <w:bookmarkStart w:id="4" w:name="_Toc402473724"/>
       <w:r>
         <w:t>Basic SPA</w:t>
       </w:r>
-      <w:bookmarkEnd w:id="5"/>
+      <w:bookmarkEnd w:id="4"/>
       <w:r>
         <w:t xml:space="preserve"> </w:t>
       </w:r>
@@ -3625,92 +3623,325 @@
     <w:p>
       <w:pPr>
         <w:pStyle w:val="ListParagraph"/>
-        <w:numPr>
-          <w:ilvl w:val="1"/>
-          <w:numId w:val="44"/>
-        </w:numPr>
-      </w:pPr>
-      <w:r>
-        <w:t>Calls and Calls*</w:t>
-      </w:r>
-    </w:p>
-    <w:p>
-      <w:pPr>
-        <w:pStyle w:val="ListParagraph"/>
-        <w:numPr>
-          <w:ilvl w:val="1"/>
-          <w:numId w:val="44"/>
-        </w:numPr>
-      </w:pPr>
-      <w:r>
-        <w:t>Modifies</w:t>
-      </w:r>
-    </w:p>
-    <w:p>
-      <w:pPr>
-        <w:pStyle w:val="ListParagraph"/>
-        <w:numPr>
-          <w:ilvl w:val="1"/>
-          <w:numId w:val="44"/>
-        </w:numPr>
-      </w:pPr>
-      <w:r>
-        <w:t>Uses</w:t>
-      </w:r>
-    </w:p>
-    <w:p>
-      <w:pPr>
-        <w:pStyle w:val="ListParagraph"/>
-        <w:numPr>
-          <w:ilvl w:val="1"/>
-          <w:numId w:val="44"/>
-        </w:numPr>
-      </w:pPr>
-      <w:r>
-        <w:t>Parent and Parent*</w:t>
-      </w:r>
-    </w:p>
-    <w:p>
-      <w:pPr>
-        <w:pStyle w:val="ListParagraph"/>
-        <w:numPr>
-          <w:ilvl w:val="1"/>
-          <w:numId w:val="44"/>
-        </w:numPr>
-      </w:pPr>
-      <w:r>
-        <w:t>Follows and Follows*</w:t>
-      </w:r>
-    </w:p>
-    <w:p>
-      <w:pPr>
-        <w:pStyle w:val="ListParagraph"/>
-        <w:numPr>
-          <w:ilvl w:val="1"/>
-          <w:numId w:val="44"/>
-        </w:numPr>
-      </w:pPr>
-      <w:r>
-        <w:t>Next and Next*</w:t>
-      </w:r>
-    </w:p>
-    <w:p>
-      <w:pPr>
-        <w:pStyle w:val="ListParagraph"/>
-        <w:numPr>
-          <w:ilvl w:val="1"/>
-          <w:numId w:val="44"/>
-        </w:numPr>
-      </w:pPr>
-      <w:r>
-        <w:t>Affects and Affects*</w:t>
-      </w:r>
-    </w:p>
-    <w:p>
-      <w:pPr>
-        <w:pStyle w:val="Heading3"/>
-      </w:pPr>
-    </w:p>
+      </w:pPr>
+    </w:p>
+    <w:tbl>
+      <w:tblPr>
+        <w:tblStyle w:val="TableGrid"/>
+        <w:tblW w:w="0" w:type="auto"/>
+        <w:tblInd w:w="720" w:type="dxa"/>
+        <w:tblLook w:val="04A0" w:firstRow="1" w:lastRow="0" w:firstColumn="1" w:lastColumn="0" w:noHBand="0" w:noVBand="1"/>
+      </w:tblPr>
+      <w:tblGrid>
+        <w:gridCol w:w="4239"/>
+        <w:gridCol w:w="4283"/>
+      </w:tblGrid>
+      <w:tr>
+        <w:tc>
+          <w:tcPr>
+            <w:tcW w:w="4621" w:type="dxa"/>
+          </w:tcPr>
+          <w:p>
+            <w:pPr>
+              <w:pStyle w:val="ListParagraph"/>
+              <w:ind w:left="0"/>
+              <w:rPr>
+                <w:b/>
+              </w:rPr>
+            </w:pPr>
+            <w:r>
+              <w:rPr>
+                <w:b/>
+              </w:rPr>
+              <w:t>Relationship</w:t>
+            </w:r>
+          </w:p>
+        </w:tc>
+        <w:tc>
+          <w:tcPr>
+            <w:tcW w:w="4621" w:type="dxa"/>
+          </w:tcPr>
+          <w:p>
+            <w:pPr>
+              <w:pStyle w:val="ListParagraph"/>
+              <w:ind w:left="0"/>
+              <w:rPr>
+                <w:b/>
+              </w:rPr>
+            </w:pPr>
+            <w:r>
+              <w:rPr>
+                <w:b/>
+              </w:rPr>
+              <w:t>Implemented using</w:t>
+            </w:r>
+          </w:p>
+        </w:tc>
+      </w:tr>
+      <w:tr>
+        <w:tc>
+          <w:tcPr>
+            <w:tcW w:w="4621" w:type="dxa"/>
+          </w:tcPr>
+          <w:p>
+            <w:pPr>
+              <w:pStyle w:val="ListParagraph"/>
+              <w:ind w:left="0"/>
+            </w:pPr>
+            <w:r>
+              <w:t>Calls and Calls*</w:t>
+            </w:r>
+          </w:p>
+        </w:tc>
+        <w:tc>
+          <w:tcPr>
+            <w:tcW w:w="4621" w:type="dxa"/>
+          </w:tcPr>
+          <w:p>
+            <w:pPr>
+              <w:pStyle w:val="ListParagraph"/>
+              <w:ind w:left="0"/>
+            </w:pPr>
+            <w:proofErr w:type="spellStart"/>
+            <w:r>
+              <w:t>CodeParser</w:t>
+            </w:r>
+            <w:proofErr w:type="spellEnd"/>
+            <w:r>
+              <w:t xml:space="preserve">, PKB, </w:t>
+            </w:r>
+            <w:r>
+              <w:t>Query Evaluator</w:t>
+            </w:r>
+          </w:p>
+        </w:tc>
+      </w:tr>
+      <w:tr>
+        <w:tc>
+          <w:tcPr>
+            <w:tcW w:w="4621" w:type="dxa"/>
+          </w:tcPr>
+          <w:p>
+            <w:pPr>
+              <w:pStyle w:val="ListParagraph"/>
+              <w:ind w:left="0"/>
+            </w:pPr>
+            <w:r>
+              <w:t>Modifies</w:t>
+            </w:r>
+          </w:p>
+        </w:tc>
+        <w:tc>
+          <w:tcPr>
+            <w:tcW w:w="4621" w:type="dxa"/>
+          </w:tcPr>
+          <w:p>
+            <w:pPr>
+              <w:pStyle w:val="ListParagraph"/>
+              <w:ind w:left="0"/>
+            </w:pPr>
+            <w:proofErr w:type="spellStart"/>
+            <w:r>
+              <w:t>CodeParser</w:t>
+            </w:r>
+            <w:proofErr w:type="spellEnd"/>
+            <w:r>
+              <w:t xml:space="preserve">, Design Extractor, PKB, </w:t>
+            </w:r>
+            <w:r>
+              <w:t>Query Evaluator</w:t>
+            </w:r>
+          </w:p>
+        </w:tc>
+      </w:tr>
+      <w:tr>
+        <w:tc>
+          <w:tcPr>
+            <w:tcW w:w="4621" w:type="dxa"/>
+          </w:tcPr>
+          <w:p>
+            <w:pPr>
+              <w:pStyle w:val="ListParagraph"/>
+              <w:ind w:left="0"/>
+            </w:pPr>
+            <w:r>
+              <w:t>Uses</w:t>
+            </w:r>
+          </w:p>
+        </w:tc>
+        <w:tc>
+          <w:tcPr>
+            <w:tcW w:w="4621" w:type="dxa"/>
+          </w:tcPr>
+          <w:p>
+            <w:pPr>
+              <w:pStyle w:val="ListParagraph"/>
+              <w:ind w:left="0"/>
+            </w:pPr>
+            <w:proofErr w:type="spellStart"/>
+            <w:r>
+              <w:t>CodeParser</w:t>
+            </w:r>
+            <w:proofErr w:type="spellEnd"/>
+            <w:r>
+              <w:t xml:space="preserve">, Design Extractor, PKB, </w:t>
+            </w:r>
+            <w:r>
+              <w:t>Query Evaluator</w:t>
+            </w:r>
+          </w:p>
+        </w:tc>
+      </w:tr>
+      <w:tr>
+        <w:tc>
+          <w:tcPr>
+            <w:tcW w:w="4621" w:type="dxa"/>
+          </w:tcPr>
+          <w:p>
+            <w:pPr>
+              <w:pStyle w:val="ListParagraph"/>
+              <w:ind w:left="0"/>
+            </w:pPr>
+            <w:r>
+              <w:t>Parent and Parent*</w:t>
+            </w:r>
+          </w:p>
+        </w:tc>
+        <w:tc>
+          <w:tcPr>
+            <w:tcW w:w="4621" w:type="dxa"/>
+          </w:tcPr>
+          <w:p>
+            <w:pPr>
+              <w:pStyle w:val="ListParagraph"/>
+              <w:ind w:left="0"/>
+            </w:pPr>
+            <w:proofErr w:type="spellStart"/>
+            <w:r>
+              <w:t>CodeParser</w:t>
+            </w:r>
+            <w:proofErr w:type="spellEnd"/>
+            <w:r>
+              <w:t xml:space="preserve">, PKB, </w:t>
+            </w:r>
+            <w:r>
+              <w:t>Query Evaluator</w:t>
+            </w:r>
+            <w:bookmarkStart w:id="5" w:name="_GoBack"/>
+            <w:bookmarkEnd w:id="5"/>
+          </w:p>
+        </w:tc>
+      </w:tr>
+      <w:tr>
+        <w:tc>
+          <w:tcPr>
+            <w:tcW w:w="4621" w:type="dxa"/>
+          </w:tcPr>
+          <w:p>
+            <w:pPr>
+              <w:pStyle w:val="ListParagraph"/>
+              <w:ind w:left="0"/>
+            </w:pPr>
+            <w:r>
+              <w:t>Follows and Follows*</w:t>
+            </w:r>
+          </w:p>
+        </w:tc>
+        <w:tc>
+          <w:tcPr>
+            <w:tcW w:w="4621" w:type="dxa"/>
+          </w:tcPr>
+          <w:p>
+            <w:pPr>
+              <w:pStyle w:val="ListParagraph"/>
+              <w:ind w:left="0"/>
+            </w:pPr>
+            <w:proofErr w:type="spellStart"/>
+            <w:r>
+              <w:t>CodeParser</w:t>
+            </w:r>
+            <w:proofErr w:type="spellEnd"/>
+            <w:r>
+              <w:t xml:space="preserve">, PKB, </w:t>
+            </w:r>
+            <w:r>
+              <w:t>Query Evaluator</w:t>
+            </w:r>
+          </w:p>
+        </w:tc>
+      </w:tr>
+      <w:tr>
+        <w:tc>
+          <w:tcPr>
+            <w:tcW w:w="4621" w:type="dxa"/>
+          </w:tcPr>
+          <w:p>
+            <w:pPr>
+              <w:pStyle w:val="ListParagraph"/>
+              <w:ind w:left="0"/>
+            </w:pPr>
+            <w:r>
+              <w:t>Next and Next*</w:t>
+            </w:r>
+          </w:p>
+        </w:tc>
+        <w:tc>
+          <w:tcPr>
+            <w:tcW w:w="4621" w:type="dxa"/>
+          </w:tcPr>
+          <w:p>
+            <w:pPr>
+              <w:pStyle w:val="ListParagraph"/>
+              <w:ind w:left="0"/>
+            </w:pPr>
+            <w:proofErr w:type="spellStart"/>
+            <w:r>
+              <w:t>DesignExtractor</w:t>
+            </w:r>
+            <w:proofErr w:type="spellEnd"/>
+            <w:r>
+              <w:t xml:space="preserve">, PKB, </w:t>
+            </w:r>
+            <w:r>
+              <w:t>Query Evaluator</w:t>
+            </w:r>
+          </w:p>
+        </w:tc>
+      </w:tr>
+      <w:tr>
+        <w:tc>
+          <w:tcPr>
+            <w:tcW w:w="4621" w:type="dxa"/>
+          </w:tcPr>
+          <w:p>
+            <w:pPr>
+              <w:pStyle w:val="ListParagraph"/>
+              <w:ind w:left="0"/>
+            </w:pPr>
+            <w:r>
+              <w:t>Affects and Affects*</w:t>
+            </w:r>
+          </w:p>
+        </w:tc>
+        <w:tc>
+          <w:tcPr>
+            <w:tcW w:w="4621" w:type="dxa"/>
+          </w:tcPr>
+          <w:p>
+            <w:pPr>
+              <w:pStyle w:val="ListParagraph"/>
+              <w:ind w:left="0"/>
+            </w:pPr>
+            <w:r>
+              <w:t xml:space="preserve">PKB, </w:t>
+            </w:r>
+            <w:r>
+              <w:t>Query Evaluator</w:t>
+            </w:r>
+          </w:p>
+        </w:tc>
+      </w:tr>
+    </w:tbl>
     <w:p>
       <w:pPr>
         <w:rPr>
@@ -13908,7 +14139,7 @@
           <w:rPr>
             <w:noProof/>
           </w:rPr>
-          <w:t>2</w:t>
+          <w:t>7</w:t>
         </w:r>
         <w:r>
           <w:rPr>
@@ -21104,7 +21335,7 @@
 </file>
 
 <file path=customXml/itemProps2.xml><?xml version="1.0" encoding="utf-8"?>
-<ds:datastoreItem xmlns:ds="http://schemas.openxmlformats.org/officeDocument/2006/customXml" ds:itemID="{9A0CCDAF-4E46-4DB0-8188-20FAA1059E53}">
+<ds:datastoreItem xmlns:ds="http://schemas.openxmlformats.org/officeDocument/2006/customXml" ds:itemID="{E133B8A5-84AF-4E79-A855-F1558D5BA066}">
   <ds:schemaRefs>
     <ds:schemaRef ds:uri="http://schemas.openxmlformats.org/officeDocument/2006/bibliography"/>
   </ds:schemaRefs>

</xml_diff>

<commit_message>
Added parenthesis pattern bonus feature report
</commit_message>
<xml_diff>
--- a/Report/TEAM05_Final_Report.docx
+++ b/Report/TEAM05_Final_Report.docx
@@ -577,28 +577,12 @@
                 <w:rFonts w:cs="Arial"/>
               </w:rPr>
             </w:pPr>
-            <w:proofErr w:type="spellStart"/>
             <w:r>
               <w:rPr>
                 <w:rFonts w:cs="Arial"/>
               </w:rPr>
-              <w:t>Lacie</w:t>
-            </w:r>
-            <w:proofErr w:type="spellEnd"/>
-            <w:r>
-              <w:rPr>
-                <w:rFonts w:cs="Arial"/>
-              </w:rPr>
-              <w:t xml:space="preserve"> Fan </w:t>
-            </w:r>
-            <w:proofErr w:type="spellStart"/>
-            <w:r>
-              <w:rPr>
-                <w:rFonts w:cs="Arial"/>
-              </w:rPr>
-              <w:t>Yuxin</w:t>
-            </w:r>
-            <w:proofErr w:type="spellEnd"/>
+              <w:t>Lacie Fan Yuxin</w:t>
+            </w:r>
           </w:p>
         </w:tc>
         <w:tc>
@@ -3268,15 +3252,7 @@
     </w:p>
     <w:p>
       <w:r>
-        <w:t xml:space="preserve">Look at </w:t>
-      </w:r>
-      <w:proofErr w:type="spellStart"/>
-      <w:r>
-        <w:t>pg</w:t>
-      </w:r>
-      <w:proofErr w:type="spellEnd"/>
-      <w:r>
-        <w:t xml:space="preserve"> 67 of handbook. </w:t>
+        <w:t xml:space="preserve">Look at pg 67 of handbook. </w:t>
       </w:r>
     </w:p>
     <w:p>
@@ -3306,13 +3282,8 @@
     </w:p>
     <w:p/>
     <w:p>
-      <w:proofErr w:type="spellStart"/>
-      <w:r>
-        <w:t>CodeParser</w:t>
-      </w:r>
-      <w:proofErr w:type="spellEnd"/>
-      <w:r>
-        <w:t xml:space="preserve"> works by evaluating each line of the given source code. It creates AST Node, set the pointers </w:t>
+      <w:r>
+        <w:t xml:space="preserve">CodeParser works by evaluating each line of the given source code. It creates AST Node, set the pointers </w:t>
       </w:r>
       <w:r>
         <w:t>accordingly;</w:t>
@@ -3323,15 +3294,7 @@
     </w:p>
     <w:p>
       <w:r>
-        <w:t xml:space="preserve">The attributes in PKB (the tables) will then be used by Query evaluator to answer queries. Testing for </w:t>
-      </w:r>
-      <w:proofErr w:type="spellStart"/>
-      <w:r>
-        <w:t>CodeParser</w:t>
-      </w:r>
-      <w:proofErr w:type="spellEnd"/>
-      <w:r>
-        <w:t xml:space="preserve"> is done by checking the content of each table, whether it has set the values properly, and check the content of each node in the AST, whether it matches the correct AST.</w:t>
+        <w:t>The attributes in PKB (the tables) will then be used by Query evaluator to answer queries. Testing for CodeParser is done by checking the content of each table, whether it has set the values properly, and check the content of each node in the AST, whether it matches the correct AST.</w:t>
       </w:r>
     </w:p>
     <w:p>
@@ -3397,21 +3360,11 @@
         <w:t>Figure 3</w:t>
       </w:r>
       <w:r>
-        <w:t xml:space="preserve"> shows the sequence diagram of query evaluation process.  This diagram was useful in demarcating the responsibilities of each PQL group member. For example, </w:t>
-      </w:r>
-      <w:proofErr w:type="spellStart"/>
-      <w:r>
-        <w:t>QueryEvaluator</w:t>
-      </w:r>
-      <w:proofErr w:type="spellEnd"/>
-      <w:r>
-        <w:t xml:space="preserve"> directly assumes that the Query it receives is valid and syntactically correct. Therefore it is the responsibility of </w:t>
-      </w:r>
-      <w:proofErr w:type="spellStart"/>
+        <w:t xml:space="preserve"> shows the sequence diagram of query evaluation process.  This diagram was useful in demarcating the responsibilities of each PQL group member. For example, QueryEvaluator directly assumes that the Query it receives is valid and syntactically correct. Therefore it is the responsibility of </w:t>
+      </w:r>
       <w:r>
         <w:t>QueryParser</w:t>
       </w:r>
-      <w:proofErr w:type="spellEnd"/>
       <w:r>
         <w:t xml:space="preserve"> to validate each query before passing it to the evaluator. </w:t>
       </w:r>
@@ -3496,31 +3449,7 @@
         <w:jc w:val="both"/>
       </w:pPr>
       <w:r>
-        <w:t xml:space="preserve">This diagram also helps to keep track of the dependencies between components. This is especially useful during debugging process of integration testing. When </w:t>
-      </w:r>
-      <w:proofErr w:type="spellStart"/>
-      <w:r>
-        <w:t>QueryProcessor</w:t>
-      </w:r>
-      <w:proofErr w:type="spellEnd"/>
-      <w:r>
-        <w:t xml:space="preserve"> fails to return the correct result, the team knows that the errors could come from at least three places, i.e. </w:t>
-      </w:r>
-      <w:proofErr w:type="spellStart"/>
-      <w:r>
-        <w:t>QueryParser</w:t>
-      </w:r>
-      <w:proofErr w:type="spellEnd"/>
-      <w:r>
-        <w:t xml:space="preserve">, </w:t>
-      </w:r>
-      <w:proofErr w:type="spellStart"/>
-      <w:r>
-        <w:t>QueryEvaluator</w:t>
-      </w:r>
-      <w:proofErr w:type="spellEnd"/>
-      <w:r>
-        <w:t xml:space="preserve">, and PKB. </w:t>
+        <w:t xml:space="preserve">This diagram also helps to keep track of the dependencies between components. This is especially useful during debugging process of integration testing. When QueryProcessor fails to return the correct result, the team knows that the errors could come from at least three places, i.e. QueryParser, QueryEvaluator, and PKB. </w:t>
       </w:r>
     </w:p>
     <w:p>
@@ -3702,13 +3631,8 @@
               <w:pStyle w:val="ListParagraph"/>
               <w:ind w:left="0"/>
             </w:pPr>
-            <w:proofErr w:type="spellStart"/>
-            <w:r>
-              <w:t>CodeParser</w:t>
-            </w:r>
-            <w:proofErr w:type="spellEnd"/>
-            <w:r>
-              <w:t xml:space="preserve">, PKB, </w:t>
+            <w:r>
+              <w:t xml:space="preserve">CodeParser, PKB, </w:t>
             </w:r>
             <w:r>
               <w:t>Query Evaluator</w:t>
@@ -3740,13 +3664,8 @@
               <w:pStyle w:val="ListParagraph"/>
               <w:ind w:left="0"/>
             </w:pPr>
-            <w:proofErr w:type="spellStart"/>
-            <w:r>
-              <w:t>CodeParser</w:t>
-            </w:r>
-            <w:proofErr w:type="spellEnd"/>
-            <w:r>
-              <w:t xml:space="preserve">, Design Extractor, PKB, </w:t>
+            <w:r>
+              <w:t xml:space="preserve">CodeParser, Design Extractor, PKB, </w:t>
             </w:r>
             <w:r>
               <w:t>Query Evaluator</w:t>
@@ -3778,13 +3697,8 @@
               <w:pStyle w:val="ListParagraph"/>
               <w:ind w:left="0"/>
             </w:pPr>
-            <w:proofErr w:type="spellStart"/>
-            <w:r>
-              <w:t>CodeParser</w:t>
-            </w:r>
-            <w:proofErr w:type="spellEnd"/>
-            <w:r>
-              <w:t xml:space="preserve">, Design Extractor, PKB, </w:t>
+            <w:r>
+              <w:t xml:space="preserve">CodeParser, Design Extractor, PKB, </w:t>
             </w:r>
             <w:r>
               <w:t>Query Evaluator</w:t>
@@ -3816,19 +3730,12 @@
               <w:pStyle w:val="ListParagraph"/>
               <w:ind w:left="0"/>
             </w:pPr>
-            <w:proofErr w:type="spellStart"/>
-            <w:r>
-              <w:t>CodeParser</w:t>
-            </w:r>
-            <w:proofErr w:type="spellEnd"/>
-            <w:r>
-              <w:t xml:space="preserve">, PKB, </w:t>
+            <w:r>
+              <w:t xml:space="preserve">CodeParser, PKB, </w:t>
             </w:r>
             <w:r>
               <w:t>Query Evaluator</w:t>
             </w:r>
-            <w:bookmarkStart w:id="5" w:name="_GoBack"/>
-            <w:bookmarkEnd w:id="5"/>
           </w:p>
         </w:tc>
       </w:tr>
@@ -3856,13 +3763,8 @@
               <w:pStyle w:val="ListParagraph"/>
               <w:ind w:left="0"/>
             </w:pPr>
-            <w:proofErr w:type="spellStart"/>
-            <w:r>
-              <w:t>CodeParser</w:t>
-            </w:r>
-            <w:proofErr w:type="spellEnd"/>
-            <w:r>
-              <w:t xml:space="preserve">, PKB, </w:t>
+            <w:r>
+              <w:t xml:space="preserve">CodeParser, PKB, </w:t>
             </w:r>
             <w:r>
               <w:t>Query Evaluator</w:t>
@@ -3894,13 +3796,8 @@
               <w:pStyle w:val="ListParagraph"/>
               <w:ind w:left="0"/>
             </w:pPr>
-            <w:proofErr w:type="spellStart"/>
-            <w:r>
-              <w:t>DesignExtractor</w:t>
-            </w:r>
-            <w:proofErr w:type="spellEnd"/>
-            <w:r>
-              <w:t xml:space="preserve">, PKB, </w:t>
+            <w:r>
+              <w:t xml:space="preserve">DesignExtractor, PKB, </w:t>
             </w:r>
             <w:r>
               <w:t>Query Evaluator</w:t>
@@ -3963,7 +3860,7 @@
           <w:numId w:val="31"/>
         </w:numPr>
       </w:pPr>
-      <w:bookmarkStart w:id="6" w:name="_Toc402473725"/>
+      <w:bookmarkStart w:id="5" w:name="_Toc402473725"/>
       <w:r>
         <w:rPr>
           <w:rStyle w:val="Heading2Char"/>
@@ -3986,7 +3883,7 @@
         </w:rPr>
         <w:t>s</w:t>
       </w:r>
-      <w:bookmarkEnd w:id="6"/>
+      <w:bookmarkEnd w:id="5"/>
     </w:p>
     <w:p>
       <w:r>
@@ -4016,22 +3913,14 @@
           <w:rStyle w:val="Heading3Char"/>
         </w:rPr>
       </w:pPr>
-      <w:bookmarkStart w:id="7" w:name="_Toc402473726"/>
+      <w:bookmarkStart w:id="6" w:name="_Toc402473726"/>
       <w:r>
         <w:rPr>
           <w:rStyle w:val="Heading3Char"/>
         </w:rPr>
-        <w:t xml:space="preserve">Flexible </w:t>
-      </w:r>
-      <w:proofErr w:type="spellStart"/>
-      <w:r>
-        <w:rPr>
-          <w:rStyle w:val="Heading3Char"/>
-        </w:rPr>
-        <w:t>CodeParser</w:t>
-      </w:r>
-      <w:bookmarkEnd w:id="7"/>
-      <w:proofErr w:type="spellEnd"/>
+        <w:t>Flexible CodeParser</w:t>
+      </w:r>
+      <w:bookmarkEnd w:id="6"/>
     </w:p>
     <w:p>
       <w:pPr>
@@ -4062,23 +3951,13 @@
                       <w:szCs w:val="20"/>
                     </w:rPr>
                   </w:pPr>
-                  <w:proofErr w:type="gramStart"/>
                   <w:r>
                     <w:rPr>
                       <w:rFonts w:ascii="Consolas" w:hAnsi="Consolas" w:cs="Consolas"/>
                       <w:sz w:val="20"/>
                       <w:szCs w:val="20"/>
                     </w:rPr>
-                    <w:t>procedure</w:t>
-                  </w:r>
-                  <w:proofErr w:type="gramEnd"/>
-                  <w:r>
-                    <w:rPr>
-                      <w:rFonts w:ascii="Consolas" w:hAnsi="Consolas" w:cs="Consolas"/>
-                      <w:sz w:val="20"/>
-                      <w:szCs w:val="20"/>
-                    </w:rPr>
-                    <w:t xml:space="preserve"> Orchid {</w:t>
+                    <w:t>procedure Orchid {</w:t>
                   </w:r>
                 </w:p>
                 <w:p>
@@ -4097,42 +3976,7 @@
                       <w:szCs w:val="20"/>
                     </w:rPr>
                     <w:tab/>
-                  </w:r>
-                  <w:proofErr w:type="gramStart"/>
-                  <w:r>
-                    <w:rPr>
-                      <w:rFonts w:ascii="Consolas" w:hAnsi="Consolas" w:cs="Consolas"/>
-                      <w:sz w:val="20"/>
-                      <w:szCs w:val="20"/>
-                    </w:rPr>
-                    <w:t>while</w:t>
-                  </w:r>
-                  <w:proofErr w:type="gramEnd"/>
-                  <w:r>
-                    <w:rPr>
-                      <w:rFonts w:ascii="Consolas" w:hAnsi="Consolas" w:cs="Consolas"/>
-                      <w:sz w:val="20"/>
-                      <w:szCs w:val="20"/>
-                    </w:rPr>
-                    <w:t xml:space="preserve"> </w:t>
-                  </w:r>
-                  <w:proofErr w:type="spellStart"/>
-                  <w:r>
-                    <w:rPr>
-                      <w:rFonts w:ascii="Consolas" w:hAnsi="Consolas" w:cs="Consolas"/>
-                      <w:sz w:val="20"/>
-                      <w:szCs w:val="20"/>
-                    </w:rPr>
-                    <w:t>idx</w:t>
-                  </w:r>
-                  <w:proofErr w:type="spellEnd"/>
-                  <w:r>
-                    <w:rPr>
-                      <w:rFonts w:ascii="Consolas" w:hAnsi="Consolas" w:cs="Consolas"/>
-                      <w:sz w:val="20"/>
-                      <w:szCs w:val="20"/>
-                    </w:rPr>
-                    <w:t xml:space="preserve"> {</w:t>
+                    <w:t>while idx {</w:t>
                   </w:r>
                 </w:p>
                 <w:p>
@@ -4186,24 +4030,7 @@
                       <w:szCs w:val="20"/>
                     </w:rPr>
                     <w:tab/>
-                  </w:r>
-                  <w:proofErr w:type="gramStart"/>
-                  <w:r>
-                    <w:rPr>
-                      <w:rFonts w:ascii="Consolas" w:hAnsi="Consolas" w:cs="Consolas"/>
-                      <w:sz w:val="20"/>
-                      <w:szCs w:val="20"/>
-                    </w:rPr>
-                    <w:t>call</w:t>
-                  </w:r>
-                  <w:proofErr w:type="gramEnd"/>
-                  <w:r>
-                    <w:rPr>
-                      <w:rFonts w:ascii="Consolas" w:hAnsi="Consolas" w:cs="Consolas"/>
-                      <w:sz w:val="20"/>
-                      <w:szCs w:val="20"/>
-                    </w:rPr>
-                    <w:t xml:space="preserve"> Tulip;</w:t>
+                    <w:t>call Tulip;</w:t>
                   </w:r>
                 </w:p>
                 <w:p>
@@ -4230,44 +4057,7 @@
                       <w:szCs w:val="20"/>
                     </w:rPr>
                     <w:tab/>
-                  </w:r>
-                  <w:proofErr w:type="spellStart"/>
-                  <w:proofErr w:type="gramStart"/>
-                  <w:r>
-                    <w:rPr>
-                      <w:rFonts w:ascii="Consolas" w:hAnsi="Consolas" w:cs="Consolas"/>
-                      <w:sz w:val="20"/>
-                      <w:szCs w:val="20"/>
-                    </w:rPr>
-                    <w:t>idx</w:t>
-                  </w:r>
-                  <w:proofErr w:type="spellEnd"/>
-                  <w:proofErr w:type="gramEnd"/>
-                  <w:r>
-                    <w:rPr>
-                      <w:rFonts w:ascii="Consolas" w:hAnsi="Consolas" w:cs="Consolas"/>
-                      <w:sz w:val="20"/>
-                      <w:szCs w:val="20"/>
-                    </w:rPr>
-                    <w:t xml:space="preserve"> = </w:t>
-                  </w:r>
-                  <w:proofErr w:type="spellStart"/>
-                  <w:r>
-                    <w:rPr>
-                      <w:rFonts w:ascii="Consolas" w:hAnsi="Consolas" w:cs="Consolas"/>
-                      <w:sz w:val="20"/>
-                      <w:szCs w:val="20"/>
-                    </w:rPr>
-                    <w:t>idx</w:t>
-                  </w:r>
-                  <w:proofErr w:type="spellEnd"/>
-                  <w:r>
-                    <w:rPr>
-                      <w:rFonts w:ascii="Consolas" w:hAnsi="Consolas" w:cs="Consolas"/>
-                      <w:sz w:val="20"/>
-                      <w:szCs w:val="20"/>
-                    </w:rPr>
-                    <w:t xml:space="preserve"> - 1; }</w:t>
+                    <w:t>idx = idx - 1; }</w:t>
                   </w:r>
                 </w:p>
                 <w:p>
@@ -4286,28 +4076,8 @@
                       <w:szCs w:val="20"/>
                     </w:rPr>
                     <w:tab/>
-                    <w:t xml:space="preserve">z = z + y + </w:t>
+                    <w:t>z = z + y + idx; }</w:t>
                   </w:r>
-                  <w:proofErr w:type="spellStart"/>
-                  <w:r>
-                    <w:rPr>
-                      <w:rFonts w:ascii="Consolas" w:hAnsi="Consolas" w:cs="Consolas"/>
-                      <w:sz w:val="20"/>
-                      <w:szCs w:val="20"/>
-                    </w:rPr>
-                    <w:t>idx</w:t>
-                  </w:r>
-                  <w:proofErr w:type="spellEnd"/>
-                  <w:proofErr w:type="gramStart"/>
-                  <w:r>
-                    <w:rPr>
-                      <w:rFonts w:ascii="Consolas" w:hAnsi="Consolas" w:cs="Consolas"/>
-                      <w:sz w:val="20"/>
-                      <w:szCs w:val="20"/>
-                    </w:rPr>
-                    <w:t>; }</w:t>
-                  </w:r>
-                  <w:proofErr w:type="gramEnd"/>
                 </w:p>
                 <w:p>
                   <w:pPr>
@@ -4328,23 +4098,13 @@
                       <w:szCs w:val="20"/>
                     </w:rPr>
                   </w:pPr>
-                  <w:proofErr w:type="gramStart"/>
                   <w:r>
                     <w:rPr>
                       <w:rFonts w:ascii="Consolas" w:hAnsi="Consolas" w:cs="Consolas"/>
                       <w:sz w:val="20"/>
                       <w:szCs w:val="20"/>
                     </w:rPr>
-                    <w:t>procedure</w:t>
-                  </w:r>
-                  <w:proofErr w:type="gramEnd"/>
-                  <w:r>
-                    <w:rPr>
-                      <w:rFonts w:ascii="Consolas" w:hAnsi="Consolas" w:cs="Consolas"/>
-                      <w:sz w:val="20"/>
-                      <w:szCs w:val="20"/>
-                    </w:rPr>
-                    <w:t xml:space="preserve"> Lily {</w:t>
+                    <w:t>procedure Lily {</w:t>
                   </w:r>
                 </w:p>
                 <w:p>
@@ -4363,24 +4123,7 @@
                       <w:szCs w:val="20"/>
                     </w:rPr>
                     <w:tab/>
-                  </w:r>
-                  <w:proofErr w:type="gramStart"/>
-                  <w:r>
-                    <w:rPr>
-                      <w:rFonts w:ascii="Consolas" w:hAnsi="Consolas" w:cs="Consolas"/>
-                      <w:sz w:val="20"/>
-                      <w:szCs w:val="20"/>
-                    </w:rPr>
-                    <w:t>while</w:t>
-                  </w:r>
-                  <w:proofErr w:type="gramEnd"/>
-                  <w:r>
-                    <w:rPr>
-                      <w:rFonts w:ascii="Consolas" w:hAnsi="Consolas" w:cs="Consolas"/>
-                      <w:sz w:val="20"/>
-                      <w:szCs w:val="20"/>
-                    </w:rPr>
-                    <w:t xml:space="preserve"> v {</w:t>
+                    <w:t>while v {</w:t>
                   </w:r>
                 </w:p>
                 <w:p>
@@ -4407,18 +4150,8 @@
                       <w:szCs w:val="20"/>
                     </w:rPr>
                     <w:tab/>
-                    <w:t>y = x + y</w:t>
+                    <w:t>y = x + y; }</w:t>
                   </w:r>
-                  <w:proofErr w:type="gramStart"/>
-                  <w:r>
-                    <w:rPr>
-                      <w:rFonts w:ascii="Consolas" w:hAnsi="Consolas" w:cs="Consolas"/>
-                      <w:sz w:val="20"/>
-                      <w:szCs w:val="20"/>
-                    </w:rPr>
-                    <w:t>; }</w:t>
-                  </w:r>
-                  <w:proofErr w:type="gramEnd"/>
                 </w:p>
                 <w:p>
                   <w:pPr>
@@ -4436,18 +4169,8 @@
                       <w:szCs w:val="20"/>
                     </w:rPr>
                     <w:tab/>
-                    <w:t>x = y + x</w:t>
+                    <w:t>x = y + x; }</w:t>
                   </w:r>
-                  <w:proofErr w:type="gramStart"/>
-                  <w:r>
-                    <w:rPr>
-                      <w:rFonts w:ascii="Consolas" w:hAnsi="Consolas" w:cs="Consolas"/>
-                      <w:sz w:val="20"/>
-                      <w:szCs w:val="20"/>
-                    </w:rPr>
-                    <w:t>; }</w:t>
-                  </w:r>
-                  <w:proofErr w:type="gramEnd"/>
                 </w:p>
                 <w:p/>
               </w:txbxContent>
@@ -4472,15 +4195,7 @@
         <w:t>against our</w:t>
       </w:r>
       <w:r>
-        <w:t xml:space="preserve"> SPA, is defined to be in standardized format and neatly arranged. They have regular and consistent spacing, indentation, tabs, and </w:t>
-      </w:r>
-      <w:proofErr w:type="spellStart"/>
-      <w:r>
-        <w:t>endline</w:t>
-      </w:r>
-      <w:proofErr w:type="spellEnd"/>
-      <w:r>
-        <w:t xml:space="preserve"> characters. Please refer to the example below:</w:t>
+        <w:t xml:space="preserve"> SPA, is defined to be in standardized format and neatly arranged. They have regular and consistent spacing, indentation, tabs, and endline characters. Please refer to the example below:</w:t>
       </w:r>
     </w:p>
     <w:p>
@@ -4513,23 +4228,13 @@
                       <w:szCs w:val="20"/>
                     </w:rPr>
                   </w:pPr>
-                  <w:proofErr w:type="gramStart"/>
                   <w:r>
                     <w:rPr>
                       <w:rFonts w:ascii="Consolas" w:hAnsi="Consolas" w:cs="Consolas"/>
                       <w:sz w:val="20"/>
                       <w:szCs w:val="20"/>
                     </w:rPr>
-                    <w:t>procedure</w:t>
-                  </w:r>
-                  <w:proofErr w:type="gramEnd"/>
-                  <w:r>
-                    <w:rPr>
-                      <w:rFonts w:ascii="Consolas" w:hAnsi="Consolas" w:cs="Consolas"/>
-                      <w:sz w:val="20"/>
-                      <w:szCs w:val="20"/>
-                    </w:rPr>
-                    <w:t xml:space="preserve"> </w:t>
+                    <w:t xml:space="preserve">procedure </w:t>
                   </w:r>
                   <w:r>
                     <w:rPr>
@@ -4595,7 +4300,6 @@
                       <w:szCs w:val="20"/>
                     </w:rPr>
                   </w:pPr>
-                  <w:proofErr w:type="gramStart"/>
                   <w:r>
                     <w:rPr>
                       <w:rFonts w:ascii="Consolas" w:hAnsi="Consolas" w:cs="Consolas"/>
@@ -4612,7 +4316,6 @@
                     </w:rPr>
                     <w:t>hile</w:t>
                   </w:r>
-                  <w:proofErr w:type="gramEnd"/>
                   <w:r>
                     <w:rPr>
                       <w:rFonts w:ascii="Consolas" w:hAnsi="Consolas" w:cs="Consolas"/>
@@ -4627,25 +4330,7 @@
                       <w:sz w:val="20"/>
                       <w:szCs w:val="20"/>
                     </w:rPr>
-                    <w:t xml:space="preserve"> </w:t>
-                  </w:r>
-                  <w:proofErr w:type="spellStart"/>
-                  <w:r>
-                    <w:rPr>
-                      <w:rFonts w:ascii="Consolas" w:hAnsi="Consolas" w:cs="Consolas"/>
-                      <w:sz w:val="20"/>
-                      <w:szCs w:val="20"/>
-                    </w:rPr>
-                    <w:t>idx</w:t>
-                  </w:r>
-                  <w:proofErr w:type="spellEnd"/>
-                  <w:r>
-                    <w:rPr>
-                      <w:rFonts w:ascii="Consolas" w:hAnsi="Consolas" w:cs="Consolas"/>
-                      <w:sz w:val="20"/>
-                      <w:szCs w:val="20"/>
-                    </w:rPr>
-                    <w:t xml:space="preserve"> </w:t>
+                    <w:t xml:space="preserve"> idx </w:t>
                   </w:r>
                   <w:r>
                     <w:rPr>
@@ -4773,24 +4458,7 @@
                       <w:szCs w:val="20"/>
                     </w:rPr>
                     <w:tab/>
-                  </w:r>
-                  <w:proofErr w:type="gramStart"/>
-                  <w:r>
-                    <w:rPr>
-                      <w:rFonts w:ascii="Consolas" w:hAnsi="Consolas" w:cs="Consolas"/>
-                      <w:sz w:val="20"/>
-                      <w:szCs w:val="20"/>
-                    </w:rPr>
-                    <w:t>call</w:t>
-                  </w:r>
-                  <w:proofErr w:type="gramEnd"/>
-                  <w:r>
-                    <w:rPr>
-                      <w:rFonts w:ascii="Consolas" w:hAnsi="Consolas" w:cs="Consolas"/>
-                      <w:sz w:val="20"/>
-                      <w:szCs w:val="20"/>
-                    </w:rPr>
-                    <w:t xml:space="preserve"> </w:t>
+                    <w:t xml:space="preserve">call </w:t>
                   </w:r>
                   <w:r>
                     <w:rPr>
@@ -4859,19 +4527,8 @@
                       <w:szCs w:val="20"/>
                     </w:rPr>
                     <w:tab/>
-                  </w:r>
-                  <w:proofErr w:type="spellStart"/>
-                  <w:proofErr w:type="gramStart"/>
-                  <w:r>
-                    <w:rPr>
-                      <w:rFonts w:ascii="Consolas" w:hAnsi="Consolas" w:cs="Consolas"/>
-                      <w:sz w:val="20"/>
-                      <w:szCs w:val="20"/>
-                    </w:rPr>
                     <w:t>idx</w:t>
                   </w:r>
-                  <w:proofErr w:type="spellEnd"/>
-                  <w:proofErr w:type="gramEnd"/>
                   <w:r>
                     <w:rPr>
                       <w:rFonts w:ascii="Consolas" w:hAnsi="Consolas" w:cs="Consolas"/>
@@ -4894,25 +4551,7 @@
                       <w:sz w:val="20"/>
                       <w:szCs w:val="20"/>
                     </w:rPr>
-                    <w:t xml:space="preserve">   </w:t>
-                  </w:r>
-                  <w:proofErr w:type="spellStart"/>
-                  <w:r>
-                    <w:rPr>
-                      <w:rFonts w:ascii="Consolas" w:hAnsi="Consolas" w:cs="Consolas"/>
-                      <w:sz w:val="20"/>
-                      <w:szCs w:val="20"/>
-                    </w:rPr>
-                    <w:t>idx</w:t>
-                  </w:r>
-                  <w:proofErr w:type="spellEnd"/>
-                  <w:r>
-                    <w:rPr>
-                      <w:rFonts w:ascii="Consolas" w:hAnsi="Consolas" w:cs="Consolas"/>
-                      <w:sz w:val="20"/>
-                      <w:szCs w:val="20"/>
-                    </w:rPr>
-                    <w:t xml:space="preserve">            -1;</w:t>
+                    <w:t xml:space="preserve">   idx            -1;</w:t>
                   </w:r>
                 </w:p>
                 <w:p>
@@ -4969,25 +4608,7 @@
                       <w:sz w:val="20"/>
                       <w:szCs w:val="20"/>
                     </w:rPr>
-                    <w:t>z=</w:t>
-                  </w:r>
-                  <w:proofErr w:type="spellStart"/>
-                  <w:r>
-                    <w:rPr>
-                      <w:rFonts w:ascii="Consolas" w:hAnsi="Consolas" w:cs="Consolas"/>
-                      <w:sz w:val="20"/>
-                      <w:szCs w:val="20"/>
-                    </w:rPr>
-                    <w:t>z+y+idx</w:t>
-                  </w:r>
-                  <w:proofErr w:type="spellEnd"/>
-                  <w:r>
-                    <w:rPr>
-                      <w:rFonts w:ascii="Consolas" w:hAnsi="Consolas" w:cs="Consolas"/>
-                      <w:sz w:val="20"/>
-                      <w:szCs w:val="20"/>
-                    </w:rPr>
-                    <w:t>;</w:t>
+                    <w:t>z=z+y+idx;</w:t>
                   </w:r>
                 </w:p>
                 <w:p>
@@ -5027,23 +4648,13 @@
                       <w:szCs w:val="20"/>
                     </w:rPr>
                   </w:pPr>
-                  <w:proofErr w:type="gramStart"/>
                   <w:r>
                     <w:rPr>
                       <w:rFonts w:ascii="Consolas" w:hAnsi="Consolas" w:cs="Consolas"/>
                       <w:sz w:val="20"/>
                       <w:szCs w:val="20"/>
                     </w:rPr>
-                    <w:t>procedure</w:t>
-                  </w:r>
-                  <w:proofErr w:type="gramEnd"/>
-                  <w:r>
-                    <w:rPr>
-                      <w:rFonts w:ascii="Consolas" w:hAnsi="Consolas" w:cs="Consolas"/>
-                      <w:sz w:val="20"/>
-                      <w:szCs w:val="20"/>
-                    </w:rPr>
-                    <w:t xml:space="preserve"> Lily</w:t>
+                    <w:t>procedure Lily</w:t>
                   </w:r>
                   <w:r>
                     <w:rPr>
@@ -5094,24 +4705,7 @@
                       <w:szCs w:val="20"/>
                     </w:rPr>
                     <w:tab/>
-                  </w:r>
-                  <w:proofErr w:type="gramStart"/>
-                  <w:r>
-                    <w:rPr>
-                      <w:rFonts w:ascii="Consolas" w:hAnsi="Consolas" w:cs="Consolas"/>
-                      <w:sz w:val="20"/>
-                      <w:szCs w:val="20"/>
-                    </w:rPr>
-                    <w:t>while</w:t>
-                  </w:r>
-                  <w:proofErr w:type="gramEnd"/>
-                  <w:r>
-                    <w:rPr>
-                      <w:rFonts w:ascii="Consolas" w:hAnsi="Consolas" w:cs="Consolas"/>
-                      <w:sz w:val="20"/>
-                      <w:szCs w:val="20"/>
-                    </w:rPr>
-                    <w:t xml:space="preserve"> v</w:t>
+                    <w:t>while v</w:t>
                   </w:r>
                   <w:r>
                     <w:rPr>
@@ -5190,18 +4784,8 @@
                       <w:sz w:val="20"/>
                       <w:szCs w:val="20"/>
                     </w:rPr>
-                    <w:t xml:space="preserve">x = y + </w:t>
+                    <w:t>x = y + x;</w:t>
                   </w:r>
-                  <w:proofErr w:type="gramStart"/>
-                  <w:r>
-                    <w:rPr>
-                      <w:rFonts w:ascii="Consolas" w:hAnsi="Consolas" w:cs="Consolas"/>
-                      <w:sz w:val="20"/>
-                      <w:szCs w:val="20"/>
-                    </w:rPr>
-                    <w:t>x;</w:t>
-                  </w:r>
-                  <w:proofErr w:type="gramEnd"/>
                   <w:r>
                     <w:rPr>
                       <w:rFonts w:ascii="Consolas" w:hAnsi="Consolas" w:cs="Consolas"/>
@@ -5227,23 +4811,7 @@
         </w:pict>
       </w:r>
       <w:r>
-        <w:t xml:space="preserve">However, our SPA source code parser is very flexible. It is able to detect erroneous and inconsistent spaces, tabs, </w:t>
-      </w:r>
-      <w:proofErr w:type="spellStart"/>
-      <w:r>
-        <w:t>endline</w:t>
-      </w:r>
-      <w:proofErr w:type="spellEnd"/>
-      <w:r>
-        <w:t xml:space="preserve"> characters and erroneous close curly brackets. A flexible </w:t>
-      </w:r>
-      <w:proofErr w:type="spellStart"/>
-      <w:r>
-        <w:t>CodeParser</w:t>
-      </w:r>
-      <w:proofErr w:type="spellEnd"/>
-      <w:r>
-        <w:t xml:space="preserve"> is</w:t>
+        <w:t>However, our SPA source code parser is very flexible. It is able to detect erroneous and inconsistent spaces, tabs, endline characters and erroneous close curly brackets. A flexible CodeParser is</w:t>
       </w:r>
       <w:r>
         <w:t>, thus,</w:t>
@@ -5298,17 +4866,12 @@
           <w:numId w:val="31"/>
         </w:numPr>
       </w:pPr>
-      <w:bookmarkStart w:id="8" w:name="_Toc402473727"/>
+      <w:bookmarkStart w:id="7" w:name="_Toc402473727"/>
       <w:r>
         <w:lastRenderedPageBreak/>
-        <w:t xml:space="preserve">Flexible </w:t>
-      </w:r>
-      <w:proofErr w:type="spellStart"/>
-      <w:r>
-        <w:t>QueryParser</w:t>
-      </w:r>
-      <w:bookmarkEnd w:id="8"/>
-      <w:proofErr w:type="spellEnd"/>
+        <w:t>Flexible QueryParser</w:t>
+      </w:r>
+      <w:bookmarkEnd w:id="7"/>
     </w:p>
     <w:p>
       <w:pPr>
@@ -5331,41 +4894,13 @@
                       <w:szCs w:val="20"/>
                     </w:rPr>
                   </w:pPr>
-                  <w:proofErr w:type="gramStart"/>
                   <w:r>
                     <w:rPr>
                       <w:rFonts w:ascii="Consolas" w:hAnsi="Consolas" w:cs="Consolas"/>
                       <w:sz w:val="20"/>
                       <w:szCs w:val="20"/>
                     </w:rPr>
-                    <w:t>if</w:t>
-                  </w:r>
-                  <w:proofErr w:type="gramEnd"/>
-                  <w:r>
-                    <w:rPr>
-                      <w:rFonts w:ascii="Consolas" w:hAnsi="Consolas" w:cs="Consolas"/>
-                      <w:sz w:val="20"/>
-                      <w:szCs w:val="20"/>
-                    </w:rPr>
-                    <w:t xml:space="preserve"> </w:t>
-                  </w:r>
-                  <w:proofErr w:type="spellStart"/>
-                  <w:r>
-                    <w:rPr>
-                      <w:rFonts w:ascii="Consolas" w:hAnsi="Consolas" w:cs="Consolas"/>
-                      <w:sz w:val="20"/>
-                      <w:szCs w:val="20"/>
-                    </w:rPr>
-                    <w:t>ifstat</w:t>
-                  </w:r>
-                  <w:proofErr w:type="spellEnd"/>
-                  <w:r>
-                    <w:rPr>
-                      <w:rFonts w:ascii="Consolas" w:hAnsi="Consolas" w:cs="Consolas"/>
-                      <w:sz w:val="20"/>
-                      <w:szCs w:val="20"/>
-                    </w:rPr>
-                    <w:t>;</w:t>
+                    <w:t>if ifstat;</w:t>
                   </w:r>
                   <w:r>
                     <w:rPr>
@@ -5381,43 +4916,7 @@
                       <w:sz w:val="20"/>
                       <w:szCs w:val="20"/>
                     </w:rPr>
-                    <w:t xml:space="preserve">Select </w:t>
-                  </w:r>
-                  <w:proofErr w:type="spellStart"/>
-                  <w:r>
-                    <w:rPr>
-                      <w:rFonts w:ascii="Consolas" w:hAnsi="Consolas" w:cs="Consolas"/>
-                      <w:sz w:val="20"/>
-                      <w:szCs w:val="20"/>
-                    </w:rPr>
-                    <w:t>ifstat</w:t>
-                  </w:r>
-                  <w:proofErr w:type="spellEnd"/>
-                  <w:r>
-                    <w:rPr>
-                      <w:rFonts w:ascii="Consolas" w:hAnsi="Consolas" w:cs="Consolas"/>
-                      <w:sz w:val="20"/>
-                      <w:szCs w:val="20"/>
-                    </w:rPr>
-                    <w:t xml:space="preserve"> such that Follows* (</w:t>
-                  </w:r>
-                  <w:proofErr w:type="spellStart"/>
-                  <w:r>
-                    <w:rPr>
-                      <w:rFonts w:ascii="Consolas" w:hAnsi="Consolas" w:cs="Consolas"/>
-                      <w:sz w:val="20"/>
-                      <w:szCs w:val="20"/>
-                    </w:rPr>
-                    <w:t>ifstat</w:t>
-                  </w:r>
-                  <w:proofErr w:type="spellEnd"/>
-                  <w:r>
-                    <w:rPr>
-                      <w:rFonts w:ascii="Consolas" w:hAnsi="Consolas" w:cs="Consolas"/>
-                      <w:sz w:val="20"/>
-                      <w:szCs w:val="20"/>
-                    </w:rPr>
-                    <w:t>, 17)</w:t>
+                    <w:t>Select ifstat such that Follows* (ifstat, 17)</w:t>
                   </w:r>
                 </w:p>
                 <w:p>
@@ -5439,23 +4938,13 @@
                       <w:szCs w:val="20"/>
                     </w:rPr>
                   </w:pPr>
-                  <w:proofErr w:type="gramStart"/>
                   <w:r>
                     <w:rPr>
                       <w:rFonts w:ascii="Consolas" w:hAnsi="Consolas" w:cs="Consolas"/>
                       <w:sz w:val="20"/>
                       <w:szCs w:val="20"/>
                     </w:rPr>
-                    <w:t>assign</w:t>
-                  </w:r>
-                  <w:proofErr w:type="gramEnd"/>
-                  <w:r>
-                    <w:rPr>
-                      <w:rFonts w:ascii="Consolas" w:hAnsi="Consolas" w:cs="Consolas"/>
-                      <w:sz w:val="20"/>
-                      <w:szCs w:val="20"/>
-                    </w:rPr>
-                    <w:t xml:space="preserve"> a; </w:t>
+                    <w:t xml:space="preserve">assign a; </w:t>
                   </w:r>
                   <w:r>
                     <w:rPr>
@@ -5471,43 +4960,7 @@
                       <w:sz w:val="20"/>
                       <w:szCs w:val="20"/>
                     </w:rPr>
-                    <w:t>s (a, "</w:t>
-                  </w:r>
-                  <w:proofErr w:type="spellStart"/>
-                  <w:r>
-                    <w:rPr>
-                      <w:rFonts w:ascii="Consolas" w:hAnsi="Consolas" w:cs="Consolas"/>
-                      <w:sz w:val="20"/>
-                      <w:szCs w:val="20"/>
-                    </w:rPr>
-                    <w:t>idx</w:t>
-                  </w:r>
-                  <w:proofErr w:type="spellEnd"/>
-                  <w:r>
-                    <w:rPr>
-                      <w:rFonts w:ascii="Consolas" w:hAnsi="Consolas" w:cs="Consolas"/>
-                      <w:sz w:val="20"/>
-                      <w:szCs w:val="20"/>
-                    </w:rPr>
-                    <w:t>") and Uses (a, "</w:t>
-                  </w:r>
-                  <w:proofErr w:type="spellStart"/>
-                  <w:r>
-                    <w:rPr>
-                      <w:rFonts w:ascii="Consolas" w:hAnsi="Consolas" w:cs="Consolas"/>
-                      <w:sz w:val="20"/>
-                      <w:szCs w:val="20"/>
-                    </w:rPr>
-                    <w:t>idx</w:t>
-                  </w:r>
-                  <w:proofErr w:type="spellEnd"/>
-                  <w:r>
-                    <w:rPr>
-                      <w:rFonts w:ascii="Consolas" w:hAnsi="Consolas" w:cs="Consolas"/>
-                      <w:sz w:val="20"/>
-                      <w:szCs w:val="20"/>
-                    </w:rPr>
-                    <w:t>")</w:t>
+                    <w:t>s (a, "idx") and Uses (a, "idx")</w:t>
                   </w:r>
                 </w:p>
                 <w:p>
@@ -5529,23 +4982,13 @@
                       <w:szCs w:val="20"/>
                     </w:rPr>
                   </w:pPr>
-                  <w:proofErr w:type="gramStart"/>
                   <w:r>
                     <w:rPr>
                       <w:rFonts w:ascii="Consolas" w:hAnsi="Consolas" w:cs="Consolas"/>
                       <w:sz w:val="20"/>
                       <w:szCs w:val="20"/>
                     </w:rPr>
-                    <w:t>assign</w:t>
-                  </w:r>
-                  <w:proofErr w:type="gramEnd"/>
-                  <w:r>
-                    <w:rPr>
-                      <w:rFonts w:ascii="Consolas" w:hAnsi="Consolas" w:cs="Consolas"/>
-                      <w:sz w:val="20"/>
-                      <w:szCs w:val="20"/>
-                    </w:rPr>
-                    <w:t xml:space="preserve"> a; while w; </w:t>
+                    <w:t xml:space="preserve">assign a; while w; </w:t>
                   </w:r>
                   <w:r>
                     <w:rPr>
@@ -5553,43 +4996,7 @@
                       <w:sz w:val="20"/>
                       <w:szCs w:val="20"/>
                     </w:rPr>
-                    <w:t>Select a such that Modifies (a, "</w:t>
-                  </w:r>
-                  <w:proofErr w:type="spellStart"/>
-                  <w:r>
-                    <w:rPr>
-                      <w:rFonts w:ascii="Consolas" w:hAnsi="Consolas" w:cs="Consolas"/>
-                      <w:sz w:val="20"/>
-                      <w:szCs w:val="20"/>
-                    </w:rPr>
-                    <w:t>idx</w:t>
-                  </w:r>
-                  <w:proofErr w:type="spellEnd"/>
-                  <w:r>
-                    <w:rPr>
-                      <w:rFonts w:ascii="Consolas" w:hAnsi="Consolas" w:cs="Consolas"/>
-                      <w:sz w:val="20"/>
-                      <w:szCs w:val="20"/>
-                    </w:rPr>
-                    <w:t>") and Uses (a, "</w:t>
-                  </w:r>
-                  <w:proofErr w:type="spellStart"/>
-                  <w:r>
-                    <w:rPr>
-                      <w:rFonts w:ascii="Consolas" w:hAnsi="Consolas" w:cs="Consolas"/>
-                      <w:sz w:val="20"/>
-                      <w:szCs w:val="20"/>
-                    </w:rPr>
-                    <w:t>idx</w:t>
-                  </w:r>
-                  <w:proofErr w:type="spellEnd"/>
-                  <w:r>
-                    <w:rPr>
-                      <w:rFonts w:ascii="Consolas" w:hAnsi="Consolas" w:cs="Consolas"/>
-                      <w:sz w:val="20"/>
-                      <w:szCs w:val="20"/>
-                    </w:rPr>
-                    <w:t>") and Follows (15, a) and Parent* (w, a)</w:t>
+                    <w:t>Select a such that Modifies (a, "idx") and Uses (a, "idx") and Follows (15, a) and Parent* (w, a)</w:t>
                   </w:r>
                 </w:p>
                 <w:p>
@@ -5645,7 +5052,7 @@
         </w:rPr>
         <w:pict>
           <v:shape id="Text Box 8" o:spid="_x0000_s1026" type="#_x0000_t202" style="position:absolute;left:0;text-align:left;margin-left:0;margin-top:274.9pt;width:489pt;height:90.75pt;z-index:251662336;visibility:visible;mso-wrap-style:square;mso-height-percent:0;mso-wrap-distance-left:9pt;mso-wrap-distance-top:0;mso-wrap-distance-right:9pt;mso-wrap-distance-bottom:0;mso-position-horizontal-relative:margin;mso-position-vertical-relative:margin;mso-height-percent:0;mso-height-relative:margin;v-text-anchor:top" o:gfxdata="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" fillcolor="white [3201]" strokecolor="#548dd4 [1951]" strokeweight=".5pt">
-            <v:textbox>
+            <v:textbox style="mso-next-textbox:#Text Box 8">
               <w:txbxContent>
                 <w:p>
                   <w:pPr>
@@ -5678,18 +5085,8 @@
                       <w:sz w:val="20"/>
                       <w:szCs w:val="20"/>
                     </w:rPr>
-                    <w:t xml:space="preserve"> </w:t>
+                    <w:t xml:space="preserve"> ifstat</w:t>
                   </w:r>
-                  <w:proofErr w:type="spellStart"/>
-                  <w:r>
-                    <w:rPr>
-                      <w:rFonts w:ascii="Consolas" w:hAnsi="Consolas" w:cs="Consolas"/>
-                      <w:sz w:val="20"/>
-                      <w:szCs w:val="20"/>
-                    </w:rPr>
-                    <w:t>ifstat</w:t>
-                  </w:r>
-                  <w:proofErr w:type="spellEnd"/>
                   <w:r>
                     <w:rPr>
                       <w:rFonts w:ascii="Consolas" w:hAnsi="Consolas" w:cs="Consolas"/>
@@ -5736,25 +5133,7 @@
                       <w:sz w:val="20"/>
                       <w:szCs w:val="20"/>
                     </w:rPr>
-                    <w:t xml:space="preserve"> </w:t>
-                  </w:r>
-                  <w:proofErr w:type="spellStart"/>
-                  <w:r>
-                    <w:rPr>
-                      <w:rFonts w:ascii="Consolas" w:hAnsi="Consolas" w:cs="Consolas"/>
-                      <w:sz w:val="20"/>
-                      <w:szCs w:val="20"/>
-                    </w:rPr>
-                    <w:t>ifstat</w:t>
-                  </w:r>
-                  <w:proofErr w:type="spellEnd"/>
-                  <w:r>
-                    <w:rPr>
-                      <w:rFonts w:ascii="Consolas" w:hAnsi="Consolas" w:cs="Consolas"/>
-                      <w:sz w:val="20"/>
-                      <w:szCs w:val="20"/>
-                    </w:rPr>
-                    <w:t xml:space="preserve"> </w:t>
+                    <w:t xml:space="preserve"> ifstat </w:t>
                   </w:r>
                   <w:r>
                     <w:rPr>
@@ -5834,25 +5213,7 @@
                       <w:sz w:val="20"/>
                       <w:szCs w:val="20"/>
                     </w:rPr>
-                    <w:t>ifstat</w:t>
-                  </w:r>
-                  <w:proofErr w:type="gramStart"/>
-                  <w:r>
-                    <w:rPr>
-                      <w:rFonts w:ascii="Consolas" w:hAnsi="Consolas" w:cs="Consolas"/>
-                      <w:sz w:val="20"/>
-                      <w:szCs w:val="20"/>
-                    </w:rPr>
-                    <w:t>,17</w:t>
-                  </w:r>
-                  <w:proofErr w:type="gramEnd"/>
-                  <w:r>
-                    <w:rPr>
-                      <w:rFonts w:ascii="Consolas" w:hAnsi="Consolas" w:cs="Consolas"/>
-                      <w:sz w:val="20"/>
-                      <w:szCs w:val="20"/>
-                    </w:rPr>
-                    <w:t>)</w:t>
+                    <w:t>ifstat,17)</w:t>
                   </w:r>
                 </w:p>
                 <w:p>
@@ -5874,32 +5235,13 @@
                       <w:szCs w:val="20"/>
                     </w:rPr>
                   </w:pPr>
-                  <w:proofErr w:type="gramStart"/>
                   <w:r>
                     <w:rPr>
                       <w:rFonts w:ascii="Consolas" w:hAnsi="Consolas" w:cs="Consolas"/>
                       <w:sz w:val="20"/>
                       <w:szCs w:val="20"/>
                     </w:rPr>
-                    <w:t>assign</w:t>
-                  </w:r>
-                  <w:proofErr w:type="gramEnd"/>
-                  <w:r>
-                    <w:rPr>
-                      <w:rFonts w:ascii="Consolas" w:hAnsi="Consolas" w:cs="Consolas"/>
-                      <w:sz w:val="20"/>
-                      <w:szCs w:val="20"/>
-                    </w:rPr>
-                    <w:t xml:space="preserve"> </w:t>
-                  </w:r>
-                  <w:proofErr w:type="spellStart"/>
-                  <w:r>
-                    <w:rPr>
-                      <w:rFonts w:ascii="Consolas" w:hAnsi="Consolas" w:cs="Consolas"/>
-                      <w:sz w:val="20"/>
-                      <w:szCs w:val="20"/>
-                    </w:rPr>
-                    <w:t>a;</w:t>
+                    <w:t>assign a;</w:t>
                   </w:r>
                   <w:r>
                     <w:rPr>
@@ -5907,16 +5249,7 @@
                       <w:sz w:val="20"/>
                       <w:szCs w:val="20"/>
                     </w:rPr>
-                    <w:t>Select</w:t>
-                  </w:r>
-                  <w:proofErr w:type="spellEnd"/>
-                  <w:r>
-                    <w:rPr>
-                      <w:rFonts w:ascii="Consolas" w:hAnsi="Consolas" w:cs="Consolas"/>
-                      <w:sz w:val="20"/>
-                      <w:szCs w:val="20"/>
-                    </w:rPr>
-                    <w:t xml:space="preserve"> a such that Modifie</w:t>
+                    <w:t>Select a such that Modifie</w:t>
                   </w:r>
                   <w:r>
                     <w:rPr>
@@ -5924,43 +5257,7 @@
                       <w:sz w:val="20"/>
                       <w:szCs w:val="20"/>
                     </w:rPr>
-                    <w:t>s(a,"</w:t>
-                  </w:r>
-                  <w:proofErr w:type="spellStart"/>
-                  <w:r>
-                    <w:rPr>
-                      <w:rFonts w:ascii="Consolas" w:hAnsi="Consolas" w:cs="Consolas"/>
-                      <w:sz w:val="20"/>
-                      <w:szCs w:val="20"/>
-                    </w:rPr>
-                    <w:t>idx</w:t>
-                  </w:r>
-                  <w:proofErr w:type="spellEnd"/>
-                  <w:r>
-                    <w:rPr>
-                      <w:rFonts w:ascii="Consolas" w:hAnsi="Consolas" w:cs="Consolas"/>
-                      <w:sz w:val="20"/>
-                      <w:szCs w:val="20"/>
-                    </w:rPr>
-                    <w:t>") and Uses(a,"</w:t>
-                  </w:r>
-                  <w:proofErr w:type="spellStart"/>
-                  <w:r>
-                    <w:rPr>
-                      <w:rFonts w:ascii="Consolas" w:hAnsi="Consolas" w:cs="Consolas"/>
-                      <w:sz w:val="20"/>
-                      <w:szCs w:val="20"/>
-                    </w:rPr>
-                    <w:t>idx</w:t>
-                  </w:r>
-                  <w:proofErr w:type="spellEnd"/>
-                  <w:r>
-                    <w:rPr>
-                      <w:rFonts w:ascii="Consolas" w:hAnsi="Consolas" w:cs="Consolas"/>
-                      <w:sz w:val="20"/>
-                      <w:szCs w:val="20"/>
-                    </w:rPr>
-                    <w:t>")</w:t>
+                    <w:t>s(a,"idx") and Uses(a,"idx")</w:t>
                   </w:r>
                 </w:p>
                 <w:p>
@@ -5982,23 +5279,13 @@
                       <w:szCs w:val="20"/>
                     </w:rPr>
                   </w:pPr>
-                  <w:proofErr w:type="gramStart"/>
                   <w:r>
                     <w:rPr>
                       <w:rFonts w:ascii="Consolas" w:hAnsi="Consolas" w:cs="Consolas"/>
                       <w:sz w:val="20"/>
                       <w:szCs w:val="20"/>
                     </w:rPr>
-                    <w:t>assign</w:t>
-                  </w:r>
-                  <w:proofErr w:type="gramEnd"/>
-                  <w:r>
-                    <w:rPr>
-                      <w:rFonts w:ascii="Consolas" w:hAnsi="Consolas" w:cs="Consolas"/>
-                      <w:sz w:val="20"/>
-                      <w:szCs w:val="20"/>
-                    </w:rPr>
-                    <w:t xml:space="preserve">     a   ;    while   w    ; Select     a such that </w:t>
+                    <w:t xml:space="preserve">assign     a   ;    while   w    ; Select     a such that </w:t>
                   </w:r>
                   <w:r>
                     <w:rPr>
@@ -6022,25 +5309,7 @@
                       <w:sz w:val="20"/>
                       <w:szCs w:val="20"/>
                     </w:rPr>
-                    <w:t xml:space="preserve"> "</w:t>
-                  </w:r>
-                  <w:proofErr w:type="spellStart"/>
-                  <w:r>
-                    <w:rPr>
-                      <w:rFonts w:ascii="Consolas" w:hAnsi="Consolas" w:cs="Consolas"/>
-                      <w:sz w:val="20"/>
-                      <w:szCs w:val="20"/>
-                    </w:rPr>
-                    <w:t>idx</w:t>
-                  </w:r>
-                  <w:proofErr w:type="spellEnd"/>
-                  <w:r>
-                    <w:rPr>
-                      <w:rFonts w:ascii="Consolas" w:hAnsi="Consolas" w:cs="Consolas"/>
-                      <w:sz w:val="20"/>
-                      <w:szCs w:val="20"/>
-                    </w:rPr>
-                    <w:t>"</w:t>
+                    <w:t xml:space="preserve"> "idx"</w:t>
                   </w:r>
                   <w:r>
                     <w:rPr>
@@ -6120,25 +5389,7 @@
                       <w:sz w:val="20"/>
                       <w:szCs w:val="20"/>
                     </w:rPr>
-                    <w:t xml:space="preserve"> "</w:t>
-                  </w:r>
-                  <w:proofErr w:type="spellStart"/>
-                  <w:r>
-                    <w:rPr>
-                      <w:rFonts w:ascii="Consolas" w:hAnsi="Consolas" w:cs="Consolas"/>
-                      <w:sz w:val="20"/>
-                      <w:szCs w:val="20"/>
-                    </w:rPr>
-                    <w:t>idx</w:t>
-                  </w:r>
-                  <w:proofErr w:type="spellEnd"/>
-                  <w:r>
-                    <w:rPr>
-                      <w:rFonts w:ascii="Consolas" w:hAnsi="Consolas" w:cs="Consolas"/>
-                      <w:sz w:val="20"/>
-                      <w:szCs w:val="20"/>
-                    </w:rPr>
-                    <w:t xml:space="preserve">") </w:t>
+                    <w:t xml:space="preserve"> "idx") </w:t>
                   </w:r>
                   <w:r>
                     <w:rPr>
@@ -6327,15 +5578,7 @@
         </w:pict>
       </w:r>
       <w:r>
-        <w:t xml:space="preserve">However, our </w:t>
-      </w:r>
-      <w:proofErr w:type="spellStart"/>
-      <w:r>
-        <w:t>QueryParser</w:t>
-      </w:r>
-      <w:proofErr w:type="spellEnd"/>
-      <w:r>
-        <w:t xml:space="preserve"> is very flexible and</w:t>
+        <w:t>However, our QueryParser is very flexible and</w:t>
       </w:r>
       <w:r>
         <w:t xml:space="preserve"> is</w:t>
@@ -6358,16 +5601,6 @@
     </w:p>
     <w:p>
       <w:pPr>
-        <w:rPr>
-          <w:rFonts w:ascii="Consolas" w:hAnsi="Consolas" w:cs="Consolas"/>
-          <w:sz w:val="20"/>
-          <w:szCs w:val="20"/>
-        </w:rPr>
-      </w:pPr>
-    </w:p>
-    <w:p>
-      <w:pPr>
-        <w:ind w:left="2160"/>
         <w:rPr>
           <w:rFonts w:asciiTheme="majorHAnsi" w:eastAsiaTheme="majorEastAsia" w:hAnsiTheme="majorHAnsi" w:cstheme="majorBidi"/>
           <w:smallCaps/>
@@ -6375,9 +5608,6 @@
           <w:spacing w:val="20"/>
         </w:rPr>
       </w:pPr>
-      <w:r>
-        <w:br w:type="page"/>
-      </w:r>
     </w:p>
     <w:p>
       <w:pPr>
@@ -6387,12 +5617,548 @@
           <w:numId w:val="31"/>
         </w:numPr>
       </w:pPr>
-      <w:bookmarkStart w:id="9" w:name="_Toc402473728"/>
+      <w:bookmarkStart w:id="8" w:name="_Toc402473728"/>
+      <w:r>
+        <w:t>Parenthesis statements</w:t>
+      </w:r>
+    </w:p>
+    <w:p>
+      <w:r>
+        <w:rPr>
+          <w:noProof/>
+          <w:lang w:eastAsia="en-SG"/>
+        </w:rPr>
+        <w:pict>
+          <v:shape id="_x0000_s1034" type="#_x0000_t202" style="position:absolute;margin-left:0;margin-top:516.15pt;width:489pt;height:61.7pt;z-index:251665408;visibility:visible;mso-wrap-style:square;mso-wrap-distance-left:9pt;mso-wrap-distance-top:0;mso-wrap-distance-right:9pt;mso-wrap-distance-bottom:0;mso-position-horizontal-relative:margin;mso-position-vertical-relative:margin;v-text-anchor:top" o:gfxdata="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" fillcolor="white [3201]" strokecolor="#548dd4 [1951]" strokeweight=".5pt">
+            <v:textbox style="mso-next-textbox:#_x0000_s1034">
+              <w:txbxContent>
+                <w:p>
+                  <w:pPr>
+                    <w:pStyle w:val="NoSpacing"/>
+                    <w:rPr>
+                      <w:rFonts w:ascii="Consolas" w:hAnsi="Consolas" w:cs="Consolas"/>
+                      <w:sz w:val="20"/>
+                      <w:szCs w:val="20"/>
+                    </w:rPr>
+                  </w:pPr>
+                  <w:r>
+                    <w:rPr>
+                      <w:rFonts w:ascii="Consolas" w:hAnsi="Consolas" w:cs="Consolas"/>
+                      <w:sz w:val="20"/>
+                      <w:szCs w:val="20"/>
+                    </w:rPr>
+                    <w:t>procedure Orchid {</w:t>
+                  </w:r>
+                </w:p>
+                <w:p>
+                  <w:pPr>
+                    <w:pStyle w:val="NoSpacing"/>
+                    <w:rPr>
+                      <w:rFonts w:ascii="Consolas" w:hAnsi="Consolas" w:cs="Consolas"/>
+                      <w:sz w:val="20"/>
+                      <w:szCs w:val="20"/>
+                    </w:rPr>
+                  </w:pPr>
+                  <w:r>
+                    <w:rPr>
+                      <w:rFonts w:ascii="Consolas" w:hAnsi="Consolas" w:cs="Consolas"/>
+                      <w:sz w:val="20"/>
+                      <w:szCs w:val="20"/>
+                    </w:rPr>
+                    <w:tab/>
+                  </w:r>
+                  <w:r>
+                    <w:rPr>
+                      <w:rFonts w:ascii="Consolas" w:hAnsi="Consolas" w:cs="Consolas"/>
+                      <w:sz w:val="20"/>
+                      <w:szCs w:val="20"/>
+                    </w:rPr>
+                    <w:tab/>
+                    <w:t xml:space="preserve">y = </w:t>
+                  </w:r>
+                  <w:r>
+                    <w:rPr>
+                      <w:rFonts w:ascii="Consolas" w:hAnsi="Consolas" w:cs="Consolas"/>
+                      <w:sz w:val="20"/>
+                      <w:szCs w:val="20"/>
+                    </w:rPr>
+                    <w:t>r+(</w:t>
+                  </w:r>
+                  <w:r>
+                    <w:rPr>
+                      <w:rFonts w:ascii="Consolas" w:hAnsi="Consolas" w:cs="Consolas"/>
+                      <w:sz w:val="20"/>
+                      <w:szCs w:val="20"/>
+                    </w:rPr>
+                    <w:t>z*</w:t>
+                  </w:r>
+                  <w:r>
+                    <w:rPr>
+                      <w:rFonts w:ascii="Consolas" w:hAnsi="Consolas" w:cs="Consolas"/>
+                      <w:sz w:val="20"/>
+                      <w:szCs w:val="20"/>
+                    </w:rPr>
+                    <w:t>(</w:t>
+                  </w:r>
+                  <w:r>
+                    <w:rPr>
+                      <w:rFonts w:ascii="Consolas" w:hAnsi="Consolas" w:cs="Consolas"/>
+                      <w:sz w:val="20"/>
+                      <w:szCs w:val="20"/>
+                    </w:rPr>
+                    <w:t>3 + 2</w:t>
+                  </w:r>
+                  <w:r>
+                    <w:rPr>
+                      <w:rFonts w:ascii="Consolas" w:hAnsi="Consolas" w:cs="Consolas"/>
+                      <w:sz w:val="20"/>
+                      <w:szCs w:val="20"/>
+                    </w:rPr>
+                    <w:t>)</w:t>
+                  </w:r>
+                  <w:r>
+                    <w:rPr>
+                      <w:rFonts w:ascii="Consolas" w:hAnsi="Consolas" w:cs="Consolas"/>
+                      <w:sz w:val="20"/>
+                      <w:szCs w:val="20"/>
+                    </w:rPr>
+                    <w:t>*x</w:t>
+                  </w:r>
+                  <w:r>
+                    <w:rPr>
+                      <w:rFonts w:ascii="Consolas" w:hAnsi="Consolas" w:cs="Consolas"/>
+                      <w:sz w:val="20"/>
+                      <w:szCs w:val="20"/>
+                    </w:rPr>
+                    <w:t>)</w:t>
+                  </w:r>
+                  <w:r>
+                    <w:rPr>
+                      <w:rFonts w:ascii="Consolas" w:hAnsi="Consolas" w:cs="Consolas"/>
+                      <w:sz w:val="20"/>
+                      <w:szCs w:val="20"/>
+                    </w:rPr>
+                    <w:t>;</w:t>
+                  </w:r>
+                </w:p>
+                <w:p>
+                  <w:pPr>
+                    <w:pStyle w:val="NoSpacing"/>
+                    <w:ind w:left="720" w:firstLine="720"/>
+                    <w:rPr>
+                      <w:rFonts w:ascii="Consolas" w:hAnsi="Consolas" w:cs="Consolas"/>
+                      <w:sz w:val="20"/>
+                      <w:szCs w:val="20"/>
+                    </w:rPr>
+                  </w:pPr>
+                  <w:r>
+                    <w:rPr>
+                      <w:rFonts w:ascii="Consolas" w:hAnsi="Consolas" w:cs="Consolas"/>
+                      <w:sz w:val="20"/>
+                      <w:szCs w:val="20"/>
+                    </w:rPr>
+                    <w:t xml:space="preserve">y = </w:t>
+                  </w:r>
+                  <w:r>
+                    <w:rPr>
+                      <w:rFonts w:ascii="Consolas" w:hAnsi="Consolas" w:cs="Consolas"/>
+                      <w:sz w:val="20"/>
+                      <w:szCs w:val="20"/>
+                    </w:rPr>
+                    <w:t>(</w:t>
+                  </w:r>
+                  <w:r>
+                    <w:rPr>
+                      <w:rFonts w:ascii="Consolas" w:hAnsi="Consolas" w:cs="Consolas"/>
+                      <w:sz w:val="20"/>
+                      <w:szCs w:val="20"/>
+                    </w:rPr>
+                    <w:t>(</w:t>
+                  </w:r>
+                  <w:r>
+                    <w:rPr>
+                      <w:rFonts w:ascii="Consolas" w:hAnsi="Consolas" w:cs="Consolas"/>
+                      <w:sz w:val="20"/>
+                      <w:szCs w:val="20"/>
+                    </w:rPr>
+                    <w:t>r+</w:t>
+                  </w:r>
+                  <w:r>
+                    <w:rPr>
+                      <w:rFonts w:ascii="Consolas" w:hAnsi="Consolas" w:cs="Consolas"/>
+                      <w:sz w:val="20"/>
+                      <w:szCs w:val="20"/>
+                    </w:rPr>
+                    <w:t>z</w:t>
+                  </w:r>
+                  <w:r>
+                    <w:rPr>
+                      <w:rFonts w:ascii="Consolas" w:hAnsi="Consolas" w:cs="Consolas"/>
+                      <w:sz w:val="20"/>
+                      <w:szCs w:val="20"/>
+                    </w:rPr>
+                    <w:t>)</w:t>
+                  </w:r>
+                  <w:r>
+                    <w:rPr>
+                      <w:rFonts w:ascii="Consolas" w:hAnsi="Consolas" w:cs="Consolas"/>
+                      <w:sz w:val="20"/>
+                      <w:szCs w:val="20"/>
+                    </w:rPr>
+                    <w:t>*</w:t>
+                  </w:r>
+                  <w:r>
+                    <w:rPr>
+                      <w:rFonts w:ascii="Consolas" w:hAnsi="Consolas" w:cs="Consolas"/>
+                      <w:sz w:val="20"/>
+                      <w:szCs w:val="20"/>
+                    </w:rPr>
+                    <w:t>(</w:t>
+                  </w:r>
+                  <w:r>
+                    <w:rPr>
+                      <w:rFonts w:ascii="Consolas" w:hAnsi="Consolas" w:cs="Consolas"/>
+                      <w:sz w:val="20"/>
+                      <w:szCs w:val="20"/>
+                    </w:rPr>
+                    <w:t>3+</w:t>
+                  </w:r>
+                  <w:r>
+                    <w:rPr>
+                      <w:rFonts w:ascii="Consolas" w:hAnsi="Consolas" w:cs="Consolas"/>
+                      <w:sz w:val="20"/>
+                      <w:szCs w:val="20"/>
+                    </w:rPr>
+                    <w:t>2</w:t>
+                  </w:r>
+                  <w:r>
+                    <w:rPr>
+                      <w:rFonts w:ascii="Consolas" w:hAnsi="Consolas" w:cs="Consolas"/>
+                      <w:sz w:val="20"/>
+                      <w:szCs w:val="20"/>
+                    </w:rPr>
+                    <w:t>)</w:t>
+                  </w:r>
+                  <w:r>
+                    <w:rPr>
+                      <w:rFonts w:ascii="Consolas" w:hAnsi="Consolas" w:cs="Consolas"/>
+                      <w:sz w:val="20"/>
+                      <w:szCs w:val="20"/>
+                    </w:rPr>
+                    <w:t>*x</w:t>
+                  </w:r>
+                  <w:r>
+                    <w:rPr>
+                      <w:rFonts w:ascii="Consolas" w:hAnsi="Consolas" w:cs="Consolas"/>
+                      <w:sz w:val="20"/>
+                      <w:szCs w:val="20"/>
+                    </w:rPr>
+                    <w:t>)</w:t>
+                  </w:r>
+                  <w:r>
+                    <w:rPr>
+                      <w:rFonts w:ascii="Consolas" w:hAnsi="Consolas" w:cs="Consolas"/>
+                      <w:sz w:val="20"/>
+                      <w:szCs w:val="20"/>
+                    </w:rPr>
+                    <w:t>;</w:t>
+                  </w:r>
+                </w:p>
+                <w:p>
+                  <w:pPr>
+                    <w:pStyle w:val="NoSpacing"/>
+                    <w:rPr>
+                      <w:rFonts w:ascii="Consolas" w:hAnsi="Consolas" w:cs="Consolas"/>
+                      <w:sz w:val="20"/>
+                      <w:szCs w:val="20"/>
+                    </w:rPr>
+                  </w:pPr>
+                  <w:r>
+                    <w:rPr>
+                      <w:rFonts w:ascii="Consolas" w:hAnsi="Consolas" w:cs="Consolas"/>
+                      <w:sz w:val="20"/>
+                      <w:szCs w:val="20"/>
+                    </w:rPr>
+                    <w:tab/>
+                  </w:r>
+                  <w:r>
+                    <w:rPr>
+                      <w:rFonts w:ascii="Consolas" w:hAnsi="Consolas" w:cs="Consolas"/>
+                      <w:sz w:val="20"/>
+                      <w:szCs w:val="20"/>
+                    </w:rPr>
+                    <w:tab/>
+                    <w:t>idx = idx - 1; }</w:t>
+                  </w:r>
+                  <w:r>
+                    <w:rPr>
+                      <w:rFonts w:ascii="Consolas" w:hAnsi="Consolas" w:cs="Consolas"/>
+                      <w:sz w:val="20"/>
+                      <w:szCs w:val="20"/>
+                    </w:rPr>
+                    <w:t xml:space="preserve"> }</w:t>
+                  </w:r>
+                </w:p>
+                <w:p/>
+              </w:txbxContent>
+            </v:textbox>
+            <w10:wrap type="square" anchorx="margin" anchory="margin"/>
+          </v:shape>
+        </w:pict>
+      </w:r>
+      <w:r>
+        <w:t xml:space="preserve">The sources and pattern queries that are to be tested in basic SPA does not cover parenthesis to prioritize some operations in assignment statement. However we chose to implement parenthesis (bracketing) in assignment statement both in source files and pattern queries to fulfil our </w:t>
+      </w:r>
+      <w:r>
+        <w:t>thirst of knowledge and curiosity.</w:t>
+      </w:r>
+    </w:p>
+    <w:p>
+      <w:r>
+        <w:t>Our SPA will be able to read the source code below:</w:t>
+      </w:r>
+    </w:p>
+    <w:p/>
+    <w:p>
+      <w:r>
+        <w:rPr>
+          <w:noProof/>
+          <w:lang w:eastAsia="en-SG"/>
+        </w:rPr>
+        <w:pict>
+          <v:shape id="_x0000_s1035" type="#_x0000_t202" style="position:absolute;margin-left:0;margin-top:631.15pt;width:489pt;height:61.7pt;z-index:251666432;visibility:visible;mso-wrap-style:square;mso-wrap-distance-left:9pt;mso-wrap-distance-top:0;mso-wrap-distance-right:9pt;mso-wrap-distance-bottom:0;mso-position-horizontal-relative:margin;mso-position-vertical-relative:margin;v-text-anchor:top" o:gfxdata="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" fillcolor="white [3201]" strokecolor="#548dd4 [1951]" strokeweight=".5pt">
+            <v:textbox style="mso-next-textbox:#_x0000_s1035">
+              <w:txbxContent>
+                <w:p>
+                  <w:pPr>
+                    <w:pStyle w:val="NoSpacing"/>
+                    <w:rPr>
+                      <w:rFonts w:ascii="Consolas" w:hAnsi="Consolas" w:cs="Consolas"/>
+                      <w:sz w:val="20"/>
+                      <w:szCs w:val="20"/>
+                    </w:rPr>
+                  </w:pPr>
+                  <w:r>
+                    <w:rPr>
+                      <w:rFonts w:ascii="Consolas" w:hAnsi="Consolas" w:cs="Consolas"/>
+                      <w:sz w:val="20"/>
+                      <w:szCs w:val="20"/>
+                    </w:rPr>
+                    <w:t>assign a1; select a1 pattern a1(y,_”(r+z)”_)</w:t>
+                  </w:r>
+                </w:p>
+                <w:p>
+                  <w:pPr>
+                    <w:pStyle w:val="NoSpacing"/>
+                    <w:rPr>
+                      <w:rFonts w:ascii="Consolas" w:hAnsi="Consolas" w:cs="Consolas"/>
+                      <w:sz w:val="20"/>
+                      <w:szCs w:val="20"/>
+                    </w:rPr>
+                  </w:pPr>
+                  <w:r>
+                    <w:rPr>
+                      <w:rFonts w:ascii="Consolas" w:hAnsi="Consolas" w:cs="Consolas"/>
+                      <w:sz w:val="20"/>
+                      <w:szCs w:val="20"/>
+                    </w:rPr>
+                    <w:t>assign a1; select a1 pattern a1(y,_”((r+</w:t>
+                  </w:r>
+                  <w:r>
+                    <w:rPr>
+                      <w:rFonts w:ascii="Consolas" w:hAnsi="Consolas" w:cs="Consolas"/>
+                      <w:sz w:val="20"/>
+                      <w:szCs w:val="20"/>
+                    </w:rPr>
+                    <w:t>z</w:t>
+                  </w:r>
+                  <w:r>
+                    <w:rPr>
+                      <w:rFonts w:ascii="Consolas" w:hAnsi="Consolas" w:cs="Consolas"/>
+                      <w:sz w:val="20"/>
+                      <w:szCs w:val="20"/>
+                    </w:rPr>
+                    <w:t>)</w:t>
+                  </w:r>
+                  <w:r>
+                    <w:rPr>
+                      <w:rFonts w:ascii="Consolas" w:hAnsi="Consolas" w:cs="Consolas"/>
+                      <w:sz w:val="20"/>
+                      <w:szCs w:val="20"/>
+                    </w:rPr>
+                    <w:t>*</w:t>
+                  </w:r>
+                  <w:r>
+                    <w:rPr>
+                      <w:rFonts w:ascii="Consolas" w:hAnsi="Consolas" w:cs="Consolas"/>
+                      <w:sz w:val="20"/>
+                      <w:szCs w:val="20"/>
+                    </w:rPr>
+                    <w:t>(3+</w:t>
+                  </w:r>
+                  <w:r>
+                    <w:rPr>
+                      <w:rFonts w:ascii="Consolas" w:hAnsi="Consolas" w:cs="Consolas"/>
+                      <w:sz w:val="20"/>
+                      <w:szCs w:val="20"/>
+                    </w:rPr>
+                    <w:t>2</w:t>
+                  </w:r>
+                  <w:r>
+                    <w:rPr>
+                      <w:rFonts w:ascii="Consolas" w:hAnsi="Consolas" w:cs="Consolas"/>
+                      <w:sz w:val="20"/>
+                      <w:szCs w:val="20"/>
+                    </w:rPr>
+                    <w:t>)</w:t>
+                  </w:r>
+                  <w:r>
+                    <w:rPr>
+                      <w:rFonts w:ascii="Consolas" w:hAnsi="Consolas" w:cs="Consolas"/>
+                      <w:sz w:val="20"/>
+                      <w:szCs w:val="20"/>
+                    </w:rPr>
+                    <w:t>*x</w:t>
+                  </w:r>
+                  <w:r>
+                    <w:rPr>
+                      <w:rFonts w:ascii="Consolas" w:hAnsi="Consolas" w:cs="Consolas"/>
+                      <w:sz w:val="20"/>
+                      <w:szCs w:val="20"/>
+                    </w:rPr>
+                    <w:t>)</w:t>
+                  </w:r>
+                  <w:r>
+                    <w:rPr>
+                      <w:rFonts w:ascii="Consolas" w:hAnsi="Consolas" w:cs="Consolas"/>
+                      <w:sz w:val="20"/>
+                      <w:szCs w:val="20"/>
+                    </w:rPr>
+                    <w:t>”_</w:t>
+                  </w:r>
+                  <w:r>
+                    <w:rPr>
+                      <w:rFonts w:ascii="Consolas" w:hAnsi="Consolas" w:cs="Consolas"/>
+                      <w:sz w:val="20"/>
+                      <w:szCs w:val="20"/>
+                    </w:rPr>
+                    <w:t>;</w:t>
+                  </w:r>
+                </w:p>
+                <w:p>
+                  <w:pPr>
+                    <w:pStyle w:val="NoSpacing"/>
+                    <w:rPr>
+                      <w:rFonts w:ascii="Consolas" w:hAnsi="Consolas" w:cs="Consolas"/>
+                      <w:sz w:val="20"/>
+                      <w:szCs w:val="20"/>
+                    </w:rPr>
+                  </w:pPr>
+                  <w:r>
+                    <w:rPr>
+                      <w:rFonts w:ascii="Consolas" w:hAnsi="Consolas" w:cs="Consolas"/>
+                      <w:sz w:val="20"/>
+                      <w:szCs w:val="20"/>
+                    </w:rPr>
+                    <w:t>assign a1; select a1 pattern a1(y,_”(</w:t>
+                  </w:r>
+                  <w:r>
+                    <w:rPr>
+                      <w:rFonts w:ascii="Consolas" w:hAnsi="Consolas" w:cs="Consolas"/>
+                      <w:sz w:val="20"/>
+                      <w:szCs w:val="20"/>
+                    </w:rPr>
+                    <w:t>z*</w:t>
+                  </w:r>
+                  <w:r>
+                    <w:rPr>
+                      <w:rFonts w:ascii="Consolas" w:hAnsi="Consolas" w:cs="Consolas"/>
+                      <w:sz w:val="20"/>
+                      <w:szCs w:val="20"/>
+                    </w:rPr>
+                    <w:t>(</w:t>
+                  </w:r>
+                  <w:r>
+                    <w:rPr>
+                      <w:rFonts w:ascii="Consolas" w:hAnsi="Consolas" w:cs="Consolas"/>
+                      <w:sz w:val="20"/>
+                      <w:szCs w:val="20"/>
+                    </w:rPr>
+                    <w:t>3 + 2</w:t>
+                  </w:r>
+                  <w:r>
+                    <w:rPr>
+                      <w:rFonts w:ascii="Consolas" w:hAnsi="Consolas" w:cs="Consolas"/>
+                      <w:sz w:val="20"/>
+                      <w:szCs w:val="20"/>
+                    </w:rPr>
+                    <w:t>)</w:t>
+                  </w:r>
+                  <w:r>
+                    <w:rPr>
+                      <w:rFonts w:ascii="Consolas" w:hAnsi="Consolas" w:cs="Consolas"/>
+                      <w:sz w:val="20"/>
+                      <w:szCs w:val="20"/>
+                    </w:rPr>
+                    <w:t>*x</w:t>
+                  </w:r>
+                  <w:r>
+                    <w:rPr>
+                      <w:rFonts w:ascii="Consolas" w:hAnsi="Consolas" w:cs="Consolas"/>
+                      <w:sz w:val="20"/>
+                      <w:szCs w:val="20"/>
+                    </w:rPr>
+                    <w:t>)</w:t>
+                  </w:r>
+                  <w:r>
+                    <w:rPr>
+                      <w:rFonts w:ascii="Consolas" w:hAnsi="Consolas" w:cs="Consolas"/>
+                      <w:sz w:val="20"/>
+                      <w:szCs w:val="20"/>
+                    </w:rPr>
+                    <w:t>”_</w:t>
+                  </w:r>
+                  <w:r>
+                    <w:rPr>
+                      <w:rFonts w:ascii="Consolas" w:hAnsi="Consolas" w:cs="Consolas"/>
+                      <w:sz w:val="20"/>
+                      <w:szCs w:val="20"/>
+                    </w:rPr>
+                    <w:t>;</w:t>
+                  </w:r>
+                </w:p>
+                <w:p/>
+              </w:txbxContent>
+            </v:textbox>
+            <w10:wrap type="square" anchorx="margin" anchory="margin"/>
+          </v:shape>
+        </w:pict>
+      </w:r>
+      <w:r>
+        <w:t xml:space="preserve">It will be able to handle queries below and </w:t>
+      </w:r>
+      <w:r>
+        <w:t>compute</w:t>
+      </w:r>
+      <w:bookmarkStart w:id="9" w:name="_GoBack"/>
+      <w:bookmarkEnd w:id="9"/>
+      <w:r>
+        <w:t xml:space="preserve"> the correct result:</w:t>
+      </w:r>
+    </w:p>
+    <w:p>
+      <w:pPr>
+        <w:pStyle w:val="Heading3"/>
+        <w:numPr>
+          <w:ilvl w:val="2"/>
+          <w:numId w:val="31"/>
+        </w:numPr>
+      </w:pPr>
       <w:r>
         <w:lastRenderedPageBreak/>
         <w:t>Highly Organised Repository</w:t>
       </w:r>
-      <w:bookmarkEnd w:id="9"/>
+      <w:bookmarkEnd w:id="8"/>
     </w:p>
     <w:p>
       <w:pPr>
@@ -6572,23 +6338,7 @@
         <w:t>was</w:t>
       </w:r>
       <w:r>
-        <w:t xml:space="preserve"> also used to monitor the progress of any issues and the SPA system as a whole. </w:t>
-      </w:r>
-      <w:proofErr w:type="spellStart"/>
-      <w:r>
-        <w:t>Github</w:t>
-      </w:r>
-      <w:proofErr w:type="spellEnd"/>
-      <w:r>
-        <w:t xml:space="preserve"> features such as milestones, issue tracker with assignees, milestones, and issue category (bugs, testing, documentation, enhancement, </w:t>
-      </w:r>
-      <w:proofErr w:type="spellStart"/>
-      <w:r>
-        <w:t>etc</w:t>
-      </w:r>
-      <w:proofErr w:type="spellEnd"/>
-      <w:r>
-        <w:t xml:space="preserve">) </w:t>
+        <w:t xml:space="preserve"> also used to monitor the progress of any issues and the SPA system as a whole. Github features such as milestones, issue tracker with assignees, milestones, and issue category (bugs, testing, documentation, enhancement, etc) </w:t>
       </w:r>
       <w:r>
         <w:t xml:space="preserve">were highly useful for our project management process. </w:t>
@@ -7112,31 +6862,7 @@
         <w:jc w:val="both"/>
       </w:pPr>
       <w:r>
-        <w:t>Code Parser’s main functions are to read in the source code, build the AST, and set the tables (</w:t>
-      </w:r>
-      <w:proofErr w:type="spellStart"/>
-      <w:r>
-        <w:t>VarTable</w:t>
-      </w:r>
-      <w:proofErr w:type="spellEnd"/>
-      <w:r>
-        <w:t xml:space="preserve">, </w:t>
-      </w:r>
-      <w:proofErr w:type="spellStart"/>
-      <w:r>
-        <w:t>ProcTable</w:t>
-      </w:r>
-      <w:proofErr w:type="spellEnd"/>
-      <w:r>
-        <w:t xml:space="preserve">, </w:t>
-      </w:r>
-      <w:proofErr w:type="spellStart"/>
-      <w:r>
-        <w:t>TypeTable</w:t>
-      </w:r>
-      <w:proofErr w:type="spellEnd"/>
-      <w:r>
-        <w:t>, Follows, Parent, Modifies, Uses) in PKB according to the input source code.</w:t>
+        <w:t>Code Parser’s main functions are to read in the source code, build the AST, and set the tables (VarTable, ProcTable, TypeTable, Follows, Parent, Modifies, Uses) in PKB according to the input source code.</w:t>
       </w:r>
     </w:p>
     <w:p>
@@ -7200,15 +6926,7 @@
         <w:jc w:val="both"/>
       </w:pPr>
       <w:r>
-        <w:t>Code Parser does its validation by keeping track of the curly brackets (i.e. “{</w:t>
-      </w:r>
-      <w:proofErr w:type="gramStart"/>
-      <w:r>
-        <w:t>“ and</w:t>
-      </w:r>
-      <w:proofErr w:type="gramEnd"/>
-      <w:r>
-        <w:t xml:space="preserve"> “}” ). It keeps track of the number currently present open curly bracket, “{“. When Code Parser encounters an open curly bracket, it will push it to a stack. When it encounters a closed curly bracket, it will pop from the stack.</w:t>
+        <w:t>Code Parser does its validation by keeping track of the curly brackets (i.e. “{“ and “}” ). It keeps track of the number currently present open curly bracket, “{“. When Code Parser encounters an open curly bracket, it will push it to a stack. When it encounters a closed curly bracket, it will pop from the stack.</w:t>
       </w:r>
     </w:p>
     <w:p>
@@ -7247,13 +6965,8 @@
       <w:pPr>
         <w:pStyle w:val="codeStyle"/>
       </w:pPr>
-      <w:proofErr w:type="gramStart"/>
-      <w:r>
-        <w:t>procedure</w:t>
-      </w:r>
-      <w:proofErr w:type="gramEnd"/>
-      <w:r>
-        <w:t xml:space="preserve"> Mini {</w:t>
+      <w:r>
+        <w:t>procedure Mini {</w:t>
       </w:r>
     </w:p>
     <w:p>
@@ -7276,19 +6989,9 @@
       <w:pPr>
         <w:pStyle w:val="codeStyle"/>
       </w:pPr>
-      <w:proofErr w:type="spellStart"/>
-      <w:r>
-        <w:t>i</w:t>
-      </w:r>
-      <w:proofErr w:type="spellEnd"/>
-      <w:r>
-        <w:t xml:space="preserve"> = 51</w:t>
-      </w:r>
-      <w:proofErr w:type="gramStart"/>
-      <w:r>
-        <w:t>; }</w:t>
-      </w:r>
-      <w:proofErr w:type="gramEnd"/>
+      <w:r>
+        <w:t>i = 51; }</w:t>
+      </w:r>
     </w:p>
     <w:p/>
     <w:p/>
@@ -7311,15 +7014,7 @@
         <w:jc w:val="both"/>
       </w:pPr>
       <w:r>
-        <w:t xml:space="preserve">Code Parser starts reading the source code at line </w:t>
-      </w:r>
-      <w:proofErr w:type="gramStart"/>
-      <w:r>
-        <w:t>1,</w:t>
-      </w:r>
-      <w:proofErr w:type="gramEnd"/>
-      <w:r>
-        <w:t xml:space="preserve"> it will check whether the stack is empty. If the stack is empty, it will be expecting a procedure declaration.</w:t>
+        <w:t>Code Parser starts reading the source code at line 1, it will check whether the stack is empty. If the stack is empty, it will be expecting a procedure declaration.</w:t>
       </w:r>
     </w:p>
     <w:p>
@@ -7332,31 +7027,7 @@
         <w:jc w:val="both"/>
       </w:pPr>
       <w:r>
-        <w:t xml:space="preserve">It then parses procedure Mini, creates an </w:t>
-      </w:r>
-      <w:proofErr w:type="spellStart"/>
-      <w:r>
-        <w:t>ASTNode</w:t>
-      </w:r>
-      <w:proofErr w:type="spellEnd"/>
-      <w:r>
-        <w:t>, sets it as root, and pushes the curly bracket “{</w:t>
-      </w:r>
-      <w:proofErr w:type="gramStart"/>
-      <w:r>
-        <w:t>“ into</w:t>
-      </w:r>
-      <w:proofErr w:type="gramEnd"/>
-      <w:r>
-        <w:t xml:space="preserve"> the stack. Insert “Mini” into the </w:t>
-      </w:r>
-      <w:proofErr w:type="spellStart"/>
-      <w:r>
-        <w:t>ProcTable</w:t>
-      </w:r>
-      <w:proofErr w:type="spellEnd"/>
-      <w:r>
-        <w:t>.</w:t>
+        <w:t>It then parses procedure Mini, creates an ASTNode, sets it as root, and pushes the curly bracket “{“ into the stack. Insert “Mini” into the ProcTable.</w:t>
       </w:r>
     </w:p>
     <w:p>
@@ -7408,23 +7079,7 @@
         <w:jc w:val="both"/>
       </w:pPr>
       <w:r>
-        <w:t xml:space="preserve">Code Parser will also set the </w:t>
-      </w:r>
-      <w:proofErr w:type="spellStart"/>
-      <w:r>
-        <w:t>VarTable</w:t>
-      </w:r>
-      <w:proofErr w:type="spellEnd"/>
-      <w:r>
-        <w:t xml:space="preserve">, Modifies, Uses, Follows, and Parent accordingly, in this case, it will set Modifies (line 1, and variable A1), and insert A1 into the </w:t>
-      </w:r>
-      <w:proofErr w:type="spellStart"/>
-      <w:r>
-        <w:t>VarTable</w:t>
-      </w:r>
-      <w:proofErr w:type="spellEnd"/>
-      <w:r>
-        <w:t>.</w:t>
+        <w:t>Code Parser will also set the VarTable, Modifies, Uses, Follows, and Parent accordingly, in this case, it will set Modifies (line 1, and variable A1), and insert A1 into the VarTable.</w:t>
       </w:r>
     </w:p>
     <w:p>
@@ -7484,13 +7139,8 @@
       <w:pPr>
         <w:jc w:val="both"/>
       </w:pPr>
-      <w:proofErr w:type="spellStart"/>
-      <w:r>
-        <w:t>CodeParser’s</w:t>
-      </w:r>
-      <w:proofErr w:type="spellEnd"/>
-      <w:r>
-        <w:t xml:space="preserve"> Unit testing is done by checking the content of each table, whether it has set the tables properly, and by checking the contents of each node in the AST, whether it matches the expected AST.</w:t>
+      <w:r>
+        <w:t>CodeParser’s Unit testing is done by checking the content of each table, whether it has set the tables properly, and by checking the contents of each node in the AST, whether it matches the expected AST.</w:t>
       </w:r>
     </w:p>
     <w:p/>
@@ -7587,27 +7237,7 @@
           <w:sz w:val="22"/>
           <w:szCs w:val="22"/>
         </w:rPr>
-        <w:t xml:space="preserve">Follow guidelines in Handbook Section 10.2 to </w:t>
-      </w:r>
-      <w:proofErr w:type="spellStart"/>
-      <w:r>
-        <w:rPr>
-          <w:rFonts w:ascii="Times New Roman" w:hAnsi="Times New Roman" w:cs="Times New Roman"/>
-          <w:color w:val="000000"/>
-          <w:sz w:val="22"/>
-          <w:szCs w:val="22"/>
-        </w:rPr>
-        <w:t>analyze</w:t>
-      </w:r>
-      <w:proofErr w:type="spellEnd"/>
-      <w:r>
-        <w:rPr>
-          <w:rFonts w:ascii="Times New Roman" w:hAnsi="Times New Roman" w:cs="Times New Roman"/>
-          <w:color w:val="000000"/>
-          <w:sz w:val="22"/>
-          <w:szCs w:val="22"/>
-        </w:rPr>
-        <w:t xml:space="preserve">, justify and document detailed design decisions. Pay attention to clarity of the description (check hints in Section 10.2). </w:t>
+        <w:t xml:space="preserve">Follow guidelines in Handbook Section 10.2 to analyze, justify and document detailed design decisions. Pay attention to clarity of the description (check hints in Section 10.2). </w:t>
       </w:r>
     </w:p>
     <w:p>
@@ -8130,15 +7760,7 @@
         <w:spacing w:line="240" w:lineRule="auto"/>
       </w:pPr>
       <w:r>
-        <w:t xml:space="preserve">Maintain a </w:t>
-      </w:r>
-      <w:proofErr w:type="spellStart"/>
-      <w:r>
-        <w:t>currCFGNode</w:t>
-      </w:r>
-      <w:proofErr w:type="spellEnd"/>
-      <w:r>
-        <w:t xml:space="preserve"> pointer.</w:t>
+        <w:t>Maintain a currCFGNode pointer.</w:t>
       </w:r>
     </w:p>
     <w:p>
@@ -8177,39 +7799,7 @@
         <w:spacing w:line="240" w:lineRule="auto"/>
       </w:pPr>
       <w:r>
-        <w:t xml:space="preserve">For each node, update the </w:t>
-      </w:r>
-      <w:proofErr w:type="spellStart"/>
-      <w:r>
-        <w:t>currASTNode</w:t>
-      </w:r>
-      <w:proofErr w:type="spellEnd"/>
-      <w:r>
-        <w:t xml:space="preserve"> and </w:t>
-      </w:r>
-      <w:proofErr w:type="spellStart"/>
-      <w:r>
-        <w:t>currCFGNode</w:t>
-      </w:r>
-      <w:proofErr w:type="spellEnd"/>
-      <w:r>
-        <w:t xml:space="preserve">. Then create a CFG for </w:t>
-      </w:r>
-      <w:proofErr w:type="spellStart"/>
-      <w:r>
-        <w:t>stmtLst</w:t>
-      </w:r>
-      <w:proofErr w:type="spellEnd"/>
-      <w:r>
-        <w:t xml:space="preserve"> using the </w:t>
-      </w:r>
-      <w:proofErr w:type="spellStart"/>
-      <w:r>
-        <w:t>currASTNode</w:t>
-      </w:r>
-      <w:proofErr w:type="spellEnd"/>
-      <w:r>
-        <w:t>.</w:t>
+        <w:t>For each node, update the currASTNode and currCFGNode. Then create a CFG for stmtLst using the currASTNode.</w:t>
       </w:r>
     </w:p>
     <w:p>
@@ -8217,15 +7807,7 @@
         <w:spacing w:line="240" w:lineRule="auto"/>
       </w:pPr>
       <w:r>
-        <w:t xml:space="preserve">Here are the steps taken to create a CFG for </w:t>
-      </w:r>
-      <w:proofErr w:type="spellStart"/>
-      <w:r>
-        <w:t>stmtLst</w:t>
-      </w:r>
-      <w:proofErr w:type="spellEnd"/>
-      <w:r>
-        <w:t>:</w:t>
+        <w:t>Here are the steps taken to create a CFG for stmtLst:</w:t>
       </w:r>
     </w:p>
     <w:p>
@@ -8288,13 +7870,9 @@
       <w:r>
         <w:t xml:space="preserve">If type is WHILE, create CFG for </w:t>
       </w:r>
-      <w:proofErr w:type="spellStart"/>
-      <w:proofErr w:type="gramStart"/>
       <w:r>
         <w:t>While</w:t>
       </w:r>
-      <w:proofErr w:type="spellEnd"/>
-      <w:proofErr w:type="gramEnd"/>
       <w:r>
         <w:t>.</w:t>
       </w:r>
@@ -8337,17 +7915,7 @@
         <w:spacing w:line="240" w:lineRule="auto"/>
       </w:pPr>
       <w:r>
-        <w:t xml:space="preserve">To create CFG for </w:t>
-      </w:r>
-      <w:proofErr w:type="spellStart"/>
-      <w:proofErr w:type="gramStart"/>
-      <w:r>
-        <w:t>While</w:t>
-      </w:r>
-      <w:proofErr w:type="spellEnd"/>
-      <w:proofErr w:type="gramEnd"/>
-      <w:r>
-        <w:t>, the steps are:</w:t>
+        <w:t>To create CFG for While, the steps are:</w:t>
       </w:r>
     </w:p>
     <w:p>
@@ -8373,23 +7941,7 @@
         <w:spacing w:line="240" w:lineRule="auto"/>
       </w:pPr>
       <w:r>
-        <w:t xml:space="preserve">Save a pointer to the </w:t>
-      </w:r>
-      <w:proofErr w:type="spellStart"/>
-      <w:r>
-        <w:t>currCFGNode</w:t>
-      </w:r>
-      <w:proofErr w:type="spellEnd"/>
-      <w:r>
-        <w:t xml:space="preserve">. This is the </w:t>
-      </w:r>
-      <w:proofErr w:type="spellStart"/>
-      <w:r>
-        <w:t>toNode</w:t>
-      </w:r>
-      <w:proofErr w:type="spellEnd"/>
-      <w:r>
-        <w:t xml:space="preserve"> for the backwards pointer of the while loop in the CFG that is to be set later. </w:t>
+        <w:t xml:space="preserve">Save a pointer to the currCFGNode. This is the toNode for the backwards pointer of the while loop in the CFG that is to be set later. </w:t>
       </w:r>
     </w:p>
     <w:p>
@@ -8402,15 +7954,7 @@
         <w:spacing w:line="240" w:lineRule="auto"/>
       </w:pPr>
       <w:r>
-        <w:t xml:space="preserve">Create the CFG for </w:t>
-      </w:r>
-      <w:proofErr w:type="spellStart"/>
-      <w:r>
-        <w:t>stmtLst</w:t>
-      </w:r>
-      <w:proofErr w:type="spellEnd"/>
-      <w:r>
-        <w:t xml:space="preserve">. </w:t>
+        <w:t xml:space="preserve">Create the CFG for stmtLst. </w:t>
       </w:r>
     </w:p>
     <w:p>
@@ -8425,13 +7969,8 @@
       <w:r>
         <w:t xml:space="preserve">Find the </w:t>
       </w:r>
-      <w:proofErr w:type="spellStart"/>
-      <w:r>
-        <w:t>fromNode</w:t>
-      </w:r>
-      <w:proofErr w:type="spellEnd"/>
-      <w:r>
-        <w:t xml:space="preserve"> for the backwards pointer by running DFS on the currently created CFG. </w:t>
+      <w:r>
+        <w:t xml:space="preserve">fromNode for the backwards pointer by running DFS on the currently created CFG. </w:t>
       </w:r>
     </w:p>
     <w:p>
@@ -8444,26 +7983,10 @@
         <w:spacing w:line="240" w:lineRule="auto"/>
       </w:pPr>
       <w:r>
-        <w:t xml:space="preserve">Create a link from the </w:t>
-      </w:r>
-      <w:proofErr w:type="spellStart"/>
-      <w:r>
-        <w:t>fr</w:t>
-      </w:r>
-      <w:r>
-        <w:t>omNode</w:t>
-      </w:r>
-      <w:proofErr w:type="spellEnd"/>
-      <w:r>
-        <w:t xml:space="preserve"> to the </w:t>
-      </w:r>
-      <w:proofErr w:type="spellStart"/>
-      <w:r>
-        <w:t>toNode</w:t>
-      </w:r>
-      <w:proofErr w:type="spellEnd"/>
-      <w:r>
-        <w:t xml:space="preserve"> in the CFG.</w:t>
+        <w:t>Create a link from the fr</w:t>
+      </w:r>
+      <w:r>
+        <w:t>omNode to the toNode in the CFG.</w:t>
       </w:r>
     </w:p>
     <w:p>
@@ -8476,15 +7999,7 @@
         <w:spacing w:line="240" w:lineRule="auto"/>
       </w:pPr>
       <w:r>
-        <w:t xml:space="preserve">Update </w:t>
-      </w:r>
-      <w:proofErr w:type="spellStart"/>
-      <w:r>
-        <w:t>currCFGNode</w:t>
-      </w:r>
-      <w:proofErr w:type="spellEnd"/>
-      <w:r>
-        <w:t>.</w:t>
+        <w:t>Update currCFGNode.</w:t>
       </w:r>
     </w:p>
     <w:p>
@@ -8518,28 +8033,7 @@
         <w:spacing w:line="240" w:lineRule="auto"/>
       </w:pPr>
       <w:r>
-        <w:t xml:space="preserve">For the </w:t>
-      </w:r>
-      <w:proofErr w:type="spellStart"/>
-      <w:r>
-        <w:t>then</w:t>
-      </w:r>
-      <w:proofErr w:type="gramStart"/>
-      <w:r>
-        <w:t>:stmtLst</w:t>
-      </w:r>
-      <w:proofErr w:type="spellEnd"/>
-      <w:proofErr w:type="gramEnd"/>
-      <w:r>
-        <w:t xml:space="preserve">, create CFG for </w:t>
-      </w:r>
-      <w:proofErr w:type="spellStart"/>
-      <w:r>
-        <w:t>stmtLst</w:t>
-      </w:r>
-      <w:proofErr w:type="spellEnd"/>
-      <w:r>
-        <w:t xml:space="preserve">. </w:t>
+        <w:t xml:space="preserve">For the then:stmtLst, create CFG for stmtLst. </w:t>
       </w:r>
     </w:p>
     <w:p>
@@ -8552,15 +8046,7 @@
         <w:spacing w:line="240" w:lineRule="auto"/>
       </w:pPr>
       <w:r>
-        <w:t xml:space="preserve">Store a pointer to the </w:t>
-      </w:r>
-      <w:proofErr w:type="spellStart"/>
-      <w:r>
-        <w:t>currCFGNode</w:t>
-      </w:r>
-      <w:proofErr w:type="spellEnd"/>
-      <w:r>
-        <w:t xml:space="preserve">. This is a leaf node that is to be connected to a dummy -1 node later. </w:t>
+        <w:t xml:space="preserve">Store a pointer to the currCFGNode. This is a leaf node that is to be connected to a dummy -1 node later. </w:t>
       </w:r>
     </w:p>
     <w:p>
@@ -8573,28 +8059,7 @@
         <w:spacing w:line="240" w:lineRule="auto"/>
       </w:pPr>
       <w:r>
-        <w:t xml:space="preserve">For the </w:t>
-      </w:r>
-      <w:proofErr w:type="spellStart"/>
-      <w:r>
-        <w:t>else</w:t>
-      </w:r>
-      <w:proofErr w:type="gramStart"/>
-      <w:r>
-        <w:t>:stmtLst</w:t>
-      </w:r>
-      <w:proofErr w:type="spellEnd"/>
-      <w:proofErr w:type="gramEnd"/>
-      <w:r>
-        <w:t xml:space="preserve">, create a CFG for </w:t>
-      </w:r>
-      <w:proofErr w:type="spellStart"/>
-      <w:r>
-        <w:t>stmtLst</w:t>
-      </w:r>
-      <w:proofErr w:type="spellEnd"/>
-      <w:r>
-        <w:t xml:space="preserve">. </w:t>
+        <w:t xml:space="preserve">For the else:stmtLst, create a CFG for stmtLst. </w:t>
       </w:r>
     </w:p>
     <w:p>
@@ -8607,15 +8072,7 @@
         <w:spacing w:line="240" w:lineRule="auto"/>
       </w:pPr>
       <w:r>
-        <w:t xml:space="preserve">Store a pointer to the </w:t>
-      </w:r>
-      <w:proofErr w:type="spellStart"/>
-      <w:r>
-        <w:t>currCFGNode</w:t>
-      </w:r>
-      <w:proofErr w:type="spellEnd"/>
-      <w:r>
-        <w:t>. This is another leaf node.</w:t>
+        <w:t>Store a pointer to the currCFGNode. This is another leaf node.</w:t>
       </w:r>
     </w:p>
     <w:p>
@@ -8644,15 +8101,7 @@
         <w:spacing w:line="240" w:lineRule="auto"/>
       </w:pPr>
       <w:r>
-        <w:t xml:space="preserve">Update </w:t>
-      </w:r>
-      <w:proofErr w:type="spellStart"/>
-      <w:r>
-        <w:t>currCFGNode</w:t>
-      </w:r>
-      <w:proofErr w:type="spellEnd"/>
-      <w:r>
-        <w:t>.</w:t>
+        <w:t>Update currCFGNode.</w:t>
       </w:r>
     </w:p>
     <w:p>
@@ -8767,15 +8216,7 @@
         <w:jc w:val="both"/>
       </w:pPr>
       <w:r>
-        <w:t xml:space="preserve">Query Processor calls </w:t>
-      </w:r>
-      <w:proofErr w:type="spellStart"/>
-      <w:r>
-        <w:t>QueryParser</w:t>
-      </w:r>
-      <w:proofErr w:type="spellEnd"/>
-      <w:r>
-        <w:t xml:space="preserve"> to create a Query object from the given query string. </w:t>
+        <w:t xml:space="preserve">Query Processor calls QueryParser to create a Query object from the given query string. </w:t>
       </w:r>
     </w:p>
     <w:p>
@@ -8789,15 +8230,7 @@
         <w:jc w:val="both"/>
       </w:pPr>
       <w:r>
-        <w:t xml:space="preserve">Query Processor then passes the Query object to the </w:t>
-      </w:r>
-      <w:proofErr w:type="spellStart"/>
-      <w:r>
-        <w:t>QueryEvaluator</w:t>
-      </w:r>
-      <w:proofErr w:type="spellEnd"/>
-      <w:r>
-        <w:t xml:space="preserve">. </w:t>
+        <w:t xml:space="preserve">Query Processor then passes the Query object to the QueryEvaluator. </w:t>
       </w:r>
     </w:p>
     <w:p>
@@ -8864,14 +8297,12 @@
       <w:r>
         <w:t xml:space="preserve">Query parser has two major functionalities: query validation and query parsing, and they are implemented as functions in the </w:t>
       </w:r>
-      <w:proofErr w:type="spellStart"/>
       <w:r>
         <w:rPr>
           <w:b/>
         </w:rPr>
         <w:t>QueryParser</w:t>
       </w:r>
-      <w:proofErr w:type="spellEnd"/>
       <w:r>
         <w:t xml:space="preserve"> class. The controller calls query validator to check if the given query is syntactically correct. If it is, query controller will then parse the query by calling the query parser.</w:t>
       </w:r>
@@ -9014,21 +8445,8 @@
       <w:pPr>
         <w:jc w:val="both"/>
       </w:pPr>
-      <w:proofErr w:type="gramStart"/>
-      <w:r>
-        <w:t>assign</w:t>
-      </w:r>
-      <w:proofErr w:type="gramEnd"/>
-      <w:r>
-        <w:t xml:space="preserve"> a; while w; Select a such that Follows(w, a) pattern a (“x”, _”</w:t>
-      </w:r>
-      <w:proofErr w:type="spellStart"/>
-      <w:r>
-        <w:t>x+y</w:t>
-      </w:r>
-      <w:proofErr w:type="spellEnd"/>
-      <w:r>
-        <w:t>”_)</w:t>
+      <w:r>
+        <w:t>assign a; while w; Select a such that Follows(w, a) pattern a (“x”, _”x+y”_)</w:t>
       </w:r>
     </w:p>
     <w:p>
@@ -9072,15 +8490,7 @@
         </w:numPr>
       </w:pPr>
       <w:r>
-        <w:t>Select a such that Follows(w, a) pattern a (“x”, _”</w:t>
-      </w:r>
-      <w:proofErr w:type="spellStart"/>
-      <w:r>
-        <w:t>x+y</w:t>
-      </w:r>
-      <w:proofErr w:type="spellEnd"/>
-      <w:r>
-        <w:t>”_)</w:t>
+        <w:t>Select a such that Follows(w, a) pattern a (“x”, _”x+y”_)</w:t>
       </w:r>
     </w:p>
     <w:p>
@@ -9319,14 +8729,12 @@
       <w:r>
         <w:t xml:space="preserve">If the regular expression matching fails, (for example, the number of arguments in the clause is not exactly two) the validator will instantly terminate and declare the query invalid. In the case where statement is valid, all the tokens from the select statement will be stored in a vector, </w:t>
       </w:r>
-      <w:proofErr w:type="spellStart"/>
       <w:r>
         <w:rPr>
           <w:i/>
         </w:rPr>
         <w:t>selectStatement</w:t>
       </w:r>
-      <w:proofErr w:type="spellEnd"/>
       <w:r>
         <w:t>. This vector will be accessed by the parsing</w:t>
       </w:r>
@@ -9336,63 +8744,31 @@
       <w:r>
         <w:t xml:space="preserve">function later on. For efficiency, the </w:t>
       </w:r>
-      <w:proofErr w:type="spellStart"/>
       <w:r>
         <w:rPr>
           <w:i/>
         </w:rPr>
+        <w:t xml:space="preserve">selectStatement </w:t>
+      </w:r>
+      <w:r>
+        <w:t>vector will only contain relevant tokens from the statement. Therefore, the unnecessary syntactic punctuation will be removed.</w:t>
+      </w:r>
+    </w:p>
+    <w:p>
+      <w:r>
+        <w:t xml:space="preserve">From the example above, the value of </w:t>
+      </w:r>
+      <w:r>
+        <w:rPr>
+          <w:i/>
+        </w:rPr>
         <w:t>selectStatement</w:t>
       </w:r>
-      <w:proofErr w:type="spellEnd"/>
       <w:r>
         <w:rPr>
           <w:i/>
         </w:rPr>
-        <w:t xml:space="preserve"> </w:t>
-      </w:r>
-      <w:r>
-        <w:t>vector will only contain relevant tokens from the statement. Therefore, the unnecessary syntactic punctuation will be removed.</w:t>
-      </w:r>
-    </w:p>
-    <w:p>
-      <w:r>
-        <w:t xml:space="preserve">From the example above, the value of </w:t>
-      </w:r>
-      <w:proofErr w:type="spellStart"/>
-      <w:proofErr w:type="gramStart"/>
-      <w:r>
-        <w:rPr>
-          <w:i/>
-        </w:rPr>
-        <w:t>selectStatement</w:t>
-      </w:r>
-      <w:proofErr w:type="spellEnd"/>
-      <w:r>
-        <w:rPr>
-          <w:i/>
-        </w:rPr>
-        <w:t>[</w:t>
-      </w:r>
-      <w:proofErr w:type="gramEnd"/>
-      <w:r>
-        <w:rPr>
-          <w:i/>
-        </w:rPr>
-        <w:t xml:space="preserve">] (dynamic array, </w:t>
-      </w:r>
-      <w:proofErr w:type="spellStart"/>
-      <w:r>
-        <w:rPr>
-          <w:i/>
-        </w:rPr>
-        <w:t>c++</w:t>
-      </w:r>
-      <w:proofErr w:type="spellEnd"/>
-      <w:r>
-        <w:rPr>
-          <w:i/>
-        </w:rPr>
-        <w:t xml:space="preserve"> vector)</w:t>
+        <w:t>[] (dynamic array, c++ vector)</w:t>
       </w:r>
       <w:r>
         <w:t xml:space="preserve"> will be:</w:t>
@@ -9614,15 +8990,7 @@
           </w:tcPr>
           <w:p>
             <w:r>
-              <w:t>_”</w:t>
-            </w:r>
-            <w:proofErr w:type="spellStart"/>
-            <w:r>
-              <w:t>x+y</w:t>
-            </w:r>
-            <w:proofErr w:type="spellEnd"/>
-            <w:r>
-              <w:t>”_</w:t>
+              <w:t>_”x+y”_</w:t>
             </w:r>
           </w:p>
         </w:tc>
@@ -9699,25 +9067,21 @@
       <w:r>
         <w:t xml:space="preserve">The parser processes the </w:t>
       </w:r>
-      <w:proofErr w:type="spellStart"/>
       <w:r>
         <w:rPr>
           <w:i/>
         </w:rPr>
         <w:t>selectStatement</w:t>
       </w:r>
-      <w:proofErr w:type="spellEnd"/>
       <w:r>
         <w:t xml:space="preserve"> vector from the earlier. The </w:t>
       </w:r>
-      <w:proofErr w:type="spellStart"/>
       <w:r>
         <w:rPr>
           <w:i/>
         </w:rPr>
         <w:t>selectStatement</w:t>
       </w:r>
-      <w:proofErr w:type="spellEnd"/>
       <w:r>
         <w:t xml:space="preserve"> vector will be processed to construct a Query object with the following structure.</w:t>
       </w:r>
@@ -9881,14 +9245,12 @@
       <w:r>
         <w:t xml:space="preserve"> vector will be detected and validated once again on whether they have been declared earlier. If it is not declared, the query is invalid and </w:t>
       </w:r>
-      <w:proofErr w:type="spellStart"/>
       <w:r>
         <w:rPr>
           <w:b/>
         </w:rPr>
         <w:t>QueryParser</w:t>
       </w:r>
-      <w:proofErr w:type="spellEnd"/>
       <w:r>
         <w:t xml:space="preserve"> will indicate and return invalid. The string vector will then be stored in a </w:t>
       </w:r>
@@ -9998,14 +9360,12 @@
                 <w:tab w:val="left" w:pos="1716"/>
               </w:tabs>
             </w:pPr>
-            <w:proofErr w:type="spellStart"/>
             <w:r>
               <w:rPr>
                 <w:i/>
               </w:rPr>
               <w:t>enum</w:t>
             </w:r>
-            <w:proofErr w:type="spellEnd"/>
             <w:r>
               <w:tab/>
               <w:t>relationship-type</w:t>
@@ -10017,14 +9377,12 @@
                 <w:tab w:val="left" w:pos="1716"/>
               </w:tabs>
             </w:pPr>
-            <w:proofErr w:type="spellStart"/>
             <w:r>
               <w:rPr>
                 <w:i/>
               </w:rPr>
               <w:t>enum</w:t>
             </w:r>
-            <w:proofErr w:type="spellEnd"/>
             <w:r>
               <w:rPr>
                 <w:i/>
@@ -10075,14 +9433,12 @@
                 <w:tab w:val="left" w:pos="1716"/>
               </w:tabs>
             </w:pPr>
-            <w:proofErr w:type="spellStart"/>
             <w:r>
               <w:rPr>
                 <w:i/>
               </w:rPr>
               <w:t>TokenType</w:t>
             </w:r>
-            <w:proofErr w:type="spellEnd"/>
             <w:r>
               <w:tab/>
               <w:t>token1-type</w:t>
@@ -10094,14 +9450,12 @@
                 <w:tab w:val="left" w:pos="1716"/>
               </w:tabs>
             </w:pPr>
-            <w:proofErr w:type="spellStart"/>
             <w:r>
               <w:rPr>
                 <w:i/>
               </w:rPr>
               <w:t>TokenType</w:t>
             </w:r>
-            <w:proofErr w:type="spellEnd"/>
             <w:r>
               <w:tab/>
               <w:t>token2-type</w:t>
@@ -10139,37 +9493,14 @@
         <w:t>Relationship</w:t>
       </w:r>
       <w:r>
-        <w:t xml:space="preserve"> arguments will also be semantically checked to determine if they are valid. For example, both arguments in Follows clause have to be a statement (i.e. </w:t>
-      </w:r>
-      <w:proofErr w:type="spellStart"/>
-      <w:r>
-        <w:t>stmt</w:t>
-      </w:r>
-      <w:proofErr w:type="spellEnd"/>
-      <w:r>
-        <w:t>, while, if, assign, call). If the arguments contain a constant synonym (e.g. constant c; while w; Select w such that Follows (</w:t>
-      </w:r>
-      <w:proofErr w:type="spellStart"/>
-      <w:r>
-        <w:t>c</w:t>
-      </w:r>
-      <w:proofErr w:type="gramStart"/>
-      <w:r>
-        <w:t>,w</w:t>
-      </w:r>
-      <w:proofErr w:type="spellEnd"/>
-      <w:proofErr w:type="gramEnd"/>
-      <w:r>
-        <w:t xml:space="preserve">), then </w:t>
-      </w:r>
-      <w:proofErr w:type="spellStart"/>
+        <w:t xml:space="preserve"> arguments will also be semantically checked to determine if they are valid. For example, both arguments in Follows clause have to be a statement (i.e. stmt, while, if, assign, call). If the arguments contain a constant synonym (e.g. constant c; while w; Select w such that Follows (c,w), then </w:t>
+      </w:r>
       <w:r>
         <w:rPr>
           <w:b/>
         </w:rPr>
         <w:t>QueryParser</w:t>
       </w:r>
-      <w:proofErr w:type="spellEnd"/>
       <w:r>
         <w:t xml:space="preserve"> will detect the error and return invalid.</w:t>
       </w:r>
@@ -10181,14 +9512,12 @@
       <w:r>
         <w:t xml:space="preserve">The types of the tokens/arguments are detected by </w:t>
       </w:r>
-      <w:proofErr w:type="spellStart"/>
       <w:r>
         <w:rPr>
           <w:b/>
         </w:rPr>
         <w:t>QueryParser</w:t>
       </w:r>
-      <w:proofErr w:type="spellEnd"/>
       <w:r>
         <w:t xml:space="preserve"> and store them in the </w:t>
       </w:r>
@@ -10800,15 +10129,7 @@
           </w:tcPr>
           <w:p>
             <w:r>
-              <w:t>_”</w:t>
-            </w:r>
-            <w:proofErr w:type="spellStart"/>
-            <w:r>
-              <w:t>x+y</w:t>
-            </w:r>
-            <w:proofErr w:type="spellEnd"/>
-            <w:r>
-              <w:t>”_</w:t>
+              <w:t>_”x+y”_</w:t>
             </w:r>
           </w:p>
         </w:tc>
@@ -11197,77 +10518,19 @@
         <w:jc w:val="both"/>
       </w:pPr>
       <w:r>
-        <w:t xml:space="preserve">procedure </w:t>
-      </w:r>
-      <w:proofErr w:type="spellStart"/>
-      <w:r>
-        <w:t>p</w:t>
-      </w:r>
-      <w:proofErr w:type="gramStart"/>
-      <w:r>
-        <w:t>,q</w:t>
-      </w:r>
-      <w:proofErr w:type="spellEnd"/>
-      <w:proofErr w:type="gramEnd"/>
-      <w:r>
-        <w:t>; Select q such that Calls (</w:t>
-      </w:r>
-      <w:proofErr w:type="spellStart"/>
-      <w:r>
-        <w:t>p,q</w:t>
-      </w:r>
-      <w:proofErr w:type="spellEnd"/>
-      <w:r>
-        <w:t xml:space="preserve">) with </w:t>
-      </w:r>
-      <w:proofErr w:type="spellStart"/>
-      <w:r>
-        <w:t>p.procName</w:t>
-      </w:r>
-      <w:proofErr w:type="spellEnd"/>
-      <w:r>
-        <w:t>=”Second”</w:t>
+        <w:t>procedure p,q; Select q such that Calls (p,q) with p.procName=”Second”</w:t>
       </w:r>
     </w:p>
     <w:p>
       <w:pPr>
         <w:jc w:val="both"/>
       </w:pPr>
-      <w:proofErr w:type="spellStart"/>
-      <w:r>
-        <w:t>p.procName</w:t>
-      </w:r>
-      <w:proofErr w:type="spellEnd"/>
-      <w:r>
-        <w:t xml:space="preserve"> </w:t>
-      </w:r>
-      <w:proofErr w:type="gramStart"/>
-      <w:r>
-        <w:t>= ”</w:t>
-      </w:r>
-      <w:proofErr w:type="gramEnd"/>
-      <w:r>
-        <w:t xml:space="preserve">Second” will be parsed into two parts, left-hand-side and right-hand-side. Right-hand-side includes “Second” and will be stored in token2/argument-2 in a relationship object. Left-hand-side includes </w:t>
-      </w:r>
-      <w:proofErr w:type="spellStart"/>
-      <w:r>
-        <w:t>p.procName</w:t>
-      </w:r>
-      <w:proofErr w:type="spellEnd"/>
-      <w:r>
-        <w:t xml:space="preserve"> and will be stored in token1/argument-1 if </w:t>
+      <w:r>
+        <w:t xml:space="preserve">p.procName = ”Second” will be parsed into two parts, left-hand-side and right-hand-side. Right-hand-side includes “Second” and will be stored in token2/argument-2 in a relationship object. Left-hand-side includes p.procName and will be stored in token1/argument-1 if </w:t>
       </w:r>
       <w:r>
         <w:lastRenderedPageBreak/>
-        <w:t xml:space="preserve">token is valid. Synonym p will be checked against the map whether it exists. Since the attribute name is </w:t>
-      </w:r>
-      <w:proofErr w:type="spellStart"/>
-      <w:r>
-        <w:t>procName</w:t>
-      </w:r>
-      <w:proofErr w:type="spellEnd"/>
-      <w:r>
-        <w:t xml:space="preserve">, it will also be checked on whether it is of type procedure. </w:t>
+        <w:t xml:space="preserve">token is valid. Synonym p will be checked against the map whether it exists. Since the attribute name is procName, it will also be checked on whether it is of type procedure. </w:t>
       </w:r>
     </w:p>
     <w:p>
@@ -11578,25 +10841,7 @@
         <w:jc w:val="both"/>
       </w:pPr>
       <w:r>
-        <w:t>“</w:t>
-      </w:r>
-      <w:proofErr w:type="spellStart"/>
-      <w:proofErr w:type="gramStart"/>
-      <w:r>
-        <w:t>procName</w:t>
-      </w:r>
-      <w:proofErr w:type="spellEnd"/>
-      <w:proofErr w:type="gramEnd"/>
-      <w:r>
-        <w:t>” is not stored because it is known that a synonym of type procedure can only have “</w:t>
-      </w:r>
-      <w:proofErr w:type="spellStart"/>
-      <w:r>
-        <w:t>procName</w:t>
-      </w:r>
-      <w:proofErr w:type="spellEnd"/>
-      <w:r>
-        <w:t>” as its attribute name.</w:t>
+        <w:t>“procName” is not stored because it is known that a synonym of type procedure can only have “procName” as its attribute name.</w:t>
       </w:r>
     </w:p>
     <w:p>
@@ -11604,32 +10849,14 @@
         <w:jc w:val="both"/>
       </w:pPr>
       <w:r>
-        <w:t>However, for special cases when the synonym is of type call. There will be another attribute to represent whether call refers to the procedure name (</w:t>
-      </w:r>
-      <w:proofErr w:type="spellStart"/>
-      <w:r>
-        <w:t>c.procName</w:t>
-      </w:r>
-      <w:proofErr w:type="spellEnd"/>
-      <w:r>
-        <w:t>) or statement number (</w:t>
-      </w:r>
-      <w:proofErr w:type="spellStart"/>
-      <w:r>
-        <w:t>stmt</w:t>
-      </w:r>
-      <w:proofErr w:type="spellEnd"/>
-      <w:r>
-        <w:t xml:space="preserve">#). </w:t>
-      </w:r>
-      <w:proofErr w:type="spellStart"/>
+        <w:t xml:space="preserve">However, for special cases when the synonym is of type call. There will be another attribute to represent whether call refers to the procedure name (c.procName) or statement number (stmt#). </w:t>
+      </w:r>
       <w:r>
         <w:rPr>
           <w:b/>
         </w:rPr>
         <w:t>QueryEvaluator</w:t>
       </w:r>
-      <w:proofErr w:type="spellEnd"/>
       <w:r>
         <w:t xml:space="preserve"> will then check the additional attribute before evaluating the clause.</w:t>
       </w:r>
@@ -11673,21 +10900,8 @@
       <w:pPr>
         <w:jc w:val="both"/>
       </w:pPr>
-      <w:proofErr w:type="gramStart"/>
-      <w:r>
-        <w:t>assign</w:t>
-      </w:r>
-      <w:proofErr w:type="gramEnd"/>
-      <w:r>
-        <w:t xml:space="preserve"> a; Select a pattern a(_,_) and a(“x”,_”</w:t>
-      </w:r>
-      <w:proofErr w:type="spellStart"/>
-      <w:r>
-        <w:t>x+y</w:t>
-      </w:r>
-      <w:proofErr w:type="spellEnd"/>
-      <w:r>
-        <w:t>”_);</w:t>
+      <w:r>
+        <w:t>assign a; Select a pattern a(_,_) and a(“x”,_”x+y”_);</w:t>
       </w:r>
     </w:p>
     <w:p>
@@ -12037,15 +11251,7 @@
       </w:pPr>
       <w:r>
         <w:lastRenderedPageBreak/>
-        <w:t xml:space="preserve">It also keeps track of the last relationship-type. Therefore, when Query Parser reaches the word “and”, it knows that it will be parsing a pattern clause again, translating the “and” keyword into “pattern”. Query Parser will then validate and parse accordingly with respect of the clause </w:t>
-      </w:r>
-      <w:proofErr w:type="gramStart"/>
-      <w:r>
-        <w:t>type,</w:t>
-      </w:r>
-      <w:proofErr w:type="gramEnd"/>
-      <w:r>
-        <w:t xml:space="preserve"> in this case it is “pattern”.</w:t>
+        <w:t>It also keeps track of the last relationship-type. Therefore, when Query Parser reaches the word “and”, it knows that it will be parsing a pattern clause again, translating the “and” keyword into “pattern”. Query Parser will then validate and parse accordingly with respect of the clause type, in this case it is “pattern”.</w:t>
       </w:r>
     </w:p>
     <w:tbl>
@@ -12232,15 +11438,7 @@
               <w:jc w:val="both"/>
             </w:pPr>
             <w:r>
-              <w:t>_”</w:t>
-            </w:r>
-            <w:proofErr w:type="spellStart"/>
-            <w:r>
-              <w:t>x+y</w:t>
-            </w:r>
-            <w:proofErr w:type="spellEnd"/>
-            <w:r>
-              <w:t>”_</w:t>
+              <w:t>_”x+y”_</w:t>
             </w:r>
           </w:p>
         </w:tc>
@@ -12405,14 +11603,12 @@
       <w:r>
         <w:t xml:space="preserve"> class and passed to </w:t>
       </w:r>
-      <w:proofErr w:type="spellStart"/>
       <w:r>
         <w:rPr>
           <w:b/>
         </w:rPr>
         <w:t>QueryEvaluator</w:t>
       </w:r>
-      <w:proofErr w:type="spellEnd"/>
       <w:r>
         <w:t>.</w:t>
       </w:r>
@@ -12810,7 +12006,6 @@
         </w:rPr>
         <w:tab/>
       </w:r>
-      <w:proofErr w:type="spellStart"/>
       <w:r>
         <w:rPr>
           <w:rFonts w:ascii="Times New Roman" w:hAnsi="Times New Roman" w:cs="Times New Roman"/>
@@ -12818,17 +12013,7 @@
           <w:sz w:val="22"/>
           <w:szCs w:val="22"/>
         </w:rPr>
-        <w:t>ceeding</w:t>
-      </w:r>
-      <w:proofErr w:type="spellEnd"/>
-      <w:r>
-        <w:rPr>
-          <w:rFonts w:ascii="Times New Roman" w:hAnsi="Times New Roman" w:cs="Times New Roman"/>
-          <w:color w:val="000000"/>
-          <w:sz w:val="22"/>
-          <w:szCs w:val="22"/>
-        </w:rPr>
-        <w:t xml:space="preserve"> TWO pages). </w:t>
+        <w:t xml:space="preserve">ceeding TWO pages). </w:t>
       </w:r>
     </w:p>
     <w:p>
@@ -12986,15 +12171,7 @@
         <w:spacing w:line="276" w:lineRule="auto"/>
       </w:pPr>
       <w:r>
-        <w:t xml:space="preserve">Use </w:t>
-      </w:r>
-      <w:proofErr w:type="spellStart"/>
-      <w:r>
-        <w:t>CamelCase</w:t>
-      </w:r>
-      <w:proofErr w:type="spellEnd"/>
-      <w:r>
-        <w:t xml:space="preserve"> </w:t>
+        <w:t xml:space="preserve">Use CamelCase </w:t>
       </w:r>
     </w:p>
     <w:p>
@@ -13328,25 +12505,24 @@
           <w:sz w:val="22"/>
           <w:szCs w:val="22"/>
         </w:rPr>
-        <w:t xml:space="preserve">b) </w:t>
-      </w:r>
-      <w:proofErr w:type="gramStart"/>
-      <w:r>
+        <w:t xml:space="preserve">b) incremental development, </w:t>
+      </w:r>
+    </w:p>
+    <w:p>
+      <w:pPr>
         <w:rPr>
           <w:rFonts w:ascii="Times New Roman" w:hAnsi="Times New Roman" w:cs="Times New Roman"/>
           <w:sz w:val="22"/>
           <w:szCs w:val="22"/>
         </w:rPr>
-        <w:t>incremental</w:t>
-      </w:r>
-      <w:proofErr w:type="gramEnd"/>
+      </w:pPr>
       <w:r>
         <w:rPr>
           <w:rFonts w:ascii="Times New Roman" w:hAnsi="Times New Roman" w:cs="Times New Roman"/>
           <w:sz w:val="22"/>
           <w:szCs w:val="22"/>
         </w:rPr>
-        <w:t xml:space="preserve"> development, </w:t>
+        <w:t xml:space="preserve">c) complexity of the SPA problem and program solution, </w:t>
       </w:r>
     </w:p>
     <w:p>
@@ -13363,25 +12539,24 @@
           <w:sz w:val="22"/>
           <w:szCs w:val="22"/>
         </w:rPr>
-        <w:t xml:space="preserve">c) </w:t>
-      </w:r>
-      <w:proofErr w:type="gramStart"/>
-      <w:r>
+        <w:t xml:space="preserve">d) what did work well? </w:t>
+      </w:r>
+    </w:p>
+    <w:p>
+      <w:pPr>
         <w:rPr>
           <w:rFonts w:ascii="Times New Roman" w:hAnsi="Times New Roman" w:cs="Times New Roman"/>
           <w:sz w:val="22"/>
           <w:szCs w:val="22"/>
         </w:rPr>
-        <w:t>complexity</w:t>
-      </w:r>
-      <w:proofErr w:type="gramEnd"/>
+      </w:pPr>
       <w:r>
         <w:rPr>
           <w:rFonts w:ascii="Times New Roman" w:hAnsi="Times New Roman" w:cs="Times New Roman"/>
           <w:sz w:val="22"/>
           <w:szCs w:val="22"/>
         </w:rPr>
-        <w:t xml:space="preserve"> of the SPA problem and program solution, </w:t>
+        <w:t xml:space="preserve">e) what did not work well? </w:t>
       </w:r>
     </w:p>
     <w:p>
@@ -13398,25 +12573,24 @@
           <w:sz w:val="22"/>
           <w:szCs w:val="22"/>
         </w:rPr>
-        <w:t xml:space="preserve">d) </w:t>
-      </w:r>
-      <w:proofErr w:type="gramStart"/>
-      <w:r>
+        <w:t xml:space="preserve">f) what did you learn in this project course? </w:t>
+      </w:r>
+    </w:p>
+    <w:p>
+      <w:pPr>
         <w:rPr>
           <w:rFonts w:ascii="Times New Roman" w:hAnsi="Times New Roman" w:cs="Times New Roman"/>
           <w:sz w:val="22"/>
           <w:szCs w:val="22"/>
         </w:rPr>
-        <w:t>what</w:t>
-      </w:r>
-      <w:proofErr w:type="gramEnd"/>
+      </w:pPr>
       <w:r>
         <w:rPr>
           <w:rFonts w:ascii="Times New Roman" w:hAnsi="Times New Roman" w:cs="Times New Roman"/>
           <w:sz w:val="22"/>
           <w:szCs w:val="22"/>
         </w:rPr>
-        <w:t xml:space="preserve"> did work well? </w:t>
+        <w:t xml:space="preserve">4. Comment on the tools used for the project a) Were the recommended tools useful? </w:t>
       </w:r>
     </w:p>
     <w:p>
@@ -13433,25 +12607,24 @@
           <w:sz w:val="22"/>
           <w:szCs w:val="22"/>
         </w:rPr>
-        <w:t xml:space="preserve">e) </w:t>
-      </w:r>
-      <w:proofErr w:type="gramStart"/>
-      <w:r>
+        <w:t xml:space="preserve">b) What other tools did you use (if any), and in what ways were they useful? </w:t>
+      </w:r>
+    </w:p>
+    <w:p>
+      <w:pPr>
         <w:rPr>
           <w:rFonts w:ascii="Times New Roman" w:hAnsi="Times New Roman" w:cs="Times New Roman"/>
           <w:sz w:val="22"/>
           <w:szCs w:val="22"/>
         </w:rPr>
-        <w:t>what</w:t>
-      </w:r>
-      <w:proofErr w:type="gramEnd"/>
+      </w:pPr>
       <w:r>
         <w:rPr>
           <w:rFonts w:ascii="Times New Roman" w:hAnsi="Times New Roman" w:cs="Times New Roman"/>
           <w:sz w:val="22"/>
           <w:szCs w:val="22"/>
         </w:rPr>
-        <w:t xml:space="preserve"> did not work well? </w:t>
+        <w:t xml:space="preserve">c) What were the problems you faced when using each tool? </w:t>
       </w:r>
     </w:p>
     <w:p>
@@ -13468,26 +12641,26 @@
           <w:sz w:val="22"/>
           <w:szCs w:val="22"/>
         </w:rPr>
-        <w:t xml:space="preserve">f) </w:t>
-      </w:r>
-      <w:proofErr w:type="gramStart"/>
-      <w:r>
+        <w:t xml:space="preserve">d) In which areas would you like to have had more tool support? </w:t>
+      </w:r>
+    </w:p>
+    <w:p>
+      <w:pPr>
         <w:rPr>
           <w:rFonts w:ascii="Times New Roman" w:hAnsi="Times New Roman" w:cs="Times New Roman"/>
           <w:sz w:val="22"/>
           <w:szCs w:val="22"/>
         </w:rPr>
-        <w:t>what</w:t>
-      </w:r>
-      <w:proofErr w:type="gramEnd"/>
-      <w:r>
+      </w:pPr>
+    </w:p>
+    <w:p>
+      <w:pPr>
         <w:rPr>
           <w:rFonts w:ascii="Times New Roman" w:hAnsi="Times New Roman" w:cs="Times New Roman"/>
           <w:sz w:val="22"/>
           <w:szCs w:val="22"/>
         </w:rPr>
-        <w:t xml:space="preserve"> did you learn in this project course? </w:t>
-      </w:r>
+      </w:pPr>
     </w:p>
     <w:p>
       <w:pPr>
@@ -13497,14 +12670,15 @@
           <w:szCs w:val="22"/>
         </w:rPr>
       </w:pPr>
-      <w:r>
+    </w:p>
+    <w:p>
+      <w:pPr>
         <w:rPr>
           <w:rFonts w:ascii="Times New Roman" w:hAnsi="Times New Roman" w:cs="Times New Roman"/>
           <w:sz w:val="22"/>
           <w:szCs w:val="22"/>
         </w:rPr>
-        <w:t xml:space="preserve">4. Comment on the tools used for the project a) Were the recommended tools useful? </w:t>
-      </w:r>
+      </w:pPr>
     </w:p>
     <w:p>
       <w:pPr>
@@ -13514,14 +12688,15 @@
           <w:szCs w:val="22"/>
         </w:rPr>
       </w:pPr>
-      <w:r>
+    </w:p>
+    <w:p>
+      <w:pPr>
         <w:rPr>
           <w:rFonts w:ascii="Times New Roman" w:hAnsi="Times New Roman" w:cs="Times New Roman"/>
           <w:sz w:val="22"/>
           <w:szCs w:val="22"/>
         </w:rPr>
-        <w:t xml:space="preserve">b) What other tools did you use (if any), and in what ways were they useful? </w:t>
-      </w:r>
+      </w:pPr>
     </w:p>
     <w:p>
       <w:pPr>
@@ -13531,14 +12706,15 @@
           <w:szCs w:val="22"/>
         </w:rPr>
       </w:pPr>
-      <w:r>
+    </w:p>
+    <w:p>
+      <w:pPr>
         <w:rPr>
           <w:rFonts w:ascii="Times New Roman" w:hAnsi="Times New Roman" w:cs="Times New Roman"/>
           <w:sz w:val="22"/>
           <w:szCs w:val="22"/>
         </w:rPr>
-        <w:t xml:space="preserve">c) What were the problems you faced when using each tool? </w:t>
-      </w:r>
+      </w:pPr>
     </w:p>
     <w:p>
       <w:pPr>
@@ -13548,14 +12724,15 @@
           <w:szCs w:val="22"/>
         </w:rPr>
       </w:pPr>
-      <w:r>
+    </w:p>
+    <w:p>
+      <w:pPr>
         <w:rPr>
           <w:rFonts w:ascii="Times New Roman" w:hAnsi="Times New Roman" w:cs="Times New Roman"/>
           <w:sz w:val="22"/>
           <w:szCs w:val="22"/>
         </w:rPr>
-        <w:t xml:space="preserve">d) In which areas would you like to have had more tool support? </w:t>
-      </w:r>
+      </w:pPr>
     </w:p>
     <w:p>
       <w:pPr>
@@ -13610,87 +12787,83 @@
           <w:szCs w:val="22"/>
         </w:rPr>
       </w:pPr>
-    </w:p>
-    <w:p>
-      <w:pPr>
+      <w:r>
         <w:rPr>
           <w:rFonts w:ascii="Times New Roman" w:hAnsi="Times New Roman" w:cs="Times New Roman"/>
           <w:sz w:val="22"/>
           <w:szCs w:val="22"/>
         </w:rPr>
-      </w:pPr>
-    </w:p>
-    <w:p>
-      <w:pPr>
+        <w:lastRenderedPageBreak/>
+        <w:t xml:space="preserve">5. What management lessons have you learned? </w:t>
+      </w:r>
+    </w:p>
+    <w:p>
+      <w:pPr>
+        <w:jc w:val="both"/>
         <w:rPr>
           <w:rFonts w:ascii="Times New Roman" w:hAnsi="Times New Roman" w:cs="Times New Roman"/>
           <w:sz w:val="22"/>
           <w:szCs w:val="22"/>
         </w:rPr>
       </w:pPr>
-    </w:p>
-    <w:p>
-      <w:pPr>
+      <w:r>
         <w:rPr>
           <w:rFonts w:ascii="Times New Roman" w:hAnsi="Times New Roman" w:cs="Times New Roman"/>
           <w:sz w:val="22"/>
           <w:szCs w:val="22"/>
         </w:rPr>
-      </w:pPr>
-    </w:p>
-    <w:p>
-      <w:pPr>
+        <w:t xml:space="preserve">Time Management </w:t>
+      </w:r>
+    </w:p>
+    <w:p>
+      <w:pPr>
+        <w:jc w:val="both"/>
         <w:rPr>
           <w:rFonts w:ascii="Times New Roman" w:hAnsi="Times New Roman" w:cs="Times New Roman"/>
           <w:sz w:val="22"/>
           <w:szCs w:val="22"/>
         </w:rPr>
       </w:pPr>
-    </w:p>
-    <w:p>
-      <w:pPr>
+      <w:r>
         <w:rPr>
           <w:rFonts w:ascii="Times New Roman" w:hAnsi="Times New Roman" w:cs="Times New Roman"/>
           <w:sz w:val="22"/>
           <w:szCs w:val="22"/>
         </w:rPr>
-      </w:pPr>
-    </w:p>
-    <w:p>
-      <w:pPr>
+        <w:t xml:space="preserve">We learnt the importance of doing your own allocated work properly and on time so as not to slow down the progress of the entire team. </w:t>
+      </w:r>
+      <w:r>
         <w:rPr>
           <w:rFonts w:ascii="Times New Roman" w:hAnsi="Times New Roman" w:cs="Times New Roman"/>
           <w:sz w:val="22"/>
           <w:szCs w:val="22"/>
         </w:rPr>
-      </w:pPr>
-    </w:p>
-    <w:p>
-      <w:pPr>
+        <w:t xml:space="preserve">Not only that, we learnt that </w:t>
+      </w:r>
+      <w:r>
         <w:rPr>
           <w:rFonts w:ascii="Times New Roman" w:hAnsi="Times New Roman" w:cs="Times New Roman"/>
           <w:sz w:val="22"/>
           <w:szCs w:val="22"/>
         </w:rPr>
-      </w:pPr>
-    </w:p>
-    <w:p>
-      <w:pPr>
+        <w:t>although the iterations were different in their requirements, they were similar in the duties each of the team members had to execute. For example, Adinda was to write the test cases for the upcoming iteration at the beginning. Then, each of the other team members was supposed to work on their individual components requirements for that iteration. Following that, Kester, the designated tester, ran these test cases. After that</w:t>
+      </w:r>
+      <w:r>
         <w:rPr>
           <w:rFonts w:ascii="Times New Roman" w:hAnsi="Times New Roman" w:cs="Times New Roman"/>
           <w:sz w:val="22"/>
           <w:szCs w:val="22"/>
         </w:rPr>
-      </w:pPr>
-    </w:p>
-    <w:p>
-      <w:pPr>
+        <w:t>,</w:t>
+      </w:r>
+      <w:r>
         <w:rPr>
           <w:rFonts w:ascii="Times New Roman" w:hAnsi="Times New Roman" w:cs="Times New Roman"/>
           <w:sz w:val="22"/>
           <w:szCs w:val="22"/>
         </w:rPr>
-      </w:pPr>
+        <w:t xml:space="preserve"> debugging was done by the respective team members as necessary.  </w:t>
+      </w:r>
     </w:p>
     <w:p>
       <w:pPr>
@@ -13706,13 +12879,11 @@
           <w:sz w:val="22"/>
           <w:szCs w:val="22"/>
         </w:rPr>
-        <w:lastRenderedPageBreak/>
-        <w:t xml:space="preserve">5. What management lessons have you learned? </w:t>
-      </w:r>
-    </w:p>
-    <w:p>
-      <w:pPr>
-        <w:jc w:val="both"/>
+        <w:t xml:space="preserve">6. What advice would you give to the students who will take this course in the future? </w:t>
+      </w:r>
+    </w:p>
+    <w:p>
+      <w:pPr>
         <w:rPr>
           <w:rFonts w:ascii="Times New Roman" w:hAnsi="Times New Roman" w:cs="Times New Roman"/>
           <w:sz w:val="22"/>
@@ -13725,25 +12896,23 @@
           <w:sz w:val="22"/>
           <w:szCs w:val="22"/>
         </w:rPr>
-        <w:t xml:space="preserve">Time Management </w:t>
-      </w:r>
-    </w:p>
-    <w:p>
-      <w:pPr>
-        <w:jc w:val="both"/>
+        <w:t>It is important to delega</w:t>
+      </w:r>
+      <w:r>
         <w:rPr>
           <w:rFonts w:ascii="Times New Roman" w:hAnsi="Times New Roman" w:cs="Times New Roman"/>
           <w:sz w:val="22"/>
           <w:szCs w:val="22"/>
         </w:rPr>
-      </w:pPr>
+        <w:t>te clear duties from the start and be</w:t>
+      </w:r>
       <w:r>
         <w:rPr>
           <w:rFonts w:ascii="Times New Roman" w:hAnsi="Times New Roman" w:cs="Times New Roman"/>
           <w:sz w:val="22"/>
           <w:szCs w:val="22"/>
         </w:rPr>
-        <w:t xml:space="preserve">We learnt the importance of doing your own allocated work properly and on time so as not to slow down the progress of the entire team. </w:t>
+        <w:t xml:space="preserve"> </w:t>
       </w:r>
       <w:r>
         <w:rPr>
@@ -13751,7 +12920,7 @@
           <w:sz w:val="22"/>
           <w:szCs w:val="22"/>
         </w:rPr>
-        <w:t xml:space="preserve">Not only that, we learnt that </w:t>
+        <w:t>disciplined enough to do one’s own duties well for each iteration. M</w:t>
       </w:r>
       <w:r>
         <w:rPr>
@@ -13759,25 +12928,24 @@
           <w:sz w:val="22"/>
           <w:szCs w:val="22"/>
         </w:rPr>
-        <w:t xml:space="preserve">although the iterations were different in their requirements, they were similar in the duties each of the team members had to execute. For example, </w:t>
-      </w:r>
-      <w:proofErr w:type="spellStart"/>
-      <w:r>
+        <w:t xml:space="preserve">oreover, students should start Autotester testing quite a few days before the end of the iteration to allow sufficient time to debug. </w:t>
+      </w:r>
+    </w:p>
+    <w:p>
+      <w:pPr>
         <w:rPr>
           <w:rFonts w:ascii="Times New Roman" w:hAnsi="Times New Roman" w:cs="Times New Roman"/>
           <w:sz w:val="22"/>
           <w:szCs w:val="22"/>
         </w:rPr>
-        <w:t>Adinda</w:t>
-      </w:r>
-      <w:proofErr w:type="spellEnd"/>
+      </w:pPr>
       <w:r>
         <w:rPr>
           <w:rFonts w:ascii="Times New Roman" w:hAnsi="Times New Roman" w:cs="Times New Roman"/>
           <w:sz w:val="22"/>
           <w:szCs w:val="22"/>
         </w:rPr>
-        <w:t xml:space="preserve"> was to write the test cases for the upcoming iteration at the beginning. Then, each of the other team members was supposed to work on their individual components requirements for that iteration. Following that, Kester, the designated tester, ran these test cases. After that</w:t>
+        <w:t xml:space="preserve">7. </w:t>
       </w:r>
       <w:r>
         <w:rPr>
@@ -13785,167 +12953,32 @@
           <w:sz w:val="22"/>
           <w:szCs w:val="22"/>
         </w:rPr>
-        <w:t>,</w:t>
-      </w:r>
-      <w:r>
+        <w:t xml:space="preserve">Suggest how we could improve this project course. </w:t>
+      </w:r>
+    </w:p>
+    <w:p>
+      <w:pPr>
         <w:rPr>
           <w:rFonts w:ascii="Times New Roman" w:hAnsi="Times New Roman" w:cs="Times New Roman"/>
           <w:sz w:val="22"/>
           <w:szCs w:val="22"/>
         </w:rPr>
-        <w:t xml:space="preserve"> debugging was done by the respective team members as necessary.  </w:t>
-      </w:r>
-    </w:p>
-    <w:p>
-      <w:pPr>
+      </w:pPr>
+      <w:r>
         <w:rPr>
           <w:rFonts w:ascii="Times New Roman" w:hAnsi="Times New Roman" w:cs="Times New Roman"/>
           <w:sz w:val="22"/>
           <w:szCs w:val="22"/>
         </w:rPr>
-      </w:pPr>
+        <w:t xml:space="preserve">This course could be improved by asking the students to submit their code at various midpoints so that the progress could be monitored more closely. Also, I suggest that </w:t>
+      </w:r>
       <w:r>
         <w:rPr>
           <w:rFonts w:ascii="Times New Roman" w:hAnsi="Times New Roman" w:cs="Times New Roman"/>
           <w:sz w:val="22"/>
           <w:szCs w:val="22"/>
         </w:rPr>
-        <w:t xml:space="preserve">6. What advice would you give to the students who will take this course in the future? </w:t>
-      </w:r>
-    </w:p>
-    <w:p>
-      <w:pPr>
-        <w:rPr>
-          <w:rFonts w:ascii="Times New Roman" w:hAnsi="Times New Roman" w:cs="Times New Roman"/>
-          <w:sz w:val="22"/>
-          <w:szCs w:val="22"/>
-        </w:rPr>
-      </w:pPr>
-      <w:r>
-        <w:rPr>
-          <w:rFonts w:ascii="Times New Roman" w:hAnsi="Times New Roman" w:cs="Times New Roman"/>
-          <w:sz w:val="22"/>
-          <w:szCs w:val="22"/>
-        </w:rPr>
-        <w:t>It is important to delega</w:t>
-      </w:r>
-      <w:r>
-        <w:rPr>
-          <w:rFonts w:ascii="Times New Roman" w:hAnsi="Times New Roman" w:cs="Times New Roman"/>
-          <w:sz w:val="22"/>
-          <w:szCs w:val="22"/>
-        </w:rPr>
-        <w:t>te clear duties from the start and be</w:t>
-      </w:r>
-      <w:r>
-        <w:rPr>
-          <w:rFonts w:ascii="Times New Roman" w:hAnsi="Times New Roman" w:cs="Times New Roman"/>
-          <w:sz w:val="22"/>
-          <w:szCs w:val="22"/>
-        </w:rPr>
-        <w:t xml:space="preserve"> </w:t>
-      </w:r>
-      <w:r>
-        <w:rPr>
-          <w:rFonts w:ascii="Times New Roman" w:hAnsi="Times New Roman" w:cs="Times New Roman"/>
-          <w:sz w:val="22"/>
-          <w:szCs w:val="22"/>
-        </w:rPr>
-        <w:t>disciplined enough to do one’s own duties well for each iteration. M</w:t>
-      </w:r>
-      <w:r>
-        <w:rPr>
-          <w:rFonts w:ascii="Times New Roman" w:hAnsi="Times New Roman" w:cs="Times New Roman"/>
-          <w:sz w:val="22"/>
-          <w:szCs w:val="22"/>
-        </w:rPr>
-        <w:t xml:space="preserve">oreover, students should start </w:t>
-      </w:r>
-      <w:proofErr w:type="spellStart"/>
-      <w:r>
-        <w:rPr>
-          <w:rFonts w:ascii="Times New Roman" w:hAnsi="Times New Roman" w:cs="Times New Roman"/>
-          <w:sz w:val="22"/>
-          <w:szCs w:val="22"/>
-        </w:rPr>
-        <w:t>Autotester</w:t>
-      </w:r>
-      <w:proofErr w:type="spellEnd"/>
-      <w:r>
-        <w:rPr>
-          <w:rFonts w:ascii="Times New Roman" w:hAnsi="Times New Roman" w:cs="Times New Roman"/>
-          <w:sz w:val="22"/>
-          <w:szCs w:val="22"/>
-        </w:rPr>
-        <w:t xml:space="preserve"> testing quite a few days before the end of the iteration to allow sufficient time to debug. </w:t>
-      </w:r>
-    </w:p>
-    <w:p>
-      <w:pPr>
-        <w:rPr>
-          <w:rFonts w:ascii="Times New Roman" w:hAnsi="Times New Roman" w:cs="Times New Roman"/>
-          <w:sz w:val="22"/>
-          <w:szCs w:val="22"/>
-        </w:rPr>
-      </w:pPr>
-      <w:r>
-        <w:rPr>
-          <w:rFonts w:ascii="Times New Roman" w:hAnsi="Times New Roman" w:cs="Times New Roman"/>
-          <w:sz w:val="22"/>
-          <w:szCs w:val="22"/>
-        </w:rPr>
-        <w:t xml:space="preserve">7. </w:t>
-      </w:r>
-      <w:r>
-        <w:rPr>
-          <w:rFonts w:ascii="Times New Roman" w:hAnsi="Times New Roman" w:cs="Times New Roman"/>
-          <w:sz w:val="22"/>
-          <w:szCs w:val="22"/>
-        </w:rPr>
-        <w:t xml:space="preserve">Suggest how we could improve this project course. </w:t>
-      </w:r>
-    </w:p>
-    <w:p>
-      <w:pPr>
-        <w:rPr>
-          <w:rFonts w:ascii="Times New Roman" w:hAnsi="Times New Roman" w:cs="Times New Roman"/>
-          <w:sz w:val="22"/>
-          <w:szCs w:val="22"/>
-        </w:rPr>
-      </w:pPr>
-      <w:r>
-        <w:rPr>
-          <w:rFonts w:ascii="Times New Roman" w:hAnsi="Times New Roman" w:cs="Times New Roman"/>
-          <w:sz w:val="22"/>
-          <w:szCs w:val="22"/>
-        </w:rPr>
-        <w:t xml:space="preserve">This course could be improved by asking the students to submit their code at various midpoints so that the progress could be monitored more closely. Also, I suggest that </w:t>
-      </w:r>
-      <w:r>
-        <w:rPr>
-          <w:rFonts w:ascii="Times New Roman" w:hAnsi="Times New Roman" w:cs="Times New Roman"/>
-          <w:sz w:val="22"/>
-          <w:szCs w:val="22"/>
-        </w:rPr>
-        <w:t xml:space="preserve">there could be a greater percentage for another individual component in the final grade which could be </w:t>
-      </w:r>
-      <w:proofErr w:type="gramStart"/>
-      <w:r>
-        <w:rPr>
-          <w:rFonts w:ascii="Times New Roman" w:hAnsi="Times New Roman" w:cs="Times New Roman"/>
-          <w:sz w:val="22"/>
-          <w:szCs w:val="22"/>
-        </w:rPr>
-        <w:t>more fair</w:t>
-      </w:r>
-      <w:proofErr w:type="gramEnd"/>
-      <w:r>
-        <w:rPr>
-          <w:rFonts w:ascii="Times New Roman" w:hAnsi="Times New Roman" w:cs="Times New Roman"/>
-          <w:sz w:val="22"/>
-          <w:szCs w:val="22"/>
-        </w:rPr>
-        <w:t xml:space="preserve"> to each team member in terms of effort they put in. </w:t>
+        <w:t xml:space="preserve">there could be a greater percentage for another individual component in the final grade which could be more fair to each team member in terms of effort they put in. </w:t>
       </w:r>
       <w:r>
         <w:rPr>
@@ -14043,15 +13076,7 @@
     </w:p>
     <w:p>
       <w:r>
-        <w:t xml:space="preserve">Please view our </w:t>
-      </w:r>
-      <w:proofErr w:type="spellStart"/>
-      <w:r>
-        <w:t>Doxygen</w:t>
-      </w:r>
-      <w:proofErr w:type="spellEnd"/>
-      <w:r>
-        <w:t xml:space="preserve"> at: </w:t>
+        <w:t xml:space="preserve">Please view our Doxygen at: </w:t>
       </w:r>
     </w:p>
     <w:p>
@@ -14139,7 +13164,7 @@
           <w:rPr>
             <w:noProof/>
           </w:rPr>
-          <w:t>7</w:t>
+          <w:t>9</w:t>
         </w:r>
         <w:r>
           <w:rPr>
@@ -19541,6 +18566,7 @@
       <w:spacing w:after="0" w:line="240" w:lineRule="auto"/>
     </w:pPr>
     <w:tblPr>
+      <w:tblInd w:w="0" w:type="dxa"/>
       <w:tblBorders>
         <w:top w:val="single" w:sz="4" w:space="0" w:color="auto"/>
         <w:left w:val="single" w:sz="4" w:space="0" w:color="auto"/>
@@ -19549,6 +18575,12 @@
         <w:insideH w:val="single" w:sz="4" w:space="0" w:color="auto"/>
         <w:insideV w:val="single" w:sz="4" w:space="0" w:color="auto"/>
       </w:tblBorders>
+      <w:tblCellMar>
+        <w:top w:w="0" w:type="dxa"/>
+        <w:left w:w="108" w:type="dxa"/>
+        <w:bottom w:w="0" w:type="dxa"/>
+        <w:right w:w="108" w:type="dxa"/>
+      </w:tblCellMar>
     </w:tblPr>
   </w:style>
   <w:style w:type="character" w:styleId="CommentReference">
@@ -19782,6 +18814,7 @@
     <w:tblPr>
       <w:tblStyleRowBandSize w:val="1"/>
       <w:tblStyleColBandSize w:val="1"/>
+      <w:tblInd w:w="0" w:type="dxa"/>
       <w:tblBorders>
         <w:top w:val="single" w:sz="4" w:space="0" w:color="B8CCE4" w:themeColor="accent1" w:themeTint="66"/>
         <w:left w:val="single" w:sz="4" w:space="0" w:color="B8CCE4" w:themeColor="accent1" w:themeTint="66"/>
@@ -19790,6 +18823,12 @@
         <w:insideH w:val="single" w:sz="4" w:space="0" w:color="B8CCE4" w:themeColor="accent1" w:themeTint="66"/>
         <w:insideV w:val="single" w:sz="4" w:space="0" w:color="B8CCE4" w:themeColor="accent1" w:themeTint="66"/>
       </w:tblBorders>
+      <w:tblCellMar>
+        <w:top w:w="0" w:type="dxa"/>
+        <w:left w:w="108" w:type="dxa"/>
+        <w:bottom w:w="0" w:type="dxa"/>
+        <w:right w:w="108" w:type="dxa"/>
+      </w:tblCellMar>
     </w:tblPr>
     <w:tblStylePr w:type="firstRow">
       <w:rPr>
@@ -20793,6 +19832,7 @@
       <w:spacing w:after="0" w:line="240" w:lineRule="auto"/>
     </w:pPr>
     <w:tblPr>
+      <w:tblInd w:w="0" w:type="dxa"/>
       <w:tblBorders>
         <w:top w:val="single" w:sz="4" w:space="0" w:color="auto"/>
         <w:left w:val="single" w:sz="4" w:space="0" w:color="auto"/>
@@ -20801,6 +19841,12 @@
         <w:insideH w:val="single" w:sz="4" w:space="0" w:color="auto"/>
         <w:insideV w:val="single" w:sz="4" w:space="0" w:color="auto"/>
       </w:tblBorders>
+      <w:tblCellMar>
+        <w:top w:w="0" w:type="dxa"/>
+        <w:left w:w="108" w:type="dxa"/>
+        <w:bottom w:w="0" w:type="dxa"/>
+        <w:right w:w="108" w:type="dxa"/>
+      </w:tblCellMar>
     </w:tblPr>
   </w:style>
   <w:style w:type="character" w:styleId="CommentReference">
@@ -21335,7 +20381,7 @@
 </file>
 
 <file path=customXml/itemProps2.xml><?xml version="1.0" encoding="utf-8"?>
-<ds:datastoreItem xmlns:ds="http://schemas.openxmlformats.org/officeDocument/2006/customXml" ds:itemID="{E133B8A5-84AF-4E79-A855-F1558D5BA066}">
+<ds:datastoreItem xmlns:ds="http://schemas.openxmlformats.org/officeDocument/2006/customXml" ds:itemID="{DC8D607F-1D7B-4D9C-8790-0A38EA7A74E4}">
   <ds:schemaRefs>
     <ds:schemaRef ds:uri="http://schemas.openxmlformats.org/officeDocument/2006/bibliography"/>
   </ds:schemaRefs>

</xml_diff>

<commit_message>
Removed parenthesis bonus feature in report
</commit_message>
<xml_diff>
--- a/Report/TEAM05_Final_Report.docx
+++ b/Report/TEAM05_Final_Report.docx
@@ -577,11 +577,19 @@
                 <w:rFonts w:cs="Arial"/>
               </w:rPr>
             </w:pPr>
+            <w:proofErr w:type="spellStart"/>
             <w:r>
               <w:rPr>
                 <w:rFonts w:cs="Arial"/>
               </w:rPr>
-              <w:t>Lacie Fan Yuxin</w:t>
+              <w:t>Lacie</w:t>
+            </w:r>
+            <w:proofErr w:type="spellEnd"/>
+            <w:r>
+              <w:rPr>
+                <w:rFonts w:cs="Arial"/>
+              </w:rPr>
+              <w:t xml:space="preserve"> Fan Yuxin</w:t>
             </w:r>
           </w:p>
         </w:tc>
@@ -3252,7 +3260,15 @@
     </w:p>
     <w:p>
       <w:r>
-        <w:t xml:space="preserve">Look at pg 67 of handbook. </w:t>
+        <w:t xml:space="preserve">Look at </w:t>
+      </w:r>
+      <w:proofErr w:type="spellStart"/>
+      <w:r>
+        <w:t>pg</w:t>
+      </w:r>
+      <w:proofErr w:type="spellEnd"/>
+      <w:r>
+        <w:t xml:space="preserve"> 67 of handbook. </w:t>
       </w:r>
     </w:p>
     <w:p>
@@ -3282,8 +3298,13 @@
     </w:p>
     <w:p/>
     <w:p>
-      <w:r>
-        <w:t xml:space="preserve">CodeParser works by evaluating each line of the given source code. It creates AST Node, set the pointers </w:t>
+      <w:proofErr w:type="spellStart"/>
+      <w:r>
+        <w:t>CodeParser</w:t>
+      </w:r>
+      <w:proofErr w:type="spellEnd"/>
+      <w:r>
+        <w:t xml:space="preserve"> works by evaluating each line of the given source code. It creates AST Node, set the pointers </w:t>
       </w:r>
       <w:r>
         <w:t>accordingly;</w:t>
@@ -3294,7 +3315,15 @@
     </w:p>
     <w:p>
       <w:r>
-        <w:t>The attributes in PKB (the tables) will then be used by Query evaluator to answer queries. Testing for CodeParser is done by checking the content of each table, whether it has set the values properly, and check the content of each node in the AST, whether it matches the correct AST.</w:t>
+        <w:t xml:space="preserve">The attributes in PKB (the tables) will then be used by Query evaluator to answer queries. Testing for </w:t>
+      </w:r>
+      <w:proofErr w:type="spellStart"/>
+      <w:r>
+        <w:t>CodeParser</w:t>
+      </w:r>
+      <w:proofErr w:type="spellEnd"/>
+      <w:r>
+        <w:t xml:space="preserve"> is done by checking the content of each table, whether it has set the values properly, and check the content of each node in the AST, whether it matches the correct AST.</w:t>
       </w:r>
     </w:p>
     <w:p>
@@ -3360,11 +3389,21 @@
         <w:t>Figure 3</w:t>
       </w:r>
       <w:r>
-        <w:t xml:space="preserve"> shows the sequence diagram of query evaluation process.  This diagram was useful in demarcating the responsibilities of each PQL group member. For example, QueryEvaluator directly assumes that the Query it receives is valid and syntactically correct. Therefore it is the responsibility of </w:t>
-      </w:r>
+        <w:t xml:space="preserve"> shows the sequence diagram of query evaluation process.  This diagram was useful in demarcating the responsibilities of each PQL group member. For example, </w:t>
+      </w:r>
+      <w:proofErr w:type="spellStart"/>
+      <w:r>
+        <w:t>QueryEvaluator</w:t>
+      </w:r>
+      <w:proofErr w:type="spellEnd"/>
+      <w:r>
+        <w:t xml:space="preserve"> directly assumes that the Query it receives is valid and syntactically correct. Therefore it is the responsibility of </w:t>
+      </w:r>
+      <w:proofErr w:type="spellStart"/>
       <w:r>
         <w:t>QueryParser</w:t>
       </w:r>
+      <w:proofErr w:type="spellEnd"/>
       <w:r>
         <w:t xml:space="preserve"> to validate each query before passing it to the evaluator. </w:t>
       </w:r>
@@ -3449,7 +3488,31 @@
         <w:jc w:val="both"/>
       </w:pPr>
       <w:r>
-        <w:t xml:space="preserve">This diagram also helps to keep track of the dependencies between components. This is especially useful during debugging process of integration testing. When QueryProcessor fails to return the correct result, the team knows that the errors could come from at least three places, i.e. QueryParser, QueryEvaluator, and PKB. </w:t>
+        <w:t xml:space="preserve">This diagram also helps to keep track of the dependencies between components. This is especially useful during debugging process of integration testing. When </w:t>
+      </w:r>
+      <w:proofErr w:type="spellStart"/>
+      <w:r>
+        <w:t>QueryProcessor</w:t>
+      </w:r>
+      <w:proofErr w:type="spellEnd"/>
+      <w:r>
+        <w:t xml:space="preserve"> fails to return the correct result, the team knows that the errors could come from at least three places, i.e. </w:t>
+      </w:r>
+      <w:proofErr w:type="spellStart"/>
+      <w:r>
+        <w:t>QueryParser</w:t>
+      </w:r>
+      <w:proofErr w:type="spellEnd"/>
+      <w:r>
+        <w:t xml:space="preserve">, </w:t>
+      </w:r>
+      <w:proofErr w:type="spellStart"/>
+      <w:r>
+        <w:t>QueryEvaluator</w:t>
+      </w:r>
+      <w:proofErr w:type="spellEnd"/>
+      <w:r>
+        <w:t xml:space="preserve">, and PKB. </w:t>
       </w:r>
     </w:p>
     <w:p>
@@ -3631,8 +3694,13 @@
               <w:pStyle w:val="ListParagraph"/>
               <w:ind w:left="0"/>
             </w:pPr>
-            <w:r>
-              <w:t xml:space="preserve">CodeParser, PKB, </w:t>
+            <w:proofErr w:type="spellStart"/>
+            <w:r>
+              <w:t>CodeParser</w:t>
+            </w:r>
+            <w:proofErr w:type="spellEnd"/>
+            <w:r>
+              <w:t xml:space="preserve">, PKB, </w:t>
             </w:r>
             <w:r>
               <w:t>Query Evaluator</w:t>
@@ -3664,8 +3732,13 @@
               <w:pStyle w:val="ListParagraph"/>
               <w:ind w:left="0"/>
             </w:pPr>
-            <w:r>
-              <w:t xml:space="preserve">CodeParser, Design Extractor, PKB, </w:t>
+            <w:proofErr w:type="spellStart"/>
+            <w:r>
+              <w:t>CodeParser</w:t>
+            </w:r>
+            <w:proofErr w:type="spellEnd"/>
+            <w:r>
+              <w:t xml:space="preserve">, Design Extractor, PKB, </w:t>
             </w:r>
             <w:r>
               <w:t>Query Evaluator</w:t>
@@ -3697,8 +3770,13 @@
               <w:pStyle w:val="ListParagraph"/>
               <w:ind w:left="0"/>
             </w:pPr>
-            <w:r>
-              <w:t xml:space="preserve">CodeParser, Design Extractor, PKB, </w:t>
+            <w:proofErr w:type="spellStart"/>
+            <w:r>
+              <w:t>CodeParser</w:t>
+            </w:r>
+            <w:proofErr w:type="spellEnd"/>
+            <w:r>
+              <w:t xml:space="preserve">, Design Extractor, PKB, </w:t>
             </w:r>
             <w:r>
               <w:t>Query Evaluator</w:t>
@@ -3730,8 +3808,13 @@
               <w:pStyle w:val="ListParagraph"/>
               <w:ind w:left="0"/>
             </w:pPr>
-            <w:r>
-              <w:t xml:space="preserve">CodeParser, PKB, </w:t>
+            <w:proofErr w:type="spellStart"/>
+            <w:r>
+              <w:t>CodeParser</w:t>
+            </w:r>
+            <w:proofErr w:type="spellEnd"/>
+            <w:r>
+              <w:t xml:space="preserve">, PKB, </w:t>
             </w:r>
             <w:r>
               <w:t>Query Evaluator</w:t>
@@ -3763,8 +3846,13 @@
               <w:pStyle w:val="ListParagraph"/>
               <w:ind w:left="0"/>
             </w:pPr>
-            <w:r>
-              <w:t xml:space="preserve">CodeParser, PKB, </w:t>
+            <w:proofErr w:type="spellStart"/>
+            <w:r>
+              <w:t>CodeParser</w:t>
+            </w:r>
+            <w:proofErr w:type="spellEnd"/>
+            <w:r>
+              <w:t xml:space="preserve">, PKB, </w:t>
             </w:r>
             <w:r>
               <w:t>Query Evaluator</w:t>
@@ -3796,8 +3884,13 @@
               <w:pStyle w:val="ListParagraph"/>
               <w:ind w:left="0"/>
             </w:pPr>
-            <w:r>
-              <w:t xml:space="preserve">DesignExtractor, PKB, </w:t>
+            <w:proofErr w:type="spellStart"/>
+            <w:r>
+              <w:t>DesignExtractor</w:t>
+            </w:r>
+            <w:proofErr w:type="spellEnd"/>
+            <w:r>
+              <w:t xml:space="preserve">, PKB, </w:t>
             </w:r>
             <w:r>
               <w:t>Query Evaluator</w:t>
@@ -3918,9 +4011,17 @@
         <w:rPr>
           <w:rStyle w:val="Heading3Char"/>
         </w:rPr>
-        <w:t>Flexible CodeParser</w:t>
+        <w:t xml:space="preserve">Flexible </w:t>
+      </w:r>
+      <w:proofErr w:type="spellStart"/>
+      <w:r>
+        <w:rPr>
+          <w:rStyle w:val="Heading3Char"/>
+        </w:rPr>
+        <w:t>CodeParser</w:t>
       </w:r>
       <w:bookmarkEnd w:id="6"/>
+      <w:proofErr w:type="spellEnd"/>
     </w:p>
     <w:p>
       <w:pPr>
@@ -3951,13 +4052,23 @@
                       <w:szCs w:val="20"/>
                     </w:rPr>
                   </w:pPr>
+                  <w:proofErr w:type="gramStart"/>
                   <w:r>
                     <w:rPr>
                       <w:rFonts w:ascii="Consolas" w:hAnsi="Consolas" w:cs="Consolas"/>
                       <w:sz w:val="20"/>
                       <w:szCs w:val="20"/>
                     </w:rPr>
-                    <w:t>procedure Orchid {</w:t>
+                    <w:t>procedure</w:t>
+                  </w:r>
+                  <w:proofErr w:type="gramEnd"/>
+                  <w:r>
+                    <w:rPr>
+                      <w:rFonts w:ascii="Consolas" w:hAnsi="Consolas" w:cs="Consolas"/>
+                      <w:sz w:val="20"/>
+                      <w:szCs w:val="20"/>
+                    </w:rPr>
+                    <w:t xml:space="preserve"> Orchid {</w:t>
                   </w:r>
                 </w:p>
                 <w:p>
@@ -3976,7 +4087,42 @@
                       <w:szCs w:val="20"/>
                     </w:rPr>
                     <w:tab/>
-                    <w:t>while idx {</w:t>
+                  </w:r>
+                  <w:proofErr w:type="gramStart"/>
+                  <w:r>
+                    <w:rPr>
+                      <w:rFonts w:ascii="Consolas" w:hAnsi="Consolas" w:cs="Consolas"/>
+                      <w:sz w:val="20"/>
+                      <w:szCs w:val="20"/>
+                    </w:rPr>
+                    <w:t>while</w:t>
+                  </w:r>
+                  <w:proofErr w:type="gramEnd"/>
+                  <w:r>
+                    <w:rPr>
+                      <w:rFonts w:ascii="Consolas" w:hAnsi="Consolas" w:cs="Consolas"/>
+                      <w:sz w:val="20"/>
+                      <w:szCs w:val="20"/>
+                    </w:rPr>
+                    <w:t xml:space="preserve"> </w:t>
+                  </w:r>
+                  <w:proofErr w:type="spellStart"/>
+                  <w:r>
+                    <w:rPr>
+                      <w:rFonts w:ascii="Consolas" w:hAnsi="Consolas" w:cs="Consolas"/>
+                      <w:sz w:val="20"/>
+                      <w:szCs w:val="20"/>
+                    </w:rPr>
+                    <w:t>idx</w:t>
+                  </w:r>
+                  <w:proofErr w:type="spellEnd"/>
+                  <w:r>
+                    <w:rPr>
+                      <w:rFonts w:ascii="Consolas" w:hAnsi="Consolas" w:cs="Consolas"/>
+                      <w:sz w:val="20"/>
+                      <w:szCs w:val="20"/>
+                    </w:rPr>
+                    <w:t xml:space="preserve"> {</w:t>
                   </w:r>
                 </w:p>
                 <w:p>
@@ -4030,7 +4176,24 @@
                       <w:szCs w:val="20"/>
                     </w:rPr>
                     <w:tab/>
-                    <w:t>call Tulip;</w:t>
+                  </w:r>
+                  <w:proofErr w:type="gramStart"/>
+                  <w:r>
+                    <w:rPr>
+                      <w:rFonts w:ascii="Consolas" w:hAnsi="Consolas" w:cs="Consolas"/>
+                      <w:sz w:val="20"/>
+                      <w:szCs w:val="20"/>
+                    </w:rPr>
+                    <w:t>call</w:t>
+                  </w:r>
+                  <w:proofErr w:type="gramEnd"/>
+                  <w:r>
+                    <w:rPr>
+                      <w:rFonts w:ascii="Consolas" w:hAnsi="Consolas" w:cs="Consolas"/>
+                      <w:sz w:val="20"/>
+                      <w:szCs w:val="20"/>
+                    </w:rPr>
+                    <w:t xml:space="preserve"> Tulip;</w:t>
                   </w:r>
                 </w:p>
                 <w:p>
@@ -4057,7 +4220,44 @@
                       <w:szCs w:val="20"/>
                     </w:rPr>
                     <w:tab/>
-                    <w:t>idx = idx - 1; }</w:t>
+                  </w:r>
+                  <w:proofErr w:type="spellStart"/>
+                  <w:proofErr w:type="gramStart"/>
+                  <w:r>
+                    <w:rPr>
+                      <w:rFonts w:ascii="Consolas" w:hAnsi="Consolas" w:cs="Consolas"/>
+                      <w:sz w:val="20"/>
+                      <w:szCs w:val="20"/>
+                    </w:rPr>
+                    <w:t>idx</w:t>
+                  </w:r>
+                  <w:proofErr w:type="spellEnd"/>
+                  <w:proofErr w:type="gramEnd"/>
+                  <w:r>
+                    <w:rPr>
+                      <w:rFonts w:ascii="Consolas" w:hAnsi="Consolas" w:cs="Consolas"/>
+                      <w:sz w:val="20"/>
+                      <w:szCs w:val="20"/>
+                    </w:rPr>
+                    <w:t xml:space="preserve"> = </w:t>
+                  </w:r>
+                  <w:proofErr w:type="spellStart"/>
+                  <w:r>
+                    <w:rPr>
+                      <w:rFonts w:ascii="Consolas" w:hAnsi="Consolas" w:cs="Consolas"/>
+                      <w:sz w:val="20"/>
+                      <w:szCs w:val="20"/>
+                    </w:rPr>
+                    <w:t>idx</w:t>
+                  </w:r>
+                  <w:proofErr w:type="spellEnd"/>
+                  <w:r>
+                    <w:rPr>
+                      <w:rFonts w:ascii="Consolas" w:hAnsi="Consolas" w:cs="Consolas"/>
+                      <w:sz w:val="20"/>
+                      <w:szCs w:val="20"/>
+                    </w:rPr>
+                    <w:t xml:space="preserve"> - 1; }</w:t>
                   </w:r>
                 </w:p>
                 <w:p>
@@ -4076,7 +4276,65 @@
                       <w:szCs w:val="20"/>
                     </w:rPr>
                     <w:tab/>
-                    <w:t>z = z + y + idx; }</w:t>
+                    <w:t xml:space="preserve">z = z + y + </w:t>
+                  </w:r>
+                  <w:proofErr w:type="spellStart"/>
+                  <w:r>
+                    <w:rPr>
+                      <w:rFonts w:ascii="Consolas" w:hAnsi="Consolas" w:cs="Consolas"/>
+                      <w:sz w:val="20"/>
+                      <w:szCs w:val="20"/>
+                    </w:rPr>
+                    <w:t>idx</w:t>
+                  </w:r>
+                  <w:proofErr w:type="spellEnd"/>
+                  <w:proofErr w:type="gramStart"/>
+                  <w:r>
+                    <w:rPr>
+                      <w:rFonts w:ascii="Consolas" w:hAnsi="Consolas" w:cs="Consolas"/>
+                      <w:sz w:val="20"/>
+                      <w:szCs w:val="20"/>
+                    </w:rPr>
+                    <w:t>; }</w:t>
+                  </w:r>
+                  <w:proofErr w:type="gramEnd"/>
+                </w:p>
+                <w:p>
+                  <w:pPr>
+                    <w:pStyle w:val="NoSpacing"/>
+                    <w:rPr>
+                      <w:rFonts w:ascii="Consolas" w:hAnsi="Consolas" w:cs="Consolas"/>
+                      <w:sz w:val="20"/>
+                      <w:szCs w:val="20"/>
+                    </w:rPr>
+                  </w:pPr>
+                </w:p>
+                <w:p>
+                  <w:pPr>
+                    <w:pStyle w:val="NoSpacing"/>
+                    <w:rPr>
+                      <w:rFonts w:ascii="Consolas" w:hAnsi="Consolas" w:cs="Consolas"/>
+                      <w:sz w:val="20"/>
+                      <w:szCs w:val="20"/>
+                    </w:rPr>
+                  </w:pPr>
+                  <w:proofErr w:type="gramStart"/>
+                  <w:r>
+                    <w:rPr>
+                      <w:rFonts w:ascii="Consolas" w:hAnsi="Consolas" w:cs="Consolas"/>
+                      <w:sz w:val="20"/>
+                      <w:szCs w:val="20"/>
+                    </w:rPr>
+                    <w:t>procedure</w:t>
+                  </w:r>
+                  <w:proofErr w:type="gramEnd"/>
+                  <w:r>
+                    <w:rPr>
+                      <w:rFonts w:ascii="Consolas" w:hAnsi="Consolas" w:cs="Consolas"/>
+                      <w:sz w:val="20"/>
+                      <w:szCs w:val="20"/>
+                    </w:rPr>
+                    <w:t xml:space="preserve"> Lily {</w:t>
                   </w:r>
                 </w:p>
                 <w:p>
@@ -4088,23 +4346,31 @@
                       <w:szCs w:val="20"/>
                     </w:rPr>
                   </w:pPr>
-                </w:p>
-                <w:p>
-                  <w:pPr>
-                    <w:pStyle w:val="NoSpacing"/>
-                    <w:rPr>
-                      <w:rFonts w:ascii="Consolas" w:hAnsi="Consolas" w:cs="Consolas"/>
-                      <w:sz w:val="20"/>
-                      <w:szCs w:val="20"/>
-                    </w:rPr>
-                  </w:pPr>
                   <w:r>
                     <w:rPr>
                       <w:rFonts w:ascii="Consolas" w:hAnsi="Consolas" w:cs="Consolas"/>
                       <w:sz w:val="20"/>
                       <w:szCs w:val="20"/>
                     </w:rPr>
-                    <w:t>procedure Lily {</w:t>
+                    <w:tab/>
+                  </w:r>
+                  <w:proofErr w:type="gramStart"/>
+                  <w:r>
+                    <w:rPr>
+                      <w:rFonts w:ascii="Consolas" w:hAnsi="Consolas" w:cs="Consolas"/>
+                      <w:sz w:val="20"/>
+                      <w:szCs w:val="20"/>
+                    </w:rPr>
+                    <w:t>while</w:t>
+                  </w:r>
+                  <w:proofErr w:type="gramEnd"/>
+                  <w:r>
+                    <w:rPr>
+                      <w:rFonts w:ascii="Consolas" w:hAnsi="Consolas" w:cs="Consolas"/>
+                      <w:sz w:val="20"/>
+                      <w:szCs w:val="20"/>
+                    </w:rPr>
+                    <w:t xml:space="preserve"> v {</w:t>
                   </w:r>
                 </w:p>
                 <w:p>
@@ -4123,8 +4389,26 @@
                       <w:szCs w:val="20"/>
                     </w:rPr>
                     <w:tab/>
-                    <w:t>while v {</w:t>
                   </w:r>
+                  <w:r>
+                    <w:rPr>
+                      <w:rFonts w:ascii="Consolas" w:hAnsi="Consolas" w:cs="Consolas"/>
+                      <w:sz w:val="20"/>
+                      <w:szCs w:val="20"/>
+                    </w:rPr>
+                    <w:tab/>
+                    <w:t>y = x + y</w:t>
+                  </w:r>
+                  <w:proofErr w:type="gramStart"/>
+                  <w:r>
+                    <w:rPr>
+                      <w:rFonts w:ascii="Consolas" w:hAnsi="Consolas" w:cs="Consolas"/>
+                      <w:sz w:val="20"/>
+                      <w:szCs w:val="20"/>
+                    </w:rPr>
+                    <w:t>; }</w:t>
+                  </w:r>
+                  <w:proofErr w:type="gramEnd"/>
                 </w:p>
                 <w:p>
                   <w:pPr>
@@ -4142,35 +4426,18 @@
                       <w:szCs w:val="20"/>
                     </w:rPr>
                     <w:tab/>
+                    <w:t>x = y + x</w:t>
                   </w:r>
+                  <w:proofErr w:type="gramStart"/>
                   <w:r>
                     <w:rPr>
                       <w:rFonts w:ascii="Consolas" w:hAnsi="Consolas" w:cs="Consolas"/>
                       <w:sz w:val="20"/>
                       <w:szCs w:val="20"/>
                     </w:rPr>
-                    <w:tab/>
-                    <w:t>y = x + y; }</w:t>
+                    <w:t>; }</w:t>
                   </w:r>
-                </w:p>
-                <w:p>
-                  <w:pPr>
-                    <w:pStyle w:val="NoSpacing"/>
-                    <w:rPr>
-                      <w:rFonts w:ascii="Consolas" w:hAnsi="Consolas" w:cs="Consolas"/>
-                      <w:sz w:val="20"/>
-                      <w:szCs w:val="20"/>
-                    </w:rPr>
-                  </w:pPr>
-                  <w:r>
-                    <w:rPr>
-                      <w:rFonts w:ascii="Consolas" w:hAnsi="Consolas" w:cs="Consolas"/>
-                      <w:sz w:val="20"/>
-                      <w:szCs w:val="20"/>
-                    </w:rPr>
-                    <w:tab/>
-                    <w:t>x = y + x; }</w:t>
-                  </w:r>
+                  <w:proofErr w:type="gramEnd"/>
                 </w:p>
                 <w:p/>
               </w:txbxContent>
@@ -4195,7 +4462,15 @@
         <w:t>against our</w:t>
       </w:r>
       <w:r>
-        <w:t xml:space="preserve"> SPA, is defined to be in standardized format and neatly arranged. They have regular and consistent spacing, indentation, tabs, and endline characters. Please refer to the example below:</w:t>
+        <w:t xml:space="preserve"> SPA, is defined to be in standardized format and neatly arranged. They have regular and consistent spacing, indentation, tabs, and </w:t>
+      </w:r>
+      <w:proofErr w:type="spellStart"/>
+      <w:r>
+        <w:t>endline</w:t>
+      </w:r>
+      <w:proofErr w:type="spellEnd"/>
+      <w:r>
+        <w:t xml:space="preserve"> characters. Please refer to the example below:</w:t>
       </w:r>
     </w:p>
     <w:p>
@@ -4228,13 +4503,23 @@
                       <w:szCs w:val="20"/>
                     </w:rPr>
                   </w:pPr>
+                  <w:proofErr w:type="gramStart"/>
                   <w:r>
                     <w:rPr>
                       <w:rFonts w:ascii="Consolas" w:hAnsi="Consolas" w:cs="Consolas"/>
                       <w:sz w:val="20"/>
                       <w:szCs w:val="20"/>
                     </w:rPr>
-                    <w:t xml:space="preserve">procedure </w:t>
+                    <w:t>procedure</w:t>
+                  </w:r>
+                  <w:proofErr w:type="gramEnd"/>
+                  <w:r>
+                    <w:rPr>
+                      <w:rFonts w:ascii="Consolas" w:hAnsi="Consolas" w:cs="Consolas"/>
+                      <w:sz w:val="20"/>
+                      <w:szCs w:val="20"/>
+                    </w:rPr>
+                    <w:t xml:space="preserve"> </w:t>
                   </w:r>
                   <w:r>
                     <w:rPr>
@@ -4300,6 +4585,7 @@
                       <w:szCs w:val="20"/>
                     </w:rPr>
                   </w:pPr>
+                  <w:proofErr w:type="gramStart"/>
                   <w:r>
                     <w:rPr>
                       <w:rFonts w:ascii="Consolas" w:hAnsi="Consolas" w:cs="Consolas"/>
@@ -4316,6 +4602,7 @@
                     </w:rPr>
                     <w:t>hile</w:t>
                   </w:r>
+                  <w:proofErr w:type="gramEnd"/>
                   <w:r>
                     <w:rPr>
                       <w:rFonts w:ascii="Consolas" w:hAnsi="Consolas" w:cs="Consolas"/>
@@ -4330,7 +4617,25 @@
                       <w:sz w:val="20"/>
                       <w:szCs w:val="20"/>
                     </w:rPr>
-                    <w:t xml:space="preserve"> idx </w:t>
+                    <w:t xml:space="preserve"> </w:t>
+                  </w:r>
+                  <w:proofErr w:type="spellStart"/>
+                  <w:r>
+                    <w:rPr>
+                      <w:rFonts w:ascii="Consolas" w:hAnsi="Consolas" w:cs="Consolas"/>
+                      <w:sz w:val="20"/>
+                      <w:szCs w:val="20"/>
+                    </w:rPr>
+                    <w:t>idx</w:t>
+                  </w:r>
+                  <w:proofErr w:type="spellEnd"/>
+                  <w:r>
+                    <w:rPr>
+                      <w:rFonts w:ascii="Consolas" w:hAnsi="Consolas" w:cs="Consolas"/>
+                      <w:sz w:val="20"/>
+                      <w:szCs w:val="20"/>
+                    </w:rPr>
+                    <w:t xml:space="preserve"> </w:t>
                   </w:r>
                   <w:r>
                     <w:rPr>
@@ -4458,7 +4763,24 @@
                       <w:szCs w:val="20"/>
                     </w:rPr>
                     <w:tab/>
-                    <w:t xml:space="preserve">call </w:t>
+                  </w:r>
+                  <w:proofErr w:type="gramStart"/>
+                  <w:r>
+                    <w:rPr>
+                      <w:rFonts w:ascii="Consolas" w:hAnsi="Consolas" w:cs="Consolas"/>
+                      <w:sz w:val="20"/>
+                      <w:szCs w:val="20"/>
+                    </w:rPr>
+                    <w:t>call</w:t>
+                  </w:r>
+                  <w:proofErr w:type="gramEnd"/>
+                  <w:r>
+                    <w:rPr>
+                      <w:rFonts w:ascii="Consolas" w:hAnsi="Consolas" w:cs="Consolas"/>
+                      <w:sz w:val="20"/>
+                      <w:szCs w:val="20"/>
+                    </w:rPr>
+                    <w:t xml:space="preserve"> </w:t>
                   </w:r>
                   <w:r>
                     <w:rPr>
@@ -4527,8 +4849,19 @@
                       <w:szCs w:val="20"/>
                     </w:rPr>
                     <w:tab/>
+                  </w:r>
+                  <w:proofErr w:type="spellStart"/>
+                  <w:proofErr w:type="gramStart"/>
+                  <w:r>
+                    <w:rPr>
+                      <w:rFonts w:ascii="Consolas" w:hAnsi="Consolas" w:cs="Consolas"/>
+                      <w:sz w:val="20"/>
+                      <w:szCs w:val="20"/>
+                    </w:rPr>
                     <w:t>idx</w:t>
                   </w:r>
+                  <w:proofErr w:type="spellEnd"/>
+                  <w:proofErr w:type="gramEnd"/>
                   <w:r>
                     <w:rPr>
                       <w:rFonts w:ascii="Consolas" w:hAnsi="Consolas" w:cs="Consolas"/>
@@ -4551,7 +4884,25 @@
                       <w:sz w:val="20"/>
                       <w:szCs w:val="20"/>
                     </w:rPr>
-                    <w:t xml:space="preserve">   idx            -1;</w:t>
+                    <w:t xml:space="preserve">   </w:t>
+                  </w:r>
+                  <w:proofErr w:type="spellStart"/>
+                  <w:r>
+                    <w:rPr>
+                      <w:rFonts w:ascii="Consolas" w:hAnsi="Consolas" w:cs="Consolas"/>
+                      <w:sz w:val="20"/>
+                      <w:szCs w:val="20"/>
+                    </w:rPr>
+                    <w:t>idx</w:t>
+                  </w:r>
+                  <w:proofErr w:type="spellEnd"/>
+                  <w:r>
+                    <w:rPr>
+                      <w:rFonts w:ascii="Consolas" w:hAnsi="Consolas" w:cs="Consolas"/>
+                      <w:sz w:val="20"/>
+                      <w:szCs w:val="20"/>
+                    </w:rPr>
+                    <w:t xml:space="preserve">            -1;</w:t>
                   </w:r>
                 </w:p>
                 <w:p>
@@ -4608,7 +4959,25 @@
                       <w:sz w:val="20"/>
                       <w:szCs w:val="20"/>
                     </w:rPr>
-                    <w:t>z=z+y+idx;</w:t>
+                    <w:t>z=</w:t>
+                  </w:r>
+                  <w:proofErr w:type="spellStart"/>
+                  <w:r>
+                    <w:rPr>
+                      <w:rFonts w:ascii="Consolas" w:hAnsi="Consolas" w:cs="Consolas"/>
+                      <w:sz w:val="20"/>
+                      <w:szCs w:val="20"/>
+                    </w:rPr>
+                    <w:t>z+y+idx</w:t>
+                  </w:r>
+                  <w:proofErr w:type="spellEnd"/>
+                  <w:r>
+                    <w:rPr>
+                      <w:rFonts w:ascii="Consolas" w:hAnsi="Consolas" w:cs="Consolas"/>
+                      <w:sz w:val="20"/>
+                      <w:szCs w:val="20"/>
+                    </w:rPr>
+                    <w:t>;</w:t>
                   </w:r>
                 </w:p>
                 <w:p>
@@ -4648,13 +5017,23 @@
                       <w:szCs w:val="20"/>
                     </w:rPr>
                   </w:pPr>
+                  <w:proofErr w:type="gramStart"/>
                   <w:r>
                     <w:rPr>
                       <w:rFonts w:ascii="Consolas" w:hAnsi="Consolas" w:cs="Consolas"/>
                       <w:sz w:val="20"/>
                       <w:szCs w:val="20"/>
                     </w:rPr>
-                    <w:t>procedure Lily</w:t>
+                    <w:t>procedure</w:t>
+                  </w:r>
+                  <w:proofErr w:type="gramEnd"/>
+                  <w:r>
+                    <w:rPr>
+                      <w:rFonts w:ascii="Consolas" w:hAnsi="Consolas" w:cs="Consolas"/>
+                      <w:sz w:val="20"/>
+                      <w:szCs w:val="20"/>
+                    </w:rPr>
+                    <w:t xml:space="preserve"> Lily</w:t>
                   </w:r>
                   <w:r>
                     <w:rPr>
@@ -4705,7 +5084,24 @@
                       <w:szCs w:val="20"/>
                     </w:rPr>
                     <w:tab/>
-                    <w:t>while v</w:t>
+                  </w:r>
+                  <w:proofErr w:type="gramStart"/>
+                  <w:r>
+                    <w:rPr>
+                      <w:rFonts w:ascii="Consolas" w:hAnsi="Consolas" w:cs="Consolas"/>
+                      <w:sz w:val="20"/>
+                      <w:szCs w:val="20"/>
+                    </w:rPr>
+                    <w:t>while</w:t>
+                  </w:r>
+                  <w:proofErr w:type="gramEnd"/>
+                  <w:r>
+                    <w:rPr>
+                      <w:rFonts w:ascii="Consolas" w:hAnsi="Consolas" w:cs="Consolas"/>
+                      <w:sz w:val="20"/>
+                      <w:szCs w:val="20"/>
+                    </w:rPr>
+                    <w:t xml:space="preserve"> v</w:t>
                   </w:r>
                   <w:r>
                     <w:rPr>
@@ -4784,8 +5180,18 @@
                       <w:sz w:val="20"/>
                       <w:szCs w:val="20"/>
                     </w:rPr>
-                    <w:t>x = y + x;</w:t>
+                    <w:t xml:space="preserve">x = y + </w:t>
                   </w:r>
+                  <w:proofErr w:type="gramStart"/>
+                  <w:r>
+                    <w:rPr>
+                      <w:rFonts w:ascii="Consolas" w:hAnsi="Consolas" w:cs="Consolas"/>
+                      <w:sz w:val="20"/>
+                      <w:szCs w:val="20"/>
+                    </w:rPr>
+                    <w:t>x;</w:t>
+                  </w:r>
+                  <w:proofErr w:type="gramEnd"/>
                   <w:r>
                     <w:rPr>
                       <w:rFonts w:ascii="Consolas" w:hAnsi="Consolas" w:cs="Consolas"/>
@@ -4811,7 +5217,23 @@
         </w:pict>
       </w:r>
       <w:r>
-        <w:t>However, our SPA source code parser is very flexible. It is able to detect erroneous and inconsistent spaces, tabs, endline characters and erroneous close curly brackets. A flexible CodeParser is</w:t>
+        <w:t xml:space="preserve">However, our SPA source code parser is very flexible. It is able to detect erroneous and inconsistent spaces, tabs, </w:t>
+      </w:r>
+      <w:proofErr w:type="spellStart"/>
+      <w:r>
+        <w:t>endline</w:t>
+      </w:r>
+      <w:proofErr w:type="spellEnd"/>
+      <w:r>
+        <w:t xml:space="preserve"> characters and erroneous close curly brackets. A flexible </w:t>
+      </w:r>
+      <w:proofErr w:type="spellStart"/>
+      <w:r>
+        <w:t>CodeParser</w:t>
+      </w:r>
+      <w:proofErr w:type="spellEnd"/>
+      <w:r>
+        <w:t xml:space="preserve"> is</w:t>
       </w:r>
       <w:r>
         <w:t>, thus,</w:t>
@@ -4869,9 +5291,14 @@
       <w:bookmarkStart w:id="7" w:name="_Toc402473727"/>
       <w:r>
         <w:lastRenderedPageBreak/>
-        <w:t>Flexible QueryParser</w:t>
+        <w:t xml:space="preserve">Flexible </w:t>
+      </w:r>
+      <w:proofErr w:type="spellStart"/>
+      <w:r>
+        <w:t>QueryParser</w:t>
       </w:r>
       <w:bookmarkEnd w:id="7"/>
+      <w:proofErr w:type="spellEnd"/>
     </w:p>
     <w:p>
       <w:pPr>
@@ -4894,13 +5321,41 @@
                       <w:szCs w:val="20"/>
                     </w:rPr>
                   </w:pPr>
+                  <w:proofErr w:type="gramStart"/>
                   <w:r>
                     <w:rPr>
                       <w:rFonts w:ascii="Consolas" w:hAnsi="Consolas" w:cs="Consolas"/>
                       <w:sz w:val="20"/>
                       <w:szCs w:val="20"/>
                     </w:rPr>
-                    <w:t>if ifstat;</w:t>
+                    <w:t>if</w:t>
+                  </w:r>
+                  <w:proofErr w:type="gramEnd"/>
+                  <w:r>
+                    <w:rPr>
+                      <w:rFonts w:ascii="Consolas" w:hAnsi="Consolas" w:cs="Consolas"/>
+                      <w:sz w:val="20"/>
+                      <w:szCs w:val="20"/>
+                    </w:rPr>
+                    <w:t xml:space="preserve"> </w:t>
+                  </w:r>
+                  <w:proofErr w:type="spellStart"/>
+                  <w:r>
+                    <w:rPr>
+                      <w:rFonts w:ascii="Consolas" w:hAnsi="Consolas" w:cs="Consolas"/>
+                      <w:sz w:val="20"/>
+                      <w:szCs w:val="20"/>
+                    </w:rPr>
+                    <w:t>ifstat</w:t>
+                  </w:r>
+                  <w:proofErr w:type="spellEnd"/>
+                  <w:r>
+                    <w:rPr>
+                      <w:rFonts w:ascii="Consolas" w:hAnsi="Consolas" w:cs="Consolas"/>
+                      <w:sz w:val="20"/>
+                      <w:szCs w:val="20"/>
+                    </w:rPr>
+                    <w:t>;</w:t>
                   </w:r>
                   <w:r>
                     <w:rPr>
@@ -4916,7 +5371,43 @@
                       <w:sz w:val="20"/>
                       <w:szCs w:val="20"/>
                     </w:rPr>
-                    <w:t>Select ifstat such that Follows* (ifstat, 17)</w:t>
+                    <w:t xml:space="preserve">Select </w:t>
+                  </w:r>
+                  <w:proofErr w:type="spellStart"/>
+                  <w:r>
+                    <w:rPr>
+                      <w:rFonts w:ascii="Consolas" w:hAnsi="Consolas" w:cs="Consolas"/>
+                      <w:sz w:val="20"/>
+                      <w:szCs w:val="20"/>
+                    </w:rPr>
+                    <w:t>ifstat</w:t>
+                  </w:r>
+                  <w:proofErr w:type="spellEnd"/>
+                  <w:r>
+                    <w:rPr>
+                      <w:rFonts w:ascii="Consolas" w:hAnsi="Consolas" w:cs="Consolas"/>
+                      <w:sz w:val="20"/>
+                      <w:szCs w:val="20"/>
+                    </w:rPr>
+                    <w:t xml:space="preserve"> such that Follows* (</w:t>
+                  </w:r>
+                  <w:proofErr w:type="spellStart"/>
+                  <w:r>
+                    <w:rPr>
+                      <w:rFonts w:ascii="Consolas" w:hAnsi="Consolas" w:cs="Consolas"/>
+                      <w:sz w:val="20"/>
+                      <w:szCs w:val="20"/>
+                    </w:rPr>
+                    <w:t>ifstat</w:t>
+                  </w:r>
+                  <w:proofErr w:type="spellEnd"/>
+                  <w:r>
+                    <w:rPr>
+                      <w:rFonts w:ascii="Consolas" w:hAnsi="Consolas" w:cs="Consolas"/>
+                      <w:sz w:val="20"/>
+                      <w:szCs w:val="20"/>
+                    </w:rPr>
+                    <w:t>, 17)</w:t>
                   </w:r>
                 </w:p>
                 <w:p>
@@ -4938,13 +5429,23 @@
                       <w:szCs w:val="20"/>
                     </w:rPr>
                   </w:pPr>
+                  <w:proofErr w:type="gramStart"/>
                   <w:r>
                     <w:rPr>
                       <w:rFonts w:ascii="Consolas" w:hAnsi="Consolas" w:cs="Consolas"/>
                       <w:sz w:val="20"/>
                       <w:szCs w:val="20"/>
                     </w:rPr>
-                    <w:t xml:space="preserve">assign a; </w:t>
+                    <w:t>assign</w:t>
+                  </w:r>
+                  <w:proofErr w:type="gramEnd"/>
+                  <w:r>
+                    <w:rPr>
+                      <w:rFonts w:ascii="Consolas" w:hAnsi="Consolas" w:cs="Consolas"/>
+                      <w:sz w:val="20"/>
+                      <w:szCs w:val="20"/>
+                    </w:rPr>
+                    <w:t xml:space="preserve"> a; </w:t>
                   </w:r>
                   <w:r>
                     <w:rPr>
@@ -4960,7 +5461,43 @@
                       <w:sz w:val="20"/>
                       <w:szCs w:val="20"/>
                     </w:rPr>
-                    <w:t>s (a, "idx") and Uses (a, "idx")</w:t>
+                    <w:t>s (a, "</w:t>
+                  </w:r>
+                  <w:proofErr w:type="spellStart"/>
+                  <w:r>
+                    <w:rPr>
+                      <w:rFonts w:ascii="Consolas" w:hAnsi="Consolas" w:cs="Consolas"/>
+                      <w:sz w:val="20"/>
+                      <w:szCs w:val="20"/>
+                    </w:rPr>
+                    <w:t>idx</w:t>
+                  </w:r>
+                  <w:proofErr w:type="spellEnd"/>
+                  <w:r>
+                    <w:rPr>
+                      <w:rFonts w:ascii="Consolas" w:hAnsi="Consolas" w:cs="Consolas"/>
+                      <w:sz w:val="20"/>
+                      <w:szCs w:val="20"/>
+                    </w:rPr>
+                    <w:t>") and Uses (a, "</w:t>
+                  </w:r>
+                  <w:proofErr w:type="spellStart"/>
+                  <w:r>
+                    <w:rPr>
+                      <w:rFonts w:ascii="Consolas" w:hAnsi="Consolas" w:cs="Consolas"/>
+                      <w:sz w:val="20"/>
+                      <w:szCs w:val="20"/>
+                    </w:rPr>
+                    <w:t>idx</w:t>
+                  </w:r>
+                  <w:proofErr w:type="spellEnd"/>
+                  <w:r>
+                    <w:rPr>
+                      <w:rFonts w:ascii="Consolas" w:hAnsi="Consolas" w:cs="Consolas"/>
+                      <w:sz w:val="20"/>
+                      <w:szCs w:val="20"/>
+                    </w:rPr>
+                    <w:t>")</w:t>
                   </w:r>
                 </w:p>
                 <w:p>
@@ -4982,13 +5519,23 @@
                       <w:szCs w:val="20"/>
                     </w:rPr>
                   </w:pPr>
+                  <w:proofErr w:type="gramStart"/>
                   <w:r>
                     <w:rPr>
                       <w:rFonts w:ascii="Consolas" w:hAnsi="Consolas" w:cs="Consolas"/>
                       <w:sz w:val="20"/>
                       <w:szCs w:val="20"/>
                     </w:rPr>
-                    <w:t xml:space="preserve">assign a; while w; </w:t>
+                    <w:t>assign</w:t>
+                  </w:r>
+                  <w:proofErr w:type="gramEnd"/>
+                  <w:r>
+                    <w:rPr>
+                      <w:rFonts w:ascii="Consolas" w:hAnsi="Consolas" w:cs="Consolas"/>
+                      <w:sz w:val="20"/>
+                      <w:szCs w:val="20"/>
+                    </w:rPr>
+                    <w:t xml:space="preserve"> a; while w; </w:t>
                   </w:r>
                   <w:r>
                     <w:rPr>
@@ -4996,7 +5543,43 @@
                       <w:sz w:val="20"/>
                       <w:szCs w:val="20"/>
                     </w:rPr>
-                    <w:t>Select a such that Modifies (a, "idx") and Uses (a, "idx") and Follows (15, a) and Parent* (w, a)</w:t>
+                    <w:t>Select a such that Modifies (a, "</w:t>
+                  </w:r>
+                  <w:proofErr w:type="spellStart"/>
+                  <w:r>
+                    <w:rPr>
+                      <w:rFonts w:ascii="Consolas" w:hAnsi="Consolas" w:cs="Consolas"/>
+                      <w:sz w:val="20"/>
+                      <w:szCs w:val="20"/>
+                    </w:rPr>
+                    <w:t>idx</w:t>
+                  </w:r>
+                  <w:proofErr w:type="spellEnd"/>
+                  <w:r>
+                    <w:rPr>
+                      <w:rFonts w:ascii="Consolas" w:hAnsi="Consolas" w:cs="Consolas"/>
+                      <w:sz w:val="20"/>
+                      <w:szCs w:val="20"/>
+                    </w:rPr>
+                    <w:t>") and Uses (a, "</w:t>
+                  </w:r>
+                  <w:proofErr w:type="spellStart"/>
+                  <w:r>
+                    <w:rPr>
+                      <w:rFonts w:ascii="Consolas" w:hAnsi="Consolas" w:cs="Consolas"/>
+                      <w:sz w:val="20"/>
+                      <w:szCs w:val="20"/>
+                    </w:rPr>
+                    <w:t>idx</w:t>
+                  </w:r>
+                  <w:proofErr w:type="spellEnd"/>
+                  <w:r>
+                    <w:rPr>
+                      <w:rFonts w:ascii="Consolas" w:hAnsi="Consolas" w:cs="Consolas"/>
+                      <w:sz w:val="20"/>
+                      <w:szCs w:val="20"/>
+                    </w:rPr>
+                    <w:t>") and Follows (15, a) and Parent* (w, a)</w:t>
                   </w:r>
                 </w:p>
                 <w:p>
@@ -5085,8 +5668,18 @@
                       <w:sz w:val="20"/>
                       <w:szCs w:val="20"/>
                     </w:rPr>
-                    <w:t xml:space="preserve"> ifstat</w:t>
+                    <w:t xml:space="preserve"> </w:t>
                   </w:r>
+                  <w:proofErr w:type="spellStart"/>
+                  <w:r>
+                    <w:rPr>
+                      <w:rFonts w:ascii="Consolas" w:hAnsi="Consolas" w:cs="Consolas"/>
+                      <w:sz w:val="20"/>
+                      <w:szCs w:val="20"/>
+                    </w:rPr>
+                    <w:t>ifstat</w:t>
+                  </w:r>
+                  <w:proofErr w:type="spellEnd"/>
                   <w:r>
                     <w:rPr>
                       <w:rFonts w:ascii="Consolas" w:hAnsi="Consolas" w:cs="Consolas"/>
@@ -5133,7 +5726,25 @@
                       <w:sz w:val="20"/>
                       <w:szCs w:val="20"/>
                     </w:rPr>
-                    <w:t xml:space="preserve"> ifstat </w:t>
+                    <w:t xml:space="preserve"> </w:t>
+                  </w:r>
+                  <w:proofErr w:type="spellStart"/>
+                  <w:r>
+                    <w:rPr>
+                      <w:rFonts w:ascii="Consolas" w:hAnsi="Consolas" w:cs="Consolas"/>
+                      <w:sz w:val="20"/>
+                      <w:szCs w:val="20"/>
+                    </w:rPr>
+                    <w:t>ifstat</w:t>
+                  </w:r>
+                  <w:proofErr w:type="spellEnd"/>
+                  <w:r>
+                    <w:rPr>
+                      <w:rFonts w:ascii="Consolas" w:hAnsi="Consolas" w:cs="Consolas"/>
+                      <w:sz w:val="20"/>
+                      <w:szCs w:val="20"/>
+                    </w:rPr>
+                    <w:t xml:space="preserve"> </w:t>
                   </w:r>
                   <w:r>
                     <w:rPr>
@@ -5213,7 +5824,25 @@
                       <w:sz w:val="20"/>
                       <w:szCs w:val="20"/>
                     </w:rPr>
-                    <w:t>ifstat,17)</w:t>
+                    <w:t>ifstat</w:t>
+                  </w:r>
+                  <w:proofErr w:type="gramStart"/>
+                  <w:r>
+                    <w:rPr>
+                      <w:rFonts w:ascii="Consolas" w:hAnsi="Consolas" w:cs="Consolas"/>
+                      <w:sz w:val="20"/>
+                      <w:szCs w:val="20"/>
+                    </w:rPr>
+                    <w:t>,17</w:t>
+                  </w:r>
+                  <w:proofErr w:type="gramEnd"/>
+                  <w:r>
+                    <w:rPr>
+                      <w:rFonts w:ascii="Consolas" w:hAnsi="Consolas" w:cs="Consolas"/>
+                      <w:sz w:val="20"/>
+                      <w:szCs w:val="20"/>
+                    </w:rPr>
+                    <w:t>)</w:t>
                   </w:r>
                 </w:p>
                 <w:p>
@@ -5235,13 +5864,32 @@
                       <w:szCs w:val="20"/>
                     </w:rPr>
                   </w:pPr>
+                  <w:proofErr w:type="gramStart"/>
                   <w:r>
                     <w:rPr>
                       <w:rFonts w:ascii="Consolas" w:hAnsi="Consolas" w:cs="Consolas"/>
                       <w:sz w:val="20"/>
                       <w:szCs w:val="20"/>
                     </w:rPr>
-                    <w:t>assign a;</w:t>
+                    <w:t>assign</w:t>
+                  </w:r>
+                  <w:proofErr w:type="gramEnd"/>
+                  <w:r>
+                    <w:rPr>
+                      <w:rFonts w:ascii="Consolas" w:hAnsi="Consolas" w:cs="Consolas"/>
+                      <w:sz w:val="20"/>
+                      <w:szCs w:val="20"/>
+                    </w:rPr>
+                    <w:t xml:space="preserve"> </w:t>
+                  </w:r>
+                  <w:proofErr w:type="spellStart"/>
+                  <w:r>
+                    <w:rPr>
+                      <w:rFonts w:ascii="Consolas" w:hAnsi="Consolas" w:cs="Consolas"/>
+                      <w:sz w:val="20"/>
+                      <w:szCs w:val="20"/>
+                    </w:rPr>
+                    <w:t>a;</w:t>
                   </w:r>
                   <w:r>
                     <w:rPr>
@@ -5249,7 +5897,16 @@
                       <w:sz w:val="20"/>
                       <w:szCs w:val="20"/>
                     </w:rPr>
-                    <w:t>Select a such that Modifie</w:t>
+                    <w:t>Select</w:t>
+                  </w:r>
+                  <w:proofErr w:type="spellEnd"/>
+                  <w:r>
+                    <w:rPr>
+                      <w:rFonts w:ascii="Consolas" w:hAnsi="Consolas" w:cs="Consolas"/>
+                      <w:sz w:val="20"/>
+                      <w:szCs w:val="20"/>
+                    </w:rPr>
+                    <w:t xml:space="preserve"> a such that Modifie</w:t>
                   </w:r>
                   <w:r>
                     <w:rPr>
@@ -5257,7 +5914,43 @@
                       <w:sz w:val="20"/>
                       <w:szCs w:val="20"/>
                     </w:rPr>
-                    <w:t>s(a,"idx") and Uses(a,"idx")</w:t>
+                    <w:t>s(a,"</w:t>
+                  </w:r>
+                  <w:proofErr w:type="spellStart"/>
+                  <w:r>
+                    <w:rPr>
+                      <w:rFonts w:ascii="Consolas" w:hAnsi="Consolas" w:cs="Consolas"/>
+                      <w:sz w:val="20"/>
+                      <w:szCs w:val="20"/>
+                    </w:rPr>
+                    <w:t>idx</w:t>
+                  </w:r>
+                  <w:proofErr w:type="spellEnd"/>
+                  <w:r>
+                    <w:rPr>
+                      <w:rFonts w:ascii="Consolas" w:hAnsi="Consolas" w:cs="Consolas"/>
+                      <w:sz w:val="20"/>
+                      <w:szCs w:val="20"/>
+                    </w:rPr>
+                    <w:t>") and Uses(a,"</w:t>
+                  </w:r>
+                  <w:proofErr w:type="spellStart"/>
+                  <w:r>
+                    <w:rPr>
+                      <w:rFonts w:ascii="Consolas" w:hAnsi="Consolas" w:cs="Consolas"/>
+                      <w:sz w:val="20"/>
+                      <w:szCs w:val="20"/>
+                    </w:rPr>
+                    <w:t>idx</w:t>
+                  </w:r>
+                  <w:proofErr w:type="spellEnd"/>
+                  <w:r>
+                    <w:rPr>
+                      <w:rFonts w:ascii="Consolas" w:hAnsi="Consolas" w:cs="Consolas"/>
+                      <w:sz w:val="20"/>
+                      <w:szCs w:val="20"/>
+                    </w:rPr>
+                    <w:t>")</w:t>
                   </w:r>
                 </w:p>
                 <w:p>
@@ -5279,13 +5972,23 @@
                       <w:szCs w:val="20"/>
                     </w:rPr>
                   </w:pPr>
+                  <w:proofErr w:type="gramStart"/>
                   <w:r>
                     <w:rPr>
                       <w:rFonts w:ascii="Consolas" w:hAnsi="Consolas" w:cs="Consolas"/>
                       <w:sz w:val="20"/>
                       <w:szCs w:val="20"/>
                     </w:rPr>
-                    <w:t xml:space="preserve">assign     a   ;    while   w    ; Select     a such that </w:t>
+                    <w:t>assign</w:t>
+                  </w:r>
+                  <w:proofErr w:type="gramEnd"/>
+                  <w:r>
+                    <w:rPr>
+                      <w:rFonts w:ascii="Consolas" w:hAnsi="Consolas" w:cs="Consolas"/>
+                      <w:sz w:val="20"/>
+                      <w:szCs w:val="20"/>
+                    </w:rPr>
+                    <w:t xml:space="preserve">     a   ;    while   w    ; Select     a such that </w:t>
                   </w:r>
                   <w:r>
                     <w:rPr>
@@ -5309,7 +6012,25 @@
                       <w:sz w:val="20"/>
                       <w:szCs w:val="20"/>
                     </w:rPr>
-                    <w:t xml:space="preserve"> "idx"</w:t>
+                    <w:t xml:space="preserve"> "</w:t>
+                  </w:r>
+                  <w:proofErr w:type="spellStart"/>
+                  <w:r>
+                    <w:rPr>
+                      <w:rFonts w:ascii="Consolas" w:hAnsi="Consolas" w:cs="Consolas"/>
+                      <w:sz w:val="20"/>
+                      <w:szCs w:val="20"/>
+                    </w:rPr>
+                    <w:t>idx</w:t>
+                  </w:r>
+                  <w:proofErr w:type="spellEnd"/>
+                  <w:r>
+                    <w:rPr>
+                      <w:rFonts w:ascii="Consolas" w:hAnsi="Consolas" w:cs="Consolas"/>
+                      <w:sz w:val="20"/>
+                      <w:szCs w:val="20"/>
+                    </w:rPr>
+                    <w:t>"</w:t>
                   </w:r>
                   <w:r>
                     <w:rPr>
@@ -5389,7 +6110,25 @@
                       <w:sz w:val="20"/>
                       <w:szCs w:val="20"/>
                     </w:rPr>
-                    <w:t xml:space="preserve"> "idx") </w:t>
+                    <w:t xml:space="preserve"> "</w:t>
+                  </w:r>
+                  <w:proofErr w:type="spellStart"/>
+                  <w:r>
+                    <w:rPr>
+                      <w:rFonts w:ascii="Consolas" w:hAnsi="Consolas" w:cs="Consolas"/>
+                      <w:sz w:val="20"/>
+                      <w:szCs w:val="20"/>
+                    </w:rPr>
+                    <w:t>idx</w:t>
+                  </w:r>
+                  <w:proofErr w:type="spellEnd"/>
+                  <w:r>
+                    <w:rPr>
+                      <w:rFonts w:ascii="Consolas" w:hAnsi="Consolas" w:cs="Consolas"/>
+                      <w:sz w:val="20"/>
+                      <w:szCs w:val="20"/>
+                    </w:rPr>
+                    <w:t xml:space="preserve">") </w:t>
                   </w:r>
                   <w:r>
                     <w:rPr>
@@ -5578,7 +6317,15 @@
         </w:pict>
       </w:r>
       <w:r>
-        <w:t>However, our QueryParser is very flexible and</w:t>
+        <w:t xml:space="preserve">However, our </w:t>
+      </w:r>
+      <w:proofErr w:type="spellStart"/>
+      <w:r>
+        <w:t>QueryParser</w:t>
+      </w:r>
+      <w:proofErr w:type="spellEnd"/>
+      <w:r>
+        <w:t xml:space="preserve"> is very flexible and</w:t>
       </w:r>
       <w:r>
         <w:t xml:space="preserve"> is</w:t>
@@ -5608,6 +6355,15 @@
           <w:spacing w:val="20"/>
         </w:rPr>
       </w:pPr>
+      <w:r>
+        <w:rPr>
+          <w:rFonts w:asciiTheme="majorHAnsi" w:eastAsiaTheme="majorEastAsia" w:hAnsiTheme="majorHAnsi" w:cstheme="majorBidi"/>
+          <w:smallCaps/>
+          <w:color w:val="1F497D" w:themeColor="text2"/>
+          <w:spacing w:val="20"/>
+        </w:rPr>
+        <w:br w:type="page"/>
+      </w:r>
     </w:p>
     <w:p>
       <w:pPr>
@@ -5618,542 +6374,8 @@
         </w:numPr>
       </w:pPr>
       <w:bookmarkStart w:id="8" w:name="_Toc402473728"/>
-      <w:r>
-        <w:t>Parenthesis statements</w:t>
-      </w:r>
-    </w:p>
-    <w:p>
-      <w:r>
-        <w:rPr>
-          <w:noProof/>
-          <w:lang w:eastAsia="en-SG"/>
-        </w:rPr>
-        <w:pict>
-          <v:shape id="_x0000_s1034" type="#_x0000_t202" style="position:absolute;margin-left:0;margin-top:516.15pt;width:489pt;height:61.7pt;z-index:251665408;visibility:visible;mso-wrap-style:square;mso-wrap-distance-left:9pt;mso-wrap-distance-top:0;mso-wrap-distance-right:9pt;mso-wrap-distance-bottom:0;mso-position-horizontal-relative:margin;mso-position-vertical-relative:margin;v-text-anchor:top" o:gfxdata="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" fillcolor="white [3201]" strokecolor="#548dd4 [1951]" strokeweight=".5pt">
-            <v:textbox style="mso-next-textbox:#_x0000_s1034">
-              <w:txbxContent>
-                <w:p>
-                  <w:pPr>
-                    <w:pStyle w:val="NoSpacing"/>
-                    <w:rPr>
-                      <w:rFonts w:ascii="Consolas" w:hAnsi="Consolas" w:cs="Consolas"/>
-                      <w:sz w:val="20"/>
-                      <w:szCs w:val="20"/>
-                    </w:rPr>
-                  </w:pPr>
-                  <w:r>
-                    <w:rPr>
-                      <w:rFonts w:ascii="Consolas" w:hAnsi="Consolas" w:cs="Consolas"/>
-                      <w:sz w:val="20"/>
-                      <w:szCs w:val="20"/>
-                    </w:rPr>
-                    <w:t>procedure Orchid {</w:t>
-                  </w:r>
-                </w:p>
-                <w:p>
-                  <w:pPr>
-                    <w:pStyle w:val="NoSpacing"/>
-                    <w:rPr>
-                      <w:rFonts w:ascii="Consolas" w:hAnsi="Consolas" w:cs="Consolas"/>
-                      <w:sz w:val="20"/>
-                      <w:szCs w:val="20"/>
-                    </w:rPr>
-                  </w:pPr>
-                  <w:r>
-                    <w:rPr>
-                      <w:rFonts w:ascii="Consolas" w:hAnsi="Consolas" w:cs="Consolas"/>
-                      <w:sz w:val="20"/>
-                      <w:szCs w:val="20"/>
-                    </w:rPr>
-                    <w:tab/>
-                  </w:r>
-                  <w:r>
-                    <w:rPr>
-                      <w:rFonts w:ascii="Consolas" w:hAnsi="Consolas" w:cs="Consolas"/>
-                      <w:sz w:val="20"/>
-                      <w:szCs w:val="20"/>
-                    </w:rPr>
-                    <w:tab/>
-                    <w:t xml:space="preserve">y = </w:t>
-                  </w:r>
-                  <w:r>
-                    <w:rPr>
-                      <w:rFonts w:ascii="Consolas" w:hAnsi="Consolas" w:cs="Consolas"/>
-                      <w:sz w:val="20"/>
-                      <w:szCs w:val="20"/>
-                    </w:rPr>
-                    <w:t>r+(</w:t>
-                  </w:r>
-                  <w:r>
-                    <w:rPr>
-                      <w:rFonts w:ascii="Consolas" w:hAnsi="Consolas" w:cs="Consolas"/>
-                      <w:sz w:val="20"/>
-                      <w:szCs w:val="20"/>
-                    </w:rPr>
-                    <w:t>z*</w:t>
-                  </w:r>
-                  <w:r>
-                    <w:rPr>
-                      <w:rFonts w:ascii="Consolas" w:hAnsi="Consolas" w:cs="Consolas"/>
-                      <w:sz w:val="20"/>
-                      <w:szCs w:val="20"/>
-                    </w:rPr>
-                    <w:t>(</w:t>
-                  </w:r>
-                  <w:r>
-                    <w:rPr>
-                      <w:rFonts w:ascii="Consolas" w:hAnsi="Consolas" w:cs="Consolas"/>
-                      <w:sz w:val="20"/>
-                      <w:szCs w:val="20"/>
-                    </w:rPr>
-                    <w:t>3 + 2</w:t>
-                  </w:r>
-                  <w:r>
-                    <w:rPr>
-                      <w:rFonts w:ascii="Consolas" w:hAnsi="Consolas" w:cs="Consolas"/>
-                      <w:sz w:val="20"/>
-                      <w:szCs w:val="20"/>
-                    </w:rPr>
-                    <w:t>)</w:t>
-                  </w:r>
-                  <w:r>
-                    <w:rPr>
-                      <w:rFonts w:ascii="Consolas" w:hAnsi="Consolas" w:cs="Consolas"/>
-                      <w:sz w:val="20"/>
-                      <w:szCs w:val="20"/>
-                    </w:rPr>
-                    <w:t>*x</w:t>
-                  </w:r>
-                  <w:r>
-                    <w:rPr>
-                      <w:rFonts w:ascii="Consolas" w:hAnsi="Consolas" w:cs="Consolas"/>
-                      <w:sz w:val="20"/>
-                      <w:szCs w:val="20"/>
-                    </w:rPr>
-                    <w:t>)</w:t>
-                  </w:r>
-                  <w:r>
-                    <w:rPr>
-                      <w:rFonts w:ascii="Consolas" w:hAnsi="Consolas" w:cs="Consolas"/>
-                      <w:sz w:val="20"/>
-                      <w:szCs w:val="20"/>
-                    </w:rPr>
-                    <w:t>;</w:t>
-                  </w:r>
-                </w:p>
-                <w:p>
-                  <w:pPr>
-                    <w:pStyle w:val="NoSpacing"/>
-                    <w:ind w:left="720" w:firstLine="720"/>
-                    <w:rPr>
-                      <w:rFonts w:ascii="Consolas" w:hAnsi="Consolas" w:cs="Consolas"/>
-                      <w:sz w:val="20"/>
-                      <w:szCs w:val="20"/>
-                    </w:rPr>
-                  </w:pPr>
-                  <w:r>
-                    <w:rPr>
-                      <w:rFonts w:ascii="Consolas" w:hAnsi="Consolas" w:cs="Consolas"/>
-                      <w:sz w:val="20"/>
-                      <w:szCs w:val="20"/>
-                    </w:rPr>
-                    <w:t xml:space="preserve">y = </w:t>
-                  </w:r>
-                  <w:r>
-                    <w:rPr>
-                      <w:rFonts w:ascii="Consolas" w:hAnsi="Consolas" w:cs="Consolas"/>
-                      <w:sz w:val="20"/>
-                      <w:szCs w:val="20"/>
-                    </w:rPr>
-                    <w:t>(</w:t>
-                  </w:r>
-                  <w:r>
-                    <w:rPr>
-                      <w:rFonts w:ascii="Consolas" w:hAnsi="Consolas" w:cs="Consolas"/>
-                      <w:sz w:val="20"/>
-                      <w:szCs w:val="20"/>
-                    </w:rPr>
-                    <w:t>(</w:t>
-                  </w:r>
-                  <w:r>
-                    <w:rPr>
-                      <w:rFonts w:ascii="Consolas" w:hAnsi="Consolas" w:cs="Consolas"/>
-                      <w:sz w:val="20"/>
-                      <w:szCs w:val="20"/>
-                    </w:rPr>
-                    <w:t>r+</w:t>
-                  </w:r>
-                  <w:r>
-                    <w:rPr>
-                      <w:rFonts w:ascii="Consolas" w:hAnsi="Consolas" w:cs="Consolas"/>
-                      <w:sz w:val="20"/>
-                      <w:szCs w:val="20"/>
-                    </w:rPr>
-                    <w:t>z</w:t>
-                  </w:r>
-                  <w:r>
-                    <w:rPr>
-                      <w:rFonts w:ascii="Consolas" w:hAnsi="Consolas" w:cs="Consolas"/>
-                      <w:sz w:val="20"/>
-                      <w:szCs w:val="20"/>
-                    </w:rPr>
-                    <w:t>)</w:t>
-                  </w:r>
-                  <w:r>
-                    <w:rPr>
-                      <w:rFonts w:ascii="Consolas" w:hAnsi="Consolas" w:cs="Consolas"/>
-                      <w:sz w:val="20"/>
-                      <w:szCs w:val="20"/>
-                    </w:rPr>
-                    <w:t>*</w:t>
-                  </w:r>
-                  <w:r>
-                    <w:rPr>
-                      <w:rFonts w:ascii="Consolas" w:hAnsi="Consolas" w:cs="Consolas"/>
-                      <w:sz w:val="20"/>
-                      <w:szCs w:val="20"/>
-                    </w:rPr>
-                    <w:t>(</w:t>
-                  </w:r>
-                  <w:r>
-                    <w:rPr>
-                      <w:rFonts w:ascii="Consolas" w:hAnsi="Consolas" w:cs="Consolas"/>
-                      <w:sz w:val="20"/>
-                      <w:szCs w:val="20"/>
-                    </w:rPr>
-                    <w:t>3+</w:t>
-                  </w:r>
-                  <w:r>
-                    <w:rPr>
-                      <w:rFonts w:ascii="Consolas" w:hAnsi="Consolas" w:cs="Consolas"/>
-                      <w:sz w:val="20"/>
-                      <w:szCs w:val="20"/>
-                    </w:rPr>
-                    <w:t>2</w:t>
-                  </w:r>
-                  <w:r>
-                    <w:rPr>
-                      <w:rFonts w:ascii="Consolas" w:hAnsi="Consolas" w:cs="Consolas"/>
-                      <w:sz w:val="20"/>
-                      <w:szCs w:val="20"/>
-                    </w:rPr>
-                    <w:t>)</w:t>
-                  </w:r>
-                  <w:r>
-                    <w:rPr>
-                      <w:rFonts w:ascii="Consolas" w:hAnsi="Consolas" w:cs="Consolas"/>
-                      <w:sz w:val="20"/>
-                      <w:szCs w:val="20"/>
-                    </w:rPr>
-                    <w:t>*x</w:t>
-                  </w:r>
-                  <w:r>
-                    <w:rPr>
-                      <w:rFonts w:ascii="Consolas" w:hAnsi="Consolas" w:cs="Consolas"/>
-                      <w:sz w:val="20"/>
-                      <w:szCs w:val="20"/>
-                    </w:rPr>
-                    <w:t>)</w:t>
-                  </w:r>
-                  <w:r>
-                    <w:rPr>
-                      <w:rFonts w:ascii="Consolas" w:hAnsi="Consolas" w:cs="Consolas"/>
-                      <w:sz w:val="20"/>
-                      <w:szCs w:val="20"/>
-                    </w:rPr>
-                    <w:t>;</w:t>
-                  </w:r>
-                </w:p>
-                <w:p>
-                  <w:pPr>
-                    <w:pStyle w:val="NoSpacing"/>
-                    <w:rPr>
-                      <w:rFonts w:ascii="Consolas" w:hAnsi="Consolas" w:cs="Consolas"/>
-                      <w:sz w:val="20"/>
-                      <w:szCs w:val="20"/>
-                    </w:rPr>
-                  </w:pPr>
-                  <w:r>
-                    <w:rPr>
-                      <w:rFonts w:ascii="Consolas" w:hAnsi="Consolas" w:cs="Consolas"/>
-                      <w:sz w:val="20"/>
-                      <w:szCs w:val="20"/>
-                    </w:rPr>
-                    <w:tab/>
-                  </w:r>
-                  <w:r>
-                    <w:rPr>
-                      <w:rFonts w:ascii="Consolas" w:hAnsi="Consolas" w:cs="Consolas"/>
-                      <w:sz w:val="20"/>
-                      <w:szCs w:val="20"/>
-                    </w:rPr>
-                    <w:tab/>
-                    <w:t>idx = idx - 1; }</w:t>
-                  </w:r>
-                  <w:r>
-                    <w:rPr>
-                      <w:rFonts w:ascii="Consolas" w:hAnsi="Consolas" w:cs="Consolas"/>
-                      <w:sz w:val="20"/>
-                      <w:szCs w:val="20"/>
-                    </w:rPr>
-                    <w:t xml:space="preserve"> }</w:t>
-                  </w:r>
-                </w:p>
-                <w:p/>
-              </w:txbxContent>
-            </v:textbox>
-            <w10:wrap type="square" anchorx="margin" anchory="margin"/>
-          </v:shape>
-        </w:pict>
-      </w:r>
-      <w:r>
-        <w:t xml:space="preserve">The sources and pattern queries that are to be tested in basic SPA does not cover parenthesis to prioritize some operations in assignment statement. However we chose to implement parenthesis (bracketing) in assignment statement both in source files and pattern queries to fulfil our </w:t>
-      </w:r>
-      <w:r>
-        <w:t>thirst of knowledge and curiosity.</w:t>
-      </w:r>
-    </w:p>
-    <w:p>
-      <w:r>
-        <w:t>Our SPA will be able to read the source code below:</w:t>
-      </w:r>
-    </w:p>
-    <w:p/>
-    <w:p>
-      <w:r>
-        <w:rPr>
-          <w:noProof/>
-          <w:lang w:eastAsia="en-SG"/>
-        </w:rPr>
-        <w:pict>
-          <v:shape id="_x0000_s1035" type="#_x0000_t202" style="position:absolute;margin-left:0;margin-top:631.15pt;width:489pt;height:61.7pt;z-index:251666432;visibility:visible;mso-wrap-style:square;mso-wrap-distance-left:9pt;mso-wrap-distance-top:0;mso-wrap-distance-right:9pt;mso-wrap-distance-bottom:0;mso-position-horizontal-relative:margin;mso-position-vertical-relative:margin;v-text-anchor:top" o:gfxdata="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" fillcolor="white [3201]" strokecolor="#548dd4 [1951]" strokeweight=".5pt">
-            <v:textbox style="mso-next-textbox:#_x0000_s1035">
-              <w:txbxContent>
-                <w:p>
-                  <w:pPr>
-                    <w:pStyle w:val="NoSpacing"/>
-                    <w:rPr>
-                      <w:rFonts w:ascii="Consolas" w:hAnsi="Consolas" w:cs="Consolas"/>
-                      <w:sz w:val="20"/>
-                      <w:szCs w:val="20"/>
-                    </w:rPr>
-                  </w:pPr>
-                  <w:r>
-                    <w:rPr>
-                      <w:rFonts w:ascii="Consolas" w:hAnsi="Consolas" w:cs="Consolas"/>
-                      <w:sz w:val="20"/>
-                      <w:szCs w:val="20"/>
-                    </w:rPr>
-                    <w:t>assign a1; select a1 pattern a1(y,_”(r+z)”_)</w:t>
-                  </w:r>
-                </w:p>
-                <w:p>
-                  <w:pPr>
-                    <w:pStyle w:val="NoSpacing"/>
-                    <w:rPr>
-                      <w:rFonts w:ascii="Consolas" w:hAnsi="Consolas" w:cs="Consolas"/>
-                      <w:sz w:val="20"/>
-                      <w:szCs w:val="20"/>
-                    </w:rPr>
-                  </w:pPr>
-                  <w:r>
-                    <w:rPr>
-                      <w:rFonts w:ascii="Consolas" w:hAnsi="Consolas" w:cs="Consolas"/>
-                      <w:sz w:val="20"/>
-                      <w:szCs w:val="20"/>
-                    </w:rPr>
-                    <w:t>assign a1; select a1 pattern a1(y,_”((r+</w:t>
-                  </w:r>
-                  <w:r>
-                    <w:rPr>
-                      <w:rFonts w:ascii="Consolas" w:hAnsi="Consolas" w:cs="Consolas"/>
-                      <w:sz w:val="20"/>
-                      <w:szCs w:val="20"/>
-                    </w:rPr>
-                    <w:t>z</w:t>
-                  </w:r>
-                  <w:r>
-                    <w:rPr>
-                      <w:rFonts w:ascii="Consolas" w:hAnsi="Consolas" w:cs="Consolas"/>
-                      <w:sz w:val="20"/>
-                      <w:szCs w:val="20"/>
-                    </w:rPr>
-                    <w:t>)</w:t>
-                  </w:r>
-                  <w:r>
-                    <w:rPr>
-                      <w:rFonts w:ascii="Consolas" w:hAnsi="Consolas" w:cs="Consolas"/>
-                      <w:sz w:val="20"/>
-                      <w:szCs w:val="20"/>
-                    </w:rPr>
-                    <w:t>*</w:t>
-                  </w:r>
-                  <w:r>
-                    <w:rPr>
-                      <w:rFonts w:ascii="Consolas" w:hAnsi="Consolas" w:cs="Consolas"/>
-                      <w:sz w:val="20"/>
-                      <w:szCs w:val="20"/>
-                    </w:rPr>
-                    <w:t>(3+</w:t>
-                  </w:r>
-                  <w:r>
-                    <w:rPr>
-                      <w:rFonts w:ascii="Consolas" w:hAnsi="Consolas" w:cs="Consolas"/>
-                      <w:sz w:val="20"/>
-                      <w:szCs w:val="20"/>
-                    </w:rPr>
-                    <w:t>2</w:t>
-                  </w:r>
-                  <w:r>
-                    <w:rPr>
-                      <w:rFonts w:ascii="Consolas" w:hAnsi="Consolas" w:cs="Consolas"/>
-                      <w:sz w:val="20"/>
-                      <w:szCs w:val="20"/>
-                    </w:rPr>
-                    <w:t>)</w:t>
-                  </w:r>
-                  <w:r>
-                    <w:rPr>
-                      <w:rFonts w:ascii="Consolas" w:hAnsi="Consolas" w:cs="Consolas"/>
-                      <w:sz w:val="20"/>
-                      <w:szCs w:val="20"/>
-                    </w:rPr>
-                    <w:t>*x</w:t>
-                  </w:r>
-                  <w:r>
-                    <w:rPr>
-                      <w:rFonts w:ascii="Consolas" w:hAnsi="Consolas" w:cs="Consolas"/>
-                      <w:sz w:val="20"/>
-                      <w:szCs w:val="20"/>
-                    </w:rPr>
-                    <w:t>)</w:t>
-                  </w:r>
-                  <w:r>
-                    <w:rPr>
-                      <w:rFonts w:ascii="Consolas" w:hAnsi="Consolas" w:cs="Consolas"/>
-                      <w:sz w:val="20"/>
-                      <w:szCs w:val="20"/>
-                    </w:rPr>
-                    <w:t>”_</w:t>
-                  </w:r>
-                  <w:r>
-                    <w:rPr>
-                      <w:rFonts w:ascii="Consolas" w:hAnsi="Consolas" w:cs="Consolas"/>
-                      <w:sz w:val="20"/>
-                      <w:szCs w:val="20"/>
-                    </w:rPr>
-                    <w:t>;</w:t>
-                  </w:r>
-                </w:p>
-                <w:p>
-                  <w:pPr>
-                    <w:pStyle w:val="NoSpacing"/>
-                    <w:rPr>
-                      <w:rFonts w:ascii="Consolas" w:hAnsi="Consolas" w:cs="Consolas"/>
-                      <w:sz w:val="20"/>
-                      <w:szCs w:val="20"/>
-                    </w:rPr>
-                  </w:pPr>
-                  <w:r>
-                    <w:rPr>
-                      <w:rFonts w:ascii="Consolas" w:hAnsi="Consolas" w:cs="Consolas"/>
-                      <w:sz w:val="20"/>
-                      <w:szCs w:val="20"/>
-                    </w:rPr>
-                    <w:t>assign a1; select a1 pattern a1(y,_”(</w:t>
-                  </w:r>
-                  <w:r>
-                    <w:rPr>
-                      <w:rFonts w:ascii="Consolas" w:hAnsi="Consolas" w:cs="Consolas"/>
-                      <w:sz w:val="20"/>
-                      <w:szCs w:val="20"/>
-                    </w:rPr>
-                    <w:t>z*</w:t>
-                  </w:r>
-                  <w:r>
-                    <w:rPr>
-                      <w:rFonts w:ascii="Consolas" w:hAnsi="Consolas" w:cs="Consolas"/>
-                      <w:sz w:val="20"/>
-                      <w:szCs w:val="20"/>
-                    </w:rPr>
-                    <w:t>(</w:t>
-                  </w:r>
-                  <w:r>
-                    <w:rPr>
-                      <w:rFonts w:ascii="Consolas" w:hAnsi="Consolas" w:cs="Consolas"/>
-                      <w:sz w:val="20"/>
-                      <w:szCs w:val="20"/>
-                    </w:rPr>
-                    <w:t>3 + 2</w:t>
-                  </w:r>
-                  <w:r>
-                    <w:rPr>
-                      <w:rFonts w:ascii="Consolas" w:hAnsi="Consolas" w:cs="Consolas"/>
-                      <w:sz w:val="20"/>
-                      <w:szCs w:val="20"/>
-                    </w:rPr>
-                    <w:t>)</w:t>
-                  </w:r>
-                  <w:r>
-                    <w:rPr>
-                      <w:rFonts w:ascii="Consolas" w:hAnsi="Consolas" w:cs="Consolas"/>
-                      <w:sz w:val="20"/>
-                      <w:szCs w:val="20"/>
-                    </w:rPr>
-                    <w:t>*x</w:t>
-                  </w:r>
-                  <w:r>
-                    <w:rPr>
-                      <w:rFonts w:ascii="Consolas" w:hAnsi="Consolas" w:cs="Consolas"/>
-                      <w:sz w:val="20"/>
-                      <w:szCs w:val="20"/>
-                    </w:rPr>
-                    <w:t>)</w:t>
-                  </w:r>
-                  <w:r>
-                    <w:rPr>
-                      <w:rFonts w:ascii="Consolas" w:hAnsi="Consolas" w:cs="Consolas"/>
-                      <w:sz w:val="20"/>
-                      <w:szCs w:val="20"/>
-                    </w:rPr>
-                    <w:t>”_</w:t>
-                  </w:r>
-                  <w:r>
-                    <w:rPr>
-                      <w:rFonts w:ascii="Consolas" w:hAnsi="Consolas" w:cs="Consolas"/>
-                      <w:sz w:val="20"/>
-                      <w:szCs w:val="20"/>
-                    </w:rPr>
-                    <w:t>;</w:t>
-                  </w:r>
-                </w:p>
-                <w:p/>
-              </w:txbxContent>
-            </v:textbox>
-            <w10:wrap type="square" anchorx="margin" anchory="margin"/>
-          </v:shape>
-        </w:pict>
-      </w:r>
-      <w:r>
-        <w:t xml:space="preserve">It will be able to handle queries below and </w:t>
-      </w:r>
-      <w:r>
-        <w:t>compute</w:t>
-      </w:r>
       <w:bookmarkStart w:id="9" w:name="_GoBack"/>
       <w:bookmarkEnd w:id="9"/>
-      <w:r>
-        <w:t xml:space="preserve"> the correct result:</w:t>
-      </w:r>
-    </w:p>
-    <w:p>
-      <w:pPr>
-        <w:pStyle w:val="Heading3"/>
-        <w:numPr>
-          <w:ilvl w:val="2"/>
-          <w:numId w:val="31"/>
-        </w:numPr>
-      </w:pPr>
       <w:r>
         <w:lastRenderedPageBreak/>
         <w:t>Highly Organised Repository</w:t>
@@ -6338,7 +6560,23 @@
         <w:t>was</w:t>
       </w:r>
       <w:r>
-        <w:t xml:space="preserve"> also used to monitor the progress of any issues and the SPA system as a whole. Github features such as milestones, issue tracker with assignees, milestones, and issue category (bugs, testing, documentation, enhancement, etc) </w:t>
+        <w:t xml:space="preserve"> also used to monitor the progress of any issues and the SPA system as a whole. </w:t>
+      </w:r>
+      <w:proofErr w:type="spellStart"/>
+      <w:r>
+        <w:t>Github</w:t>
+      </w:r>
+      <w:proofErr w:type="spellEnd"/>
+      <w:r>
+        <w:t xml:space="preserve"> features such as milestones, issue tracker with assignees, milestones, and issue category (bugs, testing, documentation, enhancement, </w:t>
+      </w:r>
+      <w:proofErr w:type="spellStart"/>
+      <w:r>
+        <w:t>etc</w:t>
+      </w:r>
+      <w:proofErr w:type="spellEnd"/>
+      <w:r>
+        <w:t xml:space="preserve">) </w:t>
       </w:r>
       <w:r>
         <w:t xml:space="preserve">were highly useful for our project management process. </w:t>
@@ -6535,7 +6773,15 @@
         <w:t xml:space="preserve">currently </w:t>
       </w:r>
       <w:r>
-        <w:t xml:space="preserve">hosted on GitHub, and the </w:t>
+        <w:t xml:space="preserve">hosted on </w:t>
+      </w:r>
+      <w:proofErr w:type="spellStart"/>
+      <w:r>
+        <w:t>GitHub</w:t>
+      </w:r>
+      <w:proofErr w:type="spellEnd"/>
+      <w:r>
+        <w:t xml:space="preserve">, and the </w:t>
       </w:r>
       <w:r>
         <w:t>relevant</w:t>
@@ -6862,7 +7108,31 @@
         <w:jc w:val="both"/>
       </w:pPr>
       <w:r>
-        <w:t>Code Parser’s main functions are to read in the source code, build the AST, and set the tables (VarTable, ProcTable, TypeTable, Follows, Parent, Modifies, Uses) in PKB according to the input source code.</w:t>
+        <w:t>Code Parser’s main functions are to read in the source code, build the AST, and set the tables (</w:t>
+      </w:r>
+      <w:proofErr w:type="spellStart"/>
+      <w:r>
+        <w:t>VarTable</w:t>
+      </w:r>
+      <w:proofErr w:type="spellEnd"/>
+      <w:r>
+        <w:t xml:space="preserve">, </w:t>
+      </w:r>
+      <w:proofErr w:type="spellStart"/>
+      <w:r>
+        <w:t>ProcTable</w:t>
+      </w:r>
+      <w:proofErr w:type="spellEnd"/>
+      <w:r>
+        <w:t xml:space="preserve">, </w:t>
+      </w:r>
+      <w:proofErr w:type="spellStart"/>
+      <w:r>
+        <w:t>TypeTable</w:t>
+      </w:r>
+      <w:proofErr w:type="spellEnd"/>
+      <w:r>
+        <w:t>, Follows, Parent, Modifies, Uses) in PKB according to the input source code.</w:t>
       </w:r>
     </w:p>
     <w:p>
@@ -6926,7 +7196,15 @@
         <w:jc w:val="both"/>
       </w:pPr>
       <w:r>
-        <w:t>Code Parser does its validation by keeping track of the curly brackets (i.e. “{“ and “}” ). It keeps track of the number currently present open curly bracket, “{“. When Code Parser encounters an open curly bracket, it will push it to a stack. When it encounters a closed curly bracket, it will pop from the stack.</w:t>
+        <w:t>Code Parser does its validation by keeping track of the curly brackets (i.e. “{</w:t>
+      </w:r>
+      <w:proofErr w:type="gramStart"/>
+      <w:r>
+        <w:t>“ and</w:t>
+      </w:r>
+      <w:proofErr w:type="gramEnd"/>
+      <w:r>
+        <w:t xml:space="preserve"> “}” ). It keeps track of the number currently present open curly bracket, “{“. When Code Parser encounters an open curly bracket, it will push it to a stack. When it encounters a closed curly bracket, it will pop from the stack.</w:t>
       </w:r>
     </w:p>
     <w:p>
@@ -6965,8 +7243,13 @@
       <w:pPr>
         <w:pStyle w:val="codeStyle"/>
       </w:pPr>
-      <w:r>
-        <w:t>procedure Mini {</w:t>
+      <w:proofErr w:type="gramStart"/>
+      <w:r>
+        <w:t>procedure</w:t>
+      </w:r>
+      <w:proofErr w:type="gramEnd"/>
+      <w:r>
+        <w:t xml:space="preserve"> Mini {</w:t>
       </w:r>
     </w:p>
     <w:p>
@@ -6989,9 +7272,19 @@
       <w:pPr>
         <w:pStyle w:val="codeStyle"/>
       </w:pPr>
-      <w:r>
-        <w:t>i = 51; }</w:t>
-      </w:r>
+      <w:proofErr w:type="spellStart"/>
+      <w:r>
+        <w:t>i</w:t>
+      </w:r>
+      <w:proofErr w:type="spellEnd"/>
+      <w:r>
+        <w:t xml:space="preserve"> = 51</w:t>
+      </w:r>
+      <w:proofErr w:type="gramStart"/>
+      <w:r>
+        <w:t>; }</w:t>
+      </w:r>
+      <w:proofErr w:type="gramEnd"/>
     </w:p>
     <w:p/>
     <w:p/>
@@ -7014,7 +7307,15 @@
         <w:jc w:val="both"/>
       </w:pPr>
       <w:r>
-        <w:t>Code Parser starts reading the source code at line 1, it will check whether the stack is empty. If the stack is empty, it will be expecting a procedure declaration.</w:t>
+        <w:t xml:space="preserve">Code Parser starts reading the source code at line </w:t>
+      </w:r>
+      <w:proofErr w:type="gramStart"/>
+      <w:r>
+        <w:t>1,</w:t>
+      </w:r>
+      <w:proofErr w:type="gramEnd"/>
+      <w:r>
+        <w:t xml:space="preserve"> it will check whether the stack is empty. If the stack is empty, it will be expecting a procedure declaration.</w:t>
       </w:r>
     </w:p>
     <w:p>
@@ -7027,7 +7328,31 @@
         <w:jc w:val="both"/>
       </w:pPr>
       <w:r>
-        <w:t>It then parses procedure Mini, creates an ASTNode, sets it as root, and pushes the curly bracket “{“ into the stack. Insert “Mini” into the ProcTable.</w:t>
+        <w:t xml:space="preserve">It then parses procedure Mini, creates an </w:t>
+      </w:r>
+      <w:proofErr w:type="spellStart"/>
+      <w:r>
+        <w:t>ASTNode</w:t>
+      </w:r>
+      <w:proofErr w:type="spellEnd"/>
+      <w:r>
+        <w:t>, sets it as root, and pushes the curly bracket “{</w:t>
+      </w:r>
+      <w:proofErr w:type="gramStart"/>
+      <w:r>
+        <w:t>“ into</w:t>
+      </w:r>
+      <w:proofErr w:type="gramEnd"/>
+      <w:r>
+        <w:t xml:space="preserve"> the stack. Insert “Mini” into the </w:t>
+      </w:r>
+      <w:proofErr w:type="spellStart"/>
+      <w:r>
+        <w:t>ProcTable</w:t>
+      </w:r>
+      <w:proofErr w:type="spellEnd"/>
+      <w:r>
+        <w:t>.</w:t>
       </w:r>
     </w:p>
     <w:p>
@@ -7079,7 +7404,23 @@
         <w:jc w:val="both"/>
       </w:pPr>
       <w:r>
-        <w:t>Code Parser will also set the VarTable, Modifies, Uses, Follows, and Parent accordingly, in this case, it will set Modifies (line 1, and variable A1), and insert A1 into the VarTable.</w:t>
+        <w:t xml:space="preserve">Code Parser will also set the </w:t>
+      </w:r>
+      <w:proofErr w:type="spellStart"/>
+      <w:r>
+        <w:t>VarTable</w:t>
+      </w:r>
+      <w:proofErr w:type="spellEnd"/>
+      <w:r>
+        <w:t xml:space="preserve">, Modifies, Uses, Follows, and Parent accordingly, in this case, it will set Modifies (line 1, and variable A1), and insert A1 into the </w:t>
+      </w:r>
+      <w:proofErr w:type="spellStart"/>
+      <w:r>
+        <w:t>VarTable</w:t>
+      </w:r>
+      <w:proofErr w:type="spellEnd"/>
+      <w:r>
+        <w:t>.</w:t>
       </w:r>
     </w:p>
     <w:p>
@@ -7139,8 +7480,13 @@
       <w:pPr>
         <w:jc w:val="both"/>
       </w:pPr>
-      <w:r>
-        <w:t>CodeParser’s Unit testing is done by checking the content of each table, whether it has set the tables properly, and by checking the contents of each node in the AST, whether it matches the expected AST.</w:t>
+      <w:proofErr w:type="spellStart"/>
+      <w:r>
+        <w:t>CodeParser’s</w:t>
+      </w:r>
+      <w:proofErr w:type="spellEnd"/>
+      <w:r>
+        <w:t xml:space="preserve"> Unit testing is done by checking the content of each table, whether it has set the tables properly, and by checking the contents of each node in the AST, whether it matches the expected AST.</w:t>
       </w:r>
     </w:p>
     <w:p/>
@@ -7237,7 +7583,27 @@
           <w:sz w:val="22"/>
           <w:szCs w:val="22"/>
         </w:rPr>
-        <w:t xml:space="preserve">Follow guidelines in Handbook Section 10.2 to analyze, justify and document detailed design decisions. Pay attention to clarity of the description (check hints in Section 10.2). </w:t>
+        <w:t xml:space="preserve">Follow guidelines in Handbook Section 10.2 to </w:t>
+      </w:r>
+      <w:proofErr w:type="spellStart"/>
+      <w:r>
+        <w:rPr>
+          <w:rFonts w:ascii="Times New Roman" w:hAnsi="Times New Roman" w:cs="Times New Roman"/>
+          <w:color w:val="000000"/>
+          <w:sz w:val="22"/>
+          <w:szCs w:val="22"/>
+        </w:rPr>
+        <w:t>analyze</w:t>
+      </w:r>
+      <w:proofErr w:type="spellEnd"/>
+      <w:r>
+        <w:rPr>
+          <w:rFonts w:ascii="Times New Roman" w:hAnsi="Times New Roman" w:cs="Times New Roman"/>
+          <w:color w:val="000000"/>
+          <w:sz w:val="22"/>
+          <w:szCs w:val="22"/>
+        </w:rPr>
+        <w:t xml:space="preserve">, justify and document detailed design decisions. Pay attention to clarity of the description (check hints in Section 10.2). </w:t>
       </w:r>
     </w:p>
     <w:p>
@@ -7760,7 +8126,15 @@
         <w:spacing w:line="240" w:lineRule="auto"/>
       </w:pPr>
       <w:r>
-        <w:t>Maintain a currCFGNode pointer.</w:t>
+        <w:t xml:space="preserve">Maintain a </w:t>
+      </w:r>
+      <w:proofErr w:type="spellStart"/>
+      <w:r>
+        <w:t>currCFGNode</w:t>
+      </w:r>
+      <w:proofErr w:type="spellEnd"/>
+      <w:r>
+        <w:t xml:space="preserve"> pointer.</w:t>
       </w:r>
     </w:p>
     <w:p>
@@ -7799,7 +8173,39 @@
         <w:spacing w:line="240" w:lineRule="auto"/>
       </w:pPr>
       <w:r>
-        <w:t>For each node, update the currASTNode and currCFGNode. Then create a CFG for stmtLst using the currASTNode.</w:t>
+        <w:t xml:space="preserve">For each node, update the </w:t>
+      </w:r>
+      <w:proofErr w:type="spellStart"/>
+      <w:r>
+        <w:t>currASTNode</w:t>
+      </w:r>
+      <w:proofErr w:type="spellEnd"/>
+      <w:r>
+        <w:t xml:space="preserve"> and </w:t>
+      </w:r>
+      <w:proofErr w:type="spellStart"/>
+      <w:r>
+        <w:t>currCFGNode</w:t>
+      </w:r>
+      <w:proofErr w:type="spellEnd"/>
+      <w:r>
+        <w:t xml:space="preserve">. Then create a CFG for </w:t>
+      </w:r>
+      <w:proofErr w:type="spellStart"/>
+      <w:r>
+        <w:t>stmtLst</w:t>
+      </w:r>
+      <w:proofErr w:type="spellEnd"/>
+      <w:r>
+        <w:t xml:space="preserve"> using the </w:t>
+      </w:r>
+      <w:proofErr w:type="spellStart"/>
+      <w:r>
+        <w:t>currASTNode</w:t>
+      </w:r>
+      <w:proofErr w:type="spellEnd"/>
+      <w:r>
+        <w:t>.</w:t>
       </w:r>
     </w:p>
     <w:p>
@@ -7807,7 +8213,15 @@
         <w:spacing w:line="240" w:lineRule="auto"/>
       </w:pPr>
       <w:r>
-        <w:t>Here are the steps taken to create a CFG for stmtLst:</w:t>
+        <w:t xml:space="preserve">Here are the steps taken to create a CFG for </w:t>
+      </w:r>
+      <w:proofErr w:type="spellStart"/>
+      <w:r>
+        <w:t>stmtLst</w:t>
+      </w:r>
+      <w:proofErr w:type="spellEnd"/>
+      <w:r>
+        <w:t>:</w:t>
       </w:r>
     </w:p>
     <w:p>
@@ -7870,9 +8284,13 @@
       <w:r>
         <w:t xml:space="preserve">If type is WHILE, create CFG for </w:t>
       </w:r>
+      <w:proofErr w:type="spellStart"/>
+      <w:proofErr w:type="gramStart"/>
       <w:r>
         <w:t>While</w:t>
       </w:r>
+      <w:proofErr w:type="spellEnd"/>
+      <w:proofErr w:type="gramEnd"/>
       <w:r>
         <w:t>.</w:t>
       </w:r>
@@ -7915,7 +8333,17 @@
         <w:spacing w:line="240" w:lineRule="auto"/>
       </w:pPr>
       <w:r>
-        <w:t>To create CFG for While, the steps are:</w:t>
+        <w:t xml:space="preserve">To create CFG for </w:t>
+      </w:r>
+      <w:proofErr w:type="spellStart"/>
+      <w:proofErr w:type="gramStart"/>
+      <w:r>
+        <w:t>While</w:t>
+      </w:r>
+      <w:proofErr w:type="spellEnd"/>
+      <w:proofErr w:type="gramEnd"/>
+      <w:r>
+        <w:t>, the steps are:</w:t>
       </w:r>
     </w:p>
     <w:p>
@@ -7941,7 +8369,23 @@
         <w:spacing w:line="240" w:lineRule="auto"/>
       </w:pPr>
       <w:r>
-        <w:t xml:space="preserve">Save a pointer to the currCFGNode. This is the toNode for the backwards pointer of the while loop in the CFG that is to be set later. </w:t>
+        <w:t xml:space="preserve">Save a pointer to the </w:t>
+      </w:r>
+      <w:proofErr w:type="spellStart"/>
+      <w:r>
+        <w:t>currCFGNode</w:t>
+      </w:r>
+      <w:proofErr w:type="spellEnd"/>
+      <w:r>
+        <w:t xml:space="preserve">. This is the </w:t>
+      </w:r>
+      <w:proofErr w:type="spellStart"/>
+      <w:r>
+        <w:t>toNode</w:t>
+      </w:r>
+      <w:proofErr w:type="spellEnd"/>
+      <w:r>
+        <w:t xml:space="preserve"> for the backwards pointer of the while loop in the CFG that is to be set later. </w:t>
       </w:r>
     </w:p>
     <w:p>
@@ -7954,7 +8398,15 @@
         <w:spacing w:line="240" w:lineRule="auto"/>
       </w:pPr>
       <w:r>
-        <w:t xml:space="preserve">Create the CFG for stmtLst. </w:t>
+        <w:t xml:space="preserve">Create the CFG for </w:t>
+      </w:r>
+      <w:proofErr w:type="spellStart"/>
+      <w:r>
+        <w:t>stmtLst</w:t>
+      </w:r>
+      <w:proofErr w:type="spellEnd"/>
+      <w:r>
+        <w:t xml:space="preserve">. </w:t>
       </w:r>
     </w:p>
     <w:p>
@@ -7969,8 +8421,13 @@
       <w:r>
         <w:t xml:space="preserve">Find the </w:t>
       </w:r>
-      <w:r>
-        <w:t xml:space="preserve">fromNode for the backwards pointer by running DFS on the currently created CFG. </w:t>
+      <w:proofErr w:type="spellStart"/>
+      <w:r>
+        <w:t>fromNode</w:t>
+      </w:r>
+      <w:proofErr w:type="spellEnd"/>
+      <w:r>
+        <w:t xml:space="preserve"> for the backwards pointer by running DFS on the currently created CFG. </w:t>
       </w:r>
     </w:p>
     <w:p>
@@ -7983,10 +8440,26 @@
         <w:spacing w:line="240" w:lineRule="auto"/>
       </w:pPr>
       <w:r>
-        <w:t>Create a link from the fr</w:t>
-      </w:r>
-      <w:r>
-        <w:t>omNode to the toNode in the CFG.</w:t>
+        <w:t xml:space="preserve">Create a link from the </w:t>
+      </w:r>
+      <w:proofErr w:type="spellStart"/>
+      <w:r>
+        <w:t>fr</w:t>
+      </w:r>
+      <w:r>
+        <w:t>omNode</w:t>
+      </w:r>
+      <w:proofErr w:type="spellEnd"/>
+      <w:r>
+        <w:t xml:space="preserve"> to the </w:t>
+      </w:r>
+      <w:proofErr w:type="spellStart"/>
+      <w:r>
+        <w:t>toNode</w:t>
+      </w:r>
+      <w:proofErr w:type="spellEnd"/>
+      <w:r>
+        <w:t xml:space="preserve"> in the CFG.</w:t>
       </w:r>
     </w:p>
     <w:p>
@@ -7999,7 +8472,15 @@
         <w:spacing w:line="240" w:lineRule="auto"/>
       </w:pPr>
       <w:r>
-        <w:t>Update currCFGNode.</w:t>
+        <w:t xml:space="preserve">Update </w:t>
+      </w:r>
+      <w:proofErr w:type="spellStart"/>
+      <w:r>
+        <w:t>currCFGNode</w:t>
+      </w:r>
+      <w:proofErr w:type="spellEnd"/>
+      <w:r>
+        <w:t>.</w:t>
       </w:r>
     </w:p>
     <w:p>
@@ -8033,7 +8514,28 @@
         <w:spacing w:line="240" w:lineRule="auto"/>
       </w:pPr>
       <w:r>
-        <w:t xml:space="preserve">For the then:stmtLst, create CFG for stmtLst. </w:t>
+        <w:t xml:space="preserve">For the </w:t>
+      </w:r>
+      <w:proofErr w:type="spellStart"/>
+      <w:r>
+        <w:t>then</w:t>
+      </w:r>
+      <w:proofErr w:type="gramStart"/>
+      <w:r>
+        <w:t>:stmtLst</w:t>
+      </w:r>
+      <w:proofErr w:type="spellEnd"/>
+      <w:proofErr w:type="gramEnd"/>
+      <w:r>
+        <w:t xml:space="preserve">, create CFG for </w:t>
+      </w:r>
+      <w:proofErr w:type="spellStart"/>
+      <w:r>
+        <w:t>stmtLst</w:t>
+      </w:r>
+      <w:proofErr w:type="spellEnd"/>
+      <w:r>
+        <w:t xml:space="preserve">. </w:t>
       </w:r>
     </w:p>
     <w:p>
@@ -8046,7 +8548,15 @@
         <w:spacing w:line="240" w:lineRule="auto"/>
       </w:pPr>
       <w:r>
-        <w:t xml:space="preserve">Store a pointer to the currCFGNode. This is a leaf node that is to be connected to a dummy -1 node later. </w:t>
+        <w:t xml:space="preserve">Store a pointer to the </w:t>
+      </w:r>
+      <w:proofErr w:type="spellStart"/>
+      <w:r>
+        <w:t>currCFGNode</w:t>
+      </w:r>
+      <w:proofErr w:type="spellEnd"/>
+      <w:r>
+        <w:t xml:space="preserve">. This is a leaf node that is to be connected to a dummy -1 node later. </w:t>
       </w:r>
     </w:p>
     <w:p>
@@ -8059,7 +8569,28 @@
         <w:spacing w:line="240" w:lineRule="auto"/>
       </w:pPr>
       <w:r>
-        <w:t xml:space="preserve">For the else:stmtLst, create a CFG for stmtLst. </w:t>
+        <w:t xml:space="preserve">For the </w:t>
+      </w:r>
+      <w:proofErr w:type="spellStart"/>
+      <w:r>
+        <w:t>else</w:t>
+      </w:r>
+      <w:proofErr w:type="gramStart"/>
+      <w:r>
+        <w:t>:stmtLst</w:t>
+      </w:r>
+      <w:proofErr w:type="spellEnd"/>
+      <w:proofErr w:type="gramEnd"/>
+      <w:r>
+        <w:t xml:space="preserve">, create a CFG for </w:t>
+      </w:r>
+      <w:proofErr w:type="spellStart"/>
+      <w:r>
+        <w:t>stmtLst</w:t>
+      </w:r>
+      <w:proofErr w:type="spellEnd"/>
+      <w:r>
+        <w:t xml:space="preserve">. </w:t>
       </w:r>
     </w:p>
     <w:p>
@@ -8072,7 +8603,15 @@
         <w:spacing w:line="240" w:lineRule="auto"/>
       </w:pPr>
       <w:r>
-        <w:t>Store a pointer to the currCFGNode. This is another leaf node.</w:t>
+        <w:t xml:space="preserve">Store a pointer to the </w:t>
+      </w:r>
+      <w:proofErr w:type="spellStart"/>
+      <w:r>
+        <w:t>currCFGNode</w:t>
+      </w:r>
+      <w:proofErr w:type="spellEnd"/>
+      <w:r>
+        <w:t>. This is another leaf node.</w:t>
       </w:r>
     </w:p>
     <w:p>
@@ -8101,7 +8640,15 @@
         <w:spacing w:line="240" w:lineRule="auto"/>
       </w:pPr>
       <w:r>
-        <w:t>Update currCFGNode.</w:t>
+        <w:t xml:space="preserve">Update </w:t>
+      </w:r>
+      <w:proofErr w:type="spellStart"/>
+      <w:r>
+        <w:t>currCFGNode</w:t>
+      </w:r>
+      <w:proofErr w:type="spellEnd"/>
+      <w:r>
+        <w:t>.</w:t>
       </w:r>
     </w:p>
     <w:p>
@@ -8216,7 +8763,15 @@
         <w:jc w:val="both"/>
       </w:pPr>
       <w:r>
-        <w:t xml:space="preserve">Query Processor calls QueryParser to create a Query object from the given query string. </w:t>
+        <w:t xml:space="preserve">Query Processor calls </w:t>
+      </w:r>
+      <w:proofErr w:type="spellStart"/>
+      <w:r>
+        <w:t>QueryParser</w:t>
+      </w:r>
+      <w:proofErr w:type="spellEnd"/>
+      <w:r>
+        <w:t xml:space="preserve"> to create a Query object from the given query string. </w:t>
       </w:r>
     </w:p>
     <w:p>
@@ -8230,7 +8785,15 @@
         <w:jc w:val="both"/>
       </w:pPr>
       <w:r>
-        <w:t xml:space="preserve">Query Processor then passes the Query object to the QueryEvaluator. </w:t>
+        <w:t xml:space="preserve">Query Processor then passes the Query object to the </w:t>
+      </w:r>
+      <w:proofErr w:type="spellStart"/>
+      <w:r>
+        <w:t>QueryEvaluator</w:t>
+      </w:r>
+      <w:proofErr w:type="spellEnd"/>
+      <w:r>
+        <w:t xml:space="preserve">. </w:t>
       </w:r>
     </w:p>
     <w:p>
@@ -8297,12 +8860,14 @@
       <w:r>
         <w:t xml:space="preserve">Query parser has two major functionalities: query validation and query parsing, and they are implemented as functions in the </w:t>
       </w:r>
+      <w:proofErr w:type="spellStart"/>
       <w:r>
         <w:rPr>
           <w:b/>
         </w:rPr>
         <w:t>QueryParser</w:t>
       </w:r>
+      <w:proofErr w:type="spellEnd"/>
       <w:r>
         <w:t xml:space="preserve"> class. The controller calls query validator to check if the given query is syntactically correct. If it is, query controller will then parse the query by calling the query parser.</w:t>
       </w:r>
@@ -8445,8 +9010,21 @@
       <w:pPr>
         <w:jc w:val="both"/>
       </w:pPr>
-      <w:r>
-        <w:t>assign a; while w; Select a such that Follows(w, a) pattern a (“x”, _”x+y”_)</w:t>
+      <w:proofErr w:type="gramStart"/>
+      <w:r>
+        <w:t>assign</w:t>
+      </w:r>
+      <w:proofErr w:type="gramEnd"/>
+      <w:r>
+        <w:t xml:space="preserve"> a; while w; Select a such that Follows(w, a) pattern a (“x”, _”</w:t>
+      </w:r>
+      <w:proofErr w:type="spellStart"/>
+      <w:r>
+        <w:t>x+y</w:t>
+      </w:r>
+      <w:proofErr w:type="spellEnd"/>
+      <w:r>
+        <w:t>”_)</w:t>
       </w:r>
     </w:p>
     <w:p>
@@ -8490,7 +9068,15 @@
         </w:numPr>
       </w:pPr>
       <w:r>
-        <w:t>Select a such that Follows(w, a) pattern a (“x”, _”x+y”_)</w:t>
+        <w:t>Select a such that Follows(w, a) pattern a (“x”, _”</w:t>
+      </w:r>
+      <w:proofErr w:type="spellStart"/>
+      <w:r>
+        <w:t>x+y</w:t>
+      </w:r>
+      <w:proofErr w:type="spellEnd"/>
+      <w:r>
+        <w:t>”_)</w:t>
       </w:r>
     </w:p>
     <w:p>
@@ -8729,12 +9315,14 @@
       <w:r>
         <w:t xml:space="preserve">If the regular expression matching fails, (for example, the number of arguments in the clause is not exactly two) the validator will instantly terminate and declare the query invalid. In the case where statement is valid, all the tokens from the select statement will be stored in a vector, </w:t>
       </w:r>
+      <w:proofErr w:type="spellStart"/>
       <w:r>
         <w:rPr>
           <w:i/>
         </w:rPr>
         <w:t>selectStatement</w:t>
       </w:r>
+      <w:proofErr w:type="spellEnd"/>
       <w:r>
         <w:t>. This vector will be accessed by the parsing</w:t>
       </w:r>
@@ -8744,11 +9332,19 @@
       <w:r>
         <w:t xml:space="preserve">function later on. For efficiency, the </w:t>
       </w:r>
+      <w:proofErr w:type="spellStart"/>
       <w:r>
         <w:rPr>
           <w:i/>
         </w:rPr>
-        <w:t xml:space="preserve">selectStatement </w:t>
+        <w:t>selectStatement</w:t>
+      </w:r>
+      <w:proofErr w:type="spellEnd"/>
+      <w:r>
+        <w:rPr>
+          <w:i/>
+        </w:rPr>
+        <w:t xml:space="preserve"> </w:t>
       </w:r>
       <w:r>
         <w:t>vector will only contain relevant tokens from the statement. Therefore, the unnecessary syntactic punctuation will be removed.</w:t>
@@ -8758,17 +9354,41 @@
       <w:r>
         <w:t xml:space="preserve">From the example above, the value of </w:t>
       </w:r>
+      <w:proofErr w:type="spellStart"/>
+      <w:proofErr w:type="gramStart"/>
       <w:r>
         <w:rPr>
           <w:i/>
         </w:rPr>
         <w:t>selectStatement</w:t>
       </w:r>
+      <w:proofErr w:type="spellEnd"/>
       <w:r>
         <w:rPr>
           <w:i/>
         </w:rPr>
-        <w:t>[] (dynamic array, c++ vector)</w:t>
+        <w:t>[</w:t>
+      </w:r>
+      <w:proofErr w:type="gramEnd"/>
+      <w:r>
+        <w:rPr>
+          <w:i/>
+        </w:rPr>
+        <w:t xml:space="preserve">] (dynamic array, </w:t>
+      </w:r>
+      <w:proofErr w:type="spellStart"/>
+      <w:r>
+        <w:rPr>
+          <w:i/>
+        </w:rPr>
+        <w:t>c++</w:t>
+      </w:r>
+      <w:proofErr w:type="spellEnd"/>
+      <w:r>
+        <w:rPr>
+          <w:i/>
+        </w:rPr>
+        <w:t xml:space="preserve"> vector)</w:t>
       </w:r>
       <w:r>
         <w:t xml:space="preserve"> will be:</w:t>
@@ -8990,7 +9610,15 @@
           </w:tcPr>
           <w:p>
             <w:r>
-              <w:t>_”x+y”_</w:t>
+              <w:t>_”</w:t>
+            </w:r>
+            <w:proofErr w:type="spellStart"/>
+            <w:r>
+              <w:t>x+y</w:t>
+            </w:r>
+            <w:proofErr w:type="spellEnd"/>
+            <w:r>
+              <w:t>”_</w:t>
             </w:r>
           </w:p>
         </w:tc>
@@ -9067,21 +9695,25 @@
       <w:r>
         <w:t xml:space="preserve">The parser processes the </w:t>
       </w:r>
+      <w:proofErr w:type="spellStart"/>
       <w:r>
         <w:rPr>
           <w:i/>
         </w:rPr>
         <w:t>selectStatement</w:t>
       </w:r>
+      <w:proofErr w:type="spellEnd"/>
       <w:r>
         <w:t xml:space="preserve"> vector from the earlier. The </w:t>
       </w:r>
+      <w:proofErr w:type="spellStart"/>
       <w:r>
         <w:rPr>
           <w:i/>
         </w:rPr>
         <w:t>selectStatement</w:t>
       </w:r>
+      <w:proofErr w:type="spellEnd"/>
       <w:r>
         <w:t xml:space="preserve"> vector will be processed to construct a Query object with the following structure.</w:t>
       </w:r>
@@ -9245,12 +9877,14 @@
       <w:r>
         <w:t xml:space="preserve"> vector will be detected and validated once again on whether they have been declared earlier. If it is not declared, the query is invalid and </w:t>
       </w:r>
+      <w:proofErr w:type="spellStart"/>
       <w:r>
         <w:rPr>
           <w:b/>
         </w:rPr>
         <w:t>QueryParser</w:t>
       </w:r>
+      <w:proofErr w:type="spellEnd"/>
       <w:r>
         <w:t xml:space="preserve"> will indicate and return invalid. The string vector will then be stored in a </w:t>
       </w:r>
@@ -9360,12 +9994,14 @@
                 <w:tab w:val="left" w:pos="1716"/>
               </w:tabs>
             </w:pPr>
+            <w:proofErr w:type="spellStart"/>
             <w:r>
               <w:rPr>
                 <w:i/>
               </w:rPr>
               <w:t>enum</w:t>
             </w:r>
+            <w:proofErr w:type="spellEnd"/>
             <w:r>
               <w:tab/>
               <w:t>relationship-type</w:t>
@@ -9377,12 +10013,14 @@
                 <w:tab w:val="left" w:pos="1716"/>
               </w:tabs>
             </w:pPr>
+            <w:proofErr w:type="spellStart"/>
             <w:r>
               <w:rPr>
                 <w:i/>
               </w:rPr>
               <w:t>enum</w:t>
             </w:r>
+            <w:proofErr w:type="spellEnd"/>
             <w:r>
               <w:rPr>
                 <w:i/>
@@ -9433,12 +10071,14 @@
                 <w:tab w:val="left" w:pos="1716"/>
               </w:tabs>
             </w:pPr>
+            <w:proofErr w:type="spellStart"/>
             <w:r>
               <w:rPr>
                 <w:i/>
               </w:rPr>
               <w:t>TokenType</w:t>
             </w:r>
+            <w:proofErr w:type="spellEnd"/>
             <w:r>
               <w:tab/>
               <w:t>token1-type</w:t>
@@ -9450,12 +10090,14 @@
                 <w:tab w:val="left" w:pos="1716"/>
               </w:tabs>
             </w:pPr>
+            <w:proofErr w:type="spellStart"/>
             <w:r>
               <w:rPr>
                 <w:i/>
               </w:rPr>
               <w:t>TokenType</w:t>
             </w:r>
+            <w:proofErr w:type="spellEnd"/>
             <w:r>
               <w:tab/>
               <w:t>token2-type</w:t>
@@ -9493,14 +10135,37 @@
         <w:t>Relationship</w:t>
       </w:r>
       <w:r>
-        <w:t xml:space="preserve"> arguments will also be semantically checked to determine if they are valid. For example, both arguments in Follows clause have to be a statement (i.e. stmt, while, if, assign, call). If the arguments contain a constant synonym (e.g. constant c; while w; Select w such that Follows (c,w), then </w:t>
-      </w:r>
+        <w:t xml:space="preserve"> arguments will also be semantically checked to determine if they are valid. For example, both arguments in Follows clause have to be a statement (i.e. </w:t>
+      </w:r>
+      <w:proofErr w:type="spellStart"/>
+      <w:r>
+        <w:t>stmt</w:t>
+      </w:r>
+      <w:proofErr w:type="spellEnd"/>
+      <w:r>
+        <w:t>, while, if, assign, call). If the arguments contain a constant synonym (e.g. constant c; while w; Select w such that Follows (</w:t>
+      </w:r>
+      <w:proofErr w:type="spellStart"/>
+      <w:r>
+        <w:t>c</w:t>
+      </w:r>
+      <w:proofErr w:type="gramStart"/>
+      <w:r>
+        <w:t>,w</w:t>
+      </w:r>
+      <w:proofErr w:type="spellEnd"/>
+      <w:proofErr w:type="gramEnd"/>
+      <w:r>
+        <w:t xml:space="preserve">), then </w:t>
+      </w:r>
+      <w:proofErr w:type="spellStart"/>
       <w:r>
         <w:rPr>
           <w:b/>
         </w:rPr>
         <w:t>QueryParser</w:t>
       </w:r>
+      <w:proofErr w:type="spellEnd"/>
       <w:r>
         <w:t xml:space="preserve"> will detect the error and return invalid.</w:t>
       </w:r>
@@ -9512,12 +10177,14 @@
       <w:r>
         <w:t xml:space="preserve">The types of the tokens/arguments are detected by </w:t>
       </w:r>
+      <w:proofErr w:type="spellStart"/>
       <w:r>
         <w:rPr>
           <w:b/>
         </w:rPr>
         <w:t>QueryParser</w:t>
       </w:r>
+      <w:proofErr w:type="spellEnd"/>
       <w:r>
         <w:t xml:space="preserve"> and store them in the </w:t>
       </w:r>
@@ -10129,7 +10796,15 @@
           </w:tcPr>
           <w:p>
             <w:r>
-              <w:t>_”x+y”_</w:t>
+              <w:t>_”</w:t>
+            </w:r>
+            <w:proofErr w:type="spellStart"/>
+            <w:r>
+              <w:t>x+y</w:t>
+            </w:r>
+            <w:proofErr w:type="spellEnd"/>
+            <w:r>
+              <w:t>”_</w:t>
             </w:r>
           </w:p>
         </w:tc>
@@ -10518,19 +11193,77 @@
         <w:jc w:val="both"/>
       </w:pPr>
       <w:r>
-        <w:t>procedure p,q; Select q such that Calls (p,q) with p.procName=”Second”</w:t>
+        <w:t xml:space="preserve">procedure </w:t>
+      </w:r>
+      <w:proofErr w:type="spellStart"/>
+      <w:r>
+        <w:t>p</w:t>
+      </w:r>
+      <w:proofErr w:type="gramStart"/>
+      <w:r>
+        <w:t>,q</w:t>
+      </w:r>
+      <w:proofErr w:type="spellEnd"/>
+      <w:proofErr w:type="gramEnd"/>
+      <w:r>
+        <w:t>; Select q such that Calls (</w:t>
+      </w:r>
+      <w:proofErr w:type="spellStart"/>
+      <w:r>
+        <w:t>p,q</w:t>
+      </w:r>
+      <w:proofErr w:type="spellEnd"/>
+      <w:r>
+        <w:t xml:space="preserve">) with </w:t>
+      </w:r>
+      <w:proofErr w:type="spellStart"/>
+      <w:r>
+        <w:t>p.procName</w:t>
+      </w:r>
+      <w:proofErr w:type="spellEnd"/>
+      <w:r>
+        <w:t>=”Second”</w:t>
       </w:r>
     </w:p>
     <w:p>
       <w:pPr>
         <w:jc w:val="both"/>
       </w:pPr>
-      <w:r>
-        <w:t xml:space="preserve">p.procName = ”Second” will be parsed into two parts, left-hand-side and right-hand-side. Right-hand-side includes “Second” and will be stored in token2/argument-2 in a relationship object. Left-hand-side includes p.procName and will be stored in token1/argument-1 if </w:t>
+      <w:proofErr w:type="spellStart"/>
+      <w:r>
+        <w:t>p.procName</w:t>
+      </w:r>
+      <w:proofErr w:type="spellEnd"/>
+      <w:r>
+        <w:t xml:space="preserve"> </w:t>
+      </w:r>
+      <w:proofErr w:type="gramStart"/>
+      <w:r>
+        <w:t>= ”</w:t>
+      </w:r>
+      <w:proofErr w:type="gramEnd"/>
+      <w:r>
+        <w:t xml:space="preserve">Second” will be parsed into two parts, left-hand-side and right-hand-side. Right-hand-side includes “Second” and will be stored in token2/argument-2 in a relationship object. Left-hand-side includes </w:t>
+      </w:r>
+      <w:proofErr w:type="spellStart"/>
+      <w:r>
+        <w:t>p.procName</w:t>
+      </w:r>
+      <w:proofErr w:type="spellEnd"/>
+      <w:r>
+        <w:t xml:space="preserve"> and will be stored in token1/argument-1 if </w:t>
       </w:r>
       <w:r>
         <w:lastRenderedPageBreak/>
-        <w:t xml:space="preserve">token is valid. Synonym p will be checked against the map whether it exists. Since the attribute name is procName, it will also be checked on whether it is of type procedure. </w:t>
+        <w:t xml:space="preserve">token is valid. Synonym p will be checked against the map whether it exists. Since the attribute name is </w:t>
+      </w:r>
+      <w:proofErr w:type="spellStart"/>
+      <w:r>
+        <w:t>procName</w:t>
+      </w:r>
+      <w:proofErr w:type="spellEnd"/>
+      <w:r>
+        <w:t xml:space="preserve">, it will also be checked on whether it is of type procedure. </w:t>
       </w:r>
     </w:p>
     <w:p>
@@ -10841,7 +11574,25 @@
         <w:jc w:val="both"/>
       </w:pPr>
       <w:r>
-        <w:t>“procName” is not stored because it is known that a synonym of type procedure can only have “procName” as its attribute name.</w:t>
+        <w:t>“</w:t>
+      </w:r>
+      <w:proofErr w:type="spellStart"/>
+      <w:proofErr w:type="gramStart"/>
+      <w:r>
+        <w:t>procName</w:t>
+      </w:r>
+      <w:proofErr w:type="spellEnd"/>
+      <w:proofErr w:type="gramEnd"/>
+      <w:r>
+        <w:t>” is not stored because it is known that a synonym of type procedure can only have “</w:t>
+      </w:r>
+      <w:proofErr w:type="spellStart"/>
+      <w:r>
+        <w:t>procName</w:t>
+      </w:r>
+      <w:proofErr w:type="spellEnd"/>
+      <w:r>
+        <w:t>” as its attribute name.</w:t>
       </w:r>
     </w:p>
     <w:p>
@@ -10849,14 +11600,32 @@
         <w:jc w:val="both"/>
       </w:pPr>
       <w:r>
-        <w:t xml:space="preserve">However, for special cases when the synonym is of type call. There will be another attribute to represent whether call refers to the procedure name (c.procName) or statement number (stmt#). </w:t>
-      </w:r>
+        <w:t>However, for special cases when the synonym is of type call. There will be another attribute to represent whether call refers to the procedure name (</w:t>
+      </w:r>
+      <w:proofErr w:type="spellStart"/>
+      <w:r>
+        <w:t>c.procName</w:t>
+      </w:r>
+      <w:proofErr w:type="spellEnd"/>
+      <w:r>
+        <w:t>) or statement number (</w:t>
+      </w:r>
+      <w:proofErr w:type="spellStart"/>
+      <w:r>
+        <w:t>stmt</w:t>
+      </w:r>
+      <w:proofErr w:type="spellEnd"/>
+      <w:r>
+        <w:t xml:space="preserve">#). </w:t>
+      </w:r>
+      <w:proofErr w:type="spellStart"/>
       <w:r>
         <w:rPr>
           <w:b/>
         </w:rPr>
         <w:t>QueryEvaluator</w:t>
       </w:r>
+      <w:proofErr w:type="spellEnd"/>
       <w:r>
         <w:t xml:space="preserve"> will then check the additional attribute before evaluating the clause.</w:t>
       </w:r>
@@ -10900,8 +11669,21 @@
       <w:pPr>
         <w:jc w:val="both"/>
       </w:pPr>
-      <w:r>
-        <w:t>assign a; Select a pattern a(_,_) and a(“x”,_”x+y”_);</w:t>
+      <w:proofErr w:type="gramStart"/>
+      <w:r>
+        <w:t>assign</w:t>
+      </w:r>
+      <w:proofErr w:type="gramEnd"/>
+      <w:r>
+        <w:t xml:space="preserve"> a; Select a pattern a(_,_) and a(“x”,_”</w:t>
+      </w:r>
+      <w:proofErr w:type="spellStart"/>
+      <w:r>
+        <w:t>x+y</w:t>
+      </w:r>
+      <w:proofErr w:type="spellEnd"/>
+      <w:r>
+        <w:t>”_);</w:t>
       </w:r>
     </w:p>
     <w:p>
@@ -11251,7 +12033,15 @@
       </w:pPr>
       <w:r>
         <w:lastRenderedPageBreak/>
-        <w:t>It also keeps track of the last relationship-type. Therefore, when Query Parser reaches the word “and”, it knows that it will be parsing a pattern clause again, translating the “and” keyword into “pattern”. Query Parser will then validate and parse accordingly with respect of the clause type, in this case it is “pattern”.</w:t>
+        <w:t xml:space="preserve">It also keeps track of the last relationship-type. Therefore, when Query Parser reaches the word “and”, it knows that it will be parsing a pattern clause again, translating the “and” keyword into “pattern”. Query Parser will then validate and parse accordingly with respect of the clause </w:t>
+      </w:r>
+      <w:proofErr w:type="gramStart"/>
+      <w:r>
+        <w:t>type,</w:t>
+      </w:r>
+      <w:proofErr w:type="gramEnd"/>
+      <w:r>
+        <w:t xml:space="preserve"> in this case it is “pattern”.</w:t>
       </w:r>
     </w:p>
     <w:tbl>
@@ -11438,7 +12228,15 @@
               <w:jc w:val="both"/>
             </w:pPr>
             <w:r>
-              <w:t>_”x+y”_</w:t>
+              <w:t>_”</w:t>
+            </w:r>
+            <w:proofErr w:type="spellStart"/>
+            <w:r>
+              <w:t>x+y</w:t>
+            </w:r>
+            <w:proofErr w:type="spellEnd"/>
+            <w:r>
+              <w:t>”_</w:t>
             </w:r>
           </w:p>
         </w:tc>
@@ -11603,12 +12401,14 @@
       <w:r>
         <w:t xml:space="preserve"> class and passed to </w:t>
       </w:r>
+      <w:proofErr w:type="spellStart"/>
       <w:r>
         <w:rPr>
           <w:b/>
         </w:rPr>
         <w:t>QueryEvaluator</w:t>
       </w:r>
+      <w:proofErr w:type="spellEnd"/>
       <w:r>
         <w:t>.</w:t>
       </w:r>
@@ -12006,6 +12806,7 @@
         </w:rPr>
         <w:tab/>
       </w:r>
+      <w:proofErr w:type="spellStart"/>
       <w:r>
         <w:rPr>
           <w:rFonts w:ascii="Times New Roman" w:hAnsi="Times New Roman" w:cs="Times New Roman"/>
@@ -12013,7 +12814,17 @@
           <w:sz w:val="22"/>
           <w:szCs w:val="22"/>
         </w:rPr>
-        <w:t xml:space="preserve">ceeding TWO pages). </w:t>
+        <w:t>ceeding</w:t>
+      </w:r>
+      <w:proofErr w:type="spellEnd"/>
+      <w:r>
+        <w:rPr>
+          <w:rFonts w:ascii="Times New Roman" w:hAnsi="Times New Roman" w:cs="Times New Roman"/>
+          <w:color w:val="000000"/>
+          <w:sz w:val="22"/>
+          <w:szCs w:val="22"/>
+        </w:rPr>
+        <w:t xml:space="preserve"> TWO pages). </w:t>
       </w:r>
     </w:p>
     <w:p>
@@ -12171,7 +12982,15 @@
         <w:spacing w:line="276" w:lineRule="auto"/>
       </w:pPr>
       <w:r>
-        <w:t xml:space="preserve">Use CamelCase </w:t>
+        <w:t xml:space="preserve">Use </w:t>
+      </w:r>
+      <w:proofErr w:type="spellStart"/>
+      <w:r>
+        <w:t>CamelCase</w:t>
+      </w:r>
+      <w:proofErr w:type="spellEnd"/>
+      <w:r>
+        <w:t xml:space="preserve"> </w:t>
       </w:r>
     </w:p>
     <w:p>
@@ -12505,24 +13324,25 @@
           <w:sz w:val="22"/>
           <w:szCs w:val="22"/>
         </w:rPr>
-        <w:t xml:space="preserve">b) incremental development, </w:t>
-      </w:r>
-    </w:p>
-    <w:p>
-      <w:pPr>
+        <w:t xml:space="preserve">b) </w:t>
+      </w:r>
+      <w:proofErr w:type="gramStart"/>
+      <w:r>
         <w:rPr>
           <w:rFonts w:ascii="Times New Roman" w:hAnsi="Times New Roman" w:cs="Times New Roman"/>
           <w:sz w:val="22"/>
           <w:szCs w:val="22"/>
         </w:rPr>
-      </w:pPr>
+        <w:t>incremental</w:t>
+      </w:r>
+      <w:proofErr w:type="gramEnd"/>
       <w:r>
         <w:rPr>
           <w:rFonts w:ascii="Times New Roman" w:hAnsi="Times New Roman" w:cs="Times New Roman"/>
           <w:sz w:val="22"/>
           <w:szCs w:val="22"/>
         </w:rPr>
-        <w:t xml:space="preserve">c) complexity of the SPA problem and program solution, </w:t>
+        <w:t xml:space="preserve"> development, </w:t>
       </w:r>
     </w:p>
     <w:p>
@@ -12539,24 +13359,25 @@
           <w:sz w:val="22"/>
           <w:szCs w:val="22"/>
         </w:rPr>
-        <w:t xml:space="preserve">d) what did work well? </w:t>
-      </w:r>
-    </w:p>
-    <w:p>
-      <w:pPr>
+        <w:t xml:space="preserve">c) </w:t>
+      </w:r>
+      <w:proofErr w:type="gramStart"/>
+      <w:r>
         <w:rPr>
           <w:rFonts w:ascii="Times New Roman" w:hAnsi="Times New Roman" w:cs="Times New Roman"/>
           <w:sz w:val="22"/>
           <w:szCs w:val="22"/>
         </w:rPr>
-      </w:pPr>
+        <w:t>complexity</w:t>
+      </w:r>
+      <w:proofErr w:type="gramEnd"/>
       <w:r>
         <w:rPr>
           <w:rFonts w:ascii="Times New Roman" w:hAnsi="Times New Roman" w:cs="Times New Roman"/>
           <w:sz w:val="22"/>
           <w:szCs w:val="22"/>
         </w:rPr>
-        <w:t xml:space="preserve">e) what did not work well? </w:t>
+        <w:t xml:space="preserve"> of the SPA problem and program solution, </w:t>
       </w:r>
     </w:p>
     <w:p>
@@ -12573,24 +13394,25 @@
           <w:sz w:val="22"/>
           <w:szCs w:val="22"/>
         </w:rPr>
-        <w:t xml:space="preserve">f) what did you learn in this project course? </w:t>
-      </w:r>
-    </w:p>
-    <w:p>
-      <w:pPr>
+        <w:t xml:space="preserve">d) </w:t>
+      </w:r>
+      <w:proofErr w:type="gramStart"/>
+      <w:r>
         <w:rPr>
           <w:rFonts w:ascii="Times New Roman" w:hAnsi="Times New Roman" w:cs="Times New Roman"/>
           <w:sz w:val="22"/>
           <w:szCs w:val="22"/>
         </w:rPr>
-      </w:pPr>
+        <w:t>what</w:t>
+      </w:r>
+      <w:proofErr w:type="gramEnd"/>
       <w:r>
         <w:rPr>
           <w:rFonts w:ascii="Times New Roman" w:hAnsi="Times New Roman" w:cs="Times New Roman"/>
           <w:sz w:val="22"/>
           <w:szCs w:val="22"/>
         </w:rPr>
-        <w:t xml:space="preserve">4. Comment on the tools used for the project a) Were the recommended tools useful? </w:t>
+        <w:t xml:space="preserve"> did work well? </w:t>
       </w:r>
     </w:p>
     <w:p>
@@ -12607,24 +13429,25 @@
           <w:sz w:val="22"/>
           <w:szCs w:val="22"/>
         </w:rPr>
-        <w:t xml:space="preserve">b) What other tools did you use (if any), and in what ways were they useful? </w:t>
-      </w:r>
-    </w:p>
-    <w:p>
-      <w:pPr>
+        <w:t xml:space="preserve">e) </w:t>
+      </w:r>
+      <w:proofErr w:type="gramStart"/>
+      <w:r>
         <w:rPr>
           <w:rFonts w:ascii="Times New Roman" w:hAnsi="Times New Roman" w:cs="Times New Roman"/>
           <w:sz w:val="22"/>
           <w:szCs w:val="22"/>
         </w:rPr>
-      </w:pPr>
+        <w:t>what</w:t>
+      </w:r>
+      <w:proofErr w:type="gramEnd"/>
       <w:r>
         <w:rPr>
           <w:rFonts w:ascii="Times New Roman" w:hAnsi="Times New Roman" w:cs="Times New Roman"/>
           <w:sz w:val="22"/>
           <w:szCs w:val="22"/>
         </w:rPr>
-        <w:t xml:space="preserve">c) What were the problems you faced when using each tool? </w:t>
+        <w:t xml:space="preserve"> did not work well? </w:t>
       </w:r>
     </w:p>
     <w:p>
@@ -12641,26 +13464,26 @@
           <w:sz w:val="22"/>
           <w:szCs w:val="22"/>
         </w:rPr>
-        <w:t xml:space="preserve">d) In which areas would you like to have had more tool support? </w:t>
-      </w:r>
-    </w:p>
-    <w:p>
-      <w:pPr>
+        <w:t xml:space="preserve">f) </w:t>
+      </w:r>
+      <w:proofErr w:type="gramStart"/>
+      <w:r>
         <w:rPr>
           <w:rFonts w:ascii="Times New Roman" w:hAnsi="Times New Roman" w:cs="Times New Roman"/>
           <w:sz w:val="22"/>
           <w:szCs w:val="22"/>
         </w:rPr>
-      </w:pPr>
-    </w:p>
-    <w:p>
-      <w:pPr>
+        <w:t>what</w:t>
+      </w:r>
+      <w:proofErr w:type="gramEnd"/>
+      <w:r>
         <w:rPr>
           <w:rFonts w:ascii="Times New Roman" w:hAnsi="Times New Roman" w:cs="Times New Roman"/>
           <w:sz w:val="22"/>
           <w:szCs w:val="22"/>
         </w:rPr>
-      </w:pPr>
+        <w:t xml:space="preserve"> did you learn in this project course? </w:t>
+      </w:r>
     </w:p>
     <w:p>
       <w:pPr>
@@ -12670,15 +13493,14 @@
           <w:szCs w:val="22"/>
         </w:rPr>
       </w:pPr>
-    </w:p>
-    <w:p>
-      <w:pPr>
+      <w:r>
         <w:rPr>
           <w:rFonts w:ascii="Times New Roman" w:hAnsi="Times New Roman" w:cs="Times New Roman"/>
           <w:sz w:val="22"/>
           <w:szCs w:val="22"/>
         </w:rPr>
-      </w:pPr>
+        <w:t xml:space="preserve">4. Comment on the tools used for the project a) Were the recommended tools useful? </w:t>
+      </w:r>
     </w:p>
     <w:p>
       <w:pPr>
@@ -12688,15 +13510,14 @@
           <w:szCs w:val="22"/>
         </w:rPr>
       </w:pPr>
-    </w:p>
-    <w:p>
-      <w:pPr>
+      <w:r>
         <w:rPr>
           <w:rFonts w:ascii="Times New Roman" w:hAnsi="Times New Roman" w:cs="Times New Roman"/>
           <w:sz w:val="22"/>
           <w:szCs w:val="22"/>
         </w:rPr>
-      </w:pPr>
+        <w:t xml:space="preserve">b) What other tools did you use (if any), and in what ways were they useful? </w:t>
+      </w:r>
     </w:p>
     <w:p>
       <w:pPr>
@@ -12706,15 +13527,14 @@
           <w:szCs w:val="22"/>
         </w:rPr>
       </w:pPr>
-    </w:p>
-    <w:p>
-      <w:pPr>
+      <w:r>
         <w:rPr>
           <w:rFonts w:ascii="Times New Roman" w:hAnsi="Times New Roman" w:cs="Times New Roman"/>
           <w:sz w:val="22"/>
           <w:szCs w:val="22"/>
         </w:rPr>
-      </w:pPr>
+        <w:t xml:space="preserve">c) What were the problems you faced when using each tool? </w:t>
+      </w:r>
     </w:p>
     <w:p>
       <w:pPr>
@@ -12724,15 +13544,14 @@
           <w:szCs w:val="22"/>
         </w:rPr>
       </w:pPr>
-    </w:p>
-    <w:p>
-      <w:pPr>
+      <w:r>
         <w:rPr>
           <w:rFonts w:ascii="Times New Roman" w:hAnsi="Times New Roman" w:cs="Times New Roman"/>
           <w:sz w:val="22"/>
           <w:szCs w:val="22"/>
         </w:rPr>
-      </w:pPr>
+        <w:t xml:space="preserve">d) In which areas would you like to have had more tool support? </w:t>
+      </w:r>
     </w:p>
     <w:p>
       <w:pPr>
@@ -12787,83 +13606,87 @@
           <w:szCs w:val="22"/>
         </w:rPr>
       </w:pPr>
-      <w:r>
+    </w:p>
+    <w:p>
+      <w:pPr>
         <w:rPr>
           <w:rFonts w:ascii="Times New Roman" w:hAnsi="Times New Roman" w:cs="Times New Roman"/>
           <w:sz w:val="22"/>
           <w:szCs w:val="22"/>
         </w:rPr>
-        <w:lastRenderedPageBreak/>
-        <w:t xml:space="preserve">5. What management lessons have you learned? </w:t>
-      </w:r>
-    </w:p>
-    <w:p>
-      <w:pPr>
-        <w:jc w:val="both"/>
+      </w:pPr>
+    </w:p>
+    <w:p>
+      <w:pPr>
         <w:rPr>
           <w:rFonts w:ascii="Times New Roman" w:hAnsi="Times New Roman" w:cs="Times New Roman"/>
           <w:sz w:val="22"/>
           <w:szCs w:val="22"/>
         </w:rPr>
       </w:pPr>
-      <w:r>
+    </w:p>
+    <w:p>
+      <w:pPr>
         <w:rPr>
           <w:rFonts w:ascii="Times New Roman" w:hAnsi="Times New Roman" w:cs="Times New Roman"/>
           <w:sz w:val="22"/>
           <w:szCs w:val="22"/>
         </w:rPr>
-        <w:t xml:space="preserve">Time Management </w:t>
-      </w:r>
-    </w:p>
-    <w:p>
-      <w:pPr>
-        <w:jc w:val="both"/>
+      </w:pPr>
+    </w:p>
+    <w:p>
+      <w:pPr>
         <w:rPr>
           <w:rFonts w:ascii="Times New Roman" w:hAnsi="Times New Roman" w:cs="Times New Roman"/>
           <w:sz w:val="22"/>
           <w:szCs w:val="22"/>
         </w:rPr>
       </w:pPr>
-      <w:r>
+    </w:p>
+    <w:p>
+      <w:pPr>
         <w:rPr>
           <w:rFonts w:ascii="Times New Roman" w:hAnsi="Times New Roman" w:cs="Times New Roman"/>
           <w:sz w:val="22"/>
           <w:szCs w:val="22"/>
         </w:rPr>
-        <w:t xml:space="preserve">We learnt the importance of doing your own allocated work properly and on time so as not to slow down the progress of the entire team. </w:t>
-      </w:r>
-      <w:r>
+      </w:pPr>
+    </w:p>
+    <w:p>
+      <w:pPr>
         <w:rPr>
           <w:rFonts w:ascii="Times New Roman" w:hAnsi="Times New Roman" w:cs="Times New Roman"/>
           <w:sz w:val="22"/>
           <w:szCs w:val="22"/>
         </w:rPr>
-        <w:t xml:space="preserve">Not only that, we learnt that </w:t>
-      </w:r>
-      <w:r>
+      </w:pPr>
+    </w:p>
+    <w:p>
+      <w:pPr>
         <w:rPr>
           <w:rFonts w:ascii="Times New Roman" w:hAnsi="Times New Roman" w:cs="Times New Roman"/>
           <w:sz w:val="22"/>
           <w:szCs w:val="22"/>
         </w:rPr>
-        <w:t>although the iterations were different in their requirements, they were similar in the duties each of the team members had to execute. For example, Adinda was to write the test cases for the upcoming iteration at the beginning. Then, each of the other team members was supposed to work on their individual components requirements for that iteration. Following that, Kester, the designated tester, ran these test cases. After that</w:t>
-      </w:r>
-      <w:r>
+      </w:pPr>
+    </w:p>
+    <w:p>
+      <w:pPr>
         <w:rPr>
           <w:rFonts w:ascii="Times New Roman" w:hAnsi="Times New Roman" w:cs="Times New Roman"/>
           <w:sz w:val="22"/>
           <w:szCs w:val="22"/>
         </w:rPr>
-        <w:t>,</w:t>
-      </w:r>
-      <w:r>
+      </w:pPr>
+    </w:p>
+    <w:p>
+      <w:pPr>
         <w:rPr>
           <w:rFonts w:ascii="Times New Roman" w:hAnsi="Times New Roman" w:cs="Times New Roman"/>
           <w:sz w:val="22"/>
           <w:szCs w:val="22"/>
         </w:rPr>
-        <w:t xml:space="preserve"> debugging was done by the respective team members as necessary.  </w:t>
-      </w:r>
+      </w:pPr>
     </w:p>
     <w:p>
       <w:pPr>
@@ -12879,11 +13702,13 @@
           <w:sz w:val="22"/>
           <w:szCs w:val="22"/>
         </w:rPr>
-        <w:t xml:space="preserve">6. What advice would you give to the students who will take this course in the future? </w:t>
-      </w:r>
-    </w:p>
-    <w:p>
-      <w:pPr>
+        <w:lastRenderedPageBreak/>
+        <w:t xml:space="preserve">5. What management lessons have you learned? </w:t>
+      </w:r>
+    </w:p>
+    <w:p>
+      <w:pPr>
+        <w:jc w:val="both"/>
         <w:rPr>
           <w:rFonts w:ascii="Times New Roman" w:hAnsi="Times New Roman" w:cs="Times New Roman"/>
           <w:sz w:val="22"/>
@@ -12896,23 +13721,25 @@
           <w:sz w:val="22"/>
           <w:szCs w:val="22"/>
         </w:rPr>
-        <w:t>It is important to delega</w:t>
-      </w:r>
-      <w:r>
+        <w:t xml:space="preserve">Time Management </w:t>
+      </w:r>
+    </w:p>
+    <w:p>
+      <w:pPr>
+        <w:jc w:val="both"/>
         <w:rPr>
           <w:rFonts w:ascii="Times New Roman" w:hAnsi="Times New Roman" w:cs="Times New Roman"/>
           <w:sz w:val="22"/>
           <w:szCs w:val="22"/>
         </w:rPr>
-        <w:t>te clear duties from the start and be</w:t>
-      </w:r>
+      </w:pPr>
       <w:r>
         <w:rPr>
           <w:rFonts w:ascii="Times New Roman" w:hAnsi="Times New Roman" w:cs="Times New Roman"/>
           <w:sz w:val="22"/>
           <w:szCs w:val="22"/>
         </w:rPr>
-        <w:t xml:space="preserve"> </w:t>
+        <w:t xml:space="preserve">We learnt the importance of doing your own allocated work properly and on time so as not to slow down the progress of the entire team. </w:t>
       </w:r>
       <w:r>
         <w:rPr>
@@ -12920,7 +13747,7 @@
           <w:sz w:val="22"/>
           <w:szCs w:val="22"/>
         </w:rPr>
-        <w:t>disciplined enough to do one’s own duties well for each iteration. M</w:t>
+        <w:t xml:space="preserve">Not only that, we learnt that </w:t>
       </w:r>
       <w:r>
         <w:rPr>
@@ -12928,57 +13755,175 @@
           <w:sz w:val="22"/>
           <w:szCs w:val="22"/>
         </w:rPr>
-        <w:t xml:space="preserve">oreover, students should start Autotester testing quite a few days before the end of the iteration to allow sufficient time to debug. </w:t>
-      </w:r>
-    </w:p>
-    <w:p>
-      <w:pPr>
+        <w:t>although the iterations were different in their requirements, they were similar in the duties each of the team members had to execute. For example, Adinda was to write the test cases for the upcoming iteration at the beginning. Then, each of the other team members was supposed to work on their individual components requirements for that iteration. Following that, Kester, the designated tester, ran these test cases. After that</w:t>
+      </w:r>
+      <w:r>
         <w:rPr>
           <w:rFonts w:ascii="Times New Roman" w:hAnsi="Times New Roman" w:cs="Times New Roman"/>
           <w:sz w:val="22"/>
           <w:szCs w:val="22"/>
         </w:rPr>
-      </w:pPr>
+        <w:t>,</w:t>
+      </w:r>
       <w:r>
         <w:rPr>
           <w:rFonts w:ascii="Times New Roman" w:hAnsi="Times New Roman" w:cs="Times New Roman"/>
           <w:sz w:val="22"/>
           <w:szCs w:val="22"/>
         </w:rPr>
-        <w:t xml:space="preserve">7. </w:t>
-      </w:r>
-      <w:r>
+        <w:t xml:space="preserve"> debugging was done by the respective team members as necessary.  </w:t>
+      </w:r>
+    </w:p>
+    <w:p>
+      <w:pPr>
         <w:rPr>
           <w:rFonts w:ascii="Times New Roman" w:hAnsi="Times New Roman" w:cs="Times New Roman"/>
           <w:sz w:val="22"/>
           <w:szCs w:val="22"/>
         </w:rPr>
-        <w:t xml:space="preserve">Suggest how we could improve this project course. </w:t>
-      </w:r>
-    </w:p>
-    <w:p>
-      <w:pPr>
+      </w:pPr>
+      <w:r>
         <w:rPr>
           <w:rFonts w:ascii="Times New Roman" w:hAnsi="Times New Roman" w:cs="Times New Roman"/>
           <w:sz w:val="22"/>
           <w:szCs w:val="22"/>
         </w:rPr>
-      </w:pPr>
-      <w:r>
+        <w:t xml:space="preserve">6. What advice would you give to the students who will take this course in the future? </w:t>
+      </w:r>
+    </w:p>
+    <w:p>
+      <w:pPr>
         <w:rPr>
           <w:rFonts w:ascii="Times New Roman" w:hAnsi="Times New Roman" w:cs="Times New Roman"/>
           <w:sz w:val="22"/>
           <w:szCs w:val="22"/>
         </w:rPr>
-        <w:t xml:space="preserve">This course could be improved by asking the students to submit their code at various midpoints so that the progress could be monitored more closely. Also, I suggest that </w:t>
-      </w:r>
+      </w:pPr>
       <w:r>
         <w:rPr>
           <w:rFonts w:ascii="Times New Roman" w:hAnsi="Times New Roman" w:cs="Times New Roman"/>
           <w:sz w:val="22"/>
           <w:szCs w:val="22"/>
         </w:rPr>
-        <w:t xml:space="preserve">there could be a greater percentage for another individual component in the final grade which could be more fair to each team member in terms of effort they put in. </w:t>
+        <w:t>It is important to delega</w:t>
+      </w:r>
+      <w:r>
+        <w:rPr>
+          <w:rFonts w:ascii="Times New Roman" w:hAnsi="Times New Roman" w:cs="Times New Roman"/>
+          <w:sz w:val="22"/>
+          <w:szCs w:val="22"/>
+        </w:rPr>
+        <w:t>te clear duties from the start and be</w:t>
+      </w:r>
+      <w:r>
+        <w:rPr>
+          <w:rFonts w:ascii="Times New Roman" w:hAnsi="Times New Roman" w:cs="Times New Roman"/>
+          <w:sz w:val="22"/>
+          <w:szCs w:val="22"/>
+        </w:rPr>
+        <w:t xml:space="preserve"> </w:t>
+      </w:r>
+      <w:r>
+        <w:rPr>
+          <w:rFonts w:ascii="Times New Roman" w:hAnsi="Times New Roman" w:cs="Times New Roman"/>
+          <w:sz w:val="22"/>
+          <w:szCs w:val="22"/>
+        </w:rPr>
+        <w:t>disciplined enough to do one’s own duties well for each iteration. M</w:t>
+      </w:r>
+      <w:r>
+        <w:rPr>
+          <w:rFonts w:ascii="Times New Roman" w:hAnsi="Times New Roman" w:cs="Times New Roman"/>
+          <w:sz w:val="22"/>
+          <w:szCs w:val="22"/>
+        </w:rPr>
+        <w:t xml:space="preserve">oreover, students should start </w:t>
+      </w:r>
+      <w:proofErr w:type="spellStart"/>
+      <w:r>
+        <w:rPr>
+          <w:rFonts w:ascii="Times New Roman" w:hAnsi="Times New Roman" w:cs="Times New Roman"/>
+          <w:sz w:val="22"/>
+          <w:szCs w:val="22"/>
+        </w:rPr>
+        <w:t>Autotester</w:t>
+      </w:r>
+      <w:proofErr w:type="spellEnd"/>
+      <w:r>
+        <w:rPr>
+          <w:rFonts w:ascii="Times New Roman" w:hAnsi="Times New Roman" w:cs="Times New Roman"/>
+          <w:sz w:val="22"/>
+          <w:szCs w:val="22"/>
+        </w:rPr>
+        <w:t xml:space="preserve"> testing quite a few days before the end of the iteration to allow sufficient time to debug. </w:t>
+      </w:r>
+    </w:p>
+    <w:p>
+      <w:pPr>
+        <w:rPr>
+          <w:rFonts w:ascii="Times New Roman" w:hAnsi="Times New Roman" w:cs="Times New Roman"/>
+          <w:sz w:val="22"/>
+          <w:szCs w:val="22"/>
+        </w:rPr>
+      </w:pPr>
+      <w:r>
+        <w:rPr>
+          <w:rFonts w:ascii="Times New Roman" w:hAnsi="Times New Roman" w:cs="Times New Roman"/>
+          <w:sz w:val="22"/>
+          <w:szCs w:val="22"/>
+        </w:rPr>
+        <w:t xml:space="preserve">7. </w:t>
+      </w:r>
+      <w:r>
+        <w:rPr>
+          <w:rFonts w:ascii="Times New Roman" w:hAnsi="Times New Roman" w:cs="Times New Roman"/>
+          <w:sz w:val="22"/>
+          <w:szCs w:val="22"/>
+        </w:rPr>
+        <w:t xml:space="preserve">Suggest how we could improve this project course. </w:t>
+      </w:r>
+    </w:p>
+    <w:p>
+      <w:pPr>
+        <w:rPr>
+          <w:rFonts w:ascii="Times New Roman" w:hAnsi="Times New Roman" w:cs="Times New Roman"/>
+          <w:sz w:val="22"/>
+          <w:szCs w:val="22"/>
+        </w:rPr>
+      </w:pPr>
+      <w:r>
+        <w:rPr>
+          <w:rFonts w:ascii="Times New Roman" w:hAnsi="Times New Roman" w:cs="Times New Roman"/>
+          <w:sz w:val="22"/>
+          <w:szCs w:val="22"/>
+        </w:rPr>
+        <w:t xml:space="preserve">This course could be improved by asking the students to submit their code at various midpoints so that the progress could be monitored more closely. Also, I suggest that </w:t>
+      </w:r>
+      <w:r>
+        <w:rPr>
+          <w:rFonts w:ascii="Times New Roman" w:hAnsi="Times New Roman" w:cs="Times New Roman"/>
+          <w:sz w:val="22"/>
+          <w:szCs w:val="22"/>
+        </w:rPr>
+        <w:t xml:space="preserve">there could be a greater percentage for another individual component in the final grade which could be </w:t>
+      </w:r>
+      <w:proofErr w:type="gramStart"/>
+      <w:r>
+        <w:rPr>
+          <w:rFonts w:ascii="Times New Roman" w:hAnsi="Times New Roman" w:cs="Times New Roman"/>
+          <w:sz w:val="22"/>
+          <w:szCs w:val="22"/>
+        </w:rPr>
+        <w:t>more fair</w:t>
+      </w:r>
+      <w:proofErr w:type="gramEnd"/>
+      <w:r>
+        <w:rPr>
+          <w:rFonts w:ascii="Times New Roman" w:hAnsi="Times New Roman" w:cs="Times New Roman"/>
+          <w:sz w:val="22"/>
+          <w:szCs w:val="22"/>
+        </w:rPr>
+        <w:t xml:space="preserve"> to each team member in terms of effort they put in. </w:t>
       </w:r>
       <w:r>
         <w:rPr>
@@ -13076,7 +14021,15 @@
     </w:p>
     <w:p>
       <w:r>
-        <w:t xml:space="preserve">Please view our Doxygen at: </w:t>
+        <w:t xml:space="preserve">Please view our </w:t>
+      </w:r>
+      <w:proofErr w:type="spellStart"/>
+      <w:r>
+        <w:t>Doxygen</w:t>
+      </w:r>
+      <w:proofErr w:type="spellEnd"/>
+      <w:r>
+        <w:t xml:space="preserve"> at: </w:t>
       </w:r>
     </w:p>
     <w:p>
@@ -13164,7 +14117,7 @@
           <w:rPr>
             <w:noProof/>
           </w:rPr>
-          <w:t>9</w:t>
+          <w:t>8</w:t>
         </w:r>
         <w:r>
           <w:rPr>
@@ -20381,7 +21334,7 @@
 </file>
 
 <file path=customXml/itemProps2.xml><?xml version="1.0" encoding="utf-8"?>
-<ds:datastoreItem xmlns:ds="http://schemas.openxmlformats.org/officeDocument/2006/customXml" ds:itemID="{DC8D607F-1D7B-4D9C-8790-0A38EA7A74E4}">
+<ds:datastoreItem xmlns:ds="http://schemas.openxmlformats.org/officeDocument/2006/customXml" ds:itemID="{C791D98D-B468-4FEA-B533-7269AEF69142}">
   <ds:schemaRefs>
     <ds:schemaRef ds:uri="http://schemas.openxmlformats.org/officeDocument/2006/bibliography"/>
   </ds:schemaRefs>

</xml_diff>

<commit_message>
Query Evaluator Final Report #142
</commit_message>
<xml_diff>
--- a/Report/TEAM05_Final_Report.docx
+++ b/Report/TEAM05_Final_Report.docx
@@ -30,7 +30,7 @@
           <w:rFonts w:asciiTheme="minorHAnsi" w:hAnsiTheme="minorHAnsi"/>
           <w:noProof/>
           <w:sz w:val="36"/>
-          <w:lang w:val="en-SG" w:eastAsia="en-SG"/>
+          <w:lang w:val="en-SG" w:eastAsia="zh-CN"/>
         </w:rPr>
         <w:drawing>
           <wp:inline distT="0" distB="0" distL="0" distR="0">
@@ -577,20 +577,20 @@
                 <w:rFonts w:cs="Arial"/>
               </w:rPr>
             </w:pPr>
+            <w:r>
+              <w:rPr>
+                <w:rFonts w:cs="Arial"/>
+              </w:rPr>
+              <w:t xml:space="preserve">Lacie Fan </w:t>
+            </w:r>
             <w:proofErr w:type="spellStart"/>
             <w:r>
               <w:rPr>
                 <w:rFonts w:cs="Arial"/>
               </w:rPr>
-              <w:t>Lacie</w:t>
+              <w:t>Yuxin</w:t>
             </w:r>
             <w:proofErr w:type="spellEnd"/>
-            <w:r>
-              <w:rPr>
-                <w:rFonts w:cs="Arial"/>
-              </w:rPr>
-              <w:t xml:space="preserve"> Fan Yuxin</w:t>
-            </w:r>
           </w:p>
         </w:tc>
         <w:tc>
@@ -3152,7 +3152,6 @@
           <w:spacing w:val="5"/>
           <w:sz w:val="72"/>
           <w:szCs w:val="72"/>
-          <w:lang w:eastAsia="en-SG"/>
         </w:rPr>
         <w:drawing>
           <wp:inline distT="0" distB="0" distL="0" distR="0">
@@ -3330,7 +3329,6 @@
       <w:r>
         <w:rPr>
           <w:noProof/>
-          <w:lang w:eastAsia="en-SG"/>
         </w:rPr>
         <w:lastRenderedPageBreak/>
         <w:drawing>
@@ -3429,7 +3427,6 @@
       <w:r>
         <w:rPr>
           <w:noProof/>
-          <w:lang w:eastAsia="en-SG"/>
         </w:rPr>
         <w:lastRenderedPageBreak/>
         <w:drawing>
@@ -6374,8 +6371,6 @@
         </w:numPr>
       </w:pPr>
       <w:bookmarkStart w:id="8" w:name="_Toc402473728"/>
-      <w:bookmarkStart w:id="9" w:name="_GoBack"/>
-      <w:bookmarkEnd w:id="9"/>
       <w:r>
         <w:lastRenderedPageBreak/>
         <w:t>Highly Organised Repository</w:t>
@@ -6403,7 +6398,6 @@
       <w:r>
         <w:rPr>
           <w:noProof/>
-          <w:lang w:eastAsia="en-SG"/>
         </w:rPr>
         <w:drawing>
           <wp:inline distT="0" distB="0" distL="0" distR="0" wp14:anchorId="5CBA506B" wp14:editId="72ABFED9">
@@ -6457,7 +6451,6 @@
       <w:r>
         <w:rPr>
           <w:noProof/>
-          <w:lang w:eastAsia="en-SG"/>
         </w:rPr>
         <w:drawing>
           <wp:inline distT="0" distB="0" distL="0" distR="0" wp14:anchorId="4B5CACD6" wp14:editId="3D5F7E0F">
@@ -6503,7 +6496,6 @@
       <w:r>
         <w:rPr>
           <w:noProof/>
-          <w:lang w:eastAsia="en-SG"/>
         </w:rPr>
         <w:lastRenderedPageBreak/>
         <w:drawing>
@@ -6592,7 +6584,6 @@
       <w:r>
         <w:rPr>
           <w:noProof/>
-          <w:lang w:eastAsia="en-SG"/>
         </w:rPr>
         <w:drawing>
           <wp:inline distT="0" distB="0" distL="0" distR="0" wp14:anchorId="4B33A657" wp14:editId="1781350B">
@@ -6638,7 +6629,6 @@
       <w:r>
         <w:rPr>
           <w:noProof/>
-          <w:lang w:eastAsia="en-SG"/>
         </w:rPr>
         <w:lastRenderedPageBreak/>
         <w:drawing>
@@ -6696,7 +6686,6 @@
       <w:r>
         <w:rPr>
           <w:noProof/>
-          <w:lang w:eastAsia="en-SG"/>
         </w:rPr>
         <w:lastRenderedPageBreak/>
         <w:drawing>
@@ -6773,15 +6762,7 @@
         <w:t xml:space="preserve">currently </w:t>
       </w:r>
       <w:r>
-        <w:t xml:space="preserve">hosted on </w:t>
-      </w:r>
-      <w:proofErr w:type="spellStart"/>
-      <w:r>
-        <w:t>GitHub</w:t>
-      </w:r>
-      <w:proofErr w:type="spellEnd"/>
-      <w:r>
-        <w:t xml:space="preserve">, and the </w:t>
+        <w:t xml:space="preserve">hosted on GitHub, and the </w:t>
       </w:r>
       <w:r>
         <w:t>relevant</w:t>
@@ -6923,12 +6904,12 @@
           <w:numId w:val="31"/>
         </w:numPr>
       </w:pPr>
-      <w:bookmarkStart w:id="10" w:name="_Toc402473729"/>
+      <w:bookmarkStart w:id="9" w:name="_Toc402473729"/>
       <w:r>
         <w:lastRenderedPageBreak/>
         <w:t>Project Plan</w:t>
       </w:r>
-      <w:bookmarkEnd w:id="10"/>
+      <w:bookmarkEnd w:id="9"/>
     </w:p>
     <w:p>
       <w:r>
@@ -6997,7 +6978,7 @@
       <w:pPr>
         <w:pStyle w:val="Heading2"/>
       </w:pPr>
-      <w:bookmarkStart w:id="11" w:name="_Toc402473730"/>
+      <w:bookmarkStart w:id="10" w:name="_Toc402473730"/>
       <w:r>
         <w:t>3.1.</w:t>
       </w:r>
@@ -7010,7 +6991,7 @@
       <w:r>
         <w:t>For Whole Project</w:t>
       </w:r>
-      <w:bookmarkEnd w:id="11"/>
+      <w:bookmarkEnd w:id="10"/>
     </w:p>
     <w:p>
       <w:pPr>
@@ -7027,7 +7008,7 @@
           <w:docGrid w:linePitch="360"/>
         </w:sectPr>
       </w:pPr>
-      <w:bookmarkStart w:id="12" w:name="_Toc402473731"/>
+      <w:bookmarkStart w:id="11" w:name="_Toc402473731"/>
       <w:r>
         <w:t>3.2.</w:t>
       </w:r>
@@ -7052,13 +7033,13 @@
       <w:r>
         <w:t>ems</w:t>
       </w:r>
-      <w:bookmarkEnd w:id="12"/>
+      <w:bookmarkEnd w:id="11"/>
     </w:p>
     <w:p>
       <w:pPr>
         <w:pStyle w:val="Heading1"/>
       </w:pPr>
-      <w:bookmarkStart w:id="13" w:name="_Toc402473732"/>
+      <w:bookmarkStart w:id="12" w:name="_Toc402473732"/>
       <w:r>
         <w:lastRenderedPageBreak/>
         <w:t>4.</w:t>
@@ -7069,36 +7050,36 @@
       <w:r>
         <w:t>Components</w:t>
       </w:r>
+      <w:bookmarkEnd w:id="12"/>
+    </w:p>
+    <w:p>
+      <w:pPr>
+        <w:pStyle w:val="Heading2"/>
+      </w:pPr>
+      <w:bookmarkStart w:id="13" w:name="_Toc384845072"/>
+      <w:bookmarkStart w:id="14" w:name="_Toc385275806"/>
+      <w:bookmarkStart w:id="15" w:name="_Toc402473733"/>
+      <w:r>
+        <w:t>4</w:t>
+      </w:r>
+      <w:r>
+        <w:t>.1</w:t>
+      </w:r>
+      <w:r>
+        <w:t>.</w:t>
+      </w:r>
+      <w:r>
+        <w:tab/>
+      </w:r>
+      <w:r>
+        <w:t>Code P</w:t>
+      </w:r>
+      <w:r>
+        <w:t>arser</w:t>
+      </w:r>
       <w:bookmarkEnd w:id="13"/>
-    </w:p>
-    <w:p>
-      <w:pPr>
-        <w:pStyle w:val="Heading2"/>
-      </w:pPr>
-      <w:bookmarkStart w:id="14" w:name="_Toc384845072"/>
-      <w:bookmarkStart w:id="15" w:name="_Toc385275806"/>
-      <w:bookmarkStart w:id="16" w:name="_Toc402473733"/>
-      <w:r>
-        <w:t>4</w:t>
-      </w:r>
-      <w:r>
-        <w:t>.1</w:t>
-      </w:r>
-      <w:r>
-        <w:t>.</w:t>
-      </w:r>
-      <w:r>
-        <w:tab/>
-      </w:r>
-      <w:r>
-        <w:t>Code P</w:t>
-      </w:r>
-      <w:r>
-        <w:t>arser</w:t>
-      </w:r>
       <w:bookmarkEnd w:id="14"/>
       <w:bookmarkEnd w:id="15"/>
-      <w:bookmarkEnd w:id="16"/>
       <w:r>
         <w:br/>
       </w:r>
@@ -7504,8 +7485,8 @@
           <w:szCs w:val="28"/>
         </w:rPr>
       </w:pPr>
-      <w:bookmarkStart w:id="17" w:name="_Toc384845073"/>
-      <w:bookmarkStart w:id="18" w:name="_Toc385275807"/>
+      <w:bookmarkStart w:id="16" w:name="_Toc384845073"/>
+      <w:bookmarkStart w:id="17" w:name="_Toc385275807"/>
       <w:r>
         <w:br w:type="page"/>
       </w:r>
@@ -7514,7 +7495,7 @@
       <w:pPr>
         <w:pStyle w:val="Heading2"/>
       </w:pPr>
-      <w:bookmarkStart w:id="19" w:name="_Toc402473734"/>
+      <w:bookmarkStart w:id="18" w:name="_Toc402473734"/>
       <w:r>
         <w:lastRenderedPageBreak/>
         <w:t>4.2.</w:t>
@@ -7525,12 +7506,12 @@
       <w:r>
         <w:t>P</w:t>
       </w:r>
+      <w:bookmarkEnd w:id="16"/>
       <w:bookmarkEnd w:id="17"/>
+      <w:r>
+        <w:t>KB</w:t>
+      </w:r>
       <w:bookmarkEnd w:id="18"/>
-      <w:r>
-        <w:t>KB</w:t>
-      </w:r>
-      <w:bookmarkEnd w:id="19"/>
     </w:p>
     <w:p>
       <w:pPr>
@@ -7540,8 +7521,8 @@
           <w:color w:val="auto"/>
         </w:rPr>
       </w:pPr>
-      <w:bookmarkStart w:id="20" w:name="_Toc384845074"/>
-      <w:bookmarkStart w:id="21" w:name="_Toc385275808"/>
+      <w:bookmarkStart w:id="19" w:name="_Toc384845074"/>
+      <w:bookmarkStart w:id="20" w:name="_Toc385275808"/>
     </w:p>
     <w:p>
       <w:r>
@@ -7742,7 +7723,7 @@
         <w:pStyle w:val="Heading2"/>
         <w:jc w:val="both"/>
       </w:pPr>
-      <w:bookmarkStart w:id="22" w:name="_Toc402473735"/>
+      <w:bookmarkStart w:id="21" w:name="_Toc402473735"/>
       <w:r>
         <w:lastRenderedPageBreak/>
         <w:t>4.3.</w:t>
@@ -7753,7 +7734,7 @@
       <w:r>
         <w:t>Design Extractor</w:t>
       </w:r>
-      <w:bookmarkEnd w:id="22"/>
+      <w:bookmarkEnd w:id="21"/>
     </w:p>
     <w:p>
       <w:pPr>
@@ -7796,16 +7777,16 @@
         <w:pStyle w:val="Heading3"/>
         <w:jc w:val="both"/>
       </w:pPr>
-      <w:bookmarkStart w:id="23" w:name="_Toc399682496"/>
-      <w:bookmarkStart w:id="24" w:name="_Toc402473736"/>
+      <w:bookmarkStart w:id="22" w:name="_Toc399682496"/>
+      <w:bookmarkStart w:id="23" w:name="_Toc402473736"/>
       <w:r>
         <w:t>4</w:t>
       </w:r>
       <w:r>
         <w:t>.3.1. Extracting Relationships</w:t>
       </w:r>
+      <w:bookmarkEnd w:id="22"/>
       <w:bookmarkEnd w:id="23"/>
-      <w:bookmarkEnd w:id="24"/>
     </w:p>
     <w:p>
       <w:pPr>
@@ -7913,7 +7894,6 @@
       <w:r>
         <w:rPr>
           <w:noProof/>
-          <w:lang w:eastAsia="en-SG"/>
         </w:rPr>
         <w:drawing>
           <wp:inline distT="0" distB="0" distL="0" distR="0" wp14:anchorId="3F7BEBD2" wp14:editId="1012A525">
@@ -8092,8 +8072,8 @@
       <w:pPr>
         <w:pStyle w:val="Heading3"/>
       </w:pPr>
-      <w:bookmarkStart w:id="25" w:name="_Toc399682497"/>
-      <w:bookmarkStart w:id="26" w:name="_Toc402473737"/>
+      <w:bookmarkStart w:id="24" w:name="_Toc399682497"/>
+      <w:bookmarkStart w:id="25" w:name="_Toc402473737"/>
       <w:r>
         <w:t>4</w:t>
       </w:r>
@@ -8103,8 +8083,8 @@
       <w:r>
         <w:t>ilding CFG</w:t>
       </w:r>
+      <w:bookmarkEnd w:id="24"/>
       <w:bookmarkEnd w:id="25"/>
-      <w:bookmarkEnd w:id="26"/>
     </w:p>
     <w:p>
       <w:r>
@@ -8673,7 +8653,7 @@
         <w:pStyle w:val="Heading2"/>
         <w:jc w:val="both"/>
       </w:pPr>
-      <w:bookmarkStart w:id="27" w:name="_Toc402473738"/>
+      <w:bookmarkStart w:id="26" w:name="_Toc402473738"/>
       <w:r>
         <w:lastRenderedPageBreak/>
         <w:t>4</w:t>
@@ -8687,9 +8667,9 @@
       <w:r>
         <w:t xml:space="preserve"> Query Processor</w:t>
       </w:r>
+      <w:bookmarkEnd w:id="19"/>
       <w:bookmarkEnd w:id="20"/>
-      <w:bookmarkEnd w:id="21"/>
-      <w:bookmarkEnd w:id="27"/>
+      <w:bookmarkEnd w:id="26"/>
     </w:p>
     <w:p>
       <w:pPr>
@@ -8707,7 +8687,7 @@
         <w:pStyle w:val="Heading3"/>
         <w:jc w:val="both"/>
       </w:pPr>
-      <w:bookmarkStart w:id="28" w:name="_Toc402473739"/>
+      <w:bookmarkStart w:id="27" w:name="_Toc402473739"/>
       <w:r>
         <w:t>4</w:t>
       </w:r>
@@ -8723,7 +8703,7 @@
       <w:r>
         <w:t>rocessor</w:t>
       </w:r>
-      <w:bookmarkEnd w:id="28"/>
+      <w:bookmarkEnd w:id="27"/>
     </w:p>
     <w:p>
       <w:r>
@@ -8841,7 +8821,7 @@
         <w:pStyle w:val="Heading3"/>
         <w:jc w:val="both"/>
       </w:pPr>
-      <w:bookmarkStart w:id="29" w:name="_Toc402473740"/>
+      <w:bookmarkStart w:id="28" w:name="_Toc402473740"/>
       <w:r>
         <w:t>4</w:t>
       </w:r>
@@ -8851,7 +8831,7 @@
       <w:r>
         <w:t>.2 Query Parser</w:t>
       </w:r>
-      <w:bookmarkEnd w:id="29"/>
+      <w:bookmarkEnd w:id="28"/>
     </w:p>
     <w:p>
       <w:pPr>
@@ -12431,7 +12411,7 @@
       <w:pPr>
         <w:pStyle w:val="Heading3"/>
       </w:pPr>
-      <w:bookmarkStart w:id="30" w:name="_Toc402473741"/>
+      <w:bookmarkStart w:id="29" w:name="_Toc402473741"/>
       <w:r>
         <w:lastRenderedPageBreak/>
         <w:t>4</w:t>
@@ -12445,10 +12425,829 @@
         </w:rPr>
         <w:t>Query Evaluator</w:t>
       </w:r>
-      <w:bookmarkEnd w:id="30"/>
-    </w:p>
-    <w:p>
-      <w:bookmarkStart w:id="31" w:name="_Toc385276381"/>
+      <w:bookmarkStart w:id="30" w:name="_Toc385276381"/>
+      <w:bookmarkEnd w:id="29"/>
+    </w:p>
+    <w:p>
+      <w:pPr>
+        <w:rPr>
+          <w:b/>
+        </w:rPr>
+      </w:pPr>
+      <w:r>
+        <w:rPr>
+          <w:b/>
+        </w:rPr>
+        <w:t>General Query Evaluation</w:t>
+      </w:r>
+    </w:p>
+    <w:p>
+      <w:r>
+        <w:t>Our general query evaluation is as follows:</w:t>
+      </w:r>
+    </w:p>
+    <w:p>
+      <w:pPr>
+        <w:pStyle w:val="ListParagraph"/>
+        <w:numPr>
+          <w:ilvl w:val="0"/>
+          <w:numId w:val="46"/>
+        </w:numPr>
+      </w:pPr>
+      <w:r>
+        <w:t>Given 2 synonyms s1, s2 and relation(s1,s2), check if s1 and s2 are already evaluated</w:t>
+      </w:r>
+    </w:p>
+    <w:p>
+      <w:pPr>
+        <w:pStyle w:val="ListParagraph"/>
+        <w:numPr>
+          <w:ilvl w:val="0"/>
+          <w:numId w:val="46"/>
+        </w:numPr>
+      </w:pPr>
+      <w:r>
+        <w:t>If they are already evaluated, fetch them from storage and check if relation(s1,s2) is true</w:t>
+      </w:r>
+    </w:p>
+    <w:p>
+      <w:pPr>
+        <w:pStyle w:val="ListParagraph"/>
+        <w:numPr>
+          <w:ilvl w:val="0"/>
+          <w:numId w:val="46"/>
+        </w:numPr>
+      </w:pPr>
+      <w:r>
+        <w:t xml:space="preserve">If they are not fetch them from </w:t>
+      </w:r>
+      <w:proofErr w:type="spellStart"/>
+      <w:r>
+        <w:t>pkb</w:t>
+      </w:r>
+      <w:proofErr w:type="spellEnd"/>
+      <w:r>
+        <w:t xml:space="preserve"> of the respective synonym type and check if relation(s1,s2) is true</w:t>
+      </w:r>
+    </w:p>
+    <w:p>
+      <w:pPr>
+        <w:pStyle w:val="ListParagraph"/>
+        <w:numPr>
+          <w:ilvl w:val="0"/>
+          <w:numId w:val="46"/>
+        </w:numPr>
+      </w:pPr>
+      <w:r>
+        <w:t>Returns all pairs of (s1,s2) such that relation(s1,s2) is true</w:t>
+      </w:r>
+    </w:p>
+    <w:p>
+      <w:pPr>
+        <w:rPr>
+          <w:b/>
+        </w:rPr>
+      </w:pPr>
+      <w:r>
+        <w:rPr>
+          <w:b/>
+        </w:rPr>
+        <w:t>Query Optimization</w:t>
+      </w:r>
+    </w:p>
+    <w:p>
+      <w:r>
+        <w:t>To optimize and facilitate a faster running time for each query, we decided to order the relationships in our query object. Below is a summary of which relationships we will evaluate first and last.</w:t>
+      </w:r>
+    </w:p>
+    <w:p>
+      <w:pPr>
+        <w:rPr>
+          <w:b/>
+        </w:rPr>
+      </w:pPr>
+      <w:r>
+        <w:rPr>
+          <w:b/>
+        </w:rPr>
+        <w:t>Relationships in order of priority</w:t>
+      </w:r>
+    </w:p>
+    <w:tbl>
+      <w:tblPr>
+        <w:tblStyle w:val="TableGrid"/>
+        <w:tblW w:w="0" w:type="auto"/>
+        <w:tblLook w:val="04A0" w:firstRow="1" w:lastRow="0" w:firstColumn="1" w:lastColumn="0" w:noHBand="0" w:noVBand="1"/>
+      </w:tblPr>
+      <w:tblGrid>
+        <w:gridCol w:w="3652"/>
+        <w:gridCol w:w="5590"/>
+      </w:tblGrid>
+      <w:tr>
+        <w:tc>
+          <w:tcPr>
+            <w:tcW w:w="3652" w:type="dxa"/>
+          </w:tcPr>
+          <w:p>
+            <w:pPr>
+              <w:pStyle w:val="ListParagraph"/>
+              <w:numPr>
+                <w:ilvl w:val="0"/>
+                <w:numId w:val="45"/>
+              </w:numPr>
+              <w:rPr>
+                <w:b/>
+              </w:rPr>
+            </w:pPr>
+            <w:r>
+              <w:rPr>
+                <w:b/>
+              </w:rPr>
+              <w:t>With relationships with only 1 synonym</w:t>
+            </w:r>
+          </w:p>
+        </w:tc>
+        <w:tc>
+          <w:tcPr>
+            <w:tcW w:w="5590" w:type="dxa"/>
+          </w:tcPr>
+          <w:p>
+            <w:r>
+              <w:t xml:space="preserve">With </w:t>
+            </w:r>
+            <w:proofErr w:type="spellStart"/>
+            <w:r>
+              <w:t>c.value</w:t>
+            </w:r>
+            <w:proofErr w:type="spellEnd"/>
+            <w:r>
+              <w:t xml:space="preserve"> = 3</w:t>
+            </w:r>
+          </w:p>
+        </w:tc>
+      </w:tr>
+      <w:tr>
+        <w:tc>
+          <w:tcPr>
+            <w:tcW w:w="3652" w:type="dxa"/>
+          </w:tcPr>
+          <w:p>
+            <w:pPr>
+              <w:pStyle w:val="ListParagraph"/>
+              <w:numPr>
+                <w:ilvl w:val="0"/>
+                <w:numId w:val="45"/>
+              </w:numPr>
+              <w:rPr>
+                <w:b/>
+              </w:rPr>
+            </w:pPr>
+            <w:r>
+              <w:rPr>
+                <w:b/>
+              </w:rPr>
+              <w:t>Pattern relationships with no wildcards</w:t>
+            </w:r>
+          </w:p>
+        </w:tc>
+        <w:tc>
+          <w:tcPr>
+            <w:tcW w:w="5590" w:type="dxa"/>
+          </w:tcPr>
+          <w:p>
+            <w:r>
+              <w:t>Pattern a(“x”, _”</w:t>
+            </w:r>
+            <w:proofErr w:type="spellStart"/>
+            <w:r>
+              <w:t>x+y</w:t>
+            </w:r>
+            <w:proofErr w:type="spellEnd"/>
+            <w:r>
+              <w:t>”_)</w:t>
+            </w:r>
+          </w:p>
+        </w:tc>
+      </w:tr>
+      <w:tr>
+        <w:tc>
+          <w:tcPr>
+            <w:tcW w:w="3652" w:type="dxa"/>
+          </w:tcPr>
+          <w:p>
+            <w:pPr>
+              <w:pStyle w:val="ListParagraph"/>
+              <w:numPr>
+                <w:ilvl w:val="0"/>
+                <w:numId w:val="45"/>
+              </w:numPr>
+              <w:rPr>
+                <w:b/>
+              </w:rPr>
+            </w:pPr>
+            <w:r>
+              <w:rPr>
+                <w:b/>
+              </w:rPr>
+              <w:t xml:space="preserve">Relationships with </w:t>
+            </w:r>
+            <w:r>
+              <w:rPr>
+                <w:b/>
+              </w:rPr>
+              <w:t>no synonym</w:t>
+            </w:r>
+            <w:r>
+              <w:rPr>
+                <w:b/>
+              </w:rPr>
+              <w:t>s</w:t>
+            </w:r>
+          </w:p>
+        </w:tc>
+        <w:tc>
+          <w:tcPr>
+            <w:tcW w:w="5590" w:type="dxa"/>
+          </w:tcPr>
+          <w:p>
+            <w:r>
+              <w:t>Modifies(5, “x”), Follows( 1, 4), Parent(_,4)</w:t>
+            </w:r>
+          </w:p>
+        </w:tc>
+      </w:tr>
+      <w:tr>
+        <w:tc>
+          <w:tcPr>
+            <w:tcW w:w="3652" w:type="dxa"/>
+          </w:tcPr>
+          <w:p>
+            <w:pPr>
+              <w:pStyle w:val="ListParagraph"/>
+              <w:numPr>
+                <w:ilvl w:val="0"/>
+                <w:numId w:val="45"/>
+              </w:numPr>
+              <w:rPr>
+                <w:b/>
+              </w:rPr>
+            </w:pPr>
+            <w:r>
+              <w:rPr>
+                <w:b/>
+              </w:rPr>
+              <w:t xml:space="preserve">Direct </w:t>
+            </w:r>
+            <w:r>
+              <w:rPr>
+                <w:b/>
+              </w:rPr>
+              <w:t>Relationships with only 1 synonym</w:t>
+            </w:r>
+          </w:p>
+        </w:tc>
+        <w:tc>
+          <w:tcPr>
+            <w:tcW w:w="5590" w:type="dxa"/>
+          </w:tcPr>
+          <w:p>
+            <w:pPr>
+              <w:rPr>
+                <w:b/>
+              </w:rPr>
+            </w:pPr>
+            <w:r>
+              <w:t>Modifies(a, “x”), Follows( s, 4), Parent(s, _)</w:t>
+            </w:r>
+          </w:p>
+        </w:tc>
+      </w:tr>
+      <w:tr>
+        <w:tc>
+          <w:tcPr>
+            <w:tcW w:w="3652" w:type="dxa"/>
+          </w:tcPr>
+          <w:p>
+            <w:pPr>
+              <w:pStyle w:val="ListParagraph"/>
+              <w:numPr>
+                <w:ilvl w:val="0"/>
+                <w:numId w:val="45"/>
+              </w:numPr>
+              <w:rPr>
+                <w:b/>
+              </w:rPr>
+            </w:pPr>
+            <w:r>
+              <w:rPr>
+                <w:b/>
+              </w:rPr>
+              <w:t>Indirect Relationships with only 1 synonym</w:t>
+            </w:r>
+          </w:p>
+        </w:tc>
+        <w:tc>
+          <w:tcPr>
+            <w:tcW w:w="5590" w:type="dxa"/>
+          </w:tcPr>
+          <w:p>
+            <w:r>
+              <w:t>Follows*(s1,5), Parent*(s1,8)</w:t>
+            </w:r>
+          </w:p>
+        </w:tc>
+      </w:tr>
+      <w:tr>
+        <w:tc>
+          <w:tcPr>
+            <w:tcW w:w="3652" w:type="dxa"/>
+          </w:tcPr>
+          <w:p>
+            <w:pPr>
+              <w:pStyle w:val="ListParagraph"/>
+              <w:numPr>
+                <w:ilvl w:val="0"/>
+                <w:numId w:val="45"/>
+              </w:numPr>
+              <w:rPr>
+                <w:b/>
+              </w:rPr>
+            </w:pPr>
+            <w:r>
+              <w:rPr>
+                <w:b/>
+              </w:rPr>
+              <w:t xml:space="preserve">Direct </w:t>
+            </w:r>
+            <w:r>
+              <w:rPr>
+                <w:b/>
+              </w:rPr>
+              <w:t>Relationships with 2 synonyms</w:t>
+            </w:r>
+          </w:p>
+        </w:tc>
+        <w:tc>
+          <w:tcPr>
+            <w:tcW w:w="5590" w:type="dxa"/>
+          </w:tcPr>
+          <w:p>
+            <w:r>
+              <w:t>Uses(s, v), Next(n, n2)</w:t>
+            </w:r>
+          </w:p>
+        </w:tc>
+      </w:tr>
+      <w:tr>
+        <w:tc>
+          <w:tcPr>
+            <w:tcW w:w="3652" w:type="dxa"/>
+          </w:tcPr>
+          <w:p>
+            <w:pPr>
+              <w:pStyle w:val="ListParagraph"/>
+              <w:numPr>
+                <w:ilvl w:val="0"/>
+                <w:numId w:val="45"/>
+              </w:numPr>
+              <w:rPr>
+                <w:b/>
+              </w:rPr>
+            </w:pPr>
+            <w:r>
+              <w:rPr>
+                <w:b/>
+              </w:rPr>
+              <w:t>Indirect Relationships with 2 synonyms</w:t>
+            </w:r>
+          </w:p>
+        </w:tc>
+        <w:tc>
+          <w:tcPr>
+            <w:tcW w:w="5590" w:type="dxa"/>
+          </w:tcPr>
+          <w:p>
+            <w:r>
+              <w:t>Next*(n1, n2)</w:t>
+            </w:r>
+          </w:p>
+        </w:tc>
+      </w:tr>
+      <w:tr>
+        <w:tc>
+          <w:tcPr>
+            <w:tcW w:w="3652" w:type="dxa"/>
+          </w:tcPr>
+          <w:p>
+            <w:pPr>
+              <w:pStyle w:val="ListParagraph"/>
+              <w:numPr>
+                <w:ilvl w:val="0"/>
+                <w:numId w:val="45"/>
+              </w:numPr>
+              <w:rPr>
+                <w:b/>
+              </w:rPr>
+            </w:pPr>
+            <w:r>
+              <w:rPr>
+                <w:b/>
+              </w:rPr>
+              <w:t>Affects* Relationships with 2 synonyms</w:t>
+            </w:r>
+          </w:p>
+        </w:tc>
+        <w:tc>
+          <w:tcPr>
+            <w:tcW w:w="5590" w:type="dxa"/>
+          </w:tcPr>
+          <w:p>
+            <w:r>
+              <w:t>Affects*(a1,a2)</w:t>
+            </w:r>
+          </w:p>
+        </w:tc>
+      </w:tr>
+    </w:tbl>
+    <w:p>
+      <w:pPr>
+        <w:rPr>
+          <w:b/>
+        </w:rPr>
+      </w:pPr>
+    </w:p>
+    <w:p>
+      <w:pPr>
+        <w:rPr>
+          <w:b/>
+        </w:rPr>
+      </w:pPr>
+      <w:bookmarkStart w:id="31" w:name="_GoBack"/>
+      <w:bookmarkEnd w:id="31"/>
+      <w:r>
+        <w:rPr>
+          <w:b/>
+        </w:rPr>
+        <w:t>Query Clause Evaluation Examples</w:t>
+      </w:r>
+    </w:p>
+    <w:p>
+      <w:pPr>
+        <w:rPr>
+          <w:b/>
+        </w:rPr>
+      </w:pPr>
+      <w:r>
+        <w:rPr>
+          <w:noProof/>
+        </w:rPr>
+        <w:pict>
+          <v:rect id="_x0000_s1043" style="position:absolute;margin-left:0;margin-top:8.65pt;width:456.75pt;height:22.5pt;z-index:251673600" strokecolor="#95b3d7 [1940]">
+            <v:shadow opacity=".5" offset="6pt,6pt"/>
+            <v:textbox>
+              <w:txbxContent>
+                <w:p>
+                  <w:pPr>
+                    <w:rPr>
+                      <w:b/>
+                    </w:rPr>
+                  </w:pPr>
+                  <w:proofErr w:type="spellStart"/>
+                  <w:proofErr w:type="gramStart"/>
+                  <w:r>
+                    <w:t>stmt</w:t>
+                  </w:r>
+                  <w:proofErr w:type="spellEnd"/>
+                  <w:proofErr w:type="gramEnd"/>
+                  <w:r>
+                    <w:t xml:space="preserve"> s1; Select s1 such that Follows(s1, 4)</w:t>
+                  </w:r>
+                </w:p>
+                <w:p/>
+              </w:txbxContent>
+            </v:textbox>
+          </v:rect>
+        </w:pict>
+      </w:r>
+    </w:p>
+    <w:p/>
+    <w:p>
+      <w:r>
+        <w:t xml:space="preserve">As s1 first appears in Follows(s1, 4), QE will fetch all valid statement numbers by calling PKB method </w:t>
+      </w:r>
+      <w:proofErr w:type="spellStart"/>
+      <w:r>
+        <w:t>getAllStmts</w:t>
+      </w:r>
+      <w:proofErr w:type="spellEnd"/>
+      <w:r>
+        <w:t xml:space="preserve">(Type </w:t>
+      </w:r>
+      <w:proofErr w:type="spellStart"/>
+      <w:r>
+        <w:t>Stmt</w:t>
+      </w:r>
+      <w:proofErr w:type="spellEnd"/>
+      <w:r>
+        <w:t xml:space="preserve">) and check that for each value of s1 does Follows(s1,4) evaluate to true. </w:t>
+      </w:r>
+    </w:p>
+    <w:p>
+      <w:r>
+        <w:rPr>
+          <w:noProof/>
+        </w:rPr>
+        <w:lastRenderedPageBreak/>
+        <w:pict>
+          <v:rect id="_x0000_s1044" style="position:absolute;margin-left:0;margin-top:1pt;width:456.75pt;height:22.5pt;z-index:251674624" strokecolor="#95b3d7 [1940]">
+            <v:shadow opacity=".5" offset="6pt,6pt"/>
+            <v:textbox>
+              <w:txbxContent>
+                <w:p>
+                  <w:pPr>
+                    <w:rPr>
+                      <w:b/>
+                    </w:rPr>
+                  </w:pPr>
+                  <w:proofErr w:type="gramStart"/>
+                  <w:r>
+                    <w:t>variable</w:t>
+                  </w:r>
+                  <w:proofErr w:type="gramEnd"/>
+                  <w:r>
+                    <w:t xml:space="preserve"> v; Select v such that Modifies(5,v) with </w:t>
+                  </w:r>
+                  <w:proofErr w:type="spellStart"/>
+                  <w:r>
+                    <w:t>v.varName</w:t>
+                  </w:r>
+                  <w:proofErr w:type="spellEnd"/>
+                  <w:r>
+                    <w:t xml:space="preserve"> = “x”</w:t>
+                  </w:r>
+                </w:p>
+                <w:p/>
+              </w:txbxContent>
+            </v:textbox>
+          </v:rect>
+        </w:pict>
+      </w:r>
+    </w:p>
+    <w:p>
+      <w:pPr>
+        <w:rPr>
+          <w:b/>
+        </w:rPr>
+      </w:pPr>
+    </w:p>
+    <w:p>
+      <w:r>
+        <w:t xml:space="preserve">Here, we have 2 relationship clauses: Modifies and with. As with has a higher priority, we move it to the top and evaluate it first. </w:t>
+      </w:r>
+      <w:proofErr w:type="gramStart"/>
+      <w:r>
+        <w:t>We then store “x” as the evaluated answer for v.</w:t>
+      </w:r>
+      <w:proofErr w:type="gramEnd"/>
+      <w:r>
+        <w:t xml:space="preserve"> Hence when we move on to evaluate </w:t>
+      </w:r>
+      <w:proofErr w:type="gramStart"/>
+      <w:r>
+        <w:t>Modifies(</w:t>
+      </w:r>
+      <w:proofErr w:type="gramEnd"/>
+      <w:r>
+        <w:t xml:space="preserve">5,v), we do not pull all valid variables but only the previously evaluated “x”. </w:t>
+      </w:r>
+    </w:p>
+    <w:p/>
+    <w:p>
+      <w:pPr>
+        <w:rPr>
+          <w:b/>
+        </w:rPr>
+      </w:pPr>
+      <w:r>
+        <w:rPr>
+          <w:b/>
+        </w:rPr>
+        <w:t>Alternative Query Data Representation</w:t>
+      </w:r>
+    </w:p>
+    <w:p>
+      <w:r>
+        <w:t>Previously in our earlier reports we mentioned that we utilized a table to store the information each relationship has with each synonyms. For instance, Modifies(s, “v”) contains the synonym s, and hence we will store in our table “s is linked to Modifies(</w:t>
+      </w:r>
+      <w:proofErr w:type="spellStart"/>
+      <w:r>
+        <w:t>s,”v</w:t>
+      </w:r>
+      <w:proofErr w:type="spellEnd"/>
+      <w:r>
+        <w:t>”)”.</w:t>
+      </w:r>
+    </w:p>
+    <w:p>
+      <w:r>
+        <w:t>An alternative representation of this will be to draw a graph and consider all synonyms as vertices and relationships as edges. To illustrate, consider the following example</w:t>
+      </w:r>
+    </w:p>
+    <w:p>
+      <w:r>
+        <w:t>Select BOOLEAN such that Modifies(</w:t>
+      </w:r>
+      <w:proofErr w:type="spellStart"/>
+      <w:r>
+        <w:t>s</w:t>
+      </w:r>
+      <w:proofErr w:type="gramStart"/>
+      <w:r>
+        <w:t>,v</w:t>
+      </w:r>
+      <w:proofErr w:type="spellEnd"/>
+      <w:proofErr w:type="gramEnd"/>
+      <w:r>
+        <w:t>) and Follows(</w:t>
+      </w:r>
+      <w:proofErr w:type="spellStart"/>
+      <w:r>
+        <w:t>s,a</w:t>
+      </w:r>
+      <w:proofErr w:type="spellEnd"/>
+      <w:r>
+        <w:t>) and Next(s, n)</w:t>
+      </w:r>
+    </w:p>
+    <w:p>
+      <w:r>
+        <w:t>The output graph would be:</w:t>
+      </w:r>
+    </w:p>
+    <w:p/>
+    <w:p/>
+    <w:p>
+      <w:r>
+        <w:rPr>
+          <w:noProof/>
+        </w:rPr>
+        <w:pict>
+          <v:oval id="_x0000_s1035" style="position:absolute;margin-left:225pt;margin-top:19.5pt;width:45.65pt;height:44.25pt;z-index:251666432">
+            <v:textbox>
+              <w:txbxContent>
+                <w:p>
+                  <w:proofErr w:type="gramStart"/>
+                  <w:r>
+                    <w:t>v</w:t>
+                  </w:r>
+                  <w:proofErr w:type="gramEnd"/>
+                </w:p>
+              </w:txbxContent>
+            </v:textbox>
+          </v:oval>
+        </w:pict>
+      </w:r>
+      <w:r>
+        <w:rPr>
+          <w:noProof/>
+        </w:rPr>
+        <w:pict>
+          <v:oval id="_x0000_s1034" style="position:absolute;margin-left:33.75pt;margin-top:19.5pt;width:48pt;height:45pt;z-index:251665408">
+            <v:textbox>
+              <w:txbxContent>
+                <w:p>
+                  <w:proofErr w:type="gramStart"/>
+                  <w:r>
+                    <w:t>s</w:t>
+                  </w:r>
+                  <w:proofErr w:type="gramEnd"/>
+                </w:p>
+              </w:txbxContent>
+            </v:textbox>
+          </v:oval>
+        </w:pict>
+      </w:r>
+    </w:p>
+    <w:p>
+      <w:r>
+        <w:rPr>
+          <w:noProof/>
+        </w:rPr>
+        <w:pict>
+          <v:shapetype id="_x0000_t32" coordsize="21600,21600" o:spt="32" o:oned="t" path="m,l21600,21600e" filled="f">
+            <v:path arrowok="t" fillok="f" o:connecttype="none"/>
+            <o:lock v:ext="edit" shapetype="t"/>
+          </v:shapetype>
+          <v:shape id="_x0000_s1038" type="#_x0000_t32" style="position:absolute;margin-left:81.75pt;margin-top:17.15pt;width:143.25pt;height:0;z-index:251669504" o:connectortype="straight"/>
+        </w:pict>
+      </w:r>
+      <w:r>
+        <w:tab/>
+      </w:r>
+      <w:r>
+        <w:tab/>
+      </w:r>
+      <w:r>
+        <w:tab/>
+        <w:t>Modifies</w:t>
+      </w:r>
+    </w:p>
+    <w:p>
+      <w:r>
+        <w:rPr>
+          <w:noProof/>
+        </w:rPr>
+        <w:pict>
+          <v:shape id="_x0000_s1040" type="#_x0000_t32" style="position:absolute;margin-left:75pt;margin-top:7.35pt;width:153.75pt;height:88.75pt;z-index:251671552" o:connectortype="straight"/>
+        </w:pict>
+      </w:r>
+      <w:r>
+        <w:rPr>
+          <w:noProof/>
+        </w:rPr>
+        <w:pict>
+          <v:shape id="_x0000_s1039" type="#_x0000_t32" style="position:absolute;margin-left:56.25pt;margin-top:13.35pt;width:0;height:69pt;z-index:251670528" o:connectortype="straight"/>
+        </w:pict>
+      </w:r>
+    </w:p>
+    <w:p>
+      <w:r>
+        <w:t>Follows</w:t>
+      </w:r>
+    </w:p>
+    <w:p>
+      <w:r>
+        <w:tab/>
+      </w:r>
+      <w:r>
+        <w:tab/>
+      </w:r>
+      <w:r>
+        <w:tab/>
+      </w:r>
+      <w:r>
+        <w:tab/>
+      </w:r>
+      <w:r>
+        <w:tab/>
+        <w:t>Next</w:t>
+      </w:r>
+    </w:p>
+    <w:p>
+      <w:r>
+        <w:rPr>
+          <w:noProof/>
+        </w:rPr>
+        <w:pict>
+          <v:oval id="_x0000_s1036" style="position:absolute;margin-left:33.75pt;margin-top:5.6pt;width:48pt;height:47.3pt;z-index:251667456">
+            <v:textbox>
+              <w:txbxContent>
+                <w:p>
+                  <w:proofErr w:type="gramStart"/>
+                  <w:r>
+                    <w:t>a</w:t>
+                  </w:r>
+                  <w:proofErr w:type="gramEnd"/>
+                </w:p>
+              </w:txbxContent>
+            </v:textbox>
+          </v:oval>
+        </w:pict>
+      </w:r>
+      <w:r>
+        <w:rPr>
+          <w:noProof/>
+        </w:rPr>
+        <w:pict>
+          <v:oval id="_x0000_s1037" style="position:absolute;margin-left:228.75pt;margin-top:5.6pt;width:50.25pt;height:46.75pt;z-index:251668480">
+            <v:textbox>
+              <w:txbxContent>
+                <w:p>
+                  <w:proofErr w:type="gramStart"/>
+                  <w:r>
+                    <w:t>n</w:t>
+                  </w:r>
+                  <w:proofErr w:type="gramEnd"/>
+                </w:p>
+              </w:txbxContent>
+            </v:textbox>
+          </v:oval>
+        </w:pict>
+      </w:r>
+    </w:p>
+    <w:p/>
+    <w:p/>
+    <w:p/>
+    <w:p/>
+    <w:p/>
+    <w:p/>
+    <w:p/>
+    <w:p/>
+    <w:p/>
+    <w:p/>
+    <w:p/>
+    <w:p/>
+    <w:p>
       <w:r>
         <w:t>/*</w:t>
       </w:r>
@@ -12457,7 +13256,7 @@
           <w:b/>
           <w:color w:val="FF0000"/>
         </w:rPr>
-        <w:t>LACIE</w:t>
+        <w:t>HISYAM</w:t>
       </w:r>
       <w:r>
         <w:t xml:space="preserve"> </w:t>
@@ -12581,146 +13380,6 @@
     </w:p>
     <w:p>
       <w:pPr>
-        <w:ind w:left="2160"/>
-      </w:pPr>
-      <w:r>
-        <w:br w:type="page"/>
-      </w:r>
-    </w:p>
-    <w:p>
-      <w:r>
-        <w:lastRenderedPageBreak/>
-        <w:t>/*</w:t>
-      </w:r>
-      <w:r>
-        <w:rPr>
-          <w:b/>
-          <w:color w:val="FF0000"/>
-        </w:rPr>
-        <w:t>HISYAM</w:t>
-      </w:r>
-      <w:r>
-        <w:t xml:space="preserve"> </w:t>
-      </w:r>
-    </w:p>
-    <w:p>
-      <w:r>
-        <w:t>PLEASE REMOVE THIS COMMENT</w:t>
-      </w:r>
-    </w:p>
-    <w:p>
-      <w:r>
-        <w:t>Look at page 64-66 of handbook.</w:t>
-      </w:r>
-    </w:p>
-    <w:p>
-      <w:pPr>
-        <w:autoSpaceDE w:val="0"/>
-        <w:autoSpaceDN w:val="0"/>
-        <w:adjustRightInd w:val="0"/>
-        <w:spacing w:after="0" w:line="240" w:lineRule="auto"/>
-        <w:rPr>
-          <w:rFonts w:ascii="Times New Roman" w:hAnsi="Times New Roman" w:cs="Times New Roman"/>
-          <w:color w:val="000000"/>
-          <w:sz w:val="22"/>
-          <w:szCs w:val="22"/>
-        </w:rPr>
-      </w:pPr>
-      <w:r>
-        <w:rPr>
-          <w:rFonts w:ascii="Times New Roman" w:hAnsi="Times New Roman" w:cs="Times New Roman"/>
-          <w:color w:val="000000"/>
-          <w:sz w:val="22"/>
-          <w:szCs w:val="22"/>
-        </w:rPr>
-        <w:t xml:space="preserve">1. </w:t>
-      </w:r>
-      <w:r>
-        <w:rPr>
-          <w:rFonts w:ascii="Times New Roman" w:hAnsi="Times New Roman" w:cs="Times New Roman"/>
-          <w:color w:val="000000"/>
-          <w:sz w:val="22"/>
-          <w:szCs w:val="22"/>
-        </w:rPr>
-        <w:t xml:space="preserve">Describe data representation for program queries </w:t>
-      </w:r>
-    </w:p>
-    <w:p>
-      <w:pPr>
-        <w:autoSpaceDE w:val="0"/>
-        <w:autoSpaceDN w:val="0"/>
-        <w:adjustRightInd w:val="0"/>
-        <w:spacing w:after="0" w:line="240" w:lineRule="auto"/>
-        <w:rPr>
-          <w:rFonts w:ascii="Times New Roman" w:hAnsi="Times New Roman" w:cs="Times New Roman"/>
-          <w:color w:val="000000"/>
-          <w:sz w:val="22"/>
-          <w:szCs w:val="22"/>
-        </w:rPr>
-      </w:pPr>
-      <w:r>
-        <w:rPr>
-          <w:rFonts w:ascii="Times New Roman" w:hAnsi="Times New Roman" w:cs="Times New Roman"/>
-          <w:color w:val="000000"/>
-          <w:sz w:val="22"/>
-          <w:szCs w:val="22"/>
-        </w:rPr>
-        <w:t xml:space="preserve">2. Describe your strategy for Basic Query Evaluation (BQE) </w:t>
-      </w:r>
-    </w:p>
-    <w:p>
-      <w:pPr>
-        <w:autoSpaceDE w:val="0"/>
-        <w:autoSpaceDN w:val="0"/>
-        <w:adjustRightInd w:val="0"/>
-        <w:spacing w:after="0" w:line="240" w:lineRule="auto"/>
-        <w:rPr>
-          <w:rFonts w:ascii="Times New Roman" w:hAnsi="Times New Roman" w:cs="Times New Roman"/>
-          <w:color w:val="000000"/>
-          <w:sz w:val="22"/>
-          <w:szCs w:val="22"/>
-        </w:rPr>
-      </w:pPr>
-      <w:r>
-        <w:rPr>
-          <w:rFonts w:ascii="Times New Roman" w:hAnsi="Times New Roman" w:cs="Times New Roman"/>
-          <w:color w:val="000000"/>
-          <w:sz w:val="22"/>
-          <w:szCs w:val="22"/>
-        </w:rPr>
-        <w:t xml:space="preserve">3. Describe optimizations </w:t>
-      </w:r>
-    </w:p>
-    <w:p>
-      <w:pPr>
-        <w:autoSpaceDE w:val="0"/>
-        <w:autoSpaceDN w:val="0"/>
-        <w:adjustRightInd w:val="0"/>
-        <w:spacing w:after="0" w:line="240" w:lineRule="auto"/>
-        <w:rPr>
-          <w:rFonts w:ascii="Times New Roman" w:hAnsi="Times New Roman" w:cs="Times New Roman"/>
-          <w:color w:val="000000"/>
-          <w:sz w:val="22"/>
-          <w:szCs w:val="22"/>
-        </w:rPr>
-      </w:pPr>
-      <w:r>
-        <w:rPr>
-          <w:rFonts w:ascii="Times New Roman" w:hAnsi="Times New Roman" w:cs="Times New Roman"/>
-          <w:color w:val="000000"/>
-          <w:sz w:val="22"/>
-          <w:szCs w:val="22"/>
-        </w:rPr>
-        <w:t xml:space="preserve">4. Discuss detailed design decisions regarding BQE and optimizations </w:t>
-      </w:r>
-    </w:p>
-    <w:p>
-      <w:r>
-        <w:t>*/</w:t>
-      </w:r>
-    </w:p>
-    <w:p>
-      <w:pPr>
         <w:pStyle w:val="Heading1"/>
       </w:pPr>
       <w:r>
@@ -12737,7 +13396,7 @@
       <w:r>
         <w:t>Testing</w:t>
       </w:r>
-      <w:bookmarkEnd w:id="31"/>
+      <w:bookmarkEnd w:id="30"/>
       <w:bookmarkEnd w:id="32"/>
     </w:p>
     <w:p/>
@@ -14117,7 +14776,7 @@
           <w:rPr>
             <w:noProof/>
           </w:rPr>
-          <w:t>8</w:t>
+          <w:t>28</w:t>
         </w:r>
         <w:r>
           <w:rPr>
@@ -14764,6 +15423,95 @@
     </w:lvl>
   </w:abstractNum>
   <w:abstractNum w:abstractNumId="6">
+    <w:nsid w:val="109E2483"/>
+    <w:multiLevelType w:val="hybridMultilevel"/>
+    <w:tmpl w:val="0F488E2C"/>
+    <w:lvl w:ilvl="0" w:tplc="4809000F">
+      <w:start w:val="1"/>
+      <w:numFmt w:val="decimal"/>
+      <w:lvlText w:val="%1."/>
+      <w:lvlJc w:val="left"/>
+      <w:pPr>
+        <w:ind w:left="720" w:hanging="360"/>
+      </w:pPr>
+      <w:rPr>
+        <w:rFonts w:hint="default"/>
+      </w:rPr>
+    </w:lvl>
+    <w:lvl w:ilvl="1" w:tplc="48090019" w:tentative="1">
+      <w:start w:val="1"/>
+      <w:numFmt w:val="lowerLetter"/>
+      <w:lvlText w:val="%2."/>
+      <w:lvlJc w:val="left"/>
+      <w:pPr>
+        <w:ind w:left="1440" w:hanging="360"/>
+      </w:pPr>
+    </w:lvl>
+    <w:lvl w:ilvl="2" w:tplc="4809001B" w:tentative="1">
+      <w:start w:val="1"/>
+      <w:numFmt w:val="lowerRoman"/>
+      <w:lvlText w:val="%3."/>
+      <w:lvlJc w:val="right"/>
+      <w:pPr>
+        <w:ind w:left="2160" w:hanging="180"/>
+      </w:pPr>
+    </w:lvl>
+    <w:lvl w:ilvl="3" w:tplc="4809000F" w:tentative="1">
+      <w:start w:val="1"/>
+      <w:numFmt w:val="decimal"/>
+      <w:lvlText w:val="%4."/>
+      <w:lvlJc w:val="left"/>
+      <w:pPr>
+        <w:ind w:left="2880" w:hanging="360"/>
+      </w:pPr>
+    </w:lvl>
+    <w:lvl w:ilvl="4" w:tplc="48090019" w:tentative="1">
+      <w:start w:val="1"/>
+      <w:numFmt w:val="lowerLetter"/>
+      <w:lvlText w:val="%5."/>
+      <w:lvlJc w:val="left"/>
+      <w:pPr>
+        <w:ind w:left="3600" w:hanging="360"/>
+      </w:pPr>
+    </w:lvl>
+    <w:lvl w:ilvl="5" w:tplc="4809001B" w:tentative="1">
+      <w:start w:val="1"/>
+      <w:numFmt w:val="lowerRoman"/>
+      <w:lvlText w:val="%6."/>
+      <w:lvlJc w:val="right"/>
+      <w:pPr>
+        <w:ind w:left="4320" w:hanging="180"/>
+      </w:pPr>
+    </w:lvl>
+    <w:lvl w:ilvl="6" w:tplc="4809000F" w:tentative="1">
+      <w:start w:val="1"/>
+      <w:numFmt w:val="decimal"/>
+      <w:lvlText w:val="%7."/>
+      <w:lvlJc w:val="left"/>
+      <w:pPr>
+        <w:ind w:left="5040" w:hanging="360"/>
+      </w:pPr>
+    </w:lvl>
+    <w:lvl w:ilvl="7" w:tplc="48090019" w:tentative="1">
+      <w:start w:val="1"/>
+      <w:numFmt w:val="lowerLetter"/>
+      <w:lvlText w:val="%8."/>
+      <w:lvlJc w:val="left"/>
+      <w:pPr>
+        <w:ind w:left="5760" w:hanging="360"/>
+      </w:pPr>
+    </w:lvl>
+    <w:lvl w:ilvl="8" w:tplc="4809001B" w:tentative="1">
+      <w:start w:val="1"/>
+      <w:numFmt w:val="lowerRoman"/>
+      <w:lvlText w:val="%9."/>
+      <w:lvlJc w:val="right"/>
+      <w:pPr>
+        <w:ind w:left="6480" w:hanging="180"/>
+      </w:pPr>
+    </w:lvl>
+  </w:abstractNum>
+  <w:abstractNum w:abstractNumId="7">
     <w:nsid w:val="149E171F"/>
     <w:multiLevelType w:val="multilevel"/>
     <w:tmpl w:val="81E810EE"/>
@@ -14876,7 +15624,7 @@
       </w:rPr>
     </w:lvl>
   </w:abstractNum>
-  <w:abstractNum w:abstractNumId="7">
+  <w:abstractNum w:abstractNumId="8">
     <w:nsid w:val="15C85BE3"/>
     <w:multiLevelType w:val="multilevel"/>
     <w:tmpl w:val="95A43F8E"/>
@@ -14989,7 +15737,7 @@
       </w:rPr>
     </w:lvl>
   </w:abstractNum>
-  <w:abstractNum w:abstractNumId="8">
+  <w:abstractNum w:abstractNumId="9">
     <w:nsid w:val="1974262B"/>
     <w:multiLevelType w:val="hybridMultilevel"/>
     <w:tmpl w:val="BA18B04E"/>
@@ -15078,7 +15826,7 @@
       </w:pPr>
     </w:lvl>
   </w:abstractNum>
-  <w:abstractNum w:abstractNumId="9">
+  <w:abstractNum w:abstractNumId="10">
     <w:nsid w:val="1D6972C3"/>
     <w:multiLevelType w:val="hybridMultilevel"/>
     <w:tmpl w:val="E9CAA562"/>
@@ -15164,7 +15912,7 @@
       </w:pPr>
     </w:lvl>
   </w:abstractNum>
-  <w:abstractNum w:abstractNumId="10">
+  <w:abstractNum w:abstractNumId="11">
     <w:nsid w:val="1DCE0EF5"/>
     <w:multiLevelType w:val="hybridMultilevel"/>
     <w:tmpl w:val="BA18B04E"/>
@@ -15253,7 +16001,7 @@
       </w:pPr>
     </w:lvl>
   </w:abstractNum>
-  <w:abstractNum w:abstractNumId="11">
+  <w:abstractNum w:abstractNumId="12">
     <w:nsid w:val="20EE7CCD"/>
     <w:multiLevelType w:val="multilevel"/>
     <w:tmpl w:val="182E1D82"/>
@@ -15375,7 +16123,7 @@
       </w:rPr>
     </w:lvl>
   </w:abstractNum>
-  <w:abstractNum w:abstractNumId="12">
+  <w:abstractNum w:abstractNumId="13">
     <w:nsid w:val="217429D2"/>
     <w:multiLevelType w:val="hybridMultilevel"/>
     <w:tmpl w:val="1CE4CF06"/>
@@ -15464,7 +16212,7 @@
       </w:pPr>
     </w:lvl>
   </w:abstractNum>
-  <w:abstractNum w:abstractNumId="13">
+  <w:abstractNum w:abstractNumId="14">
     <w:nsid w:val="230352A4"/>
     <w:multiLevelType w:val="hybridMultilevel"/>
     <w:tmpl w:val="40FEDFFC"/>
@@ -15553,7 +16301,7 @@
       </w:pPr>
     </w:lvl>
   </w:abstractNum>
-  <w:abstractNum w:abstractNumId="14">
+  <w:abstractNum w:abstractNumId="15">
     <w:nsid w:val="23715806"/>
     <w:multiLevelType w:val="multilevel"/>
     <w:tmpl w:val="FA94A8A2"/>
@@ -15674,7 +16422,7 @@
       </w:rPr>
     </w:lvl>
   </w:abstractNum>
-  <w:abstractNum w:abstractNumId="15">
+  <w:abstractNum w:abstractNumId="16">
     <w:nsid w:val="24022286"/>
     <w:multiLevelType w:val="multilevel"/>
     <w:tmpl w:val="6F8A86A2"/>
@@ -15795,7 +16543,7 @@
       </w:rPr>
     </w:lvl>
   </w:abstractNum>
-  <w:abstractNum w:abstractNumId="16">
+  <w:abstractNum w:abstractNumId="17">
     <w:nsid w:val="24F5116D"/>
     <w:multiLevelType w:val="hybridMultilevel"/>
     <w:tmpl w:val="763E8D18"/>
@@ -15908,7 +16656,7 @@
       </w:rPr>
     </w:lvl>
   </w:abstractNum>
-  <w:abstractNum w:abstractNumId="17">
+  <w:abstractNum w:abstractNumId="18">
     <w:nsid w:val="27146369"/>
     <w:multiLevelType w:val="multilevel"/>
     <w:tmpl w:val="E9203240"/>
@@ -16030,7 +16778,7 @@
       </w:rPr>
     </w:lvl>
   </w:abstractNum>
-  <w:abstractNum w:abstractNumId="18">
+  <w:abstractNum w:abstractNumId="19">
     <w:nsid w:val="279D6B53"/>
     <w:multiLevelType w:val="hybridMultilevel"/>
     <w:tmpl w:val="CB9226BE"/>
@@ -16119,7 +16867,7 @@
       </w:pPr>
     </w:lvl>
   </w:abstractNum>
-  <w:abstractNum w:abstractNumId="19">
+  <w:abstractNum w:abstractNumId="20">
     <w:nsid w:val="2A007A62"/>
     <w:multiLevelType w:val="multilevel"/>
     <w:tmpl w:val="B5E6E66A"/>
@@ -16232,7 +16980,7 @@
       </w:rPr>
     </w:lvl>
   </w:abstractNum>
-  <w:abstractNum w:abstractNumId="20">
+  <w:abstractNum w:abstractNumId="21">
     <w:nsid w:val="2D5317AD"/>
     <w:multiLevelType w:val="hybridMultilevel"/>
     <w:tmpl w:val="DE9A3BF6"/>
@@ -16345,7 +17093,7 @@
       </w:rPr>
     </w:lvl>
   </w:abstractNum>
-  <w:abstractNum w:abstractNumId="21">
+  <w:abstractNum w:abstractNumId="22">
     <w:nsid w:val="397F6A3C"/>
     <w:multiLevelType w:val="hybridMultilevel"/>
     <w:tmpl w:val="2F96F46C"/>
@@ -16434,7 +17182,7 @@
       </w:pPr>
     </w:lvl>
   </w:abstractNum>
-  <w:abstractNum w:abstractNumId="22">
+  <w:abstractNum w:abstractNumId="23">
     <w:nsid w:val="3A5A4A2C"/>
     <w:multiLevelType w:val="hybridMultilevel"/>
     <w:tmpl w:val="BABE7B78"/>
@@ -16523,7 +17271,7 @@
       </w:pPr>
     </w:lvl>
   </w:abstractNum>
-  <w:abstractNum w:abstractNumId="23">
+  <w:abstractNum w:abstractNumId="24">
     <w:nsid w:val="3E5E573B"/>
     <w:multiLevelType w:val="multilevel"/>
     <w:tmpl w:val="FA124794"/>
@@ -16644,7 +17392,7 @@
       </w:rPr>
     </w:lvl>
   </w:abstractNum>
-  <w:abstractNum w:abstractNumId="24">
+  <w:abstractNum w:abstractNumId="25">
     <w:nsid w:val="43666A0E"/>
     <w:multiLevelType w:val="multilevel"/>
     <w:tmpl w:val="7DEAE26A"/>
@@ -16765,7 +17513,96 @@
       </w:rPr>
     </w:lvl>
   </w:abstractNum>
-  <w:abstractNum w:abstractNumId="25">
+  <w:abstractNum w:abstractNumId="26">
+    <w:nsid w:val="43D90F0E"/>
+    <w:multiLevelType w:val="hybridMultilevel"/>
+    <w:tmpl w:val="41F00210"/>
+    <w:lvl w:ilvl="0" w:tplc="4809000F">
+      <w:start w:val="1"/>
+      <w:numFmt w:val="decimal"/>
+      <w:lvlText w:val="%1."/>
+      <w:lvlJc w:val="left"/>
+      <w:pPr>
+        <w:ind w:left="720" w:hanging="360"/>
+      </w:pPr>
+      <w:rPr>
+        <w:rFonts w:hint="default"/>
+      </w:rPr>
+    </w:lvl>
+    <w:lvl w:ilvl="1" w:tplc="48090019" w:tentative="1">
+      <w:start w:val="1"/>
+      <w:numFmt w:val="lowerLetter"/>
+      <w:lvlText w:val="%2."/>
+      <w:lvlJc w:val="left"/>
+      <w:pPr>
+        <w:ind w:left="1440" w:hanging="360"/>
+      </w:pPr>
+    </w:lvl>
+    <w:lvl w:ilvl="2" w:tplc="4809001B" w:tentative="1">
+      <w:start w:val="1"/>
+      <w:numFmt w:val="lowerRoman"/>
+      <w:lvlText w:val="%3."/>
+      <w:lvlJc w:val="right"/>
+      <w:pPr>
+        <w:ind w:left="2160" w:hanging="180"/>
+      </w:pPr>
+    </w:lvl>
+    <w:lvl w:ilvl="3" w:tplc="4809000F" w:tentative="1">
+      <w:start w:val="1"/>
+      <w:numFmt w:val="decimal"/>
+      <w:lvlText w:val="%4."/>
+      <w:lvlJc w:val="left"/>
+      <w:pPr>
+        <w:ind w:left="2880" w:hanging="360"/>
+      </w:pPr>
+    </w:lvl>
+    <w:lvl w:ilvl="4" w:tplc="48090019" w:tentative="1">
+      <w:start w:val="1"/>
+      <w:numFmt w:val="lowerLetter"/>
+      <w:lvlText w:val="%5."/>
+      <w:lvlJc w:val="left"/>
+      <w:pPr>
+        <w:ind w:left="3600" w:hanging="360"/>
+      </w:pPr>
+    </w:lvl>
+    <w:lvl w:ilvl="5" w:tplc="4809001B" w:tentative="1">
+      <w:start w:val="1"/>
+      <w:numFmt w:val="lowerRoman"/>
+      <w:lvlText w:val="%6."/>
+      <w:lvlJc w:val="right"/>
+      <w:pPr>
+        <w:ind w:left="4320" w:hanging="180"/>
+      </w:pPr>
+    </w:lvl>
+    <w:lvl w:ilvl="6" w:tplc="4809000F" w:tentative="1">
+      <w:start w:val="1"/>
+      <w:numFmt w:val="decimal"/>
+      <w:lvlText w:val="%7."/>
+      <w:lvlJc w:val="left"/>
+      <w:pPr>
+        <w:ind w:left="5040" w:hanging="360"/>
+      </w:pPr>
+    </w:lvl>
+    <w:lvl w:ilvl="7" w:tplc="48090019" w:tentative="1">
+      <w:start w:val="1"/>
+      <w:numFmt w:val="lowerLetter"/>
+      <w:lvlText w:val="%8."/>
+      <w:lvlJc w:val="left"/>
+      <w:pPr>
+        <w:ind w:left="5760" w:hanging="360"/>
+      </w:pPr>
+    </w:lvl>
+    <w:lvl w:ilvl="8" w:tplc="4809001B" w:tentative="1">
+      <w:start w:val="1"/>
+      <w:numFmt w:val="lowerRoman"/>
+      <w:lvlText w:val="%9."/>
+      <w:lvlJc w:val="right"/>
+      <w:pPr>
+        <w:ind w:left="6480" w:hanging="180"/>
+      </w:pPr>
+    </w:lvl>
+  </w:abstractNum>
+  <w:abstractNum w:abstractNumId="27">
     <w:nsid w:val="4F5F2F09"/>
     <w:multiLevelType w:val="hybridMultilevel"/>
     <w:tmpl w:val="F33E577C"/>
@@ -16854,7 +17691,7 @@
       </w:pPr>
     </w:lvl>
   </w:abstractNum>
-  <w:abstractNum w:abstractNumId="26">
+  <w:abstractNum w:abstractNumId="28">
     <w:nsid w:val="519879FF"/>
     <w:multiLevelType w:val="multilevel"/>
     <w:tmpl w:val="FCC00804"/>
@@ -16967,7 +17804,7 @@
       </w:rPr>
     </w:lvl>
   </w:abstractNum>
-  <w:abstractNum w:abstractNumId="27">
+  <w:abstractNum w:abstractNumId="29">
     <w:nsid w:val="55CB20D8"/>
     <w:multiLevelType w:val="hybridMultilevel"/>
     <w:tmpl w:val="9384B5CE"/>
@@ -17056,7 +17893,7 @@
       </w:pPr>
     </w:lvl>
   </w:abstractNum>
-  <w:abstractNum w:abstractNumId="28">
+  <w:abstractNum w:abstractNumId="30">
     <w:nsid w:val="55D34F44"/>
     <w:multiLevelType w:val="hybridMultilevel"/>
     <w:tmpl w:val="E7D69810"/>
@@ -17169,7 +18006,7 @@
       </w:rPr>
     </w:lvl>
   </w:abstractNum>
-  <w:abstractNum w:abstractNumId="29">
+  <w:abstractNum w:abstractNumId="31">
     <w:nsid w:val="5A594F3E"/>
     <w:multiLevelType w:val="multilevel"/>
     <w:tmpl w:val="94DAD6BC"/>
@@ -17282,7 +18119,7 @@
       </w:rPr>
     </w:lvl>
   </w:abstractNum>
-  <w:abstractNum w:abstractNumId="30">
+  <w:abstractNum w:abstractNumId="32">
     <w:nsid w:val="5AB3411A"/>
     <w:multiLevelType w:val="hybridMultilevel"/>
     <w:tmpl w:val="94C48624"/>
@@ -17371,7 +18208,7 @@
       </w:pPr>
     </w:lvl>
   </w:abstractNum>
-  <w:abstractNum w:abstractNumId="31">
+  <w:abstractNum w:abstractNumId="33">
     <w:nsid w:val="5DC75E45"/>
     <w:multiLevelType w:val="hybridMultilevel"/>
     <w:tmpl w:val="0B3EC7BC"/>
@@ -17460,7 +18297,7 @@
       </w:pPr>
     </w:lvl>
   </w:abstractNum>
-  <w:abstractNum w:abstractNumId="32">
+  <w:abstractNum w:abstractNumId="34">
     <w:nsid w:val="635B6575"/>
     <w:multiLevelType w:val="hybridMultilevel"/>
     <w:tmpl w:val="96B4218E"/>
@@ -17549,7 +18386,7 @@
       </w:pPr>
     </w:lvl>
   </w:abstractNum>
-  <w:abstractNum w:abstractNumId="33">
+  <w:abstractNum w:abstractNumId="35">
     <w:nsid w:val="676B5359"/>
     <w:multiLevelType w:val="hybridMultilevel"/>
     <w:tmpl w:val="F5569FC0"/>
@@ -17638,7 +18475,7 @@
       </w:pPr>
     </w:lvl>
   </w:abstractNum>
-  <w:abstractNum w:abstractNumId="34">
+  <w:abstractNum w:abstractNumId="36">
     <w:nsid w:val="69734164"/>
     <w:multiLevelType w:val="multilevel"/>
     <w:tmpl w:val="BE2A073E"/>
@@ -17751,7 +18588,7 @@
       </w:rPr>
     </w:lvl>
   </w:abstractNum>
-  <w:abstractNum w:abstractNumId="35">
+  <w:abstractNum w:abstractNumId="37">
     <w:nsid w:val="6A644E46"/>
     <w:multiLevelType w:val="hybridMultilevel"/>
     <w:tmpl w:val="35323C42"/>
@@ -17864,7 +18701,7 @@
       </w:rPr>
     </w:lvl>
   </w:abstractNum>
-  <w:abstractNum w:abstractNumId="36">
+  <w:abstractNum w:abstractNumId="38">
     <w:nsid w:val="6B561B24"/>
     <w:multiLevelType w:val="hybridMultilevel"/>
     <w:tmpl w:val="855CAAEA"/>
@@ -17953,7 +18790,7 @@
       </w:pPr>
     </w:lvl>
   </w:abstractNum>
-  <w:abstractNum w:abstractNumId="37">
+  <w:abstractNum w:abstractNumId="39">
     <w:nsid w:val="6CEC6ACA"/>
     <w:multiLevelType w:val="hybridMultilevel"/>
     <w:tmpl w:val="B062527A"/>
@@ -18042,7 +18879,7 @@
       </w:pPr>
     </w:lvl>
   </w:abstractNum>
-  <w:abstractNum w:abstractNumId="38">
+  <w:abstractNum w:abstractNumId="40">
     <w:nsid w:val="6E59180E"/>
     <w:multiLevelType w:val="hybridMultilevel"/>
     <w:tmpl w:val="AC907B8E"/>
@@ -18131,7 +18968,7 @@
       </w:pPr>
     </w:lvl>
   </w:abstractNum>
-  <w:abstractNum w:abstractNumId="39">
+  <w:abstractNum w:abstractNumId="41">
     <w:nsid w:val="714A7206"/>
     <w:multiLevelType w:val="hybridMultilevel"/>
     <w:tmpl w:val="71EE520E"/>
@@ -18220,7 +19057,7 @@
       </w:pPr>
     </w:lvl>
   </w:abstractNum>
-  <w:abstractNum w:abstractNumId="40">
+  <w:abstractNum w:abstractNumId="42">
     <w:nsid w:val="7AB006B7"/>
     <w:multiLevelType w:val="hybridMultilevel"/>
     <w:tmpl w:val="03A87EB8"/>
@@ -18309,7 +19146,7 @@
       </w:pPr>
     </w:lvl>
   </w:abstractNum>
-  <w:abstractNum w:abstractNumId="41">
+  <w:abstractNum w:abstractNumId="43">
     <w:nsid w:val="7D6A3270"/>
     <w:multiLevelType w:val="hybridMultilevel"/>
     <w:tmpl w:val="5CD821D6"/>
@@ -18396,67 +19233,67 @@
     </w:lvl>
   </w:abstractNum>
   <w:num w:numId="1">
-    <w:abstractNumId w:val="28"/>
+    <w:abstractNumId w:val="30"/>
   </w:num>
   <w:num w:numId="2">
-    <w:abstractNumId w:val="24"/>
+    <w:abstractNumId w:val="25"/>
   </w:num>
   <w:num w:numId="3">
-    <w:abstractNumId w:val="14"/>
+    <w:abstractNumId w:val="15"/>
   </w:num>
   <w:num w:numId="4">
-    <w:abstractNumId w:val="10"/>
+    <w:abstractNumId w:val="11"/>
   </w:num>
   <w:num w:numId="5">
-    <w:abstractNumId w:val="8"/>
+    <w:abstractNumId w:val="9"/>
   </w:num>
   <w:num w:numId="6">
     <w:abstractNumId w:val="1"/>
   </w:num>
   <w:num w:numId="7">
-    <w:abstractNumId w:val="28"/>
+    <w:abstractNumId w:val="30"/>
   </w:num>
   <w:num w:numId="8">
+    <w:abstractNumId w:val="14"/>
+  </w:num>
+  <w:num w:numId="9">
+    <w:abstractNumId w:val="18"/>
+  </w:num>
+  <w:num w:numId="10">
     <w:abstractNumId w:val="13"/>
   </w:num>
-  <w:num w:numId="9">
+  <w:num w:numId="11">
     <w:abstractNumId w:val="17"/>
-  </w:num>
-  <w:num w:numId="10">
-    <w:abstractNumId w:val="12"/>
-  </w:num>
-  <w:num w:numId="11">
-    <w:abstractNumId w:val="16"/>
   </w:num>
   <w:num w:numId="12">
     <w:abstractNumId w:val="5"/>
   </w:num>
   <w:num w:numId="13">
-    <w:abstractNumId w:val="15"/>
+    <w:abstractNumId w:val="16"/>
   </w:num>
   <w:num w:numId="14">
-    <w:abstractNumId w:val="18"/>
+    <w:abstractNumId w:val="19"/>
   </w:num>
   <w:num w:numId="15">
-    <w:abstractNumId w:val="23"/>
+    <w:abstractNumId w:val="24"/>
   </w:num>
   <w:num w:numId="16">
     <w:abstractNumId w:val="3"/>
   </w:num>
   <w:num w:numId="17">
-    <w:abstractNumId w:val="37"/>
+    <w:abstractNumId w:val="39"/>
   </w:num>
   <w:num w:numId="18">
-    <w:abstractNumId w:val="32"/>
+    <w:abstractNumId w:val="34"/>
   </w:num>
   <w:num w:numId="19">
-    <w:abstractNumId w:val="11"/>
+    <w:abstractNumId w:val="12"/>
   </w:num>
   <w:num w:numId="20">
-    <w:abstractNumId w:val="19"/>
+    <w:abstractNumId w:val="20"/>
   </w:num>
   <w:num w:numId="21">
-    <w:abstractNumId w:val="24"/>
+    <w:abstractNumId w:val="25"/>
     <w:lvlOverride w:ilvl="0">
       <w:startOverride w:val="1"/>
     </w:lvlOverride>
@@ -18486,73 +19323,79 @@
     </w:lvlOverride>
   </w:num>
   <w:num w:numId="22">
-    <w:abstractNumId w:val="35"/>
+    <w:abstractNumId w:val="37"/>
   </w:num>
   <w:num w:numId="23">
-    <w:abstractNumId w:val="38"/>
+    <w:abstractNumId w:val="40"/>
   </w:num>
   <w:num w:numId="24">
-    <w:abstractNumId w:val="41"/>
+    <w:abstractNumId w:val="43"/>
   </w:num>
   <w:num w:numId="25">
-    <w:abstractNumId w:val="20"/>
+    <w:abstractNumId w:val="21"/>
   </w:num>
   <w:num w:numId="26">
-    <w:abstractNumId w:val="21"/>
+    <w:abstractNumId w:val="22"/>
   </w:num>
   <w:num w:numId="27">
     <w:abstractNumId w:val="2"/>
   </w:num>
   <w:num w:numId="28">
+    <w:abstractNumId w:val="38"/>
+  </w:num>
+  <w:num w:numId="29">
     <w:abstractNumId w:val="36"/>
   </w:num>
-  <w:num w:numId="29">
-    <w:abstractNumId w:val="34"/>
-  </w:num>
   <w:num w:numId="30">
-    <w:abstractNumId w:val="26"/>
+    <w:abstractNumId w:val="28"/>
   </w:num>
   <w:num w:numId="31">
-    <w:abstractNumId w:val="7"/>
+    <w:abstractNumId w:val="8"/>
   </w:num>
   <w:num w:numId="32">
     <w:abstractNumId w:val="4"/>
   </w:num>
   <w:num w:numId="33">
-    <w:abstractNumId w:val="6"/>
+    <w:abstractNumId w:val="7"/>
   </w:num>
   <w:num w:numId="34">
-    <w:abstractNumId w:val="39"/>
+    <w:abstractNumId w:val="41"/>
   </w:num>
   <w:num w:numId="35">
-    <w:abstractNumId w:val="30"/>
+    <w:abstractNumId w:val="32"/>
   </w:num>
   <w:num w:numId="36">
-    <w:abstractNumId w:val="29"/>
+    <w:abstractNumId w:val="31"/>
   </w:num>
   <w:num w:numId="37">
     <w:abstractNumId w:val="0"/>
   </w:num>
   <w:num w:numId="38">
-    <w:abstractNumId w:val="25"/>
+    <w:abstractNumId w:val="27"/>
   </w:num>
   <w:num w:numId="39">
-    <w:abstractNumId w:val="27"/>
+    <w:abstractNumId w:val="29"/>
   </w:num>
   <w:num w:numId="40">
+    <w:abstractNumId w:val="35"/>
+  </w:num>
+  <w:num w:numId="41">
+    <w:abstractNumId w:val="23"/>
+  </w:num>
+  <w:num w:numId="42">
     <w:abstractNumId w:val="33"/>
   </w:num>
-  <w:num w:numId="41">
-    <w:abstractNumId w:val="22"/>
-  </w:num>
-  <w:num w:numId="42">
-    <w:abstractNumId w:val="31"/>
-  </w:num>
   <w:num w:numId="43">
-    <w:abstractNumId w:val="40"/>
+    <w:abstractNumId w:val="42"/>
   </w:num>
   <w:num w:numId="44">
-    <w:abstractNumId w:val="9"/>
+    <w:abstractNumId w:val="10"/>
+  </w:num>
+  <w:num w:numId="45">
+    <w:abstractNumId w:val="26"/>
+  </w:num>
+  <w:num w:numId="46">
+    <w:abstractNumId w:val="6"/>
   </w:num>
 </w:numbering>
 </file>
@@ -19519,7 +20362,6 @@
       <w:spacing w:after="0" w:line="240" w:lineRule="auto"/>
     </w:pPr>
     <w:tblPr>
-      <w:tblInd w:w="0" w:type="dxa"/>
       <w:tblBorders>
         <w:top w:val="single" w:sz="4" w:space="0" w:color="auto"/>
         <w:left w:val="single" w:sz="4" w:space="0" w:color="auto"/>
@@ -19528,12 +20370,6 @@
         <w:insideH w:val="single" w:sz="4" w:space="0" w:color="auto"/>
         <w:insideV w:val="single" w:sz="4" w:space="0" w:color="auto"/>
       </w:tblBorders>
-      <w:tblCellMar>
-        <w:top w:w="0" w:type="dxa"/>
-        <w:left w:w="108" w:type="dxa"/>
-        <w:bottom w:w="0" w:type="dxa"/>
-        <w:right w:w="108" w:type="dxa"/>
-      </w:tblCellMar>
     </w:tblPr>
   </w:style>
   <w:style w:type="character" w:styleId="CommentReference">
@@ -19767,7 +20603,6 @@
     <w:tblPr>
       <w:tblStyleRowBandSize w:val="1"/>
       <w:tblStyleColBandSize w:val="1"/>
-      <w:tblInd w:w="0" w:type="dxa"/>
       <w:tblBorders>
         <w:top w:val="single" w:sz="4" w:space="0" w:color="B8CCE4" w:themeColor="accent1" w:themeTint="66"/>
         <w:left w:val="single" w:sz="4" w:space="0" w:color="B8CCE4" w:themeColor="accent1" w:themeTint="66"/>
@@ -19776,12 +20611,6 @@
         <w:insideH w:val="single" w:sz="4" w:space="0" w:color="B8CCE4" w:themeColor="accent1" w:themeTint="66"/>
         <w:insideV w:val="single" w:sz="4" w:space="0" w:color="B8CCE4" w:themeColor="accent1" w:themeTint="66"/>
       </w:tblBorders>
-      <w:tblCellMar>
-        <w:top w:w="0" w:type="dxa"/>
-        <w:left w:w="108" w:type="dxa"/>
-        <w:bottom w:w="0" w:type="dxa"/>
-        <w:right w:w="108" w:type="dxa"/>
-      </w:tblCellMar>
     </w:tblPr>
     <w:tblStylePr w:type="firstRow">
       <w:rPr>
@@ -20785,7 +21614,6 @@
       <w:spacing w:after="0" w:line="240" w:lineRule="auto"/>
     </w:pPr>
     <w:tblPr>
-      <w:tblInd w:w="0" w:type="dxa"/>
       <w:tblBorders>
         <w:top w:val="single" w:sz="4" w:space="0" w:color="auto"/>
         <w:left w:val="single" w:sz="4" w:space="0" w:color="auto"/>
@@ -20794,12 +21622,6 @@
         <w:insideH w:val="single" w:sz="4" w:space="0" w:color="auto"/>
         <w:insideV w:val="single" w:sz="4" w:space="0" w:color="auto"/>
       </w:tblBorders>
-      <w:tblCellMar>
-        <w:top w:w="0" w:type="dxa"/>
-        <w:left w:w="108" w:type="dxa"/>
-        <w:bottom w:w="0" w:type="dxa"/>
-        <w:right w:w="108" w:type="dxa"/>
-      </w:tblCellMar>
     </w:tblPr>
   </w:style>
   <w:style w:type="character" w:styleId="CommentReference">
@@ -21334,7 +22156,7 @@
 </file>
 
 <file path=customXml/itemProps2.xml><?xml version="1.0" encoding="utf-8"?>
-<ds:datastoreItem xmlns:ds="http://schemas.openxmlformats.org/officeDocument/2006/customXml" ds:itemID="{C791D98D-B468-4FEA-B533-7269AEF69142}">
+<ds:datastoreItem xmlns:ds="http://schemas.openxmlformats.org/officeDocument/2006/customXml" ds:itemID="{35D9F026-3FC3-4B23-B452-28145BA4B7E2}">
   <ds:schemaRefs>
     <ds:schemaRef ds:uri="http://schemas.openxmlformats.org/officeDocument/2006/bibliography"/>
   </ds:schemaRefs>

</xml_diff>

<commit_message>
Updated Report with Result Projection Details(Query Processor)
</commit_message>
<xml_diff>
--- a/Report/TEAM05_Final_Report.docx
+++ b/Report/TEAM05_Final_Report.docx
@@ -30,7 +30,7 @@
           <w:rFonts w:asciiTheme="minorHAnsi" w:hAnsiTheme="minorHAnsi"/>
           <w:noProof/>
           <w:sz w:val="36"/>
-          <w:lang w:val="en-SG" w:eastAsia="zh-CN"/>
+          <w:lang w:val="en-SG" w:eastAsia="en-SG"/>
         </w:rPr>
         <w:drawing>
           <wp:inline distT="0" distB="0" distL="0" distR="0">
@@ -577,11 +577,19 @@
                 <w:rFonts w:cs="Arial"/>
               </w:rPr>
             </w:pPr>
+            <w:proofErr w:type="spellStart"/>
             <w:r>
               <w:rPr>
                 <w:rFonts w:cs="Arial"/>
               </w:rPr>
-              <w:t xml:space="preserve">Lacie Fan </w:t>
+              <w:t>Lacie</w:t>
+            </w:r>
+            <w:proofErr w:type="spellEnd"/>
+            <w:r>
+              <w:rPr>
+                <w:rFonts w:cs="Arial"/>
+              </w:rPr>
+              <w:t xml:space="preserve"> Fan </w:t>
             </w:r>
             <w:proofErr w:type="spellStart"/>
             <w:r>
@@ -3152,6 +3160,7 @@
           <w:spacing w:val="5"/>
           <w:sz w:val="72"/>
           <w:szCs w:val="72"/>
+          <w:lang w:eastAsia="en-SG"/>
         </w:rPr>
         <w:drawing>
           <wp:inline distT="0" distB="0" distL="0" distR="0">
@@ -3329,6 +3338,7 @@
       <w:r>
         <w:rPr>
           <w:noProof/>
+          <w:lang w:eastAsia="en-SG"/>
         </w:rPr>
         <w:lastRenderedPageBreak/>
         <w:drawing>
@@ -3427,6 +3437,7 @@
       <w:r>
         <w:rPr>
           <w:noProof/>
+          <w:lang w:eastAsia="en-SG"/>
         </w:rPr>
         <w:lastRenderedPageBreak/>
         <w:drawing>
@@ -6398,6 +6409,7 @@
       <w:r>
         <w:rPr>
           <w:noProof/>
+          <w:lang w:eastAsia="en-SG"/>
         </w:rPr>
         <w:drawing>
           <wp:inline distT="0" distB="0" distL="0" distR="0" wp14:anchorId="5CBA506B" wp14:editId="72ABFED9">
@@ -6451,6 +6463,7 @@
       <w:r>
         <w:rPr>
           <w:noProof/>
+          <w:lang w:eastAsia="en-SG"/>
         </w:rPr>
         <w:drawing>
           <wp:inline distT="0" distB="0" distL="0" distR="0" wp14:anchorId="4B5CACD6" wp14:editId="3D5F7E0F">
@@ -6496,6 +6509,7 @@
       <w:r>
         <w:rPr>
           <w:noProof/>
+          <w:lang w:eastAsia="en-SG"/>
         </w:rPr>
         <w:lastRenderedPageBreak/>
         <w:drawing>
@@ -6584,6 +6598,7 @@
       <w:r>
         <w:rPr>
           <w:noProof/>
+          <w:lang w:eastAsia="en-SG"/>
         </w:rPr>
         <w:drawing>
           <wp:inline distT="0" distB="0" distL="0" distR="0" wp14:anchorId="4B33A657" wp14:editId="1781350B">
@@ -6629,6 +6644,7 @@
       <w:r>
         <w:rPr>
           <w:noProof/>
+          <w:lang w:eastAsia="en-SG"/>
         </w:rPr>
         <w:lastRenderedPageBreak/>
         <w:drawing>
@@ -6686,6 +6702,7 @@
       <w:r>
         <w:rPr>
           <w:noProof/>
+          <w:lang w:eastAsia="en-SG"/>
         </w:rPr>
         <w:lastRenderedPageBreak/>
         <w:drawing>
@@ -7253,13 +7270,8 @@
       <w:pPr>
         <w:pStyle w:val="codeStyle"/>
       </w:pPr>
-      <w:proofErr w:type="spellStart"/>
-      <w:r>
-        <w:t>i</w:t>
-      </w:r>
-      <w:proofErr w:type="spellEnd"/>
-      <w:r>
-        <w:t xml:space="preserve"> = 51</w:t>
+      <w:r>
+        <w:t>i = 51</w:t>
       </w:r>
       <w:proofErr w:type="gramStart"/>
       <w:r>
@@ -7894,6 +7906,7 @@
       <w:r>
         <w:rPr>
           <w:noProof/>
+          <w:lang w:eastAsia="en-SG"/>
         </w:rPr>
         <w:drawing>
           <wp:inline distT="0" distB="0" distL="0" distR="0" wp14:anchorId="3F7BEBD2" wp14:editId="1012A525">
@@ -8706,23 +8719,6 @@
       <w:bookmarkEnd w:id="27"/>
     </w:p>
     <w:p>
-      <w:r>
-        <w:t>/*</w:t>
-      </w:r>
-      <w:r>
-        <w:rPr>
-          <w:b/>
-          <w:color w:val="FF0000"/>
-        </w:rPr>
-        <w:t>HISYAM</w:t>
-      </w:r>
-    </w:p>
-    <w:p>
-      <w:r>
-        <w:t>*/</w:t>
-      </w:r>
-    </w:p>
-    <w:p>
       <w:pPr>
         <w:pStyle w:val="Default"/>
         <w:spacing w:line="276" w:lineRule="auto"/>
@@ -8787,7 +8783,7 @@
         <w:jc w:val="both"/>
       </w:pPr>
       <w:r>
-        <w:t xml:space="preserve"> Query Evaluator will compute all necessary relations and return the results in the form of a list of integers. </w:t>
+        <w:t xml:space="preserve">Query Evaluator will compute all necessary relations and return the results in the form of a list of integers. </w:t>
       </w:r>
     </w:p>
     <w:p>
@@ -8807,6 +8803,231 @@
     <w:p>
       <w:pPr>
         <w:pStyle w:val="Default"/>
+        <w:spacing w:after="15" w:line="276" w:lineRule="auto"/>
+        <w:jc w:val="both"/>
+      </w:pPr>
+    </w:p>
+    <w:p>
+      <w:pPr>
+        <w:pStyle w:val="Default"/>
+        <w:spacing w:after="15" w:line="276" w:lineRule="auto"/>
+        <w:jc w:val="both"/>
+        <w:rPr>
+          <w:b/>
+        </w:rPr>
+      </w:pPr>
+      <w:r>
+        <w:rPr>
+          <w:b/>
+        </w:rPr>
+        <w:t>Result Projection</w:t>
+      </w:r>
+    </w:p>
+    <w:p>
+      <w:pPr>
+        <w:pStyle w:val="Default"/>
+        <w:spacing w:after="15" w:line="276" w:lineRule="auto"/>
+        <w:jc w:val="both"/>
+        <w:rPr>
+          <w:b/>
+        </w:rPr>
+      </w:pPr>
+    </w:p>
+    <w:p>
+      <w:pPr>
+        <w:pStyle w:val="Default"/>
+        <w:spacing w:after="15" w:line="276" w:lineRule="auto"/>
+        <w:jc w:val="both"/>
+      </w:pPr>
+      <w:r>
+        <w:t>Once the results for each relation are computed by the Query Evaluator, the Query Processor does the following steps to project the correct result:</w:t>
+      </w:r>
+    </w:p>
+    <w:p>
+      <w:pPr>
+        <w:pStyle w:val="Default"/>
+        <w:numPr>
+          <w:ilvl w:val="0"/>
+          <w:numId w:val="47"/>
+        </w:numPr>
+        <w:spacing w:after="15" w:line="276" w:lineRule="auto"/>
+        <w:jc w:val="both"/>
+      </w:pPr>
+      <w:r>
+        <w:t>Create a table containing tuples of synonyms used during the Query Evaluation</w:t>
+      </w:r>
+      <w:r>
+        <w:t>.</w:t>
+      </w:r>
+    </w:p>
+    <w:p>
+      <w:pPr>
+        <w:pStyle w:val="Default"/>
+        <w:spacing w:after="15" w:line="276" w:lineRule="auto"/>
+        <w:ind w:left="720"/>
+        <w:jc w:val="both"/>
+      </w:pPr>
+      <w:r>
+        <w:t>To create this table, we iterate through each relation and do one of the following</w:t>
+      </w:r>
+    </w:p>
+    <w:p>
+      <w:pPr>
+        <w:pStyle w:val="Default"/>
+        <w:numPr>
+          <w:ilvl w:val="0"/>
+          <w:numId w:val="49"/>
+        </w:numPr>
+        <w:spacing w:after="15" w:line="276" w:lineRule="auto"/>
+        <w:jc w:val="both"/>
+      </w:pPr>
+      <w:r>
+        <w:t xml:space="preserve">If none of the synonyms in the relations </w:t>
+      </w:r>
+      <w:r>
+        <w:t>are already in the table</w:t>
+      </w:r>
+      <w:r>
+        <w:t xml:space="preserve">, we set the new table to be the Cartesian product of the current table and </w:t>
+      </w:r>
+      <w:r>
+        <w:t>the new synonyms</w:t>
+      </w:r>
+    </w:p>
+    <w:p>
+      <w:pPr>
+        <w:pStyle w:val="Default"/>
+        <w:numPr>
+          <w:ilvl w:val="0"/>
+          <w:numId w:val="49"/>
+        </w:numPr>
+        <w:spacing w:after="15" w:line="276" w:lineRule="auto"/>
+        <w:jc w:val="both"/>
+      </w:pPr>
+      <w:r>
+        <w:t>If one or both of the synonyms in the relation are already in the table, we set the new table to be the Join of the current table and the new synonyms</w:t>
+      </w:r>
+    </w:p>
+    <w:p>
+      <w:pPr>
+        <w:pStyle w:val="Default"/>
+        <w:numPr>
+          <w:ilvl w:val="0"/>
+          <w:numId w:val="49"/>
+        </w:numPr>
+        <w:spacing w:after="15" w:line="276" w:lineRule="auto"/>
+        <w:jc w:val="both"/>
+      </w:pPr>
+      <w:r>
+        <w:t xml:space="preserve">If there are no synonyms in the </w:t>
+      </w:r>
+      <w:proofErr w:type="gramStart"/>
+      <w:r>
+        <w:t>relation(</w:t>
+      </w:r>
+      <w:proofErr w:type="gramEnd"/>
+      <w:r>
+        <w:t>the relation evaluates to a Boolean value), we do nothing to the table is its true, and clear the table if its false.</w:t>
+      </w:r>
+    </w:p>
+    <w:p>
+      <w:pPr>
+        <w:pStyle w:val="Default"/>
+        <w:spacing w:after="15" w:line="276" w:lineRule="auto"/>
+        <w:ind w:left="1080"/>
+        <w:jc w:val="both"/>
+      </w:pPr>
+    </w:p>
+    <w:p>
+      <w:pPr>
+        <w:pStyle w:val="Default"/>
+        <w:numPr>
+          <w:ilvl w:val="0"/>
+          <w:numId w:val="47"/>
+        </w:numPr>
+        <w:spacing w:after="15" w:line="276" w:lineRule="auto"/>
+        <w:jc w:val="both"/>
+      </w:pPr>
+      <w:r>
+        <w:t>Augment the table to have synonyms selected by the query but not used in any relation</w:t>
+      </w:r>
+      <w:r>
+        <w:t>. This is done by setting the new table to be the Cartesian product of the current table and the unused synonyms.</w:t>
+      </w:r>
+    </w:p>
+    <w:p>
+      <w:pPr>
+        <w:pStyle w:val="Default"/>
+        <w:spacing w:after="15" w:line="276" w:lineRule="auto"/>
+        <w:ind w:left="720"/>
+        <w:jc w:val="both"/>
+      </w:pPr>
+    </w:p>
+    <w:p>
+      <w:pPr>
+        <w:pStyle w:val="Default"/>
+        <w:numPr>
+          <w:ilvl w:val="0"/>
+          <w:numId w:val="47"/>
+        </w:numPr>
+        <w:spacing w:after="15" w:line="276" w:lineRule="auto"/>
+        <w:jc w:val="both"/>
+      </w:pPr>
+      <w:r>
+        <w:t>Create a set of strings to store the final answers</w:t>
+      </w:r>
+      <w:r>
+        <w:t>. We use a set to prevent duplicate answer from appearing.</w:t>
+      </w:r>
+    </w:p>
+    <w:p>
+      <w:pPr>
+        <w:pStyle w:val="Default"/>
+        <w:spacing w:after="15" w:line="276" w:lineRule="auto"/>
+        <w:jc w:val="both"/>
+      </w:pPr>
+    </w:p>
+    <w:p>
+      <w:pPr>
+        <w:pStyle w:val="Default"/>
+        <w:numPr>
+          <w:ilvl w:val="0"/>
+          <w:numId w:val="47"/>
+        </w:numPr>
+        <w:spacing w:after="15" w:line="276" w:lineRule="auto"/>
+        <w:jc w:val="both"/>
+      </w:pPr>
+      <w:r>
+        <w:t>For each tuple in the table, create an answer based on the selected synonyms of the query</w:t>
+      </w:r>
+      <w:r>
+        <w:t>.</w:t>
+      </w:r>
+    </w:p>
+    <w:p>
+      <w:pPr>
+        <w:pStyle w:val="Default"/>
+        <w:spacing w:after="15" w:line="276" w:lineRule="auto"/>
+        <w:jc w:val="both"/>
+      </w:pPr>
+    </w:p>
+    <w:p>
+      <w:pPr>
+        <w:pStyle w:val="Default"/>
+        <w:numPr>
+          <w:ilvl w:val="0"/>
+          <w:numId w:val="47"/>
+        </w:numPr>
+        <w:spacing w:after="15" w:line="276" w:lineRule="auto"/>
+        <w:jc w:val="both"/>
+      </w:pPr>
+      <w:r>
+        <w:t>Return all answers</w:t>
+      </w:r>
+    </w:p>
+    <w:p>
+      <w:pPr>
+        <w:pStyle w:val="Default"/>
         <w:spacing w:after="15"/>
         <w:ind w:left="720"/>
         <w:jc w:val="both"/>
@@ -8823,6 +9044,7 @@
       </w:pPr>
       <w:bookmarkStart w:id="28" w:name="_Toc402473740"/>
       <w:r>
+        <w:lastRenderedPageBreak/>
         <w:t>4</w:t>
       </w:r>
       <w:r>
@@ -8959,11 +9181,7 @@
         <w:jc w:val="both"/>
       </w:pPr>
       <w:r>
-        <w:t xml:space="preserve">All types of queries have been defined in a static string, following the grammar rules in the textbook. The strings are then used to validate the queries using regular expression, where </w:t>
-      </w:r>
-      <w:r>
-        <w:lastRenderedPageBreak/>
-        <w:t>the definitions earlier are used. It is very convenient because the grammar rules</w:t>
+        <w:t>All types of queries have been defined in a static string, following the grammar rules in the textbook. The strings are then used to validate the queries using regular expression, where the definitions earlier are used. It is very convenient because the grammar rules</w:t>
       </w:r>
       <w:r>
         <w:t xml:space="preserve"> format</w:t>
@@ -9190,6 +9408,7 @@
           </w:tcPr>
           <w:p>
             <w:r>
+              <w:lastRenderedPageBreak/>
               <w:t>a</w:t>
             </w:r>
           </w:p>
@@ -12882,8 +13101,6 @@
           <w:b/>
         </w:rPr>
       </w:pPr>
-      <w:bookmarkStart w:id="31" w:name="_GoBack"/>
-      <w:bookmarkEnd w:id="31"/>
       <w:r>
         <w:rPr>
           <w:b/>
@@ -13241,142 +13458,9 @@
     <w:p/>
     <w:p/>
     <w:p/>
-    <w:p/>
-    <w:p/>
-    <w:p/>
-    <w:p/>
-    <w:p/>
-    <w:p/>
-    <w:p>
-      <w:r>
-        <w:t>/*</w:t>
-      </w:r>
-      <w:r>
-        <w:rPr>
-          <w:b/>
-          <w:color w:val="FF0000"/>
-        </w:rPr>
-        <w:t>HISYAM</w:t>
-      </w:r>
-      <w:r>
-        <w:t xml:space="preserve"> </w:t>
-      </w:r>
-    </w:p>
-    <w:p>
-      <w:r>
-        <w:t>PLEASE REMOVE THIS COMMENT</w:t>
-      </w:r>
-    </w:p>
-    <w:p>
-      <w:r>
-        <w:t>Look at page 64-66 of handbook.</w:t>
-      </w:r>
-    </w:p>
-    <w:p>
-      <w:pPr>
-        <w:autoSpaceDE w:val="0"/>
-        <w:autoSpaceDN w:val="0"/>
-        <w:adjustRightInd w:val="0"/>
-        <w:spacing w:after="0" w:line="240" w:lineRule="auto"/>
-        <w:rPr>
-          <w:rFonts w:ascii="Times New Roman" w:hAnsi="Times New Roman" w:cs="Times New Roman"/>
-          <w:color w:val="000000"/>
-          <w:sz w:val="22"/>
-          <w:szCs w:val="22"/>
-        </w:rPr>
-      </w:pPr>
-      <w:r>
-        <w:rPr>
-          <w:rFonts w:ascii="Times New Roman" w:hAnsi="Times New Roman" w:cs="Times New Roman"/>
-          <w:color w:val="000000"/>
-          <w:sz w:val="22"/>
-          <w:szCs w:val="22"/>
-        </w:rPr>
-        <w:t xml:space="preserve">1. </w:t>
-      </w:r>
-      <w:r>
-        <w:rPr>
-          <w:rFonts w:ascii="Times New Roman" w:hAnsi="Times New Roman" w:cs="Times New Roman"/>
-          <w:color w:val="000000"/>
-          <w:sz w:val="22"/>
-          <w:szCs w:val="22"/>
-        </w:rPr>
-        <w:t xml:space="preserve">Describe data representation for program queries </w:t>
-      </w:r>
-    </w:p>
-    <w:p>
-      <w:pPr>
-        <w:autoSpaceDE w:val="0"/>
-        <w:autoSpaceDN w:val="0"/>
-        <w:adjustRightInd w:val="0"/>
-        <w:spacing w:after="0" w:line="240" w:lineRule="auto"/>
-        <w:rPr>
-          <w:rFonts w:ascii="Times New Roman" w:hAnsi="Times New Roman" w:cs="Times New Roman"/>
-          <w:color w:val="000000"/>
-          <w:sz w:val="22"/>
-          <w:szCs w:val="22"/>
-        </w:rPr>
-      </w:pPr>
-      <w:r>
-        <w:rPr>
-          <w:rFonts w:ascii="Times New Roman" w:hAnsi="Times New Roman" w:cs="Times New Roman"/>
-          <w:color w:val="000000"/>
-          <w:sz w:val="22"/>
-          <w:szCs w:val="22"/>
-        </w:rPr>
-        <w:t xml:space="preserve">2. Describe your strategy for Basic Query Evaluation (BQE) </w:t>
-      </w:r>
-    </w:p>
-    <w:p>
-      <w:pPr>
-        <w:autoSpaceDE w:val="0"/>
-        <w:autoSpaceDN w:val="0"/>
-        <w:adjustRightInd w:val="0"/>
-        <w:spacing w:after="0" w:line="240" w:lineRule="auto"/>
-        <w:rPr>
-          <w:rFonts w:ascii="Times New Roman" w:hAnsi="Times New Roman" w:cs="Times New Roman"/>
-          <w:color w:val="000000"/>
-          <w:sz w:val="22"/>
-          <w:szCs w:val="22"/>
-        </w:rPr>
-      </w:pPr>
-      <w:r>
-        <w:rPr>
-          <w:rFonts w:ascii="Times New Roman" w:hAnsi="Times New Roman" w:cs="Times New Roman"/>
-          <w:color w:val="000000"/>
-          <w:sz w:val="22"/>
-          <w:szCs w:val="22"/>
-        </w:rPr>
-        <w:t xml:space="preserve">3. Describe optimizations </w:t>
-      </w:r>
-    </w:p>
-    <w:p>
-      <w:pPr>
-        <w:autoSpaceDE w:val="0"/>
-        <w:autoSpaceDN w:val="0"/>
-        <w:adjustRightInd w:val="0"/>
-        <w:spacing w:after="0" w:line="240" w:lineRule="auto"/>
-        <w:rPr>
-          <w:rFonts w:ascii="Times New Roman" w:hAnsi="Times New Roman" w:cs="Times New Roman"/>
-          <w:color w:val="000000"/>
-          <w:sz w:val="22"/>
-          <w:szCs w:val="22"/>
-        </w:rPr>
-      </w:pPr>
-      <w:r>
-        <w:rPr>
-          <w:rFonts w:ascii="Times New Roman" w:hAnsi="Times New Roman" w:cs="Times New Roman"/>
-          <w:color w:val="000000"/>
-          <w:sz w:val="22"/>
-          <w:szCs w:val="22"/>
-        </w:rPr>
-        <w:t xml:space="preserve">4. Discuss detailed design decisions regarding BQE and optimizations </w:t>
-      </w:r>
-    </w:p>
-    <w:p>
-      <w:r>
-        <w:t>*/</w:t>
-      </w:r>
+    <w:p>
+      <w:bookmarkStart w:id="31" w:name="_GoBack"/>
+      <w:bookmarkEnd w:id="31"/>
     </w:p>
     <w:p>
       <w:pPr>
@@ -13454,36 +13538,7 @@
           <w:sz w:val="22"/>
           <w:szCs w:val="22"/>
         </w:rPr>
-        <w:t>Describe your testing experience (not ex</w:t>
-      </w:r>
-      <w:r>
-        <w:rPr>
-          <w:rFonts w:ascii="Times New Roman" w:hAnsi="Times New Roman" w:cs="Times New Roman"/>
-          <w:color w:val="000000"/>
-          <w:sz w:val="22"/>
-          <w:szCs w:val="22"/>
-        </w:rPr>
-        <w:tab/>
-      </w:r>
-      <w:proofErr w:type="spellStart"/>
-      <w:r>
-        <w:rPr>
-          <w:rFonts w:ascii="Times New Roman" w:hAnsi="Times New Roman" w:cs="Times New Roman"/>
-          <w:color w:val="000000"/>
-          <w:sz w:val="22"/>
-          <w:szCs w:val="22"/>
-        </w:rPr>
-        <w:t>ceeding</w:t>
-      </w:r>
-      <w:proofErr w:type="spellEnd"/>
-      <w:r>
-        <w:rPr>
-          <w:rFonts w:ascii="Times New Roman" w:hAnsi="Times New Roman" w:cs="Times New Roman"/>
-          <w:color w:val="000000"/>
-          <w:sz w:val="22"/>
-          <w:szCs w:val="22"/>
-        </w:rPr>
-        <w:t xml:space="preserve"> TWO pages). </w:t>
+        <w:t xml:space="preserve">Describe your testing experience (not exceeding TWO pages). </w:t>
       </w:r>
     </w:p>
     <w:p>
@@ -14776,7 +14831,7 @@
           <w:rPr>
             <w:noProof/>
           </w:rPr>
-          <w:t>28</w:t>
+          <w:t>22</w:t>
         </w:r>
         <w:r>
           <w:rPr>
@@ -16657,6 +16712,95 @@
     </w:lvl>
   </w:abstractNum>
   <w:abstractNum w:abstractNumId="18">
+    <w:nsid w:val="254D465C"/>
+    <w:multiLevelType w:val="hybridMultilevel"/>
+    <w:tmpl w:val="0CA8FBA2"/>
+    <w:lvl w:ilvl="0" w:tplc="6240AB88">
+      <w:start w:val="1"/>
+      <w:numFmt w:val="lowerLetter"/>
+      <w:lvlText w:val="%1."/>
+      <w:lvlJc w:val="left"/>
+      <w:pPr>
+        <w:ind w:left="1080" w:hanging="360"/>
+      </w:pPr>
+      <w:rPr>
+        <w:rFonts w:hint="default"/>
+      </w:rPr>
+    </w:lvl>
+    <w:lvl w:ilvl="1" w:tplc="48090019" w:tentative="1">
+      <w:start w:val="1"/>
+      <w:numFmt w:val="lowerLetter"/>
+      <w:lvlText w:val="%2."/>
+      <w:lvlJc w:val="left"/>
+      <w:pPr>
+        <w:ind w:left="1800" w:hanging="360"/>
+      </w:pPr>
+    </w:lvl>
+    <w:lvl w:ilvl="2" w:tplc="4809001B" w:tentative="1">
+      <w:start w:val="1"/>
+      <w:numFmt w:val="lowerRoman"/>
+      <w:lvlText w:val="%3."/>
+      <w:lvlJc w:val="right"/>
+      <w:pPr>
+        <w:ind w:left="2520" w:hanging="180"/>
+      </w:pPr>
+    </w:lvl>
+    <w:lvl w:ilvl="3" w:tplc="4809000F" w:tentative="1">
+      <w:start w:val="1"/>
+      <w:numFmt w:val="decimal"/>
+      <w:lvlText w:val="%4."/>
+      <w:lvlJc w:val="left"/>
+      <w:pPr>
+        <w:ind w:left="3240" w:hanging="360"/>
+      </w:pPr>
+    </w:lvl>
+    <w:lvl w:ilvl="4" w:tplc="48090019" w:tentative="1">
+      <w:start w:val="1"/>
+      <w:numFmt w:val="lowerLetter"/>
+      <w:lvlText w:val="%5."/>
+      <w:lvlJc w:val="left"/>
+      <w:pPr>
+        <w:ind w:left="3960" w:hanging="360"/>
+      </w:pPr>
+    </w:lvl>
+    <w:lvl w:ilvl="5" w:tplc="4809001B" w:tentative="1">
+      <w:start w:val="1"/>
+      <w:numFmt w:val="lowerRoman"/>
+      <w:lvlText w:val="%6."/>
+      <w:lvlJc w:val="right"/>
+      <w:pPr>
+        <w:ind w:left="4680" w:hanging="180"/>
+      </w:pPr>
+    </w:lvl>
+    <w:lvl w:ilvl="6" w:tplc="4809000F" w:tentative="1">
+      <w:start w:val="1"/>
+      <w:numFmt w:val="decimal"/>
+      <w:lvlText w:val="%7."/>
+      <w:lvlJc w:val="left"/>
+      <w:pPr>
+        <w:ind w:left="5400" w:hanging="360"/>
+      </w:pPr>
+    </w:lvl>
+    <w:lvl w:ilvl="7" w:tplc="48090019" w:tentative="1">
+      <w:start w:val="1"/>
+      <w:numFmt w:val="lowerLetter"/>
+      <w:lvlText w:val="%8."/>
+      <w:lvlJc w:val="left"/>
+      <w:pPr>
+        <w:ind w:left="6120" w:hanging="360"/>
+      </w:pPr>
+    </w:lvl>
+    <w:lvl w:ilvl="8" w:tplc="4809001B" w:tentative="1">
+      <w:start w:val="1"/>
+      <w:numFmt w:val="lowerRoman"/>
+      <w:lvlText w:val="%9."/>
+      <w:lvlJc w:val="right"/>
+      <w:pPr>
+        <w:ind w:left="6840" w:hanging="180"/>
+      </w:pPr>
+    </w:lvl>
+  </w:abstractNum>
+  <w:abstractNum w:abstractNumId="19">
     <w:nsid w:val="27146369"/>
     <w:multiLevelType w:val="multilevel"/>
     <w:tmpl w:val="E9203240"/>
@@ -16778,7 +16922,7 @@
       </w:rPr>
     </w:lvl>
   </w:abstractNum>
-  <w:abstractNum w:abstractNumId="19">
+  <w:abstractNum w:abstractNumId="20">
     <w:nsid w:val="279D6B53"/>
     <w:multiLevelType w:val="hybridMultilevel"/>
     <w:tmpl w:val="CB9226BE"/>
@@ -16867,7 +17011,7 @@
       </w:pPr>
     </w:lvl>
   </w:abstractNum>
-  <w:abstractNum w:abstractNumId="20">
+  <w:abstractNum w:abstractNumId="21">
     <w:nsid w:val="2A007A62"/>
     <w:multiLevelType w:val="multilevel"/>
     <w:tmpl w:val="B5E6E66A"/>
@@ -16980,7 +17124,7 @@
       </w:rPr>
     </w:lvl>
   </w:abstractNum>
-  <w:abstractNum w:abstractNumId="21">
+  <w:abstractNum w:abstractNumId="22">
     <w:nsid w:val="2D5317AD"/>
     <w:multiLevelType w:val="hybridMultilevel"/>
     <w:tmpl w:val="DE9A3BF6"/>
@@ -17093,7 +17237,7 @@
       </w:rPr>
     </w:lvl>
   </w:abstractNum>
-  <w:abstractNum w:abstractNumId="22">
+  <w:abstractNum w:abstractNumId="23">
     <w:nsid w:val="397F6A3C"/>
     <w:multiLevelType w:val="hybridMultilevel"/>
     <w:tmpl w:val="2F96F46C"/>
@@ -17182,7 +17326,96 @@
       </w:pPr>
     </w:lvl>
   </w:abstractNum>
-  <w:abstractNum w:abstractNumId="23">
+  <w:abstractNum w:abstractNumId="24">
+    <w:nsid w:val="3A005E69"/>
+    <w:multiLevelType w:val="hybridMultilevel"/>
+    <w:tmpl w:val="0394BE3A"/>
+    <w:lvl w:ilvl="0" w:tplc="CEFC1B20">
+      <w:start w:val="1"/>
+      <w:numFmt w:val="lowerLetter"/>
+      <w:lvlText w:val="%1."/>
+      <w:lvlJc w:val="left"/>
+      <w:pPr>
+        <w:ind w:left="1080" w:hanging="360"/>
+      </w:pPr>
+      <w:rPr>
+        <w:rFonts w:hint="default"/>
+      </w:rPr>
+    </w:lvl>
+    <w:lvl w:ilvl="1" w:tplc="48090019" w:tentative="1">
+      <w:start w:val="1"/>
+      <w:numFmt w:val="lowerLetter"/>
+      <w:lvlText w:val="%2."/>
+      <w:lvlJc w:val="left"/>
+      <w:pPr>
+        <w:ind w:left="1800" w:hanging="360"/>
+      </w:pPr>
+    </w:lvl>
+    <w:lvl w:ilvl="2" w:tplc="4809001B" w:tentative="1">
+      <w:start w:val="1"/>
+      <w:numFmt w:val="lowerRoman"/>
+      <w:lvlText w:val="%3."/>
+      <w:lvlJc w:val="right"/>
+      <w:pPr>
+        <w:ind w:left="2520" w:hanging="180"/>
+      </w:pPr>
+    </w:lvl>
+    <w:lvl w:ilvl="3" w:tplc="4809000F" w:tentative="1">
+      <w:start w:val="1"/>
+      <w:numFmt w:val="decimal"/>
+      <w:lvlText w:val="%4."/>
+      <w:lvlJc w:val="left"/>
+      <w:pPr>
+        <w:ind w:left="3240" w:hanging="360"/>
+      </w:pPr>
+    </w:lvl>
+    <w:lvl w:ilvl="4" w:tplc="48090019" w:tentative="1">
+      <w:start w:val="1"/>
+      <w:numFmt w:val="lowerLetter"/>
+      <w:lvlText w:val="%5."/>
+      <w:lvlJc w:val="left"/>
+      <w:pPr>
+        <w:ind w:left="3960" w:hanging="360"/>
+      </w:pPr>
+    </w:lvl>
+    <w:lvl w:ilvl="5" w:tplc="4809001B" w:tentative="1">
+      <w:start w:val="1"/>
+      <w:numFmt w:val="lowerRoman"/>
+      <w:lvlText w:val="%6."/>
+      <w:lvlJc w:val="right"/>
+      <w:pPr>
+        <w:ind w:left="4680" w:hanging="180"/>
+      </w:pPr>
+    </w:lvl>
+    <w:lvl w:ilvl="6" w:tplc="4809000F" w:tentative="1">
+      <w:start w:val="1"/>
+      <w:numFmt w:val="decimal"/>
+      <w:lvlText w:val="%7."/>
+      <w:lvlJc w:val="left"/>
+      <w:pPr>
+        <w:ind w:left="5400" w:hanging="360"/>
+      </w:pPr>
+    </w:lvl>
+    <w:lvl w:ilvl="7" w:tplc="48090019" w:tentative="1">
+      <w:start w:val="1"/>
+      <w:numFmt w:val="lowerLetter"/>
+      <w:lvlText w:val="%8."/>
+      <w:lvlJc w:val="left"/>
+      <w:pPr>
+        <w:ind w:left="6120" w:hanging="360"/>
+      </w:pPr>
+    </w:lvl>
+    <w:lvl w:ilvl="8" w:tplc="4809001B" w:tentative="1">
+      <w:start w:val="1"/>
+      <w:numFmt w:val="lowerRoman"/>
+      <w:lvlText w:val="%9."/>
+      <w:lvlJc w:val="right"/>
+      <w:pPr>
+        <w:ind w:left="6840" w:hanging="180"/>
+      </w:pPr>
+    </w:lvl>
+  </w:abstractNum>
+  <w:abstractNum w:abstractNumId="25">
     <w:nsid w:val="3A5A4A2C"/>
     <w:multiLevelType w:val="hybridMultilevel"/>
     <w:tmpl w:val="BABE7B78"/>
@@ -17271,7 +17504,7 @@
       </w:pPr>
     </w:lvl>
   </w:abstractNum>
-  <w:abstractNum w:abstractNumId="24">
+  <w:abstractNum w:abstractNumId="26">
     <w:nsid w:val="3E5E573B"/>
     <w:multiLevelType w:val="multilevel"/>
     <w:tmpl w:val="FA124794"/>
@@ -17392,7 +17625,7 @@
       </w:rPr>
     </w:lvl>
   </w:abstractNum>
-  <w:abstractNum w:abstractNumId="25">
+  <w:abstractNum w:abstractNumId="27">
     <w:nsid w:val="43666A0E"/>
     <w:multiLevelType w:val="multilevel"/>
     <w:tmpl w:val="7DEAE26A"/>
@@ -17513,7 +17746,7 @@
       </w:rPr>
     </w:lvl>
   </w:abstractNum>
-  <w:abstractNum w:abstractNumId="26">
+  <w:abstractNum w:abstractNumId="28">
     <w:nsid w:val="43D90F0E"/>
     <w:multiLevelType w:val="hybridMultilevel"/>
     <w:tmpl w:val="41F00210"/>
@@ -17602,7 +17835,7 @@
       </w:pPr>
     </w:lvl>
   </w:abstractNum>
-  <w:abstractNum w:abstractNumId="27">
+  <w:abstractNum w:abstractNumId="29">
     <w:nsid w:val="4F5F2F09"/>
     <w:multiLevelType w:val="hybridMultilevel"/>
     <w:tmpl w:val="F33E577C"/>
@@ -17691,7 +17924,7 @@
       </w:pPr>
     </w:lvl>
   </w:abstractNum>
-  <w:abstractNum w:abstractNumId="28">
+  <w:abstractNum w:abstractNumId="30">
     <w:nsid w:val="519879FF"/>
     <w:multiLevelType w:val="multilevel"/>
     <w:tmpl w:val="FCC00804"/>
@@ -17804,7 +18037,7 @@
       </w:rPr>
     </w:lvl>
   </w:abstractNum>
-  <w:abstractNum w:abstractNumId="29">
+  <w:abstractNum w:abstractNumId="31">
     <w:nsid w:val="55CB20D8"/>
     <w:multiLevelType w:val="hybridMultilevel"/>
     <w:tmpl w:val="9384B5CE"/>
@@ -17893,7 +18126,7 @@
       </w:pPr>
     </w:lvl>
   </w:abstractNum>
-  <w:abstractNum w:abstractNumId="30">
+  <w:abstractNum w:abstractNumId="32">
     <w:nsid w:val="55D34F44"/>
     <w:multiLevelType w:val="hybridMultilevel"/>
     <w:tmpl w:val="E7D69810"/>
@@ -18006,7 +18239,7 @@
       </w:rPr>
     </w:lvl>
   </w:abstractNum>
-  <w:abstractNum w:abstractNumId="31">
+  <w:abstractNum w:abstractNumId="33">
     <w:nsid w:val="5A594F3E"/>
     <w:multiLevelType w:val="multilevel"/>
     <w:tmpl w:val="94DAD6BC"/>
@@ -18119,7 +18352,7 @@
       </w:rPr>
     </w:lvl>
   </w:abstractNum>
-  <w:abstractNum w:abstractNumId="32">
+  <w:abstractNum w:abstractNumId="34">
     <w:nsid w:val="5AB3411A"/>
     <w:multiLevelType w:val="hybridMultilevel"/>
     <w:tmpl w:val="94C48624"/>
@@ -18208,7 +18441,7 @@
       </w:pPr>
     </w:lvl>
   </w:abstractNum>
-  <w:abstractNum w:abstractNumId="33">
+  <w:abstractNum w:abstractNumId="35">
     <w:nsid w:val="5DC75E45"/>
     <w:multiLevelType w:val="hybridMultilevel"/>
     <w:tmpl w:val="0B3EC7BC"/>
@@ -18297,7 +18530,7 @@
       </w:pPr>
     </w:lvl>
   </w:abstractNum>
-  <w:abstractNum w:abstractNumId="34">
+  <w:abstractNum w:abstractNumId="36">
     <w:nsid w:val="635B6575"/>
     <w:multiLevelType w:val="hybridMultilevel"/>
     <w:tmpl w:val="96B4218E"/>
@@ -18386,7 +18619,7 @@
       </w:pPr>
     </w:lvl>
   </w:abstractNum>
-  <w:abstractNum w:abstractNumId="35">
+  <w:abstractNum w:abstractNumId="37">
     <w:nsid w:val="676B5359"/>
     <w:multiLevelType w:val="hybridMultilevel"/>
     <w:tmpl w:val="F5569FC0"/>
@@ -18475,7 +18708,7 @@
       </w:pPr>
     </w:lvl>
   </w:abstractNum>
-  <w:abstractNum w:abstractNumId="36">
+  <w:abstractNum w:abstractNumId="38">
     <w:nsid w:val="69734164"/>
     <w:multiLevelType w:val="multilevel"/>
     <w:tmpl w:val="BE2A073E"/>
@@ -18588,7 +18821,7 @@
       </w:rPr>
     </w:lvl>
   </w:abstractNum>
-  <w:abstractNum w:abstractNumId="37">
+  <w:abstractNum w:abstractNumId="39">
     <w:nsid w:val="6A644E46"/>
     <w:multiLevelType w:val="hybridMultilevel"/>
     <w:tmpl w:val="35323C42"/>
@@ -18701,7 +18934,7 @@
       </w:rPr>
     </w:lvl>
   </w:abstractNum>
-  <w:abstractNum w:abstractNumId="38">
+  <w:abstractNum w:abstractNumId="40">
     <w:nsid w:val="6B561B24"/>
     <w:multiLevelType w:val="hybridMultilevel"/>
     <w:tmpl w:val="855CAAEA"/>
@@ -18790,7 +19023,7 @@
       </w:pPr>
     </w:lvl>
   </w:abstractNum>
-  <w:abstractNum w:abstractNumId="39">
+  <w:abstractNum w:abstractNumId="41">
     <w:nsid w:val="6CEC6ACA"/>
     <w:multiLevelType w:val="hybridMultilevel"/>
     <w:tmpl w:val="B062527A"/>
@@ -18879,7 +19112,7 @@
       </w:pPr>
     </w:lvl>
   </w:abstractNum>
-  <w:abstractNum w:abstractNumId="40">
+  <w:abstractNum w:abstractNumId="42">
     <w:nsid w:val="6E59180E"/>
     <w:multiLevelType w:val="hybridMultilevel"/>
     <w:tmpl w:val="AC907B8E"/>
@@ -18968,7 +19201,7 @@
       </w:pPr>
     </w:lvl>
   </w:abstractNum>
-  <w:abstractNum w:abstractNumId="41">
+  <w:abstractNum w:abstractNumId="43">
     <w:nsid w:val="714A7206"/>
     <w:multiLevelType w:val="hybridMultilevel"/>
     <w:tmpl w:val="71EE520E"/>
@@ -19057,7 +19290,96 @@
       </w:pPr>
     </w:lvl>
   </w:abstractNum>
-  <w:abstractNum w:abstractNumId="42">
+  <w:abstractNum w:abstractNumId="44">
+    <w:nsid w:val="7A5F58E8"/>
+    <w:multiLevelType w:val="hybridMultilevel"/>
+    <w:tmpl w:val="28AEF468"/>
+    <w:lvl w:ilvl="0" w:tplc="4809000F">
+      <w:start w:val="1"/>
+      <w:numFmt w:val="decimal"/>
+      <w:lvlText w:val="%1."/>
+      <w:lvlJc w:val="left"/>
+      <w:pPr>
+        <w:ind w:left="720" w:hanging="360"/>
+      </w:pPr>
+      <w:rPr>
+        <w:rFonts w:hint="default"/>
+      </w:rPr>
+    </w:lvl>
+    <w:lvl w:ilvl="1" w:tplc="48090019" w:tentative="1">
+      <w:start w:val="1"/>
+      <w:numFmt w:val="lowerLetter"/>
+      <w:lvlText w:val="%2."/>
+      <w:lvlJc w:val="left"/>
+      <w:pPr>
+        <w:ind w:left="1440" w:hanging="360"/>
+      </w:pPr>
+    </w:lvl>
+    <w:lvl w:ilvl="2" w:tplc="4809001B" w:tentative="1">
+      <w:start w:val="1"/>
+      <w:numFmt w:val="lowerRoman"/>
+      <w:lvlText w:val="%3."/>
+      <w:lvlJc w:val="right"/>
+      <w:pPr>
+        <w:ind w:left="2160" w:hanging="180"/>
+      </w:pPr>
+    </w:lvl>
+    <w:lvl w:ilvl="3" w:tplc="4809000F" w:tentative="1">
+      <w:start w:val="1"/>
+      <w:numFmt w:val="decimal"/>
+      <w:lvlText w:val="%4."/>
+      <w:lvlJc w:val="left"/>
+      <w:pPr>
+        <w:ind w:left="2880" w:hanging="360"/>
+      </w:pPr>
+    </w:lvl>
+    <w:lvl w:ilvl="4" w:tplc="48090019" w:tentative="1">
+      <w:start w:val="1"/>
+      <w:numFmt w:val="lowerLetter"/>
+      <w:lvlText w:val="%5."/>
+      <w:lvlJc w:val="left"/>
+      <w:pPr>
+        <w:ind w:left="3600" w:hanging="360"/>
+      </w:pPr>
+    </w:lvl>
+    <w:lvl w:ilvl="5" w:tplc="4809001B" w:tentative="1">
+      <w:start w:val="1"/>
+      <w:numFmt w:val="lowerRoman"/>
+      <w:lvlText w:val="%6."/>
+      <w:lvlJc w:val="right"/>
+      <w:pPr>
+        <w:ind w:left="4320" w:hanging="180"/>
+      </w:pPr>
+    </w:lvl>
+    <w:lvl w:ilvl="6" w:tplc="4809000F" w:tentative="1">
+      <w:start w:val="1"/>
+      <w:numFmt w:val="decimal"/>
+      <w:lvlText w:val="%7."/>
+      <w:lvlJc w:val="left"/>
+      <w:pPr>
+        <w:ind w:left="5040" w:hanging="360"/>
+      </w:pPr>
+    </w:lvl>
+    <w:lvl w:ilvl="7" w:tplc="48090019" w:tentative="1">
+      <w:start w:val="1"/>
+      <w:numFmt w:val="lowerLetter"/>
+      <w:lvlText w:val="%8."/>
+      <w:lvlJc w:val="left"/>
+      <w:pPr>
+        <w:ind w:left="5760" w:hanging="360"/>
+      </w:pPr>
+    </w:lvl>
+    <w:lvl w:ilvl="8" w:tplc="4809001B" w:tentative="1">
+      <w:start w:val="1"/>
+      <w:numFmt w:val="lowerRoman"/>
+      <w:lvlText w:val="%9."/>
+      <w:lvlJc w:val="right"/>
+      <w:pPr>
+        <w:ind w:left="6480" w:hanging="180"/>
+      </w:pPr>
+    </w:lvl>
+  </w:abstractNum>
+  <w:abstractNum w:abstractNumId="45">
     <w:nsid w:val="7AB006B7"/>
     <w:multiLevelType w:val="hybridMultilevel"/>
     <w:tmpl w:val="03A87EB8"/>
@@ -19146,7 +19468,7 @@
       </w:pPr>
     </w:lvl>
   </w:abstractNum>
-  <w:abstractNum w:abstractNumId="43">
+  <w:abstractNum w:abstractNumId="46">
     <w:nsid w:val="7D6A3270"/>
     <w:multiLevelType w:val="hybridMultilevel"/>
     <w:tmpl w:val="5CD821D6"/>
@@ -19233,10 +19555,10 @@
     </w:lvl>
   </w:abstractNum>
   <w:num w:numId="1">
-    <w:abstractNumId w:val="30"/>
+    <w:abstractNumId w:val="32"/>
   </w:num>
   <w:num w:numId="2">
-    <w:abstractNumId w:val="25"/>
+    <w:abstractNumId w:val="27"/>
   </w:num>
   <w:num w:numId="3">
     <w:abstractNumId w:val="15"/>
@@ -19251,13 +19573,13 @@
     <w:abstractNumId w:val="1"/>
   </w:num>
   <w:num w:numId="7">
-    <w:abstractNumId w:val="30"/>
+    <w:abstractNumId w:val="32"/>
   </w:num>
   <w:num w:numId="8">
     <w:abstractNumId w:val="14"/>
   </w:num>
   <w:num w:numId="9">
-    <w:abstractNumId w:val="18"/>
+    <w:abstractNumId w:val="19"/>
   </w:num>
   <w:num w:numId="10">
     <w:abstractNumId w:val="13"/>
@@ -19272,28 +19594,28 @@
     <w:abstractNumId w:val="16"/>
   </w:num>
   <w:num w:numId="14">
-    <w:abstractNumId w:val="19"/>
+    <w:abstractNumId w:val="20"/>
   </w:num>
   <w:num w:numId="15">
-    <w:abstractNumId w:val="24"/>
+    <w:abstractNumId w:val="26"/>
   </w:num>
   <w:num w:numId="16">
     <w:abstractNumId w:val="3"/>
   </w:num>
   <w:num w:numId="17">
-    <w:abstractNumId w:val="39"/>
+    <w:abstractNumId w:val="41"/>
   </w:num>
   <w:num w:numId="18">
-    <w:abstractNumId w:val="34"/>
+    <w:abstractNumId w:val="36"/>
   </w:num>
   <w:num w:numId="19">
     <w:abstractNumId w:val="12"/>
   </w:num>
   <w:num w:numId="20">
-    <w:abstractNumId w:val="20"/>
+    <w:abstractNumId w:val="21"/>
   </w:num>
   <w:num w:numId="21">
-    <w:abstractNumId w:val="25"/>
+    <w:abstractNumId w:val="27"/>
     <w:lvlOverride w:ilvl="0">
       <w:startOverride w:val="1"/>
     </w:lvlOverride>
@@ -19323,31 +19645,31 @@
     </w:lvlOverride>
   </w:num>
   <w:num w:numId="22">
-    <w:abstractNumId w:val="37"/>
+    <w:abstractNumId w:val="39"/>
   </w:num>
   <w:num w:numId="23">
-    <w:abstractNumId w:val="40"/>
+    <w:abstractNumId w:val="42"/>
   </w:num>
   <w:num w:numId="24">
-    <w:abstractNumId w:val="43"/>
+    <w:abstractNumId w:val="46"/>
   </w:num>
   <w:num w:numId="25">
-    <w:abstractNumId w:val="21"/>
+    <w:abstractNumId w:val="22"/>
   </w:num>
   <w:num w:numId="26">
-    <w:abstractNumId w:val="22"/>
+    <w:abstractNumId w:val="23"/>
   </w:num>
   <w:num w:numId="27">
     <w:abstractNumId w:val="2"/>
   </w:num>
   <w:num w:numId="28">
+    <w:abstractNumId w:val="40"/>
+  </w:num>
+  <w:num w:numId="29">
     <w:abstractNumId w:val="38"/>
   </w:num>
-  <w:num w:numId="29">
-    <w:abstractNumId w:val="36"/>
-  </w:num>
   <w:num w:numId="30">
-    <w:abstractNumId w:val="28"/>
+    <w:abstractNumId w:val="30"/>
   </w:num>
   <w:num w:numId="31">
     <w:abstractNumId w:val="8"/>
@@ -19359,43 +19681,52 @@
     <w:abstractNumId w:val="7"/>
   </w:num>
   <w:num w:numId="34">
-    <w:abstractNumId w:val="41"/>
+    <w:abstractNumId w:val="43"/>
   </w:num>
   <w:num w:numId="35">
-    <w:abstractNumId w:val="32"/>
+    <w:abstractNumId w:val="34"/>
   </w:num>
   <w:num w:numId="36">
-    <w:abstractNumId w:val="31"/>
+    <w:abstractNumId w:val="33"/>
   </w:num>
   <w:num w:numId="37">
     <w:abstractNumId w:val="0"/>
   </w:num>
   <w:num w:numId="38">
-    <w:abstractNumId w:val="27"/>
+    <w:abstractNumId w:val="29"/>
   </w:num>
   <w:num w:numId="39">
-    <w:abstractNumId w:val="29"/>
+    <w:abstractNumId w:val="31"/>
   </w:num>
   <w:num w:numId="40">
+    <w:abstractNumId w:val="37"/>
+  </w:num>
+  <w:num w:numId="41">
+    <w:abstractNumId w:val="25"/>
+  </w:num>
+  <w:num w:numId="42">
     <w:abstractNumId w:val="35"/>
   </w:num>
-  <w:num w:numId="41">
-    <w:abstractNumId w:val="23"/>
-  </w:num>
-  <w:num w:numId="42">
-    <w:abstractNumId w:val="33"/>
-  </w:num>
   <w:num w:numId="43">
-    <w:abstractNumId w:val="42"/>
+    <w:abstractNumId w:val="45"/>
   </w:num>
   <w:num w:numId="44">
     <w:abstractNumId w:val="10"/>
   </w:num>
   <w:num w:numId="45">
-    <w:abstractNumId w:val="26"/>
+    <w:abstractNumId w:val="28"/>
   </w:num>
   <w:num w:numId="46">
     <w:abstractNumId w:val="6"/>
+  </w:num>
+  <w:num w:numId="47">
+    <w:abstractNumId w:val="44"/>
+  </w:num>
+  <w:num w:numId="48">
+    <w:abstractNumId w:val="18"/>
+  </w:num>
+  <w:num w:numId="49">
+    <w:abstractNumId w:val="24"/>
   </w:num>
 </w:numbering>
 </file>
@@ -20362,6 +20693,7 @@
       <w:spacing w:after="0" w:line="240" w:lineRule="auto"/>
     </w:pPr>
     <w:tblPr>
+      <w:tblInd w:w="0" w:type="dxa"/>
       <w:tblBorders>
         <w:top w:val="single" w:sz="4" w:space="0" w:color="auto"/>
         <w:left w:val="single" w:sz="4" w:space="0" w:color="auto"/>
@@ -20370,6 +20702,12 @@
         <w:insideH w:val="single" w:sz="4" w:space="0" w:color="auto"/>
         <w:insideV w:val="single" w:sz="4" w:space="0" w:color="auto"/>
       </w:tblBorders>
+      <w:tblCellMar>
+        <w:top w:w="0" w:type="dxa"/>
+        <w:left w:w="108" w:type="dxa"/>
+        <w:bottom w:w="0" w:type="dxa"/>
+        <w:right w:w="108" w:type="dxa"/>
+      </w:tblCellMar>
     </w:tblPr>
   </w:style>
   <w:style w:type="character" w:styleId="CommentReference">
@@ -20603,6 +20941,7 @@
     <w:tblPr>
       <w:tblStyleRowBandSize w:val="1"/>
       <w:tblStyleColBandSize w:val="1"/>
+      <w:tblInd w:w="0" w:type="dxa"/>
       <w:tblBorders>
         <w:top w:val="single" w:sz="4" w:space="0" w:color="B8CCE4" w:themeColor="accent1" w:themeTint="66"/>
         <w:left w:val="single" w:sz="4" w:space="0" w:color="B8CCE4" w:themeColor="accent1" w:themeTint="66"/>
@@ -20611,6 +20950,12 @@
         <w:insideH w:val="single" w:sz="4" w:space="0" w:color="B8CCE4" w:themeColor="accent1" w:themeTint="66"/>
         <w:insideV w:val="single" w:sz="4" w:space="0" w:color="B8CCE4" w:themeColor="accent1" w:themeTint="66"/>
       </w:tblBorders>
+      <w:tblCellMar>
+        <w:top w:w="0" w:type="dxa"/>
+        <w:left w:w="108" w:type="dxa"/>
+        <w:bottom w:w="0" w:type="dxa"/>
+        <w:right w:w="108" w:type="dxa"/>
+      </w:tblCellMar>
     </w:tblPr>
     <w:tblStylePr w:type="firstRow">
       <w:rPr>
@@ -21614,6 +21959,7 @@
       <w:spacing w:after="0" w:line="240" w:lineRule="auto"/>
     </w:pPr>
     <w:tblPr>
+      <w:tblInd w:w="0" w:type="dxa"/>
       <w:tblBorders>
         <w:top w:val="single" w:sz="4" w:space="0" w:color="auto"/>
         <w:left w:val="single" w:sz="4" w:space="0" w:color="auto"/>
@@ -21622,6 +21968,12 @@
         <w:insideH w:val="single" w:sz="4" w:space="0" w:color="auto"/>
         <w:insideV w:val="single" w:sz="4" w:space="0" w:color="auto"/>
       </w:tblBorders>
+      <w:tblCellMar>
+        <w:top w:w="0" w:type="dxa"/>
+        <w:left w:w="108" w:type="dxa"/>
+        <w:bottom w:w="0" w:type="dxa"/>
+        <w:right w:w="108" w:type="dxa"/>
+      </w:tblCellMar>
     </w:tblPr>
   </w:style>
   <w:style w:type="character" w:styleId="CommentReference">
@@ -22156,7 +22508,7 @@
 </file>
 
 <file path=customXml/itemProps2.xml><?xml version="1.0" encoding="utf-8"?>
-<ds:datastoreItem xmlns:ds="http://schemas.openxmlformats.org/officeDocument/2006/customXml" ds:itemID="{35D9F026-3FC3-4B23-B452-28145BA4B7E2}">
+<ds:datastoreItem xmlns:ds="http://schemas.openxmlformats.org/officeDocument/2006/customXml" ds:itemID="{4AD5F35F-FD5B-46C3-9222-A79BA439711D}">
   <ds:schemaRefs>
     <ds:schemaRef ds:uri="http://schemas.openxmlformats.org/officeDocument/2006/bibliography"/>
   </ds:schemaRefs>

</xml_diff>

<commit_message>
Merged Dinda's copy into Final Report. #149
</commit_message>
<xml_diff>
--- a/Report/TEAM05_Final_Report.docx
+++ b/Report/TEAM05_Final_Report.docx
@@ -973,7 +973,7 @@
           <w:r>
             <w:fldChar w:fldCharType="separate"/>
           </w:r>
-          <w:hyperlink w:anchor="_Toc402473720" w:history="1">
+          <w:hyperlink w:anchor="_Toc403294069" w:history="1">
             <w:r>
               <w:rPr>
                 <w:rStyle w:val="Hyperlink"/>
@@ -1014,7 +1014,7 @@
                 <w:noProof/>
                 <w:webHidden/>
               </w:rPr>
-              <w:instrText xml:space="preserve"> PAGEREF _Toc402473720 \h </w:instrText>
+              <w:instrText xml:space="preserve"> PAGEREF _Toc403294069 \h </w:instrText>
             </w:r>
             <w:r>
               <w:rPr>
@@ -1034,7 +1034,7 @@
                 <w:noProof/>
                 <w:webHidden/>
               </w:rPr>
-              <w:t>3</w:t>
+              <w:t>4</w:t>
             </w:r>
             <w:r>
               <w:rPr>
@@ -1057,7 +1057,7 @@
               <w:lang w:val="en-SG" w:eastAsia="en-SG"/>
             </w:rPr>
           </w:pPr>
-          <w:hyperlink w:anchor="_Toc402473721" w:history="1">
+          <w:hyperlink w:anchor="_Toc403294070" w:history="1">
             <w:r>
               <w:rPr>
                 <w:rStyle w:val="Hyperlink"/>
@@ -1098,7 +1098,7 @@
                 <w:noProof/>
                 <w:webHidden/>
               </w:rPr>
-              <w:instrText xml:space="preserve"> PAGEREF _Toc402473721 \h </w:instrText>
+              <w:instrText xml:space="preserve"> PAGEREF _Toc403294070 \h </w:instrText>
             </w:r>
             <w:r>
               <w:rPr>
@@ -1118,7 +1118,7 @@
                 <w:noProof/>
                 <w:webHidden/>
               </w:rPr>
-              <w:t>3</w:t>
+              <w:t>4</w:t>
             </w:r>
             <w:r>
               <w:rPr>
@@ -1141,7 +1141,7 @@
               <w:lang w:val="en-SG" w:eastAsia="en-SG"/>
             </w:rPr>
           </w:pPr>
-          <w:hyperlink w:anchor="_Toc402473722" w:history="1">
+          <w:hyperlink w:anchor="_Toc403294071" w:history="1">
             <w:r>
               <w:rPr>
                 <w:rStyle w:val="Hyperlink"/>
@@ -1182,7 +1182,7 @@
                 <w:noProof/>
                 <w:webHidden/>
               </w:rPr>
-              <w:instrText xml:space="preserve"> PAGEREF _Toc402473722 \h </w:instrText>
+              <w:instrText xml:space="preserve"> PAGEREF _Toc403294071 \h </w:instrText>
             </w:r>
             <w:r>
               <w:rPr>
@@ -1202,7 +1202,7 @@
                 <w:noProof/>
                 <w:webHidden/>
               </w:rPr>
-              <w:t>4</w:t>
+              <w:t>5</w:t>
             </w:r>
             <w:r>
               <w:rPr>
@@ -1225,7 +1225,7 @@
               <w:lang w:val="en-SG" w:eastAsia="en-SG"/>
             </w:rPr>
           </w:pPr>
-          <w:hyperlink w:anchor="_Toc402473723" w:history="1">
+          <w:hyperlink w:anchor="_Toc403294072" w:history="1">
             <w:r>
               <w:rPr>
                 <w:rStyle w:val="Hyperlink"/>
@@ -1266,7 +1266,7 @@
                 <w:noProof/>
                 <w:webHidden/>
               </w:rPr>
-              <w:instrText xml:space="preserve"> PAGEREF _Toc402473723 \h </w:instrText>
+              <w:instrText xml:space="preserve"> PAGEREF _Toc403294072 \h </w:instrText>
             </w:r>
             <w:r>
               <w:rPr>
@@ -1286,7 +1286,7 @@
                 <w:noProof/>
                 <w:webHidden/>
               </w:rPr>
-              <w:t>7</w:t>
+              <w:t>8</w:t>
             </w:r>
             <w:r>
               <w:rPr>
@@ -1309,7 +1309,7 @@
               <w:lang w:val="en-SG" w:eastAsia="en-SG"/>
             </w:rPr>
           </w:pPr>
-          <w:hyperlink w:anchor="_Toc402473724" w:history="1">
+          <w:hyperlink w:anchor="_Toc403294073" w:history="1">
             <w:r>
               <w:rPr>
                 <w:rStyle w:val="Hyperlink"/>
@@ -1350,7 +1350,7 @@
                 <w:noProof/>
                 <w:webHidden/>
               </w:rPr>
-              <w:instrText xml:space="preserve"> PAGEREF _Toc402473724 \h </w:instrText>
+              <w:instrText xml:space="preserve"> PAGEREF _Toc403294073 \h </w:instrText>
             </w:r>
             <w:r>
               <w:rPr>
@@ -1370,7 +1370,7 @@
                 <w:noProof/>
                 <w:webHidden/>
               </w:rPr>
-              <w:t>7</w:t>
+              <w:t>8</w:t>
             </w:r>
             <w:r>
               <w:rPr>
@@ -1393,7 +1393,7 @@
               <w:lang w:val="en-SG" w:eastAsia="en-SG"/>
             </w:rPr>
           </w:pPr>
-          <w:hyperlink w:anchor="_Toc402473725" w:history="1">
+          <w:hyperlink w:anchor="_Toc403294074" w:history="1">
             <w:r>
               <w:rPr>
                 <w:rStyle w:val="Hyperlink"/>
@@ -1434,7 +1434,7 @@
                 <w:noProof/>
                 <w:webHidden/>
               </w:rPr>
-              <w:instrText xml:space="preserve"> PAGEREF _Toc402473725 \h </w:instrText>
+              <w:instrText xml:space="preserve"> PAGEREF _Toc403294074 \h </w:instrText>
             </w:r>
             <w:r>
               <w:rPr>
@@ -1454,7 +1454,7 @@
                 <w:noProof/>
                 <w:webHidden/>
               </w:rPr>
-              <w:t>8</w:t>
+              <w:t>9</w:t>
             </w:r>
             <w:r>
               <w:rPr>
@@ -1477,7 +1477,7 @@
               <w:lang w:val="en-SG" w:eastAsia="en-SG"/>
             </w:rPr>
           </w:pPr>
-          <w:hyperlink w:anchor="_Toc402473726" w:history="1">
+          <w:hyperlink w:anchor="_Toc403294075" w:history="1">
             <w:r>
               <w:rPr>
                 <w:rStyle w:val="Hyperlink"/>
@@ -1518,7 +1518,7 @@
                 <w:noProof/>
                 <w:webHidden/>
               </w:rPr>
-              <w:instrText xml:space="preserve"> PAGEREF _Toc402473726 \h </w:instrText>
+              <w:instrText xml:space="preserve"> PAGEREF _Toc403294075 \h </w:instrText>
             </w:r>
             <w:r>
               <w:rPr>
@@ -1538,7 +1538,7 @@
                 <w:noProof/>
                 <w:webHidden/>
               </w:rPr>
-              <w:t>8</w:t>
+              <w:t>9</w:t>
             </w:r>
             <w:r>
               <w:rPr>
@@ -1561,7 +1561,7 @@
               <w:lang w:val="en-SG" w:eastAsia="en-SG"/>
             </w:rPr>
           </w:pPr>
-          <w:hyperlink w:anchor="_Toc402473727" w:history="1">
+          <w:hyperlink w:anchor="_Toc403294076" w:history="1">
             <w:r>
               <w:rPr>
                 <w:rStyle w:val="Hyperlink"/>
@@ -1602,7 +1602,7 @@
                 <w:noProof/>
                 <w:webHidden/>
               </w:rPr>
-              <w:instrText xml:space="preserve"> PAGEREF _Toc402473727 \h </w:instrText>
+              <w:instrText xml:space="preserve"> PAGEREF _Toc403294076 \h </w:instrText>
             </w:r>
             <w:r>
               <w:rPr>
@@ -1622,7 +1622,7 @@
                 <w:noProof/>
                 <w:webHidden/>
               </w:rPr>
-              <w:t>9</w:t>
+              <w:t>10</w:t>
             </w:r>
             <w:r>
               <w:rPr>
@@ -1645,7 +1645,7 @@
               <w:lang w:val="en-SG" w:eastAsia="en-SG"/>
             </w:rPr>
           </w:pPr>
-          <w:hyperlink w:anchor="_Toc402473728" w:history="1">
+          <w:hyperlink w:anchor="_Toc403294077" w:history="1">
             <w:r>
               <w:rPr>
                 <w:rStyle w:val="Hyperlink"/>
@@ -1686,7 +1686,7 @@
                 <w:noProof/>
                 <w:webHidden/>
               </w:rPr>
-              <w:instrText xml:space="preserve"> PAGEREF _Toc402473728 \h </w:instrText>
+              <w:instrText xml:space="preserve"> PAGEREF _Toc403294077 \h </w:instrText>
             </w:r>
             <w:r>
               <w:rPr>
@@ -1706,7 +1706,7 @@
                 <w:noProof/>
                 <w:webHidden/>
               </w:rPr>
-              <w:t>10</w:t>
+              <w:t>11</w:t>
             </w:r>
             <w:r>
               <w:rPr>
@@ -1729,7 +1729,7 @@
               <w:lang w:val="en-SG" w:eastAsia="en-SG"/>
             </w:rPr>
           </w:pPr>
-          <w:hyperlink w:anchor="_Toc402473729" w:history="1">
+          <w:hyperlink w:anchor="_Toc403294078" w:history="1">
             <w:r>
               <w:rPr>
                 <w:rStyle w:val="Hyperlink"/>
@@ -1770,7 +1770,7 @@
                 <w:noProof/>
                 <w:webHidden/>
               </w:rPr>
-              <w:instrText xml:space="preserve"> PAGEREF _Toc402473729 \h </w:instrText>
+              <w:instrText xml:space="preserve"> PAGEREF _Toc403294078 \h </w:instrText>
             </w:r>
             <w:r>
               <w:rPr>
@@ -1790,7 +1790,7 @@
                 <w:noProof/>
                 <w:webHidden/>
               </w:rPr>
-              <w:t>14</w:t>
+              <w:t>15</w:t>
             </w:r>
             <w:r>
               <w:rPr>
@@ -1813,7 +1813,7 @@
               <w:lang w:val="en-SG" w:eastAsia="en-SG"/>
             </w:rPr>
           </w:pPr>
-          <w:hyperlink w:anchor="_Toc402473730" w:history="1">
+          <w:hyperlink w:anchor="_Toc403294079" w:history="1">
             <w:r>
               <w:rPr>
                 <w:rStyle w:val="Hyperlink"/>
@@ -1854,7 +1854,7 @@
                 <w:noProof/>
                 <w:webHidden/>
               </w:rPr>
-              <w:instrText xml:space="preserve"> PAGEREF _Toc402473730 \h </w:instrText>
+              <w:instrText xml:space="preserve"> PAGEREF _Toc403294079 \h </w:instrText>
             </w:r>
             <w:r>
               <w:rPr>
@@ -1874,7 +1874,7 @@
                 <w:noProof/>
                 <w:webHidden/>
               </w:rPr>
-              <w:t>14</w:t>
+              <w:t>15</w:t>
             </w:r>
             <w:r>
               <w:rPr>
@@ -1897,7 +1897,7 @@
               <w:lang w:val="en-SG" w:eastAsia="en-SG"/>
             </w:rPr>
           </w:pPr>
-          <w:hyperlink w:anchor="_Toc402473731" w:history="1">
+          <w:hyperlink w:anchor="_Toc403294080" w:history="1">
             <w:r>
               <w:rPr>
                 <w:rStyle w:val="Hyperlink"/>
@@ -1938,7 +1938,7 @@
                 <w:noProof/>
                 <w:webHidden/>
               </w:rPr>
-              <w:instrText xml:space="preserve"> PAGEREF _Toc402473731 \h </w:instrText>
+              <w:instrText xml:space="preserve"> PAGEREF _Toc403294080 \h </w:instrText>
             </w:r>
             <w:r>
               <w:rPr>
@@ -1958,7 +1958,7 @@
                 <w:noProof/>
                 <w:webHidden/>
               </w:rPr>
-              <w:t>14</w:t>
+              <w:t>15</w:t>
             </w:r>
             <w:r>
               <w:rPr>
@@ -1981,7 +1981,7 @@
               <w:lang w:val="en-SG" w:eastAsia="en-SG"/>
             </w:rPr>
           </w:pPr>
-          <w:hyperlink w:anchor="_Toc402473732" w:history="1">
+          <w:hyperlink w:anchor="_Toc403294081" w:history="1">
             <w:r>
               <w:rPr>
                 <w:rStyle w:val="Hyperlink"/>
@@ -2022,7 +2022,7 @@
                 <w:noProof/>
                 <w:webHidden/>
               </w:rPr>
-              <w:instrText xml:space="preserve"> PAGEREF _Toc402473732 \h </w:instrText>
+              <w:instrText xml:space="preserve"> PAGEREF _Toc403294081 \h </w:instrText>
             </w:r>
             <w:r>
               <w:rPr>
@@ -2042,7 +2042,7 @@
                 <w:noProof/>
                 <w:webHidden/>
               </w:rPr>
-              <w:t>15</w:t>
+              <w:t>16</w:t>
             </w:r>
             <w:r>
               <w:rPr>
@@ -2065,7 +2065,7 @@
               <w:lang w:val="en-SG" w:eastAsia="en-SG"/>
             </w:rPr>
           </w:pPr>
-          <w:hyperlink w:anchor="_Toc402473733" w:history="1">
+          <w:hyperlink w:anchor="_Toc403294082" w:history="1">
             <w:r>
               <w:rPr>
                 <w:rStyle w:val="Hyperlink"/>
@@ -2106,7 +2106,7 @@
                 <w:noProof/>
                 <w:webHidden/>
               </w:rPr>
-              <w:instrText xml:space="preserve"> PAGEREF _Toc402473733 \h </w:instrText>
+              <w:instrText xml:space="preserve"> PAGEREF _Toc403294082 \h </w:instrText>
             </w:r>
             <w:r>
               <w:rPr>
@@ -2126,7 +2126,7 @@
                 <w:noProof/>
                 <w:webHidden/>
               </w:rPr>
-              <w:t>15</w:t>
+              <w:t>16</w:t>
             </w:r>
             <w:r>
               <w:rPr>
@@ -2149,7 +2149,7 @@
               <w:lang w:val="en-SG" w:eastAsia="en-SG"/>
             </w:rPr>
           </w:pPr>
-          <w:hyperlink w:anchor="_Toc402473734" w:history="1">
+          <w:hyperlink w:anchor="_Toc403294083" w:history="1">
             <w:r>
               <w:rPr>
                 <w:rStyle w:val="Hyperlink"/>
@@ -2190,7 +2190,7 @@
                 <w:noProof/>
                 <w:webHidden/>
               </w:rPr>
-              <w:instrText xml:space="preserve"> PAGEREF _Toc402473734 \h </w:instrText>
+              <w:instrText xml:space="preserve"> PAGEREF _Toc403294083 \h </w:instrText>
             </w:r>
             <w:r>
               <w:rPr>
@@ -2210,7 +2210,7 @@
                 <w:noProof/>
                 <w:webHidden/>
               </w:rPr>
-              <w:t>17</w:t>
+              <w:t>18</w:t>
             </w:r>
             <w:r>
               <w:rPr>
@@ -2233,7 +2233,7 @@
               <w:lang w:val="en-SG" w:eastAsia="en-SG"/>
             </w:rPr>
           </w:pPr>
-          <w:hyperlink w:anchor="_Toc402473735" w:history="1">
+          <w:hyperlink w:anchor="_Toc403294084" w:history="1">
             <w:r>
               <w:rPr>
                 <w:rStyle w:val="Hyperlink"/>
@@ -2274,7 +2274,7 @@
                 <w:noProof/>
                 <w:webHidden/>
               </w:rPr>
-              <w:instrText xml:space="preserve"> PAGEREF _Toc402473735 \h </w:instrText>
+              <w:instrText xml:space="preserve"> PAGEREF _Toc403294084 \h </w:instrText>
             </w:r>
             <w:r>
               <w:rPr>
@@ -2294,7 +2294,7 @@
                 <w:noProof/>
                 <w:webHidden/>
               </w:rPr>
-              <w:t>18</w:t>
+              <w:t>19</w:t>
             </w:r>
             <w:r>
               <w:rPr>
@@ -2316,7 +2316,7 @@
               <w:lang w:val="en-SG" w:eastAsia="en-SG"/>
             </w:rPr>
           </w:pPr>
-          <w:hyperlink w:anchor="_Toc402473736" w:history="1">
+          <w:hyperlink w:anchor="_Toc403294085" w:history="1">
             <w:r>
               <w:rPr>
                 <w:rStyle w:val="Hyperlink"/>
@@ -2343,7 +2343,7 @@
                 <w:noProof/>
                 <w:webHidden/>
               </w:rPr>
-              <w:instrText xml:space="preserve"> PAGEREF _Toc402473736 \h </w:instrText>
+              <w:instrText xml:space="preserve"> PAGEREF _Toc403294085 \h </w:instrText>
             </w:r>
             <w:r>
               <w:rPr>
@@ -2363,7 +2363,7 @@
                 <w:noProof/>
                 <w:webHidden/>
               </w:rPr>
-              <w:t>18</w:t>
+              <w:t>19</w:t>
             </w:r>
             <w:r>
               <w:rPr>
@@ -2385,7 +2385,7 @@
               <w:lang w:val="en-SG" w:eastAsia="en-SG"/>
             </w:rPr>
           </w:pPr>
-          <w:hyperlink w:anchor="_Toc402473737" w:history="1">
+          <w:hyperlink w:anchor="_Toc403294086" w:history="1">
             <w:r>
               <w:rPr>
                 <w:rStyle w:val="Hyperlink"/>
@@ -2412,7 +2412,7 @@
                 <w:noProof/>
                 <w:webHidden/>
               </w:rPr>
-              <w:instrText xml:space="preserve"> PAGEREF _Toc402473737 \h </w:instrText>
+              <w:instrText xml:space="preserve"> PAGEREF _Toc403294086 \h </w:instrText>
             </w:r>
             <w:r>
               <w:rPr>
@@ -2432,7 +2432,7 @@
                 <w:noProof/>
                 <w:webHidden/>
               </w:rPr>
-              <w:t>19</w:t>
+              <w:t>20</w:t>
             </w:r>
             <w:r>
               <w:rPr>
@@ -2454,7 +2454,7 @@
               <w:lang w:val="en-SG" w:eastAsia="en-SG"/>
             </w:rPr>
           </w:pPr>
-          <w:hyperlink w:anchor="_Toc402473738" w:history="1">
+          <w:hyperlink w:anchor="_Toc403294087" w:history="1">
             <w:r>
               <w:rPr>
                 <w:rStyle w:val="Hyperlink"/>
@@ -2481,7 +2481,7 @@
                 <w:noProof/>
                 <w:webHidden/>
               </w:rPr>
-              <w:instrText xml:space="preserve"> PAGEREF _Toc402473738 \h </w:instrText>
+              <w:instrText xml:space="preserve"> PAGEREF _Toc403294087 \h </w:instrText>
             </w:r>
             <w:r>
               <w:rPr>
@@ -2501,7 +2501,7 @@
                 <w:noProof/>
                 <w:webHidden/>
               </w:rPr>
-              <w:t>20</w:t>
+              <w:t>21</w:t>
             </w:r>
             <w:r>
               <w:rPr>
@@ -2523,13 +2523,13 @@
               <w:lang w:val="en-SG" w:eastAsia="en-SG"/>
             </w:rPr>
           </w:pPr>
-          <w:hyperlink w:anchor="_Toc402473739" w:history="1">
+          <w:hyperlink w:anchor="_Toc403294088" w:history="1">
             <w:r>
               <w:rPr>
                 <w:rStyle w:val="Hyperlink"/>
                 <w:noProof/>
               </w:rPr>
-              <w:t>4.4.1 Query Processor</w:t>
+              <w:t>4.4.1. Query Processor</w:t>
             </w:r>
             <w:r>
               <w:rPr>
@@ -2550,7 +2550,7 @@
                 <w:noProof/>
                 <w:webHidden/>
               </w:rPr>
-              <w:instrText xml:space="preserve"> PAGEREF _Toc402473739 \h </w:instrText>
+              <w:instrText xml:space="preserve"> PAGEREF _Toc403294088 \h </w:instrText>
             </w:r>
             <w:r>
               <w:rPr>
@@ -2570,7 +2570,7 @@
                 <w:noProof/>
                 <w:webHidden/>
               </w:rPr>
-              <w:t>20</w:t>
+              <w:t>21</w:t>
             </w:r>
             <w:r>
               <w:rPr>
@@ -2592,13 +2592,13 @@
               <w:lang w:val="en-SG" w:eastAsia="en-SG"/>
             </w:rPr>
           </w:pPr>
-          <w:hyperlink w:anchor="_Toc402473740" w:history="1">
+          <w:hyperlink w:anchor="_Toc403294089" w:history="1">
             <w:r>
               <w:rPr>
                 <w:rStyle w:val="Hyperlink"/>
                 <w:noProof/>
               </w:rPr>
-              <w:t>4.4.2 Query Parser</w:t>
+              <w:t>4.4.2. Query Parser</w:t>
             </w:r>
             <w:r>
               <w:rPr>
@@ -2619,7 +2619,7 @@
                 <w:noProof/>
                 <w:webHidden/>
               </w:rPr>
-              <w:instrText xml:space="preserve"> PAGEREF _Toc402473740 \h </w:instrText>
+              <w:instrText xml:space="preserve"> PAGEREF _Toc403294089 \h </w:instrText>
             </w:r>
             <w:r>
               <w:rPr>
@@ -2639,7 +2639,7 @@
                 <w:noProof/>
                 <w:webHidden/>
               </w:rPr>
-              <w:t>20</w:t>
+              <w:t>21</w:t>
             </w:r>
             <w:r>
               <w:rPr>
@@ -2661,13 +2661,13 @@
               <w:lang w:val="en-SG" w:eastAsia="en-SG"/>
             </w:rPr>
           </w:pPr>
-          <w:hyperlink w:anchor="_Toc402473741" w:history="1">
+          <w:hyperlink w:anchor="_Toc403294090" w:history="1">
             <w:r>
               <w:rPr>
                 <w:rStyle w:val="Hyperlink"/>
                 <w:noProof/>
               </w:rPr>
-              <w:t>4.4.3 Query Evaluator</w:t>
+              <w:t>4.4.3. Query Evaluator</w:t>
             </w:r>
             <w:r>
               <w:rPr>
@@ -2688,7 +2688,7 @@
                 <w:noProof/>
                 <w:webHidden/>
               </w:rPr>
-              <w:instrText xml:space="preserve"> PAGEREF _Toc402473741 \h </w:instrText>
+              <w:instrText xml:space="preserve"> PAGEREF _Toc403294090 \h </w:instrText>
             </w:r>
             <w:r>
               <w:rPr>
@@ -2708,7 +2708,7 @@
                 <w:noProof/>
                 <w:webHidden/>
               </w:rPr>
-              <w:t>26</w:t>
+              <w:t>27</w:t>
             </w:r>
             <w:r>
               <w:rPr>
@@ -2731,7 +2731,7 @@
               <w:lang w:val="en-SG" w:eastAsia="en-SG"/>
             </w:rPr>
           </w:pPr>
-          <w:hyperlink w:anchor="_Toc402473742" w:history="1">
+          <w:hyperlink w:anchor="_Toc403294091" w:history="1">
             <w:r>
               <w:rPr>
                 <w:rStyle w:val="Hyperlink"/>
@@ -2772,7 +2772,7 @@
                 <w:noProof/>
                 <w:webHidden/>
               </w:rPr>
-              <w:instrText xml:space="preserve"> PAGEREF _Toc402473742 \h </w:instrText>
+              <w:instrText xml:space="preserve"> PAGEREF _Toc403294091 \h </w:instrText>
             </w:r>
             <w:r>
               <w:rPr>
@@ -2792,7 +2792,565 @@
                 <w:noProof/>
                 <w:webHidden/>
               </w:rPr>
-              <w:t>28</w:t>
+              <w:t>29</w:t>
+            </w:r>
+            <w:r>
+              <w:rPr>
+                <w:noProof/>
+                <w:webHidden/>
+              </w:rPr>
+              <w:fldChar w:fldCharType="end"/>
+            </w:r>
+          </w:hyperlink>
+        </w:p>
+        <w:p>
+          <w:pPr>
+            <w:pStyle w:val="TOC2"/>
+            <w:tabs>
+              <w:tab w:val="right" w:leader="dot" w:pos="9016"/>
+            </w:tabs>
+            <w:rPr>
+              <w:noProof/>
+              <w:lang w:val="en-SG" w:eastAsia="en-SG"/>
+            </w:rPr>
+          </w:pPr>
+          <w:hyperlink w:anchor="_Toc403294092" w:history="1">
+            <w:r>
+              <w:rPr>
+                <w:rStyle w:val="Hyperlink"/>
+                <w:noProof/>
+              </w:rPr>
+              <w:t>5.1. Overview</w:t>
+            </w:r>
+            <w:r>
+              <w:rPr>
+                <w:noProof/>
+                <w:webHidden/>
+              </w:rPr>
+              <w:tab/>
+            </w:r>
+            <w:r>
+              <w:rPr>
+                <w:noProof/>
+                <w:webHidden/>
+              </w:rPr>
+              <w:fldChar w:fldCharType="begin"/>
+            </w:r>
+            <w:r>
+              <w:rPr>
+                <w:noProof/>
+                <w:webHidden/>
+              </w:rPr>
+              <w:instrText xml:space="preserve"> PAGEREF _Toc403294092 \h </w:instrText>
+            </w:r>
+            <w:r>
+              <w:rPr>
+                <w:noProof/>
+                <w:webHidden/>
+              </w:rPr>
+            </w:r>
+            <w:r>
+              <w:rPr>
+                <w:noProof/>
+                <w:webHidden/>
+              </w:rPr>
+              <w:fldChar w:fldCharType="separate"/>
+            </w:r>
+            <w:r>
+              <w:rPr>
+                <w:noProof/>
+                <w:webHidden/>
+              </w:rPr>
+              <w:t>29</w:t>
+            </w:r>
+            <w:r>
+              <w:rPr>
+                <w:noProof/>
+                <w:webHidden/>
+              </w:rPr>
+              <w:fldChar w:fldCharType="end"/>
+            </w:r>
+          </w:hyperlink>
+        </w:p>
+        <w:p>
+          <w:pPr>
+            <w:pStyle w:val="TOC2"/>
+            <w:tabs>
+              <w:tab w:val="right" w:leader="dot" w:pos="9016"/>
+            </w:tabs>
+            <w:rPr>
+              <w:noProof/>
+              <w:lang w:val="en-SG" w:eastAsia="en-SG"/>
+            </w:rPr>
+          </w:pPr>
+          <w:hyperlink w:anchor="_Toc403294093" w:history="1">
+            <w:r>
+              <w:rPr>
+                <w:rStyle w:val="Hyperlink"/>
+                <w:noProof/>
+              </w:rPr>
+              <w:t>5.2. Testing Standards</w:t>
+            </w:r>
+            <w:r>
+              <w:rPr>
+                <w:noProof/>
+                <w:webHidden/>
+              </w:rPr>
+              <w:tab/>
+            </w:r>
+            <w:r>
+              <w:rPr>
+                <w:noProof/>
+                <w:webHidden/>
+              </w:rPr>
+              <w:fldChar w:fldCharType="begin"/>
+            </w:r>
+            <w:r>
+              <w:rPr>
+                <w:noProof/>
+                <w:webHidden/>
+              </w:rPr>
+              <w:instrText xml:space="preserve"> PAGEREF _Toc403294093 \h </w:instrText>
+            </w:r>
+            <w:r>
+              <w:rPr>
+                <w:noProof/>
+                <w:webHidden/>
+              </w:rPr>
+            </w:r>
+            <w:r>
+              <w:rPr>
+                <w:noProof/>
+                <w:webHidden/>
+              </w:rPr>
+              <w:fldChar w:fldCharType="separate"/>
+            </w:r>
+            <w:r>
+              <w:rPr>
+                <w:noProof/>
+                <w:webHidden/>
+              </w:rPr>
+              <w:t>29</w:t>
+            </w:r>
+            <w:r>
+              <w:rPr>
+                <w:noProof/>
+                <w:webHidden/>
+              </w:rPr>
+              <w:fldChar w:fldCharType="end"/>
+            </w:r>
+          </w:hyperlink>
+        </w:p>
+        <w:p>
+          <w:pPr>
+            <w:pStyle w:val="TOC3"/>
+            <w:tabs>
+              <w:tab w:val="left" w:pos="1320"/>
+              <w:tab w:val="right" w:leader="dot" w:pos="9016"/>
+            </w:tabs>
+            <w:rPr>
+              <w:noProof/>
+              <w:lang w:val="en-SG" w:eastAsia="en-SG"/>
+            </w:rPr>
+          </w:pPr>
+          <w:hyperlink w:anchor="_Toc403294094" w:history="1">
+            <w:r>
+              <w:rPr>
+                <w:rStyle w:val="Hyperlink"/>
+                <w:noProof/>
+              </w:rPr>
+              <w:t>5.2.1.</w:t>
+            </w:r>
+            <w:r>
+              <w:rPr>
+                <w:noProof/>
+                <w:lang w:val="en-SG" w:eastAsia="en-SG"/>
+              </w:rPr>
+              <w:tab/>
+            </w:r>
+            <w:r>
+              <w:rPr>
+                <w:rStyle w:val="Hyperlink"/>
+                <w:noProof/>
+              </w:rPr>
+              <w:t>Feature-centric testing</w:t>
+            </w:r>
+            <w:r>
+              <w:rPr>
+                <w:noProof/>
+                <w:webHidden/>
+              </w:rPr>
+              <w:tab/>
+            </w:r>
+            <w:r>
+              <w:rPr>
+                <w:noProof/>
+                <w:webHidden/>
+              </w:rPr>
+              <w:fldChar w:fldCharType="begin"/>
+            </w:r>
+            <w:r>
+              <w:rPr>
+                <w:noProof/>
+                <w:webHidden/>
+              </w:rPr>
+              <w:instrText xml:space="preserve"> PAGEREF _Toc403294094 \h </w:instrText>
+            </w:r>
+            <w:r>
+              <w:rPr>
+                <w:noProof/>
+                <w:webHidden/>
+              </w:rPr>
+            </w:r>
+            <w:r>
+              <w:rPr>
+                <w:noProof/>
+                <w:webHidden/>
+              </w:rPr>
+              <w:fldChar w:fldCharType="separate"/>
+            </w:r>
+            <w:r>
+              <w:rPr>
+                <w:noProof/>
+                <w:webHidden/>
+              </w:rPr>
+              <w:t>29</w:t>
+            </w:r>
+            <w:r>
+              <w:rPr>
+                <w:noProof/>
+                <w:webHidden/>
+              </w:rPr>
+              <w:fldChar w:fldCharType="end"/>
+            </w:r>
+          </w:hyperlink>
+        </w:p>
+        <w:p>
+          <w:pPr>
+            <w:pStyle w:val="TOC3"/>
+            <w:tabs>
+              <w:tab w:val="left" w:pos="1320"/>
+              <w:tab w:val="right" w:leader="dot" w:pos="9016"/>
+            </w:tabs>
+            <w:rPr>
+              <w:noProof/>
+              <w:lang w:val="en-SG" w:eastAsia="en-SG"/>
+            </w:rPr>
+          </w:pPr>
+          <w:hyperlink w:anchor="_Toc403294095" w:history="1">
+            <w:r>
+              <w:rPr>
+                <w:rStyle w:val="Hyperlink"/>
+                <w:noProof/>
+              </w:rPr>
+              <w:t>5.2.2.</w:t>
+            </w:r>
+            <w:r>
+              <w:rPr>
+                <w:noProof/>
+                <w:lang w:val="en-SG" w:eastAsia="en-SG"/>
+              </w:rPr>
+              <w:tab/>
+            </w:r>
+            <w:r>
+              <w:rPr>
+                <w:rStyle w:val="Hyperlink"/>
+                <w:noProof/>
+              </w:rPr>
+              <w:t>Stress testing</w:t>
+            </w:r>
+            <w:r>
+              <w:rPr>
+                <w:noProof/>
+                <w:webHidden/>
+              </w:rPr>
+              <w:tab/>
+            </w:r>
+            <w:r>
+              <w:rPr>
+                <w:noProof/>
+                <w:webHidden/>
+              </w:rPr>
+              <w:fldChar w:fldCharType="begin"/>
+            </w:r>
+            <w:r>
+              <w:rPr>
+                <w:noProof/>
+                <w:webHidden/>
+              </w:rPr>
+              <w:instrText xml:space="preserve"> PAGEREF _Toc403294095 \h </w:instrText>
+            </w:r>
+            <w:r>
+              <w:rPr>
+                <w:noProof/>
+                <w:webHidden/>
+              </w:rPr>
+            </w:r>
+            <w:r>
+              <w:rPr>
+                <w:noProof/>
+                <w:webHidden/>
+              </w:rPr>
+              <w:fldChar w:fldCharType="separate"/>
+            </w:r>
+            <w:r>
+              <w:rPr>
+                <w:noProof/>
+                <w:webHidden/>
+              </w:rPr>
+              <w:t>30</w:t>
+            </w:r>
+            <w:r>
+              <w:rPr>
+                <w:noProof/>
+                <w:webHidden/>
+              </w:rPr>
+              <w:fldChar w:fldCharType="end"/>
+            </w:r>
+          </w:hyperlink>
+        </w:p>
+        <w:p>
+          <w:pPr>
+            <w:pStyle w:val="TOC3"/>
+            <w:tabs>
+              <w:tab w:val="left" w:pos="1320"/>
+              <w:tab w:val="right" w:leader="dot" w:pos="9016"/>
+            </w:tabs>
+            <w:rPr>
+              <w:noProof/>
+              <w:lang w:val="en-SG" w:eastAsia="en-SG"/>
+            </w:rPr>
+          </w:pPr>
+          <w:hyperlink w:anchor="_Toc403294096" w:history="1">
+            <w:r>
+              <w:rPr>
+                <w:rStyle w:val="Hyperlink"/>
+                <w:noProof/>
+              </w:rPr>
+              <w:t>5.2.3.</w:t>
+            </w:r>
+            <w:r>
+              <w:rPr>
+                <w:noProof/>
+                <w:lang w:val="en-SG" w:eastAsia="en-SG"/>
+              </w:rPr>
+              <w:tab/>
+            </w:r>
+            <w:r>
+              <w:rPr>
+                <w:rStyle w:val="Hyperlink"/>
+                <w:noProof/>
+              </w:rPr>
+              <w:t>Optimization testing</w:t>
+            </w:r>
+            <w:r>
+              <w:rPr>
+                <w:noProof/>
+                <w:webHidden/>
+              </w:rPr>
+              <w:tab/>
+            </w:r>
+            <w:r>
+              <w:rPr>
+                <w:noProof/>
+                <w:webHidden/>
+              </w:rPr>
+              <w:fldChar w:fldCharType="begin"/>
+            </w:r>
+            <w:r>
+              <w:rPr>
+                <w:noProof/>
+                <w:webHidden/>
+              </w:rPr>
+              <w:instrText xml:space="preserve"> PAGEREF _Toc403294096 \h </w:instrText>
+            </w:r>
+            <w:r>
+              <w:rPr>
+                <w:noProof/>
+                <w:webHidden/>
+              </w:rPr>
+            </w:r>
+            <w:r>
+              <w:rPr>
+                <w:noProof/>
+                <w:webHidden/>
+              </w:rPr>
+              <w:fldChar w:fldCharType="separate"/>
+            </w:r>
+            <w:r>
+              <w:rPr>
+                <w:noProof/>
+                <w:webHidden/>
+              </w:rPr>
+              <w:t>30</w:t>
+            </w:r>
+            <w:r>
+              <w:rPr>
+                <w:noProof/>
+                <w:webHidden/>
+              </w:rPr>
+              <w:fldChar w:fldCharType="end"/>
+            </w:r>
+          </w:hyperlink>
+        </w:p>
+        <w:p>
+          <w:pPr>
+            <w:pStyle w:val="TOC3"/>
+            <w:tabs>
+              <w:tab w:val="left" w:pos="1320"/>
+              <w:tab w:val="right" w:leader="dot" w:pos="9016"/>
+            </w:tabs>
+            <w:rPr>
+              <w:noProof/>
+              <w:lang w:val="en-SG" w:eastAsia="en-SG"/>
+            </w:rPr>
+          </w:pPr>
+          <w:hyperlink w:anchor="_Toc403294097" w:history="1">
+            <w:r>
+              <w:rPr>
+                <w:rStyle w:val="Hyperlink"/>
+                <w:noProof/>
+              </w:rPr>
+              <w:t>5.2.4.</w:t>
+            </w:r>
+            <w:r>
+              <w:rPr>
+                <w:noProof/>
+                <w:lang w:val="en-SG" w:eastAsia="en-SG"/>
+              </w:rPr>
+              <w:tab/>
+            </w:r>
+            <w:r>
+              <w:rPr>
+                <w:rStyle w:val="Hyperlink"/>
+                <w:noProof/>
+              </w:rPr>
+              <w:t>Positive, negative, and disruptive testing</w:t>
+            </w:r>
+            <w:r>
+              <w:rPr>
+                <w:noProof/>
+                <w:webHidden/>
+              </w:rPr>
+              <w:tab/>
+            </w:r>
+            <w:r>
+              <w:rPr>
+                <w:noProof/>
+                <w:webHidden/>
+              </w:rPr>
+              <w:fldChar w:fldCharType="begin"/>
+            </w:r>
+            <w:r>
+              <w:rPr>
+                <w:noProof/>
+                <w:webHidden/>
+              </w:rPr>
+              <w:instrText xml:space="preserve"> PAGEREF _Toc403294097 \h </w:instrText>
+            </w:r>
+            <w:r>
+              <w:rPr>
+                <w:noProof/>
+                <w:webHidden/>
+              </w:rPr>
+            </w:r>
+            <w:r>
+              <w:rPr>
+                <w:noProof/>
+                <w:webHidden/>
+              </w:rPr>
+              <w:fldChar w:fldCharType="separate"/>
+            </w:r>
+            <w:r>
+              <w:rPr>
+                <w:noProof/>
+                <w:webHidden/>
+              </w:rPr>
+              <w:t>30</w:t>
+            </w:r>
+            <w:r>
+              <w:rPr>
+                <w:noProof/>
+                <w:webHidden/>
+              </w:rPr>
+              <w:fldChar w:fldCharType="end"/>
+            </w:r>
+          </w:hyperlink>
+        </w:p>
+        <w:p>
+          <w:pPr>
+            <w:pStyle w:val="TOC3"/>
+            <w:tabs>
+              <w:tab w:val="left" w:pos="1320"/>
+              <w:tab w:val="right" w:leader="dot" w:pos="9016"/>
+            </w:tabs>
+            <w:rPr>
+              <w:noProof/>
+              <w:lang w:val="en-SG" w:eastAsia="en-SG"/>
+            </w:rPr>
+          </w:pPr>
+          <w:hyperlink w:anchor="_Toc403294098" w:history="1">
+            <w:r>
+              <w:rPr>
+                <w:rStyle w:val="Hyperlink"/>
+                <w:noProof/>
+              </w:rPr>
+              <w:t>5.2.5.</w:t>
+            </w:r>
+            <w:r>
+              <w:rPr>
+                <w:noProof/>
+                <w:lang w:val="en-SG" w:eastAsia="en-SG"/>
+              </w:rPr>
+              <w:tab/>
+            </w:r>
+            <w:r>
+              <w:rPr>
+                <w:rStyle w:val="Hyperlink"/>
+                <w:noProof/>
+              </w:rPr>
+              <w:t>Separation of concerns</w:t>
+            </w:r>
+            <w:r>
+              <w:rPr>
+                <w:noProof/>
+                <w:webHidden/>
+              </w:rPr>
+              <w:tab/>
+            </w:r>
+            <w:r>
+              <w:rPr>
+                <w:noProof/>
+                <w:webHidden/>
+              </w:rPr>
+              <w:fldChar w:fldCharType="begin"/>
+            </w:r>
+            <w:r>
+              <w:rPr>
+                <w:noProof/>
+                <w:webHidden/>
+              </w:rPr>
+              <w:instrText xml:space="preserve"> PAGEREF _Toc403294098 \h </w:instrText>
+            </w:r>
+            <w:r>
+              <w:rPr>
+                <w:noProof/>
+                <w:webHidden/>
+              </w:rPr>
+            </w:r>
+            <w:r>
+              <w:rPr>
+                <w:noProof/>
+                <w:webHidden/>
+              </w:rPr>
+              <w:fldChar w:fldCharType="separate"/>
+            </w:r>
+            <w:r>
+              <w:rPr>
+                <w:noProof/>
+                <w:webHidden/>
+              </w:rPr>
+              <w:t>30</w:t>
             </w:r>
             <w:r>
               <w:rPr>
@@ -2815,7 +3373,7 @@
               <w:lang w:val="en-SG" w:eastAsia="en-SG"/>
             </w:rPr>
           </w:pPr>
-          <w:hyperlink w:anchor="_Toc402473743" w:history="1">
+          <w:hyperlink w:anchor="_Toc403294099" w:history="1">
             <w:r>
               <w:rPr>
                 <w:rStyle w:val="Hyperlink"/>
@@ -2856,7 +3414,7 @@
                 <w:noProof/>
                 <w:webHidden/>
               </w:rPr>
-              <w:instrText xml:space="preserve"> PAGEREF _Toc402473743 \h </w:instrText>
+              <w:instrText xml:space="preserve"> PAGEREF _Toc403294099 \h </w:instrText>
             </w:r>
             <w:r>
               <w:rPr>
@@ -2876,7 +3434,7 @@
                 <w:noProof/>
                 <w:webHidden/>
               </w:rPr>
-              <w:t>29</w:t>
+              <w:t>31</w:t>
             </w:r>
             <w:r>
               <w:rPr>
@@ -2899,7 +3457,7 @@
               <w:lang w:val="en-SG" w:eastAsia="en-SG"/>
             </w:rPr>
           </w:pPr>
-          <w:hyperlink w:anchor="_Toc402473744" w:history="1">
+          <w:hyperlink w:anchor="_Toc403294100" w:history="1">
             <w:r>
               <w:rPr>
                 <w:rStyle w:val="Hyperlink"/>
@@ -2940,7 +3498,7 @@
                 <w:noProof/>
                 <w:webHidden/>
               </w:rPr>
-              <w:instrText xml:space="preserve"> PAGEREF _Toc402473744 \h </w:instrText>
+              <w:instrText xml:space="preserve"> PAGEREF _Toc403294100 \h </w:instrText>
             </w:r>
             <w:r>
               <w:rPr>
@@ -2960,7 +3518,7 @@
                 <w:noProof/>
                 <w:webHidden/>
               </w:rPr>
-              <w:t>30</w:t>
+              <w:t>32</w:t>
             </w:r>
             <w:r>
               <w:rPr>
@@ -2983,7 +3541,7 @@
               <w:lang w:val="en-SG" w:eastAsia="en-SG"/>
             </w:rPr>
           </w:pPr>
-          <w:hyperlink w:anchor="_Toc402473745" w:history="1">
+          <w:hyperlink w:anchor="_Toc403294101" w:history="1">
             <w:r>
               <w:rPr>
                 <w:rStyle w:val="Hyperlink"/>
@@ -3024,7 +3582,7 @@
                 <w:noProof/>
                 <w:webHidden/>
               </w:rPr>
-              <w:instrText xml:space="preserve"> PAGEREF _Toc402473745 \h </w:instrText>
+              <w:instrText xml:space="preserve"> PAGEREF _Toc403294101 \h </w:instrText>
             </w:r>
             <w:r>
               <w:rPr>
@@ -3044,7 +3602,7 @@
                 <w:noProof/>
                 <w:webHidden/>
               </w:rPr>
-              <w:t>31</w:t>
+              <w:t>33</w:t>
             </w:r>
             <w:r>
               <w:rPr>
@@ -3096,7 +3654,7 @@
         <w:ind w:left="0" w:firstLine="0"/>
         <w:jc w:val="center"/>
       </w:pPr>
-      <w:bookmarkStart w:id="0" w:name="_Toc402473720"/>
+      <w:bookmarkStart w:id="0" w:name="_Toc403294069"/>
       <w:r>
         <w:lastRenderedPageBreak/>
         <w:t>SPA</w:t>
@@ -3131,7 +3689,7 @@
           <w:numId w:val="31"/>
         </w:numPr>
       </w:pPr>
-      <w:bookmarkStart w:id="1" w:name="_Toc402473721"/>
+      <w:bookmarkStart w:id="1" w:name="_Toc403294070"/>
       <w:r>
         <w:t>Architecture</w:t>
       </w:r>
@@ -3231,7 +3789,7 @@
           <w:numId w:val="31"/>
         </w:numPr>
       </w:pPr>
-      <w:bookmarkStart w:id="2" w:name="_Toc402473722"/>
+      <w:bookmarkStart w:id="2" w:name="_Toc403294071"/>
       <w:r>
         <w:lastRenderedPageBreak/>
         <w:t>Interaction</w:t>
@@ -3393,6 +3951,65 @@
       </w:r>
     </w:p>
     <w:p>
+      <w:pPr>
+        <w:jc w:val="center"/>
+      </w:pPr>
+      <w:bookmarkStart w:id="3" w:name="_GoBack"/>
+      <w:r>
+        <w:rPr>
+          <w:noProof/>
+          <w:lang w:eastAsia="en-SG"/>
+        </w:rPr>
+        <w:drawing>
+          <wp:inline distT="0" distB="0" distL="0" distR="0" wp14:anchorId="0016C5E2" wp14:editId="04B22F05">
+            <wp:extent cx="4505325" cy="2914650"/>
+            <wp:effectExtent l="0" t="0" r="0" b="0"/>
+            <wp:docPr id="1745508135" name="picture"/>
+            <wp:cNvGraphicFramePr>
+              <a:graphicFrameLocks xmlns:a="http://schemas.openxmlformats.org/drawingml/2006/main" noChangeAspect="1"/>
+            </wp:cNvGraphicFramePr>
+            <a:graphic xmlns:a="http://schemas.openxmlformats.org/drawingml/2006/main">
+              <a:graphicData uri="http://schemas.openxmlformats.org/drawingml/2006/picture">
+                <pic:pic xmlns:pic="http://schemas.openxmlformats.org/drawingml/2006/picture">
+                  <pic:nvPicPr>
+                    <pic:cNvPr id="0" name="picture"/>
+                    <pic:cNvPicPr/>
+                  </pic:nvPicPr>
+                  <pic:blipFill>
+                    <a:blip r:embed="rId13">
+                      <a:extLst>
+                        <a:ext uri="{28A0092B-C50C-407E-A947-70E740481C1C}">
+                          <a14:useLocalDpi xmlns:a14="http://schemas.microsoft.com/office/drawing/2010/main" val="0"/>
+                        </a:ext>
+                      </a:extLst>
+                    </a:blip>
+                    <a:stretch>
+                      <a:fillRect/>
+                    </a:stretch>
+                  </pic:blipFill>
+                  <pic:spPr>
+                    <a:xfrm>
+                      <a:off x="0" y="0"/>
+                      <a:ext cx="4505325" cy="2914650"/>
+                    </a:xfrm>
+                    <a:prstGeom prst="rect">
+                      <a:avLst/>
+                    </a:prstGeom>
+                  </pic:spPr>
+                </pic:pic>
+              </a:graphicData>
+            </a:graphic>
+          </wp:inline>
+        </w:drawing>
+      </w:r>
+      <w:bookmarkEnd w:id="3"/>
+    </w:p>
+    <w:p>
+      <w:pPr>
+        <w:jc w:val="center"/>
+      </w:pPr>
+    </w:p>
+    <w:p>
       <w:r>
         <w:t>Figure 3</w:t>
       </w:r>
@@ -3401,6 +4018,7 @@
       </w:r>
       <w:proofErr w:type="spellStart"/>
       <w:r>
+        <w:lastRenderedPageBreak/>
         <w:t>QueryEvaluator</w:t>
       </w:r>
       <w:proofErr w:type="spellEnd"/>
@@ -3413,7 +4031,7 @@
       </w:r>
       <w:proofErr w:type="spellEnd"/>
       <w:r>
-        <w:t xml:space="preserve"> to validate each query before passing it to the evaluator. </w:t>
+        <w:t xml:space="preserve"> to validate each query before passing it to the evaluator.</w:t>
       </w:r>
     </w:p>
     <w:p>
@@ -3439,7 +4057,6 @@
           <w:noProof/>
           <w:lang w:eastAsia="en-SG"/>
         </w:rPr>
-        <w:lastRenderedPageBreak/>
         <w:drawing>
           <wp:inline distT="0" distB="0" distL="0" distR="0">
             <wp:extent cx="5731510" cy="3871595"/>
@@ -3456,7 +4073,7 @@
                     <pic:cNvPicPr/>
                   </pic:nvPicPr>
                   <pic:blipFill>
-                    <a:blip r:embed="rId13" cstate="print">
+                    <a:blip r:embed="rId14" cstate="print">
                       <a:extLst>
                         <a:ext uri="{28A0092B-C50C-407E-A947-70E740481C1C}">
                           <a14:useLocalDpi xmlns:a14="http://schemas.microsoft.com/office/drawing/2010/main" val="0"/>
@@ -3541,12 +4158,12 @@
         <w:ind w:left="0" w:firstLine="0"/>
         <w:jc w:val="center"/>
       </w:pPr>
-      <w:bookmarkStart w:id="3" w:name="_Toc402473723"/>
+      <w:bookmarkStart w:id="4" w:name="_Toc403294072"/>
       <w:r>
         <w:lastRenderedPageBreak/>
         <w:t>Summary of Achievements</w:t>
       </w:r>
-      <w:bookmarkEnd w:id="3"/>
+      <w:bookmarkEnd w:id="4"/>
     </w:p>
     <w:p>
       <w:pPr>
@@ -3556,11 +4173,11 @@
           <w:numId w:val="31"/>
         </w:numPr>
       </w:pPr>
-      <w:bookmarkStart w:id="4" w:name="_Toc402473724"/>
+      <w:bookmarkStart w:id="5" w:name="_Toc403294073"/>
       <w:r>
         <w:t>Basic SPA</w:t>
       </w:r>
-      <w:bookmarkEnd w:id="4"/>
+      <w:bookmarkEnd w:id="5"/>
       <w:r>
         <w:t xml:space="preserve"> </w:t>
       </w:r>
@@ -3961,7 +4578,7 @@
           <w:numId w:val="31"/>
         </w:numPr>
       </w:pPr>
-      <w:bookmarkStart w:id="5" w:name="_Toc402473725"/>
+      <w:bookmarkStart w:id="6" w:name="_Toc403294074"/>
       <w:r>
         <w:rPr>
           <w:rStyle w:val="Heading2Char"/>
@@ -3984,7 +4601,7 @@
         </w:rPr>
         <w:t>s</w:t>
       </w:r>
-      <w:bookmarkEnd w:id="5"/>
+      <w:bookmarkEnd w:id="6"/>
     </w:p>
     <w:p>
       <w:r>
@@ -4014,7 +4631,7 @@
           <w:rStyle w:val="Heading3Char"/>
         </w:rPr>
       </w:pPr>
-      <w:bookmarkStart w:id="6" w:name="_Toc402473726"/>
+      <w:bookmarkStart w:id="7" w:name="_Toc403294075"/>
       <w:r>
         <w:rPr>
           <w:rStyle w:val="Heading3Char"/>
@@ -4028,7 +4645,7 @@
         </w:rPr>
         <w:t>CodeParser</w:t>
       </w:r>
-      <w:bookmarkEnd w:id="6"/>
+      <w:bookmarkEnd w:id="7"/>
       <w:proofErr w:type="spellEnd"/>
     </w:p>
     <w:p>
@@ -5296,7 +5913,7 @@
           <w:numId w:val="31"/>
         </w:numPr>
       </w:pPr>
-      <w:bookmarkStart w:id="7" w:name="_Toc402473727"/>
+      <w:bookmarkStart w:id="8" w:name="_Toc403294076"/>
       <w:r>
         <w:lastRenderedPageBreak/>
         <w:t xml:space="preserve">Flexible </w:t>
@@ -5305,7 +5922,7 @@
       <w:r>
         <w:t>QueryParser</w:t>
       </w:r>
-      <w:bookmarkEnd w:id="7"/>
+      <w:bookmarkEnd w:id="8"/>
       <w:proofErr w:type="spellEnd"/>
     </w:p>
     <w:p>
@@ -6381,12 +6998,12 @@
           <w:numId w:val="31"/>
         </w:numPr>
       </w:pPr>
-      <w:bookmarkStart w:id="8" w:name="_Toc402473728"/>
+      <w:bookmarkStart w:id="9" w:name="_Toc403294077"/>
       <w:r>
         <w:lastRenderedPageBreak/>
         <w:t>Highly Organised Repository</w:t>
       </w:r>
-      <w:bookmarkEnd w:id="8"/>
+      <w:bookmarkEnd w:id="9"/>
     </w:p>
     <w:p>
       <w:pPr>
@@ -6416,60 +7033,6 @@
             <wp:extent cx="5943600" cy="3080385"/>
             <wp:effectExtent l="0" t="0" r="0" b="5715"/>
             <wp:docPr id="9" name="Picture 9"/>
-            <wp:cNvGraphicFramePr>
-              <a:graphicFrameLocks xmlns:a="http://schemas.openxmlformats.org/drawingml/2006/main" noChangeAspect="1"/>
-            </wp:cNvGraphicFramePr>
-            <a:graphic xmlns:a="http://schemas.openxmlformats.org/drawingml/2006/main">
-              <a:graphicData uri="http://schemas.openxmlformats.org/drawingml/2006/picture">
-                <pic:pic xmlns:pic="http://schemas.openxmlformats.org/drawingml/2006/picture">
-                  <pic:nvPicPr>
-                    <pic:cNvPr id="0" name=""/>
-                    <pic:cNvPicPr/>
-                  </pic:nvPicPr>
-                  <pic:blipFill>
-                    <a:blip r:embed="rId14"/>
-                    <a:stretch>
-                      <a:fillRect/>
-                    </a:stretch>
-                  </pic:blipFill>
-                  <pic:spPr>
-                    <a:xfrm>
-                      <a:off x="0" y="0"/>
-                      <a:ext cx="5943600" cy="3080385"/>
-                    </a:xfrm>
-                    <a:prstGeom prst="rect">
-                      <a:avLst/>
-                    </a:prstGeom>
-                  </pic:spPr>
-                </pic:pic>
-              </a:graphicData>
-            </a:graphic>
-          </wp:inline>
-        </w:drawing>
-      </w:r>
-    </w:p>
-    <w:p>
-      <w:pPr>
-        <w:jc w:val="both"/>
-      </w:pPr>
-      <w:r>
-        <w:t xml:space="preserve">Appropriate milestones and issues are also tracked and reported regularly to achieve any goals or/and objectives. </w:t>
-      </w:r>
-    </w:p>
-    <w:p>
-      <w:pPr>
-        <w:jc w:val="center"/>
-      </w:pPr>
-      <w:r>
-        <w:rPr>
-          <w:noProof/>
-          <w:lang w:eastAsia="en-SG"/>
-        </w:rPr>
-        <w:drawing>
-          <wp:inline distT="0" distB="0" distL="0" distR="0" wp14:anchorId="4B5CACD6" wp14:editId="3D5F7E0F">
-            <wp:extent cx="5943600" cy="3080385"/>
-            <wp:effectExtent l="0" t="0" r="0" b="5715"/>
-            <wp:docPr id="10" name="Picture 10"/>
             <wp:cNvGraphicFramePr>
               <a:graphicFrameLocks xmlns:a="http://schemas.openxmlformats.org/drawingml/2006/main" noChangeAspect="1"/>
             </wp:cNvGraphicFramePr>
@@ -6504,6 +7067,14 @@
     </w:p>
     <w:p>
       <w:pPr>
+        <w:jc w:val="both"/>
+      </w:pPr>
+      <w:r>
+        <w:t xml:space="preserve">Appropriate milestones and issues are also tracked and reported regularly to achieve any goals or/and objectives. </w:t>
+      </w:r>
+    </w:p>
+    <w:p>
+      <w:pPr>
         <w:jc w:val="center"/>
       </w:pPr>
       <w:r>
@@ -6511,12 +7082,11 @@
           <w:noProof/>
           <w:lang w:eastAsia="en-SG"/>
         </w:rPr>
-        <w:lastRenderedPageBreak/>
         <w:drawing>
-          <wp:inline distT="0" distB="0" distL="0" distR="0" wp14:anchorId="1373EA02" wp14:editId="60E4F90F">
+          <wp:inline distT="0" distB="0" distL="0" distR="0" wp14:anchorId="4B5CACD6" wp14:editId="3D5F7E0F">
             <wp:extent cx="5943600" cy="3080385"/>
             <wp:effectExtent l="0" t="0" r="0" b="5715"/>
-            <wp:docPr id="11" name="Picture 11"/>
+            <wp:docPr id="10" name="Picture 10"/>
             <wp:cNvGraphicFramePr>
               <a:graphicFrameLocks xmlns:a="http://schemas.openxmlformats.org/drawingml/2006/main" noChangeAspect="1"/>
             </wp:cNvGraphicFramePr>
@@ -6551,48 +7121,6 @@
     </w:p>
     <w:p>
       <w:pPr>
-        <w:jc w:val="both"/>
-      </w:pPr>
-      <w:r>
-        <w:t xml:space="preserve">Every commit related to certain issues or milestones </w:t>
-      </w:r>
-      <w:r>
-        <w:t>was</w:t>
-      </w:r>
-      <w:r>
-        <w:t xml:space="preserve"> tagged and linked to the issue for easy tracking and reference in the future. It </w:t>
-      </w:r>
-      <w:r>
-        <w:t>was</w:t>
-      </w:r>
-      <w:r>
-        <w:t xml:space="preserve"> also used to monitor the progress of any issues and the SPA system as a whole. </w:t>
-      </w:r>
-      <w:proofErr w:type="spellStart"/>
-      <w:r>
-        <w:t>Github</w:t>
-      </w:r>
-      <w:proofErr w:type="spellEnd"/>
-      <w:r>
-        <w:t xml:space="preserve"> features such as milestones, issue tracker with assignees, milestones, and issue category (bugs, testing, documentation, enhancement, </w:t>
-      </w:r>
-      <w:proofErr w:type="spellStart"/>
-      <w:r>
-        <w:t>etc</w:t>
-      </w:r>
-      <w:proofErr w:type="spellEnd"/>
-      <w:r>
-        <w:t xml:space="preserve">) </w:t>
-      </w:r>
-      <w:r>
-        <w:t xml:space="preserve">were highly useful for our project management process. </w:t>
-      </w:r>
-      <w:r>
-        <w:t xml:space="preserve"> </w:t>
-      </w:r>
-    </w:p>
-    <w:p>
-      <w:pPr>
         <w:jc w:val="center"/>
       </w:pPr>
       <w:r>
@@ -6600,11 +7128,12 @@
           <w:noProof/>
           <w:lang w:eastAsia="en-SG"/>
         </w:rPr>
+        <w:lastRenderedPageBreak/>
         <w:drawing>
-          <wp:inline distT="0" distB="0" distL="0" distR="0" wp14:anchorId="4B33A657" wp14:editId="1781350B">
-            <wp:extent cx="5943600" cy="2439035"/>
-            <wp:effectExtent l="0" t="0" r="0" b="0"/>
-            <wp:docPr id="12" name="Picture 12"/>
+          <wp:inline distT="0" distB="0" distL="0" distR="0" wp14:anchorId="1373EA02" wp14:editId="60E4F90F">
+            <wp:extent cx="5943600" cy="3080385"/>
+            <wp:effectExtent l="0" t="0" r="0" b="5715"/>
+            <wp:docPr id="11" name="Picture 11"/>
             <wp:cNvGraphicFramePr>
               <a:graphicFrameLocks xmlns:a="http://schemas.openxmlformats.org/drawingml/2006/main" noChangeAspect="1"/>
             </wp:cNvGraphicFramePr>
@@ -6624,7 +7153,7 @@
                   <pic:spPr>
                     <a:xfrm>
                       <a:off x="0" y="0"/>
-                      <a:ext cx="5943600" cy="2439035"/>
+                      <a:ext cx="5943600" cy="3080385"/>
                     </a:xfrm>
                     <a:prstGeom prst="rect">
                       <a:avLst/>
@@ -6639,6 +7168,48 @@
     </w:p>
     <w:p>
       <w:pPr>
+        <w:jc w:val="both"/>
+      </w:pPr>
+      <w:r>
+        <w:t xml:space="preserve">Every commit related to certain issues or milestones </w:t>
+      </w:r>
+      <w:r>
+        <w:t>was</w:t>
+      </w:r>
+      <w:r>
+        <w:t xml:space="preserve"> tagged and linked to the issue for easy tracking and reference in the future. It </w:t>
+      </w:r>
+      <w:r>
+        <w:t>was</w:t>
+      </w:r>
+      <w:r>
+        <w:t xml:space="preserve"> also used to monitor the progress of any issues and the SPA system as a whole. </w:t>
+      </w:r>
+      <w:proofErr w:type="spellStart"/>
+      <w:r>
+        <w:t>Github</w:t>
+      </w:r>
+      <w:proofErr w:type="spellEnd"/>
+      <w:r>
+        <w:t xml:space="preserve"> features such as milestones, issue tracker with assignees, milestones, and issue category (bugs, testing, documentation, enhancement, </w:t>
+      </w:r>
+      <w:proofErr w:type="spellStart"/>
+      <w:r>
+        <w:t>etc</w:t>
+      </w:r>
+      <w:proofErr w:type="spellEnd"/>
+      <w:r>
+        <w:t xml:space="preserve">) </w:t>
+      </w:r>
+      <w:r>
+        <w:t xml:space="preserve">were highly useful for our project management process. </w:t>
+      </w:r>
+      <w:r>
+        <w:t xml:space="preserve"> </w:t>
+      </w:r>
+    </w:p>
+    <w:p>
+      <w:pPr>
         <w:jc w:val="center"/>
       </w:pPr>
       <w:r>
@@ -6646,12 +7217,11 @@
           <w:noProof/>
           <w:lang w:eastAsia="en-SG"/>
         </w:rPr>
-        <w:lastRenderedPageBreak/>
         <w:drawing>
-          <wp:inline distT="0" distB="0" distL="0" distR="0" wp14:anchorId="52DCADE1" wp14:editId="77076421">
-            <wp:extent cx="5943600" cy="4535805"/>
+          <wp:inline distT="0" distB="0" distL="0" distR="0" wp14:anchorId="4B33A657" wp14:editId="1781350B">
+            <wp:extent cx="5943600" cy="2439035"/>
             <wp:effectExtent l="0" t="0" r="0" b="0"/>
-            <wp:docPr id="13" name="Picture 13"/>
+            <wp:docPr id="12" name="Picture 12"/>
             <wp:cNvGraphicFramePr>
               <a:graphicFrameLocks xmlns:a="http://schemas.openxmlformats.org/drawingml/2006/main" noChangeAspect="1"/>
             </wp:cNvGraphicFramePr>
@@ -6671,7 +7241,7 @@
                   <pic:spPr>
                     <a:xfrm>
                       <a:off x="0" y="0"/>
-                      <a:ext cx="5943600" cy="4535805"/>
+                      <a:ext cx="5943600" cy="2439035"/>
                     </a:xfrm>
                     <a:prstGeom prst="rect">
                       <a:avLst/>
@@ -6686,17 +7256,6 @@
     </w:p>
     <w:p>
       <w:pPr>
-        <w:jc w:val="both"/>
-      </w:pPr>
-      <w:r>
-        <w:t xml:space="preserve">Overall, our code and API are well-documented and in sync with each other. </w:t>
-      </w:r>
-      <w:r>
-        <w:t xml:space="preserve">Every detail of the code is described clearly, showing and explaining all methods, attributes, and inheritance diagram whenever applicable. </w:t>
-      </w:r>
-    </w:p>
-    <w:p>
-      <w:pPr>
         <w:jc w:val="center"/>
       </w:pPr>
       <w:r>
@@ -6706,10 +7265,10 @@
         </w:rPr>
         <w:lastRenderedPageBreak/>
         <w:drawing>
-          <wp:inline distT="0" distB="0" distL="0" distR="0" wp14:anchorId="71994C8F" wp14:editId="211AEC7B">
-            <wp:extent cx="5943600" cy="4889500"/>
-            <wp:effectExtent l="0" t="0" r="0" b="6350"/>
-            <wp:docPr id="14" name="Picture 14"/>
+          <wp:inline distT="0" distB="0" distL="0" distR="0" wp14:anchorId="52DCADE1" wp14:editId="77076421">
+            <wp:extent cx="5943600" cy="4535805"/>
+            <wp:effectExtent l="0" t="0" r="0" b="0"/>
+            <wp:docPr id="13" name="Picture 13"/>
             <wp:cNvGraphicFramePr>
               <a:graphicFrameLocks xmlns:a="http://schemas.openxmlformats.org/drawingml/2006/main" noChangeAspect="1"/>
             </wp:cNvGraphicFramePr>
@@ -6729,6 +7288,64 @@
                   <pic:spPr>
                     <a:xfrm>
                       <a:off x="0" y="0"/>
+                      <a:ext cx="5943600" cy="4535805"/>
+                    </a:xfrm>
+                    <a:prstGeom prst="rect">
+                      <a:avLst/>
+                    </a:prstGeom>
+                  </pic:spPr>
+                </pic:pic>
+              </a:graphicData>
+            </a:graphic>
+          </wp:inline>
+        </w:drawing>
+      </w:r>
+    </w:p>
+    <w:p>
+      <w:pPr>
+        <w:jc w:val="both"/>
+      </w:pPr>
+      <w:r>
+        <w:t xml:space="preserve">Overall, our code and API are well-documented and in sync with each other. </w:t>
+      </w:r>
+      <w:r>
+        <w:t xml:space="preserve">Every detail of the code is described clearly, showing and explaining all methods, attributes, and inheritance diagram whenever applicable. </w:t>
+      </w:r>
+    </w:p>
+    <w:p>
+      <w:pPr>
+        <w:jc w:val="center"/>
+      </w:pPr>
+      <w:r>
+        <w:rPr>
+          <w:noProof/>
+          <w:lang w:eastAsia="en-SG"/>
+        </w:rPr>
+        <w:lastRenderedPageBreak/>
+        <w:drawing>
+          <wp:inline distT="0" distB="0" distL="0" distR="0" wp14:anchorId="71994C8F" wp14:editId="211AEC7B">
+            <wp:extent cx="5943600" cy="4889500"/>
+            <wp:effectExtent l="0" t="0" r="0" b="6350"/>
+            <wp:docPr id="14" name="Picture 14"/>
+            <wp:cNvGraphicFramePr>
+              <a:graphicFrameLocks xmlns:a="http://schemas.openxmlformats.org/drawingml/2006/main" noChangeAspect="1"/>
+            </wp:cNvGraphicFramePr>
+            <a:graphic xmlns:a="http://schemas.openxmlformats.org/drawingml/2006/main">
+              <a:graphicData uri="http://schemas.openxmlformats.org/drawingml/2006/picture">
+                <pic:pic xmlns:pic="http://schemas.openxmlformats.org/drawingml/2006/picture">
+                  <pic:nvPicPr>
+                    <pic:cNvPr id="0" name=""/>
+                    <pic:cNvPicPr/>
+                  </pic:nvPicPr>
+                  <pic:blipFill>
+                    <a:blip r:embed="rId20"/>
+                    <a:stretch>
+                      <a:fillRect/>
+                    </a:stretch>
+                  </pic:blipFill>
+                  <pic:spPr>
+                    <a:xfrm>
+                      <a:off x="0" y="0"/>
                       <a:ext cx="5943600" cy="4889500"/>
                     </a:xfrm>
                     <a:prstGeom prst="rect">
@@ -6806,7 +7423,7 @@
         <w:tab/>
         <w:t xml:space="preserve">: </w:t>
       </w:r>
-      <w:hyperlink r:id="rId20" w:history="1">
+      <w:hyperlink r:id="rId21" w:history="1">
         <w:r>
           <w:rPr>
             <w:rStyle w:val="Hyperlink"/>
@@ -6833,7 +7450,7 @@
         <w:tab/>
         <w:t xml:space="preserve">: </w:t>
       </w:r>
-      <w:hyperlink r:id="rId21" w:history="1">
+      <w:hyperlink r:id="rId22" w:history="1">
         <w:r>
           <w:rPr>
             <w:rStyle w:val="Hyperlink"/>
@@ -6860,7 +7477,7 @@
         <w:tab/>
         <w:t xml:space="preserve">: </w:t>
       </w:r>
-      <w:hyperlink r:id="rId22" w:history="1">
+      <w:hyperlink r:id="rId23" w:history="1">
         <w:r>
           <w:rPr>
             <w:rStyle w:val="Hyperlink"/>
@@ -6887,7 +7504,7 @@
         <w:tab/>
         <w:t xml:space="preserve">: </w:t>
       </w:r>
-      <w:hyperlink r:id="rId23" w:history="1">
+      <w:hyperlink r:id="rId24" w:history="1">
         <w:r>
           <w:rPr>
             <w:rStyle w:val="Hyperlink"/>
@@ -6905,7 +7522,7 @@
       <w:pPr>
         <w:pStyle w:val="Heading2"/>
         <w:sectPr>
-          <w:footerReference w:type="default" r:id="rId24"/>
+          <w:footerReference w:type="default" r:id="rId25"/>
           <w:pgSz w:w="11906" w:h="16838"/>
           <w:pgMar w:top="1440" w:right="1440" w:bottom="1440" w:left="1440" w:header="708" w:footer="708" w:gutter="0"/>
           <w:cols w:space="708"/>
@@ -6921,12 +7538,12 @@
           <w:numId w:val="31"/>
         </w:numPr>
       </w:pPr>
-      <w:bookmarkStart w:id="9" w:name="_Toc402473729"/>
+      <w:bookmarkStart w:id="10" w:name="_Toc403294078"/>
       <w:r>
         <w:lastRenderedPageBreak/>
         <w:t>Project Plan</w:t>
       </w:r>
-      <w:bookmarkEnd w:id="9"/>
+      <w:bookmarkEnd w:id="10"/>
     </w:p>
     <w:p>
       <w:r>
@@ -6995,7 +7612,7 @@
       <w:pPr>
         <w:pStyle w:val="Heading2"/>
       </w:pPr>
-      <w:bookmarkStart w:id="10" w:name="_Toc402473730"/>
+      <w:bookmarkStart w:id="11" w:name="_Toc403294079"/>
       <w:r>
         <w:t>3.1.</w:t>
       </w:r>
@@ -7008,7 +7625,7 @@
       <w:r>
         <w:t>For Whole Project</w:t>
       </w:r>
-      <w:bookmarkEnd w:id="10"/>
+      <w:bookmarkEnd w:id="11"/>
     </w:p>
     <w:p>
       <w:pPr>
@@ -7025,7 +7642,7 @@
           <w:docGrid w:linePitch="360"/>
         </w:sectPr>
       </w:pPr>
-      <w:bookmarkStart w:id="11" w:name="_Toc402473731"/>
+      <w:bookmarkStart w:id="12" w:name="_Toc403294080"/>
       <w:r>
         <w:t>3.2.</w:t>
       </w:r>
@@ -7050,13 +7667,13 @@
       <w:r>
         <w:t>ems</w:t>
       </w:r>
-      <w:bookmarkEnd w:id="11"/>
+      <w:bookmarkEnd w:id="12"/>
     </w:p>
     <w:p>
       <w:pPr>
         <w:pStyle w:val="Heading1"/>
       </w:pPr>
-      <w:bookmarkStart w:id="12" w:name="_Toc402473732"/>
+      <w:bookmarkStart w:id="13" w:name="_Toc403294081"/>
       <w:r>
         <w:lastRenderedPageBreak/>
         <w:t>4.</w:t>
@@ -7067,15 +7684,15 @@
       <w:r>
         <w:t>Components</w:t>
       </w:r>
-      <w:bookmarkEnd w:id="12"/>
+      <w:bookmarkEnd w:id="13"/>
     </w:p>
     <w:p>
       <w:pPr>
         <w:pStyle w:val="Heading2"/>
       </w:pPr>
-      <w:bookmarkStart w:id="13" w:name="_Toc384845072"/>
-      <w:bookmarkStart w:id="14" w:name="_Toc385275806"/>
-      <w:bookmarkStart w:id="15" w:name="_Toc402473733"/>
+      <w:bookmarkStart w:id="14" w:name="_Toc384845072"/>
+      <w:bookmarkStart w:id="15" w:name="_Toc385275806"/>
+      <w:bookmarkStart w:id="16" w:name="_Toc403294082"/>
       <w:r>
         <w:t>4</w:t>
       </w:r>
@@ -7094,9 +7711,9 @@
       <w:r>
         <w:t>arser</w:t>
       </w:r>
-      <w:bookmarkEnd w:id="13"/>
       <w:bookmarkEnd w:id="14"/>
       <w:bookmarkEnd w:id="15"/>
+      <w:bookmarkEnd w:id="16"/>
       <w:r>
         <w:br/>
       </w:r>
@@ -7497,8 +8114,8 @@
           <w:szCs w:val="28"/>
         </w:rPr>
       </w:pPr>
-      <w:bookmarkStart w:id="16" w:name="_Toc384845073"/>
-      <w:bookmarkStart w:id="17" w:name="_Toc385275807"/>
+      <w:bookmarkStart w:id="17" w:name="_Toc384845073"/>
+      <w:bookmarkStart w:id="18" w:name="_Toc385275807"/>
       <w:r>
         <w:br w:type="page"/>
       </w:r>
@@ -7507,7 +8124,7 @@
       <w:pPr>
         <w:pStyle w:val="Heading2"/>
       </w:pPr>
-      <w:bookmarkStart w:id="18" w:name="_Toc402473734"/>
+      <w:bookmarkStart w:id="19" w:name="_Toc403294083"/>
       <w:r>
         <w:lastRenderedPageBreak/>
         <w:t>4.2.</w:t>
@@ -7518,12 +8135,12 @@
       <w:r>
         <w:t>P</w:t>
       </w:r>
-      <w:bookmarkEnd w:id="16"/>
       <w:bookmarkEnd w:id="17"/>
+      <w:bookmarkEnd w:id="18"/>
       <w:r>
         <w:t>KB</w:t>
       </w:r>
-      <w:bookmarkEnd w:id="18"/>
+      <w:bookmarkEnd w:id="19"/>
     </w:p>
     <w:p>
       <w:pPr>
@@ -7533,8 +8150,8 @@
           <w:color w:val="auto"/>
         </w:rPr>
       </w:pPr>
-      <w:bookmarkStart w:id="19" w:name="_Toc384845074"/>
-      <w:bookmarkStart w:id="20" w:name="_Toc385275808"/>
+      <w:bookmarkStart w:id="20" w:name="_Toc384845074"/>
+      <w:bookmarkStart w:id="21" w:name="_Toc385275808"/>
     </w:p>
     <w:p>
       <w:r>
@@ -7735,7 +8352,7 @@
         <w:pStyle w:val="Heading2"/>
         <w:jc w:val="both"/>
       </w:pPr>
-      <w:bookmarkStart w:id="21" w:name="_Toc402473735"/>
+      <w:bookmarkStart w:id="22" w:name="_Toc403294084"/>
       <w:r>
         <w:lastRenderedPageBreak/>
         <w:t>4.3.</w:t>
@@ -7746,7 +8363,7 @@
       <w:r>
         <w:t>Design Extractor</w:t>
       </w:r>
-      <w:bookmarkEnd w:id="21"/>
+      <w:bookmarkEnd w:id="22"/>
     </w:p>
     <w:p>
       <w:pPr>
@@ -7789,16 +8406,16 @@
         <w:pStyle w:val="Heading3"/>
         <w:jc w:val="both"/>
       </w:pPr>
-      <w:bookmarkStart w:id="22" w:name="_Toc399682496"/>
-      <w:bookmarkStart w:id="23" w:name="_Toc402473736"/>
+      <w:bookmarkStart w:id="23" w:name="_Toc399682496"/>
+      <w:bookmarkStart w:id="24" w:name="_Toc403294085"/>
       <w:r>
         <w:t>4</w:t>
       </w:r>
       <w:r>
         <w:t>.3.1. Extracting Relationships</w:t>
       </w:r>
-      <w:bookmarkEnd w:id="22"/>
       <w:bookmarkEnd w:id="23"/>
+      <w:bookmarkEnd w:id="24"/>
     </w:p>
     <w:p>
       <w:pPr>
@@ -7926,7 +8543,7 @@
                     </pic:cNvPicPr>
                   </pic:nvPicPr>
                   <pic:blipFill>
-                    <a:blip r:embed="rId25" cstate="print">
+                    <a:blip r:embed="rId26" cstate="print">
                       <a:extLst>
                         <a:ext uri="{28A0092B-C50C-407E-A947-70E740481C1C}">
                           <a14:useLocalDpi xmlns:a14="http://schemas.microsoft.com/office/drawing/2010/main" val="0"/>
@@ -8085,8 +8702,8 @@
       <w:pPr>
         <w:pStyle w:val="Heading3"/>
       </w:pPr>
-      <w:bookmarkStart w:id="24" w:name="_Toc399682497"/>
-      <w:bookmarkStart w:id="25" w:name="_Toc402473737"/>
+      <w:bookmarkStart w:id="25" w:name="_Toc399682497"/>
+      <w:bookmarkStart w:id="26" w:name="_Toc403294086"/>
       <w:r>
         <w:t>4</w:t>
       </w:r>
@@ -8096,8 +8713,8 @@
       <w:r>
         <w:t>ilding CFG</w:t>
       </w:r>
-      <w:bookmarkEnd w:id="24"/>
       <w:bookmarkEnd w:id="25"/>
+      <w:bookmarkEnd w:id="26"/>
     </w:p>
     <w:p>
       <w:r>
@@ -8666,7 +9283,7 @@
         <w:pStyle w:val="Heading2"/>
         <w:jc w:val="both"/>
       </w:pPr>
-      <w:bookmarkStart w:id="26" w:name="_Toc402473738"/>
+      <w:bookmarkStart w:id="27" w:name="_Toc403294087"/>
       <w:r>
         <w:lastRenderedPageBreak/>
         <w:t>4</w:t>
@@ -8680,12 +9297,13 @@
       <w:r>
         <w:t xml:space="preserve"> Query Processor</w:t>
       </w:r>
-      <w:bookmarkEnd w:id="19"/>
       <w:bookmarkEnd w:id="20"/>
-      <w:bookmarkEnd w:id="26"/>
-    </w:p>
-    <w:p>
-      <w:pPr>
+      <w:bookmarkEnd w:id="21"/>
+      <w:bookmarkEnd w:id="27"/>
+    </w:p>
+    <w:p>
+      <w:pPr>
+        <w:spacing w:line="240" w:lineRule="auto"/>
         <w:jc w:val="both"/>
       </w:pPr>
       <w:r>
@@ -8700,7 +9318,7 @@
         <w:pStyle w:val="Heading3"/>
         <w:jc w:val="both"/>
       </w:pPr>
-      <w:bookmarkStart w:id="27" w:name="_Toc402473739"/>
+      <w:bookmarkStart w:id="28" w:name="_Toc403294088"/>
       <w:r>
         <w:t>4</w:t>
       </w:r>
@@ -8708,7 +9326,13 @@
         <w:t>.4</w:t>
       </w:r>
       <w:r>
-        <w:t xml:space="preserve">.1 Query </w:t>
+        <w:t>.1</w:t>
+      </w:r>
+      <w:r>
+        <w:t>.</w:t>
+      </w:r>
+      <w:r>
+        <w:t xml:space="preserve"> Query </w:t>
       </w:r>
       <w:r>
         <w:t>P</w:t>
@@ -8716,12 +9340,11 @@
       <w:r>
         <w:t>rocessor</w:t>
       </w:r>
-      <w:bookmarkEnd w:id="27"/>
+      <w:bookmarkEnd w:id="28"/>
     </w:p>
     <w:p>
       <w:pPr>
         <w:pStyle w:val="Default"/>
-        <w:spacing w:line="276" w:lineRule="auto"/>
         <w:jc w:val="both"/>
       </w:pPr>
       <w:r>
@@ -8735,7 +9358,7 @@
           <w:ilvl w:val="0"/>
           <w:numId w:val="15"/>
         </w:numPr>
-        <w:spacing w:after="15" w:line="276" w:lineRule="auto"/>
+        <w:spacing w:after="15"/>
         <w:jc w:val="both"/>
       </w:pPr>
       <w:r>
@@ -8757,7 +9380,7 @@
           <w:ilvl w:val="0"/>
           <w:numId w:val="15"/>
         </w:numPr>
-        <w:spacing w:after="15" w:line="276" w:lineRule="auto"/>
+        <w:spacing w:after="15"/>
         <w:jc w:val="both"/>
       </w:pPr>
       <w:r>
@@ -8779,7 +9402,7 @@
           <w:ilvl w:val="0"/>
           <w:numId w:val="15"/>
         </w:numPr>
-        <w:spacing w:after="15" w:line="276" w:lineRule="auto"/>
+        <w:spacing w:after="15"/>
         <w:jc w:val="both"/>
       </w:pPr>
       <w:r>
@@ -8793,7 +9416,7 @@
           <w:ilvl w:val="0"/>
           <w:numId w:val="15"/>
         </w:numPr>
-        <w:spacing w:after="15" w:line="276" w:lineRule="auto"/>
+        <w:spacing w:after="15"/>
         <w:jc w:val="both"/>
       </w:pPr>
       <w:r>
@@ -8803,14 +9426,14 @@
     <w:p>
       <w:pPr>
         <w:pStyle w:val="Default"/>
-        <w:spacing w:after="15" w:line="276" w:lineRule="auto"/>
+        <w:spacing w:after="15"/>
         <w:jc w:val="both"/>
       </w:pPr>
     </w:p>
     <w:p>
       <w:pPr>
         <w:pStyle w:val="Default"/>
-        <w:spacing w:after="15" w:line="276" w:lineRule="auto"/>
+        <w:spacing w:after="15"/>
         <w:jc w:val="both"/>
         <w:rPr>
           <w:b/>
@@ -8826,17 +9449,7 @@
     <w:p>
       <w:pPr>
         <w:pStyle w:val="Default"/>
-        <w:spacing w:after="15" w:line="276" w:lineRule="auto"/>
-        <w:jc w:val="both"/>
-        <w:rPr>
-          <w:b/>
-        </w:rPr>
-      </w:pPr>
-    </w:p>
-    <w:p>
-      <w:pPr>
-        <w:pStyle w:val="Default"/>
-        <w:spacing w:after="15" w:line="276" w:lineRule="auto"/>
+        <w:spacing w:after="15"/>
         <w:jc w:val="both"/>
       </w:pPr>
       <w:r>
@@ -8850,7 +9463,7 @@
           <w:ilvl w:val="0"/>
           <w:numId w:val="47"/>
         </w:numPr>
-        <w:spacing w:after="15" w:line="276" w:lineRule="auto"/>
+        <w:spacing w:after="15"/>
         <w:jc w:val="both"/>
       </w:pPr>
       <w:r>
@@ -8863,7 +9476,7 @@
     <w:p>
       <w:pPr>
         <w:pStyle w:val="Default"/>
-        <w:spacing w:after="15" w:line="276" w:lineRule="auto"/>
+        <w:spacing w:after="15"/>
         <w:ind w:left="720"/>
         <w:jc w:val="both"/>
       </w:pPr>
@@ -8878,7 +9491,7 @@
           <w:ilvl w:val="0"/>
           <w:numId w:val="49"/>
         </w:numPr>
-        <w:spacing w:after="15" w:line="276" w:lineRule="auto"/>
+        <w:spacing w:after="15"/>
         <w:jc w:val="both"/>
       </w:pPr>
       <w:r>
@@ -8901,7 +9514,7 @@
           <w:ilvl w:val="0"/>
           <w:numId w:val="49"/>
         </w:numPr>
-        <w:spacing w:after="15" w:line="276" w:lineRule="auto"/>
+        <w:spacing w:after="15"/>
         <w:jc w:val="both"/>
       </w:pPr>
       <w:r>
@@ -8915,28 +9528,24 @@
           <w:ilvl w:val="0"/>
           <w:numId w:val="49"/>
         </w:numPr>
-        <w:spacing w:after="15" w:line="276" w:lineRule="auto"/>
+        <w:spacing w:after="15"/>
         <w:jc w:val="both"/>
       </w:pPr>
       <w:r>
-        <w:t xml:space="preserve">If there are no synonyms in the </w:t>
-      </w:r>
-      <w:proofErr w:type="gramStart"/>
-      <w:r>
-        <w:t>relation(</w:t>
-      </w:r>
-      <w:proofErr w:type="gramEnd"/>
-      <w:r>
-        <w:t>the relation evaluates to a Boolean value), we do nothing to the table is its true, and clear the table if its false.</w:t>
-      </w:r>
-    </w:p>
-    <w:p>
-      <w:pPr>
-        <w:pStyle w:val="Default"/>
-        <w:spacing w:after="15" w:line="276" w:lineRule="auto"/>
-        <w:ind w:left="1080"/>
-        <w:jc w:val="both"/>
-      </w:pPr>
+        <w:t>If there are no synonyms in the relation</w:t>
+      </w:r>
+      <w:r>
+        <w:t xml:space="preserve"> </w:t>
+      </w:r>
+      <w:r>
+        <w:t xml:space="preserve">(the relation evaluates to a Boolean value), we do nothing to the table is its </w:t>
+      </w:r>
+      <w:r>
+        <w:t>true, and clear the table if it is</w:t>
+      </w:r>
+      <w:r>
+        <w:t xml:space="preserve"> false.</w:t>
+      </w:r>
     </w:p>
     <w:p>
       <w:pPr>
@@ -8945,7 +9554,7 @@
           <w:ilvl w:val="0"/>
           <w:numId w:val="47"/>
         </w:numPr>
-        <w:spacing w:after="15" w:line="276" w:lineRule="auto"/>
+        <w:spacing w:after="15"/>
         <w:jc w:val="both"/>
       </w:pPr>
       <w:r>
@@ -8954,14 +9563,6 @@
       <w:r>
         <w:t>. This is done by setting the new table to be the Cartesian product of the current table and the unused synonyms.</w:t>
       </w:r>
-    </w:p>
-    <w:p>
-      <w:pPr>
-        <w:pStyle w:val="Default"/>
-        <w:spacing w:after="15" w:line="276" w:lineRule="auto"/>
-        <w:ind w:left="720"/>
-        <w:jc w:val="both"/>
-      </w:pPr>
     </w:p>
     <w:p>
       <w:pPr>
@@ -8970,7 +9571,7 @@
           <w:ilvl w:val="0"/>
           <w:numId w:val="47"/>
         </w:numPr>
-        <w:spacing w:after="15" w:line="276" w:lineRule="auto"/>
+        <w:spacing w:after="15"/>
         <w:jc w:val="both"/>
       </w:pPr>
       <w:r>
@@ -8979,13 +9580,6 @@
       <w:r>
         <w:t>. We use a set to prevent duplicate answer from appearing.</w:t>
       </w:r>
-    </w:p>
-    <w:p>
-      <w:pPr>
-        <w:pStyle w:val="Default"/>
-        <w:spacing w:after="15" w:line="276" w:lineRule="auto"/>
-        <w:jc w:val="both"/>
-      </w:pPr>
     </w:p>
     <w:p>
       <w:pPr>
@@ -8994,7 +9588,7 @@
           <w:ilvl w:val="0"/>
           <w:numId w:val="47"/>
         </w:numPr>
-        <w:spacing w:after="15" w:line="276" w:lineRule="auto"/>
+        <w:spacing w:after="15"/>
         <w:jc w:val="both"/>
       </w:pPr>
       <w:r>
@@ -9003,13 +9597,6 @@
       <w:r>
         <w:t>.</w:t>
       </w:r>
-    </w:p>
-    <w:p>
-      <w:pPr>
-        <w:pStyle w:val="Default"/>
-        <w:spacing w:after="15" w:line="276" w:lineRule="auto"/>
-        <w:jc w:val="both"/>
-      </w:pPr>
     </w:p>
     <w:p>
       <w:pPr>
@@ -9018,7 +9605,7 @@
           <w:ilvl w:val="0"/>
           <w:numId w:val="47"/>
         </w:numPr>
-        <w:spacing w:after="15" w:line="276" w:lineRule="auto"/>
+        <w:spacing w:after="15"/>
         <w:jc w:val="both"/>
       </w:pPr>
       <w:r>
@@ -9042,77 +9629,80 @@
         <w:pStyle w:val="Heading3"/>
         <w:jc w:val="both"/>
       </w:pPr>
-      <w:bookmarkStart w:id="28" w:name="_Toc402473740"/>
+      <w:bookmarkStart w:id="29" w:name="_Toc403294089"/>
+      <w:r>
+        <w:t>4</w:t>
+      </w:r>
+      <w:r>
+        <w:t>.4</w:t>
+      </w:r>
+      <w:r>
+        <w:t>.2</w:t>
+      </w:r>
+      <w:r>
+        <w:t>.</w:t>
+      </w:r>
+      <w:r>
+        <w:t xml:space="preserve"> Query Parser</w:t>
+      </w:r>
+      <w:bookmarkEnd w:id="29"/>
+    </w:p>
+    <w:p>
+      <w:pPr>
+        <w:jc w:val="both"/>
+      </w:pPr>
+      <w:r>
+        <w:t xml:space="preserve">Query parser has two major functionalities: query validation and query parsing, and they are implemented as functions in the </w:t>
+      </w:r>
+      <w:proofErr w:type="spellStart"/>
+      <w:r>
+        <w:rPr>
+          <w:b/>
+        </w:rPr>
+        <w:t>QueryParser</w:t>
+      </w:r>
+      <w:proofErr w:type="spellEnd"/>
+      <w:r>
+        <w:t xml:space="preserve"> class. The controller calls query validator to check if the given query is syntactically correct. If it is, query controller will then parse the query by calling the query parser.</w:t>
+      </w:r>
+    </w:p>
+    <w:p>
+      <w:pPr>
+        <w:jc w:val="both"/>
+        <w:rPr>
+          <w:b/>
+        </w:rPr>
+      </w:pPr>
+      <w:r>
+        <w:rPr>
+          <w:b/>
+        </w:rPr>
+        <w:t>Query Validation</w:t>
+      </w:r>
+      <w:r>
+        <w:rPr>
+          <w:b/>
+        </w:rPr>
+        <w:t xml:space="preserve"> (Grammar check)</w:t>
+      </w:r>
+    </w:p>
+    <w:p>
+      <w:r>
+        <w:rPr>
+          <w:b/>
+        </w:rPr>
+        <w:t>Query validation</w:t>
+      </w:r>
+      <w:r>
+        <w:t xml:space="preserve"> is done using regular expression method using the grammar rules written in the handbook. </w:t>
+      </w:r>
+    </w:p>
+    <w:p>
+      <w:pPr>
+        <w:jc w:val="both"/>
+      </w:pPr>
       <w:r>
         <w:lastRenderedPageBreak/>
-        <w:t>4</w:t>
-      </w:r>
-      <w:r>
-        <w:t>.4</w:t>
-      </w:r>
-      <w:r>
-        <w:t>.2 Query Parser</w:t>
-      </w:r>
-      <w:bookmarkEnd w:id="28"/>
-    </w:p>
-    <w:p>
-      <w:pPr>
-        <w:jc w:val="both"/>
-      </w:pPr>
-      <w:r>
-        <w:t xml:space="preserve">Query parser has two major functionalities: query validation and query parsing, and they are implemented as functions in the </w:t>
-      </w:r>
-      <w:proofErr w:type="spellStart"/>
-      <w:r>
-        <w:rPr>
-          <w:b/>
-        </w:rPr>
-        <w:t>QueryParser</w:t>
-      </w:r>
-      <w:proofErr w:type="spellEnd"/>
-      <w:r>
-        <w:t xml:space="preserve"> class. The controller calls query validator to check if the given query is syntactically correct. If it is, query controller will then parse the query by calling the query parser.</w:t>
-      </w:r>
-    </w:p>
-    <w:p>
-      <w:pPr>
-        <w:jc w:val="both"/>
-        <w:rPr>
-          <w:rFonts w:ascii="Cambria" w:hAnsi="Cambria"/>
-          <w:b/>
-        </w:rPr>
-      </w:pPr>
-      <w:r>
-        <w:rPr>
-          <w:rFonts w:ascii="Cambria" w:hAnsi="Cambria"/>
-          <w:b/>
-        </w:rPr>
-        <w:t>Query Validation</w:t>
-      </w:r>
-      <w:r>
-        <w:rPr>
-          <w:rFonts w:ascii="Cambria" w:hAnsi="Cambria"/>
-          <w:b/>
-        </w:rPr>
-        <w:t xml:space="preserve"> (Grammar check)</w:t>
-      </w:r>
-    </w:p>
-    <w:p>
-      <w:r>
-        <w:rPr>
-          <w:b/>
-        </w:rPr>
-        <w:t>Query validation</w:t>
-      </w:r>
-      <w:r>
-        <w:t xml:space="preserve"> is done using regular expression method using the grammar rules written in the handbook. </w:t>
-      </w:r>
-    </w:p>
-    <w:p>
-      <w:pPr>
-        <w:jc w:val="both"/>
-      </w:pPr>
-      <w:r>
         <w:t>We have considered</w:t>
       </w:r>
       <w:r>
@@ -9408,7 +9998,6 @@
           </w:tcPr>
           <w:p>
             <w:r>
-              <w:lastRenderedPageBreak/>
               <w:t>a</w:t>
             </w:r>
           </w:p>
@@ -9504,6 +10093,7 @@
         <w:jc w:val="both"/>
       </w:pPr>
       <w:r>
+        <w:lastRenderedPageBreak/>
         <w:t>Consider statement number 3 from the example above. Query validator will use regular expression to check the validity of the statement and retrieve the appropriate tokens.</w:t>
       </w:r>
     </w:p>
@@ -9829,12 +10419,6 @@
           <w:b/>
         </w:rPr>
       </w:pPr>
-      <w:r>
-        <w:rPr>
-          <w:b/>
-        </w:rPr>
-        <w:br w:type="page"/>
-      </w:r>
     </w:p>
     <w:p>
       <w:pPr>
@@ -9848,7 +10432,6 @@
           <w:rFonts w:ascii="Cambria" w:hAnsi="Cambria"/>
           <w:b/>
         </w:rPr>
-        <w:lastRenderedPageBreak/>
         <w:t>Query Parsing</w:t>
       </w:r>
       <w:r>
@@ -10444,7 +11027,6 @@
               <w:rPr>
                 <w:b/>
               </w:rPr>
-              <w:lastRenderedPageBreak/>
               <w:t>Query</w:t>
             </w:r>
           </w:p>
@@ -11349,6 +11931,7 @@
         <w:jc w:val="both"/>
       </w:pPr>
       <w:r>
+        <w:lastRenderedPageBreak/>
         <w:t>When the controller calls the parsing function, the function will return a query object. This object will then be passed to query evaluator.</w:t>
       </w:r>
     </w:p>
@@ -11450,11 +12033,7 @@
       </w:r>
       <w:proofErr w:type="spellEnd"/>
       <w:r>
-        <w:t xml:space="preserve"> and will be stored in token1/argument-1 if </w:t>
-      </w:r>
-      <w:r>
-        <w:lastRenderedPageBreak/>
-        <w:t xml:space="preserve">token is valid. Synonym p will be checked against the map whether it exists. Since the attribute name is </w:t>
+        <w:t xml:space="preserve"> and will be stored in token1/argument-1 if token is valid. Synonym p will be checked against the map whether it exists. Since the attribute name is </w:t>
       </w:r>
       <w:proofErr w:type="spellStart"/>
       <w:r>
@@ -11861,6 +12440,7 @@
         <w:jc w:val="both"/>
       </w:pPr>
       <w:r>
+        <w:lastRenderedPageBreak/>
         <w:t>For example:</w:t>
       </w:r>
     </w:p>
@@ -12231,7 +12811,6 @@
         <w:jc w:val="both"/>
       </w:pPr>
       <w:r>
-        <w:lastRenderedPageBreak/>
         <w:t xml:space="preserve">It also keeps track of the last relationship-type. Therefore, when Query Parser reaches the word “and”, it knows that it will be parsing a pattern clause again, translating the “and” keyword into “pattern”. Query Parser will then validate and parse accordingly with respect of the clause </w:t>
       </w:r>
       <w:proofErr w:type="gramStart"/>
@@ -12630,13 +13209,19 @@
       <w:pPr>
         <w:pStyle w:val="Heading3"/>
       </w:pPr>
-      <w:bookmarkStart w:id="29" w:name="_Toc402473741"/>
+      <w:bookmarkStart w:id="30" w:name="_Toc403294090"/>
       <w:r>
         <w:lastRenderedPageBreak/>
         <w:t>4</w:t>
       </w:r>
       <w:r>
-        <w:t xml:space="preserve">.4.3 </w:t>
+        <w:t>.4.3</w:t>
+      </w:r>
+      <w:r>
+        <w:t>.</w:t>
+      </w:r>
+      <w:r>
+        <w:t xml:space="preserve"> </w:t>
       </w:r>
       <w:r>
         <w:rPr>
@@ -12644,8 +13229,8 @@
         </w:rPr>
         <w:t>Query Evaluator</w:t>
       </w:r>
-      <w:bookmarkStart w:id="30" w:name="_Toc385276381"/>
-      <w:bookmarkEnd w:id="29"/>
+      <w:bookmarkStart w:id="31" w:name="_Toc385276381"/>
+      <w:bookmarkEnd w:id="30"/>
     </w:p>
     <w:p>
       <w:pPr>
@@ -13211,13 +13796,6 @@
       </w:r>
     </w:p>
     <w:p>
-      <w:pPr>
-        <w:rPr>
-          <w:b/>
-        </w:rPr>
-      </w:pPr>
-    </w:p>
-    <w:p>
       <w:r>
         <w:t xml:space="preserve">Here, we have 2 relationship clauses: Modifies and with. As with has a higher priority, we move it to the top and evaluate it first. </w:t>
       </w:r>
@@ -13238,7 +13816,6 @@
         <w:t xml:space="preserve">5,v), we do not pull all valid variables but only the previously evaluated “x”. </w:t>
       </w:r>
     </w:p>
-    <w:p/>
     <w:p>
       <w:pPr>
         <w:rPr>
@@ -13301,8 +13878,6 @@
         <w:t>The output graph would be:</w:t>
       </w:r>
     </w:p>
-    <w:p/>
-    <w:p/>
     <w:p>
       <w:r>
         <w:rPr>
@@ -13459,17 +14034,13 @@
     <w:p/>
     <w:p/>
     <w:p>
-      <w:bookmarkStart w:id="31" w:name="_GoBack"/>
-      <w:bookmarkEnd w:id="31"/>
-    </w:p>
-    <w:p>
       <w:pPr>
         <w:pStyle w:val="Heading1"/>
       </w:pPr>
       <w:r>
         <w:br w:type="page"/>
       </w:r>
-      <w:bookmarkStart w:id="32" w:name="_Toc402473742"/>
+      <w:bookmarkStart w:id="32" w:name="_Toc403294091"/>
       <w:r>
         <w:lastRenderedPageBreak/>
         <w:t>5.</w:t>
@@ -13480,86 +14051,494 @@
       <w:r>
         <w:t>Testing</w:t>
       </w:r>
-      <w:bookmarkEnd w:id="30"/>
+      <w:bookmarkEnd w:id="31"/>
       <w:bookmarkEnd w:id="32"/>
     </w:p>
-    <w:p/>
-    <w:p>
-      <w:r>
-        <w:t xml:space="preserve">/* </w:t>
-      </w:r>
-      <w:r>
-        <w:rPr>
-          <w:b/>
-          <w:color w:val="FF0000"/>
-        </w:rPr>
-        <w:t>DINDA</w:t>
-      </w:r>
-    </w:p>
-    <w:p>
-      <w:r>
-        <w:t>PLEASE REMOVE THIS COMMENT</w:t>
-      </w:r>
-    </w:p>
-    <w:p>
-      <w:pPr>
-        <w:rPr>
-          <w:rFonts w:ascii="Times New Roman" w:hAnsi="Times New Roman" w:cs="Times New Roman"/>
-          <w:color w:val="000000"/>
-          <w:sz w:val="28"/>
-          <w:szCs w:val="28"/>
-        </w:rPr>
-      </w:pPr>
-      <w:r>
-        <w:rPr>
-          <w:rFonts w:ascii="Times New Roman" w:hAnsi="Times New Roman" w:cs="Times New Roman"/>
+    <w:p>
+      <w:pPr>
+        <w:pStyle w:val="Heading2"/>
+      </w:pPr>
+      <w:bookmarkStart w:id="33" w:name="_Toc403294092"/>
+      <w:r>
+        <w:t>5.1. Overview</w:t>
+      </w:r>
+      <w:bookmarkEnd w:id="33"/>
+      <w:r>
+        <w:t xml:space="preserve"> </w:t>
+      </w:r>
+    </w:p>
+    <w:p>
+      <w:pPr>
+        <w:jc w:val="both"/>
+      </w:pPr>
+      <w:r>
+        <w:rPr>
+          <w:rFonts w:ascii="Calibri" w:eastAsia="Calibri" w:hAnsi="Calibri" w:cs="Calibri"/>
+        </w:rPr>
+        <w:t xml:space="preserve">Throughout the 4 iterations, the team followed the following testing cycle: </w:t>
+      </w:r>
+    </w:p>
+    <w:p>
+      <w:pPr>
+        <w:jc w:val="center"/>
+      </w:pPr>
+      <w:r>
+        <w:rPr>
+          <w:noProof/>
+          <w:lang w:eastAsia="en-SG"/>
+        </w:rPr>
+        <w:drawing>
+          <wp:inline distT="0" distB="0" distL="0" distR="0">
+            <wp:extent cx="4572000" cy="1777365"/>
+            <wp:effectExtent l="0" t="0" r="0" b="0"/>
+            <wp:docPr id="6" name="Picture 6"/>
+            <wp:cNvGraphicFramePr>
+              <a:graphicFrameLocks xmlns:a="http://schemas.openxmlformats.org/drawingml/2006/main" noChangeAspect="1"/>
+            </wp:cNvGraphicFramePr>
+            <a:graphic xmlns:a="http://schemas.openxmlformats.org/drawingml/2006/main">
+              <a:graphicData uri="http://schemas.openxmlformats.org/drawingml/2006/picture">
+                <pic:pic xmlns:pic="http://schemas.openxmlformats.org/drawingml/2006/picture">
+                  <pic:nvPicPr>
+                    <pic:cNvPr id="0" name="Picture 1"/>
+                    <pic:cNvPicPr>
+                      <a:picLocks noChangeAspect="1" noChangeArrowheads="1"/>
+                    </pic:cNvPicPr>
+                  </pic:nvPicPr>
+                  <pic:blipFill>
+                    <a:blip r:embed="rId27">
+                      <a:extLst>
+                        <a:ext uri="{28A0092B-C50C-407E-A947-70E740481C1C}">
+                          <a14:useLocalDpi xmlns:a14="http://schemas.microsoft.com/office/drawing/2010/main" val="0"/>
+                        </a:ext>
+                      </a:extLst>
+                    </a:blip>
+                    <a:srcRect/>
+                    <a:stretch>
+                      <a:fillRect/>
+                    </a:stretch>
+                  </pic:blipFill>
+                  <pic:spPr bwMode="auto">
+                    <a:xfrm>
+                      <a:off x="0" y="0"/>
+                      <a:ext cx="4572000" cy="1777365"/>
+                    </a:xfrm>
+                    <a:prstGeom prst="rect">
+                      <a:avLst/>
+                    </a:prstGeom>
+                    <a:noFill/>
+                    <a:ln>
+                      <a:noFill/>
+                    </a:ln>
+                  </pic:spPr>
+                </pic:pic>
+              </a:graphicData>
+            </a:graphic>
+          </wp:inline>
+        </w:drawing>
+      </w:r>
+      <w:r>
+        <w:rPr>
+          <w:rFonts w:ascii="Calibri" w:eastAsia="Calibri" w:hAnsi="Calibri" w:cs="Calibri"/>
+        </w:rPr>
+        <w:t xml:space="preserve"> </w:t>
+      </w:r>
+    </w:p>
+    <w:p>
+      <w:pPr>
+        <w:jc w:val="both"/>
+      </w:pPr>
+      <w:r>
+        <w:rPr>
+          <w:rFonts w:ascii="Calibri" w:eastAsia="Calibri" w:hAnsi="Calibri" w:cs="Calibri"/>
+        </w:rPr>
+        <w:t xml:space="preserve">The cycle is started with the creation of system testing scripts from the current iteration's requirements by the test lead. These test scripts will become executable requirements, which will be referenced by other team members. As the development progresses, each team member is responsible for his/her own unit testing. As soon as two or more components pass the unit testing, integration testing will be carried out. The success of this integration testing will prompt another run of system testing. Upon successful completion of system testing, the testing cycle is concluded by regression testing. This is done by running all of the past and current test cases to make sure that the new feature does not interfere with other features. </w:t>
+      </w:r>
+    </w:p>
+    <w:p>
+      <w:pPr>
+        <w:pStyle w:val="Heading2"/>
+      </w:pPr>
+      <w:bookmarkStart w:id="34" w:name="_Toc403294093"/>
+      <w:r>
+        <w:t>5.2. Testing Standards</w:t>
+      </w:r>
+      <w:bookmarkEnd w:id="34"/>
+      <w:r>
+        <w:t xml:space="preserve"> </w:t>
+      </w:r>
+    </w:p>
+    <w:p>
+      <w:r>
+        <w:rPr>
+          <w:rFonts w:ascii="Calibri" w:eastAsia="Calibri" w:hAnsi="Calibri" w:cs="Calibri"/>
+        </w:rPr>
+        <w:t xml:space="preserve">To ensure thorough test coverage, the following testing standards are observed. </w:t>
+      </w:r>
+    </w:p>
+    <w:p>
+      <w:pPr>
+        <w:pStyle w:val="Heading3"/>
+        <w:numPr>
+          <w:ilvl w:val="2"/>
+          <w:numId w:val="47"/>
+        </w:numPr>
+        <w:ind w:left="426" w:hanging="426"/>
+      </w:pPr>
+      <w:bookmarkStart w:id="35" w:name="_Toc403294094"/>
+      <w:r>
+        <w:t>Feature-centric testing</w:t>
+      </w:r>
+      <w:bookmarkEnd w:id="35"/>
+      <w:r>
+        <w:t xml:space="preserve"> </w:t>
+      </w:r>
+    </w:p>
+    <w:p>
+      <w:pPr>
+        <w:jc w:val="center"/>
+      </w:pPr>
+      <w:r>
+        <w:rPr>
+          <w:rFonts w:ascii="Calibri" w:eastAsia="Calibri" w:hAnsi="Calibri" w:cs="Calibri"/>
+        </w:rPr>
+        <w:t xml:space="preserve"> </w:t>
+      </w:r>
+      <w:r>
+        <w:rPr>
+          <w:noProof/>
+          <w:lang w:eastAsia="en-SG"/>
+        </w:rPr>
+        <w:drawing>
+          <wp:inline distT="0" distB="0" distL="0" distR="0">
+            <wp:extent cx="4572000" cy="2304415"/>
+            <wp:effectExtent l="0" t="0" r="0" b="0"/>
+            <wp:docPr id="5" name="Picture 5"/>
+            <wp:cNvGraphicFramePr>
+              <a:graphicFrameLocks xmlns:a="http://schemas.openxmlformats.org/drawingml/2006/main" noChangeAspect="1"/>
+            </wp:cNvGraphicFramePr>
+            <a:graphic xmlns:a="http://schemas.openxmlformats.org/drawingml/2006/main">
+              <a:graphicData uri="http://schemas.openxmlformats.org/drawingml/2006/picture">
+                <pic:pic xmlns:pic="http://schemas.openxmlformats.org/drawingml/2006/picture">
+                  <pic:nvPicPr>
+                    <pic:cNvPr id="0" name="Picture 2"/>
+                    <pic:cNvPicPr>
+                      <a:picLocks noChangeAspect="1" noChangeArrowheads="1"/>
+                    </pic:cNvPicPr>
+                  </pic:nvPicPr>
+                  <pic:blipFill>
+                    <a:blip r:embed="rId28">
+                      <a:extLst>
+                        <a:ext uri="{28A0092B-C50C-407E-A947-70E740481C1C}">
+                          <a14:useLocalDpi xmlns:a14="http://schemas.microsoft.com/office/drawing/2010/main" val="0"/>
+                        </a:ext>
+                      </a:extLst>
+                    </a:blip>
+                    <a:srcRect/>
+                    <a:stretch>
+                      <a:fillRect/>
+                    </a:stretch>
+                  </pic:blipFill>
+                  <pic:spPr bwMode="auto">
+                    <a:xfrm>
+                      <a:off x="0" y="0"/>
+                      <a:ext cx="4572000" cy="2304415"/>
+                    </a:xfrm>
+                    <a:prstGeom prst="rect">
+                      <a:avLst/>
+                    </a:prstGeom>
+                    <a:noFill/>
+                    <a:ln>
+                      <a:noFill/>
+                    </a:ln>
+                  </pic:spPr>
+                </pic:pic>
+              </a:graphicData>
+            </a:graphic>
+          </wp:inline>
+        </w:drawing>
+      </w:r>
+    </w:p>
+    <w:p>
+      <w:pPr>
+        <w:pStyle w:val="Heading3"/>
+        <w:ind w:left="360"/>
+      </w:pPr>
+    </w:p>
+    <w:p>
+      <w:pPr>
+        <w:pStyle w:val="Heading3"/>
+        <w:ind w:left="360"/>
+      </w:pPr>
+    </w:p>
+    <w:p>
+      <w:pPr>
+        <w:pStyle w:val="Heading3"/>
+        <w:numPr>
+          <w:ilvl w:val="2"/>
+          <w:numId w:val="47"/>
+        </w:numPr>
+      </w:pPr>
+      <w:bookmarkStart w:id="36" w:name="_Toc403294095"/>
+      <w:r>
+        <w:lastRenderedPageBreak/>
+        <w:t>Stress testing</w:t>
+      </w:r>
+      <w:bookmarkEnd w:id="36"/>
+      <w:r>
+        <w:t xml:space="preserve"> </w:t>
+      </w:r>
+    </w:p>
+    <w:p>
+      <w:pPr>
+        <w:jc w:val="center"/>
+      </w:pPr>
+      <w:r>
+        <w:rPr>
+          <w:rFonts w:ascii="Calibri" w:eastAsia="Calibri" w:hAnsi="Calibri" w:cs="Calibri"/>
+        </w:rPr>
+        <w:t xml:space="preserve"> </w:t>
+      </w:r>
+      <w:r>
+        <w:rPr>
+          <w:noProof/>
+          <w:lang w:eastAsia="en-SG"/>
+        </w:rPr>
+        <w:drawing>
+          <wp:inline distT="0" distB="0" distL="0" distR="0">
+            <wp:extent cx="3803650" cy="4572000"/>
+            <wp:effectExtent l="0" t="0" r="0" b="0"/>
+            <wp:docPr id="1" name="Picture 1"/>
+            <wp:cNvGraphicFramePr>
+              <a:graphicFrameLocks xmlns:a="http://schemas.openxmlformats.org/drawingml/2006/main" noChangeAspect="1"/>
+            </wp:cNvGraphicFramePr>
+            <a:graphic xmlns:a="http://schemas.openxmlformats.org/drawingml/2006/main">
+              <a:graphicData uri="http://schemas.openxmlformats.org/drawingml/2006/picture">
+                <pic:pic xmlns:pic="http://schemas.openxmlformats.org/drawingml/2006/picture">
+                  <pic:nvPicPr>
+                    <pic:cNvPr id="0" name="picture"/>
+                    <pic:cNvPicPr>
+                      <a:picLocks noChangeAspect="1" noChangeArrowheads="1"/>
+                    </pic:cNvPicPr>
+                  </pic:nvPicPr>
+                  <pic:blipFill>
+                    <a:blip r:embed="rId29">
+                      <a:extLst>
+                        <a:ext uri="{28A0092B-C50C-407E-A947-70E740481C1C}">
+                          <a14:useLocalDpi xmlns:a14="http://schemas.microsoft.com/office/drawing/2010/main" val="0"/>
+                        </a:ext>
+                      </a:extLst>
+                    </a:blip>
+                    <a:srcRect/>
+                    <a:stretch>
+                      <a:fillRect/>
+                    </a:stretch>
+                  </pic:blipFill>
+                  <pic:spPr bwMode="auto">
+                    <a:xfrm>
+                      <a:off x="0" y="0"/>
+                      <a:ext cx="3803650" cy="4572000"/>
+                    </a:xfrm>
+                    <a:prstGeom prst="rect">
+                      <a:avLst/>
+                    </a:prstGeom>
+                    <a:noFill/>
+                    <a:ln>
+                      <a:noFill/>
+                    </a:ln>
+                  </pic:spPr>
+                </pic:pic>
+              </a:graphicData>
+            </a:graphic>
+          </wp:inline>
+        </w:drawing>
+      </w:r>
+    </w:p>
+    <w:p>
+      <w:r>
+        <w:rPr>
+          <w:rFonts w:ascii="Calibri" w:eastAsia="Calibri" w:hAnsi="Calibri" w:cs="Calibri"/>
           <w:b/>
           <w:bCs/>
-          <w:color w:val="000000"/>
-          <w:sz w:val="28"/>
-          <w:szCs w:val="28"/>
-        </w:rPr>
-        <w:t xml:space="preserve">Testing: Group-PKB and Group-PQL </w:t>
-      </w:r>
-    </w:p>
-    <w:p>
-      <w:pPr>
-        <w:rPr>
-          <w:rFonts w:ascii="Times New Roman" w:hAnsi="Times New Roman" w:cs="Times New Roman"/>
-          <w:color w:val="000000"/>
-          <w:sz w:val="22"/>
-          <w:szCs w:val="22"/>
-        </w:rPr>
-      </w:pPr>
-      <w:r>
-        <w:rPr>
-          <w:rFonts w:ascii="Times New Roman" w:hAnsi="Times New Roman" w:cs="Times New Roman"/>
-          <w:color w:val="000000"/>
-          <w:sz w:val="22"/>
-          <w:szCs w:val="22"/>
-        </w:rPr>
-        <w:t xml:space="preserve">Describe your testing experience (not exceeding TWO pages). </w:t>
-      </w:r>
-    </w:p>
-    <w:p>
-      <w:r>
-        <w:t>*/</w:t>
+        </w:rPr>
+        <w:t xml:space="preserve"> </w:t>
+      </w:r>
+    </w:p>
+    <w:p>
+      <w:pPr>
+        <w:pStyle w:val="codeStyle"/>
+      </w:pPr>
+      <w:proofErr w:type="gramStart"/>
+      <w:r>
+        <w:t>assign</w:t>
+      </w:r>
+      <w:proofErr w:type="gramEnd"/>
+      <w:r>
+        <w:t xml:space="preserve"> a1,a2,a3,a4,a5,a6,a7,a8; </w:t>
+      </w:r>
+    </w:p>
+    <w:p>
+      <w:pPr>
+        <w:pStyle w:val="codeStyle"/>
+      </w:pPr>
+      <w:r>
+        <w:t xml:space="preserve">Select &lt;a1,a2,a3,a4,a5,a6,a7,a8&gt; such that Follows*(a1,a2) and Follows*(a3,a4) and Follows*(a5,a6) and Follows*(a7,a8) </w:t>
+      </w:r>
+    </w:p>
+    <w:p>
+      <w:r>
+        <w:rPr>
+          <w:rFonts w:ascii="Calibri" w:eastAsia="Calibri" w:hAnsi="Calibri" w:cs="Calibri"/>
+        </w:rPr>
+        <w:t xml:space="preserve"> </w:t>
+      </w:r>
+    </w:p>
+    <w:p>
+      <w:pPr>
+        <w:pStyle w:val="Heading3"/>
+        <w:numPr>
+          <w:ilvl w:val="2"/>
+          <w:numId w:val="47"/>
+        </w:numPr>
+      </w:pPr>
+      <w:bookmarkStart w:id="37" w:name="_Toc403294096"/>
+      <w:r>
+        <w:t>Optimization testing</w:t>
+      </w:r>
+      <w:bookmarkEnd w:id="37"/>
+      <w:r>
+        <w:t xml:space="preserve"> </w:t>
+      </w:r>
+    </w:p>
+    <w:p>
+      <w:r>
+        <w:rPr>
+          <w:rFonts w:ascii="Calibri" w:eastAsia="Calibri" w:hAnsi="Calibri" w:cs="Calibri"/>
+        </w:rPr>
+        <w:t xml:space="preserve"> </w:t>
+      </w:r>
+    </w:p>
+    <w:p>
+      <w:pPr>
+        <w:pStyle w:val="codeStyle"/>
+      </w:pPr>
+      <w:proofErr w:type="gramStart"/>
+      <w:r>
+        <w:t>procedure</w:t>
+      </w:r>
+      <w:proofErr w:type="gramEnd"/>
+      <w:r>
+        <w:t xml:space="preserve"> p1, p2; </w:t>
+      </w:r>
+      <w:proofErr w:type="spellStart"/>
+      <w:r>
+        <w:t>stmt</w:t>
+      </w:r>
+      <w:proofErr w:type="spellEnd"/>
+      <w:r>
+        <w:t xml:space="preserve"> s1, s2; </w:t>
+      </w:r>
+      <w:proofErr w:type="spellStart"/>
+      <w:r>
+        <w:t>prog_line</w:t>
+      </w:r>
+      <w:proofErr w:type="spellEnd"/>
+      <w:r>
+        <w:t xml:space="preserve"> n1, n2; variable v; </w:t>
+      </w:r>
+    </w:p>
+    <w:p>
+      <w:pPr>
+        <w:pStyle w:val="codeStyle"/>
+      </w:pPr>
+      <w:r>
+        <w:t xml:space="preserve">Select BOOLEAN such that Calls* (p1, p2) and Next* (n1, n2) and Uses (s1, v) and Affects*(1, 30) </w:t>
+      </w:r>
+    </w:p>
+    <w:p>
+      <w:r>
+        <w:rPr>
+          <w:rFonts w:ascii="Calibri" w:eastAsia="Calibri" w:hAnsi="Calibri" w:cs="Calibri"/>
+        </w:rPr>
+        <w:t xml:space="preserve">  </w:t>
+      </w:r>
+    </w:p>
+    <w:p>
+      <w:pPr>
+        <w:pStyle w:val="codeStyle"/>
+      </w:pPr>
+      <w:proofErr w:type="gramStart"/>
+      <w:r>
+        <w:t>procedure</w:t>
+      </w:r>
+      <w:proofErr w:type="gramEnd"/>
+      <w:r>
+        <w:t xml:space="preserve"> p1, p2; </w:t>
+      </w:r>
+      <w:proofErr w:type="spellStart"/>
+      <w:r>
+        <w:t>stmt</w:t>
+      </w:r>
+      <w:proofErr w:type="spellEnd"/>
+      <w:r>
+        <w:t xml:space="preserve"> s1, s2, s3, s4, s5, s6, s7; </w:t>
+      </w:r>
+    </w:p>
+    <w:p>
+      <w:pPr>
+        <w:pStyle w:val="codeStyle"/>
+      </w:pPr>
+      <w:r>
+        <w:t xml:space="preserve">Select s7 such that Calls*(p1, p2) and Modifies (s1, v1) and Uses (s2, v2) and Modifies (s2, v2) and Affects* (s2, s3) and Affects* (s3, s4) and Parent* (s5, s6) and Modifies (s7, v) with s7.stmt# = 29 </w:t>
+      </w:r>
+    </w:p>
+    <w:p>
+      <w:r>
+        <w:rPr>
+          <w:rFonts w:ascii="Calibri" w:eastAsia="Calibri" w:hAnsi="Calibri" w:cs="Calibri"/>
+        </w:rPr>
+        <w:t xml:space="preserve"> </w:t>
+      </w:r>
+    </w:p>
+    <w:p>
+      <w:pPr>
+        <w:pStyle w:val="Heading3"/>
+        <w:numPr>
+          <w:ilvl w:val="2"/>
+          <w:numId w:val="47"/>
+        </w:numPr>
+      </w:pPr>
+      <w:bookmarkStart w:id="38" w:name="_Toc403294097"/>
+      <w:r>
+        <w:t>Positive, negative, and disruptive testing</w:t>
+      </w:r>
+      <w:bookmarkEnd w:id="38"/>
+      <w:r>
+        <w:t xml:space="preserve"> </w:t>
+      </w:r>
+    </w:p>
+    <w:p>
+      <w:pPr>
+        <w:pStyle w:val="Heading3"/>
+        <w:numPr>
+          <w:ilvl w:val="2"/>
+          <w:numId w:val="47"/>
+        </w:numPr>
+      </w:pPr>
+      <w:bookmarkStart w:id="39" w:name="_Toc403294098"/>
+      <w:r>
+        <w:t>Separation of concerns</w:t>
+      </w:r>
+      <w:bookmarkEnd w:id="39"/>
+      <w:r>
+        <w:t xml:space="preserve"> </w:t>
       </w:r>
     </w:p>
     <w:p/>
     <w:p>
       <w:pPr>
-        <w:ind w:left="2160"/>
-      </w:pPr>
-      <w:r>
-        <w:br w:type="page"/>
-      </w:r>
-    </w:p>
-    <w:p>
-      <w:pPr>
         <w:pStyle w:val="Heading1"/>
       </w:pPr>
-      <w:bookmarkStart w:id="33" w:name="_Toc402473743"/>
+      <w:bookmarkStart w:id="40" w:name="_Toc403294099"/>
       <w:r>
         <w:lastRenderedPageBreak/>
         <w:t xml:space="preserve">6. </w:t>
@@ -13570,7 +14549,7 @@
       <w:r>
         <w:t>Coding Standards</w:t>
       </w:r>
-      <w:bookmarkEnd w:id="33"/>
+      <w:bookmarkEnd w:id="40"/>
     </w:p>
     <w:p>
       <w:pPr>
@@ -13944,7 +14923,7 @@
       <w:r>
         <w:br w:type="page"/>
       </w:r>
-      <w:bookmarkStart w:id="34" w:name="_Toc402473744"/>
+      <w:bookmarkStart w:id="41" w:name="_Toc403294100"/>
       <w:r>
         <w:lastRenderedPageBreak/>
         <w:t>7.</w:t>
@@ -13955,7 +14934,7 @@
       <w:r>
         <w:t>Project Evaluation</w:t>
       </w:r>
-      <w:bookmarkEnd w:id="34"/>
+      <w:bookmarkEnd w:id="41"/>
     </w:p>
     <w:p>
       <w:r>
@@ -13980,7 +14959,7 @@
           <w:szCs w:val="22"/>
         </w:rPr>
       </w:pPr>
-      <w:bookmarkStart w:id="35" w:name="_Toc401562721"/>
+      <w:bookmarkStart w:id="42" w:name="_Toc401562721"/>
       <w:r>
         <w:rPr>
           <w:rFonts w:ascii="Times New Roman" w:hAnsi="Times New Roman" w:cs="Times New Roman"/>
@@ -14726,12 +15705,12 @@
         <w:ind w:left="0" w:firstLine="0"/>
         <w:jc w:val="center"/>
       </w:pPr>
-      <w:bookmarkStart w:id="36" w:name="_Toc402473745"/>
+      <w:bookmarkStart w:id="43" w:name="_Toc403294101"/>
       <w:r>
         <w:t>API</w:t>
       </w:r>
-      <w:bookmarkEnd w:id="35"/>
-      <w:bookmarkEnd w:id="36"/>
+      <w:bookmarkEnd w:id="42"/>
+      <w:bookmarkEnd w:id="43"/>
     </w:p>
     <w:p>
       <w:r>
@@ -14747,7 +15726,7 @@
       </w:r>
     </w:p>
     <w:p>
-      <w:hyperlink r:id="rId26" w:history="1">
+      <w:hyperlink r:id="rId30" w:history="1">
         <w:r>
           <w:rPr>
             <w:rStyle w:val="Hyperlink"/>
@@ -14831,7 +15810,7 @@
           <w:rPr>
             <w:noProof/>
           </w:rPr>
-          <w:t>22</w:t>
+          <w:t>6</w:t>
         </w:r>
         <w:r>
           <w:rPr>
@@ -15098,6 +16077,92 @@
     </w:lvl>
   </w:abstractNum>
   <w:abstractNum w:abstractNumId="2">
+    <w:nsid w:val="0ACB3D6B"/>
+    <w:multiLevelType w:val="hybridMultilevel"/>
+    <w:tmpl w:val="F96C2B8A"/>
+    <w:lvl w:ilvl="0" w:tplc="934C577C">
+      <w:start w:val="1"/>
+      <w:numFmt w:val="decimal"/>
+      <w:lvlText w:val="%1."/>
+      <w:lvlJc w:val="left"/>
+      <w:pPr>
+        <w:ind w:left="720" w:hanging="360"/>
+      </w:pPr>
+    </w:lvl>
+    <w:lvl w:ilvl="1" w:tplc="B3F8A8F4">
+      <w:start w:val="1"/>
+      <w:numFmt w:val="lowerLetter"/>
+      <w:lvlText w:val="%2."/>
+      <w:lvlJc w:val="left"/>
+      <w:pPr>
+        <w:ind w:left="1440" w:hanging="360"/>
+      </w:pPr>
+    </w:lvl>
+    <w:lvl w:ilvl="2" w:tplc="2E3074DA">
+      <w:start w:val="1"/>
+      <w:numFmt w:val="lowerRoman"/>
+      <w:lvlText w:val="%3."/>
+      <w:lvlJc w:val="right"/>
+      <w:pPr>
+        <w:ind w:left="2160" w:hanging="180"/>
+      </w:pPr>
+    </w:lvl>
+    <w:lvl w:ilvl="3" w:tplc="383A81CC">
+      <w:start w:val="1"/>
+      <w:numFmt w:val="decimal"/>
+      <w:lvlText w:val="%4."/>
+      <w:lvlJc w:val="left"/>
+      <w:pPr>
+        <w:ind w:left="2880" w:hanging="360"/>
+      </w:pPr>
+    </w:lvl>
+    <w:lvl w:ilvl="4" w:tplc="D3480082">
+      <w:start w:val="1"/>
+      <w:numFmt w:val="lowerLetter"/>
+      <w:lvlText w:val="%5."/>
+      <w:lvlJc w:val="left"/>
+      <w:pPr>
+        <w:ind w:left="3600" w:hanging="360"/>
+      </w:pPr>
+    </w:lvl>
+    <w:lvl w:ilvl="5" w:tplc="D0D4120A">
+      <w:start w:val="1"/>
+      <w:numFmt w:val="lowerRoman"/>
+      <w:lvlText w:val="%6."/>
+      <w:lvlJc w:val="right"/>
+      <w:pPr>
+        <w:ind w:left="4320" w:hanging="180"/>
+      </w:pPr>
+    </w:lvl>
+    <w:lvl w:ilvl="6" w:tplc="4886B860">
+      <w:start w:val="1"/>
+      <w:numFmt w:val="decimal"/>
+      <w:lvlText w:val="%7."/>
+      <w:lvlJc w:val="left"/>
+      <w:pPr>
+        <w:ind w:left="5040" w:hanging="360"/>
+      </w:pPr>
+    </w:lvl>
+    <w:lvl w:ilvl="7" w:tplc="AE8A7544">
+      <w:start w:val="1"/>
+      <w:numFmt w:val="lowerLetter"/>
+      <w:lvlText w:val="%8."/>
+      <w:lvlJc w:val="left"/>
+      <w:pPr>
+        <w:ind w:left="5760" w:hanging="360"/>
+      </w:pPr>
+    </w:lvl>
+    <w:lvl w:ilvl="8" w:tplc="325E9D9C">
+      <w:start w:val="1"/>
+      <w:numFmt w:val="lowerRoman"/>
+      <w:lvlText w:val="%9."/>
+      <w:lvlJc w:val="right"/>
+      <w:pPr>
+        <w:ind w:left="6480" w:hanging="180"/>
+      </w:pPr>
+    </w:lvl>
+  </w:abstractNum>
+  <w:abstractNum w:abstractNumId="3">
     <w:nsid w:val="0D645B04"/>
     <w:multiLevelType w:val="hybridMultilevel"/>
     <w:tmpl w:val="8D4C0192"/>
@@ -15186,7 +16251,7 @@
       </w:pPr>
     </w:lvl>
   </w:abstractNum>
-  <w:abstractNum w:abstractNumId="3">
+  <w:abstractNum w:abstractNumId="4">
     <w:nsid w:val="0E312D76"/>
     <w:multiLevelType w:val="hybridMultilevel"/>
     <w:tmpl w:val="7A3CCD0C"/>
@@ -15275,7 +16340,7 @@
       </w:pPr>
     </w:lvl>
   </w:abstractNum>
-  <w:abstractNum w:abstractNumId="4">
+  <w:abstractNum w:abstractNumId="5">
     <w:nsid w:val="0F637F24"/>
     <w:multiLevelType w:val="hybridMultilevel"/>
     <w:tmpl w:val="CE6CAD80"/>
@@ -15388,7 +16453,7 @@
       </w:rPr>
     </w:lvl>
   </w:abstractNum>
-  <w:abstractNum w:abstractNumId="5">
+  <w:abstractNum w:abstractNumId="6">
     <w:nsid w:val="0FEC79AC"/>
     <w:multiLevelType w:val="hybridMultilevel"/>
     <w:tmpl w:val="FA7E5B2C"/>
@@ -15477,7 +16542,7 @@
       </w:pPr>
     </w:lvl>
   </w:abstractNum>
-  <w:abstractNum w:abstractNumId="6">
+  <w:abstractNum w:abstractNumId="7">
     <w:nsid w:val="109E2483"/>
     <w:multiLevelType w:val="hybridMultilevel"/>
     <w:tmpl w:val="0F488E2C"/>
@@ -15566,7 +16631,7 @@
       </w:pPr>
     </w:lvl>
   </w:abstractNum>
-  <w:abstractNum w:abstractNumId="7">
+  <w:abstractNum w:abstractNumId="8">
     <w:nsid w:val="149E171F"/>
     <w:multiLevelType w:val="multilevel"/>
     <w:tmpl w:val="81E810EE"/>
@@ -15679,7 +16744,7 @@
       </w:rPr>
     </w:lvl>
   </w:abstractNum>
-  <w:abstractNum w:abstractNumId="8">
+  <w:abstractNum w:abstractNumId="9">
     <w:nsid w:val="15C85BE3"/>
     <w:multiLevelType w:val="multilevel"/>
     <w:tmpl w:val="95A43F8E"/>
@@ -15792,7 +16857,7 @@
       </w:rPr>
     </w:lvl>
   </w:abstractNum>
-  <w:abstractNum w:abstractNumId="9">
+  <w:abstractNum w:abstractNumId="10">
     <w:nsid w:val="1974262B"/>
     <w:multiLevelType w:val="hybridMultilevel"/>
     <w:tmpl w:val="BA18B04E"/>
@@ -15881,7 +16946,7 @@
       </w:pPr>
     </w:lvl>
   </w:abstractNum>
-  <w:abstractNum w:abstractNumId="10">
+  <w:abstractNum w:abstractNumId="11">
     <w:nsid w:val="1D6972C3"/>
     <w:multiLevelType w:val="hybridMultilevel"/>
     <w:tmpl w:val="E9CAA562"/>
@@ -15967,7 +17032,7 @@
       </w:pPr>
     </w:lvl>
   </w:abstractNum>
-  <w:abstractNum w:abstractNumId="11">
+  <w:abstractNum w:abstractNumId="12">
     <w:nsid w:val="1DCE0EF5"/>
     <w:multiLevelType w:val="hybridMultilevel"/>
     <w:tmpl w:val="BA18B04E"/>
@@ -16056,7 +17121,7 @@
       </w:pPr>
     </w:lvl>
   </w:abstractNum>
-  <w:abstractNum w:abstractNumId="12">
+  <w:abstractNum w:abstractNumId="13">
     <w:nsid w:val="20EE7CCD"/>
     <w:multiLevelType w:val="multilevel"/>
     <w:tmpl w:val="182E1D82"/>
@@ -16178,7 +17243,7 @@
       </w:rPr>
     </w:lvl>
   </w:abstractNum>
-  <w:abstractNum w:abstractNumId="13">
+  <w:abstractNum w:abstractNumId="14">
     <w:nsid w:val="217429D2"/>
     <w:multiLevelType w:val="hybridMultilevel"/>
     <w:tmpl w:val="1CE4CF06"/>
@@ -16267,7 +17332,7 @@
       </w:pPr>
     </w:lvl>
   </w:abstractNum>
-  <w:abstractNum w:abstractNumId="14">
+  <w:abstractNum w:abstractNumId="15">
     <w:nsid w:val="230352A4"/>
     <w:multiLevelType w:val="hybridMultilevel"/>
     <w:tmpl w:val="40FEDFFC"/>
@@ -16356,7 +17421,7 @@
       </w:pPr>
     </w:lvl>
   </w:abstractNum>
-  <w:abstractNum w:abstractNumId="15">
+  <w:abstractNum w:abstractNumId="16">
     <w:nsid w:val="23715806"/>
     <w:multiLevelType w:val="multilevel"/>
     <w:tmpl w:val="FA94A8A2"/>
@@ -16477,7 +17542,7 @@
       </w:rPr>
     </w:lvl>
   </w:abstractNum>
-  <w:abstractNum w:abstractNumId="16">
+  <w:abstractNum w:abstractNumId="17">
     <w:nsid w:val="24022286"/>
     <w:multiLevelType w:val="multilevel"/>
     <w:tmpl w:val="6F8A86A2"/>
@@ -16598,7 +17663,7 @@
       </w:rPr>
     </w:lvl>
   </w:abstractNum>
-  <w:abstractNum w:abstractNumId="17">
+  <w:abstractNum w:abstractNumId="18">
     <w:nsid w:val="24F5116D"/>
     <w:multiLevelType w:val="hybridMultilevel"/>
     <w:tmpl w:val="763E8D18"/>
@@ -16711,7 +17776,7 @@
       </w:rPr>
     </w:lvl>
   </w:abstractNum>
-  <w:abstractNum w:abstractNumId="18">
+  <w:abstractNum w:abstractNumId="19">
     <w:nsid w:val="254D465C"/>
     <w:multiLevelType w:val="hybridMultilevel"/>
     <w:tmpl w:val="0CA8FBA2"/>
@@ -16800,7 +17865,7 @@
       </w:pPr>
     </w:lvl>
   </w:abstractNum>
-  <w:abstractNum w:abstractNumId="19">
+  <w:abstractNum w:abstractNumId="20">
     <w:nsid w:val="27146369"/>
     <w:multiLevelType w:val="multilevel"/>
     <w:tmpl w:val="E9203240"/>
@@ -16922,7 +17987,7 @@
       </w:rPr>
     </w:lvl>
   </w:abstractNum>
-  <w:abstractNum w:abstractNumId="20">
+  <w:abstractNum w:abstractNumId="21">
     <w:nsid w:val="279D6B53"/>
     <w:multiLevelType w:val="hybridMultilevel"/>
     <w:tmpl w:val="CB9226BE"/>
@@ -17011,7 +18076,7 @@
       </w:pPr>
     </w:lvl>
   </w:abstractNum>
-  <w:abstractNum w:abstractNumId="21">
+  <w:abstractNum w:abstractNumId="22">
     <w:nsid w:val="2A007A62"/>
     <w:multiLevelType w:val="multilevel"/>
     <w:tmpl w:val="B5E6E66A"/>
@@ -17124,7 +18189,7 @@
       </w:rPr>
     </w:lvl>
   </w:abstractNum>
-  <w:abstractNum w:abstractNumId="22">
+  <w:abstractNum w:abstractNumId="23">
     <w:nsid w:val="2D5317AD"/>
     <w:multiLevelType w:val="hybridMultilevel"/>
     <w:tmpl w:val="DE9A3BF6"/>
@@ -17237,7 +18302,7 @@
       </w:rPr>
     </w:lvl>
   </w:abstractNum>
-  <w:abstractNum w:abstractNumId="23">
+  <w:abstractNum w:abstractNumId="24">
     <w:nsid w:val="397F6A3C"/>
     <w:multiLevelType w:val="hybridMultilevel"/>
     <w:tmpl w:val="2F96F46C"/>
@@ -17326,7 +18391,7 @@
       </w:pPr>
     </w:lvl>
   </w:abstractNum>
-  <w:abstractNum w:abstractNumId="24">
+  <w:abstractNum w:abstractNumId="25">
     <w:nsid w:val="3A005E69"/>
     <w:multiLevelType w:val="hybridMultilevel"/>
     <w:tmpl w:val="0394BE3A"/>
@@ -17415,7 +18480,7 @@
       </w:pPr>
     </w:lvl>
   </w:abstractNum>
-  <w:abstractNum w:abstractNumId="25">
+  <w:abstractNum w:abstractNumId="26">
     <w:nsid w:val="3A5A4A2C"/>
     <w:multiLevelType w:val="hybridMultilevel"/>
     <w:tmpl w:val="BABE7B78"/>
@@ -17504,7 +18569,7 @@
       </w:pPr>
     </w:lvl>
   </w:abstractNum>
-  <w:abstractNum w:abstractNumId="26">
+  <w:abstractNum w:abstractNumId="27">
     <w:nsid w:val="3E5E573B"/>
     <w:multiLevelType w:val="multilevel"/>
     <w:tmpl w:val="FA124794"/>
@@ -17625,7 +18690,7 @@
       </w:rPr>
     </w:lvl>
   </w:abstractNum>
-  <w:abstractNum w:abstractNumId="27">
+  <w:abstractNum w:abstractNumId="28">
     <w:nsid w:val="43666A0E"/>
     <w:multiLevelType w:val="multilevel"/>
     <w:tmpl w:val="7DEAE26A"/>
@@ -17746,7 +18811,7 @@
       </w:rPr>
     </w:lvl>
   </w:abstractNum>
-  <w:abstractNum w:abstractNumId="28">
+  <w:abstractNum w:abstractNumId="29">
     <w:nsid w:val="43D90F0E"/>
     <w:multiLevelType w:val="hybridMultilevel"/>
     <w:tmpl w:val="41F00210"/>
@@ -17835,7 +18900,7 @@
       </w:pPr>
     </w:lvl>
   </w:abstractNum>
-  <w:abstractNum w:abstractNumId="29">
+  <w:abstractNum w:abstractNumId="30">
     <w:nsid w:val="4F5F2F09"/>
     <w:multiLevelType w:val="hybridMultilevel"/>
     <w:tmpl w:val="F33E577C"/>
@@ -17924,7 +18989,7 @@
       </w:pPr>
     </w:lvl>
   </w:abstractNum>
-  <w:abstractNum w:abstractNumId="30">
+  <w:abstractNum w:abstractNumId="31">
     <w:nsid w:val="519879FF"/>
     <w:multiLevelType w:val="multilevel"/>
     <w:tmpl w:val="FCC00804"/>
@@ -18037,7 +19102,7 @@
       </w:rPr>
     </w:lvl>
   </w:abstractNum>
-  <w:abstractNum w:abstractNumId="31">
+  <w:abstractNum w:abstractNumId="32">
     <w:nsid w:val="55CB20D8"/>
     <w:multiLevelType w:val="hybridMultilevel"/>
     <w:tmpl w:val="9384B5CE"/>
@@ -18126,7 +19191,7 @@
       </w:pPr>
     </w:lvl>
   </w:abstractNum>
-  <w:abstractNum w:abstractNumId="32">
+  <w:abstractNum w:abstractNumId="33">
     <w:nsid w:val="55D34F44"/>
     <w:multiLevelType w:val="hybridMultilevel"/>
     <w:tmpl w:val="E7D69810"/>
@@ -18239,7 +19304,7 @@
       </w:rPr>
     </w:lvl>
   </w:abstractNum>
-  <w:abstractNum w:abstractNumId="33">
+  <w:abstractNum w:abstractNumId="34">
     <w:nsid w:val="5A594F3E"/>
     <w:multiLevelType w:val="multilevel"/>
     <w:tmpl w:val="94DAD6BC"/>
@@ -18352,7 +19417,7 @@
       </w:rPr>
     </w:lvl>
   </w:abstractNum>
-  <w:abstractNum w:abstractNumId="34">
+  <w:abstractNum w:abstractNumId="35">
     <w:nsid w:val="5AB3411A"/>
     <w:multiLevelType w:val="hybridMultilevel"/>
     <w:tmpl w:val="94C48624"/>
@@ -18441,7 +19506,7 @@
       </w:pPr>
     </w:lvl>
   </w:abstractNum>
-  <w:abstractNum w:abstractNumId="35">
+  <w:abstractNum w:abstractNumId="36">
     <w:nsid w:val="5DC75E45"/>
     <w:multiLevelType w:val="hybridMultilevel"/>
     <w:tmpl w:val="0B3EC7BC"/>
@@ -18530,7 +19595,7 @@
       </w:pPr>
     </w:lvl>
   </w:abstractNum>
-  <w:abstractNum w:abstractNumId="36">
+  <w:abstractNum w:abstractNumId="37">
     <w:nsid w:val="635B6575"/>
     <w:multiLevelType w:val="hybridMultilevel"/>
     <w:tmpl w:val="96B4218E"/>
@@ -18619,7 +19684,7 @@
       </w:pPr>
     </w:lvl>
   </w:abstractNum>
-  <w:abstractNum w:abstractNumId="37">
+  <w:abstractNum w:abstractNumId="38">
     <w:nsid w:val="676B5359"/>
     <w:multiLevelType w:val="hybridMultilevel"/>
     <w:tmpl w:val="F5569FC0"/>
@@ -18708,7 +19773,7 @@
       </w:pPr>
     </w:lvl>
   </w:abstractNum>
-  <w:abstractNum w:abstractNumId="38">
+  <w:abstractNum w:abstractNumId="39">
     <w:nsid w:val="69734164"/>
     <w:multiLevelType w:val="multilevel"/>
     <w:tmpl w:val="BE2A073E"/>
@@ -18821,7 +19886,7 @@
       </w:rPr>
     </w:lvl>
   </w:abstractNum>
-  <w:abstractNum w:abstractNumId="39">
+  <w:abstractNum w:abstractNumId="40">
     <w:nsid w:val="6A644E46"/>
     <w:multiLevelType w:val="hybridMultilevel"/>
     <w:tmpl w:val="35323C42"/>
@@ -18934,7 +19999,7 @@
       </w:rPr>
     </w:lvl>
   </w:abstractNum>
-  <w:abstractNum w:abstractNumId="40">
+  <w:abstractNum w:abstractNumId="41">
     <w:nsid w:val="6B561B24"/>
     <w:multiLevelType w:val="hybridMultilevel"/>
     <w:tmpl w:val="855CAAEA"/>
@@ -19023,7 +20088,7 @@
       </w:pPr>
     </w:lvl>
   </w:abstractNum>
-  <w:abstractNum w:abstractNumId="41">
+  <w:abstractNum w:abstractNumId="42">
     <w:nsid w:val="6CEC6ACA"/>
     <w:multiLevelType w:val="hybridMultilevel"/>
     <w:tmpl w:val="B062527A"/>
@@ -19112,7 +20177,7 @@
       </w:pPr>
     </w:lvl>
   </w:abstractNum>
-  <w:abstractNum w:abstractNumId="42">
+  <w:abstractNum w:abstractNumId="43">
     <w:nsid w:val="6E59180E"/>
     <w:multiLevelType w:val="hybridMultilevel"/>
     <w:tmpl w:val="AC907B8E"/>
@@ -19201,7 +20266,7 @@
       </w:pPr>
     </w:lvl>
   </w:abstractNum>
-  <w:abstractNum w:abstractNumId="43">
+  <w:abstractNum w:abstractNumId="44">
     <w:nsid w:val="714A7206"/>
     <w:multiLevelType w:val="hybridMultilevel"/>
     <w:tmpl w:val="71EE520E"/>
@@ -19290,11 +20355,11 @@
       </w:pPr>
     </w:lvl>
   </w:abstractNum>
-  <w:abstractNum w:abstractNumId="44">
+  <w:abstractNum w:abstractNumId="45">
     <w:nsid w:val="7A5F58E8"/>
-    <w:multiLevelType w:val="hybridMultilevel"/>
-    <w:tmpl w:val="28AEF468"/>
-    <w:lvl w:ilvl="0" w:tplc="4809000F">
+    <w:multiLevelType w:val="multilevel"/>
+    <w:tmpl w:val="A7A84E58"/>
+    <w:lvl w:ilvl="0">
       <w:start w:val="1"/>
       <w:numFmt w:val="decimal"/>
       <w:lvlText w:val="%1."/>
@@ -19306,80 +20371,112 @@
         <w:rFonts w:hint="default"/>
       </w:rPr>
     </w:lvl>
-    <w:lvl w:ilvl="1" w:tplc="48090019" w:tentative="1">
-      <w:start w:val="1"/>
-      <w:numFmt w:val="lowerLetter"/>
-      <w:lvlText w:val="%2."/>
-      <w:lvlJc w:val="left"/>
-      <w:pPr>
-        <w:ind w:left="1440" w:hanging="360"/>
-      </w:pPr>
-    </w:lvl>
-    <w:lvl w:ilvl="2" w:tplc="4809001B" w:tentative="1">
-      <w:start w:val="1"/>
-      <w:numFmt w:val="lowerRoman"/>
-      <w:lvlText w:val="%3."/>
-      <w:lvlJc w:val="right"/>
-      <w:pPr>
-        <w:ind w:left="2160" w:hanging="180"/>
-      </w:pPr>
-    </w:lvl>
-    <w:lvl w:ilvl="3" w:tplc="4809000F" w:tentative="1">
-      <w:start w:val="1"/>
+    <w:lvl w:ilvl="1">
+      <w:start w:val="2"/>
       <w:numFmt w:val="decimal"/>
-      <w:lvlText w:val="%4."/>
-      <w:lvlJc w:val="left"/>
-      <w:pPr>
-        <w:ind w:left="2880" w:hanging="360"/>
-      </w:pPr>
-    </w:lvl>
-    <w:lvl w:ilvl="4" w:tplc="48090019" w:tentative="1">
-      <w:start w:val="1"/>
-      <w:numFmt w:val="lowerLetter"/>
-      <w:lvlText w:val="%5."/>
-      <w:lvlJc w:val="left"/>
-      <w:pPr>
-        <w:ind w:left="3600" w:hanging="360"/>
-      </w:pPr>
-    </w:lvl>
-    <w:lvl w:ilvl="5" w:tplc="4809001B" w:tentative="1">
-      <w:start w:val="1"/>
-      <w:numFmt w:val="lowerRoman"/>
-      <w:lvlText w:val="%6."/>
-      <w:lvlJc w:val="right"/>
-      <w:pPr>
-        <w:ind w:left="4320" w:hanging="180"/>
-      </w:pPr>
-    </w:lvl>
-    <w:lvl w:ilvl="6" w:tplc="4809000F" w:tentative="1">
+      <w:isLgl/>
+      <w:lvlText w:val="%1.%2."/>
+      <w:lvlJc w:val="left"/>
+      <w:pPr>
+        <w:ind w:left="1080" w:hanging="720"/>
+      </w:pPr>
+      <w:rPr>
+        <w:rFonts w:hint="default"/>
+      </w:rPr>
+    </w:lvl>
+    <w:lvl w:ilvl="2">
       <w:start w:val="1"/>
       <w:numFmt w:val="decimal"/>
-      <w:lvlText w:val="%7."/>
-      <w:lvlJc w:val="left"/>
-      <w:pPr>
-        <w:ind w:left="5040" w:hanging="360"/>
-      </w:pPr>
-    </w:lvl>
-    <w:lvl w:ilvl="7" w:tplc="48090019" w:tentative="1">
-      <w:start w:val="1"/>
-      <w:numFmt w:val="lowerLetter"/>
-      <w:lvlText w:val="%8."/>
-      <w:lvlJc w:val="left"/>
-      <w:pPr>
-        <w:ind w:left="5760" w:hanging="360"/>
-      </w:pPr>
-    </w:lvl>
-    <w:lvl w:ilvl="8" w:tplc="4809001B" w:tentative="1">
-      <w:start w:val="1"/>
-      <w:numFmt w:val="lowerRoman"/>
-      <w:lvlText w:val="%9."/>
-      <w:lvlJc w:val="right"/>
-      <w:pPr>
-        <w:ind w:left="6480" w:hanging="180"/>
-      </w:pPr>
+      <w:isLgl/>
+      <w:lvlText w:val="%1.%2.%3."/>
+      <w:lvlJc w:val="left"/>
+      <w:pPr>
+        <w:ind w:left="1080" w:hanging="720"/>
+      </w:pPr>
+      <w:rPr>
+        <w:rFonts w:hint="default"/>
+      </w:rPr>
+    </w:lvl>
+    <w:lvl w:ilvl="3">
+      <w:start w:val="1"/>
+      <w:numFmt w:val="decimal"/>
+      <w:isLgl/>
+      <w:lvlText w:val="%1.%2.%3.%4."/>
+      <w:lvlJc w:val="left"/>
+      <w:pPr>
+        <w:ind w:left="1440" w:hanging="1080"/>
+      </w:pPr>
+      <w:rPr>
+        <w:rFonts w:hint="default"/>
+      </w:rPr>
+    </w:lvl>
+    <w:lvl w:ilvl="4">
+      <w:start w:val="1"/>
+      <w:numFmt w:val="decimal"/>
+      <w:isLgl/>
+      <w:lvlText w:val="%1.%2.%3.%4.%5."/>
+      <w:lvlJc w:val="left"/>
+      <w:pPr>
+        <w:ind w:left="1800" w:hanging="1440"/>
+      </w:pPr>
+      <w:rPr>
+        <w:rFonts w:hint="default"/>
+      </w:rPr>
+    </w:lvl>
+    <w:lvl w:ilvl="5">
+      <w:start w:val="1"/>
+      <w:numFmt w:val="decimal"/>
+      <w:isLgl/>
+      <w:lvlText w:val="%1.%2.%3.%4.%5.%6."/>
+      <w:lvlJc w:val="left"/>
+      <w:pPr>
+        <w:ind w:left="1800" w:hanging="1440"/>
+      </w:pPr>
+      <w:rPr>
+        <w:rFonts w:hint="default"/>
+      </w:rPr>
+    </w:lvl>
+    <w:lvl w:ilvl="6">
+      <w:start w:val="1"/>
+      <w:numFmt w:val="decimal"/>
+      <w:isLgl/>
+      <w:lvlText w:val="%1.%2.%3.%4.%5.%6.%7."/>
+      <w:lvlJc w:val="left"/>
+      <w:pPr>
+        <w:ind w:left="2160" w:hanging="1800"/>
+      </w:pPr>
+      <w:rPr>
+        <w:rFonts w:hint="default"/>
+      </w:rPr>
+    </w:lvl>
+    <w:lvl w:ilvl="7">
+      <w:start w:val="1"/>
+      <w:numFmt w:val="decimal"/>
+      <w:isLgl/>
+      <w:lvlText w:val="%1.%2.%3.%4.%5.%6.%7.%8."/>
+      <w:lvlJc w:val="left"/>
+      <w:pPr>
+        <w:ind w:left="2520" w:hanging="2160"/>
+      </w:pPr>
+      <w:rPr>
+        <w:rFonts w:hint="default"/>
+      </w:rPr>
+    </w:lvl>
+    <w:lvl w:ilvl="8">
+      <w:start w:val="1"/>
+      <w:numFmt w:val="decimal"/>
+      <w:isLgl/>
+      <w:lvlText w:val="%1.%2.%3.%4.%5.%6.%7.%8.%9."/>
+      <w:lvlJc w:val="left"/>
+      <w:pPr>
+        <w:ind w:left="2520" w:hanging="2160"/>
+      </w:pPr>
+      <w:rPr>
+        <w:rFonts w:hint="default"/>
+      </w:rPr>
     </w:lvl>
   </w:abstractNum>
-  <w:abstractNum w:abstractNumId="45">
+  <w:abstractNum w:abstractNumId="46">
     <w:nsid w:val="7AB006B7"/>
     <w:multiLevelType w:val="hybridMultilevel"/>
     <w:tmpl w:val="03A87EB8"/>
@@ -19468,7 +20565,7 @@
       </w:pPr>
     </w:lvl>
   </w:abstractNum>
-  <w:abstractNum w:abstractNumId="46">
+  <w:abstractNum w:abstractNumId="47">
     <w:nsid w:val="7D6A3270"/>
     <w:multiLevelType w:val="hybridMultilevel"/>
     <w:tmpl w:val="5CD821D6"/>
@@ -19555,67 +20652,67 @@
     </w:lvl>
   </w:abstractNum>
   <w:num w:numId="1">
-    <w:abstractNumId w:val="32"/>
+    <w:abstractNumId w:val="33"/>
   </w:num>
   <w:num w:numId="2">
-    <w:abstractNumId w:val="27"/>
+    <w:abstractNumId w:val="28"/>
   </w:num>
   <w:num w:numId="3">
-    <w:abstractNumId w:val="15"/>
+    <w:abstractNumId w:val="16"/>
   </w:num>
   <w:num w:numId="4">
-    <w:abstractNumId w:val="11"/>
+    <w:abstractNumId w:val="12"/>
   </w:num>
   <w:num w:numId="5">
-    <w:abstractNumId w:val="9"/>
+    <w:abstractNumId w:val="10"/>
   </w:num>
   <w:num w:numId="6">
     <w:abstractNumId w:val="1"/>
   </w:num>
   <w:num w:numId="7">
-    <w:abstractNumId w:val="32"/>
+    <w:abstractNumId w:val="33"/>
   </w:num>
   <w:num w:numId="8">
+    <w:abstractNumId w:val="15"/>
+  </w:num>
+  <w:num w:numId="9">
+    <w:abstractNumId w:val="20"/>
+  </w:num>
+  <w:num w:numId="10">
     <w:abstractNumId w:val="14"/>
   </w:num>
-  <w:num w:numId="9">
-    <w:abstractNumId w:val="19"/>
+  <w:num w:numId="11">
+    <w:abstractNumId w:val="18"/>
   </w:num>
-  <w:num w:numId="10">
+  <w:num w:numId="12">
+    <w:abstractNumId w:val="6"/>
+  </w:num>
+  <w:num w:numId="13">
+    <w:abstractNumId w:val="17"/>
+  </w:num>
+  <w:num w:numId="14">
+    <w:abstractNumId w:val="21"/>
+  </w:num>
+  <w:num w:numId="15">
+    <w:abstractNumId w:val="27"/>
+  </w:num>
+  <w:num w:numId="16">
+    <w:abstractNumId w:val="4"/>
+  </w:num>
+  <w:num w:numId="17">
+    <w:abstractNumId w:val="42"/>
+  </w:num>
+  <w:num w:numId="18">
+    <w:abstractNumId w:val="37"/>
+  </w:num>
+  <w:num w:numId="19">
     <w:abstractNumId w:val="13"/>
   </w:num>
-  <w:num w:numId="11">
-    <w:abstractNumId w:val="17"/>
-  </w:num>
-  <w:num w:numId="12">
-    <w:abstractNumId w:val="5"/>
-  </w:num>
-  <w:num w:numId="13">
-    <w:abstractNumId w:val="16"/>
-  </w:num>
-  <w:num w:numId="14">
-    <w:abstractNumId w:val="20"/>
-  </w:num>
-  <w:num w:numId="15">
-    <w:abstractNumId w:val="26"/>
-  </w:num>
-  <w:num w:numId="16">
-    <w:abstractNumId w:val="3"/>
-  </w:num>
-  <w:num w:numId="17">
-    <w:abstractNumId w:val="41"/>
-  </w:num>
-  <w:num w:numId="18">
-    <w:abstractNumId w:val="36"/>
-  </w:num>
-  <w:num w:numId="19">
-    <w:abstractNumId w:val="12"/>
-  </w:num>
   <w:num w:numId="20">
-    <w:abstractNumId w:val="21"/>
+    <w:abstractNumId w:val="22"/>
   </w:num>
   <w:num w:numId="21">
-    <w:abstractNumId w:val="27"/>
+    <w:abstractNumId w:val="28"/>
     <w:lvlOverride w:ilvl="0">
       <w:startOverride w:val="1"/>
     </w:lvlOverride>
@@ -19645,88 +20742,118 @@
     </w:lvlOverride>
   </w:num>
   <w:num w:numId="22">
+    <w:abstractNumId w:val="40"/>
+  </w:num>
+  <w:num w:numId="23">
+    <w:abstractNumId w:val="43"/>
+  </w:num>
+  <w:num w:numId="24">
+    <w:abstractNumId w:val="47"/>
+  </w:num>
+  <w:num w:numId="25">
+    <w:abstractNumId w:val="23"/>
+  </w:num>
+  <w:num w:numId="26">
+    <w:abstractNumId w:val="24"/>
+  </w:num>
+  <w:num w:numId="27">
+    <w:abstractNumId w:val="3"/>
+  </w:num>
+  <w:num w:numId="28">
+    <w:abstractNumId w:val="41"/>
+  </w:num>
+  <w:num w:numId="29">
     <w:abstractNumId w:val="39"/>
   </w:num>
-  <w:num w:numId="23">
-    <w:abstractNumId w:val="42"/>
-  </w:num>
-  <w:num w:numId="24">
-    <w:abstractNumId w:val="46"/>
-  </w:num>
-  <w:num w:numId="25">
-    <w:abstractNumId w:val="22"/>
-  </w:num>
-  <w:num w:numId="26">
-    <w:abstractNumId w:val="23"/>
-  </w:num>
-  <w:num w:numId="27">
-    <w:abstractNumId w:val="2"/>
-  </w:num>
-  <w:num w:numId="28">
-    <w:abstractNumId w:val="40"/>
-  </w:num>
-  <w:num w:numId="29">
-    <w:abstractNumId w:val="38"/>
-  </w:num>
   <w:num w:numId="30">
-    <w:abstractNumId w:val="30"/>
+    <w:abstractNumId w:val="31"/>
   </w:num>
   <w:num w:numId="31">
+    <w:abstractNumId w:val="9"/>
+  </w:num>
+  <w:num w:numId="32">
+    <w:abstractNumId w:val="5"/>
+  </w:num>
+  <w:num w:numId="33">
     <w:abstractNumId w:val="8"/>
   </w:num>
-  <w:num w:numId="32">
-    <w:abstractNumId w:val="4"/>
-  </w:num>
-  <w:num w:numId="33">
-    <w:abstractNumId w:val="7"/>
-  </w:num>
   <w:num w:numId="34">
-    <w:abstractNumId w:val="43"/>
+    <w:abstractNumId w:val="44"/>
   </w:num>
   <w:num w:numId="35">
-    <w:abstractNumId w:val="34"/>
+    <w:abstractNumId w:val="35"/>
   </w:num>
   <w:num w:numId="36">
-    <w:abstractNumId w:val="33"/>
+    <w:abstractNumId w:val="34"/>
   </w:num>
   <w:num w:numId="37">
     <w:abstractNumId w:val="0"/>
   </w:num>
   <w:num w:numId="38">
+    <w:abstractNumId w:val="30"/>
+  </w:num>
+  <w:num w:numId="39">
+    <w:abstractNumId w:val="32"/>
+  </w:num>
+  <w:num w:numId="40">
+    <w:abstractNumId w:val="38"/>
+  </w:num>
+  <w:num w:numId="41">
+    <w:abstractNumId w:val="26"/>
+  </w:num>
+  <w:num w:numId="42">
+    <w:abstractNumId w:val="36"/>
+  </w:num>
+  <w:num w:numId="43">
+    <w:abstractNumId w:val="46"/>
+  </w:num>
+  <w:num w:numId="44">
+    <w:abstractNumId w:val="11"/>
+  </w:num>
+  <w:num w:numId="45">
     <w:abstractNumId w:val="29"/>
   </w:num>
-  <w:num w:numId="39">
-    <w:abstractNumId w:val="31"/>
+  <w:num w:numId="46">
+    <w:abstractNumId w:val="7"/>
   </w:num>
-  <w:num w:numId="40">
-    <w:abstractNumId w:val="37"/>
+  <w:num w:numId="47">
+    <w:abstractNumId w:val="45"/>
   </w:num>
-  <w:num w:numId="41">
+  <w:num w:numId="48">
+    <w:abstractNumId w:val="19"/>
+  </w:num>
+  <w:num w:numId="49">
     <w:abstractNumId w:val="25"/>
   </w:num>
-  <w:num w:numId="42">
-    <w:abstractNumId w:val="35"/>
-  </w:num>
-  <w:num w:numId="43">
-    <w:abstractNumId w:val="45"/>
-  </w:num>
-  <w:num w:numId="44">
-    <w:abstractNumId w:val="10"/>
-  </w:num>
-  <w:num w:numId="45">
-    <w:abstractNumId w:val="28"/>
-  </w:num>
-  <w:num w:numId="46">
-    <w:abstractNumId w:val="6"/>
-  </w:num>
-  <w:num w:numId="47">
-    <w:abstractNumId w:val="44"/>
-  </w:num>
-  <w:num w:numId="48">
-    <w:abstractNumId w:val="18"/>
-  </w:num>
-  <w:num w:numId="49">
-    <w:abstractNumId w:val="24"/>
+  <w:num w:numId="50">
+    <w:abstractNumId w:val="2"/>
+    <w:lvlOverride w:ilvl="0">
+      <w:startOverride w:val="1"/>
+    </w:lvlOverride>
+    <w:lvlOverride w:ilvl="1">
+      <w:startOverride w:val="1"/>
+    </w:lvlOverride>
+    <w:lvlOverride w:ilvl="2">
+      <w:startOverride w:val="1"/>
+    </w:lvlOverride>
+    <w:lvlOverride w:ilvl="3">
+      <w:startOverride w:val="1"/>
+    </w:lvlOverride>
+    <w:lvlOverride w:ilvl="4">
+      <w:startOverride w:val="1"/>
+    </w:lvlOverride>
+    <w:lvlOverride w:ilvl="5">
+      <w:startOverride w:val="1"/>
+    </w:lvlOverride>
+    <w:lvlOverride w:ilvl="6">
+      <w:startOverride w:val="1"/>
+    </w:lvlOverride>
+    <w:lvlOverride w:ilvl="7">
+      <w:startOverride w:val="1"/>
+    </w:lvlOverride>
+    <w:lvlOverride w:ilvl="8">
+      <w:startOverride w:val="1"/>
+    </w:lvlOverride>
   </w:num>
 </w:numbering>
 </file>
@@ -20693,7 +21820,6 @@
       <w:spacing w:after="0" w:line="240" w:lineRule="auto"/>
     </w:pPr>
     <w:tblPr>
-      <w:tblInd w:w="0" w:type="dxa"/>
       <w:tblBorders>
         <w:top w:val="single" w:sz="4" w:space="0" w:color="auto"/>
         <w:left w:val="single" w:sz="4" w:space="0" w:color="auto"/>
@@ -20702,12 +21828,6 @@
         <w:insideH w:val="single" w:sz="4" w:space="0" w:color="auto"/>
         <w:insideV w:val="single" w:sz="4" w:space="0" w:color="auto"/>
       </w:tblBorders>
-      <w:tblCellMar>
-        <w:top w:w="0" w:type="dxa"/>
-        <w:left w:w="108" w:type="dxa"/>
-        <w:bottom w:w="0" w:type="dxa"/>
-        <w:right w:w="108" w:type="dxa"/>
-      </w:tblCellMar>
     </w:tblPr>
   </w:style>
   <w:style w:type="character" w:styleId="CommentReference">
@@ -20941,7 +22061,6 @@
     <w:tblPr>
       <w:tblStyleRowBandSize w:val="1"/>
       <w:tblStyleColBandSize w:val="1"/>
-      <w:tblInd w:w="0" w:type="dxa"/>
       <w:tblBorders>
         <w:top w:val="single" w:sz="4" w:space="0" w:color="B8CCE4" w:themeColor="accent1" w:themeTint="66"/>
         <w:left w:val="single" w:sz="4" w:space="0" w:color="B8CCE4" w:themeColor="accent1" w:themeTint="66"/>
@@ -20950,12 +22069,6 @@
         <w:insideH w:val="single" w:sz="4" w:space="0" w:color="B8CCE4" w:themeColor="accent1" w:themeTint="66"/>
         <w:insideV w:val="single" w:sz="4" w:space="0" w:color="B8CCE4" w:themeColor="accent1" w:themeTint="66"/>
       </w:tblBorders>
-      <w:tblCellMar>
-        <w:top w:w="0" w:type="dxa"/>
-        <w:left w:w="108" w:type="dxa"/>
-        <w:bottom w:w="0" w:type="dxa"/>
-        <w:right w:w="108" w:type="dxa"/>
-      </w:tblCellMar>
     </w:tblPr>
     <w:tblStylePr w:type="firstRow">
       <w:rPr>
@@ -21959,7 +23072,6 @@
       <w:spacing w:after="0" w:line="240" w:lineRule="auto"/>
     </w:pPr>
     <w:tblPr>
-      <w:tblInd w:w="0" w:type="dxa"/>
       <w:tblBorders>
         <w:top w:val="single" w:sz="4" w:space="0" w:color="auto"/>
         <w:left w:val="single" w:sz="4" w:space="0" w:color="auto"/>
@@ -21968,12 +23080,6 @@
         <w:insideH w:val="single" w:sz="4" w:space="0" w:color="auto"/>
         <w:insideV w:val="single" w:sz="4" w:space="0" w:color="auto"/>
       </w:tblBorders>
-      <w:tblCellMar>
-        <w:top w:w="0" w:type="dxa"/>
-        <w:left w:w="108" w:type="dxa"/>
-        <w:bottom w:w="0" w:type="dxa"/>
-        <w:right w:w="108" w:type="dxa"/>
-      </w:tblCellMar>
     </w:tblPr>
   </w:style>
   <w:style w:type="character" w:styleId="CommentReference">
@@ -22508,7 +23614,7 @@
 </file>
 
 <file path=customXml/itemProps2.xml><?xml version="1.0" encoding="utf-8"?>
-<ds:datastoreItem xmlns:ds="http://schemas.openxmlformats.org/officeDocument/2006/customXml" ds:itemID="{4AD5F35F-FD5B-46C3-9222-A79BA439711D}">
+<ds:datastoreItem xmlns:ds="http://schemas.openxmlformats.org/officeDocument/2006/customXml" ds:itemID="{BC8C506B-84E3-4070-9BE0-6955EA763B9A}">
   <ds:schemaRefs>
     <ds:schemaRef ds:uri="http://schemas.openxmlformats.org/officeDocument/2006/bibliography"/>
   </ds:schemaRefs>

</xml_diff>

<commit_message>
Completed dinda's part of the final report.
</commit_message>
<xml_diff>
--- a/Report/TEAM05_Final_Report.docx
+++ b/Report/TEAM05_Final_Report.docx
@@ -3223,88 +3223,29 @@
         <w:br w:type="page"/>
       </w:r>
     </w:p>
-    <w:p>
-      <w:pPr>
-        <w:pStyle w:val="Heading2"/>
+    <w:p w14:noSpellErr="1">
+      <w:pPr>
+        <w:pStyle w:val="Normal"/>
         <w:numPr>
           <w:ilvl w:val="1"/>
           <w:numId w:val="31"/>
         </w:numPr>
+        <w:rPr/>
       </w:pPr>
       <w:bookmarkStart w:name="_Toc402473722" w:id="2"/>
       <w:r>
+        <w:rPr/>
         <w:lastRenderedPageBreak/>
         <w:t>Interaction</w:t>
       </w:r>
       <w:bookmarkEnd w:id="2"/>
       <w:r>
+        <w:rPr/>
         <w:t xml:space="preserve"> </w:t>
       </w:r>
-      <w:r>
-        <w:br/>
-      </w:r>
-    </w:p>
-    <w:p>
-      <w:r>
-        <w:t xml:space="preserve">/* </w:t>
-      </w:r>
-      <w:r>
-        <w:rPr>
-          <w:b/>
-          <w:color w:val="FF0000"/>
-        </w:rPr>
-        <w:t>DINDA</w:t>
-      </w:r>
-    </w:p>
-    <w:p>
-      <w:r>
-        <w:t>PLEASE REMOVE THIS COMMENT</w:t>
-      </w:r>
-    </w:p>
-    <w:p>
-      <w:r>
-        <w:t xml:space="preserve">Please change the diagrams as necessary to factor in the changes we made in CS3202. </w:t>
-      </w:r>
-    </w:p>
-    <w:p>
-      <w:r>
-        <w:t xml:space="preserve">Look at </w:t>
-      </w:r>
       <w:proofErr w:type="spellStart"/>
-      <w:r>
-        <w:t>pg</w:t>
-      </w:r>
       <w:proofErr w:type="spellEnd"/>
-      <w:r>
-        <w:t xml:space="preserve"> 67 of handbook. </w:t>
-      </w:r>
-    </w:p>
-    <w:p>
-      <w:r>
-        <w:t>Also, include more UML diagrams that were used in project planning or testing plan!</w:t>
-      </w:r>
-    </w:p>
-    <w:p>
-      <w:pPr>
-        <w:rPr>
-          <w:sz w:val="22"/>
-          <w:szCs w:val="22"/>
-        </w:rPr>
-      </w:pPr>
-      <w:r>
-        <w:rPr>
-          <w:sz w:val="22"/>
-          <w:szCs w:val="22"/>
-        </w:rPr>
-        <w:t xml:space="preserve">Draw UML diagrams that you found useful. For each diagram that you draw, explain how you used it (e.g., in project planning, communication, test planning or in other situations), and comment on the value a diagram added to your project. </w:t>
-      </w:r>
-    </w:p>
-    <w:p>
-      <w:r>
-        <w:t>*/</w:t>
-      </w:r>
-    </w:p>
-    <w:p/>
+    </w:p>
     <w:p>
       <w:proofErr w:type="spellStart"/>
       <w:r>
@@ -7067,9 +7008,9 @@
       </w:tblPr>
       <w:tblGrid>
         <w:gridCol w:w="1230"/>
-        <w:gridCol w:w="6795"/>
-        <w:gridCol w:w="3180"/>
-        <w:gridCol w:w="2715"/>
+        <w:gridCol w:w="7710"/>
+        <w:gridCol w:w="2700"/>
+        <w:gridCol w:w="2265"/>
       </w:tblGrid>
       <w:tr>
         <w:tc>
@@ -7090,7 +7031,7 @@
         <w:tc>
           <w:tcPr>
             <w:cnfStyle w:val="000000000000" w:firstRow="0" w:lastRow="0" w:firstColumn="0" w:lastColumn="0" w:oddVBand="0" w:evenVBand="0" w:oddHBand="0" w:evenHBand="0" w:firstRowFirstColumn="0" w:firstRowLastColumn="0" w:lastRowFirstColumn="0" w:lastRowLastColumn="0"/>
-            <w:tcW w:w="6795" w:type="dxa"/>
+            <w:tcW w:w="7710" w:type="dxa"/>
           </w:tcPr>
           <w:p w14:noSpellErr="1">
             <w:pPr>
@@ -7105,7 +7046,7 @@
         <w:tc>
           <w:tcPr>
             <w:cnfStyle w:val="000000000000" w:firstRow="0" w:lastRow="0" w:firstColumn="0" w:lastColumn="0" w:oddVBand="0" w:evenVBand="0" w:oddHBand="0" w:evenHBand="0" w:firstRowFirstColumn="0" w:firstRowLastColumn="0" w:lastRowFirstColumn="0" w:lastRowLastColumn="0"/>
-            <w:tcW w:w="3180" w:type="dxa"/>
+            <w:tcW w:w="2700" w:type="dxa"/>
           </w:tcPr>
           <w:p w14:noSpellErr="1">
             <w:pPr>
@@ -7120,7 +7061,7 @@
         <w:tc>
           <w:tcPr>
             <w:cnfStyle w:val="000000000000" w:firstRow="0" w:lastRow="0" w:firstColumn="0" w:lastColumn="0" w:oddVBand="0" w:evenVBand="0" w:oddHBand="0" w:evenHBand="0" w:firstRowFirstColumn="0" w:firstRowLastColumn="0" w:lastRowFirstColumn="0" w:lastRowLastColumn="0"/>
-            <w:tcW w:w="2715" w:type="dxa"/>
+            <w:tcW w:w="2265" w:type="dxa"/>
           </w:tcPr>
           <w:p w14:noSpellErr="1">
             <w:pPr>
@@ -7152,7 +7093,7 @@
         <w:tc>
           <w:tcPr>
             <w:cnfStyle w:val="000000000000" w:firstRow="0" w:lastRow="0" w:firstColumn="0" w:lastColumn="0" w:oddVBand="0" w:evenVBand="0" w:oddHBand="0" w:evenHBand="0" w:firstRowFirstColumn="0" w:firstRowLastColumn="0" w:lastRowFirstColumn="0" w:lastRowLastColumn="0"/>
-            <w:tcW w:w="6795" w:type="dxa"/>
+            <w:tcW w:w="7710" w:type="dxa"/>
           </w:tcPr>
           <w:p w14:noSpellErr="1">
             <w:pPr>
@@ -7167,7 +7108,7 @@
         <w:tc>
           <w:tcPr>
             <w:cnfStyle w:val="000000000000" w:firstRow="0" w:lastRow="0" w:firstColumn="0" w:lastColumn="0" w:oddVBand="0" w:evenVBand="0" w:oddHBand="0" w:evenHBand="0" w:firstRowFirstColumn="0" w:firstRowLastColumn="0" w:lastRowFirstColumn="0" w:lastRowLastColumn="0"/>
-            <w:tcW w:w="3180" w:type="dxa"/>
+            <w:tcW w:w="2700" w:type="dxa"/>
           </w:tcPr>
           <w:p w14:noSpellErr="1">
             <w:pPr>
@@ -7182,7 +7123,7 @@
         <w:tc>
           <w:tcPr>
             <w:cnfStyle w:val="000000000000" w:firstRow="0" w:lastRow="0" w:firstColumn="0" w:lastColumn="0" w:oddVBand="0" w:evenVBand="0" w:oddHBand="0" w:evenHBand="0" w:firstRowFirstColumn="0" w:firstRowLastColumn="0" w:lastRowFirstColumn="0" w:lastRowLastColumn="0"/>
-            <w:tcW w:w="2715" w:type="dxa"/>
+            <w:tcW w:w="2265" w:type="dxa"/>
           </w:tcPr>
           <w:p w14:noSpellErr="1">
             <w:pPr>
@@ -7214,7 +7155,7 @@
         <w:tc>
           <w:tcPr>
             <w:cnfStyle w:val="000000000000" w:firstRow="0" w:lastRow="0" w:firstColumn="0" w:lastColumn="0" w:oddVBand="0" w:evenVBand="0" w:oddHBand="0" w:evenHBand="0" w:firstRowFirstColumn="0" w:firstRowLastColumn="0" w:lastRowFirstColumn="0" w:lastRowLastColumn="0"/>
-            <w:tcW w:w="6795" w:type="dxa"/>
+            <w:tcW w:w="7710" w:type="dxa"/>
           </w:tcPr>
           <w:p w14:noSpellErr="1">
             <w:pPr>
@@ -7229,7 +7170,7 @@
         <w:tc>
           <w:tcPr>
             <w:cnfStyle w:val="000000000000" w:firstRow="0" w:lastRow="0" w:firstColumn="0" w:lastColumn="0" w:oddVBand="0" w:evenVBand="0" w:oddHBand="0" w:evenHBand="0" w:firstRowFirstColumn="0" w:firstRowLastColumn="0" w:lastRowFirstColumn="0" w:lastRowLastColumn="0"/>
-            <w:tcW w:w="3180" w:type="dxa"/>
+            <w:tcW w:w="2700" w:type="dxa"/>
           </w:tcPr>
           <w:p w14:noSpellErr="1">
             <w:pPr>
@@ -7244,7 +7185,7 @@
         <w:tc>
           <w:tcPr>
             <w:cnfStyle w:val="000000000000" w:firstRow="0" w:lastRow="0" w:firstColumn="0" w:lastColumn="0" w:oddVBand="0" w:evenVBand="0" w:oddHBand="0" w:evenHBand="0" w:firstRowFirstColumn="0" w:firstRowLastColumn="0" w:lastRowFirstColumn="0" w:lastRowLastColumn="0"/>
-            <w:tcW w:w="2715" w:type="dxa"/>
+            <w:tcW w:w="2265" w:type="dxa"/>
           </w:tcPr>
           <w:p w14:noSpellErr="1">
             <w:pPr>
@@ -7276,7 +7217,7 @@
         <w:tc>
           <w:tcPr>
             <w:cnfStyle w:val="000000000000" w:firstRow="0" w:lastRow="0" w:firstColumn="0" w:lastColumn="0" w:oddVBand="0" w:evenVBand="0" w:oddHBand="0" w:evenHBand="0" w:firstRowFirstColumn="0" w:firstRowLastColumn="0" w:lastRowFirstColumn="0" w:lastRowLastColumn="0"/>
-            <w:tcW w:w="6795" w:type="dxa"/>
+            <w:tcW w:w="7710" w:type="dxa"/>
           </w:tcPr>
           <w:p w14:noSpellErr="1">
             <w:pPr>
@@ -7291,7 +7232,7 @@
         <w:tc>
           <w:tcPr>
             <w:cnfStyle w:val="000000000000" w:firstRow="0" w:lastRow="0" w:firstColumn="0" w:lastColumn="0" w:oddVBand="0" w:evenVBand="0" w:oddHBand="0" w:evenHBand="0" w:firstRowFirstColumn="0" w:firstRowLastColumn="0" w:lastRowFirstColumn="0" w:lastRowLastColumn="0"/>
-            <w:tcW w:w="3180" w:type="dxa"/>
+            <w:tcW w:w="2700" w:type="dxa"/>
           </w:tcPr>
           <w:p w14:noSpellErr="1">
             <w:pPr>
@@ -7306,12 +7247,16 @@
         <w:tc>
           <w:tcPr>
             <w:cnfStyle w:val="000000000000" w:firstRow="0" w:lastRow="0" w:firstColumn="0" w:lastColumn="0" w:oddVBand="0" w:evenVBand="0" w:oddHBand="0" w:evenHBand="0" w:firstRowFirstColumn="0" w:firstRowLastColumn="0" w:lastRowFirstColumn="0" w:lastRowLastColumn="0"/>
-            <w:tcW w:w="2715" w:type="dxa"/>
+            <w:tcW w:w="2265" w:type="dxa"/>
           </w:tcPr>
-          <w:p>
+          <w:p w14:noSpellErr="1">
             <w:pPr>
               <w:pStyle w:val="Heading3"/>
             </w:pPr>
+            <w:r>
+              <w:rPr/>
+              <w:t>Week 5</w:t>
+            </w:r>
           </w:p>
         </w:tc>
       </w:tr>
@@ -7334,7 +7279,7 @@
         <w:tc>
           <w:tcPr>
             <w:cnfStyle w:val="000000000000" w:firstRow="0" w:lastRow="0" w:firstColumn="0" w:lastColumn="0" w:oddVBand="0" w:evenVBand="0" w:oddHBand="0" w:evenHBand="0" w:firstRowFirstColumn="0" w:firstRowLastColumn="0" w:lastRowFirstColumn="0" w:lastRowLastColumn="0"/>
-            <w:tcW w:w="6795" w:type="dxa"/>
+            <w:tcW w:w="7710" w:type="dxa"/>
           </w:tcPr>
           <w:p w14:noSpellErr="1">
             <w:pPr>
@@ -7353,7 +7298,7 @@
         <w:tc>
           <w:tcPr>
             <w:cnfStyle w:val="000000000000" w:firstRow="0" w:lastRow="0" w:firstColumn="0" w:lastColumn="0" w:oddVBand="0" w:evenVBand="0" w:oddHBand="0" w:evenHBand="0" w:firstRowFirstColumn="0" w:firstRowLastColumn="0" w:lastRowFirstColumn="0" w:lastRowLastColumn="0"/>
-            <w:tcW w:w="3180" w:type="dxa"/>
+            <w:tcW w:w="2700" w:type="dxa"/>
           </w:tcPr>
           <w:p w14:noSpellErr="1">
             <w:pPr>
@@ -7368,12 +7313,16 @@
         <w:tc>
           <w:tcPr>
             <w:cnfStyle w:val="000000000000" w:firstRow="0" w:lastRow="0" w:firstColumn="0" w:lastColumn="0" w:oddVBand="0" w:evenVBand="0" w:oddHBand="0" w:evenHBand="0" w:firstRowFirstColumn="0" w:firstRowLastColumn="0" w:lastRowFirstColumn="0" w:lastRowLastColumn="0"/>
-            <w:tcW w:w="2715" w:type="dxa"/>
+            <w:tcW w:w="2265" w:type="dxa"/>
           </w:tcPr>
-          <w:p>
+          <w:p w14:noSpellErr="1">
             <w:pPr>
               <w:pStyle w:val="Heading3"/>
             </w:pPr>
+            <w:r>
+              <w:rPr/>
+              <w:t>Week 5</w:t>
+            </w:r>
           </w:p>
         </w:tc>
       </w:tr>
@@ -7396,7 +7345,7 @@
         <w:tc>
           <w:tcPr>
             <w:cnfStyle w:val="000000000000" w:firstRow="0" w:lastRow="0" w:firstColumn="0" w:lastColumn="0" w:oddVBand="0" w:evenVBand="0" w:oddHBand="0" w:evenHBand="0" w:firstRowFirstColumn="0" w:firstRowLastColumn="0" w:lastRowFirstColumn="0" w:lastRowLastColumn="0"/>
-            <w:tcW w:w="6795" w:type="dxa"/>
+            <w:tcW w:w="7710" w:type="dxa"/>
           </w:tcPr>
           <w:p w14:noSpellErr="1">
             <w:pPr>
@@ -7415,7 +7364,7 @@
         <w:tc>
           <w:tcPr>
             <w:cnfStyle w:val="000000000000" w:firstRow="0" w:lastRow="0" w:firstColumn="0" w:lastColumn="0" w:oddVBand="0" w:evenVBand="0" w:oddHBand="0" w:evenHBand="0" w:firstRowFirstColumn="0" w:firstRowLastColumn="0" w:lastRowFirstColumn="0" w:lastRowLastColumn="0"/>
-            <w:tcW w:w="3180" w:type="dxa"/>
+            <w:tcW w:w="2700" w:type="dxa"/>
           </w:tcPr>
           <w:p w14:noSpellErr="1">
             <w:pPr>
@@ -7430,12 +7379,16 @@
         <w:tc>
           <w:tcPr>
             <w:cnfStyle w:val="000000000000" w:firstRow="0" w:lastRow="0" w:firstColumn="0" w:lastColumn="0" w:oddVBand="0" w:evenVBand="0" w:oddHBand="0" w:evenHBand="0" w:firstRowFirstColumn="0" w:firstRowLastColumn="0" w:lastRowFirstColumn="0" w:lastRowLastColumn="0"/>
-            <w:tcW w:w="2715" w:type="dxa"/>
+            <w:tcW w:w="2265" w:type="dxa"/>
           </w:tcPr>
-          <w:p>
+          <w:p w14:noSpellErr="1">
             <w:pPr>
               <w:pStyle w:val="Heading3"/>
             </w:pPr>
+            <w:r>
+              <w:rPr/>
+              <w:t>Week 6</w:t>
+            </w:r>
           </w:p>
         </w:tc>
       </w:tr>
@@ -7458,7 +7411,7 @@
         <w:tc>
           <w:tcPr>
             <w:cnfStyle w:val="000000000000" w:firstRow="0" w:lastRow="0" w:firstColumn="0" w:lastColumn="0" w:oddVBand="0" w:evenVBand="0" w:oddHBand="0" w:evenHBand="0" w:firstRowFirstColumn="0" w:firstRowLastColumn="0" w:lastRowFirstColumn="0" w:lastRowLastColumn="0"/>
-            <w:tcW w:w="6795" w:type="dxa"/>
+            <w:tcW w:w="7710" w:type="dxa"/>
           </w:tcPr>
           <w:p w14:noSpellErr="1">
             <w:pPr>
@@ -7473,7 +7426,7 @@
         <w:tc>
           <w:tcPr>
             <w:cnfStyle w:val="000000000000" w:firstRow="0" w:lastRow="0" w:firstColumn="0" w:lastColumn="0" w:oddVBand="0" w:evenVBand="0" w:oddHBand="0" w:evenHBand="0" w:firstRowFirstColumn="0" w:firstRowLastColumn="0" w:lastRowFirstColumn="0" w:lastRowLastColumn="0"/>
-            <w:tcW w:w="3180" w:type="dxa"/>
+            <w:tcW w:w="2700" w:type="dxa"/>
           </w:tcPr>
           <w:p w14:noSpellErr="1">
             <w:pPr>
@@ -7488,12 +7441,16 @@
         <w:tc>
           <w:tcPr>
             <w:cnfStyle w:val="000000000000" w:firstRow="0" w:lastRow="0" w:firstColumn="0" w:lastColumn="0" w:oddVBand="0" w:evenVBand="0" w:oddHBand="0" w:evenHBand="0" w:firstRowFirstColumn="0" w:firstRowLastColumn="0" w:lastRowFirstColumn="0" w:lastRowLastColumn="0"/>
-            <w:tcW w:w="2715" w:type="dxa"/>
+            <w:tcW w:w="2265" w:type="dxa"/>
           </w:tcPr>
-          <w:p>
+          <w:p w14:noSpellErr="1">
             <w:pPr>
               <w:pStyle w:val="Heading3"/>
             </w:pPr>
+            <w:r>
+              <w:rPr/>
+              <w:t>Week 7</w:t>
+            </w:r>
           </w:p>
         </w:tc>
       </w:tr>
@@ -7516,7 +7473,7 @@
         <w:tc>
           <w:tcPr>
             <w:cnfStyle w:val="000000000000" w:firstRow="0" w:lastRow="0" w:firstColumn="0" w:lastColumn="0" w:oddVBand="0" w:evenVBand="0" w:oddHBand="0" w:evenHBand="0" w:firstRowFirstColumn="0" w:firstRowLastColumn="0" w:lastRowFirstColumn="0" w:lastRowLastColumn="0"/>
-            <w:tcW w:w="6795" w:type="dxa"/>
+            <w:tcW w:w="7710" w:type="dxa"/>
           </w:tcPr>
           <w:p w14:noSpellErr="1">
             <w:pPr>
@@ -7535,7 +7492,7 @@
         <w:tc>
           <w:tcPr>
             <w:cnfStyle w:val="000000000000" w:firstRow="0" w:lastRow="0" w:firstColumn="0" w:lastColumn="0" w:oddVBand="0" w:evenVBand="0" w:oddHBand="0" w:evenHBand="0" w:firstRowFirstColumn="0" w:firstRowLastColumn="0" w:lastRowFirstColumn="0" w:lastRowLastColumn="0"/>
-            <w:tcW w:w="3180" w:type="dxa"/>
+            <w:tcW w:w="2700" w:type="dxa"/>
           </w:tcPr>
           <w:p w14:noSpellErr="1">
             <w:pPr>
@@ -7550,12 +7507,16 @@
         <w:tc>
           <w:tcPr>
             <w:cnfStyle w:val="000000000000" w:firstRow="0" w:lastRow="0" w:firstColumn="0" w:lastColumn="0" w:oddVBand="0" w:evenVBand="0" w:oddHBand="0" w:evenHBand="0" w:firstRowFirstColumn="0" w:firstRowLastColumn="0" w:lastRowFirstColumn="0" w:lastRowLastColumn="0"/>
-            <w:tcW w:w="2715" w:type="dxa"/>
+            <w:tcW w:w="2265" w:type="dxa"/>
           </w:tcPr>
-          <w:p>
+          <w:p w14:noSpellErr="1">
             <w:pPr>
               <w:pStyle w:val="Heading3"/>
             </w:pPr>
+            <w:r>
+              <w:rPr/>
+              <w:t>Week 7</w:t>
+            </w:r>
           </w:p>
         </w:tc>
       </w:tr>
@@ -7578,7 +7539,7 @@
         <w:tc>
           <w:tcPr>
             <w:cnfStyle w:val="000000000000" w:firstRow="0" w:lastRow="0" w:firstColumn="0" w:lastColumn="0" w:oddVBand="0" w:evenVBand="0" w:oddHBand="0" w:evenHBand="0" w:firstRowFirstColumn="0" w:firstRowLastColumn="0" w:lastRowFirstColumn="0" w:lastRowLastColumn="0"/>
-            <w:tcW w:w="6795" w:type="dxa"/>
+            <w:tcW w:w="7710" w:type="dxa"/>
           </w:tcPr>
           <w:p w14:noSpellErr="1">
             <w:pPr>
@@ -7593,7 +7554,7 @@
         <w:tc>
           <w:tcPr>
             <w:cnfStyle w:val="000000000000" w:firstRow="0" w:lastRow="0" w:firstColumn="0" w:lastColumn="0" w:oddVBand="0" w:evenVBand="0" w:oddHBand="0" w:evenHBand="0" w:firstRowFirstColumn="0" w:firstRowLastColumn="0" w:lastRowFirstColumn="0" w:lastRowLastColumn="0"/>
-            <w:tcW w:w="3180" w:type="dxa"/>
+            <w:tcW w:w="2700" w:type="dxa"/>
           </w:tcPr>
           <w:p w14:noSpellErr="1">
             <w:pPr>
@@ -7608,12 +7569,16 @@
         <w:tc>
           <w:tcPr>
             <w:cnfStyle w:val="000000000000" w:firstRow="0" w:lastRow="0" w:firstColumn="0" w:lastColumn="0" w:oddVBand="0" w:evenVBand="0" w:oddHBand="0" w:evenHBand="0" w:firstRowFirstColumn="0" w:firstRowLastColumn="0" w:lastRowFirstColumn="0" w:lastRowLastColumn="0"/>
-            <w:tcW w:w="2715" w:type="dxa"/>
+            <w:tcW w:w="2265" w:type="dxa"/>
           </w:tcPr>
-          <w:p>
+          <w:p w14:noSpellErr="1">
             <w:pPr>
               <w:pStyle w:val="Heading3"/>
             </w:pPr>
+            <w:r>
+              <w:rPr/>
+              <w:t>Week 8</w:t>
+            </w:r>
           </w:p>
         </w:tc>
       </w:tr>
@@ -7636,7 +7601,7 @@
         <w:tc>
           <w:tcPr>
             <w:cnfStyle w:val="000000000000" w:firstRow="0" w:lastRow="0" w:firstColumn="0" w:lastColumn="0" w:oddVBand="0" w:evenVBand="0" w:oddHBand="0" w:evenHBand="0" w:firstRowFirstColumn="0" w:firstRowLastColumn="0" w:lastRowFirstColumn="0" w:lastRowLastColumn="0"/>
-            <w:tcW w:w="6795" w:type="dxa"/>
+            <w:tcW w:w="7710" w:type="dxa"/>
           </w:tcPr>
           <w:p w14:noSpellErr="1">
             <w:pPr>
@@ -7651,7 +7616,7 @@
         <w:tc>
           <w:tcPr>
             <w:cnfStyle w:val="000000000000" w:firstRow="0" w:lastRow="0" w:firstColumn="0" w:lastColumn="0" w:oddVBand="0" w:evenVBand="0" w:oddHBand="0" w:evenHBand="0" w:firstRowFirstColumn="0" w:firstRowLastColumn="0" w:lastRowFirstColumn="0" w:lastRowLastColumn="0"/>
-            <w:tcW w:w="3180" w:type="dxa"/>
+            <w:tcW w:w="2700" w:type="dxa"/>
           </w:tcPr>
           <w:p w14:noSpellErr="1">
             <w:pPr>
@@ -7666,12 +7631,16 @@
         <w:tc>
           <w:tcPr>
             <w:cnfStyle w:val="000000000000" w:firstRow="0" w:lastRow="0" w:firstColumn="0" w:lastColumn="0" w:oddVBand="0" w:evenVBand="0" w:oddHBand="0" w:evenHBand="0" w:firstRowFirstColumn="0" w:firstRowLastColumn="0" w:lastRowFirstColumn="0" w:lastRowLastColumn="0"/>
-            <w:tcW w:w="2715" w:type="dxa"/>
+            <w:tcW w:w="2265" w:type="dxa"/>
           </w:tcPr>
-          <w:p>
+          <w:p w14:noSpellErr="1">
             <w:pPr>
               <w:pStyle w:val="Heading3"/>
             </w:pPr>
+            <w:r>
+              <w:rPr/>
+              <w:t>Week 10</w:t>
+            </w:r>
           </w:p>
         </w:tc>
       </w:tr>
@@ -7694,7 +7663,7 @@
         <w:tc>
           <w:tcPr>
             <w:cnfStyle w:val="000000000000" w:firstRow="0" w:lastRow="0" w:firstColumn="0" w:lastColumn="0" w:oddVBand="0" w:evenVBand="0" w:oddHBand="0" w:evenHBand="0" w:firstRowFirstColumn="0" w:firstRowLastColumn="0" w:lastRowFirstColumn="0" w:lastRowLastColumn="0"/>
-            <w:tcW w:w="6795" w:type="dxa"/>
+            <w:tcW w:w="7710" w:type="dxa"/>
           </w:tcPr>
           <w:p w14:noSpellErr="1">
             <w:pPr>
@@ -7713,7 +7682,7 @@
         <w:tc>
           <w:tcPr>
             <w:cnfStyle w:val="000000000000" w:firstRow="0" w:lastRow="0" w:firstColumn="0" w:lastColumn="0" w:oddVBand="0" w:evenVBand="0" w:oddHBand="0" w:evenHBand="0" w:firstRowFirstColumn="0" w:firstRowLastColumn="0" w:lastRowFirstColumn="0" w:lastRowLastColumn="0"/>
-            <w:tcW w:w="3180" w:type="dxa"/>
+            <w:tcW w:w="2700" w:type="dxa"/>
           </w:tcPr>
           <w:p w14:noSpellErr="1">
             <w:pPr>
@@ -7728,12 +7697,16 @@
         <w:tc>
           <w:tcPr>
             <w:cnfStyle w:val="000000000000" w:firstRow="0" w:lastRow="0" w:firstColumn="0" w:lastColumn="0" w:oddVBand="0" w:evenVBand="0" w:oddHBand="0" w:evenHBand="0" w:firstRowFirstColumn="0" w:firstRowLastColumn="0" w:lastRowFirstColumn="0" w:lastRowLastColumn="0"/>
-            <w:tcW w:w="2715" w:type="dxa"/>
+            <w:tcW w:w="2265" w:type="dxa"/>
           </w:tcPr>
-          <w:p>
+          <w:p w14:noSpellErr="1">
             <w:pPr>
               <w:pStyle w:val="Heading3"/>
             </w:pPr>
+            <w:r>
+              <w:rPr/>
+              <w:t>Week 10</w:t>
+            </w:r>
           </w:p>
         </w:tc>
       </w:tr>
@@ -7756,7 +7729,7 @@
         <w:tc>
           <w:tcPr>
             <w:cnfStyle w:val="000000000000" w:firstRow="0" w:lastRow="0" w:firstColumn="0" w:lastColumn="0" w:oddVBand="0" w:evenVBand="0" w:oddHBand="0" w:evenHBand="0" w:firstRowFirstColumn="0" w:firstRowLastColumn="0" w:lastRowFirstColumn="0" w:lastRowLastColumn="0"/>
-            <w:tcW w:w="6795" w:type="dxa"/>
+            <w:tcW w:w="7710" w:type="dxa"/>
           </w:tcPr>
           <w:p w14:noSpellErr="1">
             <w:pPr>
@@ -7771,7 +7744,7 @@
         <w:tc>
           <w:tcPr>
             <w:cnfStyle w:val="000000000000" w:firstRow="0" w:lastRow="0" w:firstColumn="0" w:lastColumn="0" w:oddVBand="0" w:evenVBand="0" w:oddHBand="0" w:evenHBand="0" w:firstRowFirstColumn="0" w:firstRowLastColumn="0" w:lastRowFirstColumn="0" w:lastRowLastColumn="0"/>
-            <w:tcW w:w="3180" w:type="dxa"/>
+            <w:tcW w:w="2700" w:type="dxa"/>
           </w:tcPr>
           <w:p w14:noSpellErr="1">
             <w:pPr>
@@ -7786,12 +7759,16 @@
         <w:tc>
           <w:tcPr>
             <w:cnfStyle w:val="000000000000" w:firstRow="0" w:lastRow="0" w:firstColumn="0" w:lastColumn="0" w:oddVBand="0" w:evenVBand="0" w:oddHBand="0" w:evenHBand="0" w:firstRowFirstColumn="0" w:firstRowLastColumn="0" w:lastRowFirstColumn="0" w:lastRowLastColumn="0"/>
-            <w:tcW w:w="2715" w:type="dxa"/>
+            <w:tcW w:w="2265" w:type="dxa"/>
           </w:tcPr>
-          <w:p>
+          <w:p w14:noSpellErr="1">
             <w:pPr>
               <w:pStyle w:val="Heading3"/>
             </w:pPr>
+            <w:r>
+              <w:rPr/>
+              <w:t>Week 12</w:t>
+            </w:r>
           </w:p>
         </w:tc>
       </w:tr>
@@ -7814,7 +7791,7 @@
         <w:tc>
           <w:tcPr>
             <w:cnfStyle w:val="000000000000" w:firstRow="0" w:lastRow="0" w:firstColumn="0" w:lastColumn="0" w:oddVBand="0" w:evenVBand="0" w:oddHBand="0" w:evenHBand="0" w:firstRowFirstColumn="0" w:firstRowLastColumn="0" w:lastRowFirstColumn="0" w:lastRowLastColumn="0"/>
-            <w:tcW w:w="6795" w:type="dxa"/>
+            <w:tcW w:w="7710" w:type="dxa"/>
           </w:tcPr>
           <w:p w14:noSpellErr="1">
             <w:pPr>
@@ -7829,7 +7806,7 @@
         <w:tc>
           <w:tcPr>
             <w:cnfStyle w:val="000000000000" w:firstRow="0" w:lastRow="0" w:firstColumn="0" w:lastColumn="0" w:oddVBand="0" w:evenVBand="0" w:oddHBand="0" w:evenHBand="0" w:firstRowFirstColumn="0" w:firstRowLastColumn="0" w:lastRowFirstColumn="0" w:lastRowLastColumn="0"/>
-            <w:tcW w:w="3180" w:type="dxa"/>
+            <w:tcW w:w="2700" w:type="dxa"/>
           </w:tcPr>
           <w:p w14:noSpellErr="1">
             <w:pPr>
@@ -7844,12 +7821,16 @@
         <w:tc>
           <w:tcPr>
             <w:cnfStyle w:val="000000000000" w:firstRow="0" w:lastRow="0" w:firstColumn="0" w:lastColumn="0" w:oddVBand="0" w:evenVBand="0" w:oddHBand="0" w:evenHBand="0" w:firstRowFirstColumn="0" w:firstRowLastColumn="0" w:lastRowFirstColumn="0" w:lastRowLastColumn="0"/>
-            <w:tcW w:w="2715" w:type="dxa"/>
+            <w:tcW w:w="2265" w:type="dxa"/>
           </w:tcPr>
-          <w:p>
+          <w:p w14:noSpellErr="1">
             <w:pPr>
               <w:pStyle w:val="Heading3"/>
             </w:pPr>
+            <w:r>
+              <w:rPr/>
+              <w:t>Week 12</w:t>
+            </w:r>
           </w:p>
         </w:tc>
       </w:tr>
@@ -7872,7 +7853,7 @@
         <w:tc>
           <w:tcPr>
             <w:cnfStyle w:val="000000000000" w:firstRow="0" w:lastRow="0" w:firstColumn="0" w:lastColumn="0" w:oddVBand="0" w:evenVBand="0" w:oddHBand="0" w:evenHBand="0" w:firstRowFirstColumn="0" w:firstRowLastColumn="0" w:lastRowFirstColumn="0" w:lastRowLastColumn="0"/>
-            <w:tcW w:w="6795" w:type="dxa"/>
+            <w:tcW w:w="7710" w:type="dxa"/>
           </w:tcPr>
           <w:p w14:noSpellErr="1">
             <w:pPr>
@@ -7887,7 +7868,7 @@
         <w:tc>
           <w:tcPr>
             <w:cnfStyle w:val="000000000000" w:firstRow="0" w:lastRow="0" w:firstColumn="0" w:lastColumn="0" w:oddVBand="0" w:evenVBand="0" w:oddHBand="0" w:evenHBand="0" w:firstRowFirstColumn="0" w:firstRowLastColumn="0" w:lastRowFirstColumn="0" w:lastRowLastColumn="0"/>
-            <w:tcW w:w="3180" w:type="dxa"/>
+            <w:tcW w:w="2700" w:type="dxa"/>
           </w:tcPr>
           <w:p w14:noSpellErr="1">
             <w:pPr>
@@ -7902,12 +7883,16 @@
         <w:tc>
           <w:tcPr>
             <w:cnfStyle w:val="000000000000" w:firstRow="0" w:lastRow="0" w:firstColumn="0" w:lastColumn="0" w:oddVBand="0" w:evenVBand="0" w:oddHBand="0" w:evenHBand="0" w:firstRowFirstColumn="0" w:firstRowLastColumn="0" w:lastRowFirstColumn="0" w:lastRowLastColumn="0"/>
-            <w:tcW w:w="2715" w:type="dxa"/>
+            <w:tcW w:w="2265" w:type="dxa"/>
           </w:tcPr>
-          <w:p>
+          <w:p w14:noSpellErr="1">
             <w:pPr>
               <w:pStyle w:val="Heading3"/>
             </w:pPr>
+            <w:r>
+              <w:rPr/>
+              <w:t>Week 12</w:t>
+            </w:r>
           </w:p>
         </w:tc>
       </w:tr>
@@ -7930,7 +7915,7 @@
         <w:tc>
           <w:tcPr>
             <w:cnfStyle w:val="000000000000" w:firstRow="0" w:lastRow="0" w:firstColumn="0" w:lastColumn="0" w:oddVBand="0" w:evenVBand="0" w:oddHBand="0" w:evenHBand="0" w:firstRowFirstColumn="0" w:firstRowLastColumn="0" w:lastRowFirstColumn="0" w:lastRowLastColumn="0"/>
-            <w:tcW w:w="6795" w:type="dxa"/>
+            <w:tcW w:w="7710" w:type="dxa"/>
           </w:tcPr>
           <w:p w14:noSpellErr="1">
             <w:pPr>
@@ -7945,7 +7930,7 @@
         <w:tc>
           <w:tcPr>
             <w:cnfStyle w:val="000000000000" w:firstRow="0" w:lastRow="0" w:firstColumn="0" w:lastColumn="0" w:oddVBand="0" w:evenVBand="0" w:oddHBand="0" w:evenHBand="0" w:firstRowFirstColumn="0" w:firstRowLastColumn="0" w:lastRowFirstColumn="0" w:lastRowLastColumn="0"/>
-            <w:tcW w:w="3180" w:type="dxa"/>
+            <w:tcW w:w="2700" w:type="dxa"/>
           </w:tcPr>
           <w:p w14:noSpellErr="1">
             <w:pPr>
@@ -7960,12 +7945,16 @@
         <w:tc>
           <w:tcPr>
             <w:cnfStyle w:val="000000000000" w:firstRow="0" w:lastRow="0" w:firstColumn="0" w:lastColumn="0" w:oddVBand="0" w:evenVBand="0" w:oddHBand="0" w:evenHBand="0" w:firstRowFirstColumn="0" w:firstRowLastColumn="0" w:lastRowFirstColumn="0" w:lastRowLastColumn="0"/>
-            <w:tcW w:w="2715" w:type="dxa"/>
+            <w:tcW w:w="2265" w:type="dxa"/>
           </w:tcPr>
-          <w:p>
+          <w:p w14:noSpellErr="1">
             <w:pPr>
               <w:pStyle w:val="Heading3"/>
             </w:pPr>
+            <w:r>
+              <w:rPr/>
+              <w:t>Week 12</w:t>
+            </w:r>
           </w:p>
         </w:tc>
       </w:tr>
@@ -8012,6 +8001,23 @@
         <w:t>ems</w:t>
       </w:r>
       <w:bookmarkEnd w:id="11"/>
+    </w:p>
+    <w:p w14:noSpellErr="1">
+      <w:pPr>
+        <w:pStyle w:val="Normal"/>
+      </w:pPr>
+      <w:r>
+        <w:rPr/>
+        <w:t>Due to some difficulties, some of project milestones had</w:t>
+      </w:r>
+      <w:r>
+        <w:rPr/>
+        <w:t xml:space="preserve"> to be delayed by a week. The following is the causes of the delay and the approach that the team had taken to circumvent them.</w:t>
+      </w:r>
+      <w:r>
+        <w:rPr/>
+        <w:t xml:space="preserve"> </w:t>
+      </w:r>
     </w:p>
     <w:p w14:noSpellErr="1">
       <w:pPr>
@@ -8024,7 +8030,31 @@
       </w:pPr>
       <w:r>
         <w:rPr/>
-        <w:t>Encountering difficulties when inter modules</w:t>
+        <w:t>D</w:t>
+      </w:r>
+      <w:r>
+        <w:rPr/>
+        <w:t xml:space="preserve">ifficulties </w:t>
+      </w:r>
+      <w:r>
+        <w:rPr/>
+        <w:t>i</w:t>
+      </w:r>
+      <w:r>
+        <w:rPr/>
+        <w:t>n inter</w:t>
+      </w:r>
+      <w:r>
+        <w:rPr/>
+        <w:t>-</w:t>
+      </w:r>
+      <w:r>
+        <w:rPr/>
+        <w:t>module</w:t>
+      </w:r>
+      <w:r>
+        <w:rPr/>
+        <w:t xml:space="preserve"> communications</w:t>
       </w:r>
     </w:p>
     <w:p w14:noSpellErr="1">
@@ -8033,11 +8063,56 @@
       </w:pPr>
       <w:r>
         <w:rPr/>
-        <w:t xml:space="preserve">API and .h </w:t>
+        <w:t>The team found it difficult to communicate complex ideas, especially pertaining to implementation of</w:t>
       </w:r>
       <w:r>
         <w:rPr/>
-        <w:t>in advance compilation error</w:t>
+        <w:t xml:space="preserve"> </w:t>
+      </w:r>
+      <w:r>
+        <w:rPr/>
+        <w:t>concepts</w:t>
+      </w:r>
+      <w:r>
+        <w:rPr/>
+        <w:t xml:space="preserve"> in the later iterations,</w:t>
+      </w:r>
+      <w:r>
+        <w:rPr/>
+        <w:t xml:space="preserve"> e.g. multiple clause and Affects. Because of this, some components took longer to complete due to miscommunication, and conflicti</w:t>
+      </w:r>
+      <w:r>
+        <w:rPr/>
+        <w:t xml:space="preserve">ng interpretation of the implementation strategies. </w:t>
+      </w:r>
+    </w:p>
+    <w:p w14:noSpellErr="1">
+      <w:pPr>
+        <w:pStyle w:val="Normal"/>
+      </w:pPr>
+      <w:r>
+        <w:rPr/>
+        <w:t>The team then realized that it is crucial to create the API and .h files of major components in advance, to aid the communication process between team members.</w:t>
+      </w:r>
+      <w:r>
+        <w:rPr/>
+        <w:t xml:space="preserve"> T</w:t>
+      </w:r>
+      <w:r>
+        <w:rPr/>
+        <w:t xml:space="preserve">he API set the rules </w:t>
+      </w:r>
+      <w:r>
+        <w:rPr/>
+        <w:t>T</w:t>
+      </w:r>
+      <w:r>
+        <w:rPr/>
+        <w:t>he .h files will prevent compilation errors when the completion time of each module's development</w:t>
+      </w:r>
+      <w:r>
+        <w:rPr/>
+        <w:t xml:space="preserve"> is asynchronous. </w:t>
       </w:r>
     </w:p>
     <w:p w14:noSpellErr="1">
@@ -8051,7 +8126,24 @@
       </w:pPr>
       <w:r>
         <w:rPr/>
-        <w:t>Very hard to trace errors whenever we have wrong answer</w:t>
+        <w:t>Lack of de</w:t>
+      </w:r>
+      <w:r>
+        <w:rPr/>
+        <w:t xml:space="preserve">bug </w:t>
+      </w:r>
+      <w:r>
+        <w:rPr/>
+        <w:t>workflow</w:t>
+      </w:r>
+    </w:p>
+    <w:p>
+      <w:pPr>
+        <w:pStyle w:val="Normal"/>
+      </w:pPr>
+      <w:r>
+        <w:rPr/>
+        <w:t xml:space="preserve">At first, the team did not have a debug workflow that could help identify where a bug was coming from, during system testing. This created a confusion every time a test case failed, and prevented a fix to be effectively delivered. </w:t>
       </w:r>
     </w:p>
     <w:p w14:noSpellErr="1">
@@ -8060,11 +8152,7 @@
       </w:pPr>
       <w:r>
         <w:rPr/>
-        <w:t>debug mode by checkpoints state of program, which</w:t>
-      </w:r>
-      <w:r>
-        <w:rPr/>
-        <w:t xml:space="preserve"> module is giving a bug</w:t>
+        <w:t>Knowing this, the team utilized a debug mode during system testing that flags every checkpoint of the program, typically at the beginning and end of a module. This way, the team could quickly identify which module caused the bug, and communicated this bug to the team member in charge. The presence of this debug mode streamlined the development workflow and shortened the testing cycle timeline.</w:t>
       </w:r>
     </w:p>
     <w:p w14:noSpellErr="1">
@@ -8078,7 +8166,7 @@
       </w:pPr>
       <w:r>
         <w:rPr/>
-        <w:t xml:space="preserve">coordinate </w:t>
+        <w:t>Difficulties in coordination</w:t>
       </w:r>
     </w:p>
     <w:p w14:noSpellErr="1">
@@ -8087,15 +8175,11 @@
       </w:pPr>
       <w:r>
         <w:rPr/>
-        <w:t xml:space="preserve">Miscommunication. </w:t>
+        <w:t>The team found it hard to coordinate tasks among team members with different schedules and priorities. The difficulty to find common available time for group meeting and discussion</w:t>
       </w:r>
       <w:r>
         <w:rPr/>
-        <w:t xml:space="preserve"> F</w:t>
-      </w:r>
-      <w:r>
-        <w:rPr/>
-        <w:t>requent discussion, testing and informing</w:t>
+        <w:t xml:space="preserve"> created a bottleneck for team communication. Progress checking among team members also became unclear because it was only facilitated through online media.</w:t>
       </w:r>
     </w:p>
     <w:p>
@@ -8108,6 +8192,10 @@
           <w:docGrid w:linePitch="360"/>
         </w:sectPr>
       </w:pPr>
+      <w:r>
+        <w:rPr/>
+        <w:t>The solution to this problem was that team members put more effort in carrying out frequent discussions, albeit separately. Arranging for phone calls, or face-to-face meeting, when a problem is encountered was important in keeping the communication flow healthy.</w:t>
+      </w:r>
     </w:p>
     <w:p>
       <w:pPr>
@@ -14795,15 +14883,16 @@
           <w:szCs w:val="24"/>
           <w:lang w:val="en-SG"/>
         </w:rPr>
-        <w:t>To ensure a thorough test coverage, the following testing standards are observed.</w:t>
+        <w:t>To ensure a thorough test coverage, the following testing standards are observed</w:t>
       </w:r>
       <w:r>
         <w:rPr>
           <w:rFonts w:ascii="Calibri" w:hAnsi="Calibri" w:eastAsia="Calibri" w:cs="Calibri"/>
           <w:sz w:val="24"/>
           <w:szCs w:val="24"/>
-        </w:rPr>
-        <w:t xml:space="preserve"> </w:t>
+          <w:lang w:val="en-SG"/>
+        </w:rPr>
+        <w:t xml:space="preserve"> for each test suite.</w:t>
       </w:r>
     </w:p>
     <w:p w14:noSpellErr="1">
@@ -14840,6 +14929,43 @@
           <w:szCs w:val="24"/>
         </w:rPr>
         <w:t xml:space="preserve"> </w:t>
+      </w:r>
+    </w:p>
+    <w:p w14:noSpellErr="1">
+      <w:pPr>
+        <w:pStyle w:val="Normal"/>
+      </w:pPr>
+      <w:r>
+        <w:rPr>
+          <w:rFonts w:ascii="Calibri" w:hAnsi="Calibri" w:eastAsia="Calibri" w:cs="Calibri"/>
+          <w:sz w:val="24"/>
+          <w:szCs w:val="24"/>
+        </w:rPr>
+        <w:t>Each test suite needs to have feature-centric testing that tested all the possible combinations of valid query parameters and interactions</w:t>
+      </w:r>
+      <w:r>
+        <w:rPr>
+          <w:rFonts w:ascii="Calibri" w:hAnsi="Calibri" w:eastAsia="Calibri" w:cs="Calibri"/>
+          <w:sz w:val="24"/>
+          <w:szCs w:val="24"/>
+        </w:rPr>
+        <w:t xml:space="preserve"> between relationships</w:t>
+      </w:r>
+      <w:r>
+        <w:rPr>
+          <w:rFonts w:ascii="Calibri" w:hAnsi="Calibri" w:eastAsia="Calibri" w:cs="Calibri"/>
+          <w:sz w:val="24"/>
+          <w:szCs w:val="24"/>
+        </w:rPr>
+        <w:t xml:space="preserve">. The first layer of the testing is to ensure the correctness of the program. The table below illustrated the various combinations of parameters needed to verify the correctness of Next relationship. This thorough coverage of test cases ensures that the deployed </w:t>
+      </w:r>
+      <w:r>
+        <w:rPr>
+          <w:rFonts w:ascii="Calibri" w:hAnsi="Calibri" w:eastAsia="Calibri" w:cs="Calibri"/>
+          <w:sz w:val="24"/>
+          <w:szCs w:val="24"/>
+        </w:rPr>
+        <w:t>feature is complete.</w:t>
       </w:r>
     </w:p>
     <w:p w14:noSpellErr="1">
@@ -14925,6 +15051,27 @@
         <w:t xml:space="preserve"> </w:t>
       </w:r>
     </w:p>
+    <w:p w14:noSpellErr="1">
+      <w:pPr>
+        <w:pStyle w:val="Normal"/>
+      </w:pPr>
+      <w:r>
+        <w:rPr>
+          <w:rFonts w:ascii="Calibri" w:hAnsi="Calibri" w:eastAsia="Calibri" w:cs="Calibri"/>
+          <w:sz w:val="24"/>
+          <w:szCs w:val="24"/>
+        </w:rPr>
+        <w:t xml:space="preserve">The second layer of testing is the boundary testing. In this case, the team used upper boundary testing to ensure system reliability under high-stress query execution. It is important for the team to make sure that the system does not crash </w:t>
+      </w:r>
+      <w:r>
+        <w:rPr>
+          <w:rFonts w:ascii="Calibri" w:hAnsi="Calibri" w:eastAsia="Calibri" w:cs="Calibri"/>
+          <w:sz w:val="24"/>
+          <w:szCs w:val="24"/>
+        </w:rPr>
+        <w:t>under tough query scenarios. The excerpt of source code below is one example of what the team used to stress-test the system. It involves many procedures in one source code, and each procedure has complicated operations and nesting levels.</w:t>
+      </w:r>
+    </w:p>
     <w:p>
       <w:pPr>
         <w:jc w:val="center"/>
@@ -14982,15 +15129,38 @@
       </w:r>
     </w:p>
     <w:p>
+      <w:pPr>
+        <w:pStyle w:val="Normal"/>
+      </w:pPr>
       <w:r>
         <w:rPr>
           <w:rFonts w:ascii="Calibri" w:hAnsi="Calibri" w:eastAsia="Calibri" w:cs="Calibri"/>
-          <w:b w:val="1"/>
-          <w:bCs w:val="1"/>
+          <w:b w:val="0"/>
+          <w:bCs w:val="0"/>
           <w:sz w:val="24"/>
           <w:szCs w:val="24"/>
         </w:rPr>
-        <w:t xml:space="preserve"> </w:t>
+        <w:t xml:space="preserve">This source code is accompanied by </w:t>
+      </w:r>
+      <w:r>
+        <w:rPr>
+          <w:rFonts w:ascii="Calibri" w:hAnsi="Calibri" w:eastAsia="Calibri" w:cs="Calibri"/>
+          <w:b w:val="0"/>
+          <w:bCs w:val="0"/>
+          <w:sz w:val="24"/>
+          <w:szCs w:val="24"/>
+        </w:rPr>
+        <w:t xml:space="preserve">queries similar to the following, that tests the </w:t>
+      </w:r>
+      <w:r>
+        <w:rPr>
+          <w:rFonts w:ascii="Calibri" w:hAnsi="Calibri" w:eastAsia="Calibri" w:cs="Calibri"/>
+          <w:b w:val="0"/>
+          <w:bCs w:val="0"/>
+          <w:sz w:val="24"/>
+          <w:szCs w:val="24"/>
+        </w:rPr>
+        <w:t>consistency of system's behavior when the projected result set is huge, and/or the computation is complicated.</w:t>
       </w:r>
     </w:p>
     <w:p w14:noSpellErr="1">
@@ -15024,6 +15194,9 @@
       </w:r>
     </w:p>
     <w:p>
+      <w:pPr>
+        <w:pStyle w:val="Normal"/>
+      </w:pPr>
       <w:r>
         <w:rPr>
           <w:rFonts w:ascii="Calibri" w:hAnsi="Calibri" w:eastAsia="Calibri" w:cs="Calibri"/>
@@ -15060,87 +15233,63 @@
         <w:t xml:space="preserve"> </w:t>
       </w:r>
     </w:p>
-    <w:p>
+    <w:p w14:noSpellErr="1">
       <w:r>
         <w:rPr>
           <w:rFonts w:ascii="Calibri" w:hAnsi="Calibri" w:eastAsia="Calibri" w:cs="Calibri"/>
           <w:sz w:val="24"/>
           <w:szCs w:val="24"/>
         </w:rPr>
-        <w:t xml:space="preserve"> </w:t>
-      </w:r>
-    </w:p>
-    <w:p>
-      <w:pPr>
-        <w:pStyle w:val="codeStyle"/>
-      </w:pPr>
-      <w:r>
-        <w:rPr>
-          <w:lang w:val="en-SG"/>
-        </w:rPr>
-        <w:t xml:space="preserve">procedure p1, p2; </w:t>
-      </w:r>
-      <w:r>
-        <w:rPr>
-          <w:lang w:val="en-SG"/>
-        </w:rPr>
-        <w:t>stmt</w:t>
-      </w:r>
-      <w:r>
-        <w:rPr>
-          <w:lang w:val="en-SG"/>
-        </w:rPr>
-        <w:t xml:space="preserve"> s1, s2; </w:t>
-      </w:r>
-      <w:r>
-        <w:rPr>
-          <w:lang w:val="en-SG"/>
-        </w:rPr>
-        <w:t>prog_line</w:t>
-      </w:r>
-      <w:r>
-        <w:rPr>
-          <w:lang w:val="en-SG"/>
-        </w:rPr>
-        <w:t xml:space="preserve"> n1, n2; variable v;</w:t>
-      </w:r>
-      <w:r>
-        <w:rPr/>
-        <w:t xml:space="preserve"> </w:t>
-      </w:r>
-    </w:p>
-    <w:p w14:noSpellErr="1">
-      <w:pPr>
-        <w:pStyle w:val="codeStyle"/>
-      </w:pPr>
-      <w:r>
-        <w:rPr>
-          <w:lang w:val="en-SG"/>
-        </w:rPr>
-        <w:t>Select BOOLEAN such that Calls* (p1, p2) and Next* (n1, n2) and Uses (s1, v) and Affects*(1, 30)</w:t>
-      </w:r>
-      <w:r>
-        <w:rPr/>
-        <w:t xml:space="preserve"> </w:t>
-      </w:r>
-    </w:p>
-    <w:p>
+        <w:t>The third layer of testing is the optimization testing. This test becomes vital after the introduction of multiple clause queries</w:t>
+      </w:r>
       <w:r>
         <w:rPr>
           <w:rFonts w:ascii="Calibri" w:hAnsi="Calibri" w:eastAsia="Calibri" w:cs="Calibri"/>
           <w:sz w:val="24"/>
           <w:szCs w:val="24"/>
         </w:rPr>
-        <w:t xml:space="preserve"> </w:t>
-      </w:r>
-    </w:p>
-    <w:p>
+        <w:t xml:space="preserve">. The aim of this test is to ensure that Query Evaluator </w:t>
+      </w:r>
       <w:r>
         <w:rPr>
           <w:rFonts w:ascii="Calibri" w:hAnsi="Calibri" w:eastAsia="Calibri" w:cs="Calibri"/>
           <w:sz w:val="24"/>
           <w:szCs w:val="24"/>
         </w:rPr>
+        <w:t>is intelligent enough to reorder</w:t>
+      </w:r>
+      <w:r>
+        <w:rPr>
+          <w:rFonts w:ascii="Calibri" w:hAnsi="Calibri" w:eastAsia="Calibri" w:cs="Calibri"/>
+          <w:sz w:val="24"/>
+          <w:szCs w:val="24"/>
+        </w:rPr>
+        <w:t xml:space="preserve"> clauses in a query</w:t>
+      </w:r>
+      <w:r>
+        <w:rPr>
+          <w:rFonts w:ascii="Calibri" w:hAnsi="Calibri" w:eastAsia="Calibri" w:cs="Calibri"/>
+          <w:sz w:val="24"/>
+          <w:szCs w:val="24"/>
+        </w:rPr>
+        <w:t xml:space="preserve"> so that the performance of the system is comparable to that of the optimal evaluation strategy.</w:t>
+      </w:r>
+    </w:p>
+    <w:p w14:noSpellErr="1">
+      <w:r>
+        <w:rPr>
+          <w:rFonts w:ascii="Calibri" w:hAnsi="Calibri" w:eastAsia="Calibri" w:cs="Calibri"/>
+          <w:sz w:val="24"/>
+          <w:szCs w:val="24"/>
+        </w:rPr>
+        <w:t>The test cases are chosen in such a way that there is one optimal order in which Query Evaluator can answer the query. One example is the following query.</w:t>
+      </w:r>
+      <w:r>
+        <w:rPr>
+          <w:rFonts w:ascii="Calibri" w:hAnsi="Calibri" w:eastAsia="Calibri" w:cs="Calibri"/>
+          <w:sz w:val="24"/>
+          <w:szCs w:val="24"/>
+        </w:rPr>
         <w:t xml:space="preserve"> </w:t>
       </w:r>
     </w:p>
@@ -15164,7 +15313,19 @@
         <w:rPr>
           <w:lang w:val="en-SG"/>
         </w:rPr>
-        <w:t xml:space="preserve"> s1, s2, s3, s4, s5, s6, s7;</w:t>
+        <w:t xml:space="preserve"> s1, s2; </w:t>
+      </w:r>
+      <w:r>
+        <w:rPr>
+          <w:lang w:val="en-SG"/>
+        </w:rPr>
+        <w:t>prog_line</w:t>
+      </w:r>
+      <w:r>
+        <w:rPr>
+          <w:lang w:val="en-SG"/>
+        </w:rPr>
+        <w:t xml:space="preserve"> n1, n2; variable v;</w:t>
       </w:r>
       <w:r>
         <w:rPr/>
@@ -15179,7 +15340,7 @@
         <w:rPr>
           <w:lang w:val="en-SG"/>
         </w:rPr>
-        <w:t>Select s7 such that Calls*(p1, p2) and Modifies (s1, v1) and Uses (s2, v2) and Modifies (s2, v2) and Affects* (s2, s3) and Affects* (s3, s4) and Parent* (s5, s6) and Modifies (s7, v) with s7.stmt# = 29</w:t>
+        <w:t>Select BOOLEAN such that Calls* (p1, p2) and Next* (n1, n2) and Uses (s1, v) and Affects*(1, 30)</w:t>
       </w:r>
       <w:r>
         <w:rPr/>
@@ -15187,6 +15348,93 @@
       </w:r>
     </w:p>
     <w:p>
+      <w:pPr>
+        <w:pStyle w:val="Normal"/>
+      </w:pPr>
+    </w:p>
+    <w:p w14:noSpellErr="1">
+      <w:pPr>
+        <w:pStyle w:val="Normal"/>
+      </w:pPr>
+      <w:r>
+        <w:rPr>
+          <w:rFonts w:ascii="Calibri" w:hAnsi="Calibri" w:eastAsia="Calibri" w:cs="Calibri"/>
+          <w:sz w:val="24"/>
+          <w:szCs w:val="24"/>
+        </w:rPr>
+        <w:t xml:space="preserve">This query is filled with </w:t>
+      </w:r>
+      <w:r>
+        <w:rPr>
+          <w:rFonts w:ascii="Calibri" w:hAnsi="Calibri" w:eastAsia="Calibri" w:cs="Calibri"/>
+          <w:sz w:val="24"/>
+          <w:szCs w:val="24"/>
+        </w:rPr>
+        <w:t xml:space="preserve">complicated relations such as Next* and Affects*. However, one of these clauses will return false, which in turn will default the result of the query to be "false". The following query is another example to illustrate selective evaluation of clauses in a query. </w:t>
+      </w:r>
+      <w:r>
+        <w:rPr>
+          <w:rFonts w:ascii="Calibri" w:hAnsi="Calibri" w:eastAsia="Calibri" w:cs="Calibri"/>
+          <w:sz w:val="24"/>
+          <w:szCs w:val="24"/>
+        </w:rPr>
+        <w:t xml:space="preserve">The optimal strategy would be to evaluate "with </w:t>
+      </w:r>
+      <w:r>
+        <w:rPr>
+          <w:rFonts w:ascii="Calibri" w:hAnsi="Calibri" w:eastAsia="Calibri" w:cs="Calibri"/>
+          <w:sz w:val="24"/>
+          <w:szCs w:val="24"/>
+        </w:rPr>
+        <w:t>s7.stmt# = 29" first before other clauses.</w:t>
+      </w:r>
+    </w:p>
+    <w:p>
+      <w:pPr>
+        <w:pStyle w:val="codeStyle"/>
+      </w:pPr>
+      <w:r>
+        <w:rPr>
+          <w:lang w:val="en-SG"/>
+        </w:rPr>
+        <w:t xml:space="preserve">procedure p1, p2; </w:t>
+      </w:r>
+      <w:r>
+        <w:rPr>
+          <w:lang w:val="en-SG"/>
+        </w:rPr>
+        <w:t>stmt</w:t>
+      </w:r>
+      <w:r>
+        <w:rPr>
+          <w:lang w:val="en-SG"/>
+        </w:rPr>
+        <w:t xml:space="preserve"> s1, s2, s3, s4, s5, s6, s7;</w:t>
+      </w:r>
+      <w:r>
+        <w:rPr/>
+        <w:t xml:space="preserve"> </w:t>
+      </w:r>
+    </w:p>
+    <w:p w14:noSpellErr="1">
+      <w:pPr>
+        <w:pStyle w:val="codeStyle"/>
+      </w:pPr>
+      <w:r>
+        <w:rPr>
+          <w:lang w:val="en-SG"/>
+        </w:rPr>
+        <w:t>Select s7 such that Calls*(p1, p2) and Modifies (s1, v1) and Uses (s2, v2) and Modifies (s2, v2) and Affects* (s2, s3) and Affects* (s3, s4) and Parent* (s5, s6) and Modifies (s7, v) with s7.stmt# = 29</w:t>
+      </w:r>
+      <w:r>
+        <w:rPr/>
+        <w:t xml:space="preserve"> </w:t>
+      </w:r>
+    </w:p>
+    <w:p>
+      <w:pPr>
+        <w:pStyle w:val="Normal"/>
+      </w:pPr>
       <w:r>
         <w:rPr>
           <w:rFonts w:ascii="Calibri" w:hAnsi="Calibri" w:eastAsia="Calibri" w:cs="Calibri"/>
@@ -15225,6 +15473,86 @@
     </w:p>
     <w:p w14:noSpellErr="1">
       <w:pPr>
+        <w:pStyle w:val="Normal"/>
+      </w:pPr>
+      <w:r>
+        <w:rPr>
+          <w:rFonts w:ascii="Calibri" w:hAnsi="Calibri" w:eastAsia="Calibri" w:cs="Calibri"/>
+          <w:sz w:val="24"/>
+          <w:szCs w:val="24"/>
+        </w:rPr>
+        <w:t>Each test suite is required to have a combination of positive, negative, and disruptive cases. Following this token, the test suite needs to expose the system to queries that will return:</w:t>
+      </w:r>
+    </w:p>
+    <w:p w14:noSpellErr="1">
+      <w:pPr>
+        <w:pStyle w:val="ListParagraph"/>
+        <w:numPr>
+          <w:ilvl w:val="0"/>
+          <w:numId w:val="52"/>
+        </w:numPr>
+        <w:rPr/>
+      </w:pPr>
+      <w:r>
+        <w:rPr>
+          <w:rFonts w:ascii="Calibri" w:hAnsi="Calibri" w:eastAsia="Calibri" w:cs="Calibri"/>
+          <w:sz w:val="24"/>
+          <w:szCs w:val="24"/>
+        </w:rPr>
+        <w:t xml:space="preserve">Positive queries: one answer, </w:t>
+      </w:r>
+      <w:r>
+        <w:rPr>
+          <w:rFonts w:ascii="Calibri" w:hAnsi="Calibri" w:eastAsia="Calibri" w:cs="Calibri"/>
+          <w:sz w:val="24"/>
+          <w:szCs w:val="24"/>
+        </w:rPr>
+        <w:t>some answers, and a lot of answers</w:t>
+      </w:r>
+    </w:p>
+    <w:p w14:noSpellErr="1">
+      <w:pPr>
+        <w:pStyle w:val="ListParagraph"/>
+        <w:numPr>
+          <w:ilvl w:val="0"/>
+          <w:numId w:val="52"/>
+        </w:numPr>
+        <w:rPr/>
+      </w:pPr>
+      <w:r>
+        <w:rPr>
+          <w:rFonts w:ascii="Calibri" w:hAnsi="Calibri" w:eastAsia="Calibri" w:cs="Calibri"/>
+          <w:sz w:val="24"/>
+          <w:szCs w:val="24"/>
+        </w:rPr>
+        <w:t>Negative queries: no answer or "false"</w:t>
+      </w:r>
+    </w:p>
+    <w:p w14:noSpellErr="1">
+      <w:pPr>
+        <w:pStyle w:val="Normal"/>
+        <w:numPr>
+          <w:ilvl w:val="0"/>
+          <w:numId w:val="52"/>
+        </w:numPr>
+        <w:rPr/>
+      </w:pPr>
+      <w:r>
+        <w:rPr>
+          <w:rFonts w:ascii="Calibri" w:hAnsi="Calibri" w:eastAsia="Calibri" w:cs="Calibri"/>
+          <w:sz w:val="24"/>
+          <w:szCs w:val="24"/>
+        </w:rPr>
+        <w:t>Disruptive queries: no answer due to invalid syntax or query logic</w:t>
+      </w:r>
+    </w:p>
+    <w:p>
+      <w:pPr>
+        <w:pStyle w:val="Normal"/>
+      </w:pPr>
+    </w:p>
+    <w:p w14:noSpellErr="1">
+      <w:pPr>
         <w:pStyle w:val="ListParagraph"/>
         <w:numPr>
           <w:ilvl w:val="0"/>
@@ -15254,6 +15582,96 @@
       <w:pPr>
         <w:pStyle w:val="Normal"/>
       </w:pPr>
+      <w:r>
+        <w:rPr/>
+        <w:t>For a better project management, test cases are organized into independent modules that each serves one testing purpose. This is to help the team to focus on one sub-feature in each test file</w:t>
+      </w:r>
+      <w:r>
+        <w:rPr/>
+        <w:t>. This in turn allows the team to identify team member who is in charge of test case failure. This separation of concerns allowed the team to identify point of failure,</w:t>
+      </w:r>
+      <w:r>
+        <w:rPr/>
+        <w:t xml:space="preserve"> quickly fix bugs, and efficiently re-test affected subsystem.</w:t>
+      </w:r>
+    </w:p>
+    <w:p w14:noSpellErr="1">
+      <w:pPr>
+        <w:pStyle w:val="Normal"/>
+      </w:pPr>
+      <w:r>
+        <w:rPr/>
+        <w:t>The test files are organized based on difficulty:</w:t>
+      </w:r>
+    </w:p>
+    <w:p w14:noSpellErr="1">
+      <w:pPr>
+        <w:pStyle w:val="ListParagraph"/>
+        <w:numPr>
+          <w:ilvl w:val="0"/>
+          <w:numId w:val="52"/>
+        </w:numPr>
+        <w:rPr/>
+      </w:pPr>
+      <w:r>
+        <w:rPr/>
+        <w:t>Basic: typically one feature (clause) in a query, to test the correctness of each feature</w:t>
+      </w:r>
+    </w:p>
+    <w:p w14:noSpellErr="1">
+      <w:pPr>
+        <w:pStyle w:val="ListParagraph"/>
+        <w:numPr>
+          <w:ilvl w:val="0"/>
+          <w:numId w:val="52"/>
+        </w:numPr>
+        <w:rPr/>
+      </w:pPr>
+      <w:r>
+        <w:rPr/>
+        <w:t>Intermediate: a combination of two features (clauses) in a query</w:t>
+      </w:r>
+    </w:p>
+    <w:p w14:noSpellErr="1">
+      <w:pPr>
+        <w:pStyle w:val="ListParagraph"/>
+        <w:numPr>
+          <w:ilvl w:val="0"/>
+          <w:numId w:val="52"/>
+        </w:numPr>
+        <w:rPr/>
+      </w:pPr>
+      <w:r>
+        <w:rPr/>
+        <w:t>Advanced: any number of features (clauses) in a query with complicated logic and operations</w:t>
+      </w:r>
+    </w:p>
+    <w:p>
+      <w:pPr>
+        <w:pStyle w:val="Normal"/>
+      </w:pPr>
+    </w:p>
+    <w:p w14:noSpellErr="1">
+      <w:pPr>
+        <w:pStyle w:val="Normal"/>
+      </w:pPr>
+      <w:r>
+        <w:rPr/>
+        <w:t>Invalid test cases are also housed in their own test file, independent of other features. This is to give confidence to the team that errors in other test files are not caused by mishandling of invalid queries.</w:t>
+      </w:r>
+    </w:p>
+    <w:p w14:noSpellErr="1">
+      <w:pPr>
+        <w:pStyle w:val="Normal"/>
+      </w:pPr>
+      <w:r>
+        <w:rPr/>
+        <w:t xml:space="preserve">All in all, with all of the aforementioned testing standards, the team has </w:t>
+      </w:r>
+      <w:r>
+        <w:rPr/>
+        <w:t>maintained a thorough and comprehensive testing environment.</w:t>
+      </w:r>
     </w:p>
     <w:p>
       <w:pPr>
@@ -16585,6 +17003,117 @@
 
 <file path=word/numbering.xml><?xml version="1.0" encoding="utf-8"?>
 <w:numbering xmlns:wpc="http://schemas.microsoft.com/office/word/2010/wordprocessingCanvas" xmlns:mc="http://schemas.openxmlformats.org/markup-compatibility/2006" xmlns:o="urn:schemas-microsoft-com:office:office" xmlns:r="http://schemas.openxmlformats.org/officeDocument/2006/relationships" xmlns:m="http://schemas.openxmlformats.org/officeDocument/2006/math" xmlns:v="urn:schemas-microsoft-com:vml" xmlns:wp14="http://schemas.microsoft.com/office/word/2010/wordprocessingDrawing" xmlns:wp="http://schemas.openxmlformats.org/drawingml/2006/wordprocessingDrawing" xmlns:w10="urn:schemas-microsoft-com:office:word" xmlns:w="http://schemas.openxmlformats.org/wordprocessingml/2006/main" xmlns:w14="http://schemas.microsoft.com/office/word/2010/wordml" xmlns:wpg="http://schemas.microsoft.com/office/word/2010/wordprocessingGroup" xmlns:wpi="http://schemas.microsoft.com/office/word/2010/wordprocessingInk" xmlns:wne="http://schemas.microsoft.com/office/word/2006/wordml" xmlns:wps="http://schemas.microsoft.com/office/word/2010/wordprocessingShape" mc:Ignorable="w14 wp14">
+  <w:abstractNum xmlns:w="http://schemas.openxmlformats.org/wordprocessingml/2006/main" w:abstractNumId="49">
+    <w:multiLevelType xmlns:w="http://schemas.openxmlformats.org/wordprocessingml/2006/main" w:val="hybridMultilevel"/>
+    <w:lvl xmlns:w="http://schemas.openxmlformats.org/wordprocessingml/2006/main" w:ilvl="0">
+      <w:start w:val="1"/>
+      <w:numFmt w:val="bullet"/>
+      <w:lvlText w:val=""/>
+      <w:lvlJc w:val="left"/>
+      <w:pPr>
+        <w:ind w:left="720" w:hanging="360"/>
+      </w:pPr>
+      <w:rPr>
+        <w:rFonts w:hint="default" w:ascii="Symbol" w:hAnsi="Symbol"/>
+      </w:rPr>
+    </w:lvl>
+    <w:lvl xmlns:w="http://schemas.openxmlformats.org/wordprocessingml/2006/main" w:ilvl="1">
+      <w:start w:val="1"/>
+      <w:numFmt w:val="bullet"/>
+      <w:lvlText w:val="o"/>
+      <w:lvlJc w:val="left"/>
+      <w:pPr>
+        <w:ind w:left="1440" w:hanging="360"/>
+      </w:pPr>
+      <w:rPr>
+        <w:rFonts w:hint="default" w:ascii="Courier New" w:hAnsi="Courier New"/>
+      </w:rPr>
+    </w:lvl>
+    <w:lvl xmlns:w="http://schemas.openxmlformats.org/wordprocessingml/2006/main" w:ilvl="2">
+      <w:start w:val="1"/>
+      <w:numFmt w:val="bullet"/>
+      <w:lvlText w:val=""/>
+      <w:lvlJc w:val="left"/>
+      <w:pPr>
+        <w:ind w:left="2160" w:hanging="360"/>
+      </w:pPr>
+      <w:rPr>
+        <w:rFonts w:hint="default" w:ascii="Wingdings" w:hAnsi="Wingdings"/>
+      </w:rPr>
+    </w:lvl>
+    <w:lvl xmlns:w="http://schemas.openxmlformats.org/wordprocessingml/2006/main" w:ilvl="3">
+      <w:start w:val="1"/>
+      <w:numFmt w:val="bullet"/>
+      <w:lvlText w:val=""/>
+      <w:lvlJc w:val="left"/>
+      <w:pPr>
+        <w:ind w:left="2880" w:hanging="360"/>
+      </w:pPr>
+      <w:rPr>
+        <w:rFonts w:hint="default" w:ascii="Symbol" w:hAnsi="Symbol"/>
+      </w:rPr>
+    </w:lvl>
+    <w:lvl xmlns:w="http://schemas.openxmlformats.org/wordprocessingml/2006/main" w:ilvl="4">
+      <w:start w:val="1"/>
+      <w:numFmt w:val="bullet"/>
+      <w:lvlText w:val="o"/>
+      <w:lvlJc w:val="left"/>
+      <w:pPr>
+        <w:ind w:left="3600" w:hanging="360"/>
+      </w:pPr>
+      <w:rPr>
+        <w:rFonts w:hint="default" w:ascii="Courier New" w:hAnsi="Courier New"/>
+      </w:rPr>
+    </w:lvl>
+    <w:lvl xmlns:w="http://schemas.openxmlformats.org/wordprocessingml/2006/main" w:ilvl="5">
+      <w:start w:val="1"/>
+      <w:numFmt w:val="bullet"/>
+      <w:lvlText w:val=""/>
+      <w:lvlJc w:val="left"/>
+      <w:pPr>
+        <w:ind w:left="4320" w:hanging="360"/>
+      </w:pPr>
+      <w:rPr>
+        <w:rFonts w:hint="default" w:ascii="Wingdings" w:hAnsi="Wingdings"/>
+      </w:rPr>
+    </w:lvl>
+    <w:lvl xmlns:w="http://schemas.openxmlformats.org/wordprocessingml/2006/main" w:ilvl="6">
+      <w:start w:val="1"/>
+      <w:numFmt w:val="bullet"/>
+      <w:lvlText w:val=""/>
+      <w:lvlJc w:val="left"/>
+      <w:pPr>
+        <w:ind w:left="5040" w:hanging="360"/>
+      </w:pPr>
+      <w:rPr>
+        <w:rFonts w:hint="default" w:ascii="Symbol" w:hAnsi="Symbol"/>
+      </w:rPr>
+    </w:lvl>
+    <w:lvl xmlns:w="http://schemas.openxmlformats.org/wordprocessingml/2006/main" w:ilvl="7">
+      <w:start w:val="1"/>
+      <w:numFmt w:val="bullet"/>
+      <w:lvlText w:val="o"/>
+      <w:lvlJc w:val="left"/>
+      <w:pPr>
+        <w:ind w:left="5760" w:hanging="360"/>
+      </w:pPr>
+      <w:rPr>
+        <w:rFonts w:hint="default" w:ascii="Courier New" w:hAnsi="Courier New"/>
+      </w:rPr>
+    </w:lvl>
+    <w:lvl xmlns:w="http://schemas.openxmlformats.org/wordprocessingml/2006/main" w:ilvl="8">
+      <w:start w:val="1"/>
+      <w:numFmt w:val="bullet"/>
+      <w:lvlText w:val=""/>
+      <w:lvlJc w:val="left"/>
+      <w:pPr>
+        <w:ind w:left="6480" w:hanging="360"/>
+      </w:pPr>
+      <w:rPr>
+        <w:rFonts w:hint="default" w:ascii="Wingdings" w:hAnsi="Wingdings"/>
+      </w:rPr>
+    </w:lvl>
+  </w:abstractNum>
   <w:abstractNum xmlns:w="http://schemas.openxmlformats.org/wordprocessingml/2006/main" w:abstractNumId="48">
     <w:multiLevelType xmlns:w="http://schemas.openxmlformats.org/wordprocessingml/2006/main" w:val="hybridMultilevel"/>
     <w:lvl xmlns:w="http://schemas.openxmlformats.org/wordprocessingml/2006/main" w:ilvl="0">
@@ -21430,6 +21959,9 @@
       </w:pPr>
     </w:lvl>
   </w:abstractNum>
+  <w:num w:numId="52">
+    <w:abstractNumId w:val="49"/>
+  </w:num>
   <w:num w:numId="51">
     <w:abstractNumId w:val="48"/>
   </w:num>

</xml_diff>

<commit_message>
minor edits to report #149
</commit_message>
<xml_diff>
--- a/Report/TEAM05_Final_Report.docx
+++ b/Report/TEAM05_Final_Report.docx
@@ -30,7 +30,7 @@
           <w:rFonts w:asciiTheme="minorHAnsi" w:hAnsiTheme="minorHAnsi"/>
           <w:noProof/>
           <w:sz w:val="36"/>
-          <w:lang w:val="en-SG" w:eastAsia="zh-CN"/>
+          <w:lang w:val="en-SG" w:eastAsia="en-SG"/>
         </w:rPr>
         <w:drawing>
           <wp:inline distT="0" distB="0" distL="0" distR="0" wp14:anchorId="2B3D5043" wp14:editId="07777777">
@@ -1041,7 +1041,7 @@
           <w:r>
             <w:fldChar w:fldCharType="separate"/>
           </w:r>
-          <w:hyperlink w:anchor="_Toc403469679" w:history="1">
+          <w:hyperlink w:anchor="_Toc403512303" w:history="1">
             <w:r>
               <w:rPr>
                 <w:rStyle w:val="Hyperlink"/>
@@ -1082,7 +1082,7 @@
                 <w:noProof/>
                 <w:webHidden/>
               </w:rPr>
-              <w:instrText xml:space="preserve"> PAGEREF _Toc403469679 \h </w:instrText>
+              <w:instrText xml:space="preserve"> PAGEREF _Toc403512303 \h </w:instrText>
             </w:r>
             <w:r>
               <w:rPr>
@@ -1125,7 +1125,7 @@
               <w:lang w:val="en-SG" w:eastAsia="en-SG"/>
             </w:rPr>
           </w:pPr>
-          <w:hyperlink w:anchor="_Toc403469680" w:history="1">
+          <w:hyperlink w:anchor="_Toc403512304" w:history="1">
             <w:r>
               <w:rPr>
                 <w:rStyle w:val="Hyperlink"/>
@@ -1166,7 +1166,7 @@
                 <w:noProof/>
                 <w:webHidden/>
               </w:rPr>
-              <w:instrText xml:space="preserve"> PAGEREF _Toc403469680 \h </w:instrText>
+              <w:instrText xml:space="preserve"> PAGEREF _Toc403512304 \h </w:instrText>
             </w:r>
             <w:r>
               <w:rPr>
@@ -1209,7 +1209,7 @@
               <w:lang w:val="en-SG" w:eastAsia="en-SG"/>
             </w:rPr>
           </w:pPr>
-          <w:hyperlink w:anchor="_Toc403469681" w:history="1">
+          <w:hyperlink w:anchor="_Toc403512305" w:history="1">
             <w:r>
               <w:rPr>
                 <w:rStyle w:val="Hyperlink"/>
@@ -1250,7 +1250,7 @@
                 <w:noProof/>
                 <w:webHidden/>
               </w:rPr>
-              <w:instrText xml:space="preserve"> PAGEREF _Toc403469681 \h </w:instrText>
+              <w:instrText xml:space="preserve"> PAGEREF _Toc403512305 \h </w:instrText>
             </w:r>
             <w:r>
               <w:rPr>
@@ -1293,7 +1293,7 @@
               <w:lang w:val="en-SG" w:eastAsia="en-SG"/>
             </w:rPr>
           </w:pPr>
-          <w:hyperlink w:anchor="_Toc403469682" w:history="1">
+          <w:hyperlink w:anchor="_Toc403512306" w:history="1">
             <w:r>
               <w:rPr>
                 <w:rStyle w:val="Hyperlink"/>
@@ -1334,7 +1334,7 @@
                 <w:noProof/>
                 <w:webHidden/>
               </w:rPr>
-              <w:instrText xml:space="preserve"> PAGEREF _Toc403469682 \h </w:instrText>
+              <w:instrText xml:space="preserve"> PAGEREF _Toc403512306 \h </w:instrText>
             </w:r>
             <w:r>
               <w:rPr>
@@ -1377,7 +1377,7 @@
               <w:lang w:val="en-SG" w:eastAsia="en-SG"/>
             </w:rPr>
           </w:pPr>
-          <w:hyperlink w:anchor="_Toc403469683" w:history="1">
+          <w:hyperlink w:anchor="_Toc403512307" w:history="1">
             <w:r>
               <w:rPr>
                 <w:rStyle w:val="Hyperlink"/>
@@ -1418,7 +1418,7 @@
                 <w:noProof/>
                 <w:webHidden/>
               </w:rPr>
-              <w:instrText xml:space="preserve"> PAGEREF _Toc403469683 \h </w:instrText>
+              <w:instrText xml:space="preserve"> PAGEREF _Toc403512307 \h </w:instrText>
             </w:r>
             <w:r>
               <w:rPr>
@@ -1461,7 +1461,7 @@
               <w:lang w:val="en-SG" w:eastAsia="en-SG"/>
             </w:rPr>
           </w:pPr>
-          <w:hyperlink w:anchor="_Toc403469684" w:history="1">
+          <w:hyperlink w:anchor="_Toc403512308" w:history="1">
             <w:r>
               <w:rPr>
                 <w:rStyle w:val="Hyperlink"/>
@@ -1502,7 +1502,7 @@
                 <w:noProof/>
                 <w:webHidden/>
               </w:rPr>
-              <w:instrText xml:space="preserve"> PAGEREF _Toc403469684 \h </w:instrText>
+              <w:instrText xml:space="preserve"> PAGEREF _Toc403512308 \h </w:instrText>
             </w:r>
             <w:r>
               <w:rPr>
@@ -1545,7 +1545,7 @@
               <w:lang w:val="en-SG" w:eastAsia="en-SG"/>
             </w:rPr>
           </w:pPr>
-          <w:hyperlink w:anchor="_Toc403469685" w:history="1">
+          <w:hyperlink w:anchor="_Toc403512309" w:history="1">
             <w:r>
               <w:rPr>
                 <w:rStyle w:val="Hyperlink"/>
@@ -1565,7 +1565,7 @@
                 <w:rStyle w:val="Hyperlink"/>
                 <w:noProof/>
               </w:rPr>
-              <w:t>Flexible CodeParser</w:t>
+              <w:t>Sibling Relationship</w:t>
             </w:r>
             <w:r>
               <w:rPr>
@@ -1586,7 +1586,7 @@
                 <w:noProof/>
                 <w:webHidden/>
               </w:rPr>
-              <w:instrText xml:space="preserve"> PAGEREF _Toc403469685 \h </w:instrText>
+              <w:instrText xml:space="preserve"> PAGEREF _Toc403512309 \h </w:instrText>
             </w:r>
             <w:r>
               <w:rPr>
@@ -1629,7 +1629,7 @@
               <w:lang w:val="en-SG" w:eastAsia="en-SG"/>
             </w:rPr>
           </w:pPr>
-          <w:hyperlink w:anchor="_Toc403469686" w:history="1">
+          <w:hyperlink w:anchor="_Toc403512310" w:history="1">
             <w:r>
               <w:rPr>
                 <w:rStyle w:val="Hyperlink"/>
@@ -1649,7 +1649,7 @@
                 <w:rStyle w:val="Hyperlink"/>
                 <w:noProof/>
               </w:rPr>
-              <w:t>Flexible QueryParser</w:t>
+              <w:t>Flexible CodeParser</w:t>
             </w:r>
             <w:r>
               <w:rPr>
@@ -1670,7 +1670,7 @@
                 <w:noProof/>
                 <w:webHidden/>
               </w:rPr>
-              <w:instrText xml:space="preserve"> PAGEREF _Toc403469686 \h </w:instrText>
+              <w:instrText xml:space="preserve"> PAGEREF _Toc403512310 \h </w:instrText>
             </w:r>
             <w:r>
               <w:rPr>
@@ -1690,7 +1690,7 @@
                 <w:noProof/>
                 <w:webHidden/>
               </w:rPr>
-              <w:t>10</w:t>
+              <w:t>9</w:t>
             </w:r>
             <w:r>
               <w:rPr>
@@ -1713,7 +1713,7 @@
               <w:lang w:val="en-SG" w:eastAsia="en-SG"/>
             </w:rPr>
           </w:pPr>
-          <w:hyperlink w:anchor="_Toc403469687" w:history="1">
+          <w:hyperlink w:anchor="_Toc403512311" w:history="1">
             <w:r>
               <w:rPr>
                 <w:rStyle w:val="Hyperlink"/>
@@ -1733,6 +1733,90 @@
                 <w:rStyle w:val="Hyperlink"/>
                 <w:noProof/>
               </w:rPr>
+              <w:t>Flexible QueryParser</w:t>
+            </w:r>
+            <w:r>
+              <w:rPr>
+                <w:noProof/>
+                <w:webHidden/>
+              </w:rPr>
+              <w:tab/>
+            </w:r>
+            <w:r>
+              <w:rPr>
+                <w:noProof/>
+                <w:webHidden/>
+              </w:rPr>
+              <w:fldChar w:fldCharType="begin"/>
+            </w:r>
+            <w:r>
+              <w:rPr>
+                <w:noProof/>
+                <w:webHidden/>
+              </w:rPr>
+              <w:instrText xml:space="preserve"> PAGEREF _Toc403512311 \h </w:instrText>
+            </w:r>
+            <w:r>
+              <w:rPr>
+                <w:noProof/>
+                <w:webHidden/>
+              </w:rPr>
+            </w:r>
+            <w:r>
+              <w:rPr>
+                <w:noProof/>
+                <w:webHidden/>
+              </w:rPr>
+              <w:fldChar w:fldCharType="separate"/>
+            </w:r>
+            <w:r>
+              <w:rPr>
+                <w:noProof/>
+                <w:webHidden/>
+              </w:rPr>
+              <w:t>10</w:t>
+            </w:r>
+            <w:r>
+              <w:rPr>
+                <w:noProof/>
+                <w:webHidden/>
+              </w:rPr>
+              <w:fldChar w:fldCharType="end"/>
+            </w:r>
+          </w:hyperlink>
+        </w:p>
+        <w:p>
+          <w:pPr>
+            <w:pStyle w:val="TOC3"/>
+            <w:tabs>
+              <w:tab w:val="left" w:pos="1320"/>
+              <w:tab w:val="right" w:leader="dot" w:pos="9016"/>
+            </w:tabs>
+            <w:rPr>
+              <w:noProof/>
+              <w:lang w:val="en-SG" w:eastAsia="en-SG"/>
+            </w:rPr>
+          </w:pPr>
+          <w:hyperlink w:anchor="_Toc403512312" w:history="1">
+            <w:r>
+              <w:rPr>
+                <w:rStyle w:val="Hyperlink"/>
+                <w:noProof/>
+              </w:rPr>
+              <w:t>2.2.4.</w:t>
+            </w:r>
+            <w:r>
+              <w:rPr>
+                <w:noProof/>
+                <w:lang w:val="en-SG" w:eastAsia="en-SG"/>
+              </w:rPr>
+              <w:tab/>
+            </w:r>
+            <w:r>
+              <w:rPr>
+                <w:rStyle w:val="Hyperlink"/>
+                <w:noProof/>
+              </w:rPr>
               <w:t>Highly Organised Repository</w:t>
             </w:r>
             <w:r>
@@ -1754,7 +1838,7 @@
                 <w:noProof/>
                 <w:webHidden/>
               </w:rPr>
-              <w:instrText xml:space="preserve"> PAGEREF _Toc403469687 \h </w:instrText>
+              <w:instrText xml:space="preserve"> PAGEREF _Toc403512312 \h </w:instrText>
             </w:r>
             <w:r>
               <w:rPr>
@@ -1797,7 +1881,7 @@
               <w:lang w:val="en-SG" w:eastAsia="en-SG"/>
             </w:rPr>
           </w:pPr>
-          <w:hyperlink w:anchor="_Toc403469688" w:history="1">
+          <w:hyperlink w:anchor="_Toc403512313" w:history="1">
             <w:r>
               <w:rPr>
                 <w:rStyle w:val="Hyperlink"/>
@@ -1838,7 +1922,7 @@
                 <w:noProof/>
                 <w:webHidden/>
               </w:rPr>
-              <w:instrText xml:space="preserve"> PAGEREF _Toc403469688 \h </w:instrText>
+              <w:instrText xml:space="preserve"> PAGEREF _Toc403512313 \h </w:instrText>
             </w:r>
             <w:r>
               <w:rPr>
@@ -1881,7 +1965,7 @@
               <w:lang w:val="en-SG" w:eastAsia="en-SG"/>
             </w:rPr>
           </w:pPr>
-          <w:hyperlink w:anchor="_Toc403469689" w:history="1">
+          <w:hyperlink w:anchor="_Toc403512314" w:history="1">
             <w:r>
               <w:rPr>
                 <w:rStyle w:val="Hyperlink"/>
@@ -1922,7 +2006,7 @@
                 <w:noProof/>
                 <w:webHidden/>
               </w:rPr>
-              <w:instrText xml:space="preserve"> PAGEREF _Toc403469689 \h </w:instrText>
+              <w:instrText xml:space="preserve"> PAGEREF _Toc403512314 \h </w:instrText>
             </w:r>
             <w:r>
               <w:rPr>
@@ -1965,7 +2049,7 @@
               <w:lang w:val="en-SG" w:eastAsia="en-SG"/>
             </w:rPr>
           </w:pPr>
-          <w:hyperlink w:anchor="_Toc403469690" w:history="1">
+          <w:hyperlink w:anchor="_Toc403512315" w:history="1">
             <w:r>
               <w:rPr>
                 <w:rStyle w:val="Hyperlink"/>
@@ -2006,7 +2090,78 @@
                 <w:noProof/>
                 <w:webHidden/>
               </w:rPr>
-              <w:instrText xml:space="preserve"> PAGEREF _Toc403469690 \h </w:instrText>
+              <w:instrText xml:space="preserve"> PAGEREF _Toc403512315 \h </w:instrText>
+            </w:r>
+            <w:r>
+              <w:rPr>
+                <w:noProof/>
+                <w:webHidden/>
+              </w:rPr>
+            </w:r>
+            <w:r>
+              <w:rPr>
+                <w:noProof/>
+                <w:webHidden/>
+              </w:rPr>
+              <w:fldChar w:fldCharType="separate"/>
+            </w:r>
+            <w:r>
+              <w:rPr>
+                <w:noProof/>
+                <w:webHidden/>
+              </w:rPr>
+              <w:t>16</w:t>
+            </w:r>
+            <w:r>
+              <w:rPr>
+                <w:noProof/>
+                <w:webHidden/>
+              </w:rPr>
+              <w:fldChar w:fldCharType="end"/>
+            </w:r>
+          </w:hyperlink>
+          <w:bookmarkStart w:id="0" w:name="_GoBack"/>
+          <w:bookmarkEnd w:id="0"/>
+        </w:p>
+        <w:p>
+          <w:pPr>
+            <w:pStyle w:val="TOC3"/>
+            <w:tabs>
+              <w:tab w:val="right" w:leader="dot" w:pos="9016"/>
+            </w:tabs>
+            <w:rPr>
+              <w:noProof/>
+              <w:lang w:val="en-SG" w:eastAsia="en-SG"/>
+            </w:rPr>
+          </w:pPr>
+          <w:hyperlink w:anchor="_Toc403512316" w:history="1">
+            <w:r>
+              <w:rPr>
+                <w:rStyle w:val="Hyperlink"/>
+                <w:noProof/>
+              </w:rPr>
+              <w:t>3.2.1. Difficulties in inter-module communications</w:t>
+            </w:r>
+            <w:r>
+              <w:rPr>
+                <w:noProof/>
+                <w:webHidden/>
+              </w:rPr>
+              <w:tab/>
+            </w:r>
+            <w:r>
+              <w:rPr>
+                <w:noProof/>
+                <w:webHidden/>
+              </w:rPr>
+              <w:fldChar w:fldCharType="begin"/>
+            </w:r>
+            <w:r>
+              <w:rPr>
+                <w:noProof/>
+                <w:webHidden/>
+              </w:rPr>
+              <w:instrText xml:space="preserve"> PAGEREF _Toc403512316 \h </w:instrText>
             </w:r>
             <w:r>
               <w:rPr>
@@ -2048,13 +2203,13 @@
               <w:lang w:val="en-SG" w:eastAsia="en-SG"/>
             </w:rPr>
           </w:pPr>
-          <w:hyperlink w:anchor="_Toc403469691" w:history="1">
+          <w:hyperlink w:anchor="_Toc403512317" w:history="1">
             <w:r>
               <w:rPr>
                 <w:rStyle w:val="Hyperlink"/>
                 <w:noProof/>
               </w:rPr>
-              <w:t>3.2.1. Difficulties in inter-module communications</w:t>
+              <w:t>3.2.2. Lack of debug workflow</w:t>
             </w:r>
             <w:r>
               <w:rPr>
@@ -2075,7 +2230,7 @@
                 <w:noProof/>
                 <w:webHidden/>
               </w:rPr>
-              <w:instrText xml:space="preserve"> PAGEREF _Toc403469691 \h </w:instrText>
+              <w:instrText xml:space="preserve"> PAGEREF _Toc403512317 \h </w:instrText>
             </w:r>
             <w:r>
               <w:rPr>
@@ -2117,13 +2272,13 @@
               <w:lang w:val="en-SG" w:eastAsia="en-SG"/>
             </w:rPr>
           </w:pPr>
-          <w:hyperlink w:anchor="_Toc403469692" w:history="1">
+          <w:hyperlink w:anchor="_Toc403512318" w:history="1">
             <w:r>
               <w:rPr>
                 <w:rStyle w:val="Hyperlink"/>
                 <w:noProof/>
               </w:rPr>
-              <w:t>3.2.2. Lack of debug workflow</w:t>
+              <w:t>3.2.3. Difficulties in coordination</w:t>
             </w:r>
             <w:r>
               <w:rPr>
@@ -2144,76 +2299,7 @@
                 <w:noProof/>
                 <w:webHidden/>
               </w:rPr>
-              <w:instrText xml:space="preserve"> PAGEREF _Toc403469692 \h </w:instrText>
-            </w:r>
-            <w:r>
-              <w:rPr>
-                <w:noProof/>
-                <w:webHidden/>
-              </w:rPr>
-            </w:r>
-            <w:r>
-              <w:rPr>
-                <w:noProof/>
-                <w:webHidden/>
-              </w:rPr>
-              <w:fldChar w:fldCharType="separate"/>
-            </w:r>
-            <w:r>
-              <w:rPr>
-                <w:noProof/>
-                <w:webHidden/>
-              </w:rPr>
-              <w:t>16</w:t>
-            </w:r>
-            <w:r>
-              <w:rPr>
-                <w:noProof/>
-                <w:webHidden/>
-              </w:rPr>
-              <w:fldChar w:fldCharType="end"/>
-            </w:r>
-          </w:hyperlink>
-        </w:p>
-        <w:p>
-          <w:pPr>
-            <w:pStyle w:val="TOC3"/>
-            <w:tabs>
-              <w:tab w:val="right" w:leader="dot" w:pos="9016"/>
-            </w:tabs>
-            <w:rPr>
-              <w:noProof/>
-              <w:lang w:val="en-SG" w:eastAsia="en-SG"/>
-            </w:rPr>
-          </w:pPr>
-          <w:hyperlink w:anchor="_Toc403469693" w:history="1">
-            <w:r>
-              <w:rPr>
-                <w:rStyle w:val="Hyperlink"/>
-                <w:noProof/>
-              </w:rPr>
-              <w:t>3.2.3. Difficulties in coordination</w:t>
-            </w:r>
-            <w:r>
-              <w:rPr>
-                <w:noProof/>
-                <w:webHidden/>
-              </w:rPr>
-              <w:tab/>
-            </w:r>
-            <w:r>
-              <w:rPr>
-                <w:noProof/>
-                <w:webHidden/>
-              </w:rPr>
-              <w:fldChar w:fldCharType="begin"/>
-            </w:r>
-            <w:r>
-              <w:rPr>
-                <w:noProof/>
-                <w:webHidden/>
-              </w:rPr>
-              <w:instrText xml:space="preserve"> PAGEREF _Toc403469693 \h </w:instrText>
+              <w:instrText xml:space="preserve"> PAGEREF _Toc403512318 \h </w:instrText>
             </w:r>
             <w:r>
               <w:rPr>
@@ -2256,7 +2342,7 @@
               <w:lang w:val="en-SG" w:eastAsia="en-SG"/>
             </w:rPr>
           </w:pPr>
-          <w:hyperlink w:anchor="_Toc403469694" w:history="1">
+          <w:hyperlink w:anchor="_Toc403512319" w:history="1">
             <w:r>
               <w:rPr>
                 <w:rStyle w:val="Hyperlink"/>
@@ -2297,7 +2383,7 @@
                 <w:noProof/>
                 <w:webHidden/>
               </w:rPr>
-              <w:instrText xml:space="preserve"> PAGEREF _Toc403469694 \h </w:instrText>
+              <w:instrText xml:space="preserve"> PAGEREF _Toc403512319 \h </w:instrText>
             </w:r>
             <w:r>
               <w:rPr>
@@ -2340,7 +2426,7 @@
               <w:lang w:val="en-SG" w:eastAsia="en-SG"/>
             </w:rPr>
           </w:pPr>
-          <w:hyperlink w:anchor="_Toc403469695" w:history="1">
+          <w:hyperlink w:anchor="_Toc403512320" w:history="1">
             <w:r>
               <w:rPr>
                 <w:rStyle w:val="Hyperlink"/>
@@ -2381,7 +2467,7 @@
                 <w:noProof/>
                 <w:webHidden/>
               </w:rPr>
-              <w:instrText xml:space="preserve"> PAGEREF _Toc403469695 \h </w:instrText>
+              <w:instrText xml:space="preserve"> PAGEREF _Toc403512320 \h </w:instrText>
             </w:r>
             <w:r>
               <w:rPr>
@@ -2424,7 +2510,7 @@
               <w:lang w:val="en-SG" w:eastAsia="en-SG"/>
             </w:rPr>
           </w:pPr>
-          <w:hyperlink w:anchor="_Toc403469696" w:history="1">
+          <w:hyperlink w:anchor="_Toc403512321" w:history="1">
             <w:r>
               <w:rPr>
                 <w:rStyle w:val="Hyperlink"/>
@@ -2465,7 +2551,7 @@
                 <w:noProof/>
                 <w:webHidden/>
               </w:rPr>
-              <w:instrText xml:space="preserve"> PAGEREF _Toc403469696 \h </w:instrText>
+              <w:instrText xml:space="preserve"> PAGEREF _Toc403512321 \h </w:instrText>
             </w:r>
             <w:r>
               <w:rPr>
@@ -2486,6 +2572,144 @@
                 <w:webHidden/>
               </w:rPr>
               <w:t>19</w:t>
+            </w:r>
+            <w:r>
+              <w:rPr>
+                <w:noProof/>
+                <w:webHidden/>
+              </w:rPr>
+              <w:fldChar w:fldCharType="end"/>
+            </w:r>
+          </w:hyperlink>
+        </w:p>
+        <w:p>
+          <w:pPr>
+            <w:pStyle w:val="TOC3"/>
+            <w:tabs>
+              <w:tab w:val="right" w:leader="dot" w:pos="9016"/>
+            </w:tabs>
+            <w:rPr>
+              <w:noProof/>
+              <w:lang w:val="en-SG" w:eastAsia="en-SG"/>
+            </w:rPr>
+          </w:pPr>
+          <w:hyperlink w:anchor="_Toc403512322" w:history="1">
+            <w:r>
+              <w:rPr>
+                <w:rStyle w:val="Hyperlink"/>
+                <w:noProof/>
+              </w:rPr>
+              <w:t>4.2.1. Design Decisions</w:t>
+            </w:r>
+            <w:r>
+              <w:rPr>
+                <w:noProof/>
+                <w:webHidden/>
+              </w:rPr>
+              <w:tab/>
+            </w:r>
+            <w:r>
+              <w:rPr>
+                <w:noProof/>
+                <w:webHidden/>
+              </w:rPr>
+              <w:fldChar w:fldCharType="begin"/>
+            </w:r>
+            <w:r>
+              <w:rPr>
+                <w:noProof/>
+                <w:webHidden/>
+              </w:rPr>
+              <w:instrText xml:space="preserve"> PAGEREF _Toc403512322 \h </w:instrText>
+            </w:r>
+            <w:r>
+              <w:rPr>
+                <w:noProof/>
+                <w:webHidden/>
+              </w:rPr>
+            </w:r>
+            <w:r>
+              <w:rPr>
+                <w:noProof/>
+                <w:webHidden/>
+              </w:rPr>
+              <w:fldChar w:fldCharType="separate"/>
+            </w:r>
+            <w:r>
+              <w:rPr>
+                <w:noProof/>
+                <w:webHidden/>
+              </w:rPr>
+              <w:t>19</w:t>
+            </w:r>
+            <w:r>
+              <w:rPr>
+                <w:noProof/>
+                <w:webHidden/>
+              </w:rPr>
+              <w:fldChar w:fldCharType="end"/>
+            </w:r>
+          </w:hyperlink>
+        </w:p>
+        <w:p>
+          <w:pPr>
+            <w:pStyle w:val="TOC3"/>
+            <w:tabs>
+              <w:tab w:val="right" w:leader="dot" w:pos="9016"/>
+            </w:tabs>
+            <w:rPr>
+              <w:noProof/>
+              <w:lang w:val="en-SG" w:eastAsia="en-SG"/>
+            </w:rPr>
+          </w:pPr>
+          <w:hyperlink w:anchor="_Toc403512323" w:history="1">
+            <w:r>
+              <w:rPr>
+                <w:rStyle w:val="Hyperlink"/>
+                <w:noProof/>
+              </w:rPr>
+              <w:t>4.2.2. Interaction with other Components</w:t>
+            </w:r>
+            <w:r>
+              <w:rPr>
+                <w:noProof/>
+                <w:webHidden/>
+              </w:rPr>
+              <w:tab/>
+            </w:r>
+            <w:r>
+              <w:rPr>
+                <w:noProof/>
+                <w:webHidden/>
+              </w:rPr>
+              <w:fldChar w:fldCharType="begin"/>
+            </w:r>
+            <w:r>
+              <w:rPr>
+                <w:noProof/>
+                <w:webHidden/>
+              </w:rPr>
+              <w:instrText xml:space="preserve"> PAGEREF _Toc403512323 \h </w:instrText>
+            </w:r>
+            <w:r>
+              <w:rPr>
+                <w:noProof/>
+                <w:webHidden/>
+              </w:rPr>
+            </w:r>
+            <w:r>
+              <w:rPr>
+                <w:noProof/>
+                <w:webHidden/>
+              </w:rPr>
+              <w:fldChar w:fldCharType="separate"/>
+            </w:r>
+            <w:r>
+              <w:rPr>
+                <w:noProof/>
+                <w:webHidden/>
+              </w:rPr>
+              <w:t>21</w:t>
             </w:r>
             <w:r>
               <w:rPr>
@@ -2508,7 +2732,7 @@
               <w:lang w:val="en-SG" w:eastAsia="en-SG"/>
             </w:rPr>
           </w:pPr>
-          <w:hyperlink w:anchor="_Toc403469697" w:history="1">
+          <w:hyperlink w:anchor="_Toc403512324" w:history="1">
             <w:r>
               <w:rPr>
                 <w:rStyle w:val="Hyperlink"/>
@@ -2549,7 +2773,7 @@
                 <w:noProof/>
                 <w:webHidden/>
               </w:rPr>
-              <w:instrText xml:space="preserve"> PAGEREF _Toc403469697 \h </w:instrText>
+              <w:instrText xml:space="preserve"> PAGEREF _Toc403512324 \h </w:instrText>
             </w:r>
             <w:r>
               <w:rPr>
@@ -2569,7 +2793,7 @@
                 <w:noProof/>
                 <w:webHidden/>
               </w:rPr>
-              <w:t>20</w:t>
+              <w:t>23</w:t>
             </w:r>
             <w:r>
               <w:rPr>
@@ -2591,7 +2815,7 @@
               <w:lang w:val="en-SG" w:eastAsia="en-SG"/>
             </w:rPr>
           </w:pPr>
-          <w:hyperlink w:anchor="_Toc403469698" w:history="1">
+          <w:hyperlink w:anchor="_Toc403512325" w:history="1">
             <w:r>
               <w:rPr>
                 <w:rStyle w:val="Hyperlink"/>
@@ -2618,7 +2842,7 @@
                 <w:noProof/>
                 <w:webHidden/>
               </w:rPr>
-              <w:instrText xml:space="preserve"> PAGEREF _Toc403469698 \h </w:instrText>
+              <w:instrText xml:space="preserve"> PAGEREF _Toc403512325 \h </w:instrText>
             </w:r>
             <w:r>
               <w:rPr>
@@ -2638,7 +2862,7 @@
                 <w:noProof/>
                 <w:webHidden/>
               </w:rPr>
-              <w:t>20</w:t>
+              <w:t>23</w:t>
             </w:r>
             <w:r>
               <w:rPr>
@@ -2660,7 +2884,7 @@
               <w:lang w:val="en-SG" w:eastAsia="en-SG"/>
             </w:rPr>
           </w:pPr>
-          <w:hyperlink w:anchor="_Toc403469699" w:history="1">
+          <w:hyperlink w:anchor="_Toc403512326" w:history="1">
             <w:r>
               <w:rPr>
                 <w:rStyle w:val="Hyperlink"/>
@@ -2687,7 +2911,7 @@
                 <w:noProof/>
                 <w:webHidden/>
               </w:rPr>
-              <w:instrText xml:space="preserve"> PAGEREF _Toc403469699 \h </w:instrText>
+              <w:instrText xml:space="preserve"> PAGEREF _Toc403512326 \h </w:instrText>
             </w:r>
             <w:r>
               <w:rPr>
@@ -2707,7 +2931,7 @@
                 <w:noProof/>
                 <w:webHidden/>
               </w:rPr>
-              <w:t>21</w:t>
+              <w:t>24</w:t>
             </w:r>
             <w:r>
               <w:rPr>
@@ -2729,7 +2953,7 @@
               <w:lang w:val="en-SG" w:eastAsia="en-SG"/>
             </w:rPr>
           </w:pPr>
-          <w:hyperlink w:anchor="_Toc403469700" w:history="1">
+          <w:hyperlink w:anchor="_Toc403512327" w:history="1">
             <w:r>
               <w:rPr>
                 <w:rStyle w:val="Hyperlink"/>
@@ -2756,7 +2980,7 @@
                 <w:noProof/>
                 <w:webHidden/>
               </w:rPr>
-              <w:instrText xml:space="preserve"> PAGEREF _Toc403469700 \h </w:instrText>
+              <w:instrText xml:space="preserve"> PAGEREF _Toc403512327 \h </w:instrText>
             </w:r>
             <w:r>
               <w:rPr>
@@ -2776,7 +3000,7 @@
                 <w:noProof/>
                 <w:webHidden/>
               </w:rPr>
-              <w:t>22</w:t>
+              <w:t>25</w:t>
             </w:r>
             <w:r>
               <w:rPr>
@@ -2798,7 +3022,7 @@
               <w:lang w:val="en-SG" w:eastAsia="en-SG"/>
             </w:rPr>
           </w:pPr>
-          <w:hyperlink w:anchor="_Toc403469701" w:history="1">
+          <w:hyperlink w:anchor="_Toc403512328" w:history="1">
             <w:r>
               <w:rPr>
                 <w:rStyle w:val="Hyperlink"/>
@@ -2825,7 +3049,7 @@
                 <w:noProof/>
                 <w:webHidden/>
               </w:rPr>
-              <w:instrText xml:space="preserve"> PAGEREF _Toc403469701 \h </w:instrText>
+              <w:instrText xml:space="preserve"> PAGEREF _Toc403512328 \h </w:instrText>
             </w:r>
             <w:r>
               <w:rPr>
@@ -2845,7 +3069,7 @@
                 <w:noProof/>
                 <w:webHidden/>
               </w:rPr>
-              <w:t>22</w:t>
+              <w:t>25</w:t>
             </w:r>
             <w:r>
               <w:rPr>
@@ -2867,7 +3091,7 @@
               <w:lang w:val="en-SG" w:eastAsia="en-SG"/>
             </w:rPr>
           </w:pPr>
-          <w:hyperlink w:anchor="_Toc403469702" w:history="1">
+          <w:hyperlink w:anchor="_Toc403512329" w:history="1">
             <w:r>
               <w:rPr>
                 <w:rStyle w:val="Hyperlink"/>
@@ -2894,7 +3118,7 @@
                 <w:noProof/>
                 <w:webHidden/>
               </w:rPr>
-              <w:instrText xml:space="preserve"> PAGEREF _Toc403469702 \h </w:instrText>
+              <w:instrText xml:space="preserve"> PAGEREF _Toc403512329 \h </w:instrText>
             </w:r>
             <w:r>
               <w:rPr>
@@ -2914,7 +3138,7 @@
                 <w:noProof/>
                 <w:webHidden/>
               </w:rPr>
-              <w:t>23</w:t>
+              <w:t>26</w:t>
             </w:r>
             <w:r>
               <w:rPr>
@@ -2936,7 +3160,7 @@
               <w:lang w:val="en-SG" w:eastAsia="en-SG"/>
             </w:rPr>
           </w:pPr>
-          <w:hyperlink w:anchor="_Toc403469703" w:history="1">
+          <w:hyperlink w:anchor="_Toc403512330" w:history="1">
             <w:r>
               <w:rPr>
                 <w:rStyle w:val="Hyperlink"/>
@@ -2963,7 +3187,7 @@
                 <w:noProof/>
                 <w:webHidden/>
               </w:rPr>
-              <w:instrText xml:space="preserve"> PAGEREF _Toc403469703 \h </w:instrText>
+              <w:instrText xml:space="preserve"> PAGEREF _Toc403512330 \h </w:instrText>
             </w:r>
             <w:r>
               <w:rPr>
@@ -2983,7 +3207,7 @@
                 <w:noProof/>
                 <w:webHidden/>
               </w:rPr>
-              <w:t>29</w:t>
+              <w:t>32</w:t>
             </w:r>
             <w:r>
               <w:rPr>
@@ -3006,7 +3230,7 @@
               <w:lang w:val="en-SG" w:eastAsia="en-SG"/>
             </w:rPr>
           </w:pPr>
-          <w:hyperlink w:anchor="_Toc403469704" w:history="1">
+          <w:hyperlink w:anchor="_Toc403512331" w:history="1">
             <w:r>
               <w:rPr>
                 <w:rStyle w:val="Hyperlink"/>
@@ -3047,7 +3271,7 @@
                 <w:noProof/>
                 <w:webHidden/>
               </w:rPr>
-              <w:instrText xml:space="preserve"> PAGEREF _Toc403469704 \h </w:instrText>
+              <w:instrText xml:space="preserve"> PAGEREF _Toc403512331 \h </w:instrText>
             </w:r>
             <w:r>
               <w:rPr>
@@ -3067,7 +3291,7 @@
                 <w:noProof/>
                 <w:webHidden/>
               </w:rPr>
-              <w:t>32</w:t>
+              <w:t>35</w:t>
             </w:r>
             <w:r>
               <w:rPr>
@@ -3090,7 +3314,7 @@
               <w:lang w:val="en-SG" w:eastAsia="en-SG"/>
             </w:rPr>
           </w:pPr>
-          <w:hyperlink w:anchor="_Toc403469705" w:history="1">
+          <w:hyperlink w:anchor="_Toc403512332" w:history="1">
             <w:r>
               <w:rPr>
                 <w:rStyle w:val="Hyperlink"/>
@@ -3131,7 +3355,7 @@
                 <w:noProof/>
                 <w:webHidden/>
               </w:rPr>
-              <w:instrText xml:space="preserve"> PAGEREF _Toc403469705 \h </w:instrText>
+              <w:instrText xml:space="preserve"> PAGEREF _Toc403512332 \h </w:instrText>
             </w:r>
             <w:r>
               <w:rPr>
@@ -3151,7 +3375,7 @@
                 <w:noProof/>
                 <w:webHidden/>
               </w:rPr>
-              <w:t>32</w:t>
+              <w:t>35</w:t>
             </w:r>
             <w:r>
               <w:rPr>
@@ -3174,7 +3398,7 @@
               <w:lang w:val="en-SG" w:eastAsia="en-SG"/>
             </w:rPr>
           </w:pPr>
-          <w:hyperlink w:anchor="_Toc403469706" w:history="1">
+          <w:hyperlink w:anchor="_Toc403512333" w:history="1">
             <w:r>
               <w:rPr>
                 <w:rStyle w:val="Hyperlink"/>
@@ -3215,7 +3439,7 @@
                 <w:noProof/>
                 <w:webHidden/>
               </w:rPr>
-              <w:instrText xml:space="preserve"> PAGEREF _Toc403469706 \h </w:instrText>
+              <w:instrText xml:space="preserve"> PAGEREF _Toc403512333 \h </w:instrText>
             </w:r>
             <w:r>
               <w:rPr>
@@ -3235,7 +3459,7 @@
                 <w:noProof/>
                 <w:webHidden/>
               </w:rPr>
-              <w:t>32</w:t>
+              <w:t>35</w:t>
             </w:r>
             <w:r>
               <w:rPr>
@@ -3258,7 +3482,7 @@
               <w:lang w:val="en-SG" w:eastAsia="en-SG"/>
             </w:rPr>
           </w:pPr>
-          <w:hyperlink w:anchor="_Toc403469707" w:history="1">
+          <w:hyperlink w:anchor="_Toc403512334" w:history="1">
             <w:r>
               <w:rPr>
                 <w:rStyle w:val="Hyperlink"/>
@@ -3299,7 +3523,7 @@
                 <w:noProof/>
                 <w:webHidden/>
               </w:rPr>
-              <w:instrText xml:space="preserve"> PAGEREF _Toc403469707 \h </w:instrText>
+              <w:instrText xml:space="preserve"> PAGEREF _Toc403512334 \h </w:instrText>
             </w:r>
             <w:r>
               <w:rPr>
@@ -3319,7 +3543,7 @@
                 <w:noProof/>
                 <w:webHidden/>
               </w:rPr>
-              <w:t>32</w:t>
+              <w:t>35</w:t>
             </w:r>
             <w:r>
               <w:rPr>
@@ -3342,7 +3566,7 @@
               <w:lang w:val="en-SG" w:eastAsia="en-SG"/>
             </w:rPr>
           </w:pPr>
-          <w:hyperlink w:anchor="_Toc403469708" w:history="1">
+          <w:hyperlink w:anchor="_Toc403512335" w:history="1">
             <w:r>
               <w:rPr>
                 <w:rStyle w:val="Hyperlink"/>
@@ -3383,7 +3607,7 @@
                 <w:noProof/>
                 <w:webHidden/>
               </w:rPr>
-              <w:instrText xml:space="preserve"> PAGEREF _Toc403469708 \h </w:instrText>
+              <w:instrText xml:space="preserve"> PAGEREF _Toc403512335 \h </w:instrText>
             </w:r>
             <w:r>
               <w:rPr>
@@ -3403,7 +3627,7 @@
                 <w:noProof/>
                 <w:webHidden/>
               </w:rPr>
-              <w:t>33</w:t>
+              <w:t>36</w:t>
             </w:r>
             <w:r>
               <w:rPr>
@@ -3426,7 +3650,7 @@
               <w:lang w:val="en-SG" w:eastAsia="en-SG"/>
             </w:rPr>
           </w:pPr>
-          <w:hyperlink w:anchor="_Toc403469709" w:history="1">
+          <w:hyperlink w:anchor="_Toc403512336" w:history="1">
             <w:r>
               <w:rPr>
                 <w:rStyle w:val="Hyperlink"/>
@@ -3467,7 +3691,7 @@
                 <w:noProof/>
                 <w:webHidden/>
               </w:rPr>
-              <w:instrText xml:space="preserve"> PAGEREF _Toc403469709 \h </w:instrText>
+              <w:instrText xml:space="preserve"> PAGEREF _Toc403512336 \h </w:instrText>
             </w:r>
             <w:r>
               <w:rPr>
@@ -3487,7 +3711,7 @@
                 <w:noProof/>
                 <w:webHidden/>
               </w:rPr>
-              <w:t>34</w:t>
+              <w:t>37</w:t>
             </w:r>
             <w:r>
               <w:rPr>
@@ -3510,7 +3734,7 @@
               <w:lang w:val="en-SG" w:eastAsia="en-SG"/>
             </w:rPr>
           </w:pPr>
-          <w:hyperlink w:anchor="_Toc403469710" w:history="1">
+          <w:hyperlink w:anchor="_Toc403512337" w:history="1">
             <w:r>
               <w:rPr>
                 <w:rStyle w:val="Hyperlink"/>
@@ -3551,7 +3775,7 @@
                 <w:noProof/>
                 <w:webHidden/>
               </w:rPr>
-              <w:instrText xml:space="preserve"> PAGEREF _Toc403469710 \h </w:instrText>
+              <w:instrText xml:space="preserve"> PAGEREF _Toc403512337 \h </w:instrText>
             </w:r>
             <w:r>
               <w:rPr>
@@ -3571,7 +3795,7 @@
                 <w:noProof/>
                 <w:webHidden/>
               </w:rPr>
-              <w:t>34</w:t>
+              <w:t>37</w:t>
             </w:r>
             <w:r>
               <w:rPr>
@@ -3594,7 +3818,7 @@
               <w:lang w:val="en-SG" w:eastAsia="en-SG"/>
             </w:rPr>
           </w:pPr>
-          <w:hyperlink w:anchor="_Toc403469711" w:history="1">
+          <w:hyperlink w:anchor="_Toc403512338" w:history="1">
             <w:r>
               <w:rPr>
                 <w:rStyle w:val="Hyperlink"/>
@@ -3635,7 +3859,7 @@
                 <w:noProof/>
                 <w:webHidden/>
               </w:rPr>
-              <w:instrText xml:space="preserve"> PAGEREF _Toc403469711 \h </w:instrText>
+              <w:instrText xml:space="preserve"> PAGEREF _Toc403512338 \h </w:instrText>
             </w:r>
             <w:r>
               <w:rPr>
@@ -3655,7 +3879,7 @@
                 <w:noProof/>
                 <w:webHidden/>
               </w:rPr>
-              <w:t>34</w:t>
+              <w:t>37</w:t>
             </w:r>
             <w:r>
               <w:rPr>
@@ -3678,7 +3902,7 @@
               <w:lang w:val="en-SG" w:eastAsia="en-SG"/>
             </w:rPr>
           </w:pPr>
-          <w:hyperlink w:anchor="_Toc403469712" w:history="1">
+          <w:hyperlink w:anchor="_Toc403512339" w:history="1">
             <w:r>
               <w:rPr>
                 <w:rStyle w:val="Hyperlink"/>
@@ -3719,7 +3943,7 @@
                 <w:noProof/>
                 <w:webHidden/>
               </w:rPr>
-              <w:instrText xml:space="preserve"> PAGEREF _Toc403469712 \h </w:instrText>
+              <w:instrText xml:space="preserve"> PAGEREF _Toc403512339 \h </w:instrText>
             </w:r>
             <w:r>
               <w:rPr>
@@ -3739,7 +3963,7 @@
                 <w:noProof/>
                 <w:webHidden/>
               </w:rPr>
-              <w:t>36</w:t>
+              <w:t>39</w:t>
             </w:r>
             <w:r>
               <w:rPr>
@@ -3762,7 +3986,7 @@
               <w:lang w:val="en-SG" w:eastAsia="en-SG"/>
             </w:rPr>
           </w:pPr>
-          <w:hyperlink w:anchor="_Toc403469713" w:history="1">
+          <w:hyperlink w:anchor="_Toc403512340" w:history="1">
             <w:r>
               <w:rPr>
                 <w:rStyle w:val="Hyperlink"/>
@@ -3803,7 +4027,7 @@
                 <w:noProof/>
                 <w:webHidden/>
               </w:rPr>
-              <w:instrText xml:space="preserve"> PAGEREF _Toc403469713 \h </w:instrText>
+              <w:instrText xml:space="preserve"> PAGEREF _Toc403512340 \h </w:instrText>
             </w:r>
             <w:r>
               <w:rPr>
@@ -3823,7 +4047,7 @@
                 <w:noProof/>
                 <w:webHidden/>
               </w:rPr>
-              <w:t>37</w:t>
+              <w:t>40</w:t>
             </w:r>
             <w:r>
               <w:rPr>
@@ -3846,7 +4070,7 @@
               <w:lang w:val="en-SG" w:eastAsia="en-SG"/>
             </w:rPr>
           </w:pPr>
-          <w:hyperlink w:anchor="_Toc403469714" w:history="1">
+          <w:hyperlink w:anchor="_Toc403512341" w:history="1">
             <w:r>
               <w:rPr>
                 <w:rStyle w:val="Hyperlink"/>
@@ -3887,7 +4111,7 @@
                 <w:noProof/>
                 <w:webHidden/>
               </w:rPr>
-              <w:instrText xml:space="preserve"> PAGEREF _Toc403469714 \h </w:instrText>
+              <w:instrText xml:space="preserve"> PAGEREF _Toc403512341 \h </w:instrText>
             </w:r>
             <w:r>
               <w:rPr>
@@ -3907,7 +4131,7 @@
                 <w:noProof/>
                 <w:webHidden/>
               </w:rPr>
-              <w:t>38</w:t>
+              <w:t>41</w:t>
             </w:r>
             <w:r>
               <w:rPr>
@@ -3959,12 +4183,12 @@
         <w:ind w:left="0" w:firstLine="0"/>
         <w:jc w:val="center"/>
       </w:pPr>
-      <w:bookmarkStart w:id="0" w:name="_Toc403469679"/>
+      <w:bookmarkStart w:id="1" w:name="_Toc403512303"/>
       <w:r>
         <w:lastRenderedPageBreak/>
         <w:t>SPA</w:t>
       </w:r>
-      <w:bookmarkEnd w:id="0"/>
+      <w:bookmarkEnd w:id="1"/>
     </w:p>
     <w:p>
       <w:pPr>
@@ -3997,11 +4221,11 @@
           <w:numId w:val="10"/>
         </w:numPr>
       </w:pPr>
-      <w:bookmarkStart w:id="1" w:name="_Toc403469680"/>
+      <w:bookmarkStart w:id="2" w:name="_Toc403512304"/>
       <w:r>
         <w:t>Architecture</w:t>
       </w:r>
-      <w:bookmarkEnd w:id="1"/>
+      <w:bookmarkEnd w:id="2"/>
       <w:r>
         <w:tab/>
       </w:r>
@@ -4029,6 +4253,7 @@
           <w:spacing w:val="5"/>
           <w:sz w:val="72"/>
           <w:szCs w:val="72"/>
+          <w:lang w:eastAsia="en-SG"/>
         </w:rPr>
         <w:drawing>
           <wp:inline distT="0" distB="0" distL="0" distR="0" wp14:anchorId="7ABD5CFC" wp14:editId="07777777">
@@ -4099,12 +4324,12 @@
           <w:numId w:val="10"/>
         </w:numPr>
       </w:pPr>
-      <w:bookmarkStart w:id="2" w:name="_Toc403469681"/>
+      <w:bookmarkStart w:id="3" w:name="_Toc403512305"/>
       <w:r>
         <w:lastRenderedPageBreak/>
         <w:t>Interaction</w:t>
       </w:r>
-      <w:bookmarkEnd w:id="2"/>
+      <w:bookmarkEnd w:id="3"/>
       <w:r>
         <w:t xml:space="preserve"> </w:t>
       </w:r>
@@ -4168,6 +4393,7 @@
       <w:r>
         <w:rPr>
           <w:noProof/>
+          <w:lang w:eastAsia="en-SG"/>
         </w:rPr>
         <w:drawing>
           <wp:inline distT="0" distB="0" distL="0" distR="0" wp14:anchorId="47791698" wp14:editId="133F6D2D">
@@ -4228,6 +4454,7 @@
       <w:r>
         <w:rPr>
           <w:noProof/>
+          <w:lang w:eastAsia="en-SG"/>
         </w:rPr>
         <w:lastRenderedPageBreak/>
         <w:drawing>
@@ -4321,6 +4548,7 @@
       <w:r>
         <w:rPr>
           <w:noProof/>
+          <w:lang w:eastAsia="en-SG"/>
         </w:rPr>
         <w:lastRenderedPageBreak/>
         <w:drawing>
@@ -4465,12 +4693,12 @@
         <w:ind w:left="0" w:firstLine="0"/>
         <w:jc w:val="center"/>
       </w:pPr>
-      <w:bookmarkStart w:id="3" w:name="_Toc403469682"/>
+      <w:bookmarkStart w:id="4" w:name="_Toc403512306"/>
       <w:r>
         <w:lastRenderedPageBreak/>
         <w:t>Summary of Achievements</w:t>
       </w:r>
-      <w:bookmarkEnd w:id="3"/>
+      <w:bookmarkEnd w:id="4"/>
     </w:p>
     <w:p/>
     <w:p>
@@ -4481,11 +4709,11 @@
           <w:numId w:val="10"/>
         </w:numPr>
       </w:pPr>
-      <w:bookmarkStart w:id="4" w:name="_Toc403469683"/>
+      <w:bookmarkStart w:id="5" w:name="_Toc403512307"/>
       <w:r>
         <w:t>Basic SPA</w:t>
       </w:r>
-      <w:bookmarkEnd w:id="4"/>
+      <w:bookmarkEnd w:id="5"/>
       <w:r>
         <w:t xml:space="preserve"> </w:t>
       </w:r>
@@ -4886,7 +5114,7 @@
           <w:numId w:val="10"/>
         </w:numPr>
       </w:pPr>
-      <w:bookmarkStart w:id="5" w:name="_Toc403469684"/>
+      <w:bookmarkStart w:id="6" w:name="_Toc403512308"/>
       <w:r>
         <w:rPr>
           <w:rStyle w:val="Heading2Char"/>
@@ -4909,7 +5137,7 @@
         </w:rPr>
         <w:t>s</w:t>
       </w:r>
-      <w:bookmarkEnd w:id="5"/>
+      <w:bookmarkEnd w:id="6"/>
     </w:p>
     <w:p>
       <w:r>
@@ -4936,9 +5164,11 @@
           <w:numId w:val="10"/>
         </w:numPr>
       </w:pPr>
+      <w:bookmarkStart w:id="7" w:name="_Toc403512309"/>
       <w:r>
         <w:t>Sibling Relationship</w:t>
       </w:r>
+      <w:bookmarkEnd w:id="7"/>
     </w:p>
     <w:p>
       <w:pPr>
@@ -4951,9 +5181,6 @@
       </w:r>
       <w:r>
         <w:t xml:space="preserve"> as suggested by the Assignment 4 specifications. </w:t>
-      </w:r>
-      <w:r>
-        <w:br w:type="page"/>
       </w:r>
     </w:p>
     <w:p>
@@ -4967,12 +5194,11 @@
           <w:rStyle w:val="Heading3Char"/>
         </w:rPr>
       </w:pPr>
-      <w:bookmarkStart w:id="6" w:name="_Toc403469685"/>
+      <w:bookmarkStart w:id="8" w:name="_Toc403512310"/>
       <w:r>
         <w:rPr>
           <w:rStyle w:val="Heading3Char"/>
         </w:rPr>
-        <w:lastRenderedPageBreak/>
         <w:t xml:space="preserve">Flexible </w:t>
       </w:r>
       <w:proofErr w:type="spellStart"/>
@@ -4982,7 +5208,7 @@
         </w:rPr>
         <w:t>CodeParser</w:t>
       </w:r>
-      <w:bookmarkEnd w:id="6"/>
+      <w:bookmarkEnd w:id="8"/>
       <w:proofErr w:type="spellEnd"/>
     </w:p>
     <w:p>
@@ -5453,7 +5679,7 @@
           <w:noProof/>
         </w:rPr>
         <w:pict w14:anchorId="353070CA">
-          <v:shape id="Text Box 5" o:spid="_x0000_s1028" type="#_x0000_t202" style="position:absolute;left:0;text-align:left;margin-left:-11.2pt;margin-top:403.95pt;width:489pt;height:261pt;z-index:251660288;visibility:visible;mso-wrap-style:square;mso-height-percent:0;mso-wrap-distance-left:9pt;mso-wrap-distance-top:0;mso-wrap-distance-right:9pt;mso-wrap-distance-bottom:0;mso-position-horizontal-relative:margin;mso-position-vertical-relative:margin;mso-height-percent:0;mso-height-relative:margin;v-text-anchor:top" o:gfxdata="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" fillcolor="white [3201]" strokecolor="#548dd4 [1951]" strokeweight=".5pt">
+          <v:shape id="Text Box 5" o:spid="_x0000_s1028" type="#_x0000_t202" style="position:absolute;left:0;text-align:left;margin-left:-11.2pt;margin-top:425.55pt;width:489pt;height:261pt;z-index:251660288;visibility:visible;mso-wrap-style:square;mso-height-percent:0;mso-wrap-distance-left:9pt;mso-wrap-distance-top:0;mso-wrap-distance-right:9pt;mso-wrap-distance-bottom:0;mso-position-horizontal-relative:margin;mso-position-vertical-relative:margin;mso-height-percent:0;mso-height-relative:margin;v-text-anchor:top" o:gfxdata="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" fillcolor="white [3201]" strokecolor="#548dd4 [1951]" strokeweight=".5pt">
             <v:textbox style="mso-next-textbox:#Text Box 5">
               <w:txbxContent>
                 <w:p>
@@ -6210,7 +6436,11 @@
         <w:t xml:space="preserve"> features, as it </w:t>
       </w:r>
       <w:r>
-        <w:t>was not required for us to have in the basic SPA</w:t>
+        <w:t xml:space="preserve">was not required for us to have in the </w:t>
+      </w:r>
+      <w:r>
+        <w:lastRenderedPageBreak/>
+        <w:t>basic SPA</w:t>
       </w:r>
       <w:r>
         <w:t>. To demonstrate this</w:t>
@@ -6227,6 +6457,16 @@
       <w:r>
         <w:t>):</w:t>
       </w:r>
+    </w:p>
+    <w:p>
+      <w:pPr>
+        <w:rPr>
+          <w:rFonts w:asciiTheme="majorHAnsi" w:eastAsiaTheme="majorEastAsia" w:hAnsiTheme="majorHAnsi" w:cstheme="majorBidi"/>
+          <w:smallCaps/>
+          <w:color w:val="1F497D" w:themeColor="text2"/>
+          <w:spacing w:val="20"/>
+        </w:rPr>
+      </w:pPr>
     </w:p>
     <w:p>
       <w:pPr>
@@ -6246,7 +6486,7 @@
           <w:numId w:val="10"/>
         </w:numPr>
       </w:pPr>
-      <w:bookmarkStart w:id="7" w:name="_Toc403469686"/>
+      <w:bookmarkStart w:id="9" w:name="_Toc403512311"/>
       <w:r>
         <w:t xml:space="preserve">Flexible </w:t>
       </w:r>
@@ -6254,7 +6494,7 @@
       <w:r>
         <w:t>QueryParser</w:t>
       </w:r>
-      <w:bookmarkEnd w:id="7"/>
+      <w:bookmarkEnd w:id="9"/>
       <w:proofErr w:type="spellEnd"/>
     </w:p>
     <w:p>
@@ -6265,7 +6505,6 @@
         <w:rPr>
           <w:noProof/>
         </w:rPr>
-        <w:lastRenderedPageBreak/>
         <w:pict w14:anchorId="429EC967">
           <v:shape id="Text Box 6" o:spid="_x0000_s1027" type="#_x0000_t202" style="position:absolute;left:0;text-align:left;margin-left:0;margin-top:80.25pt;width:489pt;height:80.25pt;z-index:251661312;visibility:visible;mso-wrap-style:square;mso-height-percent:0;mso-wrap-distance-left:9pt;mso-wrap-distance-top:0;mso-wrap-distance-right:9pt;mso-wrap-distance-bottom:0;mso-position-horizontal:absolute;mso-position-horizontal-relative:margin;mso-position-vertical:absolute;mso-position-vertical-relative:margin;mso-height-percent:0;mso-height-relative:margin;v-text-anchor:top" o:gfxdata="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" fillcolor="white [3201]" strokecolor="#548dd4 [1951]" strokeweight=".5pt">
             <v:textbox>
@@ -7331,12 +7570,12 @@
           <w:numId w:val="10"/>
         </w:numPr>
       </w:pPr>
-      <w:bookmarkStart w:id="8" w:name="_Toc403469687"/>
+      <w:bookmarkStart w:id="10" w:name="_Toc403512312"/>
       <w:r>
         <w:lastRenderedPageBreak/>
         <w:t>Highly Organised Repository</w:t>
       </w:r>
-      <w:bookmarkEnd w:id="8"/>
+      <w:bookmarkEnd w:id="10"/>
     </w:p>
     <w:p>
       <w:pPr>
@@ -7359,6 +7598,7 @@
       <w:r>
         <w:rPr>
           <w:noProof/>
+          <w:lang w:eastAsia="en-SG"/>
         </w:rPr>
         <w:drawing>
           <wp:inline distT="0" distB="0" distL="0" distR="0" wp14:anchorId="5CBA506B" wp14:editId="72ABFED9">
@@ -7412,6 +7652,7 @@
       <w:r>
         <w:rPr>
           <w:noProof/>
+          <w:lang w:eastAsia="en-SG"/>
         </w:rPr>
         <w:drawing>
           <wp:inline distT="0" distB="0" distL="0" distR="0" wp14:anchorId="4B5CACD6" wp14:editId="3D5F7E0F">
@@ -7457,6 +7698,7 @@
       <w:r>
         <w:rPr>
           <w:noProof/>
+          <w:lang w:eastAsia="en-SG"/>
         </w:rPr>
         <w:lastRenderedPageBreak/>
         <w:drawing>
@@ -7545,6 +7787,7 @@
       <w:r>
         <w:rPr>
           <w:noProof/>
+          <w:lang w:eastAsia="en-SG"/>
         </w:rPr>
         <w:drawing>
           <wp:inline distT="0" distB="0" distL="0" distR="0" wp14:anchorId="4B33A657" wp14:editId="1781350B">
@@ -7590,6 +7833,7 @@
       <w:r>
         <w:rPr>
           <w:noProof/>
+          <w:lang w:eastAsia="en-SG"/>
         </w:rPr>
         <w:lastRenderedPageBreak/>
         <w:drawing>
@@ -7652,6 +7896,7 @@
       <w:r>
         <w:rPr>
           <w:noProof/>
+          <w:lang w:eastAsia="en-SG"/>
         </w:rPr>
         <w:lastRenderedPageBreak/>
         <w:drawing>
@@ -7875,18 +8120,17 @@
           <w:numId w:val="10"/>
         </w:numPr>
       </w:pPr>
-      <w:bookmarkStart w:id="9" w:name="_Toc403469688"/>
+      <w:bookmarkStart w:id="11" w:name="_Toc403512313"/>
       <w:r>
         <w:lastRenderedPageBreak/>
         <w:t>Project Plan</w:t>
       </w:r>
-      <w:bookmarkEnd w:id="9"/>
+      <w:bookmarkEnd w:id="11"/>
     </w:p>
     <w:p>
       <w:pPr>
         <w:pStyle w:val="Heading2"/>
       </w:pPr>
-      <w:bookmarkStart w:id="10" w:name="_Toc403469689"/>
     </w:p>
     <w:p>
       <w:pPr>
@@ -7896,13 +8140,14 @@
           <w:numId w:val="10"/>
         </w:numPr>
       </w:pPr>
+      <w:bookmarkStart w:id="12" w:name="_Toc403512314"/>
       <w:r>
         <w:t xml:space="preserve">Schedule </w:t>
       </w:r>
       <w:r>
         <w:t>For Whole Project</w:t>
       </w:r>
-      <w:bookmarkEnd w:id="10"/>
+      <w:bookmarkEnd w:id="12"/>
     </w:p>
     <w:p>
       <w:pPr>
@@ -8576,7 +8821,7 @@
       <w:pPr>
         <w:pStyle w:val="Heading2"/>
       </w:pPr>
-      <w:bookmarkStart w:id="11" w:name="_Toc403469690"/>
+      <w:bookmarkStart w:id="13" w:name="_Toc403512315"/>
       <w:r>
         <w:lastRenderedPageBreak/>
         <w:t>3.2.</w:t>
@@ -8602,7 +8847,7 @@
       <w:r>
         <w:t>ems</w:t>
       </w:r>
-      <w:bookmarkEnd w:id="11"/>
+      <w:bookmarkEnd w:id="13"/>
     </w:p>
     <w:p>
       <w:pPr>
@@ -8617,14 +8862,14 @@
         <w:pStyle w:val="Heading3"/>
         <w:jc w:val="both"/>
       </w:pPr>
-      <w:bookmarkStart w:id="12" w:name="_Toc403469691"/>
+      <w:bookmarkStart w:id="14" w:name="_Toc403512316"/>
       <w:r>
         <w:t xml:space="preserve">3.2.1. </w:t>
       </w:r>
       <w:r>
         <w:t>Difficulties in inter-module communications</w:t>
       </w:r>
-      <w:bookmarkEnd w:id="12"/>
+      <w:bookmarkEnd w:id="14"/>
     </w:p>
     <w:p>
       <w:pPr>
@@ -8655,14 +8900,14 @@
         <w:pStyle w:val="Heading3"/>
         <w:jc w:val="both"/>
       </w:pPr>
-      <w:bookmarkStart w:id="13" w:name="_Toc403469692"/>
+      <w:bookmarkStart w:id="15" w:name="_Toc403512317"/>
       <w:r>
         <w:t xml:space="preserve">3.2.2. </w:t>
       </w:r>
       <w:r>
         <w:t>Lack of debug workflow</w:t>
       </w:r>
-      <w:bookmarkEnd w:id="13"/>
+      <w:bookmarkEnd w:id="15"/>
     </w:p>
     <w:p>
       <w:pPr>
@@ -8693,14 +8938,14 @@
         <w:pStyle w:val="Heading3"/>
         <w:jc w:val="both"/>
       </w:pPr>
-      <w:bookmarkStart w:id="14" w:name="_Toc403469693"/>
+      <w:bookmarkStart w:id="16" w:name="_Toc403512318"/>
       <w:r>
         <w:t xml:space="preserve">3.2.3. </w:t>
       </w:r>
       <w:r>
         <w:t>Difficulties in coordination</w:t>
       </w:r>
-      <w:bookmarkEnd w:id="14"/>
+      <w:bookmarkEnd w:id="16"/>
     </w:p>
     <w:p>
       <w:pPr>
@@ -8728,7 +8973,7 @@
       <w:pPr>
         <w:pStyle w:val="Heading1"/>
       </w:pPr>
-      <w:bookmarkStart w:id="15" w:name="_Toc403469694"/>
+      <w:bookmarkStart w:id="17" w:name="_Toc403512319"/>
       <w:r>
         <w:lastRenderedPageBreak/>
         <w:t>4.</w:t>
@@ -8739,15 +8984,15 @@
       <w:r>
         <w:t>Components</w:t>
       </w:r>
-      <w:bookmarkEnd w:id="15"/>
+      <w:bookmarkEnd w:id="17"/>
     </w:p>
     <w:p>
       <w:pPr>
         <w:pStyle w:val="Heading2"/>
       </w:pPr>
-      <w:bookmarkStart w:id="16" w:name="_Toc384845072"/>
-      <w:bookmarkStart w:id="17" w:name="_Toc385275806"/>
-      <w:bookmarkStart w:id="18" w:name="_Toc403469695"/>
+      <w:bookmarkStart w:id="18" w:name="_Toc384845072"/>
+      <w:bookmarkStart w:id="19" w:name="_Toc385275806"/>
+      <w:bookmarkStart w:id="20" w:name="_Toc403512320"/>
       <w:r>
         <w:t>4</w:t>
       </w:r>
@@ -8766,9 +9011,9 @@
       <w:r>
         <w:t>arser</w:t>
       </w:r>
-      <w:bookmarkEnd w:id="16"/>
-      <w:bookmarkEnd w:id="17"/>
       <w:bookmarkEnd w:id="18"/>
+      <w:bookmarkEnd w:id="19"/>
+      <w:bookmarkEnd w:id="20"/>
       <w:r>
         <w:br/>
       </w:r>
@@ -9174,8 +9419,8 @@
           <w:szCs w:val="28"/>
         </w:rPr>
       </w:pPr>
-      <w:bookmarkStart w:id="19" w:name="_Toc384845073"/>
-      <w:bookmarkStart w:id="20" w:name="_Toc385275807"/>
+      <w:bookmarkStart w:id="21" w:name="_Toc384845073"/>
+      <w:bookmarkStart w:id="22" w:name="_Toc385275807"/>
       <w:r>
         <w:br w:type="page"/>
       </w:r>
@@ -9184,7 +9429,7 @@
       <w:pPr>
         <w:pStyle w:val="Heading2"/>
       </w:pPr>
-      <w:bookmarkStart w:id="21" w:name="_Toc403469696"/>
+      <w:bookmarkStart w:id="23" w:name="_Toc403512321"/>
       <w:r>
         <w:lastRenderedPageBreak/>
         <w:t>4.2.</w:t>
@@ -9195,24 +9440,26 @@
       <w:r>
         <w:t>P</w:t>
       </w:r>
-      <w:bookmarkEnd w:id="19"/>
-      <w:bookmarkEnd w:id="20"/>
+      <w:bookmarkEnd w:id="21"/>
+      <w:bookmarkEnd w:id="22"/>
       <w:r>
         <w:t>KB</w:t>
       </w:r>
-      <w:bookmarkStart w:id="22" w:name="_Toc384845074"/>
-      <w:bookmarkStart w:id="23" w:name="_Toc385275808"/>
-      <w:bookmarkEnd w:id="21"/>
+      <w:bookmarkStart w:id="24" w:name="_Toc384845074"/>
+      <w:bookmarkStart w:id="25" w:name="_Toc385275808"/>
+      <w:bookmarkEnd w:id="23"/>
     </w:p>
     <w:p>
       <w:pPr>
         <w:pStyle w:val="Heading3"/>
       </w:pPr>
-      <w:bookmarkStart w:id="24" w:name="_Toc399682493"/>
+      <w:bookmarkStart w:id="26" w:name="_Toc399682493"/>
+      <w:bookmarkStart w:id="27" w:name="_Toc403512322"/>
       <w:r>
         <w:t>4.2.1. Design Decisions</w:t>
       </w:r>
-      <w:bookmarkEnd w:id="24"/>
+      <w:bookmarkEnd w:id="26"/>
+      <w:bookmarkEnd w:id="27"/>
     </w:p>
     <w:p>
       <w:pPr>
@@ -10564,14 +10811,16 @@
       <w:pPr>
         <w:pStyle w:val="Heading3"/>
       </w:pPr>
-      <w:bookmarkStart w:id="25" w:name="_Toc399682494"/>
+      <w:bookmarkStart w:id="28" w:name="_Toc399682494"/>
+      <w:bookmarkStart w:id="29" w:name="_Toc403512323"/>
       <w:r>
         <w:t>4</w:t>
       </w:r>
       <w:r>
         <w:t>.2.2. Interaction with other Components</w:t>
       </w:r>
-      <w:bookmarkEnd w:id="25"/>
+      <w:bookmarkEnd w:id="28"/>
+      <w:bookmarkEnd w:id="29"/>
     </w:p>
     <w:p>
       <w:pPr>
@@ -10820,7 +11069,13 @@
       </w:r>
       <w:proofErr w:type="spellEnd"/>
       <w:r>
-        <w:t xml:space="preserve"> during the parsing stage. In short, the Design Extractor sets Modifies and Uses relationships for procedures and calls statements as well as the Next relationship for program lines. </w:t>
+        <w:t xml:space="preserve"> during the parsing stage. In short, the Design Extractor sets Modifies and Uses relationships for procedures and calls statements as well as the Next </w:t>
+      </w:r>
+      <w:r>
+        <w:t xml:space="preserve">and Sibling relationship. </w:t>
+      </w:r>
+      <w:r>
+        <w:t xml:space="preserve"> </w:t>
       </w:r>
     </w:p>
     <w:p>
@@ -11175,8 +11430,6 @@
       <w:r>
         <w:t xml:space="preserve">If the vector of answer is empty, return the vector with -1 as the only element. </w:t>
       </w:r>
-      <w:bookmarkStart w:id="26" w:name="_GoBack"/>
-      <w:bookmarkEnd w:id="26"/>
     </w:p>
     <w:p>
       <w:pPr>
@@ -11199,7 +11452,7 @@
         <w:pStyle w:val="Heading2"/>
         <w:jc w:val="both"/>
       </w:pPr>
-      <w:bookmarkStart w:id="27" w:name="_Toc403469697"/>
+      <w:bookmarkStart w:id="30" w:name="_Toc403512324"/>
       <w:r>
         <w:lastRenderedPageBreak/>
         <w:t>4.3.</w:t>
@@ -11210,7 +11463,7 @@
       <w:r>
         <w:t>Design Extractor</w:t>
       </w:r>
-      <w:bookmarkEnd w:id="27"/>
+      <w:bookmarkEnd w:id="30"/>
     </w:p>
     <w:p>
       <w:pPr>
@@ -11253,16 +11506,16 @@
         <w:pStyle w:val="Heading3"/>
         <w:jc w:val="both"/>
       </w:pPr>
-      <w:bookmarkStart w:id="28" w:name="_Toc399682496"/>
-      <w:bookmarkStart w:id="29" w:name="_Toc403469698"/>
+      <w:bookmarkStart w:id="31" w:name="_Toc399682496"/>
+      <w:bookmarkStart w:id="32" w:name="_Toc403512325"/>
       <w:r>
         <w:t>4</w:t>
       </w:r>
       <w:r>
         <w:t>.3.1. Extracting Relationships</w:t>
       </w:r>
-      <w:bookmarkEnd w:id="28"/>
-      <w:bookmarkEnd w:id="29"/>
+      <w:bookmarkEnd w:id="31"/>
+      <w:bookmarkEnd w:id="32"/>
     </w:p>
     <w:p>
       <w:pPr>
@@ -11370,6 +11623,7 @@
       <w:r>
         <w:rPr>
           <w:noProof/>
+          <w:lang w:eastAsia="en-SG"/>
         </w:rPr>
         <w:drawing>
           <wp:inline distT="0" distB="0" distL="0" distR="0" wp14:anchorId="3F7BEBD2" wp14:editId="1012A525">
@@ -11548,8 +11802,8 @@
       <w:pPr>
         <w:pStyle w:val="Heading3"/>
       </w:pPr>
-      <w:bookmarkStart w:id="30" w:name="_Toc399682497"/>
-      <w:bookmarkStart w:id="31" w:name="_Toc403469699"/>
+      <w:bookmarkStart w:id="33" w:name="_Toc399682497"/>
+      <w:bookmarkStart w:id="34" w:name="_Toc403512326"/>
       <w:r>
         <w:t>4</w:t>
       </w:r>
@@ -11559,8 +11813,8 @@
       <w:r>
         <w:t>ilding CFG</w:t>
       </w:r>
-      <w:bookmarkEnd w:id="30"/>
-      <w:bookmarkEnd w:id="31"/>
+      <w:bookmarkEnd w:id="33"/>
+      <w:bookmarkEnd w:id="34"/>
     </w:p>
     <w:p>
       <w:r>
@@ -12129,7 +12383,7 @@
         <w:pStyle w:val="Heading2"/>
         <w:jc w:val="both"/>
       </w:pPr>
-      <w:bookmarkStart w:id="32" w:name="_Toc403469700"/>
+      <w:bookmarkStart w:id="35" w:name="_Toc403512327"/>
       <w:r>
         <w:lastRenderedPageBreak/>
         <w:t>4</w:t>
@@ -12143,9 +12397,9 @@
       <w:r>
         <w:t xml:space="preserve"> Query Processor</w:t>
       </w:r>
-      <w:bookmarkEnd w:id="22"/>
-      <w:bookmarkEnd w:id="23"/>
-      <w:bookmarkEnd w:id="32"/>
+      <w:bookmarkEnd w:id="24"/>
+      <w:bookmarkEnd w:id="25"/>
+      <w:bookmarkEnd w:id="35"/>
     </w:p>
     <w:p>
       <w:pPr>
@@ -12163,7 +12417,7 @@
         <w:pStyle w:val="Heading3"/>
         <w:jc w:val="both"/>
       </w:pPr>
-      <w:bookmarkStart w:id="33" w:name="_Toc403469701"/>
+      <w:bookmarkStart w:id="36" w:name="_Toc403512328"/>
       <w:r>
         <w:t>4</w:t>
       </w:r>
@@ -12185,7 +12439,7 @@
       <w:r>
         <w:t>rocessor</w:t>
       </w:r>
-      <w:bookmarkEnd w:id="33"/>
+      <w:bookmarkEnd w:id="36"/>
     </w:p>
     <w:p>
       <w:pPr>
@@ -12485,7 +12739,7 @@
         <w:pStyle w:val="Heading3"/>
         <w:jc w:val="both"/>
       </w:pPr>
-      <w:bookmarkStart w:id="34" w:name="_Toc403469702"/>
+      <w:bookmarkStart w:id="37" w:name="_Toc403512329"/>
       <w:r>
         <w:lastRenderedPageBreak/>
         <w:t>4</w:t>
@@ -12499,7 +12753,7 @@
       <w:r>
         <w:t>Query Parser</w:t>
       </w:r>
-      <w:bookmarkEnd w:id="34"/>
+      <w:bookmarkEnd w:id="37"/>
     </w:p>
     <w:p>
       <w:pPr>
@@ -16101,7 +16355,7 @@
       <w:pPr>
         <w:pStyle w:val="Heading3"/>
       </w:pPr>
-      <w:bookmarkStart w:id="35" w:name="_Toc403469703"/>
+      <w:bookmarkStart w:id="38" w:name="_Toc403512330"/>
       <w:r>
         <w:lastRenderedPageBreak/>
         <w:t>4</w:t>
@@ -16115,8 +16369,8 @@
         </w:rPr>
         <w:t>Query Evaluator</w:t>
       </w:r>
-      <w:bookmarkStart w:id="36" w:name="_Toc385276381"/>
-      <w:bookmarkEnd w:id="35"/>
+      <w:bookmarkStart w:id="39" w:name="_Toc385276381"/>
+      <w:bookmarkEnd w:id="38"/>
     </w:p>
     <w:p>
       <w:pPr>
@@ -17192,7 +17446,7 @@
       <w:r>
         <w:br w:type="page"/>
       </w:r>
-      <w:bookmarkStart w:id="37" w:name="_Toc403469704"/>
+      <w:bookmarkStart w:id="40" w:name="_Toc403512331"/>
       <w:r>
         <w:lastRenderedPageBreak/>
         <w:t>5.</w:t>
@@ -17203,15 +17457,15 @@
       <w:r>
         <w:t>Testing</w:t>
       </w:r>
-      <w:bookmarkEnd w:id="36"/>
-      <w:bookmarkEnd w:id="37"/>
+      <w:bookmarkEnd w:id="39"/>
+      <w:bookmarkEnd w:id="40"/>
     </w:p>
     <w:p>
       <w:pPr>
         <w:pStyle w:val="Heading2"/>
         <w:ind w:left="1418" w:hanging="992"/>
       </w:pPr>
-      <w:bookmarkStart w:id="38" w:name="_Toc403469705"/>
+      <w:bookmarkStart w:id="41" w:name="_Toc403512332"/>
       <w:r>
         <w:t xml:space="preserve">5.1. </w:t>
       </w:r>
@@ -17219,7 +17473,7 @@
         <w:tab/>
         <w:t>Overview</w:t>
       </w:r>
-      <w:bookmarkEnd w:id="38"/>
+      <w:bookmarkEnd w:id="41"/>
     </w:p>
     <w:p>
       <w:r>
@@ -17236,6 +17490,7 @@
       <w:r>
         <w:rPr>
           <w:noProof/>
+          <w:lang w:eastAsia="en-SG"/>
         </w:rPr>
         <w:drawing>
           <wp:inline distT="0" distB="0" distL="0" distR="0" wp14:anchorId="680A5727" wp14:editId="424DA627">
@@ -17302,11 +17557,11 @@
           <w:numId w:val="21"/>
         </w:numPr>
       </w:pPr>
-      <w:bookmarkStart w:id="39" w:name="_Toc403469706"/>
+      <w:bookmarkStart w:id="42" w:name="_Toc403512333"/>
       <w:r>
         <w:t>Testing Standards</w:t>
       </w:r>
-      <w:bookmarkEnd w:id="39"/>
+      <w:bookmarkEnd w:id="42"/>
     </w:p>
     <w:p>
       <w:pPr>
@@ -17335,11 +17590,11 @@
           <w:numId w:val="21"/>
         </w:numPr>
       </w:pPr>
-      <w:bookmarkStart w:id="40" w:name="_Toc403469707"/>
+      <w:bookmarkStart w:id="43" w:name="_Toc403512334"/>
       <w:r>
         <w:t>Feature-centric testing</w:t>
       </w:r>
-      <w:bookmarkEnd w:id="40"/>
+      <w:bookmarkEnd w:id="43"/>
       <w:r>
         <w:t xml:space="preserve"> </w:t>
       </w:r>
@@ -17366,6 +17621,7 @@
       <w:r>
         <w:rPr>
           <w:noProof/>
+          <w:lang w:eastAsia="en-SG"/>
         </w:rPr>
         <w:drawing>
           <wp:inline distT="0" distB="0" distL="0" distR="0" wp14:anchorId="08153E6B" wp14:editId="5B49766C">
@@ -17418,11 +17674,11 @@
           <w:numId w:val="21"/>
         </w:numPr>
       </w:pPr>
-      <w:bookmarkStart w:id="41" w:name="_Toc403469708"/>
+      <w:bookmarkStart w:id="44" w:name="_Toc403512335"/>
       <w:r>
         <w:t>Stress testing</w:t>
       </w:r>
-      <w:bookmarkEnd w:id="41"/>
+      <w:bookmarkEnd w:id="44"/>
       <w:r>
         <w:t xml:space="preserve"> </w:t>
       </w:r>
@@ -17448,6 +17704,7 @@
       <w:r>
         <w:rPr>
           <w:noProof/>
+          <w:lang w:eastAsia="en-SG"/>
         </w:rPr>
         <w:drawing>
           <wp:inline distT="0" distB="0" distL="0" distR="0" wp14:anchorId="0F966869" wp14:editId="0936C925">
@@ -17566,11 +17823,11 @@
           <w:numId w:val="21"/>
         </w:numPr>
       </w:pPr>
-      <w:bookmarkStart w:id="42" w:name="_Toc403469709"/>
+      <w:bookmarkStart w:id="45" w:name="_Toc403512336"/>
       <w:r>
         <w:t>Optimization testing</w:t>
       </w:r>
-      <w:bookmarkEnd w:id="42"/>
+      <w:bookmarkEnd w:id="45"/>
       <w:r>
         <w:t xml:space="preserve"> </w:t>
       </w:r>
@@ -17685,11 +17942,11 @@
           <w:numId w:val="21"/>
         </w:numPr>
       </w:pPr>
-      <w:bookmarkStart w:id="43" w:name="_Toc403469710"/>
+      <w:bookmarkStart w:id="46" w:name="_Toc403512337"/>
       <w:r>
         <w:t>Positive, negative, and disruptive testing</w:t>
       </w:r>
-      <w:bookmarkEnd w:id="43"/>
+      <w:bookmarkEnd w:id="46"/>
       <w:r>
         <w:t xml:space="preserve"> </w:t>
       </w:r>
@@ -17755,11 +18012,11 @@
           <w:numId w:val="21"/>
         </w:numPr>
       </w:pPr>
-      <w:bookmarkStart w:id="44" w:name="_Toc403469711"/>
+      <w:bookmarkStart w:id="47" w:name="_Toc403512338"/>
       <w:r>
         <w:t>Separation of concerns</w:t>
       </w:r>
-      <w:bookmarkEnd w:id="44"/>
+      <w:bookmarkEnd w:id="47"/>
       <w:r>
         <w:t xml:space="preserve"> </w:t>
       </w:r>
@@ -17837,7 +18094,7 @@
       <w:pPr>
         <w:pStyle w:val="Heading1"/>
       </w:pPr>
-      <w:bookmarkStart w:id="45" w:name="_Toc403469712"/>
+      <w:bookmarkStart w:id="48" w:name="_Toc403512339"/>
       <w:r>
         <w:lastRenderedPageBreak/>
         <w:t xml:space="preserve">6. </w:t>
@@ -17848,7 +18105,7 @@
       <w:r>
         <w:t>Coding Standards</w:t>
       </w:r>
-      <w:bookmarkEnd w:id="45"/>
+      <w:bookmarkEnd w:id="48"/>
     </w:p>
     <w:p>
       <w:pPr>
@@ -18222,7 +18479,7 @@
       <w:r>
         <w:br w:type="page"/>
       </w:r>
-      <w:bookmarkStart w:id="46" w:name="_Toc403469713"/>
+      <w:bookmarkStart w:id="49" w:name="_Toc403512340"/>
       <w:r>
         <w:lastRenderedPageBreak/>
         <w:t>7.</w:t>
@@ -18233,7 +18490,7 @@
       <w:r>
         <w:t>Project Evaluation</w:t>
       </w:r>
-      <w:bookmarkEnd w:id="46"/>
+      <w:bookmarkEnd w:id="49"/>
     </w:p>
     <w:p>
       <w:r>
@@ -18258,7 +18515,7 @@
           <w:szCs w:val="22"/>
         </w:rPr>
       </w:pPr>
-      <w:bookmarkStart w:id="47" w:name="_Toc401562721"/>
+      <w:bookmarkStart w:id="50" w:name="_Toc401562721"/>
       <w:r>
         <w:rPr>
           <w:rFonts w:ascii="Times New Roman" w:hAnsi="Times New Roman" w:cs="Times New Roman"/>
@@ -18996,12 +19253,12 @@
         <w:ind w:left="0" w:firstLine="0"/>
         <w:jc w:val="center"/>
       </w:pPr>
-      <w:bookmarkStart w:id="48" w:name="_Toc403469714"/>
+      <w:bookmarkStart w:id="51" w:name="_Toc403512341"/>
       <w:r>
         <w:t>API</w:t>
       </w:r>
-      <w:bookmarkEnd w:id="47"/>
-      <w:bookmarkEnd w:id="48"/>
+      <w:bookmarkEnd w:id="50"/>
+      <w:bookmarkEnd w:id="51"/>
     </w:p>
     <w:p>
       <w:r>
@@ -19101,7 +19358,7 @@
           <w:rPr>
             <w:noProof/>
           </w:rPr>
-          <w:t>22</w:t>
+          <w:t>40</w:t>
         </w:r>
         <w:r>
           <w:rPr>
@@ -24892,7 +25149,7 @@
 </file>
 
 <file path=customXml/itemProps2.xml><?xml version="1.0" encoding="utf-8"?>
-<ds:datastoreItem xmlns:ds="http://schemas.openxmlformats.org/officeDocument/2006/customXml" ds:itemID="{0388B334-1A7C-4902-A042-526E9DB7916C}">
+<ds:datastoreItem xmlns:ds="http://schemas.openxmlformats.org/officeDocument/2006/customXml" ds:itemID="{A45BCC76-ED8A-40B6-975A-1B25202502E8}">
   <ds:schemaRefs>
     <ds:schemaRef ds:uri="http://schemas.openxmlformats.org/officeDocument/2006/bibliography"/>
   </ds:schemaRefs>

</xml_diff>

<commit_message>
Made changes to report. Final report uploaded to folder Tem05. #149
</commit_message>
<xml_diff>
--- a/Report/TEAM05_Final_Report.docx
+++ b/Report/TEAM05_Final_Report.docx
@@ -247,9 +247,15 @@
       <w:pPr>
         <w:rPr>
           <w:rFonts w:cs="Arial"/>
-          <w:b/>
         </w:rPr>
       </w:pPr>
+      <w:bookmarkStart w:id="0" w:name="_GoBack"/>
+      <w:r>
+        <w:rPr>
+          <w:rFonts w:cs="Arial"/>
+        </w:rPr>
+        <w:t>Date of Submission: 13 Nov 2014</w:t>
+      </w:r>
     </w:p>
     <w:tbl>
       <w:tblPr>
@@ -281,6 +287,7 @@
             <w:shd w:val="pct10" w:color="auto" w:fill="auto"/>
             <w:vAlign w:val="center"/>
           </w:tcPr>
+          <w:bookmarkEnd w:id="0"/>
           <w:p>
             <w:pPr>
               <w:jc w:val="center"/>
@@ -1041,7 +1048,7 @@
           <w:r>
             <w:fldChar w:fldCharType="separate"/>
           </w:r>
-          <w:hyperlink w:anchor="_Toc403512303" w:history="1">
+          <w:hyperlink w:anchor="_Toc403546821" w:history="1">
             <w:r>
               <w:rPr>
                 <w:rStyle w:val="Hyperlink"/>
@@ -1082,7 +1089,7 @@
                 <w:noProof/>
                 <w:webHidden/>
               </w:rPr>
-              <w:instrText xml:space="preserve"> PAGEREF _Toc403512303 \h </w:instrText>
+              <w:instrText xml:space="preserve"> PAGEREF _Toc403546821 \h </w:instrText>
             </w:r>
             <w:r>
               <w:rPr>
@@ -1125,7 +1132,7 @@
               <w:lang w:val="en-SG" w:eastAsia="en-SG"/>
             </w:rPr>
           </w:pPr>
-          <w:hyperlink w:anchor="_Toc403512304" w:history="1">
+          <w:hyperlink w:anchor="_Toc403546822" w:history="1">
             <w:r>
               <w:rPr>
                 <w:rStyle w:val="Hyperlink"/>
@@ -1166,7 +1173,7 @@
                 <w:noProof/>
                 <w:webHidden/>
               </w:rPr>
-              <w:instrText xml:space="preserve"> PAGEREF _Toc403512304 \h </w:instrText>
+              <w:instrText xml:space="preserve"> PAGEREF _Toc403546822 \h </w:instrText>
             </w:r>
             <w:r>
               <w:rPr>
@@ -1209,7 +1216,7 @@
               <w:lang w:val="en-SG" w:eastAsia="en-SG"/>
             </w:rPr>
           </w:pPr>
-          <w:hyperlink w:anchor="_Toc403512305" w:history="1">
+          <w:hyperlink w:anchor="_Toc403546823" w:history="1">
             <w:r>
               <w:rPr>
                 <w:rStyle w:val="Hyperlink"/>
@@ -1250,7 +1257,7 @@
                 <w:noProof/>
                 <w:webHidden/>
               </w:rPr>
-              <w:instrText xml:space="preserve"> PAGEREF _Toc403512305 \h </w:instrText>
+              <w:instrText xml:space="preserve"> PAGEREF _Toc403546823 \h </w:instrText>
             </w:r>
             <w:r>
               <w:rPr>
@@ -1293,7 +1300,7 @@
               <w:lang w:val="en-SG" w:eastAsia="en-SG"/>
             </w:rPr>
           </w:pPr>
-          <w:hyperlink w:anchor="_Toc403512306" w:history="1">
+          <w:hyperlink w:anchor="_Toc403546824" w:history="1">
             <w:r>
               <w:rPr>
                 <w:rStyle w:val="Hyperlink"/>
@@ -1334,7 +1341,7 @@
                 <w:noProof/>
                 <w:webHidden/>
               </w:rPr>
-              <w:instrText xml:space="preserve"> PAGEREF _Toc403512306 \h </w:instrText>
+              <w:instrText xml:space="preserve"> PAGEREF _Toc403546824 \h </w:instrText>
             </w:r>
             <w:r>
               <w:rPr>
@@ -1377,7 +1384,7 @@
               <w:lang w:val="en-SG" w:eastAsia="en-SG"/>
             </w:rPr>
           </w:pPr>
-          <w:hyperlink w:anchor="_Toc403512307" w:history="1">
+          <w:hyperlink w:anchor="_Toc403546825" w:history="1">
             <w:r>
               <w:rPr>
                 <w:rStyle w:val="Hyperlink"/>
@@ -1418,7 +1425,7 @@
                 <w:noProof/>
                 <w:webHidden/>
               </w:rPr>
-              <w:instrText xml:space="preserve"> PAGEREF _Toc403512307 \h </w:instrText>
+              <w:instrText xml:space="preserve"> PAGEREF _Toc403546825 \h </w:instrText>
             </w:r>
             <w:r>
               <w:rPr>
@@ -1461,7 +1468,7 @@
               <w:lang w:val="en-SG" w:eastAsia="en-SG"/>
             </w:rPr>
           </w:pPr>
-          <w:hyperlink w:anchor="_Toc403512308" w:history="1">
+          <w:hyperlink w:anchor="_Toc403546826" w:history="1">
             <w:r>
               <w:rPr>
                 <w:rStyle w:val="Hyperlink"/>
@@ -1502,7 +1509,7 @@
                 <w:noProof/>
                 <w:webHidden/>
               </w:rPr>
-              <w:instrText xml:space="preserve"> PAGEREF _Toc403512308 \h </w:instrText>
+              <w:instrText xml:space="preserve"> PAGEREF _Toc403546826 \h </w:instrText>
             </w:r>
             <w:r>
               <w:rPr>
@@ -1545,7 +1552,7 @@
               <w:lang w:val="en-SG" w:eastAsia="en-SG"/>
             </w:rPr>
           </w:pPr>
-          <w:hyperlink w:anchor="_Toc403512309" w:history="1">
+          <w:hyperlink w:anchor="_Toc403546827" w:history="1">
             <w:r>
               <w:rPr>
                 <w:rStyle w:val="Hyperlink"/>
@@ -1586,7 +1593,7 @@
                 <w:noProof/>
                 <w:webHidden/>
               </w:rPr>
-              <w:instrText xml:space="preserve"> PAGEREF _Toc403512309 \h </w:instrText>
+              <w:instrText xml:space="preserve"> PAGEREF _Toc403546827 \h </w:instrText>
             </w:r>
             <w:r>
               <w:rPr>
@@ -1629,7 +1636,7 @@
               <w:lang w:val="en-SG" w:eastAsia="en-SG"/>
             </w:rPr>
           </w:pPr>
-          <w:hyperlink w:anchor="_Toc403512310" w:history="1">
+          <w:hyperlink w:anchor="_Toc403546828" w:history="1">
             <w:r>
               <w:rPr>
                 <w:rStyle w:val="Hyperlink"/>
@@ -1670,7 +1677,7 @@
                 <w:noProof/>
                 <w:webHidden/>
               </w:rPr>
-              <w:instrText xml:space="preserve"> PAGEREF _Toc403512310 \h </w:instrText>
+              <w:instrText xml:space="preserve"> PAGEREF _Toc403546828 \h </w:instrText>
             </w:r>
             <w:r>
               <w:rPr>
@@ -1713,7 +1720,7 @@
               <w:lang w:val="en-SG" w:eastAsia="en-SG"/>
             </w:rPr>
           </w:pPr>
-          <w:hyperlink w:anchor="_Toc403512311" w:history="1">
+          <w:hyperlink w:anchor="_Toc403546829" w:history="1">
             <w:r>
               <w:rPr>
                 <w:rStyle w:val="Hyperlink"/>
@@ -1754,7 +1761,7 @@
                 <w:noProof/>
                 <w:webHidden/>
               </w:rPr>
-              <w:instrText xml:space="preserve"> PAGEREF _Toc403512311 \h </w:instrText>
+              <w:instrText xml:space="preserve"> PAGEREF _Toc403546829 \h </w:instrText>
             </w:r>
             <w:r>
               <w:rPr>
@@ -1797,7 +1804,7 @@
               <w:lang w:val="en-SG" w:eastAsia="en-SG"/>
             </w:rPr>
           </w:pPr>
-          <w:hyperlink w:anchor="_Toc403512312" w:history="1">
+          <w:hyperlink w:anchor="_Toc403546830" w:history="1">
             <w:r>
               <w:rPr>
                 <w:rStyle w:val="Hyperlink"/>
@@ -1838,7 +1845,7 @@
                 <w:noProof/>
                 <w:webHidden/>
               </w:rPr>
-              <w:instrText xml:space="preserve"> PAGEREF _Toc403512312 \h </w:instrText>
+              <w:instrText xml:space="preserve"> PAGEREF _Toc403546830 \h </w:instrText>
             </w:r>
             <w:r>
               <w:rPr>
@@ -1881,7 +1888,7 @@
               <w:lang w:val="en-SG" w:eastAsia="en-SG"/>
             </w:rPr>
           </w:pPr>
-          <w:hyperlink w:anchor="_Toc403512313" w:history="1">
+          <w:hyperlink w:anchor="_Toc403546831" w:history="1">
             <w:r>
               <w:rPr>
                 <w:rStyle w:val="Hyperlink"/>
@@ -1922,7 +1929,7 @@
                 <w:noProof/>
                 <w:webHidden/>
               </w:rPr>
-              <w:instrText xml:space="preserve"> PAGEREF _Toc403512313 \h </w:instrText>
+              <w:instrText xml:space="preserve"> PAGEREF _Toc403546831 \h </w:instrText>
             </w:r>
             <w:r>
               <w:rPr>
@@ -1965,7 +1972,7 @@
               <w:lang w:val="en-SG" w:eastAsia="en-SG"/>
             </w:rPr>
           </w:pPr>
-          <w:hyperlink w:anchor="_Toc403512314" w:history="1">
+          <w:hyperlink w:anchor="_Toc403546832" w:history="1">
             <w:r>
               <w:rPr>
                 <w:rStyle w:val="Hyperlink"/>
@@ -2006,7 +2013,7 @@
                 <w:noProof/>
                 <w:webHidden/>
               </w:rPr>
-              <w:instrText xml:space="preserve"> PAGEREF _Toc403512314 \h </w:instrText>
+              <w:instrText xml:space="preserve"> PAGEREF _Toc403546832 \h </w:instrText>
             </w:r>
             <w:r>
               <w:rPr>
@@ -2049,7 +2056,7 @@
               <w:lang w:val="en-SG" w:eastAsia="en-SG"/>
             </w:rPr>
           </w:pPr>
-          <w:hyperlink w:anchor="_Toc403512315" w:history="1">
+          <w:hyperlink w:anchor="_Toc403546833" w:history="1">
             <w:r>
               <w:rPr>
                 <w:rStyle w:val="Hyperlink"/>
@@ -2090,78 +2097,7 @@
                 <w:noProof/>
                 <w:webHidden/>
               </w:rPr>
-              <w:instrText xml:space="preserve"> PAGEREF _Toc403512315 \h </w:instrText>
-            </w:r>
-            <w:r>
-              <w:rPr>
-                <w:noProof/>
-                <w:webHidden/>
-              </w:rPr>
-            </w:r>
-            <w:r>
-              <w:rPr>
-                <w:noProof/>
-                <w:webHidden/>
-              </w:rPr>
-              <w:fldChar w:fldCharType="separate"/>
-            </w:r>
-            <w:r>
-              <w:rPr>
-                <w:noProof/>
-                <w:webHidden/>
-              </w:rPr>
-              <w:t>16</w:t>
-            </w:r>
-            <w:r>
-              <w:rPr>
-                <w:noProof/>
-                <w:webHidden/>
-              </w:rPr>
-              <w:fldChar w:fldCharType="end"/>
-            </w:r>
-          </w:hyperlink>
-          <w:bookmarkStart w:id="0" w:name="_GoBack"/>
-          <w:bookmarkEnd w:id="0"/>
-        </w:p>
-        <w:p>
-          <w:pPr>
-            <w:pStyle w:val="TOC3"/>
-            <w:tabs>
-              <w:tab w:val="right" w:leader="dot" w:pos="9016"/>
-            </w:tabs>
-            <w:rPr>
-              <w:noProof/>
-              <w:lang w:val="en-SG" w:eastAsia="en-SG"/>
-            </w:rPr>
-          </w:pPr>
-          <w:hyperlink w:anchor="_Toc403512316" w:history="1">
-            <w:r>
-              <w:rPr>
-                <w:rStyle w:val="Hyperlink"/>
-                <w:noProof/>
-              </w:rPr>
-              <w:t>3.2.1. Difficulties in inter-module communications</w:t>
-            </w:r>
-            <w:r>
-              <w:rPr>
-                <w:noProof/>
-                <w:webHidden/>
-              </w:rPr>
-              <w:tab/>
-            </w:r>
-            <w:r>
-              <w:rPr>
-                <w:noProof/>
-                <w:webHidden/>
-              </w:rPr>
-              <w:fldChar w:fldCharType="begin"/>
-            </w:r>
-            <w:r>
-              <w:rPr>
-                <w:noProof/>
-                <w:webHidden/>
-              </w:rPr>
-              <w:instrText xml:space="preserve"> PAGEREF _Toc403512316 \h </w:instrText>
+              <w:instrText xml:space="preserve"> PAGEREF _Toc403546833 \h </w:instrText>
             </w:r>
             <w:r>
               <w:rPr>
@@ -2203,13 +2139,13 @@
               <w:lang w:val="en-SG" w:eastAsia="en-SG"/>
             </w:rPr>
           </w:pPr>
-          <w:hyperlink w:anchor="_Toc403512317" w:history="1">
+          <w:hyperlink w:anchor="_Toc403546834" w:history="1">
             <w:r>
               <w:rPr>
                 <w:rStyle w:val="Hyperlink"/>
                 <w:noProof/>
               </w:rPr>
-              <w:t>3.2.2. Lack of debug workflow</w:t>
+              <w:t>3.2.1. Difficulties in inter-module communications</w:t>
             </w:r>
             <w:r>
               <w:rPr>
@@ -2230,7 +2166,7 @@
                 <w:noProof/>
                 <w:webHidden/>
               </w:rPr>
-              <w:instrText xml:space="preserve"> PAGEREF _Toc403512317 \h </w:instrText>
+              <w:instrText xml:space="preserve"> PAGEREF _Toc403546834 \h </w:instrText>
             </w:r>
             <w:r>
               <w:rPr>
@@ -2272,12 +2208,81 @@
               <w:lang w:val="en-SG" w:eastAsia="en-SG"/>
             </w:rPr>
           </w:pPr>
-          <w:hyperlink w:anchor="_Toc403512318" w:history="1">
+          <w:hyperlink w:anchor="_Toc403546835" w:history="1">
             <w:r>
               <w:rPr>
                 <w:rStyle w:val="Hyperlink"/>
                 <w:noProof/>
               </w:rPr>
+              <w:t>3.2.2. Lack of debug workflow</w:t>
+            </w:r>
+            <w:r>
+              <w:rPr>
+                <w:noProof/>
+                <w:webHidden/>
+              </w:rPr>
+              <w:tab/>
+            </w:r>
+            <w:r>
+              <w:rPr>
+                <w:noProof/>
+                <w:webHidden/>
+              </w:rPr>
+              <w:fldChar w:fldCharType="begin"/>
+            </w:r>
+            <w:r>
+              <w:rPr>
+                <w:noProof/>
+                <w:webHidden/>
+              </w:rPr>
+              <w:instrText xml:space="preserve"> PAGEREF _Toc403546835 \h </w:instrText>
+            </w:r>
+            <w:r>
+              <w:rPr>
+                <w:noProof/>
+                <w:webHidden/>
+              </w:rPr>
+            </w:r>
+            <w:r>
+              <w:rPr>
+                <w:noProof/>
+                <w:webHidden/>
+              </w:rPr>
+              <w:fldChar w:fldCharType="separate"/>
+            </w:r>
+            <w:r>
+              <w:rPr>
+                <w:noProof/>
+                <w:webHidden/>
+              </w:rPr>
+              <w:t>16</w:t>
+            </w:r>
+            <w:r>
+              <w:rPr>
+                <w:noProof/>
+                <w:webHidden/>
+              </w:rPr>
+              <w:fldChar w:fldCharType="end"/>
+            </w:r>
+          </w:hyperlink>
+        </w:p>
+        <w:p>
+          <w:pPr>
+            <w:pStyle w:val="TOC3"/>
+            <w:tabs>
+              <w:tab w:val="right" w:leader="dot" w:pos="9016"/>
+            </w:tabs>
+            <w:rPr>
+              <w:noProof/>
+              <w:lang w:val="en-SG" w:eastAsia="en-SG"/>
+            </w:rPr>
+          </w:pPr>
+          <w:hyperlink w:anchor="_Toc403546836" w:history="1">
+            <w:r>
+              <w:rPr>
+                <w:rStyle w:val="Hyperlink"/>
+                <w:noProof/>
+              </w:rPr>
               <w:t>3.2.3. Difficulties in coordination</w:t>
             </w:r>
             <w:r>
@@ -2299,7 +2304,7 @@
                 <w:noProof/>
                 <w:webHidden/>
               </w:rPr>
-              <w:instrText xml:space="preserve"> PAGEREF _Toc403512318 \h </w:instrText>
+              <w:instrText xml:space="preserve"> PAGEREF _Toc403546836 \h </w:instrText>
             </w:r>
             <w:r>
               <w:rPr>
@@ -2342,7 +2347,7 @@
               <w:lang w:val="en-SG" w:eastAsia="en-SG"/>
             </w:rPr>
           </w:pPr>
-          <w:hyperlink w:anchor="_Toc403512319" w:history="1">
+          <w:hyperlink w:anchor="_Toc403546837" w:history="1">
             <w:r>
               <w:rPr>
                 <w:rStyle w:val="Hyperlink"/>
@@ -2383,7 +2388,7 @@
                 <w:noProof/>
                 <w:webHidden/>
               </w:rPr>
-              <w:instrText xml:space="preserve"> PAGEREF _Toc403512319 \h </w:instrText>
+              <w:instrText xml:space="preserve"> PAGEREF _Toc403546837 \h </w:instrText>
             </w:r>
             <w:r>
               <w:rPr>
@@ -2426,7 +2431,7 @@
               <w:lang w:val="en-SG" w:eastAsia="en-SG"/>
             </w:rPr>
           </w:pPr>
-          <w:hyperlink w:anchor="_Toc403512320" w:history="1">
+          <w:hyperlink w:anchor="_Toc403546838" w:history="1">
             <w:r>
               <w:rPr>
                 <w:rStyle w:val="Hyperlink"/>
@@ -2467,7 +2472,7 @@
                 <w:noProof/>
                 <w:webHidden/>
               </w:rPr>
-              <w:instrText xml:space="preserve"> PAGEREF _Toc403512320 \h </w:instrText>
+              <w:instrText xml:space="preserve"> PAGEREF _Toc403546838 \h </w:instrText>
             </w:r>
             <w:r>
               <w:rPr>
@@ -2510,7 +2515,7 @@
               <w:lang w:val="en-SG" w:eastAsia="en-SG"/>
             </w:rPr>
           </w:pPr>
-          <w:hyperlink w:anchor="_Toc403512321" w:history="1">
+          <w:hyperlink w:anchor="_Toc403546839" w:history="1">
             <w:r>
               <w:rPr>
                 <w:rStyle w:val="Hyperlink"/>
@@ -2551,7 +2556,7 @@
                 <w:noProof/>
                 <w:webHidden/>
               </w:rPr>
-              <w:instrText xml:space="preserve"> PAGEREF _Toc403512321 \h </w:instrText>
+              <w:instrText xml:space="preserve"> PAGEREF _Toc403546839 \h </w:instrText>
             </w:r>
             <w:r>
               <w:rPr>
@@ -2593,7 +2598,7 @@
               <w:lang w:val="en-SG" w:eastAsia="en-SG"/>
             </w:rPr>
           </w:pPr>
-          <w:hyperlink w:anchor="_Toc403512322" w:history="1">
+          <w:hyperlink w:anchor="_Toc403546840" w:history="1">
             <w:r>
               <w:rPr>
                 <w:rStyle w:val="Hyperlink"/>
@@ -2620,7 +2625,7 @@
                 <w:noProof/>
                 <w:webHidden/>
               </w:rPr>
-              <w:instrText xml:space="preserve"> PAGEREF _Toc403512322 \h </w:instrText>
+              <w:instrText xml:space="preserve"> PAGEREF _Toc403546840 \h </w:instrText>
             </w:r>
             <w:r>
               <w:rPr>
@@ -2662,7 +2667,7 @@
               <w:lang w:val="en-SG" w:eastAsia="en-SG"/>
             </w:rPr>
           </w:pPr>
-          <w:hyperlink w:anchor="_Toc403512323" w:history="1">
+          <w:hyperlink w:anchor="_Toc403546841" w:history="1">
             <w:r>
               <w:rPr>
                 <w:rStyle w:val="Hyperlink"/>
@@ -2689,7 +2694,7 @@
                 <w:noProof/>
                 <w:webHidden/>
               </w:rPr>
-              <w:instrText xml:space="preserve"> PAGEREF _Toc403512323 \h </w:instrText>
+              <w:instrText xml:space="preserve"> PAGEREF _Toc403546841 \h </w:instrText>
             </w:r>
             <w:r>
               <w:rPr>
@@ -2732,7 +2737,7 @@
               <w:lang w:val="en-SG" w:eastAsia="en-SG"/>
             </w:rPr>
           </w:pPr>
-          <w:hyperlink w:anchor="_Toc403512324" w:history="1">
+          <w:hyperlink w:anchor="_Toc403546842" w:history="1">
             <w:r>
               <w:rPr>
                 <w:rStyle w:val="Hyperlink"/>
@@ -2773,7 +2778,7 @@
                 <w:noProof/>
                 <w:webHidden/>
               </w:rPr>
-              <w:instrText xml:space="preserve"> PAGEREF _Toc403512324 \h </w:instrText>
+              <w:instrText xml:space="preserve"> PAGEREF _Toc403546842 \h </w:instrText>
             </w:r>
             <w:r>
               <w:rPr>
@@ -2815,7 +2820,7 @@
               <w:lang w:val="en-SG" w:eastAsia="en-SG"/>
             </w:rPr>
           </w:pPr>
-          <w:hyperlink w:anchor="_Toc403512325" w:history="1">
+          <w:hyperlink w:anchor="_Toc403546843" w:history="1">
             <w:r>
               <w:rPr>
                 <w:rStyle w:val="Hyperlink"/>
@@ -2842,7 +2847,7 @@
                 <w:noProof/>
                 <w:webHidden/>
               </w:rPr>
-              <w:instrText xml:space="preserve"> PAGEREF _Toc403512325 \h </w:instrText>
+              <w:instrText xml:space="preserve"> PAGEREF _Toc403546843 \h </w:instrText>
             </w:r>
             <w:r>
               <w:rPr>
@@ -2884,7 +2889,7 @@
               <w:lang w:val="en-SG" w:eastAsia="en-SG"/>
             </w:rPr>
           </w:pPr>
-          <w:hyperlink w:anchor="_Toc403512326" w:history="1">
+          <w:hyperlink w:anchor="_Toc403546844" w:history="1">
             <w:r>
               <w:rPr>
                 <w:rStyle w:val="Hyperlink"/>
@@ -2911,7 +2916,7 @@
                 <w:noProof/>
                 <w:webHidden/>
               </w:rPr>
-              <w:instrText xml:space="preserve"> PAGEREF _Toc403512326 \h </w:instrText>
+              <w:instrText xml:space="preserve"> PAGEREF _Toc403546844 \h </w:instrText>
             </w:r>
             <w:r>
               <w:rPr>
@@ -2953,7 +2958,7 @@
               <w:lang w:val="en-SG" w:eastAsia="en-SG"/>
             </w:rPr>
           </w:pPr>
-          <w:hyperlink w:anchor="_Toc403512327" w:history="1">
+          <w:hyperlink w:anchor="_Toc403546845" w:history="1">
             <w:r>
               <w:rPr>
                 <w:rStyle w:val="Hyperlink"/>
@@ -2980,7 +2985,7 @@
                 <w:noProof/>
                 <w:webHidden/>
               </w:rPr>
-              <w:instrText xml:space="preserve"> PAGEREF _Toc403512327 \h </w:instrText>
+              <w:instrText xml:space="preserve"> PAGEREF _Toc403546845 \h </w:instrText>
             </w:r>
             <w:r>
               <w:rPr>
@@ -3022,7 +3027,7 @@
               <w:lang w:val="en-SG" w:eastAsia="en-SG"/>
             </w:rPr>
           </w:pPr>
-          <w:hyperlink w:anchor="_Toc403512328" w:history="1">
+          <w:hyperlink w:anchor="_Toc403546846" w:history="1">
             <w:r>
               <w:rPr>
                 <w:rStyle w:val="Hyperlink"/>
@@ -3049,7 +3054,7 @@
                 <w:noProof/>
                 <w:webHidden/>
               </w:rPr>
-              <w:instrText xml:space="preserve"> PAGEREF _Toc403512328 \h </w:instrText>
+              <w:instrText xml:space="preserve"> PAGEREF _Toc403546846 \h </w:instrText>
             </w:r>
             <w:r>
               <w:rPr>
@@ -3091,7 +3096,7 @@
               <w:lang w:val="en-SG" w:eastAsia="en-SG"/>
             </w:rPr>
           </w:pPr>
-          <w:hyperlink w:anchor="_Toc403512329" w:history="1">
+          <w:hyperlink w:anchor="_Toc403546847" w:history="1">
             <w:r>
               <w:rPr>
                 <w:rStyle w:val="Hyperlink"/>
@@ -3118,7 +3123,7 @@
                 <w:noProof/>
                 <w:webHidden/>
               </w:rPr>
-              <w:instrText xml:space="preserve"> PAGEREF _Toc403512329 \h </w:instrText>
+              <w:instrText xml:space="preserve"> PAGEREF _Toc403546847 \h </w:instrText>
             </w:r>
             <w:r>
               <w:rPr>
@@ -3160,7 +3165,7 @@
               <w:lang w:val="en-SG" w:eastAsia="en-SG"/>
             </w:rPr>
           </w:pPr>
-          <w:hyperlink w:anchor="_Toc403512330" w:history="1">
+          <w:hyperlink w:anchor="_Toc403546848" w:history="1">
             <w:r>
               <w:rPr>
                 <w:rStyle w:val="Hyperlink"/>
@@ -3187,7 +3192,7 @@
                 <w:noProof/>
                 <w:webHidden/>
               </w:rPr>
-              <w:instrText xml:space="preserve"> PAGEREF _Toc403512330 \h </w:instrText>
+              <w:instrText xml:space="preserve"> PAGEREF _Toc403546848 \h </w:instrText>
             </w:r>
             <w:r>
               <w:rPr>
@@ -3230,7 +3235,7 @@
               <w:lang w:val="en-SG" w:eastAsia="en-SG"/>
             </w:rPr>
           </w:pPr>
-          <w:hyperlink w:anchor="_Toc403512331" w:history="1">
+          <w:hyperlink w:anchor="_Toc403546849" w:history="1">
             <w:r>
               <w:rPr>
                 <w:rStyle w:val="Hyperlink"/>
@@ -3271,7 +3276,7 @@
                 <w:noProof/>
                 <w:webHidden/>
               </w:rPr>
-              <w:instrText xml:space="preserve"> PAGEREF _Toc403512331 \h </w:instrText>
+              <w:instrText xml:space="preserve"> PAGEREF _Toc403546849 \h </w:instrText>
             </w:r>
             <w:r>
               <w:rPr>
@@ -3314,7 +3319,7 @@
               <w:lang w:val="en-SG" w:eastAsia="en-SG"/>
             </w:rPr>
           </w:pPr>
-          <w:hyperlink w:anchor="_Toc403512332" w:history="1">
+          <w:hyperlink w:anchor="_Toc403546850" w:history="1">
             <w:r>
               <w:rPr>
                 <w:rStyle w:val="Hyperlink"/>
@@ -3355,7 +3360,7 @@
                 <w:noProof/>
                 <w:webHidden/>
               </w:rPr>
-              <w:instrText xml:space="preserve"> PAGEREF _Toc403512332 \h </w:instrText>
+              <w:instrText xml:space="preserve"> PAGEREF _Toc403546850 \h </w:instrText>
             </w:r>
             <w:r>
               <w:rPr>
@@ -3398,7 +3403,7 @@
               <w:lang w:val="en-SG" w:eastAsia="en-SG"/>
             </w:rPr>
           </w:pPr>
-          <w:hyperlink w:anchor="_Toc403512333" w:history="1">
+          <w:hyperlink w:anchor="_Toc403546851" w:history="1">
             <w:r>
               <w:rPr>
                 <w:rStyle w:val="Hyperlink"/>
@@ -3439,7 +3444,7 @@
                 <w:noProof/>
                 <w:webHidden/>
               </w:rPr>
-              <w:instrText xml:space="preserve"> PAGEREF _Toc403512333 \h </w:instrText>
+              <w:instrText xml:space="preserve"> PAGEREF _Toc403546851 \h </w:instrText>
             </w:r>
             <w:r>
               <w:rPr>
@@ -3482,7 +3487,7 @@
               <w:lang w:val="en-SG" w:eastAsia="en-SG"/>
             </w:rPr>
           </w:pPr>
-          <w:hyperlink w:anchor="_Toc403512334" w:history="1">
+          <w:hyperlink w:anchor="_Toc403546852" w:history="1">
             <w:r>
               <w:rPr>
                 <w:rStyle w:val="Hyperlink"/>
@@ -3523,7 +3528,7 @@
                 <w:noProof/>
                 <w:webHidden/>
               </w:rPr>
-              <w:instrText xml:space="preserve"> PAGEREF _Toc403512334 \h </w:instrText>
+              <w:instrText xml:space="preserve"> PAGEREF _Toc403546852 \h </w:instrText>
             </w:r>
             <w:r>
               <w:rPr>
@@ -3566,7 +3571,7 @@
               <w:lang w:val="en-SG" w:eastAsia="en-SG"/>
             </w:rPr>
           </w:pPr>
-          <w:hyperlink w:anchor="_Toc403512335" w:history="1">
+          <w:hyperlink w:anchor="_Toc403546853" w:history="1">
             <w:r>
               <w:rPr>
                 <w:rStyle w:val="Hyperlink"/>
@@ -3607,7 +3612,7 @@
                 <w:noProof/>
                 <w:webHidden/>
               </w:rPr>
-              <w:instrText xml:space="preserve"> PAGEREF _Toc403512335 \h </w:instrText>
+              <w:instrText xml:space="preserve"> PAGEREF _Toc403546853 \h </w:instrText>
             </w:r>
             <w:r>
               <w:rPr>
@@ -3650,7 +3655,7 @@
               <w:lang w:val="en-SG" w:eastAsia="en-SG"/>
             </w:rPr>
           </w:pPr>
-          <w:hyperlink w:anchor="_Toc403512336" w:history="1">
+          <w:hyperlink w:anchor="_Toc403546854" w:history="1">
             <w:r>
               <w:rPr>
                 <w:rStyle w:val="Hyperlink"/>
@@ -3691,7 +3696,7 @@
                 <w:noProof/>
                 <w:webHidden/>
               </w:rPr>
-              <w:instrText xml:space="preserve"> PAGEREF _Toc403512336 \h </w:instrText>
+              <w:instrText xml:space="preserve"> PAGEREF _Toc403546854 \h </w:instrText>
             </w:r>
             <w:r>
               <w:rPr>
@@ -3734,7 +3739,7 @@
               <w:lang w:val="en-SG" w:eastAsia="en-SG"/>
             </w:rPr>
           </w:pPr>
-          <w:hyperlink w:anchor="_Toc403512337" w:history="1">
+          <w:hyperlink w:anchor="_Toc403546855" w:history="1">
             <w:r>
               <w:rPr>
                 <w:rStyle w:val="Hyperlink"/>
@@ -3775,7 +3780,7 @@
                 <w:noProof/>
                 <w:webHidden/>
               </w:rPr>
-              <w:instrText xml:space="preserve"> PAGEREF _Toc403512337 \h </w:instrText>
+              <w:instrText xml:space="preserve"> PAGEREF _Toc403546855 \h </w:instrText>
             </w:r>
             <w:r>
               <w:rPr>
@@ -3818,7 +3823,7 @@
               <w:lang w:val="en-SG" w:eastAsia="en-SG"/>
             </w:rPr>
           </w:pPr>
-          <w:hyperlink w:anchor="_Toc403512338" w:history="1">
+          <w:hyperlink w:anchor="_Toc403546856" w:history="1">
             <w:r>
               <w:rPr>
                 <w:rStyle w:val="Hyperlink"/>
@@ -3859,7 +3864,7 @@
                 <w:noProof/>
                 <w:webHidden/>
               </w:rPr>
-              <w:instrText xml:space="preserve"> PAGEREF _Toc403512338 \h </w:instrText>
+              <w:instrText xml:space="preserve"> PAGEREF _Toc403546856 \h </w:instrText>
             </w:r>
             <w:r>
               <w:rPr>
@@ -3902,7 +3907,7 @@
               <w:lang w:val="en-SG" w:eastAsia="en-SG"/>
             </w:rPr>
           </w:pPr>
-          <w:hyperlink w:anchor="_Toc403512339" w:history="1">
+          <w:hyperlink w:anchor="_Toc403546857" w:history="1">
             <w:r>
               <w:rPr>
                 <w:rStyle w:val="Hyperlink"/>
@@ -3943,7 +3948,7 @@
                 <w:noProof/>
                 <w:webHidden/>
               </w:rPr>
-              <w:instrText xml:space="preserve"> PAGEREF _Toc403512339 \h </w:instrText>
+              <w:instrText xml:space="preserve"> PAGEREF _Toc403546857 \h </w:instrText>
             </w:r>
             <w:r>
               <w:rPr>
@@ -3986,7 +3991,7 @@
               <w:lang w:val="en-SG" w:eastAsia="en-SG"/>
             </w:rPr>
           </w:pPr>
-          <w:hyperlink w:anchor="_Toc403512340" w:history="1">
+          <w:hyperlink w:anchor="_Toc403546858" w:history="1">
             <w:r>
               <w:rPr>
                 <w:rStyle w:val="Hyperlink"/>
@@ -4006,7 +4011,7 @@
                 <w:rStyle w:val="Hyperlink"/>
                 <w:noProof/>
               </w:rPr>
-              <w:t>Project Evaluation</w:t>
+              <w:t>API</w:t>
             </w:r>
             <w:r>
               <w:rPr>
@@ -4027,7 +4032,7 @@
                 <w:noProof/>
                 <w:webHidden/>
               </w:rPr>
-              <w:instrText xml:space="preserve"> PAGEREF _Toc403512340 \h </w:instrText>
+              <w:instrText xml:space="preserve"> PAGEREF _Toc403546858 \h </w:instrText>
             </w:r>
             <w:r>
               <w:rPr>
@@ -4047,91 +4052,7 @@
                 <w:noProof/>
                 <w:webHidden/>
               </w:rPr>
-              <w:t>40</w:t>
-            </w:r>
-            <w:r>
-              <w:rPr>
-                <w:noProof/>
-                <w:webHidden/>
-              </w:rPr>
-              <w:fldChar w:fldCharType="end"/>
-            </w:r>
-          </w:hyperlink>
-        </w:p>
-        <w:p>
-          <w:pPr>
-            <w:pStyle w:val="TOC1"/>
-            <w:tabs>
-              <w:tab w:val="left" w:pos="440"/>
-              <w:tab w:val="right" w:leader="dot" w:pos="9016"/>
-            </w:tabs>
-            <w:rPr>
-              <w:noProof/>
-              <w:lang w:val="en-SG" w:eastAsia="en-SG"/>
-            </w:rPr>
-          </w:pPr>
-          <w:hyperlink w:anchor="_Toc403512341" w:history="1">
-            <w:r>
-              <w:rPr>
-                <w:rStyle w:val="Hyperlink"/>
-                <w:noProof/>
-              </w:rPr>
-              <w:t>8.</w:t>
-            </w:r>
-            <w:r>
-              <w:rPr>
-                <w:noProof/>
-                <w:lang w:val="en-SG" w:eastAsia="en-SG"/>
-              </w:rPr>
-              <w:tab/>
-            </w:r>
-            <w:r>
-              <w:rPr>
-                <w:rStyle w:val="Hyperlink"/>
-                <w:noProof/>
-              </w:rPr>
-              <w:t>API</w:t>
-            </w:r>
-            <w:r>
-              <w:rPr>
-                <w:noProof/>
-                <w:webHidden/>
-              </w:rPr>
-              <w:tab/>
-            </w:r>
-            <w:r>
-              <w:rPr>
-                <w:noProof/>
-                <w:webHidden/>
-              </w:rPr>
-              <w:fldChar w:fldCharType="begin"/>
-            </w:r>
-            <w:r>
-              <w:rPr>
-                <w:noProof/>
-                <w:webHidden/>
-              </w:rPr>
-              <w:instrText xml:space="preserve"> PAGEREF _Toc403512341 \h </w:instrText>
-            </w:r>
-            <w:r>
-              <w:rPr>
-                <w:noProof/>
-                <w:webHidden/>
-              </w:rPr>
-            </w:r>
-            <w:r>
-              <w:rPr>
-                <w:noProof/>
-                <w:webHidden/>
-              </w:rPr>
-              <w:fldChar w:fldCharType="separate"/>
-            </w:r>
-            <w:r>
-              <w:rPr>
-                <w:noProof/>
-                <w:webHidden/>
-              </w:rPr>
-              <w:t>41</w:t>
+              <w:t>39</w:t>
             </w:r>
             <w:r>
               <w:rPr>
@@ -4183,7 +4104,7 @@
         <w:ind w:left="0" w:firstLine="0"/>
         <w:jc w:val="center"/>
       </w:pPr>
-      <w:bookmarkStart w:id="1" w:name="_Toc403512303"/>
+      <w:bookmarkStart w:id="1" w:name="_Toc403546821"/>
       <w:r>
         <w:lastRenderedPageBreak/>
         <w:t>SPA</w:t>
@@ -4221,7 +4142,7 @@
           <w:numId w:val="10"/>
         </w:numPr>
       </w:pPr>
-      <w:bookmarkStart w:id="2" w:name="_Toc403512304"/>
+      <w:bookmarkStart w:id="2" w:name="_Toc403546822"/>
       <w:r>
         <w:t>Architecture</w:t>
       </w:r>
@@ -4324,7 +4245,7 @@
           <w:numId w:val="10"/>
         </w:numPr>
       </w:pPr>
-      <w:bookmarkStart w:id="3" w:name="_Toc403512305"/>
+      <w:bookmarkStart w:id="3" w:name="_Toc403546823"/>
       <w:r>
         <w:lastRenderedPageBreak/>
         <w:t>Interaction</w:t>
@@ -4693,7 +4614,7 @@
         <w:ind w:left="0" w:firstLine="0"/>
         <w:jc w:val="center"/>
       </w:pPr>
-      <w:bookmarkStart w:id="4" w:name="_Toc403512306"/>
+      <w:bookmarkStart w:id="4" w:name="_Toc403546824"/>
       <w:r>
         <w:lastRenderedPageBreak/>
         <w:t>Summary of Achievements</w:t>
@@ -4709,7 +4630,7 @@
           <w:numId w:val="10"/>
         </w:numPr>
       </w:pPr>
-      <w:bookmarkStart w:id="5" w:name="_Toc403512307"/>
+      <w:bookmarkStart w:id="5" w:name="_Toc403546825"/>
       <w:r>
         <w:t>Basic SPA</w:t>
       </w:r>
@@ -5114,7 +5035,7 @@
           <w:numId w:val="10"/>
         </w:numPr>
       </w:pPr>
-      <w:bookmarkStart w:id="6" w:name="_Toc403512308"/>
+      <w:bookmarkStart w:id="6" w:name="_Toc403546826"/>
       <w:r>
         <w:rPr>
           <w:rStyle w:val="Heading2Char"/>
@@ -5164,7 +5085,7 @@
           <w:numId w:val="10"/>
         </w:numPr>
       </w:pPr>
-      <w:bookmarkStart w:id="7" w:name="_Toc403512309"/>
+      <w:bookmarkStart w:id="7" w:name="_Toc403546827"/>
       <w:r>
         <w:t>Sibling Relationship</w:t>
       </w:r>
@@ -5194,7 +5115,7 @@
           <w:rStyle w:val="Heading3Char"/>
         </w:rPr>
       </w:pPr>
-      <w:bookmarkStart w:id="8" w:name="_Toc403512310"/>
+      <w:bookmarkStart w:id="8" w:name="_Toc403546828"/>
       <w:r>
         <w:rPr>
           <w:rStyle w:val="Heading3Char"/>
@@ -6486,7 +6407,7 @@
           <w:numId w:val="10"/>
         </w:numPr>
       </w:pPr>
-      <w:bookmarkStart w:id="9" w:name="_Toc403512311"/>
+      <w:bookmarkStart w:id="9" w:name="_Toc403546829"/>
       <w:r>
         <w:t xml:space="preserve">Flexible </w:t>
       </w:r>
@@ -7570,7 +7491,7 @@
           <w:numId w:val="10"/>
         </w:numPr>
       </w:pPr>
-      <w:bookmarkStart w:id="10" w:name="_Toc403512312"/>
+      <w:bookmarkStart w:id="10" w:name="_Toc403546830"/>
       <w:r>
         <w:lastRenderedPageBreak/>
         <w:t>Highly Organised Repository</w:t>
@@ -8120,7 +8041,7 @@
           <w:numId w:val="10"/>
         </w:numPr>
       </w:pPr>
-      <w:bookmarkStart w:id="11" w:name="_Toc403512313"/>
+      <w:bookmarkStart w:id="11" w:name="_Toc403546831"/>
       <w:r>
         <w:lastRenderedPageBreak/>
         <w:t>Project Plan</w:t>
@@ -8140,7 +8061,7 @@
           <w:numId w:val="10"/>
         </w:numPr>
       </w:pPr>
-      <w:bookmarkStart w:id="12" w:name="_Toc403512314"/>
+      <w:bookmarkStart w:id="12" w:name="_Toc403546832"/>
       <w:r>
         <w:t xml:space="preserve">Schedule </w:t>
       </w:r>
@@ -8821,7 +8742,7 @@
       <w:pPr>
         <w:pStyle w:val="Heading2"/>
       </w:pPr>
-      <w:bookmarkStart w:id="13" w:name="_Toc403512315"/>
+      <w:bookmarkStart w:id="13" w:name="_Toc403546833"/>
       <w:r>
         <w:lastRenderedPageBreak/>
         <w:t>3.2.</w:t>
@@ -8854,7 +8775,19 @@
         <w:jc w:val="both"/>
       </w:pPr>
       <w:r>
-        <w:t xml:space="preserve">Due to some difficulties, some of project milestones had to be delayed by a week. The following is the causes of the delay and the approach that the team had taken to circumvent them. </w:t>
+        <w:t>Due to some difficulties, some of project milestones had to be del</w:t>
+      </w:r>
+      <w:r>
+        <w:t>ayed by a week. The following are</w:t>
+      </w:r>
+      <w:r>
+        <w:t xml:space="preserve"> the causes of the delay and the approach that the team </w:t>
+      </w:r>
+      <w:r>
+        <w:t>took</w:t>
+      </w:r>
+      <w:r>
+        <w:t xml:space="preserve"> to circumvent them. </w:t>
       </w:r>
     </w:p>
     <w:p>
@@ -8862,7 +8795,7 @@
         <w:pStyle w:val="Heading3"/>
         <w:jc w:val="both"/>
       </w:pPr>
-      <w:bookmarkStart w:id="14" w:name="_Toc403512316"/>
+      <w:bookmarkStart w:id="14" w:name="_Toc403546834"/>
       <w:r>
         <w:t xml:space="preserve">3.2.1. </w:t>
       </w:r>
@@ -8886,13 +8819,11 @@
       <w:r>
         <w:t xml:space="preserve">The team then realized that it is crucial to create the API and .h files of major components in advance, to aid the communication process between team members. The API set the rules </w:t>
       </w:r>
-      <w:proofErr w:type="gramStart"/>
-      <w:r>
-        <w:t>The</w:t>
-      </w:r>
-      <w:proofErr w:type="gramEnd"/>
-      <w:r>
-        <w:t xml:space="preserve"> .h files will prevent compilation errors when the completion time of each module's development is asynchronous. </w:t>
+      <w:r>
+        <w:t>and t</w:t>
+      </w:r>
+      <w:r>
+        <w:t xml:space="preserve">he .h files will prevent compilation errors when the completion time of each module's development is asynchronous. </w:t>
       </w:r>
     </w:p>
     <w:p>
@@ -8900,7 +8831,7 @@
         <w:pStyle w:val="Heading3"/>
         <w:jc w:val="both"/>
       </w:pPr>
-      <w:bookmarkStart w:id="15" w:name="_Toc403512317"/>
+      <w:bookmarkStart w:id="15" w:name="_Toc403546835"/>
       <w:r>
         <w:t xml:space="preserve">3.2.2. </w:t>
       </w:r>
@@ -8916,11 +8847,9 @@
       <w:r>
         <w:t xml:space="preserve">At first, the team did not have a debug workflow that could help identify where a bug was coming from, during system testing. This created </w:t>
       </w:r>
-      <w:proofErr w:type="gramStart"/>
-      <w:r>
-        <w:t>a confusion</w:t>
-      </w:r>
-      <w:proofErr w:type="gramEnd"/>
+      <w:r>
+        <w:t>confusion</w:t>
+      </w:r>
       <w:r>
         <w:t xml:space="preserve"> every time a test case failed, and prevented a fix to be effectively delivered. </w:t>
       </w:r>
@@ -8938,7 +8867,7 @@
         <w:pStyle w:val="Heading3"/>
         <w:jc w:val="both"/>
       </w:pPr>
-      <w:bookmarkStart w:id="16" w:name="_Toc403512318"/>
+      <w:bookmarkStart w:id="16" w:name="_Toc403546836"/>
       <w:r>
         <w:t xml:space="preserve">3.2.3. </w:t>
       </w:r>
@@ -8972,8 +8901,9 @@
     <w:p>
       <w:pPr>
         <w:pStyle w:val="Heading1"/>
-      </w:pPr>
-      <w:bookmarkStart w:id="17" w:name="_Toc403512319"/>
+        <w:jc w:val="center"/>
+      </w:pPr>
+      <w:bookmarkStart w:id="17" w:name="_Toc403546837"/>
       <w:r>
         <w:lastRenderedPageBreak/>
         <w:t>4.</w:t>
@@ -8992,7 +8922,7 @@
       </w:pPr>
       <w:bookmarkStart w:id="18" w:name="_Toc384845072"/>
       <w:bookmarkStart w:id="19" w:name="_Toc385275806"/>
-      <w:bookmarkStart w:id="20" w:name="_Toc403512320"/>
+      <w:bookmarkStart w:id="20" w:name="_Toc403546838"/>
       <w:r>
         <w:t>4</w:t>
       </w:r>
@@ -9429,7 +9359,7 @@
       <w:pPr>
         <w:pStyle w:val="Heading2"/>
       </w:pPr>
-      <w:bookmarkStart w:id="23" w:name="_Toc403512321"/>
+      <w:bookmarkStart w:id="23" w:name="_Toc403546839"/>
       <w:r>
         <w:lastRenderedPageBreak/>
         <w:t>4.2.</w:t>
@@ -9454,7 +9384,7 @@
         <w:pStyle w:val="Heading3"/>
       </w:pPr>
       <w:bookmarkStart w:id="26" w:name="_Toc399682493"/>
-      <w:bookmarkStart w:id="27" w:name="_Toc403512322"/>
+      <w:bookmarkStart w:id="27" w:name="_Toc403546840"/>
       <w:r>
         <w:t>4.2.1. Design Decisions</w:t>
       </w:r>
@@ -10812,7 +10742,7 @@
         <w:pStyle w:val="Heading3"/>
       </w:pPr>
       <w:bookmarkStart w:id="28" w:name="_Toc399682494"/>
-      <w:bookmarkStart w:id="29" w:name="_Toc403512323"/>
+      <w:bookmarkStart w:id="29" w:name="_Toc403546841"/>
       <w:r>
         <w:t>4</w:t>
       </w:r>
@@ -11452,7 +11382,7 @@
         <w:pStyle w:val="Heading2"/>
         <w:jc w:val="both"/>
       </w:pPr>
-      <w:bookmarkStart w:id="30" w:name="_Toc403512324"/>
+      <w:bookmarkStart w:id="30" w:name="_Toc403546842"/>
       <w:r>
         <w:lastRenderedPageBreak/>
         <w:t>4.3.</w:t>
@@ -11507,7 +11437,7 @@
         <w:jc w:val="both"/>
       </w:pPr>
       <w:bookmarkStart w:id="31" w:name="_Toc399682496"/>
-      <w:bookmarkStart w:id="32" w:name="_Toc403512325"/>
+      <w:bookmarkStart w:id="32" w:name="_Toc403546843"/>
       <w:r>
         <w:t>4</w:t>
       </w:r>
@@ -11803,7 +11733,7 @@
         <w:pStyle w:val="Heading3"/>
       </w:pPr>
       <w:bookmarkStart w:id="33" w:name="_Toc399682497"/>
-      <w:bookmarkStart w:id="34" w:name="_Toc403512326"/>
+      <w:bookmarkStart w:id="34" w:name="_Toc403546844"/>
       <w:r>
         <w:t>4</w:t>
       </w:r>
@@ -12383,7 +12313,7 @@
         <w:pStyle w:val="Heading2"/>
         <w:jc w:val="both"/>
       </w:pPr>
-      <w:bookmarkStart w:id="35" w:name="_Toc403512327"/>
+      <w:bookmarkStart w:id="35" w:name="_Toc403546845"/>
       <w:r>
         <w:lastRenderedPageBreak/>
         <w:t>4</w:t>
@@ -12417,7 +12347,7 @@
         <w:pStyle w:val="Heading3"/>
         <w:jc w:val="both"/>
       </w:pPr>
-      <w:bookmarkStart w:id="36" w:name="_Toc403512328"/>
+      <w:bookmarkStart w:id="36" w:name="_Toc403546846"/>
       <w:r>
         <w:t>4</w:t>
       </w:r>
@@ -12739,7 +12669,7 @@
         <w:pStyle w:val="Heading3"/>
         <w:jc w:val="both"/>
       </w:pPr>
-      <w:bookmarkStart w:id="37" w:name="_Toc403512329"/>
+      <w:bookmarkStart w:id="37" w:name="_Toc403546847"/>
       <w:r>
         <w:lastRenderedPageBreak/>
         <w:t>4</w:t>
@@ -16355,7 +16285,7 @@
       <w:pPr>
         <w:pStyle w:val="Heading3"/>
       </w:pPr>
-      <w:bookmarkStart w:id="38" w:name="_Toc403512330"/>
+      <w:bookmarkStart w:id="38" w:name="_Toc403546848"/>
       <w:r>
         <w:lastRenderedPageBreak/>
         <w:t>4</w:t>
@@ -17442,11 +17372,12 @@
     <w:p>
       <w:pPr>
         <w:pStyle w:val="Heading1"/>
+        <w:jc w:val="center"/>
       </w:pPr>
       <w:r>
         <w:br w:type="page"/>
       </w:r>
-      <w:bookmarkStart w:id="40" w:name="_Toc403512331"/>
+      <w:bookmarkStart w:id="40" w:name="_Toc403546849"/>
       <w:r>
         <w:lastRenderedPageBreak/>
         <w:t>5.</w:t>
@@ -17465,7 +17396,7 @@
         <w:pStyle w:val="Heading2"/>
         <w:ind w:left="1418" w:hanging="992"/>
       </w:pPr>
-      <w:bookmarkStart w:id="41" w:name="_Toc403512332"/>
+      <w:bookmarkStart w:id="41" w:name="_Toc403546850"/>
       <w:r>
         <w:t xml:space="preserve">5.1. </w:t>
       </w:r>
@@ -17557,7 +17488,7 @@
           <w:numId w:val="21"/>
         </w:numPr>
       </w:pPr>
-      <w:bookmarkStart w:id="42" w:name="_Toc403512333"/>
+      <w:bookmarkStart w:id="42" w:name="_Toc403546851"/>
       <w:r>
         <w:t>Testing Standards</w:t>
       </w:r>
@@ -17590,7 +17521,7 @@
           <w:numId w:val="21"/>
         </w:numPr>
       </w:pPr>
-      <w:bookmarkStart w:id="43" w:name="_Toc403512334"/>
+      <w:bookmarkStart w:id="43" w:name="_Toc403546852"/>
       <w:r>
         <w:t>Feature-centric testing</w:t>
       </w:r>
@@ -17674,7 +17605,7 @@
           <w:numId w:val="21"/>
         </w:numPr>
       </w:pPr>
-      <w:bookmarkStart w:id="44" w:name="_Toc403512335"/>
+      <w:bookmarkStart w:id="44" w:name="_Toc403546853"/>
       <w:r>
         <w:t>Stress testing</w:t>
       </w:r>
@@ -17823,7 +17754,7 @@
           <w:numId w:val="21"/>
         </w:numPr>
       </w:pPr>
-      <w:bookmarkStart w:id="45" w:name="_Toc403512336"/>
+      <w:bookmarkStart w:id="45" w:name="_Toc403546854"/>
       <w:r>
         <w:t>Optimization testing</w:t>
       </w:r>
@@ -17942,7 +17873,7 @@
           <w:numId w:val="21"/>
         </w:numPr>
       </w:pPr>
-      <w:bookmarkStart w:id="46" w:name="_Toc403512337"/>
+      <w:bookmarkStart w:id="46" w:name="_Toc403546855"/>
       <w:r>
         <w:t>Positive, negative, and disruptive testing</w:t>
       </w:r>
@@ -18012,7 +17943,7 @@
           <w:numId w:val="21"/>
         </w:numPr>
       </w:pPr>
-      <w:bookmarkStart w:id="47" w:name="_Toc403512338"/>
+      <w:bookmarkStart w:id="47" w:name="_Toc403546856"/>
       <w:r>
         <w:t>Separation of concerns</w:t>
       </w:r>
@@ -18093,8 +18024,9 @@
     <w:p>
       <w:pPr>
         <w:pStyle w:val="Heading1"/>
-      </w:pPr>
-      <w:bookmarkStart w:id="48" w:name="_Toc403512339"/>
+        <w:jc w:val="center"/>
+      </w:pPr>
+      <w:bookmarkStart w:id="48" w:name="_Toc403546857"/>
       <w:r>
         <w:lastRenderedPageBreak/>
         <w:t xml:space="preserve">6. </w:t>
@@ -18466,64 +18398,25 @@
           <w:numId w:val="6"/>
         </w:numPr>
         <w:spacing w:after="15" w:line="276" w:lineRule="auto"/>
-      </w:pPr>
-      <w:r>
-        <w:t xml:space="preserve">Specifying the complete parameters needed for the function </w:t>
-      </w:r>
-    </w:p>
-    <w:p>
-      <w:pPr>
-        <w:pStyle w:val="Heading1"/>
-        <w:jc w:val="center"/>
-      </w:pPr>
-      <w:r>
-        <w:br w:type="page"/>
-      </w:r>
-      <w:bookmarkStart w:id="49" w:name="_Toc403512340"/>
-      <w:r>
-        <w:lastRenderedPageBreak/>
-        <w:t>7.</w:t>
-      </w:r>
-      <w:r>
-        <w:tab/>
-      </w:r>
-      <w:r>
-        <w:t>Project Evaluation</w:t>
-      </w:r>
-      <w:bookmarkEnd w:id="49"/>
-    </w:p>
-    <w:p>
-      <w:r>
-        <w:t>/*</w:t>
-      </w:r>
-      <w:r>
-        <w:rPr>
-          <w:b/>
-          <w:color w:val="FF0000"/>
-        </w:rPr>
-        <w:t>YOLIM</w:t>
-      </w:r>
-      <w:r>
-        <w:t xml:space="preserve"> */</w:t>
-      </w:r>
-    </w:p>
-    <w:p>
-      <w:pPr>
         <w:rPr>
           <w:rFonts w:ascii="Times New Roman" w:hAnsi="Times New Roman" w:cs="Times New Roman"/>
           <w:sz w:val="22"/>
           <w:szCs w:val="22"/>
         </w:rPr>
       </w:pPr>
-      <w:bookmarkStart w:id="50" w:name="_Toc401562721"/>
-      <w:r>
+      <w:r>
+        <w:t xml:space="preserve">Specifying the complete parameters needed for the function </w:t>
+      </w:r>
+      <w:bookmarkStart w:id="49" w:name="_Toc401562721"/>
+    </w:p>
+    <w:p>
+      <w:pPr>
         <w:rPr>
           <w:rFonts w:ascii="Times New Roman" w:hAnsi="Times New Roman" w:cs="Times New Roman"/>
           <w:sz w:val="22"/>
           <w:szCs w:val="22"/>
         </w:rPr>
-        <w:t xml:space="preserve">1. How would you improve your SPA if more time was available? </w:t>
-      </w:r>
+      </w:pPr>
     </w:p>
     <w:p>
       <w:pPr>
@@ -18533,732 +18426,23 @@
           <w:szCs w:val="22"/>
         </w:rPr>
       </w:pPr>
-      <w:r>
-        <w:rPr>
-          <w:rFonts w:ascii="Times New Roman" w:hAnsi="Times New Roman" w:cs="Times New Roman"/>
-          <w:sz w:val="22"/>
-          <w:szCs w:val="22"/>
-        </w:rPr>
-        <w:t xml:space="preserve">2. What would you done differently if you were to start project again? </w:t>
-      </w:r>
-    </w:p>
-    <w:p>
-      <w:pPr>
-        <w:rPr>
-          <w:rFonts w:ascii="Times New Roman" w:hAnsi="Times New Roman" w:cs="Times New Roman"/>
-          <w:sz w:val="22"/>
-          <w:szCs w:val="22"/>
-        </w:rPr>
-      </w:pPr>
-      <w:r>
-        <w:rPr>
-          <w:rFonts w:ascii="Times New Roman" w:hAnsi="Times New Roman" w:cs="Times New Roman"/>
-          <w:sz w:val="22"/>
-          <w:szCs w:val="22"/>
-        </w:rPr>
-        <w:t xml:space="preserve">3. Comment on the experience gained in this project in respect to: a) working in the team, </w:t>
-      </w:r>
-    </w:p>
-    <w:p>
-      <w:pPr>
-        <w:rPr>
-          <w:rFonts w:ascii="Times New Roman" w:hAnsi="Times New Roman" w:cs="Times New Roman"/>
-          <w:sz w:val="22"/>
-          <w:szCs w:val="22"/>
-        </w:rPr>
-      </w:pPr>
-      <w:r>
-        <w:rPr>
-          <w:rFonts w:ascii="Times New Roman" w:hAnsi="Times New Roman" w:cs="Times New Roman"/>
-          <w:sz w:val="22"/>
-          <w:szCs w:val="22"/>
-        </w:rPr>
-        <w:t xml:space="preserve">b) </w:t>
-      </w:r>
-      <w:proofErr w:type="gramStart"/>
-      <w:r>
-        <w:rPr>
-          <w:rFonts w:ascii="Times New Roman" w:hAnsi="Times New Roman" w:cs="Times New Roman"/>
-          <w:sz w:val="22"/>
-          <w:szCs w:val="22"/>
-        </w:rPr>
-        <w:t>incremental</w:t>
-      </w:r>
-      <w:proofErr w:type="gramEnd"/>
-      <w:r>
-        <w:rPr>
-          <w:rFonts w:ascii="Times New Roman" w:hAnsi="Times New Roman" w:cs="Times New Roman"/>
-          <w:sz w:val="22"/>
-          <w:szCs w:val="22"/>
-        </w:rPr>
-        <w:t xml:space="preserve"> development, </w:t>
-      </w:r>
-    </w:p>
-    <w:p>
-      <w:pPr>
-        <w:rPr>
-          <w:rFonts w:ascii="Times New Roman" w:hAnsi="Times New Roman" w:cs="Times New Roman"/>
-          <w:sz w:val="22"/>
-          <w:szCs w:val="22"/>
-        </w:rPr>
-      </w:pPr>
-      <w:r>
-        <w:rPr>
-          <w:rFonts w:ascii="Times New Roman" w:hAnsi="Times New Roman" w:cs="Times New Roman"/>
-          <w:sz w:val="22"/>
-          <w:szCs w:val="22"/>
-        </w:rPr>
-        <w:t xml:space="preserve">c) </w:t>
-      </w:r>
-      <w:proofErr w:type="gramStart"/>
-      <w:r>
-        <w:rPr>
-          <w:rFonts w:ascii="Times New Roman" w:hAnsi="Times New Roman" w:cs="Times New Roman"/>
-          <w:sz w:val="22"/>
-          <w:szCs w:val="22"/>
-        </w:rPr>
-        <w:t>complexity</w:t>
-      </w:r>
-      <w:proofErr w:type="gramEnd"/>
-      <w:r>
-        <w:rPr>
-          <w:rFonts w:ascii="Times New Roman" w:hAnsi="Times New Roman" w:cs="Times New Roman"/>
-          <w:sz w:val="22"/>
-          <w:szCs w:val="22"/>
-        </w:rPr>
-        <w:t xml:space="preserve"> of the SPA problem and program solution, </w:t>
-      </w:r>
-    </w:p>
-    <w:p>
-      <w:pPr>
-        <w:rPr>
-          <w:rFonts w:ascii="Times New Roman" w:hAnsi="Times New Roman" w:cs="Times New Roman"/>
-          <w:sz w:val="22"/>
-          <w:szCs w:val="22"/>
-        </w:rPr>
-      </w:pPr>
-      <w:r>
-        <w:rPr>
-          <w:rFonts w:ascii="Times New Roman" w:hAnsi="Times New Roman" w:cs="Times New Roman"/>
-          <w:sz w:val="22"/>
-          <w:szCs w:val="22"/>
-        </w:rPr>
-        <w:t xml:space="preserve">d) </w:t>
-      </w:r>
-      <w:proofErr w:type="gramStart"/>
-      <w:r>
-        <w:rPr>
-          <w:rFonts w:ascii="Times New Roman" w:hAnsi="Times New Roman" w:cs="Times New Roman"/>
-          <w:sz w:val="22"/>
-          <w:szCs w:val="22"/>
-        </w:rPr>
-        <w:t>what</w:t>
-      </w:r>
-      <w:proofErr w:type="gramEnd"/>
-      <w:r>
-        <w:rPr>
-          <w:rFonts w:ascii="Times New Roman" w:hAnsi="Times New Roman" w:cs="Times New Roman"/>
-          <w:sz w:val="22"/>
-          <w:szCs w:val="22"/>
-        </w:rPr>
-        <w:t xml:space="preserve"> did work well? </w:t>
-      </w:r>
-    </w:p>
-    <w:p>
-      <w:pPr>
-        <w:rPr>
-          <w:rFonts w:ascii="Times New Roman" w:hAnsi="Times New Roman" w:cs="Times New Roman"/>
-          <w:sz w:val="22"/>
-          <w:szCs w:val="22"/>
-        </w:rPr>
-      </w:pPr>
-      <w:r>
-        <w:rPr>
-          <w:rFonts w:ascii="Times New Roman" w:hAnsi="Times New Roman" w:cs="Times New Roman"/>
-          <w:sz w:val="22"/>
-          <w:szCs w:val="22"/>
-        </w:rPr>
-        <w:t xml:space="preserve">e) </w:t>
-      </w:r>
-      <w:proofErr w:type="gramStart"/>
-      <w:r>
-        <w:rPr>
-          <w:rFonts w:ascii="Times New Roman" w:hAnsi="Times New Roman" w:cs="Times New Roman"/>
-          <w:sz w:val="22"/>
-          <w:szCs w:val="22"/>
-        </w:rPr>
-        <w:t>what</w:t>
-      </w:r>
-      <w:proofErr w:type="gramEnd"/>
-      <w:r>
-        <w:rPr>
-          <w:rFonts w:ascii="Times New Roman" w:hAnsi="Times New Roman" w:cs="Times New Roman"/>
-          <w:sz w:val="22"/>
-          <w:szCs w:val="22"/>
-        </w:rPr>
-        <w:t xml:space="preserve"> did not work well? </w:t>
-      </w:r>
-    </w:p>
-    <w:p>
-      <w:pPr>
-        <w:rPr>
-          <w:rFonts w:ascii="Times New Roman" w:hAnsi="Times New Roman" w:cs="Times New Roman"/>
-          <w:sz w:val="22"/>
-          <w:szCs w:val="22"/>
-        </w:rPr>
-      </w:pPr>
-      <w:r>
-        <w:rPr>
-          <w:rFonts w:ascii="Times New Roman" w:hAnsi="Times New Roman" w:cs="Times New Roman"/>
-          <w:sz w:val="22"/>
-          <w:szCs w:val="22"/>
-        </w:rPr>
-        <w:t xml:space="preserve">f) </w:t>
-      </w:r>
-      <w:proofErr w:type="gramStart"/>
-      <w:r>
-        <w:rPr>
-          <w:rFonts w:ascii="Times New Roman" w:hAnsi="Times New Roman" w:cs="Times New Roman"/>
-          <w:sz w:val="22"/>
-          <w:szCs w:val="22"/>
-        </w:rPr>
-        <w:t>what</w:t>
-      </w:r>
-      <w:proofErr w:type="gramEnd"/>
-      <w:r>
-        <w:rPr>
-          <w:rFonts w:ascii="Times New Roman" w:hAnsi="Times New Roman" w:cs="Times New Roman"/>
-          <w:sz w:val="22"/>
-          <w:szCs w:val="22"/>
-        </w:rPr>
-        <w:t xml:space="preserve"> did you learn in this project course? </w:t>
-      </w:r>
-    </w:p>
-    <w:p>
-      <w:pPr>
-        <w:rPr>
-          <w:rFonts w:ascii="Times New Roman" w:hAnsi="Times New Roman" w:cs="Times New Roman"/>
-          <w:sz w:val="22"/>
-          <w:szCs w:val="22"/>
-        </w:rPr>
-      </w:pPr>
-      <w:r>
-        <w:rPr>
-          <w:rFonts w:ascii="Times New Roman" w:hAnsi="Times New Roman" w:cs="Times New Roman"/>
-          <w:sz w:val="22"/>
-          <w:szCs w:val="22"/>
-        </w:rPr>
-        <w:t xml:space="preserve">4. Comment on the tools used for the project a) Were the recommended tools useful? </w:t>
-      </w:r>
-    </w:p>
-    <w:p>
-      <w:pPr>
-        <w:rPr>
-          <w:rFonts w:ascii="Times New Roman" w:hAnsi="Times New Roman" w:cs="Times New Roman"/>
-          <w:sz w:val="22"/>
-          <w:szCs w:val="22"/>
-        </w:rPr>
-      </w:pPr>
-      <w:r>
-        <w:rPr>
-          <w:rFonts w:ascii="Times New Roman" w:hAnsi="Times New Roman" w:cs="Times New Roman"/>
-          <w:sz w:val="22"/>
-          <w:szCs w:val="22"/>
-        </w:rPr>
-        <w:t xml:space="preserve">b) What other tools did you use (if any), and in what ways were they useful? </w:t>
-      </w:r>
-    </w:p>
-    <w:p>
-      <w:pPr>
-        <w:rPr>
-          <w:rFonts w:ascii="Times New Roman" w:hAnsi="Times New Roman" w:cs="Times New Roman"/>
-          <w:sz w:val="22"/>
-          <w:szCs w:val="22"/>
-        </w:rPr>
-      </w:pPr>
-      <w:r>
-        <w:rPr>
-          <w:rFonts w:ascii="Times New Roman" w:hAnsi="Times New Roman" w:cs="Times New Roman"/>
-          <w:sz w:val="22"/>
-          <w:szCs w:val="22"/>
-        </w:rPr>
-        <w:t xml:space="preserve">c) What were the problems you faced when using each tool? </w:t>
-      </w:r>
-    </w:p>
-    <w:p>
-      <w:pPr>
-        <w:rPr>
-          <w:rFonts w:ascii="Times New Roman" w:hAnsi="Times New Roman" w:cs="Times New Roman"/>
-          <w:sz w:val="22"/>
-          <w:szCs w:val="22"/>
-        </w:rPr>
-      </w:pPr>
-      <w:r>
-        <w:rPr>
-          <w:rFonts w:ascii="Times New Roman" w:hAnsi="Times New Roman" w:cs="Times New Roman"/>
-          <w:sz w:val="22"/>
-          <w:szCs w:val="22"/>
-        </w:rPr>
-        <w:t xml:space="preserve">d) In which areas would you like to have had more tool support? </w:t>
-      </w:r>
-    </w:p>
-    <w:p>
-      <w:pPr>
-        <w:rPr>
-          <w:rFonts w:ascii="Times New Roman" w:hAnsi="Times New Roman" w:cs="Times New Roman"/>
-          <w:sz w:val="22"/>
-          <w:szCs w:val="22"/>
-        </w:rPr>
-      </w:pPr>
-    </w:p>
-    <w:p>
-      <w:pPr>
-        <w:rPr>
-          <w:rFonts w:ascii="Times New Roman" w:hAnsi="Times New Roman" w:cs="Times New Roman"/>
-          <w:sz w:val="22"/>
-          <w:szCs w:val="22"/>
-        </w:rPr>
-      </w:pPr>
-    </w:p>
-    <w:p>
-      <w:pPr>
-        <w:rPr>
-          <w:rFonts w:ascii="Times New Roman" w:hAnsi="Times New Roman" w:cs="Times New Roman"/>
-          <w:sz w:val="22"/>
-          <w:szCs w:val="22"/>
-        </w:rPr>
-      </w:pPr>
-    </w:p>
-    <w:p>
-      <w:pPr>
-        <w:rPr>
-          <w:rFonts w:ascii="Times New Roman" w:hAnsi="Times New Roman" w:cs="Times New Roman"/>
-          <w:sz w:val="22"/>
-          <w:szCs w:val="22"/>
-        </w:rPr>
-      </w:pPr>
-    </w:p>
-    <w:p>
-      <w:pPr>
-        <w:rPr>
-          <w:rFonts w:ascii="Times New Roman" w:hAnsi="Times New Roman" w:cs="Times New Roman"/>
-          <w:sz w:val="22"/>
-          <w:szCs w:val="22"/>
-        </w:rPr>
-      </w:pPr>
-    </w:p>
-    <w:p>
-      <w:pPr>
-        <w:rPr>
-          <w:rFonts w:ascii="Times New Roman" w:hAnsi="Times New Roman" w:cs="Times New Roman"/>
-          <w:sz w:val="22"/>
-          <w:szCs w:val="22"/>
-        </w:rPr>
-      </w:pPr>
-    </w:p>
-    <w:p>
-      <w:pPr>
-        <w:rPr>
-          <w:rFonts w:ascii="Times New Roman" w:hAnsi="Times New Roman" w:cs="Times New Roman"/>
-          <w:sz w:val="22"/>
-          <w:szCs w:val="22"/>
-        </w:rPr>
-      </w:pPr>
-    </w:p>
-    <w:p>
-      <w:pPr>
-        <w:rPr>
-          <w:rFonts w:ascii="Times New Roman" w:hAnsi="Times New Roman" w:cs="Times New Roman"/>
-          <w:sz w:val="22"/>
-          <w:szCs w:val="22"/>
-        </w:rPr>
-      </w:pPr>
-    </w:p>
-    <w:p>
-      <w:pPr>
-        <w:rPr>
-          <w:rFonts w:ascii="Times New Roman" w:hAnsi="Times New Roman" w:cs="Times New Roman"/>
-          <w:sz w:val="22"/>
-          <w:szCs w:val="22"/>
-        </w:rPr>
-      </w:pPr>
-    </w:p>
-    <w:p>
-      <w:pPr>
-        <w:rPr>
-          <w:rFonts w:ascii="Times New Roman" w:hAnsi="Times New Roman" w:cs="Times New Roman"/>
-          <w:sz w:val="22"/>
-          <w:szCs w:val="22"/>
-        </w:rPr>
-      </w:pPr>
-    </w:p>
-    <w:p>
-      <w:pPr>
-        <w:rPr>
-          <w:rFonts w:ascii="Times New Roman" w:hAnsi="Times New Roman" w:cs="Times New Roman"/>
-          <w:sz w:val="22"/>
-          <w:szCs w:val="22"/>
-        </w:rPr>
-      </w:pPr>
-    </w:p>
-    <w:p>
-      <w:pPr>
-        <w:rPr>
-          <w:rFonts w:ascii="Times New Roman" w:hAnsi="Times New Roman" w:cs="Times New Roman"/>
-          <w:sz w:val="22"/>
-          <w:szCs w:val="22"/>
-        </w:rPr>
-      </w:pPr>
-    </w:p>
-    <w:p>
-      <w:pPr>
-        <w:rPr>
-          <w:rFonts w:ascii="Times New Roman" w:hAnsi="Times New Roman" w:cs="Times New Roman"/>
-          <w:sz w:val="22"/>
-          <w:szCs w:val="22"/>
-        </w:rPr>
-      </w:pPr>
-    </w:p>
-    <w:p>
-      <w:pPr>
-        <w:rPr>
-          <w:rFonts w:ascii="Times New Roman" w:hAnsi="Times New Roman" w:cs="Times New Roman"/>
-          <w:sz w:val="22"/>
-          <w:szCs w:val="22"/>
-        </w:rPr>
-      </w:pPr>
-    </w:p>
-    <w:p>
-      <w:pPr>
-        <w:rPr>
-          <w:rFonts w:ascii="Times New Roman" w:hAnsi="Times New Roman" w:cs="Times New Roman"/>
-          <w:sz w:val="22"/>
-          <w:szCs w:val="22"/>
-        </w:rPr>
-      </w:pPr>
-    </w:p>
-    <w:p>
-      <w:pPr>
-        <w:rPr>
-          <w:rFonts w:ascii="Times New Roman" w:hAnsi="Times New Roman" w:cs="Times New Roman"/>
-          <w:sz w:val="22"/>
-          <w:szCs w:val="22"/>
-        </w:rPr>
-      </w:pPr>
-      <w:r>
-        <w:rPr>
-          <w:rFonts w:ascii="Times New Roman" w:hAnsi="Times New Roman" w:cs="Times New Roman"/>
-          <w:sz w:val="22"/>
-          <w:szCs w:val="22"/>
-        </w:rPr>
-        <w:lastRenderedPageBreak/>
-        <w:t xml:space="preserve">5. What management lessons have you learned? </w:t>
-      </w:r>
-    </w:p>
-    <w:p>
-      <w:pPr>
-        <w:jc w:val="both"/>
-        <w:rPr>
-          <w:rFonts w:ascii="Times New Roman" w:hAnsi="Times New Roman" w:cs="Times New Roman"/>
-          <w:sz w:val="22"/>
-          <w:szCs w:val="22"/>
-        </w:rPr>
-      </w:pPr>
-      <w:r>
-        <w:rPr>
-          <w:rFonts w:ascii="Times New Roman" w:hAnsi="Times New Roman" w:cs="Times New Roman"/>
-          <w:sz w:val="22"/>
-          <w:szCs w:val="22"/>
-        </w:rPr>
-        <w:t xml:space="preserve">Time Management </w:t>
-      </w:r>
-    </w:p>
-    <w:p>
-      <w:pPr>
-        <w:jc w:val="both"/>
-        <w:rPr>
-          <w:rFonts w:ascii="Times New Roman" w:hAnsi="Times New Roman" w:cs="Times New Roman"/>
-          <w:sz w:val="22"/>
-          <w:szCs w:val="22"/>
-        </w:rPr>
-      </w:pPr>
-      <w:r>
-        <w:rPr>
-          <w:rFonts w:ascii="Times New Roman" w:hAnsi="Times New Roman" w:cs="Times New Roman"/>
-          <w:sz w:val="22"/>
-          <w:szCs w:val="22"/>
-        </w:rPr>
-        <w:t xml:space="preserve">We learnt the importance of doing your own allocated work properly and on time so as not to slow down the progress of the entire team. </w:t>
-      </w:r>
-      <w:r>
-        <w:rPr>
-          <w:rFonts w:ascii="Times New Roman" w:hAnsi="Times New Roman" w:cs="Times New Roman"/>
-          <w:sz w:val="22"/>
-          <w:szCs w:val="22"/>
-        </w:rPr>
-        <w:t xml:space="preserve">Not only that, we learnt that </w:t>
-      </w:r>
-      <w:r>
-        <w:rPr>
-          <w:rFonts w:ascii="Times New Roman" w:hAnsi="Times New Roman" w:cs="Times New Roman"/>
-          <w:sz w:val="22"/>
-          <w:szCs w:val="22"/>
-        </w:rPr>
-        <w:t xml:space="preserve">although the iterations were different in their requirements, they were similar in the duties each of the team members had to execute. For example, </w:t>
-      </w:r>
-      <w:proofErr w:type="spellStart"/>
-      <w:r>
-        <w:rPr>
-          <w:rFonts w:ascii="Times New Roman" w:hAnsi="Times New Roman" w:cs="Times New Roman"/>
-          <w:sz w:val="22"/>
-          <w:szCs w:val="22"/>
-        </w:rPr>
-        <w:t>Adinda</w:t>
-      </w:r>
-      <w:proofErr w:type="spellEnd"/>
-      <w:r>
-        <w:rPr>
-          <w:rFonts w:ascii="Times New Roman" w:hAnsi="Times New Roman" w:cs="Times New Roman"/>
-          <w:sz w:val="22"/>
-          <w:szCs w:val="22"/>
-        </w:rPr>
-        <w:t xml:space="preserve"> was to write the test cases for the upcoming iteration at the beginning. Then, each of the other team members was supposed to work on their individual components requirements for that iteration. Following that, Kester, the designated tester, ran these test cases. After that</w:t>
-      </w:r>
-      <w:r>
-        <w:rPr>
-          <w:rFonts w:ascii="Times New Roman" w:hAnsi="Times New Roman" w:cs="Times New Roman"/>
-          <w:sz w:val="22"/>
-          <w:szCs w:val="22"/>
-        </w:rPr>
-        <w:t>,</w:t>
-      </w:r>
-      <w:r>
-        <w:rPr>
-          <w:rFonts w:ascii="Times New Roman" w:hAnsi="Times New Roman" w:cs="Times New Roman"/>
-          <w:sz w:val="22"/>
-          <w:szCs w:val="22"/>
-        </w:rPr>
-        <w:t xml:space="preserve"> debugging was done by the respective team members as necessary.  </w:t>
-      </w:r>
-    </w:p>
-    <w:p>
-      <w:pPr>
-        <w:rPr>
-          <w:rFonts w:ascii="Times New Roman" w:hAnsi="Times New Roman" w:cs="Times New Roman"/>
-          <w:sz w:val="22"/>
-          <w:szCs w:val="22"/>
-        </w:rPr>
-      </w:pPr>
-      <w:r>
-        <w:rPr>
-          <w:rFonts w:ascii="Times New Roman" w:hAnsi="Times New Roman" w:cs="Times New Roman"/>
-          <w:sz w:val="22"/>
-          <w:szCs w:val="22"/>
-        </w:rPr>
-        <w:t xml:space="preserve">6. What advice would you give to the students who will take this course in the future? </w:t>
-      </w:r>
-    </w:p>
-    <w:p>
-      <w:pPr>
-        <w:rPr>
-          <w:rFonts w:ascii="Times New Roman" w:hAnsi="Times New Roman" w:cs="Times New Roman"/>
-          <w:sz w:val="22"/>
-          <w:szCs w:val="22"/>
-        </w:rPr>
-      </w:pPr>
-      <w:r>
-        <w:rPr>
-          <w:rFonts w:ascii="Times New Roman" w:hAnsi="Times New Roman" w:cs="Times New Roman"/>
-          <w:sz w:val="22"/>
-          <w:szCs w:val="22"/>
-        </w:rPr>
-        <w:t>It is important to delega</w:t>
-      </w:r>
-      <w:r>
-        <w:rPr>
-          <w:rFonts w:ascii="Times New Roman" w:hAnsi="Times New Roman" w:cs="Times New Roman"/>
-          <w:sz w:val="22"/>
-          <w:szCs w:val="22"/>
-        </w:rPr>
-        <w:t>te clear duties from the start and be</w:t>
-      </w:r>
-      <w:r>
-        <w:rPr>
-          <w:rFonts w:ascii="Times New Roman" w:hAnsi="Times New Roman" w:cs="Times New Roman"/>
-          <w:sz w:val="22"/>
-          <w:szCs w:val="22"/>
-        </w:rPr>
-        <w:t xml:space="preserve"> </w:t>
-      </w:r>
-      <w:r>
-        <w:rPr>
-          <w:rFonts w:ascii="Times New Roman" w:hAnsi="Times New Roman" w:cs="Times New Roman"/>
-          <w:sz w:val="22"/>
-          <w:szCs w:val="22"/>
-        </w:rPr>
-        <w:t>disciplined enough to do one’s own duties well for each iteration. M</w:t>
-      </w:r>
-      <w:r>
-        <w:rPr>
-          <w:rFonts w:ascii="Times New Roman" w:hAnsi="Times New Roman" w:cs="Times New Roman"/>
-          <w:sz w:val="22"/>
-          <w:szCs w:val="22"/>
-        </w:rPr>
-        <w:t xml:space="preserve">oreover, students should start </w:t>
-      </w:r>
-      <w:proofErr w:type="spellStart"/>
-      <w:r>
-        <w:rPr>
-          <w:rFonts w:ascii="Times New Roman" w:hAnsi="Times New Roman" w:cs="Times New Roman"/>
-          <w:sz w:val="22"/>
-          <w:szCs w:val="22"/>
-        </w:rPr>
-        <w:t>Autotester</w:t>
-      </w:r>
-      <w:proofErr w:type="spellEnd"/>
-      <w:r>
-        <w:rPr>
-          <w:rFonts w:ascii="Times New Roman" w:hAnsi="Times New Roman" w:cs="Times New Roman"/>
-          <w:sz w:val="22"/>
-          <w:szCs w:val="22"/>
-        </w:rPr>
-        <w:t xml:space="preserve"> testing quite a few days before the end of the iteration to allow sufficient time to debug. </w:t>
-      </w:r>
-    </w:p>
-    <w:p>
-      <w:pPr>
-        <w:rPr>
-          <w:rFonts w:ascii="Times New Roman" w:hAnsi="Times New Roman" w:cs="Times New Roman"/>
-          <w:sz w:val="22"/>
-          <w:szCs w:val="22"/>
-        </w:rPr>
-      </w:pPr>
-      <w:r>
-        <w:rPr>
-          <w:rFonts w:ascii="Times New Roman" w:hAnsi="Times New Roman" w:cs="Times New Roman"/>
-          <w:sz w:val="22"/>
-          <w:szCs w:val="22"/>
-        </w:rPr>
-        <w:t xml:space="preserve">7. </w:t>
-      </w:r>
-      <w:r>
-        <w:rPr>
-          <w:rFonts w:ascii="Times New Roman" w:hAnsi="Times New Roman" w:cs="Times New Roman"/>
-          <w:sz w:val="22"/>
-          <w:szCs w:val="22"/>
-        </w:rPr>
-        <w:t xml:space="preserve">Suggest how we could improve this project course. </w:t>
-      </w:r>
-    </w:p>
-    <w:p>
-      <w:pPr>
-        <w:rPr>
-          <w:rFonts w:ascii="Times New Roman" w:hAnsi="Times New Roman" w:cs="Times New Roman"/>
-          <w:sz w:val="22"/>
-          <w:szCs w:val="22"/>
-        </w:rPr>
-      </w:pPr>
-      <w:r>
-        <w:rPr>
-          <w:rFonts w:ascii="Times New Roman" w:hAnsi="Times New Roman" w:cs="Times New Roman"/>
-          <w:sz w:val="22"/>
-          <w:szCs w:val="22"/>
-        </w:rPr>
-        <w:t xml:space="preserve">This course could be improved by asking the students to submit their code at various midpoints so that the progress could be monitored more closely. Also, I suggest that </w:t>
-      </w:r>
-      <w:r>
-        <w:rPr>
-          <w:rFonts w:ascii="Times New Roman" w:hAnsi="Times New Roman" w:cs="Times New Roman"/>
-          <w:sz w:val="22"/>
-          <w:szCs w:val="22"/>
-        </w:rPr>
-        <w:t xml:space="preserve">there could be a greater percentage for another individual component in the final grade which could be </w:t>
-      </w:r>
-      <w:proofErr w:type="gramStart"/>
-      <w:r>
-        <w:rPr>
-          <w:rFonts w:ascii="Times New Roman" w:hAnsi="Times New Roman" w:cs="Times New Roman"/>
-          <w:sz w:val="22"/>
-          <w:szCs w:val="22"/>
-        </w:rPr>
-        <w:t>more fair</w:t>
-      </w:r>
-      <w:proofErr w:type="gramEnd"/>
-      <w:r>
-        <w:rPr>
-          <w:rFonts w:ascii="Times New Roman" w:hAnsi="Times New Roman" w:cs="Times New Roman"/>
-          <w:sz w:val="22"/>
-          <w:szCs w:val="22"/>
-        </w:rPr>
-        <w:t xml:space="preserve"> to each team member in terms of effort they put in. </w:t>
-      </w:r>
-      <w:r>
-        <w:rPr>
-          <w:rFonts w:ascii="Times New Roman" w:hAnsi="Times New Roman" w:cs="Times New Roman"/>
-          <w:sz w:val="22"/>
-          <w:szCs w:val="22"/>
-        </w:rPr>
-        <w:t xml:space="preserve">This component could either be code related or related to testing or related to testing us on the new relationships for the extension. </w:t>
-      </w:r>
-    </w:p>
-    <w:p>
-      <w:pPr>
-        <w:rPr>
-          <w:rFonts w:ascii="Times New Roman" w:hAnsi="Times New Roman" w:cs="Times New Roman"/>
-          <w:sz w:val="22"/>
-          <w:szCs w:val="22"/>
-        </w:rPr>
-      </w:pPr>
-      <w:r>
-        <w:rPr>
-          <w:rFonts w:ascii="Times New Roman" w:hAnsi="Times New Roman" w:cs="Times New Roman"/>
-          <w:sz w:val="22"/>
-          <w:szCs w:val="22"/>
-        </w:rPr>
-        <w:t>8</w:t>
-      </w:r>
-      <w:r>
-        <w:rPr>
-          <w:rFonts w:ascii="Times New Roman" w:hAnsi="Times New Roman" w:cs="Times New Roman"/>
-          <w:sz w:val="22"/>
-          <w:szCs w:val="22"/>
-        </w:rPr>
-        <w:t>. Comment on Handbook</w:t>
-      </w:r>
-    </w:p>
-    <w:p>
-      <w:pPr>
-        <w:rPr>
-          <w:rFonts w:ascii="Times New Roman" w:hAnsi="Times New Roman" w:cs="Times New Roman"/>
-          <w:sz w:val="22"/>
-          <w:szCs w:val="22"/>
-        </w:rPr>
-      </w:pPr>
-      <w:r>
-        <w:rPr>
-          <w:rFonts w:ascii="Times New Roman" w:hAnsi="Times New Roman" w:cs="Times New Roman"/>
-          <w:sz w:val="22"/>
-          <w:szCs w:val="22"/>
-        </w:rPr>
-        <w:t xml:space="preserve">The Handbook is concise but it could provide more test case examples to give a more comprehensive explanation. Also, it could include more explanation on special corner cases or rules that we might miss. </w:t>
-      </w:r>
     </w:p>
     <w:p>
       <w:pPr>
         <w:pStyle w:val="Heading1"/>
         <w:numPr>
           <w:ilvl w:val="0"/>
-          <w:numId w:val="13"/>
+          <w:numId w:val="5"/>
         </w:numPr>
-        <w:ind w:left="0" w:firstLine="0"/>
+        <w:ind w:hanging="720"/>
         <w:jc w:val="center"/>
       </w:pPr>
-      <w:bookmarkStart w:id="51" w:name="_Toc403512341"/>
+      <w:bookmarkStart w:id="50" w:name="_Toc403546858"/>
       <w:r>
         <w:t>API</w:t>
       </w:r>
+      <w:bookmarkEnd w:id="49"/>
       <w:bookmarkEnd w:id="50"/>
-      <w:bookmarkEnd w:id="51"/>
     </w:p>
     <w:p>
       <w:r>
@@ -19358,7 +18542,7 @@
           <w:rPr>
             <w:noProof/>
           </w:rPr>
-          <w:t>40</w:t>
+          <w:t>1</w:t>
         </w:r>
         <w:r>
           <w:rPr>
@@ -23641,6 +22825,18 @@
         <w:bCs/>
       </w:rPr>
     </w:tblStylePr>
+  </w:style>
+  <w:style w:type="character" w:styleId="FollowedHyperlink">
+    <w:name w:val="FollowedHyperlink"/>
+    <w:basedOn w:val="DefaultParagraphFont"/>
+    <w:uiPriority w:val="99"/>
+    <w:semiHidden/>
+    <w:unhideWhenUsed/>
+    <w:rsid w:val="00405965"/>
+    <w:rPr>
+      <w:color w:val="800080" w:themeColor="followedHyperlink"/>
+      <w:u w:val="single"/>
+    </w:rPr>
   </w:style>
 </w:styles>
 </file>
@@ -25149,7 +24345,7 @@
 </file>
 
 <file path=customXml/itemProps2.xml><?xml version="1.0" encoding="utf-8"?>
-<ds:datastoreItem xmlns:ds="http://schemas.openxmlformats.org/officeDocument/2006/customXml" ds:itemID="{A45BCC76-ED8A-40B6-975A-1B25202502E8}">
+<ds:datastoreItem xmlns:ds="http://schemas.openxmlformats.org/officeDocument/2006/customXml" ds:itemID="{3A124A19-9748-4D2C-92BF-9737B96A596B}">
   <ds:schemaRefs>
     <ds:schemaRef ds:uri="http://schemas.openxmlformats.org/officeDocument/2006/bibliography"/>
   </ds:schemaRefs>

</xml_diff>